<commit_message>
feat: Add progress #49 'Learn Typescript'
</commit_message>
<xml_diff>
--- a/learn-typescript/chapter_3/Chatper 3 - Complex Types.docx
+++ b/learn-typescript/chapter_3/Chatper 3 - Complex Types.docx
@@ -109,7 +109,898 @@
           <w:color w:val="000000" w:themeColor="text1"/>
         </w:rPr>
       </w:pPr>
+      <w:r>
+        <w:rPr>
+          <w:rFonts w:ascii="AppleSystemUIFont" w:hAnsi="AppleSystemUIFont" w:cs="AppleSystemUIFont"/>
+          <w:lang w:val="en-US"/>
+        </w:rPr>
+        <w:t>TypeScript makes it very easy to keep track of element types in arrays</w:t>
+      </w:r>
     </w:p>
+    <w:p/>
+    <w:p/>
+    <w:tbl>
+      <w:tblPr>
+        <w:tblStyle w:val="TableGrid"/>
+        <w:tblW w:w="0" w:type="auto"/>
+        <w:tblLook w:val="04A0" w:firstRow="1" w:lastRow="0" w:firstColumn="1" w:lastColumn="0" w:noHBand="0" w:noVBand="1"/>
+      </w:tblPr>
+      <w:tblGrid>
+        <w:gridCol w:w="9350"/>
+      </w:tblGrid>
+      <w:tr>
+        <w:tc>
+          <w:tcPr>
+            <w:tcW w:w="9350" w:type="dxa"/>
+          </w:tcPr>
+          <w:p>
+            <w:pPr>
+              <w:shd w:val="clear" w:color="auto" w:fill="1E1E1E"/>
+              <w:spacing w:line="330" w:lineRule="atLeast"/>
+              <w:rPr>
+                <w:rFonts w:ascii="Consolas" w:hAnsi="Consolas" w:cs="Consolas"/>
+                <w:color w:val="FFFFFF"/>
+                <w:sz w:val="21"/>
+                <w:szCs w:val="21"/>
+              </w:rPr>
+            </w:pPr>
+            <w:r>
+              <w:rPr>
+                <w:rFonts w:ascii="Consolas" w:hAnsi="Consolas" w:cs="Consolas"/>
+                <w:color w:val="B3CCFF"/>
+                <w:sz w:val="21"/>
+                <w:szCs w:val="21"/>
+              </w:rPr>
+              <w:t xml:space="preserve">let </w:t>
+            </w:r>
+            <w:proofErr w:type="spellStart"/>
+            <w:r>
+              <w:rPr>
+                <w:rFonts w:ascii="Consolas" w:hAnsi="Consolas" w:cs="Consolas"/>
+                <w:color w:val="B3CCFF"/>
+                <w:sz w:val="21"/>
+                <w:szCs w:val="21"/>
+              </w:rPr>
+              <w:t>customersArray</w:t>
+            </w:r>
+            <w:proofErr w:type="spellEnd"/>
+            <w:r>
+              <w:rPr>
+                <w:rFonts w:ascii="Consolas" w:hAnsi="Consolas" w:cs="Consolas"/>
+                <w:color w:val="FFFFFF"/>
+                <w:sz w:val="21"/>
+                <w:szCs w:val="21"/>
+              </w:rPr>
+              <w:t xml:space="preserve"> = [</w:t>
+            </w:r>
+            <w:r>
+              <w:rPr>
+                <w:rFonts w:ascii="Consolas" w:hAnsi="Consolas" w:cs="Consolas"/>
+                <w:color w:val="FFE083"/>
+                <w:sz w:val="21"/>
+                <w:szCs w:val="21"/>
+              </w:rPr>
+              <w:t>'</w:t>
+            </w:r>
+            <w:proofErr w:type="spellStart"/>
+            <w:r>
+              <w:rPr>
+                <w:rFonts w:ascii="Consolas" w:hAnsi="Consolas" w:cs="Consolas"/>
+                <w:color w:val="FFE083"/>
+                <w:sz w:val="21"/>
+                <w:szCs w:val="21"/>
+              </w:rPr>
+              <w:t>Custy</w:t>
+            </w:r>
+            <w:proofErr w:type="spellEnd"/>
+            <w:r>
+              <w:rPr>
+                <w:rFonts w:ascii="Consolas" w:hAnsi="Consolas" w:cs="Consolas"/>
+                <w:color w:val="FFE083"/>
+                <w:sz w:val="21"/>
+                <w:szCs w:val="21"/>
+              </w:rPr>
+              <w:t xml:space="preserve"> </w:t>
+            </w:r>
+            <w:proofErr w:type="spellStart"/>
+            <w:r>
+              <w:rPr>
+                <w:rFonts w:ascii="Consolas" w:hAnsi="Consolas" w:cs="Consolas"/>
+                <w:color w:val="FFE083"/>
+                <w:sz w:val="21"/>
+                <w:szCs w:val="21"/>
+              </w:rPr>
+              <w:t>Stomer</w:t>
+            </w:r>
+            <w:proofErr w:type="spellEnd"/>
+            <w:r>
+              <w:rPr>
+                <w:rFonts w:ascii="Consolas" w:hAnsi="Consolas" w:cs="Consolas"/>
+                <w:color w:val="FFE083"/>
+                <w:sz w:val="21"/>
+                <w:szCs w:val="21"/>
+              </w:rPr>
+              <w:t>'</w:t>
+            </w:r>
+            <w:r>
+              <w:rPr>
+                <w:rFonts w:ascii="Consolas" w:hAnsi="Consolas" w:cs="Consolas"/>
+                <w:color w:val="FFFFFF"/>
+                <w:sz w:val="21"/>
+                <w:szCs w:val="21"/>
+              </w:rPr>
+              <w:t xml:space="preserve">, </w:t>
+            </w:r>
+            <w:r>
+              <w:rPr>
+                <w:rFonts w:ascii="Consolas" w:hAnsi="Consolas" w:cs="Consolas"/>
+                <w:color w:val="FFE083"/>
+                <w:sz w:val="21"/>
+                <w:szCs w:val="21"/>
+              </w:rPr>
+              <w:t xml:space="preserve">'C. </w:t>
+            </w:r>
+            <w:proofErr w:type="spellStart"/>
+            <w:r>
+              <w:rPr>
+                <w:rFonts w:ascii="Consolas" w:hAnsi="Consolas" w:cs="Consolas"/>
+                <w:color w:val="FFE083"/>
+                <w:sz w:val="21"/>
+                <w:szCs w:val="21"/>
+              </w:rPr>
+              <w:t>Oostomar</w:t>
+            </w:r>
+            <w:proofErr w:type="spellEnd"/>
+            <w:r>
+              <w:rPr>
+                <w:rFonts w:ascii="Consolas" w:hAnsi="Consolas" w:cs="Consolas"/>
+                <w:color w:val="FFE083"/>
+                <w:sz w:val="21"/>
+                <w:szCs w:val="21"/>
+              </w:rPr>
+              <w:t>'</w:t>
+            </w:r>
+            <w:r>
+              <w:rPr>
+                <w:rFonts w:ascii="Consolas" w:hAnsi="Consolas" w:cs="Consolas"/>
+                <w:color w:val="FFFFFF"/>
+                <w:sz w:val="21"/>
+                <w:szCs w:val="21"/>
+              </w:rPr>
+              <w:t xml:space="preserve">, </w:t>
+            </w:r>
+            <w:r>
+              <w:rPr>
+                <w:rFonts w:ascii="Consolas" w:hAnsi="Consolas" w:cs="Consolas"/>
+                <w:color w:val="FFE083"/>
+                <w:sz w:val="21"/>
+                <w:szCs w:val="21"/>
+              </w:rPr>
+              <w:t>'C.U.S. Tomer'</w:t>
+            </w:r>
+            <w:r>
+              <w:rPr>
+                <w:rFonts w:ascii="Consolas" w:hAnsi="Consolas" w:cs="Consolas"/>
+                <w:color w:val="FFFFFF"/>
+                <w:sz w:val="21"/>
+                <w:szCs w:val="21"/>
+              </w:rPr>
+              <w:t xml:space="preserve">, </w:t>
+            </w:r>
+            <w:r>
+              <w:rPr>
+                <w:rFonts w:ascii="Consolas" w:hAnsi="Consolas" w:cs="Consolas"/>
+                <w:color w:val="FF8973"/>
+                <w:sz w:val="21"/>
+                <w:szCs w:val="21"/>
+              </w:rPr>
+              <w:t>3432434</w:t>
+            </w:r>
+            <w:r>
+              <w:rPr>
+                <w:rFonts w:ascii="Consolas" w:hAnsi="Consolas" w:cs="Consolas"/>
+                <w:color w:val="FFFFFF"/>
+                <w:sz w:val="21"/>
+                <w:szCs w:val="21"/>
+              </w:rPr>
+              <w:t xml:space="preserve">, </w:t>
+            </w:r>
+            <w:r>
+              <w:rPr>
+                <w:rFonts w:ascii="Consolas" w:hAnsi="Consolas" w:cs="Consolas"/>
+                <w:color w:val="FFE083"/>
+                <w:sz w:val="21"/>
+                <w:szCs w:val="21"/>
+              </w:rPr>
+              <w:t>'</w:t>
+            </w:r>
+            <w:proofErr w:type="spellStart"/>
+            <w:r>
+              <w:rPr>
+                <w:rFonts w:ascii="Consolas" w:hAnsi="Consolas" w:cs="Consolas"/>
+                <w:color w:val="FFE083"/>
+                <w:sz w:val="21"/>
+                <w:szCs w:val="21"/>
+              </w:rPr>
+              <w:t>Custo</w:t>
+            </w:r>
+            <w:proofErr w:type="spellEnd"/>
+            <w:r>
+              <w:rPr>
+                <w:rFonts w:ascii="Consolas" w:hAnsi="Consolas" w:cs="Consolas"/>
+                <w:color w:val="FFE083"/>
+                <w:sz w:val="21"/>
+                <w:szCs w:val="21"/>
+              </w:rPr>
+              <w:t xml:space="preserve"> Mer'</w:t>
+            </w:r>
+            <w:r>
+              <w:rPr>
+                <w:rFonts w:ascii="Consolas" w:hAnsi="Consolas" w:cs="Consolas"/>
+                <w:color w:val="FFFFFF"/>
+                <w:sz w:val="21"/>
+                <w:szCs w:val="21"/>
+              </w:rPr>
+              <w:t xml:space="preserve">, </w:t>
+            </w:r>
+            <w:r>
+              <w:rPr>
+                <w:rFonts w:ascii="Consolas" w:hAnsi="Consolas" w:cs="Consolas"/>
+                <w:color w:val="FFE083"/>
+                <w:sz w:val="21"/>
+                <w:szCs w:val="21"/>
+              </w:rPr>
+              <w:t>'</w:t>
+            </w:r>
+            <w:proofErr w:type="spellStart"/>
+            <w:r>
+              <w:rPr>
+                <w:rFonts w:ascii="Consolas" w:hAnsi="Consolas" w:cs="Consolas"/>
+                <w:color w:val="FFE083"/>
+                <w:sz w:val="21"/>
+                <w:szCs w:val="21"/>
+              </w:rPr>
+              <w:t>Custopher</w:t>
+            </w:r>
+            <w:proofErr w:type="spellEnd"/>
+            <w:r>
+              <w:rPr>
+                <w:rFonts w:ascii="Consolas" w:hAnsi="Consolas" w:cs="Consolas"/>
+                <w:color w:val="FFE083"/>
+                <w:sz w:val="21"/>
+                <w:szCs w:val="21"/>
+              </w:rPr>
+              <w:t xml:space="preserve"> </w:t>
+            </w:r>
+            <w:proofErr w:type="spellStart"/>
+            <w:r>
+              <w:rPr>
+                <w:rFonts w:ascii="Consolas" w:hAnsi="Consolas" w:cs="Consolas"/>
+                <w:color w:val="FFE083"/>
+                <w:sz w:val="21"/>
+                <w:szCs w:val="21"/>
+              </w:rPr>
+              <w:t>Ustomer</w:t>
+            </w:r>
+            <w:proofErr w:type="spellEnd"/>
+            <w:r>
+              <w:rPr>
+                <w:rFonts w:ascii="Consolas" w:hAnsi="Consolas" w:cs="Consolas"/>
+                <w:color w:val="FFE083"/>
+                <w:sz w:val="21"/>
+                <w:szCs w:val="21"/>
+              </w:rPr>
+              <w:t>'</w:t>
+            </w:r>
+            <w:r>
+              <w:rPr>
+                <w:rFonts w:ascii="Consolas" w:hAnsi="Consolas" w:cs="Consolas"/>
+                <w:color w:val="FFFFFF"/>
+                <w:sz w:val="21"/>
+                <w:szCs w:val="21"/>
+              </w:rPr>
+              <w:t xml:space="preserve">, </w:t>
+            </w:r>
+            <w:r>
+              <w:rPr>
+                <w:rFonts w:ascii="Consolas" w:hAnsi="Consolas" w:cs="Consolas"/>
+                <w:color w:val="FF8973"/>
+                <w:sz w:val="21"/>
+                <w:szCs w:val="21"/>
+              </w:rPr>
+              <w:t>3432435</w:t>
+            </w:r>
+            <w:r>
+              <w:rPr>
+                <w:rFonts w:ascii="Consolas" w:hAnsi="Consolas" w:cs="Consolas"/>
+                <w:color w:val="FFFFFF"/>
+                <w:sz w:val="21"/>
+                <w:szCs w:val="21"/>
+              </w:rPr>
+              <w:t xml:space="preserve">, </w:t>
+            </w:r>
+            <w:r>
+              <w:rPr>
+                <w:rFonts w:ascii="Consolas" w:hAnsi="Consolas" w:cs="Consolas"/>
+                <w:color w:val="FFE083"/>
+                <w:sz w:val="21"/>
+                <w:szCs w:val="21"/>
+              </w:rPr>
+              <w:t>'</w:t>
+            </w:r>
+            <w:proofErr w:type="spellStart"/>
+            <w:r>
+              <w:rPr>
+                <w:rFonts w:ascii="Consolas" w:hAnsi="Consolas" w:cs="Consolas"/>
+                <w:color w:val="FFE083"/>
+                <w:sz w:val="21"/>
+                <w:szCs w:val="21"/>
+              </w:rPr>
+              <w:t>Kasti</w:t>
+            </w:r>
+            <w:proofErr w:type="spellEnd"/>
+            <w:r>
+              <w:rPr>
+                <w:rFonts w:ascii="Consolas" w:hAnsi="Consolas" w:cs="Consolas"/>
+                <w:color w:val="FFE083"/>
+                <w:sz w:val="21"/>
+                <w:szCs w:val="21"/>
+              </w:rPr>
+              <w:t xml:space="preserve"> </w:t>
+            </w:r>
+            <w:proofErr w:type="spellStart"/>
+            <w:r>
+              <w:rPr>
+                <w:rFonts w:ascii="Consolas" w:hAnsi="Consolas" w:cs="Consolas"/>
+                <w:color w:val="FFE083"/>
+                <w:sz w:val="21"/>
+                <w:szCs w:val="21"/>
+              </w:rPr>
+              <w:t>Yastimeur</w:t>
+            </w:r>
+            <w:proofErr w:type="spellEnd"/>
+            <w:r>
+              <w:rPr>
+                <w:rFonts w:ascii="Consolas" w:hAnsi="Consolas" w:cs="Consolas"/>
+                <w:color w:val="FFE083"/>
+                <w:sz w:val="21"/>
+                <w:szCs w:val="21"/>
+              </w:rPr>
+              <w:t>'</w:t>
+            </w:r>
+            <w:proofErr w:type="gramStart"/>
+            <w:r>
+              <w:rPr>
+                <w:rFonts w:ascii="Consolas" w:hAnsi="Consolas" w:cs="Consolas"/>
+                <w:color w:val="FFFFFF"/>
+                <w:sz w:val="21"/>
+                <w:szCs w:val="21"/>
+              </w:rPr>
+              <w:t>];</w:t>
+            </w:r>
+            <w:proofErr w:type="gramEnd"/>
+          </w:p>
+          <w:p>
+            <w:pPr>
+              <w:shd w:val="clear" w:color="auto" w:fill="1E1E1E"/>
+              <w:spacing w:line="330" w:lineRule="atLeast"/>
+              <w:rPr>
+                <w:rFonts w:ascii="Consolas" w:hAnsi="Consolas" w:cs="Consolas"/>
+                <w:color w:val="FFFFFF"/>
+                <w:sz w:val="21"/>
+                <w:szCs w:val="21"/>
+              </w:rPr>
+            </w:pPr>
+          </w:p>
+          <w:p>
+            <w:pPr>
+              <w:shd w:val="clear" w:color="auto" w:fill="1E1E1E"/>
+              <w:spacing w:line="330" w:lineRule="atLeast"/>
+              <w:rPr>
+                <w:rFonts w:ascii="Consolas" w:hAnsi="Consolas" w:cs="Consolas"/>
+                <w:color w:val="FFFFFF"/>
+                <w:sz w:val="21"/>
+                <w:szCs w:val="21"/>
+              </w:rPr>
+            </w:pPr>
+            <w:r>
+              <w:rPr>
+                <w:rFonts w:ascii="Consolas" w:hAnsi="Consolas" w:cs="Consolas"/>
+                <w:color w:val="939598"/>
+                <w:sz w:val="21"/>
+                <w:szCs w:val="21"/>
+              </w:rPr>
+              <w:t>//Write Your Code here:</w:t>
+            </w:r>
+          </w:p>
+          <w:p>
+            <w:pPr>
+              <w:shd w:val="clear" w:color="auto" w:fill="1E1E1E"/>
+              <w:spacing w:line="330" w:lineRule="atLeast"/>
+              <w:rPr>
+                <w:rFonts w:ascii="Consolas" w:hAnsi="Consolas" w:cs="Consolas"/>
+                <w:color w:val="FFFFFF"/>
+                <w:sz w:val="21"/>
+                <w:szCs w:val="21"/>
+              </w:rPr>
+            </w:pPr>
+            <w:r>
+              <w:rPr>
+                <w:rFonts w:ascii="Consolas" w:hAnsi="Consolas" w:cs="Consolas"/>
+                <w:color w:val="B3CCFF"/>
+                <w:sz w:val="21"/>
+                <w:szCs w:val="21"/>
+              </w:rPr>
+              <w:t xml:space="preserve">function </w:t>
+            </w:r>
+            <w:proofErr w:type="spellStart"/>
+            <w:proofErr w:type="gramStart"/>
+            <w:r>
+              <w:rPr>
+                <w:rFonts w:ascii="Consolas" w:hAnsi="Consolas" w:cs="Consolas"/>
+                <w:color w:val="B3CCFF"/>
+                <w:sz w:val="21"/>
+                <w:szCs w:val="21"/>
+              </w:rPr>
+              <w:t>checkCustomersArray</w:t>
+            </w:r>
+            <w:proofErr w:type="spellEnd"/>
+            <w:r>
+              <w:rPr>
+                <w:rFonts w:ascii="Consolas" w:hAnsi="Consolas" w:cs="Consolas"/>
+                <w:color w:val="FFFFFF"/>
+                <w:sz w:val="21"/>
+                <w:szCs w:val="21"/>
+              </w:rPr>
+              <w:t>(</w:t>
+            </w:r>
+            <w:proofErr w:type="gramEnd"/>
+            <w:r>
+              <w:rPr>
+                <w:rFonts w:ascii="Consolas" w:hAnsi="Consolas" w:cs="Consolas"/>
+                <w:color w:val="FFFFFF"/>
+                <w:sz w:val="21"/>
+                <w:szCs w:val="21"/>
+              </w:rPr>
+              <w:t>) {</w:t>
+            </w:r>
+          </w:p>
+          <w:p>
+            <w:pPr>
+              <w:shd w:val="clear" w:color="auto" w:fill="1E1E1E"/>
+              <w:spacing w:line="330" w:lineRule="atLeast"/>
+              <w:rPr>
+                <w:rFonts w:ascii="Consolas" w:hAnsi="Consolas" w:cs="Consolas"/>
+                <w:color w:val="FFFFFF"/>
+                <w:sz w:val="21"/>
+                <w:szCs w:val="21"/>
+              </w:rPr>
+            </w:pPr>
+            <w:r>
+              <w:rPr>
+                <w:rFonts w:ascii="Consolas" w:hAnsi="Consolas" w:cs="Consolas"/>
+                <w:color w:val="FFFFFF"/>
+                <w:sz w:val="21"/>
+                <w:szCs w:val="21"/>
+              </w:rPr>
+              <w:t xml:space="preserve">  </w:t>
+            </w:r>
+            <w:r>
+              <w:rPr>
+                <w:rFonts w:ascii="Consolas" w:hAnsi="Consolas" w:cs="Consolas"/>
+                <w:color w:val="B3CCFF"/>
+                <w:sz w:val="21"/>
+                <w:szCs w:val="21"/>
+              </w:rPr>
+              <w:t xml:space="preserve">for </w:t>
+            </w:r>
+            <w:r>
+              <w:rPr>
+                <w:rFonts w:ascii="Consolas" w:hAnsi="Consolas" w:cs="Consolas"/>
+                <w:color w:val="FFFFFF"/>
+                <w:sz w:val="21"/>
+                <w:szCs w:val="21"/>
+              </w:rPr>
+              <w:t>(</w:t>
+            </w:r>
+            <w:r>
+              <w:rPr>
+                <w:rFonts w:ascii="Consolas" w:hAnsi="Consolas" w:cs="Consolas"/>
+                <w:color w:val="FF8973"/>
+                <w:sz w:val="21"/>
+                <w:szCs w:val="21"/>
+              </w:rPr>
+              <w:t>el</w:t>
+            </w:r>
+            <w:r>
+              <w:rPr>
+                <w:rFonts w:ascii="Consolas" w:hAnsi="Consolas" w:cs="Consolas"/>
+                <w:color w:val="FFFFFF"/>
+                <w:sz w:val="21"/>
+                <w:szCs w:val="21"/>
+              </w:rPr>
+              <w:t xml:space="preserve"> </w:t>
+            </w:r>
+            <w:r>
+              <w:rPr>
+                <w:rFonts w:ascii="Consolas" w:hAnsi="Consolas" w:cs="Consolas"/>
+                <w:color w:val="FF8973"/>
+                <w:sz w:val="21"/>
+                <w:szCs w:val="21"/>
+              </w:rPr>
+              <w:t>of</w:t>
+            </w:r>
+            <w:r>
+              <w:rPr>
+                <w:rFonts w:ascii="Consolas" w:hAnsi="Consolas" w:cs="Consolas"/>
+                <w:color w:val="FFFFFF"/>
+                <w:sz w:val="21"/>
+                <w:szCs w:val="21"/>
+              </w:rPr>
+              <w:t xml:space="preserve"> </w:t>
+            </w:r>
+            <w:proofErr w:type="spellStart"/>
+            <w:r>
+              <w:rPr>
+                <w:rFonts w:ascii="Consolas" w:hAnsi="Consolas" w:cs="Consolas"/>
+                <w:color w:val="FF8973"/>
+                <w:sz w:val="21"/>
+                <w:szCs w:val="21"/>
+              </w:rPr>
+              <w:t>customersArray</w:t>
+            </w:r>
+            <w:proofErr w:type="spellEnd"/>
+            <w:r>
+              <w:rPr>
+                <w:rFonts w:ascii="Consolas" w:hAnsi="Consolas" w:cs="Consolas"/>
+                <w:color w:val="FFFFFF"/>
+                <w:sz w:val="21"/>
+                <w:szCs w:val="21"/>
+              </w:rPr>
+              <w:t>) {</w:t>
+            </w:r>
+          </w:p>
+          <w:p>
+            <w:pPr>
+              <w:shd w:val="clear" w:color="auto" w:fill="1E1E1E"/>
+              <w:spacing w:line="330" w:lineRule="atLeast"/>
+              <w:rPr>
+                <w:rFonts w:ascii="Consolas" w:hAnsi="Consolas" w:cs="Consolas"/>
+                <w:color w:val="FFFFFF"/>
+                <w:sz w:val="21"/>
+                <w:szCs w:val="21"/>
+              </w:rPr>
+            </w:pPr>
+            <w:r>
+              <w:rPr>
+                <w:rFonts w:ascii="Consolas" w:hAnsi="Consolas" w:cs="Consolas"/>
+                <w:color w:val="FFFFFF"/>
+                <w:sz w:val="21"/>
+                <w:szCs w:val="21"/>
+              </w:rPr>
+              <w:t xml:space="preserve">    </w:t>
+            </w:r>
+            <w:r>
+              <w:rPr>
+                <w:rFonts w:ascii="Consolas" w:hAnsi="Consolas" w:cs="Consolas"/>
+                <w:color w:val="B3CCFF"/>
+                <w:sz w:val="21"/>
+                <w:szCs w:val="21"/>
+              </w:rPr>
+              <w:t>if</w:t>
+            </w:r>
+            <w:r>
+              <w:rPr>
+                <w:rFonts w:ascii="Consolas" w:hAnsi="Consolas" w:cs="Consolas"/>
+                <w:color w:val="FFFFFF"/>
+                <w:sz w:val="21"/>
+                <w:szCs w:val="21"/>
+              </w:rPr>
+              <w:t xml:space="preserve"> (</w:t>
+            </w:r>
+            <w:proofErr w:type="spellStart"/>
+            <w:r>
+              <w:rPr>
+                <w:rFonts w:ascii="Consolas" w:hAnsi="Consolas" w:cs="Consolas"/>
+                <w:color w:val="B3CCFF"/>
+                <w:sz w:val="21"/>
+                <w:szCs w:val="21"/>
+              </w:rPr>
+              <w:t>typeof</w:t>
+            </w:r>
+            <w:proofErr w:type="spellEnd"/>
+            <w:r>
+              <w:rPr>
+                <w:rFonts w:ascii="Consolas" w:hAnsi="Consolas" w:cs="Consolas"/>
+                <w:color w:val="FFFFFF"/>
+                <w:sz w:val="21"/>
+                <w:szCs w:val="21"/>
+              </w:rPr>
+              <w:t xml:space="preserve"> </w:t>
+            </w:r>
+            <w:proofErr w:type="gramStart"/>
+            <w:r>
+              <w:rPr>
+                <w:rFonts w:ascii="Consolas" w:hAnsi="Consolas" w:cs="Consolas"/>
+                <w:color w:val="FF8973"/>
+                <w:sz w:val="21"/>
+                <w:szCs w:val="21"/>
+              </w:rPr>
+              <w:t>el</w:t>
+            </w:r>
+            <w:r>
+              <w:rPr>
+                <w:rFonts w:ascii="Consolas" w:hAnsi="Consolas" w:cs="Consolas"/>
+                <w:color w:val="FFFFFF"/>
+                <w:sz w:val="21"/>
+                <w:szCs w:val="21"/>
+              </w:rPr>
+              <w:t xml:space="preserve"> !</w:t>
+            </w:r>
+            <w:proofErr w:type="gramEnd"/>
+            <w:r>
+              <w:rPr>
+                <w:rFonts w:ascii="Consolas" w:hAnsi="Consolas" w:cs="Consolas"/>
+                <w:color w:val="FFFFFF"/>
+                <w:sz w:val="21"/>
+                <w:szCs w:val="21"/>
+              </w:rPr>
+              <w:t xml:space="preserve">= </w:t>
+            </w:r>
+            <w:r>
+              <w:rPr>
+                <w:rFonts w:ascii="Consolas" w:hAnsi="Consolas" w:cs="Consolas"/>
+                <w:color w:val="FFE083"/>
+                <w:sz w:val="21"/>
+                <w:szCs w:val="21"/>
+              </w:rPr>
+              <w:t>'string'</w:t>
+            </w:r>
+            <w:r>
+              <w:rPr>
+                <w:rFonts w:ascii="Consolas" w:hAnsi="Consolas" w:cs="Consolas"/>
+                <w:color w:val="FFFFFF"/>
+                <w:sz w:val="21"/>
+                <w:szCs w:val="21"/>
+              </w:rPr>
+              <w:t>) {</w:t>
+            </w:r>
+          </w:p>
+          <w:p>
+            <w:pPr>
+              <w:shd w:val="clear" w:color="auto" w:fill="1E1E1E"/>
+              <w:spacing w:line="330" w:lineRule="atLeast"/>
+              <w:rPr>
+                <w:rFonts w:ascii="Consolas" w:hAnsi="Consolas" w:cs="Consolas"/>
+                <w:color w:val="FFFFFF"/>
+                <w:sz w:val="21"/>
+                <w:szCs w:val="21"/>
+              </w:rPr>
+            </w:pPr>
+            <w:r>
+              <w:rPr>
+                <w:rFonts w:ascii="Consolas" w:hAnsi="Consolas" w:cs="Consolas"/>
+                <w:color w:val="FFFFFF"/>
+                <w:sz w:val="21"/>
+                <w:szCs w:val="21"/>
+              </w:rPr>
+              <w:t xml:space="preserve">      </w:t>
+            </w:r>
+            <w:proofErr w:type="gramStart"/>
+            <w:r>
+              <w:rPr>
+                <w:rFonts w:ascii="Consolas" w:hAnsi="Consolas" w:cs="Consolas"/>
+                <w:color w:val="FF8973"/>
+                <w:sz w:val="21"/>
+                <w:szCs w:val="21"/>
+              </w:rPr>
+              <w:t>console</w:t>
+            </w:r>
+            <w:r>
+              <w:rPr>
+                <w:rFonts w:ascii="Consolas" w:hAnsi="Consolas" w:cs="Consolas"/>
+                <w:color w:val="FFFFFF"/>
+                <w:sz w:val="21"/>
+                <w:szCs w:val="21"/>
+              </w:rPr>
+              <w:t>.</w:t>
+            </w:r>
+            <w:r>
+              <w:rPr>
+                <w:rFonts w:ascii="Consolas" w:hAnsi="Consolas" w:cs="Consolas"/>
+                <w:color w:val="83FFF5"/>
+                <w:sz w:val="21"/>
+                <w:szCs w:val="21"/>
+              </w:rPr>
+              <w:t>log</w:t>
+            </w:r>
+            <w:r>
+              <w:rPr>
+                <w:rFonts w:ascii="Consolas" w:hAnsi="Consolas" w:cs="Consolas"/>
+                <w:color w:val="FFFFFF"/>
+                <w:sz w:val="21"/>
+                <w:szCs w:val="21"/>
+              </w:rPr>
+              <w:t>(</w:t>
+            </w:r>
+            <w:proofErr w:type="gramEnd"/>
+            <w:r>
+              <w:rPr>
+                <w:rFonts w:ascii="Consolas" w:hAnsi="Consolas" w:cs="Consolas"/>
+                <w:color w:val="FFE083"/>
+                <w:sz w:val="21"/>
+                <w:szCs w:val="21"/>
+              </w:rPr>
+              <w:t xml:space="preserve">`Type error: </w:t>
+            </w:r>
+            <w:r>
+              <w:rPr>
+                <w:rFonts w:ascii="Consolas" w:hAnsi="Consolas" w:cs="Consolas"/>
+                <w:color w:val="FFFFFF"/>
+                <w:sz w:val="21"/>
+                <w:szCs w:val="21"/>
+              </w:rPr>
+              <w:t>${</w:t>
+            </w:r>
+            <w:r>
+              <w:rPr>
+                <w:rFonts w:ascii="Consolas" w:hAnsi="Consolas" w:cs="Consolas"/>
+                <w:color w:val="FF8973"/>
+                <w:sz w:val="21"/>
+                <w:szCs w:val="21"/>
+              </w:rPr>
+              <w:t>el</w:t>
+            </w:r>
+            <w:r>
+              <w:rPr>
+                <w:rFonts w:ascii="Consolas" w:hAnsi="Consolas" w:cs="Consolas"/>
+                <w:color w:val="FFFFFF"/>
+                <w:sz w:val="21"/>
+                <w:szCs w:val="21"/>
+              </w:rPr>
+              <w:t>}</w:t>
+            </w:r>
+            <w:r>
+              <w:rPr>
+                <w:rFonts w:ascii="Consolas" w:hAnsi="Consolas" w:cs="Consolas"/>
+                <w:color w:val="FFE083"/>
+                <w:sz w:val="21"/>
+                <w:szCs w:val="21"/>
+              </w:rPr>
+              <w:t xml:space="preserve"> should be a string!`</w:t>
+            </w:r>
+            <w:r>
+              <w:rPr>
+                <w:rFonts w:ascii="Consolas" w:hAnsi="Consolas" w:cs="Consolas"/>
+                <w:color w:val="FFFFFF"/>
+                <w:sz w:val="21"/>
+                <w:szCs w:val="21"/>
+              </w:rPr>
+              <w:t>);</w:t>
+            </w:r>
+          </w:p>
+          <w:p>
+            <w:pPr>
+              <w:shd w:val="clear" w:color="auto" w:fill="1E1E1E"/>
+              <w:spacing w:line="330" w:lineRule="atLeast"/>
+              <w:rPr>
+                <w:rFonts w:ascii="Consolas" w:hAnsi="Consolas" w:cs="Consolas"/>
+                <w:color w:val="FFFFFF"/>
+                <w:sz w:val="21"/>
+                <w:szCs w:val="21"/>
+              </w:rPr>
+            </w:pPr>
+            <w:r>
+              <w:rPr>
+                <w:rFonts w:ascii="Consolas" w:hAnsi="Consolas" w:cs="Consolas"/>
+                <w:color w:val="FFFFFF"/>
+                <w:sz w:val="21"/>
+                <w:szCs w:val="21"/>
+              </w:rPr>
+              <w:t xml:space="preserve">    }</w:t>
+            </w:r>
+          </w:p>
+          <w:p>
+            <w:pPr>
+              <w:shd w:val="clear" w:color="auto" w:fill="1E1E1E"/>
+              <w:spacing w:line="330" w:lineRule="atLeast"/>
+              <w:rPr>
+                <w:rFonts w:ascii="Consolas" w:hAnsi="Consolas" w:cs="Consolas"/>
+                <w:color w:val="FFFFFF"/>
+                <w:sz w:val="21"/>
+                <w:szCs w:val="21"/>
+              </w:rPr>
+            </w:pPr>
+            <w:r>
+              <w:rPr>
+                <w:rFonts w:ascii="Consolas" w:hAnsi="Consolas" w:cs="Consolas"/>
+                <w:color w:val="FFFFFF"/>
+                <w:sz w:val="21"/>
+                <w:szCs w:val="21"/>
+              </w:rPr>
+              <w:t xml:space="preserve">  }</w:t>
+            </w:r>
+          </w:p>
+          <w:p>
+            <w:pPr>
+              <w:shd w:val="clear" w:color="auto" w:fill="1E1E1E"/>
+              <w:spacing w:line="330" w:lineRule="atLeast"/>
+              <w:rPr>
+                <w:rFonts w:ascii="Consolas" w:hAnsi="Consolas" w:cs="Consolas"/>
+                <w:color w:val="FFFFFF"/>
+                <w:sz w:val="21"/>
+                <w:szCs w:val="21"/>
+              </w:rPr>
+            </w:pPr>
+            <w:r>
+              <w:rPr>
+                <w:rFonts w:ascii="Consolas" w:hAnsi="Consolas" w:cs="Consolas"/>
+                <w:color w:val="FFFFFF"/>
+                <w:sz w:val="21"/>
+                <w:szCs w:val="21"/>
+              </w:rPr>
+              <w:t>}</w:t>
+            </w:r>
+          </w:p>
+          <w:p>
+            <w:pPr>
+              <w:shd w:val="clear" w:color="auto" w:fill="1E1E1E"/>
+              <w:spacing w:line="330" w:lineRule="atLeast"/>
+              <w:rPr>
+                <w:rFonts w:ascii="Consolas" w:hAnsi="Consolas" w:cs="Consolas"/>
+                <w:color w:val="FFFFFF"/>
+                <w:sz w:val="21"/>
+                <w:szCs w:val="21"/>
+              </w:rPr>
+            </w:pPr>
+          </w:p>
+          <w:p>
+            <w:pPr>
+              <w:shd w:val="clear" w:color="auto" w:fill="1E1E1E"/>
+              <w:spacing w:line="330" w:lineRule="atLeast"/>
+              <w:rPr>
+                <w:rFonts w:ascii="Consolas" w:hAnsi="Consolas" w:cs="Consolas"/>
+                <w:color w:val="FFFFFF"/>
+                <w:sz w:val="21"/>
+                <w:szCs w:val="21"/>
+              </w:rPr>
+            </w:pPr>
+            <w:proofErr w:type="spellStart"/>
+            <w:proofErr w:type="gramStart"/>
+            <w:r>
+              <w:rPr>
+                <w:rFonts w:ascii="Consolas" w:hAnsi="Consolas" w:cs="Consolas"/>
+                <w:color w:val="FF8973"/>
+                <w:sz w:val="21"/>
+                <w:szCs w:val="21"/>
+              </w:rPr>
+              <w:t>checkCustomersArray</w:t>
+            </w:r>
+            <w:proofErr w:type="spellEnd"/>
+            <w:r>
+              <w:rPr>
+                <w:rFonts w:ascii="Consolas" w:hAnsi="Consolas" w:cs="Consolas"/>
+                <w:color w:val="FFFFFF"/>
+                <w:sz w:val="21"/>
+                <w:szCs w:val="21"/>
+              </w:rPr>
+              <w:t>(</w:t>
+            </w:r>
+            <w:proofErr w:type="gramEnd"/>
+            <w:r>
+              <w:rPr>
+                <w:rFonts w:ascii="Consolas" w:hAnsi="Consolas" w:cs="Consolas"/>
+                <w:color w:val="FFFFFF"/>
+                <w:sz w:val="21"/>
+                <w:szCs w:val="21"/>
+              </w:rPr>
+              <w:t>);</w:t>
+            </w:r>
+          </w:p>
+          <w:p/>
+        </w:tc>
+      </w:tr>
+    </w:tbl>
     <w:p/>
     <w:sectPr>
       <w:pgSz w:w="12240" w:h="15840"/>
@@ -652,6 +1543,22 @@
       <w:contextualSpacing/>
     </w:pPr>
   </w:style>
+  <w:style w:type="table" w:styleId="TableGrid">
+    <w:name w:val="Table Grid"/>
+    <w:basedOn w:val="TableNormal"/>
+    <w:uiPriority w:val="39"/>
+    <w:rsid w:val="003743A2"/>
+    <w:tblPr>
+      <w:tblBorders>
+        <w:top w:val="single" w:sz="4" w:space="0" w:color="auto"/>
+        <w:left w:val="single" w:sz="4" w:space="0" w:color="auto"/>
+        <w:bottom w:val="single" w:sz="4" w:space="0" w:color="auto"/>
+        <w:right w:val="single" w:sz="4" w:space="0" w:color="auto"/>
+        <w:insideH w:val="single" w:sz="4" w:space="0" w:color="auto"/>
+        <w:insideV w:val="single" w:sz="4" w:space="0" w:color="auto"/>
+      </w:tblBorders>
+    </w:tblPr>
+  </w:style>
 </w:styles>
 </file>
 

</xml_diff>

<commit_message>
feat: Add progress #50 'Learn Typescript'
</commit_message>
<xml_diff>
--- a/learn-typescript/chapter_3/Chatper 3 - Complex Types.docx
+++ b/learn-typescript/chapter_3/Chatper 3 - Complex Types.docx
@@ -151,19 +151,8 @@
                 <w:sz w:val="21"/>
                 <w:szCs w:val="21"/>
               </w:rPr>
-              <w:t xml:space="preserve">let </w:t>
-            </w:r>
-            <w:proofErr w:type="spellStart"/>
-            <w:r>
-              <w:rPr>
-                <w:rFonts w:ascii="Consolas" w:hAnsi="Consolas" w:cs="Consolas"/>
-                <w:color w:val="B3CCFF"/>
-                <w:sz w:val="21"/>
-                <w:szCs w:val="21"/>
-              </w:rPr>
-              <w:t>customersArray</w:t>
-            </w:r>
-            <w:proofErr w:type="spellEnd"/>
+              <w:t>let customersArray</w:t>
+            </w:r>
             <w:r>
               <w:rPr>
                 <w:rFonts w:ascii="Consolas" w:hAnsi="Consolas" w:cs="Consolas"/>
@@ -180,9 +169,17 @@
                 <w:sz w:val="21"/>
                 <w:szCs w:val="21"/>
               </w:rPr>
-              <w:t>'</w:t>
-            </w:r>
-            <w:proofErr w:type="spellStart"/>
+              <w:t>'Custy Stomer'</w:t>
+            </w:r>
+            <w:r>
+              <w:rPr>
+                <w:rFonts w:ascii="Consolas" w:hAnsi="Consolas" w:cs="Consolas"/>
+                <w:color w:val="FFFFFF"/>
+                <w:sz w:val="21"/>
+                <w:szCs w:val="21"/>
+              </w:rPr>
+              <w:t xml:space="preserve">, </w:t>
+            </w:r>
             <w:r>
               <w:rPr>
                 <w:rFonts w:ascii="Consolas" w:hAnsi="Consolas" w:cs="Consolas"/>
@@ -190,9 +187,17 @@
                 <w:sz w:val="21"/>
                 <w:szCs w:val="21"/>
               </w:rPr>
-              <w:t>Custy</w:t>
-            </w:r>
-            <w:proofErr w:type="spellEnd"/>
+              <w:t>'C. Oostomar'</w:t>
+            </w:r>
+            <w:r>
+              <w:rPr>
+                <w:rFonts w:ascii="Consolas" w:hAnsi="Consolas" w:cs="Consolas"/>
+                <w:color w:val="FFFFFF"/>
+                <w:sz w:val="21"/>
+                <w:szCs w:val="21"/>
+              </w:rPr>
+              <w:t xml:space="preserve">, </w:t>
+            </w:r>
             <w:r>
               <w:rPr>
                 <w:rFonts w:ascii="Consolas" w:hAnsi="Consolas" w:cs="Consolas"/>
@@ -200,9 +205,35 @@
                 <w:sz w:val="21"/>
                 <w:szCs w:val="21"/>
               </w:rPr>
-              <w:t xml:space="preserve"> </w:t>
-            </w:r>
-            <w:proofErr w:type="spellStart"/>
+              <w:t>'C.U.S. Tomer'</w:t>
+            </w:r>
+            <w:r>
+              <w:rPr>
+                <w:rFonts w:ascii="Consolas" w:hAnsi="Consolas" w:cs="Consolas"/>
+                <w:color w:val="FFFFFF"/>
+                <w:sz w:val="21"/>
+                <w:szCs w:val="21"/>
+              </w:rPr>
+              <w:t xml:space="preserve">, </w:t>
+            </w:r>
+            <w:r>
+              <w:rPr>
+                <w:rFonts w:ascii="Consolas" w:hAnsi="Consolas" w:cs="Consolas"/>
+                <w:color w:val="FF8973"/>
+                <w:sz w:val="21"/>
+                <w:szCs w:val="21"/>
+              </w:rPr>
+              <w:t>3432434</w:t>
+            </w:r>
+            <w:r>
+              <w:rPr>
+                <w:rFonts w:ascii="Consolas" w:hAnsi="Consolas" w:cs="Consolas"/>
+                <w:color w:val="FFFFFF"/>
+                <w:sz w:val="21"/>
+                <w:szCs w:val="21"/>
+              </w:rPr>
+              <w:t xml:space="preserve">, </w:t>
+            </w:r>
             <w:r>
               <w:rPr>
                 <w:rFonts w:ascii="Consolas" w:hAnsi="Consolas" w:cs="Consolas"/>
@@ -210,9 +241,17 @@
                 <w:sz w:val="21"/>
                 <w:szCs w:val="21"/>
               </w:rPr>
-              <w:t>Stomer</w:t>
-            </w:r>
-            <w:proofErr w:type="spellEnd"/>
+              <w:t>'Custo Mer'</w:t>
+            </w:r>
+            <w:r>
+              <w:rPr>
+                <w:rFonts w:ascii="Consolas" w:hAnsi="Consolas" w:cs="Consolas"/>
+                <w:color w:val="FFFFFF"/>
+                <w:sz w:val="21"/>
+                <w:szCs w:val="21"/>
+              </w:rPr>
+              <w:t xml:space="preserve">, </w:t>
+            </w:r>
             <w:r>
               <w:rPr>
                 <w:rFonts w:ascii="Consolas" w:hAnsi="Consolas" w:cs="Consolas"/>
@@ -220,7 +259,7 @@
                 <w:sz w:val="21"/>
                 <w:szCs w:val="21"/>
               </w:rPr>
-              <w:t>'</w:t>
+              <w:t>'Custopher Ustomer'</w:t>
             </w:r>
             <w:r>
               <w:rPr>
@@ -234,241 +273,30 @@
             <w:r>
               <w:rPr>
                 <w:rFonts w:ascii="Consolas" w:hAnsi="Consolas" w:cs="Consolas"/>
+                <w:color w:val="FF8973"/>
+                <w:sz w:val="21"/>
+                <w:szCs w:val="21"/>
+              </w:rPr>
+              <w:t>3432435</w:t>
+            </w:r>
+            <w:r>
+              <w:rPr>
+                <w:rFonts w:ascii="Consolas" w:hAnsi="Consolas" w:cs="Consolas"/>
+                <w:color w:val="FFFFFF"/>
+                <w:sz w:val="21"/>
+                <w:szCs w:val="21"/>
+              </w:rPr>
+              <w:t xml:space="preserve">, </w:t>
+            </w:r>
+            <w:r>
+              <w:rPr>
+                <w:rFonts w:ascii="Consolas" w:hAnsi="Consolas" w:cs="Consolas"/>
                 <w:color w:val="FFE083"/>
                 <w:sz w:val="21"/>
                 <w:szCs w:val="21"/>
               </w:rPr>
-              <w:t xml:space="preserve">'C. </w:t>
-            </w:r>
-            <w:proofErr w:type="spellStart"/>
-            <w:r>
-              <w:rPr>
-                <w:rFonts w:ascii="Consolas" w:hAnsi="Consolas" w:cs="Consolas"/>
-                <w:color w:val="FFE083"/>
-                <w:sz w:val="21"/>
-                <w:szCs w:val="21"/>
-              </w:rPr>
-              <w:t>Oostomar</w:t>
-            </w:r>
-            <w:proofErr w:type="spellEnd"/>
-            <w:r>
-              <w:rPr>
-                <w:rFonts w:ascii="Consolas" w:hAnsi="Consolas" w:cs="Consolas"/>
-                <w:color w:val="FFE083"/>
-                <w:sz w:val="21"/>
-                <w:szCs w:val="21"/>
-              </w:rPr>
-              <w:t>'</w:t>
-            </w:r>
-            <w:r>
-              <w:rPr>
-                <w:rFonts w:ascii="Consolas" w:hAnsi="Consolas" w:cs="Consolas"/>
-                <w:color w:val="FFFFFF"/>
-                <w:sz w:val="21"/>
-                <w:szCs w:val="21"/>
-              </w:rPr>
-              <w:t xml:space="preserve">, </w:t>
-            </w:r>
-            <w:r>
-              <w:rPr>
-                <w:rFonts w:ascii="Consolas" w:hAnsi="Consolas" w:cs="Consolas"/>
-                <w:color w:val="FFE083"/>
-                <w:sz w:val="21"/>
-                <w:szCs w:val="21"/>
-              </w:rPr>
-              <w:t>'C.U.S. Tomer'</w:t>
-            </w:r>
-            <w:r>
-              <w:rPr>
-                <w:rFonts w:ascii="Consolas" w:hAnsi="Consolas" w:cs="Consolas"/>
-                <w:color w:val="FFFFFF"/>
-                <w:sz w:val="21"/>
-                <w:szCs w:val="21"/>
-              </w:rPr>
-              <w:t xml:space="preserve">, </w:t>
-            </w:r>
-            <w:r>
-              <w:rPr>
-                <w:rFonts w:ascii="Consolas" w:hAnsi="Consolas" w:cs="Consolas"/>
-                <w:color w:val="FF8973"/>
-                <w:sz w:val="21"/>
-                <w:szCs w:val="21"/>
-              </w:rPr>
-              <w:t>3432434</w:t>
-            </w:r>
-            <w:r>
-              <w:rPr>
-                <w:rFonts w:ascii="Consolas" w:hAnsi="Consolas" w:cs="Consolas"/>
-                <w:color w:val="FFFFFF"/>
-                <w:sz w:val="21"/>
-                <w:szCs w:val="21"/>
-              </w:rPr>
-              <w:t xml:space="preserve">, </w:t>
-            </w:r>
-            <w:r>
-              <w:rPr>
-                <w:rFonts w:ascii="Consolas" w:hAnsi="Consolas" w:cs="Consolas"/>
-                <w:color w:val="FFE083"/>
-                <w:sz w:val="21"/>
-                <w:szCs w:val="21"/>
-              </w:rPr>
-              <w:t>'</w:t>
-            </w:r>
-            <w:proofErr w:type="spellStart"/>
-            <w:r>
-              <w:rPr>
-                <w:rFonts w:ascii="Consolas" w:hAnsi="Consolas" w:cs="Consolas"/>
-                <w:color w:val="FFE083"/>
-                <w:sz w:val="21"/>
-                <w:szCs w:val="21"/>
-              </w:rPr>
-              <w:t>Custo</w:t>
-            </w:r>
-            <w:proofErr w:type="spellEnd"/>
-            <w:r>
-              <w:rPr>
-                <w:rFonts w:ascii="Consolas" w:hAnsi="Consolas" w:cs="Consolas"/>
-                <w:color w:val="FFE083"/>
-                <w:sz w:val="21"/>
-                <w:szCs w:val="21"/>
-              </w:rPr>
-              <w:t xml:space="preserve"> Mer'</w:t>
-            </w:r>
-            <w:r>
-              <w:rPr>
-                <w:rFonts w:ascii="Consolas" w:hAnsi="Consolas" w:cs="Consolas"/>
-                <w:color w:val="FFFFFF"/>
-                <w:sz w:val="21"/>
-                <w:szCs w:val="21"/>
-              </w:rPr>
-              <w:t xml:space="preserve">, </w:t>
-            </w:r>
-            <w:r>
-              <w:rPr>
-                <w:rFonts w:ascii="Consolas" w:hAnsi="Consolas" w:cs="Consolas"/>
-                <w:color w:val="FFE083"/>
-                <w:sz w:val="21"/>
-                <w:szCs w:val="21"/>
-              </w:rPr>
-              <w:t>'</w:t>
-            </w:r>
-            <w:proofErr w:type="spellStart"/>
-            <w:r>
-              <w:rPr>
-                <w:rFonts w:ascii="Consolas" w:hAnsi="Consolas" w:cs="Consolas"/>
-                <w:color w:val="FFE083"/>
-                <w:sz w:val="21"/>
-                <w:szCs w:val="21"/>
-              </w:rPr>
-              <w:t>Custopher</w:t>
-            </w:r>
-            <w:proofErr w:type="spellEnd"/>
-            <w:r>
-              <w:rPr>
-                <w:rFonts w:ascii="Consolas" w:hAnsi="Consolas" w:cs="Consolas"/>
-                <w:color w:val="FFE083"/>
-                <w:sz w:val="21"/>
-                <w:szCs w:val="21"/>
-              </w:rPr>
-              <w:t xml:space="preserve"> </w:t>
-            </w:r>
-            <w:proofErr w:type="spellStart"/>
-            <w:r>
-              <w:rPr>
-                <w:rFonts w:ascii="Consolas" w:hAnsi="Consolas" w:cs="Consolas"/>
-                <w:color w:val="FFE083"/>
-                <w:sz w:val="21"/>
-                <w:szCs w:val="21"/>
-              </w:rPr>
-              <w:t>Ustomer</w:t>
-            </w:r>
-            <w:proofErr w:type="spellEnd"/>
-            <w:r>
-              <w:rPr>
-                <w:rFonts w:ascii="Consolas" w:hAnsi="Consolas" w:cs="Consolas"/>
-                <w:color w:val="FFE083"/>
-                <w:sz w:val="21"/>
-                <w:szCs w:val="21"/>
-              </w:rPr>
-              <w:t>'</w:t>
-            </w:r>
-            <w:r>
-              <w:rPr>
-                <w:rFonts w:ascii="Consolas" w:hAnsi="Consolas" w:cs="Consolas"/>
-                <w:color w:val="FFFFFF"/>
-                <w:sz w:val="21"/>
-                <w:szCs w:val="21"/>
-              </w:rPr>
-              <w:t xml:space="preserve">, </w:t>
-            </w:r>
-            <w:r>
-              <w:rPr>
-                <w:rFonts w:ascii="Consolas" w:hAnsi="Consolas" w:cs="Consolas"/>
-                <w:color w:val="FF8973"/>
-                <w:sz w:val="21"/>
-                <w:szCs w:val="21"/>
-              </w:rPr>
-              <w:t>3432435</w:t>
-            </w:r>
-            <w:r>
-              <w:rPr>
-                <w:rFonts w:ascii="Consolas" w:hAnsi="Consolas" w:cs="Consolas"/>
-                <w:color w:val="FFFFFF"/>
-                <w:sz w:val="21"/>
-                <w:szCs w:val="21"/>
-              </w:rPr>
-              <w:t xml:space="preserve">, </w:t>
-            </w:r>
-            <w:r>
-              <w:rPr>
-                <w:rFonts w:ascii="Consolas" w:hAnsi="Consolas" w:cs="Consolas"/>
-                <w:color w:val="FFE083"/>
-                <w:sz w:val="21"/>
-                <w:szCs w:val="21"/>
-              </w:rPr>
-              <w:t>'</w:t>
-            </w:r>
-            <w:proofErr w:type="spellStart"/>
-            <w:r>
-              <w:rPr>
-                <w:rFonts w:ascii="Consolas" w:hAnsi="Consolas" w:cs="Consolas"/>
-                <w:color w:val="FFE083"/>
-                <w:sz w:val="21"/>
-                <w:szCs w:val="21"/>
-              </w:rPr>
-              <w:t>Kasti</w:t>
-            </w:r>
-            <w:proofErr w:type="spellEnd"/>
-            <w:r>
-              <w:rPr>
-                <w:rFonts w:ascii="Consolas" w:hAnsi="Consolas" w:cs="Consolas"/>
-                <w:color w:val="FFE083"/>
-                <w:sz w:val="21"/>
-                <w:szCs w:val="21"/>
-              </w:rPr>
-              <w:t xml:space="preserve"> </w:t>
-            </w:r>
-            <w:proofErr w:type="spellStart"/>
-            <w:r>
-              <w:rPr>
-                <w:rFonts w:ascii="Consolas" w:hAnsi="Consolas" w:cs="Consolas"/>
-                <w:color w:val="FFE083"/>
-                <w:sz w:val="21"/>
-                <w:szCs w:val="21"/>
-              </w:rPr>
-              <w:t>Yastimeur</w:t>
-            </w:r>
-            <w:proofErr w:type="spellEnd"/>
-            <w:r>
-              <w:rPr>
-                <w:rFonts w:ascii="Consolas" w:hAnsi="Consolas" w:cs="Consolas"/>
-                <w:color w:val="FFE083"/>
-                <w:sz w:val="21"/>
-                <w:szCs w:val="21"/>
-              </w:rPr>
-              <w:t>'</w:t>
-            </w:r>
-            <w:proofErr w:type="gramStart"/>
+              <w:t>'Kasti Yastimeur'</w:t>
+            </w:r>
             <w:r>
               <w:rPr>
                 <w:rFonts w:ascii="Consolas" w:hAnsi="Consolas" w:cs="Consolas"/>
@@ -478,7 +306,6 @@
               </w:rPr>
               <w:t>];</w:t>
             </w:r>
-            <w:proofErr w:type="gramEnd"/>
           </w:p>
           <w:p>
             <w:pPr>
@@ -531,38 +358,16 @@
                 <w:sz w:val="21"/>
                 <w:szCs w:val="21"/>
               </w:rPr>
-              <w:t xml:space="preserve">function </w:t>
-            </w:r>
-            <w:proofErr w:type="spellStart"/>
-            <w:proofErr w:type="gramStart"/>
-            <w:r>
-              <w:rPr>
-                <w:rFonts w:ascii="Consolas" w:hAnsi="Consolas" w:cs="Consolas"/>
-                <w:color w:val="B3CCFF"/>
-                <w:sz w:val="21"/>
-                <w:szCs w:val="21"/>
-              </w:rPr>
-              <w:t>checkCustomersArray</w:t>
-            </w:r>
-            <w:proofErr w:type="spellEnd"/>
-            <w:r>
-              <w:rPr>
-                <w:rFonts w:ascii="Consolas" w:hAnsi="Consolas" w:cs="Consolas"/>
-                <w:color w:val="FFFFFF"/>
-                <w:sz w:val="21"/>
-                <w:szCs w:val="21"/>
-              </w:rPr>
-              <w:t>(</w:t>
-            </w:r>
-            <w:proofErr w:type="gramEnd"/>
-            <w:r>
-              <w:rPr>
-                <w:rFonts w:ascii="Consolas" w:hAnsi="Consolas" w:cs="Consolas"/>
-                <w:color w:val="FFFFFF"/>
-                <w:sz w:val="21"/>
-                <w:szCs w:val="21"/>
-              </w:rPr>
-              <w:t>) {</w:t>
+              <w:t>function checkCustomersArray</w:t>
+            </w:r>
+            <w:r>
+              <w:rPr>
+                <w:rFonts w:ascii="Consolas" w:hAnsi="Consolas" w:cs="Consolas"/>
+                <w:color w:val="FFFFFF"/>
+                <w:sz w:val="21"/>
+                <w:szCs w:val="21"/>
+              </w:rPr>
+              <w:t>() {</w:t>
             </w:r>
           </w:p>
           <w:p>
@@ -639,7 +444,6 @@
               </w:rPr>
               <w:t xml:space="preserve"> </w:t>
             </w:r>
-            <w:proofErr w:type="spellStart"/>
             <w:r>
               <w:rPr>
                 <w:rFonts w:ascii="Consolas" w:hAnsi="Consolas" w:cs="Consolas"/>
@@ -649,7 +453,6 @@
               </w:rPr>
               <w:t>customersArray</w:t>
             </w:r>
-            <w:proofErr w:type="spellEnd"/>
             <w:r>
               <w:rPr>
                 <w:rFonts w:ascii="Consolas" w:hAnsi="Consolas" w:cs="Consolas"/>
@@ -698,7 +501,6 @@
               </w:rPr>
               <w:t xml:space="preserve"> (</w:t>
             </w:r>
-            <w:proofErr w:type="spellStart"/>
             <w:r>
               <w:rPr>
                 <w:rFonts w:ascii="Consolas" w:hAnsi="Consolas" w:cs="Consolas"/>
@@ -708,7 +510,6 @@
               </w:rPr>
               <w:t>typeof</w:t>
             </w:r>
-            <w:proofErr w:type="spellEnd"/>
             <w:r>
               <w:rPr>
                 <w:rFonts w:ascii="Consolas" w:hAnsi="Consolas" w:cs="Consolas"/>
@@ -718,7 +519,6 @@
               </w:rPr>
               <w:t xml:space="preserve"> </w:t>
             </w:r>
-            <w:proofErr w:type="gramStart"/>
             <w:r>
               <w:rPr>
                 <w:rFonts w:ascii="Consolas" w:hAnsi="Consolas" w:cs="Consolas"/>
@@ -735,17 +535,7 @@
                 <w:sz w:val="21"/>
                 <w:szCs w:val="21"/>
               </w:rPr>
-              <w:t xml:space="preserve"> !</w:t>
-            </w:r>
-            <w:proofErr w:type="gramEnd"/>
-            <w:r>
-              <w:rPr>
-                <w:rFonts w:ascii="Consolas" w:hAnsi="Consolas" w:cs="Consolas"/>
-                <w:color w:val="FFFFFF"/>
-                <w:sz w:val="21"/>
-                <w:szCs w:val="21"/>
-              </w:rPr>
-              <w:t xml:space="preserve">= </w:t>
+              <w:t xml:space="preserve"> != </w:t>
             </w:r>
             <w:r>
               <w:rPr>
@@ -786,7 +576,6 @@
               </w:rPr>
               <w:t xml:space="preserve">      </w:t>
             </w:r>
-            <w:proofErr w:type="gramStart"/>
             <w:r>
               <w:rPr>
                 <w:rFonts w:ascii="Consolas" w:hAnsi="Consolas" w:cs="Consolas"/>
@@ -823,7 +612,6 @@
               </w:rPr>
               <w:t>(</w:t>
             </w:r>
-            <w:proofErr w:type="gramEnd"/>
             <w:r>
               <w:rPr>
                 <w:rFonts w:ascii="Consolas" w:hAnsi="Consolas" w:cs="Consolas"/>
@@ -965,8 +753,99 @@
                 <w:szCs w:val="21"/>
               </w:rPr>
             </w:pPr>
-            <w:proofErr w:type="spellStart"/>
-            <w:proofErr w:type="gramStart"/>
+            <w:r>
+              <w:rPr>
+                <w:rFonts w:ascii="Consolas" w:hAnsi="Consolas" w:cs="Consolas"/>
+                <w:color w:val="B3CCFF"/>
+                <w:sz w:val="21"/>
+                <w:szCs w:val="21"/>
+              </w:rPr>
+              <w:t>function stringPush</w:t>
+            </w:r>
+            <w:r>
+              <w:rPr>
+                <w:rFonts w:ascii="Consolas" w:hAnsi="Consolas" w:cs="Consolas"/>
+                <w:color w:val="FFFFFF"/>
+                <w:sz w:val="21"/>
+                <w:szCs w:val="21"/>
+              </w:rPr>
+              <w:t>(</w:t>
+            </w:r>
+            <w:r>
+              <w:rPr>
+                <w:rFonts w:ascii="Consolas" w:hAnsi="Consolas" w:cs="Consolas"/>
+                <w:color w:val="B3CCFF"/>
+                <w:sz w:val="21"/>
+                <w:szCs w:val="21"/>
+              </w:rPr>
+              <w:t>val</w:t>
+            </w:r>
+            <w:r>
+              <w:rPr>
+                <w:rFonts w:ascii="Consolas" w:hAnsi="Consolas" w:cs="Consolas"/>
+                <w:color w:val="FFFFFF"/>
+                <w:sz w:val="21"/>
+                <w:szCs w:val="21"/>
+              </w:rPr>
+              <w:t>) {</w:t>
+            </w:r>
+          </w:p>
+          <w:p>
+            <w:pPr>
+              <w:shd w:val="clear" w:color="auto" w:fill="1E1E1E"/>
+              <w:spacing w:line="330" w:lineRule="atLeast"/>
+              <w:rPr>
+                <w:rFonts w:ascii="Consolas" w:hAnsi="Consolas" w:cs="Consolas"/>
+                <w:color w:val="FFFFFF"/>
+                <w:sz w:val="21"/>
+                <w:szCs w:val="21"/>
+              </w:rPr>
+            </w:pPr>
+            <w:r>
+              <w:rPr>
+                <w:rFonts w:ascii="Consolas" w:hAnsi="Consolas" w:cs="Consolas"/>
+                <w:color w:val="FFFFFF"/>
+                <w:sz w:val="21"/>
+                <w:szCs w:val="21"/>
+              </w:rPr>
+              <w:t xml:space="preserve">  </w:t>
+            </w:r>
+            <w:r>
+              <w:rPr>
+                <w:rFonts w:ascii="Consolas" w:hAnsi="Consolas" w:cs="Consolas"/>
+                <w:color w:val="B3CCFF"/>
+                <w:sz w:val="21"/>
+                <w:szCs w:val="21"/>
+              </w:rPr>
+              <w:t>if</w:t>
+            </w:r>
+            <w:r>
+              <w:rPr>
+                <w:rFonts w:ascii="Consolas" w:hAnsi="Consolas" w:cs="Consolas"/>
+                <w:color w:val="FFFFFF"/>
+                <w:sz w:val="21"/>
+                <w:szCs w:val="21"/>
+              </w:rPr>
+              <w:t xml:space="preserve"> (</w:t>
+            </w:r>
+            <w:r>
+              <w:rPr>
+                <w:rFonts w:ascii="Consolas" w:hAnsi="Consolas" w:cs="Consolas"/>
+                <w:color w:val="B3CCFF"/>
+                <w:sz w:val="21"/>
+                <w:szCs w:val="21"/>
+              </w:rPr>
+              <w:t>typeof</w:t>
+            </w:r>
+            <w:r>
+              <w:rPr>
+                <w:rFonts w:ascii="Consolas" w:hAnsi="Consolas" w:cs="Consolas"/>
+                <w:color w:val="FFFFFF"/>
+                <w:sz w:val="21"/>
+                <w:szCs w:val="21"/>
+              </w:rPr>
+              <w:t xml:space="preserve"> </w:t>
+            </w:r>
             <w:r>
               <w:rPr>
                 <w:rFonts w:ascii="Consolas" w:hAnsi="Consolas" w:cs="Consolas"/>
@@ -974,9 +853,155 @@
                 <w:sz w:val="21"/>
                 <w:szCs w:val="21"/>
               </w:rPr>
-              <w:t>checkCustomersArray</w:t>
-            </w:r>
-            <w:proofErr w:type="spellEnd"/>
+              <w:t>val</w:t>
+            </w:r>
+            <w:r>
+              <w:rPr>
+                <w:rFonts w:ascii="Consolas" w:hAnsi="Consolas" w:cs="Consolas"/>
+                <w:color w:val="FFFFFF"/>
+                <w:sz w:val="21"/>
+                <w:szCs w:val="21"/>
+              </w:rPr>
+              <w:t xml:space="preserve"> != </w:t>
+            </w:r>
+            <w:r>
+              <w:rPr>
+                <w:rFonts w:ascii="Consolas" w:hAnsi="Consolas" w:cs="Consolas"/>
+                <w:color w:val="FFE083"/>
+                <w:sz w:val="21"/>
+                <w:szCs w:val="21"/>
+              </w:rPr>
+              <w:t>'string'</w:t>
+            </w:r>
+            <w:r>
+              <w:rPr>
+                <w:rFonts w:ascii="Consolas" w:hAnsi="Consolas" w:cs="Consolas"/>
+                <w:color w:val="FFFFFF"/>
+                <w:sz w:val="21"/>
+                <w:szCs w:val="21"/>
+              </w:rPr>
+              <w:t>) {</w:t>
+            </w:r>
+          </w:p>
+          <w:p>
+            <w:pPr>
+              <w:shd w:val="clear" w:color="auto" w:fill="1E1E1E"/>
+              <w:spacing w:line="330" w:lineRule="atLeast"/>
+              <w:rPr>
+                <w:rFonts w:ascii="Consolas" w:hAnsi="Consolas" w:cs="Consolas"/>
+                <w:color w:val="FFFFFF"/>
+                <w:sz w:val="21"/>
+                <w:szCs w:val="21"/>
+              </w:rPr>
+            </w:pPr>
+            <w:r>
+              <w:rPr>
+                <w:rFonts w:ascii="Consolas" w:hAnsi="Consolas" w:cs="Consolas"/>
+                <w:color w:val="FFFFFF"/>
+                <w:sz w:val="21"/>
+                <w:szCs w:val="21"/>
+              </w:rPr>
+              <w:t xml:space="preserve">    </w:t>
+            </w:r>
+            <w:r>
+              <w:rPr>
+                <w:rFonts w:ascii="Consolas" w:hAnsi="Consolas" w:cs="Consolas"/>
+                <w:color w:val="B3CCFF"/>
+                <w:sz w:val="21"/>
+                <w:szCs w:val="21"/>
+              </w:rPr>
+              <w:t>return</w:t>
+            </w:r>
+            <w:r>
+              <w:rPr>
+                <w:rFonts w:ascii="Consolas" w:hAnsi="Consolas" w:cs="Consolas"/>
+                <w:color w:val="FFFFFF"/>
+                <w:sz w:val="21"/>
+                <w:szCs w:val="21"/>
+              </w:rPr>
+              <w:t>;</w:t>
+            </w:r>
+          </w:p>
+          <w:p>
+            <w:pPr>
+              <w:shd w:val="clear" w:color="auto" w:fill="1E1E1E"/>
+              <w:spacing w:line="330" w:lineRule="atLeast"/>
+              <w:rPr>
+                <w:rFonts w:ascii="Consolas" w:hAnsi="Consolas" w:cs="Consolas"/>
+                <w:color w:val="FFFFFF"/>
+                <w:sz w:val="21"/>
+                <w:szCs w:val="21"/>
+              </w:rPr>
+            </w:pPr>
+            <w:r>
+              <w:rPr>
+                <w:rFonts w:ascii="Consolas" w:hAnsi="Consolas" w:cs="Consolas"/>
+                <w:color w:val="FFFFFF"/>
+                <w:sz w:val="21"/>
+                <w:szCs w:val="21"/>
+              </w:rPr>
+              <w:t xml:space="preserve">  }</w:t>
+            </w:r>
+          </w:p>
+          <w:p>
+            <w:pPr>
+              <w:shd w:val="clear" w:color="auto" w:fill="1E1E1E"/>
+              <w:spacing w:line="330" w:lineRule="atLeast"/>
+              <w:rPr>
+                <w:rFonts w:ascii="Consolas" w:hAnsi="Consolas" w:cs="Consolas"/>
+                <w:color w:val="FFFFFF"/>
+                <w:sz w:val="21"/>
+                <w:szCs w:val="21"/>
+              </w:rPr>
+            </w:pPr>
+          </w:p>
+          <w:p>
+            <w:pPr>
+              <w:shd w:val="clear" w:color="auto" w:fill="1E1E1E"/>
+              <w:spacing w:line="330" w:lineRule="atLeast"/>
+              <w:rPr>
+                <w:rFonts w:ascii="Consolas" w:hAnsi="Consolas" w:cs="Consolas"/>
+                <w:color w:val="FFFFFF"/>
+                <w:sz w:val="21"/>
+                <w:szCs w:val="21"/>
+              </w:rPr>
+            </w:pPr>
+            <w:r>
+              <w:rPr>
+                <w:rFonts w:ascii="Consolas" w:hAnsi="Consolas" w:cs="Consolas"/>
+                <w:color w:val="FFFFFF"/>
+                <w:sz w:val="21"/>
+                <w:szCs w:val="21"/>
+              </w:rPr>
+              <w:t xml:space="preserve">  </w:t>
+            </w:r>
+            <w:r>
+              <w:rPr>
+                <w:rFonts w:ascii="Consolas" w:hAnsi="Consolas" w:cs="Consolas"/>
+                <w:color w:val="FF8973"/>
+                <w:sz w:val="21"/>
+                <w:szCs w:val="21"/>
+              </w:rPr>
+              <w:t>customersArray</w:t>
+            </w:r>
+            <w:r>
+              <w:rPr>
+                <w:rFonts w:ascii="Consolas" w:hAnsi="Consolas" w:cs="Consolas"/>
+                <w:color w:val="FFFFFF"/>
+                <w:sz w:val="21"/>
+                <w:szCs w:val="21"/>
+              </w:rPr>
+              <w:t>.</w:t>
+            </w:r>
+            <w:r>
+              <w:rPr>
+                <w:rFonts w:ascii="Consolas" w:hAnsi="Consolas" w:cs="Consolas"/>
+                <w:color w:val="83FFF5"/>
+                <w:sz w:val="21"/>
+                <w:szCs w:val="21"/>
+              </w:rPr>
+              <w:t>push</w:t>
+            </w:r>
             <w:r>
               <w:rPr>
                 <w:rFonts w:ascii="Consolas" w:hAnsi="Consolas" w:cs="Consolas"/>
@@ -986,7 +1011,15 @@
               </w:rPr>
               <w:t>(</w:t>
             </w:r>
-            <w:proofErr w:type="gramEnd"/>
+            <w:r>
+              <w:rPr>
+                <w:rFonts w:ascii="Consolas" w:hAnsi="Consolas" w:cs="Consolas"/>
+                <w:color w:val="FF8973"/>
+                <w:sz w:val="21"/>
+                <w:szCs w:val="21"/>
+              </w:rPr>
+              <w:t>val</w:t>
+            </w:r>
             <w:r>
               <w:rPr>
                 <w:rFonts w:ascii="Consolas" w:hAnsi="Consolas" w:cs="Consolas"/>
@@ -996,11 +1029,46 @@
               </w:rPr>
               <w:t>);</w:t>
             </w:r>
+          </w:p>
+          <w:p>
+            <w:pPr>
+              <w:shd w:val="clear" w:color="auto" w:fill="1E1E1E"/>
+              <w:spacing w:line="330" w:lineRule="atLeast"/>
+              <w:rPr>
+                <w:rFonts w:ascii="Consolas" w:hAnsi="Consolas" w:cs="Consolas"/>
+                <w:color w:val="FFFFFF"/>
+                <w:sz w:val="21"/>
+                <w:szCs w:val="21"/>
+              </w:rPr>
+            </w:pPr>
+            <w:r>
+              <w:rPr>
+                <w:rFonts w:ascii="Consolas" w:hAnsi="Consolas" w:cs="Consolas"/>
+                <w:color w:val="FFFFFF"/>
+                <w:sz w:val="21"/>
+                <w:szCs w:val="21"/>
+              </w:rPr>
+              <w:t>}</w:t>
+            </w:r>
+          </w:p>
+          <w:p>
+            <w:pPr>
+              <w:shd w:val="clear" w:color="auto" w:fill="1E1E1E"/>
+              <w:spacing w:line="330" w:lineRule="atLeast"/>
+              <w:rPr>
+                <w:rFonts w:ascii="Consolas" w:hAnsi="Consolas" w:cs="Consolas"/>
+                <w:color w:val="FFFFFF"/>
+                <w:sz w:val="21"/>
+                <w:szCs w:val="21"/>
+              </w:rPr>
+            </w:pPr>
           </w:p>
           <w:p/>
         </w:tc>
       </w:tr>
     </w:tbl>
+    <w:p/>
+    <w:p/>
     <w:p/>
     <w:sectPr>
       <w:pgSz w:w="12240" w:h="15840"/>

</xml_diff>

<commit_message>
feat: Add progress #51 'Learn Typescript'
</commit_message>
<xml_diff>
--- a/learn-typescript/chapter_3/Chatper 3 - Complex Types.docx
+++ b/learn-typescript/chapter_3/Chatper 3 - Complex Types.docx
@@ -117,6 +117,42 @@
         <w:t>TypeScript makes it very easy to keep track of element types in arrays</w:t>
       </w:r>
     </w:p>
+    <w:p>
+      <w:pPr>
+        <w:pStyle w:val="ListParagraph"/>
+        <w:numPr>
+          <w:ilvl w:val="1"/>
+          <w:numId w:val="1"/>
+        </w:numPr>
+        <w:shd w:val="clear" w:color="auto" w:fill="FFFFFF"/>
+        <w:spacing w:after="100" w:afterAutospacing="1"/>
+        <w:rPr>
+          <w:rFonts w:eastAsia="Times New Roman" w:cs="Segoe UI"/>
+          <w:color w:val="000000" w:themeColor="text1"/>
+        </w:rPr>
+      </w:pPr>
+      <w:r>
+        <w:rPr>
+          <w:rFonts w:ascii="AppleSystemUIFont" w:hAnsi="AppleSystemUIFont" w:cs="AppleSystemUIFont"/>
+          <w:lang w:val="en-US"/>
+        </w:rPr>
+        <w:t>M</w:t>
+      </w:r>
+      <w:r>
+        <w:rPr>
+          <w:rFonts w:ascii="AppleSystemUIFont" w:hAnsi="AppleSystemUIFont" w:cs="AppleSystemUIFont"/>
+          <w:lang w:val="en-US"/>
+        </w:rPr>
+        <w:t>anual type-checking is</w:t>
+      </w:r>
+      <w:r>
+        <w:rPr>
+          <w:rFonts w:ascii="AppleSystemUIFont" w:hAnsi="AppleSystemUIFont" w:cs="AppleSystemUIFont"/>
+          <w:lang w:val="en-US"/>
+        </w:rPr>
+        <w:t xml:space="preserve"> needlessly difficult and adds complications</w:t>
+      </w:r>
+    </w:p>
     <w:p/>
     <w:p/>
     <w:tbl>
@@ -297,6 +333,7 @@
               </w:rPr>
               <w:t>'Kasti Yastimeur'</w:t>
             </w:r>
+            <w:proofErr w:type="gramStart"/>
             <w:r>
               <w:rPr>
                 <w:rFonts w:ascii="Consolas" w:hAnsi="Consolas" w:cs="Consolas"/>
@@ -306,6 +343,7 @@
               </w:rPr>
               <w:t>];</w:t>
             </w:r>
+            <w:proofErr w:type="gramEnd"/>
           </w:p>
           <w:p>
             <w:pPr>
@@ -358,16 +396,36 @@
                 <w:sz w:val="21"/>
                 <w:szCs w:val="21"/>
               </w:rPr>
-              <w:t>function checkCustomersArray</w:t>
-            </w:r>
-            <w:r>
-              <w:rPr>
-                <w:rFonts w:ascii="Consolas" w:hAnsi="Consolas" w:cs="Consolas"/>
-                <w:color w:val="FFFFFF"/>
-                <w:sz w:val="21"/>
-                <w:szCs w:val="21"/>
-              </w:rPr>
-              <w:t>() {</w:t>
+              <w:t xml:space="preserve">function </w:t>
+            </w:r>
+            <w:proofErr w:type="gramStart"/>
+            <w:r>
+              <w:rPr>
+                <w:rFonts w:ascii="Consolas" w:hAnsi="Consolas" w:cs="Consolas"/>
+                <w:color w:val="B3CCFF"/>
+                <w:sz w:val="21"/>
+                <w:szCs w:val="21"/>
+              </w:rPr>
+              <w:t>checkCustomersArray</w:t>
+            </w:r>
+            <w:r>
+              <w:rPr>
+                <w:rFonts w:ascii="Consolas" w:hAnsi="Consolas" w:cs="Consolas"/>
+                <w:color w:val="FFFFFF"/>
+                <w:sz w:val="21"/>
+                <w:szCs w:val="21"/>
+              </w:rPr>
+              <w:t>(</w:t>
+            </w:r>
+            <w:proofErr w:type="gramEnd"/>
+            <w:r>
+              <w:rPr>
+                <w:rFonts w:ascii="Consolas" w:hAnsi="Consolas" w:cs="Consolas"/>
+                <w:color w:val="FFFFFF"/>
+                <w:sz w:val="21"/>
+                <w:szCs w:val="21"/>
+              </w:rPr>
+              <w:t>) {</w:t>
             </w:r>
           </w:p>
           <w:p>
@@ -519,6 +577,7 @@
               </w:rPr>
               <w:t xml:space="preserve"> </w:t>
             </w:r>
+            <w:proofErr w:type="gramStart"/>
             <w:r>
               <w:rPr>
                 <w:rFonts w:ascii="Consolas" w:hAnsi="Consolas" w:cs="Consolas"/>
@@ -535,7 +594,17 @@
                 <w:sz w:val="21"/>
                 <w:szCs w:val="21"/>
               </w:rPr>
-              <w:t xml:space="preserve"> != </w:t>
+              <w:t xml:space="preserve"> !</w:t>
+            </w:r>
+            <w:proofErr w:type="gramEnd"/>
+            <w:r>
+              <w:rPr>
+                <w:rFonts w:ascii="Consolas" w:hAnsi="Consolas" w:cs="Consolas"/>
+                <w:color w:val="FFFFFF"/>
+                <w:sz w:val="21"/>
+                <w:szCs w:val="21"/>
+              </w:rPr>
+              <w:t xml:space="preserve">= </w:t>
             </w:r>
             <w:r>
               <w:rPr>
@@ -576,6 +645,7 @@
               </w:rPr>
               <w:t xml:space="preserve">      </w:t>
             </w:r>
+            <w:proofErr w:type="gramStart"/>
             <w:r>
               <w:rPr>
                 <w:rFonts w:ascii="Consolas" w:hAnsi="Consolas" w:cs="Consolas"/>
@@ -612,6 +682,7 @@
               </w:rPr>
               <w:t>(</w:t>
             </w:r>
+            <w:proofErr w:type="gramEnd"/>
             <w:r>
               <w:rPr>
                 <w:rFonts w:ascii="Consolas" w:hAnsi="Consolas" w:cs="Consolas"/>
@@ -846,6 +917,7 @@
               </w:rPr>
               <w:t xml:space="preserve"> </w:t>
             </w:r>
+            <w:proofErr w:type="gramStart"/>
             <w:r>
               <w:rPr>
                 <w:rFonts w:ascii="Consolas" w:hAnsi="Consolas" w:cs="Consolas"/>
@@ -862,7 +934,17 @@
                 <w:sz w:val="21"/>
                 <w:szCs w:val="21"/>
               </w:rPr>
-              <w:t xml:space="preserve"> != </w:t>
+              <w:t xml:space="preserve"> !</w:t>
+            </w:r>
+            <w:proofErr w:type="gramEnd"/>
+            <w:r>
+              <w:rPr>
+                <w:rFonts w:ascii="Consolas" w:hAnsi="Consolas" w:cs="Consolas"/>
+                <w:color w:val="FFFFFF"/>
+                <w:sz w:val="21"/>
+                <w:szCs w:val="21"/>
+              </w:rPr>
+              <w:t xml:space="preserve">= </w:t>
             </w:r>
             <w:r>
               <w:rPr>
@@ -903,6 +985,7 @@
               </w:rPr>
               <w:t xml:space="preserve">    </w:t>
             </w:r>
+            <w:proofErr w:type="gramStart"/>
             <w:r>
               <w:rPr>
                 <w:rFonts w:ascii="Consolas" w:hAnsi="Consolas" w:cs="Consolas"/>
@@ -921,6 +1004,7 @@
               </w:rPr>
               <w:t>;</w:t>
             </w:r>
+            <w:proofErr w:type="gramEnd"/>
           </w:p>
           <w:p>
             <w:pPr>
@@ -1020,6 +1104,7 @@
               </w:rPr>
               <w:t>val</w:t>
             </w:r>
+            <w:proofErr w:type="gramStart"/>
             <w:r>
               <w:rPr>
                 <w:rFonts w:ascii="Consolas" w:hAnsi="Consolas" w:cs="Consolas"/>
@@ -1029,6 +1114,7 @@
               </w:rPr>
               <w:t>);</w:t>
             </w:r>
+            <w:proofErr w:type="gramEnd"/>
           </w:p>
           <w:p>
             <w:pPr>
@@ -1069,7 +1155,687 @@
     </w:tbl>
     <w:p/>
     <w:p/>
+    <w:p>
+      <w:pPr>
+        <w:pStyle w:val="ListParagraph"/>
+        <w:numPr>
+          <w:ilvl w:val="0"/>
+          <w:numId w:val="1"/>
+        </w:numPr>
+        <w:rPr>
+          <w:color w:val="000000" w:themeColor="text1"/>
+          <w:sz w:val="28"/>
+          <w:szCs w:val="28"/>
+        </w:rPr>
+      </w:pPr>
+      <w:r>
+        <w:rPr>
+          <w:color w:val="000000" w:themeColor="text1"/>
+          <w:sz w:val="28"/>
+          <w:szCs w:val="28"/>
+        </w:rPr>
+        <w:t>Array Type Annotations</w:t>
+      </w:r>
+    </w:p>
+    <w:p>
+      <w:pPr>
+        <w:pStyle w:val="ListParagraph"/>
+        <w:numPr>
+          <w:ilvl w:val="1"/>
+          <w:numId w:val="2"/>
+        </w:numPr>
+        <w:shd w:val="clear" w:color="auto" w:fill="FFFFFF"/>
+        <w:spacing w:after="100" w:afterAutospacing="1"/>
+        <w:rPr>
+          <w:rFonts w:eastAsia="Times New Roman" w:cs="Segoe UI"/>
+          <w:color w:val="000000" w:themeColor="text1"/>
+        </w:rPr>
+      </w:pPr>
+      <w:r>
+        <w:rPr>
+          <w:rFonts w:ascii="AppleSystemUIFont" w:hAnsi="AppleSystemUIFont" w:cs="AppleSystemUIFont"/>
+          <w:lang w:val="en-US"/>
+        </w:rPr>
+        <w:t>T</w:t>
+      </w:r>
+      <w:r>
+        <w:rPr>
+          <w:rFonts w:ascii="AppleSystemUIFont" w:hAnsi="AppleSystemUIFont" w:cs="AppleSystemUIFont"/>
+          <w:lang w:val="en-US"/>
+        </w:rPr>
+        <w:t>ype annotation for array types is fairly straightforward: [] after the element type</w:t>
+      </w:r>
+    </w:p>
+    <w:p>
+      <w:pPr>
+        <w:pStyle w:val="ListParagraph"/>
+        <w:numPr>
+          <w:ilvl w:val="1"/>
+          <w:numId w:val="2"/>
+        </w:numPr>
+        <w:shd w:val="clear" w:color="auto" w:fill="FFFFFF"/>
+        <w:spacing w:after="100" w:afterAutospacing="1"/>
+        <w:rPr>
+          <w:rFonts w:eastAsia="Times New Roman" w:cs="Segoe UI"/>
+          <w:color w:val="000000" w:themeColor="text1"/>
+        </w:rPr>
+      </w:pPr>
+      <w:r>
+        <w:rPr>
+          <w:rFonts w:ascii="AppleSystemUIFont" w:hAnsi="AppleSystemUIFont" w:cs="AppleSystemUIFont"/>
+        </w:rPr>
+        <w:t>T</w:t>
+      </w:r>
+      <w:r>
+        <w:rPr>
+          <w:rFonts w:ascii="AppleSystemUIFont" w:hAnsi="AppleSystemUIFont" w:cs="AppleSystemUIFont"/>
+          <w:lang w:val="en-US"/>
+        </w:rPr>
+        <w:t>hrow errors when elements of the wrong type are added</w:t>
+      </w:r>
+    </w:p>
     <w:p/>
+    <w:tbl>
+      <w:tblPr>
+        <w:tblStyle w:val="TableGrid"/>
+        <w:tblW w:w="0" w:type="auto"/>
+        <w:tblLook w:val="04A0" w:firstRow="1" w:lastRow="0" w:firstColumn="1" w:lastColumn="0" w:noHBand="0" w:noVBand="1"/>
+      </w:tblPr>
+      <w:tblGrid>
+        <w:gridCol w:w="9350"/>
+      </w:tblGrid>
+      <w:tr>
+        <w:tc>
+          <w:tcPr>
+            <w:tcW w:w="9350" w:type="dxa"/>
+          </w:tcPr>
+          <w:p>
+            <w:pPr>
+              <w:shd w:val="clear" w:color="auto" w:fill="1E1E1E"/>
+              <w:spacing w:line="330" w:lineRule="atLeast"/>
+              <w:rPr>
+                <w:rFonts w:ascii="Consolas" w:hAnsi="Consolas" w:cs="Consolas"/>
+                <w:color w:val="E85D7F"/>
+                <w:sz w:val="21"/>
+                <w:szCs w:val="21"/>
+              </w:rPr>
+            </w:pPr>
+            <w:r>
+              <w:rPr>
+                <w:rFonts w:ascii="Consolas" w:hAnsi="Consolas" w:cs="Consolas"/>
+                <w:color w:val="B3CCFF"/>
+                <w:sz w:val="21"/>
+                <w:szCs w:val="21"/>
+              </w:rPr>
+              <w:t>let</w:t>
+            </w:r>
+            <w:r>
+              <w:rPr>
+                <w:rFonts w:ascii="Consolas" w:hAnsi="Consolas" w:cs="Consolas"/>
+                <w:color w:val="FFFFFF"/>
+                <w:sz w:val="21"/>
+                <w:szCs w:val="21"/>
+              </w:rPr>
+              <w:t xml:space="preserve"> names</w:t>
+            </w:r>
+            <w:r>
+              <w:rPr>
+                <w:rFonts w:ascii="Consolas" w:hAnsi="Consolas" w:cs="Consolas"/>
+                <w:color w:val="E85D7F"/>
+                <w:sz w:val="21"/>
+                <w:szCs w:val="21"/>
+              </w:rPr>
+              <w:t>:</w:t>
+            </w:r>
+            <w:r>
+              <w:rPr>
+                <w:rFonts w:ascii="Consolas" w:hAnsi="Consolas" w:cs="Consolas"/>
+                <w:color w:val="FFFFFF"/>
+                <w:sz w:val="21"/>
+                <w:szCs w:val="21"/>
+              </w:rPr>
+              <w:t xml:space="preserve"> </w:t>
+            </w:r>
+            <w:proofErr w:type="gramStart"/>
+            <w:r>
+              <w:rPr>
+                <w:rFonts w:ascii="Consolas" w:hAnsi="Consolas" w:cs="Consolas"/>
+                <w:color w:val="B3CCFF"/>
+                <w:sz w:val="21"/>
+                <w:szCs w:val="21"/>
+              </w:rPr>
+              <w:t>string</w:t>
+            </w:r>
+            <w:r>
+              <w:rPr>
+                <w:rFonts w:ascii="Consolas" w:hAnsi="Consolas" w:cs="Consolas"/>
+                <w:color w:val="E85D7F"/>
+                <w:sz w:val="21"/>
+                <w:szCs w:val="21"/>
+              </w:rPr>
+              <w:t>[</w:t>
+            </w:r>
+            <w:proofErr w:type="gramEnd"/>
+            <w:r>
+              <w:rPr>
+                <w:rFonts w:ascii="Consolas" w:hAnsi="Consolas" w:cs="Consolas"/>
+                <w:color w:val="E85D7F"/>
+                <w:sz w:val="21"/>
+                <w:szCs w:val="21"/>
+              </w:rPr>
+              <w:t>]</w:t>
+            </w:r>
+            <w:r>
+              <w:rPr>
+                <w:rFonts w:ascii="Consolas" w:hAnsi="Consolas" w:cs="Consolas"/>
+                <w:color w:val="FFFFFF"/>
+                <w:sz w:val="21"/>
+                <w:szCs w:val="21"/>
+              </w:rPr>
+              <w:t xml:space="preserve"> </w:t>
+            </w:r>
+            <w:r>
+              <w:rPr>
+                <w:rFonts w:ascii="Consolas" w:hAnsi="Consolas" w:cs="Consolas"/>
+                <w:color w:val="E85D7F"/>
+                <w:sz w:val="21"/>
+                <w:szCs w:val="21"/>
+              </w:rPr>
+              <w:t>=</w:t>
+            </w:r>
+            <w:r>
+              <w:rPr>
+                <w:rFonts w:ascii="Consolas" w:hAnsi="Consolas" w:cs="Consolas"/>
+                <w:color w:val="FFFFFF"/>
+                <w:sz w:val="21"/>
+                <w:szCs w:val="21"/>
+              </w:rPr>
+              <w:t xml:space="preserve"> </w:t>
+            </w:r>
+            <w:r>
+              <w:rPr>
+                <w:rFonts w:ascii="Consolas" w:hAnsi="Consolas" w:cs="Consolas"/>
+                <w:color w:val="E85D7F"/>
+                <w:sz w:val="21"/>
+                <w:szCs w:val="21"/>
+              </w:rPr>
+              <w:t>[</w:t>
+            </w:r>
+            <w:r>
+              <w:rPr>
+                <w:rFonts w:ascii="Consolas" w:hAnsi="Consolas" w:cs="Consolas"/>
+                <w:color w:val="FFE083"/>
+                <w:sz w:val="21"/>
+                <w:szCs w:val="21"/>
+              </w:rPr>
+              <w:t>'Danny'</w:t>
+            </w:r>
+            <w:r>
+              <w:rPr>
+                <w:rFonts w:ascii="Consolas" w:hAnsi="Consolas" w:cs="Consolas"/>
+                <w:color w:val="E85D7F"/>
+                <w:sz w:val="21"/>
+                <w:szCs w:val="21"/>
+              </w:rPr>
+              <w:t>,</w:t>
+            </w:r>
+            <w:r>
+              <w:rPr>
+                <w:rFonts w:ascii="Consolas" w:hAnsi="Consolas" w:cs="Consolas"/>
+                <w:color w:val="FFFFFF"/>
+                <w:sz w:val="21"/>
+                <w:szCs w:val="21"/>
+              </w:rPr>
+              <w:t xml:space="preserve"> </w:t>
+            </w:r>
+            <w:r>
+              <w:rPr>
+                <w:rFonts w:ascii="Consolas" w:hAnsi="Consolas" w:cs="Consolas"/>
+                <w:color w:val="FFE083"/>
+                <w:sz w:val="21"/>
+                <w:szCs w:val="21"/>
+              </w:rPr>
+              <w:t>'Samantha'</w:t>
+            </w:r>
+            <w:r>
+              <w:rPr>
+                <w:rFonts w:ascii="Consolas" w:hAnsi="Consolas" w:cs="Consolas"/>
+                <w:color w:val="E85D7F"/>
+                <w:sz w:val="21"/>
+                <w:szCs w:val="21"/>
+              </w:rPr>
+              <w:t>];</w:t>
+            </w:r>
+          </w:p>
+          <w:p>
+            <w:pPr>
+              <w:shd w:val="clear" w:color="auto" w:fill="1E1E1E"/>
+              <w:spacing w:line="330" w:lineRule="atLeast"/>
+              <w:rPr>
+                <w:rFonts w:ascii="Consolas" w:hAnsi="Consolas" w:cs="Consolas"/>
+                <w:color w:val="E85D7F"/>
+                <w:sz w:val="21"/>
+                <w:szCs w:val="21"/>
+              </w:rPr>
+            </w:pPr>
+          </w:p>
+          <w:p>
+            <w:pPr>
+              <w:shd w:val="clear" w:color="auto" w:fill="1E1E1E"/>
+              <w:spacing w:line="330" w:lineRule="atLeast"/>
+              <w:rPr>
+                <w:rFonts w:ascii="Consolas" w:hAnsi="Consolas" w:cs="Consolas"/>
+                <w:color w:val="FFFFFF"/>
+                <w:sz w:val="21"/>
+                <w:szCs w:val="21"/>
+              </w:rPr>
+            </w:pPr>
+          </w:p>
+          <w:p>
+            <w:pPr>
+              <w:shd w:val="clear" w:color="auto" w:fill="1E1E1E"/>
+              <w:spacing w:line="330" w:lineRule="atLeast"/>
+              <w:rPr>
+                <w:rFonts w:ascii="Consolas" w:hAnsi="Consolas" w:cs="Consolas"/>
+                <w:color w:val="FFFFFF"/>
+                <w:sz w:val="21"/>
+                <w:szCs w:val="21"/>
+              </w:rPr>
+            </w:pPr>
+            <w:r>
+              <w:rPr>
+                <w:rFonts w:ascii="Consolas" w:hAnsi="Consolas" w:cs="Consolas"/>
+                <w:color w:val="B3CCFF"/>
+                <w:sz w:val="21"/>
+                <w:szCs w:val="21"/>
+              </w:rPr>
+              <w:t>let</w:t>
+            </w:r>
+            <w:r>
+              <w:rPr>
+                <w:rFonts w:ascii="Consolas" w:hAnsi="Consolas" w:cs="Consolas"/>
+                <w:color w:val="FFFFFF"/>
+                <w:sz w:val="21"/>
+                <w:szCs w:val="21"/>
+              </w:rPr>
+              <w:t xml:space="preserve"> names</w:t>
+            </w:r>
+            <w:r>
+              <w:rPr>
+                <w:rFonts w:ascii="Consolas" w:hAnsi="Consolas" w:cs="Consolas"/>
+                <w:color w:val="E85D7F"/>
+                <w:sz w:val="21"/>
+                <w:szCs w:val="21"/>
+              </w:rPr>
+              <w:t>:</w:t>
+            </w:r>
+            <w:r>
+              <w:rPr>
+                <w:rFonts w:ascii="Consolas" w:hAnsi="Consolas" w:cs="Consolas"/>
+                <w:color w:val="FFFFFF"/>
+                <w:sz w:val="21"/>
+                <w:szCs w:val="21"/>
+              </w:rPr>
+              <w:t xml:space="preserve"> </w:t>
+            </w:r>
+            <w:proofErr w:type="gramStart"/>
+            <w:r>
+              <w:rPr>
+                <w:rFonts w:ascii="Consolas" w:hAnsi="Consolas" w:cs="Consolas"/>
+                <w:color w:val="B3CCFF"/>
+                <w:sz w:val="21"/>
+                <w:szCs w:val="21"/>
+              </w:rPr>
+              <w:t>string</w:t>
+            </w:r>
+            <w:r>
+              <w:rPr>
+                <w:rFonts w:ascii="Consolas" w:hAnsi="Consolas" w:cs="Consolas"/>
+                <w:color w:val="E85D7F"/>
+                <w:sz w:val="21"/>
+                <w:szCs w:val="21"/>
+              </w:rPr>
+              <w:t>[</w:t>
+            </w:r>
+            <w:proofErr w:type="gramEnd"/>
+            <w:r>
+              <w:rPr>
+                <w:rFonts w:ascii="Consolas" w:hAnsi="Consolas" w:cs="Consolas"/>
+                <w:color w:val="E85D7F"/>
+                <w:sz w:val="21"/>
+                <w:szCs w:val="21"/>
+              </w:rPr>
+              <w:t>]</w:t>
+            </w:r>
+            <w:r>
+              <w:rPr>
+                <w:rFonts w:ascii="Consolas" w:hAnsi="Consolas" w:cs="Consolas"/>
+                <w:color w:val="FFFFFF"/>
+                <w:sz w:val="21"/>
+                <w:szCs w:val="21"/>
+              </w:rPr>
+              <w:t xml:space="preserve"> </w:t>
+            </w:r>
+            <w:r>
+              <w:rPr>
+                <w:rFonts w:ascii="Consolas" w:hAnsi="Consolas" w:cs="Consolas"/>
+                <w:color w:val="E85D7F"/>
+                <w:sz w:val="21"/>
+                <w:szCs w:val="21"/>
+              </w:rPr>
+              <w:t>=</w:t>
+            </w:r>
+            <w:r>
+              <w:rPr>
+                <w:rFonts w:ascii="Consolas" w:hAnsi="Consolas" w:cs="Consolas"/>
+                <w:color w:val="FFFFFF"/>
+                <w:sz w:val="21"/>
+                <w:szCs w:val="21"/>
+              </w:rPr>
+              <w:t xml:space="preserve"> </w:t>
+            </w:r>
+            <w:r>
+              <w:rPr>
+                <w:rFonts w:ascii="Consolas" w:hAnsi="Consolas" w:cs="Consolas"/>
+                <w:color w:val="E85D7F"/>
+                <w:sz w:val="21"/>
+                <w:szCs w:val="21"/>
+              </w:rPr>
+              <w:t>[</w:t>
+            </w:r>
+            <w:r>
+              <w:rPr>
+                <w:rFonts w:ascii="Consolas" w:hAnsi="Consolas" w:cs="Consolas"/>
+                <w:color w:val="FFE083"/>
+                <w:sz w:val="21"/>
+                <w:szCs w:val="21"/>
+              </w:rPr>
+              <w:t>'Damien'</w:t>
+            </w:r>
+            <w:r>
+              <w:rPr>
+                <w:rFonts w:ascii="Consolas" w:hAnsi="Consolas" w:cs="Consolas"/>
+                <w:color w:val="E85D7F"/>
+                <w:sz w:val="21"/>
+                <w:szCs w:val="21"/>
+              </w:rPr>
+              <w:t>];</w:t>
+            </w:r>
+          </w:p>
+          <w:p>
+            <w:pPr>
+              <w:shd w:val="clear" w:color="auto" w:fill="1E1E1E"/>
+              <w:spacing w:line="330" w:lineRule="atLeast"/>
+              <w:rPr>
+                <w:rFonts w:ascii="Consolas" w:hAnsi="Consolas" w:cs="Consolas"/>
+                <w:color w:val="FFFFFF"/>
+                <w:sz w:val="21"/>
+                <w:szCs w:val="21"/>
+              </w:rPr>
+            </w:pPr>
+            <w:proofErr w:type="gramStart"/>
+            <w:r>
+              <w:rPr>
+                <w:rFonts w:ascii="Consolas" w:hAnsi="Consolas" w:cs="Consolas"/>
+                <w:color w:val="FFFFFF"/>
+                <w:sz w:val="21"/>
+                <w:szCs w:val="21"/>
+              </w:rPr>
+              <w:t>names</w:t>
+            </w:r>
+            <w:r>
+              <w:rPr>
+                <w:rFonts w:ascii="Consolas" w:hAnsi="Consolas" w:cs="Consolas"/>
+                <w:color w:val="E85D7F"/>
+                <w:sz w:val="21"/>
+                <w:szCs w:val="21"/>
+              </w:rPr>
+              <w:t>.</w:t>
+            </w:r>
+            <w:r>
+              <w:rPr>
+                <w:rFonts w:ascii="Consolas" w:hAnsi="Consolas" w:cs="Consolas"/>
+                <w:color w:val="FFFFFF"/>
+                <w:sz w:val="21"/>
+                <w:szCs w:val="21"/>
+              </w:rPr>
+              <w:t>push</w:t>
+            </w:r>
+            <w:proofErr w:type="gramEnd"/>
+            <w:r>
+              <w:rPr>
+                <w:rFonts w:ascii="Consolas" w:hAnsi="Consolas" w:cs="Consolas"/>
+                <w:color w:val="E85D7F"/>
+                <w:sz w:val="21"/>
+                <w:szCs w:val="21"/>
+              </w:rPr>
+              <w:t>(666)</w:t>
+            </w:r>
+            <w:r>
+              <w:rPr>
+                <w:rFonts w:ascii="Consolas" w:hAnsi="Consolas" w:cs="Consolas"/>
+                <w:color w:val="FFFFFF"/>
+                <w:sz w:val="21"/>
+                <w:szCs w:val="21"/>
+              </w:rPr>
+              <w:t xml:space="preserve"> </w:t>
+            </w:r>
+            <w:r>
+              <w:rPr>
+                <w:rFonts w:ascii="Consolas" w:hAnsi="Consolas" w:cs="Consolas"/>
+                <w:color w:val="939598"/>
+                <w:sz w:val="21"/>
+                <w:szCs w:val="21"/>
+              </w:rPr>
+              <w:t>// Type Error!</w:t>
+            </w:r>
+          </w:p>
+        </w:tc>
+      </w:tr>
+    </w:tbl>
+    <w:p/>
+    <w:p>
+      <w:pPr>
+        <w:pStyle w:val="ListParagraph"/>
+        <w:numPr>
+          <w:ilvl w:val="1"/>
+          <w:numId w:val="2"/>
+        </w:numPr>
+      </w:pPr>
+      <w:r>
+        <w:t xml:space="preserve">Alternate - </w:t>
+      </w:r>
+      <w:r>
+        <w:rPr>
+          <w:rFonts w:ascii="AppleSystemUIFont" w:hAnsi="AppleSystemUIFont" w:cs="AppleSystemUIFont"/>
+          <w:lang w:val="en-US"/>
+        </w:rPr>
+        <w:t>use the Array&lt;T&gt; syntax, where T stands for the type.</w:t>
+      </w:r>
+    </w:p>
+    <w:p/>
+    <w:tbl>
+      <w:tblPr>
+        <w:tblStyle w:val="TableGrid"/>
+        <w:tblW w:w="0" w:type="auto"/>
+        <w:tblLook w:val="04A0" w:firstRow="1" w:lastRow="0" w:firstColumn="1" w:lastColumn="0" w:noHBand="0" w:noVBand="1"/>
+      </w:tblPr>
+      <w:tblGrid>
+        <w:gridCol w:w="9350"/>
+      </w:tblGrid>
+      <w:tr>
+        <w:tc>
+          <w:tcPr>
+            <w:tcW w:w="9350" w:type="dxa"/>
+          </w:tcPr>
+          <w:p>
+            <w:pPr>
+              <w:shd w:val="clear" w:color="auto" w:fill="1E1E1E"/>
+              <w:spacing w:line="330" w:lineRule="atLeast"/>
+              <w:rPr>
+                <w:rFonts w:ascii="Consolas" w:hAnsi="Consolas" w:cs="Consolas"/>
+                <w:color w:val="FFFFFF"/>
+                <w:sz w:val="21"/>
+                <w:szCs w:val="21"/>
+              </w:rPr>
+            </w:pPr>
+            <w:r>
+              <w:rPr>
+                <w:rFonts w:ascii="Consolas" w:hAnsi="Consolas" w:cs="Consolas"/>
+                <w:color w:val="B3CCFF"/>
+                <w:sz w:val="21"/>
+                <w:szCs w:val="21"/>
+              </w:rPr>
+              <w:t>let</w:t>
+            </w:r>
+            <w:r>
+              <w:rPr>
+                <w:rFonts w:ascii="Consolas" w:hAnsi="Consolas" w:cs="Consolas"/>
+                <w:color w:val="FFFFFF"/>
+                <w:sz w:val="21"/>
+                <w:szCs w:val="21"/>
+              </w:rPr>
+              <w:t xml:space="preserve"> names</w:t>
+            </w:r>
+            <w:r>
+              <w:rPr>
+                <w:rFonts w:ascii="Consolas" w:hAnsi="Consolas" w:cs="Consolas"/>
+                <w:color w:val="E85D7F"/>
+                <w:sz w:val="21"/>
+                <w:szCs w:val="21"/>
+              </w:rPr>
+              <w:t>:</w:t>
+            </w:r>
+            <w:r>
+              <w:rPr>
+                <w:rFonts w:ascii="Consolas" w:hAnsi="Consolas" w:cs="Consolas"/>
+                <w:color w:val="FFFFFF"/>
+                <w:sz w:val="21"/>
+                <w:szCs w:val="21"/>
+              </w:rPr>
+              <w:t xml:space="preserve"> </w:t>
+            </w:r>
+            <w:r>
+              <w:rPr>
+                <w:rFonts w:ascii="Consolas" w:hAnsi="Consolas" w:cs="Consolas"/>
+                <w:color w:val="E85D7F"/>
+                <w:sz w:val="21"/>
+                <w:szCs w:val="21"/>
+              </w:rPr>
+              <w:t>Array&lt;</w:t>
+            </w:r>
+            <w:r>
+              <w:rPr>
+                <w:rFonts w:ascii="Consolas" w:hAnsi="Consolas" w:cs="Consolas"/>
+                <w:color w:val="B3CCFF"/>
+                <w:sz w:val="21"/>
+                <w:szCs w:val="21"/>
+              </w:rPr>
+              <w:t>string</w:t>
+            </w:r>
+            <w:r>
+              <w:rPr>
+                <w:rFonts w:ascii="Consolas" w:hAnsi="Consolas" w:cs="Consolas"/>
+                <w:color w:val="E85D7F"/>
+                <w:sz w:val="21"/>
+                <w:szCs w:val="21"/>
+              </w:rPr>
+              <w:t>&gt;</w:t>
+            </w:r>
+            <w:r>
+              <w:rPr>
+                <w:rFonts w:ascii="Consolas" w:hAnsi="Consolas" w:cs="Consolas"/>
+                <w:color w:val="FFFFFF"/>
+                <w:sz w:val="21"/>
+                <w:szCs w:val="21"/>
+              </w:rPr>
+              <w:t xml:space="preserve"> </w:t>
+            </w:r>
+            <w:r>
+              <w:rPr>
+                <w:rFonts w:ascii="Consolas" w:hAnsi="Consolas" w:cs="Consolas"/>
+                <w:color w:val="E85D7F"/>
+                <w:sz w:val="21"/>
+                <w:szCs w:val="21"/>
+              </w:rPr>
+              <w:t>=</w:t>
+            </w:r>
+            <w:r>
+              <w:rPr>
+                <w:rFonts w:ascii="Consolas" w:hAnsi="Consolas" w:cs="Consolas"/>
+                <w:color w:val="FFFFFF"/>
+                <w:sz w:val="21"/>
+                <w:szCs w:val="21"/>
+              </w:rPr>
+              <w:t xml:space="preserve"> </w:t>
+            </w:r>
+            <w:r>
+              <w:rPr>
+                <w:rFonts w:ascii="Consolas" w:hAnsi="Consolas" w:cs="Consolas"/>
+                <w:color w:val="E85D7F"/>
+                <w:sz w:val="21"/>
+                <w:szCs w:val="21"/>
+              </w:rPr>
+              <w:t>[</w:t>
+            </w:r>
+            <w:r>
+              <w:rPr>
+                <w:rFonts w:ascii="Consolas" w:hAnsi="Consolas" w:cs="Consolas"/>
+                <w:color w:val="FFE083"/>
+                <w:sz w:val="21"/>
+                <w:szCs w:val="21"/>
+              </w:rPr>
+              <w:t>'Danny'</w:t>
+            </w:r>
+            <w:r>
+              <w:rPr>
+                <w:rFonts w:ascii="Consolas" w:hAnsi="Consolas" w:cs="Consolas"/>
+                <w:color w:val="E85D7F"/>
+                <w:sz w:val="21"/>
+                <w:szCs w:val="21"/>
+              </w:rPr>
+              <w:t>,</w:t>
+            </w:r>
+            <w:r>
+              <w:rPr>
+                <w:rFonts w:ascii="Consolas" w:hAnsi="Consolas" w:cs="Consolas"/>
+                <w:color w:val="FFFFFF"/>
+                <w:sz w:val="21"/>
+                <w:szCs w:val="21"/>
+              </w:rPr>
+              <w:t xml:space="preserve"> </w:t>
+            </w:r>
+            <w:r>
+              <w:rPr>
+                <w:rFonts w:ascii="Consolas" w:hAnsi="Consolas" w:cs="Consolas"/>
+                <w:color w:val="FFE083"/>
+                <w:sz w:val="21"/>
+                <w:szCs w:val="21"/>
+              </w:rPr>
+              <w:t>'Samantha'</w:t>
+            </w:r>
+            <w:r>
+              <w:rPr>
+                <w:rFonts w:ascii="Consolas" w:hAnsi="Consolas" w:cs="Consolas"/>
+                <w:color w:val="E85D7F"/>
+                <w:sz w:val="21"/>
+                <w:szCs w:val="21"/>
+              </w:rPr>
+              <w:t>];</w:t>
+            </w:r>
+          </w:p>
+        </w:tc>
+      </w:tr>
+    </w:tbl>
+    <w:p/>
+    <w:p/>
+    <w:p>
+      <w:pPr>
+        <w:rPr>
+          <w:rFonts w:hint="eastAsia"/>
+        </w:rPr>
+      </w:pPr>
+    </w:p>
     <w:sectPr>
       <w:pgSz w:w="12240" w:h="15840"/>
       <w:pgMar w:top="1440" w:right="1440" w:bottom="1440" w:left="1440" w:header="708" w:footer="708" w:gutter="0"/>
@@ -1085,7 +1851,7 @@
   <w:abstractNum w:abstractNumId="0" w15:restartNumberingAfterBreak="0">
     <w:nsid w:val="11BF0D1B"/>
     <w:multiLevelType w:val="hybridMultilevel"/>
-    <w:tmpl w:val="CA62B766"/>
+    <w:tmpl w:val="2CD43E42"/>
     <w:lvl w:ilvl="0" w:tplc="04090011">
       <w:start w:val="1"/>
       <w:numFmt w:val="decimal"/>
@@ -1171,8 +1937,100 @@
       </w:pPr>
     </w:lvl>
   </w:abstractNum>
+  <w:abstractNum w:abstractNumId="1" w15:restartNumberingAfterBreak="0">
+    <w:nsid w:val="30ED24D1"/>
+    <w:multiLevelType w:val="hybridMultilevel"/>
+    <w:tmpl w:val="CA62B766"/>
+    <w:lvl w:ilvl="0" w:tplc="04090011">
+      <w:start w:val="1"/>
+      <w:numFmt w:val="decimal"/>
+      <w:lvlText w:val="%1)"/>
+      <w:lvlJc w:val="left"/>
+      <w:pPr>
+        <w:ind w:left="720" w:hanging="360"/>
+      </w:pPr>
+      <w:rPr>
+        <w:rFonts w:hint="default"/>
+      </w:rPr>
+    </w:lvl>
+    <w:lvl w:ilvl="1" w:tplc="04090019">
+      <w:start w:val="1"/>
+      <w:numFmt w:val="lowerLetter"/>
+      <w:lvlText w:val="%2."/>
+      <w:lvlJc w:val="left"/>
+      <w:pPr>
+        <w:ind w:left="1440" w:hanging="360"/>
+      </w:pPr>
+    </w:lvl>
+    <w:lvl w:ilvl="2" w:tplc="0409001B">
+      <w:start w:val="1"/>
+      <w:numFmt w:val="lowerRoman"/>
+      <w:lvlText w:val="%3."/>
+      <w:lvlJc w:val="right"/>
+      <w:pPr>
+        <w:ind w:left="2160" w:hanging="180"/>
+      </w:pPr>
+    </w:lvl>
+    <w:lvl w:ilvl="3" w:tplc="0409000F" w:tentative="1">
+      <w:start w:val="1"/>
+      <w:numFmt w:val="decimal"/>
+      <w:lvlText w:val="%4."/>
+      <w:lvlJc w:val="left"/>
+      <w:pPr>
+        <w:ind w:left="2880" w:hanging="360"/>
+      </w:pPr>
+    </w:lvl>
+    <w:lvl w:ilvl="4" w:tplc="04090019" w:tentative="1">
+      <w:start w:val="1"/>
+      <w:numFmt w:val="lowerLetter"/>
+      <w:lvlText w:val="%5."/>
+      <w:lvlJc w:val="left"/>
+      <w:pPr>
+        <w:ind w:left="3600" w:hanging="360"/>
+      </w:pPr>
+    </w:lvl>
+    <w:lvl w:ilvl="5" w:tplc="0409001B" w:tentative="1">
+      <w:start w:val="1"/>
+      <w:numFmt w:val="lowerRoman"/>
+      <w:lvlText w:val="%6."/>
+      <w:lvlJc w:val="right"/>
+      <w:pPr>
+        <w:ind w:left="4320" w:hanging="180"/>
+      </w:pPr>
+    </w:lvl>
+    <w:lvl w:ilvl="6" w:tplc="0409000F" w:tentative="1">
+      <w:start w:val="1"/>
+      <w:numFmt w:val="decimal"/>
+      <w:lvlText w:val="%7."/>
+      <w:lvlJc w:val="left"/>
+      <w:pPr>
+        <w:ind w:left="5040" w:hanging="360"/>
+      </w:pPr>
+    </w:lvl>
+    <w:lvl w:ilvl="7" w:tplc="04090019" w:tentative="1">
+      <w:start w:val="1"/>
+      <w:numFmt w:val="lowerLetter"/>
+      <w:lvlText w:val="%8."/>
+      <w:lvlJc w:val="left"/>
+      <w:pPr>
+        <w:ind w:left="5760" w:hanging="360"/>
+      </w:pPr>
+    </w:lvl>
+    <w:lvl w:ilvl="8" w:tplc="0409001B" w:tentative="1">
+      <w:start w:val="1"/>
+      <w:numFmt w:val="lowerRoman"/>
+      <w:lvlText w:val="%9."/>
+      <w:lvlJc w:val="right"/>
+      <w:pPr>
+        <w:ind w:left="6480" w:hanging="180"/>
+      </w:pPr>
+    </w:lvl>
+  </w:abstractNum>
   <w:num w:numId="1">
     <w:abstractNumId w:val="0"/>
+  </w:num>
+  <w:num w:numId="2">
+    <w:abstractNumId w:val="1"/>
   </w:num>
 </w:numbering>
 </file>

</xml_diff>

<commit_message>
feat: Add progress #52 'Learn Typescript'
</commit_message>
<xml_diff>
--- a/learn-typescript/chapter_3/Chatper 3 - Complex Types.docx
+++ b/learn-typescript/chapter_3/Chatper 3 - Complex Types.docx
@@ -333,7 +333,6 @@
               </w:rPr>
               <w:t>'Kasti Yastimeur'</w:t>
             </w:r>
-            <w:proofErr w:type="gramStart"/>
             <w:r>
               <w:rPr>
                 <w:rFonts w:ascii="Consolas" w:hAnsi="Consolas" w:cs="Consolas"/>
@@ -343,7 +342,6 @@
               </w:rPr>
               <w:t>];</w:t>
             </w:r>
-            <w:proofErr w:type="gramEnd"/>
           </w:p>
           <w:p>
             <w:pPr>
@@ -396,36 +394,16 @@
                 <w:sz w:val="21"/>
                 <w:szCs w:val="21"/>
               </w:rPr>
-              <w:t xml:space="preserve">function </w:t>
-            </w:r>
-            <w:proofErr w:type="gramStart"/>
-            <w:r>
-              <w:rPr>
-                <w:rFonts w:ascii="Consolas" w:hAnsi="Consolas" w:cs="Consolas"/>
-                <w:color w:val="B3CCFF"/>
-                <w:sz w:val="21"/>
-                <w:szCs w:val="21"/>
-              </w:rPr>
-              <w:t>checkCustomersArray</w:t>
-            </w:r>
-            <w:r>
-              <w:rPr>
-                <w:rFonts w:ascii="Consolas" w:hAnsi="Consolas" w:cs="Consolas"/>
-                <w:color w:val="FFFFFF"/>
-                <w:sz w:val="21"/>
-                <w:szCs w:val="21"/>
-              </w:rPr>
-              <w:t>(</w:t>
-            </w:r>
-            <w:proofErr w:type="gramEnd"/>
-            <w:r>
-              <w:rPr>
-                <w:rFonts w:ascii="Consolas" w:hAnsi="Consolas" w:cs="Consolas"/>
-                <w:color w:val="FFFFFF"/>
-                <w:sz w:val="21"/>
-                <w:szCs w:val="21"/>
-              </w:rPr>
-              <w:t>) {</w:t>
+              <w:t>function checkCustomersArray</w:t>
+            </w:r>
+            <w:r>
+              <w:rPr>
+                <w:rFonts w:ascii="Consolas" w:hAnsi="Consolas" w:cs="Consolas"/>
+                <w:color w:val="FFFFFF"/>
+                <w:sz w:val="21"/>
+                <w:szCs w:val="21"/>
+              </w:rPr>
+              <w:t>() {</w:t>
             </w:r>
           </w:p>
           <w:p>
@@ -577,7 +555,6 @@
               </w:rPr>
               <w:t xml:space="preserve"> </w:t>
             </w:r>
-            <w:proofErr w:type="gramStart"/>
             <w:r>
               <w:rPr>
                 <w:rFonts w:ascii="Consolas" w:hAnsi="Consolas" w:cs="Consolas"/>
@@ -594,17 +571,7 @@
                 <w:sz w:val="21"/>
                 <w:szCs w:val="21"/>
               </w:rPr>
-              <w:t xml:space="preserve"> !</w:t>
-            </w:r>
-            <w:proofErr w:type="gramEnd"/>
-            <w:r>
-              <w:rPr>
-                <w:rFonts w:ascii="Consolas" w:hAnsi="Consolas" w:cs="Consolas"/>
-                <w:color w:val="FFFFFF"/>
-                <w:sz w:val="21"/>
-                <w:szCs w:val="21"/>
-              </w:rPr>
-              <w:t xml:space="preserve">= </w:t>
+              <w:t xml:space="preserve"> != </w:t>
             </w:r>
             <w:r>
               <w:rPr>
@@ -645,7 +612,6 @@
               </w:rPr>
               <w:t xml:space="preserve">      </w:t>
             </w:r>
-            <w:proofErr w:type="gramStart"/>
             <w:r>
               <w:rPr>
                 <w:rFonts w:ascii="Consolas" w:hAnsi="Consolas" w:cs="Consolas"/>
@@ -682,7 +648,6 @@
               </w:rPr>
               <w:t>(</w:t>
             </w:r>
-            <w:proofErr w:type="gramEnd"/>
             <w:r>
               <w:rPr>
                 <w:rFonts w:ascii="Consolas" w:hAnsi="Consolas" w:cs="Consolas"/>
@@ -917,7 +882,6 @@
               </w:rPr>
               <w:t xml:space="preserve"> </w:t>
             </w:r>
-            <w:proofErr w:type="gramStart"/>
             <w:r>
               <w:rPr>
                 <w:rFonts w:ascii="Consolas" w:hAnsi="Consolas" w:cs="Consolas"/>
@@ -934,17 +898,7 @@
                 <w:sz w:val="21"/>
                 <w:szCs w:val="21"/>
               </w:rPr>
-              <w:t xml:space="preserve"> !</w:t>
-            </w:r>
-            <w:proofErr w:type="gramEnd"/>
-            <w:r>
-              <w:rPr>
-                <w:rFonts w:ascii="Consolas" w:hAnsi="Consolas" w:cs="Consolas"/>
-                <w:color w:val="FFFFFF"/>
-                <w:sz w:val="21"/>
-                <w:szCs w:val="21"/>
-              </w:rPr>
-              <w:t xml:space="preserve">= </w:t>
+              <w:t xml:space="preserve"> != </w:t>
             </w:r>
             <w:r>
               <w:rPr>
@@ -985,7 +939,6 @@
               </w:rPr>
               <w:t xml:space="preserve">    </w:t>
             </w:r>
-            <w:proofErr w:type="gramStart"/>
             <w:r>
               <w:rPr>
                 <w:rFonts w:ascii="Consolas" w:hAnsi="Consolas" w:cs="Consolas"/>
@@ -1004,7 +957,6 @@
               </w:rPr>
               <w:t>;</w:t>
             </w:r>
-            <w:proofErr w:type="gramEnd"/>
           </w:p>
           <w:p>
             <w:pPr>
@@ -1104,7 +1056,6 @@
               </w:rPr>
               <w:t>val</w:t>
             </w:r>
-            <w:proofErr w:type="gramStart"/>
             <w:r>
               <w:rPr>
                 <w:rFonts w:ascii="Consolas" w:hAnsi="Consolas" w:cs="Consolas"/>
@@ -1114,7 +1065,6 @@
               </w:rPr>
               <w:t>);</w:t>
             </w:r>
-            <w:proofErr w:type="gramEnd"/>
           </w:p>
           <w:p>
             <w:pPr>
@@ -1296,7 +1246,6 @@
               </w:rPr>
               <w:t xml:space="preserve"> </w:t>
             </w:r>
-            <w:proofErr w:type="gramStart"/>
             <w:r>
               <w:rPr>
                 <w:rFonts w:ascii="Consolas" w:hAnsi="Consolas" w:cs="Consolas"/>
@@ -1313,17 +1262,7 @@
                 <w:sz w:val="21"/>
                 <w:szCs w:val="21"/>
               </w:rPr>
-              <w:t>[</w:t>
-            </w:r>
-            <w:proofErr w:type="gramEnd"/>
-            <w:r>
-              <w:rPr>
-                <w:rFonts w:ascii="Consolas" w:hAnsi="Consolas" w:cs="Consolas"/>
-                <w:color w:val="E85D7F"/>
-                <w:sz w:val="21"/>
-                <w:szCs w:val="21"/>
-              </w:rPr>
-              <w:t>]</w:t>
+              <w:t>[]</w:t>
             </w:r>
             <w:r>
               <w:rPr>
@@ -1478,7 +1417,6 @@
               </w:rPr>
               <w:t xml:space="preserve"> </w:t>
             </w:r>
-            <w:proofErr w:type="gramStart"/>
             <w:r>
               <w:rPr>
                 <w:rFonts w:ascii="Consolas" w:hAnsi="Consolas" w:cs="Consolas"/>
@@ -1495,17 +1433,7 @@
                 <w:sz w:val="21"/>
                 <w:szCs w:val="21"/>
               </w:rPr>
-              <w:t>[</w:t>
-            </w:r>
-            <w:proofErr w:type="gramEnd"/>
-            <w:r>
-              <w:rPr>
-                <w:rFonts w:ascii="Consolas" w:hAnsi="Consolas" w:cs="Consolas"/>
-                <w:color w:val="E85D7F"/>
-                <w:sz w:val="21"/>
-                <w:szCs w:val="21"/>
-              </w:rPr>
-              <w:t>]</w:t>
+              <w:t>[]</w:t>
             </w:r>
             <w:r>
               <w:rPr>
@@ -1573,7 +1501,6 @@
                 <w:szCs w:val="21"/>
               </w:rPr>
             </w:pPr>
-            <w:proofErr w:type="gramStart"/>
             <w:r>
               <w:rPr>
                 <w:rFonts w:ascii="Consolas" w:hAnsi="Consolas" w:cs="Consolas"/>
@@ -1601,7 +1528,6 @@
               </w:rPr>
               <w:t>push</w:t>
             </w:r>
-            <w:proofErr w:type="gramEnd"/>
             <w:r>
               <w:rPr>
                 <w:rFonts w:ascii="Consolas" w:hAnsi="Consolas" w:cs="Consolas"/>
@@ -1829,6 +1755,666 @@
     </w:tbl>
     <w:p/>
     <w:p/>
+    <w:p>
+      <w:r>
+        <w:t>Exercise</w:t>
+      </w:r>
+    </w:p>
+    <w:p/>
+    <w:tbl>
+      <w:tblPr>
+        <w:tblStyle w:val="TableGrid"/>
+        <w:tblW w:w="0" w:type="auto"/>
+        <w:tblLook w:val="04A0" w:firstRow="1" w:lastRow="0" w:firstColumn="1" w:lastColumn="0" w:noHBand="0" w:noVBand="1"/>
+      </w:tblPr>
+      <w:tblGrid>
+        <w:gridCol w:w="9350"/>
+      </w:tblGrid>
+      <w:tr>
+        <w:tc>
+          <w:tcPr>
+            <w:tcW w:w="9350" w:type="dxa"/>
+          </w:tcPr>
+          <w:p>
+            <w:pPr>
+              <w:shd w:val="clear" w:color="auto" w:fill="1E1E1E"/>
+              <w:spacing w:line="330" w:lineRule="atLeast"/>
+              <w:rPr>
+                <w:rFonts w:ascii="Consolas" w:hAnsi="Consolas" w:cs="Consolas"/>
+                <w:color w:val="FFFFFF"/>
+                <w:sz w:val="21"/>
+                <w:szCs w:val="21"/>
+              </w:rPr>
+            </w:pPr>
+            <w:r>
+              <w:rPr>
+                <w:rFonts w:ascii="Consolas" w:hAnsi="Consolas" w:cs="Consolas"/>
+                <w:color w:val="939598"/>
+                <w:sz w:val="21"/>
+                <w:szCs w:val="21"/>
+              </w:rPr>
+              <w:t>// Arrays:</w:t>
+            </w:r>
+          </w:p>
+          <w:p>
+            <w:pPr>
+              <w:shd w:val="clear" w:color="auto" w:fill="1E1E1E"/>
+              <w:spacing w:line="330" w:lineRule="atLeast"/>
+              <w:rPr>
+                <w:rFonts w:ascii="Consolas" w:hAnsi="Consolas" w:cs="Consolas"/>
+                <w:color w:val="FFFFFF"/>
+                <w:sz w:val="21"/>
+                <w:szCs w:val="21"/>
+              </w:rPr>
+            </w:pPr>
+            <w:r>
+              <w:rPr>
+                <w:rFonts w:ascii="Consolas" w:hAnsi="Consolas" w:cs="Consolas"/>
+                <w:color w:val="B3CCFF"/>
+                <w:sz w:val="21"/>
+                <w:szCs w:val="21"/>
+              </w:rPr>
+              <w:t>let</w:t>
+            </w:r>
+            <w:r>
+              <w:rPr>
+                <w:rFonts w:ascii="Consolas" w:hAnsi="Consolas" w:cs="Consolas"/>
+                <w:color w:val="FFFFFF"/>
+                <w:sz w:val="21"/>
+                <w:szCs w:val="21"/>
+              </w:rPr>
+              <w:t xml:space="preserve"> bestNumbers</w:t>
+            </w:r>
+            <w:r>
+              <w:rPr>
+                <w:rFonts w:ascii="Consolas" w:hAnsi="Consolas" w:cs="Consolas"/>
+                <w:color w:val="E85D7F"/>
+                <w:sz w:val="21"/>
+                <w:szCs w:val="21"/>
+              </w:rPr>
+              <w:t>:</w:t>
+            </w:r>
+            <w:r>
+              <w:rPr>
+                <w:rFonts w:ascii="Consolas" w:hAnsi="Consolas" w:cs="Consolas"/>
+                <w:color w:val="FFFFFF"/>
+                <w:sz w:val="21"/>
+                <w:szCs w:val="21"/>
+              </w:rPr>
+              <w:t xml:space="preserve"> </w:t>
+            </w:r>
+            <w:r>
+              <w:rPr>
+                <w:rFonts w:ascii="Consolas" w:hAnsi="Consolas" w:cs="Consolas"/>
+                <w:color w:val="B3CCFF"/>
+                <w:sz w:val="21"/>
+                <w:szCs w:val="21"/>
+              </w:rPr>
+              <w:t>number</w:t>
+            </w:r>
+            <w:r>
+              <w:rPr>
+                <w:rFonts w:ascii="Consolas" w:hAnsi="Consolas" w:cs="Consolas"/>
+                <w:color w:val="E85D7F"/>
+                <w:sz w:val="21"/>
+                <w:szCs w:val="21"/>
+              </w:rPr>
+              <w:t>[]</w:t>
+            </w:r>
+            <w:r>
+              <w:rPr>
+                <w:rFonts w:ascii="Consolas" w:hAnsi="Consolas" w:cs="Consolas"/>
+                <w:color w:val="FFFFFF"/>
+                <w:sz w:val="21"/>
+                <w:szCs w:val="21"/>
+              </w:rPr>
+              <w:t xml:space="preserve"> </w:t>
+            </w:r>
+            <w:r>
+              <w:rPr>
+                <w:rFonts w:ascii="Consolas" w:hAnsi="Consolas" w:cs="Consolas"/>
+                <w:color w:val="E85D7F"/>
+                <w:sz w:val="21"/>
+                <w:szCs w:val="21"/>
+              </w:rPr>
+              <w:t>=</w:t>
+            </w:r>
+            <w:r>
+              <w:rPr>
+                <w:rFonts w:ascii="Consolas" w:hAnsi="Consolas" w:cs="Consolas"/>
+                <w:color w:val="FFFFFF"/>
+                <w:sz w:val="21"/>
+                <w:szCs w:val="21"/>
+              </w:rPr>
+              <w:t xml:space="preserve"> </w:t>
+            </w:r>
+            <w:r>
+              <w:rPr>
+                <w:rFonts w:ascii="Consolas" w:hAnsi="Consolas" w:cs="Consolas"/>
+                <w:color w:val="E85D7F"/>
+                <w:sz w:val="21"/>
+                <w:szCs w:val="21"/>
+              </w:rPr>
+              <w:t>[7,77,4];</w:t>
+            </w:r>
+          </w:p>
+          <w:p>
+            <w:pPr>
+              <w:shd w:val="clear" w:color="auto" w:fill="1E1E1E"/>
+              <w:spacing w:line="330" w:lineRule="atLeast"/>
+              <w:rPr>
+                <w:rFonts w:ascii="Consolas" w:hAnsi="Consolas" w:cs="Consolas"/>
+                <w:color w:val="FFFFFF"/>
+                <w:sz w:val="21"/>
+                <w:szCs w:val="21"/>
+              </w:rPr>
+            </w:pPr>
+            <w:r>
+              <w:rPr>
+                <w:rFonts w:ascii="Consolas" w:hAnsi="Consolas" w:cs="Consolas"/>
+                <w:color w:val="B3CCFF"/>
+                <w:sz w:val="21"/>
+                <w:szCs w:val="21"/>
+              </w:rPr>
+              <w:t>let</w:t>
+            </w:r>
+            <w:r>
+              <w:rPr>
+                <w:rFonts w:ascii="Consolas" w:hAnsi="Consolas" w:cs="Consolas"/>
+                <w:color w:val="FFFFFF"/>
+                <w:sz w:val="21"/>
+                <w:szCs w:val="21"/>
+              </w:rPr>
+              <w:t xml:space="preserve"> bestLunches</w:t>
+            </w:r>
+            <w:r>
+              <w:rPr>
+                <w:rFonts w:ascii="Consolas" w:hAnsi="Consolas" w:cs="Consolas"/>
+                <w:color w:val="E85D7F"/>
+                <w:sz w:val="21"/>
+                <w:szCs w:val="21"/>
+              </w:rPr>
+              <w:t>:</w:t>
+            </w:r>
+            <w:r>
+              <w:rPr>
+                <w:rFonts w:ascii="Consolas" w:hAnsi="Consolas" w:cs="Consolas"/>
+                <w:color w:val="FFFFFF"/>
+                <w:sz w:val="21"/>
+                <w:szCs w:val="21"/>
+              </w:rPr>
+              <w:t xml:space="preserve"> </w:t>
+            </w:r>
+            <w:r>
+              <w:rPr>
+                <w:rFonts w:ascii="Consolas" w:hAnsi="Consolas" w:cs="Consolas"/>
+                <w:color w:val="B3CCFF"/>
+                <w:sz w:val="21"/>
+                <w:szCs w:val="21"/>
+              </w:rPr>
+              <w:t>string</w:t>
+            </w:r>
+            <w:r>
+              <w:rPr>
+                <w:rFonts w:ascii="Consolas" w:hAnsi="Consolas" w:cs="Consolas"/>
+                <w:color w:val="E85D7F"/>
+                <w:sz w:val="21"/>
+                <w:szCs w:val="21"/>
+              </w:rPr>
+              <w:t>[]</w:t>
+            </w:r>
+            <w:r>
+              <w:rPr>
+                <w:rFonts w:ascii="Consolas" w:hAnsi="Consolas" w:cs="Consolas"/>
+                <w:color w:val="FFFFFF"/>
+                <w:sz w:val="21"/>
+                <w:szCs w:val="21"/>
+              </w:rPr>
+              <w:t xml:space="preserve"> </w:t>
+            </w:r>
+            <w:r>
+              <w:rPr>
+                <w:rFonts w:ascii="Consolas" w:hAnsi="Consolas" w:cs="Consolas"/>
+                <w:color w:val="E85D7F"/>
+                <w:sz w:val="21"/>
+                <w:szCs w:val="21"/>
+              </w:rPr>
+              <w:t>=</w:t>
+            </w:r>
+            <w:r>
+              <w:rPr>
+                <w:rFonts w:ascii="Consolas" w:hAnsi="Consolas" w:cs="Consolas"/>
+                <w:color w:val="FFFFFF"/>
+                <w:sz w:val="21"/>
+                <w:szCs w:val="21"/>
+              </w:rPr>
+              <w:t xml:space="preserve"> </w:t>
+            </w:r>
+            <w:r>
+              <w:rPr>
+                <w:rFonts w:ascii="Consolas" w:hAnsi="Consolas" w:cs="Consolas"/>
+                <w:color w:val="E85D7F"/>
+                <w:sz w:val="21"/>
+                <w:szCs w:val="21"/>
+              </w:rPr>
+              <w:t>[</w:t>
+            </w:r>
+            <w:r>
+              <w:rPr>
+                <w:rFonts w:ascii="Consolas" w:hAnsi="Consolas" w:cs="Consolas"/>
+                <w:color w:val="FFE083"/>
+                <w:sz w:val="21"/>
+                <w:szCs w:val="21"/>
+              </w:rPr>
+              <w:t>'chicken soup'</w:t>
+            </w:r>
+            <w:r>
+              <w:rPr>
+                <w:rFonts w:ascii="Consolas" w:hAnsi="Consolas" w:cs="Consolas"/>
+                <w:color w:val="E85D7F"/>
+                <w:sz w:val="21"/>
+                <w:szCs w:val="21"/>
+              </w:rPr>
+              <w:t>,</w:t>
+            </w:r>
+            <w:r>
+              <w:rPr>
+                <w:rFonts w:ascii="Consolas" w:hAnsi="Consolas" w:cs="Consolas"/>
+                <w:color w:val="FFFFFF"/>
+                <w:sz w:val="21"/>
+                <w:szCs w:val="21"/>
+              </w:rPr>
+              <w:t xml:space="preserve"> </w:t>
+            </w:r>
+            <w:r>
+              <w:rPr>
+                <w:rFonts w:ascii="Consolas" w:hAnsi="Consolas" w:cs="Consolas"/>
+                <w:color w:val="FFE083"/>
+                <w:sz w:val="21"/>
+                <w:szCs w:val="21"/>
+              </w:rPr>
+              <w:t>'non-chicken soup'</w:t>
+            </w:r>
+            <w:r>
+              <w:rPr>
+                <w:rFonts w:ascii="Consolas" w:hAnsi="Consolas" w:cs="Consolas"/>
+                <w:color w:val="E85D7F"/>
+                <w:sz w:val="21"/>
+                <w:szCs w:val="21"/>
+              </w:rPr>
+              <w:t>];</w:t>
+            </w:r>
+          </w:p>
+          <w:p>
+            <w:pPr>
+              <w:shd w:val="clear" w:color="auto" w:fill="1E1E1E"/>
+              <w:spacing w:line="330" w:lineRule="atLeast"/>
+              <w:rPr>
+                <w:rFonts w:ascii="Consolas" w:hAnsi="Consolas" w:cs="Consolas"/>
+                <w:color w:val="FFFFFF"/>
+                <w:sz w:val="21"/>
+                <w:szCs w:val="21"/>
+              </w:rPr>
+            </w:pPr>
+            <w:r>
+              <w:rPr>
+                <w:rFonts w:ascii="Consolas" w:hAnsi="Consolas" w:cs="Consolas"/>
+                <w:color w:val="B3CCFF"/>
+                <w:sz w:val="21"/>
+                <w:szCs w:val="21"/>
+              </w:rPr>
+              <w:t>let</w:t>
+            </w:r>
+            <w:r>
+              <w:rPr>
+                <w:rFonts w:ascii="Consolas" w:hAnsi="Consolas" w:cs="Consolas"/>
+                <w:color w:val="FFFFFF"/>
+                <w:sz w:val="21"/>
+                <w:szCs w:val="21"/>
+              </w:rPr>
+              <w:t xml:space="preserve"> bestBreakfasts</w:t>
+            </w:r>
+            <w:r>
+              <w:rPr>
+                <w:rFonts w:ascii="Consolas" w:hAnsi="Consolas" w:cs="Consolas"/>
+                <w:color w:val="E85D7F"/>
+                <w:sz w:val="21"/>
+                <w:szCs w:val="21"/>
+              </w:rPr>
+              <w:t>:</w:t>
+            </w:r>
+            <w:r>
+              <w:rPr>
+                <w:rFonts w:ascii="Consolas" w:hAnsi="Consolas" w:cs="Consolas"/>
+                <w:color w:val="FFFFFF"/>
+                <w:sz w:val="21"/>
+                <w:szCs w:val="21"/>
+              </w:rPr>
+              <w:t xml:space="preserve"> </w:t>
+            </w:r>
+            <w:r>
+              <w:rPr>
+                <w:rFonts w:ascii="Consolas" w:hAnsi="Consolas" w:cs="Consolas"/>
+                <w:color w:val="B3CCFF"/>
+                <w:sz w:val="21"/>
+                <w:szCs w:val="21"/>
+              </w:rPr>
+              <w:t>string</w:t>
+            </w:r>
+            <w:r>
+              <w:rPr>
+                <w:rFonts w:ascii="Consolas" w:hAnsi="Consolas" w:cs="Consolas"/>
+                <w:color w:val="E85D7F"/>
+                <w:sz w:val="21"/>
+                <w:szCs w:val="21"/>
+              </w:rPr>
+              <w:t>[]</w:t>
+            </w:r>
+            <w:r>
+              <w:rPr>
+                <w:rFonts w:ascii="Consolas" w:hAnsi="Consolas" w:cs="Consolas"/>
+                <w:color w:val="FFFFFF"/>
+                <w:sz w:val="21"/>
+                <w:szCs w:val="21"/>
+              </w:rPr>
+              <w:t xml:space="preserve"> </w:t>
+            </w:r>
+            <w:r>
+              <w:rPr>
+                <w:rFonts w:ascii="Consolas" w:hAnsi="Consolas" w:cs="Consolas"/>
+                <w:color w:val="E85D7F"/>
+                <w:sz w:val="21"/>
+                <w:szCs w:val="21"/>
+              </w:rPr>
+              <w:t>=</w:t>
+            </w:r>
+            <w:r>
+              <w:rPr>
+                <w:rFonts w:ascii="Consolas" w:hAnsi="Consolas" w:cs="Consolas"/>
+                <w:color w:val="FFFFFF"/>
+                <w:sz w:val="21"/>
+                <w:szCs w:val="21"/>
+              </w:rPr>
+              <w:t xml:space="preserve"> </w:t>
+            </w:r>
+            <w:r>
+              <w:rPr>
+                <w:rFonts w:ascii="Consolas" w:hAnsi="Consolas" w:cs="Consolas"/>
+                <w:color w:val="E85D7F"/>
+                <w:sz w:val="21"/>
+                <w:szCs w:val="21"/>
+              </w:rPr>
+              <w:t>[</w:t>
+            </w:r>
+            <w:r>
+              <w:rPr>
+                <w:rFonts w:ascii="Consolas" w:hAnsi="Consolas" w:cs="Consolas"/>
+                <w:color w:val="FFE083"/>
+                <w:sz w:val="21"/>
+                <w:szCs w:val="21"/>
+              </w:rPr>
+              <w:t>'fasting'</w:t>
+            </w:r>
+            <w:r>
+              <w:rPr>
+                <w:rFonts w:ascii="Consolas" w:hAnsi="Consolas" w:cs="Consolas"/>
+                <w:color w:val="E85D7F"/>
+                <w:sz w:val="21"/>
+                <w:szCs w:val="21"/>
+              </w:rPr>
+              <w:t>,</w:t>
+            </w:r>
+            <w:r>
+              <w:rPr>
+                <w:rFonts w:ascii="Consolas" w:hAnsi="Consolas" w:cs="Consolas"/>
+                <w:color w:val="FFFFFF"/>
+                <w:sz w:val="21"/>
+                <w:szCs w:val="21"/>
+              </w:rPr>
+              <w:t xml:space="preserve"> </w:t>
+            </w:r>
+            <w:r>
+              <w:rPr>
+                <w:rFonts w:ascii="Consolas" w:hAnsi="Consolas" w:cs="Consolas"/>
+                <w:color w:val="FFE083"/>
+                <w:sz w:val="21"/>
+                <w:szCs w:val="21"/>
+              </w:rPr>
+              <w:t>'oatmeal'</w:t>
+            </w:r>
+            <w:r>
+              <w:rPr>
+                <w:rFonts w:ascii="Consolas" w:hAnsi="Consolas" w:cs="Consolas"/>
+                <w:color w:val="E85D7F"/>
+                <w:sz w:val="21"/>
+                <w:szCs w:val="21"/>
+              </w:rPr>
+              <w:t>,</w:t>
+            </w:r>
+            <w:r>
+              <w:rPr>
+                <w:rFonts w:ascii="Consolas" w:hAnsi="Consolas" w:cs="Consolas"/>
+                <w:color w:val="FFFFFF"/>
+                <w:sz w:val="21"/>
+                <w:szCs w:val="21"/>
+              </w:rPr>
+              <w:t xml:space="preserve"> </w:t>
+            </w:r>
+            <w:r>
+              <w:rPr>
+                <w:rFonts w:ascii="Consolas" w:hAnsi="Consolas" w:cs="Consolas"/>
+                <w:color w:val="FFE083"/>
+                <w:sz w:val="21"/>
+                <w:szCs w:val="21"/>
+              </w:rPr>
+              <w:t>'tamago kake gohan'</w:t>
+            </w:r>
+            <w:r>
+              <w:rPr>
+                <w:rFonts w:ascii="Consolas" w:hAnsi="Consolas" w:cs="Consolas"/>
+                <w:color w:val="E85D7F"/>
+                <w:sz w:val="21"/>
+                <w:szCs w:val="21"/>
+              </w:rPr>
+              <w:t>,</w:t>
+            </w:r>
+            <w:r>
+              <w:rPr>
+                <w:rFonts w:ascii="Consolas" w:hAnsi="Consolas" w:cs="Consolas"/>
+                <w:color w:val="FFFFFF"/>
+                <w:sz w:val="21"/>
+                <w:szCs w:val="21"/>
+              </w:rPr>
+              <w:t xml:space="preserve"> </w:t>
+            </w:r>
+            <w:r>
+              <w:rPr>
+                <w:rFonts w:ascii="Consolas" w:hAnsi="Consolas" w:cs="Consolas"/>
+                <w:color w:val="FFE083"/>
+                <w:sz w:val="21"/>
+                <w:szCs w:val="21"/>
+              </w:rPr>
+              <w:t>'any kind of soup'</w:t>
+            </w:r>
+            <w:r>
+              <w:rPr>
+                <w:rFonts w:ascii="Consolas" w:hAnsi="Consolas" w:cs="Consolas"/>
+                <w:color w:val="E85D7F"/>
+                <w:sz w:val="21"/>
+                <w:szCs w:val="21"/>
+              </w:rPr>
+              <w:t>];</w:t>
+            </w:r>
+          </w:p>
+          <w:p>
+            <w:pPr>
+              <w:shd w:val="clear" w:color="auto" w:fill="1E1E1E"/>
+              <w:spacing w:line="330" w:lineRule="atLeast"/>
+              <w:rPr>
+                <w:rFonts w:ascii="Consolas" w:hAnsi="Consolas" w:cs="Consolas"/>
+                <w:color w:val="FFFFFF"/>
+                <w:sz w:val="21"/>
+                <w:szCs w:val="21"/>
+              </w:rPr>
+            </w:pPr>
+            <w:r>
+              <w:rPr>
+                <w:rFonts w:ascii="Consolas" w:hAnsi="Consolas" w:cs="Consolas"/>
+                <w:color w:val="B3CCFF"/>
+                <w:sz w:val="21"/>
+                <w:szCs w:val="21"/>
+              </w:rPr>
+              <w:t>let</w:t>
+            </w:r>
+            <w:r>
+              <w:rPr>
+                <w:rFonts w:ascii="Consolas" w:hAnsi="Consolas" w:cs="Consolas"/>
+                <w:color w:val="FFFFFF"/>
+                <w:sz w:val="21"/>
+                <w:szCs w:val="21"/>
+              </w:rPr>
+              <w:t xml:space="preserve"> bestBooleans</w:t>
+            </w:r>
+            <w:r>
+              <w:rPr>
+                <w:rFonts w:ascii="Consolas" w:hAnsi="Consolas" w:cs="Consolas"/>
+                <w:color w:val="E85D7F"/>
+                <w:sz w:val="21"/>
+                <w:szCs w:val="21"/>
+              </w:rPr>
+              <w:t>:</w:t>
+            </w:r>
+            <w:r>
+              <w:rPr>
+                <w:rFonts w:ascii="Consolas" w:hAnsi="Consolas" w:cs="Consolas"/>
+                <w:color w:val="FFFFFF"/>
+                <w:sz w:val="21"/>
+                <w:szCs w:val="21"/>
+              </w:rPr>
+              <w:t xml:space="preserve"> </w:t>
+            </w:r>
+            <w:r>
+              <w:rPr>
+                <w:rFonts w:ascii="Consolas" w:hAnsi="Consolas" w:cs="Consolas"/>
+                <w:color w:val="B3CCFF"/>
+                <w:sz w:val="21"/>
+                <w:szCs w:val="21"/>
+              </w:rPr>
+              <w:t>boolean</w:t>
+            </w:r>
+            <w:r>
+              <w:rPr>
+                <w:rFonts w:ascii="Consolas" w:hAnsi="Consolas" w:cs="Consolas"/>
+                <w:color w:val="E85D7F"/>
+                <w:sz w:val="21"/>
+                <w:szCs w:val="21"/>
+              </w:rPr>
+              <w:t>[]</w:t>
+            </w:r>
+            <w:r>
+              <w:rPr>
+                <w:rFonts w:ascii="Consolas" w:hAnsi="Consolas" w:cs="Consolas"/>
+                <w:color w:val="FFFFFF"/>
+                <w:sz w:val="21"/>
+                <w:szCs w:val="21"/>
+              </w:rPr>
+              <w:t xml:space="preserve"> </w:t>
+            </w:r>
+            <w:r>
+              <w:rPr>
+                <w:rFonts w:ascii="Consolas" w:hAnsi="Consolas" w:cs="Consolas"/>
+                <w:color w:val="E85D7F"/>
+                <w:sz w:val="21"/>
+                <w:szCs w:val="21"/>
+              </w:rPr>
+              <w:t>=</w:t>
+            </w:r>
+            <w:r>
+              <w:rPr>
+                <w:rFonts w:ascii="Consolas" w:hAnsi="Consolas" w:cs="Consolas"/>
+                <w:color w:val="FFFFFF"/>
+                <w:sz w:val="21"/>
+                <w:szCs w:val="21"/>
+              </w:rPr>
+              <w:t xml:space="preserve"> </w:t>
+            </w:r>
+            <w:r>
+              <w:rPr>
+                <w:rFonts w:ascii="Consolas" w:hAnsi="Consolas" w:cs="Consolas"/>
+                <w:color w:val="E85D7F"/>
+                <w:sz w:val="21"/>
+                <w:szCs w:val="21"/>
+              </w:rPr>
+              <w:t>[</w:t>
+            </w:r>
+            <w:r>
+              <w:rPr>
+                <w:rFonts w:ascii="Consolas" w:hAnsi="Consolas" w:cs="Consolas"/>
+                <w:color w:val="B3CCFF"/>
+                <w:sz w:val="21"/>
+                <w:szCs w:val="21"/>
+              </w:rPr>
+              <w:t>true</w:t>
+            </w:r>
+            <w:r>
+              <w:rPr>
+                <w:rFonts w:ascii="Consolas" w:hAnsi="Consolas" w:cs="Consolas"/>
+                <w:color w:val="E85D7F"/>
+                <w:sz w:val="21"/>
+                <w:szCs w:val="21"/>
+              </w:rPr>
+              <w:t>,</w:t>
+            </w:r>
+            <w:r>
+              <w:rPr>
+                <w:rFonts w:ascii="Consolas" w:hAnsi="Consolas" w:cs="Consolas"/>
+                <w:color w:val="FFFFFF"/>
+                <w:sz w:val="21"/>
+                <w:szCs w:val="21"/>
+              </w:rPr>
+              <w:t xml:space="preserve"> </w:t>
+            </w:r>
+            <w:r>
+              <w:rPr>
+                <w:rFonts w:ascii="Consolas" w:hAnsi="Consolas" w:cs="Consolas"/>
+                <w:color w:val="B3CCFF"/>
+                <w:sz w:val="21"/>
+                <w:szCs w:val="21"/>
+              </w:rPr>
+              <w:t>false</w:t>
+            </w:r>
+            <w:r>
+              <w:rPr>
+                <w:rFonts w:ascii="Consolas" w:hAnsi="Consolas" w:cs="Consolas"/>
+                <w:color w:val="E85D7F"/>
+                <w:sz w:val="21"/>
+                <w:szCs w:val="21"/>
+              </w:rPr>
+              <w:t>];</w:t>
+            </w:r>
+          </w:p>
+          <w:p>
+            <w:pPr>
+              <w:shd w:val="clear" w:color="auto" w:fill="1E1E1E"/>
+              <w:spacing w:line="330" w:lineRule="atLeast"/>
+              <w:rPr>
+                <w:rFonts w:ascii="Consolas" w:hAnsi="Consolas" w:cs="Consolas"/>
+                <w:color w:val="FFFFFF"/>
+                <w:sz w:val="21"/>
+                <w:szCs w:val="21"/>
+              </w:rPr>
+            </w:pPr>
+          </w:p>
+          <w:p>
+            <w:pPr>
+              <w:rPr>
+                <w:rFonts w:hint="eastAsia"/>
+              </w:rPr>
+            </w:pPr>
+          </w:p>
+        </w:tc>
+      </w:tr>
+    </w:tbl>
     <w:p>
       <w:pPr>
         <w:rPr>

</xml_diff>

<commit_message>
feat: Add progress #53 'Learn Typescript'
</commit_message>
<xml_diff>
--- a/learn-typescript/chapter_3/Chatper 3 - Complex Types.docx
+++ b/learn-typescript/chapter_3/Chatper 3 - Complex Types.docx
@@ -2415,8 +2415,1484 @@
         </w:tc>
       </w:tr>
     </w:tbl>
+    <w:p/>
+    <w:p/>
+    <w:p/>
     <w:p>
       <w:pPr>
+        <w:pStyle w:val="ListParagraph"/>
+        <w:numPr>
+          <w:ilvl w:val="0"/>
+          <w:numId w:val="1"/>
+        </w:numPr>
+        <w:shd w:val="clear" w:color="auto" w:fill="FFFFFF"/>
+        <w:rPr>
+          <w:rFonts w:ascii="Segoe UI" w:eastAsia="Times New Roman" w:hAnsi="Segoe UI" w:cs="Segoe UI"/>
+          <w:color w:val="000000"/>
+        </w:rPr>
+      </w:pPr>
+      <w:r>
+        <w:rPr>
+          <w:rFonts w:ascii="Segoe UI" w:eastAsia="Times New Roman" w:hAnsi="Segoe UI" w:cs="Segoe UI"/>
+          <w:color w:val="000000"/>
+        </w:rPr>
+        <w:t>Multi-dimensional Arrays</w:t>
+      </w:r>
+    </w:p>
+    <w:p>
+      <w:pPr>
+        <w:pStyle w:val="ListParagraph"/>
+        <w:numPr>
+          <w:ilvl w:val="0"/>
+          <w:numId w:val="3"/>
+        </w:numPr>
+        <w:shd w:val="clear" w:color="auto" w:fill="FFFFFF"/>
+        <w:spacing w:after="100" w:afterAutospacing="1"/>
+      </w:pPr>
+      <w:r>
+        <w:rPr>
+          <w:rFonts w:ascii="AppleSystemUIFont" w:hAnsi="AppleSystemUIFont" w:cs="AppleSystemUIFont"/>
+          <w:lang w:val="en-US"/>
+        </w:rPr>
+        <w:t>Done using [][]</w:t>
+      </w:r>
+    </w:p>
+    <w:tbl>
+      <w:tblPr>
+        <w:tblStyle w:val="TableGrid"/>
+        <w:tblW w:w="0" w:type="auto"/>
+        <w:tblLook w:val="04A0" w:firstRow="1" w:lastRow="0" w:firstColumn="1" w:lastColumn="0" w:noHBand="0" w:noVBand="1"/>
+      </w:tblPr>
+      <w:tblGrid>
+        <w:gridCol w:w="9350"/>
+      </w:tblGrid>
+      <w:tr>
+        <w:tc>
+          <w:tcPr>
+            <w:tcW w:w="9350" w:type="dxa"/>
+          </w:tcPr>
+          <w:p>
+            <w:pPr>
+              <w:shd w:val="clear" w:color="auto" w:fill="1E1E1E"/>
+              <w:spacing w:line="330" w:lineRule="atLeast"/>
+              <w:rPr>
+                <w:rFonts w:ascii="Consolas" w:hAnsi="Consolas" w:cs="Consolas" w:hint="eastAsia"/>
+                <w:color w:val="FFFFFF"/>
+                <w:sz w:val="21"/>
+                <w:szCs w:val="21"/>
+              </w:rPr>
+            </w:pPr>
+            <w:r>
+              <w:rPr>
+                <w:rFonts w:ascii="Consolas" w:hAnsi="Consolas" w:cs="Consolas"/>
+                <w:color w:val="B3CCFF"/>
+                <w:sz w:val="21"/>
+                <w:szCs w:val="21"/>
+              </w:rPr>
+              <w:t>let</w:t>
+            </w:r>
+            <w:r>
+              <w:rPr>
+                <w:rFonts w:ascii="Consolas" w:hAnsi="Consolas" w:cs="Consolas"/>
+                <w:color w:val="FFFFFF"/>
+                <w:sz w:val="21"/>
+                <w:szCs w:val="21"/>
+              </w:rPr>
+              <w:t xml:space="preserve"> arr</w:t>
+            </w:r>
+            <w:r>
+              <w:rPr>
+                <w:rFonts w:ascii="Consolas" w:hAnsi="Consolas" w:cs="Consolas"/>
+                <w:color w:val="E85D7F"/>
+                <w:sz w:val="21"/>
+                <w:szCs w:val="21"/>
+              </w:rPr>
+              <w:t>:</w:t>
+            </w:r>
+            <w:r>
+              <w:rPr>
+                <w:rFonts w:ascii="Consolas" w:hAnsi="Consolas" w:cs="Consolas"/>
+                <w:color w:val="FFFFFF"/>
+                <w:sz w:val="21"/>
+                <w:szCs w:val="21"/>
+              </w:rPr>
+              <w:t xml:space="preserve"> </w:t>
+            </w:r>
+            <w:r>
+              <w:rPr>
+                <w:rFonts w:ascii="Consolas" w:hAnsi="Consolas" w:cs="Consolas"/>
+                <w:color w:val="B3CCFF"/>
+                <w:sz w:val="21"/>
+                <w:szCs w:val="21"/>
+              </w:rPr>
+              <w:t>string</w:t>
+            </w:r>
+            <w:r>
+              <w:rPr>
+                <w:rFonts w:ascii="Consolas" w:hAnsi="Consolas" w:cs="Consolas"/>
+                <w:color w:val="E85D7F"/>
+                <w:sz w:val="21"/>
+                <w:szCs w:val="21"/>
+              </w:rPr>
+              <w:t>[][]</w:t>
+            </w:r>
+            <w:r>
+              <w:rPr>
+                <w:rFonts w:ascii="Consolas" w:hAnsi="Consolas" w:cs="Consolas"/>
+                <w:color w:val="FFFFFF"/>
+                <w:sz w:val="21"/>
+                <w:szCs w:val="21"/>
+              </w:rPr>
+              <w:t xml:space="preserve"> </w:t>
+            </w:r>
+            <w:r>
+              <w:rPr>
+                <w:rFonts w:ascii="Consolas" w:hAnsi="Consolas" w:cs="Consolas"/>
+                <w:color w:val="E85D7F"/>
+                <w:sz w:val="21"/>
+                <w:szCs w:val="21"/>
+              </w:rPr>
+              <w:t>=</w:t>
+            </w:r>
+            <w:r>
+              <w:rPr>
+                <w:rFonts w:ascii="Consolas" w:hAnsi="Consolas" w:cs="Consolas"/>
+                <w:color w:val="FFFFFF"/>
+                <w:sz w:val="21"/>
+                <w:szCs w:val="21"/>
+              </w:rPr>
+              <w:t xml:space="preserve"> </w:t>
+            </w:r>
+            <w:r>
+              <w:rPr>
+                <w:rFonts w:ascii="Consolas" w:hAnsi="Consolas" w:cs="Consolas"/>
+                <w:color w:val="E85D7F"/>
+                <w:sz w:val="21"/>
+                <w:szCs w:val="21"/>
+              </w:rPr>
+              <w:t>[[</w:t>
+            </w:r>
+            <w:r>
+              <w:rPr>
+                <w:rFonts w:ascii="Consolas" w:hAnsi="Consolas" w:cs="Consolas"/>
+                <w:color w:val="FFE083"/>
+                <w:sz w:val="21"/>
+                <w:szCs w:val="21"/>
+              </w:rPr>
+              <w:t>'str1'</w:t>
+            </w:r>
+            <w:r>
+              <w:rPr>
+                <w:rFonts w:ascii="Consolas" w:hAnsi="Consolas" w:cs="Consolas"/>
+                <w:color w:val="E85D7F"/>
+                <w:sz w:val="21"/>
+                <w:szCs w:val="21"/>
+              </w:rPr>
+              <w:t>,</w:t>
+            </w:r>
+            <w:r>
+              <w:rPr>
+                <w:rFonts w:ascii="Consolas" w:hAnsi="Consolas" w:cs="Consolas"/>
+                <w:color w:val="FFFFFF"/>
+                <w:sz w:val="21"/>
+                <w:szCs w:val="21"/>
+              </w:rPr>
+              <w:t xml:space="preserve"> </w:t>
+            </w:r>
+            <w:r>
+              <w:rPr>
+                <w:rFonts w:ascii="Consolas" w:hAnsi="Consolas" w:cs="Consolas"/>
+                <w:color w:val="FFE083"/>
+                <w:sz w:val="21"/>
+                <w:szCs w:val="21"/>
+              </w:rPr>
+              <w:t>'str2'</w:t>
+            </w:r>
+            <w:r>
+              <w:rPr>
+                <w:rFonts w:ascii="Consolas" w:hAnsi="Consolas" w:cs="Consolas"/>
+                <w:color w:val="E85D7F"/>
+                <w:sz w:val="21"/>
+                <w:szCs w:val="21"/>
+              </w:rPr>
+              <w:t>],</w:t>
+            </w:r>
+            <w:r>
+              <w:rPr>
+                <w:rFonts w:ascii="Consolas" w:hAnsi="Consolas" w:cs="Consolas"/>
+                <w:color w:val="FFFFFF"/>
+                <w:sz w:val="21"/>
+                <w:szCs w:val="21"/>
+              </w:rPr>
+              <w:t xml:space="preserve"> </w:t>
+            </w:r>
+            <w:r>
+              <w:rPr>
+                <w:rFonts w:ascii="Consolas" w:hAnsi="Consolas" w:cs="Consolas"/>
+                <w:color w:val="E85D7F"/>
+                <w:sz w:val="21"/>
+                <w:szCs w:val="21"/>
+              </w:rPr>
+              <w:t>[</w:t>
+            </w:r>
+            <w:r>
+              <w:rPr>
+                <w:rFonts w:ascii="Consolas" w:hAnsi="Consolas" w:cs="Consolas"/>
+                <w:color w:val="FFE083"/>
+                <w:sz w:val="21"/>
+                <w:szCs w:val="21"/>
+              </w:rPr>
+              <w:t>'more'</w:t>
+            </w:r>
+            <w:r>
+              <w:rPr>
+                <w:rFonts w:ascii="Consolas" w:hAnsi="Consolas" w:cs="Consolas"/>
+                <w:color w:val="E85D7F"/>
+                <w:sz w:val="21"/>
+                <w:szCs w:val="21"/>
+              </w:rPr>
+              <w:t>,</w:t>
+            </w:r>
+            <w:r>
+              <w:rPr>
+                <w:rFonts w:ascii="Consolas" w:hAnsi="Consolas" w:cs="Consolas"/>
+                <w:color w:val="FFFFFF"/>
+                <w:sz w:val="21"/>
+                <w:szCs w:val="21"/>
+              </w:rPr>
+              <w:t xml:space="preserve"> </w:t>
+            </w:r>
+            <w:r>
+              <w:rPr>
+                <w:rFonts w:ascii="Consolas" w:hAnsi="Consolas" w:cs="Consolas"/>
+                <w:color w:val="FFE083"/>
+                <w:sz w:val="21"/>
+                <w:szCs w:val="21"/>
+              </w:rPr>
+              <w:t>'strings'</w:t>
+            </w:r>
+            <w:r>
+              <w:rPr>
+                <w:rFonts w:ascii="Consolas" w:hAnsi="Consolas" w:cs="Consolas"/>
+                <w:color w:val="E85D7F"/>
+                <w:sz w:val="21"/>
+                <w:szCs w:val="21"/>
+              </w:rPr>
+              <w:t>]];</w:t>
+            </w:r>
+          </w:p>
+        </w:tc>
+      </w:tr>
+    </w:tbl>
+    <w:p>
+      <w:pPr>
+        <w:shd w:val="clear" w:color="auto" w:fill="FFFFFF"/>
+        <w:spacing w:after="100" w:afterAutospacing="1"/>
+      </w:pPr>
+    </w:p>
+    <w:p>
+      <w:pPr>
+        <w:shd w:val="clear" w:color="auto" w:fill="FFFFFF"/>
+        <w:spacing w:after="100" w:afterAutospacing="1"/>
+      </w:pPr>
+      <w:r>
+        <w:t>Exercise</w:t>
+      </w:r>
+    </w:p>
+    <w:p>
+      <w:pPr>
+        <w:shd w:val="clear" w:color="auto" w:fill="FFFFFF"/>
+        <w:spacing w:after="100" w:afterAutospacing="1"/>
+      </w:pPr>
+    </w:p>
+    <w:tbl>
+      <w:tblPr>
+        <w:tblStyle w:val="TableGrid"/>
+        <w:tblW w:w="0" w:type="auto"/>
+        <w:tblLook w:val="04A0" w:firstRow="1" w:lastRow="0" w:firstColumn="1" w:lastColumn="0" w:noHBand="0" w:noVBand="1"/>
+      </w:tblPr>
+      <w:tblGrid>
+        <w:gridCol w:w="9350"/>
+      </w:tblGrid>
+      <w:tr>
+        <w:tc>
+          <w:tcPr>
+            <w:tcW w:w="9350" w:type="dxa"/>
+          </w:tcPr>
+          <w:p>
+            <w:pPr>
+              <w:shd w:val="clear" w:color="auto" w:fill="1E1E1E"/>
+              <w:spacing w:line="330" w:lineRule="atLeast"/>
+              <w:rPr>
+                <w:rFonts w:ascii="Consolas" w:hAnsi="Consolas" w:cs="Consolas"/>
+                <w:color w:val="FFFFFF"/>
+                <w:sz w:val="21"/>
+                <w:szCs w:val="21"/>
+              </w:rPr>
+            </w:pPr>
+            <w:r>
+              <w:rPr>
+                <w:rFonts w:ascii="Consolas" w:hAnsi="Consolas" w:cs="Consolas"/>
+                <w:color w:val="939598"/>
+                <w:sz w:val="21"/>
+                <w:szCs w:val="21"/>
+              </w:rPr>
+              <w:t>// Arrays:</w:t>
+            </w:r>
+          </w:p>
+          <w:p>
+            <w:pPr>
+              <w:shd w:val="clear" w:color="auto" w:fill="1E1E1E"/>
+              <w:spacing w:line="330" w:lineRule="atLeast"/>
+              <w:rPr>
+                <w:rFonts w:ascii="Consolas" w:hAnsi="Consolas" w:cs="Consolas"/>
+                <w:color w:val="FFFFFF"/>
+                <w:sz w:val="21"/>
+                <w:szCs w:val="21"/>
+              </w:rPr>
+            </w:pPr>
+            <w:r>
+              <w:rPr>
+                <w:rFonts w:ascii="Consolas" w:hAnsi="Consolas" w:cs="Consolas"/>
+                <w:color w:val="B3CCFF"/>
+                <w:sz w:val="21"/>
+                <w:szCs w:val="21"/>
+              </w:rPr>
+              <w:t>let</w:t>
+            </w:r>
+            <w:r>
+              <w:rPr>
+                <w:rFonts w:ascii="Consolas" w:hAnsi="Consolas" w:cs="Consolas"/>
+                <w:color w:val="FFFFFF"/>
+                <w:sz w:val="21"/>
+                <w:szCs w:val="21"/>
+              </w:rPr>
+              <w:t xml:space="preserve"> bestNumbers</w:t>
+            </w:r>
+            <w:r>
+              <w:rPr>
+                <w:rFonts w:ascii="Consolas" w:hAnsi="Consolas" w:cs="Consolas"/>
+                <w:color w:val="E85D7F"/>
+                <w:sz w:val="21"/>
+                <w:szCs w:val="21"/>
+              </w:rPr>
+              <w:t>:</w:t>
+            </w:r>
+            <w:r>
+              <w:rPr>
+                <w:rFonts w:ascii="Consolas" w:hAnsi="Consolas" w:cs="Consolas"/>
+                <w:color w:val="FFFFFF"/>
+                <w:sz w:val="21"/>
+                <w:szCs w:val="21"/>
+              </w:rPr>
+              <w:t xml:space="preserve"> </w:t>
+            </w:r>
+            <w:r>
+              <w:rPr>
+                <w:rFonts w:ascii="Consolas" w:hAnsi="Consolas" w:cs="Consolas"/>
+                <w:color w:val="B3CCFF"/>
+                <w:sz w:val="21"/>
+                <w:szCs w:val="21"/>
+              </w:rPr>
+              <w:t>number</w:t>
+            </w:r>
+            <w:r>
+              <w:rPr>
+                <w:rFonts w:ascii="Consolas" w:hAnsi="Consolas" w:cs="Consolas"/>
+                <w:color w:val="E85D7F"/>
+                <w:sz w:val="21"/>
+                <w:szCs w:val="21"/>
+              </w:rPr>
+              <w:t>[]</w:t>
+            </w:r>
+            <w:r>
+              <w:rPr>
+                <w:rFonts w:ascii="Consolas" w:hAnsi="Consolas" w:cs="Consolas"/>
+                <w:color w:val="FFFFFF"/>
+                <w:sz w:val="21"/>
+                <w:szCs w:val="21"/>
+              </w:rPr>
+              <w:t xml:space="preserve"> </w:t>
+            </w:r>
+            <w:r>
+              <w:rPr>
+                <w:rFonts w:ascii="Consolas" w:hAnsi="Consolas" w:cs="Consolas"/>
+                <w:color w:val="E85D7F"/>
+                <w:sz w:val="21"/>
+                <w:szCs w:val="21"/>
+              </w:rPr>
+              <w:t>=</w:t>
+            </w:r>
+            <w:r>
+              <w:rPr>
+                <w:rFonts w:ascii="Consolas" w:hAnsi="Consolas" w:cs="Consolas"/>
+                <w:color w:val="FFFFFF"/>
+                <w:sz w:val="21"/>
+                <w:szCs w:val="21"/>
+              </w:rPr>
+              <w:t xml:space="preserve"> </w:t>
+            </w:r>
+            <w:r>
+              <w:rPr>
+                <w:rFonts w:ascii="Consolas" w:hAnsi="Consolas" w:cs="Consolas"/>
+                <w:color w:val="E85D7F"/>
+                <w:sz w:val="21"/>
+                <w:szCs w:val="21"/>
+              </w:rPr>
+              <w:t>[7,77,4];</w:t>
+            </w:r>
+          </w:p>
+          <w:p>
+            <w:pPr>
+              <w:shd w:val="clear" w:color="auto" w:fill="1E1E1E"/>
+              <w:spacing w:line="330" w:lineRule="atLeast"/>
+              <w:rPr>
+                <w:rFonts w:ascii="Consolas" w:hAnsi="Consolas" w:cs="Consolas"/>
+                <w:color w:val="FFFFFF"/>
+                <w:sz w:val="21"/>
+                <w:szCs w:val="21"/>
+              </w:rPr>
+            </w:pPr>
+            <w:r>
+              <w:rPr>
+                <w:rFonts w:ascii="Consolas" w:hAnsi="Consolas" w:cs="Consolas"/>
+                <w:color w:val="B3CCFF"/>
+                <w:sz w:val="21"/>
+                <w:szCs w:val="21"/>
+              </w:rPr>
+              <w:t>let</w:t>
+            </w:r>
+            <w:r>
+              <w:rPr>
+                <w:rFonts w:ascii="Consolas" w:hAnsi="Consolas" w:cs="Consolas"/>
+                <w:color w:val="FFFFFF"/>
+                <w:sz w:val="21"/>
+                <w:szCs w:val="21"/>
+              </w:rPr>
+              <w:t xml:space="preserve"> bestLunches</w:t>
+            </w:r>
+            <w:r>
+              <w:rPr>
+                <w:rFonts w:ascii="Consolas" w:hAnsi="Consolas" w:cs="Consolas"/>
+                <w:color w:val="E85D7F"/>
+                <w:sz w:val="21"/>
+                <w:szCs w:val="21"/>
+              </w:rPr>
+              <w:t>:</w:t>
+            </w:r>
+            <w:r>
+              <w:rPr>
+                <w:rFonts w:ascii="Consolas" w:hAnsi="Consolas" w:cs="Consolas"/>
+                <w:color w:val="FFFFFF"/>
+                <w:sz w:val="21"/>
+                <w:szCs w:val="21"/>
+              </w:rPr>
+              <w:t xml:space="preserve"> </w:t>
+            </w:r>
+            <w:r>
+              <w:rPr>
+                <w:rFonts w:ascii="Consolas" w:hAnsi="Consolas" w:cs="Consolas"/>
+                <w:color w:val="B3CCFF"/>
+                <w:sz w:val="21"/>
+                <w:szCs w:val="21"/>
+              </w:rPr>
+              <w:t>string</w:t>
+            </w:r>
+            <w:r>
+              <w:rPr>
+                <w:rFonts w:ascii="Consolas" w:hAnsi="Consolas" w:cs="Consolas"/>
+                <w:color w:val="E85D7F"/>
+                <w:sz w:val="21"/>
+                <w:szCs w:val="21"/>
+              </w:rPr>
+              <w:t>[]</w:t>
+            </w:r>
+            <w:r>
+              <w:rPr>
+                <w:rFonts w:ascii="Consolas" w:hAnsi="Consolas" w:cs="Consolas"/>
+                <w:color w:val="FFFFFF"/>
+                <w:sz w:val="21"/>
+                <w:szCs w:val="21"/>
+              </w:rPr>
+              <w:t xml:space="preserve"> </w:t>
+            </w:r>
+            <w:r>
+              <w:rPr>
+                <w:rFonts w:ascii="Consolas" w:hAnsi="Consolas" w:cs="Consolas"/>
+                <w:color w:val="E85D7F"/>
+                <w:sz w:val="21"/>
+                <w:szCs w:val="21"/>
+              </w:rPr>
+              <w:t>=</w:t>
+            </w:r>
+            <w:r>
+              <w:rPr>
+                <w:rFonts w:ascii="Consolas" w:hAnsi="Consolas" w:cs="Consolas"/>
+                <w:color w:val="FFFFFF"/>
+                <w:sz w:val="21"/>
+                <w:szCs w:val="21"/>
+              </w:rPr>
+              <w:t xml:space="preserve"> </w:t>
+            </w:r>
+            <w:r>
+              <w:rPr>
+                <w:rFonts w:ascii="Consolas" w:hAnsi="Consolas" w:cs="Consolas"/>
+                <w:color w:val="E85D7F"/>
+                <w:sz w:val="21"/>
+                <w:szCs w:val="21"/>
+              </w:rPr>
+              <w:t>[</w:t>
+            </w:r>
+            <w:r>
+              <w:rPr>
+                <w:rFonts w:ascii="Consolas" w:hAnsi="Consolas" w:cs="Consolas"/>
+                <w:color w:val="FFE083"/>
+                <w:sz w:val="21"/>
+                <w:szCs w:val="21"/>
+              </w:rPr>
+              <w:t>'chicken soup'</w:t>
+            </w:r>
+            <w:r>
+              <w:rPr>
+                <w:rFonts w:ascii="Consolas" w:hAnsi="Consolas" w:cs="Consolas"/>
+                <w:color w:val="E85D7F"/>
+                <w:sz w:val="21"/>
+                <w:szCs w:val="21"/>
+              </w:rPr>
+              <w:t>,</w:t>
+            </w:r>
+            <w:r>
+              <w:rPr>
+                <w:rFonts w:ascii="Consolas" w:hAnsi="Consolas" w:cs="Consolas"/>
+                <w:color w:val="FFFFFF"/>
+                <w:sz w:val="21"/>
+                <w:szCs w:val="21"/>
+              </w:rPr>
+              <w:t xml:space="preserve"> </w:t>
+            </w:r>
+            <w:r>
+              <w:rPr>
+                <w:rFonts w:ascii="Consolas" w:hAnsi="Consolas" w:cs="Consolas"/>
+                <w:color w:val="FFE083"/>
+                <w:sz w:val="21"/>
+                <w:szCs w:val="21"/>
+              </w:rPr>
+              <w:t>'non-chicken soup'</w:t>
+            </w:r>
+            <w:r>
+              <w:rPr>
+                <w:rFonts w:ascii="Consolas" w:hAnsi="Consolas" w:cs="Consolas"/>
+                <w:color w:val="E85D7F"/>
+                <w:sz w:val="21"/>
+                <w:szCs w:val="21"/>
+              </w:rPr>
+              <w:t>];</w:t>
+            </w:r>
+          </w:p>
+          <w:p>
+            <w:pPr>
+              <w:shd w:val="clear" w:color="auto" w:fill="1E1E1E"/>
+              <w:spacing w:line="330" w:lineRule="atLeast"/>
+              <w:rPr>
+                <w:rFonts w:ascii="Consolas" w:hAnsi="Consolas" w:cs="Consolas"/>
+                <w:color w:val="FFFFFF"/>
+                <w:sz w:val="21"/>
+                <w:szCs w:val="21"/>
+              </w:rPr>
+            </w:pPr>
+            <w:r>
+              <w:rPr>
+                <w:rFonts w:ascii="Consolas" w:hAnsi="Consolas" w:cs="Consolas"/>
+                <w:color w:val="B3CCFF"/>
+                <w:sz w:val="21"/>
+                <w:szCs w:val="21"/>
+              </w:rPr>
+              <w:t>let</w:t>
+            </w:r>
+            <w:r>
+              <w:rPr>
+                <w:rFonts w:ascii="Consolas" w:hAnsi="Consolas" w:cs="Consolas"/>
+                <w:color w:val="FFFFFF"/>
+                <w:sz w:val="21"/>
+                <w:szCs w:val="21"/>
+              </w:rPr>
+              <w:t xml:space="preserve"> bestBreakfasts</w:t>
+            </w:r>
+            <w:r>
+              <w:rPr>
+                <w:rFonts w:ascii="Consolas" w:hAnsi="Consolas" w:cs="Consolas"/>
+                <w:color w:val="E85D7F"/>
+                <w:sz w:val="21"/>
+                <w:szCs w:val="21"/>
+              </w:rPr>
+              <w:t>:</w:t>
+            </w:r>
+            <w:r>
+              <w:rPr>
+                <w:rFonts w:ascii="Consolas" w:hAnsi="Consolas" w:cs="Consolas"/>
+                <w:color w:val="FFFFFF"/>
+                <w:sz w:val="21"/>
+                <w:szCs w:val="21"/>
+              </w:rPr>
+              <w:t xml:space="preserve"> </w:t>
+            </w:r>
+            <w:r>
+              <w:rPr>
+                <w:rFonts w:ascii="Consolas" w:hAnsi="Consolas" w:cs="Consolas"/>
+                <w:color w:val="B3CCFF"/>
+                <w:sz w:val="21"/>
+                <w:szCs w:val="21"/>
+              </w:rPr>
+              <w:t>string</w:t>
+            </w:r>
+            <w:r>
+              <w:rPr>
+                <w:rFonts w:ascii="Consolas" w:hAnsi="Consolas" w:cs="Consolas"/>
+                <w:color w:val="E85D7F"/>
+                <w:sz w:val="21"/>
+                <w:szCs w:val="21"/>
+              </w:rPr>
+              <w:t>[]=</w:t>
+            </w:r>
+            <w:r>
+              <w:rPr>
+                <w:rFonts w:ascii="Consolas" w:hAnsi="Consolas" w:cs="Consolas"/>
+                <w:color w:val="FFFFFF"/>
+                <w:sz w:val="21"/>
+                <w:szCs w:val="21"/>
+              </w:rPr>
+              <w:t xml:space="preserve"> </w:t>
+            </w:r>
+            <w:r>
+              <w:rPr>
+                <w:rFonts w:ascii="Consolas" w:hAnsi="Consolas" w:cs="Consolas"/>
+                <w:color w:val="E85D7F"/>
+                <w:sz w:val="21"/>
+                <w:szCs w:val="21"/>
+              </w:rPr>
+              <w:t>[</w:t>
+            </w:r>
+            <w:r>
+              <w:rPr>
+                <w:rFonts w:ascii="Consolas" w:hAnsi="Consolas" w:cs="Consolas"/>
+                <w:color w:val="FFE083"/>
+                <w:sz w:val="21"/>
+                <w:szCs w:val="21"/>
+              </w:rPr>
+              <w:t>'fasting'</w:t>
+            </w:r>
+            <w:r>
+              <w:rPr>
+                <w:rFonts w:ascii="Consolas" w:hAnsi="Consolas" w:cs="Consolas"/>
+                <w:color w:val="E85D7F"/>
+                <w:sz w:val="21"/>
+                <w:szCs w:val="21"/>
+              </w:rPr>
+              <w:t>,</w:t>
+            </w:r>
+            <w:r>
+              <w:rPr>
+                <w:rFonts w:ascii="Consolas" w:hAnsi="Consolas" w:cs="Consolas"/>
+                <w:color w:val="FFFFFF"/>
+                <w:sz w:val="21"/>
+                <w:szCs w:val="21"/>
+              </w:rPr>
+              <w:t xml:space="preserve"> </w:t>
+            </w:r>
+            <w:r>
+              <w:rPr>
+                <w:rFonts w:ascii="Consolas" w:hAnsi="Consolas" w:cs="Consolas"/>
+                <w:color w:val="FFE083"/>
+                <w:sz w:val="21"/>
+                <w:szCs w:val="21"/>
+              </w:rPr>
+              <w:t>'oatmeal'</w:t>
+            </w:r>
+            <w:r>
+              <w:rPr>
+                <w:rFonts w:ascii="Consolas" w:hAnsi="Consolas" w:cs="Consolas"/>
+                <w:color w:val="E85D7F"/>
+                <w:sz w:val="21"/>
+                <w:szCs w:val="21"/>
+              </w:rPr>
+              <w:t>,</w:t>
+            </w:r>
+            <w:r>
+              <w:rPr>
+                <w:rFonts w:ascii="Consolas" w:hAnsi="Consolas" w:cs="Consolas"/>
+                <w:color w:val="FFFFFF"/>
+                <w:sz w:val="21"/>
+                <w:szCs w:val="21"/>
+              </w:rPr>
+              <w:t xml:space="preserve"> </w:t>
+            </w:r>
+            <w:r>
+              <w:rPr>
+                <w:rFonts w:ascii="Consolas" w:hAnsi="Consolas" w:cs="Consolas"/>
+                <w:color w:val="FFE083"/>
+                <w:sz w:val="21"/>
+                <w:szCs w:val="21"/>
+              </w:rPr>
+              <w:t>'tamago kake gohan'</w:t>
+            </w:r>
+            <w:r>
+              <w:rPr>
+                <w:rFonts w:ascii="Consolas" w:hAnsi="Consolas" w:cs="Consolas"/>
+                <w:color w:val="E85D7F"/>
+                <w:sz w:val="21"/>
+                <w:szCs w:val="21"/>
+              </w:rPr>
+              <w:t>,</w:t>
+            </w:r>
+            <w:r>
+              <w:rPr>
+                <w:rFonts w:ascii="Consolas" w:hAnsi="Consolas" w:cs="Consolas"/>
+                <w:color w:val="FFFFFF"/>
+                <w:sz w:val="21"/>
+                <w:szCs w:val="21"/>
+              </w:rPr>
+              <w:t xml:space="preserve"> </w:t>
+            </w:r>
+            <w:r>
+              <w:rPr>
+                <w:rFonts w:ascii="Consolas" w:hAnsi="Consolas" w:cs="Consolas"/>
+                <w:color w:val="FFE083"/>
+                <w:sz w:val="21"/>
+                <w:szCs w:val="21"/>
+              </w:rPr>
+              <w:t>'any kind of soup'</w:t>
+            </w:r>
+            <w:r>
+              <w:rPr>
+                <w:rFonts w:ascii="Consolas" w:hAnsi="Consolas" w:cs="Consolas"/>
+                <w:color w:val="E85D7F"/>
+                <w:sz w:val="21"/>
+                <w:szCs w:val="21"/>
+              </w:rPr>
+              <w:t>];</w:t>
+            </w:r>
+          </w:p>
+          <w:p>
+            <w:pPr>
+              <w:shd w:val="clear" w:color="auto" w:fill="1E1E1E"/>
+              <w:spacing w:line="330" w:lineRule="atLeast"/>
+              <w:rPr>
+                <w:rFonts w:ascii="Consolas" w:hAnsi="Consolas" w:cs="Consolas"/>
+                <w:color w:val="FFFFFF"/>
+                <w:sz w:val="21"/>
+                <w:szCs w:val="21"/>
+              </w:rPr>
+            </w:pPr>
+            <w:r>
+              <w:rPr>
+                <w:rFonts w:ascii="Consolas" w:hAnsi="Consolas" w:cs="Consolas"/>
+                <w:color w:val="B3CCFF"/>
+                <w:sz w:val="21"/>
+                <w:szCs w:val="21"/>
+              </w:rPr>
+              <w:t>let</w:t>
+            </w:r>
+            <w:r>
+              <w:rPr>
+                <w:rFonts w:ascii="Consolas" w:hAnsi="Consolas" w:cs="Consolas"/>
+                <w:color w:val="FFFFFF"/>
+                <w:sz w:val="21"/>
+                <w:szCs w:val="21"/>
+              </w:rPr>
+              <w:t xml:space="preserve"> bestBooleans</w:t>
+            </w:r>
+            <w:r>
+              <w:rPr>
+                <w:rFonts w:ascii="Consolas" w:hAnsi="Consolas" w:cs="Consolas"/>
+                <w:color w:val="E85D7F"/>
+                <w:sz w:val="21"/>
+                <w:szCs w:val="21"/>
+              </w:rPr>
+              <w:t>:</w:t>
+            </w:r>
+            <w:r>
+              <w:rPr>
+                <w:rFonts w:ascii="Consolas" w:hAnsi="Consolas" w:cs="Consolas"/>
+                <w:color w:val="FFFFFF"/>
+                <w:sz w:val="21"/>
+                <w:szCs w:val="21"/>
+              </w:rPr>
+              <w:t xml:space="preserve"> </w:t>
+            </w:r>
+            <w:r>
+              <w:rPr>
+                <w:rFonts w:ascii="Consolas" w:hAnsi="Consolas" w:cs="Consolas"/>
+                <w:color w:val="B3CCFF"/>
+                <w:sz w:val="21"/>
+                <w:szCs w:val="21"/>
+              </w:rPr>
+              <w:t>boolean</w:t>
+            </w:r>
+            <w:r>
+              <w:rPr>
+                <w:rFonts w:ascii="Consolas" w:hAnsi="Consolas" w:cs="Consolas"/>
+                <w:color w:val="E85D7F"/>
+                <w:sz w:val="21"/>
+                <w:szCs w:val="21"/>
+              </w:rPr>
+              <w:t>[]</w:t>
+            </w:r>
+            <w:r>
+              <w:rPr>
+                <w:rFonts w:ascii="Consolas" w:hAnsi="Consolas" w:cs="Consolas"/>
+                <w:color w:val="FFFFFF"/>
+                <w:sz w:val="21"/>
+                <w:szCs w:val="21"/>
+              </w:rPr>
+              <w:t xml:space="preserve"> </w:t>
+            </w:r>
+            <w:r>
+              <w:rPr>
+                <w:rFonts w:ascii="Consolas" w:hAnsi="Consolas" w:cs="Consolas"/>
+                <w:color w:val="E85D7F"/>
+                <w:sz w:val="21"/>
+                <w:szCs w:val="21"/>
+              </w:rPr>
+              <w:t>=</w:t>
+            </w:r>
+            <w:r>
+              <w:rPr>
+                <w:rFonts w:ascii="Consolas" w:hAnsi="Consolas" w:cs="Consolas"/>
+                <w:color w:val="FFFFFF"/>
+                <w:sz w:val="21"/>
+                <w:szCs w:val="21"/>
+              </w:rPr>
+              <w:t xml:space="preserve"> </w:t>
+            </w:r>
+            <w:r>
+              <w:rPr>
+                <w:rFonts w:ascii="Consolas" w:hAnsi="Consolas" w:cs="Consolas"/>
+                <w:color w:val="E85D7F"/>
+                <w:sz w:val="21"/>
+                <w:szCs w:val="21"/>
+              </w:rPr>
+              <w:t>[</w:t>
+            </w:r>
+            <w:r>
+              <w:rPr>
+                <w:rFonts w:ascii="Consolas" w:hAnsi="Consolas" w:cs="Consolas"/>
+                <w:color w:val="B3CCFF"/>
+                <w:sz w:val="21"/>
+                <w:szCs w:val="21"/>
+              </w:rPr>
+              <w:t>true</w:t>
+            </w:r>
+            <w:r>
+              <w:rPr>
+                <w:rFonts w:ascii="Consolas" w:hAnsi="Consolas" w:cs="Consolas"/>
+                <w:color w:val="E85D7F"/>
+                <w:sz w:val="21"/>
+                <w:szCs w:val="21"/>
+              </w:rPr>
+              <w:t>,</w:t>
+            </w:r>
+            <w:r>
+              <w:rPr>
+                <w:rFonts w:ascii="Consolas" w:hAnsi="Consolas" w:cs="Consolas"/>
+                <w:color w:val="FFFFFF"/>
+                <w:sz w:val="21"/>
+                <w:szCs w:val="21"/>
+              </w:rPr>
+              <w:t xml:space="preserve"> </w:t>
+            </w:r>
+            <w:r>
+              <w:rPr>
+                <w:rFonts w:ascii="Consolas" w:hAnsi="Consolas" w:cs="Consolas"/>
+                <w:color w:val="B3CCFF"/>
+                <w:sz w:val="21"/>
+                <w:szCs w:val="21"/>
+              </w:rPr>
+              <w:t>false</w:t>
+            </w:r>
+            <w:r>
+              <w:rPr>
+                <w:rFonts w:ascii="Consolas" w:hAnsi="Consolas" w:cs="Consolas"/>
+                <w:color w:val="E85D7F"/>
+                <w:sz w:val="21"/>
+                <w:szCs w:val="21"/>
+              </w:rPr>
+              <w:t>];</w:t>
+            </w:r>
+          </w:p>
+          <w:p>
+            <w:pPr>
+              <w:shd w:val="clear" w:color="auto" w:fill="1E1E1E"/>
+              <w:spacing w:line="330" w:lineRule="atLeast"/>
+              <w:rPr>
+                <w:rFonts w:ascii="Consolas" w:hAnsi="Consolas" w:cs="Consolas"/>
+                <w:color w:val="FFFFFF"/>
+                <w:sz w:val="21"/>
+                <w:szCs w:val="21"/>
+              </w:rPr>
+            </w:pPr>
+          </w:p>
+          <w:p>
+            <w:pPr>
+              <w:shd w:val="clear" w:color="auto" w:fill="1E1E1E"/>
+              <w:spacing w:line="330" w:lineRule="atLeast"/>
+              <w:rPr>
+                <w:rFonts w:ascii="Consolas" w:hAnsi="Consolas" w:cs="Consolas"/>
+                <w:color w:val="FFFFFF"/>
+                <w:sz w:val="21"/>
+                <w:szCs w:val="21"/>
+              </w:rPr>
+            </w:pPr>
+            <w:r>
+              <w:rPr>
+                <w:rFonts w:ascii="Consolas" w:hAnsi="Consolas" w:cs="Consolas"/>
+                <w:color w:val="939598"/>
+                <w:sz w:val="21"/>
+                <w:szCs w:val="21"/>
+              </w:rPr>
+              <w:t>// Multidimensional Arrays:</w:t>
+            </w:r>
+          </w:p>
+          <w:p>
+            <w:pPr>
+              <w:shd w:val="clear" w:color="auto" w:fill="1E1E1E"/>
+              <w:spacing w:line="330" w:lineRule="atLeast"/>
+              <w:rPr>
+                <w:rFonts w:ascii="Consolas" w:hAnsi="Consolas" w:cs="Consolas"/>
+                <w:color w:val="FFFFFF"/>
+                <w:sz w:val="21"/>
+                <w:szCs w:val="21"/>
+              </w:rPr>
+            </w:pPr>
+            <w:r>
+              <w:rPr>
+                <w:rFonts w:ascii="Consolas" w:hAnsi="Consolas" w:cs="Consolas"/>
+                <w:color w:val="B3CCFF"/>
+                <w:sz w:val="21"/>
+                <w:szCs w:val="21"/>
+              </w:rPr>
+              <w:lastRenderedPageBreak/>
+              <w:t>let</w:t>
+            </w:r>
+            <w:r>
+              <w:rPr>
+                <w:rFonts w:ascii="Consolas" w:hAnsi="Consolas" w:cs="Consolas"/>
+                <w:color w:val="FFFFFF"/>
+                <w:sz w:val="21"/>
+                <w:szCs w:val="21"/>
+              </w:rPr>
+              <w:t xml:space="preserve"> bestMealPlan</w:t>
+            </w:r>
+            <w:r>
+              <w:rPr>
+                <w:rFonts w:ascii="Consolas" w:hAnsi="Consolas" w:cs="Consolas"/>
+                <w:color w:val="E85D7F"/>
+                <w:sz w:val="21"/>
+                <w:szCs w:val="21"/>
+              </w:rPr>
+              <w:t>:</w:t>
+            </w:r>
+            <w:r>
+              <w:rPr>
+                <w:rFonts w:ascii="Consolas" w:hAnsi="Consolas" w:cs="Consolas"/>
+                <w:color w:val="FFFFFF"/>
+                <w:sz w:val="21"/>
+                <w:szCs w:val="21"/>
+              </w:rPr>
+              <w:t xml:space="preserve"> </w:t>
+            </w:r>
+            <w:r>
+              <w:rPr>
+                <w:rFonts w:ascii="Consolas" w:hAnsi="Consolas" w:cs="Consolas"/>
+                <w:color w:val="B3CCFF"/>
+                <w:sz w:val="21"/>
+                <w:szCs w:val="21"/>
+              </w:rPr>
+              <w:t>string</w:t>
+            </w:r>
+            <w:r>
+              <w:rPr>
+                <w:rFonts w:ascii="Consolas" w:hAnsi="Consolas" w:cs="Consolas"/>
+                <w:color w:val="E85D7F"/>
+                <w:sz w:val="21"/>
+                <w:szCs w:val="21"/>
+              </w:rPr>
+              <w:t>[][]</w:t>
+            </w:r>
+            <w:r>
+              <w:rPr>
+                <w:rFonts w:ascii="Consolas" w:hAnsi="Consolas" w:cs="Consolas"/>
+                <w:color w:val="FFFFFF"/>
+                <w:sz w:val="21"/>
+                <w:szCs w:val="21"/>
+              </w:rPr>
+              <w:t xml:space="preserve"> </w:t>
+            </w:r>
+            <w:r>
+              <w:rPr>
+                <w:rFonts w:ascii="Consolas" w:hAnsi="Consolas" w:cs="Consolas"/>
+                <w:color w:val="E85D7F"/>
+                <w:sz w:val="21"/>
+                <w:szCs w:val="21"/>
+              </w:rPr>
+              <w:t>=</w:t>
+            </w:r>
+            <w:r>
+              <w:rPr>
+                <w:rFonts w:ascii="Consolas" w:hAnsi="Consolas" w:cs="Consolas"/>
+                <w:color w:val="FFFFFF"/>
+                <w:sz w:val="21"/>
+                <w:szCs w:val="21"/>
+              </w:rPr>
+              <w:t xml:space="preserve"> </w:t>
+            </w:r>
+            <w:r>
+              <w:rPr>
+                <w:rFonts w:ascii="Consolas" w:hAnsi="Consolas" w:cs="Consolas"/>
+                <w:color w:val="E85D7F"/>
+                <w:sz w:val="21"/>
+                <w:szCs w:val="21"/>
+              </w:rPr>
+              <w:t>[</w:t>
+            </w:r>
+            <w:r>
+              <w:rPr>
+                <w:rFonts w:ascii="Consolas" w:hAnsi="Consolas" w:cs="Consolas"/>
+                <w:color w:val="FFFFFF"/>
+                <w:sz w:val="21"/>
+                <w:szCs w:val="21"/>
+              </w:rPr>
+              <w:t>bestLunches</w:t>
+            </w:r>
+            <w:r>
+              <w:rPr>
+                <w:rFonts w:ascii="Consolas" w:hAnsi="Consolas" w:cs="Consolas"/>
+                <w:color w:val="E85D7F"/>
+                <w:sz w:val="21"/>
+                <w:szCs w:val="21"/>
+              </w:rPr>
+              <w:t>,</w:t>
+            </w:r>
+            <w:r>
+              <w:rPr>
+                <w:rFonts w:ascii="Consolas" w:hAnsi="Consolas" w:cs="Consolas"/>
+                <w:color w:val="FFFFFF"/>
+                <w:sz w:val="21"/>
+                <w:szCs w:val="21"/>
+              </w:rPr>
+              <w:t xml:space="preserve"> bestBreakfasts</w:t>
+            </w:r>
+            <w:r>
+              <w:rPr>
+                <w:rFonts w:ascii="Consolas" w:hAnsi="Consolas" w:cs="Consolas"/>
+                <w:color w:val="E85D7F"/>
+                <w:sz w:val="21"/>
+                <w:szCs w:val="21"/>
+              </w:rPr>
+              <w:t>,</w:t>
+            </w:r>
+            <w:r>
+              <w:rPr>
+                <w:rFonts w:ascii="Consolas" w:hAnsi="Consolas" w:cs="Consolas"/>
+                <w:color w:val="FFFFFF"/>
+                <w:sz w:val="21"/>
+                <w:szCs w:val="21"/>
+              </w:rPr>
+              <w:t xml:space="preserve"> </w:t>
+            </w:r>
+            <w:r>
+              <w:rPr>
+                <w:rFonts w:ascii="Consolas" w:hAnsi="Consolas" w:cs="Consolas"/>
+                <w:color w:val="E85D7F"/>
+                <w:sz w:val="21"/>
+                <w:szCs w:val="21"/>
+              </w:rPr>
+              <w:t>[</w:t>
+            </w:r>
+            <w:r>
+              <w:rPr>
+                <w:rFonts w:ascii="Consolas" w:hAnsi="Consolas" w:cs="Consolas"/>
+                <w:color w:val="FFE083"/>
+                <w:sz w:val="21"/>
+                <w:szCs w:val="21"/>
+              </w:rPr>
+              <w:t>'baked potato'</w:t>
+            </w:r>
+            <w:r>
+              <w:rPr>
+                <w:rFonts w:ascii="Consolas" w:hAnsi="Consolas" w:cs="Consolas"/>
+                <w:color w:val="E85D7F"/>
+                <w:sz w:val="21"/>
+                <w:szCs w:val="21"/>
+              </w:rPr>
+              <w:t>,</w:t>
+            </w:r>
+            <w:r>
+              <w:rPr>
+                <w:rFonts w:ascii="Consolas" w:hAnsi="Consolas" w:cs="Consolas"/>
+                <w:color w:val="FFFFFF"/>
+                <w:sz w:val="21"/>
+                <w:szCs w:val="21"/>
+              </w:rPr>
+              <w:t xml:space="preserve"> </w:t>
+            </w:r>
+            <w:r>
+              <w:rPr>
+                <w:rFonts w:ascii="Consolas" w:hAnsi="Consolas" w:cs="Consolas"/>
+                <w:color w:val="FFE083"/>
+                <w:sz w:val="21"/>
+                <w:szCs w:val="21"/>
+              </w:rPr>
+              <w:t>'mashed potato'</w:t>
+            </w:r>
+            <w:r>
+              <w:rPr>
+                <w:rFonts w:ascii="Consolas" w:hAnsi="Consolas" w:cs="Consolas"/>
+                <w:color w:val="E85D7F"/>
+                <w:sz w:val="21"/>
+                <w:szCs w:val="21"/>
+              </w:rPr>
+              <w:t>]];</w:t>
+            </w:r>
+          </w:p>
+          <w:p>
+            <w:pPr>
+              <w:shd w:val="clear" w:color="auto" w:fill="1E1E1E"/>
+              <w:spacing w:line="330" w:lineRule="atLeast"/>
+              <w:rPr>
+                <w:rFonts w:ascii="Consolas" w:hAnsi="Consolas" w:cs="Consolas"/>
+                <w:color w:val="FFFFFF"/>
+                <w:sz w:val="21"/>
+                <w:szCs w:val="21"/>
+              </w:rPr>
+            </w:pPr>
+            <w:r>
+              <w:rPr>
+                <w:rFonts w:ascii="Consolas" w:hAnsi="Consolas" w:cs="Consolas"/>
+                <w:color w:val="B3CCFF"/>
+                <w:sz w:val="21"/>
+                <w:szCs w:val="21"/>
+              </w:rPr>
+              <w:t>let</w:t>
+            </w:r>
+            <w:r>
+              <w:rPr>
+                <w:rFonts w:ascii="Consolas" w:hAnsi="Consolas" w:cs="Consolas"/>
+                <w:color w:val="FFFFFF"/>
+                <w:sz w:val="21"/>
+                <w:szCs w:val="21"/>
+              </w:rPr>
+              <w:t xml:space="preserve"> bestBooleansTwice</w:t>
+            </w:r>
+            <w:r>
+              <w:rPr>
+                <w:rFonts w:ascii="Consolas" w:hAnsi="Consolas" w:cs="Consolas"/>
+                <w:color w:val="E85D7F"/>
+                <w:sz w:val="21"/>
+                <w:szCs w:val="21"/>
+              </w:rPr>
+              <w:t>:</w:t>
+            </w:r>
+            <w:r>
+              <w:rPr>
+                <w:rFonts w:ascii="Consolas" w:hAnsi="Consolas" w:cs="Consolas"/>
+                <w:color w:val="FFFFFF"/>
+                <w:sz w:val="21"/>
+                <w:szCs w:val="21"/>
+              </w:rPr>
+              <w:t xml:space="preserve"> </w:t>
+            </w:r>
+            <w:r>
+              <w:rPr>
+                <w:rFonts w:ascii="Consolas" w:hAnsi="Consolas" w:cs="Consolas"/>
+                <w:color w:val="B3CCFF"/>
+                <w:sz w:val="21"/>
+                <w:szCs w:val="21"/>
+              </w:rPr>
+              <w:t>boolean</w:t>
+            </w:r>
+            <w:r>
+              <w:rPr>
+                <w:rFonts w:ascii="Consolas" w:hAnsi="Consolas" w:cs="Consolas"/>
+                <w:color w:val="E85D7F"/>
+                <w:sz w:val="21"/>
+                <w:szCs w:val="21"/>
+              </w:rPr>
+              <w:t>[][]</w:t>
+            </w:r>
+            <w:r>
+              <w:rPr>
+                <w:rFonts w:ascii="Consolas" w:hAnsi="Consolas" w:cs="Consolas"/>
+                <w:color w:val="FFFFFF"/>
+                <w:sz w:val="21"/>
+                <w:szCs w:val="21"/>
+              </w:rPr>
+              <w:t xml:space="preserve"> </w:t>
+            </w:r>
+            <w:r>
+              <w:rPr>
+                <w:rFonts w:ascii="Consolas" w:hAnsi="Consolas" w:cs="Consolas"/>
+                <w:color w:val="E85D7F"/>
+                <w:sz w:val="21"/>
+                <w:szCs w:val="21"/>
+              </w:rPr>
+              <w:t>=</w:t>
+            </w:r>
+            <w:r>
+              <w:rPr>
+                <w:rFonts w:ascii="Consolas" w:hAnsi="Consolas" w:cs="Consolas"/>
+                <w:color w:val="FFFFFF"/>
+                <w:sz w:val="21"/>
+                <w:szCs w:val="21"/>
+              </w:rPr>
+              <w:t xml:space="preserve"> </w:t>
+            </w:r>
+            <w:r>
+              <w:rPr>
+                <w:rFonts w:ascii="Consolas" w:hAnsi="Consolas" w:cs="Consolas"/>
+                <w:color w:val="E85D7F"/>
+                <w:sz w:val="21"/>
+                <w:szCs w:val="21"/>
+              </w:rPr>
+              <w:t>[</w:t>
+            </w:r>
+            <w:r>
+              <w:rPr>
+                <w:rFonts w:ascii="Consolas" w:hAnsi="Consolas" w:cs="Consolas"/>
+                <w:color w:val="FFFFFF"/>
+                <w:sz w:val="21"/>
+                <w:szCs w:val="21"/>
+              </w:rPr>
+              <w:t>bestBooleans</w:t>
+            </w:r>
+            <w:r>
+              <w:rPr>
+                <w:rFonts w:ascii="Consolas" w:hAnsi="Consolas" w:cs="Consolas"/>
+                <w:color w:val="E85D7F"/>
+                <w:sz w:val="21"/>
+                <w:szCs w:val="21"/>
+              </w:rPr>
+              <w:t>,</w:t>
+            </w:r>
+            <w:r>
+              <w:rPr>
+                <w:rFonts w:ascii="Consolas" w:hAnsi="Consolas" w:cs="Consolas"/>
+                <w:color w:val="FFFFFF"/>
+                <w:sz w:val="21"/>
+                <w:szCs w:val="21"/>
+              </w:rPr>
+              <w:t xml:space="preserve"> bestBooleans</w:t>
+            </w:r>
+            <w:r>
+              <w:rPr>
+                <w:rFonts w:ascii="Consolas" w:hAnsi="Consolas" w:cs="Consolas"/>
+                <w:color w:val="E85D7F"/>
+                <w:sz w:val="21"/>
+                <w:szCs w:val="21"/>
+              </w:rPr>
+              <w:t>];</w:t>
+            </w:r>
+          </w:p>
+          <w:p>
+            <w:pPr>
+              <w:shd w:val="clear" w:color="auto" w:fill="1E1E1E"/>
+              <w:spacing w:line="330" w:lineRule="atLeast"/>
+              <w:rPr>
+                <w:rFonts w:ascii="Consolas" w:hAnsi="Consolas" w:cs="Consolas"/>
+                <w:color w:val="FFFFFF"/>
+                <w:sz w:val="21"/>
+                <w:szCs w:val="21"/>
+              </w:rPr>
+            </w:pPr>
+            <w:r>
+              <w:rPr>
+                <w:rFonts w:ascii="Consolas" w:hAnsi="Consolas" w:cs="Consolas"/>
+                <w:color w:val="B3CCFF"/>
+                <w:sz w:val="21"/>
+                <w:szCs w:val="21"/>
+              </w:rPr>
+              <w:t>let</w:t>
+            </w:r>
+            <w:r>
+              <w:rPr>
+                <w:rFonts w:ascii="Consolas" w:hAnsi="Consolas" w:cs="Consolas"/>
+                <w:color w:val="FFFFFF"/>
+                <w:sz w:val="21"/>
+                <w:szCs w:val="21"/>
+              </w:rPr>
+              <w:t xml:space="preserve"> numbersMulti</w:t>
+            </w:r>
+            <w:r>
+              <w:rPr>
+                <w:rFonts w:ascii="Consolas" w:hAnsi="Consolas" w:cs="Consolas"/>
+                <w:color w:val="E85D7F"/>
+                <w:sz w:val="21"/>
+                <w:szCs w:val="21"/>
+              </w:rPr>
+              <w:t>:</w:t>
+            </w:r>
+            <w:r>
+              <w:rPr>
+                <w:rFonts w:ascii="Consolas" w:hAnsi="Consolas" w:cs="Consolas"/>
+                <w:color w:val="FFFFFF"/>
+                <w:sz w:val="21"/>
+                <w:szCs w:val="21"/>
+              </w:rPr>
+              <w:t xml:space="preserve"> </w:t>
+            </w:r>
+            <w:r>
+              <w:rPr>
+                <w:rFonts w:ascii="Consolas" w:hAnsi="Consolas" w:cs="Consolas"/>
+                <w:color w:val="B3CCFF"/>
+                <w:sz w:val="21"/>
+                <w:szCs w:val="21"/>
+              </w:rPr>
+              <w:t>number</w:t>
+            </w:r>
+            <w:r>
+              <w:rPr>
+                <w:rFonts w:ascii="Consolas" w:hAnsi="Consolas" w:cs="Consolas"/>
+                <w:color w:val="E85D7F"/>
+                <w:sz w:val="21"/>
+                <w:szCs w:val="21"/>
+              </w:rPr>
+              <w:t>[][][]</w:t>
+            </w:r>
+            <w:r>
+              <w:rPr>
+                <w:rFonts w:ascii="Consolas" w:hAnsi="Consolas" w:cs="Consolas"/>
+                <w:color w:val="FFFFFF"/>
+                <w:sz w:val="21"/>
+                <w:szCs w:val="21"/>
+              </w:rPr>
+              <w:t xml:space="preserve"> </w:t>
+            </w:r>
+            <w:r>
+              <w:rPr>
+                <w:rFonts w:ascii="Consolas" w:hAnsi="Consolas" w:cs="Consolas"/>
+                <w:color w:val="E85D7F"/>
+                <w:sz w:val="21"/>
+                <w:szCs w:val="21"/>
+              </w:rPr>
+              <w:t>=</w:t>
+            </w:r>
+            <w:r>
+              <w:rPr>
+                <w:rFonts w:ascii="Consolas" w:hAnsi="Consolas" w:cs="Consolas"/>
+                <w:color w:val="FFFFFF"/>
+                <w:sz w:val="21"/>
+                <w:szCs w:val="21"/>
+              </w:rPr>
+              <w:t xml:space="preserve"> </w:t>
+            </w:r>
+            <w:r>
+              <w:rPr>
+                <w:rFonts w:ascii="Consolas" w:hAnsi="Consolas" w:cs="Consolas"/>
+                <w:color w:val="E85D7F"/>
+                <w:sz w:val="21"/>
+                <w:szCs w:val="21"/>
+              </w:rPr>
+              <w:t>[</w:t>
+            </w:r>
+            <w:r>
+              <w:rPr>
+                <w:rFonts w:ascii="Consolas" w:hAnsi="Consolas" w:cs="Consolas"/>
+                <w:color w:val="FFFFFF"/>
+                <w:sz w:val="21"/>
+                <w:szCs w:val="21"/>
+              </w:rPr>
+              <w:t xml:space="preserve"> </w:t>
+            </w:r>
+            <w:r>
+              <w:rPr>
+                <w:rFonts w:ascii="Consolas" w:hAnsi="Consolas" w:cs="Consolas"/>
+                <w:color w:val="E85D7F"/>
+                <w:sz w:val="21"/>
+                <w:szCs w:val="21"/>
+              </w:rPr>
+              <w:t>[[1],[2,3]],</w:t>
+            </w:r>
+            <w:r>
+              <w:rPr>
+                <w:rFonts w:ascii="Consolas" w:hAnsi="Consolas" w:cs="Consolas"/>
+                <w:color w:val="FFFFFF"/>
+                <w:sz w:val="21"/>
+                <w:szCs w:val="21"/>
+              </w:rPr>
+              <w:t xml:space="preserve"> </w:t>
+            </w:r>
+            <w:r>
+              <w:rPr>
+                <w:rFonts w:ascii="Consolas" w:hAnsi="Consolas" w:cs="Consolas"/>
+                <w:color w:val="E85D7F"/>
+                <w:sz w:val="21"/>
+                <w:szCs w:val="21"/>
+              </w:rPr>
+              <w:t>[[7],</w:t>
+            </w:r>
+            <w:r>
+              <w:rPr>
+                <w:rFonts w:ascii="Consolas" w:hAnsi="Consolas" w:cs="Consolas"/>
+                <w:color w:val="FFFFFF"/>
+                <w:sz w:val="21"/>
+                <w:szCs w:val="21"/>
+              </w:rPr>
+              <w:t>bestNumbers</w:t>
+            </w:r>
+            <w:r>
+              <w:rPr>
+                <w:rFonts w:ascii="Consolas" w:hAnsi="Consolas" w:cs="Consolas"/>
+                <w:color w:val="E85D7F"/>
+                <w:sz w:val="21"/>
+                <w:szCs w:val="21"/>
+              </w:rPr>
+              <w:t>]</w:t>
+            </w:r>
+            <w:r>
+              <w:rPr>
+                <w:rFonts w:ascii="Consolas" w:hAnsi="Consolas" w:cs="Consolas"/>
+                <w:color w:val="FFFFFF"/>
+                <w:sz w:val="21"/>
+                <w:szCs w:val="21"/>
+              </w:rPr>
+              <w:t xml:space="preserve"> </w:t>
+            </w:r>
+            <w:r>
+              <w:rPr>
+                <w:rFonts w:ascii="Consolas" w:hAnsi="Consolas" w:cs="Consolas"/>
+                <w:color w:val="E85D7F"/>
+                <w:sz w:val="21"/>
+                <w:szCs w:val="21"/>
+              </w:rPr>
+              <w:t>];</w:t>
+            </w:r>
+          </w:p>
+          <w:p>
+            <w:pPr>
+              <w:shd w:val="clear" w:color="auto" w:fill="1E1E1E"/>
+              <w:spacing w:line="330" w:lineRule="atLeast"/>
+              <w:rPr>
+                <w:rFonts w:ascii="Consolas" w:hAnsi="Consolas" w:cs="Consolas"/>
+                <w:color w:val="FFFFFF"/>
+                <w:sz w:val="21"/>
+                <w:szCs w:val="21"/>
+              </w:rPr>
+            </w:pPr>
+          </w:p>
+          <w:p>
+            <w:pPr>
+              <w:spacing w:after="100" w:afterAutospacing="1"/>
+              <w:rPr>
+                <w:rFonts w:hint="eastAsia"/>
+              </w:rPr>
+            </w:pPr>
+          </w:p>
+        </w:tc>
+      </w:tr>
+    </w:tbl>
+    <w:p>
+      <w:pPr>
+        <w:shd w:val="clear" w:color="auto" w:fill="FFFFFF"/>
+        <w:spacing w:after="100" w:afterAutospacing="1"/>
         <w:rPr>
           <w:rFonts w:hint="eastAsia"/>
         </w:rPr>
@@ -2437,7 +3913,7 @@
   <w:abstractNum w:abstractNumId="0" w15:restartNumberingAfterBreak="0">
     <w:nsid w:val="11BF0D1B"/>
     <w:multiLevelType w:val="hybridMultilevel"/>
-    <w:tmpl w:val="2CD43E42"/>
+    <w:tmpl w:val="215AE00A"/>
     <w:lvl w:ilvl="0" w:tplc="04090011">
       <w:start w:val="1"/>
       <w:numFmt w:val="decimal"/>
@@ -2524,9 +4000,95 @@
     </w:lvl>
   </w:abstractNum>
   <w:abstractNum w:abstractNumId="1" w15:restartNumberingAfterBreak="0">
+    <w:nsid w:val="22346E16"/>
+    <w:multiLevelType w:val="hybridMultilevel"/>
+    <w:tmpl w:val="47201A02"/>
+    <w:lvl w:ilvl="0" w:tplc="04090019">
+      <w:start w:val="1"/>
+      <w:numFmt w:val="lowerLetter"/>
+      <w:lvlText w:val="%1."/>
+      <w:lvlJc w:val="left"/>
+      <w:pPr>
+        <w:ind w:left="1440" w:hanging="360"/>
+      </w:pPr>
+    </w:lvl>
+    <w:lvl w:ilvl="1" w:tplc="04090019" w:tentative="1">
+      <w:start w:val="1"/>
+      <w:numFmt w:val="lowerLetter"/>
+      <w:lvlText w:val="%2."/>
+      <w:lvlJc w:val="left"/>
+      <w:pPr>
+        <w:ind w:left="2160" w:hanging="360"/>
+      </w:pPr>
+    </w:lvl>
+    <w:lvl w:ilvl="2" w:tplc="0409001B" w:tentative="1">
+      <w:start w:val="1"/>
+      <w:numFmt w:val="lowerRoman"/>
+      <w:lvlText w:val="%3."/>
+      <w:lvlJc w:val="right"/>
+      <w:pPr>
+        <w:ind w:left="2880" w:hanging="180"/>
+      </w:pPr>
+    </w:lvl>
+    <w:lvl w:ilvl="3" w:tplc="0409000F" w:tentative="1">
+      <w:start w:val="1"/>
+      <w:numFmt w:val="decimal"/>
+      <w:lvlText w:val="%4."/>
+      <w:lvlJc w:val="left"/>
+      <w:pPr>
+        <w:ind w:left="3600" w:hanging="360"/>
+      </w:pPr>
+    </w:lvl>
+    <w:lvl w:ilvl="4" w:tplc="04090019" w:tentative="1">
+      <w:start w:val="1"/>
+      <w:numFmt w:val="lowerLetter"/>
+      <w:lvlText w:val="%5."/>
+      <w:lvlJc w:val="left"/>
+      <w:pPr>
+        <w:ind w:left="4320" w:hanging="360"/>
+      </w:pPr>
+    </w:lvl>
+    <w:lvl w:ilvl="5" w:tplc="0409001B" w:tentative="1">
+      <w:start w:val="1"/>
+      <w:numFmt w:val="lowerRoman"/>
+      <w:lvlText w:val="%6."/>
+      <w:lvlJc w:val="right"/>
+      <w:pPr>
+        <w:ind w:left="5040" w:hanging="180"/>
+      </w:pPr>
+    </w:lvl>
+    <w:lvl w:ilvl="6" w:tplc="0409000F" w:tentative="1">
+      <w:start w:val="1"/>
+      <w:numFmt w:val="decimal"/>
+      <w:lvlText w:val="%7."/>
+      <w:lvlJc w:val="left"/>
+      <w:pPr>
+        <w:ind w:left="5760" w:hanging="360"/>
+      </w:pPr>
+    </w:lvl>
+    <w:lvl w:ilvl="7" w:tplc="04090019" w:tentative="1">
+      <w:start w:val="1"/>
+      <w:numFmt w:val="lowerLetter"/>
+      <w:lvlText w:val="%8."/>
+      <w:lvlJc w:val="left"/>
+      <w:pPr>
+        <w:ind w:left="6480" w:hanging="360"/>
+      </w:pPr>
+    </w:lvl>
+    <w:lvl w:ilvl="8" w:tplc="0409001B" w:tentative="1">
+      <w:start w:val="1"/>
+      <w:numFmt w:val="lowerRoman"/>
+      <w:lvlText w:val="%9."/>
+      <w:lvlJc w:val="right"/>
+      <w:pPr>
+        <w:ind w:left="7200" w:hanging="180"/>
+      </w:pPr>
+    </w:lvl>
+  </w:abstractNum>
+  <w:abstractNum w:abstractNumId="2" w15:restartNumberingAfterBreak="0">
     <w:nsid w:val="30ED24D1"/>
     <w:multiLevelType w:val="hybridMultilevel"/>
-    <w:tmpl w:val="CA62B766"/>
+    <w:tmpl w:val="A2669B82"/>
     <w:lvl w:ilvl="0" w:tplc="04090011">
       <w:start w:val="1"/>
       <w:numFmt w:val="decimal"/>
@@ -2616,6 +4178,9 @@
     <w:abstractNumId w:val="0"/>
   </w:num>
   <w:num w:numId="2">
+    <w:abstractNumId w:val="2"/>
+  </w:num>
+  <w:num w:numId="3">
     <w:abstractNumId w:val="1"/>
   </w:num>
 </w:numbering>

</xml_diff>

<commit_message>
feat: Add progress #54 'Learn Typescript'
</commit_message>
<xml_diff>
--- a/learn-typescript/chapter_3/Chatper 3 - Complex Types.docx
+++ b/learn-typescript/chapter_3/Chatper 3 - Complex Types.docx
@@ -3893,10 +3893,85 @@
       <w:pPr>
         <w:shd w:val="clear" w:color="auto" w:fill="FFFFFF"/>
         <w:spacing w:after="100" w:afterAutospacing="1"/>
+      </w:pPr>
+    </w:p>
+    <w:p>
+      <w:pPr>
+        <w:shd w:val="clear" w:color="auto" w:fill="FFFFFF"/>
+        <w:spacing w:after="100" w:afterAutospacing="1"/>
+      </w:pPr>
+    </w:p>
+    <w:p>
+      <w:pPr>
+        <w:pStyle w:val="ListParagraph"/>
+        <w:numPr>
+          <w:ilvl w:val="0"/>
+          <w:numId w:val="1"/>
+        </w:numPr>
+        <w:rPr>
+          <w:color w:val="000000" w:themeColor="text1"/>
+          <w:sz w:val="28"/>
+          <w:szCs w:val="28"/>
+        </w:rPr>
+      </w:pPr>
+      <w:r>
+        <w:rPr>
+          <w:color w:val="000000" w:themeColor="text1"/>
+          <w:sz w:val="28"/>
+          <w:szCs w:val="28"/>
+        </w:rPr>
+        <w:t xml:space="preserve">Tuples </w:t>
+      </w:r>
+    </w:p>
+    <w:p>
+      <w:pPr>
+        <w:pStyle w:val="ListParagraph"/>
+        <w:numPr>
+          <w:ilvl w:val="1"/>
+          <w:numId w:val="1"/>
+        </w:numPr>
+        <w:rPr>
+          <w:color w:val="000000" w:themeColor="text1"/>
+          <w:sz w:val="28"/>
+          <w:szCs w:val="28"/>
+        </w:rPr>
+      </w:pPr>
+    </w:p>
+    <w:p>
+      <w:pPr>
+        <w:shd w:val="clear" w:color="auto" w:fill="FFFFFF"/>
+        <w:spacing w:after="100" w:afterAutospacing="1"/>
         <w:rPr>
           <w:rFonts w:hint="eastAsia"/>
         </w:rPr>
       </w:pPr>
+    </w:p>
+    <w:p>
+      <w:pPr>
+        <w:rPr>
+          <w:rFonts w:hint="eastAsia"/>
+        </w:rPr>
+      </w:pPr>
+    </w:p>
+    <w:p>
+      <w:pPr>
+        <w:rPr>
+          <w:rFonts w:hint="eastAsia"/>
+        </w:rPr>
+      </w:pPr>
+    </w:p>
+    <w:p>
+      <w:pPr>
+        <w:tabs>
+          <w:tab w:val="left" w:pos="3700"/>
+        </w:tabs>
+        <w:rPr>
+          <w:rFonts w:hint="eastAsia"/>
+        </w:rPr>
+      </w:pPr>
+      <w:r>
+        <w:tab/>
+      </w:r>
     </w:p>
     <w:sectPr>
       <w:pgSz w:w="12240" w:h="15840"/>
@@ -3913,7 +3988,7 @@
   <w:abstractNum w:abstractNumId="0" w15:restartNumberingAfterBreak="0">
     <w:nsid w:val="11BF0D1B"/>
     <w:multiLevelType w:val="hybridMultilevel"/>
-    <w:tmpl w:val="215AE00A"/>
+    <w:tmpl w:val="01C4F3D2"/>
     <w:lvl w:ilvl="0" w:tplc="04090011">
       <w:start w:val="1"/>
       <w:numFmt w:val="decimal"/>
@@ -4174,6 +4249,95 @@
       </w:pPr>
     </w:lvl>
   </w:abstractNum>
+  <w:abstractNum w:abstractNumId="3" w15:restartNumberingAfterBreak="0">
+    <w:nsid w:val="5B5A5999"/>
+    <w:multiLevelType w:val="hybridMultilevel"/>
+    <w:tmpl w:val="215AE00A"/>
+    <w:lvl w:ilvl="0" w:tplc="04090011">
+      <w:start w:val="1"/>
+      <w:numFmt w:val="decimal"/>
+      <w:lvlText w:val="%1)"/>
+      <w:lvlJc w:val="left"/>
+      <w:pPr>
+        <w:ind w:left="720" w:hanging="360"/>
+      </w:pPr>
+      <w:rPr>
+        <w:rFonts w:hint="default"/>
+      </w:rPr>
+    </w:lvl>
+    <w:lvl w:ilvl="1" w:tplc="04090019">
+      <w:start w:val="1"/>
+      <w:numFmt w:val="lowerLetter"/>
+      <w:lvlText w:val="%2."/>
+      <w:lvlJc w:val="left"/>
+      <w:pPr>
+        <w:ind w:left="1440" w:hanging="360"/>
+      </w:pPr>
+    </w:lvl>
+    <w:lvl w:ilvl="2" w:tplc="0409001B">
+      <w:start w:val="1"/>
+      <w:numFmt w:val="lowerRoman"/>
+      <w:lvlText w:val="%3."/>
+      <w:lvlJc w:val="right"/>
+      <w:pPr>
+        <w:ind w:left="2160" w:hanging="180"/>
+      </w:pPr>
+    </w:lvl>
+    <w:lvl w:ilvl="3" w:tplc="0409000F" w:tentative="1">
+      <w:start w:val="1"/>
+      <w:numFmt w:val="decimal"/>
+      <w:lvlText w:val="%4."/>
+      <w:lvlJc w:val="left"/>
+      <w:pPr>
+        <w:ind w:left="2880" w:hanging="360"/>
+      </w:pPr>
+    </w:lvl>
+    <w:lvl w:ilvl="4" w:tplc="04090019" w:tentative="1">
+      <w:start w:val="1"/>
+      <w:numFmt w:val="lowerLetter"/>
+      <w:lvlText w:val="%5."/>
+      <w:lvlJc w:val="left"/>
+      <w:pPr>
+        <w:ind w:left="3600" w:hanging="360"/>
+      </w:pPr>
+    </w:lvl>
+    <w:lvl w:ilvl="5" w:tplc="0409001B" w:tentative="1">
+      <w:start w:val="1"/>
+      <w:numFmt w:val="lowerRoman"/>
+      <w:lvlText w:val="%6."/>
+      <w:lvlJc w:val="right"/>
+      <w:pPr>
+        <w:ind w:left="4320" w:hanging="180"/>
+      </w:pPr>
+    </w:lvl>
+    <w:lvl w:ilvl="6" w:tplc="0409000F" w:tentative="1">
+      <w:start w:val="1"/>
+      <w:numFmt w:val="decimal"/>
+      <w:lvlText w:val="%7."/>
+      <w:lvlJc w:val="left"/>
+      <w:pPr>
+        <w:ind w:left="5040" w:hanging="360"/>
+      </w:pPr>
+    </w:lvl>
+    <w:lvl w:ilvl="7" w:tplc="04090019" w:tentative="1">
+      <w:start w:val="1"/>
+      <w:numFmt w:val="lowerLetter"/>
+      <w:lvlText w:val="%8."/>
+      <w:lvlJc w:val="left"/>
+      <w:pPr>
+        <w:ind w:left="5760" w:hanging="360"/>
+      </w:pPr>
+    </w:lvl>
+    <w:lvl w:ilvl="8" w:tplc="0409001B" w:tentative="1">
+      <w:start w:val="1"/>
+      <w:numFmt w:val="lowerRoman"/>
+      <w:lvlText w:val="%9."/>
+      <w:lvlJc w:val="right"/>
+      <w:pPr>
+        <w:ind w:left="6480" w:hanging="180"/>
+      </w:pPr>
+    </w:lvl>
+  </w:abstractNum>
   <w:num w:numId="1">
     <w:abstractNumId w:val="0"/>
   </w:num>
@@ -4182,6 +4346,9 @@
   </w:num>
   <w:num w:numId="3">
     <w:abstractNumId w:val="1"/>
+  </w:num>
+  <w:num w:numId="4">
+    <w:abstractNumId w:val="3"/>
   </w:num>
 </w:numbering>
 </file>

</xml_diff>

<commit_message>
feat: Add progress #55 'Learn Typescript'
</commit_message>
<xml_diff>
--- a/learn-typescript/chapter_3/Chatper 3 - Complex Types.docx
+++ b/learn-typescript/chapter_3/Chatper 3 - Complex Types.docx
@@ -3930,6 +3930,605 @@
           <w:ilvl w:val="1"/>
           <w:numId w:val="1"/>
         </w:numPr>
+        <w:rPr>
+          <w:color w:val="000000" w:themeColor="text1"/>
+          <w:sz w:val="28"/>
+          <w:szCs w:val="28"/>
+        </w:rPr>
+      </w:pPr>
+      <w:r>
+        <w:rPr>
+          <w:color w:val="000000" w:themeColor="text1"/>
+        </w:rPr>
+        <w:t>Tuple acts like arrays</w:t>
+      </w:r>
+    </w:p>
+    <w:p>
+      <w:pPr>
+        <w:pStyle w:val="ListParagraph"/>
+        <w:numPr>
+          <w:ilvl w:val="2"/>
+          <w:numId w:val="1"/>
+        </w:numPr>
+        <w:rPr>
+          <w:color w:val="000000" w:themeColor="text1"/>
+          <w:sz w:val="28"/>
+          <w:szCs w:val="28"/>
+        </w:rPr>
+      </w:pPr>
+      <w:r>
+        <w:rPr>
+          <w:color w:val="000000" w:themeColor="text1"/>
+        </w:rPr>
+        <w:t>Has .length properties</w:t>
+      </w:r>
+    </w:p>
+    <w:p>
+      <w:pPr>
+        <w:pStyle w:val="ListParagraph"/>
+        <w:numPr>
+          <w:ilvl w:val="2"/>
+          <w:numId w:val="1"/>
+        </w:numPr>
+        <w:rPr>
+          <w:color w:val="000000" w:themeColor="text1"/>
+          <w:sz w:val="28"/>
+          <w:szCs w:val="28"/>
+        </w:rPr>
+      </w:pPr>
+      <w:r>
+        <w:rPr>
+          <w:color w:val="000000" w:themeColor="text1"/>
+        </w:rPr>
+        <w:t>Can access element using [index]</w:t>
+      </w:r>
+    </w:p>
+    <w:p>
+      <w:pPr>
+        <w:pStyle w:val="ListParagraph"/>
+        <w:numPr>
+          <w:ilvl w:val="2"/>
+          <w:numId w:val="1"/>
+        </w:numPr>
+        <w:rPr>
+          <w:color w:val="000000" w:themeColor="text1"/>
+          <w:sz w:val="28"/>
+          <w:szCs w:val="28"/>
+        </w:rPr>
+      </w:pPr>
+      <w:r>
+        <w:rPr>
+          <w:color w:val="000000" w:themeColor="text1"/>
+        </w:rPr>
+        <w:t>But can’t assign an array to a tuple variable</w:t>
+      </w:r>
+    </w:p>
+    <w:p>
+      <w:pPr>
+        <w:rPr>
+          <w:color w:val="000000" w:themeColor="text1"/>
+          <w:sz w:val="28"/>
+          <w:szCs w:val="28"/>
+        </w:rPr>
+      </w:pPr>
+    </w:p>
+    <w:tbl>
+      <w:tblPr>
+        <w:tblStyle w:val="TableGrid"/>
+        <w:tblW w:w="0" w:type="auto"/>
+        <w:tblLook w:val="04A0" w:firstRow="1" w:lastRow="0" w:firstColumn="1" w:lastColumn="0" w:noHBand="0" w:noVBand="1"/>
+      </w:tblPr>
+      <w:tblGrid>
+        <w:gridCol w:w="9350"/>
+      </w:tblGrid>
+      <w:tr>
+        <w:tc>
+          <w:tcPr>
+            <w:tcW w:w="9350" w:type="dxa"/>
+          </w:tcPr>
+          <w:p>
+            <w:pPr>
+              <w:shd w:val="clear" w:color="auto" w:fill="1E1E1E"/>
+              <w:spacing w:line="330" w:lineRule="atLeast"/>
+              <w:rPr>
+                <w:rFonts w:ascii="Consolas" w:hAnsi="Consolas" w:cs="Consolas"/>
+                <w:color w:val="FFFFFF"/>
+                <w:sz w:val="21"/>
+                <w:szCs w:val="21"/>
+              </w:rPr>
+            </w:pPr>
+            <w:r>
+              <w:rPr>
+                <w:rFonts w:ascii="Consolas" w:hAnsi="Consolas" w:cs="Consolas"/>
+                <w:color w:val="B3CCFF"/>
+                <w:sz w:val="21"/>
+                <w:szCs w:val="21"/>
+              </w:rPr>
+              <w:t>let</w:t>
+            </w:r>
+            <w:r>
+              <w:rPr>
+                <w:rFonts w:ascii="Consolas" w:hAnsi="Consolas" w:cs="Consolas"/>
+                <w:color w:val="FFFFFF"/>
+                <w:sz w:val="21"/>
+                <w:szCs w:val="21"/>
+              </w:rPr>
+              <w:t xml:space="preserve"> tup</w:t>
+            </w:r>
+            <w:r>
+              <w:rPr>
+                <w:rFonts w:ascii="Consolas" w:hAnsi="Consolas" w:cs="Consolas"/>
+                <w:color w:val="E85D7F"/>
+                <w:sz w:val="21"/>
+                <w:szCs w:val="21"/>
+              </w:rPr>
+              <w:t>:</w:t>
+            </w:r>
+            <w:r>
+              <w:rPr>
+                <w:rFonts w:ascii="Consolas" w:hAnsi="Consolas" w:cs="Consolas"/>
+                <w:color w:val="FFFFFF"/>
+                <w:sz w:val="21"/>
+                <w:szCs w:val="21"/>
+              </w:rPr>
+              <w:t xml:space="preserve"> </w:t>
+            </w:r>
+            <w:r>
+              <w:rPr>
+                <w:rFonts w:ascii="Consolas" w:hAnsi="Consolas" w:cs="Consolas"/>
+                <w:color w:val="E85D7F"/>
+                <w:sz w:val="21"/>
+                <w:szCs w:val="21"/>
+              </w:rPr>
+              <w:t>[</w:t>
+            </w:r>
+            <w:r>
+              <w:rPr>
+                <w:rFonts w:ascii="Consolas" w:hAnsi="Consolas" w:cs="Consolas"/>
+                <w:color w:val="B3CCFF"/>
+                <w:sz w:val="21"/>
+                <w:szCs w:val="21"/>
+              </w:rPr>
+              <w:t>string</w:t>
+            </w:r>
+            <w:r>
+              <w:rPr>
+                <w:rFonts w:ascii="Consolas" w:hAnsi="Consolas" w:cs="Consolas"/>
+                <w:color w:val="E85D7F"/>
+                <w:sz w:val="21"/>
+                <w:szCs w:val="21"/>
+              </w:rPr>
+              <w:t>,</w:t>
+            </w:r>
+            <w:r>
+              <w:rPr>
+                <w:rFonts w:ascii="Consolas" w:hAnsi="Consolas" w:cs="Consolas"/>
+                <w:color w:val="FFFFFF"/>
+                <w:sz w:val="21"/>
+                <w:szCs w:val="21"/>
+              </w:rPr>
+              <w:t xml:space="preserve"> </w:t>
+            </w:r>
+            <w:r>
+              <w:rPr>
+                <w:rFonts w:ascii="Consolas" w:hAnsi="Consolas" w:cs="Consolas"/>
+                <w:color w:val="B3CCFF"/>
+                <w:sz w:val="21"/>
+                <w:szCs w:val="21"/>
+              </w:rPr>
+              <w:t>string</w:t>
+            </w:r>
+            <w:r>
+              <w:rPr>
+                <w:rFonts w:ascii="Consolas" w:hAnsi="Consolas" w:cs="Consolas"/>
+                <w:color w:val="E85D7F"/>
+                <w:sz w:val="21"/>
+                <w:szCs w:val="21"/>
+              </w:rPr>
+              <w:t>]</w:t>
+            </w:r>
+            <w:r>
+              <w:rPr>
+                <w:rFonts w:ascii="Consolas" w:hAnsi="Consolas" w:cs="Consolas"/>
+                <w:color w:val="FFFFFF"/>
+                <w:sz w:val="21"/>
+                <w:szCs w:val="21"/>
+              </w:rPr>
+              <w:t xml:space="preserve"> </w:t>
+            </w:r>
+            <w:r>
+              <w:rPr>
+                <w:rFonts w:ascii="Consolas" w:hAnsi="Consolas" w:cs="Consolas"/>
+                <w:color w:val="E85D7F"/>
+                <w:sz w:val="21"/>
+                <w:szCs w:val="21"/>
+              </w:rPr>
+              <w:t>=</w:t>
+            </w:r>
+            <w:r>
+              <w:rPr>
+                <w:rFonts w:ascii="Consolas" w:hAnsi="Consolas" w:cs="Consolas"/>
+                <w:color w:val="FFFFFF"/>
+                <w:sz w:val="21"/>
+                <w:szCs w:val="21"/>
+              </w:rPr>
+              <w:t xml:space="preserve"> </w:t>
+            </w:r>
+            <w:r>
+              <w:rPr>
+                <w:rFonts w:ascii="Consolas" w:hAnsi="Consolas" w:cs="Consolas"/>
+                <w:color w:val="E85D7F"/>
+                <w:sz w:val="21"/>
+                <w:szCs w:val="21"/>
+              </w:rPr>
+              <w:t>[</w:t>
+            </w:r>
+            <w:r>
+              <w:rPr>
+                <w:rFonts w:ascii="Consolas" w:hAnsi="Consolas" w:cs="Consolas"/>
+                <w:color w:val="FFE083"/>
+                <w:sz w:val="21"/>
+                <w:szCs w:val="21"/>
+              </w:rPr>
+              <w:t>'hi'</w:t>
+            </w:r>
+            <w:r>
+              <w:rPr>
+                <w:rFonts w:ascii="Consolas" w:hAnsi="Consolas" w:cs="Consolas"/>
+                <w:color w:val="E85D7F"/>
+                <w:sz w:val="21"/>
+                <w:szCs w:val="21"/>
+              </w:rPr>
+              <w:t>,</w:t>
+            </w:r>
+            <w:r>
+              <w:rPr>
+                <w:rFonts w:ascii="Consolas" w:hAnsi="Consolas" w:cs="Consolas"/>
+                <w:color w:val="FFFFFF"/>
+                <w:sz w:val="21"/>
+                <w:szCs w:val="21"/>
+              </w:rPr>
+              <w:t xml:space="preserve"> </w:t>
+            </w:r>
+            <w:r>
+              <w:rPr>
+                <w:rFonts w:ascii="Consolas" w:hAnsi="Consolas" w:cs="Consolas"/>
+                <w:color w:val="FFE083"/>
+                <w:sz w:val="21"/>
+                <w:szCs w:val="21"/>
+              </w:rPr>
+              <w:t>'bye'</w:t>
+            </w:r>
+            <w:r>
+              <w:rPr>
+                <w:rFonts w:ascii="Consolas" w:hAnsi="Consolas" w:cs="Consolas"/>
+                <w:color w:val="E85D7F"/>
+                <w:sz w:val="21"/>
+                <w:szCs w:val="21"/>
+              </w:rPr>
+              <w:t>];</w:t>
+            </w:r>
+          </w:p>
+          <w:p>
+            <w:pPr>
+              <w:shd w:val="clear" w:color="auto" w:fill="1E1E1E"/>
+              <w:spacing w:line="330" w:lineRule="atLeast"/>
+              <w:rPr>
+                <w:rFonts w:ascii="Consolas" w:hAnsi="Consolas" w:cs="Consolas"/>
+                <w:color w:val="FFFFFF"/>
+                <w:sz w:val="21"/>
+                <w:szCs w:val="21"/>
+              </w:rPr>
+            </w:pPr>
+            <w:r>
+              <w:rPr>
+                <w:rFonts w:ascii="Consolas" w:hAnsi="Consolas" w:cs="Consolas"/>
+                <w:color w:val="B3CCFF"/>
+                <w:sz w:val="21"/>
+                <w:szCs w:val="21"/>
+              </w:rPr>
+              <w:t>let</w:t>
+            </w:r>
+            <w:r>
+              <w:rPr>
+                <w:rFonts w:ascii="Consolas" w:hAnsi="Consolas" w:cs="Consolas"/>
+                <w:color w:val="FFFFFF"/>
+                <w:sz w:val="21"/>
+                <w:szCs w:val="21"/>
+              </w:rPr>
+              <w:t xml:space="preserve"> arr</w:t>
+            </w:r>
+            <w:r>
+              <w:rPr>
+                <w:rFonts w:ascii="Consolas" w:hAnsi="Consolas" w:cs="Consolas"/>
+                <w:color w:val="E85D7F"/>
+                <w:sz w:val="21"/>
+                <w:szCs w:val="21"/>
+              </w:rPr>
+              <w:t>:</w:t>
+            </w:r>
+            <w:r>
+              <w:rPr>
+                <w:rFonts w:ascii="Consolas" w:hAnsi="Consolas" w:cs="Consolas"/>
+                <w:color w:val="FFFFFF"/>
+                <w:sz w:val="21"/>
+                <w:szCs w:val="21"/>
+              </w:rPr>
+              <w:t xml:space="preserve"> </w:t>
+            </w:r>
+            <w:r>
+              <w:rPr>
+                <w:rFonts w:ascii="Consolas" w:hAnsi="Consolas" w:cs="Consolas"/>
+                <w:color w:val="B3CCFF"/>
+                <w:sz w:val="21"/>
+                <w:szCs w:val="21"/>
+              </w:rPr>
+              <w:t>string</w:t>
+            </w:r>
+            <w:r>
+              <w:rPr>
+                <w:rFonts w:ascii="Consolas" w:hAnsi="Consolas" w:cs="Consolas"/>
+                <w:color w:val="E85D7F"/>
+                <w:sz w:val="21"/>
+                <w:szCs w:val="21"/>
+              </w:rPr>
+              <w:t>[]</w:t>
+            </w:r>
+            <w:r>
+              <w:rPr>
+                <w:rFonts w:ascii="Consolas" w:hAnsi="Consolas" w:cs="Consolas"/>
+                <w:color w:val="FFFFFF"/>
+                <w:sz w:val="21"/>
+                <w:szCs w:val="21"/>
+              </w:rPr>
+              <w:t xml:space="preserve"> </w:t>
+            </w:r>
+            <w:r>
+              <w:rPr>
+                <w:rFonts w:ascii="Consolas" w:hAnsi="Consolas" w:cs="Consolas"/>
+                <w:color w:val="E85D7F"/>
+                <w:sz w:val="21"/>
+                <w:szCs w:val="21"/>
+              </w:rPr>
+              <w:t>=</w:t>
+            </w:r>
+            <w:r>
+              <w:rPr>
+                <w:rFonts w:ascii="Consolas" w:hAnsi="Consolas" w:cs="Consolas"/>
+                <w:color w:val="FFFFFF"/>
+                <w:sz w:val="21"/>
+                <w:szCs w:val="21"/>
+              </w:rPr>
+              <w:t xml:space="preserve"> </w:t>
+            </w:r>
+            <w:r>
+              <w:rPr>
+                <w:rFonts w:ascii="Consolas" w:hAnsi="Consolas" w:cs="Consolas"/>
+                <w:color w:val="E85D7F"/>
+                <w:sz w:val="21"/>
+                <w:szCs w:val="21"/>
+              </w:rPr>
+              <w:t>[</w:t>
+            </w:r>
+            <w:r>
+              <w:rPr>
+                <w:rFonts w:ascii="Consolas" w:hAnsi="Consolas" w:cs="Consolas"/>
+                <w:color w:val="FFE083"/>
+                <w:sz w:val="21"/>
+                <w:szCs w:val="21"/>
+              </w:rPr>
+              <w:t>'there'</w:t>
+            </w:r>
+            <w:r>
+              <w:rPr>
+                <w:rFonts w:ascii="Consolas" w:hAnsi="Consolas" w:cs="Consolas"/>
+                <w:color w:val="E85D7F"/>
+                <w:sz w:val="21"/>
+                <w:szCs w:val="21"/>
+              </w:rPr>
+              <w:t>,</w:t>
+            </w:r>
+            <w:r>
+              <w:rPr>
+                <w:rFonts w:ascii="Consolas" w:hAnsi="Consolas" w:cs="Consolas"/>
+                <w:color w:val="FFE083"/>
+                <w:sz w:val="21"/>
+                <w:szCs w:val="21"/>
+              </w:rPr>
+              <w:t>'there'</w:t>
+            </w:r>
+            <w:r>
+              <w:rPr>
+                <w:rFonts w:ascii="Consolas" w:hAnsi="Consolas" w:cs="Consolas"/>
+                <w:color w:val="E85D7F"/>
+                <w:sz w:val="21"/>
+                <w:szCs w:val="21"/>
+              </w:rPr>
+              <w:t>];</w:t>
+            </w:r>
+          </w:p>
+          <w:p>
+            <w:pPr>
+              <w:shd w:val="clear" w:color="auto" w:fill="1E1E1E"/>
+              <w:spacing w:line="330" w:lineRule="atLeast"/>
+              <w:rPr>
+                <w:rFonts w:ascii="Consolas" w:hAnsi="Consolas" w:cs="Consolas"/>
+                <w:color w:val="FFFFFF"/>
+                <w:sz w:val="21"/>
+                <w:szCs w:val="21"/>
+              </w:rPr>
+            </w:pPr>
+            <w:r>
+              <w:rPr>
+                <w:rFonts w:ascii="Consolas" w:hAnsi="Consolas" w:cs="Consolas"/>
+                <w:color w:val="FFFFFF"/>
+                <w:sz w:val="21"/>
+                <w:szCs w:val="21"/>
+              </w:rPr>
+              <w:t xml:space="preserve">tup </w:t>
+            </w:r>
+            <w:r>
+              <w:rPr>
+                <w:rFonts w:ascii="Consolas" w:hAnsi="Consolas" w:cs="Consolas"/>
+                <w:color w:val="E85D7F"/>
+                <w:sz w:val="21"/>
+                <w:szCs w:val="21"/>
+              </w:rPr>
+              <w:t>=</w:t>
+            </w:r>
+            <w:r>
+              <w:rPr>
+                <w:rFonts w:ascii="Consolas" w:hAnsi="Consolas" w:cs="Consolas"/>
+                <w:color w:val="FFFFFF"/>
+                <w:sz w:val="21"/>
+                <w:szCs w:val="21"/>
+              </w:rPr>
+              <w:t xml:space="preserve"> </w:t>
+            </w:r>
+            <w:r>
+              <w:rPr>
+                <w:rFonts w:ascii="Consolas" w:hAnsi="Consolas" w:cs="Consolas"/>
+                <w:color w:val="E85D7F"/>
+                <w:sz w:val="21"/>
+                <w:szCs w:val="21"/>
+              </w:rPr>
+              <w:t>[</w:t>
+            </w:r>
+            <w:r>
+              <w:rPr>
+                <w:rFonts w:ascii="Consolas" w:hAnsi="Consolas" w:cs="Consolas"/>
+                <w:color w:val="FFE083"/>
+                <w:sz w:val="21"/>
+                <w:szCs w:val="21"/>
+              </w:rPr>
+              <w:t>'there'</w:t>
+            </w:r>
+            <w:r>
+              <w:rPr>
+                <w:rFonts w:ascii="Consolas" w:hAnsi="Consolas" w:cs="Consolas"/>
+                <w:color w:val="E85D7F"/>
+                <w:sz w:val="21"/>
+                <w:szCs w:val="21"/>
+              </w:rPr>
+              <w:t>,</w:t>
+            </w:r>
+            <w:r>
+              <w:rPr>
+                <w:rFonts w:ascii="Consolas" w:hAnsi="Consolas" w:cs="Consolas"/>
+                <w:color w:val="FFFFFF"/>
+                <w:sz w:val="21"/>
+                <w:szCs w:val="21"/>
+              </w:rPr>
+              <w:t xml:space="preserve"> </w:t>
+            </w:r>
+            <w:r>
+              <w:rPr>
+                <w:rFonts w:ascii="Consolas" w:hAnsi="Consolas" w:cs="Consolas"/>
+                <w:color w:val="FFE083"/>
+                <w:sz w:val="21"/>
+                <w:szCs w:val="21"/>
+              </w:rPr>
+              <w:t>'there'</w:t>
+            </w:r>
+            <w:r>
+              <w:rPr>
+                <w:rFonts w:ascii="Consolas" w:hAnsi="Consolas" w:cs="Consolas"/>
+                <w:color w:val="E85D7F"/>
+                <w:sz w:val="21"/>
+                <w:szCs w:val="21"/>
+              </w:rPr>
+              <w:t>];</w:t>
+            </w:r>
+            <w:r>
+              <w:rPr>
+                <w:rFonts w:ascii="Consolas" w:hAnsi="Consolas" w:cs="Consolas"/>
+                <w:color w:val="FFFFFF"/>
+                <w:sz w:val="21"/>
+                <w:szCs w:val="21"/>
+              </w:rPr>
+              <w:t xml:space="preserve"> </w:t>
+            </w:r>
+            <w:r>
+              <w:rPr>
+                <w:rFonts w:ascii="Consolas" w:hAnsi="Consolas" w:cs="Consolas"/>
+                <w:color w:val="939598"/>
+                <w:sz w:val="21"/>
+                <w:szCs w:val="21"/>
+              </w:rPr>
+              <w:t>// No Errors.</w:t>
+            </w:r>
+          </w:p>
+          <w:p>
+            <w:pPr>
+              <w:shd w:val="clear" w:color="auto" w:fill="1E1E1E"/>
+              <w:spacing w:line="330" w:lineRule="atLeast"/>
+              <w:rPr>
+                <w:rFonts w:ascii="Consolas" w:hAnsi="Consolas" w:cs="Consolas"/>
+                <w:color w:val="FFFFFF"/>
+                <w:sz w:val="21"/>
+                <w:szCs w:val="21"/>
+              </w:rPr>
+            </w:pPr>
+            <w:r>
+              <w:rPr>
+                <w:rFonts w:ascii="Consolas" w:hAnsi="Consolas" w:cs="Consolas"/>
+                <w:color w:val="FFFFFF"/>
+                <w:sz w:val="21"/>
+                <w:szCs w:val="21"/>
+              </w:rPr>
+              <w:t xml:space="preserve">tup </w:t>
+            </w:r>
+            <w:r>
+              <w:rPr>
+                <w:rFonts w:ascii="Consolas" w:hAnsi="Consolas" w:cs="Consolas"/>
+                <w:color w:val="E85D7F"/>
+                <w:sz w:val="21"/>
+                <w:szCs w:val="21"/>
+              </w:rPr>
+              <w:t>=</w:t>
+            </w:r>
+            <w:r>
+              <w:rPr>
+                <w:rFonts w:ascii="Consolas" w:hAnsi="Consolas" w:cs="Consolas"/>
+                <w:color w:val="FFFFFF"/>
+                <w:sz w:val="21"/>
+                <w:szCs w:val="21"/>
+              </w:rPr>
+              <w:t xml:space="preserve"> arr</w:t>
+            </w:r>
+            <w:r>
+              <w:rPr>
+                <w:rFonts w:ascii="Consolas" w:hAnsi="Consolas" w:cs="Consolas"/>
+                <w:color w:val="E85D7F"/>
+                <w:sz w:val="21"/>
+                <w:szCs w:val="21"/>
+              </w:rPr>
+              <w:t>;</w:t>
+            </w:r>
+            <w:r>
+              <w:rPr>
+                <w:rFonts w:ascii="Consolas" w:hAnsi="Consolas" w:cs="Consolas"/>
+                <w:color w:val="FFFFFF"/>
+                <w:sz w:val="21"/>
+                <w:szCs w:val="21"/>
+              </w:rPr>
+              <w:t xml:space="preserve"> </w:t>
+            </w:r>
+            <w:r>
+              <w:rPr>
+                <w:rFonts w:ascii="Consolas" w:hAnsi="Consolas" w:cs="Consolas"/>
+                <w:color w:val="939598"/>
+                <w:sz w:val="21"/>
+                <w:szCs w:val="21"/>
+              </w:rPr>
+              <w:t>// Type Error! An array cannot be assigned to a tuple.</w:t>
+            </w:r>
+          </w:p>
+        </w:tc>
+      </w:tr>
+    </w:tbl>
+    <w:p>
+      <w:pPr>
         <w:rPr>
           <w:color w:val="000000" w:themeColor="text1"/>
           <w:sz w:val="28"/>

</xml_diff>

<commit_message>
feat: Add progress #56 'Learn Typescript'
</commit_message>
<xml_diff>
--- a/learn-typescript/chapter_3/Chatper 3 - Complex Types.docx
+++ b/learn-typescript/chapter_3/Chatper 3 - Complex Types.docx
@@ -4538,6 +4538,24 @@
     </w:p>
     <w:p>
       <w:pPr>
+        <w:pStyle w:val="ListParagraph"/>
+        <w:numPr>
+          <w:ilvl w:val="1"/>
+          <w:numId w:val="1"/>
+        </w:numPr>
+        <w:shd w:val="clear" w:color="auto" w:fill="FFFFFF"/>
+        <w:spacing w:after="100" w:afterAutospacing="1"/>
+      </w:pPr>
+      <w:r>
+        <w:rPr>
+          <w:rFonts w:ascii="AppleSystemUIFont" w:hAnsi="AppleSystemUIFont" w:cs="AppleSystemUIFont"/>
+          <w:lang w:val="en-US"/>
+        </w:rPr>
+        <w:t>Tuple types specify both the lengths and the orders of compatible tuples, and will cause an error if either of these conditions are not met</w:t>
+      </w:r>
+    </w:p>
+    <w:p>
+      <w:pPr>
         <w:shd w:val="clear" w:color="auto" w:fill="FFFFFF"/>
         <w:spacing w:after="100" w:afterAutospacing="1"/>
         <w:rPr>
@@ -4545,13 +4563,928 @@
         </w:rPr>
       </w:pPr>
     </w:p>
+    <w:tbl>
+      <w:tblPr>
+        <w:tblStyle w:val="TableGrid"/>
+        <w:tblW w:w="0" w:type="auto"/>
+        <w:tblLook w:val="04A0" w:firstRow="1" w:lastRow="0" w:firstColumn="1" w:lastColumn="0" w:noHBand="0" w:noVBand="1"/>
+      </w:tblPr>
+      <w:tblGrid>
+        <w:gridCol w:w="9350"/>
+      </w:tblGrid>
+      <w:tr>
+        <w:tc>
+          <w:tcPr>
+            <w:tcW w:w="9350" w:type="dxa"/>
+          </w:tcPr>
+          <w:p>
+            <w:pPr>
+              <w:shd w:val="clear" w:color="auto" w:fill="1E1E1E"/>
+              <w:spacing w:line="330" w:lineRule="atLeast"/>
+              <w:rPr>
+                <w:rFonts w:ascii="Consolas" w:hAnsi="Consolas" w:cs="Consolas"/>
+                <w:color w:val="FFFFFF"/>
+                <w:sz w:val="21"/>
+                <w:szCs w:val="21"/>
+              </w:rPr>
+            </w:pPr>
+            <w:r>
+              <w:rPr>
+                <w:rFonts w:ascii="Consolas" w:hAnsi="Consolas" w:cs="Consolas"/>
+                <w:color w:val="B3CCFF"/>
+                <w:sz w:val="21"/>
+                <w:szCs w:val="21"/>
+              </w:rPr>
+              <w:t>let</w:t>
+            </w:r>
+            <w:r>
+              <w:rPr>
+                <w:rFonts w:ascii="Consolas" w:hAnsi="Consolas" w:cs="Consolas"/>
+                <w:color w:val="FFFFFF"/>
+                <w:sz w:val="21"/>
+                <w:szCs w:val="21"/>
+              </w:rPr>
+              <w:t xml:space="preserve"> numbersTuple</w:t>
+            </w:r>
+            <w:r>
+              <w:rPr>
+                <w:rFonts w:ascii="Consolas" w:hAnsi="Consolas" w:cs="Consolas"/>
+                <w:color w:val="E85D7F"/>
+                <w:sz w:val="21"/>
+                <w:szCs w:val="21"/>
+              </w:rPr>
+              <w:t>:</w:t>
+            </w:r>
+            <w:r>
+              <w:rPr>
+                <w:rFonts w:ascii="Consolas" w:hAnsi="Consolas" w:cs="Consolas"/>
+                <w:color w:val="FFFFFF"/>
+                <w:sz w:val="21"/>
+                <w:szCs w:val="21"/>
+              </w:rPr>
+              <w:t xml:space="preserve"> </w:t>
+            </w:r>
+            <w:r>
+              <w:rPr>
+                <w:rFonts w:ascii="Consolas" w:hAnsi="Consolas" w:cs="Consolas"/>
+                <w:color w:val="E85D7F"/>
+                <w:sz w:val="21"/>
+                <w:szCs w:val="21"/>
+              </w:rPr>
+              <w:t>[</w:t>
+            </w:r>
+            <w:r>
+              <w:rPr>
+                <w:rFonts w:ascii="Consolas" w:hAnsi="Consolas" w:cs="Consolas"/>
+                <w:color w:val="B3CCFF"/>
+                <w:sz w:val="21"/>
+                <w:szCs w:val="21"/>
+              </w:rPr>
+              <w:t>number</w:t>
+            </w:r>
+            <w:r>
+              <w:rPr>
+                <w:rFonts w:ascii="Consolas" w:hAnsi="Consolas" w:cs="Consolas"/>
+                <w:color w:val="E85D7F"/>
+                <w:sz w:val="21"/>
+                <w:szCs w:val="21"/>
+              </w:rPr>
+              <w:t>,</w:t>
+            </w:r>
+            <w:r>
+              <w:rPr>
+                <w:rFonts w:ascii="Consolas" w:hAnsi="Consolas" w:cs="Consolas"/>
+                <w:color w:val="FFFFFF"/>
+                <w:sz w:val="21"/>
+                <w:szCs w:val="21"/>
+              </w:rPr>
+              <w:t xml:space="preserve"> </w:t>
+            </w:r>
+            <w:r>
+              <w:rPr>
+                <w:rFonts w:ascii="Consolas" w:hAnsi="Consolas" w:cs="Consolas"/>
+                <w:color w:val="B3CCFF"/>
+                <w:sz w:val="21"/>
+                <w:szCs w:val="21"/>
+              </w:rPr>
+              <w:t>number</w:t>
+            </w:r>
+            <w:r>
+              <w:rPr>
+                <w:rFonts w:ascii="Consolas" w:hAnsi="Consolas" w:cs="Consolas"/>
+                <w:color w:val="E85D7F"/>
+                <w:sz w:val="21"/>
+                <w:szCs w:val="21"/>
+              </w:rPr>
+              <w:t>,</w:t>
+            </w:r>
+            <w:r>
+              <w:rPr>
+                <w:rFonts w:ascii="Consolas" w:hAnsi="Consolas" w:cs="Consolas"/>
+                <w:color w:val="FFFFFF"/>
+                <w:sz w:val="21"/>
+                <w:szCs w:val="21"/>
+              </w:rPr>
+              <w:t xml:space="preserve"> </w:t>
+            </w:r>
+            <w:r>
+              <w:rPr>
+                <w:rFonts w:ascii="Consolas" w:hAnsi="Consolas" w:cs="Consolas"/>
+                <w:color w:val="B3CCFF"/>
+                <w:sz w:val="21"/>
+                <w:szCs w:val="21"/>
+              </w:rPr>
+              <w:t>number</w:t>
+            </w:r>
+            <w:r>
+              <w:rPr>
+                <w:rFonts w:ascii="Consolas" w:hAnsi="Consolas" w:cs="Consolas"/>
+                <w:color w:val="E85D7F"/>
+                <w:sz w:val="21"/>
+                <w:szCs w:val="21"/>
+              </w:rPr>
+              <w:t>]</w:t>
+            </w:r>
+            <w:r>
+              <w:rPr>
+                <w:rFonts w:ascii="Consolas" w:hAnsi="Consolas" w:cs="Consolas"/>
+                <w:color w:val="FFFFFF"/>
+                <w:sz w:val="21"/>
+                <w:szCs w:val="21"/>
+              </w:rPr>
+              <w:t xml:space="preserve"> </w:t>
+            </w:r>
+            <w:r>
+              <w:rPr>
+                <w:rFonts w:ascii="Consolas" w:hAnsi="Consolas" w:cs="Consolas"/>
+                <w:color w:val="E85D7F"/>
+                <w:sz w:val="21"/>
+                <w:szCs w:val="21"/>
+              </w:rPr>
+              <w:t>=</w:t>
+            </w:r>
+            <w:r>
+              <w:rPr>
+                <w:rFonts w:ascii="Consolas" w:hAnsi="Consolas" w:cs="Consolas"/>
+                <w:color w:val="FFFFFF"/>
+                <w:sz w:val="21"/>
+                <w:szCs w:val="21"/>
+              </w:rPr>
+              <w:t xml:space="preserve"> </w:t>
+            </w:r>
+            <w:r>
+              <w:rPr>
+                <w:rFonts w:ascii="Consolas" w:hAnsi="Consolas" w:cs="Consolas"/>
+                <w:color w:val="E85D7F"/>
+                <w:sz w:val="21"/>
+                <w:szCs w:val="21"/>
+              </w:rPr>
+              <w:t>[1,2,3,4];</w:t>
+            </w:r>
+            <w:r>
+              <w:rPr>
+                <w:rFonts w:ascii="Consolas" w:hAnsi="Consolas" w:cs="Consolas"/>
+                <w:color w:val="FFFFFF"/>
+                <w:sz w:val="21"/>
+                <w:szCs w:val="21"/>
+              </w:rPr>
+              <w:t xml:space="preserve"> </w:t>
+            </w:r>
+            <w:r>
+              <w:rPr>
+                <w:rFonts w:ascii="Consolas" w:hAnsi="Consolas" w:cs="Consolas"/>
+                <w:color w:val="939598"/>
+                <w:sz w:val="21"/>
+                <w:szCs w:val="21"/>
+              </w:rPr>
+              <w:t>// Type Error! numbersTuple should only have three elements.</w:t>
+            </w:r>
+          </w:p>
+          <w:p>
+            <w:pPr>
+              <w:shd w:val="clear" w:color="auto" w:fill="1E1E1E"/>
+              <w:spacing w:line="330" w:lineRule="atLeast"/>
+              <w:rPr>
+                <w:rFonts w:ascii="Consolas" w:hAnsi="Consolas" w:cs="Consolas"/>
+                <w:color w:val="FFFFFF"/>
+                <w:sz w:val="21"/>
+                <w:szCs w:val="21"/>
+              </w:rPr>
+            </w:pPr>
+            <w:r>
+              <w:rPr>
+                <w:rFonts w:ascii="Consolas" w:hAnsi="Consolas" w:cs="Consolas"/>
+                <w:color w:val="B3CCFF"/>
+                <w:sz w:val="21"/>
+                <w:szCs w:val="21"/>
+              </w:rPr>
+              <w:t>let</w:t>
+            </w:r>
+            <w:r>
+              <w:rPr>
+                <w:rFonts w:ascii="Consolas" w:hAnsi="Consolas" w:cs="Consolas"/>
+                <w:color w:val="FFFFFF"/>
+                <w:sz w:val="21"/>
+                <w:szCs w:val="21"/>
+              </w:rPr>
+              <w:t xml:space="preserve"> mixedTuple</w:t>
+            </w:r>
+            <w:r>
+              <w:rPr>
+                <w:rFonts w:ascii="Consolas" w:hAnsi="Consolas" w:cs="Consolas"/>
+                <w:color w:val="E85D7F"/>
+                <w:sz w:val="21"/>
+                <w:szCs w:val="21"/>
+              </w:rPr>
+              <w:t>:</w:t>
+            </w:r>
+            <w:r>
+              <w:rPr>
+                <w:rFonts w:ascii="Consolas" w:hAnsi="Consolas" w:cs="Consolas"/>
+                <w:color w:val="FFFFFF"/>
+                <w:sz w:val="21"/>
+                <w:szCs w:val="21"/>
+              </w:rPr>
+              <w:t xml:space="preserve"> </w:t>
+            </w:r>
+            <w:r>
+              <w:rPr>
+                <w:rFonts w:ascii="Consolas" w:hAnsi="Consolas" w:cs="Consolas"/>
+                <w:color w:val="E85D7F"/>
+                <w:sz w:val="21"/>
+                <w:szCs w:val="21"/>
+              </w:rPr>
+              <w:t>[</w:t>
+            </w:r>
+            <w:r>
+              <w:rPr>
+                <w:rFonts w:ascii="Consolas" w:hAnsi="Consolas" w:cs="Consolas"/>
+                <w:color w:val="B3CCFF"/>
+                <w:sz w:val="21"/>
+                <w:szCs w:val="21"/>
+              </w:rPr>
+              <w:t>number</w:t>
+            </w:r>
+            <w:r>
+              <w:rPr>
+                <w:rFonts w:ascii="Consolas" w:hAnsi="Consolas" w:cs="Consolas"/>
+                <w:color w:val="E85D7F"/>
+                <w:sz w:val="21"/>
+                <w:szCs w:val="21"/>
+              </w:rPr>
+              <w:t>,</w:t>
+            </w:r>
+            <w:r>
+              <w:rPr>
+                <w:rFonts w:ascii="Consolas" w:hAnsi="Consolas" w:cs="Consolas"/>
+                <w:color w:val="FFFFFF"/>
+                <w:sz w:val="21"/>
+                <w:szCs w:val="21"/>
+              </w:rPr>
+              <w:t xml:space="preserve"> </w:t>
+            </w:r>
+            <w:r>
+              <w:rPr>
+                <w:rFonts w:ascii="Consolas" w:hAnsi="Consolas" w:cs="Consolas"/>
+                <w:color w:val="B3CCFF"/>
+                <w:sz w:val="21"/>
+                <w:szCs w:val="21"/>
+              </w:rPr>
+              <w:t>string</w:t>
+            </w:r>
+            <w:r>
+              <w:rPr>
+                <w:rFonts w:ascii="Consolas" w:hAnsi="Consolas" w:cs="Consolas"/>
+                <w:color w:val="E85D7F"/>
+                <w:sz w:val="21"/>
+                <w:szCs w:val="21"/>
+              </w:rPr>
+              <w:t>,</w:t>
+            </w:r>
+            <w:r>
+              <w:rPr>
+                <w:rFonts w:ascii="Consolas" w:hAnsi="Consolas" w:cs="Consolas"/>
+                <w:color w:val="FFFFFF"/>
+                <w:sz w:val="21"/>
+                <w:szCs w:val="21"/>
+              </w:rPr>
+              <w:t xml:space="preserve"> </w:t>
+            </w:r>
+            <w:r>
+              <w:rPr>
+                <w:rFonts w:ascii="Consolas" w:hAnsi="Consolas" w:cs="Consolas"/>
+                <w:color w:val="B3CCFF"/>
+                <w:sz w:val="21"/>
+                <w:szCs w:val="21"/>
+              </w:rPr>
+              <w:t>boolean</w:t>
+            </w:r>
+            <w:r>
+              <w:rPr>
+                <w:rFonts w:ascii="Consolas" w:hAnsi="Consolas" w:cs="Consolas"/>
+                <w:color w:val="E85D7F"/>
+                <w:sz w:val="21"/>
+                <w:szCs w:val="21"/>
+              </w:rPr>
+              <w:t>]</w:t>
+            </w:r>
+            <w:r>
+              <w:rPr>
+                <w:rFonts w:ascii="Consolas" w:hAnsi="Consolas" w:cs="Consolas"/>
+                <w:color w:val="FFFFFF"/>
+                <w:sz w:val="21"/>
+                <w:szCs w:val="21"/>
+              </w:rPr>
+              <w:t xml:space="preserve"> </w:t>
+            </w:r>
+            <w:r>
+              <w:rPr>
+                <w:rFonts w:ascii="Consolas" w:hAnsi="Consolas" w:cs="Consolas"/>
+                <w:color w:val="E85D7F"/>
+                <w:sz w:val="21"/>
+                <w:szCs w:val="21"/>
+              </w:rPr>
+              <w:t>=</w:t>
+            </w:r>
+            <w:r>
+              <w:rPr>
+                <w:rFonts w:ascii="Consolas" w:hAnsi="Consolas" w:cs="Consolas"/>
+                <w:color w:val="FFFFFF"/>
+                <w:sz w:val="21"/>
+                <w:szCs w:val="21"/>
+              </w:rPr>
+              <w:t xml:space="preserve"> </w:t>
+            </w:r>
+            <w:r>
+              <w:rPr>
+                <w:rFonts w:ascii="Consolas" w:hAnsi="Consolas" w:cs="Consolas"/>
+                <w:color w:val="E85D7F"/>
+                <w:sz w:val="21"/>
+                <w:szCs w:val="21"/>
+              </w:rPr>
+              <w:t>[</w:t>
+            </w:r>
+            <w:r>
+              <w:rPr>
+                <w:rFonts w:ascii="Consolas" w:hAnsi="Consolas" w:cs="Consolas"/>
+                <w:color w:val="FFE083"/>
+                <w:sz w:val="21"/>
+                <w:szCs w:val="21"/>
+              </w:rPr>
+              <w:t>'hi'</w:t>
+            </w:r>
+            <w:r>
+              <w:rPr>
+                <w:rFonts w:ascii="Consolas" w:hAnsi="Consolas" w:cs="Consolas"/>
+                <w:color w:val="E85D7F"/>
+                <w:sz w:val="21"/>
+                <w:szCs w:val="21"/>
+              </w:rPr>
+              <w:t>,</w:t>
+            </w:r>
+            <w:r>
+              <w:rPr>
+                <w:rFonts w:ascii="Consolas" w:hAnsi="Consolas" w:cs="Consolas"/>
+                <w:color w:val="FFFFFF"/>
+                <w:sz w:val="21"/>
+                <w:szCs w:val="21"/>
+              </w:rPr>
+              <w:t xml:space="preserve"> </w:t>
+            </w:r>
+            <w:r>
+              <w:rPr>
+                <w:rFonts w:ascii="Consolas" w:hAnsi="Consolas" w:cs="Consolas"/>
+                <w:color w:val="E85D7F"/>
+                <w:sz w:val="21"/>
+                <w:szCs w:val="21"/>
+              </w:rPr>
+              <w:t>3,</w:t>
+            </w:r>
+            <w:r>
+              <w:rPr>
+                <w:rFonts w:ascii="Consolas" w:hAnsi="Consolas" w:cs="Consolas"/>
+                <w:color w:val="FFFFFF"/>
+                <w:sz w:val="21"/>
+                <w:szCs w:val="21"/>
+              </w:rPr>
+              <w:t xml:space="preserve"> </w:t>
+            </w:r>
+            <w:r>
+              <w:rPr>
+                <w:rFonts w:ascii="Consolas" w:hAnsi="Consolas" w:cs="Consolas"/>
+                <w:color w:val="B3CCFF"/>
+                <w:sz w:val="21"/>
+                <w:szCs w:val="21"/>
+              </w:rPr>
+              <w:t>true</w:t>
+            </w:r>
+            <w:r>
+              <w:rPr>
+                <w:rFonts w:ascii="Consolas" w:hAnsi="Consolas" w:cs="Consolas"/>
+                <w:color w:val="E85D7F"/>
+                <w:sz w:val="21"/>
+                <w:szCs w:val="21"/>
+              </w:rPr>
+              <w:t>]</w:t>
+            </w:r>
+            <w:r>
+              <w:rPr>
+                <w:rFonts w:ascii="Consolas" w:hAnsi="Consolas" w:cs="Consolas"/>
+                <w:color w:val="FFFFFF"/>
+                <w:sz w:val="21"/>
+                <w:szCs w:val="21"/>
+              </w:rPr>
+              <w:t xml:space="preserve"> </w:t>
+            </w:r>
+            <w:r>
+              <w:rPr>
+                <w:rFonts w:ascii="Consolas" w:hAnsi="Consolas" w:cs="Consolas"/>
+                <w:color w:val="939598"/>
+                <w:sz w:val="21"/>
+                <w:szCs w:val="21"/>
+              </w:rPr>
+              <w:t xml:space="preserve">// Type Error! The first elements should be a number, the second a string, and the third a boolean. </w:t>
+            </w:r>
+          </w:p>
+          <w:p>
+            <w:pPr>
+              <w:rPr>
+                <w:rFonts w:hint="eastAsia"/>
+              </w:rPr>
+            </w:pPr>
+          </w:p>
+        </w:tc>
+      </w:tr>
+    </w:tbl>
     <w:p>
       <w:pPr>
+        <w:tabs>
+          <w:tab w:val="left" w:pos="1580"/>
+        </w:tabs>
         <w:rPr>
           <w:rFonts w:hint="eastAsia"/>
         </w:rPr>
       </w:pPr>
+      <w:r>
+        <w:tab/>
+      </w:r>
     </w:p>
+    <w:p>
+      <w:r>
+        <w:t>Exericse</w:t>
+      </w:r>
+    </w:p>
+    <w:p/>
+    <w:tbl>
+      <w:tblPr>
+        <w:tblStyle w:val="TableGrid"/>
+        <w:tblW w:w="0" w:type="auto"/>
+        <w:tblLook w:val="04A0" w:firstRow="1" w:lastRow="0" w:firstColumn="1" w:lastColumn="0" w:noHBand="0" w:noVBand="1"/>
+      </w:tblPr>
+      <w:tblGrid>
+        <w:gridCol w:w="9350"/>
+      </w:tblGrid>
+      <w:tr>
+        <w:tc>
+          <w:tcPr>
+            <w:tcW w:w="9350" w:type="dxa"/>
+          </w:tcPr>
+          <w:p>
+            <w:pPr>
+              <w:shd w:val="clear" w:color="auto" w:fill="1E1E1E"/>
+              <w:spacing w:line="330" w:lineRule="atLeast"/>
+              <w:rPr>
+                <w:rFonts w:ascii="Consolas" w:hAnsi="Consolas" w:cs="Consolas"/>
+                <w:color w:val="FFFFFF"/>
+                <w:sz w:val="21"/>
+                <w:szCs w:val="21"/>
+              </w:rPr>
+            </w:pPr>
+            <w:r>
+              <w:rPr>
+                <w:rFonts w:ascii="Consolas" w:hAnsi="Consolas" w:cs="Consolas"/>
+                <w:color w:val="B3CCFF"/>
+                <w:sz w:val="21"/>
+                <w:szCs w:val="21"/>
+              </w:rPr>
+              <w:t>let</w:t>
+            </w:r>
+            <w:r>
+              <w:rPr>
+                <w:rFonts w:ascii="Consolas" w:hAnsi="Consolas" w:cs="Consolas"/>
+                <w:color w:val="FFFFFF"/>
+                <w:sz w:val="21"/>
+                <w:szCs w:val="21"/>
+              </w:rPr>
+              <w:t xml:space="preserve"> favoriteCoordinates</w:t>
+            </w:r>
+            <w:r>
+              <w:rPr>
+                <w:rFonts w:ascii="Consolas" w:hAnsi="Consolas" w:cs="Consolas"/>
+                <w:color w:val="E85D7F"/>
+                <w:sz w:val="21"/>
+                <w:szCs w:val="21"/>
+              </w:rPr>
+              <w:t>:[</w:t>
+            </w:r>
+          </w:p>
+          <w:p>
+            <w:pPr>
+              <w:shd w:val="clear" w:color="auto" w:fill="1E1E1E"/>
+              <w:spacing w:line="330" w:lineRule="atLeast"/>
+              <w:rPr>
+                <w:rFonts w:ascii="Consolas" w:hAnsi="Consolas" w:cs="Consolas"/>
+                <w:color w:val="FFFFFF"/>
+                <w:sz w:val="21"/>
+                <w:szCs w:val="21"/>
+              </w:rPr>
+            </w:pPr>
+            <w:r>
+              <w:rPr>
+                <w:rFonts w:ascii="Consolas" w:hAnsi="Consolas" w:cs="Consolas"/>
+                <w:color w:val="FFFFFF"/>
+                <w:sz w:val="21"/>
+                <w:szCs w:val="21"/>
+              </w:rPr>
+              <w:t xml:space="preserve">  </w:t>
+            </w:r>
+            <w:r>
+              <w:rPr>
+                <w:rFonts w:ascii="Consolas" w:hAnsi="Consolas" w:cs="Consolas"/>
+                <w:color w:val="B3CCFF"/>
+                <w:sz w:val="21"/>
+                <w:szCs w:val="21"/>
+              </w:rPr>
+              <w:t>number</w:t>
+            </w:r>
+            <w:r>
+              <w:rPr>
+                <w:rFonts w:ascii="Consolas" w:hAnsi="Consolas" w:cs="Consolas"/>
+                <w:color w:val="E85D7F"/>
+                <w:sz w:val="21"/>
+                <w:szCs w:val="21"/>
+              </w:rPr>
+              <w:t>,</w:t>
+            </w:r>
+            <w:r>
+              <w:rPr>
+                <w:rFonts w:ascii="Consolas" w:hAnsi="Consolas" w:cs="Consolas"/>
+                <w:color w:val="FFFFFF"/>
+                <w:sz w:val="21"/>
+                <w:szCs w:val="21"/>
+              </w:rPr>
+              <w:t xml:space="preserve"> </w:t>
+            </w:r>
+            <w:r>
+              <w:rPr>
+                <w:rFonts w:ascii="Consolas" w:hAnsi="Consolas" w:cs="Consolas"/>
+                <w:color w:val="B3CCFF"/>
+                <w:sz w:val="21"/>
+                <w:szCs w:val="21"/>
+              </w:rPr>
+              <w:t>number</w:t>
+            </w:r>
+            <w:r>
+              <w:rPr>
+                <w:rFonts w:ascii="Consolas" w:hAnsi="Consolas" w:cs="Consolas"/>
+                <w:color w:val="E85D7F"/>
+                <w:sz w:val="21"/>
+                <w:szCs w:val="21"/>
+              </w:rPr>
+              <w:t>,</w:t>
+            </w:r>
+            <w:r>
+              <w:rPr>
+                <w:rFonts w:ascii="Consolas" w:hAnsi="Consolas" w:cs="Consolas"/>
+                <w:color w:val="FFFFFF"/>
+                <w:sz w:val="21"/>
+                <w:szCs w:val="21"/>
+              </w:rPr>
+              <w:t xml:space="preserve"> </w:t>
+            </w:r>
+            <w:r>
+              <w:rPr>
+                <w:rFonts w:ascii="Consolas" w:hAnsi="Consolas" w:cs="Consolas"/>
+                <w:color w:val="B3CCFF"/>
+                <w:sz w:val="21"/>
+                <w:szCs w:val="21"/>
+              </w:rPr>
+              <w:t>string</w:t>
+            </w:r>
+            <w:r>
+              <w:rPr>
+                <w:rFonts w:ascii="Consolas" w:hAnsi="Consolas" w:cs="Consolas"/>
+                <w:color w:val="E85D7F"/>
+                <w:sz w:val="21"/>
+                <w:szCs w:val="21"/>
+              </w:rPr>
+              <w:t>,</w:t>
+            </w:r>
+            <w:r>
+              <w:rPr>
+                <w:rFonts w:ascii="Consolas" w:hAnsi="Consolas" w:cs="Consolas"/>
+                <w:color w:val="FFFFFF"/>
+                <w:sz w:val="21"/>
+                <w:szCs w:val="21"/>
+              </w:rPr>
+              <w:t xml:space="preserve"> </w:t>
+            </w:r>
+          </w:p>
+          <w:p>
+            <w:pPr>
+              <w:shd w:val="clear" w:color="auto" w:fill="1E1E1E"/>
+              <w:spacing w:line="330" w:lineRule="atLeast"/>
+              <w:rPr>
+                <w:rFonts w:ascii="Consolas" w:hAnsi="Consolas" w:cs="Consolas"/>
+                <w:color w:val="FFFFFF"/>
+                <w:sz w:val="21"/>
+                <w:szCs w:val="21"/>
+              </w:rPr>
+            </w:pPr>
+            <w:r>
+              <w:rPr>
+                <w:rFonts w:ascii="Consolas" w:hAnsi="Consolas" w:cs="Consolas"/>
+                <w:color w:val="FFFFFF"/>
+                <w:sz w:val="21"/>
+                <w:szCs w:val="21"/>
+              </w:rPr>
+              <w:t xml:space="preserve">  </w:t>
+            </w:r>
+            <w:r>
+              <w:rPr>
+                <w:rFonts w:ascii="Consolas" w:hAnsi="Consolas" w:cs="Consolas"/>
+                <w:color w:val="B3CCFF"/>
+                <w:sz w:val="21"/>
+                <w:szCs w:val="21"/>
+              </w:rPr>
+              <w:t>number</w:t>
+            </w:r>
+            <w:r>
+              <w:rPr>
+                <w:rFonts w:ascii="Consolas" w:hAnsi="Consolas" w:cs="Consolas"/>
+                <w:color w:val="E85D7F"/>
+                <w:sz w:val="21"/>
+                <w:szCs w:val="21"/>
+              </w:rPr>
+              <w:t>,</w:t>
+            </w:r>
+            <w:r>
+              <w:rPr>
+                <w:rFonts w:ascii="Consolas" w:hAnsi="Consolas" w:cs="Consolas"/>
+                <w:color w:val="FFFFFF"/>
+                <w:sz w:val="21"/>
+                <w:szCs w:val="21"/>
+              </w:rPr>
+              <w:t xml:space="preserve"> </w:t>
+            </w:r>
+            <w:r>
+              <w:rPr>
+                <w:rFonts w:ascii="Consolas" w:hAnsi="Consolas" w:cs="Consolas"/>
+                <w:color w:val="B3CCFF"/>
+                <w:sz w:val="21"/>
+                <w:szCs w:val="21"/>
+              </w:rPr>
+              <w:t>number</w:t>
+            </w:r>
+            <w:r>
+              <w:rPr>
+                <w:rFonts w:ascii="Consolas" w:hAnsi="Consolas" w:cs="Consolas"/>
+                <w:color w:val="E85D7F"/>
+                <w:sz w:val="21"/>
+                <w:szCs w:val="21"/>
+              </w:rPr>
+              <w:t>,</w:t>
+            </w:r>
+            <w:r>
+              <w:rPr>
+                <w:rFonts w:ascii="Consolas" w:hAnsi="Consolas" w:cs="Consolas"/>
+                <w:color w:val="FFFFFF"/>
+                <w:sz w:val="21"/>
+                <w:szCs w:val="21"/>
+              </w:rPr>
+              <w:t xml:space="preserve"> </w:t>
+            </w:r>
+            <w:r>
+              <w:rPr>
+                <w:rFonts w:ascii="Consolas" w:hAnsi="Consolas" w:cs="Consolas"/>
+                <w:color w:val="B3CCFF"/>
+                <w:sz w:val="21"/>
+                <w:szCs w:val="21"/>
+              </w:rPr>
+              <w:t>string</w:t>
+            </w:r>
+            <w:r>
+              <w:rPr>
+                <w:rFonts w:ascii="Consolas" w:hAnsi="Consolas" w:cs="Consolas"/>
+                <w:color w:val="E85D7F"/>
+                <w:sz w:val="21"/>
+                <w:szCs w:val="21"/>
+              </w:rPr>
+              <w:t>];</w:t>
+            </w:r>
+          </w:p>
+          <w:p>
+            <w:pPr>
+              <w:shd w:val="clear" w:color="auto" w:fill="1E1E1E"/>
+              <w:spacing w:line="330" w:lineRule="atLeast"/>
+              <w:rPr>
+                <w:rFonts w:ascii="Consolas" w:hAnsi="Consolas" w:cs="Consolas"/>
+                <w:color w:val="FFFFFF"/>
+                <w:sz w:val="21"/>
+                <w:szCs w:val="21"/>
+              </w:rPr>
+            </w:pPr>
+            <w:r>
+              <w:rPr>
+                <w:rFonts w:ascii="Consolas" w:hAnsi="Consolas" w:cs="Consolas"/>
+                <w:color w:val="FFFFFF"/>
+                <w:sz w:val="21"/>
+                <w:szCs w:val="21"/>
+              </w:rPr>
+              <w:t xml:space="preserve">  </w:t>
+            </w:r>
+          </w:p>
+          <w:p>
+            <w:pPr>
+              <w:shd w:val="clear" w:color="auto" w:fill="1E1E1E"/>
+              <w:spacing w:line="330" w:lineRule="atLeast"/>
+              <w:rPr>
+                <w:rFonts w:ascii="Consolas" w:hAnsi="Consolas" w:cs="Consolas"/>
+                <w:color w:val="FFFFFF"/>
+                <w:sz w:val="21"/>
+                <w:szCs w:val="21"/>
+              </w:rPr>
+            </w:pPr>
+            <w:r>
+              <w:rPr>
+                <w:rFonts w:ascii="Consolas" w:hAnsi="Consolas" w:cs="Consolas"/>
+                <w:color w:val="FFFFFF"/>
+                <w:sz w:val="21"/>
+                <w:szCs w:val="21"/>
+              </w:rPr>
+              <w:t xml:space="preserve">  </w:t>
+            </w:r>
+          </w:p>
+          <w:p>
+            <w:pPr>
+              <w:shd w:val="clear" w:color="auto" w:fill="1E1E1E"/>
+              <w:spacing w:line="330" w:lineRule="atLeast"/>
+              <w:rPr>
+                <w:rFonts w:ascii="Consolas" w:hAnsi="Consolas" w:cs="Consolas" w:hint="eastAsia"/>
+                <w:color w:val="FFFFFF"/>
+                <w:sz w:val="21"/>
+                <w:szCs w:val="21"/>
+              </w:rPr>
+            </w:pPr>
+            <w:r>
+              <w:rPr>
+                <w:rFonts w:ascii="Consolas" w:hAnsi="Consolas" w:cs="Consolas"/>
+                <w:color w:val="FFFFFF"/>
+                <w:sz w:val="21"/>
+                <w:szCs w:val="21"/>
+              </w:rPr>
+              <w:lastRenderedPageBreak/>
+              <w:t xml:space="preserve">favoriteCoordinates </w:t>
+            </w:r>
+            <w:r>
+              <w:rPr>
+                <w:rFonts w:ascii="Consolas" w:hAnsi="Consolas" w:cs="Consolas"/>
+                <w:color w:val="E85D7F"/>
+                <w:sz w:val="21"/>
+                <w:szCs w:val="21"/>
+              </w:rPr>
+              <w:t>=</w:t>
+            </w:r>
+            <w:r>
+              <w:rPr>
+                <w:rFonts w:ascii="Consolas" w:hAnsi="Consolas" w:cs="Consolas"/>
+                <w:color w:val="FFFFFF"/>
+                <w:sz w:val="21"/>
+                <w:szCs w:val="21"/>
+              </w:rPr>
+              <w:t xml:space="preserve"> </w:t>
+            </w:r>
+            <w:r>
+              <w:rPr>
+                <w:rFonts w:ascii="Consolas" w:hAnsi="Consolas" w:cs="Consolas"/>
+                <w:color w:val="E85D7F"/>
+                <w:sz w:val="21"/>
+                <w:szCs w:val="21"/>
+              </w:rPr>
+              <w:t>[17,</w:t>
+            </w:r>
+            <w:r>
+              <w:rPr>
+                <w:rFonts w:ascii="Consolas" w:hAnsi="Consolas" w:cs="Consolas"/>
+                <w:color w:val="FFFFFF"/>
+                <w:sz w:val="21"/>
+                <w:szCs w:val="21"/>
+              </w:rPr>
+              <w:t xml:space="preserve"> </w:t>
+            </w:r>
+            <w:r>
+              <w:rPr>
+                <w:rFonts w:ascii="Consolas" w:hAnsi="Consolas" w:cs="Consolas"/>
+                <w:color w:val="E85D7F"/>
+                <w:sz w:val="21"/>
+                <w:szCs w:val="21"/>
+              </w:rPr>
+              <w:t>45,</w:t>
+            </w:r>
+            <w:r>
+              <w:rPr>
+                <w:rFonts w:ascii="Consolas" w:hAnsi="Consolas" w:cs="Consolas"/>
+                <w:color w:val="FFFFFF"/>
+                <w:sz w:val="21"/>
+                <w:szCs w:val="21"/>
+              </w:rPr>
+              <w:t xml:space="preserve"> </w:t>
+            </w:r>
+            <w:r>
+              <w:rPr>
+                <w:rFonts w:ascii="Consolas" w:hAnsi="Consolas" w:cs="Consolas"/>
+                <w:color w:val="FFE083"/>
+                <w:sz w:val="21"/>
+                <w:szCs w:val="21"/>
+              </w:rPr>
+              <w:t>'N'</w:t>
+            </w:r>
+            <w:r>
+              <w:rPr>
+                <w:rFonts w:ascii="Consolas" w:hAnsi="Consolas" w:cs="Consolas"/>
+                <w:color w:val="E85D7F"/>
+                <w:sz w:val="21"/>
+                <w:szCs w:val="21"/>
+              </w:rPr>
+              <w:t>,</w:t>
+            </w:r>
+            <w:r>
+              <w:rPr>
+                <w:rFonts w:ascii="Consolas" w:hAnsi="Consolas" w:cs="Consolas"/>
+                <w:color w:val="FFFFFF"/>
+                <w:sz w:val="21"/>
+                <w:szCs w:val="21"/>
+              </w:rPr>
+              <w:t xml:space="preserve"> </w:t>
+            </w:r>
+            <w:r>
+              <w:rPr>
+                <w:rFonts w:ascii="Consolas" w:hAnsi="Consolas" w:cs="Consolas"/>
+                <w:color w:val="E85D7F"/>
+                <w:sz w:val="21"/>
+                <w:szCs w:val="21"/>
+              </w:rPr>
+              <w:t>142,</w:t>
+            </w:r>
+            <w:r>
+              <w:rPr>
+                <w:rFonts w:ascii="Consolas" w:hAnsi="Consolas" w:cs="Consolas"/>
+                <w:color w:val="FFFFFF"/>
+                <w:sz w:val="21"/>
+                <w:szCs w:val="21"/>
+              </w:rPr>
+              <w:t xml:space="preserve"> </w:t>
+            </w:r>
+            <w:r>
+              <w:rPr>
+                <w:rFonts w:ascii="Consolas" w:hAnsi="Consolas" w:cs="Consolas"/>
+                <w:color w:val="E85D7F"/>
+                <w:sz w:val="21"/>
+                <w:szCs w:val="21"/>
+              </w:rPr>
+              <w:t>30,</w:t>
+            </w:r>
+            <w:r>
+              <w:rPr>
+                <w:rFonts w:ascii="Consolas" w:hAnsi="Consolas" w:cs="Consolas"/>
+                <w:color w:val="FFFFFF"/>
+                <w:sz w:val="21"/>
+                <w:szCs w:val="21"/>
+              </w:rPr>
+              <w:t xml:space="preserve"> </w:t>
+            </w:r>
+            <w:r>
+              <w:rPr>
+                <w:rFonts w:ascii="Consolas" w:hAnsi="Consolas" w:cs="Consolas"/>
+                <w:color w:val="FFE083"/>
+                <w:sz w:val="21"/>
+                <w:szCs w:val="21"/>
+              </w:rPr>
+              <w:t>'E'</w:t>
+            </w:r>
+            <w:r>
+              <w:rPr>
+                <w:rFonts w:ascii="Consolas" w:hAnsi="Consolas" w:cs="Consolas"/>
+                <w:color w:val="E85D7F"/>
+                <w:sz w:val="21"/>
+                <w:szCs w:val="21"/>
+              </w:rPr>
+              <w:t>];</w:t>
+            </w:r>
+          </w:p>
+        </w:tc>
+      </w:tr>
+    </w:tbl>
     <w:p>
       <w:pPr>
         <w:rPr>

</xml_diff>

<commit_message>
feat: Add progress #57 'Learn Typescript'
</commit_message>
<xml_diff>
--- a/learn-typescript/chapter_3/Chatper 3 - Complex Types.docx
+++ b/learn-typescript/chapter_3/Chatper 3 - Complex Types.docx
@@ -187,8 +187,19 @@
                 <w:sz w:val="21"/>
                 <w:szCs w:val="21"/>
               </w:rPr>
-              <w:t>let customersArray</w:t>
-            </w:r>
+              <w:t xml:space="preserve">let </w:t>
+            </w:r>
+            <w:proofErr w:type="spellStart"/>
+            <w:r>
+              <w:rPr>
+                <w:rFonts w:ascii="Consolas" w:hAnsi="Consolas" w:cs="Consolas"/>
+                <w:color w:val="B3CCFF"/>
+                <w:sz w:val="21"/>
+                <w:szCs w:val="21"/>
+              </w:rPr>
+              <w:t>customersArray</w:t>
+            </w:r>
+            <w:proofErr w:type="spellEnd"/>
             <w:r>
               <w:rPr>
                 <w:rFonts w:ascii="Consolas" w:hAnsi="Consolas" w:cs="Consolas"/>
@@ -205,7 +216,47 @@
                 <w:sz w:val="21"/>
                 <w:szCs w:val="21"/>
               </w:rPr>
-              <w:t>'Custy Stomer'</w:t>
+              <w:t>'</w:t>
+            </w:r>
+            <w:proofErr w:type="spellStart"/>
+            <w:r>
+              <w:rPr>
+                <w:rFonts w:ascii="Consolas" w:hAnsi="Consolas" w:cs="Consolas"/>
+                <w:color w:val="FFE083"/>
+                <w:sz w:val="21"/>
+                <w:szCs w:val="21"/>
+              </w:rPr>
+              <w:t>Custy</w:t>
+            </w:r>
+            <w:proofErr w:type="spellEnd"/>
+            <w:r>
+              <w:rPr>
+                <w:rFonts w:ascii="Consolas" w:hAnsi="Consolas" w:cs="Consolas"/>
+                <w:color w:val="FFE083"/>
+                <w:sz w:val="21"/>
+                <w:szCs w:val="21"/>
+              </w:rPr>
+              <w:t xml:space="preserve"> </w:t>
+            </w:r>
+            <w:proofErr w:type="spellStart"/>
+            <w:r>
+              <w:rPr>
+                <w:rFonts w:ascii="Consolas" w:hAnsi="Consolas" w:cs="Consolas"/>
+                <w:color w:val="FFE083"/>
+                <w:sz w:val="21"/>
+                <w:szCs w:val="21"/>
+              </w:rPr>
+              <w:t>Stomer</w:t>
+            </w:r>
+            <w:proofErr w:type="spellEnd"/>
+            <w:r>
+              <w:rPr>
+                <w:rFonts w:ascii="Consolas" w:hAnsi="Consolas" w:cs="Consolas"/>
+                <w:color w:val="FFE083"/>
+                <w:sz w:val="21"/>
+                <w:szCs w:val="21"/>
+              </w:rPr>
+              <w:t>'</w:t>
             </w:r>
             <w:r>
               <w:rPr>
@@ -223,7 +274,27 @@
                 <w:sz w:val="21"/>
                 <w:szCs w:val="21"/>
               </w:rPr>
-              <w:t>'C. Oostomar'</w:t>
+              <w:t xml:space="preserve">'C. </w:t>
+            </w:r>
+            <w:proofErr w:type="spellStart"/>
+            <w:r>
+              <w:rPr>
+                <w:rFonts w:ascii="Consolas" w:hAnsi="Consolas" w:cs="Consolas"/>
+                <w:color w:val="FFE083"/>
+                <w:sz w:val="21"/>
+                <w:szCs w:val="21"/>
+              </w:rPr>
+              <w:t>Oostomar</w:t>
+            </w:r>
+            <w:proofErr w:type="spellEnd"/>
+            <w:r>
+              <w:rPr>
+                <w:rFonts w:ascii="Consolas" w:hAnsi="Consolas" w:cs="Consolas"/>
+                <w:color w:val="FFE083"/>
+                <w:sz w:val="21"/>
+                <w:szCs w:val="21"/>
+              </w:rPr>
+              <w:t>'</w:t>
             </w:r>
             <w:r>
               <w:rPr>
@@ -277,7 +348,27 @@
                 <w:sz w:val="21"/>
                 <w:szCs w:val="21"/>
               </w:rPr>
-              <w:t>'Custo Mer'</w:t>
+              <w:t>'</w:t>
+            </w:r>
+            <w:proofErr w:type="spellStart"/>
+            <w:r>
+              <w:rPr>
+                <w:rFonts w:ascii="Consolas" w:hAnsi="Consolas" w:cs="Consolas"/>
+                <w:color w:val="FFE083"/>
+                <w:sz w:val="21"/>
+                <w:szCs w:val="21"/>
+              </w:rPr>
+              <w:t>Custo</w:t>
+            </w:r>
+            <w:proofErr w:type="spellEnd"/>
+            <w:r>
+              <w:rPr>
+                <w:rFonts w:ascii="Consolas" w:hAnsi="Consolas" w:cs="Consolas"/>
+                <w:color w:val="FFE083"/>
+                <w:sz w:val="21"/>
+                <w:szCs w:val="21"/>
+              </w:rPr>
+              <w:t xml:space="preserve"> Mer'</w:t>
             </w:r>
             <w:r>
               <w:rPr>
@@ -295,7 +386,47 @@
                 <w:sz w:val="21"/>
                 <w:szCs w:val="21"/>
               </w:rPr>
-              <w:t>'Custopher Ustomer'</w:t>
+              <w:t>'</w:t>
+            </w:r>
+            <w:proofErr w:type="spellStart"/>
+            <w:r>
+              <w:rPr>
+                <w:rFonts w:ascii="Consolas" w:hAnsi="Consolas" w:cs="Consolas"/>
+                <w:color w:val="FFE083"/>
+                <w:sz w:val="21"/>
+                <w:szCs w:val="21"/>
+              </w:rPr>
+              <w:t>Custopher</w:t>
+            </w:r>
+            <w:proofErr w:type="spellEnd"/>
+            <w:r>
+              <w:rPr>
+                <w:rFonts w:ascii="Consolas" w:hAnsi="Consolas" w:cs="Consolas"/>
+                <w:color w:val="FFE083"/>
+                <w:sz w:val="21"/>
+                <w:szCs w:val="21"/>
+              </w:rPr>
+              <w:t xml:space="preserve"> </w:t>
+            </w:r>
+            <w:proofErr w:type="spellStart"/>
+            <w:r>
+              <w:rPr>
+                <w:rFonts w:ascii="Consolas" w:hAnsi="Consolas" w:cs="Consolas"/>
+                <w:color w:val="FFE083"/>
+                <w:sz w:val="21"/>
+                <w:szCs w:val="21"/>
+              </w:rPr>
+              <w:t>Ustomer</w:t>
+            </w:r>
+            <w:proofErr w:type="spellEnd"/>
+            <w:r>
+              <w:rPr>
+                <w:rFonts w:ascii="Consolas" w:hAnsi="Consolas" w:cs="Consolas"/>
+                <w:color w:val="FFE083"/>
+                <w:sz w:val="21"/>
+                <w:szCs w:val="21"/>
+              </w:rPr>
+              <w:t>'</w:t>
             </w:r>
             <w:r>
               <w:rPr>
@@ -331,8 +462,49 @@
                 <w:sz w:val="21"/>
                 <w:szCs w:val="21"/>
               </w:rPr>
-              <w:t>'Kasti Yastimeur'</w:t>
-            </w:r>
+              <w:t>'</w:t>
+            </w:r>
+            <w:proofErr w:type="spellStart"/>
+            <w:r>
+              <w:rPr>
+                <w:rFonts w:ascii="Consolas" w:hAnsi="Consolas" w:cs="Consolas"/>
+                <w:color w:val="FFE083"/>
+                <w:sz w:val="21"/>
+                <w:szCs w:val="21"/>
+              </w:rPr>
+              <w:t>Kasti</w:t>
+            </w:r>
+            <w:proofErr w:type="spellEnd"/>
+            <w:r>
+              <w:rPr>
+                <w:rFonts w:ascii="Consolas" w:hAnsi="Consolas" w:cs="Consolas"/>
+                <w:color w:val="FFE083"/>
+                <w:sz w:val="21"/>
+                <w:szCs w:val="21"/>
+              </w:rPr>
+              <w:t xml:space="preserve"> </w:t>
+            </w:r>
+            <w:proofErr w:type="spellStart"/>
+            <w:r>
+              <w:rPr>
+                <w:rFonts w:ascii="Consolas" w:hAnsi="Consolas" w:cs="Consolas"/>
+                <w:color w:val="FFE083"/>
+                <w:sz w:val="21"/>
+                <w:szCs w:val="21"/>
+              </w:rPr>
+              <w:t>Yastimeur</w:t>
+            </w:r>
+            <w:proofErr w:type="spellEnd"/>
+            <w:r>
+              <w:rPr>
+                <w:rFonts w:ascii="Consolas" w:hAnsi="Consolas" w:cs="Consolas"/>
+                <w:color w:val="FFE083"/>
+                <w:sz w:val="21"/>
+                <w:szCs w:val="21"/>
+              </w:rPr>
+              <w:t>'</w:t>
+            </w:r>
+            <w:proofErr w:type="gramStart"/>
             <w:r>
               <w:rPr>
                 <w:rFonts w:ascii="Consolas" w:hAnsi="Consolas" w:cs="Consolas"/>
@@ -342,6 +514,7 @@
               </w:rPr>
               <w:t>];</w:t>
             </w:r>
+            <w:proofErr w:type="gramEnd"/>
           </w:p>
           <w:p>
             <w:pPr>
@@ -394,16 +567,38 @@
                 <w:sz w:val="21"/>
                 <w:szCs w:val="21"/>
               </w:rPr>
-              <w:t>function checkCustomersArray</w:t>
-            </w:r>
-            <w:r>
-              <w:rPr>
-                <w:rFonts w:ascii="Consolas" w:hAnsi="Consolas" w:cs="Consolas"/>
-                <w:color w:val="FFFFFF"/>
-                <w:sz w:val="21"/>
-                <w:szCs w:val="21"/>
-              </w:rPr>
-              <w:t>() {</w:t>
+              <w:t xml:space="preserve">function </w:t>
+            </w:r>
+            <w:proofErr w:type="spellStart"/>
+            <w:proofErr w:type="gramStart"/>
+            <w:r>
+              <w:rPr>
+                <w:rFonts w:ascii="Consolas" w:hAnsi="Consolas" w:cs="Consolas"/>
+                <w:color w:val="B3CCFF"/>
+                <w:sz w:val="21"/>
+                <w:szCs w:val="21"/>
+              </w:rPr>
+              <w:t>checkCustomersArray</w:t>
+            </w:r>
+            <w:proofErr w:type="spellEnd"/>
+            <w:r>
+              <w:rPr>
+                <w:rFonts w:ascii="Consolas" w:hAnsi="Consolas" w:cs="Consolas"/>
+                <w:color w:val="FFFFFF"/>
+                <w:sz w:val="21"/>
+                <w:szCs w:val="21"/>
+              </w:rPr>
+              <w:t>(</w:t>
+            </w:r>
+            <w:proofErr w:type="gramEnd"/>
+            <w:r>
+              <w:rPr>
+                <w:rFonts w:ascii="Consolas" w:hAnsi="Consolas" w:cs="Consolas"/>
+                <w:color w:val="FFFFFF"/>
+                <w:sz w:val="21"/>
+                <w:szCs w:val="21"/>
+              </w:rPr>
+              <w:t>) {</w:t>
             </w:r>
           </w:p>
           <w:p>
@@ -480,6 +675,7 @@
               </w:rPr>
               <w:t xml:space="preserve"> </w:t>
             </w:r>
+            <w:proofErr w:type="spellStart"/>
             <w:r>
               <w:rPr>
                 <w:rFonts w:ascii="Consolas" w:hAnsi="Consolas" w:cs="Consolas"/>
@@ -489,6 +685,7 @@
               </w:rPr>
               <w:t>customersArray</w:t>
             </w:r>
+            <w:proofErr w:type="spellEnd"/>
             <w:r>
               <w:rPr>
                 <w:rFonts w:ascii="Consolas" w:hAnsi="Consolas" w:cs="Consolas"/>
@@ -537,6 +734,7 @@
               </w:rPr>
               <w:t xml:space="preserve"> (</w:t>
             </w:r>
+            <w:proofErr w:type="spellStart"/>
             <w:r>
               <w:rPr>
                 <w:rFonts w:ascii="Consolas" w:hAnsi="Consolas" w:cs="Consolas"/>
@@ -546,15 +744,17 @@
               </w:rPr>
               <w:t>typeof</w:t>
             </w:r>
-            <w:r>
-              <w:rPr>
-                <w:rFonts w:ascii="Consolas" w:hAnsi="Consolas" w:cs="Consolas"/>
-                <w:color w:val="FFFFFF"/>
-                <w:sz w:val="21"/>
-                <w:szCs w:val="21"/>
-              </w:rPr>
-              <w:t xml:space="preserve"> </w:t>
-            </w:r>
+            <w:proofErr w:type="spellEnd"/>
+            <w:r>
+              <w:rPr>
+                <w:rFonts w:ascii="Consolas" w:hAnsi="Consolas" w:cs="Consolas"/>
+                <w:color w:val="FFFFFF"/>
+                <w:sz w:val="21"/>
+                <w:szCs w:val="21"/>
+              </w:rPr>
+              <w:t xml:space="preserve"> </w:t>
+            </w:r>
+            <w:proofErr w:type="gramStart"/>
             <w:r>
               <w:rPr>
                 <w:rFonts w:ascii="Consolas" w:hAnsi="Consolas" w:cs="Consolas"/>
@@ -571,7 +771,17 @@
                 <w:sz w:val="21"/>
                 <w:szCs w:val="21"/>
               </w:rPr>
-              <w:t xml:space="preserve"> != </w:t>
+              <w:t xml:space="preserve"> !</w:t>
+            </w:r>
+            <w:proofErr w:type="gramEnd"/>
+            <w:r>
+              <w:rPr>
+                <w:rFonts w:ascii="Consolas" w:hAnsi="Consolas" w:cs="Consolas"/>
+                <w:color w:val="FFFFFF"/>
+                <w:sz w:val="21"/>
+                <w:szCs w:val="21"/>
+              </w:rPr>
+              <w:t xml:space="preserve">= </w:t>
             </w:r>
             <w:r>
               <w:rPr>
@@ -612,6 +822,7 @@
               </w:rPr>
               <w:t xml:space="preserve">      </w:t>
             </w:r>
+            <w:proofErr w:type="gramStart"/>
             <w:r>
               <w:rPr>
                 <w:rFonts w:ascii="Consolas" w:hAnsi="Consolas" w:cs="Consolas"/>
@@ -648,6 +859,7 @@
               </w:rPr>
               <w:t>(</w:t>
             </w:r>
+            <w:proofErr w:type="gramEnd"/>
             <w:r>
               <w:rPr>
                 <w:rFonts w:ascii="Consolas" w:hAnsi="Consolas" w:cs="Consolas"/>
@@ -796,8 +1008,19 @@
                 <w:sz w:val="21"/>
                 <w:szCs w:val="21"/>
               </w:rPr>
-              <w:t>function stringPush</w:t>
-            </w:r>
+              <w:t xml:space="preserve">function </w:t>
+            </w:r>
+            <w:proofErr w:type="spellStart"/>
+            <w:r>
+              <w:rPr>
+                <w:rFonts w:ascii="Consolas" w:hAnsi="Consolas" w:cs="Consolas"/>
+                <w:color w:val="B3CCFF"/>
+                <w:sz w:val="21"/>
+                <w:szCs w:val="21"/>
+              </w:rPr>
+              <w:t>stringPush</w:t>
+            </w:r>
+            <w:proofErr w:type="spellEnd"/>
             <w:r>
               <w:rPr>
                 <w:rFonts w:ascii="Consolas" w:hAnsi="Consolas" w:cs="Consolas"/>
@@ -807,6 +1030,7 @@
               </w:rPr>
               <w:t>(</w:t>
             </w:r>
+            <w:proofErr w:type="spellStart"/>
             <w:r>
               <w:rPr>
                 <w:rFonts w:ascii="Consolas" w:hAnsi="Consolas" w:cs="Consolas"/>
@@ -816,6 +1040,7 @@
               </w:rPr>
               <w:t>val</w:t>
             </w:r>
+            <w:proofErr w:type="spellEnd"/>
             <w:r>
               <w:rPr>
                 <w:rFonts w:ascii="Consolas" w:hAnsi="Consolas" w:cs="Consolas"/>
@@ -864,6 +1089,7 @@
               </w:rPr>
               <w:t xml:space="preserve"> (</w:t>
             </w:r>
+            <w:proofErr w:type="spellStart"/>
             <w:r>
               <w:rPr>
                 <w:rFonts w:ascii="Consolas" w:hAnsi="Consolas" w:cs="Consolas"/>
@@ -873,15 +1099,18 @@
               </w:rPr>
               <w:t>typeof</w:t>
             </w:r>
-            <w:r>
-              <w:rPr>
-                <w:rFonts w:ascii="Consolas" w:hAnsi="Consolas" w:cs="Consolas"/>
-                <w:color w:val="FFFFFF"/>
-                <w:sz w:val="21"/>
-                <w:szCs w:val="21"/>
-              </w:rPr>
-              <w:t xml:space="preserve"> </w:t>
-            </w:r>
+            <w:proofErr w:type="spellEnd"/>
+            <w:r>
+              <w:rPr>
+                <w:rFonts w:ascii="Consolas" w:hAnsi="Consolas" w:cs="Consolas"/>
+                <w:color w:val="FFFFFF"/>
+                <w:sz w:val="21"/>
+                <w:szCs w:val="21"/>
+              </w:rPr>
+              <w:t xml:space="preserve"> </w:t>
+            </w:r>
+            <w:proofErr w:type="spellStart"/>
+            <w:proofErr w:type="gramStart"/>
             <w:r>
               <w:rPr>
                 <w:rFonts w:ascii="Consolas" w:hAnsi="Consolas" w:cs="Consolas"/>
@@ -891,14 +1120,25 @@
               </w:rPr>
               <w:t>val</w:t>
             </w:r>
-            <w:r>
-              <w:rPr>
-                <w:rFonts w:ascii="Consolas" w:hAnsi="Consolas" w:cs="Consolas"/>
-                <w:color w:val="FFFFFF"/>
-                <w:sz w:val="21"/>
-                <w:szCs w:val="21"/>
-              </w:rPr>
-              <w:t xml:space="preserve"> != </w:t>
+            <w:proofErr w:type="spellEnd"/>
+            <w:r>
+              <w:rPr>
+                <w:rFonts w:ascii="Consolas" w:hAnsi="Consolas" w:cs="Consolas"/>
+                <w:color w:val="FFFFFF"/>
+                <w:sz w:val="21"/>
+                <w:szCs w:val="21"/>
+              </w:rPr>
+              <w:t xml:space="preserve"> !</w:t>
+            </w:r>
+            <w:proofErr w:type="gramEnd"/>
+            <w:r>
+              <w:rPr>
+                <w:rFonts w:ascii="Consolas" w:hAnsi="Consolas" w:cs="Consolas"/>
+                <w:color w:val="FFFFFF"/>
+                <w:sz w:val="21"/>
+                <w:szCs w:val="21"/>
+              </w:rPr>
+              <w:t xml:space="preserve">= </w:t>
             </w:r>
             <w:r>
               <w:rPr>
@@ -939,6 +1179,7 @@
               </w:rPr>
               <w:t xml:space="preserve">    </w:t>
             </w:r>
+            <w:proofErr w:type="gramStart"/>
             <w:r>
               <w:rPr>
                 <w:rFonts w:ascii="Consolas" w:hAnsi="Consolas" w:cs="Consolas"/>
@@ -957,6 +1198,7 @@
               </w:rPr>
               <w:t>;</w:t>
             </w:r>
+            <w:proofErr w:type="gramEnd"/>
           </w:p>
           <w:p>
             <w:pPr>
@@ -1011,6 +1253,7 @@
               </w:rPr>
               <w:t xml:space="preserve">  </w:t>
             </w:r>
+            <w:proofErr w:type="spellStart"/>
             <w:r>
               <w:rPr>
                 <w:rFonts w:ascii="Consolas" w:hAnsi="Consolas" w:cs="Consolas"/>
@@ -1038,6 +1281,7 @@
               </w:rPr>
               <w:t>push</w:t>
             </w:r>
+            <w:proofErr w:type="spellEnd"/>
             <w:r>
               <w:rPr>
                 <w:rFonts w:ascii="Consolas" w:hAnsi="Consolas" w:cs="Consolas"/>
@@ -1047,6 +1291,7 @@
               </w:rPr>
               <w:t>(</w:t>
             </w:r>
+            <w:proofErr w:type="spellStart"/>
             <w:r>
               <w:rPr>
                 <w:rFonts w:ascii="Consolas" w:hAnsi="Consolas" w:cs="Consolas"/>
@@ -1056,6 +1301,8 @@
               </w:rPr>
               <w:t>val</w:t>
             </w:r>
+            <w:proofErr w:type="spellEnd"/>
+            <w:proofErr w:type="gramStart"/>
             <w:r>
               <w:rPr>
                 <w:rFonts w:ascii="Consolas" w:hAnsi="Consolas" w:cs="Consolas"/>
@@ -1065,6 +1312,7 @@
               </w:rPr>
               <w:t>);</w:t>
             </w:r>
+            <w:proofErr w:type="gramEnd"/>
           </w:p>
           <w:p>
             <w:pPr>
@@ -1176,12 +1424,21 @@
         </w:rPr>
         <w:t>T</w:t>
       </w:r>
+      <w:proofErr w:type="spellStart"/>
       <w:r>
         <w:rPr>
           <w:rFonts w:ascii="AppleSystemUIFont" w:hAnsi="AppleSystemUIFont" w:cs="AppleSystemUIFont"/>
           <w:lang w:val="en-US"/>
         </w:rPr>
-        <w:t>hrow errors when elements of the wrong type are added</w:t>
+        <w:t>hrow</w:t>
+      </w:r>
+      <w:proofErr w:type="spellEnd"/>
+      <w:r>
+        <w:rPr>
+          <w:rFonts w:ascii="AppleSystemUIFont" w:hAnsi="AppleSystemUIFont" w:cs="AppleSystemUIFont"/>
+          <w:lang w:val="en-US"/>
+        </w:rPr>
+        <w:t xml:space="preserve"> errors when elements of the wrong type are added</w:t>
       </w:r>
     </w:p>
     <w:p/>
@@ -1246,6 +1503,7 @@
               </w:rPr>
               <w:t xml:space="preserve"> </w:t>
             </w:r>
+            <w:proofErr w:type="gramStart"/>
             <w:r>
               <w:rPr>
                 <w:rFonts w:ascii="Consolas" w:hAnsi="Consolas" w:cs="Consolas"/>
@@ -1262,7 +1520,17 @@
                 <w:sz w:val="21"/>
                 <w:szCs w:val="21"/>
               </w:rPr>
-              <w:t>[]</w:t>
+              <w:t>[</w:t>
+            </w:r>
+            <w:proofErr w:type="gramEnd"/>
+            <w:r>
+              <w:rPr>
+                <w:rFonts w:ascii="Consolas" w:hAnsi="Consolas" w:cs="Consolas"/>
+                <w:color w:val="E85D7F"/>
+                <w:sz w:val="21"/>
+                <w:szCs w:val="21"/>
+              </w:rPr>
+              <w:t>]</w:t>
             </w:r>
             <w:r>
               <w:rPr>
@@ -1417,6 +1685,7 @@
               </w:rPr>
               <w:t xml:space="preserve"> </w:t>
             </w:r>
+            <w:proofErr w:type="gramStart"/>
             <w:r>
               <w:rPr>
                 <w:rFonts w:ascii="Consolas" w:hAnsi="Consolas" w:cs="Consolas"/>
@@ -1433,7 +1702,17 @@
                 <w:sz w:val="21"/>
                 <w:szCs w:val="21"/>
               </w:rPr>
-              <w:t>[]</w:t>
+              <w:t>[</w:t>
+            </w:r>
+            <w:proofErr w:type="gramEnd"/>
+            <w:r>
+              <w:rPr>
+                <w:rFonts w:ascii="Consolas" w:hAnsi="Consolas" w:cs="Consolas"/>
+                <w:color w:val="E85D7F"/>
+                <w:sz w:val="21"/>
+                <w:szCs w:val="21"/>
+              </w:rPr>
+              <w:t>]</w:t>
             </w:r>
             <w:r>
               <w:rPr>
@@ -1501,6 +1780,8 @@
                 <w:szCs w:val="21"/>
               </w:rPr>
             </w:pPr>
+            <w:proofErr w:type="spellStart"/>
+            <w:proofErr w:type="gramStart"/>
             <w:r>
               <w:rPr>
                 <w:rFonts w:ascii="Consolas" w:hAnsi="Consolas" w:cs="Consolas"/>
@@ -1528,6 +1809,8 @@
               </w:rPr>
               <w:t>push</w:t>
             </w:r>
+            <w:proofErr w:type="spellEnd"/>
+            <w:proofErr w:type="gramEnd"/>
             <w:r>
               <w:rPr>
                 <w:rFonts w:ascii="Consolas" w:hAnsi="Consolas" w:cs="Consolas"/>
@@ -1823,8 +2106,19 @@
                 <w:sz w:val="21"/>
                 <w:szCs w:val="21"/>
               </w:rPr>
-              <w:t xml:space="preserve"> bestNumbers</w:t>
-            </w:r>
+              <w:t xml:space="preserve"> </w:t>
+            </w:r>
+            <w:proofErr w:type="spellStart"/>
+            <w:r>
+              <w:rPr>
+                <w:rFonts w:ascii="Consolas" w:hAnsi="Consolas" w:cs="Consolas"/>
+                <w:color w:val="FFFFFF"/>
+                <w:sz w:val="21"/>
+                <w:szCs w:val="21"/>
+              </w:rPr>
+              <w:t>bestNumbers</w:t>
+            </w:r>
+            <w:proofErr w:type="spellEnd"/>
             <w:r>
               <w:rPr>
                 <w:rFonts w:ascii="Consolas" w:hAnsi="Consolas" w:cs="Consolas"/>
@@ -1843,6 +2137,7 @@
               </w:rPr>
               <w:t xml:space="preserve"> </w:t>
             </w:r>
+            <w:proofErr w:type="gramStart"/>
             <w:r>
               <w:rPr>
                 <w:rFonts w:ascii="Consolas" w:hAnsi="Consolas" w:cs="Consolas"/>
@@ -1859,7 +2154,17 @@
                 <w:sz w:val="21"/>
                 <w:szCs w:val="21"/>
               </w:rPr>
-              <w:t>[]</w:t>
+              <w:t>[</w:t>
+            </w:r>
+            <w:proofErr w:type="gramEnd"/>
+            <w:r>
+              <w:rPr>
+                <w:rFonts w:ascii="Consolas" w:hAnsi="Consolas" w:cs="Consolas"/>
+                <w:color w:val="E85D7F"/>
+                <w:sz w:val="21"/>
+                <w:szCs w:val="21"/>
+              </w:rPr>
+              <w:t>]</w:t>
             </w:r>
             <w:r>
               <w:rPr>
@@ -1925,8 +2230,19 @@
                 <w:sz w:val="21"/>
                 <w:szCs w:val="21"/>
               </w:rPr>
-              <w:t xml:space="preserve"> bestLunches</w:t>
-            </w:r>
+              <w:t xml:space="preserve"> </w:t>
+            </w:r>
+            <w:proofErr w:type="spellStart"/>
+            <w:r>
+              <w:rPr>
+                <w:rFonts w:ascii="Consolas" w:hAnsi="Consolas" w:cs="Consolas"/>
+                <w:color w:val="FFFFFF"/>
+                <w:sz w:val="21"/>
+                <w:szCs w:val="21"/>
+              </w:rPr>
+              <w:t>bestLunches</w:t>
+            </w:r>
+            <w:proofErr w:type="spellEnd"/>
             <w:r>
               <w:rPr>
                 <w:rFonts w:ascii="Consolas" w:hAnsi="Consolas" w:cs="Consolas"/>
@@ -1945,6 +2261,7 @@
               </w:rPr>
               <w:t xml:space="preserve"> </w:t>
             </w:r>
+            <w:proofErr w:type="gramStart"/>
             <w:r>
               <w:rPr>
                 <w:rFonts w:ascii="Consolas" w:hAnsi="Consolas" w:cs="Consolas"/>
@@ -1961,7 +2278,17 @@
                 <w:sz w:val="21"/>
                 <w:szCs w:val="21"/>
               </w:rPr>
-              <w:t>[]</w:t>
+              <w:t>[</w:t>
+            </w:r>
+            <w:proofErr w:type="gramEnd"/>
+            <w:r>
+              <w:rPr>
+                <w:rFonts w:ascii="Consolas" w:hAnsi="Consolas" w:cs="Consolas"/>
+                <w:color w:val="E85D7F"/>
+                <w:sz w:val="21"/>
+                <w:szCs w:val="21"/>
+              </w:rPr>
+              <w:t>]</w:t>
             </w:r>
             <w:r>
               <w:rPr>
@@ -2072,8 +2399,19 @@
                 <w:sz w:val="21"/>
                 <w:szCs w:val="21"/>
               </w:rPr>
-              <w:t xml:space="preserve"> bestBreakfasts</w:t>
-            </w:r>
+              <w:t xml:space="preserve"> </w:t>
+            </w:r>
+            <w:proofErr w:type="spellStart"/>
+            <w:r>
+              <w:rPr>
+                <w:rFonts w:ascii="Consolas" w:hAnsi="Consolas" w:cs="Consolas"/>
+                <w:color w:val="FFFFFF"/>
+                <w:sz w:val="21"/>
+                <w:szCs w:val="21"/>
+              </w:rPr>
+              <w:t>bestBreakfasts</w:t>
+            </w:r>
+            <w:proofErr w:type="spellEnd"/>
             <w:r>
               <w:rPr>
                 <w:rFonts w:ascii="Consolas" w:hAnsi="Consolas" w:cs="Consolas"/>
@@ -2092,6 +2430,7 @@
               </w:rPr>
               <w:t xml:space="preserve"> </w:t>
             </w:r>
+            <w:proofErr w:type="gramStart"/>
             <w:r>
               <w:rPr>
                 <w:rFonts w:ascii="Consolas" w:hAnsi="Consolas" w:cs="Consolas"/>
@@ -2108,7 +2447,17 @@
                 <w:sz w:val="21"/>
                 <w:szCs w:val="21"/>
               </w:rPr>
-              <w:t>[]</w:t>
+              <w:t>[</w:t>
+            </w:r>
+            <w:proofErr w:type="gramEnd"/>
+            <w:r>
+              <w:rPr>
+                <w:rFonts w:ascii="Consolas" w:hAnsi="Consolas" w:cs="Consolas"/>
+                <w:color w:val="E85D7F"/>
+                <w:sz w:val="21"/>
+                <w:szCs w:val="21"/>
+              </w:rPr>
+              <w:t>]</w:t>
             </w:r>
             <w:r>
               <w:rPr>
@@ -2207,7 +2556,67 @@
                 <w:sz w:val="21"/>
                 <w:szCs w:val="21"/>
               </w:rPr>
-              <w:t>'tamago kake gohan'</w:t>
+              <w:t>'</w:t>
+            </w:r>
+            <w:proofErr w:type="spellStart"/>
+            <w:r>
+              <w:rPr>
+                <w:rFonts w:ascii="Consolas" w:hAnsi="Consolas" w:cs="Consolas"/>
+                <w:color w:val="FFE083"/>
+                <w:sz w:val="21"/>
+                <w:szCs w:val="21"/>
+              </w:rPr>
+              <w:t>tamago</w:t>
+            </w:r>
+            <w:proofErr w:type="spellEnd"/>
+            <w:r>
+              <w:rPr>
+                <w:rFonts w:ascii="Consolas" w:hAnsi="Consolas" w:cs="Consolas"/>
+                <w:color w:val="FFE083"/>
+                <w:sz w:val="21"/>
+                <w:szCs w:val="21"/>
+              </w:rPr>
+              <w:t xml:space="preserve"> </w:t>
+            </w:r>
+            <w:proofErr w:type="spellStart"/>
+            <w:r>
+              <w:rPr>
+                <w:rFonts w:ascii="Consolas" w:hAnsi="Consolas" w:cs="Consolas"/>
+                <w:color w:val="FFE083"/>
+                <w:sz w:val="21"/>
+                <w:szCs w:val="21"/>
+              </w:rPr>
+              <w:t>kake</w:t>
+            </w:r>
+            <w:proofErr w:type="spellEnd"/>
+            <w:r>
+              <w:rPr>
+                <w:rFonts w:ascii="Consolas" w:hAnsi="Consolas" w:cs="Consolas"/>
+                <w:color w:val="FFE083"/>
+                <w:sz w:val="21"/>
+                <w:szCs w:val="21"/>
+              </w:rPr>
+              <w:t xml:space="preserve"> </w:t>
+            </w:r>
+            <w:proofErr w:type="spellStart"/>
+            <w:r>
+              <w:rPr>
+                <w:rFonts w:ascii="Consolas" w:hAnsi="Consolas" w:cs="Consolas"/>
+                <w:color w:val="FFE083"/>
+                <w:sz w:val="21"/>
+                <w:szCs w:val="21"/>
+              </w:rPr>
+              <w:t>gohan</w:t>
+            </w:r>
+            <w:proofErr w:type="spellEnd"/>
+            <w:r>
+              <w:rPr>
+                <w:rFonts w:ascii="Consolas" w:hAnsi="Consolas" w:cs="Consolas"/>
+                <w:color w:val="FFE083"/>
+                <w:sz w:val="21"/>
+                <w:szCs w:val="21"/>
+              </w:rPr>
+              <w:t>'</w:t>
             </w:r>
             <w:r>
               <w:rPr>
@@ -2273,8 +2682,19 @@
                 <w:sz w:val="21"/>
                 <w:szCs w:val="21"/>
               </w:rPr>
-              <w:t xml:space="preserve"> bestBooleans</w:t>
-            </w:r>
+              <w:t xml:space="preserve"> </w:t>
+            </w:r>
+            <w:proofErr w:type="spellStart"/>
+            <w:r>
+              <w:rPr>
+                <w:rFonts w:ascii="Consolas" w:hAnsi="Consolas" w:cs="Consolas"/>
+                <w:color w:val="FFFFFF"/>
+                <w:sz w:val="21"/>
+                <w:szCs w:val="21"/>
+              </w:rPr>
+              <w:t>bestBooleans</w:t>
+            </w:r>
+            <w:proofErr w:type="spellEnd"/>
             <w:r>
               <w:rPr>
                 <w:rFonts w:ascii="Consolas" w:hAnsi="Consolas" w:cs="Consolas"/>
@@ -2293,6 +2713,8 @@
               </w:rPr>
               <w:t xml:space="preserve"> </w:t>
             </w:r>
+            <w:proofErr w:type="spellStart"/>
+            <w:proofErr w:type="gramStart"/>
             <w:r>
               <w:rPr>
                 <w:rFonts w:ascii="Consolas" w:hAnsi="Consolas" w:cs="Consolas"/>
@@ -2302,14 +2724,25 @@
               </w:rPr>
               <w:t>boolean</w:t>
             </w:r>
-            <w:r>
-              <w:rPr>
-                <w:rFonts w:ascii="Consolas" w:hAnsi="Consolas" w:cs="Consolas"/>
-                <w:color w:val="E85D7F"/>
-                <w:sz w:val="21"/>
-                <w:szCs w:val="21"/>
-              </w:rPr>
-              <w:t>[]</w:t>
+            <w:proofErr w:type="spellEnd"/>
+            <w:r>
+              <w:rPr>
+                <w:rFonts w:ascii="Consolas" w:hAnsi="Consolas" w:cs="Consolas"/>
+                <w:color w:val="E85D7F"/>
+                <w:sz w:val="21"/>
+                <w:szCs w:val="21"/>
+              </w:rPr>
+              <w:t>[</w:t>
+            </w:r>
+            <w:proofErr w:type="gramEnd"/>
+            <w:r>
+              <w:rPr>
+                <w:rFonts w:ascii="Consolas" w:hAnsi="Consolas" w:cs="Consolas"/>
+                <w:color w:val="E85D7F"/>
+                <w:sz w:val="21"/>
+                <w:szCs w:val="21"/>
+              </w:rPr>
+              <w:t>]</w:t>
             </w:r>
             <w:r>
               <w:rPr>
@@ -2454,7 +2887,23 @@
           <w:rFonts w:ascii="AppleSystemUIFont" w:hAnsi="AppleSystemUIFont" w:cs="AppleSystemUIFont"/>
           <w:lang w:val="en-US"/>
         </w:rPr>
-        <w:t>Done using [][]</w:t>
+        <w:t xml:space="preserve">Done using </w:t>
+      </w:r>
+      <w:proofErr w:type="gramStart"/>
+      <w:r>
+        <w:rPr>
+          <w:rFonts w:ascii="AppleSystemUIFont" w:hAnsi="AppleSystemUIFont" w:cs="AppleSystemUIFont"/>
+          <w:lang w:val="en-US"/>
+        </w:rPr>
+        <w:t>[][</w:t>
+      </w:r>
+      <w:proofErr w:type="gramEnd"/>
+      <w:r>
+        <w:rPr>
+          <w:rFonts w:ascii="AppleSystemUIFont" w:hAnsi="AppleSystemUIFont" w:cs="AppleSystemUIFont"/>
+          <w:lang w:val="en-US"/>
+        </w:rPr>
+        <w:t>]</w:t>
       </w:r>
     </w:p>
     <w:tbl>
@@ -2498,8 +2947,19 @@
                 <w:sz w:val="21"/>
                 <w:szCs w:val="21"/>
               </w:rPr>
-              <w:t xml:space="preserve"> arr</w:t>
-            </w:r>
+              <w:t xml:space="preserve"> </w:t>
+            </w:r>
+            <w:proofErr w:type="spellStart"/>
+            <w:r>
+              <w:rPr>
+                <w:rFonts w:ascii="Consolas" w:hAnsi="Consolas" w:cs="Consolas"/>
+                <w:color w:val="FFFFFF"/>
+                <w:sz w:val="21"/>
+                <w:szCs w:val="21"/>
+              </w:rPr>
+              <w:t>arr</w:t>
+            </w:r>
+            <w:proofErr w:type="spellEnd"/>
             <w:r>
               <w:rPr>
                 <w:rFonts w:ascii="Consolas" w:hAnsi="Consolas" w:cs="Consolas"/>
@@ -2518,6 +2978,7 @@
               </w:rPr>
               <w:t xml:space="preserve"> </w:t>
             </w:r>
+            <w:proofErr w:type="gramStart"/>
             <w:r>
               <w:rPr>
                 <w:rFonts w:ascii="Consolas" w:hAnsi="Consolas" w:cs="Consolas"/>
@@ -2534,7 +2995,17 @@
                 <w:sz w:val="21"/>
                 <w:szCs w:val="21"/>
               </w:rPr>
-              <w:t>[][]</w:t>
+              <w:t>[</w:t>
+            </w:r>
+            <w:proofErr w:type="gramEnd"/>
+            <w:r>
+              <w:rPr>
+                <w:rFonts w:ascii="Consolas" w:hAnsi="Consolas" w:cs="Consolas"/>
+                <w:color w:val="E85D7F"/>
+                <w:sz w:val="21"/>
+                <w:szCs w:val="21"/>
+              </w:rPr>
+              <w:t>][]</w:t>
             </w:r>
             <w:r>
               <w:rPr>
@@ -2767,8 +3238,19 @@
                 <w:sz w:val="21"/>
                 <w:szCs w:val="21"/>
               </w:rPr>
-              <w:t xml:space="preserve"> bestNumbers</w:t>
-            </w:r>
+              <w:t xml:space="preserve"> </w:t>
+            </w:r>
+            <w:proofErr w:type="spellStart"/>
+            <w:r>
+              <w:rPr>
+                <w:rFonts w:ascii="Consolas" w:hAnsi="Consolas" w:cs="Consolas"/>
+                <w:color w:val="FFFFFF"/>
+                <w:sz w:val="21"/>
+                <w:szCs w:val="21"/>
+              </w:rPr>
+              <w:t>bestNumbers</w:t>
+            </w:r>
+            <w:proofErr w:type="spellEnd"/>
             <w:r>
               <w:rPr>
                 <w:rFonts w:ascii="Consolas" w:hAnsi="Consolas" w:cs="Consolas"/>
@@ -2787,6 +3269,7 @@
               </w:rPr>
               <w:t xml:space="preserve"> </w:t>
             </w:r>
+            <w:proofErr w:type="gramStart"/>
             <w:r>
               <w:rPr>
                 <w:rFonts w:ascii="Consolas" w:hAnsi="Consolas" w:cs="Consolas"/>
@@ -2803,7 +3286,17 @@
                 <w:sz w:val="21"/>
                 <w:szCs w:val="21"/>
               </w:rPr>
-              <w:t>[]</w:t>
+              <w:t>[</w:t>
+            </w:r>
+            <w:proofErr w:type="gramEnd"/>
+            <w:r>
+              <w:rPr>
+                <w:rFonts w:ascii="Consolas" w:hAnsi="Consolas" w:cs="Consolas"/>
+                <w:color w:val="E85D7F"/>
+                <w:sz w:val="21"/>
+                <w:szCs w:val="21"/>
+              </w:rPr>
+              <w:t>]</w:t>
             </w:r>
             <w:r>
               <w:rPr>
@@ -2869,8 +3362,19 @@
                 <w:sz w:val="21"/>
                 <w:szCs w:val="21"/>
               </w:rPr>
-              <w:t xml:space="preserve"> bestLunches</w:t>
-            </w:r>
+              <w:t xml:space="preserve"> </w:t>
+            </w:r>
+            <w:proofErr w:type="spellStart"/>
+            <w:r>
+              <w:rPr>
+                <w:rFonts w:ascii="Consolas" w:hAnsi="Consolas" w:cs="Consolas"/>
+                <w:color w:val="FFFFFF"/>
+                <w:sz w:val="21"/>
+                <w:szCs w:val="21"/>
+              </w:rPr>
+              <w:t>bestLunches</w:t>
+            </w:r>
+            <w:proofErr w:type="spellEnd"/>
             <w:r>
               <w:rPr>
                 <w:rFonts w:ascii="Consolas" w:hAnsi="Consolas" w:cs="Consolas"/>
@@ -2889,6 +3393,7 @@
               </w:rPr>
               <w:t xml:space="preserve"> </w:t>
             </w:r>
+            <w:proofErr w:type="gramStart"/>
             <w:r>
               <w:rPr>
                 <w:rFonts w:ascii="Consolas" w:hAnsi="Consolas" w:cs="Consolas"/>
@@ -2905,7 +3410,17 @@
                 <w:sz w:val="21"/>
                 <w:szCs w:val="21"/>
               </w:rPr>
-              <w:t>[]</w:t>
+              <w:t>[</w:t>
+            </w:r>
+            <w:proofErr w:type="gramEnd"/>
+            <w:r>
+              <w:rPr>
+                <w:rFonts w:ascii="Consolas" w:hAnsi="Consolas" w:cs="Consolas"/>
+                <w:color w:val="E85D7F"/>
+                <w:sz w:val="21"/>
+                <w:szCs w:val="21"/>
+              </w:rPr>
+              <w:t>]</w:t>
             </w:r>
             <w:r>
               <w:rPr>
@@ -3016,8 +3531,19 @@
                 <w:sz w:val="21"/>
                 <w:szCs w:val="21"/>
               </w:rPr>
-              <w:t xml:space="preserve"> bestBreakfasts</w:t>
-            </w:r>
+              <w:t xml:space="preserve"> </w:t>
+            </w:r>
+            <w:proofErr w:type="spellStart"/>
+            <w:r>
+              <w:rPr>
+                <w:rFonts w:ascii="Consolas" w:hAnsi="Consolas" w:cs="Consolas"/>
+                <w:color w:val="FFFFFF"/>
+                <w:sz w:val="21"/>
+                <w:szCs w:val="21"/>
+              </w:rPr>
+              <w:t>bestBreakfasts</w:t>
+            </w:r>
+            <w:proofErr w:type="spellEnd"/>
             <w:r>
               <w:rPr>
                 <w:rFonts w:ascii="Consolas" w:hAnsi="Consolas" w:cs="Consolas"/>
@@ -3036,6 +3562,7 @@
               </w:rPr>
               <w:t xml:space="preserve"> </w:t>
             </w:r>
+            <w:proofErr w:type="gramStart"/>
             <w:r>
               <w:rPr>
                 <w:rFonts w:ascii="Consolas" w:hAnsi="Consolas" w:cs="Consolas"/>
@@ -3052,26 +3579,36 @@
                 <w:sz w:val="21"/>
                 <w:szCs w:val="21"/>
               </w:rPr>
-              <w:t>[]=</w:t>
-            </w:r>
-            <w:r>
-              <w:rPr>
-                <w:rFonts w:ascii="Consolas" w:hAnsi="Consolas" w:cs="Consolas"/>
-                <w:color w:val="FFFFFF"/>
-                <w:sz w:val="21"/>
-                <w:szCs w:val="21"/>
-              </w:rPr>
-              <w:t xml:space="preserve"> </w:t>
-            </w:r>
-            <w:r>
-              <w:rPr>
-                <w:rFonts w:ascii="Consolas" w:hAnsi="Consolas" w:cs="Consolas"/>
-                <w:color w:val="E85D7F"/>
-                <w:sz w:val="21"/>
-                <w:szCs w:val="21"/>
-              </w:rPr>
               <w:t>[</w:t>
             </w:r>
+            <w:proofErr w:type="gramEnd"/>
+            <w:r>
+              <w:rPr>
+                <w:rFonts w:ascii="Consolas" w:hAnsi="Consolas" w:cs="Consolas"/>
+                <w:color w:val="E85D7F"/>
+                <w:sz w:val="21"/>
+                <w:szCs w:val="21"/>
+              </w:rPr>
+              <w:t>]=</w:t>
+            </w:r>
+            <w:r>
+              <w:rPr>
+                <w:rFonts w:ascii="Consolas" w:hAnsi="Consolas" w:cs="Consolas"/>
+                <w:color w:val="FFFFFF"/>
+                <w:sz w:val="21"/>
+                <w:szCs w:val="21"/>
+              </w:rPr>
+              <w:t xml:space="preserve"> </w:t>
+            </w:r>
+            <w:r>
+              <w:rPr>
+                <w:rFonts w:ascii="Consolas" w:hAnsi="Consolas" w:cs="Consolas"/>
+                <w:color w:val="E85D7F"/>
+                <w:sz w:val="21"/>
+                <w:szCs w:val="21"/>
+              </w:rPr>
+              <w:t>[</w:t>
+            </w:r>
             <w:r>
               <w:rPr>
                 <w:rFonts w:ascii="Consolas" w:hAnsi="Consolas" w:cs="Consolas"/>
@@ -3133,7 +3670,67 @@
                 <w:sz w:val="21"/>
                 <w:szCs w:val="21"/>
               </w:rPr>
-              <w:t>'tamago kake gohan'</w:t>
+              <w:t>'</w:t>
+            </w:r>
+            <w:proofErr w:type="spellStart"/>
+            <w:r>
+              <w:rPr>
+                <w:rFonts w:ascii="Consolas" w:hAnsi="Consolas" w:cs="Consolas"/>
+                <w:color w:val="FFE083"/>
+                <w:sz w:val="21"/>
+                <w:szCs w:val="21"/>
+              </w:rPr>
+              <w:t>tamago</w:t>
+            </w:r>
+            <w:proofErr w:type="spellEnd"/>
+            <w:r>
+              <w:rPr>
+                <w:rFonts w:ascii="Consolas" w:hAnsi="Consolas" w:cs="Consolas"/>
+                <w:color w:val="FFE083"/>
+                <w:sz w:val="21"/>
+                <w:szCs w:val="21"/>
+              </w:rPr>
+              <w:t xml:space="preserve"> </w:t>
+            </w:r>
+            <w:proofErr w:type="spellStart"/>
+            <w:r>
+              <w:rPr>
+                <w:rFonts w:ascii="Consolas" w:hAnsi="Consolas" w:cs="Consolas"/>
+                <w:color w:val="FFE083"/>
+                <w:sz w:val="21"/>
+                <w:szCs w:val="21"/>
+              </w:rPr>
+              <w:t>kake</w:t>
+            </w:r>
+            <w:proofErr w:type="spellEnd"/>
+            <w:r>
+              <w:rPr>
+                <w:rFonts w:ascii="Consolas" w:hAnsi="Consolas" w:cs="Consolas"/>
+                <w:color w:val="FFE083"/>
+                <w:sz w:val="21"/>
+                <w:szCs w:val="21"/>
+              </w:rPr>
+              <w:t xml:space="preserve"> </w:t>
+            </w:r>
+            <w:proofErr w:type="spellStart"/>
+            <w:r>
+              <w:rPr>
+                <w:rFonts w:ascii="Consolas" w:hAnsi="Consolas" w:cs="Consolas"/>
+                <w:color w:val="FFE083"/>
+                <w:sz w:val="21"/>
+                <w:szCs w:val="21"/>
+              </w:rPr>
+              <w:t>gohan</w:t>
+            </w:r>
+            <w:proofErr w:type="spellEnd"/>
+            <w:r>
+              <w:rPr>
+                <w:rFonts w:ascii="Consolas" w:hAnsi="Consolas" w:cs="Consolas"/>
+                <w:color w:val="FFE083"/>
+                <w:sz w:val="21"/>
+                <w:szCs w:val="21"/>
+              </w:rPr>
+              <w:t>'</w:t>
             </w:r>
             <w:r>
               <w:rPr>
@@ -3199,8 +3796,19 @@
                 <w:sz w:val="21"/>
                 <w:szCs w:val="21"/>
               </w:rPr>
-              <w:t xml:space="preserve"> bestBooleans</w:t>
-            </w:r>
+              <w:t xml:space="preserve"> </w:t>
+            </w:r>
+            <w:proofErr w:type="spellStart"/>
+            <w:r>
+              <w:rPr>
+                <w:rFonts w:ascii="Consolas" w:hAnsi="Consolas" w:cs="Consolas"/>
+                <w:color w:val="FFFFFF"/>
+                <w:sz w:val="21"/>
+                <w:szCs w:val="21"/>
+              </w:rPr>
+              <w:t>bestBooleans</w:t>
+            </w:r>
+            <w:proofErr w:type="spellEnd"/>
             <w:r>
               <w:rPr>
                 <w:rFonts w:ascii="Consolas" w:hAnsi="Consolas" w:cs="Consolas"/>
@@ -3219,6 +3827,8 @@
               </w:rPr>
               <w:t xml:space="preserve"> </w:t>
             </w:r>
+            <w:proofErr w:type="spellStart"/>
+            <w:proofErr w:type="gramStart"/>
             <w:r>
               <w:rPr>
                 <w:rFonts w:ascii="Consolas" w:hAnsi="Consolas" w:cs="Consolas"/>
@@ -3228,14 +3838,25 @@
               </w:rPr>
               <w:t>boolean</w:t>
             </w:r>
-            <w:r>
-              <w:rPr>
-                <w:rFonts w:ascii="Consolas" w:hAnsi="Consolas" w:cs="Consolas"/>
-                <w:color w:val="E85D7F"/>
-                <w:sz w:val="21"/>
-                <w:szCs w:val="21"/>
-              </w:rPr>
-              <w:t>[]</w:t>
+            <w:proofErr w:type="spellEnd"/>
+            <w:r>
+              <w:rPr>
+                <w:rFonts w:ascii="Consolas" w:hAnsi="Consolas" w:cs="Consolas"/>
+                <w:color w:val="E85D7F"/>
+                <w:sz w:val="21"/>
+                <w:szCs w:val="21"/>
+              </w:rPr>
+              <w:t>[</w:t>
+            </w:r>
+            <w:proofErr w:type="gramEnd"/>
+            <w:r>
+              <w:rPr>
+                <w:rFonts w:ascii="Consolas" w:hAnsi="Consolas" w:cs="Consolas"/>
+                <w:color w:val="E85D7F"/>
+                <w:sz w:val="21"/>
+                <w:szCs w:val="21"/>
+              </w:rPr>
+              <w:t>]</w:t>
             </w:r>
             <w:r>
               <w:rPr>
@@ -3380,8 +4001,19 @@
                 <w:sz w:val="21"/>
                 <w:szCs w:val="21"/>
               </w:rPr>
-              <w:t xml:space="preserve"> bestMealPlan</w:t>
-            </w:r>
+              <w:t xml:space="preserve"> </w:t>
+            </w:r>
+            <w:proofErr w:type="spellStart"/>
+            <w:r>
+              <w:rPr>
+                <w:rFonts w:ascii="Consolas" w:hAnsi="Consolas" w:cs="Consolas"/>
+                <w:color w:val="FFFFFF"/>
+                <w:sz w:val="21"/>
+                <w:szCs w:val="21"/>
+              </w:rPr>
+              <w:t>bestMealPlan</w:t>
+            </w:r>
+            <w:proofErr w:type="spellEnd"/>
             <w:r>
               <w:rPr>
                 <w:rFonts w:ascii="Consolas" w:hAnsi="Consolas" w:cs="Consolas"/>
@@ -3400,6 +4032,7 @@
               </w:rPr>
               <w:t xml:space="preserve"> </w:t>
             </w:r>
+            <w:proofErr w:type="gramStart"/>
             <w:r>
               <w:rPr>
                 <w:rFonts w:ascii="Consolas" w:hAnsi="Consolas" w:cs="Consolas"/>
@@ -3416,7 +4049,17 @@
                 <w:sz w:val="21"/>
                 <w:szCs w:val="21"/>
               </w:rPr>
-              <w:t>[][]</w:t>
+              <w:t>[</w:t>
+            </w:r>
+            <w:proofErr w:type="gramEnd"/>
+            <w:r>
+              <w:rPr>
+                <w:rFonts w:ascii="Consolas" w:hAnsi="Consolas" w:cs="Consolas"/>
+                <w:color w:val="E85D7F"/>
+                <w:sz w:val="21"/>
+                <w:szCs w:val="21"/>
+              </w:rPr>
+              <w:t>][]</w:t>
             </w:r>
             <w:r>
               <w:rPr>
@@ -3454,6 +4097,7 @@
               </w:rPr>
               <w:t>[</w:t>
             </w:r>
+            <w:proofErr w:type="spellStart"/>
             <w:r>
               <w:rPr>
                 <w:rFonts w:ascii="Consolas" w:hAnsi="Consolas" w:cs="Consolas"/>
@@ -3463,6 +4107,7 @@
               </w:rPr>
               <w:t>bestLunches</w:t>
             </w:r>
+            <w:proofErr w:type="spellEnd"/>
             <w:r>
               <w:rPr>
                 <w:rFonts w:ascii="Consolas" w:hAnsi="Consolas" w:cs="Consolas"/>
@@ -3479,8 +4124,19 @@
                 <w:sz w:val="21"/>
                 <w:szCs w:val="21"/>
               </w:rPr>
-              <w:t xml:space="preserve"> bestBreakfasts</w:t>
-            </w:r>
+              <w:t xml:space="preserve"> </w:t>
+            </w:r>
+            <w:proofErr w:type="spellStart"/>
+            <w:r>
+              <w:rPr>
+                <w:rFonts w:ascii="Consolas" w:hAnsi="Consolas" w:cs="Consolas"/>
+                <w:color w:val="FFFFFF"/>
+                <w:sz w:val="21"/>
+                <w:szCs w:val="21"/>
+              </w:rPr>
+              <w:t>bestBreakfasts</w:t>
+            </w:r>
+            <w:proofErr w:type="spellEnd"/>
             <w:r>
               <w:rPr>
                 <w:rFonts w:ascii="Consolas" w:hAnsi="Consolas" w:cs="Consolas"/>
@@ -3581,8 +4237,19 @@
                 <w:sz w:val="21"/>
                 <w:szCs w:val="21"/>
               </w:rPr>
-              <w:t xml:space="preserve"> bestBooleansTwice</w:t>
-            </w:r>
+              <w:t xml:space="preserve"> </w:t>
+            </w:r>
+            <w:proofErr w:type="spellStart"/>
+            <w:r>
+              <w:rPr>
+                <w:rFonts w:ascii="Consolas" w:hAnsi="Consolas" w:cs="Consolas"/>
+                <w:color w:val="FFFFFF"/>
+                <w:sz w:val="21"/>
+                <w:szCs w:val="21"/>
+              </w:rPr>
+              <w:t>bestBooleansTwice</w:t>
+            </w:r>
+            <w:proofErr w:type="spellEnd"/>
             <w:r>
               <w:rPr>
                 <w:rFonts w:ascii="Consolas" w:hAnsi="Consolas" w:cs="Consolas"/>
@@ -3601,6 +4268,8 @@
               </w:rPr>
               <w:t xml:space="preserve"> </w:t>
             </w:r>
+            <w:proofErr w:type="spellStart"/>
+            <w:proofErr w:type="gramStart"/>
             <w:r>
               <w:rPr>
                 <w:rFonts w:ascii="Consolas" w:hAnsi="Consolas" w:cs="Consolas"/>
@@ -3610,14 +4279,25 @@
               </w:rPr>
               <w:t>boolean</w:t>
             </w:r>
-            <w:r>
-              <w:rPr>
-                <w:rFonts w:ascii="Consolas" w:hAnsi="Consolas" w:cs="Consolas"/>
-                <w:color w:val="E85D7F"/>
-                <w:sz w:val="21"/>
-                <w:szCs w:val="21"/>
-              </w:rPr>
-              <w:t>[][]</w:t>
+            <w:proofErr w:type="spellEnd"/>
+            <w:r>
+              <w:rPr>
+                <w:rFonts w:ascii="Consolas" w:hAnsi="Consolas" w:cs="Consolas"/>
+                <w:color w:val="E85D7F"/>
+                <w:sz w:val="21"/>
+                <w:szCs w:val="21"/>
+              </w:rPr>
+              <w:t>[</w:t>
+            </w:r>
+            <w:proofErr w:type="gramEnd"/>
+            <w:r>
+              <w:rPr>
+                <w:rFonts w:ascii="Consolas" w:hAnsi="Consolas" w:cs="Consolas"/>
+                <w:color w:val="E85D7F"/>
+                <w:sz w:val="21"/>
+                <w:szCs w:val="21"/>
+              </w:rPr>
+              <w:t>][]</w:t>
             </w:r>
             <w:r>
               <w:rPr>
@@ -3655,6 +4335,7 @@
               </w:rPr>
               <w:t>[</w:t>
             </w:r>
+            <w:proofErr w:type="spellStart"/>
             <w:r>
               <w:rPr>
                 <w:rFonts w:ascii="Consolas" w:hAnsi="Consolas" w:cs="Consolas"/>
@@ -3664,6 +4345,7 @@
               </w:rPr>
               <w:t>bestBooleans</w:t>
             </w:r>
+            <w:proofErr w:type="spellEnd"/>
             <w:r>
               <w:rPr>
                 <w:rFonts w:ascii="Consolas" w:hAnsi="Consolas" w:cs="Consolas"/>
@@ -3680,8 +4362,19 @@
                 <w:sz w:val="21"/>
                 <w:szCs w:val="21"/>
               </w:rPr>
-              <w:t xml:space="preserve"> bestBooleans</w:t>
-            </w:r>
+              <w:t xml:space="preserve"> </w:t>
+            </w:r>
+            <w:proofErr w:type="spellStart"/>
+            <w:r>
+              <w:rPr>
+                <w:rFonts w:ascii="Consolas" w:hAnsi="Consolas" w:cs="Consolas"/>
+                <w:color w:val="FFFFFF"/>
+                <w:sz w:val="21"/>
+                <w:szCs w:val="21"/>
+              </w:rPr>
+              <w:t>bestBooleans</w:t>
+            </w:r>
+            <w:proofErr w:type="spellEnd"/>
             <w:r>
               <w:rPr>
                 <w:rFonts w:ascii="Consolas" w:hAnsi="Consolas" w:cs="Consolas"/>
@@ -3719,8 +4412,19 @@
                 <w:sz w:val="21"/>
                 <w:szCs w:val="21"/>
               </w:rPr>
-              <w:t xml:space="preserve"> numbersMulti</w:t>
-            </w:r>
+              <w:t xml:space="preserve"> </w:t>
+            </w:r>
+            <w:proofErr w:type="spellStart"/>
+            <w:r>
+              <w:rPr>
+                <w:rFonts w:ascii="Consolas" w:hAnsi="Consolas" w:cs="Consolas"/>
+                <w:color w:val="FFFFFF"/>
+                <w:sz w:val="21"/>
+                <w:szCs w:val="21"/>
+              </w:rPr>
+              <w:t>numbersMulti</w:t>
+            </w:r>
+            <w:proofErr w:type="spellEnd"/>
             <w:r>
               <w:rPr>
                 <w:rFonts w:ascii="Consolas" w:hAnsi="Consolas" w:cs="Consolas"/>
@@ -3739,6 +4443,7 @@
               </w:rPr>
               <w:t xml:space="preserve"> </w:t>
             </w:r>
+            <w:proofErr w:type="gramStart"/>
             <w:r>
               <w:rPr>
                 <w:rFonts w:ascii="Consolas" w:hAnsi="Consolas" w:cs="Consolas"/>
@@ -3755,7 +4460,17 @@
                 <w:sz w:val="21"/>
                 <w:szCs w:val="21"/>
               </w:rPr>
-              <w:t>[][][]</w:t>
+              <w:t>[</w:t>
+            </w:r>
+            <w:proofErr w:type="gramEnd"/>
+            <w:r>
+              <w:rPr>
+                <w:rFonts w:ascii="Consolas" w:hAnsi="Consolas" w:cs="Consolas"/>
+                <w:color w:val="E85D7F"/>
+                <w:sz w:val="21"/>
+                <w:szCs w:val="21"/>
+              </w:rPr>
+              <w:t>][][]</w:t>
             </w:r>
             <w:r>
               <w:rPr>
@@ -3829,6 +4544,7 @@
               </w:rPr>
               <w:t>[[7],</w:t>
             </w:r>
+            <w:proofErr w:type="spellStart"/>
             <w:r>
               <w:rPr>
                 <w:rFonts w:ascii="Consolas" w:hAnsi="Consolas" w:cs="Consolas"/>
@@ -3838,6 +4554,7 @@
               </w:rPr>
               <w:t>bestNumbers</w:t>
             </w:r>
+            <w:proofErr w:type="spellEnd"/>
             <w:r>
               <w:rPr>
                 <w:rFonts w:ascii="Consolas" w:hAnsi="Consolas" w:cs="Consolas"/>
@@ -3956,11 +4673,19 @@
           <w:szCs w:val="28"/>
         </w:rPr>
       </w:pPr>
+      <w:proofErr w:type="gramStart"/>
       <w:r>
         <w:rPr>
           <w:color w:val="000000" w:themeColor="text1"/>
         </w:rPr>
-        <w:t>Has .length properties</w:t>
+        <w:t>Has .length</w:t>
+      </w:r>
+      <w:proofErr w:type="gramEnd"/>
+      <w:r>
+        <w:rPr>
+          <w:color w:val="000000" w:themeColor="text1"/>
+        </w:rPr>
+        <w:t xml:space="preserve"> properties</w:t>
       </w:r>
     </w:p>
     <w:p>
@@ -3980,8 +4705,16 @@
         <w:rPr>
           <w:color w:val="000000" w:themeColor="text1"/>
         </w:rPr>
-        <w:t>Can access element using [index]</w:t>
+        <w:t>Can access element using [</w:t>
       </w:r>
+      <w:proofErr w:type="gramStart"/>
+      <w:r>
+        <w:rPr>
+          <w:color w:val="000000" w:themeColor="text1"/>
+        </w:rPr>
+        <w:t>index]</w:t>
+      </w:r>
+      <w:proofErr w:type="gramEnd"/>
     </w:p>
     <w:p>
       <w:pPr>
@@ -4199,6 +4932,7 @@
               </w:rPr>
               <w:t>'bye'</w:t>
             </w:r>
+            <w:proofErr w:type="gramStart"/>
             <w:r>
               <w:rPr>
                 <w:rFonts w:ascii="Consolas" w:hAnsi="Consolas" w:cs="Consolas"/>
@@ -4208,6 +4942,7 @@
               </w:rPr>
               <w:t>];</w:t>
             </w:r>
+            <w:proofErr w:type="gramEnd"/>
           </w:p>
           <w:p>
             <w:pPr>
@@ -4236,8 +4971,19 @@
                 <w:sz w:val="21"/>
                 <w:szCs w:val="21"/>
               </w:rPr>
-              <w:t xml:space="preserve"> arr</w:t>
-            </w:r>
+              <w:t xml:space="preserve"> </w:t>
+            </w:r>
+            <w:proofErr w:type="spellStart"/>
+            <w:r>
+              <w:rPr>
+                <w:rFonts w:ascii="Consolas" w:hAnsi="Consolas" w:cs="Consolas"/>
+                <w:color w:val="FFFFFF"/>
+                <w:sz w:val="21"/>
+                <w:szCs w:val="21"/>
+              </w:rPr>
+              <w:t>arr</w:t>
+            </w:r>
+            <w:proofErr w:type="spellEnd"/>
             <w:r>
               <w:rPr>
                 <w:rFonts w:ascii="Consolas" w:hAnsi="Consolas" w:cs="Consolas"/>
@@ -4256,6 +5002,7 @@
               </w:rPr>
               <w:t xml:space="preserve"> </w:t>
             </w:r>
+            <w:proofErr w:type="gramStart"/>
             <w:r>
               <w:rPr>
                 <w:rFonts w:ascii="Consolas" w:hAnsi="Consolas" w:cs="Consolas"/>
@@ -4272,7 +5019,17 @@
                 <w:sz w:val="21"/>
                 <w:szCs w:val="21"/>
               </w:rPr>
-              <w:t>[]</w:t>
+              <w:t>[</w:t>
+            </w:r>
+            <w:proofErr w:type="gramEnd"/>
+            <w:r>
+              <w:rPr>
+                <w:rFonts w:ascii="Consolas" w:hAnsi="Consolas" w:cs="Consolas"/>
+                <w:color w:val="E85D7F"/>
+                <w:sz w:val="21"/>
+                <w:szCs w:val="21"/>
+              </w:rPr>
+              <w:t>]</w:t>
             </w:r>
             <w:r>
               <w:rPr>
@@ -4317,7 +5074,17 @@
                 <w:sz w:val="21"/>
                 <w:szCs w:val="21"/>
               </w:rPr>
-              <w:t>'there'</w:t>
+              <w:t>'</w:t>
+            </w:r>
+            <w:proofErr w:type="spellStart"/>
+            <w:r>
+              <w:rPr>
+                <w:rFonts w:ascii="Consolas" w:hAnsi="Consolas" w:cs="Consolas"/>
+                <w:color w:val="FFE083"/>
+                <w:sz w:val="21"/>
+                <w:szCs w:val="21"/>
+              </w:rPr>
+              <w:t>there'</w:t>
             </w:r>
             <w:r>
               <w:rPr>
@@ -4335,7 +5102,17 @@
                 <w:sz w:val="21"/>
                 <w:szCs w:val="21"/>
               </w:rPr>
-              <w:t>'there'</w:t>
+              <w:t>'there</w:t>
+            </w:r>
+            <w:proofErr w:type="spellEnd"/>
+            <w:r>
+              <w:rPr>
+                <w:rFonts w:ascii="Consolas" w:hAnsi="Consolas" w:cs="Consolas"/>
+                <w:color w:val="FFE083"/>
+                <w:sz w:val="21"/>
+                <w:szCs w:val="21"/>
+              </w:rPr>
+              <w:t>'</w:t>
             </w:r>
             <w:r>
               <w:rPr>
@@ -4494,8 +5271,19 @@
                 <w:sz w:val="21"/>
                 <w:szCs w:val="21"/>
               </w:rPr>
-              <w:t xml:space="preserve"> arr</w:t>
-            </w:r>
+              <w:t xml:space="preserve"> </w:t>
+            </w:r>
+            <w:proofErr w:type="spellStart"/>
+            <w:r>
+              <w:rPr>
+                <w:rFonts w:ascii="Consolas" w:hAnsi="Consolas" w:cs="Consolas"/>
+                <w:color w:val="FFFFFF"/>
+                <w:sz w:val="21"/>
+                <w:szCs w:val="21"/>
+              </w:rPr>
+              <w:t>arr</w:t>
+            </w:r>
+            <w:proofErr w:type="spellEnd"/>
             <w:r>
               <w:rPr>
                 <w:rFonts w:ascii="Consolas" w:hAnsi="Consolas" w:cs="Consolas"/>
@@ -4604,8 +5392,19 @@
                 <w:sz w:val="21"/>
                 <w:szCs w:val="21"/>
               </w:rPr>
-              <w:t xml:space="preserve"> numbersTuple</w:t>
-            </w:r>
+              <w:t xml:space="preserve"> </w:t>
+            </w:r>
+            <w:proofErr w:type="spellStart"/>
+            <w:r>
+              <w:rPr>
+                <w:rFonts w:ascii="Consolas" w:hAnsi="Consolas" w:cs="Consolas"/>
+                <w:color w:val="FFFFFF"/>
+                <w:sz w:val="21"/>
+                <w:szCs w:val="21"/>
+              </w:rPr>
+              <w:t>numbersTuple</w:t>
+            </w:r>
+            <w:proofErr w:type="spellEnd"/>
             <w:r>
               <w:rPr>
                 <w:rFonts w:ascii="Consolas" w:hAnsi="Consolas" w:cs="Consolas"/>
@@ -4757,7 +5556,27 @@
                 <w:sz w:val="21"/>
                 <w:szCs w:val="21"/>
               </w:rPr>
-              <w:t>// Type Error! numbersTuple should only have three elements.</w:t>
+              <w:t xml:space="preserve">// Type Error! </w:t>
+            </w:r>
+            <w:proofErr w:type="spellStart"/>
+            <w:r>
+              <w:rPr>
+                <w:rFonts w:ascii="Consolas" w:hAnsi="Consolas" w:cs="Consolas"/>
+                <w:color w:val="939598"/>
+                <w:sz w:val="21"/>
+                <w:szCs w:val="21"/>
+              </w:rPr>
+              <w:t>numbersTuple</w:t>
+            </w:r>
+            <w:proofErr w:type="spellEnd"/>
+            <w:r>
+              <w:rPr>
+                <w:rFonts w:ascii="Consolas" w:hAnsi="Consolas" w:cs="Consolas"/>
+                <w:color w:val="939598"/>
+                <w:sz w:val="21"/>
+                <w:szCs w:val="21"/>
+              </w:rPr>
+              <w:t xml:space="preserve"> should only have three elements.</w:t>
             </w:r>
           </w:p>
           <w:p>
@@ -4787,8 +5606,19 @@
                 <w:sz w:val="21"/>
                 <w:szCs w:val="21"/>
               </w:rPr>
-              <w:t xml:space="preserve"> mixedTuple</w:t>
-            </w:r>
+              <w:t xml:space="preserve"> </w:t>
+            </w:r>
+            <w:proofErr w:type="spellStart"/>
+            <w:r>
+              <w:rPr>
+                <w:rFonts w:ascii="Consolas" w:hAnsi="Consolas" w:cs="Consolas"/>
+                <w:color w:val="FFFFFF"/>
+                <w:sz w:val="21"/>
+                <w:szCs w:val="21"/>
+              </w:rPr>
+              <w:t>mixedTuple</w:t>
+            </w:r>
+            <w:proofErr w:type="spellEnd"/>
             <w:r>
               <w:rPr>
                 <w:rFonts w:ascii="Consolas" w:hAnsi="Consolas" w:cs="Consolas"/>
@@ -4870,6 +5700,7 @@
               </w:rPr>
               <w:t xml:space="preserve"> </w:t>
             </w:r>
+            <w:proofErr w:type="spellStart"/>
             <w:r>
               <w:rPr>
                 <w:rFonts w:ascii="Consolas" w:hAnsi="Consolas" w:cs="Consolas"/>
@@ -4879,6 +5710,7 @@
               </w:rPr>
               <w:t>boolean</w:t>
             </w:r>
+            <w:proofErr w:type="spellEnd"/>
             <w:r>
               <w:rPr>
                 <w:rFonts w:ascii="Consolas" w:hAnsi="Consolas" w:cs="Consolas"/>
@@ -5003,7 +5835,27 @@
                 <w:sz w:val="21"/>
                 <w:szCs w:val="21"/>
               </w:rPr>
-              <w:t xml:space="preserve">// Type Error! The first elements should be a number, the second a string, and the third a boolean. </w:t>
+              <w:t xml:space="preserve">// Type Error! The first elements should be a number, the second a string, and the third a </w:t>
+            </w:r>
+            <w:proofErr w:type="spellStart"/>
+            <w:r>
+              <w:rPr>
+                <w:rFonts w:ascii="Consolas" w:hAnsi="Consolas" w:cs="Consolas"/>
+                <w:color w:val="939598"/>
+                <w:sz w:val="21"/>
+                <w:szCs w:val="21"/>
+              </w:rPr>
+              <w:t>boolean</w:t>
+            </w:r>
+            <w:proofErr w:type="spellEnd"/>
+            <w:r>
+              <w:rPr>
+                <w:rFonts w:ascii="Consolas" w:hAnsi="Consolas" w:cs="Consolas"/>
+                <w:color w:val="939598"/>
+                <w:sz w:val="21"/>
+                <w:szCs w:val="21"/>
+              </w:rPr>
+              <w:t xml:space="preserve">. </w:t>
             </w:r>
           </w:p>
           <w:p>
@@ -5030,9 +5882,11 @@
       </w:r>
     </w:p>
     <w:p>
+      <w:proofErr w:type="spellStart"/>
       <w:r>
         <w:t>Exericse</w:t>
       </w:r>
+      <w:proofErr w:type="spellEnd"/>
     </w:p>
     <w:p/>
     <w:tbl>
@@ -5076,8 +5930,20 @@
                 <w:sz w:val="21"/>
                 <w:szCs w:val="21"/>
               </w:rPr>
-              <w:t xml:space="preserve"> favoriteCoordinates</w:t>
-            </w:r>
+              <w:t xml:space="preserve"> </w:t>
+            </w:r>
+            <w:proofErr w:type="spellStart"/>
+            <w:proofErr w:type="gramStart"/>
+            <w:r>
+              <w:rPr>
+                <w:rFonts w:ascii="Consolas" w:hAnsi="Consolas" w:cs="Consolas"/>
+                <w:color w:val="FFFFFF"/>
+                <w:sz w:val="21"/>
+                <w:szCs w:val="21"/>
+              </w:rPr>
+              <w:t>favoriteCoordinates</w:t>
+            </w:r>
+            <w:proofErr w:type="spellEnd"/>
             <w:r>
               <w:rPr>
                 <w:rFonts w:ascii="Consolas" w:hAnsi="Consolas" w:cs="Consolas"/>
@@ -5087,6 +5953,7 @@
               </w:rPr>
               <w:t>:[</w:t>
             </w:r>
+            <w:proofErr w:type="gramEnd"/>
           </w:p>
           <w:p>
             <w:pPr>
@@ -5280,8 +6147,37 @@
                 <w:sz w:val="21"/>
                 <w:szCs w:val="21"/>
               </w:rPr>
+              <w:t>,</w:t>
+            </w:r>
+            <w:r>
+              <w:rPr>
+                <w:rFonts w:ascii="Consolas" w:hAnsi="Consolas" w:cs="Consolas"/>
+                <w:color w:val="FFFFFF"/>
+                <w:sz w:val="21"/>
+                <w:szCs w:val="21"/>
+              </w:rPr>
+              <w:t xml:space="preserve"> </w:t>
+            </w:r>
+            <w:r>
+              <w:rPr>
+                <w:rFonts w:ascii="Consolas" w:hAnsi="Consolas" w:cs="Consolas"/>
+                <w:color w:val="B3CCFF"/>
+                <w:sz w:val="21"/>
+                <w:szCs w:val="21"/>
+              </w:rPr>
+              <w:t>number</w:t>
+            </w:r>
+            <w:proofErr w:type="gramStart"/>
+            <w:r>
+              <w:rPr>
+                <w:rFonts w:ascii="Consolas" w:hAnsi="Consolas" w:cs="Consolas"/>
+                <w:color w:val="E85D7F"/>
+                <w:sz w:val="21"/>
+                <w:szCs w:val="21"/>
+              </w:rPr>
               <w:t>];</w:t>
             </w:r>
+            <w:proofErr w:type="gramEnd"/>
           </w:p>
           <w:p>
             <w:pPr>
@@ -5330,157 +6226,288 @@
               <w:shd w:val="clear" w:color="auto" w:fill="1E1E1E"/>
               <w:spacing w:line="330" w:lineRule="atLeast"/>
               <w:rPr>
+                <w:rFonts w:ascii="Consolas" w:hAnsi="Consolas" w:cs="Consolas"/>
+                <w:color w:val="FFFFFF"/>
+                <w:sz w:val="21"/>
+                <w:szCs w:val="21"/>
+              </w:rPr>
+            </w:pPr>
+            <w:proofErr w:type="spellStart"/>
+            <w:r>
+              <w:rPr>
+                <w:rFonts w:ascii="Consolas" w:hAnsi="Consolas" w:cs="Consolas"/>
+                <w:color w:val="FFFFFF"/>
+                <w:sz w:val="21"/>
+                <w:szCs w:val="21"/>
+              </w:rPr>
+              <w:lastRenderedPageBreak/>
+              <w:t>favoriteCoordinates</w:t>
+            </w:r>
+            <w:proofErr w:type="spellEnd"/>
+            <w:r>
+              <w:rPr>
+                <w:rFonts w:ascii="Consolas" w:hAnsi="Consolas" w:cs="Consolas"/>
+                <w:color w:val="FFFFFF"/>
+                <w:sz w:val="21"/>
+                <w:szCs w:val="21"/>
+              </w:rPr>
+              <w:t xml:space="preserve"> </w:t>
+            </w:r>
+            <w:r>
+              <w:rPr>
+                <w:rFonts w:ascii="Consolas" w:hAnsi="Consolas" w:cs="Consolas"/>
+                <w:color w:val="E85D7F"/>
+                <w:sz w:val="21"/>
+                <w:szCs w:val="21"/>
+              </w:rPr>
+              <w:t>=</w:t>
+            </w:r>
+            <w:r>
+              <w:rPr>
+                <w:rFonts w:ascii="Consolas" w:hAnsi="Consolas" w:cs="Consolas"/>
+                <w:color w:val="FFFFFF"/>
+                <w:sz w:val="21"/>
+                <w:szCs w:val="21"/>
+              </w:rPr>
+              <w:t xml:space="preserve"> </w:t>
+            </w:r>
+            <w:r>
+              <w:rPr>
+                <w:rFonts w:ascii="Consolas" w:hAnsi="Consolas" w:cs="Consolas"/>
+                <w:color w:val="E85D7F"/>
+                <w:sz w:val="21"/>
+                <w:szCs w:val="21"/>
+              </w:rPr>
+              <w:t>[17,</w:t>
+            </w:r>
+            <w:r>
+              <w:rPr>
+                <w:rFonts w:ascii="Consolas" w:hAnsi="Consolas" w:cs="Consolas"/>
+                <w:color w:val="FFFFFF"/>
+                <w:sz w:val="21"/>
+                <w:szCs w:val="21"/>
+              </w:rPr>
+              <w:t xml:space="preserve"> </w:t>
+            </w:r>
+            <w:r>
+              <w:rPr>
+                <w:rFonts w:ascii="Consolas" w:hAnsi="Consolas" w:cs="Consolas"/>
+                <w:color w:val="E85D7F"/>
+                <w:sz w:val="21"/>
+                <w:szCs w:val="21"/>
+              </w:rPr>
+              <w:t>45,</w:t>
+            </w:r>
+            <w:r>
+              <w:rPr>
+                <w:rFonts w:ascii="Consolas" w:hAnsi="Consolas" w:cs="Consolas"/>
+                <w:color w:val="FFFFFF"/>
+                <w:sz w:val="21"/>
+                <w:szCs w:val="21"/>
+              </w:rPr>
+              <w:t xml:space="preserve"> </w:t>
+            </w:r>
+            <w:r>
+              <w:rPr>
+                <w:rFonts w:ascii="Consolas" w:hAnsi="Consolas" w:cs="Consolas"/>
+                <w:color w:val="FFE083"/>
+                <w:sz w:val="21"/>
+                <w:szCs w:val="21"/>
+              </w:rPr>
+              <w:t>'N'</w:t>
+            </w:r>
+            <w:r>
+              <w:rPr>
+                <w:rFonts w:ascii="Consolas" w:hAnsi="Consolas" w:cs="Consolas"/>
+                <w:color w:val="E85D7F"/>
+                <w:sz w:val="21"/>
+                <w:szCs w:val="21"/>
+              </w:rPr>
+              <w:t>,</w:t>
+            </w:r>
+            <w:r>
+              <w:rPr>
+                <w:rFonts w:ascii="Consolas" w:hAnsi="Consolas" w:cs="Consolas"/>
+                <w:color w:val="FFFFFF"/>
+                <w:sz w:val="21"/>
+                <w:szCs w:val="21"/>
+              </w:rPr>
+              <w:t xml:space="preserve"> </w:t>
+            </w:r>
+            <w:r>
+              <w:rPr>
+                <w:rFonts w:ascii="Consolas" w:hAnsi="Consolas" w:cs="Consolas"/>
+                <w:color w:val="E85D7F"/>
+                <w:sz w:val="21"/>
+                <w:szCs w:val="21"/>
+              </w:rPr>
+              <w:t>142,</w:t>
+            </w:r>
+            <w:r>
+              <w:rPr>
+                <w:rFonts w:ascii="Consolas" w:hAnsi="Consolas" w:cs="Consolas"/>
+                <w:color w:val="FFFFFF"/>
+                <w:sz w:val="21"/>
+                <w:szCs w:val="21"/>
+              </w:rPr>
+              <w:t xml:space="preserve"> </w:t>
+            </w:r>
+            <w:r>
+              <w:rPr>
+                <w:rFonts w:ascii="Consolas" w:hAnsi="Consolas" w:cs="Consolas"/>
+                <w:color w:val="E85D7F"/>
+                <w:sz w:val="21"/>
+                <w:szCs w:val="21"/>
+              </w:rPr>
+              <w:t>30,</w:t>
+            </w:r>
+            <w:r>
+              <w:rPr>
+                <w:rFonts w:ascii="Consolas" w:hAnsi="Consolas" w:cs="Consolas"/>
+                <w:color w:val="FFFFFF"/>
+                <w:sz w:val="21"/>
+                <w:szCs w:val="21"/>
+              </w:rPr>
+              <w:t xml:space="preserve"> </w:t>
+            </w:r>
+            <w:r>
+              <w:rPr>
+                <w:rFonts w:ascii="Consolas" w:hAnsi="Consolas" w:cs="Consolas"/>
+                <w:color w:val="FFE083"/>
+                <w:sz w:val="21"/>
+                <w:szCs w:val="21"/>
+              </w:rPr>
+              <w:t>'E'</w:t>
+            </w:r>
+            <w:r>
+              <w:rPr>
+                <w:rFonts w:ascii="Consolas" w:hAnsi="Consolas" w:cs="Consolas"/>
+                <w:color w:val="E85D7F"/>
+                <w:sz w:val="21"/>
+                <w:szCs w:val="21"/>
+              </w:rPr>
+              <w:t>,</w:t>
+            </w:r>
+            <w:r>
+              <w:rPr>
+                <w:rFonts w:ascii="Consolas" w:hAnsi="Consolas" w:cs="Consolas"/>
+                <w:color w:val="FFFFFF"/>
+                <w:sz w:val="21"/>
+                <w:szCs w:val="21"/>
+              </w:rPr>
+              <w:t xml:space="preserve"> </w:t>
+            </w:r>
+            <w:r>
+              <w:rPr>
+                <w:rFonts w:ascii="Consolas" w:hAnsi="Consolas" w:cs="Consolas"/>
+                <w:color w:val="E85D7F"/>
+                <w:sz w:val="21"/>
+                <w:szCs w:val="21"/>
+              </w:rPr>
+              <w:t>-100</w:t>
+            </w:r>
+            <w:proofErr w:type="gramStart"/>
+            <w:r>
+              <w:rPr>
+                <w:rFonts w:ascii="Consolas" w:hAnsi="Consolas" w:cs="Consolas"/>
+                <w:color w:val="E85D7F"/>
+                <w:sz w:val="21"/>
+                <w:szCs w:val="21"/>
+              </w:rPr>
+              <w:t>];</w:t>
+            </w:r>
+            <w:proofErr w:type="gramEnd"/>
+          </w:p>
+          <w:p>
+            <w:pPr>
+              <w:shd w:val="clear" w:color="auto" w:fill="1E1E1E"/>
+              <w:spacing w:line="330" w:lineRule="atLeast"/>
+              <w:rPr>
+                <w:rFonts w:ascii="Consolas" w:hAnsi="Consolas" w:cs="Consolas"/>
+                <w:color w:val="FFFFFF"/>
+                <w:sz w:val="21"/>
+                <w:szCs w:val="21"/>
+              </w:rPr>
+            </w:pPr>
+            <w:proofErr w:type="spellStart"/>
+            <w:proofErr w:type="gramStart"/>
+            <w:r>
+              <w:rPr>
+                <w:rFonts w:ascii="Consolas" w:hAnsi="Consolas" w:cs="Consolas"/>
+                <w:color w:val="FFFFFF"/>
+                <w:sz w:val="21"/>
+                <w:szCs w:val="21"/>
+              </w:rPr>
+              <w:t>favoriteCoordinates</w:t>
+            </w:r>
+            <w:proofErr w:type="spellEnd"/>
+            <w:r>
+              <w:rPr>
+                <w:rFonts w:ascii="Consolas" w:hAnsi="Consolas" w:cs="Consolas"/>
+                <w:color w:val="E85D7F"/>
+                <w:sz w:val="21"/>
+                <w:szCs w:val="21"/>
+              </w:rPr>
+              <w:t>[</w:t>
+            </w:r>
+            <w:proofErr w:type="gramEnd"/>
+            <w:r>
+              <w:rPr>
+                <w:rFonts w:ascii="Consolas" w:hAnsi="Consolas" w:cs="Consolas"/>
+                <w:color w:val="E85D7F"/>
+                <w:sz w:val="21"/>
+                <w:szCs w:val="21"/>
+              </w:rPr>
+              <w:t>6]</w:t>
+            </w:r>
+            <w:r>
+              <w:rPr>
+                <w:rFonts w:ascii="Consolas" w:hAnsi="Consolas" w:cs="Consolas"/>
+                <w:color w:val="FFFFFF"/>
+                <w:sz w:val="21"/>
+                <w:szCs w:val="21"/>
+              </w:rPr>
+              <w:t xml:space="preserve"> </w:t>
+            </w:r>
+            <w:r>
+              <w:rPr>
+                <w:rFonts w:ascii="Consolas" w:hAnsi="Consolas" w:cs="Consolas"/>
+                <w:color w:val="E85D7F"/>
+                <w:sz w:val="21"/>
+                <w:szCs w:val="21"/>
+              </w:rPr>
+              <w:t>=</w:t>
+            </w:r>
+            <w:r>
+              <w:rPr>
+                <w:rFonts w:ascii="Consolas" w:hAnsi="Consolas" w:cs="Consolas"/>
+                <w:color w:val="FFFFFF"/>
+                <w:sz w:val="21"/>
+                <w:szCs w:val="21"/>
+              </w:rPr>
+              <w:t xml:space="preserve"> </w:t>
+            </w:r>
+            <w:r>
+              <w:rPr>
+                <w:rFonts w:ascii="Consolas" w:hAnsi="Consolas" w:cs="Consolas"/>
+                <w:color w:val="E85D7F"/>
+                <w:sz w:val="21"/>
+                <w:szCs w:val="21"/>
+              </w:rPr>
+              <w:t>-6.825;</w:t>
+            </w:r>
+          </w:p>
+          <w:p>
+            <w:pPr>
+              <w:shd w:val="clear" w:color="auto" w:fill="1E1E1E"/>
+              <w:spacing w:line="330" w:lineRule="atLeast"/>
+              <w:rPr>
                 <w:rFonts w:ascii="Consolas" w:hAnsi="Consolas" w:cs="Consolas" w:hint="eastAsia"/>
                 <w:color w:val="FFFFFF"/>
                 <w:sz w:val="21"/>
                 <w:szCs w:val="21"/>
               </w:rPr>
             </w:pPr>
-            <w:r>
-              <w:rPr>
-                <w:rFonts w:ascii="Consolas" w:hAnsi="Consolas" w:cs="Consolas"/>
-                <w:color w:val="FFFFFF"/>
-                <w:sz w:val="21"/>
-                <w:szCs w:val="21"/>
-              </w:rPr>
-              <w:lastRenderedPageBreak/>
-              <w:t xml:space="preserve">favoriteCoordinates </w:t>
-            </w:r>
-            <w:r>
-              <w:rPr>
-                <w:rFonts w:ascii="Consolas" w:hAnsi="Consolas" w:cs="Consolas"/>
-                <w:color w:val="E85D7F"/>
-                <w:sz w:val="21"/>
-                <w:szCs w:val="21"/>
-              </w:rPr>
-              <w:t>=</w:t>
-            </w:r>
-            <w:r>
-              <w:rPr>
-                <w:rFonts w:ascii="Consolas" w:hAnsi="Consolas" w:cs="Consolas"/>
-                <w:color w:val="FFFFFF"/>
-                <w:sz w:val="21"/>
-                <w:szCs w:val="21"/>
-              </w:rPr>
-              <w:t xml:space="preserve"> </w:t>
-            </w:r>
-            <w:r>
-              <w:rPr>
-                <w:rFonts w:ascii="Consolas" w:hAnsi="Consolas" w:cs="Consolas"/>
-                <w:color w:val="E85D7F"/>
-                <w:sz w:val="21"/>
-                <w:szCs w:val="21"/>
-              </w:rPr>
-              <w:t>[17,</w:t>
-            </w:r>
-            <w:r>
-              <w:rPr>
-                <w:rFonts w:ascii="Consolas" w:hAnsi="Consolas" w:cs="Consolas"/>
-                <w:color w:val="FFFFFF"/>
-                <w:sz w:val="21"/>
-                <w:szCs w:val="21"/>
-              </w:rPr>
-              <w:t xml:space="preserve"> </w:t>
-            </w:r>
-            <w:r>
-              <w:rPr>
-                <w:rFonts w:ascii="Consolas" w:hAnsi="Consolas" w:cs="Consolas"/>
-                <w:color w:val="E85D7F"/>
-                <w:sz w:val="21"/>
-                <w:szCs w:val="21"/>
-              </w:rPr>
-              <w:t>45,</w:t>
-            </w:r>
-            <w:r>
-              <w:rPr>
-                <w:rFonts w:ascii="Consolas" w:hAnsi="Consolas" w:cs="Consolas"/>
-                <w:color w:val="FFFFFF"/>
-                <w:sz w:val="21"/>
-                <w:szCs w:val="21"/>
-              </w:rPr>
-              <w:t xml:space="preserve"> </w:t>
-            </w:r>
-            <w:r>
-              <w:rPr>
-                <w:rFonts w:ascii="Consolas" w:hAnsi="Consolas" w:cs="Consolas"/>
-                <w:color w:val="FFE083"/>
-                <w:sz w:val="21"/>
-                <w:szCs w:val="21"/>
-              </w:rPr>
-              <w:t>'N'</w:t>
-            </w:r>
-            <w:r>
-              <w:rPr>
-                <w:rFonts w:ascii="Consolas" w:hAnsi="Consolas" w:cs="Consolas"/>
-                <w:color w:val="E85D7F"/>
-                <w:sz w:val="21"/>
-                <w:szCs w:val="21"/>
-              </w:rPr>
-              <w:t>,</w:t>
-            </w:r>
-            <w:r>
-              <w:rPr>
-                <w:rFonts w:ascii="Consolas" w:hAnsi="Consolas" w:cs="Consolas"/>
-                <w:color w:val="FFFFFF"/>
-                <w:sz w:val="21"/>
-                <w:szCs w:val="21"/>
-              </w:rPr>
-              <w:t xml:space="preserve"> </w:t>
-            </w:r>
-            <w:r>
-              <w:rPr>
-                <w:rFonts w:ascii="Consolas" w:hAnsi="Consolas" w:cs="Consolas"/>
-                <w:color w:val="E85D7F"/>
-                <w:sz w:val="21"/>
-                <w:szCs w:val="21"/>
-              </w:rPr>
-              <w:t>142,</w:t>
-            </w:r>
-            <w:r>
-              <w:rPr>
-                <w:rFonts w:ascii="Consolas" w:hAnsi="Consolas" w:cs="Consolas"/>
-                <w:color w:val="FFFFFF"/>
-                <w:sz w:val="21"/>
-                <w:szCs w:val="21"/>
-              </w:rPr>
-              <w:t xml:space="preserve"> </w:t>
-            </w:r>
-            <w:r>
-              <w:rPr>
-                <w:rFonts w:ascii="Consolas" w:hAnsi="Consolas" w:cs="Consolas"/>
-                <w:color w:val="E85D7F"/>
-                <w:sz w:val="21"/>
-                <w:szCs w:val="21"/>
-              </w:rPr>
-              <w:t>30,</w:t>
-            </w:r>
-            <w:r>
-              <w:rPr>
-                <w:rFonts w:ascii="Consolas" w:hAnsi="Consolas" w:cs="Consolas"/>
-                <w:color w:val="FFFFFF"/>
-                <w:sz w:val="21"/>
-                <w:szCs w:val="21"/>
-              </w:rPr>
-              <w:t xml:space="preserve"> </w:t>
-            </w:r>
-            <w:r>
-              <w:rPr>
-                <w:rFonts w:ascii="Consolas" w:hAnsi="Consolas" w:cs="Consolas"/>
-                <w:color w:val="FFE083"/>
-                <w:sz w:val="21"/>
-                <w:szCs w:val="21"/>
-              </w:rPr>
-              <w:t>'E'</w:t>
-            </w:r>
-            <w:r>
-              <w:rPr>
-                <w:rFonts w:ascii="Consolas" w:hAnsi="Consolas" w:cs="Consolas"/>
-                <w:color w:val="E85D7F"/>
-                <w:sz w:val="21"/>
-                <w:szCs w:val="21"/>
-              </w:rPr>
-              <w:t>];</w:t>
-            </w:r>
           </w:p>
         </w:tc>
       </w:tr>
@@ -5497,12 +6524,50 @@
         <w:tabs>
           <w:tab w:val="left" w:pos="3700"/>
         </w:tabs>
+      </w:pPr>
+    </w:p>
+    <w:p>
+      <w:pPr>
+        <w:pStyle w:val="ListParagraph"/>
+        <w:numPr>
+          <w:ilvl w:val="0"/>
+          <w:numId w:val="1"/>
+        </w:numPr>
         <w:rPr>
-          <w:rFonts w:hint="eastAsia"/>
+          <w:color w:val="000000" w:themeColor="text1"/>
+          <w:sz w:val="28"/>
+          <w:szCs w:val="28"/>
         </w:rPr>
       </w:pPr>
       <w:r>
-        <w:tab/>
+        <w:rPr>
+          <w:color w:val="000000" w:themeColor="text1"/>
+          <w:sz w:val="28"/>
+          <w:szCs w:val="28"/>
+        </w:rPr>
+        <w:t>Array Type Interface</w:t>
+      </w:r>
+    </w:p>
+    <w:p>
+      <w:pPr>
+        <w:pStyle w:val="ListParagraph"/>
+        <w:numPr>
+          <w:ilvl w:val="1"/>
+          <w:numId w:val="5"/>
+        </w:numPr>
+        <w:rPr>
+          <w:rFonts w:hint="eastAsia"/>
+          <w:color w:val="000000" w:themeColor="text1"/>
+          <w:sz w:val="28"/>
+          <w:szCs w:val="28"/>
+        </w:rPr>
+      </w:pPr>
+      <w:r>
+        <w:rPr>
+          <w:rFonts w:ascii="AppleSystemUIFont" w:hAnsi="AppleSystemUIFont" w:cs="AppleSystemUIFont"/>
+          <w:lang w:val="en-US"/>
+        </w:rPr>
+        <w:t>TypeScript can infer variable types from initial values and return statements</w:t>
       </w:r>
     </w:p>
     <w:sectPr>
@@ -5520,7 +6585,7 @@
   <w:abstractNum w:abstractNumId="0" w15:restartNumberingAfterBreak="0">
     <w:nsid w:val="11BF0D1B"/>
     <w:multiLevelType w:val="hybridMultilevel"/>
-    <w:tmpl w:val="01C4F3D2"/>
+    <w:tmpl w:val="950C9654"/>
     <w:lvl w:ilvl="0" w:tplc="04090011">
       <w:start w:val="1"/>
       <w:numFmt w:val="decimal"/>
@@ -5782,6 +6847,95 @@
     </w:lvl>
   </w:abstractNum>
   <w:abstractNum w:abstractNumId="3" w15:restartNumberingAfterBreak="0">
+    <w:nsid w:val="50243A53"/>
+    <w:multiLevelType w:val="hybridMultilevel"/>
+    <w:tmpl w:val="01C4F3D2"/>
+    <w:lvl w:ilvl="0" w:tplc="04090011">
+      <w:start w:val="1"/>
+      <w:numFmt w:val="decimal"/>
+      <w:lvlText w:val="%1)"/>
+      <w:lvlJc w:val="left"/>
+      <w:pPr>
+        <w:ind w:left="720" w:hanging="360"/>
+      </w:pPr>
+      <w:rPr>
+        <w:rFonts w:hint="default"/>
+      </w:rPr>
+    </w:lvl>
+    <w:lvl w:ilvl="1" w:tplc="04090019">
+      <w:start w:val="1"/>
+      <w:numFmt w:val="lowerLetter"/>
+      <w:lvlText w:val="%2."/>
+      <w:lvlJc w:val="left"/>
+      <w:pPr>
+        <w:ind w:left="1440" w:hanging="360"/>
+      </w:pPr>
+    </w:lvl>
+    <w:lvl w:ilvl="2" w:tplc="0409001B">
+      <w:start w:val="1"/>
+      <w:numFmt w:val="lowerRoman"/>
+      <w:lvlText w:val="%3."/>
+      <w:lvlJc w:val="right"/>
+      <w:pPr>
+        <w:ind w:left="2160" w:hanging="180"/>
+      </w:pPr>
+    </w:lvl>
+    <w:lvl w:ilvl="3" w:tplc="0409000F" w:tentative="1">
+      <w:start w:val="1"/>
+      <w:numFmt w:val="decimal"/>
+      <w:lvlText w:val="%4."/>
+      <w:lvlJc w:val="left"/>
+      <w:pPr>
+        <w:ind w:left="2880" w:hanging="360"/>
+      </w:pPr>
+    </w:lvl>
+    <w:lvl w:ilvl="4" w:tplc="04090019" w:tentative="1">
+      <w:start w:val="1"/>
+      <w:numFmt w:val="lowerLetter"/>
+      <w:lvlText w:val="%5."/>
+      <w:lvlJc w:val="left"/>
+      <w:pPr>
+        <w:ind w:left="3600" w:hanging="360"/>
+      </w:pPr>
+    </w:lvl>
+    <w:lvl w:ilvl="5" w:tplc="0409001B" w:tentative="1">
+      <w:start w:val="1"/>
+      <w:numFmt w:val="lowerRoman"/>
+      <w:lvlText w:val="%6."/>
+      <w:lvlJc w:val="right"/>
+      <w:pPr>
+        <w:ind w:left="4320" w:hanging="180"/>
+      </w:pPr>
+    </w:lvl>
+    <w:lvl w:ilvl="6" w:tplc="0409000F" w:tentative="1">
+      <w:start w:val="1"/>
+      <w:numFmt w:val="decimal"/>
+      <w:lvlText w:val="%7."/>
+      <w:lvlJc w:val="left"/>
+      <w:pPr>
+        <w:ind w:left="5040" w:hanging="360"/>
+      </w:pPr>
+    </w:lvl>
+    <w:lvl w:ilvl="7" w:tplc="04090019" w:tentative="1">
+      <w:start w:val="1"/>
+      <w:numFmt w:val="lowerLetter"/>
+      <w:lvlText w:val="%8."/>
+      <w:lvlJc w:val="left"/>
+      <w:pPr>
+        <w:ind w:left="5760" w:hanging="360"/>
+      </w:pPr>
+    </w:lvl>
+    <w:lvl w:ilvl="8" w:tplc="0409001B" w:tentative="1">
+      <w:start w:val="1"/>
+      <w:numFmt w:val="lowerRoman"/>
+      <w:lvlText w:val="%9."/>
+      <w:lvlJc w:val="right"/>
+      <w:pPr>
+        <w:ind w:left="6480" w:hanging="180"/>
+      </w:pPr>
+    </w:lvl>
+  </w:abstractNum>
+  <w:abstractNum w:abstractNumId="4" w15:restartNumberingAfterBreak="0">
     <w:nsid w:val="5B5A5999"/>
     <w:multiLevelType w:val="hybridMultilevel"/>
     <w:tmpl w:val="215AE00A"/>
@@ -5880,6 +7034,9 @@
     <w:abstractNumId w:val="1"/>
   </w:num>
   <w:num w:numId="4">
+    <w:abstractNumId w:val="4"/>
+  </w:num>
+  <w:num w:numId="5">
     <w:abstractNumId w:val="3"/>
   </w:num>
 </w:numbering>

</xml_diff>

<commit_message>
feat: Add progress #58 'Learn Typescript'
</commit_message>
<xml_diff>
--- a/learn-typescript/chapter_3/Chatper 3 - Complex Types.docx
+++ b/learn-typescript/chapter_3/Chatper 3 - Complex Types.docx
@@ -6556,7 +6556,38 @@
           <w:numId w:val="5"/>
         </w:numPr>
         <w:rPr>
-          <w:rFonts w:hint="eastAsia"/>
+          <w:color w:val="000000" w:themeColor="text1"/>
+        </w:rPr>
+      </w:pPr>
+      <w:r>
+        <w:rPr>
+          <w:color w:val="000000" w:themeColor="text1"/>
+        </w:rPr>
+        <w:t xml:space="preserve">Typescript infers to </w:t>
+      </w:r>
+      <w:proofErr w:type="gramStart"/>
+      <w:r>
+        <w:rPr>
+          <w:color w:val="000000" w:themeColor="text1"/>
+        </w:rPr>
+        <w:t>type[</w:t>
+      </w:r>
+      <w:proofErr w:type="gramEnd"/>
+      <w:r>
+        <w:rPr>
+          <w:color w:val="000000" w:themeColor="text1"/>
+        </w:rPr>
+        <w:t>] before tuple</w:t>
+      </w:r>
+    </w:p>
+    <w:p>
+      <w:pPr>
+        <w:pStyle w:val="ListParagraph"/>
+        <w:numPr>
+          <w:ilvl w:val="1"/>
+          <w:numId w:val="5"/>
+        </w:numPr>
+        <w:rPr>
           <w:color w:val="000000" w:themeColor="text1"/>
           <w:sz w:val="28"/>
           <w:szCs w:val="28"/>
@@ -6569,6 +6600,1474 @@
         </w:rPr>
         <w:t>TypeScript can infer variable types from initial values and return statements</w:t>
       </w:r>
+    </w:p>
+    <w:p>
+      <w:pPr>
+        <w:rPr>
+          <w:color w:val="000000" w:themeColor="text1"/>
+          <w:sz w:val="28"/>
+          <w:szCs w:val="28"/>
+        </w:rPr>
+      </w:pPr>
+    </w:p>
+    <w:p>
+      <w:pPr>
+        <w:rPr>
+          <w:color w:val="000000" w:themeColor="text1"/>
+          <w:sz w:val="28"/>
+          <w:szCs w:val="28"/>
+        </w:rPr>
+      </w:pPr>
+    </w:p>
+    <w:tbl>
+      <w:tblPr>
+        <w:tblStyle w:val="TableGrid"/>
+        <w:tblW w:w="0" w:type="auto"/>
+        <w:tblLook w:val="04A0" w:firstRow="1" w:lastRow="0" w:firstColumn="1" w:lastColumn="0" w:noHBand="0" w:noVBand="1"/>
+      </w:tblPr>
+      <w:tblGrid>
+        <w:gridCol w:w="9350"/>
+      </w:tblGrid>
+      <w:tr>
+        <w:tc>
+          <w:tcPr>
+            <w:tcW w:w="9350" w:type="dxa"/>
+          </w:tcPr>
+          <w:p>
+            <w:pPr>
+              <w:rPr>
+                <w:rStyle w:val="mtk4"/>
+                <w:rFonts w:ascii="Monaco" w:hAnsi="Monaco"/>
+                <w:color w:val="E85D7F"/>
+                <w:sz w:val="21"/>
+                <w:szCs w:val="21"/>
+                <w:shd w:val="clear" w:color="auto" w:fill="211E2F"/>
+              </w:rPr>
+            </w:pPr>
+            <w:r>
+              <w:rPr>
+                <w:rStyle w:val="mtk12"/>
+                <w:rFonts w:ascii="Monaco" w:hAnsi="Monaco"/>
+                <w:color w:val="B3CCFF"/>
+                <w:sz w:val="21"/>
+                <w:szCs w:val="21"/>
+                <w:shd w:val="clear" w:color="auto" w:fill="211E2F"/>
+              </w:rPr>
+              <w:t>let</w:t>
+            </w:r>
+            <w:r>
+              <w:rPr>
+                <w:rStyle w:val="mtk1"/>
+                <w:rFonts w:ascii="Monaco" w:hAnsi="Monaco"/>
+                <w:color w:val="FFFFFF"/>
+                <w:sz w:val="21"/>
+                <w:szCs w:val="21"/>
+                <w:shd w:val="clear" w:color="auto" w:fill="211E2F"/>
+              </w:rPr>
+              <w:t xml:space="preserve"> </w:t>
+            </w:r>
+            <w:proofErr w:type="spellStart"/>
+            <w:r>
+              <w:rPr>
+                <w:rStyle w:val="mtk1"/>
+                <w:rFonts w:ascii="Monaco" w:hAnsi="Monaco"/>
+                <w:color w:val="FFFFFF"/>
+                <w:sz w:val="21"/>
+                <w:szCs w:val="21"/>
+                <w:shd w:val="clear" w:color="auto" w:fill="211E2F"/>
+              </w:rPr>
+              <w:t>examAnswers</w:t>
+            </w:r>
+            <w:proofErr w:type="spellEnd"/>
+            <w:r>
+              <w:rPr>
+                <w:rStyle w:val="mtk4"/>
+                <w:rFonts w:ascii="Monaco" w:hAnsi="Monaco"/>
+                <w:color w:val="E85D7F"/>
+                <w:sz w:val="21"/>
+                <w:szCs w:val="21"/>
+                <w:shd w:val="clear" w:color="auto" w:fill="211E2F"/>
+              </w:rPr>
+              <w:t>=</w:t>
+            </w:r>
+            <w:r>
+              <w:rPr>
+                <w:rStyle w:val="mtk1"/>
+                <w:rFonts w:ascii="Monaco" w:hAnsi="Monaco"/>
+                <w:color w:val="FFFFFF"/>
+                <w:sz w:val="21"/>
+                <w:szCs w:val="21"/>
+                <w:shd w:val="clear" w:color="auto" w:fill="211E2F"/>
+              </w:rPr>
+              <w:t xml:space="preserve"> </w:t>
+            </w:r>
+            <w:r>
+              <w:rPr>
+                <w:rStyle w:val="mtk4"/>
+                <w:rFonts w:ascii="Monaco" w:hAnsi="Monaco"/>
+                <w:color w:val="E85D7F"/>
+                <w:sz w:val="21"/>
+                <w:szCs w:val="21"/>
+                <w:shd w:val="clear" w:color="auto" w:fill="211E2F"/>
+              </w:rPr>
+              <w:t>[</w:t>
+            </w:r>
+            <w:r>
+              <w:rPr>
+                <w:rStyle w:val="mtk12"/>
+                <w:rFonts w:ascii="Monaco" w:hAnsi="Monaco"/>
+                <w:color w:val="B3CCFF"/>
+                <w:sz w:val="21"/>
+                <w:szCs w:val="21"/>
+                <w:shd w:val="clear" w:color="auto" w:fill="211E2F"/>
+              </w:rPr>
+              <w:t>true</w:t>
+            </w:r>
+            <w:r>
+              <w:rPr>
+                <w:rStyle w:val="mtk4"/>
+                <w:rFonts w:ascii="Monaco" w:hAnsi="Monaco"/>
+                <w:color w:val="E85D7F"/>
+                <w:sz w:val="21"/>
+                <w:szCs w:val="21"/>
+                <w:shd w:val="clear" w:color="auto" w:fill="211E2F"/>
+              </w:rPr>
+              <w:t>,</w:t>
+            </w:r>
+            <w:r>
+              <w:rPr>
+                <w:rStyle w:val="mtk1"/>
+                <w:rFonts w:ascii="Monaco" w:hAnsi="Monaco"/>
+                <w:color w:val="FFFFFF"/>
+                <w:sz w:val="21"/>
+                <w:szCs w:val="21"/>
+                <w:shd w:val="clear" w:color="auto" w:fill="211E2F"/>
+              </w:rPr>
+              <w:t xml:space="preserve"> </w:t>
+            </w:r>
+            <w:r>
+              <w:rPr>
+                <w:rStyle w:val="mtk12"/>
+                <w:rFonts w:ascii="Monaco" w:hAnsi="Monaco"/>
+                <w:color w:val="B3CCFF"/>
+                <w:sz w:val="21"/>
+                <w:szCs w:val="21"/>
+                <w:shd w:val="clear" w:color="auto" w:fill="211E2F"/>
+              </w:rPr>
+              <w:t>false</w:t>
+            </w:r>
+            <w:r>
+              <w:rPr>
+                <w:rStyle w:val="mtk4"/>
+                <w:rFonts w:ascii="Monaco" w:hAnsi="Monaco"/>
+                <w:color w:val="E85D7F"/>
+                <w:sz w:val="21"/>
+                <w:szCs w:val="21"/>
+                <w:shd w:val="clear" w:color="auto" w:fill="211E2F"/>
+              </w:rPr>
+              <w:t>,</w:t>
+            </w:r>
+            <w:r>
+              <w:rPr>
+                <w:rStyle w:val="mtk1"/>
+                <w:rFonts w:ascii="Monaco" w:hAnsi="Monaco"/>
+                <w:color w:val="FFFFFF"/>
+                <w:sz w:val="21"/>
+                <w:szCs w:val="21"/>
+                <w:shd w:val="clear" w:color="auto" w:fill="211E2F"/>
+              </w:rPr>
+              <w:t xml:space="preserve"> </w:t>
+            </w:r>
+            <w:r>
+              <w:rPr>
+                <w:rStyle w:val="mtk12"/>
+                <w:rFonts w:ascii="Monaco" w:hAnsi="Monaco"/>
+                <w:color w:val="B3CCFF"/>
+                <w:sz w:val="21"/>
+                <w:szCs w:val="21"/>
+                <w:shd w:val="clear" w:color="auto" w:fill="211E2F"/>
+              </w:rPr>
+              <w:t>false</w:t>
+            </w:r>
+            <w:proofErr w:type="gramStart"/>
+            <w:r>
+              <w:rPr>
+                <w:rStyle w:val="mtk4"/>
+                <w:rFonts w:ascii="Monaco" w:hAnsi="Monaco"/>
+                <w:color w:val="E85D7F"/>
+                <w:sz w:val="21"/>
+                <w:szCs w:val="21"/>
+                <w:shd w:val="clear" w:color="auto" w:fill="211E2F"/>
+              </w:rPr>
+              <w:t>];</w:t>
+            </w:r>
+            <w:proofErr w:type="gramEnd"/>
+          </w:p>
+          <w:p>
+            <w:pPr>
+              <w:rPr>
+                <w:rFonts w:hint="eastAsia"/>
+              </w:rPr>
+            </w:pPr>
+            <w:proofErr w:type="spellStart"/>
+            <w:proofErr w:type="gramStart"/>
+            <w:r>
+              <w:rPr>
+                <w:rStyle w:val="mtk1"/>
+                <w:rFonts w:ascii="Monaco" w:hAnsi="Monaco"/>
+                <w:color w:val="FFFFFF"/>
+                <w:sz w:val="21"/>
+                <w:szCs w:val="21"/>
+                <w:shd w:val="clear" w:color="auto" w:fill="211E2F"/>
+              </w:rPr>
+              <w:t>examAnswers</w:t>
+            </w:r>
+            <w:proofErr w:type="spellEnd"/>
+            <w:r>
+              <w:rPr>
+                <w:rStyle w:val="mtk4"/>
+                <w:rFonts w:ascii="Monaco" w:hAnsi="Monaco"/>
+                <w:color w:val="E85D7F"/>
+                <w:sz w:val="21"/>
+                <w:szCs w:val="21"/>
+                <w:shd w:val="clear" w:color="auto" w:fill="211E2F"/>
+              </w:rPr>
+              <w:t>[</w:t>
+            </w:r>
+            <w:proofErr w:type="gramEnd"/>
+            <w:r>
+              <w:rPr>
+                <w:rStyle w:val="mtk4"/>
+                <w:rFonts w:ascii="Monaco" w:hAnsi="Monaco"/>
+                <w:color w:val="E85D7F"/>
+                <w:sz w:val="21"/>
+                <w:szCs w:val="21"/>
+                <w:shd w:val="clear" w:color="auto" w:fill="211E2F"/>
+              </w:rPr>
+              <w:t>3]</w:t>
+            </w:r>
+            <w:r>
+              <w:rPr>
+                <w:rStyle w:val="mtk1"/>
+                <w:rFonts w:ascii="Monaco" w:hAnsi="Monaco"/>
+                <w:color w:val="FFFFFF"/>
+                <w:sz w:val="21"/>
+                <w:szCs w:val="21"/>
+                <w:shd w:val="clear" w:color="auto" w:fill="211E2F"/>
+              </w:rPr>
+              <w:t xml:space="preserve"> </w:t>
+            </w:r>
+            <w:r>
+              <w:rPr>
+                <w:rStyle w:val="mtk4"/>
+                <w:rFonts w:ascii="Monaco" w:hAnsi="Monaco"/>
+                <w:color w:val="E85D7F"/>
+                <w:sz w:val="21"/>
+                <w:szCs w:val="21"/>
+                <w:shd w:val="clear" w:color="auto" w:fill="211E2F"/>
+              </w:rPr>
+              <w:t>=</w:t>
+            </w:r>
+            <w:r>
+              <w:rPr>
+                <w:rStyle w:val="mtk1"/>
+                <w:rFonts w:ascii="Monaco" w:hAnsi="Monaco"/>
+                <w:color w:val="FFFFFF"/>
+                <w:sz w:val="21"/>
+                <w:szCs w:val="21"/>
+                <w:shd w:val="clear" w:color="auto" w:fill="211E2F"/>
+              </w:rPr>
+              <w:t xml:space="preserve"> </w:t>
+            </w:r>
+            <w:r>
+              <w:rPr>
+                <w:rStyle w:val="mtk12"/>
+                <w:rFonts w:ascii="Monaco" w:hAnsi="Monaco"/>
+                <w:color w:val="B3CCFF"/>
+                <w:sz w:val="21"/>
+                <w:szCs w:val="21"/>
+                <w:shd w:val="clear" w:color="auto" w:fill="211E2F"/>
+              </w:rPr>
+              <w:t>true</w:t>
+            </w:r>
+            <w:r>
+              <w:rPr>
+                <w:rStyle w:val="mtk4"/>
+                <w:rFonts w:ascii="Monaco" w:hAnsi="Monaco"/>
+                <w:color w:val="E85D7F"/>
+                <w:sz w:val="21"/>
+                <w:szCs w:val="21"/>
+                <w:shd w:val="clear" w:color="auto" w:fill="211E2F"/>
+              </w:rPr>
+              <w:t>;</w:t>
+            </w:r>
+            <w:r>
+              <w:rPr>
+                <w:rStyle w:val="mtk1"/>
+                <w:rFonts w:ascii="Monaco" w:hAnsi="Monaco"/>
+                <w:color w:val="FFFFFF"/>
+                <w:sz w:val="21"/>
+                <w:szCs w:val="21"/>
+                <w:shd w:val="clear" w:color="auto" w:fill="211E2F"/>
+              </w:rPr>
+              <w:t xml:space="preserve"> </w:t>
+            </w:r>
+            <w:r>
+              <w:rPr>
+                <w:rStyle w:val="mtk16"/>
+                <w:rFonts w:ascii="Monaco" w:hAnsi="Monaco"/>
+                <w:color w:val="939598"/>
+                <w:sz w:val="21"/>
+                <w:szCs w:val="21"/>
+                <w:shd w:val="clear" w:color="auto" w:fill="211E2F"/>
+              </w:rPr>
+              <w:t>// No type error.</w:t>
+            </w:r>
+          </w:p>
+        </w:tc>
+      </w:tr>
+    </w:tbl>
+    <w:p>
+      <w:pPr>
+        <w:rPr>
+          <w:color w:val="000000" w:themeColor="text1"/>
+          <w:sz w:val="28"/>
+          <w:szCs w:val="28"/>
+        </w:rPr>
+      </w:pPr>
+    </w:p>
+    <w:p>
+      <w:pPr>
+        <w:rPr>
+          <w:color w:val="000000" w:themeColor="text1"/>
+          <w:sz w:val="28"/>
+          <w:szCs w:val="28"/>
+        </w:rPr>
+      </w:pPr>
+    </w:p>
+    <w:p>
+      <w:pPr>
+        <w:pStyle w:val="ListParagraph"/>
+        <w:numPr>
+          <w:ilvl w:val="1"/>
+          <w:numId w:val="5"/>
+        </w:numPr>
+        <w:rPr>
+          <w:color w:val="000000" w:themeColor="text1"/>
+          <w:sz w:val="28"/>
+          <w:szCs w:val="28"/>
+        </w:rPr>
+      </w:pPr>
+      <w:r>
+        <w:rPr>
+          <w:rFonts w:ascii="AppleSystemUIFont" w:hAnsi="AppleSystemUIFont" w:cs="AppleSystemUIFont"/>
+          <w:lang w:val="en-US"/>
+        </w:rPr>
+        <w:t xml:space="preserve">We also get the same kind of type inference when we use </w:t>
+      </w:r>
+      <w:proofErr w:type="gramStart"/>
+      <w:r>
+        <w:rPr>
+          <w:rFonts w:ascii="AppleSystemUIFont" w:hAnsi="AppleSystemUIFont" w:cs="AppleSystemUIFont"/>
+          <w:lang w:val="en-US"/>
+        </w:rPr>
+        <w:t>the .</w:t>
+      </w:r>
+      <w:proofErr w:type="spellStart"/>
+      <w:r>
+        <w:rPr>
+          <w:rFonts w:ascii="AppleSystemUIFont" w:hAnsi="AppleSystemUIFont" w:cs="AppleSystemUIFont"/>
+          <w:lang w:val="en-US"/>
+        </w:rPr>
+        <w:t>concat</w:t>
+      </w:r>
+      <w:proofErr w:type="spellEnd"/>
+      <w:proofErr w:type="gramEnd"/>
+      <w:r>
+        <w:rPr>
+          <w:rFonts w:ascii="AppleSystemUIFont" w:hAnsi="AppleSystemUIFont" w:cs="AppleSystemUIFont"/>
+          <w:lang w:val="en-US"/>
+        </w:rPr>
+        <w:t>() method</w:t>
+      </w:r>
+    </w:p>
+    <w:p>
+      <w:pPr>
+        <w:pStyle w:val="ListParagraph"/>
+        <w:numPr>
+          <w:ilvl w:val="2"/>
+          <w:numId w:val="5"/>
+        </w:numPr>
+        <w:rPr>
+          <w:color w:val="000000" w:themeColor="text1"/>
+          <w:sz w:val="28"/>
+          <w:szCs w:val="28"/>
+        </w:rPr>
+      </w:pPr>
+      <w:proofErr w:type="spellStart"/>
+      <w:r>
+        <w:rPr>
+          <w:rFonts w:ascii="AppleSystemUIFont" w:hAnsi="AppleSystemUIFont" w:cs="AppleSystemUIFont"/>
+          <w:b/>
+          <w:bCs/>
+          <w:lang w:val="en-US"/>
+        </w:rPr>
+        <w:t>concatResult</w:t>
+      </w:r>
+      <w:proofErr w:type="spellEnd"/>
+      <w:r>
+        <w:rPr>
+          <w:rFonts w:ascii="AppleSystemUIFont" w:hAnsi="AppleSystemUIFont" w:cs="AppleSystemUIFont"/>
+          <w:lang w:val="en-US"/>
+        </w:rPr>
+        <w:t> as an array of numbers, not a tuple.</w:t>
+      </w:r>
+    </w:p>
+    <w:p>
+      <w:pPr>
+        <w:rPr>
+          <w:color w:val="000000" w:themeColor="text1"/>
+          <w:sz w:val="28"/>
+          <w:szCs w:val="28"/>
+        </w:rPr>
+      </w:pPr>
+    </w:p>
+    <w:tbl>
+      <w:tblPr>
+        <w:tblStyle w:val="TableGrid"/>
+        <w:tblW w:w="0" w:type="auto"/>
+        <w:tblLook w:val="04A0" w:firstRow="1" w:lastRow="0" w:firstColumn="1" w:lastColumn="0" w:noHBand="0" w:noVBand="1"/>
+      </w:tblPr>
+      <w:tblGrid>
+        <w:gridCol w:w="9350"/>
+      </w:tblGrid>
+      <w:tr>
+        <w:tc>
+          <w:tcPr>
+            <w:tcW w:w="9350" w:type="dxa"/>
+          </w:tcPr>
+          <w:p>
+            <w:pPr>
+              <w:shd w:val="clear" w:color="auto" w:fill="1E1E1E"/>
+              <w:spacing w:line="330" w:lineRule="atLeast"/>
+              <w:rPr>
+                <w:rFonts w:ascii="Consolas" w:hAnsi="Consolas" w:cs="Consolas"/>
+                <w:color w:val="FFFFFF"/>
+                <w:sz w:val="21"/>
+                <w:szCs w:val="21"/>
+              </w:rPr>
+            </w:pPr>
+            <w:r>
+              <w:rPr>
+                <w:rFonts w:ascii="Consolas" w:hAnsi="Consolas" w:cs="Consolas"/>
+                <w:color w:val="B3CCFF"/>
+                <w:sz w:val="21"/>
+                <w:szCs w:val="21"/>
+              </w:rPr>
+              <w:t>let</w:t>
+            </w:r>
+            <w:r>
+              <w:rPr>
+                <w:rFonts w:ascii="Consolas" w:hAnsi="Consolas" w:cs="Consolas"/>
+                <w:color w:val="FFFFFF"/>
+                <w:sz w:val="21"/>
+                <w:szCs w:val="21"/>
+              </w:rPr>
+              <w:t xml:space="preserve"> tup</w:t>
+            </w:r>
+            <w:r>
+              <w:rPr>
+                <w:rFonts w:ascii="Consolas" w:hAnsi="Consolas" w:cs="Consolas"/>
+                <w:color w:val="E85D7F"/>
+                <w:sz w:val="21"/>
+                <w:szCs w:val="21"/>
+              </w:rPr>
+              <w:t>:</w:t>
+            </w:r>
+            <w:r>
+              <w:rPr>
+                <w:rFonts w:ascii="Consolas" w:hAnsi="Consolas" w:cs="Consolas"/>
+                <w:color w:val="FFFFFF"/>
+                <w:sz w:val="21"/>
+                <w:szCs w:val="21"/>
+              </w:rPr>
+              <w:t xml:space="preserve"> </w:t>
+            </w:r>
+            <w:r>
+              <w:rPr>
+                <w:rFonts w:ascii="Consolas" w:hAnsi="Consolas" w:cs="Consolas"/>
+                <w:color w:val="E85D7F"/>
+                <w:sz w:val="21"/>
+                <w:szCs w:val="21"/>
+              </w:rPr>
+              <w:t>[</w:t>
+            </w:r>
+            <w:r>
+              <w:rPr>
+                <w:rFonts w:ascii="Consolas" w:hAnsi="Consolas" w:cs="Consolas"/>
+                <w:color w:val="B3CCFF"/>
+                <w:sz w:val="21"/>
+                <w:szCs w:val="21"/>
+              </w:rPr>
+              <w:t>number</w:t>
+            </w:r>
+            <w:r>
+              <w:rPr>
+                <w:rFonts w:ascii="Consolas" w:hAnsi="Consolas" w:cs="Consolas"/>
+                <w:color w:val="E85D7F"/>
+                <w:sz w:val="21"/>
+                <w:szCs w:val="21"/>
+              </w:rPr>
+              <w:t>,</w:t>
+            </w:r>
+            <w:r>
+              <w:rPr>
+                <w:rFonts w:ascii="Consolas" w:hAnsi="Consolas" w:cs="Consolas"/>
+                <w:color w:val="FFFFFF"/>
+                <w:sz w:val="21"/>
+                <w:szCs w:val="21"/>
+              </w:rPr>
+              <w:t xml:space="preserve"> </w:t>
+            </w:r>
+            <w:r>
+              <w:rPr>
+                <w:rFonts w:ascii="Consolas" w:hAnsi="Consolas" w:cs="Consolas"/>
+                <w:color w:val="B3CCFF"/>
+                <w:sz w:val="21"/>
+                <w:szCs w:val="21"/>
+              </w:rPr>
+              <w:t>number</w:t>
+            </w:r>
+            <w:r>
+              <w:rPr>
+                <w:rFonts w:ascii="Consolas" w:hAnsi="Consolas" w:cs="Consolas"/>
+                <w:color w:val="E85D7F"/>
+                <w:sz w:val="21"/>
+                <w:szCs w:val="21"/>
+              </w:rPr>
+              <w:t>,</w:t>
+            </w:r>
+            <w:r>
+              <w:rPr>
+                <w:rFonts w:ascii="Consolas" w:hAnsi="Consolas" w:cs="Consolas"/>
+                <w:color w:val="FFFFFF"/>
+                <w:sz w:val="21"/>
+                <w:szCs w:val="21"/>
+              </w:rPr>
+              <w:t xml:space="preserve"> </w:t>
+            </w:r>
+            <w:r>
+              <w:rPr>
+                <w:rFonts w:ascii="Consolas" w:hAnsi="Consolas" w:cs="Consolas"/>
+                <w:color w:val="B3CCFF"/>
+                <w:sz w:val="21"/>
+                <w:szCs w:val="21"/>
+              </w:rPr>
+              <w:t>number</w:t>
+            </w:r>
+            <w:r>
+              <w:rPr>
+                <w:rFonts w:ascii="Consolas" w:hAnsi="Consolas" w:cs="Consolas"/>
+                <w:color w:val="E85D7F"/>
+                <w:sz w:val="21"/>
+                <w:szCs w:val="21"/>
+              </w:rPr>
+              <w:t>]</w:t>
+            </w:r>
+            <w:r>
+              <w:rPr>
+                <w:rFonts w:ascii="Consolas" w:hAnsi="Consolas" w:cs="Consolas"/>
+                <w:color w:val="FFFFFF"/>
+                <w:sz w:val="21"/>
+                <w:szCs w:val="21"/>
+              </w:rPr>
+              <w:t xml:space="preserve"> </w:t>
+            </w:r>
+            <w:r>
+              <w:rPr>
+                <w:rFonts w:ascii="Consolas" w:hAnsi="Consolas" w:cs="Consolas"/>
+                <w:color w:val="E85D7F"/>
+                <w:sz w:val="21"/>
+                <w:szCs w:val="21"/>
+              </w:rPr>
+              <w:t>=</w:t>
+            </w:r>
+            <w:r>
+              <w:rPr>
+                <w:rFonts w:ascii="Consolas" w:hAnsi="Consolas" w:cs="Consolas"/>
+                <w:color w:val="FFFFFF"/>
+                <w:sz w:val="21"/>
+                <w:szCs w:val="21"/>
+              </w:rPr>
+              <w:t xml:space="preserve"> </w:t>
+            </w:r>
+            <w:r>
+              <w:rPr>
+                <w:rFonts w:ascii="Consolas" w:hAnsi="Consolas" w:cs="Consolas"/>
+                <w:color w:val="E85D7F"/>
+                <w:sz w:val="21"/>
+                <w:szCs w:val="21"/>
+              </w:rPr>
+              <w:t>[1,2,3</w:t>
+            </w:r>
+            <w:proofErr w:type="gramStart"/>
+            <w:r>
+              <w:rPr>
+                <w:rFonts w:ascii="Consolas" w:hAnsi="Consolas" w:cs="Consolas"/>
+                <w:color w:val="E85D7F"/>
+                <w:sz w:val="21"/>
+                <w:szCs w:val="21"/>
+              </w:rPr>
+              <w:t>];</w:t>
+            </w:r>
+            <w:proofErr w:type="gramEnd"/>
+          </w:p>
+          <w:p>
+            <w:pPr>
+              <w:shd w:val="clear" w:color="auto" w:fill="1E1E1E"/>
+              <w:spacing w:line="330" w:lineRule="atLeast"/>
+              <w:rPr>
+                <w:rFonts w:ascii="Consolas" w:hAnsi="Consolas" w:cs="Consolas" w:hint="eastAsia"/>
+                <w:color w:val="FFFFFF"/>
+                <w:sz w:val="21"/>
+                <w:szCs w:val="21"/>
+              </w:rPr>
+            </w:pPr>
+            <w:r>
+              <w:rPr>
+                <w:rFonts w:ascii="Consolas" w:hAnsi="Consolas" w:cs="Consolas"/>
+                <w:color w:val="B3CCFF"/>
+                <w:sz w:val="21"/>
+                <w:szCs w:val="21"/>
+              </w:rPr>
+              <w:t>let</w:t>
+            </w:r>
+            <w:r>
+              <w:rPr>
+                <w:rFonts w:ascii="Consolas" w:hAnsi="Consolas" w:cs="Consolas"/>
+                <w:color w:val="FFFFFF"/>
+                <w:sz w:val="21"/>
+                <w:szCs w:val="21"/>
+              </w:rPr>
+              <w:t xml:space="preserve"> </w:t>
+            </w:r>
+            <w:proofErr w:type="spellStart"/>
+            <w:r>
+              <w:rPr>
+                <w:rFonts w:ascii="Consolas" w:hAnsi="Consolas" w:cs="Consolas"/>
+                <w:color w:val="FFFFFF"/>
+                <w:sz w:val="21"/>
+                <w:szCs w:val="21"/>
+              </w:rPr>
+              <w:t>concatResult</w:t>
+            </w:r>
+            <w:proofErr w:type="spellEnd"/>
+            <w:r>
+              <w:rPr>
+                <w:rFonts w:ascii="Consolas" w:hAnsi="Consolas" w:cs="Consolas"/>
+                <w:color w:val="FFFFFF"/>
+                <w:sz w:val="21"/>
+                <w:szCs w:val="21"/>
+              </w:rPr>
+              <w:t xml:space="preserve"> </w:t>
+            </w:r>
+            <w:r>
+              <w:rPr>
+                <w:rFonts w:ascii="Consolas" w:hAnsi="Consolas" w:cs="Consolas"/>
+                <w:color w:val="E85D7F"/>
+                <w:sz w:val="21"/>
+                <w:szCs w:val="21"/>
+              </w:rPr>
+              <w:t>=</w:t>
+            </w:r>
+            <w:r>
+              <w:rPr>
+                <w:rFonts w:ascii="Consolas" w:hAnsi="Consolas" w:cs="Consolas"/>
+                <w:color w:val="FFFFFF"/>
+                <w:sz w:val="21"/>
+                <w:szCs w:val="21"/>
+              </w:rPr>
+              <w:t xml:space="preserve"> </w:t>
+            </w:r>
+            <w:proofErr w:type="spellStart"/>
+            <w:proofErr w:type="gramStart"/>
+            <w:r>
+              <w:rPr>
+                <w:rFonts w:ascii="Consolas" w:hAnsi="Consolas" w:cs="Consolas"/>
+                <w:color w:val="FFFFFF"/>
+                <w:sz w:val="21"/>
+                <w:szCs w:val="21"/>
+              </w:rPr>
+              <w:t>tup</w:t>
+            </w:r>
+            <w:r>
+              <w:rPr>
+                <w:rFonts w:ascii="Consolas" w:hAnsi="Consolas" w:cs="Consolas"/>
+                <w:color w:val="E85D7F"/>
+                <w:sz w:val="21"/>
+                <w:szCs w:val="21"/>
+              </w:rPr>
+              <w:t>.</w:t>
+            </w:r>
+            <w:r>
+              <w:rPr>
+                <w:rFonts w:ascii="Consolas" w:hAnsi="Consolas" w:cs="Consolas"/>
+                <w:color w:val="FFFFFF"/>
+                <w:sz w:val="21"/>
+                <w:szCs w:val="21"/>
+              </w:rPr>
+              <w:t>concat</w:t>
+            </w:r>
+            <w:proofErr w:type="spellEnd"/>
+            <w:proofErr w:type="gramEnd"/>
+            <w:r>
+              <w:rPr>
+                <w:rFonts w:ascii="Consolas" w:hAnsi="Consolas" w:cs="Consolas"/>
+                <w:color w:val="E85D7F"/>
+                <w:sz w:val="21"/>
+                <w:szCs w:val="21"/>
+              </w:rPr>
+              <w:t>([4,5,6]);</w:t>
+            </w:r>
+            <w:r>
+              <w:rPr>
+                <w:rFonts w:ascii="Consolas" w:hAnsi="Consolas" w:cs="Consolas"/>
+                <w:color w:val="FFFFFF"/>
+                <w:sz w:val="21"/>
+                <w:szCs w:val="21"/>
+              </w:rPr>
+              <w:t xml:space="preserve"> </w:t>
+            </w:r>
+            <w:r>
+              <w:rPr>
+                <w:rFonts w:ascii="Consolas" w:hAnsi="Consolas" w:cs="Consolas"/>
+                <w:color w:val="939598"/>
+                <w:sz w:val="21"/>
+                <w:szCs w:val="21"/>
+              </w:rPr>
+              <w:t xml:space="preserve">// </w:t>
+            </w:r>
+            <w:proofErr w:type="spellStart"/>
+            <w:r>
+              <w:rPr>
+                <w:rFonts w:ascii="Consolas" w:hAnsi="Consolas" w:cs="Consolas"/>
+                <w:color w:val="939598"/>
+                <w:sz w:val="21"/>
+                <w:szCs w:val="21"/>
+              </w:rPr>
+              <w:t>concatResult</w:t>
+            </w:r>
+            <w:proofErr w:type="spellEnd"/>
+            <w:r>
+              <w:rPr>
+                <w:rFonts w:ascii="Consolas" w:hAnsi="Consolas" w:cs="Consolas"/>
+                <w:color w:val="939598"/>
+                <w:sz w:val="21"/>
+                <w:szCs w:val="21"/>
+              </w:rPr>
+              <w:t xml:space="preserve"> has the value [1,2,3,4,5,6].</w:t>
+            </w:r>
+          </w:p>
+        </w:tc>
+      </w:tr>
+    </w:tbl>
+    <w:p>
+      <w:pPr>
+        <w:rPr>
+          <w:color w:val="000000" w:themeColor="text1"/>
+          <w:sz w:val="28"/>
+          <w:szCs w:val="28"/>
+        </w:rPr>
+      </w:pPr>
+    </w:p>
+    <w:p>
+      <w:pPr>
+        <w:rPr>
+          <w:color w:val="000000" w:themeColor="text1"/>
+          <w:sz w:val="28"/>
+          <w:szCs w:val="28"/>
+        </w:rPr>
+      </w:pPr>
+    </w:p>
+    <w:p>
+      <w:pPr>
+        <w:rPr>
+          <w:color w:val="000000" w:themeColor="text1"/>
+        </w:rPr>
+      </w:pPr>
+      <w:r>
+        <w:rPr>
+          <w:color w:val="000000" w:themeColor="text1"/>
+        </w:rPr>
+        <w:t>Exercise</w:t>
+      </w:r>
+    </w:p>
+    <w:p>
+      <w:pPr>
+        <w:rPr>
+          <w:color w:val="000000" w:themeColor="text1"/>
+          <w:sz w:val="28"/>
+          <w:szCs w:val="28"/>
+        </w:rPr>
+      </w:pPr>
+    </w:p>
+    <w:tbl>
+      <w:tblPr>
+        <w:tblStyle w:val="TableGrid"/>
+        <w:tblW w:w="0" w:type="auto"/>
+        <w:tblLook w:val="04A0" w:firstRow="1" w:lastRow="0" w:firstColumn="1" w:lastColumn="0" w:noHBand="0" w:noVBand="1"/>
+      </w:tblPr>
+      <w:tblGrid>
+        <w:gridCol w:w="9350"/>
+      </w:tblGrid>
+      <w:tr>
+        <w:tc>
+          <w:tcPr>
+            <w:tcW w:w="9350" w:type="dxa"/>
+          </w:tcPr>
+          <w:p>
+            <w:pPr>
+              <w:shd w:val="clear" w:color="auto" w:fill="1E1E1E"/>
+              <w:spacing w:line="330" w:lineRule="atLeast"/>
+              <w:rPr>
+                <w:rFonts w:ascii="Consolas" w:hAnsi="Consolas" w:cs="Consolas"/>
+                <w:color w:val="FFFFFF"/>
+                <w:sz w:val="21"/>
+                <w:szCs w:val="21"/>
+              </w:rPr>
+            </w:pPr>
+            <w:r>
+              <w:rPr>
+                <w:rFonts w:ascii="Consolas" w:hAnsi="Consolas" w:cs="Consolas"/>
+                <w:color w:val="939598"/>
+                <w:sz w:val="21"/>
+                <w:szCs w:val="21"/>
+              </w:rPr>
+              <w:t>// Don't change this part:</w:t>
+            </w:r>
+          </w:p>
+          <w:p>
+            <w:pPr>
+              <w:shd w:val="clear" w:color="auto" w:fill="1E1E1E"/>
+              <w:spacing w:line="330" w:lineRule="atLeast"/>
+              <w:rPr>
+                <w:rFonts w:ascii="Consolas" w:hAnsi="Consolas" w:cs="Consolas"/>
+                <w:color w:val="FFFFFF"/>
+                <w:sz w:val="21"/>
+                <w:szCs w:val="21"/>
+              </w:rPr>
+            </w:pPr>
+            <w:r>
+              <w:rPr>
+                <w:rFonts w:ascii="Consolas" w:hAnsi="Consolas" w:cs="Consolas"/>
+                <w:color w:val="B3CCFF"/>
+                <w:sz w:val="21"/>
+                <w:szCs w:val="21"/>
+              </w:rPr>
+              <w:t>let</w:t>
+            </w:r>
+            <w:r>
+              <w:rPr>
+                <w:rFonts w:ascii="Consolas" w:hAnsi="Consolas" w:cs="Consolas"/>
+                <w:color w:val="FFFFFF"/>
+                <w:sz w:val="21"/>
+                <w:szCs w:val="21"/>
+              </w:rPr>
+              <w:t xml:space="preserve"> </w:t>
+            </w:r>
+            <w:proofErr w:type="spellStart"/>
+            <w:r>
+              <w:rPr>
+                <w:rFonts w:ascii="Consolas" w:hAnsi="Consolas" w:cs="Consolas"/>
+                <w:color w:val="FFFFFF"/>
+                <w:sz w:val="21"/>
+                <w:szCs w:val="21"/>
+              </w:rPr>
+              <w:t>dogTup</w:t>
+            </w:r>
+            <w:proofErr w:type="spellEnd"/>
+            <w:r>
+              <w:rPr>
+                <w:rFonts w:ascii="Consolas" w:hAnsi="Consolas" w:cs="Consolas"/>
+                <w:color w:val="E85D7F"/>
+                <w:sz w:val="21"/>
+                <w:szCs w:val="21"/>
+              </w:rPr>
+              <w:t>:</w:t>
+            </w:r>
+            <w:r>
+              <w:rPr>
+                <w:rFonts w:ascii="Consolas" w:hAnsi="Consolas" w:cs="Consolas"/>
+                <w:color w:val="FFFFFF"/>
+                <w:sz w:val="21"/>
+                <w:szCs w:val="21"/>
+              </w:rPr>
+              <w:t xml:space="preserve"> </w:t>
+            </w:r>
+            <w:r>
+              <w:rPr>
+                <w:rFonts w:ascii="Consolas" w:hAnsi="Consolas" w:cs="Consolas"/>
+                <w:color w:val="E85D7F"/>
+                <w:sz w:val="21"/>
+                <w:szCs w:val="21"/>
+              </w:rPr>
+              <w:t>[</w:t>
+            </w:r>
+            <w:r>
+              <w:rPr>
+                <w:rFonts w:ascii="Consolas" w:hAnsi="Consolas" w:cs="Consolas"/>
+                <w:color w:val="B3CCFF"/>
+                <w:sz w:val="21"/>
+                <w:szCs w:val="21"/>
+              </w:rPr>
+              <w:t>string</w:t>
+            </w:r>
+            <w:r>
+              <w:rPr>
+                <w:rFonts w:ascii="Consolas" w:hAnsi="Consolas" w:cs="Consolas"/>
+                <w:color w:val="E85D7F"/>
+                <w:sz w:val="21"/>
+                <w:szCs w:val="21"/>
+              </w:rPr>
+              <w:t>,</w:t>
+            </w:r>
+            <w:r>
+              <w:rPr>
+                <w:rFonts w:ascii="Consolas" w:hAnsi="Consolas" w:cs="Consolas"/>
+                <w:color w:val="FFFFFF"/>
+                <w:sz w:val="21"/>
+                <w:szCs w:val="21"/>
+              </w:rPr>
+              <w:t xml:space="preserve"> </w:t>
+            </w:r>
+            <w:r>
+              <w:rPr>
+                <w:rFonts w:ascii="Consolas" w:hAnsi="Consolas" w:cs="Consolas"/>
+                <w:color w:val="B3CCFF"/>
+                <w:sz w:val="21"/>
+                <w:szCs w:val="21"/>
+              </w:rPr>
+              <w:t>string</w:t>
+            </w:r>
+            <w:r>
+              <w:rPr>
+                <w:rFonts w:ascii="Consolas" w:hAnsi="Consolas" w:cs="Consolas"/>
+                <w:color w:val="E85D7F"/>
+                <w:sz w:val="21"/>
+                <w:szCs w:val="21"/>
+              </w:rPr>
+              <w:t>,</w:t>
+            </w:r>
+            <w:r>
+              <w:rPr>
+                <w:rFonts w:ascii="Consolas" w:hAnsi="Consolas" w:cs="Consolas"/>
+                <w:color w:val="FFFFFF"/>
+                <w:sz w:val="21"/>
+                <w:szCs w:val="21"/>
+              </w:rPr>
+              <w:t xml:space="preserve"> </w:t>
+            </w:r>
+            <w:r>
+              <w:rPr>
+                <w:rFonts w:ascii="Consolas" w:hAnsi="Consolas" w:cs="Consolas"/>
+                <w:color w:val="B3CCFF"/>
+                <w:sz w:val="21"/>
+                <w:szCs w:val="21"/>
+              </w:rPr>
+              <w:t>string</w:t>
+            </w:r>
+            <w:r>
+              <w:rPr>
+                <w:rFonts w:ascii="Consolas" w:hAnsi="Consolas" w:cs="Consolas"/>
+                <w:color w:val="E85D7F"/>
+                <w:sz w:val="21"/>
+                <w:szCs w:val="21"/>
+              </w:rPr>
+              <w:t>,</w:t>
+            </w:r>
+            <w:r>
+              <w:rPr>
+                <w:rFonts w:ascii="Consolas" w:hAnsi="Consolas" w:cs="Consolas"/>
+                <w:color w:val="FFFFFF"/>
+                <w:sz w:val="21"/>
+                <w:szCs w:val="21"/>
+              </w:rPr>
+              <w:t xml:space="preserve"> </w:t>
+            </w:r>
+            <w:r>
+              <w:rPr>
+                <w:rFonts w:ascii="Consolas" w:hAnsi="Consolas" w:cs="Consolas"/>
+                <w:color w:val="B3CCFF"/>
+                <w:sz w:val="21"/>
+                <w:szCs w:val="21"/>
+              </w:rPr>
+              <w:t>string</w:t>
+            </w:r>
+            <w:r>
+              <w:rPr>
+                <w:rFonts w:ascii="Consolas" w:hAnsi="Consolas" w:cs="Consolas"/>
+                <w:color w:val="E85D7F"/>
+                <w:sz w:val="21"/>
+                <w:szCs w:val="21"/>
+              </w:rPr>
+              <w:t>]</w:t>
+            </w:r>
+            <w:r>
+              <w:rPr>
+                <w:rFonts w:ascii="Consolas" w:hAnsi="Consolas" w:cs="Consolas"/>
+                <w:color w:val="FFFFFF"/>
+                <w:sz w:val="21"/>
+                <w:szCs w:val="21"/>
+              </w:rPr>
+              <w:t xml:space="preserve"> </w:t>
+            </w:r>
+            <w:r>
+              <w:rPr>
+                <w:rFonts w:ascii="Consolas" w:hAnsi="Consolas" w:cs="Consolas"/>
+                <w:color w:val="E85D7F"/>
+                <w:sz w:val="21"/>
+                <w:szCs w:val="21"/>
+              </w:rPr>
+              <w:t>=</w:t>
+            </w:r>
+            <w:r>
+              <w:rPr>
+                <w:rFonts w:ascii="Consolas" w:hAnsi="Consolas" w:cs="Consolas"/>
+                <w:color w:val="FFFFFF"/>
+                <w:sz w:val="21"/>
+                <w:szCs w:val="21"/>
+              </w:rPr>
+              <w:t xml:space="preserve"> </w:t>
+            </w:r>
+            <w:r>
+              <w:rPr>
+                <w:rFonts w:ascii="Consolas" w:hAnsi="Consolas" w:cs="Consolas"/>
+                <w:color w:val="E85D7F"/>
+                <w:sz w:val="21"/>
+                <w:szCs w:val="21"/>
+              </w:rPr>
+              <w:t>[</w:t>
+            </w:r>
+            <w:r>
+              <w:rPr>
+                <w:rFonts w:ascii="Consolas" w:hAnsi="Consolas" w:cs="Consolas"/>
+                <w:color w:val="FFE083"/>
+                <w:sz w:val="21"/>
+                <w:szCs w:val="21"/>
+              </w:rPr>
+              <w:t>'dog'</w:t>
+            </w:r>
+            <w:r>
+              <w:rPr>
+                <w:rFonts w:ascii="Consolas" w:hAnsi="Consolas" w:cs="Consolas"/>
+                <w:color w:val="E85D7F"/>
+                <w:sz w:val="21"/>
+                <w:szCs w:val="21"/>
+              </w:rPr>
+              <w:t>,</w:t>
+            </w:r>
+            <w:r>
+              <w:rPr>
+                <w:rFonts w:ascii="Consolas" w:hAnsi="Consolas" w:cs="Consolas"/>
+                <w:color w:val="FFFFFF"/>
+                <w:sz w:val="21"/>
+                <w:szCs w:val="21"/>
+              </w:rPr>
+              <w:t xml:space="preserve"> </w:t>
+            </w:r>
+            <w:r>
+              <w:rPr>
+                <w:rFonts w:ascii="Consolas" w:hAnsi="Consolas" w:cs="Consolas"/>
+                <w:color w:val="FFE083"/>
+                <w:sz w:val="21"/>
+                <w:szCs w:val="21"/>
+              </w:rPr>
+              <w:t>'brown fur'</w:t>
+            </w:r>
+            <w:r>
+              <w:rPr>
+                <w:rFonts w:ascii="Consolas" w:hAnsi="Consolas" w:cs="Consolas"/>
+                <w:color w:val="E85D7F"/>
+                <w:sz w:val="21"/>
+                <w:szCs w:val="21"/>
+              </w:rPr>
+              <w:t>,</w:t>
+            </w:r>
+            <w:r>
+              <w:rPr>
+                <w:rFonts w:ascii="Consolas" w:hAnsi="Consolas" w:cs="Consolas"/>
+                <w:color w:val="FFFFFF"/>
+                <w:sz w:val="21"/>
+                <w:szCs w:val="21"/>
+              </w:rPr>
+              <w:t xml:space="preserve"> </w:t>
+            </w:r>
+            <w:r>
+              <w:rPr>
+                <w:rFonts w:ascii="Consolas" w:hAnsi="Consolas" w:cs="Consolas"/>
+                <w:color w:val="FFE083"/>
+                <w:sz w:val="21"/>
+                <w:szCs w:val="21"/>
+              </w:rPr>
+              <w:t>'curly tail'</w:t>
+            </w:r>
+            <w:r>
+              <w:rPr>
+                <w:rFonts w:ascii="Consolas" w:hAnsi="Consolas" w:cs="Consolas"/>
+                <w:color w:val="E85D7F"/>
+                <w:sz w:val="21"/>
+                <w:szCs w:val="21"/>
+              </w:rPr>
+              <w:t>,</w:t>
+            </w:r>
+            <w:r>
+              <w:rPr>
+                <w:rFonts w:ascii="Consolas" w:hAnsi="Consolas" w:cs="Consolas"/>
+                <w:color w:val="FFFFFF"/>
+                <w:sz w:val="21"/>
+                <w:szCs w:val="21"/>
+              </w:rPr>
+              <w:t xml:space="preserve"> </w:t>
+            </w:r>
+            <w:r>
+              <w:rPr>
+                <w:rFonts w:ascii="Consolas" w:hAnsi="Consolas" w:cs="Consolas"/>
+                <w:color w:val="FFE083"/>
+                <w:sz w:val="21"/>
+                <w:szCs w:val="21"/>
+              </w:rPr>
+              <w:t>'sad eyes'</w:t>
+            </w:r>
+            <w:proofErr w:type="gramStart"/>
+            <w:r>
+              <w:rPr>
+                <w:rFonts w:ascii="Consolas" w:hAnsi="Consolas" w:cs="Consolas"/>
+                <w:color w:val="E85D7F"/>
+                <w:sz w:val="21"/>
+                <w:szCs w:val="21"/>
+              </w:rPr>
+              <w:t>];</w:t>
+            </w:r>
+            <w:proofErr w:type="gramEnd"/>
+          </w:p>
+          <w:p>
+            <w:pPr>
+              <w:shd w:val="clear" w:color="auto" w:fill="1E1E1E"/>
+              <w:spacing w:line="330" w:lineRule="atLeast"/>
+              <w:rPr>
+                <w:rFonts w:ascii="Consolas" w:hAnsi="Consolas" w:cs="Consolas"/>
+                <w:color w:val="FFFFFF"/>
+                <w:sz w:val="21"/>
+                <w:szCs w:val="21"/>
+              </w:rPr>
+            </w:pPr>
+          </w:p>
+          <w:p>
+            <w:pPr>
+              <w:shd w:val="clear" w:color="auto" w:fill="1E1E1E"/>
+              <w:spacing w:line="330" w:lineRule="atLeast"/>
+              <w:rPr>
+                <w:rFonts w:ascii="Consolas" w:hAnsi="Consolas" w:cs="Consolas"/>
+                <w:color w:val="FFFFFF"/>
+                <w:sz w:val="21"/>
+                <w:szCs w:val="21"/>
+              </w:rPr>
+            </w:pPr>
+            <w:r>
+              <w:rPr>
+                <w:rFonts w:ascii="Consolas" w:hAnsi="Consolas" w:cs="Consolas"/>
+                <w:color w:val="939598"/>
+                <w:sz w:val="21"/>
+                <w:szCs w:val="21"/>
+              </w:rPr>
+              <w:t>// Your code goes here:</w:t>
+            </w:r>
+          </w:p>
+          <w:p>
+            <w:pPr>
+              <w:shd w:val="clear" w:color="auto" w:fill="1E1E1E"/>
+              <w:spacing w:line="330" w:lineRule="atLeast"/>
+              <w:rPr>
+                <w:rFonts w:ascii="Consolas" w:hAnsi="Consolas" w:cs="Consolas"/>
+                <w:color w:val="FFFFFF"/>
+                <w:sz w:val="21"/>
+                <w:szCs w:val="21"/>
+              </w:rPr>
+            </w:pPr>
+            <w:r>
+              <w:rPr>
+                <w:rFonts w:ascii="Consolas" w:hAnsi="Consolas" w:cs="Consolas"/>
+                <w:color w:val="B3CCFF"/>
+                <w:sz w:val="21"/>
+                <w:szCs w:val="21"/>
+              </w:rPr>
+              <w:t>let</w:t>
+            </w:r>
+            <w:r>
+              <w:rPr>
+                <w:rFonts w:ascii="Consolas" w:hAnsi="Consolas" w:cs="Consolas"/>
+                <w:color w:val="FFFFFF"/>
+                <w:sz w:val="21"/>
+                <w:szCs w:val="21"/>
+              </w:rPr>
+              <w:t xml:space="preserve"> </w:t>
+            </w:r>
+            <w:proofErr w:type="spellStart"/>
+            <w:r>
+              <w:rPr>
+                <w:rFonts w:ascii="Consolas" w:hAnsi="Consolas" w:cs="Consolas"/>
+                <w:color w:val="FFFFFF"/>
+                <w:sz w:val="21"/>
+                <w:szCs w:val="21"/>
+              </w:rPr>
+              <w:t>myArr</w:t>
+            </w:r>
+            <w:proofErr w:type="spellEnd"/>
+            <w:r>
+              <w:rPr>
+                <w:rFonts w:ascii="Consolas" w:hAnsi="Consolas" w:cs="Consolas"/>
+                <w:color w:val="FFFFFF"/>
+                <w:sz w:val="21"/>
+                <w:szCs w:val="21"/>
+              </w:rPr>
+              <w:t xml:space="preserve"> </w:t>
+            </w:r>
+            <w:r>
+              <w:rPr>
+                <w:rFonts w:ascii="Consolas" w:hAnsi="Consolas" w:cs="Consolas"/>
+                <w:color w:val="E85D7F"/>
+                <w:sz w:val="21"/>
+                <w:szCs w:val="21"/>
+              </w:rPr>
+              <w:t>=</w:t>
+            </w:r>
+            <w:r>
+              <w:rPr>
+                <w:rFonts w:ascii="Consolas" w:hAnsi="Consolas" w:cs="Consolas"/>
+                <w:color w:val="FFFFFF"/>
+                <w:sz w:val="21"/>
+                <w:szCs w:val="21"/>
+              </w:rPr>
+              <w:t xml:space="preserve"> </w:t>
+            </w:r>
+            <w:proofErr w:type="spellStart"/>
+            <w:r>
+              <w:rPr>
+                <w:rFonts w:ascii="Consolas" w:hAnsi="Consolas" w:cs="Consolas"/>
+                <w:color w:val="FFFFFF"/>
+                <w:sz w:val="21"/>
+                <w:szCs w:val="21"/>
+              </w:rPr>
+              <w:t>dogTup</w:t>
+            </w:r>
+            <w:r>
+              <w:rPr>
+                <w:rFonts w:ascii="Consolas" w:hAnsi="Consolas" w:cs="Consolas"/>
+                <w:color w:val="E85D7F"/>
+                <w:sz w:val="21"/>
+                <w:szCs w:val="21"/>
+              </w:rPr>
+              <w:t>.</w:t>
+            </w:r>
+            <w:r>
+              <w:rPr>
+                <w:rFonts w:ascii="Consolas" w:hAnsi="Consolas" w:cs="Consolas"/>
+                <w:color w:val="FFFFFF"/>
+                <w:sz w:val="21"/>
+                <w:szCs w:val="21"/>
+              </w:rPr>
+              <w:t>concat</w:t>
+            </w:r>
+            <w:proofErr w:type="spellEnd"/>
+            <w:r>
+              <w:rPr>
+                <w:rFonts w:ascii="Consolas" w:hAnsi="Consolas" w:cs="Consolas"/>
+                <w:color w:val="E85D7F"/>
+                <w:sz w:val="21"/>
+                <w:szCs w:val="21"/>
+              </w:rPr>
+              <w:t>(</w:t>
+            </w:r>
+            <w:r>
+              <w:rPr>
+                <w:rFonts w:ascii="Consolas" w:hAnsi="Consolas" w:cs="Consolas"/>
+                <w:color w:val="FFE083"/>
+                <w:sz w:val="21"/>
+                <w:szCs w:val="21"/>
+              </w:rPr>
+              <w:t>""</w:t>
+            </w:r>
+            <w:proofErr w:type="gramStart"/>
+            <w:r>
+              <w:rPr>
+                <w:rFonts w:ascii="Consolas" w:hAnsi="Consolas" w:cs="Consolas"/>
+                <w:color w:val="E85D7F"/>
+                <w:sz w:val="21"/>
+                <w:szCs w:val="21"/>
+              </w:rPr>
+              <w:t>);</w:t>
+            </w:r>
+            <w:proofErr w:type="gramEnd"/>
+          </w:p>
+          <w:p>
+            <w:pPr>
+              <w:shd w:val="clear" w:color="auto" w:fill="1E1E1E"/>
+              <w:spacing w:line="330" w:lineRule="atLeast"/>
+              <w:rPr>
+                <w:rFonts w:ascii="Consolas" w:hAnsi="Consolas" w:cs="Consolas"/>
+                <w:color w:val="FFFFFF"/>
+                <w:sz w:val="21"/>
+                <w:szCs w:val="21"/>
+              </w:rPr>
+            </w:pPr>
+            <w:proofErr w:type="spellStart"/>
+            <w:proofErr w:type="gramStart"/>
+            <w:r>
+              <w:rPr>
+                <w:rFonts w:ascii="Consolas" w:hAnsi="Consolas" w:cs="Consolas"/>
+                <w:color w:val="FFFFFF"/>
+                <w:sz w:val="21"/>
+                <w:szCs w:val="21"/>
+              </w:rPr>
+              <w:t>myArr</w:t>
+            </w:r>
+            <w:proofErr w:type="spellEnd"/>
+            <w:r>
+              <w:rPr>
+                <w:rFonts w:ascii="Consolas" w:hAnsi="Consolas" w:cs="Consolas"/>
+                <w:color w:val="E85D7F"/>
+                <w:sz w:val="21"/>
+                <w:szCs w:val="21"/>
+              </w:rPr>
+              <w:t>[</w:t>
+            </w:r>
+            <w:proofErr w:type="gramEnd"/>
+            <w:r>
+              <w:rPr>
+                <w:rFonts w:ascii="Consolas" w:hAnsi="Consolas" w:cs="Consolas"/>
+                <w:color w:val="E85D7F"/>
+                <w:sz w:val="21"/>
+                <w:szCs w:val="21"/>
+              </w:rPr>
+              <w:t>50]</w:t>
+            </w:r>
+            <w:r>
+              <w:rPr>
+                <w:rFonts w:ascii="Consolas" w:hAnsi="Consolas" w:cs="Consolas"/>
+                <w:color w:val="FFFFFF"/>
+                <w:sz w:val="21"/>
+                <w:szCs w:val="21"/>
+              </w:rPr>
+              <w:t xml:space="preserve"> </w:t>
+            </w:r>
+            <w:r>
+              <w:rPr>
+                <w:rFonts w:ascii="Consolas" w:hAnsi="Consolas" w:cs="Consolas"/>
+                <w:color w:val="E85D7F"/>
+                <w:sz w:val="21"/>
+                <w:szCs w:val="21"/>
+              </w:rPr>
+              <w:t>=</w:t>
+            </w:r>
+            <w:r>
+              <w:rPr>
+                <w:rFonts w:ascii="Consolas" w:hAnsi="Consolas" w:cs="Consolas"/>
+                <w:color w:val="FFFFFF"/>
+                <w:sz w:val="21"/>
+                <w:szCs w:val="21"/>
+              </w:rPr>
+              <w:t xml:space="preserve"> </w:t>
+            </w:r>
+            <w:r>
+              <w:rPr>
+                <w:rFonts w:ascii="Consolas" w:hAnsi="Consolas" w:cs="Consolas"/>
+                <w:color w:val="FFE083"/>
+                <w:sz w:val="21"/>
+                <w:szCs w:val="21"/>
+              </w:rPr>
+              <w:t>"not a dog"</w:t>
+            </w:r>
+            <w:r>
+              <w:rPr>
+                <w:rFonts w:ascii="Consolas" w:hAnsi="Consolas" w:cs="Consolas"/>
+                <w:color w:val="E85D7F"/>
+                <w:sz w:val="21"/>
+                <w:szCs w:val="21"/>
+              </w:rPr>
+              <w:t>;</w:t>
+            </w:r>
+          </w:p>
+          <w:p>
+            <w:pPr>
+              <w:rPr>
+                <w:rFonts w:hint="eastAsia"/>
+                <w:color w:val="000000" w:themeColor="text1"/>
+                <w:sz w:val="28"/>
+                <w:szCs w:val="28"/>
+              </w:rPr>
+            </w:pPr>
+          </w:p>
+        </w:tc>
+      </w:tr>
+    </w:tbl>
+    <w:p>
+      <w:pPr>
+        <w:rPr>
+          <w:color w:val="000000" w:themeColor="text1"/>
+          <w:sz w:val="28"/>
+          <w:szCs w:val="28"/>
+        </w:rPr>
+      </w:pPr>
+    </w:p>
+    <w:p>
+      <w:pPr>
+        <w:rPr>
+          <w:color w:val="000000" w:themeColor="text1"/>
+          <w:sz w:val="28"/>
+          <w:szCs w:val="28"/>
+        </w:rPr>
+      </w:pPr>
+    </w:p>
+    <w:p>
+      <w:pPr>
+        <w:pStyle w:val="ListParagraph"/>
+        <w:numPr>
+          <w:ilvl w:val="0"/>
+          <w:numId w:val="1"/>
+        </w:numPr>
+        <w:rPr>
+          <w:color w:val="000000" w:themeColor="text1"/>
+          <w:sz w:val="28"/>
+          <w:szCs w:val="28"/>
+        </w:rPr>
+      </w:pPr>
+      <w:r>
+        <w:rPr>
+          <w:color w:val="000000" w:themeColor="text1"/>
+          <w:sz w:val="28"/>
+          <w:szCs w:val="28"/>
+        </w:rPr>
+        <w:t>Rest Parameters</w:t>
+      </w:r>
+    </w:p>
+    <w:p>
+      <w:pPr>
+        <w:rPr>
+          <w:color w:val="000000" w:themeColor="text1"/>
+          <w:sz w:val="28"/>
+          <w:szCs w:val="28"/>
+        </w:rPr>
+      </w:pPr>
+    </w:p>
+    <w:p>
+      <w:pPr>
+        <w:rPr>
+          <w:rFonts w:hint="eastAsia"/>
+          <w:color w:val="000000" w:themeColor="text1"/>
+          <w:sz w:val="28"/>
+          <w:szCs w:val="28"/>
+        </w:rPr>
+      </w:pPr>
     </w:p>
     <w:sectPr>
       <w:pgSz w:w="12240" w:h="15840"/>
@@ -7492,6 +8991,26 @@
       </w:tblBorders>
     </w:tblPr>
   </w:style>
+  <w:style w:type="character" w:customStyle="1" w:styleId="mtk12">
+    <w:name w:val="mtk12"/>
+    <w:basedOn w:val="DefaultParagraphFont"/>
+    <w:rsid w:val="00611EF0"/>
+  </w:style>
+  <w:style w:type="character" w:customStyle="1" w:styleId="mtk1">
+    <w:name w:val="mtk1"/>
+    <w:basedOn w:val="DefaultParagraphFont"/>
+    <w:rsid w:val="00611EF0"/>
+  </w:style>
+  <w:style w:type="character" w:customStyle="1" w:styleId="mtk4">
+    <w:name w:val="mtk4"/>
+    <w:basedOn w:val="DefaultParagraphFont"/>
+    <w:rsid w:val="00611EF0"/>
+  </w:style>
+  <w:style w:type="character" w:customStyle="1" w:styleId="mtk16">
+    <w:name w:val="mtk16"/>
+    <w:basedOn w:val="DefaultParagraphFont"/>
+    <w:rsid w:val="00611EF0"/>
+  </w:style>
 </w:styles>
 </file>
 

</xml_diff>

<commit_message>
feat: Add progress #59 'Learn Typescript'
</commit_message>
<xml_diff>
--- a/learn-typescript/chapter_3/Chatper 3 - Complex Types.docx
+++ b/learn-typescript/chapter_3/Chatper 3 - Complex Types.docx
@@ -3165,8 +3165,14 @@
       <w:pPr>
         <w:shd w:val="clear" w:color="auto" w:fill="FFFFFF"/>
         <w:spacing w:after="100" w:afterAutospacing="1"/>
+        <w:rPr>
+          <w:rFonts w:asciiTheme="minorHAnsi" w:hAnsiTheme="minorHAnsi"/>
+        </w:rPr>
       </w:pPr>
       <w:r>
+        <w:rPr>
+          <w:rFonts w:asciiTheme="minorHAnsi" w:hAnsiTheme="minorHAnsi"/>
+        </w:rPr>
         <w:t>Exercise</w:t>
       </w:r>
     </w:p>
@@ -5882,8 +5888,16 @@
       </w:r>
     </w:p>
     <w:p>
+      <w:pPr>
+        <w:rPr>
+          <w:rFonts w:ascii="Calibri" w:hAnsi="Calibri"/>
+        </w:rPr>
+      </w:pPr>
       <w:proofErr w:type="spellStart"/>
       <w:r>
+        <w:rPr>
+          <w:rFonts w:ascii="Calibri" w:hAnsi="Calibri"/>
+        </w:rPr>
         <w:t>Exericse</w:t>
       </w:r>
       <w:proofErr w:type="spellEnd"/>
@@ -6240,7 +6254,6 @@
                 <w:sz w:val="21"/>
                 <w:szCs w:val="21"/>
               </w:rPr>
-              <w:lastRenderedPageBreak/>
               <w:t>favoriteCoordinates</w:t>
             </w:r>
             <w:proofErr w:type="spellEnd"/>
@@ -6438,6 +6451,7 @@
                 <w:sz w:val="21"/>
                 <w:szCs w:val="21"/>
               </w:rPr>
+              <w:lastRenderedPageBreak/>
               <w:t>favoriteCoordinates</w:t>
             </w:r>
             <w:proofErr w:type="spellEnd"/>
@@ -7392,11 +7406,13 @@
     <w:p>
       <w:pPr>
         <w:rPr>
+          <w:rFonts w:ascii="Calibri" w:hAnsi="Calibri"/>
           <w:color w:val="000000" w:themeColor="text1"/>
         </w:rPr>
       </w:pPr>
       <w:r>
         <w:rPr>
+          <w:rFonts w:ascii="Calibri" w:hAnsi="Calibri"/>
           <w:color w:val="000000" w:themeColor="text1"/>
         </w:rPr>
         <w:t>Exercise</w:t>
@@ -8052,6 +8068,1037 @@
     </w:p>
     <w:p>
       <w:pPr>
+        <w:pStyle w:val="ListParagraph"/>
+        <w:numPr>
+          <w:ilvl w:val="1"/>
+          <w:numId w:val="1"/>
+        </w:numPr>
+        <w:rPr>
+          <w:color w:val="000000" w:themeColor="text1"/>
+          <w:sz w:val="28"/>
+          <w:szCs w:val="28"/>
+        </w:rPr>
+      </w:pPr>
+      <w:r>
+        <w:rPr>
+          <w:rFonts w:ascii="AppleSystemUIFont" w:hAnsi="AppleSystemUIFont" w:cs="AppleSystemUIFont"/>
+          <w:lang w:val="en-US"/>
+        </w:rPr>
+        <w:t>Assigning types to </w:t>
+      </w:r>
+      <w:hyperlink r:id="rId5" w:history="1">
+        <w:r>
+          <w:rPr>
+            <w:rFonts w:ascii="AppleSystemUIFont" w:hAnsi="AppleSystemUIFont" w:cs="AppleSystemUIFont"/>
+            <w:color w:val="DCA10D"/>
+            <w:u w:val="single" w:color="DCA10D"/>
+            <w:lang w:val="en-US"/>
+          </w:rPr>
+          <w:t>rest parameters</w:t>
+        </w:r>
+      </w:hyperlink>
+      <w:r>
+        <w:rPr>
+          <w:rFonts w:ascii="AppleSystemUIFont" w:hAnsi="AppleSystemUIFont" w:cs="AppleSystemUIFont"/>
+          <w:lang w:val="en-US"/>
+        </w:rPr>
+        <w:t> is similar to assigning types to arrays</w:t>
+      </w:r>
+    </w:p>
+    <w:p>
+      <w:pPr>
+        <w:pStyle w:val="ListParagraph"/>
+        <w:numPr>
+          <w:ilvl w:val="2"/>
+          <w:numId w:val="1"/>
+        </w:numPr>
+        <w:rPr>
+          <w:color w:val="000000" w:themeColor="text1"/>
+          <w:sz w:val="28"/>
+          <w:szCs w:val="28"/>
+        </w:rPr>
+      </w:pPr>
+      <w:r>
+        <w:rPr>
+          <w:rFonts w:ascii="AppleSystemUIFont" w:hAnsi="AppleSystemUIFont" w:cs="AppleSystemUIFont"/>
+          <w:lang w:val="en-US"/>
+        </w:rPr>
+        <w:t>Here the rest parameters are, ‘h’, ‘h’, ‘H’, ‘H’, ‘H’, ‘H’, ‘!’</w:t>
+      </w:r>
+    </w:p>
+    <w:p>
+      <w:pPr>
+        <w:rPr>
+          <w:rFonts w:ascii="AppleSystemUIFont" w:hAnsi="AppleSystemUIFont" w:cs="AppleSystemUIFont"/>
+          <w:lang w:val="en-US"/>
+        </w:rPr>
+      </w:pPr>
+    </w:p>
+    <w:tbl>
+      <w:tblPr>
+        <w:tblStyle w:val="TableGrid"/>
+        <w:tblW w:w="0" w:type="auto"/>
+        <w:tblLook w:val="04A0" w:firstRow="1" w:lastRow="0" w:firstColumn="1" w:lastColumn="0" w:noHBand="0" w:noVBand="1"/>
+      </w:tblPr>
+      <w:tblGrid>
+        <w:gridCol w:w="9350"/>
+      </w:tblGrid>
+      <w:tr>
+        <w:tc>
+          <w:tcPr>
+            <w:tcW w:w="9350" w:type="dxa"/>
+          </w:tcPr>
+          <w:p>
+            <w:pPr>
+              <w:shd w:val="clear" w:color="auto" w:fill="1E1E1E"/>
+              <w:spacing w:line="330" w:lineRule="atLeast"/>
+              <w:rPr>
+                <w:rFonts w:ascii="Consolas" w:hAnsi="Consolas" w:cs="Consolas"/>
+                <w:color w:val="FFFFFF"/>
+                <w:sz w:val="21"/>
+                <w:szCs w:val="21"/>
+              </w:rPr>
+            </w:pPr>
+            <w:r>
+              <w:rPr>
+                <w:rFonts w:ascii="Consolas" w:hAnsi="Consolas" w:cs="Consolas"/>
+                <w:color w:val="B3CCFF"/>
+                <w:sz w:val="21"/>
+                <w:szCs w:val="21"/>
+              </w:rPr>
+              <w:t>function</w:t>
+            </w:r>
+            <w:r>
+              <w:rPr>
+                <w:rFonts w:ascii="Consolas" w:hAnsi="Consolas" w:cs="Consolas"/>
+                <w:color w:val="FFFFFF"/>
+                <w:sz w:val="21"/>
+                <w:szCs w:val="21"/>
+              </w:rPr>
+              <w:t xml:space="preserve"> </w:t>
+            </w:r>
+            <w:proofErr w:type="spellStart"/>
+            <w:proofErr w:type="gramStart"/>
+            <w:r>
+              <w:rPr>
+                <w:rFonts w:ascii="Consolas" w:hAnsi="Consolas" w:cs="Consolas"/>
+                <w:color w:val="FFFFFF"/>
+                <w:sz w:val="21"/>
+                <w:szCs w:val="21"/>
+              </w:rPr>
+              <w:t>smush</w:t>
+            </w:r>
+            <w:proofErr w:type="spellEnd"/>
+            <w:r>
+              <w:rPr>
+                <w:rFonts w:ascii="Consolas" w:hAnsi="Consolas" w:cs="Consolas"/>
+                <w:color w:val="E85D7F"/>
+                <w:sz w:val="21"/>
+                <w:szCs w:val="21"/>
+              </w:rPr>
+              <w:t>(</w:t>
+            </w:r>
+            <w:proofErr w:type="spellStart"/>
+            <w:proofErr w:type="gramEnd"/>
+            <w:r>
+              <w:rPr>
+                <w:rFonts w:ascii="Consolas" w:hAnsi="Consolas" w:cs="Consolas"/>
+                <w:color w:val="FFFFFF"/>
+                <w:sz w:val="21"/>
+                <w:szCs w:val="21"/>
+              </w:rPr>
+              <w:t>firstString</w:t>
+            </w:r>
+            <w:proofErr w:type="spellEnd"/>
+            <w:r>
+              <w:rPr>
+                <w:rFonts w:ascii="Consolas" w:hAnsi="Consolas" w:cs="Consolas"/>
+                <w:color w:val="E85D7F"/>
+                <w:sz w:val="21"/>
+                <w:szCs w:val="21"/>
+              </w:rPr>
+              <w:t>,</w:t>
+            </w:r>
+            <w:r>
+              <w:rPr>
+                <w:rFonts w:ascii="Consolas" w:hAnsi="Consolas" w:cs="Consolas"/>
+                <w:color w:val="FFFFFF"/>
+                <w:sz w:val="21"/>
+                <w:szCs w:val="21"/>
+              </w:rPr>
+              <w:t xml:space="preserve"> </w:t>
+            </w:r>
+            <w:r>
+              <w:rPr>
+                <w:rFonts w:ascii="Consolas" w:hAnsi="Consolas" w:cs="Consolas"/>
+                <w:color w:val="E85D7F"/>
+                <w:sz w:val="21"/>
+                <w:szCs w:val="21"/>
+              </w:rPr>
+              <w:t>...</w:t>
+            </w:r>
+            <w:proofErr w:type="spellStart"/>
+            <w:r>
+              <w:rPr>
+                <w:rFonts w:ascii="Consolas" w:hAnsi="Consolas" w:cs="Consolas"/>
+                <w:color w:val="FFFFFF"/>
+                <w:sz w:val="21"/>
+                <w:szCs w:val="21"/>
+              </w:rPr>
+              <w:t>otherStrings</w:t>
+            </w:r>
+            <w:proofErr w:type="spellEnd"/>
+            <w:r>
+              <w:rPr>
+                <w:rFonts w:ascii="Consolas" w:hAnsi="Consolas" w:cs="Consolas"/>
+                <w:color w:val="E85D7F"/>
+                <w:sz w:val="21"/>
+                <w:szCs w:val="21"/>
+              </w:rPr>
+              <w:t>){</w:t>
+            </w:r>
+          </w:p>
+          <w:p>
+            <w:pPr>
+              <w:shd w:val="clear" w:color="auto" w:fill="1E1E1E"/>
+              <w:spacing w:line="330" w:lineRule="atLeast"/>
+              <w:rPr>
+                <w:rFonts w:ascii="Consolas" w:hAnsi="Consolas" w:cs="Consolas"/>
+                <w:color w:val="FFFFFF"/>
+                <w:sz w:val="21"/>
+                <w:szCs w:val="21"/>
+              </w:rPr>
+            </w:pPr>
+            <w:r>
+              <w:rPr>
+                <w:rFonts w:ascii="Consolas" w:hAnsi="Consolas" w:cs="Consolas"/>
+                <w:color w:val="FFFFFF"/>
+                <w:sz w:val="21"/>
+                <w:szCs w:val="21"/>
+              </w:rPr>
+              <w:t xml:space="preserve">  </w:t>
+            </w:r>
+            <w:r>
+              <w:rPr>
+                <w:rFonts w:ascii="Consolas" w:hAnsi="Consolas" w:cs="Consolas"/>
+                <w:color w:val="B3CCFF"/>
+                <w:sz w:val="21"/>
+                <w:szCs w:val="21"/>
+              </w:rPr>
+              <w:t>let</w:t>
+            </w:r>
+            <w:r>
+              <w:rPr>
+                <w:rFonts w:ascii="Consolas" w:hAnsi="Consolas" w:cs="Consolas"/>
+                <w:color w:val="FFFFFF"/>
+                <w:sz w:val="21"/>
+                <w:szCs w:val="21"/>
+              </w:rPr>
+              <w:t xml:space="preserve"> output </w:t>
+            </w:r>
+            <w:r>
+              <w:rPr>
+                <w:rFonts w:ascii="Consolas" w:hAnsi="Consolas" w:cs="Consolas"/>
+                <w:color w:val="E85D7F"/>
+                <w:sz w:val="21"/>
+                <w:szCs w:val="21"/>
+              </w:rPr>
+              <w:t>=</w:t>
+            </w:r>
+            <w:r>
+              <w:rPr>
+                <w:rFonts w:ascii="Consolas" w:hAnsi="Consolas" w:cs="Consolas"/>
+                <w:color w:val="FFFFFF"/>
+                <w:sz w:val="21"/>
+                <w:szCs w:val="21"/>
+              </w:rPr>
+              <w:t xml:space="preserve"> </w:t>
+            </w:r>
+            <w:proofErr w:type="spellStart"/>
+            <w:proofErr w:type="gramStart"/>
+            <w:r>
+              <w:rPr>
+                <w:rFonts w:ascii="Consolas" w:hAnsi="Consolas" w:cs="Consolas"/>
+                <w:color w:val="FFFFFF"/>
+                <w:sz w:val="21"/>
+                <w:szCs w:val="21"/>
+              </w:rPr>
+              <w:t>firstString</w:t>
+            </w:r>
+            <w:proofErr w:type="spellEnd"/>
+            <w:r>
+              <w:rPr>
+                <w:rFonts w:ascii="Consolas" w:hAnsi="Consolas" w:cs="Consolas"/>
+                <w:color w:val="E85D7F"/>
+                <w:sz w:val="21"/>
+                <w:szCs w:val="21"/>
+              </w:rPr>
+              <w:t>;</w:t>
+            </w:r>
+            <w:proofErr w:type="gramEnd"/>
+          </w:p>
+          <w:p>
+            <w:pPr>
+              <w:shd w:val="clear" w:color="auto" w:fill="1E1E1E"/>
+              <w:spacing w:line="330" w:lineRule="atLeast"/>
+              <w:rPr>
+                <w:rFonts w:ascii="Consolas" w:hAnsi="Consolas" w:cs="Consolas"/>
+                <w:color w:val="FFFFFF"/>
+                <w:sz w:val="21"/>
+                <w:szCs w:val="21"/>
+              </w:rPr>
+            </w:pPr>
+            <w:r>
+              <w:rPr>
+                <w:rFonts w:ascii="Consolas" w:hAnsi="Consolas" w:cs="Consolas"/>
+                <w:color w:val="FFFFFF"/>
+                <w:sz w:val="21"/>
+                <w:szCs w:val="21"/>
+              </w:rPr>
+              <w:t xml:space="preserve">  </w:t>
+            </w:r>
+            <w:proofErr w:type="gramStart"/>
+            <w:r>
+              <w:rPr>
+                <w:rFonts w:ascii="Consolas" w:hAnsi="Consolas" w:cs="Consolas"/>
+                <w:color w:val="B3CCFF"/>
+                <w:sz w:val="21"/>
+                <w:szCs w:val="21"/>
+              </w:rPr>
+              <w:t>for</w:t>
+            </w:r>
+            <w:r>
+              <w:rPr>
+                <w:rFonts w:ascii="Consolas" w:hAnsi="Consolas" w:cs="Consolas"/>
+                <w:color w:val="E85D7F"/>
+                <w:sz w:val="21"/>
+                <w:szCs w:val="21"/>
+              </w:rPr>
+              <w:t>(</w:t>
+            </w:r>
+            <w:proofErr w:type="gramEnd"/>
+            <w:r>
+              <w:rPr>
+                <w:rFonts w:ascii="Consolas" w:hAnsi="Consolas" w:cs="Consolas"/>
+                <w:color w:val="B3CCFF"/>
+                <w:sz w:val="21"/>
+                <w:szCs w:val="21"/>
+              </w:rPr>
+              <w:t>let</w:t>
+            </w:r>
+            <w:r>
+              <w:rPr>
+                <w:rFonts w:ascii="Consolas" w:hAnsi="Consolas" w:cs="Consolas"/>
+                <w:color w:val="FFFFFF"/>
+                <w:sz w:val="21"/>
+                <w:szCs w:val="21"/>
+              </w:rPr>
+              <w:t xml:space="preserve"> </w:t>
+            </w:r>
+            <w:proofErr w:type="spellStart"/>
+            <w:r>
+              <w:rPr>
+                <w:rFonts w:ascii="Consolas" w:hAnsi="Consolas" w:cs="Consolas"/>
+                <w:color w:val="FFFFFF"/>
+                <w:sz w:val="21"/>
+                <w:szCs w:val="21"/>
+              </w:rPr>
+              <w:t>i</w:t>
+            </w:r>
+            <w:proofErr w:type="spellEnd"/>
+            <w:r>
+              <w:rPr>
+                <w:rFonts w:ascii="Consolas" w:hAnsi="Consolas" w:cs="Consolas"/>
+                <w:color w:val="FFFFFF"/>
+                <w:sz w:val="21"/>
+                <w:szCs w:val="21"/>
+              </w:rPr>
+              <w:t xml:space="preserve"> </w:t>
+            </w:r>
+            <w:r>
+              <w:rPr>
+                <w:rFonts w:ascii="Consolas" w:hAnsi="Consolas" w:cs="Consolas"/>
+                <w:color w:val="E85D7F"/>
+                <w:sz w:val="21"/>
+                <w:szCs w:val="21"/>
+              </w:rPr>
+              <w:t>=</w:t>
+            </w:r>
+            <w:r>
+              <w:rPr>
+                <w:rFonts w:ascii="Consolas" w:hAnsi="Consolas" w:cs="Consolas"/>
+                <w:color w:val="FFFFFF"/>
+                <w:sz w:val="21"/>
+                <w:szCs w:val="21"/>
+              </w:rPr>
+              <w:t xml:space="preserve"> </w:t>
+            </w:r>
+            <w:r>
+              <w:rPr>
+                <w:rFonts w:ascii="Consolas" w:hAnsi="Consolas" w:cs="Consolas"/>
+                <w:color w:val="E85D7F"/>
+                <w:sz w:val="21"/>
+                <w:szCs w:val="21"/>
+              </w:rPr>
+              <w:t>0;</w:t>
+            </w:r>
+            <w:r>
+              <w:rPr>
+                <w:rFonts w:ascii="Consolas" w:hAnsi="Consolas" w:cs="Consolas"/>
+                <w:color w:val="FFFFFF"/>
+                <w:sz w:val="21"/>
+                <w:szCs w:val="21"/>
+              </w:rPr>
+              <w:t xml:space="preserve"> </w:t>
+            </w:r>
+            <w:proofErr w:type="spellStart"/>
+            <w:r>
+              <w:rPr>
+                <w:rFonts w:ascii="Consolas" w:hAnsi="Consolas" w:cs="Consolas"/>
+                <w:color w:val="FFFFFF"/>
+                <w:sz w:val="21"/>
+                <w:szCs w:val="21"/>
+              </w:rPr>
+              <w:t>i</w:t>
+            </w:r>
+            <w:proofErr w:type="spellEnd"/>
+            <w:r>
+              <w:rPr>
+                <w:rFonts w:ascii="Consolas" w:hAnsi="Consolas" w:cs="Consolas"/>
+                <w:color w:val="FFFFFF"/>
+                <w:sz w:val="21"/>
+                <w:szCs w:val="21"/>
+              </w:rPr>
+              <w:t xml:space="preserve"> </w:t>
+            </w:r>
+            <w:r>
+              <w:rPr>
+                <w:rFonts w:ascii="Consolas" w:hAnsi="Consolas" w:cs="Consolas"/>
+                <w:color w:val="E85D7F"/>
+                <w:sz w:val="21"/>
+                <w:szCs w:val="21"/>
+              </w:rPr>
+              <w:t>&lt;</w:t>
+            </w:r>
+            <w:r>
+              <w:rPr>
+                <w:rFonts w:ascii="Consolas" w:hAnsi="Consolas" w:cs="Consolas"/>
+                <w:color w:val="FFFFFF"/>
+                <w:sz w:val="21"/>
+                <w:szCs w:val="21"/>
+              </w:rPr>
+              <w:t xml:space="preserve"> </w:t>
+            </w:r>
+            <w:proofErr w:type="spellStart"/>
+            <w:r>
+              <w:rPr>
+                <w:rFonts w:ascii="Consolas" w:hAnsi="Consolas" w:cs="Consolas"/>
+                <w:color w:val="FFFFFF"/>
+                <w:sz w:val="21"/>
+                <w:szCs w:val="21"/>
+              </w:rPr>
+              <w:t>otherStrings</w:t>
+            </w:r>
+            <w:r>
+              <w:rPr>
+                <w:rFonts w:ascii="Consolas" w:hAnsi="Consolas" w:cs="Consolas"/>
+                <w:color w:val="E85D7F"/>
+                <w:sz w:val="21"/>
+                <w:szCs w:val="21"/>
+              </w:rPr>
+              <w:t>.</w:t>
+            </w:r>
+            <w:r>
+              <w:rPr>
+                <w:rFonts w:ascii="Consolas" w:hAnsi="Consolas" w:cs="Consolas"/>
+                <w:color w:val="FFFFFF"/>
+                <w:sz w:val="21"/>
+                <w:szCs w:val="21"/>
+              </w:rPr>
+              <w:t>length</w:t>
+            </w:r>
+            <w:proofErr w:type="spellEnd"/>
+            <w:r>
+              <w:rPr>
+                <w:rFonts w:ascii="Consolas" w:hAnsi="Consolas" w:cs="Consolas"/>
+                <w:color w:val="E85D7F"/>
+                <w:sz w:val="21"/>
+                <w:szCs w:val="21"/>
+              </w:rPr>
+              <w:t>;</w:t>
+            </w:r>
+            <w:r>
+              <w:rPr>
+                <w:rFonts w:ascii="Consolas" w:hAnsi="Consolas" w:cs="Consolas"/>
+                <w:color w:val="FFFFFF"/>
+                <w:sz w:val="21"/>
+                <w:szCs w:val="21"/>
+              </w:rPr>
+              <w:t xml:space="preserve"> </w:t>
+            </w:r>
+            <w:proofErr w:type="spellStart"/>
+            <w:r>
+              <w:rPr>
+                <w:rFonts w:ascii="Consolas" w:hAnsi="Consolas" w:cs="Consolas"/>
+                <w:color w:val="FFFFFF"/>
+                <w:sz w:val="21"/>
+                <w:szCs w:val="21"/>
+              </w:rPr>
+              <w:t>i</w:t>
+            </w:r>
+            <w:proofErr w:type="spellEnd"/>
+            <w:r>
+              <w:rPr>
+                <w:rFonts w:ascii="Consolas" w:hAnsi="Consolas" w:cs="Consolas"/>
+                <w:color w:val="E85D7F"/>
+                <w:sz w:val="21"/>
+                <w:szCs w:val="21"/>
+              </w:rPr>
+              <w:t>++){</w:t>
+            </w:r>
+          </w:p>
+          <w:p>
+            <w:pPr>
+              <w:shd w:val="clear" w:color="auto" w:fill="1E1E1E"/>
+              <w:spacing w:line="330" w:lineRule="atLeast"/>
+              <w:rPr>
+                <w:rFonts w:ascii="Consolas" w:hAnsi="Consolas" w:cs="Consolas"/>
+                <w:color w:val="FFFFFF"/>
+                <w:sz w:val="21"/>
+                <w:szCs w:val="21"/>
+              </w:rPr>
+            </w:pPr>
+            <w:r>
+              <w:rPr>
+                <w:rFonts w:ascii="Consolas" w:hAnsi="Consolas" w:cs="Consolas"/>
+                <w:color w:val="FFFFFF"/>
+                <w:sz w:val="21"/>
+                <w:szCs w:val="21"/>
+              </w:rPr>
+              <w:lastRenderedPageBreak/>
+              <w:t xml:space="preserve">    output </w:t>
+            </w:r>
+            <w:r>
+              <w:rPr>
+                <w:rFonts w:ascii="Consolas" w:hAnsi="Consolas" w:cs="Consolas"/>
+                <w:color w:val="E85D7F"/>
+                <w:sz w:val="21"/>
+                <w:szCs w:val="21"/>
+              </w:rPr>
+              <w:t>=</w:t>
+            </w:r>
+            <w:r>
+              <w:rPr>
+                <w:rFonts w:ascii="Consolas" w:hAnsi="Consolas" w:cs="Consolas"/>
+                <w:color w:val="FFFFFF"/>
+                <w:sz w:val="21"/>
+                <w:szCs w:val="21"/>
+              </w:rPr>
+              <w:t xml:space="preserve"> </w:t>
+            </w:r>
+            <w:proofErr w:type="spellStart"/>
+            <w:proofErr w:type="gramStart"/>
+            <w:r>
+              <w:rPr>
+                <w:rFonts w:ascii="Consolas" w:hAnsi="Consolas" w:cs="Consolas"/>
+                <w:color w:val="FFFFFF"/>
+                <w:sz w:val="21"/>
+                <w:szCs w:val="21"/>
+              </w:rPr>
+              <w:t>output</w:t>
+            </w:r>
+            <w:r>
+              <w:rPr>
+                <w:rFonts w:ascii="Consolas" w:hAnsi="Consolas" w:cs="Consolas"/>
+                <w:color w:val="E85D7F"/>
+                <w:sz w:val="21"/>
+                <w:szCs w:val="21"/>
+              </w:rPr>
+              <w:t>.</w:t>
+            </w:r>
+            <w:r>
+              <w:rPr>
+                <w:rFonts w:ascii="Consolas" w:hAnsi="Consolas" w:cs="Consolas"/>
+                <w:color w:val="FFFFFF"/>
+                <w:sz w:val="21"/>
+                <w:szCs w:val="21"/>
+              </w:rPr>
+              <w:t>concat</w:t>
+            </w:r>
+            <w:proofErr w:type="spellEnd"/>
+            <w:proofErr w:type="gramEnd"/>
+            <w:r>
+              <w:rPr>
+                <w:rFonts w:ascii="Consolas" w:hAnsi="Consolas" w:cs="Consolas"/>
+                <w:color w:val="E85D7F"/>
+                <w:sz w:val="21"/>
+                <w:szCs w:val="21"/>
+              </w:rPr>
+              <w:t>(</w:t>
+            </w:r>
+            <w:proofErr w:type="spellStart"/>
+            <w:r>
+              <w:rPr>
+                <w:rFonts w:ascii="Consolas" w:hAnsi="Consolas" w:cs="Consolas"/>
+                <w:color w:val="FFFFFF"/>
+                <w:sz w:val="21"/>
+                <w:szCs w:val="21"/>
+              </w:rPr>
+              <w:t>otherStrings</w:t>
+            </w:r>
+            <w:proofErr w:type="spellEnd"/>
+            <w:r>
+              <w:rPr>
+                <w:rFonts w:ascii="Consolas" w:hAnsi="Consolas" w:cs="Consolas"/>
+                <w:color w:val="E85D7F"/>
+                <w:sz w:val="21"/>
+                <w:szCs w:val="21"/>
+              </w:rPr>
+              <w:t>[</w:t>
+            </w:r>
+            <w:proofErr w:type="spellStart"/>
+            <w:r>
+              <w:rPr>
+                <w:rFonts w:ascii="Consolas" w:hAnsi="Consolas" w:cs="Consolas"/>
+                <w:color w:val="FFFFFF"/>
+                <w:sz w:val="21"/>
+                <w:szCs w:val="21"/>
+              </w:rPr>
+              <w:t>i</w:t>
+            </w:r>
+            <w:proofErr w:type="spellEnd"/>
+            <w:r>
+              <w:rPr>
+                <w:rFonts w:ascii="Consolas" w:hAnsi="Consolas" w:cs="Consolas"/>
+                <w:color w:val="E85D7F"/>
+                <w:sz w:val="21"/>
+                <w:szCs w:val="21"/>
+              </w:rPr>
+              <w:t>]);</w:t>
+            </w:r>
+          </w:p>
+          <w:p>
+            <w:pPr>
+              <w:shd w:val="clear" w:color="auto" w:fill="1E1E1E"/>
+              <w:spacing w:line="330" w:lineRule="atLeast"/>
+              <w:rPr>
+                <w:rFonts w:ascii="Consolas" w:hAnsi="Consolas" w:cs="Consolas"/>
+                <w:color w:val="FFFFFF"/>
+                <w:sz w:val="21"/>
+                <w:szCs w:val="21"/>
+              </w:rPr>
+            </w:pPr>
+            <w:r>
+              <w:rPr>
+                <w:rFonts w:ascii="Consolas" w:hAnsi="Consolas" w:cs="Consolas"/>
+                <w:color w:val="FFFFFF"/>
+                <w:sz w:val="21"/>
+                <w:szCs w:val="21"/>
+              </w:rPr>
+              <w:t xml:space="preserve">  </w:t>
+            </w:r>
+            <w:r>
+              <w:rPr>
+                <w:rFonts w:ascii="Consolas" w:hAnsi="Consolas" w:cs="Consolas"/>
+                <w:color w:val="E85D7F"/>
+                <w:sz w:val="21"/>
+                <w:szCs w:val="21"/>
+              </w:rPr>
+              <w:t>}</w:t>
+            </w:r>
+          </w:p>
+          <w:p>
+            <w:pPr>
+              <w:shd w:val="clear" w:color="auto" w:fill="1E1E1E"/>
+              <w:spacing w:line="330" w:lineRule="atLeast"/>
+              <w:rPr>
+                <w:rFonts w:ascii="Consolas" w:hAnsi="Consolas" w:cs="Consolas"/>
+                <w:color w:val="FFFFFF"/>
+                <w:sz w:val="21"/>
+                <w:szCs w:val="21"/>
+              </w:rPr>
+            </w:pPr>
+            <w:r>
+              <w:rPr>
+                <w:rFonts w:ascii="Consolas" w:hAnsi="Consolas" w:cs="Consolas"/>
+                <w:color w:val="FFFFFF"/>
+                <w:sz w:val="21"/>
+                <w:szCs w:val="21"/>
+              </w:rPr>
+              <w:t xml:space="preserve">  </w:t>
+            </w:r>
+            <w:r>
+              <w:rPr>
+                <w:rFonts w:ascii="Consolas" w:hAnsi="Consolas" w:cs="Consolas"/>
+                <w:color w:val="B3CCFF"/>
+                <w:sz w:val="21"/>
+                <w:szCs w:val="21"/>
+              </w:rPr>
+              <w:t>return</w:t>
+            </w:r>
+            <w:r>
+              <w:rPr>
+                <w:rFonts w:ascii="Consolas" w:hAnsi="Consolas" w:cs="Consolas"/>
+                <w:color w:val="FFFFFF"/>
+                <w:sz w:val="21"/>
+                <w:szCs w:val="21"/>
+              </w:rPr>
+              <w:t xml:space="preserve"> </w:t>
+            </w:r>
+            <w:proofErr w:type="gramStart"/>
+            <w:r>
+              <w:rPr>
+                <w:rFonts w:ascii="Consolas" w:hAnsi="Consolas" w:cs="Consolas"/>
+                <w:color w:val="FFFFFF"/>
+                <w:sz w:val="21"/>
+                <w:szCs w:val="21"/>
+              </w:rPr>
+              <w:t>output</w:t>
+            </w:r>
+            <w:r>
+              <w:rPr>
+                <w:rFonts w:ascii="Consolas" w:hAnsi="Consolas" w:cs="Consolas"/>
+                <w:color w:val="E85D7F"/>
+                <w:sz w:val="21"/>
+                <w:szCs w:val="21"/>
+              </w:rPr>
+              <w:t>;</w:t>
+            </w:r>
+            <w:proofErr w:type="gramEnd"/>
+          </w:p>
+          <w:p>
+            <w:pPr>
+              <w:shd w:val="clear" w:color="auto" w:fill="1E1E1E"/>
+              <w:spacing w:line="330" w:lineRule="atLeast"/>
+              <w:rPr>
+                <w:rFonts w:ascii="Consolas" w:hAnsi="Consolas" w:cs="Consolas"/>
+                <w:color w:val="FFFFFF"/>
+                <w:sz w:val="21"/>
+                <w:szCs w:val="21"/>
+              </w:rPr>
+            </w:pPr>
+            <w:r>
+              <w:rPr>
+                <w:rFonts w:ascii="Consolas" w:hAnsi="Consolas" w:cs="Consolas"/>
+                <w:color w:val="E85D7F"/>
+                <w:sz w:val="21"/>
+                <w:szCs w:val="21"/>
+              </w:rPr>
+              <w:t>}</w:t>
+            </w:r>
+          </w:p>
+          <w:p>
+            <w:pPr>
+              <w:shd w:val="clear" w:color="auto" w:fill="1E1E1E"/>
+              <w:spacing w:line="330" w:lineRule="atLeast"/>
+              <w:rPr>
+                <w:rFonts w:ascii="Consolas" w:hAnsi="Consolas" w:cs="Consolas"/>
+                <w:color w:val="FFFFFF"/>
+                <w:sz w:val="21"/>
+                <w:szCs w:val="21"/>
+              </w:rPr>
+            </w:pPr>
+            <w:proofErr w:type="spellStart"/>
+            <w:r>
+              <w:rPr>
+                <w:rFonts w:ascii="Consolas" w:hAnsi="Consolas" w:cs="Consolas"/>
+                <w:color w:val="FFFFFF"/>
+                <w:sz w:val="21"/>
+                <w:szCs w:val="21"/>
+              </w:rPr>
+              <w:t>smush</w:t>
+            </w:r>
+            <w:proofErr w:type="spellEnd"/>
+            <w:r>
+              <w:rPr>
+                <w:rFonts w:ascii="Consolas" w:hAnsi="Consolas" w:cs="Consolas"/>
+                <w:color w:val="E85D7F"/>
+                <w:sz w:val="21"/>
+                <w:szCs w:val="21"/>
+              </w:rPr>
+              <w:t>(</w:t>
+            </w:r>
+            <w:r>
+              <w:rPr>
+                <w:rFonts w:ascii="Consolas" w:hAnsi="Consolas" w:cs="Consolas"/>
+                <w:color w:val="FFE083"/>
+                <w:sz w:val="21"/>
+                <w:szCs w:val="21"/>
+              </w:rPr>
+              <w:t>'</w:t>
+            </w:r>
+            <w:proofErr w:type="spellStart"/>
+            <w:r>
+              <w:rPr>
+                <w:rFonts w:ascii="Consolas" w:hAnsi="Consolas" w:cs="Consolas"/>
+                <w:color w:val="FFE083"/>
+                <w:sz w:val="21"/>
+                <w:szCs w:val="21"/>
+              </w:rPr>
+              <w:t>a'</w:t>
+            </w:r>
+            <w:r>
+              <w:rPr>
+                <w:rFonts w:ascii="Consolas" w:hAnsi="Consolas" w:cs="Consolas"/>
+                <w:color w:val="E85D7F"/>
+                <w:sz w:val="21"/>
+                <w:szCs w:val="21"/>
+              </w:rPr>
+              <w:t>,</w:t>
+            </w:r>
+            <w:r>
+              <w:rPr>
+                <w:rFonts w:ascii="Consolas" w:hAnsi="Consolas" w:cs="Consolas"/>
+                <w:color w:val="FFE083"/>
+                <w:sz w:val="21"/>
+                <w:szCs w:val="21"/>
+              </w:rPr>
+              <w:t>'h'</w:t>
+            </w:r>
+            <w:r>
+              <w:rPr>
+                <w:rFonts w:ascii="Consolas" w:hAnsi="Consolas" w:cs="Consolas"/>
+                <w:color w:val="E85D7F"/>
+                <w:sz w:val="21"/>
+                <w:szCs w:val="21"/>
+              </w:rPr>
+              <w:t>,</w:t>
+            </w:r>
+            <w:r>
+              <w:rPr>
+                <w:rFonts w:ascii="Consolas" w:hAnsi="Consolas" w:cs="Consolas"/>
+                <w:color w:val="FFE083"/>
+                <w:sz w:val="21"/>
+                <w:szCs w:val="21"/>
+              </w:rPr>
+              <w:t>'h'</w:t>
+            </w:r>
+            <w:r>
+              <w:rPr>
+                <w:rFonts w:ascii="Consolas" w:hAnsi="Consolas" w:cs="Consolas"/>
+                <w:color w:val="E85D7F"/>
+                <w:sz w:val="21"/>
+                <w:szCs w:val="21"/>
+              </w:rPr>
+              <w:t>,</w:t>
+            </w:r>
+            <w:r>
+              <w:rPr>
+                <w:rFonts w:ascii="Consolas" w:hAnsi="Consolas" w:cs="Consolas"/>
+                <w:color w:val="FFE083"/>
+                <w:sz w:val="21"/>
+                <w:szCs w:val="21"/>
+              </w:rPr>
+              <w:t>'H'</w:t>
+            </w:r>
+            <w:r>
+              <w:rPr>
+                <w:rFonts w:ascii="Consolas" w:hAnsi="Consolas" w:cs="Consolas"/>
+                <w:color w:val="E85D7F"/>
+                <w:sz w:val="21"/>
+                <w:szCs w:val="21"/>
+              </w:rPr>
+              <w:t>,</w:t>
+            </w:r>
+            <w:r>
+              <w:rPr>
+                <w:rFonts w:ascii="Consolas" w:hAnsi="Consolas" w:cs="Consolas"/>
+                <w:color w:val="FFE083"/>
+                <w:sz w:val="21"/>
+                <w:szCs w:val="21"/>
+              </w:rPr>
+              <w:t>'H'</w:t>
+            </w:r>
+            <w:r>
+              <w:rPr>
+                <w:rFonts w:ascii="Consolas" w:hAnsi="Consolas" w:cs="Consolas"/>
+                <w:color w:val="E85D7F"/>
+                <w:sz w:val="21"/>
+                <w:szCs w:val="21"/>
+              </w:rPr>
+              <w:t>,</w:t>
+            </w:r>
+            <w:r>
+              <w:rPr>
+                <w:rFonts w:ascii="Consolas" w:hAnsi="Consolas" w:cs="Consolas"/>
+                <w:color w:val="FFE083"/>
+                <w:sz w:val="21"/>
+                <w:szCs w:val="21"/>
+              </w:rPr>
+              <w:t>'H</w:t>
+            </w:r>
+            <w:proofErr w:type="spellEnd"/>
+            <w:proofErr w:type="gramStart"/>
+            <w:r>
+              <w:rPr>
+                <w:rFonts w:ascii="Consolas" w:hAnsi="Consolas" w:cs="Consolas"/>
+                <w:color w:val="FFE083"/>
+                <w:sz w:val="21"/>
+                <w:szCs w:val="21"/>
+              </w:rPr>
+              <w:t>'</w:t>
+            </w:r>
+            <w:r>
+              <w:rPr>
+                <w:rFonts w:ascii="Consolas" w:hAnsi="Consolas" w:cs="Consolas"/>
+                <w:color w:val="E85D7F"/>
+                <w:sz w:val="21"/>
+                <w:szCs w:val="21"/>
+              </w:rPr>
+              <w:t>,</w:t>
+            </w:r>
+            <w:r>
+              <w:rPr>
+                <w:rFonts w:ascii="Consolas" w:hAnsi="Consolas" w:cs="Consolas"/>
+                <w:color w:val="FFE083"/>
+                <w:sz w:val="21"/>
+                <w:szCs w:val="21"/>
+              </w:rPr>
+              <w:t>'!'</w:t>
+            </w:r>
+            <w:proofErr w:type="gramEnd"/>
+            <w:r>
+              <w:rPr>
+                <w:rFonts w:ascii="Consolas" w:hAnsi="Consolas" w:cs="Consolas"/>
+                <w:color w:val="E85D7F"/>
+                <w:sz w:val="21"/>
+                <w:szCs w:val="21"/>
+              </w:rPr>
+              <w:t>,</w:t>
+            </w:r>
+            <w:r>
+              <w:rPr>
+                <w:rFonts w:ascii="Consolas" w:hAnsi="Consolas" w:cs="Consolas"/>
+                <w:color w:val="FFE083"/>
+                <w:sz w:val="21"/>
+                <w:szCs w:val="21"/>
+              </w:rPr>
+              <w:t>'!'</w:t>
+            </w:r>
+            <w:r>
+              <w:rPr>
+                <w:rFonts w:ascii="Consolas" w:hAnsi="Consolas" w:cs="Consolas"/>
+                <w:color w:val="E85D7F"/>
+                <w:sz w:val="21"/>
+                <w:szCs w:val="21"/>
+              </w:rPr>
+              <w:t>);</w:t>
+            </w:r>
+            <w:r>
+              <w:rPr>
+                <w:rFonts w:ascii="Consolas" w:hAnsi="Consolas" w:cs="Consolas"/>
+                <w:color w:val="FFFFFF"/>
+                <w:sz w:val="21"/>
+                <w:szCs w:val="21"/>
+              </w:rPr>
+              <w:t xml:space="preserve"> </w:t>
+            </w:r>
+            <w:r>
+              <w:rPr>
+                <w:rFonts w:ascii="Consolas" w:hAnsi="Consolas" w:cs="Consolas"/>
+                <w:color w:val="939598"/>
+                <w:sz w:val="21"/>
+                <w:szCs w:val="21"/>
+              </w:rPr>
+              <w:t>// Returns: '</w:t>
+            </w:r>
+            <w:proofErr w:type="spellStart"/>
+            <w:r>
+              <w:rPr>
+                <w:rFonts w:ascii="Consolas" w:hAnsi="Consolas" w:cs="Consolas"/>
+                <w:color w:val="939598"/>
+                <w:sz w:val="21"/>
+                <w:szCs w:val="21"/>
+              </w:rPr>
+              <w:t>ahhHHH</w:t>
+            </w:r>
+            <w:proofErr w:type="spellEnd"/>
+            <w:r>
+              <w:rPr>
+                <w:rFonts w:ascii="Consolas" w:hAnsi="Consolas" w:cs="Consolas"/>
+                <w:color w:val="939598"/>
+                <w:sz w:val="21"/>
+                <w:szCs w:val="21"/>
+              </w:rPr>
+              <w:t>!!'.</w:t>
+            </w:r>
+          </w:p>
+        </w:tc>
+      </w:tr>
+    </w:tbl>
+    <w:p>
+      <w:pPr>
+        <w:rPr>
+          <w:color w:val="000000" w:themeColor="text1"/>
+        </w:rPr>
+      </w:pPr>
+    </w:p>
+    <w:p>
+      <w:pPr>
+        <w:pStyle w:val="ListParagraph"/>
+        <w:numPr>
+          <w:ilvl w:val="1"/>
+          <w:numId w:val="1"/>
+        </w:numPr>
+        <w:rPr>
+          <w:color w:val="000000" w:themeColor="text1"/>
+        </w:rPr>
+      </w:pPr>
+      <w:r>
+        <w:rPr>
+          <w:color w:val="000000" w:themeColor="text1"/>
+        </w:rPr>
+        <w:t>The above is not safe.</w:t>
+      </w:r>
+    </w:p>
+    <w:p>
+      <w:pPr>
+        <w:pStyle w:val="ListParagraph"/>
+        <w:numPr>
+          <w:ilvl w:val="2"/>
+          <w:numId w:val="1"/>
+        </w:numPr>
+        <w:rPr>
+          <w:color w:val="000000" w:themeColor="text1"/>
+        </w:rPr>
+      </w:pPr>
+      <w:r>
+        <w:rPr>
+          <w:color w:val="000000" w:themeColor="text1"/>
+        </w:rPr>
+        <w:t xml:space="preserve">Allows other types in </w:t>
+      </w:r>
+      <w:proofErr w:type="spellStart"/>
+      <w:r>
+        <w:rPr>
+          <w:b/>
+          <w:bCs/>
+          <w:color w:val="000000" w:themeColor="text1"/>
+        </w:rPr>
+        <w:t>otherStrings</w:t>
+      </w:r>
+      <w:proofErr w:type="spellEnd"/>
+    </w:p>
+    <w:p>
+      <w:pPr>
+        <w:pStyle w:val="ListParagraph"/>
+        <w:numPr>
+          <w:ilvl w:val="1"/>
+          <w:numId w:val="1"/>
+        </w:numPr>
+        <w:rPr>
+          <w:color w:val="000000" w:themeColor="text1"/>
+        </w:rPr>
+      </w:pPr>
+      <w:r>
+        <w:rPr>
+          <w:color w:val="000000" w:themeColor="text1"/>
+        </w:rPr>
+        <w:t>Is made safe using typescript</w:t>
+      </w:r>
+    </w:p>
+    <w:p>
+      <w:pPr>
         <w:rPr>
           <w:color w:val="000000" w:themeColor="text1"/>
           <w:sz w:val="28"/>
@@ -8059,6 +9106,919 @@
         </w:rPr>
       </w:pPr>
     </w:p>
+    <w:tbl>
+      <w:tblPr>
+        <w:tblStyle w:val="TableGrid"/>
+        <w:tblW w:w="0" w:type="auto"/>
+        <w:tblLook w:val="04A0" w:firstRow="1" w:lastRow="0" w:firstColumn="1" w:lastColumn="0" w:noHBand="0" w:noVBand="1"/>
+      </w:tblPr>
+      <w:tblGrid>
+        <w:gridCol w:w="9350"/>
+      </w:tblGrid>
+      <w:tr>
+        <w:tc>
+          <w:tcPr>
+            <w:tcW w:w="9350" w:type="dxa"/>
+          </w:tcPr>
+          <w:p>
+            <w:pPr>
+              <w:shd w:val="clear" w:color="auto" w:fill="1E1E1E"/>
+              <w:spacing w:line="330" w:lineRule="atLeast"/>
+              <w:rPr>
+                <w:rFonts w:ascii="Consolas" w:hAnsi="Consolas" w:cs="Consolas"/>
+                <w:color w:val="FFFFFF"/>
+                <w:sz w:val="21"/>
+                <w:szCs w:val="21"/>
+              </w:rPr>
+            </w:pPr>
+            <w:r>
+              <w:rPr>
+                <w:rFonts w:ascii="Consolas" w:hAnsi="Consolas" w:cs="Consolas"/>
+                <w:color w:val="B3CCFF"/>
+                <w:sz w:val="21"/>
+                <w:szCs w:val="21"/>
+              </w:rPr>
+              <w:t>function</w:t>
+            </w:r>
+            <w:r>
+              <w:rPr>
+                <w:rFonts w:ascii="Consolas" w:hAnsi="Consolas" w:cs="Consolas"/>
+                <w:color w:val="FFFFFF"/>
+                <w:sz w:val="21"/>
+                <w:szCs w:val="21"/>
+              </w:rPr>
+              <w:t xml:space="preserve"> </w:t>
+            </w:r>
+            <w:proofErr w:type="spellStart"/>
+            <w:proofErr w:type="gramStart"/>
+            <w:r>
+              <w:rPr>
+                <w:rFonts w:ascii="Consolas" w:hAnsi="Consolas" w:cs="Consolas"/>
+                <w:color w:val="FFFFFF"/>
+                <w:sz w:val="21"/>
+                <w:szCs w:val="21"/>
+              </w:rPr>
+              <w:t>smush</w:t>
+            </w:r>
+            <w:proofErr w:type="spellEnd"/>
+            <w:r>
+              <w:rPr>
+                <w:rFonts w:ascii="Consolas" w:hAnsi="Consolas" w:cs="Consolas"/>
+                <w:color w:val="E85D7F"/>
+                <w:sz w:val="21"/>
+                <w:szCs w:val="21"/>
+              </w:rPr>
+              <w:t>(</w:t>
+            </w:r>
+            <w:proofErr w:type="spellStart"/>
+            <w:proofErr w:type="gramEnd"/>
+            <w:r>
+              <w:rPr>
+                <w:rFonts w:ascii="Consolas" w:hAnsi="Consolas" w:cs="Consolas"/>
+                <w:color w:val="FFFFFF"/>
+                <w:sz w:val="21"/>
+                <w:szCs w:val="21"/>
+              </w:rPr>
+              <w:t>firstString</w:t>
+            </w:r>
+            <w:proofErr w:type="spellEnd"/>
+            <w:r>
+              <w:rPr>
+                <w:rFonts w:ascii="Consolas" w:hAnsi="Consolas" w:cs="Consolas"/>
+                <w:color w:val="E85D7F"/>
+                <w:sz w:val="21"/>
+                <w:szCs w:val="21"/>
+              </w:rPr>
+              <w:t>,</w:t>
+            </w:r>
+            <w:r>
+              <w:rPr>
+                <w:rFonts w:ascii="Consolas" w:hAnsi="Consolas" w:cs="Consolas"/>
+                <w:color w:val="FFFFFF"/>
+                <w:sz w:val="21"/>
+                <w:szCs w:val="21"/>
+              </w:rPr>
+              <w:t xml:space="preserve"> </w:t>
+            </w:r>
+            <w:r>
+              <w:rPr>
+                <w:rFonts w:ascii="Consolas" w:hAnsi="Consolas" w:cs="Consolas"/>
+                <w:color w:val="E85D7F"/>
+                <w:sz w:val="21"/>
+                <w:szCs w:val="21"/>
+              </w:rPr>
+              <w:t>...</w:t>
+            </w:r>
+            <w:proofErr w:type="spellStart"/>
+            <w:r>
+              <w:rPr>
+                <w:rFonts w:ascii="Consolas" w:hAnsi="Consolas" w:cs="Consolas"/>
+                <w:color w:val="FFFFFF"/>
+                <w:sz w:val="21"/>
+                <w:szCs w:val="21"/>
+              </w:rPr>
+              <w:t>otherStrings</w:t>
+            </w:r>
+            <w:proofErr w:type="spellEnd"/>
+            <w:r>
+              <w:rPr>
+                <w:rFonts w:ascii="Consolas" w:hAnsi="Consolas" w:cs="Consolas"/>
+                <w:color w:val="E85D7F"/>
+                <w:sz w:val="21"/>
+                <w:szCs w:val="21"/>
+              </w:rPr>
+              <w:t>:</w:t>
+            </w:r>
+            <w:r>
+              <w:rPr>
+                <w:rFonts w:ascii="Consolas" w:hAnsi="Consolas" w:cs="Consolas"/>
+                <w:color w:val="FFFFFF"/>
+                <w:sz w:val="21"/>
+                <w:szCs w:val="21"/>
+              </w:rPr>
+              <w:t xml:space="preserve"> </w:t>
+            </w:r>
+            <w:r>
+              <w:rPr>
+                <w:rFonts w:ascii="Consolas" w:hAnsi="Consolas" w:cs="Consolas"/>
+                <w:color w:val="B3CCFF"/>
+                <w:sz w:val="21"/>
+                <w:szCs w:val="21"/>
+              </w:rPr>
+              <w:t>string</w:t>
+            </w:r>
+            <w:r>
+              <w:rPr>
+                <w:rFonts w:ascii="Consolas" w:hAnsi="Consolas" w:cs="Consolas"/>
+                <w:color w:val="E85D7F"/>
+                <w:sz w:val="21"/>
+                <w:szCs w:val="21"/>
+              </w:rPr>
+              <w:t>[]){</w:t>
+            </w:r>
+          </w:p>
+          <w:p>
+            <w:pPr>
+              <w:shd w:val="clear" w:color="auto" w:fill="1E1E1E"/>
+              <w:spacing w:line="330" w:lineRule="atLeast"/>
+              <w:rPr>
+                <w:rFonts w:ascii="Consolas" w:hAnsi="Consolas" w:cs="Consolas"/>
+                <w:color w:val="FFFFFF"/>
+                <w:sz w:val="21"/>
+                <w:szCs w:val="21"/>
+              </w:rPr>
+            </w:pPr>
+            <w:r>
+              <w:rPr>
+                <w:rFonts w:ascii="Consolas" w:hAnsi="Consolas" w:cs="Consolas"/>
+                <w:color w:val="FFFFFF"/>
+                <w:sz w:val="21"/>
+                <w:szCs w:val="21"/>
+              </w:rPr>
+              <w:t xml:space="preserve">  </w:t>
+            </w:r>
+            <w:r>
+              <w:rPr>
+                <w:rFonts w:ascii="Consolas" w:hAnsi="Consolas" w:cs="Consolas"/>
+                <w:color w:val="939598"/>
+                <w:sz w:val="21"/>
+                <w:szCs w:val="21"/>
+              </w:rPr>
+              <w:t>/*rest of function*/</w:t>
+            </w:r>
+          </w:p>
+          <w:p>
+            <w:pPr>
+              <w:shd w:val="clear" w:color="auto" w:fill="1E1E1E"/>
+              <w:spacing w:line="330" w:lineRule="atLeast"/>
+              <w:rPr>
+                <w:rFonts w:ascii="Consolas" w:hAnsi="Consolas" w:cs="Consolas" w:hint="eastAsia"/>
+                <w:color w:val="FFFFFF"/>
+                <w:sz w:val="21"/>
+                <w:szCs w:val="21"/>
+              </w:rPr>
+            </w:pPr>
+            <w:r>
+              <w:rPr>
+                <w:rFonts w:ascii="Consolas" w:hAnsi="Consolas" w:cs="Consolas"/>
+                <w:color w:val="E85D7F"/>
+                <w:sz w:val="21"/>
+                <w:szCs w:val="21"/>
+              </w:rPr>
+              <w:t>}</w:t>
+            </w:r>
+          </w:p>
+        </w:tc>
+      </w:tr>
+    </w:tbl>
+    <w:p>
+      <w:pPr>
+        <w:rPr>
+          <w:color w:val="000000" w:themeColor="text1"/>
+          <w:sz w:val="28"/>
+          <w:szCs w:val="28"/>
+        </w:rPr>
+      </w:pPr>
+    </w:p>
+    <w:p>
+      <w:pPr>
+        <w:rPr>
+          <w:rFonts w:asciiTheme="minorHAnsi" w:hAnsiTheme="minorHAnsi"/>
+          <w:color w:val="000000" w:themeColor="text1"/>
+        </w:rPr>
+      </w:pPr>
+      <w:r>
+        <w:rPr>
+          <w:rFonts w:asciiTheme="minorHAnsi" w:hAnsiTheme="minorHAnsi"/>
+          <w:color w:val="000000" w:themeColor="text1"/>
+        </w:rPr>
+        <w:t>Exercise</w:t>
+      </w:r>
+    </w:p>
+    <w:tbl>
+      <w:tblPr>
+        <w:tblStyle w:val="TableGrid"/>
+        <w:tblW w:w="0" w:type="auto"/>
+        <w:tblLook w:val="04A0" w:firstRow="1" w:lastRow="0" w:firstColumn="1" w:lastColumn="0" w:noHBand="0" w:noVBand="1"/>
+      </w:tblPr>
+      <w:tblGrid>
+        <w:gridCol w:w="9350"/>
+      </w:tblGrid>
+      <w:tr>
+        <w:tc>
+          <w:tcPr>
+            <w:tcW w:w="9350" w:type="dxa"/>
+          </w:tcPr>
+          <w:p>
+            <w:pPr>
+              <w:shd w:val="clear" w:color="auto" w:fill="1E1E1E"/>
+              <w:spacing w:line="330" w:lineRule="atLeast"/>
+              <w:rPr>
+                <w:rFonts w:ascii="Consolas" w:hAnsi="Consolas" w:cs="Consolas"/>
+                <w:color w:val="FFFFFF"/>
+                <w:sz w:val="21"/>
+                <w:szCs w:val="21"/>
+              </w:rPr>
+            </w:pPr>
+            <w:r>
+              <w:rPr>
+                <w:rFonts w:ascii="Consolas" w:hAnsi="Consolas" w:cs="Consolas"/>
+                <w:color w:val="B3CCFF"/>
+                <w:sz w:val="21"/>
+                <w:szCs w:val="21"/>
+              </w:rPr>
+              <w:t>function</w:t>
+            </w:r>
+            <w:r>
+              <w:rPr>
+                <w:rFonts w:ascii="Consolas" w:hAnsi="Consolas" w:cs="Consolas"/>
+                <w:color w:val="FFFFFF"/>
+                <w:sz w:val="21"/>
+                <w:szCs w:val="21"/>
+              </w:rPr>
+              <w:t xml:space="preserve"> </w:t>
+            </w:r>
+            <w:proofErr w:type="spellStart"/>
+            <w:proofErr w:type="gramStart"/>
+            <w:r>
+              <w:rPr>
+                <w:rFonts w:ascii="Consolas" w:hAnsi="Consolas" w:cs="Consolas"/>
+                <w:color w:val="FFFFFF"/>
+                <w:sz w:val="21"/>
+                <w:szCs w:val="21"/>
+              </w:rPr>
+              <w:t>addPower</w:t>
+            </w:r>
+            <w:proofErr w:type="spellEnd"/>
+            <w:r>
+              <w:rPr>
+                <w:rFonts w:ascii="Consolas" w:hAnsi="Consolas" w:cs="Consolas"/>
+                <w:color w:val="E85D7F"/>
+                <w:sz w:val="21"/>
+                <w:szCs w:val="21"/>
+              </w:rPr>
+              <w:t>(</w:t>
+            </w:r>
+            <w:proofErr w:type="gramEnd"/>
+            <w:r>
+              <w:rPr>
+                <w:rFonts w:ascii="Consolas" w:hAnsi="Consolas" w:cs="Consolas"/>
+                <w:color w:val="FFFFFF"/>
+                <w:sz w:val="21"/>
+                <w:szCs w:val="21"/>
+              </w:rPr>
+              <w:t>p</w:t>
+            </w:r>
+            <w:r>
+              <w:rPr>
+                <w:rFonts w:ascii="Consolas" w:hAnsi="Consolas" w:cs="Consolas"/>
+                <w:color w:val="E85D7F"/>
+                <w:sz w:val="21"/>
+                <w:szCs w:val="21"/>
+              </w:rPr>
+              <w:t>,</w:t>
+            </w:r>
+            <w:r>
+              <w:rPr>
+                <w:rFonts w:ascii="Consolas" w:hAnsi="Consolas" w:cs="Consolas"/>
+                <w:color w:val="FFFFFF"/>
+                <w:sz w:val="21"/>
+                <w:szCs w:val="21"/>
+              </w:rPr>
+              <w:t xml:space="preserve"> </w:t>
+            </w:r>
+            <w:r>
+              <w:rPr>
+                <w:rFonts w:ascii="Consolas" w:hAnsi="Consolas" w:cs="Consolas"/>
+                <w:color w:val="E85D7F"/>
+                <w:sz w:val="21"/>
+                <w:szCs w:val="21"/>
+              </w:rPr>
+              <w:t>...</w:t>
+            </w:r>
+            <w:proofErr w:type="spellStart"/>
+            <w:r>
+              <w:rPr>
+                <w:rFonts w:ascii="Consolas" w:hAnsi="Consolas" w:cs="Consolas"/>
+                <w:color w:val="FFFFFF"/>
+                <w:sz w:val="21"/>
+                <w:szCs w:val="21"/>
+              </w:rPr>
+              <w:t>numsToAdd</w:t>
+            </w:r>
+            <w:proofErr w:type="spellEnd"/>
+            <w:r>
+              <w:rPr>
+                <w:rFonts w:ascii="Consolas" w:hAnsi="Consolas" w:cs="Consolas"/>
+                <w:color w:val="E85D7F"/>
+                <w:sz w:val="21"/>
+                <w:szCs w:val="21"/>
+              </w:rPr>
+              <w:t>){</w:t>
+            </w:r>
+          </w:p>
+          <w:p>
+            <w:pPr>
+              <w:shd w:val="clear" w:color="auto" w:fill="1E1E1E"/>
+              <w:spacing w:line="330" w:lineRule="atLeast"/>
+              <w:rPr>
+                <w:rFonts w:ascii="Consolas" w:hAnsi="Consolas" w:cs="Consolas"/>
+                <w:color w:val="FFFFFF"/>
+                <w:sz w:val="21"/>
+                <w:szCs w:val="21"/>
+              </w:rPr>
+            </w:pPr>
+            <w:r>
+              <w:rPr>
+                <w:rFonts w:ascii="Consolas" w:hAnsi="Consolas" w:cs="Consolas"/>
+                <w:color w:val="FFFFFF"/>
+                <w:sz w:val="21"/>
+                <w:szCs w:val="21"/>
+              </w:rPr>
+              <w:t xml:space="preserve">  </w:t>
+            </w:r>
+            <w:r>
+              <w:rPr>
+                <w:rFonts w:ascii="Consolas" w:hAnsi="Consolas" w:cs="Consolas"/>
+                <w:color w:val="B3CCFF"/>
+                <w:sz w:val="21"/>
+                <w:szCs w:val="21"/>
+              </w:rPr>
+              <w:t>let</w:t>
+            </w:r>
+            <w:r>
+              <w:rPr>
+                <w:rFonts w:ascii="Consolas" w:hAnsi="Consolas" w:cs="Consolas"/>
+                <w:color w:val="FFFFFF"/>
+                <w:sz w:val="21"/>
+                <w:szCs w:val="21"/>
+              </w:rPr>
+              <w:t xml:space="preserve"> answer </w:t>
+            </w:r>
+            <w:r>
+              <w:rPr>
+                <w:rFonts w:ascii="Consolas" w:hAnsi="Consolas" w:cs="Consolas"/>
+                <w:color w:val="E85D7F"/>
+                <w:sz w:val="21"/>
+                <w:szCs w:val="21"/>
+              </w:rPr>
+              <w:t>=</w:t>
+            </w:r>
+            <w:r>
+              <w:rPr>
+                <w:rFonts w:ascii="Consolas" w:hAnsi="Consolas" w:cs="Consolas"/>
+                <w:color w:val="FFFFFF"/>
+                <w:sz w:val="21"/>
+                <w:szCs w:val="21"/>
+              </w:rPr>
+              <w:t xml:space="preserve"> </w:t>
+            </w:r>
+            <w:proofErr w:type="gramStart"/>
+            <w:r>
+              <w:rPr>
+                <w:rFonts w:ascii="Consolas" w:hAnsi="Consolas" w:cs="Consolas"/>
+                <w:color w:val="E85D7F"/>
+                <w:sz w:val="21"/>
+                <w:szCs w:val="21"/>
+              </w:rPr>
+              <w:t>0;</w:t>
+            </w:r>
+            <w:proofErr w:type="gramEnd"/>
+            <w:r>
+              <w:rPr>
+                <w:rFonts w:ascii="Consolas" w:hAnsi="Consolas" w:cs="Consolas"/>
+                <w:color w:val="FFFFFF"/>
+                <w:sz w:val="21"/>
+                <w:szCs w:val="21"/>
+              </w:rPr>
+              <w:t xml:space="preserve"> </w:t>
+            </w:r>
+          </w:p>
+          <w:p>
+            <w:pPr>
+              <w:shd w:val="clear" w:color="auto" w:fill="1E1E1E"/>
+              <w:spacing w:line="330" w:lineRule="atLeast"/>
+              <w:rPr>
+                <w:rFonts w:ascii="Consolas" w:hAnsi="Consolas" w:cs="Consolas"/>
+                <w:color w:val="FFFFFF"/>
+                <w:sz w:val="21"/>
+                <w:szCs w:val="21"/>
+              </w:rPr>
+            </w:pPr>
+            <w:r>
+              <w:rPr>
+                <w:rFonts w:ascii="Consolas" w:hAnsi="Consolas" w:cs="Consolas"/>
+                <w:color w:val="FFFFFF"/>
+                <w:sz w:val="21"/>
+                <w:szCs w:val="21"/>
+              </w:rPr>
+              <w:t xml:space="preserve">  </w:t>
+            </w:r>
+            <w:proofErr w:type="gramStart"/>
+            <w:r>
+              <w:rPr>
+                <w:rFonts w:ascii="Consolas" w:hAnsi="Consolas" w:cs="Consolas"/>
+                <w:color w:val="B3CCFF"/>
+                <w:sz w:val="21"/>
+                <w:szCs w:val="21"/>
+              </w:rPr>
+              <w:t>for</w:t>
+            </w:r>
+            <w:r>
+              <w:rPr>
+                <w:rFonts w:ascii="Consolas" w:hAnsi="Consolas" w:cs="Consolas"/>
+                <w:color w:val="E85D7F"/>
+                <w:sz w:val="21"/>
+                <w:szCs w:val="21"/>
+              </w:rPr>
+              <w:t>(</w:t>
+            </w:r>
+            <w:proofErr w:type="gramEnd"/>
+            <w:r>
+              <w:rPr>
+                <w:rFonts w:ascii="Consolas" w:hAnsi="Consolas" w:cs="Consolas"/>
+                <w:color w:val="B3CCFF"/>
+                <w:sz w:val="21"/>
+                <w:szCs w:val="21"/>
+              </w:rPr>
+              <w:t>let</w:t>
+            </w:r>
+            <w:r>
+              <w:rPr>
+                <w:rFonts w:ascii="Consolas" w:hAnsi="Consolas" w:cs="Consolas"/>
+                <w:color w:val="FFFFFF"/>
+                <w:sz w:val="21"/>
+                <w:szCs w:val="21"/>
+              </w:rPr>
+              <w:t xml:space="preserve"> </w:t>
+            </w:r>
+            <w:proofErr w:type="spellStart"/>
+            <w:r>
+              <w:rPr>
+                <w:rFonts w:ascii="Consolas" w:hAnsi="Consolas" w:cs="Consolas"/>
+                <w:color w:val="FFFFFF"/>
+                <w:sz w:val="21"/>
+                <w:szCs w:val="21"/>
+              </w:rPr>
+              <w:t>i</w:t>
+            </w:r>
+            <w:proofErr w:type="spellEnd"/>
+            <w:r>
+              <w:rPr>
+                <w:rFonts w:ascii="Consolas" w:hAnsi="Consolas" w:cs="Consolas"/>
+                <w:color w:val="FFFFFF"/>
+                <w:sz w:val="21"/>
+                <w:szCs w:val="21"/>
+              </w:rPr>
+              <w:t xml:space="preserve"> </w:t>
+            </w:r>
+            <w:proofErr w:type="spellStart"/>
+            <w:r>
+              <w:rPr>
+                <w:rFonts w:ascii="Consolas" w:hAnsi="Consolas" w:cs="Consolas"/>
+                <w:color w:val="E85D7F"/>
+                <w:sz w:val="21"/>
+                <w:szCs w:val="21"/>
+              </w:rPr>
+              <w:t>=</w:t>
+            </w:r>
+            <w:proofErr w:type="spellEnd"/>
+            <w:r>
+              <w:rPr>
+                <w:rFonts w:ascii="Consolas" w:hAnsi="Consolas" w:cs="Consolas"/>
+                <w:color w:val="FFFFFF"/>
+                <w:sz w:val="21"/>
+                <w:szCs w:val="21"/>
+              </w:rPr>
+              <w:t xml:space="preserve"> </w:t>
+            </w:r>
+            <w:r>
+              <w:rPr>
+                <w:rFonts w:ascii="Consolas" w:hAnsi="Consolas" w:cs="Consolas"/>
+                <w:color w:val="E85D7F"/>
+                <w:sz w:val="21"/>
+                <w:szCs w:val="21"/>
+              </w:rPr>
+              <w:t>0;</w:t>
+            </w:r>
+            <w:r>
+              <w:rPr>
+                <w:rFonts w:ascii="Consolas" w:hAnsi="Consolas" w:cs="Consolas"/>
+                <w:color w:val="FFFFFF"/>
+                <w:sz w:val="21"/>
+                <w:szCs w:val="21"/>
+              </w:rPr>
+              <w:t xml:space="preserve"> </w:t>
+            </w:r>
+            <w:proofErr w:type="spellStart"/>
+            <w:r>
+              <w:rPr>
+                <w:rFonts w:ascii="Consolas" w:hAnsi="Consolas" w:cs="Consolas"/>
+                <w:color w:val="FFFFFF"/>
+                <w:sz w:val="21"/>
+                <w:szCs w:val="21"/>
+              </w:rPr>
+              <w:t>i</w:t>
+            </w:r>
+            <w:proofErr w:type="spellEnd"/>
+            <w:r>
+              <w:rPr>
+                <w:rFonts w:ascii="Consolas" w:hAnsi="Consolas" w:cs="Consolas"/>
+                <w:color w:val="FFFFFF"/>
+                <w:sz w:val="21"/>
+                <w:szCs w:val="21"/>
+              </w:rPr>
+              <w:t xml:space="preserve"> </w:t>
+            </w:r>
+            <w:proofErr w:type="spellStart"/>
+            <w:r>
+              <w:rPr>
+                <w:rFonts w:ascii="Consolas" w:hAnsi="Consolas" w:cs="Consolas"/>
+                <w:color w:val="E85D7F"/>
+                <w:sz w:val="21"/>
+                <w:szCs w:val="21"/>
+              </w:rPr>
+              <w:t>&lt;</w:t>
+            </w:r>
+            <w:proofErr w:type="spellEnd"/>
+            <w:r>
+              <w:rPr>
+                <w:rFonts w:ascii="Consolas" w:hAnsi="Consolas" w:cs="Consolas"/>
+                <w:color w:val="FFFFFF"/>
+                <w:sz w:val="21"/>
+                <w:szCs w:val="21"/>
+              </w:rPr>
+              <w:t xml:space="preserve"> </w:t>
+            </w:r>
+            <w:proofErr w:type="spellStart"/>
+            <w:r>
+              <w:rPr>
+                <w:rFonts w:ascii="Consolas" w:hAnsi="Consolas" w:cs="Consolas"/>
+                <w:color w:val="FFFFFF"/>
+                <w:sz w:val="21"/>
+                <w:szCs w:val="21"/>
+              </w:rPr>
+              <w:t>numsToAdd</w:t>
+            </w:r>
+            <w:r>
+              <w:rPr>
+                <w:rFonts w:ascii="Consolas" w:hAnsi="Consolas" w:cs="Consolas"/>
+                <w:color w:val="E85D7F"/>
+                <w:sz w:val="21"/>
+                <w:szCs w:val="21"/>
+              </w:rPr>
+              <w:t>.</w:t>
+            </w:r>
+            <w:r>
+              <w:rPr>
+                <w:rFonts w:ascii="Consolas" w:hAnsi="Consolas" w:cs="Consolas"/>
+                <w:color w:val="FFFFFF"/>
+                <w:sz w:val="21"/>
+                <w:szCs w:val="21"/>
+              </w:rPr>
+              <w:t>length</w:t>
+            </w:r>
+            <w:proofErr w:type="spellEnd"/>
+            <w:r>
+              <w:rPr>
+                <w:rFonts w:ascii="Consolas" w:hAnsi="Consolas" w:cs="Consolas"/>
+                <w:color w:val="E85D7F"/>
+                <w:sz w:val="21"/>
+                <w:szCs w:val="21"/>
+              </w:rPr>
+              <w:t>;</w:t>
+            </w:r>
+            <w:r>
+              <w:rPr>
+                <w:rFonts w:ascii="Consolas" w:hAnsi="Consolas" w:cs="Consolas"/>
+                <w:color w:val="FFFFFF"/>
+                <w:sz w:val="21"/>
+                <w:szCs w:val="21"/>
+              </w:rPr>
+              <w:t xml:space="preserve"> </w:t>
+            </w:r>
+            <w:proofErr w:type="spellStart"/>
+            <w:r>
+              <w:rPr>
+                <w:rFonts w:ascii="Consolas" w:hAnsi="Consolas" w:cs="Consolas"/>
+                <w:color w:val="FFFFFF"/>
+                <w:sz w:val="21"/>
+                <w:szCs w:val="21"/>
+              </w:rPr>
+              <w:t>i</w:t>
+            </w:r>
+            <w:proofErr w:type="spellEnd"/>
+            <w:r>
+              <w:rPr>
+                <w:rFonts w:ascii="Consolas" w:hAnsi="Consolas" w:cs="Consolas"/>
+                <w:color w:val="E85D7F"/>
+                <w:sz w:val="21"/>
+                <w:szCs w:val="21"/>
+              </w:rPr>
+              <w:t>++){</w:t>
+            </w:r>
+          </w:p>
+          <w:p>
+            <w:pPr>
+              <w:shd w:val="clear" w:color="auto" w:fill="1E1E1E"/>
+              <w:spacing w:line="330" w:lineRule="atLeast"/>
+              <w:rPr>
+                <w:rFonts w:ascii="Consolas" w:hAnsi="Consolas" w:cs="Consolas"/>
+                <w:color w:val="FFFFFF"/>
+                <w:sz w:val="21"/>
+                <w:szCs w:val="21"/>
+              </w:rPr>
+            </w:pPr>
+            <w:r>
+              <w:rPr>
+                <w:rFonts w:ascii="Consolas" w:hAnsi="Consolas" w:cs="Consolas"/>
+                <w:color w:val="FFFFFF"/>
+                <w:sz w:val="21"/>
+                <w:szCs w:val="21"/>
+              </w:rPr>
+              <w:t xml:space="preserve">    answer </w:t>
+            </w:r>
+            <w:r>
+              <w:rPr>
+                <w:rFonts w:ascii="Consolas" w:hAnsi="Consolas" w:cs="Consolas"/>
+                <w:color w:val="E85D7F"/>
+                <w:sz w:val="21"/>
+                <w:szCs w:val="21"/>
+              </w:rPr>
+              <w:t>+=</w:t>
+            </w:r>
+            <w:r>
+              <w:rPr>
+                <w:rFonts w:ascii="Consolas" w:hAnsi="Consolas" w:cs="Consolas"/>
+                <w:color w:val="FFFFFF"/>
+                <w:sz w:val="21"/>
+                <w:szCs w:val="21"/>
+              </w:rPr>
+              <w:t xml:space="preserve"> </w:t>
+            </w:r>
+            <w:proofErr w:type="spellStart"/>
+            <w:r>
+              <w:rPr>
+                <w:rFonts w:ascii="Consolas" w:hAnsi="Consolas" w:cs="Consolas"/>
+                <w:color w:val="FFFFFF"/>
+                <w:sz w:val="21"/>
+                <w:szCs w:val="21"/>
+              </w:rPr>
+              <w:t>numsToAdd</w:t>
+            </w:r>
+            <w:proofErr w:type="spellEnd"/>
+            <w:r>
+              <w:rPr>
+                <w:rFonts w:ascii="Consolas" w:hAnsi="Consolas" w:cs="Consolas"/>
+                <w:color w:val="E85D7F"/>
+                <w:sz w:val="21"/>
+                <w:szCs w:val="21"/>
+              </w:rPr>
+              <w:t>[</w:t>
+            </w:r>
+            <w:proofErr w:type="spellStart"/>
+            <w:r>
+              <w:rPr>
+                <w:rFonts w:ascii="Consolas" w:hAnsi="Consolas" w:cs="Consolas"/>
+                <w:color w:val="FFFFFF"/>
+                <w:sz w:val="21"/>
+                <w:szCs w:val="21"/>
+              </w:rPr>
+              <w:t>i</w:t>
+            </w:r>
+            <w:proofErr w:type="spellEnd"/>
+            <w:r>
+              <w:rPr>
+                <w:rFonts w:ascii="Consolas" w:hAnsi="Consolas" w:cs="Consolas"/>
+                <w:color w:val="E85D7F"/>
+                <w:sz w:val="21"/>
+                <w:szCs w:val="21"/>
+              </w:rPr>
+              <w:t>]</w:t>
+            </w:r>
+            <w:r>
+              <w:rPr>
+                <w:rFonts w:ascii="Consolas" w:hAnsi="Consolas" w:cs="Consolas"/>
+                <w:color w:val="FFFFFF"/>
+                <w:sz w:val="21"/>
+                <w:szCs w:val="21"/>
+              </w:rPr>
+              <w:t xml:space="preserve"> </w:t>
+            </w:r>
+            <w:r>
+              <w:rPr>
+                <w:rFonts w:ascii="Consolas" w:hAnsi="Consolas" w:cs="Consolas"/>
+                <w:color w:val="E85D7F"/>
+                <w:sz w:val="21"/>
+                <w:szCs w:val="21"/>
+              </w:rPr>
+              <w:t>**</w:t>
+            </w:r>
+            <w:r>
+              <w:rPr>
+                <w:rFonts w:ascii="Consolas" w:hAnsi="Consolas" w:cs="Consolas"/>
+                <w:color w:val="FFFFFF"/>
+                <w:sz w:val="21"/>
+                <w:szCs w:val="21"/>
+              </w:rPr>
+              <w:t xml:space="preserve"> </w:t>
+            </w:r>
+            <w:proofErr w:type="gramStart"/>
+            <w:r>
+              <w:rPr>
+                <w:rFonts w:ascii="Consolas" w:hAnsi="Consolas" w:cs="Consolas"/>
+                <w:color w:val="FFFFFF"/>
+                <w:sz w:val="21"/>
+                <w:szCs w:val="21"/>
+              </w:rPr>
+              <w:t>p</w:t>
+            </w:r>
+            <w:r>
+              <w:rPr>
+                <w:rFonts w:ascii="Consolas" w:hAnsi="Consolas" w:cs="Consolas"/>
+                <w:color w:val="E85D7F"/>
+                <w:sz w:val="21"/>
+                <w:szCs w:val="21"/>
+              </w:rPr>
+              <w:t>;</w:t>
+            </w:r>
+            <w:proofErr w:type="gramEnd"/>
+          </w:p>
+          <w:p>
+            <w:pPr>
+              <w:shd w:val="clear" w:color="auto" w:fill="1E1E1E"/>
+              <w:spacing w:line="330" w:lineRule="atLeast"/>
+              <w:rPr>
+                <w:rFonts w:ascii="Consolas" w:hAnsi="Consolas" w:cs="Consolas"/>
+                <w:color w:val="FFFFFF"/>
+                <w:sz w:val="21"/>
+                <w:szCs w:val="21"/>
+              </w:rPr>
+            </w:pPr>
+            <w:r>
+              <w:rPr>
+                <w:rFonts w:ascii="Consolas" w:hAnsi="Consolas" w:cs="Consolas"/>
+                <w:color w:val="FFFFFF"/>
+                <w:sz w:val="21"/>
+                <w:szCs w:val="21"/>
+              </w:rPr>
+              <w:t xml:space="preserve">  </w:t>
+            </w:r>
+            <w:r>
+              <w:rPr>
+                <w:rFonts w:ascii="Consolas" w:hAnsi="Consolas" w:cs="Consolas"/>
+                <w:color w:val="E85D7F"/>
+                <w:sz w:val="21"/>
+                <w:szCs w:val="21"/>
+              </w:rPr>
+              <w:t>}</w:t>
+            </w:r>
+          </w:p>
+          <w:p>
+            <w:pPr>
+              <w:shd w:val="clear" w:color="auto" w:fill="1E1E1E"/>
+              <w:spacing w:line="330" w:lineRule="atLeast"/>
+              <w:rPr>
+                <w:rFonts w:ascii="Consolas" w:hAnsi="Consolas" w:cs="Consolas"/>
+                <w:color w:val="FFFFFF"/>
+                <w:sz w:val="21"/>
+                <w:szCs w:val="21"/>
+              </w:rPr>
+            </w:pPr>
+            <w:r>
+              <w:rPr>
+                <w:rFonts w:ascii="Consolas" w:hAnsi="Consolas" w:cs="Consolas"/>
+                <w:color w:val="FFFFFF"/>
+                <w:sz w:val="21"/>
+                <w:szCs w:val="21"/>
+              </w:rPr>
+              <w:t xml:space="preserve">  </w:t>
+            </w:r>
+            <w:r>
+              <w:rPr>
+                <w:rFonts w:ascii="Consolas" w:hAnsi="Consolas" w:cs="Consolas"/>
+                <w:color w:val="B3CCFF"/>
+                <w:sz w:val="21"/>
+                <w:szCs w:val="21"/>
+              </w:rPr>
+              <w:t>return</w:t>
+            </w:r>
+            <w:r>
+              <w:rPr>
+                <w:rFonts w:ascii="Consolas" w:hAnsi="Consolas" w:cs="Consolas"/>
+                <w:color w:val="FFFFFF"/>
+                <w:sz w:val="21"/>
+                <w:szCs w:val="21"/>
+              </w:rPr>
+              <w:t xml:space="preserve"> </w:t>
+            </w:r>
+            <w:proofErr w:type="gramStart"/>
+            <w:r>
+              <w:rPr>
+                <w:rFonts w:ascii="Consolas" w:hAnsi="Consolas" w:cs="Consolas"/>
+                <w:color w:val="FFFFFF"/>
+                <w:sz w:val="21"/>
+                <w:szCs w:val="21"/>
+              </w:rPr>
+              <w:t>answer</w:t>
+            </w:r>
+            <w:r>
+              <w:rPr>
+                <w:rFonts w:ascii="Consolas" w:hAnsi="Consolas" w:cs="Consolas"/>
+                <w:color w:val="E85D7F"/>
+                <w:sz w:val="21"/>
+                <w:szCs w:val="21"/>
+              </w:rPr>
+              <w:t>;</w:t>
+            </w:r>
+            <w:proofErr w:type="gramEnd"/>
+          </w:p>
+          <w:p>
+            <w:pPr>
+              <w:shd w:val="clear" w:color="auto" w:fill="1E1E1E"/>
+              <w:spacing w:line="330" w:lineRule="atLeast"/>
+              <w:rPr>
+                <w:rFonts w:ascii="Consolas" w:hAnsi="Consolas" w:cs="Consolas"/>
+                <w:color w:val="FFFFFF"/>
+                <w:sz w:val="21"/>
+                <w:szCs w:val="21"/>
+              </w:rPr>
+            </w:pPr>
+            <w:r>
+              <w:rPr>
+                <w:rFonts w:ascii="Consolas" w:hAnsi="Consolas" w:cs="Consolas"/>
+                <w:color w:val="E85D7F"/>
+                <w:sz w:val="21"/>
+                <w:szCs w:val="21"/>
+              </w:rPr>
+              <w:t>}</w:t>
+            </w:r>
+          </w:p>
+          <w:p>
+            <w:pPr>
+              <w:shd w:val="clear" w:color="auto" w:fill="1E1E1E"/>
+              <w:spacing w:line="330" w:lineRule="atLeast"/>
+              <w:rPr>
+                <w:rFonts w:ascii="Consolas" w:hAnsi="Consolas" w:cs="Consolas"/>
+                <w:color w:val="FFFFFF"/>
+                <w:sz w:val="21"/>
+                <w:szCs w:val="21"/>
+              </w:rPr>
+            </w:pPr>
+          </w:p>
+          <w:p>
+            <w:pPr>
+              <w:rPr>
+                <w:rFonts w:hint="eastAsia"/>
+                <w:color w:val="000000" w:themeColor="text1"/>
+                <w:sz w:val="28"/>
+                <w:szCs w:val="28"/>
+              </w:rPr>
+            </w:pPr>
+          </w:p>
+        </w:tc>
+      </w:tr>
+    </w:tbl>
     <w:p>
       <w:pPr>
         <w:rPr>
@@ -8935,7 +10895,10 @@
   <w:style w:type="paragraph" w:default="1" w:styleId="Normal">
     <w:name w:val="Normal"/>
     <w:qFormat/>
-    <w:rsid w:val="00401431"/>
+    <w:rsid w:val="00ED433E"/>
+    <w:rPr>
+      <w:rFonts w:ascii="Times New Roman" w:eastAsia="Times New Roman" w:hAnsi="Times New Roman" w:cs="Times New Roman"/>
+    </w:rPr>
   </w:style>
   <w:style w:type="character" w:default="1" w:styleId="DefaultParagraphFont">
     <w:name w:val="Default Paragraph Font"/>
@@ -8974,6 +10937,9 @@
       <w:ind w:left="720"/>
       <w:contextualSpacing/>
     </w:pPr>
+    <w:rPr>
+      <w:rFonts w:asciiTheme="minorHAnsi" w:eastAsiaTheme="minorEastAsia" w:hAnsiTheme="minorHAnsi" w:cstheme="minorBidi"/>
+    </w:rPr>
   </w:style>
   <w:style w:type="table" w:styleId="TableGrid">
     <w:name w:val="Table Grid"/>

</xml_diff>

<commit_message>
feat: Add progress #60 'Learn Typescript'
</commit_message>
<xml_diff>
--- a/learn-typescript/chapter_3/Chatper 3 - Complex Types.docx
+++ b/learn-typescript/chapter_3/Chatper 3 - Complex Types.docx
@@ -187,19 +187,8 @@
                 <w:sz w:val="21"/>
                 <w:szCs w:val="21"/>
               </w:rPr>
-              <w:t xml:space="preserve">let </w:t>
-            </w:r>
-            <w:proofErr w:type="spellStart"/>
-            <w:r>
-              <w:rPr>
-                <w:rFonts w:ascii="Consolas" w:hAnsi="Consolas" w:cs="Consolas"/>
-                <w:color w:val="B3CCFF"/>
-                <w:sz w:val="21"/>
-                <w:szCs w:val="21"/>
-              </w:rPr>
-              <w:t>customersArray</w:t>
-            </w:r>
-            <w:proofErr w:type="spellEnd"/>
+              <w:t>let customersArray</w:t>
+            </w:r>
             <w:r>
               <w:rPr>
                 <w:rFonts w:ascii="Consolas" w:hAnsi="Consolas" w:cs="Consolas"/>
@@ -216,9 +205,17 @@
                 <w:sz w:val="21"/>
                 <w:szCs w:val="21"/>
               </w:rPr>
-              <w:t>'</w:t>
-            </w:r>
-            <w:proofErr w:type="spellStart"/>
+              <w:t>'Custy Stomer'</w:t>
+            </w:r>
+            <w:r>
+              <w:rPr>
+                <w:rFonts w:ascii="Consolas" w:hAnsi="Consolas" w:cs="Consolas"/>
+                <w:color w:val="FFFFFF"/>
+                <w:sz w:val="21"/>
+                <w:szCs w:val="21"/>
+              </w:rPr>
+              <w:t xml:space="preserve">, </w:t>
+            </w:r>
             <w:r>
               <w:rPr>
                 <w:rFonts w:ascii="Consolas" w:hAnsi="Consolas" w:cs="Consolas"/>
@@ -226,9 +223,17 @@
                 <w:sz w:val="21"/>
                 <w:szCs w:val="21"/>
               </w:rPr>
-              <w:t>Custy</w:t>
-            </w:r>
-            <w:proofErr w:type="spellEnd"/>
+              <w:t>'C. Oostomar'</w:t>
+            </w:r>
+            <w:r>
+              <w:rPr>
+                <w:rFonts w:ascii="Consolas" w:hAnsi="Consolas" w:cs="Consolas"/>
+                <w:color w:val="FFFFFF"/>
+                <w:sz w:val="21"/>
+                <w:szCs w:val="21"/>
+              </w:rPr>
+              <w:t xml:space="preserve">, </w:t>
+            </w:r>
             <w:r>
               <w:rPr>
                 <w:rFonts w:ascii="Consolas" w:hAnsi="Consolas" w:cs="Consolas"/>
@@ -236,9 +241,35 @@
                 <w:sz w:val="21"/>
                 <w:szCs w:val="21"/>
               </w:rPr>
-              <w:t xml:space="preserve"> </w:t>
-            </w:r>
-            <w:proofErr w:type="spellStart"/>
+              <w:t>'C.U.S. Tomer'</w:t>
+            </w:r>
+            <w:r>
+              <w:rPr>
+                <w:rFonts w:ascii="Consolas" w:hAnsi="Consolas" w:cs="Consolas"/>
+                <w:color w:val="FFFFFF"/>
+                <w:sz w:val="21"/>
+                <w:szCs w:val="21"/>
+              </w:rPr>
+              <w:t xml:space="preserve">, </w:t>
+            </w:r>
+            <w:r>
+              <w:rPr>
+                <w:rFonts w:ascii="Consolas" w:hAnsi="Consolas" w:cs="Consolas"/>
+                <w:color w:val="FF8973"/>
+                <w:sz w:val="21"/>
+                <w:szCs w:val="21"/>
+              </w:rPr>
+              <w:t>3432434</w:t>
+            </w:r>
+            <w:r>
+              <w:rPr>
+                <w:rFonts w:ascii="Consolas" w:hAnsi="Consolas" w:cs="Consolas"/>
+                <w:color w:val="FFFFFF"/>
+                <w:sz w:val="21"/>
+                <w:szCs w:val="21"/>
+              </w:rPr>
+              <w:t xml:space="preserve">, </w:t>
+            </w:r>
             <w:r>
               <w:rPr>
                 <w:rFonts w:ascii="Consolas" w:hAnsi="Consolas" w:cs="Consolas"/>
@@ -246,9 +277,17 @@
                 <w:sz w:val="21"/>
                 <w:szCs w:val="21"/>
               </w:rPr>
-              <w:t>Stomer</w:t>
-            </w:r>
-            <w:proofErr w:type="spellEnd"/>
+              <w:t>'Custo Mer'</w:t>
+            </w:r>
+            <w:r>
+              <w:rPr>
+                <w:rFonts w:ascii="Consolas" w:hAnsi="Consolas" w:cs="Consolas"/>
+                <w:color w:val="FFFFFF"/>
+                <w:sz w:val="21"/>
+                <w:szCs w:val="21"/>
+              </w:rPr>
+              <w:t xml:space="preserve">, </w:t>
+            </w:r>
             <w:r>
               <w:rPr>
                 <w:rFonts w:ascii="Consolas" w:hAnsi="Consolas" w:cs="Consolas"/>
@@ -256,7 +295,7 @@
                 <w:sz w:val="21"/>
                 <w:szCs w:val="21"/>
               </w:rPr>
-              <w:t>'</w:t>
+              <w:t>'Custopher Ustomer'</w:t>
             </w:r>
             <w:r>
               <w:rPr>
@@ -270,241 +309,30 @@
             <w:r>
               <w:rPr>
                 <w:rFonts w:ascii="Consolas" w:hAnsi="Consolas" w:cs="Consolas"/>
+                <w:color w:val="FF8973"/>
+                <w:sz w:val="21"/>
+                <w:szCs w:val="21"/>
+              </w:rPr>
+              <w:t>3432435</w:t>
+            </w:r>
+            <w:r>
+              <w:rPr>
+                <w:rFonts w:ascii="Consolas" w:hAnsi="Consolas" w:cs="Consolas"/>
+                <w:color w:val="FFFFFF"/>
+                <w:sz w:val="21"/>
+                <w:szCs w:val="21"/>
+              </w:rPr>
+              <w:t xml:space="preserve">, </w:t>
+            </w:r>
+            <w:r>
+              <w:rPr>
+                <w:rFonts w:ascii="Consolas" w:hAnsi="Consolas" w:cs="Consolas"/>
                 <w:color w:val="FFE083"/>
                 <w:sz w:val="21"/>
                 <w:szCs w:val="21"/>
               </w:rPr>
-              <w:t xml:space="preserve">'C. </w:t>
-            </w:r>
-            <w:proofErr w:type="spellStart"/>
-            <w:r>
-              <w:rPr>
-                <w:rFonts w:ascii="Consolas" w:hAnsi="Consolas" w:cs="Consolas"/>
-                <w:color w:val="FFE083"/>
-                <w:sz w:val="21"/>
-                <w:szCs w:val="21"/>
-              </w:rPr>
-              <w:t>Oostomar</w:t>
-            </w:r>
-            <w:proofErr w:type="spellEnd"/>
-            <w:r>
-              <w:rPr>
-                <w:rFonts w:ascii="Consolas" w:hAnsi="Consolas" w:cs="Consolas"/>
-                <w:color w:val="FFE083"/>
-                <w:sz w:val="21"/>
-                <w:szCs w:val="21"/>
-              </w:rPr>
-              <w:t>'</w:t>
-            </w:r>
-            <w:r>
-              <w:rPr>
-                <w:rFonts w:ascii="Consolas" w:hAnsi="Consolas" w:cs="Consolas"/>
-                <w:color w:val="FFFFFF"/>
-                <w:sz w:val="21"/>
-                <w:szCs w:val="21"/>
-              </w:rPr>
-              <w:t xml:space="preserve">, </w:t>
-            </w:r>
-            <w:r>
-              <w:rPr>
-                <w:rFonts w:ascii="Consolas" w:hAnsi="Consolas" w:cs="Consolas"/>
-                <w:color w:val="FFE083"/>
-                <w:sz w:val="21"/>
-                <w:szCs w:val="21"/>
-              </w:rPr>
-              <w:t>'C.U.S. Tomer'</w:t>
-            </w:r>
-            <w:r>
-              <w:rPr>
-                <w:rFonts w:ascii="Consolas" w:hAnsi="Consolas" w:cs="Consolas"/>
-                <w:color w:val="FFFFFF"/>
-                <w:sz w:val="21"/>
-                <w:szCs w:val="21"/>
-              </w:rPr>
-              <w:t xml:space="preserve">, </w:t>
-            </w:r>
-            <w:r>
-              <w:rPr>
-                <w:rFonts w:ascii="Consolas" w:hAnsi="Consolas" w:cs="Consolas"/>
-                <w:color w:val="FF8973"/>
-                <w:sz w:val="21"/>
-                <w:szCs w:val="21"/>
-              </w:rPr>
-              <w:t>3432434</w:t>
-            </w:r>
-            <w:r>
-              <w:rPr>
-                <w:rFonts w:ascii="Consolas" w:hAnsi="Consolas" w:cs="Consolas"/>
-                <w:color w:val="FFFFFF"/>
-                <w:sz w:val="21"/>
-                <w:szCs w:val="21"/>
-              </w:rPr>
-              <w:t xml:space="preserve">, </w:t>
-            </w:r>
-            <w:r>
-              <w:rPr>
-                <w:rFonts w:ascii="Consolas" w:hAnsi="Consolas" w:cs="Consolas"/>
-                <w:color w:val="FFE083"/>
-                <w:sz w:val="21"/>
-                <w:szCs w:val="21"/>
-              </w:rPr>
-              <w:t>'</w:t>
-            </w:r>
-            <w:proofErr w:type="spellStart"/>
-            <w:r>
-              <w:rPr>
-                <w:rFonts w:ascii="Consolas" w:hAnsi="Consolas" w:cs="Consolas"/>
-                <w:color w:val="FFE083"/>
-                <w:sz w:val="21"/>
-                <w:szCs w:val="21"/>
-              </w:rPr>
-              <w:t>Custo</w:t>
-            </w:r>
-            <w:proofErr w:type="spellEnd"/>
-            <w:r>
-              <w:rPr>
-                <w:rFonts w:ascii="Consolas" w:hAnsi="Consolas" w:cs="Consolas"/>
-                <w:color w:val="FFE083"/>
-                <w:sz w:val="21"/>
-                <w:szCs w:val="21"/>
-              </w:rPr>
-              <w:t xml:space="preserve"> Mer'</w:t>
-            </w:r>
-            <w:r>
-              <w:rPr>
-                <w:rFonts w:ascii="Consolas" w:hAnsi="Consolas" w:cs="Consolas"/>
-                <w:color w:val="FFFFFF"/>
-                <w:sz w:val="21"/>
-                <w:szCs w:val="21"/>
-              </w:rPr>
-              <w:t xml:space="preserve">, </w:t>
-            </w:r>
-            <w:r>
-              <w:rPr>
-                <w:rFonts w:ascii="Consolas" w:hAnsi="Consolas" w:cs="Consolas"/>
-                <w:color w:val="FFE083"/>
-                <w:sz w:val="21"/>
-                <w:szCs w:val="21"/>
-              </w:rPr>
-              <w:t>'</w:t>
-            </w:r>
-            <w:proofErr w:type="spellStart"/>
-            <w:r>
-              <w:rPr>
-                <w:rFonts w:ascii="Consolas" w:hAnsi="Consolas" w:cs="Consolas"/>
-                <w:color w:val="FFE083"/>
-                <w:sz w:val="21"/>
-                <w:szCs w:val="21"/>
-              </w:rPr>
-              <w:t>Custopher</w:t>
-            </w:r>
-            <w:proofErr w:type="spellEnd"/>
-            <w:r>
-              <w:rPr>
-                <w:rFonts w:ascii="Consolas" w:hAnsi="Consolas" w:cs="Consolas"/>
-                <w:color w:val="FFE083"/>
-                <w:sz w:val="21"/>
-                <w:szCs w:val="21"/>
-              </w:rPr>
-              <w:t xml:space="preserve"> </w:t>
-            </w:r>
-            <w:proofErr w:type="spellStart"/>
-            <w:r>
-              <w:rPr>
-                <w:rFonts w:ascii="Consolas" w:hAnsi="Consolas" w:cs="Consolas"/>
-                <w:color w:val="FFE083"/>
-                <w:sz w:val="21"/>
-                <w:szCs w:val="21"/>
-              </w:rPr>
-              <w:t>Ustomer</w:t>
-            </w:r>
-            <w:proofErr w:type="spellEnd"/>
-            <w:r>
-              <w:rPr>
-                <w:rFonts w:ascii="Consolas" w:hAnsi="Consolas" w:cs="Consolas"/>
-                <w:color w:val="FFE083"/>
-                <w:sz w:val="21"/>
-                <w:szCs w:val="21"/>
-              </w:rPr>
-              <w:t>'</w:t>
-            </w:r>
-            <w:r>
-              <w:rPr>
-                <w:rFonts w:ascii="Consolas" w:hAnsi="Consolas" w:cs="Consolas"/>
-                <w:color w:val="FFFFFF"/>
-                <w:sz w:val="21"/>
-                <w:szCs w:val="21"/>
-              </w:rPr>
-              <w:t xml:space="preserve">, </w:t>
-            </w:r>
-            <w:r>
-              <w:rPr>
-                <w:rFonts w:ascii="Consolas" w:hAnsi="Consolas" w:cs="Consolas"/>
-                <w:color w:val="FF8973"/>
-                <w:sz w:val="21"/>
-                <w:szCs w:val="21"/>
-              </w:rPr>
-              <w:t>3432435</w:t>
-            </w:r>
-            <w:r>
-              <w:rPr>
-                <w:rFonts w:ascii="Consolas" w:hAnsi="Consolas" w:cs="Consolas"/>
-                <w:color w:val="FFFFFF"/>
-                <w:sz w:val="21"/>
-                <w:szCs w:val="21"/>
-              </w:rPr>
-              <w:t xml:space="preserve">, </w:t>
-            </w:r>
-            <w:r>
-              <w:rPr>
-                <w:rFonts w:ascii="Consolas" w:hAnsi="Consolas" w:cs="Consolas"/>
-                <w:color w:val="FFE083"/>
-                <w:sz w:val="21"/>
-                <w:szCs w:val="21"/>
-              </w:rPr>
-              <w:t>'</w:t>
-            </w:r>
-            <w:proofErr w:type="spellStart"/>
-            <w:r>
-              <w:rPr>
-                <w:rFonts w:ascii="Consolas" w:hAnsi="Consolas" w:cs="Consolas"/>
-                <w:color w:val="FFE083"/>
-                <w:sz w:val="21"/>
-                <w:szCs w:val="21"/>
-              </w:rPr>
-              <w:t>Kasti</w:t>
-            </w:r>
-            <w:proofErr w:type="spellEnd"/>
-            <w:r>
-              <w:rPr>
-                <w:rFonts w:ascii="Consolas" w:hAnsi="Consolas" w:cs="Consolas"/>
-                <w:color w:val="FFE083"/>
-                <w:sz w:val="21"/>
-                <w:szCs w:val="21"/>
-              </w:rPr>
-              <w:t xml:space="preserve"> </w:t>
-            </w:r>
-            <w:proofErr w:type="spellStart"/>
-            <w:r>
-              <w:rPr>
-                <w:rFonts w:ascii="Consolas" w:hAnsi="Consolas" w:cs="Consolas"/>
-                <w:color w:val="FFE083"/>
-                <w:sz w:val="21"/>
-                <w:szCs w:val="21"/>
-              </w:rPr>
-              <w:t>Yastimeur</w:t>
-            </w:r>
-            <w:proofErr w:type="spellEnd"/>
-            <w:r>
-              <w:rPr>
-                <w:rFonts w:ascii="Consolas" w:hAnsi="Consolas" w:cs="Consolas"/>
-                <w:color w:val="FFE083"/>
-                <w:sz w:val="21"/>
-                <w:szCs w:val="21"/>
-              </w:rPr>
-              <w:t>'</w:t>
-            </w:r>
-            <w:proofErr w:type="gramStart"/>
+              <w:t>'Kasti Yastimeur'</w:t>
+            </w:r>
             <w:r>
               <w:rPr>
                 <w:rFonts w:ascii="Consolas" w:hAnsi="Consolas" w:cs="Consolas"/>
@@ -514,7 +342,6 @@
               </w:rPr>
               <w:t>];</w:t>
             </w:r>
-            <w:proofErr w:type="gramEnd"/>
           </w:p>
           <w:p>
             <w:pPr>
@@ -567,38 +394,16 @@
                 <w:sz w:val="21"/>
                 <w:szCs w:val="21"/>
               </w:rPr>
-              <w:t xml:space="preserve">function </w:t>
-            </w:r>
-            <w:proofErr w:type="spellStart"/>
-            <w:proofErr w:type="gramStart"/>
-            <w:r>
-              <w:rPr>
-                <w:rFonts w:ascii="Consolas" w:hAnsi="Consolas" w:cs="Consolas"/>
-                <w:color w:val="B3CCFF"/>
-                <w:sz w:val="21"/>
-                <w:szCs w:val="21"/>
-              </w:rPr>
-              <w:t>checkCustomersArray</w:t>
-            </w:r>
-            <w:proofErr w:type="spellEnd"/>
-            <w:r>
-              <w:rPr>
-                <w:rFonts w:ascii="Consolas" w:hAnsi="Consolas" w:cs="Consolas"/>
-                <w:color w:val="FFFFFF"/>
-                <w:sz w:val="21"/>
-                <w:szCs w:val="21"/>
-              </w:rPr>
-              <w:t>(</w:t>
-            </w:r>
-            <w:proofErr w:type="gramEnd"/>
-            <w:r>
-              <w:rPr>
-                <w:rFonts w:ascii="Consolas" w:hAnsi="Consolas" w:cs="Consolas"/>
-                <w:color w:val="FFFFFF"/>
-                <w:sz w:val="21"/>
-                <w:szCs w:val="21"/>
-              </w:rPr>
-              <w:t>) {</w:t>
+              <w:t>function checkCustomersArray</w:t>
+            </w:r>
+            <w:r>
+              <w:rPr>
+                <w:rFonts w:ascii="Consolas" w:hAnsi="Consolas" w:cs="Consolas"/>
+                <w:color w:val="FFFFFF"/>
+                <w:sz w:val="21"/>
+                <w:szCs w:val="21"/>
+              </w:rPr>
+              <w:t>() {</w:t>
             </w:r>
           </w:p>
           <w:p>
@@ -675,7 +480,6 @@
               </w:rPr>
               <w:t xml:space="preserve"> </w:t>
             </w:r>
-            <w:proofErr w:type="spellStart"/>
             <w:r>
               <w:rPr>
                 <w:rFonts w:ascii="Consolas" w:hAnsi="Consolas" w:cs="Consolas"/>
@@ -685,7 +489,6 @@
               </w:rPr>
               <w:t>customersArray</w:t>
             </w:r>
-            <w:proofErr w:type="spellEnd"/>
             <w:r>
               <w:rPr>
                 <w:rFonts w:ascii="Consolas" w:hAnsi="Consolas" w:cs="Consolas"/>
@@ -734,7 +537,6 @@
               </w:rPr>
               <w:t xml:space="preserve"> (</w:t>
             </w:r>
-            <w:proofErr w:type="spellStart"/>
             <w:r>
               <w:rPr>
                 <w:rFonts w:ascii="Consolas" w:hAnsi="Consolas" w:cs="Consolas"/>
@@ -744,17 +546,15 @@
               </w:rPr>
               <w:t>typeof</w:t>
             </w:r>
-            <w:proofErr w:type="spellEnd"/>
-            <w:r>
-              <w:rPr>
-                <w:rFonts w:ascii="Consolas" w:hAnsi="Consolas" w:cs="Consolas"/>
-                <w:color w:val="FFFFFF"/>
-                <w:sz w:val="21"/>
-                <w:szCs w:val="21"/>
-              </w:rPr>
-              <w:t xml:space="preserve"> </w:t>
-            </w:r>
-            <w:proofErr w:type="gramStart"/>
+            <w:r>
+              <w:rPr>
+                <w:rFonts w:ascii="Consolas" w:hAnsi="Consolas" w:cs="Consolas"/>
+                <w:color w:val="FFFFFF"/>
+                <w:sz w:val="21"/>
+                <w:szCs w:val="21"/>
+              </w:rPr>
+              <w:t xml:space="preserve"> </w:t>
+            </w:r>
             <w:r>
               <w:rPr>
                 <w:rFonts w:ascii="Consolas" w:hAnsi="Consolas" w:cs="Consolas"/>
@@ -771,17 +571,7 @@
                 <w:sz w:val="21"/>
                 <w:szCs w:val="21"/>
               </w:rPr>
-              <w:t xml:space="preserve"> !</w:t>
-            </w:r>
-            <w:proofErr w:type="gramEnd"/>
-            <w:r>
-              <w:rPr>
-                <w:rFonts w:ascii="Consolas" w:hAnsi="Consolas" w:cs="Consolas"/>
-                <w:color w:val="FFFFFF"/>
-                <w:sz w:val="21"/>
-                <w:szCs w:val="21"/>
-              </w:rPr>
-              <w:t xml:space="preserve">= </w:t>
+              <w:t xml:space="preserve"> != </w:t>
             </w:r>
             <w:r>
               <w:rPr>
@@ -822,7 +612,6 @@
               </w:rPr>
               <w:t xml:space="preserve">      </w:t>
             </w:r>
-            <w:proofErr w:type="gramStart"/>
             <w:r>
               <w:rPr>
                 <w:rFonts w:ascii="Consolas" w:hAnsi="Consolas" w:cs="Consolas"/>
@@ -859,7 +648,6 @@
               </w:rPr>
               <w:t>(</w:t>
             </w:r>
-            <w:proofErr w:type="gramEnd"/>
             <w:r>
               <w:rPr>
                 <w:rFonts w:ascii="Consolas" w:hAnsi="Consolas" w:cs="Consolas"/>
@@ -1008,9 +796,17 @@
                 <w:sz w:val="21"/>
                 <w:szCs w:val="21"/>
               </w:rPr>
-              <w:t xml:space="preserve">function </w:t>
-            </w:r>
-            <w:proofErr w:type="spellStart"/>
+              <w:t>function stringPush</w:t>
+            </w:r>
+            <w:r>
+              <w:rPr>
+                <w:rFonts w:ascii="Consolas" w:hAnsi="Consolas" w:cs="Consolas"/>
+                <w:color w:val="FFFFFF"/>
+                <w:sz w:val="21"/>
+                <w:szCs w:val="21"/>
+              </w:rPr>
+              <w:t>(</w:t>
+            </w:r>
             <w:r>
               <w:rPr>
                 <w:rFonts w:ascii="Consolas" w:hAnsi="Consolas" w:cs="Consolas"/>
@@ -1018,29 +814,8 @@
                 <w:sz w:val="21"/>
                 <w:szCs w:val="21"/>
               </w:rPr>
-              <w:t>stringPush</w:t>
-            </w:r>
-            <w:proofErr w:type="spellEnd"/>
-            <w:r>
-              <w:rPr>
-                <w:rFonts w:ascii="Consolas" w:hAnsi="Consolas" w:cs="Consolas"/>
-                <w:color w:val="FFFFFF"/>
-                <w:sz w:val="21"/>
-                <w:szCs w:val="21"/>
-              </w:rPr>
-              <w:t>(</w:t>
-            </w:r>
-            <w:proofErr w:type="spellStart"/>
-            <w:r>
-              <w:rPr>
-                <w:rFonts w:ascii="Consolas" w:hAnsi="Consolas" w:cs="Consolas"/>
-                <w:color w:val="B3CCFF"/>
-                <w:sz w:val="21"/>
-                <w:szCs w:val="21"/>
-              </w:rPr>
               <w:t>val</w:t>
             </w:r>
-            <w:proofErr w:type="spellEnd"/>
             <w:r>
               <w:rPr>
                 <w:rFonts w:ascii="Consolas" w:hAnsi="Consolas" w:cs="Consolas"/>
@@ -1089,7 +864,6 @@
               </w:rPr>
               <w:t xml:space="preserve"> (</w:t>
             </w:r>
-            <w:proofErr w:type="spellStart"/>
             <w:r>
               <w:rPr>
                 <w:rFonts w:ascii="Consolas" w:hAnsi="Consolas" w:cs="Consolas"/>
@@ -1099,18 +873,15 @@
               </w:rPr>
               <w:t>typeof</w:t>
             </w:r>
-            <w:proofErr w:type="spellEnd"/>
-            <w:r>
-              <w:rPr>
-                <w:rFonts w:ascii="Consolas" w:hAnsi="Consolas" w:cs="Consolas"/>
-                <w:color w:val="FFFFFF"/>
-                <w:sz w:val="21"/>
-                <w:szCs w:val="21"/>
-              </w:rPr>
-              <w:t xml:space="preserve"> </w:t>
-            </w:r>
-            <w:proofErr w:type="spellStart"/>
-            <w:proofErr w:type="gramStart"/>
+            <w:r>
+              <w:rPr>
+                <w:rFonts w:ascii="Consolas" w:hAnsi="Consolas" w:cs="Consolas"/>
+                <w:color w:val="FFFFFF"/>
+                <w:sz w:val="21"/>
+                <w:szCs w:val="21"/>
+              </w:rPr>
+              <w:t xml:space="preserve"> </w:t>
+            </w:r>
             <w:r>
               <w:rPr>
                 <w:rFonts w:ascii="Consolas" w:hAnsi="Consolas" w:cs="Consolas"/>
@@ -1120,25 +891,14 @@
               </w:rPr>
               <w:t>val</w:t>
             </w:r>
-            <w:proofErr w:type="spellEnd"/>
-            <w:r>
-              <w:rPr>
-                <w:rFonts w:ascii="Consolas" w:hAnsi="Consolas" w:cs="Consolas"/>
-                <w:color w:val="FFFFFF"/>
-                <w:sz w:val="21"/>
-                <w:szCs w:val="21"/>
-              </w:rPr>
-              <w:t xml:space="preserve"> !</w:t>
-            </w:r>
-            <w:proofErr w:type="gramEnd"/>
-            <w:r>
-              <w:rPr>
-                <w:rFonts w:ascii="Consolas" w:hAnsi="Consolas" w:cs="Consolas"/>
-                <w:color w:val="FFFFFF"/>
-                <w:sz w:val="21"/>
-                <w:szCs w:val="21"/>
-              </w:rPr>
-              <w:t xml:space="preserve">= </w:t>
+            <w:r>
+              <w:rPr>
+                <w:rFonts w:ascii="Consolas" w:hAnsi="Consolas" w:cs="Consolas"/>
+                <w:color w:val="FFFFFF"/>
+                <w:sz w:val="21"/>
+                <w:szCs w:val="21"/>
+              </w:rPr>
+              <w:t xml:space="preserve"> != </w:t>
             </w:r>
             <w:r>
               <w:rPr>
@@ -1179,7 +939,6 @@
               </w:rPr>
               <w:t xml:space="preserve">    </w:t>
             </w:r>
-            <w:proofErr w:type="gramStart"/>
             <w:r>
               <w:rPr>
                 <w:rFonts w:ascii="Consolas" w:hAnsi="Consolas" w:cs="Consolas"/>
@@ -1198,7 +957,6 @@
               </w:rPr>
               <w:t>;</w:t>
             </w:r>
-            <w:proofErr w:type="gramEnd"/>
           </w:p>
           <w:p>
             <w:pPr>
@@ -1253,7 +1011,6 @@
               </w:rPr>
               <w:t xml:space="preserve">  </w:t>
             </w:r>
-            <w:proofErr w:type="spellStart"/>
             <w:r>
               <w:rPr>
                 <w:rFonts w:ascii="Consolas" w:hAnsi="Consolas" w:cs="Consolas"/>
@@ -1281,7 +1038,6 @@
               </w:rPr>
               <w:t>push</w:t>
             </w:r>
-            <w:proofErr w:type="spellEnd"/>
             <w:r>
               <w:rPr>
                 <w:rFonts w:ascii="Consolas" w:hAnsi="Consolas" w:cs="Consolas"/>
@@ -1291,7 +1047,6 @@
               </w:rPr>
               <w:t>(</w:t>
             </w:r>
-            <w:proofErr w:type="spellStart"/>
             <w:r>
               <w:rPr>
                 <w:rFonts w:ascii="Consolas" w:hAnsi="Consolas" w:cs="Consolas"/>
@@ -1301,8 +1056,6 @@
               </w:rPr>
               <w:t>val</w:t>
             </w:r>
-            <w:proofErr w:type="spellEnd"/>
-            <w:proofErr w:type="gramStart"/>
             <w:r>
               <w:rPr>
                 <w:rFonts w:ascii="Consolas" w:hAnsi="Consolas" w:cs="Consolas"/>
@@ -1312,7 +1065,6 @@
               </w:rPr>
               <w:t>);</w:t>
             </w:r>
-            <w:proofErr w:type="gramEnd"/>
           </w:p>
           <w:p>
             <w:pPr>
@@ -1424,21 +1176,12 @@
         </w:rPr>
         <w:t>T</w:t>
       </w:r>
-      <w:proofErr w:type="spellStart"/>
       <w:r>
         <w:rPr>
           <w:rFonts w:ascii="AppleSystemUIFont" w:hAnsi="AppleSystemUIFont" w:cs="AppleSystemUIFont"/>
           <w:lang w:val="en-US"/>
         </w:rPr>
-        <w:t>hrow</w:t>
-      </w:r>
-      <w:proofErr w:type="spellEnd"/>
-      <w:r>
-        <w:rPr>
-          <w:rFonts w:ascii="AppleSystemUIFont" w:hAnsi="AppleSystemUIFont" w:cs="AppleSystemUIFont"/>
-          <w:lang w:val="en-US"/>
-        </w:rPr>
-        <w:t xml:space="preserve"> errors when elements of the wrong type are added</w:t>
+        <w:t>hrow errors when elements of the wrong type are added</w:t>
       </w:r>
     </w:p>
     <w:p/>
@@ -1503,7 +1246,6 @@
               </w:rPr>
               <w:t xml:space="preserve"> </w:t>
             </w:r>
-            <w:proofErr w:type="gramStart"/>
             <w:r>
               <w:rPr>
                 <w:rFonts w:ascii="Consolas" w:hAnsi="Consolas" w:cs="Consolas"/>
@@ -1520,17 +1262,7 @@
                 <w:sz w:val="21"/>
                 <w:szCs w:val="21"/>
               </w:rPr>
-              <w:t>[</w:t>
-            </w:r>
-            <w:proofErr w:type="gramEnd"/>
-            <w:r>
-              <w:rPr>
-                <w:rFonts w:ascii="Consolas" w:hAnsi="Consolas" w:cs="Consolas"/>
-                <w:color w:val="E85D7F"/>
-                <w:sz w:val="21"/>
-                <w:szCs w:val="21"/>
-              </w:rPr>
-              <w:t>]</w:t>
+              <w:t>[]</w:t>
             </w:r>
             <w:r>
               <w:rPr>
@@ -1685,7 +1417,6 @@
               </w:rPr>
               <w:t xml:space="preserve"> </w:t>
             </w:r>
-            <w:proofErr w:type="gramStart"/>
             <w:r>
               <w:rPr>
                 <w:rFonts w:ascii="Consolas" w:hAnsi="Consolas" w:cs="Consolas"/>
@@ -1702,17 +1433,7 @@
                 <w:sz w:val="21"/>
                 <w:szCs w:val="21"/>
               </w:rPr>
-              <w:t>[</w:t>
-            </w:r>
-            <w:proofErr w:type="gramEnd"/>
-            <w:r>
-              <w:rPr>
-                <w:rFonts w:ascii="Consolas" w:hAnsi="Consolas" w:cs="Consolas"/>
-                <w:color w:val="E85D7F"/>
-                <w:sz w:val="21"/>
-                <w:szCs w:val="21"/>
-              </w:rPr>
-              <w:t>]</w:t>
+              <w:t>[]</w:t>
             </w:r>
             <w:r>
               <w:rPr>
@@ -1780,8 +1501,6 @@
                 <w:szCs w:val="21"/>
               </w:rPr>
             </w:pPr>
-            <w:proofErr w:type="spellStart"/>
-            <w:proofErr w:type="gramStart"/>
             <w:r>
               <w:rPr>
                 <w:rFonts w:ascii="Consolas" w:hAnsi="Consolas" w:cs="Consolas"/>
@@ -1809,8 +1528,6 @@
               </w:rPr>
               <w:t>push</w:t>
             </w:r>
-            <w:proofErr w:type="spellEnd"/>
-            <w:proofErr w:type="gramEnd"/>
             <w:r>
               <w:rPr>
                 <w:rFonts w:ascii="Consolas" w:hAnsi="Consolas" w:cs="Consolas"/>
@@ -2106,19 +1823,8 @@
                 <w:sz w:val="21"/>
                 <w:szCs w:val="21"/>
               </w:rPr>
-              <w:t xml:space="preserve"> </w:t>
-            </w:r>
-            <w:proofErr w:type="spellStart"/>
-            <w:r>
-              <w:rPr>
-                <w:rFonts w:ascii="Consolas" w:hAnsi="Consolas" w:cs="Consolas"/>
-                <w:color w:val="FFFFFF"/>
-                <w:sz w:val="21"/>
-                <w:szCs w:val="21"/>
-              </w:rPr>
-              <w:t>bestNumbers</w:t>
-            </w:r>
-            <w:proofErr w:type="spellEnd"/>
+              <w:t xml:space="preserve"> bestNumbers</w:t>
+            </w:r>
             <w:r>
               <w:rPr>
                 <w:rFonts w:ascii="Consolas" w:hAnsi="Consolas" w:cs="Consolas"/>
@@ -2137,7 +1843,6 @@
               </w:rPr>
               <w:t xml:space="preserve"> </w:t>
             </w:r>
-            <w:proofErr w:type="gramStart"/>
             <w:r>
               <w:rPr>
                 <w:rFonts w:ascii="Consolas" w:hAnsi="Consolas" w:cs="Consolas"/>
@@ -2154,17 +1859,7 @@
                 <w:sz w:val="21"/>
                 <w:szCs w:val="21"/>
               </w:rPr>
-              <w:t>[</w:t>
-            </w:r>
-            <w:proofErr w:type="gramEnd"/>
-            <w:r>
-              <w:rPr>
-                <w:rFonts w:ascii="Consolas" w:hAnsi="Consolas" w:cs="Consolas"/>
-                <w:color w:val="E85D7F"/>
-                <w:sz w:val="21"/>
-                <w:szCs w:val="21"/>
-              </w:rPr>
-              <w:t>]</w:t>
+              <w:t>[]</w:t>
             </w:r>
             <w:r>
               <w:rPr>
@@ -2230,19 +1925,8 @@
                 <w:sz w:val="21"/>
                 <w:szCs w:val="21"/>
               </w:rPr>
-              <w:t xml:space="preserve"> </w:t>
-            </w:r>
-            <w:proofErr w:type="spellStart"/>
-            <w:r>
-              <w:rPr>
-                <w:rFonts w:ascii="Consolas" w:hAnsi="Consolas" w:cs="Consolas"/>
-                <w:color w:val="FFFFFF"/>
-                <w:sz w:val="21"/>
-                <w:szCs w:val="21"/>
-              </w:rPr>
-              <w:t>bestLunches</w:t>
-            </w:r>
-            <w:proofErr w:type="spellEnd"/>
+              <w:t xml:space="preserve"> bestLunches</w:t>
+            </w:r>
             <w:r>
               <w:rPr>
                 <w:rFonts w:ascii="Consolas" w:hAnsi="Consolas" w:cs="Consolas"/>
@@ -2261,7 +1945,6 @@
               </w:rPr>
               <w:t xml:space="preserve"> </w:t>
             </w:r>
-            <w:proofErr w:type="gramStart"/>
             <w:r>
               <w:rPr>
                 <w:rFonts w:ascii="Consolas" w:hAnsi="Consolas" w:cs="Consolas"/>
@@ -2278,17 +1961,7 @@
                 <w:sz w:val="21"/>
                 <w:szCs w:val="21"/>
               </w:rPr>
-              <w:t>[</w:t>
-            </w:r>
-            <w:proofErr w:type="gramEnd"/>
-            <w:r>
-              <w:rPr>
-                <w:rFonts w:ascii="Consolas" w:hAnsi="Consolas" w:cs="Consolas"/>
-                <w:color w:val="E85D7F"/>
-                <w:sz w:val="21"/>
-                <w:szCs w:val="21"/>
-              </w:rPr>
-              <w:t>]</w:t>
+              <w:t>[]</w:t>
             </w:r>
             <w:r>
               <w:rPr>
@@ -2399,19 +2072,8 @@
                 <w:sz w:val="21"/>
                 <w:szCs w:val="21"/>
               </w:rPr>
-              <w:t xml:space="preserve"> </w:t>
-            </w:r>
-            <w:proofErr w:type="spellStart"/>
-            <w:r>
-              <w:rPr>
-                <w:rFonts w:ascii="Consolas" w:hAnsi="Consolas" w:cs="Consolas"/>
-                <w:color w:val="FFFFFF"/>
-                <w:sz w:val="21"/>
-                <w:szCs w:val="21"/>
-              </w:rPr>
-              <w:t>bestBreakfasts</w:t>
-            </w:r>
-            <w:proofErr w:type="spellEnd"/>
+              <w:t xml:space="preserve"> bestBreakfasts</w:t>
+            </w:r>
             <w:r>
               <w:rPr>
                 <w:rFonts w:ascii="Consolas" w:hAnsi="Consolas" w:cs="Consolas"/>
@@ -2430,7 +2092,6 @@
               </w:rPr>
               <w:t xml:space="preserve"> </w:t>
             </w:r>
-            <w:proofErr w:type="gramStart"/>
             <w:r>
               <w:rPr>
                 <w:rFonts w:ascii="Consolas" w:hAnsi="Consolas" w:cs="Consolas"/>
@@ -2447,54 +2108,44 @@
                 <w:sz w:val="21"/>
                 <w:szCs w:val="21"/>
               </w:rPr>
+              <w:t>[]</w:t>
+            </w:r>
+            <w:r>
+              <w:rPr>
+                <w:rFonts w:ascii="Consolas" w:hAnsi="Consolas" w:cs="Consolas"/>
+                <w:color w:val="FFFFFF"/>
+                <w:sz w:val="21"/>
+                <w:szCs w:val="21"/>
+              </w:rPr>
+              <w:t xml:space="preserve"> </w:t>
+            </w:r>
+            <w:r>
+              <w:rPr>
+                <w:rFonts w:ascii="Consolas" w:hAnsi="Consolas" w:cs="Consolas"/>
+                <w:color w:val="E85D7F"/>
+                <w:sz w:val="21"/>
+                <w:szCs w:val="21"/>
+              </w:rPr>
+              <w:t>=</w:t>
+            </w:r>
+            <w:r>
+              <w:rPr>
+                <w:rFonts w:ascii="Consolas" w:hAnsi="Consolas" w:cs="Consolas"/>
+                <w:color w:val="FFFFFF"/>
+                <w:sz w:val="21"/>
+                <w:szCs w:val="21"/>
+              </w:rPr>
+              <w:t xml:space="preserve"> </w:t>
+            </w:r>
+            <w:r>
+              <w:rPr>
+                <w:rFonts w:ascii="Consolas" w:hAnsi="Consolas" w:cs="Consolas"/>
+                <w:color w:val="E85D7F"/>
+                <w:sz w:val="21"/>
+                <w:szCs w:val="21"/>
+              </w:rPr>
               <w:t>[</w:t>
             </w:r>
-            <w:proofErr w:type="gramEnd"/>
-            <w:r>
-              <w:rPr>
-                <w:rFonts w:ascii="Consolas" w:hAnsi="Consolas" w:cs="Consolas"/>
-                <w:color w:val="E85D7F"/>
-                <w:sz w:val="21"/>
-                <w:szCs w:val="21"/>
-              </w:rPr>
-              <w:t>]</w:t>
-            </w:r>
-            <w:r>
-              <w:rPr>
-                <w:rFonts w:ascii="Consolas" w:hAnsi="Consolas" w:cs="Consolas"/>
-                <w:color w:val="FFFFFF"/>
-                <w:sz w:val="21"/>
-                <w:szCs w:val="21"/>
-              </w:rPr>
-              <w:t xml:space="preserve"> </w:t>
-            </w:r>
-            <w:r>
-              <w:rPr>
-                <w:rFonts w:ascii="Consolas" w:hAnsi="Consolas" w:cs="Consolas"/>
-                <w:color w:val="E85D7F"/>
-                <w:sz w:val="21"/>
-                <w:szCs w:val="21"/>
-              </w:rPr>
-              <w:t>=</w:t>
-            </w:r>
-            <w:r>
-              <w:rPr>
-                <w:rFonts w:ascii="Consolas" w:hAnsi="Consolas" w:cs="Consolas"/>
-                <w:color w:val="FFFFFF"/>
-                <w:sz w:val="21"/>
-                <w:szCs w:val="21"/>
-              </w:rPr>
-              <w:t xml:space="preserve"> </w:t>
-            </w:r>
-            <w:r>
-              <w:rPr>
-                <w:rFonts w:ascii="Consolas" w:hAnsi="Consolas" w:cs="Consolas"/>
-                <w:color w:val="E85D7F"/>
-                <w:sz w:val="21"/>
-                <w:szCs w:val="21"/>
-              </w:rPr>
-              <w:t>[</w:t>
-            </w:r>
             <w:r>
               <w:rPr>
                 <w:rFonts w:ascii="Consolas" w:hAnsi="Consolas" w:cs="Consolas"/>
@@ -2556,67 +2207,7 @@
                 <w:sz w:val="21"/>
                 <w:szCs w:val="21"/>
               </w:rPr>
-              <w:t>'</w:t>
-            </w:r>
-            <w:proofErr w:type="spellStart"/>
-            <w:r>
-              <w:rPr>
-                <w:rFonts w:ascii="Consolas" w:hAnsi="Consolas" w:cs="Consolas"/>
-                <w:color w:val="FFE083"/>
-                <w:sz w:val="21"/>
-                <w:szCs w:val="21"/>
-              </w:rPr>
-              <w:t>tamago</w:t>
-            </w:r>
-            <w:proofErr w:type="spellEnd"/>
-            <w:r>
-              <w:rPr>
-                <w:rFonts w:ascii="Consolas" w:hAnsi="Consolas" w:cs="Consolas"/>
-                <w:color w:val="FFE083"/>
-                <w:sz w:val="21"/>
-                <w:szCs w:val="21"/>
-              </w:rPr>
-              <w:t xml:space="preserve"> </w:t>
-            </w:r>
-            <w:proofErr w:type="spellStart"/>
-            <w:r>
-              <w:rPr>
-                <w:rFonts w:ascii="Consolas" w:hAnsi="Consolas" w:cs="Consolas"/>
-                <w:color w:val="FFE083"/>
-                <w:sz w:val="21"/>
-                <w:szCs w:val="21"/>
-              </w:rPr>
-              <w:t>kake</w:t>
-            </w:r>
-            <w:proofErr w:type="spellEnd"/>
-            <w:r>
-              <w:rPr>
-                <w:rFonts w:ascii="Consolas" w:hAnsi="Consolas" w:cs="Consolas"/>
-                <w:color w:val="FFE083"/>
-                <w:sz w:val="21"/>
-                <w:szCs w:val="21"/>
-              </w:rPr>
-              <w:t xml:space="preserve"> </w:t>
-            </w:r>
-            <w:proofErr w:type="spellStart"/>
-            <w:r>
-              <w:rPr>
-                <w:rFonts w:ascii="Consolas" w:hAnsi="Consolas" w:cs="Consolas"/>
-                <w:color w:val="FFE083"/>
-                <w:sz w:val="21"/>
-                <w:szCs w:val="21"/>
-              </w:rPr>
-              <w:t>gohan</w:t>
-            </w:r>
-            <w:proofErr w:type="spellEnd"/>
-            <w:r>
-              <w:rPr>
-                <w:rFonts w:ascii="Consolas" w:hAnsi="Consolas" w:cs="Consolas"/>
-                <w:color w:val="FFE083"/>
-                <w:sz w:val="21"/>
-                <w:szCs w:val="21"/>
-              </w:rPr>
-              <w:t>'</w:t>
+              <w:t>'tamago kake gohan'</w:t>
             </w:r>
             <w:r>
               <w:rPr>
@@ -2682,19 +2273,8 @@
                 <w:sz w:val="21"/>
                 <w:szCs w:val="21"/>
               </w:rPr>
-              <w:t xml:space="preserve"> </w:t>
-            </w:r>
-            <w:proofErr w:type="spellStart"/>
-            <w:r>
-              <w:rPr>
-                <w:rFonts w:ascii="Consolas" w:hAnsi="Consolas" w:cs="Consolas"/>
-                <w:color w:val="FFFFFF"/>
-                <w:sz w:val="21"/>
-                <w:szCs w:val="21"/>
-              </w:rPr>
-              <w:t>bestBooleans</w:t>
-            </w:r>
-            <w:proofErr w:type="spellEnd"/>
+              <w:t xml:space="preserve"> bestBooleans</w:t>
+            </w:r>
             <w:r>
               <w:rPr>
                 <w:rFonts w:ascii="Consolas" w:hAnsi="Consolas" w:cs="Consolas"/>
@@ -2713,8 +2293,6 @@
               </w:rPr>
               <w:t xml:space="preserve"> </w:t>
             </w:r>
-            <w:proofErr w:type="spellStart"/>
-            <w:proofErr w:type="gramStart"/>
             <w:r>
               <w:rPr>
                 <w:rFonts w:ascii="Consolas" w:hAnsi="Consolas" w:cs="Consolas"/>
@@ -2724,25 +2302,14 @@
               </w:rPr>
               <w:t>boolean</w:t>
             </w:r>
-            <w:proofErr w:type="spellEnd"/>
-            <w:r>
-              <w:rPr>
-                <w:rFonts w:ascii="Consolas" w:hAnsi="Consolas" w:cs="Consolas"/>
-                <w:color w:val="E85D7F"/>
-                <w:sz w:val="21"/>
-                <w:szCs w:val="21"/>
-              </w:rPr>
-              <w:t>[</w:t>
-            </w:r>
-            <w:proofErr w:type="gramEnd"/>
-            <w:r>
-              <w:rPr>
-                <w:rFonts w:ascii="Consolas" w:hAnsi="Consolas" w:cs="Consolas"/>
-                <w:color w:val="E85D7F"/>
-                <w:sz w:val="21"/>
-                <w:szCs w:val="21"/>
-              </w:rPr>
-              <w:t>]</w:t>
+            <w:r>
+              <w:rPr>
+                <w:rFonts w:ascii="Consolas" w:hAnsi="Consolas" w:cs="Consolas"/>
+                <w:color w:val="E85D7F"/>
+                <w:sz w:val="21"/>
+                <w:szCs w:val="21"/>
+              </w:rPr>
+              <w:t>[]</w:t>
             </w:r>
             <w:r>
               <w:rPr>
@@ -2887,23 +2454,7 @@
           <w:rFonts w:ascii="AppleSystemUIFont" w:hAnsi="AppleSystemUIFont" w:cs="AppleSystemUIFont"/>
           <w:lang w:val="en-US"/>
         </w:rPr>
-        <w:t xml:space="preserve">Done using </w:t>
-      </w:r>
-      <w:proofErr w:type="gramStart"/>
-      <w:r>
-        <w:rPr>
-          <w:rFonts w:ascii="AppleSystemUIFont" w:hAnsi="AppleSystemUIFont" w:cs="AppleSystemUIFont"/>
-          <w:lang w:val="en-US"/>
-        </w:rPr>
-        <w:t>[][</w:t>
-      </w:r>
-      <w:proofErr w:type="gramEnd"/>
-      <w:r>
-        <w:rPr>
-          <w:rFonts w:ascii="AppleSystemUIFont" w:hAnsi="AppleSystemUIFont" w:cs="AppleSystemUIFont"/>
-          <w:lang w:val="en-US"/>
-        </w:rPr>
-        <w:t>]</w:t>
+        <w:t>Done using [][]</w:t>
       </w:r>
     </w:p>
     <w:tbl>
@@ -2947,19 +2498,8 @@
                 <w:sz w:val="21"/>
                 <w:szCs w:val="21"/>
               </w:rPr>
-              <w:t xml:space="preserve"> </w:t>
-            </w:r>
-            <w:proofErr w:type="spellStart"/>
-            <w:r>
-              <w:rPr>
-                <w:rFonts w:ascii="Consolas" w:hAnsi="Consolas" w:cs="Consolas"/>
-                <w:color w:val="FFFFFF"/>
-                <w:sz w:val="21"/>
-                <w:szCs w:val="21"/>
-              </w:rPr>
-              <w:t>arr</w:t>
-            </w:r>
-            <w:proofErr w:type="spellEnd"/>
+              <w:t xml:space="preserve"> arr</w:t>
+            </w:r>
             <w:r>
               <w:rPr>
                 <w:rFonts w:ascii="Consolas" w:hAnsi="Consolas" w:cs="Consolas"/>
@@ -2978,7 +2518,6 @@
               </w:rPr>
               <w:t xml:space="preserve"> </w:t>
             </w:r>
-            <w:proofErr w:type="gramStart"/>
             <w:r>
               <w:rPr>
                 <w:rFonts w:ascii="Consolas" w:hAnsi="Consolas" w:cs="Consolas"/>
@@ -2995,17 +2534,7 @@
                 <w:sz w:val="21"/>
                 <w:szCs w:val="21"/>
               </w:rPr>
-              <w:t>[</w:t>
-            </w:r>
-            <w:proofErr w:type="gramEnd"/>
-            <w:r>
-              <w:rPr>
-                <w:rFonts w:ascii="Consolas" w:hAnsi="Consolas" w:cs="Consolas"/>
-                <w:color w:val="E85D7F"/>
-                <w:sz w:val="21"/>
-                <w:szCs w:val="21"/>
-              </w:rPr>
-              <w:t>][]</w:t>
+              <w:t>[][]</w:t>
             </w:r>
             <w:r>
               <w:rPr>
@@ -3244,19 +2773,8 @@
                 <w:sz w:val="21"/>
                 <w:szCs w:val="21"/>
               </w:rPr>
-              <w:t xml:space="preserve"> </w:t>
-            </w:r>
-            <w:proofErr w:type="spellStart"/>
-            <w:r>
-              <w:rPr>
-                <w:rFonts w:ascii="Consolas" w:hAnsi="Consolas" w:cs="Consolas"/>
-                <w:color w:val="FFFFFF"/>
-                <w:sz w:val="21"/>
-                <w:szCs w:val="21"/>
-              </w:rPr>
-              <w:t>bestNumbers</w:t>
-            </w:r>
-            <w:proofErr w:type="spellEnd"/>
+              <w:t xml:space="preserve"> bestNumbers</w:t>
+            </w:r>
             <w:r>
               <w:rPr>
                 <w:rFonts w:ascii="Consolas" w:hAnsi="Consolas" w:cs="Consolas"/>
@@ -3275,7 +2793,6 @@
               </w:rPr>
               <w:t xml:space="preserve"> </w:t>
             </w:r>
-            <w:proofErr w:type="gramStart"/>
             <w:r>
               <w:rPr>
                 <w:rFonts w:ascii="Consolas" w:hAnsi="Consolas" w:cs="Consolas"/>
@@ -3292,17 +2809,7 @@
                 <w:sz w:val="21"/>
                 <w:szCs w:val="21"/>
               </w:rPr>
-              <w:t>[</w:t>
-            </w:r>
-            <w:proofErr w:type="gramEnd"/>
-            <w:r>
-              <w:rPr>
-                <w:rFonts w:ascii="Consolas" w:hAnsi="Consolas" w:cs="Consolas"/>
-                <w:color w:val="E85D7F"/>
-                <w:sz w:val="21"/>
-                <w:szCs w:val="21"/>
-              </w:rPr>
-              <w:t>]</w:t>
+              <w:t>[]</w:t>
             </w:r>
             <w:r>
               <w:rPr>
@@ -3368,19 +2875,8 @@
                 <w:sz w:val="21"/>
                 <w:szCs w:val="21"/>
               </w:rPr>
-              <w:t xml:space="preserve"> </w:t>
-            </w:r>
-            <w:proofErr w:type="spellStart"/>
-            <w:r>
-              <w:rPr>
-                <w:rFonts w:ascii="Consolas" w:hAnsi="Consolas" w:cs="Consolas"/>
-                <w:color w:val="FFFFFF"/>
-                <w:sz w:val="21"/>
-                <w:szCs w:val="21"/>
-              </w:rPr>
-              <w:t>bestLunches</w:t>
-            </w:r>
-            <w:proofErr w:type="spellEnd"/>
+              <w:t xml:space="preserve"> bestLunches</w:t>
+            </w:r>
             <w:r>
               <w:rPr>
                 <w:rFonts w:ascii="Consolas" w:hAnsi="Consolas" w:cs="Consolas"/>
@@ -3399,7 +2895,6 @@
               </w:rPr>
               <w:t xml:space="preserve"> </w:t>
             </w:r>
-            <w:proofErr w:type="gramStart"/>
             <w:r>
               <w:rPr>
                 <w:rFonts w:ascii="Consolas" w:hAnsi="Consolas" w:cs="Consolas"/>
@@ -3416,17 +2911,7 @@
                 <w:sz w:val="21"/>
                 <w:szCs w:val="21"/>
               </w:rPr>
-              <w:t>[</w:t>
-            </w:r>
-            <w:proofErr w:type="gramEnd"/>
-            <w:r>
-              <w:rPr>
-                <w:rFonts w:ascii="Consolas" w:hAnsi="Consolas" w:cs="Consolas"/>
-                <w:color w:val="E85D7F"/>
-                <w:sz w:val="21"/>
-                <w:szCs w:val="21"/>
-              </w:rPr>
-              <w:t>]</w:t>
+              <w:t>[]</w:t>
             </w:r>
             <w:r>
               <w:rPr>
@@ -3537,19 +3022,8 @@
                 <w:sz w:val="21"/>
                 <w:szCs w:val="21"/>
               </w:rPr>
-              <w:t xml:space="preserve"> </w:t>
-            </w:r>
-            <w:proofErr w:type="spellStart"/>
-            <w:r>
-              <w:rPr>
-                <w:rFonts w:ascii="Consolas" w:hAnsi="Consolas" w:cs="Consolas"/>
-                <w:color w:val="FFFFFF"/>
-                <w:sz w:val="21"/>
-                <w:szCs w:val="21"/>
-              </w:rPr>
-              <w:t>bestBreakfasts</w:t>
-            </w:r>
-            <w:proofErr w:type="spellEnd"/>
+              <w:t xml:space="preserve"> bestBreakfasts</w:t>
+            </w:r>
             <w:r>
               <w:rPr>
                 <w:rFonts w:ascii="Consolas" w:hAnsi="Consolas" w:cs="Consolas"/>
@@ -3568,7 +3042,6 @@
               </w:rPr>
               <w:t xml:space="preserve"> </w:t>
             </w:r>
-            <w:proofErr w:type="gramStart"/>
             <w:r>
               <w:rPr>
                 <w:rFonts w:ascii="Consolas" w:hAnsi="Consolas" w:cs="Consolas"/>
@@ -3585,36 +3058,26 @@
                 <w:sz w:val="21"/>
                 <w:szCs w:val="21"/>
               </w:rPr>
+              <w:t>[]=</w:t>
+            </w:r>
+            <w:r>
+              <w:rPr>
+                <w:rFonts w:ascii="Consolas" w:hAnsi="Consolas" w:cs="Consolas"/>
+                <w:color w:val="FFFFFF"/>
+                <w:sz w:val="21"/>
+                <w:szCs w:val="21"/>
+              </w:rPr>
+              <w:t xml:space="preserve"> </w:t>
+            </w:r>
+            <w:r>
+              <w:rPr>
+                <w:rFonts w:ascii="Consolas" w:hAnsi="Consolas" w:cs="Consolas"/>
+                <w:color w:val="E85D7F"/>
+                <w:sz w:val="21"/>
+                <w:szCs w:val="21"/>
+              </w:rPr>
               <w:t>[</w:t>
             </w:r>
-            <w:proofErr w:type="gramEnd"/>
-            <w:r>
-              <w:rPr>
-                <w:rFonts w:ascii="Consolas" w:hAnsi="Consolas" w:cs="Consolas"/>
-                <w:color w:val="E85D7F"/>
-                <w:sz w:val="21"/>
-                <w:szCs w:val="21"/>
-              </w:rPr>
-              <w:t>]=</w:t>
-            </w:r>
-            <w:r>
-              <w:rPr>
-                <w:rFonts w:ascii="Consolas" w:hAnsi="Consolas" w:cs="Consolas"/>
-                <w:color w:val="FFFFFF"/>
-                <w:sz w:val="21"/>
-                <w:szCs w:val="21"/>
-              </w:rPr>
-              <w:t xml:space="preserve"> </w:t>
-            </w:r>
-            <w:r>
-              <w:rPr>
-                <w:rFonts w:ascii="Consolas" w:hAnsi="Consolas" w:cs="Consolas"/>
-                <w:color w:val="E85D7F"/>
-                <w:sz w:val="21"/>
-                <w:szCs w:val="21"/>
-              </w:rPr>
-              <w:t>[</w:t>
-            </w:r>
             <w:r>
               <w:rPr>
                 <w:rFonts w:ascii="Consolas" w:hAnsi="Consolas" w:cs="Consolas"/>
@@ -3676,67 +3139,7 @@
                 <w:sz w:val="21"/>
                 <w:szCs w:val="21"/>
               </w:rPr>
-              <w:t>'</w:t>
-            </w:r>
-            <w:proofErr w:type="spellStart"/>
-            <w:r>
-              <w:rPr>
-                <w:rFonts w:ascii="Consolas" w:hAnsi="Consolas" w:cs="Consolas"/>
-                <w:color w:val="FFE083"/>
-                <w:sz w:val="21"/>
-                <w:szCs w:val="21"/>
-              </w:rPr>
-              <w:t>tamago</w:t>
-            </w:r>
-            <w:proofErr w:type="spellEnd"/>
-            <w:r>
-              <w:rPr>
-                <w:rFonts w:ascii="Consolas" w:hAnsi="Consolas" w:cs="Consolas"/>
-                <w:color w:val="FFE083"/>
-                <w:sz w:val="21"/>
-                <w:szCs w:val="21"/>
-              </w:rPr>
-              <w:t xml:space="preserve"> </w:t>
-            </w:r>
-            <w:proofErr w:type="spellStart"/>
-            <w:r>
-              <w:rPr>
-                <w:rFonts w:ascii="Consolas" w:hAnsi="Consolas" w:cs="Consolas"/>
-                <w:color w:val="FFE083"/>
-                <w:sz w:val="21"/>
-                <w:szCs w:val="21"/>
-              </w:rPr>
-              <w:t>kake</w:t>
-            </w:r>
-            <w:proofErr w:type="spellEnd"/>
-            <w:r>
-              <w:rPr>
-                <w:rFonts w:ascii="Consolas" w:hAnsi="Consolas" w:cs="Consolas"/>
-                <w:color w:val="FFE083"/>
-                <w:sz w:val="21"/>
-                <w:szCs w:val="21"/>
-              </w:rPr>
-              <w:t xml:space="preserve"> </w:t>
-            </w:r>
-            <w:proofErr w:type="spellStart"/>
-            <w:r>
-              <w:rPr>
-                <w:rFonts w:ascii="Consolas" w:hAnsi="Consolas" w:cs="Consolas"/>
-                <w:color w:val="FFE083"/>
-                <w:sz w:val="21"/>
-                <w:szCs w:val="21"/>
-              </w:rPr>
-              <w:t>gohan</w:t>
-            </w:r>
-            <w:proofErr w:type="spellEnd"/>
-            <w:r>
-              <w:rPr>
-                <w:rFonts w:ascii="Consolas" w:hAnsi="Consolas" w:cs="Consolas"/>
-                <w:color w:val="FFE083"/>
-                <w:sz w:val="21"/>
-                <w:szCs w:val="21"/>
-              </w:rPr>
-              <w:t>'</w:t>
+              <w:t>'tamago kake gohan'</w:t>
             </w:r>
             <w:r>
               <w:rPr>
@@ -3802,19 +3205,8 @@
                 <w:sz w:val="21"/>
                 <w:szCs w:val="21"/>
               </w:rPr>
-              <w:t xml:space="preserve"> </w:t>
-            </w:r>
-            <w:proofErr w:type="spellStart"/>
-            <w:r>
-              <w:rPr>
-                <w:rFonts w:ascii="Consolas" w:hAnsi="Consolas" w:cs="Consolas"/>
-                <w:color w:val="FFFFFF"/>
-                <w:sz w:val="21"/>
-                <w:szCs w:val="21"/>
-              </w:rPr>
-              <w:t>bestBooleans</w:t>
-            </w:r>
-            <w:proofErr w:type="spellEnd"/>
+              <w:t xml:space="preserve"> bestBooleans</w:t>
+            </w:r>
             <w:r>
               <w:rPr>
                 <w:rFonts w:ascii="Consolas" w:hAnsi="Consolas" w:cs="Consolas"/>
@@ -3833,8 +3225,6 @@
               </w:rPr>
               <w:t xml:space="preserve"> </w:t>
             </w:r>
-            <w:proofErr w:type="spellStart"/>
-            <w:proofErr w:type="gramStart"/>
             <w:r>
               <w:rPr>
                 <w:rFonts w:ascii="Consolas" w:hAnsi="Consolas" w:cs="Consolas"/>
@@ -3844,25 +3234,14 @@
               </w:rPr>
               <w:t>boolean</w:t>
             </w:r>
-            <w:proofErr w:type="spellEnd"/>
-            <w:r>
-              <w:rPr>
-                <w:rFonts w:ascii="Consolas" w:hAnsi="Consolas" w:cs="Consolas"/>
-                <w:color w:val="E85D7F"/>
-                <w:sz w:val="21"/>
-                <w:szCs w:val="21"/>
-              </w:rPr>
-              <w:t>[</w:t>
-            </w:r>
-            <w:proofErr w:type="gramEnd"/>
-            <w:r>
-              <w:rPr>
-                <w:rFonts w:ascii="Consolas" w:hAnsi="Consolas" w:cs="Consolas"/>
-                <w:color w:val="E85D7F"/>
-                <w:sz w:val="21"/>
-                <w:szCs w:val="21"/>
-              </w:rPr>
-              <w:t>]</w:t>
+            <w:r>
+              <w:rPr>
+                <w:rFonts w:ascii="Consolas" w:hAnsi="Consolas" w:cs="Consolas"/>
+                <w:color w:val="E85D7F"/>
+                <w:sz w:val="21"/>
+                <w:szCs w:val="21"/>
+              </w:rPr>
+              <w:t>[]</w:t>
             </w:r>
             <w:r>
               <w:rPr>
@@ -4007,19 +3386,8 @@
                 <w:sz w:val="21"/>
                 <w:szCs w:val="21"/>
               </w:rPr>
-              <w:t xml:space="preserve"> </w:t>
-            </w:r>
-            <w:proofErr w:type="spellStart"/>
-            <w:r>
-              <w:rPr>
-                <w:rFonts w:ascii="Consolas" w:hAnsi="Consolas" w:cs="Consolas"/>
-                <w:color w:val="FFFFFF"/>
-                <w:sz w:val="21"/>
-                <w:szCs w:val="21"/>
-              </w:rPr>
-              <w:t>bestMealPlan</w:t>
-            </w:r>
-            <w:proofErr w:type="spellEnd"/>
+              <w:t xml:space="preserve"> bestMealPlan</w:t>
+            </w:r>
             <w:r>
               <w:rPr>
                 <w:rFonts w:ascii="Consolas" w:hAnsi="Consolas" w:cs="Consolas"/>
@@ -4038,7 +3406,6 @@
               </w:rPr>
               <w:t xml:space="preserve"> </w:t>
             </w:r>
-            <w:proofErr w:type="gramStart"/>
             <w:r>
               <w:rPr>
                 <w:rFonts w:ascii="Consolas" w:hAnsi="Consolas" w:cs="Consolas"/>
@@ -4055,55 +3422,44 @@
                 <w:sz w:val="21"/>
                 <w:szCs w:val="21"/>
               </w:rPr>
+              <w:t>[][]</w:t>
+            </w:r>
+            <w:r>
+              <w:rPr>
+                <w:rFonts w:ascii="Consolas" w:hAnsi="Consolas" w:cs="Consolas"/>
+                <w:color w:val="FFFFFF"/>
+                <w:sz w:val="21"/>
+                <w:szCs w:val="21"/>
+              </w:rPr>
+              <w:t xml:space="preserve"> </w:t>
+            </w:r>
+            <w:r>
+              <w:rPr>
+                <w:rFonts w:ascii="Consolas" w:hAnsi="Consolas" w:cs="Consolas"/>
+                <w:color w:val="E85D7F"/>
+                <w:sz w:val="21"/>
+                <w:szCs w:val="21"/>
+              </w:rPr>
+              <w:t>=</w:t>
+            </w:r>
+            <w:r>
+              <w:rPr>
+                <w:rFonts w:ascii="Consolas" w:hAnsi="Consolas" w:cs="Consolas"/>
+                <w:color w:val="FFFFFF"/>
+                <w:sz w:val="21"/>
+                <w:szCs w:val="21"/>
+              </w:rPr>
+              <w:t xml:space="preserve"> </w:t>
+            </w:r>
+            <w:r>
+              <w:rPr>
+                <w:rFonts w:ascii="Consolas" w:hAnsi="Consolas" w:cs="Consolas"/>
+                <w:color w:val="E85D7F"/>
+                <w:sz w:val="21"/>
+                <w:szCs w:val="21"/>
+              </w:rPr>
               <w:t>[</w:t>
             </w:r>
-            <w:proofErr w:type="gramEnd"/>
-            <w:r>
-              <w:rPr>
-                <w:rFonts w:ascii="Consolas" w:hAnsi="Consolas" w:cs="Consolas"/>
-                <w:color w:val="E85D7F"/>
-                <w:sz w:val="21"/>
-                <w:szCs w:val="21"/>
-              </w:rPr>
-              <w:t>][]</w:t>
-            </w:r>
-            <w:r>
-              <w:rPr>
-                <w:rFonts w:ascii="Consolas" w:hAnsi="Consolas" w:cs="Consolas"/>
-                <w:color w:val="FFFFFF"/>
-                <w:sz w:val="21"/>
-                <w:szCs w:val="21"/>
-              </w:rPr>
-              <w:t xml:space="preserve"> </w:t>
-            </w:r>
-            <w:r>
-              <w:rPr>
-                <w:rFonts w:ascii="Consolas" w:hAnsi="Consolas" w:cs="Consolas"/>
-                <w:color w:val="E85D7F"/>
-                <w:sz w:val="21"/>
-                <w:szCs w:val="21"/>
-              </w:rPr>
-              <w:t>=</w:t>
-            </w:r>
-            <w:r>
-              <w:rPr>
-                <w:rFonts w:ascii="Consolas" w:hAnsi="Consolas" w:cs="Consolas"/>
-                <w:color w:val="FFFFFF"/>
-                <w:sz w:val="21"/>
-                <w:szCs w:val="21"/>
-              </w:rPr>
-              <w:t xml:space="preserve"> </w:t>
-            </w:r>
-            <w:r>
-              <w:rPr>
-                <w:rFonts w:ascii="Consolas" w:hAnsi="Consolas" w:cs="Consolas"/>
-                <w:color w:val="E85D7F"/>
-                <w:sz w:val="21"/>
-                <w:szCs w:val="21"/>
-              </w:rPr>
-              <w:t>[</w:t>
-            </w:r>
-            <w:proofErr w:type="spellStart"/>
             <w:r>
               <w:rPr>
                 <w:rFonts w:ascii="Consolas" w:hAnsi="Consolas" w:cs="Consolas"/>
@@ -4113,7 +3469,6 @@
               </w:rPr>
               <w:t>bestLunches</w:t>
             </w:r>
-            <w:proofErr w:type="spellEnd"/>
             <w:r>
               <w:rPr>
                 <w:rFonts w:ascii="Consolas" w:hAnsi="Consolas" w:cs="Consolas"/>
@@ -4130,19 +3485,8 @@
                 <w:sz w:val="21"/>
                 <w:szCs w:val="21"/>
               </w:rPr>
-              <w:t xml:space="preserve"> </w:t>
-            </w:r>
-            <w:proofErr w:type="spellStart"/>
-            <w:r>
-              <w:rPr>
-                <w:rFonts w:ascii="Consolas" w:hAnsi="Consolas" w:cs="Consolas"/>
-                <w:color w:val="FFFFFF"/>
-                <w:sz w:val="21"/>
-                <w:szCs w:val="21"/>
-              </w:rPr>
-              <w:t>bestBreakfasts</w:t>
-            </w:r>
-            <w:proofErr w:type="spellEnd"/>
+              <w:t xml:space="preserve"> bestBreakfasts</w:t>
+            </w:r>
             <w:r>
               <w:rPr>
                 <w:rFonts w:ascii="Consolas" w:hAnsi="Consolas" w:cs="Consolas"/>
@@ -4243,19 +3587,8 @@
                 <w:sz w:val="21"/>
                 <w:szCs w:val="21"/>
               </w:rPr>
-              <w:t xml:space="preserve"> </w:t>
-            </w:r>
-            <w:proofErr w:type="spellStart"/>
-            <w:r>
-              <w:rPr>
-                <w:rFonts w:ascii="Consolas" w:hAnsi="Consolas" w:cs="Consolas"/>
-                <w:color w:val="FFFFFF"/>
-                <w:sz w:val="21"/>
-                <w:szCs w:val="21"/>
-              </w:rPr>
-              <w:t>bestBooleansTwice</w:t>
-            </w:r>
-            <w:proofErr w:type="spellEnd"/>
+              <w:t xml:space="preserve"> bestBooleansTwice</w:t>
+            </w:r>
             <w:r>
               <w:rPr>
                 <w:rFonts w:ascii="Consolas" w:hAnsi="Consolas" w:cs="Consolas"/>
@@ -4274,8 +3607,6 @@
               </w:rPr>
               <w:t xml:space="preserve"> </w:t>
             </w:r>
-            <w:proofErr w:type="spellStart"/>
-            <w:proofErr w:type="gramStart"/>
             <w:r>
               <w:rPr>
                 <w:rFonts w:ascii="Consolas" w:hAnsi="Consolas" w:cs="Consolas"/>
@@ -4285,7 +3616,42 @@
               </w:rPr>
               <w:t>boolean</w:t>
             </w:r>
-            <w:proofErr w:type="spellEnd"/>
+            <w:r>
+              <w:rPr>
+                <w:rFonts w:ascii="Consolas" w:hAnsi="Consolas" w:cs="Consolas"/>
+                <w:color w:val="E85D7F"/>
+                <w:sz w:val="21"/>
+                <w:szCs w:val="21"/>
+              </w:rPr>
+              <w:t>[][]</w:t>
+            </w:r>
+            <w:r>
+              <w:rPr>
+                <w:rFonts w:ascii="Consolas" w:hAnsi="Consolas" w:cs="Consolas"/>
+                <w:color w:val="FFFFFF"/>
+                <w:sz w:val="21"/>
+                <w:szCs w:val="21"/>
+              </w:rPr>
+              <w:t xml:space="preserve"> </w:t>
+            </w:r>
+            <w:r>
+              <w:rPr>
+                <w:rFonts w:ascii="Consolas" w:hAnsi="Consolas" w:cs="Consolas"/>
+                <w:color w:val="E85D7F"/>
+                <w:sz w:val="21"/>
+                <w:szCs w:val="21"/>
+              </w:rPr>
+              <w:t>=</w:t>
+            </w:r>
+            <w:r>
+              <w:rPr>
+                <w:rFonts w:ascii="Consolas" w:hAnsi="Consolas" w:cs="Consolas"/>
+                <w:color w:val="FFFFFF"/>
+                <w:sz w:val="21"/>
+                <w:szCs w:val="21"/>
+              </w:rPr>
+              <w:t xml:space="preserve"> </w:t>
+            </w:r>
             <w:r>
               <w:rPr>
                 <w:rFonts w:ascii="Consolas" w:hAnsi="Consolas" w:cs="Consolas"/>
@@ -4295,53 +3661,6 @@
               </w:rPr>
               <w:t>[</w:t>
             </w:r>
-            <w:proofErr w:type="gramEnd"/>
-            <w:r>
-              <w:rPr>
-                <w:rFonts w:ascii="Consolas" w:hAnsi="Consolas" w:cs="Consolas"/>
-                <w:color w:val="E85D7F"/>
-                <w:sz w:val="21"/>
-                <w:szCs w:val="21"/>
-              </w:rPr>
-              <w:t>][]</w:t>
-            </w:r>
-            <w:r>
-              <w:rPr>
-                <w:rFonts w:ascii="Consolas" w:hAnsi="Consolas" w:cs="Consolas"/>
-                <w:color w:val="FFFFFF"/>
-                <w:sz w:val="21"/>
-                <w:szCs w:val="21"/>
-              </w:rPr>
-              <w:t xml:space="preserve"> </w:t>
-            </w:r>
-            <w:r>
-              <w:rPr>
-                <w:rFonts w:ascii="Consolas" w:hAnsi="Consolas" w:cs="Consolas"/>
-                <w:color w:val="E85D7F"/>
-                <w:sz w:val="21"/>
-                <w:szCs w:val="21"/>
-              </w:rPr>
-              <w:t>=</w:t>
-            </w:r>
-            <w:r>
-              <w:rPr>
-                <w:rFonts w:ascii="Consolas" w:hAnsi="Consolas" w:cs="Consolas"/>
-                <w:color w:val="FFFFFF"/>
-                <w:sz w:val="21"/>
-                <w:szCs w:val="21"/>
-              </w:rPr>
-              <w:t xml:space="preserve"> </w:t>
-            </w:r>
-            <w:r>
-              <w:rPr>
-                <w:rFonts w:ascii="Consolas" w:hAnsi="Consolas" w:cs="Consolas"/>
-                <w:color w:val="E85D7F"/>
-                <w:sz w:val="21"/>
-                <w:szCs w:val="21"/>
-              </w:rPr>
-              <w:t>[</w:t>
-            </w:r>
-            <w:proofErr w:type="spellStart"/>
             <w:r>
               <w:rPr>
                 <w:rFonts w:ascii="Consolas" w:hAnsi="Consolas" w:cs="Consolas"/>
@@ -4351,7 +3670,6 @@
               </w:rPr>
               <w:t>bestBooleans</w:t>
             </w:r>
-            <w:proofErr w:type="spellEnd"/>
             <w:r>
               <w:rPr>
                 <w:rFonts w:ascii="Consolas" w:hAnsi="Consolas" w:cs="Consolas"/>
@@ -4368,19 +3686,8 @@
                 <w:sz w:val="21"/>
                 <w:szCs w:val="21"/>
               </w:rPr>
-              <w:t xml:space="preserve"> </w:t>
-            </w:r>
-            <w:proofErr w:type="spellStart"/>
-            <w:r>
-              <w:rPr>
-                <w:rFonts w:ascii="Consolas" w:hAnsi="Consolas" w:cs="Consolas"/>
-                <w:color w:val="FFFFFF"/>
-                <w:sz w:val="21"/>
-                <w:szCs w:val="21"/>
-              </w:rPr>
-              <w:t>bestBooleans</w:t>
-            </w:r>
-            <w:proofErr w:type="spellEnd"/>
+              <w:t xml:space="preserve"> bestBooleans</w:t>
+            </w:r>
             <w:r>
               <w:rPr>
                 <w:rFonts w:ascii="Consolas" w:hAnsi="Consolas" w:cs="Consolas"/>
@@ -4418,19 +3725,8 @@
                 <w:sz w:val="21"/>
                 <w:szCs w:val="21"/>
               </w:rPr>
-              <w:t xml:space="preserve"> </w:t>
-            </w:r>
-            <w:proofErr w:type="spellStart"/>
-            <w:r>
-              <w:rPr>
-                <w:rFonts w:ascii="Consolas" w:hAnsi="Consolas" w:cs="Consolas"/>
-                <w:color w:val="FFFFFF"/>
-                <w:sz w:val="21"/>
-                <w:szCs w:val="21"/>
-              </w:rPr>
-              <w:t>numbersMulti</w:t>
-            </w:r>
-            <w:proofErr w:type="spellEnd"/>
+              <w:t xml:space="preserve"> numbersMulti</w:t>
+            </w:r>
             <w:r>
               <w:rPr>
                 <w:rFonts w:ascii="Consolas" w:hAnsi="Consolas" w:cs="Consolas"/>
@@ -4449,7 +3745,6 @@
               </w:rPr>
               <w:t xml:space="preserve"> </w:t>
             </w:r>
-            <w:proofErr w:type="gramStart"/>
             <w:r>
               <w:rPr>
                 <w:rFonts w:ascii="Consolas" w:hAnsi="Consolas" w:cs="Consolas"/>
@@ -4466,54 +3761,44 @@
                 <w:sz w:val="21"/>
                 <w:szCs w:val="21"/>
               </w:rPr>
+              <w:t>[][][]</w:t>
+            </w:r>
+            <w:r>
+              <w:rPr>
+                <w:rFonts w:ascii="Consolas" w:hAnsi="Consolas" w:cs="Consolas"/>
+                <w:color w:val="FFFFFF"/>
+                <w:sz w:val="21"/>
+                <w:szCs w:val="21"/>
+              </w:rPr>
+              <w:t xml:space="preserve"> </w:t>
+            </w:r>
+            <w:r>
+              <w:rPr>
+                <w:rFonts w:ascii="Consolas" w:hAnsi="Consolas" w:cs="Consolas"/>
+                <w:color w:val="E85D7F"/>
+                <w:sz w:val="21"/>
+                <w:szCs w:val="21"/>
+              </w:rPr>
+              <w:t>=</w:t>
+            </w:r>
+            <w:r>
+              <w:rPr>
+                <w:rFonts w:ascii="Consolas" w:hAnsi="Consolas" w:cs="Consolas"/>
+                <w:color w:val="FFFFFF"/>
+                <w:sz w:val="21"/>
+                <w:szCs w:val="21"/>
+              </w:rPr>
+              <w:t xml:space="preserve"> </w:t>
+            </w:r>
+            <w:r>
+              <w:rPr>
+                <w:rFonts w:ascii="Consolas" w:hAnsi="Consolas" w:cs="Consolas"/>
+                <w:color w:val="E85D7F"/>
+                <w:sz w:val="21"/>
+                <w:szCs w:val="21"/>
+              </w:rPr>
               <w:t>[</w:t>
             </w:r>
-            <w:proofErr w:type="gramEnd"/>
-            <w:r>
-              <w:rPr>
-                <w:rFonts w:ascii="Consolas" w:hAnsi="Consolas" w:cs="Consolas"/>
-                <w:color w:val="E85D7F"/>
-                <w:sz w:val="21"/>
-                <w:szCs w:val="21"/>
-              </w:rPr>
-              <w:t>][][]</w:t>
-            </w:r>
-            <w:r>
-              <w:rPr>
-                <w:rFonts w:ascii="Consolas" w:hAnsi="Consolas" w:cs="Consolas"/>
-                <w:color w:val="FFFFFF"/>
-                <w:sz w:val="21"/>
-                <w:szCs w:val="21"/>
-              </w:rPr>
-              <w:t xml:space="preserve"> </w:t>
-            </w:r>
-            <w:r>
-              <w:rPr>
-                <w:rFonts w:ascii="Consolas" w:hAnsi="Consolas" w:cs="Consolas"/>
-                <w:color w:val="E85D7F"/>
-                <w:sz w:val="21"/>
-                <w:szCs w:val="21"/>
-              </w:rPr>
-              <w:t>=</w:t>
-            </w:r>
-            <w:r>
-              <w:rPr>
-                <w:rFonts w:ascii="Consolas" w:hAnsi="Consolas" w:cs="Consolas"/>
-                <w:color w:val="FFFFFF"/>
-                <w:sz w:val="21"/>
-                <w:szCs w:val="21"/>
-              </w:rPr>
-              <w:t xml:space="preserve"> </w:t>
-            </w:r>
-            <w:r>
-              <w:rPr>
-                <w:rFonts w:ascii="Consolas" w:hAnsi="Consolas" w:cs="Consolas"/>
-                <w:color w:val="E85D7F"/>
-                <w:sz w:val="21"/>
-                <w:szCs w:val="21"/>
-              </w:rPr>
-              <w:t>[</w:t>
-            </w:r>
             <w:r>
               <w:rPr>
                 <w:rFonts w:ascii="Consolas" w:hAnsi="Consolas" w:cs="Consolas"/>
@@ -4550,7 +3835,6 @@
               </w:rPr>
               <w:t>[[7],</w:t>
             </w:r>
-            <w:proofErr w:type="spellStart"/>
             <w:r>
               <w:rPr>
                 <w:rFonts w:ascii="Consolas" w:hAnsi="Consolas" w:cs="Consolas"/>
@@ -4560,7 +3844,6 @@
               </w:rPr>
               <w:t>bestNumbers</w:t>
             </w:r>
-            <w:proofErr w:type="spellEnd"/>
             <w:r>
               <w:rPr>
                 <w:rFonts w:ascii="Consolas" w:hAnsi="Consolas" w:cs="Consolas"/>
@@ -4679,19 +3962,11 @@
           <w:szCs w:val="28"/>
         </w:rPr>
       </w:pPr>
-      <w:proofErr w:type="gramStart"/>
       <w:r>
         <w:rPr>
           <w:color w:val="000000" w:themeColor="text1"/>
         </w:rPr>
-        <w:t>Has .length</w:t>
-      </w:r>
-      <w:proofErr w:type="gramEnd"/>
-      <w:r>
-        <w:rPr>
-          <w:color w:val="000000" w:themeColor="text1"/>
-        </w:rPr>
-        <w:t xml:space="preserve"> properties</w:t>
+        <w:t>Has .length properties</w:t>
       </w:r>
     </w:p>
     <w:p>
@@ -4711,16 +3986,8 @@
         <w:rPr>
           <w:color w:val="000000" w:themeColor="text1"/>
         </w:rPr>
-        <w:t>Can access element using [</w:t>
+        <w:t>Can access element using [index]</w:t>
       </w:r>
-      <w:proofErr w:type="gramStart"/>
-      <w:r>
-        <w:rPr>
-          <w:color w:val="000000" w:themeColor="text1"/>
-        </w:rPr>
-        <w:t>index]</w:t>
-      </w:r>
-      <w:proofErr w:type="gramEnd"/>
     </w:p>
     <w:p>
       <w:pPr>
@@ -4938,7 +4205,6 @@
               </w:rPr>
               <w:t>'bye'</w:t>
             </w:r>
-            <w:proofErr w:type="gramStart"/>
             <w:r>
               <w:rPr>
                 <w:rFonts w:ascii="Consolas" w:hAnsi="Consolas" w:cs="Consolas"/>
@@ -4948,7 +4214,6 @@
               </w:rPr>
               <w:t>];</w:t>
             </w:r>
-            <w:proofErr w:type="gramEnd"/>
           </w:p>
           <w:p>
             <w:pPr>
@@ -4977,19 +4242,8 @@
                 <w:sz w:val="21"/>
                 <w:szCs w:val="21"/>
               </w:rPr>
-              <w:t xml:space="preserve"> </w:t>
-            </w:r>
-            <w:proofErr w:type="spellStart"/>
-            <w:r>
-              <w:rPr>
-                <w:rFonts w:ascii="Consolas" w:hAnsi="Consolas" w:cs="Consolas"/>
-                <w:color w:val="FFFFFF"/>
-                <w:sz w:val="21"/>
-                <w:szCs w:val="21"/>
-              </w:rPr>
-              <w:t>arr</w:t>
-            </w:r>
-            <w:proofErr w:type="spellEnd"/>
+              <w:t xml:space="preserve"> arr</w:t>
+            </w:r>
             <w:r>
               <w:rPr>
                 <w:rFonts w:ascii="Consolas" w:hAnsi="Consolas" w:cs="Consolas"/>
@@ -5008,7 +4262,6 @@
               </w:rPr>
               <w:t xml:space="preserve"> </w:t>
             </w:r>
-            <w:proofErr w:type="gramStart"/>
             <w:r>
               <w:rPr>
                 <w:rFonts w:ascii="Consolas" w:hAnsi="Consolas" w:cs="Consolas"/>
@@ -5025,54 +4278,44 @@
                 <w:sz w:val="21"/>
                 <w:szCs w:val="21"/>
               </w:rPr>
+              <w:t>[]</w:t>
+            </w:r>
+            <w:r>
+              <w:rPr>
+                <w:rFonts w:ascii="Consolas" w:hAnsi="Consolas" w:cs="Consolas"/>
+                <w:color w:val="FFFFFF"/>
+                <w:sz w:val="21"/>
+                <w:szCs w:val="21"/>
+              </w:rPr>
+              <w:t xml:space="preserve"> </w:t>
+            </w:r>
+            <w:r>
+              <w:rPr>
+                <w:rFonts w:ascii="Consolas" w:hAnsi="Consolas" w:cs="Consolas"/>
+                <w:color w:val="E85D7F"/>
+                <w:sz w:val="21"/>
+                <w:szCs w:val="21"/>
+              </w:rPr>
+              <w:t>=</w:t>
+            </w:r>
+            <w:r>
+              <w:rPr>
+                <w:rFonts w:ascii="Consolas" w:hAnsi="Consolas" w:cs="Consolas"/>
+                <w:color w:val="FFFFFF"/>
+                <w:sz w:val="21"/>
+                <w:szCs w:val="21"/>
+              </w:rPr>
+              <w:t xml:space="preserve"> </w:t>
+            </w:r>
+            <w:r>
+              <w:rPr>
+                <w:rFonts w:ascii="Consolas" w:hAnsi="Consolas" w:cs="Consolas"/>
+                <w:color w:val="E85D7F"/>
+                <w:sz w:val="21"/>
+                <w:szCs w:val="21"/>
+              </w:rPr>
               <w:t>[</w:t>
             </w:r>
-            <w:proofErr w:type="gramEnd"/>
-            <w:r>
-              <w:rPr>
-                <w:rFonts w:ascii="Consolas" w:hAnsi="Consolas" w:cs="Consolas"/>
-                <w:color w:val="E85D7F"/>
-                <w:sz w:val="21"/>
-                <w:szCs w:val="21"/>
-              </w:rPr>
-              <w:t>]</w:t>
-            </w:r>
-            <w:r>
-              <w:rPr>
-                <w:rFonts w:ascii="Consolas" w:hAnsi="Consolas" w:cs="Consolas"/>
-                <w:color w:val="FFFFFF"/>
-                <w:sz w:val="21"/>
-                <w:szCs w:val="21"/>
-              </w:rPr>
-              <w:t xml:space="preserve"> </w:t>
-            </w:r>
-            <w:r>
-              <w:rPr>
-                <w:rFonts w:ascii="Consolas" w:hAnsi="Consolas" w:cs="Consolas"/>
-                <w:color w:val="E85D7F"/>
-                <w:sz w:val="21"/>
-                <w:szCs w:val="21"/>
-              </w:rPr>
-              <w:t>=</w:t>
-            </w:r>
-            <w:r>
-              <w:rPr>
-                <w:rFonts w:ascii="Consolas" w:hAnsi="Consolas" w:cs="Consolas"/>
-                <w:color w:val="FFFFFF"/>
-                <w:sz w:val="21"/>
-                <w:szCs w:val="21"/>
-              </w:rPr>
-              <w:t xml:space="preserve"> </w:t>
-            </w:r>
-            <w:r>
-              <w:rPr>
-                <w:rFonts w:ascii="Consolas" w:hAnsi="Consolas" w:cs="Consolas"/>
-                <w:color w:val="E85D7F"/>
-                <w:sz w:val="21"/>
-                <w:szCs w:val="21"/>
-              </w:rPr>
-              <w:t>[</w:t>
-            </w:r>
             <w:r>
               <w:rPr>
                 <w:rFonts w:ascii="Consolas" w:hAnsi="Consolas" w:cs="Consolas"/>
@@ -5080,9 +4323,17 @@
                 <w:sz w:val="21"/>
                 <w:szCs w:val="21"/>
               </w:rPr>
-              <w:t>'</w:t>
-            </w:r>
-            <w:proofErr w:type="spellStart"/>
+              <w:t>'there'</w:t>
+            </w:r>
+            <w:r>
+              <w:rPr>
+                <w:rFonts w:ascii="Consolas" w:hAnsi="Consolas" w:cs="Consolas"/>
+                <w:color w:val="E85D7F"/>
+                <w:sz w:val="21"/>
+                <w:szCs w:val="21"/>
+              </w:rPr>
+              <w:t>,</w:t>
+            </w:r>
             <w:r>
               <w:rPr>
                 <w:rFonts w:ascii="Consolas" w:hAnsi="Consolas" w:cs="Consolas"/>
@@ -5090,35 +4341,7 @@
                 <w:sz w:val="21"/>
                 <w:szCs w:val="21"/>
               </w:rPr>
-              <w:t>there'</w:t>
-            </w:r>
-            <w:r>
-              <w:rPr>
-                <w:rFonts w:ascii="Consolas" w:hAnsi="Consolas" w:cs="Consolas"/>
-                <w:color w:val="E85D7F"/>
-                <w:sz w:val="21"/>
-                <w:szCs w:val="21"/>
-              </w:rPr>
-              <w:t>,</w:t>
-            </w:r>
-            <w:r>
-              <w:rPr>
-                <w:rFonts w:ascii="Consolas" w:hAnsi="Consolas" w:cs="Consolas"/>
-                <w:color w:val="FFE083"/>
-                <w:sz w:val="21"/>
-                <w:szCs w:val="21"/>
-              </w:rPr>
-              <w:t>'there</w:t>
-            </w:r>
-            <w:proofErr w:type="spellEnd"/>
-            <w:r>
-              <w:rPr>
-                <w:rFonts w:ascii="Consolas" w:hAnsi="Consolas" w:cs="Consolas"/>
-                <w:color w:val="FFE083"/>
-                <w:sz w:val="21"/>
-                <w:szCs w:val="21"/>
-              </w:rPr>
-              <w:t>'</w:t>
+              <w:t>'there'</w:t>
             </w:r>
             <w:r>
               <w:rPr>
@@ -5277,19 +4500,8 @@
                 <w:sz w:val="21"/>
                 <w:szCs w:val="21"/>
               </w:rPr>
-              <w:t xml:space="preserve"> </w:t>
-            </w:r>
-            <w:proofErr w:type="spellStart"/>
-            <w:r>
-              <w:rPr>
-                <w:rFonts w:ascii="Consolas" w:hAnsi="Consolas" w:cs="Consolas"/>
-                <w:color w:val="FFFFFF"/>
-                <w:sz w:val="21"/>
-                <w:szCs w:val="21"/>
-              </w:rPr>
-              <w:t>arr</w:t>
-            </w:r>
-            <w:proofErr w:type="spellEnd"/>
+              <w:t xml:space="preserve"> arr</w:t>
+            </w:r>
             <w:r>
               <w:rPr>
                 <w:rFonts w:ascii="Consolas" w:hAnsi="Consolas" w:cs="Consolas"/>
@@ -5398,19 +4610,8 @@
                 <w:sz w:val="21"/>
                 <w:szCs w:val="21"/>
               </w:rPr>
-              <w:t xml:space="preserve"> </w:t>
-            </w:r>
-            <w:proofErr w:type="spellStart"/>
-            <w:r>
-              <w:rPr>
-                <w:rFonts w:ascii="Consolas" w:hAnsi="Consolas" w:cs="Consolas"/>
-                <w:color w:val="FFFFFF"/>
-                <w:sz w:val="21"/>
-                <w:szCs w:val="21"/>
-              </w:rPr>
-              <w:t>numbersTuple</w:t>
-            </w:r>
-            <w:proofErr w:type="spellEnd"/>
+              <w:t xml:space="preserve"> numbersTuple</w:t>
+            </w:r>
             <w:r>
               <w:rPr>
                 <w:rFonts w:ascii="Consolas" w:hAnsi="Consolas" w:cs="Consolas"/>
@@ -5562,27 +4763,7 @@
                 <w:sz w:val="21"/>
                 <w:szCs w:val="21"/>
               </w:rPr>
-              <w:t xml:space="preserve">// Type Error! </w:t>
-            </w:r>
-            <w:proofErr w:type="spellStart"/>
-            <w:r>
-              <w:rPr>
-                <w:rFonts w:ascii="Consolas" w:hAnsi="Consolas" w:cs="Consolas"/>
-                <w:color w:val="939598"/>
-                <w:sz w:val="21"/>
-                <w:szCs w:val="21"/>
-              </w:rPr>
-              <w:t>numbersTuple</w:t>
-            </w:r>
-            <w:proofErr w:type="spellEnd"/>
-            <w:r>
-              <w:rPr>
-                <w:rFonts w:ascii="Consolas" w:hAnsi="Consolas" w:cs="Consolas"/>
-                <w:color w:val="939598"/>
-                <w:sz w:val="21"/>
-                <w:szCs w:val="21"/>
-              </w:rPr>
-              <w:t xml:space="preserve"> should only have three elements.</w:t>
+              <w:t>// Type Error! numbersTuple should only have three elements.</w:t>
             </w:r>
           </w:p>
           <w:p>
@@ -5612,19 +4793,8 @@
                 <w:sz w:val="21"/>
                 <w:szCs w:val="21"/>
               </w:rPr>
-              <w:t xml:space="preserve"> </w:t>
-            </w:r>
-            <w:proofErr w:type="spellStart"/>
-            <w:r>
-              <w:rPr>
-                <w:rFonts w:ascii="Consolas" w:hAnsi="Consolas" w:cs="Consolas"/>
-                <w:color w:val="FFFFFF"/>
-                <w:sz w:val="21"/>
-                <w:szCs w:val="21"/>
-              </w:rPr>
-              <w:t>mixedTuple</w:t>
-            </w:r>
-            <w:proofErr w:type="spellEnd"/>
+              <w:t xml:space="preserve"> mixedTuple</w:t>
+            </w:r>
             <w:r>
               <w:rPr>
                 <w:rFonts w:ascii="Consolas" w:hAnsi="Consolas" w:cs="Consolas"/>
@@ -5706,7 +4876,6 @@
               </w:rPr>
               <w:t xml:space="preserve"> </w:t>
             </w:r>
-            <w:proofErr w:type="spellStart"/>
             <w:r>
               <w:rPr>
                 <w:rFonts w:ascii="Consolas" w:hAnsi="Consolas" w:cs="Consolas"/>
@@ -5716,7 +4885,6 @@
               </w:rPr>
               <w:t>boolean</w:t>
             </w:r>
-            <w:proofErr w:type="spellEnd"/>
             <w:r>
               <w:rPr>
                 <w:rFonts w:ascii="Consolas" w:hAnsi="Consolas" w:cs="Consolas"/>
@@ -5841,27 +5009,7 @@
                 <w:sz w:val="21"/>
                 <w:szCs w:val="21"/>
               </w:rPr>
-              <w:t xml:space="preserve">// Type Error! The first elements should be a number, the second a string, and the third a </w:t>
-            </w:r>
-            <w:proofErr w:type="spellStart"/>
-            <w:r>
-              <w:rPr>
-                <w:rFonts w:ascii="Consolas" w:hAnsi="Consolas" w:cs="Consolas"/>
-                <w:color w:val="939598"/>
-                <w:sz w:val="21"/>
-                <w:szCs w:val="21"/>
-              </w:rPr>
-              <w:t>boolean</w:t>
-            </w:r>
-            <w:proofErr w:type="spellEnd"/>
-            <w:r>
-              <w:rPr>
-                <w:rFonts w:ascii="Consolas" w:hAnsi="Consolas" w:cs="Consolas"/>
-                <w:color w:val="939598"/>
-                <w:sz w:val="21"/>
-                <w:szCs w:val="21"/>
-              </w:rPr>
-              <w:t xml:space="preserve">. </w:t>
+              <w:t xml:space="preserve">// Type Error! The first elements should be a number, the second a string, and the third a boolean. </w:t>
             </w:r>
           </w:p>
           <w:p>
@@ -5893,14 +5041,12 @@
           <w:rFonts w:ascii="Calibri" w:hAnsi="Calibri"/>
         </w:rPr>
       </w:pPr>
-      <w:proofErr w:type="spellStart"/>
       <w:r>
         <w:rPr>
           <w:rFonts w:ascii="Calibri" w:hAnsi="Calibri"/>
         </w:rPr>
         <w:t>Exericse</w:t>
       </w:r>
-      <w:proofErr w:type="spellEnd"/>
     </w:p>
     <w:p/>
     <w:tbl>
@@ -5944,20 +5090,8 @@
                 <w:sz w:val="21"/>
                 <w:szCs w:val="21"/>
               </w:rPr>
-              <w:t xml:space="preserve"> </w:t>
-            </w:r>
-            <w:proofErr w:type="spellStart"/>
-            <w:proofErr w:type="gramStart"/>
-            <w:r>
-              <w:rPr>
-                <w:rFonts w:ascii="Consolas" w:hAnsi="Consolas" w:cs="Consolas"/>
-                <w:color w:val="FFFFFF"/>
-                <w:sz w:val="21"/>
-                <w:szCs w:val="21"/>
-              </w:rPr>
-              <w:t>favoriteCoordinates</w:t>
-            </w:r>
-            <w:proofErr w:type="spellEnd"/>
+              <w:t xml:space="preserve"> favoriteCoordinates</w:t>
+            </w:r>
             <w:r>
               <w:rPr>
                 <w:rFonts w:ascii="Consolas" w:hAnsi="Consolas" w:cs="Consolas"/>
@@ -5967,7 +5101,6 @@
               </w:rPr>
               <w:t>:[</w:t>
             </w:r>
-            <w:proofErr w:type="gramEnd"/>
           </w:p>
           <w:p>
             <w:pPr>
@@ -6181,7 +5314,6 @@
               </w:rPr>
               <w:t>number</w:t>
             </w:r>
-            <w:proofErr w:type="gramStart"/>
             <w:r>
               <w:rPr>
                 <w:rFonts w:ascii="Consolas" w:hAnsi="Consolas" w:cs="Consolas"/>
@@ -6191,7 +5323,6 @@
               </w:rPr>
               <w:t>];</w:t>
             </w:r>
-            <w:proofErr w:type="gramEnd"/>
           </w:p>
           <w:p>
             <w:pPr>
@@ -6246,25 +5377,14 @@
                 <w:szCs w:val="21"/>
               </w:rPr>
             </w:pPr>
-            <w:proofErr w:type="spellStart"/>
-            <w:r>
-              <w:rPr>
-                <w:rFonts w:ascii="Consolas" w:hAnsi="Consolas" w:cs="Consolas"/>
-                <w:color w:val="FFFFFF"/>
-                <w:sz w:val="21"/>
-                <w:szCs w:val="21"/>
-              </w:rPr>
-              <w:t>favoriteCoordinates</w:t>
-            </w:r>
-            <w:proofErr w:type="spellEnd"/>
-            <w:r>
-              <w:rPr>
-                <w:rFonts w:ascii="Consolas" w:hAnsi="Consolas" w:cs="Consolas"/>
-                <w:color w:val="FFFFFF"/>
-                <w:sz w:val="21"/>
-                <w:szCs w:val="21"/>
-              </w:rPr>
-              <w:t xml:space="preserve"> </w:t>
+            <w:r>
+              <w:rPr>
+                <w:rFonts w:ascii="Consolas" w:hAnsi="Consolas" w:cs="Consolas"/>
+                <w:color w:val="FFFFFF"/>
+                <w:sz w:val="21"/>
+                <w:szCs w:val="21"/>
+              </w:rPr>
+              <w:t xml:space="preserve">favoriteCoordinates </w:t>
             </w:r>
             <w:r>
               <w:rPr>
@@ -6417,19 +5537,8 @@
                 <w:sz w:val="21"/>
                 <w:szCs w:val="21"/>
               </w:rPr>
-              <w:t>-100</w:t>
-            </w:r>
-            <w:proofErr w:type="gramStart"/>
-            <w:r>
-              <w:rPr>
-                <w:rFonts w:ascii="Consolas" w:hAnsi="Consolas" w:cs="Consolas"/>
-                <w:color w:val="E85D7F"/>
-                <w:sz w:val="21"/>
-                <w:szCs w:val="21"/>
-              </w:rPr>
-              <w:t>];</w:t>
-            </w:r>
-            <w:proofErr w:type="gramEnd"/>
+              <w:t>-100];</w:t>
+            </w:r>
           </w:p>
           <w:p>
             <w:pPr>
@@ -6442,8 +5551,6 @@
                 <w:szCs w:val="21"/>
               </w:rPr>
             </w:pPr>
-            <w:proofErr w:type="spellStart"/>
-            <w:proofErr w:type="gramStart"/>
             <w:r>
               <w:rPr>
                 <w:rFonts w:ascii="Consolas" w:hAnsi="Consolas" w:cs="Consolas"/>
@@ -6454,25 +5561,14 @@
               <w:lastRenderedPageBreak/>
               <w:t>favoriteCoordinates</w:t>
             </w:r>
-            <w:proofErr w:type="spellEnd"/>
-            <w:r>
-              <w:rPr>
-                <w:rFonts w:ascii="Consolas" w:hAnsi="Consolas" w:cs="Consolas"/>
-                <w:color w:val="E85D7F"/>
-                <w:sz w:val="21"/>
-                <w:szCs w:val="21"/>
-              </w:rPr>
-              <w:t>[</w:t>
-            </w:r>
-            <w:proofErr w:type="gramEnd"/>
-            <w:r>
-              <w:rPr>
-                <w:rFonts w:ascii="Consolas" w:hAnsi="Consolas" w:cs="Consolas"/>
-                <w:color w:val="E85D7F"/>
-                <w:sz w:val="21"/>
-                <w:szCs w:val="21"/>
-              </w:rPr>
-              <w:t>6]</w:t>
+            <w:r>
+              <w:rPr>
+                <w:rFonts w:ascii="Consolas" w:hAnsi="Consolas" w:cs="Consolas"/>
+                <w:color w:val="E85D7F"/>
+                <w:sz w:val="21"/>
+                <w:szCs w:val="21"/>
+              </w:rPr>
+              <w:t>[6]</w:t>
             </w:r>
             <w:r>
               <w:rPr>
@@ -6577,21 +5673,7 @@
         <w:rPr>
           <w:color w:val="000000" w:themeColor="text1"/>
         </w:rPr>
-        <w:t xml:space="preserve">Typescript infers to </w:t>
-      </w:r>
-      <w:proofErr w:type="gramStart"/>
-      <w:r>
-        <w:rPr>
-          <w:color w:val="000000" w:themeColor="text1"/>
-        </w:rPr>
-        <w:t>type[</w:t>
-      </w:r>
-      <w:proofErr w:type="gramEnd"/>
-      <w:r>
-        <w:rPr>
-          <w:color w:val="000000" w:themeColor="text1"/>
-        </w:rPr>
-        <w:t>] before tuple</w:t>
+        <w:t>Typescript infers to type[] before tuple</w:t>
       </w:r>
     </w:p>
     <w:p>
@@ -6678,21 +5760,8 @@
                 <w:szCs w:val="21"/>
                 <w:shd w:val="clear" w:color="auto" w:fill="211E2F"/>
               </w:rPr>
-              <w:t xml:space="preserve"> </w:t>
-            </w:r>
-            <w:proofErr w:type="spellStart"/>
-            <w:r>
-              <w:rPr>
-                <w:rStyle w:val="mtk1"/>
-                <w:rFonts w:ascii="Monaco" w:hAnsi="Monaco"/>
-                <w:color w:val="FFFFFF"/>
-                <w:sz w:val="21"/>
-                <w:szCs w:val="21"/>
-                <w:shd w:val="clear" w:color="auto" w:fill="211E2F"/>
-              </w:rPr>
-              <w:t>examAnswers</w:t>
-            </w:r>
-            <w:proofErr w:type="spellEnd"/>
+              <w:t xml:space="preserve"> examAnswers</w:t>
+            </w:r>
             <w:r>
               <w:rPr>
                 <w:rStyle w:val="mtk4"/>
@@ -6803,7 +5872,6 @@
               </w:rPr>
               <w:t>false</w:t>
             </w:r>
-            <w:proofErr w:type="gramStart"/>
             <w:r>
               <w:rPr>
                 <w:rStyle w:val="mtk4"/>
@@ -6815,7 +5883,6 @@
               </w:rPr>
               <w:t>];</w:t>
             </w:r>
-            <w:proofErr w:type="gramEnd"/>
           </w:p>
           <w:p>
             <w:pPr>
@@ -6823,8 +5890,6 @@
                 <w:rFonts w:hint="eastAsia"/>
               </w:rPr>
             </w:pPr>
-            <w:proofErr w:type="spellStart"/>
-            <w:proofErr w:type="gramStart"/>
             <w:r>
               <w:rPr>
                 <w:rStyle w:val="mtk1"/>
@@ -6836,7 +5901,6 @@
               </w:rPr>
               <w:t>examAnswers</w:t>
             </w:r>
-            <w:proofErr w:type="spellEnd"/>
             <w:r>
               <w:rPr>
                 <w:rStyle w:val="mtk4"/>
@@ -6846,19 +5910,7 @@
                 <w:szCs w:val="21"/>
                 <w:shd w:val="clear" w:color="auto" w:fill="211E2F"/>
               </w:rPr>
-              <w:t>[</w:t>
-            </w:r>
-            <w:proofErr w:type="gramEnd"/>
-            <w:r>
-              <w:rPr>
-                <w:rStyle w:val="mtk4"/>
-                <w:rFonts w:ascii="Monaco" w:hAnsi="Monaco"/>
-                <w:color w:val="E85D7F"/>
-                <w:sz w:val="21"/>
-                <w:szCs w:val="21"/>
-                <w:shd w:val="clear" w:color="auto" w:fill="211E2F"/>
-              </w:rPr>
-              <w:t>3]</w:t>
+              <w:t>[3]</w:t>
             </w:r>
             <w:r>
               <w:rPr>
@@ -6977,32 +6029,7 @@
           <w:rFonts w:ascii="AppleSystemUIFont" w:hAnsi="AppleSystemUIFont" w:cs="AppleSystemUIFont"/>
           <w:lang w:val="en-US"/>
         </w:rPr>
-        <w:t xml:space="preserve">We also get the same kind of type inference when we use </w:t>
-      </w:r>
-      <w:proofErr w:type="gramStart"/>
-      <w:r>
-        <w:rPr>
-          <w:rFonts w:ascii="AppleSystemUIFont" w:hAnsi="AppleSystemUIFont" w:cs="AppleSystemUIFont"/>
-          <w:lang w:val="en-US"/>
-        </w:rPr>
-        <w:t>the .</w:t>
-      </w:r>
-      <w:proofErr w:type="spellStart"/>
-      <w:r>
-        <w:rPr>
-          <w:rFonts w:ascii="AppleSystemUIFont" w:hAnsi="AppleSystemUIFont" w:cs="AppleSystemUIFont"/>
-          <w:lang w:val="en-US"/>
-        </w:rPr>
-        <w:t>concat</w:t>
-      </w:r>
-      <w:proofErr w:type="spellEnd"/>
-      <w:proofErr w:type="gramEnd"/>
-      <w:r>
-        <w:rPr>
-          <w:rFonts w:ascii="AppleSystemUIFont" w:hAnsi="AppleSystemUIFont" w:cs="AppleSystemUIFont"/>
-          <w:lang w:val="en-US"/>
-        </w:rPr>
-        <w:t>() method</w:t>
+        <w:t>We also get the same kind of type inference when we use the .concat() method</w:t>
       </w:r>
     </w:p>
     <w:p>
@@ -7018,7 +6045,6 @@
           <w:szCs w:val="28"/>
         </w:rPr>
       </w:pPr>
-      <w:proofErr w:type="spellStart"/>
       <w:r>
         <w:rPr>
           <w:rFonts w:ascii="AppleSystemUIFont" w:hAnsi="AppleSystemUIFont" w:cs="AppleSystemUIFont"/>
@@ -7028,7 +6054,6 @@
         </w:rPr>
         <w:t>concatResult</w:t>
       </w:r>
-      <w:proofErr w:type="spellEnd"/>
       <w:r>
         <w:rPr>
           <w:rFonts w:ascii="AppleSystemUIFont" w:hAnsi="AppleSystemUIFont" w:cs="AppleSystemUIFont"/>
@@ -7222,19 +6247,8 @@
                 <w:sz w:val="21"/>
                 <w:szCs w:val="21"/>
               </w:rPr>
-              <w:t>[1,2,3</w:t>
-            </w:r>
-            <w:proofErr w:type="gramStart"/>
-            <w:r>
-              <w:rPr>
-                <w:rFonts w:ascii="Consolas" w:hAnsi="Consolas" w:cs="Consolas"/>
-                <w:color w:val="E85D7F"/>
-                <w:sz w:val="21"/>
-                <w:szCs w:val="21"/>
-              </w:rPr>
-              <w:t>];</w:t>
-            </w:r>
-            <w:proofErr w:type="gramEnd"/>
+              <w:t>[1,2,3];</w:t>
+            </w:r>
           </w:p>
           <w:p>
             <w:pPr>
@@ -7263,27 +6277,7 @@
                 <w:sz w:val="21"/>
                 <w:szCs w:val="21"/>
               </w:rPr>
-              <w:t xml:space="preserve"> </w:t>
-            </w:r>
-            <w:proofErr w:type="spellStart"/>
-            <w:r>
-              <w:rPr>
-                <w:rFonts w:ascii="Consolas" w:hAnsi="Consolas" w:cs="Consolas"/>
-                <w:color w:val="FFFFFF"/>
-                <w:sz w:val="21"/>
-                <w:szCs w:val="21"/>
-              </w:rPr>
-              <w:t>concatResult</w:t>
-            </w:r>
-            <w:proofErr w:type="spellEnd"/>
-            <w:r>
-              <w:rPr>
-                <w:rFonts w:ascii="Consolas" w:hAnsi="Consolas" w:cs="Consolas"/>
-                <w:color w:val="FFFFFF"/>
-                <w:sz w:val="21"/>
-                <w:szCs w:val="21"/>
-              </w:rPr>
-              <w:t xml:space="preserve"> </w:t>
+              <w:t xml:space="preserve"> concatResult </w:t>
             </w:r>
             <w:r>
               <w:rPr>
@@ -7301,18 +6295,7 @@
                 <w:sz w:val="21"/>
                 <w:szCs w:val="21"/>
               </w:rPr>
-              <w:t xml:space="preserve"> </w:t>
-            </w:r>
-            <w:proofErr w:type="spellStart"/>
-            <w:proofErr w:type="gramStart"/>
-            <w:r>
-              <w:rPr>
-                <w:rFonts w:ascii="Consolas" w:hAnsi="Consolas" w:cs="Consolas"/>
-                <w:color w:val="FFFFFF"/>
-                <w:sz w:val="21"/>
-                <w:szCs w:val="21"/>
-              </w:rPr>
-              <w:t>tup</w:t>
+              <w:t xml:space="preserve"> tup</w:t>
             </w:r>
             <w:r>
               <w:rPr>
@@ -7332,8 +6315,6 @@
               </w:rPr>
               <w:t>concat</w:t>
             </w:r>
-            <w:proofErr w:type="spellEnd"/>
-            <w:proofErr w:type="gramEnd"/>
             <w:r>
               <w:rPr>
                 <w:rFonts w:ascii="Consolas" w:hAnsi="Consolas" w:cs="Consolas"/>
@@ -7359,27 +6340,7 @@
                 <w:sz w:val="21"/>
                 <w:szCs w:val="21"/>
               </w:rPr>
-              <w:t xml:space="preserve">// </w:t>
-            </w:r>
-            <w:proofErr w:type="spellStart"/>
-            <w:r>
-              <w:rPr>
-                <w:rFonts w:ascii="Consolas" w:hAnsi="Consolas" w:cs="Consolas"/>
-                <w:color w:val="939598"/>
-                <w:sz w:val="21"/>
-                <w:szCs w:val="21"/>
-              </w:rPr>
-              <w:t>concatResult</w:t>
-            </w:r>
-            <w:proofErr w:type="spellEnd"/>
-            <w:r>
-              <w:rPr>
-                <w:rFonts w:ascii="Consolas" w:hAnsi="Consolas" w:cs="Consolas"/>
-                <w:color w:val="939598"/>
-                <w:sz w:val="21"/>
-                <w:szCs w:val="21"/>
-              </w:rPr>
-              <w:t xml:space="preserve"> has the value [1,2,3,4,5,6].</w:t>
+              <w:t>// concatResult has the value [1,2,3,4,5,6].</w:t>
             </w:r>
           </w:p>
         </w:tc>
@@ -7489,19 +6450,8 @@
                 <w:sz w:val="21"/>
                 <w:szCs w:val="21"/>
               </w:rPr>
-              <w:t xml:space="preserve"> </w:t>
-            </w:r>
-            <w:proofErr w:type="spellStart"/>
-            <w:r>
-              <w:rPr>
-                <w:rFonts w:ascii="Consolas" w:hAnsi="Consolas" w:cs="Consolas"/>
-                <w:color w:val="FFFFFF"/>
-                <w:sz w:val="21"/>
-                <w:szCs w:val="21"/>
-              </w:rPr>
-              <w:t>dogTup</w:t>
-            </w:r>
-            <w:proofErr w:type="spellEnd"/>
+              <w:t xml:space="preserve"> dogTup</w:t>
+            </w:r>
             <w:r>
               <w:rPr>
                 <w:rFonts w:ascii="Consolas" w:hAnsi="Consolas" w:cs="Consolas"/>
@@ -7754,7 +6704,6 @@
               </w:rPr>
               <w:t>'sad eyes'</w:t>
             </w:r>
-            <w:proofErr w:type="gramStart"/>
             <w:r>
               <w:rPr>
                 <w:rFonts w:ascii="Consolas" w:hAnsi="Consolas" w:cs="Consolas"/>
@@ -7764,7 +6713,6 @@
               </w:rPr>
               <w:t>];</w:t>
             </w:r>
-            <w:proofErr w:type="gramEnd"/>
           </w:p>
           <w:p>
             <w:pPr>
@@ -7826,27 +6774,7 @@
                 <w:sz w:val="21"/>
                 <w:szCs w:val="21"/>
               </w:rPr>
-              <w:t xml:space="preserve"> </w:t>
-            </w:r>
-            <w:proofErr w:type="spellStart"/>
-            <w:r>
-              <w:rPr>
-                <w:rFonts w:ascii="Consolas" w:hAnsi="Consolas" w:cs="Consolas"/>
-                <w:color w:val="FFFFFF"/>
-                <w:sz w:val="21"/>
-                <w:szCs w:val="21"/>
-              </w:rPr>
-              <w:t>myArr</w:t>
-            </w:r>
-            <w:proofErr w:type="spellEnd"/>
-            <w:r>
-              <w:rPr>
-                <w:rFonts w:ascii="Consolas" w:hAnsi="Consolas" w:cs="Consolas"/>
-                <w:color w:val="FFFFFF"/>
-                <w:sz w:val="21"/>
-                <w:szCs w:val="21"/>
-              </w:rPr>
-              <w:t xml:space="preserve"> </w:t>
+              <w:t xml:space="preserve"> myArr </w:t>
             </w:r>
             <w:r>
               <w:rPr>
@@ -7864,17 +6792,7 @@
                 <w:sz w:val="21"/>
                 <w:szCs w:val="21"/>
               </w:rPr>
-              <w:t xml:space="preserve"> </w:t>
-            </w:r>
-            <w:proofErr w:type="spellStart"/>
-            <w:r>
-              <w:rPr>
-                <w:rFonts w:ascii="Consolas" w:hAnsi="Consolas" w:cs="Consolas"/>
-                <w:color w:val="FFFFFF"/>
-                <w:sz w:val="21"/>
-                <w:szCs w:val="21"/>
-              </w:rPr>
-              <w:t>dogTup</w:t>
+              <w:t xml:space="preserve"> dogTup</w:t>
             </w:r>
             <w:r>
               <w:rPr>
@@ -7894,7 +6812,6 @@
               </w:rPr>
               <w:t>concat</w:t>
             </w:r>
-            <w:proofErr w:type="spellEnd"/>
             <w:r>
               <w:rPr>
                 <w:rFonts w:ascii="Consolas" w:hAnsi="Consolas" w:cs="Consolas"/>
@@ -7913,7 +6830,6 @@
               </w:rPr>
               <w:t>""</w:t>
             </w:r>
-            <w:proofErr w:type="gramStart"/>
             <w:r>
               <w:rPr>
                 <w:rFonts w:ascii="Consolas" w:hAnsi="Consolas" w:cs="Consolas"/>
@@ -7923,7 +6839,6 @@
               </w:rPr>
               <w:t>);</w:t>
             </w:r>
-            <w:proofErr w:type="gramEnd"/>
           </w:p>
           <w:p>
             <w:pPr>
@@ -7936,8 +6851,6 @@
                 <w:szCs w:val="21"/>
               </w:rPr>
             </w:pPr>
-            <w:proofErr w:type="spellStart"/>
-            <w:proofErr w:type="gramStart"/>
             <w:r>
               <w:rPr>
                 <w:rFonts w:ascii="Consolas" w:hAnsi="Consolas" w:cs="Consolas"/>
@@ -7947,25 +6860,14 @@
               </w:rPr>
               <w:t>myArr</w:t>
             </w:r>
-            <w:proofErr w:type="spellEnd"/>
-            <w:r>
-              <w:rPr>
-                <w:rFonts w:ascii="Consolas" w:hAnsi="Consolas" w:cs="Consolas"/>
-                <w:color w:val="E85D7F"/>
-                <w:sz w:val="21"/>
-                <w:szCs w:val="21"/>
-              </w:rPr>
-              <w:t>[</w:t>
-            </w:r>
-            <w:proofErr w:type="gramEnd"/>
-            <w:r>
-              <w:rPr>
-                <w:rFonts w:ascii="Consolas" w:hAnsi="Consolas" w:cs="Consolas"/>
-                <w:color w:val="E85D7F"/>
-                <w:sz w:val="21"/>
-                <w:szCs w:val="21"/>
-              </w:rPr>
-              <w:t>50]</w:t>
+            <w:r>
+              <w:rPr>
+                <w:rFonts w:ascii="Consolas" w:hAnsi="Consolas" w:cs="Consolas"/>
+                <w:color w:val="E85D7F"/>
+                <w:sz w:val="21"/>
+                <w:szCs w:val="21"/>
+              </w:rPr>
+              <w:t>[50]</w:t>
             </w:r>
             <w:r>
               <w:rPr>
@@ -8175,20 +7077,8 @@
                 <w:sz w:val="21"/>
                 <w:szCs w:val="21"/>
               </w:rPr>
-              <w:t xml:space="preserve"> </w:t>
-            </w:r>
-            <w:proofErr w:type="spellStart"/>
-            <w:proofErr w:type="gramStart"/>
-            <w:r>
-              <w:rPr>
-                <w:rFonts w:ascii="Consolas" w:hAnsi="Consolas" w:cs="Consolas"/>
-                <w:color w:val="FFFFFF"/>
-                <w:sz w:val="21"/>
-                <w:szCs w:val="21"/>
-              </w:rPr>
-              <w:t>smush</w:t>
-            </w:r>
-            <w:proofErr w:type="spellEnd"/>
+              <w:t xml:space="preserve"> smush</w:t>
+            </w:r>
             <w:r>
               <w:rPr>
                 <w:rFonts w:ascii="Consolas" w:hAnsi="Consolas" w:cs="Consolas"/>
@@ -8198,8 +7088,6 @@
               </w:rPr>
               <w:t>(</w:t>
             </w:r>
-            <w:proofErr w:type="spellStart"/>
-            <w:proofErr w:type="gramEnd"/>
             <w:r>
               <w:rPr>
                 <w:rFonts w:ascii="Consolas" w:hAnsi="Consolas" w:cs="Consolas"/>
@@ -8209,7 +7097,6 @@
               </w:rPr>
               <w:t>firstString</w:t>
             </w:r>
-            <w:proofErr w:type="spellEnd"/>
             <w:r>
               <w:rPr>
                 <w:rFonts w:ascii="Consolas" w:hAnsi="Consolas" w:cs="Consolas"/>
@@ -8237,7 +7124,6 @@
               </w:rPr>
               <w:t>...</w:t>
             </w:r>
-            <w:proofErr w:type="spellStart"/>
             <w:r>
               <w:rPr>
                 <w:rFonts w:ascii="Consolas" w:hAnsi="Consolas" w:cs="Consolas"/>
@@ -8247,7 +7133,6 @@
               </w:rPr>
               <w:t>otherStrings</w:t>
             </w:r>
-            <w:proofErr w:type="spellEnd"/>
             <w:r>
               <w:rPr>
                 <w:rFonts w:ascii="Consolas" w:hAnsi="Consolas" w:cs="Consolas"/>
@@ -8312,20 +7197,8 @@
                 <w:sz w:val="21"/>
                 <w:szCs w:val="21"/>
               </w:rPr>
-              <w:t xml:space="preserve"> </w:t>
-            </w:r>
-            <w:proofErr w:type="spellStart"/>
-            <w:proofErr w:type="gramStart"/>
-            <w:r>
-              <w:rPr>
-                <w:rFonts w:ascii="Consolas" w:hAnsi="Consolas" w:cs="Consolas"/>
-                <w:color w:val="FFFFFF"/>
-                <w:sz w:val="21"/>
-                <w:szCs w:val="21"/>
-              </w:rPr>
-              <w:t>firstString</w:t>
-            </w:r>
-            <w:proofErr w:type="spellEnd"/>
+              <w:t xml:space="preserve"> firstString</w:t>
+            </w:r>
             <w:r>
               <w:rPr>
                 <w:rFonts w:ascii="Consolas" w:hAnsi="Consolas" w:cs="Consolas"/>
@@ -8335,7 +7208,6 @@
               </w:rPr>
               <w:t>;</w:t>
             </w:r>
-            <w:proofErr w:type="gramEnd"/>
           </w:p>
           <w:p>
             <w:pPr>
@@ -8357,7 +7229,6 @@
               </w:rPr>
               <w:t xml:space="preserve">  </w:t>
             </w:r>
-            <w:proofErr w:type="gramStart"/>
             <w:r>
               <w:rPr>
                 <w:rFonts w:ascii="Consolas" w:hAnsi="Consolas" w:cs="Consolas"/>
@@ -8376,7 +7247,6 @@
               </w:rPr>
               <w:t>(</w:t>
             </w:r>
-            <w:proofErr w:type="gramEnd"/>
             <w:r>
               <w:rPr>
                 <w:rFonts w:ascii="Consolas" w:hAnsi="Consolas" w:cs="Consolas"/>
@@ -8393,27 +7263,7 @@
                 <w:sz w:val="21"/>
                 <w:szCs w:val="21"/>
               </w:rPr>
-              <w:t xml:space="preserve"> </w:t>
-            </w:r>
-            <w:proofErr w:type="spellStart"/>
-            <w:r>
-              <w:rPr>
-                <w:rFonts w:ascii="Consolas" w:hAnsi="Consolas" w:cs="Consolas"/>
-                <w:color w:val="FFFFFF"/>
-                <w:sz w:val="21"/>
-                <w:szCs w:val="21"/>
-              </w:rPr>
-              <w:t>i</w:t>
-            </w:r>
-            <w:proofErr w:type="spellEnd"/>
-            <w:r>
-              <w:rPr>
-                <w:rFonts w:ascii="Consolas" w:hAnsi="Consolas" w:cs="Consolas"/>
-                <w:color w:val="FFFFFF"/>
-                <w:sz w:val="21"/>
-                <w:szCs w:val="21"/>
-              </w:rPr>
-              <w:t xml:space="preserve"> </w:t>
+              <w:t xml:space="preserve"> i </w:t>
             </w:r>
             <w:r>
               <w:rPr>
@@ -8449,27 +7299,7 @@
                 <w:sz w:val="21"/>
                 <w:szCs w:val="21"/>
               </w:rPr>
-              <w:t xml:space="preserve"> </w:t>
-            </w:r>
-            <w:proofErr w:type="spellStart"/>
-            <w:r>
-              <w:rPr>
-                <w:rFonts w:ascii="Consolas" w:hAnsi="Consolas" w:cs="Consolas"/>
-                <w:color w:val="FFFFFF"/>
-                <w:sz w:val="21"/>
-                <w:szCs w:val="21"/>
-              </w:rPr>
-              <w:t>i</w:t>
-            </w:r>
-            <w:proofErr w:type="spellEnd"/>
-            <w:r>
-              <w:rPr>
-                <w:rFonts w:ascii="Consolas" w:hAnsi="Consolas" w:cs="Consolas"/>
-                <w:color w:val="FFFFFF"/>
-                <w:sz w:val="21"/>
-                <w:szCs w:val="21"/>
-              </w:rPr>
-              <w:t xml:space="preserve"> </w:t>
+              <w:t xml:space="preserve"> i </w:t>
             </w:r>
             <w:r>
               <w:rPr>
@@ -8487,17 +7317,7 @@
                 <w:sz w:val="21"/>
                 <w:szCs w:val="21"/>
               </w:rPr>
-              <w:t xml:space="preserve"> </w:t>
-            </w:r>
-            <w:proofErr w:type="spellStart"/>
-            <w:r>
-              <w:rPr>
-                <w:rFonts w:ascii="Consolas" w:hAnsi="Consolas" w:cs="Consolas"/>
-                <w:color w:val="FFFFFF"/>
-                <w:sz w:val="21"/>
-                <w:szCs w:val="21"/>
-              </w:rPr>
-              <w:t>otherStrings</w:t>
+              <w:t xml:space="preserve"> otherStrings</w:t>
             </w:r>
             <w:r>
               <w:rPr>
@@ -8517,7 +7337,6 @@
               </w:rPr>
               <w:t>length</w:t>
             </w:r>
-            <w:proofErr w:type="spellEnd"/>
             <w:r>
               <w:rPr>
                 <w:rFonts w:ascii="Consolas" w:hAnsi="Consolas" w:cs="Consolas"/>
@@ -8534,19 +7353,8 @@
                 <w:sz w:val="21"/>
                 <w:szCs w:val="21"/>
               </w:rPr>
-              <w:t xml:space="preserve"> </w:t>
-            </w:r>
-            <w:proofErr w:type="spellStart"/>
-            <w:r>
-              <w:rPr>
-                <w:rFonts w:ascii="Consolas" w:hAnsi="Consolas" w:cs="Consolas"/>
-                <w:color w:val="FFFFFF"/>
-                <w:sz w:val="21"/>
-                <w:szCs w:val="21"/>
-              </w:rPr>
-              <w:t>i</w:t>
-            </w:r>
-            <w:proofErr w:type="spellEnd"/>
+              <w:t xml:space="preserve"> i</w:t>
+            </w:r>
             <w:r>
               <w:rPr>
                 <w:rFonts w:ascii="Consolas" w:hAnsi="Consolas" w:cs="Consolas"/>
@@ -8594,18 +7402,7 @@
                 <w:sz w:val="21"/>
                 <w:szCs w:val="21"/>
               </w:rPr>
-              <w:t xml:space="preserve"> </w:t>
-            </w:r>
-            <w:proofErr w:type="spellStart"/>
-            <w:proofErr w:type="gramStart"/>
-            <w:r>
-              <w:rPr>
-                <w:rFonts w:ascii="Consolas" w:hAnsi="Consolas" w:cs="Consolas"/>
-                <w:color w:val="FFFFFF"/>
-                <w:sz w:val="21"/>
-                <w:szCs w:val="21"/>
-              </w:rPr>
-              <w:t>output</w:t>
+              <w:t xml:space="preserve"> output</w:t>
             </w:r>
             <w:r>
               <w:rPr>
@@ -8625,8 +7422,6 @@
               </w:rPr>
               <w:t>concat</w:t>
             </w:r>
-            <w:proofErr w:type="spellEnd"/>
-            <w:proofErr w:type="gramEnd"/>
             <w:r>
               <w:rPr>
                 <w:rFonts w:ascii="Consolas" w:hAnsi="Consolas" w:cs="Consolas"/>
@@ -8636,7 +7431,6 @@
               </w:rPr>
               <w:t>(</w:t>
             </w:r>
-            <w:proofErr w:type="spellStart"/>
             <w:r>
               <w:rPr>
                 <w:rFonts w:ascii="Consolas" w:hAnsi="Consolas" w:cs="Consolas"/>
@@ -8646,7 +7440,6 @@
               </w:rPr>
               <w:t>otherStrings</w:t>
             </w:r>
-            <w:proofErr w:type="spellEnd"/>
             <w:r>
               <w:rPr>
                 <w:rFonts w:ascii="Consolas" w:hAnsi="Consolas" w:cs="Consolas"/>
@@ -8656,7 +7449,6 @@
               </w:rPr>
               <w:t>[</w:t>
             </w:r>
-            <w:proofErr w:type="spellStart"/>
             <w:r>
               <w:rPr>
                 <w:rFonts w:ascii="Consolas" w:hAnsi="Consolas" w:cs="Consolas"/>
@@ -8666,7 +7458,6 @@
               </w:rPr>
               <w:t>i</w:t>
             </w:r>
-            <w:proofErr w:type="spellEnd"/>
             <w:r>
               <w:rPr>
                 <w:rFonts w:ascii="Consolas" w:hAnsi="Consolas" w:cs="Consolas"/>
@@ -8743,17 +7534,7 @@
                 <w:sz w:val="21"/>
                 <w:szCs w:val="21"/>
               </w:rPr>
-              <w:t xml:space="preserve"> </w:t>
-            </w:r>
-            <w:proofErr w:type="gramStart"/>
-            <w:r>
-              <w:rPr>
-                <w:rFonts w:ascii="Consolas" w:hAnsi="Consolas" w:cs="Consolas"/>
-                <w:color w:val="FFFFFF"/>
-                <w:sz w:val="21"/>
-                <w:szCs w:val="21"/>
-              </w:rPr>
-              <w:t>output</w:t>
+              <w:t xml:space="preserve"> output</w:t>
             </w:r>
             <w:r>
               <w:rPr>
@@ -8764,7 +7545,6 @@
               </w:rPr>
               <w:t>;</w:t>
             </w:r>
-            <w:proofErr w:type="gramEnd"/>
           </w:p>
           <w:p>
             <w:pPr>
@@ -8798,7 +7578,6 @@
                 <w:szCs w:val="21"/>
               </w:rPr>
             </w:pPr>
-            <w:proofErr w:type="spellStart"/>
             <w:r>
               <w:rPr>
                 <w:rFonts w:ascii="Consolas" w:hAnsi="Consolas" w:cs="Consolas"/>
@@ -8808,7 +7587,6 @@
               </w:rPr>
               <w:t>smush</w:t>
             </w:r>
-            <w:proofErr w:type="spellEnd"/>
             <w:r>
               <w:rPr>
                 <w:rFonts w:ascii="Consolas" w:hAnsi="Consolas" w:cs="Consolas"/>
@@ -8825,9 +7603,17 @@
                 <w:sz w:val="21"/>
                 <w:szCs w:val="21"/>
               </w:rPr>
-              <w:t>'</w:t>
-            </w:r>
-            <w:proofErr w:type="spellStart"/>
+              <w:t>'a'</w:t>
+            </w:r>
+            <w:r>
+              <w:rPr>
+                <w:rFonts w:ascii="Consolas" w:hAnsi="Consolas" w:cs="Consolas"/>
+                <w:color w:val="E85D7F"/>
+                <w:sz w:val="21"/>
+                <w:szCs w:val="21"/>
+              </w:rPr>
+              <w:t>,</w:t>
+            </w:r>
             <w:r>
               <w:rPr>
                 <w:rFonts w:ascii="Consolas" w:hAnsi="Consolas" w:cs="Consolas"/>
@@ -8835,7 +7621,7 @@
                 <w:sz w:val="21"/>
                 <w:szCs w:val="21"/>
               </w:rPr>
-              <w:t>a'</w:t>
+              <w:t>'h'</w:t>
             </w:r>
             <w:r>
               <w:rPr>
@@ -8871,7 +7657,7 @@
                 <w:sz w:val="21"/>
                 <w:szCs w:val="21"/>
               </w:rPr>
-              <w:t>'h'</w:t>
+              <w:t>'H'</w:t>
             </w:r>
             <w:r>
               <w:rPr>
@@ -8925,10 +7711,17 @@
                 <w:sz w:val="21"/>
                 <w:szCs w:val="21"/>
               </w:rPr>
-              <w:t>'H</w:t>
-            </w:r>
-            <w:proofErr w:type="spellEnd"/>
-            <w:proofErr w:type="gramStart"/>
+              <w:t>'!'</w:t>
+            </w:r>
+            <w:r>
+              <w:rPr>
+                <w:rFonts w:ascii="Consolas" w:hAnsi="Consolas" w:cs="Consolas"/>
+                <w:color w:val="E85D7F"/>
+                <w:sz w:val="21"/>
+                <w:szCs w:val="21"/>
+              </w:rPr>
+              <w:t>,</w:t>
+            </w:r>
             <w:r>
               <w:rPr>
                 <w:rFonts w:ascii="Consolas" w:hAnsi="Consolas" w:cs="Consolas"/>
@@ -8936,45 +7729,8 @@
                 <w:sz w:val="21"/>
                 <w:szCs w:val="21"/>
               </w:rPr>
-              <w:t>'</w:t>
-            </w:r>
-            <w:r>
-              <w:rPr>
-                <w:rFonts w:ascii="Consolas" w:hAnsi="Consolas" w:cs="Consolas"/>
-                <w:color w:val="E85D7F"/>
-                <w:sz w:val="21"/>
-                <w:szCs w:val="21"/>
-              </w:rPr>
-              <w:t>,</w:t>
-            </w:r>
-            <w:r>
-              <w:rPr>
-                <w:rFonts w:ascii="Consolas" w:hAnsi="Consolas" w:cs="Consolas"/>
-                <w:color w:val="FFE083"/>
-                <w:sz w:val="21"/>
-                <w:szCs w:val="21"/>
-              </w:rPr>
               <w:t>'!'</w:t>
             </w:r>
-            <w:proofErr w:type="gramEnd"/>
-            <w:r>
-              <w:rPr>
-                <w:rFonts w:ascii="Consolas" w:hAnsi="Consolas" w:cs="Consolas"/>
-                <w:color w:val="E85D7F"/>
-                <w:sz w:val="21"/>
-                <w:szCs w:val="21"/>
-              </w:rPr>
-              <w:t>,</w:t>
-            </w:r>
-            <w:r>
-              <w:rPr>
-                <w:rFonts w:ascii="Consolas" w:hAnsi="Consolas" w:cs="Consolas"/>
-                <w:color w:val="FFE083"/>
-                <w:sz w:val="21"/>
-                <w:szCs w:val="21"/>
-              </w:rPr>
-              <w:t>'!'</w:t>
-            </w:r>
             <w:r>
               <w:rPr>
                 <w:rFonts w:ascii="Consolas" w:hAnsi="Consolas" w:cs="Consolas"/>
@@ -9000,27 +7756,7 @@
                 <w:sz w:val="21"/>
                 <w:szCs w:val="21"/>
               </w:rPr>
-              <w:t>// Returns: '</w:t>
-            </w:r>
-            <w:proofErr w:type="spellStart"/>
-            <w:r>
-              <w:rPr>
-                <w:rFonts w:ascii="Consolas" w:hAnsi="Consolas" w:cs="Consolas"/>
-                <w:color w:val="939598"/>
-                <w:sz w:val="21"/>
-                <w:szCs w:val="21"/>
-              </w:rPr>
-              <w:t>ahhHHH</w:t>
-            </w:r>
-            <w:proofErr w:type="spellEnd"/>
-            <w:r>
-              <w:rPr>
-                <w:rFonts w:ascii="Consolas" w:hAnsi="Consolas" w:cs="Consolas"/>
-                <w:color w:val="939598"/>
-                <w:sz w:val="21"/>
-                <w:szCs w:val="21"/>
-              </w:rPr>
-              <w:t>!!'.</w:t>
+              <w:t>// Returns: 'ahhHHH!!'.</w:t>
             </w:r>
           </w:p>
         </w:tc>
@@ -9068,7 +7804,6 @@
         </w:rPr>
         <w:t xml:space="preserve">Allows other types in </w:t>
       </w:r>
-      <w:proofErr w:type="spellStart"/>
       <w:r>
         <w:rPr>
           <w:b/>
@@ -9077,7 +7812,6 @@
         </w:rPr>
         <w:t>otherStrings</w:t>
       </w:r>
-      <w:proofErr w:type="spellEnd"/>
     </w:p>
     <w:p>
       <w:pPr>
@@ -9147,20 +7881,8 @@
                 <w:sz w:val="21"/>
                 <w:szCs w:val="21"/>
               </w:rPr>
-              <w:t xml:space="preserve"> </w:t>
-            </w:r>
-            <w:proofErr w:type="spellStart"/>
-            <w:proofErr w:type="gramStart"/>
-            <w:r>
-              <w:rPr>
-                <w:rFonts w:ascii="Consolas" w:hAnsi="Consolas" w:cs="Consolas"/>
-                <w:color w:val="FFFFFF"/>
-                <w:sz w:val="21"/>
-                <w:szCs w:val="21"/>
-              </w:rPr>
-              <w:t>smush</w:t>
-            </w:r>
-            <w:proofErr w:type="spellEnd"/>
+              <w:t xml:space="preserve"> smush</w:t>
+            </w:r>
             <w:r>
               <w:rPr>
                 <w:rFonts w:ascii="Consolas" w:hAnsi="Consolas" w:cs="Consolas"/>
@@ -9170,8 +7892,6 @@
               </w:rPr>
               <w:t>(</w:t>
             </w:r>
-            <w:proofErr w:type="spellStart"/>
-            <w:proofErr w:type="gramEnd"/>
             <w:r>
               <w:rPr>
                 <w:rFonts w:ascii="Consolas" w:hAnsi="Consolas" w:cs="Consolas"/>
@@ -9181,7 +7901,6 @@
               </w:rPr>
               <w:t>firstString</w:t>
             </w:r>
-            <w:proofErr w:type="spellEnd"/>
             <w:r>
               <w:rPr>
                 <w:rFonts w:ascii="Consolas" w:hAnsi="Consolas" w:cs="Consolas"/>
@@ -9209,7 +7928,6 @@
               </w:rPr>
               <w:t>...</w:t>
             </w:r>
-            <w:proofErr w:type="spellStart"/>
             <w:r>
               <w:rPr>
                 <w:rFonts w:ascii="Consolas" w:hAnsi="Consolas" w:cs="Consolas"/>
@@ -9219,7 +7937,6 @@
               </w:rPr>
               <w:t>otherStrings</w:t>
             </w:r>
-            <w:proofErr w:type="spellEnd"/>
             <w:r>
               <w:rPr>
                 <w:rFonts w:ascii="Consolas" w:hAnsi="Consolas" w:cs="Consolas"/>
@@ -9376,20 +8093,8 @@
                 <w:sz w:val="21"/>
                 <w:szCs w:val="21"/>
               </w:rPr>
-              <w:t xml:space="preserve"> </w:t>
-            </w:r>
-            <w:proofErr w:type="spellStart"/>
-            <w:proofErr w:type="gramStart"/>
-            <w:r>
-              <w:rPr>
-                <w:rFonts w:ascii="Consolas" w:hAnsi="Consolas" w:cs="Consolas"/>
-                <w:color w:val="FFFFFF"/>
-                <w:sz w:val="21"/>
-                <w:szCs w:val="21"/>
-              </w:rPr>
-              <w:t>addPower</w:t>
-            </w:r>
-            <w:proofErr w:type="spellEnd"/>
+              <w:t xml:space="preserve"> addPower</w:t>
+            </w:r>
             <w:r>
               <w:rPr>
                 <w:rFonts w:ascii="Consolas" w:hAnsi="Consolas" w:cs="Consolas"/>
@@ -9399,7 +8104,6 @@
               </w:rPr>
               <w:t>(</w:t>
             </w:r>
-            <w:proofErr w:type="gramEnd"/>
             <w:r>
               <w:rPr>
                 <w:rFonts w:ascii="Consolas" w:hAnsi="Consolas" w:cs="Consolas"/>
@@ -9416,6 +8120,33 @@
                 <w:sz w:val="21"/>
                 <w:szCs w:val="21"/>
               </w:rPr>
+              <w:t>:</w:t>
+            </w:r>
+            <w:r>
+              <w:rPr>
+                <w:rFonts w:ascii="Consolas" w:hAnsi="Consolas" w:cs="Consolas"/>
+                <w:color w:val="FFFFFF"/>
+                <w:sz w:val="21"/>
+                <w:szCs w:val="21"/>
+              </w:rPr>
+              <w:t xml:space="preserve"> </w:t>
+            </w:r>
+            <w:r>
+              <w:rPr>
+                <w:rFonts w:ascii="Consolas" w:hAnsi="Consolas" w:cs="Consolas"/>
+                <w:color w:val="B3CCFF"/>
+                <w:sz w:val="21"/>
+                <w:szCs w:val="21"/>
+              </w:rPr>
+              <w:t>number</w:t>
+            </w:r>
+            <w:r>
+              <w:rPr>
+                <w:rFonts w:ascii="Consolas" w:hAnsi="Consolas" w:cs="Consolas"/>
+                <w:color w:val="E85D7F"/>
+                <w:sz w:val="21"/>
+                <w:szCs w:val="21"/>
+              </w:rPr>
               <w:t>,</w:t>
             </w:r>
             <w:r>
@@ -9436,7 +8167,6 @@
               </w:rPr>
               <w:t>...</w:t>
             </w:r>
-            <w:proofErr w:type="spellStart"/>
             <w:r>
               <w:rPr>
                 <w:rFonts w:ascii="Consolas" w:hAnsi="Consolas" w:cs="Consolas"/>
@@ -9446,15 +8176,77 @@
               </w:rPr>
               <w:t>numsToAdd</w:t>
             </w:r>
-            <w:proofErr w:type="spellEnd"/>
-            <w:r>
-              <w:rPr>
-                <w:rFonts w:ascii="Consolas" w:hAnsi="Consolas" w:cs="Consolas"/>
-                <w:color w:val="E85D7F"/>
-                <w:sz w:val="21"/>
-                <w:szCs w:val="21"/>
-              </w:rPr>
-              <w:t>){</w:t>
+            <w:r>
+              <w:rPr>
+                <w:rFonts w:ascii="Consolas" w:hAnsi="Consolas" w:cs="Consolas"/>
+                <w:color w:val="E85D7F"/>
+                <w:sz w:val="21"/>
+                <w:szCs w:val="21"/>
+              </w:rPr>
+              <w:t>:</w:t>
+            </w:r>
+            <w:r>
+              <w:rPr>
+                <w:rFonts w:ascii="Consolas" w:hAnsi="Consolas" w:cs="Consolas"/>
+                <w:color w:val="FFFFFF"/>
+                <w:sz w:val="21"/>
+                <w:szCs w:val="21"/>
+              </w:rPr>
+              <w:t xml:space="preserve"> </w:t>
+            </w:r>
+            <w:r>
+              <w:rPr>
+                <w:rFonts w:ascii="Consolas" w:hAnsi="Consolas" w:cs="Consolas"/>
+                <w:color w:val="B3CCFF"/>
+                <w:sz w:val="21"/>
+                <w:szCs w:val="21"/>
+              </w:rPr>
+              <w:t>number</w:t>
+            </w:r>
+            <w:r>
+              <w:rPr>
+                <w:rFonts w:ascii="Consolas" w:hAnsi="Consolas" w:cs="Consolas"/>
+                <w:color w:val="E85D7F"/>
+                <w:sz w:val="21"/>
+                <w:szCs w:val="21"/>
+              </w:rPr>
+              <w:t>[]):</w:t>
+            </w:r>
+            <w:r>
+              <w:rPr>
+                <w:rFonts w:ascii="Consolas" w:hAnsi="Consolas" w:cs="Consolas"/>
+                <w:color w:val="FFFFFF"/>
+                <w:sz w:val="21"/>
+                <w:szCs w:val="21"/>
+              </w:rPr>
+              <w:t xml:space="preserve"> </w:t>
+            </w:r>
+            <w:r>
+              <w:rPr>
+                <w:rFonts w:ascii="Consolas" w:hAnsi="Consolas" w:cs="Consolas"/>
+                <w:color w:val="B3CCFF"/>
+                <w:sz w:val="21"/>
+                <w:szCs w:val="21"/>
+              </w:rPr>
+              <w:t>number</w:t>
+            </w:r>
+            <w:r>
+              <w:rPr>
+                <w:rFonts w:ascii="Consolas" w:hAnsi="Consolas" w:cs="Consolas"/>
+                <w:color w:val="FFFFFF"/>
+                <w:sz w:val="21"/>
+                <w:szCs w:val="21"/>
+              </w:rPr>
+              <w:t xml:space="preserve"> </w:t>
+            </w:r>
+            <w:r>
+              <w:rPr>
+                <w:rFonts w:ascii="Consolas" w:hAnsi="Consolas" w:cs="Consolas"/>
+                <w:color w:val="E85D7F"/>
+                <w:sz w:val="21"/>
+                <w:szCs w:val="21"/>
+              </w:rPr>
+              <w:t>{</w:t>
             </w:r>
           </w:p>
           <w:p>
@@ -9513,7 +8305,6 @@
               </w:rPr>
               <w:t xml:space="preserve"> </w:t>
             </w:r>
-            <w:proofErr w:type="gramStart"/>
             <w:r>
               <w:rPr>
                 <w:rFonts w:ascii="Consolas" w:hAnsi="Consolas" w:cs="Consolas"/>
@@ -9523,7 +8314,6 @@
               </w:rPr>
               <w:t>0;</w:t>
             </w:r>
-            <w:proofErr w:type="gramEnd"/>
             <w:r>
               <w:rPr>
                 <w:rFonts w:ascii="Consolas" w:hAnsi="Consolas" w:cs="Consolas"/>
@@ -9554,7 +8344,6 @@
               </w:rPr>
               <w:t xml:space="preserve">  </w:t>
             </w:r>
-            <w:proofErr w:type="gramStart"/>
             <w:r>
               <w:rPr>
                 <w:rFonts w:ascii="Consolas" w:hAnsi="Consolas" w:cs="Consolas"/>
@@ -9573,7 +8362,6 @@
               </w:rPr>
               <w:t>(</w:t>
             </w:r>
-            <w:proofErr w:type="gramEnd"/>
             <w:r>
               <w:rPr>
                 <w:rFonts w:ascii="Consolas" w:hAnsi="Consolas" w:cs="Consolas"/>
@@ -9590,29 +8378,8 @@
                 <w:sz w:val="21"/>
                 <w:szCs w:val="21"/>
               </w:rPr>
-              <w:t xml:space="preserve"> </w:t>
-            </w:r>
-            <w:proofErr w:type="spellStart"/>
-            <w:r>
-              <w:rPr>
-                <w:rFonts w:ascii="Consolas" w:hAnsi="Consolas" w:cs="Consolas"/>
-                <w:color w:val="FFFFFF"/>
-                <w:sz w:val="21"/>
-                <w:szCs w:val="21"/>
-              </w:rPr>
-              <w:t>i</w:t>
-            </w:r>
-            <w:proofErr w:type="spellEnd"/>
-            <w:r>
-              <w:rPr>
-                <w:rFonts w:ascii="Consolas" w:hAnsi="Consolas" w:cs="Consolas"/>
-                <w:color w:val="FFFFFF"/>
-                <w:sz w:val="21"/>
-                <w:szCs w:val="21"/>
-              </w:rPr>
-              <w:t xml:space="preserve"> </w:t>
-            </w:r>
-            <w:proofErr w:type="spellStart"/>
+              <w:t xml:space="preserve"> i </w:t>
+            </w:r>
             <w:r>
               <w:rPr>
                 <w:rFonts w:ascii="Consolas" w:hAnsi="Consolas" w:cs="Consolas"/>
@@ -9622,7 +8389,6 @@
               </w:rPr>
               <w:t>=</w:t>
             </w:r>
-            <w:proofErr w:type="spellEnd"/>
             <w:r>
               <w:rPr>
                 <w:rFonts w:ascii="Consolas" w:hAnsi="Consolas" w:cs="Consolas"/>
@@ -9648,29 +8414,8 @@
                 <w:sz w:val="21"/>
                 <w:szCs w:val="21"/>
               </w:rPr>
-              <w:t xml:space="preserve"> </w:t>
-            </w:r>
-            <w:proofErr w:type="spellStart"/>
-            <w:r>
-              <w:rPr>
-                <w:rFonts w:ascii="Consolas" w:hAnsi="Consolas" w:cs="Consolas"/>
-                <w:color w:val="FFFFFF"/>
-                <w:sz w:val="21"/>
-                <w:szCs w:val="21"/>
-              </w:rPr>
-              <w:t>i</w:t>
-            </w:r>
-            <w:proofErr w:type="spellEnd"/>
-            <w:r>
-              <w:rPr>
-                <w:rFonts w:ascii="Consolas" w:hAnsi="Consolas" w:cs="Consolas"/>
-                <w:color w:val="FFFFFF"/>
-                <w:sz w:val="21"/>
-                <w:szCs w:val="21"/>
-              </w:rPr>
-              <w:t xml:space="preserve"> </w:t>
-            </w:r>
-            <w:proofErr w:type="spellStart"/>
+              <w:t xml:space="preserve"> i </w:t>
+            </w:r>
             <w:r>
               <w:rPr>
                 <w:rFonts w:ascii="Consolas" w:hAnsi="Consolas" w:cs="Consolas"/>
@@ -9680,25 +8425,14 @@
               </w:rPr>
               <w:t>&lt;</w:t>
             </w:r>
-            <w:proofErr w:type="spellEnd"/>
-            <w:r>
-              <w:rPr>
-                <w:rFonts w:ascii="Consolas" w:hAnsi="Consolas" w:cs="Consolas"/>
-                <w:color w:val="FFFFFF"/>
-                <w:sz w:val="21"/>
-                <w:szCs w:val="21"/>
-              </w:rPr>
-              <w:t xml:space="preserve"> </w:t>
-            </w:r>
-            <w:proofErr w:type="spellStart"/>
-            <w:r>
-              <w:rPr>
-                <w:rFonts w:ascii="Consolas" w:hAnsi="Consolas" w:cs="Consolas"/>
-                <w:color w:val="FFFFFF"/>
-                <w:sz w:val="21"/>
-                <w:szCs w:val="21"/>
-              </w:rPr>
-              <w:t>numsToAdd</w:t>
+            <w:r>
+              <w:rPr>
+                <w:rFonts w:ascii="Consolas" w:hAnsi="Consolas" w:cs="Consolas"/>
+                <w:color w:val="FFFFFF"/>
+                <w:sz w:val="21"/>
+                <w:szCs w:val="21"/>
+              </w:rPr>
+              <w:t xml:space="preserve"> numsToAdd</w:t>
             </w:r>
             <w:r>
               <w:rPr>
@@ -9718,7 +8452,6 @@
               </w:rPr>
               <w:t>length</w:t>
             </w:r>
-            <w:proofErr w:type="spellEnd"/>
             <w:r>
               <w:rPr>
                 <w:rFonts w:ascii="Consolas" w:hAnsi="Consolas" w:cs="Consolas"/>
@@ -9735,19 +8468,8 @@
                 <w:sz w:val="21"/>
                 <w:szCs w:val="21"/>
               </w:rPr>
-              <w:t xml:space="preserve"> </w:t>
-            </w:r>
-            <w:proofErr w:type="spellStart"/>
-            <w:r>
-              <w:rPr>
-                <w:rFonts w:ascii="Consolas" w:hAnsi="Consolas" w:cs="Consolas"/>
-                <w:color w:val="FFFFFF"/>
-                <w:sz w:val="21"/>
-                <w:szCs w:val="21"/>
-              </w:rPr>
-              <w:t>i</w:t>
-            </w:r>
-            <w:proofErr w:type="spellEnd"/>
+              <w:t xml:space="preserve"> i</w:t>
+            </w:r>
             <w:r>
               <w:rPr>
                 <w:rFonts w:ascii="Consolas" w:hAnsi="Consolas" w:cs="Consolas"/>
@@ -9794,19 +8516,8 @@
                 <w:sz w:val="21"/>
                 <w:szCs w:val="21"/>
               </w:rPr>
-              <w:t xml:space="preserve"> </w:t>
-            </w:r>
-            <w:proofErr w:type="spellStart"/>
-            <w:r>
-              <w:rPr>
-                <w:rFonts w:ascii="Consolas" w:hAnsi="Consolas" w:cs="Consolas"/>
-                <w:color w:val="FFFFFF"/>
-                <w:sz w:val="21"/>
-                <w:szCs w:val="21"/>
-              </w:rPr>
-              <w:t>numsToAdd</w:t>
-            </w:r>
-            <w:proofErr w:type="spellEnd"/>
+              <w:t xml:space="preserve"> numsToAdd</w:t>
+            </w:r>
             <w:r>
               <w:rPr>
                 <w:rFonts w:ascii="Consolas" w:hAnsi="Consolas" w:cs="Consolas"/>
@@ -9816,7 +8527,6 @@
               </w:rPr>
               <w:t>[</w:t>
             </w:r>
-            <w:proofErr w:type="spellStart"/>
             <w:r>
               <w:rPr>
                 <w:rFonts w:ascii="Consolas" w:hAnsi="Consolas" w:cs="Consolas"/>
@@ -9826,7 +8536,6 @@
               </w:rPr>
               <w:t>i</w:t>
             </w:r>
-            <w:proofErr w:type="spellEnd"/>
             <w:r>
               <w:rPr>
                 <w:rFonts w:ascii="Consolas" w:hAnsi="Consolas" w:cs="Consolas"/>
@@ -9861,17 +8570,7 @@
                 <w:sz w:val="21"/>
                 <w:szCs w:val="21"/>
               </w:rPr>
-              <w:t xml:space="preserve"> </w:t>
-            </w:r>
-            <w:proofErr w:type="gramStart"/>
-            <w:r>
-              <w:rPr>
-                <w:rFonts w:ascii="Consolas" w:hAnsi="Consolas" w:cs="Consolas"/>
-                <w:color w:val="FFFFFF"/>
-                <w:sz w:val="21"/>
-                <w:szCs w:val="21"/>
-              </w:rPr>
-              <w:t>p</w:t>
+              <w:t xml:space="preserve"> p</w:t>
             </w:r>
             <w:r>
               <w:rPr>
@@ -9882,7 +8581,6 @@
               </w:rPr>
               <w:t>;</w:t>
             </w:r>
-            <w:proofErr w:type="gramEnd"/>
           </w:p>
           <w:p>
             <w:pPr>
@@ -9950,17 +8648,7 @@
                 <w:sz w:val="21"/>
                 <w:szCs w:val="21"/>
               </w:rPr>
-              <w:t xml:space="preserve"> </w:t>
-            </w:r>
-            <w:proofErr w:type="gramStart"/>
-            <w:r>
-              <w:rPr>
-                <w:rFonts w:ascii="Consolas" w:hAnsi="Consolas" w:cs="Consolas"/>
-                <w:color w:val="FFFFFF"/>
-                <w:sz w:val="21"/>
-                <w:szCs w:val="21"/>
-              </w:rPr>
-              <w:t>answer</w:t>
+              <w:t xml:space="preserve"> answer</w:t>
             </w:r>
             <w:r>
               <w:rPr>
@@ -9971,7 +8659,6 @@
               </w:rPr>
               <w:t>;</w:t>
             </w:r>
-            <w:proofErr w:type="gramEnd"/>
           </w:p>
           <w:p>
             <w:pPr>
@@ -10005,6 +8692,108 @@
                 <w:szCs w:val="21"/>
               </w:rPr>
             </w:pPr>
+          </w:p>
+          <w:p>
+            <w:pPr>
+              <w:shd w:val="clear" w:color="auto" w:fill="1E1E1E"/>
+              <w:spacing w:line="330" w:lineRule="atLeast"/>
+              <w:rPr>
+                <w:rFonts w:ascii="Consolas" w:hAnsi="Consolas" w:cs="Consolas"/>
+                <w:color w:val="FFFFFF"/>
+                <w:sz w:val="21"/>
+                <w:szCs w:val="21"/>
+              </w:rPr>
+            </w:pPr>
+            <w:r>
+              <w:rPr>
+                <w:rFonts w:ascii="Consolas" w:hAnsi="Consolas" w:cs="Consolas"/>
+                <w:color w:val="FFFFFF"/>
+                <w:sz w:val="21"/>
+                <w:szCs w:val="21"/>
+              </w:rPr>
+              <w:t>addPower</w:t>
+            </w:r>
+            <w:r>
+              <w:rPr>
+                <w:rFonts w:ascii="Consolas" w:hAnsi="Consolas" w:cs="Consolas"/>
+                <w:color w:val="E85D7F"/>
+                <w:sz w:val="21"/>
+                <w:szCs w:val="21"/>
+              </w:rPr>
+              <w:t>(</w:t>
+            </w:r>
+            <w:r>
+              <w:rPr>
+                <w:rFonts w:ascii="Consolas" w:hAnsi="Consolas" w:cs="Consolas"/>
+                <w:color w:val="FFE083"/>
+                <w:sz w:val="21"/>
+                <w:szCs w:val="21"/>
+              </w:rPr>
+              <w:t>'a string'</w:t>
+            </w:r>
+            <w:r>
+              <w:rPr>
+                <w:rFonts w:ascii="Consolas" w:hAnsi="Consolas" w:cs="Consolas"/>
+                <w:color w:val="E85D7F"/>
+                <w:sz w:val="21"/>
+                <w:szCs w:val="21"/>
+              </w:rPr>
+              <w:t>,</w:t>
+            </w:r>
+            <w:r>
+              <w:rPr>
+                <w:rFonts w:ascii="Consolas" w:hAnsi="Consolas" w:cs="Consolas"/>
+                <w:color w:val="FFFFFF"/>
+                <w:sz w:val="21"/>
+                <w:szCs w:val="21"/>
+              </w:rPr>
+              <w:t xml:space="preserve"> </w:t>
+            </w:r>
+            <w:r>
+              <w:rPr>
+                <w:rFonts w:ascii="Consolas" w:hAnsi="Consolas" w:cs="Consolas"/>
+                <w:color w:val="E85D7F"/>
+                <w:sz w:val="21"/>
+                <w:szCs w:val="21"/>
+              </w:rPr>
+              <w:t>4,</w:t>
+            </w:r>
+            <w:r>
+              <w:rPr>
+                <w:rFonts w:ascii="Consolas" w:hAnsi="Consolas" w:cs="Consolas"/>
+                <w:color w:val="FFFFFF"/>
+                <w:sz w:val="21"/>
+                <w:szCs w:val="21"/>
+              </w:rPr>
+              <w:t xml:space="preserve"> </w:t>
+            </w:r>
+            <w:r>
+              <w:rPr>
+                <w:rFonts w:ascii="Consolas" w:hAnsi="Consolas" w:cs="Consolas"/>
+                <w:color w:val="E85D7F"/>
+                <w:sz w:val="21"/>
+                <w:szCs w:val="21"/>
+              </w:rPr>
+              <w:t>5,</w:t>
+            </w:r>
+            <w:r>
+              <w:rPr>
+                <w:rFonts w:ascii="Consolas" w:hAnsi="Consolas" w:cs="Consolas"/>
+                <w:color w:val="FFFFFF"/>
+                <w:sz w:val="21"/>
+                <w:szCs w:val="21"/>
+              </w:rPr>
+              <w:t xml:space="preserve"> </w:t>
+            </w:r>
+            <w:r>
+              <w:rPr>
+                <w:rFonts w:ascii="Consolas" w:hAnsi="Consolas" w:cs="Consolas"/>
+                <w:color w:val="E85D7F"/>
+                <w:sz w:val="21"/>
+                <w:szCs w:val="21"/>
+              </w:rPr>
+              <w:t>6);</w:t>
+            </w:r>
           </w:p>
           <w:p>
             <w:pPr>

</xml_diff>

<commit_message>
feat: Add progress #61 'Learn Typescript'
</commit_message>
<xml_diff>
--- a/learn-typescript/chapter_3/Chatper 3 - Complex Types.docx
+++ b/learn-typescript/chapter_3/Chatper 3 - Complex Types.docx
@@ -187,8 +187,19 @@
                 <w:sz w:val="21"/>
                 <w:szCs w:val="21"/>
               </w:rPr>
-              <w:t>let customersArray</w:t>
-            </w:r>
+              <w:t xml:space="preserve">let </w:t>
+            </w:r>
+            <w:proofErr w:type="spellStart"/>
+            <w:r>
+              <w:rPr>
+                <w:rFonts w:ascii="Consolas" w:hAnsi="Consolas" w:cs="Consolas"/>
+                <w:color w:val="B3CCFF"/>
+                <w:sz w:val="21"/>
+                <w:szCs w:val="21"/>
+              </w:rPr>
+              <w:t>customersArray</w:t>
+            </w:r>
+            <w:proofErr w:type="spellEnd"/>
             <w:r>
               <w:rPr>
                 <w:rFonts w:ascii="Consolas" w:hAnsi="Consolas" w:cs="Consolas"/>
@@ -205,7 +216,47 @@
                 <w:sz w:val="21"/>
                 <w:szCs w:val="21"/>
               </w:rPr>
-              <w:t>'Custy Stomer'</w:t>
+              <w:t>'</w:t>
+            </w:r>
+            <w:proofErr w:type="spellStart"/>
+            <w:r>
+              <w:rPr>
+                <w:rFonts w:ascii="Consolas" w:hAnsi="Consolas" w:cs="Consolas"/>
+                <w:color w:val="FFE083"/>
+                <w:sz w:val="21"/>
+                <w:szCs w:val="21"/>
+              </w:rPr>
+              <w:t>Custy</w:t>
+            </w:r>
+            <w:proofErr w:type="spellEnd"/>
+            <w:r>
+              <w:rPr>
+                <w:rFonts w:ascii="Consolas" w:hAnsi="Consolas" w:cs="Consolas"/>
+                <w:color w:val="FFE083"/>
+                <w:sz w:val="21"/>
+                <w:szCs w:val="21"/>
+              </w:rPr>
+              <w:t xml:space="preserve"> </w:t>
+            </w:r>
+            <w:proofErr w:type="spellStart"/>
+            <w:r>
+              <w:rPr>
+                <w:rFonts w:ascii="Consolas" w:hAnsi="Consolas" w:cs="Consolas"/>
+                <w:color w:val="FFE083"/>
+                <w:sz w:val="21"/>
+                <w:szCs w:val="21"/>
+              </w:rPr>
+              <w:t>Stomer</w:t>
+            </w:r>
+            <w:proofErr w:type="spellEnd"/>
+            <w:r>
+              <w:rPr>
+                <w:rFonts w:ascii="Consolas" w:hAnsi="Consolas" w:cs="Consolas"/>
+                <w:color w:val="FFE083"/>
+                <w:sz w:val="21"/>
+                <w:szCs w:val="21"/>
+              </w:rPr>
+              <w:t>'</w:t>
             </w:r>
             <w:r>
               <w:rPr>
@@ -223,7 +274,27 @@
                 <w:sz w:val="21"/>
                 <w:szCs w:val="21"/>
               </w:rPr>
-              <w:t>'C. Oostomar'</w:t>
+              <w:t xml:space="preserve">'C. </w:t>
+            </w:r>
+            <w:proofErr w:type="spellStart"/>
+            <w:r>
+              <w:rPr>
+                <w:rFonts w:ascii="Consolas" w:hAnsi="Consolas" w:cs="Consolas"/>
+                <w:color w:val="FFE083"/>
+                <w:sz w:val="21"/>
+                <w:szCs w:val="21"/>
+              </w:rPr>
+              <w:t>Oostomar</w:t>
+            </w:r>
+            <w:proofErr w:type="spellEnd"/>
+            <w:r>
+              <w:rPr>
+                <w:rFonts w:ascii="Consolas" w:hAnsi="Consolas" w:cs="Consolas"/>
+                <w:color w:val="FFE083"/>
+                <w:sz w:val="21"/>
+                <w:szCs w:val="21"/>
+              </w:rPr>
+              <w:t>'</w:t>
             </w:r>
             <w:r>
               <w:rPr>
@@ -277,7 +348,27 @@
                 <w:sz w:val="21"/>
                 <w:szCs w:val="21"/>
               </w:rPr>
-              <w:t>'Custo Mer'</w:t>
+              <w:t>'</w:t>
+            </w:r>
+            <w:proofErr w:type="spellStart"/>
+            <w:r>
+              <w:rPr>
+                <w:rFonts w:ascii="Consolas" w:hAnsi="Consolas" w:cs="Consolas"/>
+                <w:color w:val="FFE083"/>
+                <w:sz w:val="21"/>
+                <w:szCs w:val="21"/>
+              </w:rPr>
+              <w:t>Custo</w:t>
+            </w:r>
+            <w:proofErr w:type="spellEnd"/>
+            <w:r>
+              <w:rPr>
+                <w:rFonts w:ascii="Consolas" w:hAnsi="Consolas" w:cs="Consolas"/>
+                <w:color w:val="FFE083"/>
+                <w:sz w:val="21"/>
+                <w:szCs w:val="21"/>
+              </w:rPr>
+              <w:t xml:space="preserve"> Mer'</w:t>
             </w:r>
             <w:r>
               <w:rPr>
@@ -295,7 +386,47 @@
                 <w:sz w:val="21"/>
                 <w:szCs w:val="21"/>
               </w:rPr>
-              <w:t>'Custopher Ustomer'</w:t>
+              <w:t>'</w:t>
+            </w:r>
+            <w:proofErr w:type="spellStart"/>
+            <w:r>
+              <w:rPr>
+                <w:rFonts w:ascii="Consolas" w:hAnsi="Consolas" w:cs="Consolas"/>
+                <w:color w:val="FFE083"/>
+                <w:sz w:val="21"/>
+                <w:szCs w:val="21"/>
+              </w:rPr>
+              <w:t>Custopher</w:t>
+            </w:r>
+            <w:proofErr w:type="spellEnd"/>
+            <w:r>
+              <w:rPr>
+                <w:rFonts w:ascii="Consolas" w:hAnsi="Consolas" w:cs="Consolas"/>
+                <w:color w:val="FFE083"/>
+                <w:sz w:val="21"/>
+                <w:szCs w:val="21"/>
+              </w:rPr>
+              <w:t xml:space="preserve"> </w:t>
+            </w:r>
+            <w:proofErr w:type="spellStart"/>
+            <w:r>
+              <w:rPr>
+                <w:rFonts w:ascii="Consolas" w:hAnsi="Consolas" w:cs="Consolas"/>
+                <w:color w:val="FFE083"/>
+                <w:sz w:val="21"/>
+                <w:szCs w:val="21"/>
+              </w:rPr>
+              <w:t>Ustomer</w:t>
+            </w:r>
+            <w:proofErr w:type="spellEnd"/>
+            <w:r>
+              <w:rPr>
+                <w:rFonts w:ascii="Consolas" w:hAnsi="Consolas" w:cs="Consolas"/>
+                <w:color w:val="FFE083"/>
+                <w:sz w:val="21"/>
+                <w:szCs w:val="21"/>
+              </w:rPr>
+              <w:t>'</w:t>
             </w:r>
             <w:r>
               <w:rPr>
@@ -331,8 +462,49 @@
                 <w:sz w:val="21"/>
                 <w:szCs w:val="21"/>
               </w:rPr>
-              <w:t>'Kasti Yastimeur'</w:t>
-            </w:r>
+              <w:t>'</w:t>
+            </w:r>
+            <w:proofErr w:type="spellStart"/>
+            <w:r>
+              <w:rPr>
+                <w:rFonts w:ascii="Consolas" w:hAnsi="Consolas" w:cs="Consolas"/>
+                <w:color w:val="FFE083"/>
+                <w:sz w:val="21"/>
+                <w:szCs w:val="21"/>
+              </w:rPr>
+              <w:t>Kasti</w:t>
+            </w:r>
+            <w:proofErr w:type="spellEnd"/>
+            <w:r>
+              <w:rPr>
+                <w:rFonts w:ascii="Consolas" w:hAnsi="Consolas" w:cs="Consolas"/>
+                <w:color w:val="FFE083"/>
+                <w:sz w:val="21"/>
+                <w:szCs w:val="21"/>
+              </w:rPr>
+              <w:t xml:space="preserve"> </w:t>
+            </w:r>
+            <w:proofErr w:type="spellStart"/>
+            <w:r>
+              <w:rPr>
+                <w:rFonts w:ascii="Consolas" w:hAnsi="Consolas" w:cs="Consolas"/>
+                <w:color w:val="FFE083"/>
+                <w:sz w:val="21"/>
+                <w:szCs w:val="21"/>
+              </w:rPr>
+              <w:t>Yastimeur</w:t>
+            </w:r>
+            <w:proofErr w:type="spellEnd"/>
+            <w:r>
+              <w:rPr>
+                <w:rFonts w:ascii="Consolas" w:hAnsi="Consolas" w:cs="Consolas"/>
+                <w:color w:val="FFE083"/>
+                <w:sz w:val="21"/>
+                <w:szCs w:val="21"/>
+              </w:rPr>
+              <w:t>'</w:t>
+            </w:r>
+            <w:proofErr w:type="gramStart"/>
             <w:r>
               <w:rPr>
                 <w:rFonts w:ascii="Consolas" w:hAnsi="Consolas" w:cs="Consolas"/>
@@ -342,6 +514,7 @@
               </w:rPr>
               <w:t>];</w:t>
             </w:r>
+            <w:proofErr w:type="gramEnd"/>
           </w:p>
           <w:p>
             <w:pPr>
@@ -394,16 +567,38 @@
                 <w:sz w:val="21"/>
                 <w:szCs w:val="21"/>
               </w:rPr>
-              <w:t>function checkCustomersArray</w:t>
-            </w:r>
-            <w:r>
-              <w:rPr>
-                <w:rFonts w:ascii="Consolas" w:hAnsi="Consolas" w:cs="Consolas"/>
-                <w:color w:val="FFFFFF"/>
-                <w:sz w:val="21"/>
-                <w:szCs w:val="21"/>
-              </w:rPr>
-              <w:t>() {</w:t>
+              <w:t xml:space="preserve">function </w:t>
+            </w:r>
+            <w:proofErr w:type="spellStart"/>
+            <w:proofErr w:type="gramStart"/>
+            <w:r>
+              <w:rPr>
+                <w:rFonts w:ascii="Consolas" w:hAnsi="Consolas" w:cs="Consolas"/>
+                <w:color w:val="B3CCFF"/>
+                <w:sz w:val="21"/>
+                <w:szCs w:val="21"/>
+              </w:rPr>
+              <w:t>checkCustomersArray</w:t>
+            </w:r>
+            <w:proofErr w:type="spellEnd"/>
+            <w:r>
+              <w:rPr>
+                <w:rFonts w:ascii="Consolas" w:hAnsi="Consolas" w:cs="Consolas"/>
+                <w:color w:val="FFFFFF"/>
+                <w:sz w:val="21"/>
+                <w:szCs w:val="21"/>
+              </w:rPr>
+              <w:t>(</w:t>
+            </w:r>
+            <w:proofErr w:type="gramEnd"/>
+            <w:r>
+              <w:rPr>
+                <w:rFonts w:ascii="Consolas" w:hAnsi="Consolas" w:cs="Consolas"/>
+                <w:color w:val="FFFFFF"/>
+                <w:sz w:val="21"/>
+                <w:szCs w:val="21"/>
+              </w:rPr>
+              <w:t>) {</w:t>
             </w:r>
           </w:p>
           <w:p>
@@ -480,6 +675,7 @@
               </w:rPr>
               <w:t xml:space="preserve"> </w:t>
             </w:r>
+            <w:proofErr w:type="spellStart"/>
             <w:r>
               <w:rPr>
                 <w:rFonts w:ascii="Consolas" w:hAnsi="Consolas" w:cs="Consolas"/>
@@ -489,6 +685,7 @@
               </w:rPr>
               <w:t>customersArray</w:t>
             </w:r>
+            <w:proofErr w:type="spellEnd"/>
             <w:r>
               <w:rPr>
                 <w:rFonts w:ascii="Consolas" w:hAnsi="Consolas" w:cs="Consolas"/>
@@ -537,6 +734,7 @@
               </w:rPr>
               <w:t xml:space="preserve"> (</w:t>
             </w:r>
+            <w:proofErr w:type="spellStart"/>
             <w:r>
               <w:rPr>
                 <w:rFonts w:ascii="Consolas" w:hAnsi="Consolas" w:cs="Consolas"/>
@@ -546,15 +744,17 @@
               </w:rPr>
               <w:t>typeof</w:t>
             </w:r>
-            <w:r>
-              <w:rPr>
-                <w:rFonts w:ascii="Consolas" w:hAnsi="Consolas" w:cs="Consolas"/>
-                <w:color w:val="FFFFFF"/>
-                <w:sz w:val="21"/>
-                <w:szCs w:val="21"/>
-              </w:rPr>
-              <w:t xml:space="preserve"> </w:t>
-            </w:r>
+            <w:proofErr w:type="spellEnd"/>
+            <w:r>
+              <w:rPr>
+                <w:rFonts w:ascii="Consolas" w:hAnsi="Consolas" w:cs="Consolas"/>
+                <w:color w:val="FFFFFF"/>
+                <w:sz w:val="21"/>
+                <w:szCs w:val="21"/>
+              </w:rPr>
+              <w:t xml:space="preserve"> </w:t>
+            </w:r>
+            <w:proofErr w:type="gramStart"/>
             <w:r>
               <w:rPr>
                 <w:rFonts w:ascii="Consolas" w:hAnsi="Consolas" w:cs="Consolas"/>
@@ -571,7 +771,17 @@
                 <w:sz w:val="21"/>
                 <w:szCs w:val="21"/>
               </w:rPr>
-              <w:t xml:space="preserve"> != </w:t>
+              <w:t xml:space="preserve"> !</w:t>
+            </w:r>
+            <w:proofErr w:type="gramEnd"/>
+            <w:r>
+              <w:rPr>
+                <w:rFonts w:ascii="Consolas" w:hAnsi="Consolas" w:cs="Consolas"/>
+                <w:color w:val="FFFFFF"/>
+                <w:sz w:val="21"/>
+                <w:szCs w:val="21"/>
+              </w:rPr>
+              <w:t xml:space="preserve">= </w:t>
             </w:r>
             <w:r>
               <w:rPr>
@@ -612,6 +822,7 @@
               </w:rPr>
               <w:t xml:space="preserve">      </w:t>
             </w:r>
+            <w:proofErr w:type="gramStart"/>
             <w:r>
               <w:rPr>
                 <w:rFonts w:ascii="Consolas" w:hAnsi="Consolas" w:cs="Consolas"/>
@@ -648,6 +859,7 @@
               </w:rPr>
               <w:t>(</w:t>
             </w:r>
+            <w:proofErr w:type="gramEnd"/>
             <w:r>
               <w:rPr>
                 <w:rFonts w:ascii="Consolas" w:hAnsi="Consolas" w:cs="Consolas"/>
@@ -796,8 +1008,19 @@
                 <w:sz w:val="21"/>
                 <w:szCs w:val="21"/>
               </w:rPr>
-              <w:t>function stringPush</w:t>
-            </w:r>
+              <w:t xml:space="preserve">function </w:t>
+            </w:r>
+            <w:proofErr w:type="spellStart"/>
+            <w:r>
+              <w:rPr>
+                <w:rFonts w:ascii="Consolas" w:hAnsi="Consolas" w:cs="Consolas"/>
+                <w:color w:val="B3CCFF"/>
+                <w:sz w:val="21"/>
+                <w:szCs w:val="21"/>
+              </w:rPr>
+              <w:t>stringPush</w:t>
+            </w:r>
+            <w:proofErr w:type="spellEnd"/>
             <w:r>
               <w:rPr>
                 <w:rFonts w:ascii="Consolas" w:hAnsi="Consolas" w:cs="Consolas"/>
@@ -807,6 +1030,7 @@
               </w:rPr>
               <w:t>(</w:t>
             </w:r>
+            <w:proofErr w:type="spellStart"/>
             <w:r>
               <w:rPr>
                 <w:rFonts w:ascii="Consolas" w:hAnsi="Consolas" w:cs="Consolas"/>
@@ -816,6 +1040,7 @@
               </w:rPr>
               <w:t>val</w:t>
             </w:r>
+            <w:proofErr w:type="spellEnd"/>
             <w:r>
               <w:rPr>
                 <w:rFonts w:ascii="Consolas" w:hAnsi="Consolas" w:cs="Consolas"/>
@@ -864,6 +1089,7 @@
               </w:rPr>
               <w:t xml:space="preserve"> (</w:t>
             </w:r>
+            <w:proofErr w:type="spellStart"/>
             <w:r>
               <w:rPr>
                 <w:rFonts w:ascii="Consolas" w:hAnsi="Consolas" w:cs="Consolas"/>
@@ -873,15 +1099,18 @@
               </w:rPr>
               <w:t>typeof</w:t>
             </w:r>
-            <w:r>
-              <w:rPr>
-                <w:rFonts w:ascii="Consolas" w:hAnsi="Consolas" w:cs="Consolas"/>
-                <w:color w:val="FFFFFF"/>
-                <w:sz w:val="21"/>
-                <w:szCs w:val="21"/>
-              </w:rPr>
-              <w:t xml:space="preserve"> </w:t>
-            </w:r>
+            <w:proofErr w:type="spellEnd"/>
+            <w:r>
+              <w:rPr>
+                <w:rFonts w:ascii="Consolas" w:hAnsi="Consolas" w:cs="Consolas"/>
+                <w:color w:val="FFFFFF"/>
+                <w:sz w:val="21"/>
+                <w:szCs w:val="21"/>
+              </w:rPr>
+              <w:t xml:space="preserve"> </w:t>
+            </w:r>
+            <w:proofErr w:type="spellStart"/>
+            <w:proofErr w:type="gramStart"/>
             <w:r>
               <w:rPr>
                 <w:rFonts w:ascii="Consolas" w:hAnsi="Consolas" w:cs="Consolas"/>
@@ -891,14 +1120,25 @@
               </w:rPr>
               <w:t>val</w:t>
             </w:r>
-            <w:r>
-              <w:rPr>
-                <w:rFonts w:ascii="Consolas" w:hAnsi="Consolas" w:cs="Consolas"/>
-                <w:color w:val="FFFFFF"/>
-                <w:sz w:val="21"/>
-                <w:szCs w:val="21"/>
-              </w:rPr>
-              <w:t xml:space="preserve"> != </w:t>
+            <w:proofErr w:type="spellEnd"/>
+            <w:r>
+              <w:rPr>
+                <w:rFonts w:ascii="Consolas" w:hAnsi="Consolas" w:cs="Consolas"/>
+                <w:color w:val="FFFFFF"/>
+                <w:sz w:val="21"/>
+                <w:szCs w:val="21"/>
+              </w:rPr>
+              <w:t xml:space="preserve"> !</w:t>
+            </w:r>
+            <w:proofErr w:type="gramEnd"/>
+            <w:r>
+              <w:rPr>
+                <w:rFonts w:ascii="Consolas" w:hAnsi="Consolas" w:cs="Consolas"/>
+                <w:color w:val="FFFFFF"/>
+                <w:sz w:val="21"/>
+                <w:szCs w:val="21"/>
+              </w:rPr>
+              <w:t xml:space="preserve">= </w:t>
             </w:r>
             <w:r>
               <w:rPr>
@@ -939,6 +1179,7 @@
               </w:rPr>
               <w:t xml:space="preserve">    </w:t>
             </w:r>
+            <w:proofErr w:type="gramStart"/>
             <w:r>
               <w:rPr>
                 <w:rFonts w:ascii="Consolas" w:hAnsi="Consolas" w:cs="Consolas"/>
@@ -957,6 +1198,7 @@
               </w:rPr>
               <w:t>;</w:t>
             </w:r>
+            <w:proofErr w:type="gramEnd"/>
           </w:p>
           <w:p>
             <w:pPr>
@@ -1011,6 +1253,7 @@
               </w:rPr>
               <w:t xml:space="preserve">  </w:t>
             </w:r>
+            <w:proofErr w:type="spellStart"/>
             <w:r>
               <w:rPr>
                 <w:rFonts w:ascii="Consolas" w:hAnsi="Consolas" w:cs="Consolas"/>
@@ -1038,6 +1281,7 @@
               </w:rPr>
               <w:t>push</w:t>
             </w:r>
+            <w:proofErr w:type="spellEnd"/>
             <w:r>
               <w:rPr>
                 <w:rFonts w:ascii="Consolas" w:hAnsi="Consolas" w:cs="Consolas"/>
@@ -1047,6 +1291,7 @@
               </w:rPr>
               <w:t>(</w:t>
             </w:r>
+            <w:proofErr w:type="spellStart"/>
             <w:r>
               <w:rPr>
                 <w:rFonts w:ascii="Consolas" w:hAnsi="Consolas" w:cs="Consolas"/>
@@ -1056,6 +1301,8 @@
               </w:rPr>
               <w:t>val</w:t>
             </w:r>
+            <w:proofErr w:type="spellEnd"/>
+            <w:proofErr w:type="gramStart"/>
             <w:r>
               <w:rPr>
                 <w:rFonts w:ascii="Consolas" w:hAnsi="Consolas" w:cs="Consolas"/>
@@ -1065,6 +1312,7 @@
               </w:rPr>
               <w:t>);</w:t>
             </w:r>
+            <w:proofErr w:type="gramEnd"/>
           </w:p>
           <w:p>
             <w:pPr>
@@ -1176,12 +1424,21 @@
         </w:rPr>
         <w:t>T</w:t>
       </w:r>
+      <w:proofErr w:type="spellStart"/>
       <w:r>
         <w:rPr>
           <w:rFonts w:ascii="AppleSystemUIFont" w:hAnsi="AppleSystemUIFont" w:cs="AppleSystemUIFont"/>
           <w:lang w:val="en-US"/>
         </w:rPr>
-        <w:t>hrow errors when elements of the wrong type are added</w:t>
+        <w:t>hrow</w:t>
+      </w:r>
+      <w:proofErr w:type="spellEnd"/>
+      <w:r>
+        <w:rPr>
+          <w:rFonts w:ascii="AppleSystemUIFont" w:hAnsi="AppleSystemUIFont" w:cs="AppleSystemUIFont"/>
+          <w:lang w:val="en-US"/>
+        </w:rPr>
+        <w:t xml:space="preserve"> errors when elements of the wrong type are added</w:t>
       </w:r>
     </w:p>
     <w:p/>
@@ -1246,6 +1503,7 @@
               </w:rPr>
               <w:t xml:space="preserve"> </w:t>
             </w:r>
+            <w:proofErr w:type="gramStart"/>
             <w:r>
               <w:rPr>
                 <w:rFonts w:ascii="Consolas" w:hAnsi="Consolas" w:cs="Consolas"/>
@@ -1262,7 +1520,17 @@
                 <w:sz w:val="21"/>
                 <w:szCs w:val="21"/>
               </w:rPr>
-              <w:t>[]</w:t>
+              <w:t>[</w:t>
+            </w:r>
+            <w:proofErr w:type="gramEnd"/>
+            <w:r>
+              <w:rPr>
+                <w:rFonts w:ascii="Consolas" w:hAnsi="Consolas" w:cs="Consolas"/>
+                <w:color w:val="E85D7F"/>
+                <w:sz w:val="21"/>
+                <w:szCs w:val="21"/>
+              </w:rPr>
+              <w:t>]</w:t>
             </w:r>
             <w:r>
               <w:rPr>
@@ -1417,6 +1685,7 @@
               </w:rPr>
               <w:t xml:space="preserve"> </w:t>
             </w:r>
+            <w:proofErr w:type="gramStart"/>
             <w:r>
               <w:rPr>
                 <w:rFonts w:ascii="Consolas" w:hAnsi="Consolas" w:cs="Consolas"/>
@@ -1433,7 +1702,17 @@
                 <w:sz w:val="21"/>
                 <w:szCs w:val="21"/>
               </w:rPr>
-              <w:t>[]</w:t>
+              <w:t>[</w:t>
+            </w:r>
+            <w:proofErr w:type="gramEnd"/>
+            <w:r>
+              <w:rPr>
+                <w:rFonts w:ascii="Consolas" w:hAnsi="Consolas" w:cs="Consolas"/>
+                <w:color w:val="E85D7F"/>
+                <w:sz w:val="21"/>
+                <w:szCs w:val="21"/>
+              </w:rPr>
+              <w:t>]</w:t>
             </w:r>
             <w:r>
               <w:rPr>
@@ -1501,6 +1780,8 @@
                 <w:szCs w:val="21"/>
               </w:rPr>
             </w:pPr>
+            <w:proofErr w:type="spellStart"/>
+            <w:proofErr w:type="gramStart"/>
             <w:r>
               <w:rPr>
                 <w:rFonts w:ascii="Consolas" w:hAnsi="Consolas" w:cs="Consolas"/>
@@ -1528,6 +1809,8 @@
               </w:rPr>
               <w:t>push</w:t>
             </w:r>
+            <w:proofErr w:type="spellEnd"/>
+            <w:proofErr w:type="gramEnd"/>
             <w:r>
               <w:rPr>
                 <w:rFonts w:ascii="Consolas" w:hAnsi="Consolas" w:cs="Consolas"/>
@@ -1823,8 +2106,19 @@
                 <w:sz w:val="21"/>
                 <w:szCs w:val="21"/>
               </w:rPr>
-              <w:t xml:space="preserve"> bestNumbers</w:t>
-            </w:r>
+              <w:t xml:space="preserve"> </w:t>
+            </w:r>
+            <w:proofErr w:type="spellStart"/>
+            <w:r>
+              <w:rPr>
+                <w:rFonts w:ascii="Consolas" w:hAnsi="Consolas" w:cs="Consolas"/>
+                <w:color w:val="FFFFFF"/>
+                <w:sz w:val="21"/>
+                <w:szCs w:val="21"/>
+              </w:rPr>
+              <w:t>bestNumbers</w:t>
+            </w:r>
+            <w:proofErr w:type="spellEnd"/>
             <w:r>
               <w:rPr>
                 <w:rFonts w:ascii="Consolas" w:hAnsi="Consolas" w:cs="Consolas"/>
@@ -1843,6 +2137,7 @@
               </w:rPr>
               <w:t xml:space="preserve"> </w:t>
             </w:r>
+            <w:proofErr w:type="gramStart"/>
             <w:r>
               <w:rPr>
                 <w:rFonts w:ascii="Consolas" w:hAnsi="Consolas" w:cs="Consolas"/>
@@ -1859,7 +2154,17 @@
                 <w:sz w:val="21"/>
                 <w:szCs w:val="21"/>
               </w:rPr>
-              <w:t>[]</w:t>
+              <w:t>[</w:t>
+            </w:r>
+            <w:proofErr w:type="gramEnd"/>
+            <w:r>
+              <w:rPr>
+                <w:rFonts w:ascii="Consolas" w:hAnsi="Consolas" w:cs="Consolas"/>
+                <w:color w:val="E85D7F"/>
+                <w:sz w:val="21"/>
+                <w:szCs w:val="21"/>
+              </w:rPr>
+              <w:t>]</w:t>
             </w:r>
             <w:r>
               <w:rPr>
@@ -1925,8 +2230,19 @@
                 <w:sz w:val="21"/>
                 <w:szCs w:val="21"/>
               </w:rPr>
-              <w:t xml:space="preserve"> bestLunches</w:t>
-            </w:r>
+              <w:t xml:space="preserve"> </w:t>
+            </w:r>
+            <w:proofErr w:type="spellStart"/>
+            <w:r>
+              <w:rPr>
+                <w:rFonts w:ascii="Consolas" w:hAnsi="Consolas" w:cs="Consolas"/>
+                <w:color w:val="FFFFFF"/>
+                <w:sz w:val="21"/>
+                <w:szCs w:val="21"/>
+              </w:rPr>
+              <w:t>bestLunches</w:t>
+            </w:r>
+            <w:proofErr w:type="spellEnd"/>
             <w:r>
               <w:rPr>
                 <w:rFonts w:ascii="Consolas" w:hAnsi="Consolas" w:cs="Consolas"/>
@@ -1945,6 +2261,7 @@
               </w:rPr>
               <w:t xml:space="preserve"> </w:t>
             </w:r>
+            <w:proofErr w:type="gramStart"/>
             <w:r>
               <w:rPr>
                 <w:rFonts w:ascii="Consolas" w:hAnsi="Consolas" w:cs="Consolas"/>
@@ -1961,7 +2278,17 @@
                 <w:sz w:val="21"/>
                 <w:szCs w:val="21"/>
               </w:rPr>
-              <w:t>[]</w:t>
+              <w:t>[</w:t>
+            </w:r>
+            <w:proofErr w:type="gramEnd"/>
+            <w:r>
+              <w:rPr>
+                <w:rFonts w:ascii="Consolas" w:hAnsi="Consolas" w:cs="Consolas"/>
+                <w:color w:val="E85D7F"/>
+                <w:sz w:val="21"/>
+                <w:szCs w:val="21"/>
+              </w:rPr>
+              <w:t>]</w:t>
             </w:r>
             <w:r>
               <w:rPr>
@@ -2072,8 +2399,19 @@
                 <w:sz w:val="21"/>
                 <w:szCs w:val="21"/>
               </w:rPr>
-              <w:t xml:space="preserve"> bestBreakfasts</w:t>
-            </w:r>
+              <w:t xml:space="preserve"> </w:t>
+            </w:r>
+            <w:proofErr w:type="spellStart"/>
+            <w:r>
+              <w:rPr>
+                <w:rFonts w:ascii="Consolas" w:hAnsi="Consolas" w:cs="Consolas"/>
+                <w:color w:val="FFFFFF"/>
+                <w:sz w:val="21"/>
+                <w:szCs w:val="21"/>
+              </w:rPr>
+              <w:t>bestBreakfasts</w:t>
+            </w:r>
+            <w:proofErr w:type="spellEnd"/>
             <w:r>
               <w:rPr>
                 <w:rFonts w:ascii="Consolas" w:hAnsi="Consolas" w:cs="Consolas"/>
@@ -2092,6 +2430,7 @@
               </w:rPr>
               <w:t xml:space="preserve"> </w:t>
             </w:r>
+            <w:proofErr w:type="gramStart"/>
             <w:r>
               <w:rPr>
                 <w:rFonts w:ascii="Consolas" w:hAnsi="Consolas" w:cs="Consolas"/>
@@ -2108,7 +2447,17 @@
                 <w:sz w:val="21"/>
                 <w:szCs w:val="21"/>
               </w:rPr>
-              <w:t>[]</w:t>
+              <w:t>[</w:t>
+            </w:r>
+            <w:proofErr w:type="gramEnd"/>
+            <w:r>
+              <w:rPr>
+                <w:rFonts w:ascii="Consolas" w:hAnsi="Consolas" w:cs="Consolas"/>
+                <w:color w:val="E85D7F"/>
+                <w:sz w:val="21"/>
+                <w:szCs w:val="21"/>
+              </w:rPr>
+              <w:t>]</w:t>
             </w:r>
             <w:r>
               <w:rPr>
@@ -2207,7 +2556,67 @@
                 <w:sz w:val="21"/>
                 <w:szCs w:val="21"/>
               </w:rPr>
-              <w:t>'tamago kake gohan'</w:t>
+              <w:t>'</w:t>
+            </w:r>
+            <w:proofErr w:type="spellStart"/>
+            <w:r>
+              <w:rPr>
+                <w:rFonts w:ascii="Consolas" w:hAnsi="Consolas" w:cs="Consolas"/>
+                <w:color w:val="FFE083"/>
+                <w:sz w:val="21"/>
+                <w:szCs w:val="21"/>
+              </w:rPr>
+              <w:t>tamago</w:t>
+            </w:r>
+            <w:proofErr w:type="spellEnd"/>
+            <w:r>
+              <w:rPr>
+                <w:rFonts w:ascii="Consolas" w:hAnsi="Consolas" w:cs="Consolas"/>
+                <w:color w:val="FFE083"/>
+                <w:sz w:val="21"/>
+                <w:szCs w:val="21"/>
+              </w:rPr>
+              <w:t xml:space="preserve"> </w:t>
+            </w:r>
+            <w:proofErr w:type="spellStart"/>
+            <w:r>
+              <w:rPr>
+                <w:rFonts w:ascii="Consolas" w:hAnsi="Consolas" w:cs="Consolas"/>
+                <w:color w:val="FFE083"/>
+                <w:sz w:val="21"/>
+                <w:szCs w:val="21"/>
+              </w:rPr>
+              <w:t>kake</w:t>
+            </w:r>
+            <w:proofErr w:type="spellEnd"/>
+            <w:r>
+              <w:rPr>
+                <w:rFonts w:ascii="Consolas" w:hAnsi="Consolas" w:cs="Consolas"/>
+                <w:color w:val="FFE083"/>
+                <w:sz w:val="21"/>
+                <w:szCs w:val="21"/>
+              </w:rPr>
+              <w:t xml:space="preserve"> </w:t>
+            </w:r>
+            <w:proofErr w:type="spellStart"/>
+            <w:r>
+              <w:rPr>
+                <w:rFonts w:ascii="Consolas" w:hAnsi="Consolas" w:cs="Consolas"/>
+                <w:color w:val="FFE083"/>
+                <w:sz w:val="21"/>
+                <w:szCs w:val="21"/>
+              </w:rPr>
+              <w:t>gohan</w:t>
+            </w:r>
+            <w:proofErr w:type="spellEnd"/>
+            <w:r>
+              <w:rPr>
+                <w:rFonts w:ascii="Consolas" w:hAnsi="Consolas" w:cs="Consolas"/>
+                <w:color w:val="FFE083"/>
+                <w:sz w:val="21"/>
+                <w:szCs w:val="21"/>
+              </w:rPr>
+              <w:t>'</w:t>
             </w:r>
             <w:r>
               <w:rPr>
@@ -2273,8 +2682,19 @@
                 <w:sz w:val="21"/>
                 <w:szCs w:val="21"/>
               </w:rPr>
-              <w:t xml:space="preserve"> bestBooleans</w:t>
-            </w:r>
+              <w:t xml:space="preserve"> </w:t>
+            </w:r>
+            <w:proofErr w:type="spellStart"/>
+            <w:r>
+              <w:rPr>
+                <w:rFonts w:ascii="Consolas" w:hAnsi="Consolas" w:cs="Consolas"/>
+                <w:color w:val="FFFFFF"/>
+                <w:sz w:val="21"/>
+                <w:szCs w:val="21"/>
+              </w:rPr>
+              <w:t>bestBooleans</w:t>
+            </w:r>
+            <w:proofErr w:type="spellEnd"/>
             <w:r>
               <w:rPr>
                 <w:rFonts w:ascii="Consolas" w:hAnsi="Consolas" w:cs="Consolas"/>
@@ -2293,6 +2713,8 @@
               </w:rPr>
               <w:t xml:space="preserve"> </w:t>
             </w:r>
+            <w:proofErr w:type="spellStart"/>
+            <w:proofErr w:type="gramStart"/>
             <w:r>
               <w:rPr>
                 <w:rFonts w:ascii="Consolas" w:hAnsi="Consolas" w:cs="Consolas"/>
@@ -2302,14 +2724,25 @@
               </w:rPr>
               <w:t>boolean</w:t>
             </w:r>
-            <w:r>
-              <w:rPr>
-                <w:rFonts w:ascii="Consolas" w:hAnsi="Consolas" w:cs="Consolas"/>
-                <w:color w:val="E85D7F"/>
-                <w:sz w:val="21"/>
-                <w:szCs w:val="21"/>
-              </w:rPr>
-              <w:t>[]</w:t>
+            <w:proofErr w:type="spellEnd"/>
+            <w:r>
+              <w:rPr>
+                <w:rFonts w:ascii="Consolas" w:hAnsi="Consolas" w:cs="Consolas"/>
+                <w:color w:val="E85D7F"/>
+                <w:sz w:val="21"/>
+                <w:szCs w:val="21"/>
+              </w:rPr>
+              <w:t>[</w:t>
+            </w:r>
+            <w:proofErr w:type="gramEnd"/>
+            <w:r>
+              <w:rPr>
+                <w:rFonts w:ascii="Consolas" w:hAnsi="Consolas" w:cs="Consolas"/>
+                <w:color w:val="E85D7F"/>
+                <w:sz w:val="21"/>
+                <w:szCs w:val="21"/>
+              </w:rPr>
+              <w:t>]</w:t>
             </w:r>
             <w:r>
               <w:rPr>
@@ -2454,7 +2887,23 @@
           <w:rFonts w:ascii="AppleSystemUIFont" w:hAnsi="AppleSystemUIFont" w:cs="AppleSystemUIFont"/>
           <w:lang w:val="en-US"/>
         </w:rPr>
-        <w:t>Done using [][]</w:t>
+        <w:t xml:space="preserve">Done using </w:t>
+      </w:r>
+      <w:proofErr w:type="gramStart"/>
+      <w:r>
+        <w:rPr>
+          <w:rFonts w:ascii="AppleSystemUIFont" w:hAnsi="AppleSystemUIFont" w:cs="AppleSystemUIFont"/>
+          <w:lang w:val="en-US"/>
+        </w:rPr>
+        <w:t>[][</w:t>
+      </w:r>
+      <w:proofErr w:type="gramEnd"/>
+      <w:r>
+        <w:rPr>
+          <w:rFonts w:ascii="AppleSystemUIFont" w:hAnsi="AppleSystemUIFont" w:cs="AppleSystemUIFont"/>
+          <w:lang w:val="en-US"/>
+        </w:rPr>
+        <w:t>]</w:t>
       </w:r>
     </w:p>
     <w:tbl>
@@ -2498,8 +2947,19 @@
                 <w:sz w:val="21"/>
                 <w:szCs w:val="21"/>
               </w:rPr>
-              <w:t xml:space="preserve"> arr</w:t>
-            </w:r>
+              <w:t xml:space="preserve"> </w:t>
+            </w:r>
+            <w:proofErr w:type="spellStart"/>
+            <w:r>
+              <w:rPr>
+                <w:rFonts w:ascii="Consolas" w:hAnsi="Consolas" w:cs="Consolas"/>
+                <w:color w:val="FFFFFF"/>
+                <w:sz w:val="21"/>
+                <w:szCs w:val="21"/>
+              </w:rPr>
+              <w:t>arr</w:t>
+            </w:r>
+            <w:proofErr w:type="spellEnd"/>
             <w:r>
               <w:rPr>
                 <w:rFonts w:ascii="Consolas" w:hAnsi="Consolas" w:cs="Consolas"/>
@@ -2518,6 +2978,7 @@
               </w:rPr>
               <w:t xml:space="preserve"> </w:t>
             </w:r>
+            <w:proofErr w:type="gramStart"/>
             <w:r>
               <w:rPr>
                 <w:rFonts w:ascii="Consolas" w:hAnsi="Consolas" w:cs="Consolas"/>
@@ -2534,7 +2995,17 @@
                 <w:sz w:val="21"/>
                 <w:szCs w:val="21"/>
               </w:rPr>
-              <w:t>[][]</w:t>
+              <w:t>[</w:t>
+            </w:r>
+            <w:proofErr w:type="gramEnd"/>
+            <w:r>
+              <w:rPr>
+                <w:rFonts w:ascii="Consolas" w:hAnsi="Consolas" w:cs="Consolas"/>
+                <w:color w:val="E85D7F"/>
+                <w:sz w:val="21"/>
+                <w:szCs w:val="21"/>
+              </w:rPr>
+              <w:t>][]</w:t>
             </w:r>
             <w:r>
               <w:rPr>
@@ -2773,8 +3244,19 @@
                 <w:sz w:val="21"/>
                 <w:szCs w:val="21"/>
               </w:rPr>
-              <w:t xml:space="preserve"> bestNumbers</w:t>
-            </w:r>
+              <w:t xml:space="preserve"> </w:t>
+            </w:r>
+            <w:proofErr w:type="spellStart"/>
+            <w:r>
+              <w:rPr>
+                <w:rFonts w:ascii="Consolas" w:hAnsi="Consolas" w:cs="Consolas"/>
+                <w:color w:val="FFFFFF"/>
+                <w:sz w:val="21"/>
+                <w:szCs w:val="21"/>
+              </w:rPr>
+              <w:t>bestNumbers</w:t>
+            </w:r>
+            <w:proofErr w:type="spellEnd"/>
             <w:r>
               <w:rPr>
                 <w:rFonts w:ascii="Consolas" w:hAnsi="Consolas" w:cs="Consolas"/>
@@ -2793,6 +3275,7 @@
               </w:rPr>
               <w:t xml:space="preserve"> </w:t>
             </w:r>
+            <w:proofErr w:type="gramStart"/>
             <w:r>
               <w:rPr>
                 <w:rFonts w:ascii="Consolas" w:hAnsi="Consolas" w:cs="Consolas"/>
@@ -2809,7 +3292,17 @@
                 <w:sz w:val="21"/>
                 <w:szCs w:val="21"/>
               </w:rPr>
-              <w:t>[]</w:t>
+              <w:t>[</w:t>
+            </w:r>
+            <w:proofErr w:type="gramEnd"/>
+            <w:r>
+              <w:rPr>
+                <w:rFonts w:ascii="Consolas" w:hAnsi="Consolas" w:cs="Consolas"/>
+                <w:color w:val="E85D7F"/>
+                <w:sz w:val="21"/>
+                <w:szCs w:val="21"/>
+              </w:rPr>
+              <w:t>]</w:t>
             </w:r>
             <w:r>
               <w:rPr>
@@ -2875,8 +3368,19 @@
                 <w:sz w:val="21"/>
                 <w:szCs w:val="21"/>
               </w:rPr>
-              <w:t xml:space="preserve"> bestLunches</w:t>
-            </w:r>
+              <w:t xml:space="preserve"> </w:t>
+            </w:r>
+            <w:proofErr w:type="spellStart"/>
+            <w:r>
+              <w:rPr>
+                <w:rFonts w:ascii="Consolas" w:hAnsi="Consolas" w:cs="Consolas"/>
+                <w:color w:val="FFFFFF"/>
+                <w:sz w:val="21"/>
+                <w:szCs w:val="21"/>
+              </w:rPr>
+              <w:t>bestLunches</w:t>
+            </w:r>
+            <w:proofErr w:type="spellEnd"/>
             <w:r>
               <w:rPr>
                 <w:rFonts w:ascii="Consolas" w:hAnsi="Consolas" w:cs="Consolas"/>
@@ -2895,6 +3399,7 @@
               </w:rPr>
               <w:t xml:space="preserve"> </w:t>
             </w:r>
+            <w:proofErr w:type="gramStart"/>
             <w:r>
               <w:rPr>
                 <w:rFonts w:ascii="Consolas" w:hAnsi="Consolas" w:cs="Consolas"/>
@@ -2911,7 +3416,17 @@
                 <w:sz w:val="21"/>
                 <w:szCs w:val="21"/>
               </w:rPr>
-              <w:t>[]</w:t>
+              <w:t>[</w:t>
+            </w:r>
+            <w:proofErr w:type="gramEnd"/>
+            <w:r>
+              <w:rPr>
+                <w:rFonts w:ascii="Consolas" w:hAnsi="Consolas" w:cs="Consolas"/>
+                <w:color w:val="E85D7F"/>
+                <w:sz w:val="21"/>
+                <w:szCs w:val="21"/>
+              </w:rPr>
+              <w:t>]</w:t>
             </w:r>
             <w:r>
               <w:rPr>
@@ -3022,8 +3537,19 @@
                 <w:sz w:val="21"/>
                 <w:szCs w:val="21"/>
               </w:rPr>
-              <w:t xml:space="preserve"> bestBreakfasts</w:t>
-            </w:r>
+              <w:t xml:space="preserve"> </w:t>
+            </w:r>
+            <w:proofErr w:type="spellStart"/>
+            <w:r>
+              <w:rPr>
+                <w:rFonts w:ascii="Consolas" w:hAnsi="Consolas" w:cs="Consolas"/>
+                <w:color w:val="FFFFFF"/>
+                <w:sz w:val="21"/>
+                <w:szCs w:val="21"/>
+              </w:rPr>
+              <w:t>bestBreakfasts</w:t>
+            </w:r>
+            <w:proofErr w:type="spellEnd"/>
             <w:r>
               <w:rPr>
                 <w:rFonts w:ascii="Consolas" w:hAnsi="Consolas" w:cs="Consolas"/>
@@ -3042,6 +3568,7 @@
               </w:rPr>
               <w:t xml:space="preserve"> </w:t>
             </w:r>
+            <w:proofErr w:type="gramStart"/>
             <w:r>
               <w:rPr>
                 <w:rFonts w:ascii="Consolas" w:hAnsi="Consolas" w:cs="Consolas"/>
@@ -3058,26 +3585,36 @@
                 <w:sz w:val="21"/>
                 <w:szCs w:val="21"/>
               </w:rPr>
-              <w:t>[]=</w:t>
-            </w:r>
-            <w:r>
-              <w:rPr>
-                <w:rFonts w:ascii="Consolas" w:hAnsi="Consolas" w:cs="Consolas"/>
-                <w:color w:val="FFFFFF"/>
-                <w:sz w:val="21"/>
-                <w:szCs w:val="21"/>
-              </w:rPr>
-              <w:t xml:space="preserve"> </w:t>
-            </w:r>
-            <w:r>
-              <w:rPr>
-                <w:rFonts w:ascii="Consolas" w:hAnsi="Consolas" w:cs="Consolas"/>
-                <w:color w:val="E85D7F"/>
-                <w:sz w:val="21"/>
-                <w:szCs w:val="21"/>
-              </w:rPr>
               <w:t>[</w:t>
             </w:r>
+            <w:proofErr w:type="gramEnd"/>
+            <w:r>
+              <w:rPr>
+                <w:rFonts w:ascii="Consolas" w:hAnsi="Consolas" w:cs="Consolas"/>
+                <w:color w:val="E85D7F"/>
+                <w:sz w:val="21"/>
+                <w:szCs w:val="21"/>
+              </w:rPr>
+              <w:t>]=</w:t>
+            </w:r>
+            <w:r>
+              <w:rPr>
+                <w:rFonts w:ascii="Consolas" w:hAnsi="Consolas" w:cs="Consolas"/>
+                <w:color w:val="FFFFFF"/>
+                <w:sz w:val="21"/>
+                <w:szCs w:val="21"/>
+              </w:rPr>
+              <w:t xml:space="preserve"> </w:t>
+            </w:r>
+            <w:r>
+              <w:rPr>
+                <w:rFonts w:ascii="Consolas" w:hAnsi="Consolas" w:cs="Consolas"/>
+                <w:color w:val="E85D7F"/>
+                <w:sz w:val="21"/>
+                <w:szCs w:val="21"/>
+              </w:rPr>
+              <w:t>[</w:t>
+            </w:r>
             <w:r>
               <w:rPr>
                 <w:rFonts w:ascii="Consolas" w:hAnsi="Consolas" w:cs="Consolas"/>
@@ -3139,7 +3676,67 @@
                 <w:sz w:val="21"/>
                 <w:szCs w:val="21"/>
               </w:rPr>
-              <w:t>'tamago kake gohan'</w:t>
+              <w:t>'</w:t>
+            </w:r>
+            <w:proofErr w:type="spellStart"/>
+            <w:r>
+              <w:rPr>
+                <w:rFonts w:ascii="Consolas" w:hAnsi="Consolas" w:cs="Consolas"/>
+                <w:color w:val="FFE083"/>
+                <w:sz w:val="21"/>
+                <w:szCs w:val="21"/>
+              </w:rPr>
+              <w:t>tamago</w:t>
+            </w:r>
+            <w:proofErr w:type="spellEnd"/>
+            <w:r>
+              <w:rPr>
+                <w:rFonts w:ascii="Consolas" w:hAnsi="Consolas" w:cs="Consolas"/>
+                <w:color w:val="FFE083"/>
+                <w:sz w:val="21"/>
+                <w:szCs w:val="21"/>
+              </w:rPr>
+              <w:t xml:space="preserve"> </w:t>
+            </w:r>
+            <w:proofErr w:type="spellStart"/>
+            <w:r>
+              <w:rPr>
+                <w:rFonts w:ascii="Consolas" w:hAnsi="Consolas" w:cs="Consolas"/>
+                <w:color w:val="FFE083"/>
+                <w:sz w:val="21"/>
+                <w:szCs w:val="21"/>
+              </w:rPr>
+              <w:t>kake</w:t>
+            </w:r>
+            <w:proofErr w:type="spellEnd"/>
+            <w:r>
+              <w:rPr>
+                <w:rFonts w:ascii="Consolas" w:hAnsi="Consolas" w:cs="Consolas"/>
+                <w:color w:val="FFE083"/>
+                <w:sz w:val="21"/>
+                <w:szCs w:val="21"/>
+              </w:rPr>
+              <w:t xml:space="preserve"> </w:t>
+            </w:r>
+            <w:proofErr w:type="spellStart"/>
+            <w:r>
+              <w:rPr>
+                <w:rFonts w:ascii="Consolas" w:hAnsi="Consolas" w:cs="Consolas"/>
+                <w:color w:val="FFE083"/>
+                <w:sz w:val="21"/>
+                <w:szCs w:val="21"/>
+              </w:rPr>
+              <w:t>gohan</w:t>
+            </w:r>
+            <w:proofErr w:type="spellEnd"/>
+            <w:r>
+              <w:rPr>
+                <w:rFonts w:ascii="Consolas" w:hAnsi="Consolas" w:cs="Consolas"/>
+                <w:color w:val="FFE083"/>
+                <w:sz w:val="21"/>
+                <w:szCs w:val="21"/>
+              </w:rPr>
+              <w:t>'</w:t>
             </w:r>
             <w:r>
               <w:rPr>
@@ -3205,8 +3802,19 @@
                 <w:sz w:val="21"/>
                 <w:szCs w:val="21"/>
               </w:rPr>
-              <w:t xml:space="preserve"> bestBooleans</w:t>
-            </w:r>
+              <w:t xml:space="preserve"> </w:t>
+            </w:r>
+            <w:proofErr w:type="spellStart"/>
+            <w:r>
+              <w:rPr>
+                <w:rFonts w:ascii="Consolas" w:hAnsi="Consolas" w:cs="Consolas"/>
+                <w:color w:val="FFFFFF"/>
+                <w:sz w:val="21"/>
+                <w:szCs w:val="21"/>
+              </w:rPr>
+              <w:t>bestBooleans</w:t>
+            </w:r>
+            <w:proofErr w:type="spellEnd"/>
             <w:r>
               <w:rPr>
                 <w:rFonts w:ascii="Consolas" w:hAnsi="Consolas" w:cs="Consolas"/>
@@ -3225,6 +3833,8 @@
               </w:rPr>
               <w:t xml:space="preserve"> </w:t>
             </w:r>
+            <w:proofErr w:type="spellStart"/>
+            <w:proofErr w:type="gramStart"/>
             <w:r>
               <w:rPr>
                 <w:rFonts w:ascii="Consolas" w:hAnsi="Consolas" w:cs="Consolas"/>
@@ -3234,14 +3844,25 @@
               </w:rPr>
               <w:t>boolean</w:t>
             </w:r>
-            <w:r>
-              <w:rPr>
-                <w:rFonts w:ascii="Consolas" w:hAnsi="Consolas" w:cs="Consolas"/>
-                <w:color w:val="E85D7F"/>
-                <w:sz w:val="21"/>
-                <w:szCs w:val="21"/>
-              </w:rPr>
-              <w:t>[]</w:t>
+            <w:proofErr w:type="spellEnd"/>
+            <w:r>
+              <w:rPr>
+                <w:rFonts w:ascii="Consolas" w:hAnsi="Consolas" w:cs="Consolas"/>
+                <w:color w:val="E85D7F"/>
+                <w:sz w:val="21"/>
+                <w:szCs w:val="21"/>
+              </w:rPr>
+              <w:t>[</w:t>
+            </w:r>
+            <w:proofErr w:type="gramEnd"/>
+            <w:r>
+              <w:rPr>
+                <w:rFonts w:ascii="Consolas" w:hAnsi="Consolas" w:cs="Consolas"/>
+                <w:color w:val="E85D7F"/>
+                <w:sz w:val="21"/>
+                <w:szCs w:val="21"/>
+              </w:rPr>
+              <w:t>]</w:t>
             </w:r>
             <w:r>
               <w:rPr>
@@ -3386,8 +4007,19 @@
                 <w:sz w:val="21"/>
                 <w:szCs w:val="21"/>
               </w:rPr>
-              <w:t xml:space="preserve"> bestMealPlan</w:t>
-            </w:r>
+              <w:t xml:space="preserve"> </w:t>
+            </w:r>
+            <w:proofErr w:type="spellStart"/>
+            <w:r>
+              <w:rPr>
+                <w:rFonts w:ascii="Consolas" w:hAnsi="Consolas" w:cs="Consolas"/>
+                <w:color w:val="FFFFFF"/>
+                <w:sz w:val="21"/>
+                <w:szCs w:val="21"/>
+              </w:rPr>
+              <w:t>bestMealPlan</w:t>
+            </w:r>
+            <w:proofErr w:type="spellEnd"/>
             <w:r>
               <w:rPr>
                 <w:rFonts w:ascii="Consolas" w:hAnsi="Consolas" w:cs="Consolas"/>
@@ -3406,6 +4038,7 @@
               </w:rPr>
               <w:t xml:space="preserve"> </w:t>
             </w:r>
+            <w:proofErr w:type="gramStart"/>
             <w:r>
               <w:rPr>
                 <w:rFonts w:ascii="Consolas" w:hAnsi="Consolas" w:cs="Consolas"/>
@@ -3422,7 +4055,17 @@
                 <w:sz w:val="21"/>
                 <w:szCs w:val="21"/>
               </w:rPr>
-              <w:t>[][]</w:t>
+              <w:t>[</w:t>
+            </w:r>
+            <w:proofErr w:type="gramEnd"/>
+            <w:r>
+              <w:rPr>
+                <w:rFonts w:ascii="Consolas" w:hAnsi="Consolas" w:cs="Consolas"/>
+                <w:color w:val="E85D7F"/>
+                <w:sz w:val="21"/>
+                <w:szCs w:val="21"/>
+              </w:rPr>
+              <w:t>][]</w:t>
             </w:r>
             <w:r>
               <w:rPr>
@@ -3460,6 +4103,7 @@
               </w:rPr>
               <w:t>[</w:t>
             </w:r>
+            <w:proofErr w:type="spellStart"/>
             <w:r>
               <w:rPr>
                 <w:rFonts w:ascii="Consolas" w:hAnsi="Consolas" w:cs="Consolas"/>
@@ -3469,6 +4113,7 @@
               </w:rPr>
               <w:t>bestLunches</w:t>
             </w:r>
+            <w:proofErr w:type="spellEnd"/>
             <w:r>
               <w:rPr>
                 <w:rFonts w:ascii="Consolas" w:hAnsi="Consolas" w:cs="Consolas"/>
@@ -3485,8 +4130,19 @@
                 <w:sz w:val="21"/>
                 <w:szCs w:val="21"/>
               </w:rPr>
-              <w:t xml:space="preserve"> bestBreakfasts</w:t>
-            </w:r>
+              <w:t xml:space="preserve"> </w:t>
+            </w:r>
+            <w:proofErr w:type="spellStart"/>
+            <w:r>
+              <w:rPr>
+                <w:rFonts w:ascii="Consolas" w:hAnsi="Consolas" w:cs="Consolas"/>
+                <w:color w:val="FFFFFF"/>
+                <w:sz w:val="21"/>
+                <w:szCs w:val="21"/>
+              </w:rPr>
+              <w:t>bestBreakfasts</w:t>
+            </w:r>
+            <w:proofErr w:type="spellEnd"/>
             <w:r>
               <w:rPr>
                 <w:rFonts w:ascii="Consolas" w:hAnsi="Consolas" w:cs="Consolas"/>
@@ -3587,8 +4243,19 @@
                 <w:sz w:val="21"/>
                 <w:szCs w:val="21"/>
               </w:rPr>
-              <w:t xml:space="preserve"> bestBooleansTwice</w:t>
-            </w:r>
+              <w:t xml:space="preserve"> </w:t>
+            </w:r>
+            <w:proofErr w:type="spellStart"/>
+            <w:r>
+              <w:rPr>
+                <w:rFonts w:ascii="Consolas" w:hAnsi="Consolas" w:cs="Consolas"/>
+                <w:color w:val="FFFFFF"/>
+                <w:sz w:val="21"/>
+                <w:szCs w:val="21"/>
+              </w:rPr>
+              <w:t>bestBooleansTwice</w:t>
+            </w:r>
+            <w:proofErr w:type="spellEnd"/>
             <w:r>
               <w:rPr>
                 <w:rFonts w:ascii="Consolas" w:hAnsi="Consolas" w:cs="Consolas"/>
@@ -3607,6 +4274,8 @@
               </w:rPr>
               <w:t xml:space="preserve"> </w:t>
             </w:r>
+            <w:proofErr w:type="spellStart"/>
+            <w:proofErr w:type="gramStart"/>
             <w:r>
               <w:rPr>
                 <w:rFonts w:ascii="Consolas" w:hAnsi="Consolas" w:cs="Consolas"/>
@@ -3616,14 +4285,25 @@
               </w:rPr>
               <w:t>boolean</w:t>
             </w:r>
-            <w:r>
-              <w:rPr>
-                <w:rFonts w:ascii="Consolas" w:hAnsi="Consolas" w:cs="Consolas"/>
-                <w:color w:val="E85D7F"/>
-                <w:sz w:val="21"/>
-                <w:szCs w:val="21"/>
-              </w:rPr>
-              <w:t>[][]</w:t>
+            <w:proofErr w:type="spellEnd"/>
+            <w:r>
+              <w:rPr>
+                <w:rFonts w:ascii="Consolas" w:hAnsi="Consolas" w:cs="Consolas"/>
+                <w:color w:val="E85D7F"/>
+                <w:sz w:val="21"/>
+                <w:szCs w:val="21"/>
+              </w:rPr>
+              <w:t>[</w:t>
+            </w:r>
+            <w:proofErr w:type="gramEnd"/>
+            <w:r>
+              <w:rPr>
+                <w:rFonts w:ascii="Consolas" w:hAnsi="Consolas" w:cs="Consolas"/>
+                <w:color w:val="E85D7F"/>
+                <w:sz w:val="21"/>
+                <w:szCs w:val="21"/>
+              </w:rPr>
+              <w:t>][]</w:t>
             </w:r>
             <w:r>
               <w:rPr>
@@ -3661,6 +4341,7 @@
               </w:rPr>
               <w:t>[</w:t>
             </w:r>
+            <w:proofErr w:type="spellStart"/>
             <w:r>
               <w:rPr>
                 <w:rFonts w:ascii="Consolas" w:hAnsi="Consolas" w:cs="Consolas"/>
@@ -3670,6 +4351,7 @@
               </w:rPr>
               <w:t>bestBooleans</w:t>
             </w:r>
+            <w:proofErr w:type="spellEnd"/>
             <w:r>
               <w:rPr>
                 <w:rFonts w:ascii="Consolas" w:hAnsi="Consolas" w:cs="Consolas"/>
@@ -3686,8 +4368,19 @@
                 <w:sz w:val="21"/>
                 <w:szCs w:val="21"/>
               </w:rPr>
-              <w:t xml:space="preserve"> bestBooleans</w:t>
-            </w:r>
+              <w:t xml:space="preserve"> </w:t>
+            </w:r>
+            <w:proofErr w:type="spellStart"/>
+            <w:r>
+              <w:rPr>
+                <w:rFonts w:ascii="Consolas" w:hAnsi="Consolas" w:cs="Consolas"/>
+                <w:color w:val="FFFFFF"/>
+                <w:sz w:val="21"/>
+                <w:szCs w:val="21"/>
+              </w:rPr>
+              <w:t>bestBooleans</w:t>
+            </w:r>
+            <w:proofErr w:type="spellEnd"/>
             <w:r>
               <w:rPr>
                 <w:rFonts w:ascii="Consolas" w:hAnsi="Consolas" w:cs="Consolas"/>
@@ -3725,8 +4418,19 @@
                 <w:sz w:val="21"/>
                 <w:szCs w:val="21"/>
               </w:rPr>
-              <w:t xml:space="preserve"> numbersMulti</w:t>
-            </w:r>
+              <w:t xml:space="preserve"> </w:t>
+            </w:r>
+            <w:proofErr w:type="spellStart"/>
+            <w:r>
+              <w:rPr>
+                <w:rFonts w:ascii="Consolas" w:hAnsi="Consolas" w:cs="Consolas"/>
+                <w:color w:val="FFFFFF"/>
+                <w:sz w:val="21"/>
+                <w:szCs w:val="21"/>
+              </w:rPr>
+              <w:t>numbersMulti</w:t>
+            </w:r>
+            <w:proofErr w:type="spellEnd"/>
             <w:r>
               <w:rPr>
                 <w:rFonts w:ascii="Consolas" w:hAnsi="Consolas" w:cs="Consolas"/>
@@ -3745,6 +4449,7 @@
               </w:rPr>
               <w:t xml:space="preserve"> </w:t>
             </w:r>
+            <w:proofErr w:type="gramStart"/>
             <w:r>
               <w:rPr>
                 <w:rFonts w:ascii="Consolas" w:hAnsi="Consolas" w:cs="Consolas"/>
@@ -3761,7 +4466,17 @@
                 <w:sz w:val="21"/>
                 <w:szCs w:val="21"/>
               </w:rPr>
-              <w:t>[][][]</w:t>
+              <w:t>[</w:t>
+            </w:r>
+            <w:proofErr w:type="gramEnd"/>
+            <w:r>
+              <w:rPr>
+                <w:rFonts w:ascii="Consolas" w:hAnsi="Consolas" w:cs="Consolas"/>
+                <w:color w:val="E85D7F"/>
+                <w:sz w:val="21"/>
+                <w:szCs w:val="21"/>
+              </w:rPr>
+              <w:t>][][]</w:t>
             </w:r>
             <w:r>
               <w:rPr>
@@ -3835,6 +4550,7 @@
               </w:rPr>
               <w:t>[[7],</w:t>
             </w:r>
+            <w:proofErr w:type="spellStart"/>
             <w:r>
               <w:rPr>
                 <w:rFonts w:ascii="Consolas" w:hAnsi="Consolas" w:cs="Consolas"/>
@@ -3844,6 +4560,7 @@
               </w:rPr>
               <w:t>bestNumbers</w:t>
             </w:r>
+            <w:proofErr w:type="spellEnd"/>
             <w:r>
               <w:rPr>
                 <w:rFonts w:ascii="Consolas" w:hAnsi="Consolas" w:cs="Consolas"/>
@@ -3962,11 +4679,19 @@
           <w:szCs w:val="28"/>
         </w:rPr>
       </w:pPr>
+      <w:proofErr w:type="gramStart"/>
       <w:r>
         <w:rPr>
           <w:color w:val="000000" w:themeColor="text1"/>
         </w:rPr>
-        <w:t>Has .length properties</w:t>
+        <w:t>Has .length</w:t>
+      </w:r>
+      <w:proofErr w:type="gramEnd"/>
+      <w:r>
+        <w:rPr>
+          <w:color w:val="000000" w:themeColor="text1"/>
+        </w:rPr>
+        <w:t xml:space="preserve"> properties</w:t>
       </w:r>
     </w:p>
     <w:p>
@@ -3986,8 +4711,16 @@
         <w:rPr>
           <w:color w:val="000000" w:themeColor="text1"/>
         </w:rPr>
-        <w:t>Can access element using [index]</w:t>
+        <w:t>Can access element using [</w:t>
       </w:r>
+      <w:proofErr w:type="gramStart"/>
+      <w:r>
+        <w:rPr>
+          <w:color w:val="000000" w:themeColor="text1"/>
+        </w:rPr>
+        <w:t>index]</w:t>
+      </w:r>
+      <w:proofErr w:type="gramEnd"/>
     </w:p>
     <w:p>
       <w:pPr>
@@ -4205,6 +4938,7 @@
               </w:rPr>
               <w:t>'bye'</w:t>
             </w:r>
+            <w:proofErr w:type="gramStart"/>
             <w:r>
               <w:rPr>
                 <w:rFonts w:ascii="Consolas" w:hAnsi="Consolas" w:cs="Consolas"/>
@@ -4214,6 +4948,7 @@
               </w:rPr>
               <w:t>];</w:t>
             </w:r>
+            <w:proofErr w:type="gramEnd"/>
           </w:p>
           <w:p>
             <w:pPr>
@@ -4242,8 +4977,19 @@
                 <w:sz w:val="21"/>
                 <w:szCs w:val="21"/>
               </w:rPr>
-              <w:t xml:space="preserve"> arr</w:t>
-            </w:r>
+              <w:t xml:space="preserve"> </w:t>
+            </w:r>
+            <w:proofErr w:type="spellStart"/>
+            <w:r>
+              <w:rPr>
+                <w:rFonts w:ascii="Consolas" w:hAnsi="Consolas" w:cs="Consolas"/>
+                <w:color w:val="FFFFFF"/>
+                <w:sz w:val="21"/>
+                <w:szCs w:val="21"/>
+              </w:rPr>
+              <w:t>arr</w:t>
+            </w:r>
+            <w:proofErr w:type="spellEnd"/>
             <w:r>
               <w:rPr>
                 <w:rFonts w:ascii="Consolas" w:hAnsi="Consolas" w:cs="Consolas"/>
@@ -4262,6 +5008,7 @@
               </w:rPr>
               <w:t xml:space="preserve"> </w:t>
             </w:r>
+            <w:proofErr w:type="gramStart"/>
             <w:r>
               <w:rPr>
                 <w:rFonts w:ascii="Consolas" w:hAnsi="Consolas" w:cs="Consolas"/>
@@ -4278,7 +5025,17 @@
                 <w:sz w:val="21"/>
                 <w:szCs w:val="21"/>
               </w:rPr>
-              <w:t>[]</w:t>
+              <w:t>[</w:t>
+            </w:r>
+            <w:proofErr w:type="gramEnd"/>
+            <w:r>
+              <w:rPr>
+                <w:rFonts w:ascii="Consolas" w:hAnsi="Consolas" w:cs="Consolas"/>
+                <w:color w:val="E85D7F"/>
+                <w:sz w:val="21"/>
+                <w:szCs w:val="21"/>
+              </w:rPr>
+              <w:t>]</w:t>
             </w:r>
             <w:r>
               <w:rPr>
@@ -4323,7 +5080,17 @@
                 <w:sz w:val="21"/>
                 <w:szCs w:val="21"/>
               </w:rPr>
-              <w:t>'there'</w:t>
+              <w:t>'</w:t>
+            </w:r>
+            <w:proofErr w:type="spellStart"/>
+            <w:r>
+              <w:rPr>
+                <w:rFonts w:ascii="Consolas" w:hAnsi="Consolas" w:cs="Consolas"/>
+                <w:color w:val="FFE083"/>
+                <w:sz w:val="21"/>
+                <w:szCs w:val="21"/>
+              </w:rPr>
+              <w:t>there'</w:t>
             </w:r>
             <w:r>
               <w:rPr>
@@ -4341,7 +5108,17 @@
                 <w:sz w:val="21"/>
                 <w:szCs w:val="21"/>
               </w:rPr>
-              <w:t>'there'</w:t>
+              <w:t>'there</w:t>
+            </w:r>
+            <w:proofErr w:type="spellEnd"/>
+            <w:r>
+              <w:rPr>
+                <w:rFonts w:ascii="Consolas" w:hAnsi="Consolas" w:cs="Consolas"/>
+                <w:color w:val="FFE083"/>
+                <w:sz w:val="21"/>
+                <w:szCs w:val="21"/>
+              </w:rPr>
+              <w:t>'</w:t>
             </w:r>
             <w:r>
               <w:rPr>
@@ -4500,8 +5277,19 @@
                 <w:sz w:val="21"/>
                 <w:szCs w:val="21"/>
               </w:rPr>
-              <w:t xml:space="preserve"> arr</w:t>
-            </w:r>
+              <w:t xml:space="preserve"> </w:t>
+            </w:r>
+            <w:proofErr w:type="spellStart"/>
+            <w:r>
+              <w:rPr>
+                <w:rFonts w:ascii="Consolas" w:hAnsi="Consolas" w:cs="Consolas"/>
+                <w:color w:val="FFFFFF"/>
+                <w:sz w:val="21"/>
+                <w:szCs w:val="21"/>
+              </w:rPr>
+              <w:t>arr</w:t>
+            </w:r>
+            <w:proofErr w:type="spellEnd"/>
             <w:r>
               <w:rPr>
                 <w:rFonts w:ascii="Consolas" w:hAnsi="Consolas" w:cs="Consolas"/>
@@ -4610,8 +5398,19 @@
                 <w:sz w:val="21"/>
                 <w:szCs w:val="21"/>
               </w:rPr>
-              <w:t xml:space="preserve"> numbersTuple</w:t>
-            </w:r>
+              <w:t xml:space="preserve"> </w:t>
+            </w:r>
+            <w:proofErr w:type="spellStart"/>
+            <w:r>
+              <w:rPr>
+                <w:rFonts w:ascii="Consolas" w:hAnsi="Consolas" w:cs="Consolas"/>
+                <w:color w:val="FFFFFF"/>
+                <w:sz w:val="21"/>
+                <w:szCs w:val="21"/>
+              </w:rPr>
+              <w:t>numbersTuple</w:t>
+            </w:r>
+            <w:proofErr w:type="spellEnd"/>
             <w:r>
               <w:rPr>
                 <w:rFonts w:ascii="Consolas" w:hAnsi="Consolas" w:cs="Consolas"/>
@@ -4763,7 +5562,27 @@
                 <w:sz w:val="21"/>
                 <w:szCs w:val="21"/>
               </w:rPr>
-              <w:t>// Type Error! numbersTuple should only have three elements.</w:t>
+              <w:t xml:space="preserve">// Type Error! </w:t>
+            </w:r>
+            <w:proofErr w:type="spellStart"/>
+            <w:r>
+              <w:rPr>
+                <w:rFonts w:ascii="Consolas" w:hAnsi="Consolas" w:cs="Consolas"/>
+                <w:color w:val="939598"/>
+                <w:sz w:val="21"/>
+                <w:szCs w:val="21"/>
+              </w:rPr>
+              <w:t>numbersTuple</w:t>
+            </w:r>
+            <w:proofErr w:type="spellEnd"/>
+            <w:r>
+              <w:rPr>
+                <w:rFonts w:ascii="Consolas" w:hAnsi="Consolas" w:cs="Consolas"/>
+                <w:color w:val="939598"/>
+                <w:sz w:val="21"/>
+                <w:szCs w:val="21"/>
+              </w:rPr>
+              <w:t xml:space="preserve"> should only have three elements.</w:t>
             </w:r>
           </w:p>
           <w:p>
@@ -4793,8 +5612,19 @@
                 <w:sz w:val="21"/>
                 <w:szCs w:val="21"/>
               </w:rPr>
-              <w:t xml:space="preserve"> mixedTuple</w:t>
-            </w:r>
+              <w:t xml:space="preserve"> </w:t>
+            </w:r>
+            <w:proofErr w:type="spellStart"/>
+            <w:r>
+              <w:rPr>
+                <w:rFonts w:ascii="Consolas" w:hAnsi="Consolas" w:cs="Consolas"/>
+                <w:color w:val="FFFFFF"/>
+                <w:sz w:val="21"/>
+                <w:szCs w:val="21"/>
+              </w:rPr>
+              <w:t>mixedTuple</w:t>
+            </w:r>
+            <w:proofErr w:type="spellEnd"/>
             <w:r>
               <w:rPr>
                 <w:rFonts w:ascii="Consolas" w:hAnsi="Consolas" w:cs="Consolas"/>
@@ -4876,6 +5706,7 @@
               </w:rPr>
               <w:t xml:space="preserve"> </w:t>
             </w:r>
+            <w:proofErr w:type="spellStart"/>
             <w:r>
               <w:rPr>
                 <w:rFonts w:ascii="Consolas" w:hAnsi="Consolas" w:cs="Consolas"/>
@@ -4885,6 +5716,7 @@
               </w:rPr>
               <w:t>boolean</w:t>
             </w:r>
+            <w:proofErr w:type="spellEnd"/>
             <w:r>
               <w:rPr>
                 <w:rFonts w:ascii="Consolas" w:hAnsi="Consolas" w:cs="Consolas"/>
@@ -5009,7 +5841,27 @@
                 <w:sz w:val="21"/>
                 <w:szCs w:val="21"/>
               </w:rPr>
-              <w:t xml:space="preserve">// Type Error! The first elements should be a number, the second a string, and the third a boolean. </w:t>
+              <w:t xml:space="preserve">// Type Error! The first elements should be a number, the second a string, and the third a </w:t>
+            </w:r>
+            <w:proofErr w:type="spellStart"/>
+            <w:r>
+              <w:rPr>
+                <w:rFonts w:ascii="Consolas" w:hAnsi="Consolas" w:cs="Consolas"/>
+                <w:color w:val="939598"/>
+                <w:sz w:val="21"/>
+                <w:szCs w:val="21"/>
+              </w:rPr>
+              <w:t>boolean</w:t>
+            </w:r>
+            <w:proofErr w:type="spellEnd"/>
+            <w:r>
+              <w:rPr>
+                <w:rFonts w:ascii="Consolas" w:hAnsi="Consolas" w:cs="Consolas"/>
+                <w:color w:val="939598"/>
+                <w:sz w:val="21"/>
+                <w:szCs w:val="21"/>
+              </w:rPr>
+              <w:t xml:space="preserve">. </w:t>
             </w:r>
           </w:p>
           <w:p>
@@ -5041,12 +5893,14 @@
           <w:rFonts w:ascii="Calibri" w:hAnsi="Calibri"/>
         </w:rPr>
       </w:pPr>
+      <w:proofErr w:type="spellStart"/>
       <w:r>
         <w:rPr>
           <w:rFonts w:ascii="Calibri" w:hAnsi="Calibri"/>
         </w:rPr>
         <w:t>Exericse</w:t>
       </w:r>
+      <w:proofErr w:type="spellEnd"/>
     </w:p>
     <w:p/>
     <w:tbl>
@@ -5090,8 +5944,20 @@
                 <w:sz w:val="21"/>
                 <w:szCs w:val="21"/>
               </w:rPr>
-              <w:t xml:space="preserve"> favoriteCoordinates</w:t>
-            </w:r>
+              <w:t xml:space="preserve"> </w:t>
+            </w:r>
+            <w:proofErr w:type="spellStart"/>
+            <w:proofErr w:type="gramStart"/>
+            <w:r>
+              <w:rPr>
+                <w:rFonts w:ascii="Consolas" w:hAnsi="Consolas" w:cs="Consolas"/>
+                <w:color w:val="FFFFFF"/>
+                <w:sz w:val="21"/>
+                <w:szCs w:val="21"/>
+              </w:rPr>
+              <w:t>favoriteCoordinates</w:t>
+            </w:r>
+            <w:proofErr w:type="spellEnd"/>
             <w:r>
               <w:rPr>
                 <w:rFonts w:ascii="Consolas" w:hAnsi="Consolas" w:cs="Consolas"/>
@@ -5101,6 +5967,7 @@
               </w:rPr>
               <w:t>:[</w:t>
             </w:r>
+            <w:proofErr w:type="gramEnd"/>
           </w:p>
           <w:p>
             <w:pPr>
@@ -5314,6 +6181,7 @@
               </w:rPr>
               <w:t>number</w:t>
             </w:r>
+            <w:proofErr w:type="gramStart"/>
             <w:r>
               <w:rPr>
                 <w:rFonts w:ascii="Consolas" w:hAnsi="Consolas" w:cs="Consolas"/>
@@ -5323,6 +6191,7 @@
               </w:rPr>
               <w:t>];</w:t>
             </w:r>
+            <w:proofErr w:type="gramEnd"/>
           </w:p>
           <w:p>
             <w:pPr>
@@ -5377,14 +6246,25 @@
                 <w:szCs w:val="21"/>
               </w:rPr>
             </w:pPr>
-            <w:r>
-              <w:rPr>
-                <w:rFonts w:ascii="Consolas" w:hAnsi="Consolas" w:cs="Consolas"/>
-                <w:color w:val="FFFFFF"/>
-                <w:sz w:val="21"/>
-                <w:szCs w:val="21"/>
-              </w:rPr>
-              <w:t xml:space="preserve">favoriteCoordinates </w:t>
+            <w:proofErr w:type="spellStart"/>
+            <w:r>
+              <w:rPr>
+                <w:rFonts w:ascii="Consolas" w:hAnsi="Consolas" w:cs="Consolas"/>
+                <w:color w:val="FFFFFF"/>
+                <w:sz w:val="21"/>
+                <w:szCs w:val="21"/>
+              </w:rPr>
+              <w:t>favoriteCoordinates</w:t>
+            </w:r>
+            <w:proofErr w:type="spellEnd"/>
+            <w:r>
+              <w:rPr>
+                <w:rFonts w:ascii="Consolas" w:hAnsi="Consolas" w:cs="Consolas"/>
+                <w:color w:val="FFFFFF"/>
+                <w:sz w:val="21"/>
+                <w:szCs w:val="21"/>
+              </w:rPr>
+              <w:t xml:space="preserve"> </w:t>
             </w:r>
             <w:r>
               <w:rPr>
@@ -5537,8 +6417,19 @@
                 <w:sz w:val="21"/>
                 <w:szCs w:val="21"/>
               </w:rPr>
-              <w:t>-100];</w:t>
-            </w:r>
+              <w:t>-100</w:t>
+            </w:r>
+            <w:proofErr w:type="gramStart"/>
+            <w:r>
+              <w:rPr>
+                <w:rFonts w:ascii="Consolas" w:hAnsi="Consolas" w:cs="Consolas"/>
+                <w:color w:val="E85D7F"/>
+                <w:sz w:val="21"/>
+                <w:szCs w:val="21"/>
+              </w:rPr>
+              <w:t>];</w:t>
+            </w:r>
+            <w:proofErr w:type="gramEnd"/>
           </w:p>
           <w:p>
             <w:pPr>
@@ -5551,6 +6442,8 @@
                 <w:szCs w:val="21"/>
               </w:rPr>
             </w:pPr>
+            <w:proofErr w:type="spellStart"/>
+            <w:proofErr w:type="gramStart"/>
             <w:r>
               <w:rPr>
                 <w:rFonts w:ascii="Consolas" w:hAnsi="Consolas" w:cs="Consolas"/>
@@ -5561,14 +6454,25 @@
               <w:lastRenderedPageBreak/>
               <w:t>favoriteCoordinates</w:t>
             </w:r>
-            <w:r>
-              <w:rPr>
-                <w:rFonts w:ascii="Consolas" w:hAnsi="Consolas" w:cs="Consolas"/>
-                <w:color w:val="E85D7F"/>
-                <w:sz w:val="21"/>
-                <w:szCs w:val="21"/>
-              </w:rPr>
-              <w:t>[6]</w:t>
+            <w:proofErr w:type="spellEnd"/>
+            <w:r>
+              <w:rPr>
+                <w:rFonts w:ascii="Consolas" w:hAnsi="Consolas" w:cs="Consolas"/>
+                <w:color w:val="E85D7F"/>
+                <w:sz w:val="21"/>
+                <w:szCs w:val="21"/>
+              </w:rPr>
+              <w:t>[</w:t>
+            </w:r>
+            <w:proofErr w:type="gramEnd"/>
+            <w:r>
+              <w:rPr>
+                <w:rFonts w:ascii="Consolas" w:hAnsi="Consolas" w:cs="Consolas"/>
+                <w:color w:val="E85D7F"/>
+                <w:sz w:val="21"/>
+                <w:szCs w:val="21"/>
+              </w:rPr>
+              <w:t>6]</w:t>
             </w:r>
             <w:r>
               <w:rPr>
@@ -5673,7 +6577,21 @@
         <w:rPr>
           <w:color w:val="000000" w:themeColor="text1"/>
         </w:rPr>
-        <w:t>Typescript infers to type[] before tuple</w:t>
+        <w:t xml:space="preserve">Typescript infers to </w:t>
+      </w:r>
+      <w:proofErr w:type="gramStart"/>
+      <w:r>
+        <w:rPr>
+          <w:color w:val="000000" w:themeColor="text1"/>
+        </w:rPr>
+        <w:t>type[</w:t>
+      </w:r>
+      <w:proofErr w:type="gramEnd"/>
+      <w:r>
+        <w:rPr>
+          <w:color w:val="000000" w:themeColor="text1"/>
+        </w:rPr>
+        <w:t>] before tuple</w:t>
       </w:r>
     </w:p>
     <w:p>
@@ -5760,8 +6678,21 @@
                 <w:szCs w:val="21"/>
                 <w:shd w:val="clear" w:color="auto" w:fill="211E2F"/>
               </w:rPr>
-              <w:t xml:space="preserve"> examAnswers</w:t>
-            </w:r>
+              <w:t xml:space="preserve"> </w:t>
+            </w:r>
+            <w:proofErr w:type="spellStart"/>
+            <w:r>
+              <w:rPr>
+                <w:rStyle w:val="mtk1"/>
+                <w:rFonts w:ascii="Monaco" w:hAnsi="Monaco"/>
+                <w:color w:val="FFFFFF"/>
+                <w:sz w:val="21"/>
+                <w:szCs w:val="21"/>
+                <w:shd w:val="clear" w:color="auto" w:fill="211E2F"/>
+              </w:rPr>
+              <w:t>examAnswers</w:t>
+            </w:r>
+            <w:proofErr w:type="spellEnd"/>
             <w:r>
               <w:rPr>
                 <w:rStyle w:val="mtk4"/>
@@ -5872,6 +6803,7 @@
               </w:rPr>
               <w:t>false</w:t>
             </w:r>
+            <w:proofErr w:type="gramStart"/>
             <w:r>
               <w:rPr>
                 <w:rStyle w:val="mtk4"/>
@@ -5883,6 +6815,7 @@
               </w:rPr>
               <w:t>];</w:t>
             </w:r>
+            <w:proofErr w:type="gramEnd"/>
           </w:p>
           <w:p>
             <w:pPr>
@@ -5890,6 +6823,8 @@
                 <w:rFonts w:hint="eastAsia"/>
               </w:rPr>
             </w:pPr>
+            <w:proofErr w:type="spellStart"/>
+            <w:proofErr w:type="gramStart"/>
             <w:r>
               <w:rPr>
                 <w:rStyle w:val="mtk1"/>
@@ -5901,6 +6836,7 @@
               </w:rPr>
               <w:t>examAnswers</w:t>
             </w:r>
+            <w:proofErr w:type="spellEnd"/>
             <w:r>
               <w:rPr>
                 <w:rStyle w:val="mtk4"/>
@@ -5910,7 +6846,19 @@
                 <w:szCs w:val="21"/>
                 <w:shd w:val="clear" w:color="auto" w:fill="211E2F"/>
               </w:rPr>
-              <w:t>[3]</w:t>
+              <w:t>[</w:t>
+            </w:r>
+            <w:proofErr w:type="gramEnd"/>
+            <w:r>
+              <w:rPr>
+                <w:rStyle w:val="mtk4"/>
+                <w:rFonts w:ascii="Monaco" w:hAnsi="Monaco"/>
+                <w:color w:val="E85D7F"/>
+                <w:sz w:val="21"/>
+                <w:szCs w:val="21"/>
+                <w:shd w:val="clear" w:color="auto" w:fill="211E2F"/>
+              </w:rPr>
+              <w:t>3]</w:t>
             </w:r>
             <w:r>
               <w:rPr>
@@ -6029,7 +6977,32 @@
           <w:rFonts w:ascii="AppleSystemUIFont" w:hAnsi="AppleSystemUIFont" w:cs="AppleSystemUIFont"/>
           <w:lang w:val="en-US"/>
         </w:rPr>
-        <w:t>We also get the same kind of type inference when we use the .concat() method</w:t>
+        <w:t xml:space="preserve">We also get the same kind of type inference when we use </w:t>
+      </w:r>
+      <w:proofErr w:type="gramStart"/>
+      <w:r>
+        <w:rPr>
+          <w:rFonts w:ascii="AppleSystemUIFont" w:hAnsi="AppleSystemUIFont" w:cs="AppleSystemUIFont"/>
+          <w:lang w:val="en-US"/>
+        </w:rPr>
+        <w:t>the .</w:t>
+      </w:r>
+      <w:proofErr w:type="spellStart"/>
+      <w:r>
+        <w:rPr>
+          <w:rFonts w:ascii="AppleSystemUIFont" w:hAnsi="AppleSystemUIFont" w:cs="AppleSystemUIFont"/>
+          <w:lang w:val="en-US"/>
+        </w:rPr>
+        <w:t>concat</w:t>
+      </w:r>
+      <w:proofErr w:type="spellEnd"/>
+      <w:proofErr w:type="gramEnd"/>
+      <w:r>
+        <w:rPr>
+          <w:rFonts w:ascii="AppleSystemUIFont" w:hAnsi="AppleSystemUIFont" w:cs="AppleSystemUIFont"/>
+          <w:lang w:val="en-US"/>
+        </w:rPr>
+        <w:t>() method</w:t>
       </w:r>
     </w:p>
     <w:p>
@@ -6045,6 +7018,7 @@
           <w:szCs w:val="28"/>
         </w:rPr>
       </w:pPr>
+      <w:proofErr w:type="spellStart"/>
       <w:r>
         <w:rPr>
           <w:rFonts w:ascii="AppleSystemUIFont" w:hAnsi="AppleSystemUIFont" w:cs="AppleSystemUIFont"/>
@@ -6054,6 +7028,7 @@
         </w:rPr>
         <w:t>concatResult</w:t>
       </w:r>
+      <w:proofErr w:type="spellEnd"/>
       <w:r>
         <w:rPr>
           <w:rFonts w:ascii="AppleSystemUIFont" w:hAnsi="AppleSystemUIFont" w:cs="AppleSystemUIFont"/>
@@ -6247,8 +7222,19 @@
                 <w:sz w:val="21"/>
                 <w:szCs w:val="21"/>
               </w:rPr>
-              <w:t>[1,2,3];</w:t>
-            </w:r>
+              <w:t>[1,2,3</w:t>
+            </w:r>
+            <w:proofErr w:type="gramStart"/>
+            <w:r>
+              <w:rPr>
+                <w:rFonts w:ascii="Consolas" w:hAnsi="Consolas" w:cs="Consolas"/>
+                <w:color w:val="E85D7F"/>
+                <w:sz w:val="21"/>
+                <w:szCs w:val="21"/>
+              </w:rPr>
+              <w:t>];</w:t>
+            </w:r>
+            <w:proofErr w:type="gramEnd"/>
           </w:p>
           <w:p>
             <w:pPr>
@@ -6277,7 +7263,27 @@
                 <w:sz w:val="21"/>
                 <w:szCs w:val="21"/>
               </w:rPr>
-              <w:t xml:space="preserve"> concatResult </w:t>
+              <w:t xml:space="preserve"> </w:t>
+            </w:r>
+            <w:proofErr w:type="spellStart"/>
+            <w:r>
+              <w:rPr>
+                <w:rFonts w:ascii="Consolas" w:hAnsi="Consolas" w:cs="Consolas"/>
+                <w:color w:val="FFFFFF"/>
+                <w:sz w:val="21"/>
+                <w:szCs w:val="21"/>
+              </w:rPr>
+              <w:t>concatResult</w:t>
+            </w:r>
+            <w:proofErr w:type="spellEnd"/>
+            <w:r>
+              <w:rPr>
+                <w:rFonts w:ascii="Consolas" w:hAnsi="Consolas" w:cs="Consolas"/>
+                <w:color w:val="FFFFFF"/>
+                <w:sz w:val="21"/>
+                <w:szCs w:val="21"/>
+              </w:rPr>
+              <w:t xml:space="preserve"> </w:t>
             </w:r>
             <w:r>
               <w:rPr>
@@ -6295,7 +7301,18 @@
                 <w:sz w:val="21"/>
                 <w:szCs w:val="21"/>
               </w:rPr>
-              <w:t xml:space="preserve"> tup</w:t>
+              <w:t xml:space="preserve"> </w:t>
+            </w:r>
+            <w:proofErr w:type="spellStart"/>
+            <w:proofErr w:type="gramStart"/>
+            <w:r>
+              <w:rPr>
+                <w:rFonts w:ascii="Consolas" w:hAnsi="Consolas" w:cs="Consolas"/>
+                <w:color w:val="FFFFFF"/>
+                <w:sz w:val="21"/>
+                <w:szCs w:val="21"/>
+              </w:rPr>
+              <w:t>tup</w:t>
             </w:r>
             <w:r>
               <w:rPr>
@@ -6315,6 +7332,8 @@
               </w:rPr>
               <w:t>concat</w:t>
             </w:r>
+            <w:proofErr w:type="spellEnd"/>
+            <w:proofErr w:type="gramEnd"/>
             <w:r>
               <w:rPr>
                 <w:rFonts w:ascii="Consolas" w:hAnsi="Consolas" w:cs="Consolas"/>
@@ -6340,7 +7359,27 @@
                 <w:sz w:val="21"/>
                 <w:szCs w:val="21"/>
               </w:rPr>
-              <w:t>// concatResult has the value [1,2,3,4,5,6].</w:t>
+              <w:t xml:space="preserve">// </w:t>
+            </w:r>
+            <w:proofErr w:type="spellStart"/>
+            <w:r>
+              <w:rPr>
+                <w:rFonts w:ascii="Consolas" w:hAnsi="Consolas" w:cs="Consolas"/>
+                <w:color w:val="939598"/>
+                <w:sz w:val="21"/>
+                <w:szCs w:val="21"/>
+              </w:rPr>
+              <w:t>concatResult</w:t>
+            </w:r>
+            <w:proofErr w:type="spellEnd"/>
+            <w:r>
+              <w:rPr>
+                <w:rFonts w:ascii="Consolas" w:hAnsi="Consolas" w:cs="Consolas"/>
+                <w:color w:val="939598"/>
+                <w:sz w:val="21"/>
+                <w:szCs w:val="21"/>
+              </w:rPr>
+              <w:t xml:space="preserve"> has the value [1,2,3,4,5,6].</w:t>
             </w:r>
           </w:p>
         </w:tc>
@@ -6450,8 +7489,19 @@
                 <w:sz w:val="21"/>
                 <w:szCs w:val="21"/>
               </w:rPr>
-              <w:t xml:space="preserve"> dogTup</w:t>
-            </w:r>
+              <w:t xml:space="preserve"> </w:t>
+            </w:r>
+            <w:proofErr w:type="spellStart"/>
+            <w:r>
+              <w:rPr>
+                <w:rFonts w:ascii="Consolas" w:hAnsi="Consolas" w:cs="Consolas"/>
+                <w:color w:val="FFFFFF"/>
+                <w:sz w:val="21"/>
+                <w:szCs w:val="21"/>
+              </w:rPr>
+              <w:t>dogTup</w:t>
+            </w:r>
+            <w:proofErr w:type="spellEnd"/>
             <w:r>
               <w:rPr>
                 <w:rFonts w:ascii="Consolas" w:hAnsi="Consolas" w:cs="Consolas"/>
@@ -6704,6 +7754,7 @@
               </w:rPr>
               <w:t>'sad eyes'</w:t>
             </w:r>
+            <w:proofErr w:type="gramStart"/>
             <w:r>
               <w:rPr>
                 <w:rFonts w:ascii="Consolas" w:hAnsi="Consolas" w:cs="Consolas"/>
@@ -6713,6 +7764,7 @@
               </w:rPr>
               <w:t>];</w:t>
             </w:r>
+            <w:proofErr w:type="gramEnd"/>
           </w:p>
           <w:p>
             <w:pPr>
@@ -6774,7 +7826,27 @@
                 <w:sz w:val="21"/>
                 <w:szCs w:val="21"/>
               </w:rPr>
-              <w:t xml:space="preserve"> myArr </w:t>
+              <w:t xml:space="preserve"> </w:t>
+            </w:r>
+            <w:proofErr w:type="spellStart"/>
+            <w:r>
+              <w:rPr>
+                <w:rFonts w:ascii="Consolas" w:hAnsi="Consolas" w:cs="Consolas"/>
+                <w:color w:val="FFFFFF"/>
+                <w:sz w:val="21"/>
+                <w:szCs w:val="21"/>
+              </w:rPr>
+              <w:t>myArr</w:t>
+            </w:r>
+            <w:proofErr w:type="spellEnd"/>
+            <w:r>
+              <w:rPr>
+                <w:rFonts w:ascii="Consolas" w:hAnsi="Consolas" w:cs="Consolas"/>
+                <w:color w:val="FFFFFF"/>
+                <w:sz w:val="21"/>
+                <w:szCs w:val="21"/>
+              </w:rPr>
+              <w:t xml:space="preserve"> </w:t>
             </w:r>
             <w:r>
               <w:rPr>
@@ -6792,7 +7864,17 @@
                 <w:sz w:val="21"/>
                 <w:szCs w:val="21"/>
               </w:rPr>
-              <w:t xml:space="preserve"> dogTup</w:t>
+              <w:t xml:space="preserve"> </w:t>
+            </w:r>
+            <w:proofErr w:type="spellStart"/>
+            <w:r>
+              <w:rPr>
+                <w:rFonts w:ascii="Consolas" w:hAnsi="Consolas" w:cs="Consolas"/>
+                <w:color w:val="FFFFFF"/>
+                <w:sz w:val="21"/>
+                <w:szCs w:val="21"/>
+              </w:rPr>
+              <w:t>dogTup</w:t>
             </w:r>
             <w:r>
               <w:rPr>
@@ -6812,6 +7894,7 @@
               </w:rPr>
               <w:t>concat</w:t>
             </w:r>
+            <w:proofErr w:type="spellEnd"/>
             <w:r>
               <w:rPr>
                 <w:rFonts w:ascii="Consolas" w:hAnsi="Consolas" w:cs="Consolas"/>
@@ -6830,6 +7913,7 @@
               </w:rPr>
               <w:t>""</w:t>
             </w:r>
+            <w:proofErr w:type="gramStart"/>
             <w:r>
               <w:rPr>
                 <w:rFonts w:ascii="Consolas" w:hAnsi="Consolas" w:cs="Consolas"/>
@@ -6839,6 +7923,7 @@
               </w:rPr>
               <w:t>);</w:t>
             </w:r>
+            <w:proofErr w:type="gramEnd"/>
           </w:p>
           <w:p>
             <w:pPr>
@@ -6851,6 +7936,8 @@
                 <w:szCs w:val="21"/>
               </w:rPr>
             </w:pPr>
+            <w:proofErr w:type="spellStart"/>
+            <w:proofErr w:type="gramStart"/>
             <w:r>
               <w:rPr>
                 <w:rFonts w:ascii="Consolas" w:hAnsi="Consolas" w:cs="Consolas"/>
@@ -6860,14 +7947,25 @@
               </w:rPr>
               <w:t>myArr</w:t>
             </w:r>
-            <w:r>
-              <w:rPr>
-                <w:rFonts w:ascii="Consolas" w:hAnsi="Consolas" w:cs="Consolas"/>
-                <w:color w:val="E85D7F"/>
-                <w:sz w:val="21"/>
-                <w:szCs w:val="21"/>
-              </w:rPr>
-              <w:t>[50]</w:t>
+            <w:proofErr w:type="spellEnd"/>
+            <w:r>
+              <w:rPr>
+                <w:rFonts w:ascii="Consolas" w:hAnsi="Consolas" w:cs="Consolas"/>
+                <w:color w:val="E85D7F"/>
+                <w:sz w:val="21"/>
+                <w:szCs w:val="21"/>
+              </w:rPr>
+              <w:t>[</w:t>
+            </w:r>
+            <w:proofErr w:type="gramEnd"/>
+            <w:r>
+              <w:rPr>
+                <w:rFonts w:ascii="Consolas" w:hAnsi="Consolas" w:cs="Consolas"/>
+                <w:color w:val="E85D7F"/>
+                <w:sz w:val="21"/>
+                <w:szCs w:val="21"/>
+              </w:rPr>
+              <w:t>50]</w:t>
             </w:r>
             <w:r>
               <w:rPr>
@@ -7077,8 +8175,20 @@
                 <w:sz w:val="21"/>
                 <w:szCs w:val="21"/>
               </w:rPr>
-              <w:t xml:space="preserve"> smush</w:t>
-            </w:r>
+              <w:t xml:space="preserve"> </w:t>
+            </w:r>
+            <w:proofErr w:type="spellStart"/>
+            <w:proofErr w:type="gramStart"/>
+            <w:r>
+              <w:rPr>
+                <w:rFonts w:ascii="Consolas" w:hAnsi="Consolas" w:cs="Consolas"/>
+                <w:color w:val="FFFFFF"/>
+                <w:sz w:val="21"/>
+                <w:szCs w:val="21"/>
+              </w:rPr>
+              <w:t>smush</w:t>
+            </w:r>
+            <w:proofErr w:type="spellEnd"/>
             <w:r>
               <w:rPr>
                 <w:rFonts w:ascii="Consolas" w:hAnsi="Consolas" w:cs="Consolas"/>
@@ -7088,6 +8198,8 @@
               </w:rPr>
               <w:t>(</w:t>
             </w:r>
+            <w:proofErr w:type="spellStart"/>
+            <w:proofErr w:type="gramEnd"/>
             <w:r>
               <w:rPr>
                 <w:rFonts w:ascii="Consolas" w:hAnsi="Consolas" w:cs="Consolas"/>
@@ -7097,6 +8209,7 @@
               </w:rPr>
               <w:t>firstString</w:t>
             </w:r>
+            <w:proofErr w:type="spellEnd"/>
             <w:r>
               <w:rPr>
                 <w:rFonts w:ascii="Consolas" w:hAnsi="Consolas" w:cs="Consolas"/>
@@ -7124,6 +8237,7 @@
               </w:rPr>
               <w:t>...</w:t>
             </w:r>
+            <w:proofErr w:type="spellStart"/>
             <w:r>
               <w:rPr>
                 <w:rFonts w:ascii="Consolas" w:hAnsi="Consolas" w:cs="Consolas"/>
@@ -7133,6 +8247,7 @@
               </w:rPr>
               <w:t>otherStrings</w:t>
             </w:r>
+            <w:proofErr w:type="spellEnd"/>
             <w:r>
               <w:rPr>
                 <w:rFonts w:ascii="Consolas" w:hAnsi="Consolas" w:cs="Consolas"/>
@@ -7197,8 +8312,20 @@
                 <w:sz w:val="21"/>
                 <w:szCs w:val="21"/>
               </w:rPr>
-              <w:t xml:space="preserve"> firstString</w:t>
-            </w:r>
+              <w:t xml:space="preserve"> </w:t>
+            </w:r>
+            <w:proofErr w:type="spellStart"/>
+            <w:proofErr w:type="gramStart"/>
+            <w:r>
+              <w:rPr>
+                <w:rFonts w:ascii="Consolas" w:hAnsi="Consolas" w:cs="Consolas"/>
+                <w:color w:val="FFFFFF"/>
+                <w:sz w:val="21"/>
+                <w:szCs w:val="21"/>
+              </w:rPr>
+              <w:t>firstString</w:t>
+            </w:r>
+            <w:proofErr w:type="spellEnd"/>
             <w:r>
               <w:rPr>
                 <w:rFonts w:ascii="Consolas" w:hAnsi="Consolas" w:cs="Consolas"/>
@@ -7208,6 +8335,7 @@
               </w:rPr>
               <w:t>;</w:t>
             </w:r>
+            <w:proofErr w:type="gramEnd"/>
           </w:p>
           <w:p>
             <w:pPr>
@@ -7229,6 +8357,7 @@
               </w:rPr>
               <w:t xml:space="preserve">  </w:t>
             </w:r>
+            <w:proofErr w:type="gramStart"/>
             <w:r>
               <w:rPr>
                 <w:rFonts w:ascii="Consolas" w:hAnsi="Consolas" w:cs="Consolas"/>
@@ -7247,6 +8376,7 @@
               </w:rPr>
               <w:t>(</w:t>
             </w:r>
+            <w:proofErr w:type="gramEnd"/>
             <w:r>
               <w:rPr>
                 <w:rFonts w:ascii="Consolas" w:hAnsi="Consolas" w:cs="Consolas"/>
@@ -7263,7 +8393,27 @@
                 <w:sz w:val="21"/>
                 <w:szCs w:val="21"/>
               </w:rPr>
-              <w:t xml:space="preserve"> i </w:t>
+              <w:t xml:space="preserve"> </w:t>
+            </w:r>
+            <w:proofErr w:type="spellStart"/>
+            <w:r>
+              <w:rPr>
+                <w:rFonts w:ascii="Consolas" w:hAnsi="Consolas" w:cs="Consolas"/>
+                <w:color w:val="FFFFFF"/>
+                <w:sz w:val="21"/>
+                <w:szCs w:val="21"/>
+              </w:rPr>
+              <w:t>i</w:t>
+            </w:r>
+            <w:proofErr w:type="spellEnd"/>
+            <w:r>
+              <w:rPr>
+                <w:rFonts w:ascii="Consolas" w:hAnsi="Consolas" w:cs="Consolas"/>
+                <w:color w:val="FFFFFF"/>
+                <w:sz w:val="21"/>
+                <w:szCs w:val="21"/>
+              </w:rPr>
+              <w:t xml:space="preserve"> </w:t>
             </w:r>
             <w:r>
               <w:rPr>
@@ -7299,7 +8449,27 @@
                 <w:sz w:val="21"/>
                 <w:szCs w:val="21"/>
               </w:rPr>
-              <w:t xml:space="preserve"> i </w:t>
+              <w:t xml:space="preserve"> </w:t>
+            </w:r>
+            <w:proofErr w:type="spellStart"/>
+            <w:r>
+              <w:rPr>
+                <w:rFonts w:ascii="Consolas" w:hAnsi="Consolas" w:cs="Consolas"/>
+                <w:color w:val="FFFFFF"/>
+                <w:sz w:val="21"/>
+                <w:szCs w:val="21"/>
+              </w:rPr>
+              <w:t>i</w:t>
+            </w:r>
+            <w:proofErr w:type="spellEnd"/>
+            <w:r>
+              <w:rPr>
+                <w:rFonts w:ascii="Consolas" w:hAnsi="Consolas" w:cs="Consolas"/>
+                <w:color w:val="FFFFFF"/>
+                <w:sz w:val="21"/>
+                <w:szCs w:val="21"/>
+              </w:rPr>
+              <w:t xml:space="preserve"> </w:t>
             </w:r>
             <w:r>
               <w:rPr>
@@ -7317,7 +8487,17 @@
                 <w:sz w:val="21"/>
                 <w:szCs w:val="21"/>
               </w:rPr>
-              <w:t xml:space="preserve"> otherStrings</w:t>
+              <w:t xml:space="preserve"> </w:t>
+            </w:r>
+            <w:proofErr w:type="spellStart"/>
+            <w:r>
+              <w:rPr>
+                <w:rFonts w:ascii="Consolas" w:hAnsi="Consolas" w:cs="Consolas"/>
+                <w:color w:val="FFFFFF"/>
+                <w:sz w:val="21"/>
+                <w:szCs w:val="21"/>
+              </w:rPr>
+              <w:t>otherStrings</w:t>
             </w:r>
             <w:r>
               <w:rPr>
@@ -7337,6 +8517,7 @@
               </w:rPr>
               <w:t>length</w:t>
             </w:r>
+            <w:proofErr w:type="spellEnd"/>
             <w:r>
               <w:rPr>
                 <w:rFonts w:ascii="Consolas" w:hAnsi="Consolas" w:cs="Consolas"/>
@@ -7353,8 +8534,19 @@
                 <w:sz w:val="21"/>
                 <w:szCs w:val="21"/>
               </w:rPr>
-              <w:t xml:space="preserve"> i</w:t>
-            </w:r>
+              <w:t xml:space="preserve"> </w:t>
+            </w:r>
+            <w:proofErr w:type="spellStart"/>
+            <w:r>
+              <w:rPr>
+                <w:rFonts w:ascii="Consolas" w:hAnsi="Consolas" w:cs="Consolas"/>
+                <w:color w:val="FFFFFF"/>
+                <w:sz w:val="21"/>
+                <w:szCs w:val="21"/>
+              </w:rPr>
+              <w:t>i</w:t>
+            </w:r>
+            <w:proofErr w:type="spellEnd"/>
             <w:r>
               <w:rPr>
                 <w:rFonts w:ascii="Consolas" w:hAnsi="Consolas" w:cs="Consolas"/>
@@ -7402,7 +8594,18 @@
                 <w:sz w:val="21"/>
                 <w:szCs w:val="21"/>
               </w:rPr>
-              <w:t xml:space="preserve"> output</w:t>
+              <w:t xml:space="preserve"> </w:t>
+            </w:r>
+            <w:proofErr w:type="spellStart"/>
+            <w:proofErr w:type="gramStart"/>
+            <w:r>
+              <w:rPr>
+                <w:rFonts w:ascii="Consolas" w:hAnsi="Consolas" w:cs="Consolas"/>
+                <w:color w:val="FFFFFF"/>
+                <w:sz w:val="21"/>
+                <w:szCs w:val="21"/>
+              </w:rPr>
+              <w:t>output</w:t>
             </w:r>
             <w:r>
               <w:rPr>
@@ -7422,6 +8625,8 @@
               </w:rPr>
               <w:t>concat</w:t>
             </w:r>
+            <w:proofErr w:type="spellEnd"/>
+            <w:proofErr w:type="gramEnd"/>
             <w:r>
               <w:rPr>
                 <w:rFonts w:ascii="Consolas" w:hAnsi="Consolas" w:cs="Consolas"/>
@@ -7431,6 +8636,7 @@
               </w:rPr>
               <w:t>(</w:t>
             </w:r>
+            <w:proofErr w:type="spellStart"/>
             <w:r>
               <w:rPr>
                 <w:rFonts w:ascii="Consolas" w:hAnsi="Consolas" w:cs="Consolas"/>
@@ -7440,6 +8646,7 @@
               </w:rPr>
               <w:t>otherStrings</w:t>
             </w:r>
+            <w:proofErr w:type="spellEnd"/>
             <w:r>
               <w:rPr>
                 <w:rFonts w:ascii="Consolas" w:hAnsi="Consolas" w:cs="Consolas"/>
@@ -7449,6 +8656,7 @@
               </w:rPr>
               <w:t>[</w:t>
             </w:r>
+            <w:proofErr w:type="spellStart"/>
             <w:r>
               <w:rPr>
                 <w:rFonts w:ascii="Consolas" w:hAnsi="Consolas" w:cs="Consolas"/>
@@ -7458,6 +8666,7 @@
               </w:rPr>
               <w:t>i</w:t>
             </w:r>
+            <w:proofErr w:type="spellEnd"/>
             <w:r>
               <w:rPr>
                 <w:rFonts w:ascii="Consolas" w:hAnsi="Consolas" w:cs="Consolas"/>
@@ -7534,7 +8743,17 @@
                 <w:sz w:val="21"/>
                 <w:szCs w:val="21"/>
               </w:rPr>
-              <w:t xml:space="preserve"> output</w:t>
+              <w:t xml:space="preserve"> </w:t>
+            </w:r>
+            <w:proofErr w:type="gramStart"/>
+            <w:r>
+              <w:rPr>
+                <w:rFonts w:ascii="Consolas" w:hAnsi="Consolas" w:cs="Consolas"/>
+                <w:color w:val="FFFFFF"/>
+                <w:sz w:val="21"/>
+                <w:szCs w:val="21"/>
+              </w:rPr>
+              <w:t>output</w:t>
             </w:r>
             <w:r>
               <w:rPr>
@@ -7545,6 +8764,7 @@
               </w:rPr>
               <w:t>;</w:t>
             </w:r>
+            <w:proofErr w:type="gramEnd"/>
           </w:p>
           <w:p>
             <w:pPr>
@@ -7578,6 +8798,7 @@
                 <w:szCs w:val="21"/>
               </w:rPr>
             </w:pPr>
+            <w:proofErr w:type="spellStart"/>
             <w:r>
               <w:rPr>
                 <w:rFonts w:ascii="Consolas" w:hAnsi="Consolas" w:cs="Consolas"/>
@@ -7587,6 +8808,7 @@
               </w:rPr>
               <w:t>smush</w:t>
             </w:r>
+            <w:proofErr w:type="spellEnd"/>
             <w:r>
               <w:rPr>
                 <w:rFonts w:ascii="Consolas" w:hAnsi="Consolas" w:cs="Consolas"/>
@@ -7603,7 +8825,17 @@
                 <w:sz w:val="21"/>
                 <w:szCs w:val="21"/>
               </w:rPr>
-              <w:t>'a'</w:t>
+              <w:t>'</w:t>
+            </w:r>
+            <w:proofErr w:type="spellStart"/>
+            <w:r>
+              <w:rPr>
+                <w:rFonts w:ascii="Consolas" w:hAnsi="Consolas" w:cs="Consolas"/>
+                <w:color w:val="FFE083"/>
+                <w:sz w:val="21"/>
+                <w:szCs w:val="21"/>
+              </w:rPr>
+              <w:t>a'</w:t>
             </w:r>
             <w:r>
               <w:rPr>
@@ -7693,7 +8925,18 @@
                 <w:sz w:val="21"/>
                 <w:szCs w:val="21"/>
               </w:rPr>
-              <w:t>'H'</w:t>
+              <w:t>'H</w:t>
+            </w:r>
+            <w:proofErr w:type="spellEnd"/>
+            <w:proofErr w:type="gramStart"/>
+            <w:r>
+              <w:rPr>
+                <w:rFonts w:ascii="Consolas" w:hAnsi="Consolas" w:cs="Consolas"/>
+                <w:color w:val="FFE083"/>
+                <w:sz w:val="21"/>
+                <w:szCs w:val="21"/>
+              </w:rPr>
+              <w:t>'</w:t>
             </w:r>
             <w:r>
               <w:rPr>
@@ -7713,6 +8956,7 @@
               </w:rPr>
               <w:t>'!'</w:t>
             </w:r>
+            <w:proofErr w:type="gramEnd"/>
             <w:r>
               <w:rPr>
                 <w:rFonts w:ascii="Consolas" w:hAnsi="Consolas" w:cs="Consolas"/>
@@ -7756,7 +9000,27 @@
                 <w:sz w:val="21"/>
                 <w:szCs w:val="21"/>
               </w:rPr>
-              <w:t>// Returns: 'ahhHHH!!'.</w:t>
+              <w:t>// Returns: '</w:t>
+            </w:r>
+            <w:proofErr w:type="spellStart"/>
+            <w:r>
+              <w:rPr>
+                <w:rFonts w:ascii="Consolas" w:hAnsi="Consolas" w:cs="Consolas"/>
+                <w:color w:val="939598"/>
+                <w:sz w:val="21"/>
+                <w:szCs w:val="21"/>
+              </w:rPr>
+              <w:t>ahhHHH</w:t>
+            </w:r>
+            <w:proofErr w:type="spellEnd"/>
+            <w:r>
+              <w:rPr>
+                <w:rFonts w:ascii="Consolas" w:hAnsi="Consolas" w:cs="Consolas"/>
+                <w:color w:val="939598"/>
+                <w:sz w:val="21"/>
+                <w:szCs w:val="21"/>
+              </w:rPr>
+              <w:t>!!'.</w:t>
             </w:r>
           </w:p>
         </w:tc>
@@ -7804,6 +9068,7 @@
         </w:rPr>
         <w:t xml:space="preserve">Allows other types in </w:t>
       </w:r>
+      <w:proofErr w:type="spellStart"/>
       <w:r>
         <w:rPr>
           <w:b/>
@@ -7812,6 +9077,7 @@
         </w:rPr>
         <w:t>otherStrings</w:t>
       </w:r>
+      <w:proofErr w:type="spellEnd"/>
     </w:p>
     <w:p>
       <w:pPr>
@@ -7881,8 +9147,20 @@
                 <w:sz w:val="21"/>
                 <w:szCs w:val="21"/>
               </w:rPr>
-              <w:t xml:space="preserve"> smush</w:t>
-            </w:r>
+              <w:t xml:space="preserve"> </w:t>
+            </w:r>
+            <w:proofErr w:type="spellStart"/>
+            <w:proofErr w:type="gramStart"/>
+            <w:r>
+              <w:rPr>
+                <w:rFonts w:ascii="Consolas" w:hAnsi="Consolas" w:cs="Consolas"/>
+                <w:color w:val="FFFFFF"/>
+                <w:sz w:val="21"/>
+                <w:szCs w:val="21"/>
+              </w:rPr>
+              <w:t>smush</w:t>
+            </w:r>
+            <w:proofErr w:type="spellEnd"/>
             <w:r>
               <w:rPr>
                 <w:rFonts w:ascii="Consolas" w:hAnsi="Consolas" w:cs="Consolas"/>
@@ -7892,6 +9170,8 @@
               </w:rPr>
               <w:t>(</w:t>
             </w:r>
+            <w:proofErr w:type="spellStart"/>
+            <w:proofErr w:type="gramEnd"/>
             <w:r>
               <w:rPr>
                 <w:rFonts w:ascii="Consolas" w:hAnsi="Consolas" w:cs="Consolas"/>
@@ -7901,6 +9181,7 @@
               </w:rPr>
               <w:t>firstString</w:t>
             </w:r>
+            <w:proofErr w:type="spellEnd"/>
             <w:r>
               <w:rPr>
                 <w:rFonts w:ascii="Consolas" w:hAnsi="Consolas" w:cs="Consolas"/>
@@ -7928,6 +9209,7 @@
               </w:rPr>
               <w:t>...</w:t>
             </w:r>
+            <w:proofErr w:type="spellStart"/>
             <w:r>
               <w:rPr>
                 <w:rFonts w:ascii="Consolas" w:hAnsi="Consolas" w:cs="Consolas"/>
@@ -7937,6 +9219,7 @@
               </w:rPr>
               <w:t>otherStrings</w:t>
             </w:r>
+            <w:proofErr w:type="spellEnd"/>
             <w:r>
               <w:rPr>
                 <w:rFonts w:ascii="Consolas" w:hAnsi="Consolas" w:cs="Consolas"/>
@@ -8093,8 +9376,20 @@
                 <w:sz w:val="21"/>
                 <w:szCs w:val="21"/>
               </w:rPr>
-              <w:t xml:space="preserve"> addPower</w:t>
-            </w:r>
+              <w:t xml:space="preserve"> </w:t>
+            </w:r>
+            <w:proofErr w:type="spellStart"/>
+            <w:proofErr w:type="gramStart"/>
+            <w:r>
+              <w:rPr>
+                <w:rFonts w:ascii="Consolas" w:hAnsi="Consolas" w:cs="Consolas"/>
+                <w:color w:val="FFFFFF"/>
+                <w:sz w:val="21"/>
+                <w:szCs w:val="21"/>
+              </w:rPr>
+              <w:t>addPower</w:t>
+            </w:r>
+            <w:proofErr w:type="spellEnd"/>
             <w:r>
               <w:rPr>
                 <w:rFonts w:ascii="Consolas" w:hAnsi="Consolas" w:cs="Consolas"/>
@@ -8104,6 +9399,7 @@
               </w:rPr>
               <w:t>(</w:t>
             </w:r>
+            <w:proofErr w:type="gramEnd"/>
             <w:r>
               <w:rPr>
                 <w:rFonts w:ascii="Consolas" w:hAnsi="Consolas" w:cs="Consolas"/>
@@ -8167,6 +9463,7 @@
               </w:rPr>
               <w:t>...</w:t>
             </w:r>
+            <w:proofErr w:type="spellStart"/>
             <w:r>
               <w:rPr>
                 <w:rFonts w:ascii="Consolas" w:hAnsi="Consolas" w:cs="Consolas"/>
@@ -8176,6 +9473,7 @@
               </w:rPr>
               <w:t>numsToAdd</w:t>
             </w:r>
+            <w:proofErr w:type="spellEnd"/>
             <w:r>
               <w:rPr>
                 <w:rFonts w:ascii="Consolas" w:hAnsi="Consolas" w:cs="Consolas"/>
@@ -8305,6 +9603,7 @@
               </w:rPr>
               <w:t xml:space="preserve"> </w:t>
             </w:r>
+            <w:proofErr w:type="gramStart"/>
             <w:r>
               <w:rPr>
                 <w:rFonts w:ascii="Consolas" w:hAnsi="Consolas" w:cs="Consolas"/>
@@ -8314,6 +9613,7 @@
               </w:rPr>
               <w:t>0;</w:t>
             </w:r>
+            <w:proofErr w:type="gramEnd"/>
             <w:r>
               <w:rPr>
                 <w:rFonts w:ascii="Consolas" w:hAnsi="Consolas" w:cs="Consolas"/>
@@ -8344,6 +9644,7 @@
               </w:rPr>
               <w:t xml:space="preserve">  </w:t>
             </w:r>
+            <w:proofErr w:type="gramStart"/>
             <w:r>
               <w:rPr>
                 <w:rFonts w:ascii="Consolas" w:hAnsi="Consolas" w:cs="Consolas"/>
@@ -8362,6 +9663,7 @@
               </w:rPr>
               <w:t>(</w:t>
             </w:r>
+            <w:proofErr w:type="gramEnd"/>
             <w:r>
               <w:rPr>
                 <w:rFonts w:ascii="Consolas" w:hAnsi="Consolas" w:cs="Consolas"/>
@@ -8378,7 +9680,27 @@
                 <w:sz w:val="21"/>
                 <w:szCs w:val="21"/>
               </w:rPr>
-              <w:t xml:space="preserve"> i </w:t>
+              <w:t xml:space="preserve"> </w:t>
+            </w:r>
+            <w:proofErr w:type="spellStart"/>
+            <w:r>
+              <w:rPr>
+                <w:rFonts w:ascii="Consolas" w:hAnsi="Consolas" w:cs="Consolas"/>
+                <w:color w:val="FFFFFF"/>
+                <w:sz w:val="21"/>
+                <w:szCs w:val="21"/>
+              </w:rPr>
+              <w:t>i</w:t>
+            </w:r>
+            <w:proofErr w:type="spellEnd"/>
+            <w:r>
+              <w:rPr>
+                <w:rFonts w:ascii="Consolas" w:hAnsi="Consolas" w:cs="Consolas"/>
+                <w:color w:val="FFFFFF"/>
+                <w:sz w:val="21"/>
+                <w:szCs w:val="21"/>
+              </w:rPr>
+              <w:t xml:space="preserve"> </w:t>
             </w:r>
             <w:r>
               <w:rPr>
@@ -8414,7 +9736,27 @@
                 <w:sz w:val="21"/>
                 <w:szCs w:val="21"/>
               </w:rPr>
-              <w:t xml:space="preserve"> i </w:t>
+              <w:t xml:space="preserve"> </w:t>
+            </w:r>
+            <w:proofErr w:type="spellStart"/>
+            <w:r>
+              <w:rPr>
+                <w:rFonts w:ascii="Consolas" w:hAnsi="Consolas" w:cs="Consolas"/>
+                <w:color w:val="FFFFFF"/>
+                <w:sz w:val="21"/>
+                <w:szCs w:val="21"/>
+              </w:rPr>
+              <w:t>i</w:t>
+            </w:r>
+            <w:proofErr w:type="spellEnd"/>
+            <w:r>
+              <w:rPr>
+                <w:rFonts w:ascii="Consolas" w:hAnsi="Consolas" w:cs="Consolas"/>
+                <w:color w:val="FFFFFF"/>
+                <w:sz w:val="21"/>
+                <w:szCs w:val="21"/>
+              </w:rPr>
+              <w:t xml:space="preserve"> </w:t>
             </w:r>
             <w:r>
               <w:rPr>
@@ -8432,7 +9774,17 @@
                 <w:sz w:val="21"/>
                 <w:szCs w:val="21"/>
               </w:rPr>
-              <w:t xml:space="preserve"> numsToAdd</w:t>
+              <w:t xml:space="preserve"> </w:t>
+            </w:r>
+            <w:proofErr w:type="spellStart"/>
+            <w:r>
+              <w:rPr>
+                <w:rFonts w:ascii="Consolas" w:hAnsi="Consolas" w:cs="Consolas"/>
+                <w:color w:val="FFFFFF"/>
+                <w:sz w:val="21"/>
+                <w:szCs w:val="21"/>
+              </w:rPr>
+              <w:t>numsToAdd</w:t>
             </w:r>
             <w:r>
               <w:rPr>
@@ -8452,6 +9804,7 @@
               </w:rPr>
               <w:t>length</w:t>
             </w:r>
+            <w:proofErr w:type="spellEnd"/>
             <w:r>
               <w:rPr>
                 <w:rFonts w:ascii="Consolas" w:hAnsi="Consolas" w:cs="Consolas"/>
@@ -8468,8 +9821,19 @@
                 <w:sz w:val="21"/>
                 <w:szCs w:val="21"/>
               </w:rPr>
-              <w:t xml:space="preserve"> i</w:t>
-            </w:r>
+              <w:t xml:space="preserve"> </w:t>
+            </w:r>
+            <w:proofErr w:type="spellStart"/>
+            <w:r>
+              <w:rPr>
+                <w:rFonts w:ascii="Consolas" w:hAnsi="Consolas" w:cs="Consolas"/>
+                <w:color w:val="FFFFFF"/>
+                <w:sz w:val="21"/>
+                <w:szCs w:val="21"/>
+              </w:rPr>
+              <w:t>i</w:t>
+            </w:r>
+            <w:proofErr w:type="spellEnd"/>
             <w:r>
               <w:rPr>
                 <w:rFonts w:ascii="Consolas" w:hAnsi="Consolas" w:cs="Consolas"/>
@@ -8516,8 +9880,19 @@
                 <w:sz w:val="21"/>
                 <w:szCs w:val="21"/>
               </w:rPr>
-              <w:t xml:space="preserve"> numsToAdd</w:t>
-            </w:r>
+              <w:t xml:space="preserve"> </w:t>
+            </w:r>
+            <w:proofErr w:type="spellStart"/>
+            <w:r>
+              <w:rPr>
+                <w:rFonts w:ascii="Consolas" w:hAnsi="Consolas" w:cs="Consolas"/>
+                <w:color w:val="FFFFFF"/>
+                <w:sz w:val="21"/>
+                <w:szCs w:val="21"/>
+              </w:rPr>
+              <w:t>numsToAdd</w:t>
+            </w:r>
+            <w:proofErr w:type="spellEnd"/>
             <w:r>
               <w:rPr>
                 <w:rFonts w:ascii="Consolas" w:hAnsi="Consolas" w:cs="Consolas"/>
@@ -8527,6 +9902,7 @@
               </w:rPr>
               <w:t>[</w:t>
             </w:r>
+            <w:proofErr w:type="spellStart"/>
             <w:r>
               <w:rPr>
                 <w:rFonts w:ascii="Consolas" w:hAnsi="Consolas" w:cs="Consolas"/>
@@ -8536,6 +9912,7 @@
               </w:rPr>
               <w:t>i</w:t>
             </w:r>
+            <w:proofErr w:type="spellEnd"/>
             <w:r>
               <w:rPr>
                 <w:rFonts w:ascii="Consolas" w:hAnsi="Consolas" w:cs="Consolas"/>
@@ -8570,7 +9947,17 @@
                 <w:sz w:val="21"/>
                 <w:szCs w:val="21"/>
               </w:rPr>
-              <w:t xml:space="preserve"> p</w:t>
+              <w:t xml:space="preserve"> </w:t>
+            </w:r>
+            <w:proofErr w:type="gramStart"/>
+            <w:r>
+              <w:rPr>
+                <w:rFonts w:ascii="Consolas" w:hAnsi="Consolas" w:cs="Consolas"/>
+                <w:color w:val="FFFFFF"/>
+                <w:sz w:val="21"/>
+                <w:szCs w:val="21"/>
+              </w:rPr>
+              <w:t>p</w:t>
             </w:r>
             <w:r>
               <w:rPr>
@@ -8581,6 +9968,7 @@
               </w:rPr>
               <w:t>;</w:t>
             </w:r>
+            <w:proofErr w:type="gramEnd"/>
           </w:p>
           <w:p>
             <w:pPr>
@@ -8648,7 +10036,17 @@
                 <w:sz w:val="21"/>
                 <w:szCs w:val="21"/>
               </w:rPr>
-              <w:t xml:space="preserve"> answer</w:t>
+              <w:t xml:space="preserve"> </w:t>
+            </w:r>
+            <w:proofErr w:type="gramStart"/>
+            <w:r>
+              <w:rPr>
+                <w:rFonts w:ascii="Consolas" w:hAnsi="Consolas" w:cs="Consolas"/>
+                <w:color w:val="FFFFFF"/>
+                <w:sz w:val="21"/>
+                <w:szCs w:val="21"/>
+              </w:rPr>
+              <w:t>answer</w:t>
             </w:r>
             <w:r>
               <w:rPr>
@@ -8659,6 +10057,7 @@
               </w:rPr>
               <w:t>;</w:t>
             </w:r>
+            <w:proofErr w:type="gramEnd"/>
           </w:p>
           <w:p>
             <w:pPr>
@@ -8704,6 +10103,8 @@
                 <w:szCs w:val="21"/>
               </w:rPr>
             </w:pPr>
+            <w:proofErr w:type="spellStart"/>
+            <w:proofErr w:type="gramStart"/>
             <w:r>
               <w:rPr>
                 <w:rFonts w:ascii="Consolas" w:hAnsi="Consolas" w:cs="Consolas"/>
@@ -8713,6 +10114,7 @@
               </w:rPr>
               <w:t>addPower</w:t>
             </w:r>
+            <w:proofErr w:type="spellEnd"/>
             <w:r>
               <w:rPr>
                 <w:rFonts w:ascii="Consolas" w:hAnsi="Consolas" w:cs="Consolas"/>
@@ -8722,6 +10124,7 @@
               </w:rPr>
               <w:t>(</w:t>
             </w:r>
+            <w:proofErr w:type="gramEnd"/>
             <w:r>
               <w:rPr>
                 <w:rFonts w:ascii="Consolas" w:hAnsi="Consolas" w:cs="Consolas"/>
@@ -8811,10 +10214,1506 @@
     <w:p>
       <w:pPr>
         <w:rPr>
-          <w:rFonts w:hint="eastAsia"/>
           <w:color w:val="000000" w:themeColor="text1"/>
           <w:sz w:val="28"/>
           <w:szCs w:val="28"/>
+        </w:rPr>
+      </w:pPr>
+    </w:p>
+    <w:p>
+      <w:pPr>
+        <w:rPr>
+          <w:color w:val="000000" w:themeColor="text1"/>
+          <w:sz w:val="28"/>
+          <w:szCs w:val="28"/>
+        </w:rPr>
+      </w:pPr>
+    </w:p>
+    <w:p>
+      <w:pPr>
+        <w:pStyle w:val="ListParagraph"/>
+        <w:numPr>
+          <w:ilvl w:val="0"/>
+          <w:numId w:val="1"/>
+        </w:numPr>
+        <w:rPr>
+          <w:color w:val="000000" w:themeColor="text1"/>
+          <w:sz w:val="28"/>
+          <w:szCs w:val="28"/>
+        </w:rPr>
+      </w:pPr>
+      <w:r>
+        <w:rPr>
+          <w:color w:val="000000" w:themeColor="text1"/>
+          <w:sz w:val="28"/>
+          <w:szCs w:val="28"/>
+        </w:rPr>
+        <w:t>Spread Syntax</w:t>
+      </w:r>
+    </w:p>
+    <w:p>
+      <w:pPr>
+        <w:pStyle w:val="ListParagraph"/>
+        <w:numPr>
+          <w:ilvl w:val="1"/>
+          <w:numId w:val="6"/>
+        </w:numPr>
+        <w:rPr>
+          <w:color w:val="000000" w:themeColor="text1"/>
+        </w:rPr>
+      </w:pPr>
+      <w:r>
+        <w:rPr>
+          <w:rFonts w:cs="AppleSystemUIFont"/>
+          <w:lang w:val="en-US"/>
+        </w:rPr>
+        <w:t>Assigning types to </w:t>
+      </w:r>
+      <w:hyperlink r:id="rId6" w:history="1">
+        <w:r>
+          <w:rPr>
+            <w:rFonts w:cs="AppleSystemUIFont"/>
+            <w:color w:val="DCA10D"/>
+            <w:u w:val="single" w:color="DCA10D"/>
+            <w:lang w:val="en-US"/>
+          </w:rPr>
+          <w:t>rest parameters</w:t>
+        </w:r>
+      </w:hyperlink>
+      <w:r>
+        <w:rPr>
+          <w:rFonts w:cs="AppleSystemUIFont"/>
+          <w:lang w:val="en-US"/>
+        </w:rPr>
+        <w:t> is similar to assigning types to arrays</w:t>
+      </w:r>
+    </w:p>
+    <w:p>
+      <w:pPr>
+        <w:pStyle w:val="ListParagraph"/>
+        <w:numPr>
+          <w:ilvl w:val="2"/>
+          <w:numId w:val="6"/>
+        </w:numPr>
+        <w:rPr>
+          <w:color w:val="000000" w:themeColor="text1"/>
+        </w:rPr>
+      </w:pPr>
+      <w:r>
+        <w:rPr>
+          <w:rFonts w:cs="AppleSystemUIFont"/>
+          <w:lang w:val="en-US"/>
+        </w:rPr>
+        <w:t>Here the rest parameters are, ‘h’, ‘h’, ‘H’, ‘H’, ‘H’, ‘H’, ‘!’</w:t>
+      </w:r>
+    </w:p>
+    <w:p>
+      <w:pPr>
+        <w:pStyle w:val="ListParagraph"/>
+        <w:numPr>
+          <w:ilvl w:val="1"/>
+          <w:numId w:val="6"/>
+        </w:numPr>
+        <w:rPr>
+          <w:color w:val="000000" w:themeColor="text1"/>
+        </w:rPr>
+      </w:pPr>
+      <w:r>
+        <w:rPr>
+          <w:color w:val="000000" w:themeColor="text1"/>
+        </w:rPr>
+        <w:t>If not used, is awkward to read</w:t>
+      </w:r>
+    </w:p>
+    <w:p>
+      <w:pPr>
+        <w:rPr>
+          <w:color w:val="000000" w:themeColor="text1"/>
+        </w:rPr>
+      </w:pPr>
+    </w:p>
+    <w:tbl>
+      <w:tblPr>
+        <w:tblStyle w:val="TableGrid"/>
+        <w:tblW w:w="0" w:type="auto"/>
+        <w:tblLook w:val="04A0" w:firstRow="1" w:lastRow="0" w:firstColumn="1" w:lastColumn="0" w:noHBand="0" w:noVBand="1"/>
+      </w:tblPr>
+      <w:tblGrid>
+        <w:gridCol w:w="9350"/>
+      </w:tblGrid>
+      <w:tr>
+        <w:tc>
+          <w:tcPr>
+            <w:tcW w:w="9350" w:type="dxa"/>
+          </w:tcPr>
+          <w:p>
+            <w:pPr>
+              <w:shd w:val="clear" w:color="auto" w:fill="1E1E1E"/>
+              <w:spacing w:line="330" w:lineRule="atLeast"/>
+              <w:rPr>
+                <w:rFonts w:ascii="Consolas" w:hAnsi="Consolas" w:cs="Consolas"/>
+                <w:color w:val="FFFFFF"/>
+                <w:sz w:val="21"/>
+                <w:szCs w:val="21"/>
+              </w:rPr>
+            </w:pPr>
+            <w:proofErr w:type="spellStart"/>
+            <w:proofErr w:type="gramStart"/>
+            <w:r>
+              <w:rPr>
+                <w:rFonts w:ascii="Consolas" w:hAnsi="Consolas" w:cs="Consolas"/>
+                <w:color w:val="FFFFFF"/>
+                <w:sz w:val="21"/>
+                <w:szCs w:val="21"/>
+              </w:rPr>
+              <w:t>gpsNavigate</w:t>
+            </w:r>
+            <w:proofErr w:type="spellEnd"/>
+            <w:r>
+              <w:rPr>
+                <w:rFonts w:ascii="Consolas" w:hAnsi="Consolas" w:cs="Consolas"/>
+                <w:color w:val="E85D7F"/>
+                <w:sz w:val="21"/>
+                <w:szCs w:val="21"/>
+              </w:rPr>
+              <w:t>(</w:t>
+            </w:r>
+            <w:proofErr w:type="gramEnd"/>
+            <w:r>
+              <w:rPr>
+                <w:rFonts w:ascii="Consolas" w:hAnsi="Consolas" w:cs="Consolas"/>
+                <w:color w:val="E85D7F"/>
+                <w:sz w:val="21"/>
+                <w:szCs w:val="21"/>
+              </w:rPr>
+              <w:t>40,</w:t>
+            </w:r>
+            <w:r>
+              <w:rPr>
+                <w:rFonts w:ascii="Consolas" w:hAnsi="Consolas" w:cs="Consolas"/>
+                <w:color w:val="FFFFFF"/>
+                <w:sz w:val="21"/>
+                <w:szCs w:val="21"/>
+              </w:rPr>
+              <w:t xml:space="preserve"> </w:t>
+            </w:r>
+            <w:r>
+              <w:rPr>
+                <w:rFonts w:ascii="Consolas" w:hAnsi="Consolas" w:cs="Consolas"/>
+                <w:color w:val="E85D7F"/>
+                <w:sz w:val="21"/>
+                <w:szCs w:val="21"/>
+              </w:rPr>
+              <w:t>43.2,</w:t>
+            </w:r>
+            <w:r>
+              <w:rPr>
+                <w:rFonts w:ascii="Consolas" w:hAnsi="Consolas" w:cs="Consolas"/>
+                <w:color w:val="FFFFFF"/>
+                <w:sz w:val="21"/>
+                <w:szCs w:val="21"/>
+              </w:rPr>
+              <w:t xml:space="preserve"> </w:t>
+            </w:r>
+            <w:r>
+              <w:rPr>
+                <w:rFonts w:ascii="Consolas" w:hAnsi="Consolas" w:cs="Consolas"/>
+                <w:color w:val="FFE083"/>
+                <w:sz w:val="21"/>
+                <w:szCs w:val="21"/>
+              </w:rPr>
+              <w:t>'N'</w:t>
+            </w:r>
+            <w:r>
+              <w:rPr>
+                <w:rFonts w:ascii="Consolas" w:hAnsi="Consolas" w:cs="Consolas"/>
+                <w:color w:val="E85D7F"/>
+                <w:sz w:val="21"/>
+                <w:szCs w:val="21"/>
+              </w:rPr>
+              <w:t>,</w:t>
+            </w:r>
+            <w:r>
+              <w:rPr>
+                <w:rFonts w:ascii="Consolas" w:hAnsi="Consolas" w:cs="Consolas"/>
+                <w:color w:val="FFFFFF"/>
+                <w:sz w:val="21"/>
+                <w:szCs w:val="21"/>
+              </w:rPr>
+              <w:t xml:space="preserve"> </w:t>
+            </w:r>
+            <w:r>
+              <w:rPr>
+                <w:rFonts w:ascii="Consolas" w:hAnsi="Consolas" w:cs="Consolas"/>
+                <w:color w:val="E85D7F"/>
+                <w:sz w:val="21"/>
+                <w:szCs w:val="21"/>
+              </w:rPr>
+              <w:t>73,</w:t>
+            </w:r>
+            <w:r>
+              <w:rPr>
+                <w:rFonts w:ascii="Consolas" w:hAnsi="Consolas" w:cs="Consolas"/>
+                <w:color w:val="FFFFFF"/>
+                <w:sz w:val="21"/>
+                <w:szCs w:val="21"/>
+              </w:rPr>
+              <w:t xml:space="preserve"> </w:t>
+            </w:r>
+            <w:r>
+              <w:rPr>
+                <w:rFonts w:ascii="Consolas" w:hAnsi="Consolas" w:cs="Consolas"/>
+                <w:color w:val="E85D7F"/>
+                <w:sz w:val="21"/>
+                <w:szCs w:val="21"/>
+              </w:rPr>
+              <w:t>59.8,</w:t>
+            </w:r>
+            <w:r>
+              <w:rPr>
+                <w:rFonts w:ascii="Consolas" w:hAnsi="Consolas" w:cs="Consolas"/>
+                <w:color w:val="FFFFFF"/>
+                <w:sz w:val="21"/>
+                <w:szCs w:val="21"/>
+              </w:rPr>
+              <w:t xml:space="preserve"> </w:t>
+            </w:r>
+            <w:r>
+              <w:rPr>
+                <w:rFonts w:ascii="Consolas" w:hAnsi="Consolas" w:cs="Consolas"/>
+                <w:color w:val="FFE083"/>
+                <w:sz w:val="21"/>
+                <w:szCs w:val="21"/>
+              </w:rPr>
+              <w:t>'W'</w:t>
+            </w:r>
+            <w:r>
+              <w:rPr>
+                <w:rFonts w:ascii="Consolas" w:hAnsi="Consolas" w:cs="Consolas"/>
+                <w:color w:val="E85D7F"/>
+                <w:sz w:val="21"/>
+                <w:szCs w:val="21"/>
+              </w:rPr>
+              <w:t>,</w:t>
+            </w:r>
+            <w:r>
+              <w:rPr>
+                <w:rFonts w:ascii="Consolas" w:hAnsi="Consolas" w:cs="Consolas"/>
+                <w:color w:val="FFFFFF"/>
+                <w:sz w:val="21"/>
+                <w:szCs w:val="21"/>
+              </w:rPr>
+              <w:t xml:space="preserve"> </w:t>
+            </w:r>
+            <w:r>
+              <w:rPr>
+                <w:rFonts w:ascii="Consolas" w:hAnsi="Consolas" w:cs="Consolas"/>
+                <w:color w:val="E85D7F"/>
+                <w:sz w:val="21"/>
+                <w:szCs w:val="21"/>
+              </w:rPr>
+              <w:t>25,</w:t>
+            </w:r>
+            <w:r>
+              <w:rPr>
+                <w:rFonts w:ascii="Consolas" w:hAnsi="Consolas" w:cs="Consolas"/>
+                <w:color w:val="FFFFFF"/>
+                <w:sz w:val="21"/>
+                <w:szCs w:val="21"/>
+              </w:rPr>
+              <w:t xml:space="preserve"> </w:t>
+            </w:r>
+            <w:r>
+              <w:rPr>
+                <w:rFonts w:ascii="Consolas" w:hAnsi="Consolas" w:cs="Consolas"/>
+                <w:color w:val="E85D7F"/>
+                <w:sz w:val="21"/>
+                <w:szCs w:val="21"/>
+              </w:rPr>
+              <w:t>0,</w:t>
+            </w:r>
+            <w:r>
+              <w:rPr>
+                <w:rFonts w:ascii="Consolas" w:hAnsi="Consolas" w:cs="Consolas"/>
+                <w:color w:val="FFFFFF"/>
+                <w:sz w:val="21"/>
+                <w:szCs w:val="21"/>
+              </w:rPr>
+              <w:t xml:space="preserve"> </w:t>
+            </w:r>
+            <w:r>
+              <w:rPr>
+                <w:rFonts w:ascii="Consolas" w:hAnsi="Consolas" w:cs="Consolas"/>
+                <w:color w:val="FFE083"/>
+                <w:sz w:val="21"/>
+                <w:szCs w:val="21"/>
+              </w:rPr>
+              <w:t>'N'</w:t>
+            </w:r>
+            <w:r>
+              <w:rPr>
+                <w:rFonts w:ascii="Consolas" w:hAnsi="Consolas" w:cs="Consolas"/>
+                <w:color w:val="E85D7F"/>
+                <w:sz w:val="21"/>
+                <w:szCs w:val="21"/>
+              </w:rPr>
+              <w:t>,</w:t>
+            </w:r>
+            <w:r>
+              <w:rPr>
+                <w:rFonts w:ascii="Consolas" w:hAnsi="Consolas" w:cs="Consolas"/>
+                <w:color w:val="FFFFFF"/>
+                <w:sz w:val="21"/>
+                <w:szCs w:val="21"/>
+              </w:rPr>
+              <w:t xml:space="preserve"> </w:t>
+            </w:r>
+            <w:r>
+              <w:rPr>
+                <w:rFonts w:ascii="Consolas" w:hAnsi="Consolas" w:cs="Consolas"/>
+                <w:color w:val="E85D7F"/>
+                <w:sz w:val="21"/>
+                <w:szCs w:val="21"/>
+              </w:rPr>
+              <w:t>71,</w:t>
+            </w:r>
+            <w:r>
+              <w:rPr>
+                <w:rFonts w:ascii="Consolas" w:hAnsi="Consolas" w:cs="Consolas"/>
+                <w:color w:val="FFFFFF"/>
+                <w:sz w:val="21"/>
+                <w:szCs w:val="21"/>
+              </w:rPr>
+              <w:t xml:space="preserve"> </w:t>
+            </w:r>
+            <w:r>
+              <w:rPr>
+                <w:rFonts w:ascii="Consolas" w:hAnsi="Consolas" w:cs="Consolas"/>
+                <w:color w:val="E85D7F"/>
+                <w:sz w:val="21"/>
+                <w:szCs w:val="21"/>
+              </w:rPr>
+              <w:t>0,</w:t>
+            </w:r>
+            <w:r>
+              <w:rPr>
+                <w:rFonts w:ascii="Consolas" w:hAnsi="Consolas" w:cs="Consolas"/>
+                <w:color w:val="FFFFFF"/>
+                <w:sz w:val="21"/>
+                <w:szCs w:val="21"/>
+              </w:rPr>
+              <w:t xml:space="preserve"> </w:t>
+            </w:r>
+            <w:r>
+              <w:rPr>
+                <w:rFonts w:ascii="Consolas" w:hAnsi="Consolas" w:cs="Consolas"/>
+                <w:color w:val="FFE083"/>
+                <w:sz w:val="21"/>
+                <w:szCs w:val="21"/>
+              </w:rPr>
+              <w:t>'W'</w:t>
+            </w:r>
+            <w:r>
+              <w:rPr>
+                <w:rFonts w:ascii="Consolas" w:hAnsi="Consolas" w:cs="Consolas"/>
+                <w:color w:val="E85D7F"/>
+                <w:sz w:val="21"/>
+                <w:szCs w:val="21"/>
+              </w:rPr>
+              <w:t>)</w:t>
+            </w:r>
+          </w:p>
+        </w:tc>
+      </w:tr>
+    </w:tbl>
+    <w:p>
+      <w:pPr>
+        <w:rPr>
+          <w:color w:val="000000" w:themeColor="text1"/>
+        </w:rPr>
+      </w:pPr>
+    </w:p>
+    <w:p>
+      <w:pPr>
+        <w:rPr>
+          <w:color w:val="000000" w:themeColor="text1"/>
+        </w:rPr>
+      </w:pPr>
+    </w:p>
+    <w:p>
+      <w:pPr>
+        <w:pStyle w:val="ListParagraph"/>
+        <w:numPr>
+          <w:ilvl w:val="1"/>
+          <w:numId w:val="6"/>
+        </w:numPr>
+        <w:rPr>
+          <w:color w:val="000000" w:themeColor="text1"/>
+        </w:rPr>
+      </w:pPr>
+      <w:r>
+        <w:rPr>
+          <w:rFonts w:cs="AppleSystemUIFont"/>
+          <w:lang w:val="en-US"/>
+        </w:rPr>
+        <w:t>W</w:t>
+      </w:r>
+      <w:r>
+        <w:rPr>
+          <w:rFonts w:cs="AppleSystemUIFont"/>
+          <w:lang w:val="en-US"/>
+        </w:rPr>
+        <w:t>e can use tuple variables that represent the starting and ending coordinates</w:t>
+      </w:r>
+      <w:r>
+        <w:rPr>
+          <w:rFonts w:cs="AppleSystemUIFont"/>
+          <w:lang w:val="en-US"/>
+        </w:rPr>
+        <w:t xml:space="preserve"> to improve readability of code</w:t>
+      </w:r>
+    </w:p>
+    <w:p>
+      <w:pPr>
+        <w:rPr>
+          <w:color w:val="000000" w:themeColor="text1"/>
+        </w:rPr>
+      </w:pPr>
+    </w:p>
+    <w:tbl>
+      <w:tblPr>
+        <w:tblStyle w:val="TableGrid"/>
+        <w:tblW w:w="0" w:type="auto"/>
+        <w:tblLook w:val="04A0" w:firstRow="1" w:lastRow="0" w:firstColumn="1" w:lastColumn="0" w:noHBand="0" w:noVBand="1"/>
+      </w:tblPr>
+      <w:tblGrid>
+        <w:gridCol w:w="9350"/>
+      </w:tblGrid>
+      <w:tr>
+        <w:tc>
+          <w:tcPr>
+            <w:tcW w:w="9350" w:type="dxa"/>
+          </w:tcPr>
+          <w:p>
+            <w:pPr>
+              <w:shd w:val="clear" w:color="auto" w:fill="1E1E1E"/>
+              <w:spacing w:line="330" w:lineRule="atLeast"/>
+              <w:rPr>
+                <w:rFonts w:ascii="Consolas" w:hAnsi="Consolas" w:cs="Consolas"/>
+                <w:color w:val="FFFFFF"/>
+                <w:sz w:val="21"/>
+                <w:szCs w:val="21"/>
+              </w:rPr>
+            </w:pPr>
+            <w:r>
+              <w:rPr>
+                <w:rFonts w:ascii="Consolas" w:hAnsi="Consolas" w:cs="Consolas"/>
+                <w:color w:val="B3CCFF"/>
+                <w:sz w:val="21"/>
+                <w:szCs w:val="21"/>
+              </w:rPr>
+              <w:t>let</w:t>
+            </w:r>
+            <w:r>
+              <w:rPr>
+                <w:rFonts w:ascii="Consolas" w:hAnsi="Consolas" w:cs="Consolas"/>
+                <w:color w:val="FFFFFF"/>
+                <w:sz w:val="21"/>
+                <w:szCs w:val="21"/>
+              </w:rPr>
+              <w:t xml:space="preserve"> </w:t>
+            </w:r>
+            <w:proofErr w:type="spellStart"/>
+            <w:r>
+              <w:rPr>
+                <w:rFonts w:ascii="Consolas" w:hAnsi="Consolas" w:cs="Consolas"/>
+                <w:color w:val="FFFFFF"/>
+                <w:sz w:val="21"/>
+                <w:szCs w:val="21"/>
+              </w:rPr>
+              <w:t>codecademyCoordinates</w:t>
+            </w:r>
+            <w:proofErr w:type="spellEnd"/>
+            <w:r>
+              <w:rPr>
+                <w:rFonts w:ascii="Consolas" w:hAnsi="Consolas" w:cs="Consolas"/>
+                <w:color w:val="E85D7F"/>
+                <w:sz w:val="21"/>
+                <w:szCs w:val="21"/>
+              </w:rPr>
+              <w:t>:</w:t>
+            </w:r>
+            <w:r>
+              <w:rPr>
+                <w:rFonts w:ascii="Consolas" w:hAnsi="Consolas" w:cs="Consolas"/>
+                <w:color w:val="FFFFFF"/>
+                <w:sz w:val="21"/>
+                <w:szCs w:val="21"/>
+              </w:rPr>
+              <w:t xml:space="preserve"> </w:t>
+            </w:r>
+            <w:r>
+              <w:rPr>
+                <w:rFonts w:ascii="Consolas" w:hAnsi="Consolas" w:cs="Consolas"/>
+                <w:color w:val="E85D7F"/>
+                <w:sz w:val="21"/>
+                <w:szCs w:val="21"/>
+              </w:rPr>
+              <w:t>[</w:t>
+            </w:r>
+            <w:r>
+              <w:rPr>
+                <w:rFonts w:ascii="Consolas" w:hAnsi="Consolas" w:cs="Consolas"/>
+                <w:color w:val="B3CCFF"/>
+                <w:sz w:val="21"/>
+                <w:szCs w:val="21"/>
+              </w:rPr>
+              <w:t>number</w:t>
+            </w:r>
+            <w:r>
+              <w:rPr>
+                <w:rFonts w:ascii="Consolas" w:hAnsi="Consolas" w:cs="Consolas"/>
+                <w:color w:val="E85D7F"/>
+                <w:sz w:val="21"/>
+                <w:szCs w:val="21"/>
+              </w:rPr>
+              <w:t>,</w:t>
+            </w:r>
+            <w:r>
+              <w:rPr>
+                <w:rFonts w:ascii="Consolas" w:hAnsi="Consolas" w:cs="Consolas"/>
+                <w:color w:val="FFFFFF"/>
+                <w:sz w:val="21"/>
+                <w:szCs w:val="21"/>
+              </w:rPr>
+              <w:t xml:space="preserve"> </w:t>
+            </w:r>
+            <w:r>
+              <w:rPr>
+                <w:rFonts w:ascii="Consolas" w:hAnsi="Consolas" w:cs="Consolas"/>
+                <w:color w:val="B3CCFF"/>
+                <w:sz w:val="21"/>
+                <w:szCs w:val="21"/>
+              </w:rPr>
+              <w:t>number</w:t>
+            </w:r>
+            <w:r>
+              <w:rPr>
+                <w:rFonts w:ascii="Consolas" w:hAnsi="Consolas" w:cs="Consolas"/>
+                <w:color w:val="E85D7F"/>
+                <w:sz w:val="21"/>
+                <w:szCs w:val="21"/>
+              </w:rPr>
+              <w:t>,</w:t>
+            </w:r>
+            <w:r>
+              <w:rPr>
+                <w:rFonts w:ascii="Consolas" w:hAnsi="Consolas" w:cs="Consolas"/>
+                <w:color w:val="FFFFFF"/>
+                <w:sz w:val="21"/>
+                <w:szCs w:val="21"/>
+              </w:rPr>
+              <w:t xml:space="preserve"> </w:t>
+            </w:r>
+            <w:r>
+              <w:rPr>
+                <w:rFonts w:ascii="Consolas" w:hAnsi="Consolas" w:cs="Consolas"/>
+                <w:color w:val="B3CCFF"/>
+                <w:sz w:val="21"/>
+                <w:szCs w:val="21"/>
+              </w:rPr>
+              <w:t>string</w:t>
+            </w:r>
+            <w:r>
+              <w:rPr>
+                <w:rFonts w:ascii="Consolas" w:hAnsi="Consolas" w:cs="Consolas"/>
+                <w:color w:val="E85D7F"/>
+                <w:sz w:val="21"/>
+                <w:szCs w:val="21"/>
+              </w:rPr>
+              <w:t>,</w:t>
+            </w:r>
+            <w:r>
+              <w:rPr>
+                <w:rFonts w:ascii="Consolas" w:hAnsi="Consolas" w:cs="Consolas"/>
+                <w:color w:val="FFFFFF"/>
+                <w:sz w:val="21"/>
+                <w:szCs w:val="21"/>
+              </w:rPr>
+              <w:t xml:space="preserve"> </w:t>
+            </w:r>
+            <w:r>
+              <w:rPr>
+                <w:rFonts w:ascii="Consolas" w:hAnsi="Consolas" w:cs="Consolas"/>
+                <w:color w:val="B3CCFF"/>
+                <w:sz w:val="21"/>
+                <w:szCs w:val="21"/>
+              </w:rPr>
+              <w:t>number</w:t>
+            </w:r>
+            <w:r>
+              <w:rPr>
+                <w:rFonts w:ascii="Consolas" w:hAnsi="Consolas" w:cs="Consolas"/>
+                <w:color w:val="E85D7F"/>
+                <w:sz w:val="21"/>
+                <w:szCs w:val="21"/>
+              </w:rPr>
+              <w:t>,</w:t>
+            </w:r>
+            <w:r>
+              <w:rPr>
+                <w:rFonts w:ascii="Consolas" w:hAnsi="Consolas" w:cs="Consolas"/>
+                <w:color w:val="FFFFFF"/>
+                <w:sz w:val="21"/>
+                <w:szCs w:val="21"/>
+              </w:rPr>
+              <w:t xml:space="preserve"> </w:t>
+            </w:r>
+            <w:r>
+              <w:rPr>
+                <w:rFonts w:ascii="Consolas" w:hAnsi="Consolas" w:cs="Consolas"/>
+                <w:color w:val="B3CCFF"/>
+                <w:sz w:val="21"/>
+                <w:szCs w:val="21"/>
+              </w:rPr>
+              <w:t>number</w:t>
+            </w:r>
+            <w:r>
+              <w:rPr>
+                <w:rFonts w:ascii="Consolas" w:hAnsi="Consolas" w:cs="Consolas"/>
+                <w:color w:val="E85D7F"/>
+                <w:sz w:val="21"/>
+                <w:szCs w:val="21"/>
+              </w:rPr>
+              <w:t>,</w:t>
+            </w:r>
+            <w:r>
+              <w:rPr>
+                <w:rFonts w:ascii="Consolas" w:hAnsi="Consolas" w:cs="Consolas"/>
+                <w:color w:val="FFFFFF"/>
+                <w:sz w:val="21"/>
+                <w:szCs w:val="21"/>
+              </w:rPr>
+              <w:t xml:space="preserve"> </w:t>
+            </w:r>
+            <w:r>
+              <w:rPr>
+                <w:rFonts w:ascii="Consolas" w:hAnsi="Consolas" w:cs="Consolas"/>
+                <w:color w:val="B3CCFF"/>
+                <w:sz w:val="21"/>
+                <w:szCs w:val="21"/>
+              </w:rPr>
+              <w:t>string</w:t>
+            </w:r>
+            <w:r>
+              <w:rPr>
+                <w:rFonts w:ascii="Consolas" w:hAnsi="Consolas" w:cs="Consolas"/>
+                <w:color w:val="E85D7F"/>
+                <w:sz w:val="21"/>
+                <w:szCs w:val="21"/>
+              </w:rPr>
+              <w:t>]</w:t>
+            </w:r>
+            <w:r>
+              <w:rPr>
+                <w:rFonts w:ascii="Consolas" w:hAnsi="Consolas" w:cs="Consolas"/>
+                <w:color w:val="FFFFFF"/>
+                <w:sz w:val="21"/>
+                <w:szCs w:val="21"/>
+              </w:rPr>
+              <w:t xml:space="preserve"> </w:t>
+            </w:r>
+            <w:r>
+              <w:rPr>
+                <w:rFonts w:ascii="Consolas" w:hAnsi="Consolas" w:cs="Consolas"/>
+                <w:color w:val="E85D7F"/>
+                <w:sz w:val="21"/>
+                <w:szCs w:val="21"/>
+              </w:rPr>
+              <w:t>=</w:t>
+            </w:r>
+            <w:r>
+              <w:rPr>
+                <w:rFonts w:ascii="Consolas" w:hAnsi="Consolas" w:cs="Consolas"/>
+                <w:color w:val="FFFFFF"/>
+                <w:sz w:val="21"/>
+                <w:szCs w:val="21"/>
+              </w:rPr>
+              <w:t xml:space="preserve"> </w:t>
+            </w:r>
+            <w:r>
+              <w:rPr>
+                <w:rFonts w:ascii="Consolas" w:hAnsi="Consolas" w:cs="Consolas"/>
+                <w:color w:val="E85D7F"/>
+                <w:sz w:val="21"/>
+                <w:szCs w:val="21"/>
+              </w:rPr>
+              <w:t>[40,</w:t>
+            </w:r>
+            <w:r>
+              <w:rPr>
+                <w:rFonts w:ascii="Consolas" w:hAnsi="Consolas" w:cs="Consolas"/>
+                <w:color w:val="FFFFFF"/>
+                <w:sz w:val="21"/>
+                <w:szCs w:val="21"/>
+              </w:rPr>
+              <w:t xml:space="preserve"> </w:t>
+            </w:r>
+            <w:r>
+              <w:rPr>
+                <w:rFonts w:ascii="Consolas" w:hAnsi="Consolas" w:cs="Consolas"/>
+                <w:color w:val="E85D7F"/>
+                <w:sz w:val="21"/>
+                <w:szCs w:val="21"/>
+              </w:rPr>
+              <w:t>43.2,</w:t>
+            </w:r>
+            <w:r>
+              <w:rPr>
+                <w:rFonts w:ascii="Consolas" w:hAnsi="Consolas" w:cs="Consolas"/>
+                <w:color w:val="FFFFFF"/>
+                <w:sz w:val="21"/>
+                <w:szCs w:val="21"/>
+              </w:rPr>
+              <w:t xml:space="preserve"> </w:t>
+            </w:r>
+            <w:r>
+              <w:rPr>
+                <w:rFonts w:ascii="Consolas" w:hAnsi="Consolas" w:cs="Consolas"/>
+                <w:color w:val="FFE083"/>
+                <w:sz w:val="21"/>
+                <w:szCs w:val="21"/>
+              </w:rPr>
+              <w:t>'N'</w:t>
+            </w:r>
+            <w:r>
+              <w:rPr>
+                <w:rFonts w:ascii="Consolas" w:hAnsi="Consolas" w:cs="Consolas"/>
+                <w:color w:val="E85D7F"/>
+                <w:sz w:val="21"/>
+                <w:szCs w:val="21"/>
+              </w:rPr>
+              <w:t>,</w:t>
+            </w:r>
+            <w:r>
+              <w:rPr>
+                <w:rFonts w:ascii="Consolas" w:hAnsi="Consolas" w:cs="Consolas"/>
+                <w:color w:val="FFFFFF"/>
+                <w:sz w:val="21"/>
+                <w:szCs w:val="21"/>
+              </w:rPr>
+              <w:t xml:space="preserve"> </w:t>
+            </w:r>
+            <w:r>
+              <w:rPr>
+                <w:rFonts w:ascii="Consolas" w:hAnsi="Consolas" w:cs="Consolas"/>
+                <w:color w:val="E85D7F"/>
+                <w:sz w:val="21"/>
+                <w:szCs w:val="21"/>
+              </w:rPr>
+              <w:t>73,</w:t>
+            </w:r>
+            <w:r>
+              <w:rPr>
+                <w:rFonts w:ascii="Consolas" w:hAnsi="Consolas" w:cs="Consolas"/>
+                <w:color w:val="FFFFFF"/>
+                <w:sz w:val="21"/>
+                <w:szCs w:val="21"/>
+              </w:rPr>
+              <w:t xml:space="preserve"> </w:t>
+            </w:r>
+            <w:r>
+              <w:rPr>
+                <w:rFonts w:ascii="Consolas" w:hAnsi="Consolas" w:cs="Consolas"/>
+                <w:color w:val="E85D7F"/>
+                <w:sz w:val="21"/>
+                <w:szCs w:val="21"/>
+              </w:rPr>
+              <w:t>59.8,</w:t>
+            </w:r>
+            <w:r>
+              <w:rPr>
+                <w:rFonts w:ascii="Consolas" w:hAnsi="Consolas" w:cs="Consolas"/>
+                <w:color w:val="FFFFFF"/>
+                <w:sz w:val="21"/>
+                <w:szCs w:val="21"/>
+              </w:rPr>
+              <w:t xml:space="preserve"> </w:t>
+            </w:r>
+            <w:r>
+              <w:rPr>
+                <w:rFonts w:ascii="Consolas" w:hAnsi="Consolas" w:cs="Consolas"/>
+                <w:color w:val="FFE083"/>
+                <w:sz w:val="21"/>
+                <w:szCs w:val="21"/>
+              </w:rPr>
+              <w:t>'W'</w:t>
+            </w:r>
+            <w:proofErr w:type="gramStart"/>
+            <w:r>
+              <w:rPr>
+                <w:rFonts w:ascii="Consolas" w:hAnsi="Consolas" w:cs="Consolas"/>
+                <w:color w:val="E85D7F"/>
+                <w:sz w:val="21"/>
+                <w:szCs w:val="21"/>
+              </w:rPr>
+              <w:t>];</w:t>
+            </w:r>
+            <w:proofErr w:type="gramEnd"/>
+          </w:p>
+          <w:p>
+            <w:pPr>
+              <w:shd w:val="clear" w:color="auto" w:fill="1E1E1E"/>
+              <w:spacing w:line="330" w:lineRule="atLeast"/>
+              <w:rPr>
+                <w:rFonts w:ascii="Consolas" w:hAnsi="Consolas" w:cs="Consolas"/>
+                <w:color w:val="FFFFFF"/>
+                <w:sz w:val="21"/>
+                <w:szCs w:val="21"/>
+              </w:rPr>
+            </w:pPr>
+            <w:r>
+              <w:rPr>
+                <w:rFonts w:ascii="Consolas" w:hAnsi="Consolas" w:cs="Consolas"/>
+                <w:color w:val="B3CCFF"/>
+                <w:sz w:val="21"/>
+                <w:szCs w:val="21"/>
+              </w:rPr>
+              <w:lastRenderedPageBreak/>
+              <w:t>let</w:t>
+            </w:r>
+            <w:r>
+              <w:rPr>
+                <w:rFonts w:ascii="Consolas" w:hAnsi="Consolas" w:cs="Consolas"/>
+                <w:color w:val="FFFFFF"/>
+                <w:sz w:val="21"/>
+                <w:szCs w:val="21"/>
+              </w:rPr>
+              <w:t xml:space="preserve"> </w:t>
+            </w:r>
+            <w:proofErr w:type="spellStart"/>
+            <w:r>
+              <w:rPr>
+                <w:rFonts w:ascii="Consolas" w:hAnsi="Consolas" w:cs="Consolas"/>
+                <w:color w:val="FFFFFF"/>
+                <w:sz w:val="21"/>
+                <w:szCs w:val="21"/>
+              </w:rPr>
+              <w:t>bermudaTCoordinates</w:t>
+            </w:r>
+            <w:proofErr w:type="spellEnd"/>
+            <w:r>
+              <w:rPr>
+                <w:rFonts w:ascii="Consolas" w:hAnsi="Consolas" w:cs="Consolas"/>
+                <w:color w:val="E85D7F"/>
+                <w:sz w:val="21"/>
+                <w:szCs w:val="21"/>
+              </w:rPr>
+              <w:t>:</w:t>
+            </w:r>
+            <w:r>
+              <w:rPr>
+                <w:rFonts w:ascii="Consolas" w:hAnsi="Consolas" w:cs="Consolas"/>
+                <w:color w:val="FFFFFF"/>
+                <w:sz w:val="21"/>
+                <w:szCs w:val="21"/>
+              </w:rPr>
+              <w:t xml:space="preserve"> </w:t>
+            </w:r>
+            <w:r>
+              <w:rPr>
+                <w:rFonts w:ascii="Consolas" w:hAnsi="Consolas" w:cs="Consolas"/>
+                <w:color w:val="E85D7F"/>
+                <w:sz w:val="21"/>
+                <w:szCs w:val="21"/>
+              </w:rPr>
+              <w:t>[</w:t>
+            </w:r>
+            <w:r>
+              <w:rPr>
+                <w:rFonts w:ascii="Consolas" w:hAnsi="Consolas" w:cs="Consolas"/>
+                <w:color w:val="B3CCFF"/>
+                <w:sz w:val="21"/>
+                <w:szCs w:val="21"/>
+              </w:rPr>
+              <w:t>number</w:t>
+            </w:r>
+            <w:r>
+              <w:rPr>
+                <w:rFonts w:ascii="Consolas" w:hAnsi="Consolas" w:cs="Consolas"/>
+                <w:color w:val="E85D7F"/>
+                <w:sz w:val="21"/>
+                <w:szCs w:val="21"/>
+              </w:rPr>
+              <w:t>,</w:t>
+            </w:r>
+            <w:r>
+              <w:rPr>
+                <w:rFonts w:ascii="Consolas" w:hAnsi="Consolas" w:cs="Consolas"/>
+                <w:color w:val="FFFFFF"/>
+                <w:sz w:val="21"/>
+                <w:szCs w:val="21"/>
+              </w:rPr>
+              <w:t xml:space="preserve"> </w:t>
+            </w:r>
+            <w:r>
+              <w:rPr>
+                <w:rFonts w:ascii="Consolas" w:hAnsi="Consolas" w:cs="Consolas"/>
+                <w:color w:val="B3CCFF"/>
+                <w:sz w:val="21"/>
+                <w:szCs w:val="21"/>
+              </w:rPr>
+              <w:t>number</w:t>
+            </w:r>
+            <w:r>
+              <w:rPr>
+                <w:rFonts w:ascii="Consolas" w:hAnsi="Consolas" w:cs="Consolas"/>
+                <w:color w:val="E85D7F"/>
+                <w:sz w:val="21"/>
+                <w:szCs w:val="21"/>
+              </w:rPr>
+              <w:t>,</w:t>
+            </w:r>
+            <w:r>
+              <w:rPr>
+                <w:rFonts w:ascii="Consolas" w:hAnsi="Consolas" w:cs="Consolas"/>
+                <w:color w:val="FFFFFF"/>
+                <w:sz w:val="21"/>
+                <w:szCs w:val="21"/>
+              </w:rPr>
+              <w:t xml:space="preserve"> </w:t>
+            </w:r>
+            <w:r>
+              <w:rPr>
+                <w:rFonts w:ascii="Consolas" w:hAnsi="Consolas" w:cs="Consolas"/>
+                <w:color w:val="B3CCFF"/>
+                <w:sz w:val="21"/>
+                <w:szCs w:val="21"/>
+              </w:rPr>
+              <w:t>string</w:t>
+            </w:r>
+            <w:r>
+              <w:rPr>
+                <w:rFonts w:ascii="Consolas" w:hAnsi="Consolas" w:cs="Consolas"/>
+                <w:color w:val="E85D7F"/>
+                <w:sz w:val="21"/>
+                <w:szCs w:val="21"/>
+              </w:rPr>
+              <w:t>,</w:t>
+            </w:r>
+            <w:r>
+              <w:rPr>
+                <w:rFonts w:ascii="Consolas" w:hAnsi="Consolas" w:cs="Consolas"/>
+                <w:color w:val="FFFFFF"/>
+                <w:sz w:val="21"/>
+                <w:szCs w:val="21"/>
+              </w:rPr>
+              <w:t xml:space="preserve"> </w:t>
+            </w:r>
+            <w:r>
+              <w:rPr>
+                <w:rFonts w:ascii="Consolas" w:hAnsi="Consolas" w:cs="Consolas"/>
+                <w:color w:val="B3CCFF"/>
+                <w:sz w:val="21"/>
+                <w:szCs w:val="21"/>
+              </w:rPr>
+              <w:t>number</w:t>
+            </w:r>
+            <w:r>
+              <w:rPr>
+                <w:rFonts w:ascii="Consolas" w:hAnsi="Consolas" w:cs="Consolas"/>
+                <w:color w:val="E85D7F"/>
+                <w:sz w:val="21"/>
+                <w:szCs w:val="21"/>
+              </w:rPr>
+              <w:t>,</w:t>
+            </w:r>
+            <w:r>
+              <w:rPr>
+                <w:rFonts w:ascii="Consolas" w:hAnsi="Consolas" w:cs="Consolas"/>
+                <w:color w:val="FFFFFF"/>
+                <w:sz w:val="21"/>
+                <w:szCs w:val="21"/>
+              </w:rPr>
+              <w:t xml:space="preserve"> </w:t>
+            </w:r>
+            <w:r>
+              <w:rPr>
+                <w:rFonts w:ascii="Consolas" w:hAnsi="Consolas" w:cs="Consolas"/>
+                <w:color w:val="B3CCFF"/>
+                <w:sz w:val="21"/>
+                <w:szCs w:val="21"/>
+              </w:rPr>
+              <w:t>number</w:t>
+            </w:r>
+            <w:r>
+              <w:rPr>
+                <w:rFonts w:ascii="Consolas" w:hAnsi="Consolas" w:cs="Consolas"/>
+                <w:color w:val="E85D7F"/>
+                <w:sz w:val="21"/>
+                <w:szCs w:val="21"/>
+              </w:rPr>
+              <w:t>,</w:t>
+            </w:r>
+            <w:r>
+              <w:rPr>
+                <w:rFonts w:ascii="Consolas" w:hAnsi="Consolas" w:cs="Consolas"/>
+                <w:color w:val="FFFFFF"/>
+                <w:sz w:val="21"/>
+                <w:szCs w:val="21"/>
+              </w:rPr>
+              <w:t xml:space="preserve"> </w:t>
+            </w:r>
+            <w:r>
+              <w:rPr>
+                <w:rFonts w:ascii="Consolas" w:hAnsi="Consolas" w:cs="Consolas"/>
+                <w:color w:val="B3CCFF"/>
+                <w:sz w:val="21"/>
+                <w:szCs w:val="21"/>
+              </w:rPr>
+              <w:t>string</w:t>
+            </w:r>
+            <w:r>
+              <w:rPr>
+                <w:rFonts w:ascii="Consolas" w:hAnsi="Consolas" w:cs="Consolas"/>
+                <w:color w:val="E85D7F"/>
+                <w:sz w:val="21"/>
+                <w:szCs w:val="21"/>
+              </w:rPr>
+              <w:t>]</w:t>
+            </w:r>
+            <w:r>
+              <w:rPr>
+                <w:rFonts w:ascii="Consolas" w:hAnsi="Consolas" w:cs="Consolas"/>
+                <w:color w:val="FFFFFF"/>
+                <w:sz w:val="21"/>
+                <w:szCs w:val="21"/>
+              </w:rPr>
+              <w:t xml:space="preserve"> </w:t>
+            </w:r>
+            <w:r>
+              <w:rPr>
+                <w:rFonts w:ascii="Consolas" w:hAnsi="Consolas" w:cs="Consolas"/>
+                <w:color w:val="E85D7F"/>
+                <w:sz w:val="21"/>
+                <w:szCs w:val="21"/>
+              </w:rPr>
+              <w:t>=</w:t>
+            </w:r>
+            <w:r>
+              <w:rPr>
+                <w:rFonts w:ascii="Consolas" w:hAnsi="Consolas" w:cs="Consolas"/>
+                <w:color w:val="FFFFFF"/>
+                <w:sz w:val="21"/>
+                <w:szCs w:val="21"/>
+              </w:rPr>
+              <w:t xml:space="preserve"> </w:t>
+            </w:r>
+            <w:r>
+              <w:rPr>
+                <w:rFonts w:ascii="Consolas" w:hAnsi="Consolas" w:cs="Consolas"/>
+                <w:color w:val="E85D7F"/>
+                <w:sz w:val="21"/>
+                <w:szCs w:val="21"/>
+              </w:rPr>
+              <w:t>[25,</w:t>
+            </w:r>
+            <w:r>
+              <w:rPr>
+                <w:rFonts w:ascii="Consolas" w:hAnsi="Consolas" w:cs="Consolas"/>
+                <w:color w:val="FFFFFF"/>
+                <w:sz w:val="21"/>
+                <w:szCs w:val="21"/>
+              </w:rPr>
+              <w:t xml:space="preserve"> </w:t>
+            </w:r>
+            <w:proofErr w:type="gramStart"/>
+            <w:r>
+              <w:rPr>
+                <w:rFonts w:ascii="Consolas" w:hAnsi="Consolas" w:cs="Consolas"/>
+                <w:color w:val="E85D7F"/>
+                <w:sz w:val="21"/>
+                <w:szCs w:val="21"/>
+              </w:rPr>
+              <w:t>0</w:t>
+            </w:r>
+            <w:r>
+              <w:rPr>
+                <w:rFonts w:ascii="Consolas" w:hAnsi="Consolas" w:cs="Consolas"/>
+                <w:color w:val="FFFFFF"/>
+                <w:sz w:val="21"/>
+                <w:szCs w:val="21"/>
+              </w:rPr>
+              <w:t xml:space="preserve"> </w:t>
+            </w:r>
+            <w:r>
+              <w:rPr>
+                <w:rFonts w:ascii="Consolas" w:hAnsi="Consolas" w:cs="Consolas"/>
+                <w:color w:val="E85D7F"/>
+                <w:sz w:val="21"/>
+                <w:szCs w:val="21"/>
+              </w:rPr>
+              <w:t>,</w:t>
+            </w:r>
+            <w:proofErr w:type="gramEnd"/>
+            <w:r>
+              <w:rPr>
+                <w:rFonts w:ascii="Consolas" w:hAnsi="Consolas" w:cs="Consolas"/>
+                <w:color w:val="FFFFFF"/>
+                <w:sz w:val="21"/>
+                <w:szCs w:val="21"/>
+              </w:rPr>
+              <w:t xml:space="preserve"> </w:t>
+            </w:r>
+            <w:r>
+              <w:rPr>
+                <w:rFonts w:ascii="Consolas" w:hAnsi="Consolas" w:cs="Consolas"/>
+                <w:color w:val="FFE083"/>
+                <w:sz w:val="21"/>
+                <w:szCs w:val="21"/>
+              </w:rPr>
+              <w:t>'N'</w:t>
+            </w:r>
+            <w:r>
+              <w:rPr>
+                <w:rFonts w:ascii="Consolas" w:hAnsi="Consolas" w:cs="Consolas"/>
+                <w:color w:val="FFFFFF"/>
+                <w:sz w:val="21"/>
+                <w:szCs w:val="21"/>
+              </w:rPr>
+              <w:t xml:space="preserve"> </w:t>
+            </w:r>
+            <w:r>
+              <w:rPr>
+                <w:rFonts w:ascii="Consolas" w:hAnsi="Consolas" w:cs="Consolas"/>
+                <w:color w:val="E85D7F"/>
+                <w:sz w:val="21"/>
+                <w:szCs w:val="21"/>
+              </w:rPr>
+              <w:t>,</w:t>
+            </w:r>
+            <w:r>
+              <w:rPr>
+                <w:rFonts w:ascii="Consolas" w:hAnsi="Consolas" w:cs="Consolas"/>
+                <w:color w:val="FFFFFF"/>
+                <w:sz w:val="21"/>
+                <w:szCs w:val="21"/>
+              </w:rPr>
+              <w:t xml:space="preserve"> </w:t>
+            </w:r>
+            <w:r>
+              <w:rPr>
+                <w:rFonts w:ascii="Consolas" w:hAnsi="Consolas" w:cs="Consolas"/>
+                <w:color w:val="E85D7F"/>
+                <w:sz w:val="21"/>
+                <w:szCs w:val="21"/>
+              </w:rPr>
+              <w:t>71,</w:t>
+            </w:r>
+            <w:r>
+              <w:rPr>
+                <w:rFonts w:ascii="Consolas" w:hAnsi="Consolas" w:cs="Consolas"/>
+                <w:color w:val="FFFFFF"/>
+                <w:sz w:val="21"/>
+                <w:szCs w:val="21"/>
+              </w:rPr>
+              <w:t xml:space="preserve"> </w:t>
+            </w:r>
+            <w:r>
+              <w:rPr>
+                <w:rFonts w:ascii="Consolas" w:hAnsi="Consolas" w:cs="Consolas"/>
+                <w:color w:val="E85D7F"/>
+                <w:sz w:val="21"/>
+                <w:szCs w:val="21"/>
+              </w:rPr>
+              <w:t>0,</w:t>
+            </w:r>
+            <w:r>
+              <w:rPr>
+                <w:rFonts w:ascii="Consolas" w:hAnsi="Consolas" w:cs="Consolas"/>
+                <w:color w:val="FFFFFF"/>
+                <w:sz w:val="21"/>
+                <w:szCs w:val="21"/>
+              </w:rPr>
+              <w:t xml:space="preserve"> </w:t>
+            </w:r>
+            <w:r>
+              <w:rPr>
+                <w:rFonts w:ascii="Consolas" w:hAnsi="Consolas" w:cs="Consolas"/>
+                <w:color w:val="FFE083"/>
+                <w:sz w:val="21"/>
+                <w:szCs w:val="21"/>
+              </w:rPr>
+              <w:t>'W'</w:t>
+            </w:r>
+            <w:r>
+              <w:rPr>
+                <w:rFonts w:ascii="Consolas" w:hAnsi="Consolas" w:cs="Consolas"/>
+                <w:color w:val="E85D7F"/>
+                <w:sz w:val="21"/>
+                <w:szCs w:val="21"/>
+              </w:rPr>
+              <w:t>];</w:t>
+            </w:r>
+          </w:p>
+          <w:p>
+            <w:pPr>
+              <w:shd w:val="clear" w:color="auto" w:fill="1E1E1E"/>
+              <w:spacing w:line="330" w:lineRule="atLeast"/>
+              <w:rPr>
+                <w:rFonts w:ascii="Consolas" w:hAnsi="Consolas" w:cs="Consolas"/>
+                <w:color w:val="FFFFFF"/>
+                <w:sz w:val="21"/>
+                <w:szCs w:val="21"/>
+              </w:rPr>
+            </w:pPr>
+            <w:proofErr w:type="spellStart"/>
+            <w:proofErr w:type="gramStart"/>
+            <w:r>
+              <w:rPr>
+                <w:rFonts w:ascii="Consolas" w:hAnsi="Consolas" w:cs="Consolas"/>
+                <w:color w:val="FFFFFF"/>
+                <w:sz w:val="21"/>
+                <w:szCs w:val="21"/>
+              </w:rPr>
+              <w:t>gpsNavigate</w:t>
+            </w:r>
+            <w:proofErr w:type="spellEnd"/>
+            <w:r>
+              <w:rPr>
+                <w:rFonts w:ascii="Consolas" w:hAnsi="Consolas" w:cs="Consolas"/>
+                <w:color w:val="E85D7F"/>
+                <w:sz w:val="21"/>
+                <w:szCs w:val="21"/>
+              </w:rPr>
+              <w:t>(</w:t>
+            </w:r>
+            <w:proofErr w:type="gramEnd"/>
+            <w:r>
+              <w:rPr>
+                <w:rFonts w:ascii="Consolas" w:hAnsi="Consolas" w:cs="Consolas"/>
+                <w:color w:val="E85D7F"/>
+                <w:sz w:val="21"/>
+                <w:szCs w:val="21"/>
+              </w:rPr>
+              <w:t>...</w:t>
+            </w:r>
+            <w:proofErr w:type="spellStart"/>
+            <w:r>
+              <w:rPr>
+                <w:rFonts w:ascii="Consolas" w:hAnsi="Consolas" w:cs="Consolas"/>
+                <w:color w:val="FFFFFF"/>
+                <w:sz w:val="21"/>
+                <w:szCs w:val="21"/>
+              </w:rPr>
+              <w:t>codecademyCoordinates</w:t>
+            </w:r>
+            <w:proofErr w:type="spellEnd"/>
+            <w:r>
+              <w:rPr>
+                <w:rFonts w:ascii="Consolas" w:hAnsi="Consolas" w:cs="Consolas"/>
+                <w:color w:val="E85D7F"/>
+                <w:sz w:val="21"/>
+                <w:szCs w:val="21"/>
+              </w:rPr>
+              <w:t>,</w:t>
+            </w:r>
+            <w:r>
+              <w:rPr>
+                <w:rFonts w:ascii="Consolas" w:hAnsi="Consolas" w:cs="Consolas"/>
+                <w:color w:val="FFFFFF"/>
+                <w:sz w:val="21"/>
+                <w:szCs w:val="21"/>
+              </w:rPr>
+              <w:t xml:space="preserve"> </w:t>
+            </w:r>
+            <w:r>
+              <w:rPr>
+                <w:rFonts w:ascii="Consolas" w:hAnsi="Consolas" w:cs="Consolas"/>
+                <w:color w:val="E85D7F"/>
+                <w:sz w:val="21"/>
+                <w:szCs w:val="21"/>
+              </w:rPr>
+              <w:t>...</w:t>
+            </w:r>
+            <w:proofErr w:type="spellStart"/>
+            <w:r>
+              <w:rPr>
+                <w:rFonts w:ascii="Consolas" w:hAnsi="Consolas" w:cs="Consolas"/>
+                <w:color w:val="FFFFFF"/>
+                <w:sz w:val="21"/>
+                <w:szCs w:val="21"/>
+              </w:rPr>
+              <w:t>bermudaTCoordinates</w:t>
+            </w:r>
+            <w:proofErr w:type="spellEnd"/>
+            <w:r>
+              <w:rPr>
+                <w:rFonts w:ascii="Consolas" w:hAnsi="Consolas" w:cs="Consolas"/>
+                <w:color w:val="E85D7F"/>
+                <w:sz w:val="21"/>
+                <w:szCs w:val="21"/>
+              </w:rPr>
+              <w:t>);</w:t>
+            </w:r>
+          </w:p>
+          <w:p>
+            <w:pPr>
+              <w:shd w:val="clear" w:color="auto" w:fill="1E1E1E"/>
+              <w:spacing w:line="330" w:lineRule="atLeast"/>
+              <w:rPr>
+                <w:rFonts w:ascii="Consolas" w:hAnsi="Consolas" w:cs="Consolas"/>
+                <w:color w:val="FFFFFF"/>
+                <w:sz w:val="21"/>
+                <w:szCs w:val="21"/>
+              </w:rPr>
+            </w:pPr>
+            <w:r>
+              <w:rPr>
+                <w:rFonts w:ascii="Consolas" w:hAnsi="Consolas" w:cs="Consolas"/>
+                <w:color w:val="939598"/>
+                <w:sz w:val="21"/>
+                <w:szCs w:val="21"/>
+              </w:rPr>
+              <w:t>// And by the way, this makes the return trip really convenient to compute too:</w:t>
+            </w:r>
+          </w:p>
+          <w:p>
+            <w:pPr>
+              <w:shd w:val="clear" w:color="auto" w:fill="1E1E1E"/>
+              <w:spacing w:line="330" w:lineRule="atLeast"/>
+              <w:rPr>
+                <w:rFonts w:ascii="Consolas" w:hAnsi="Consolas" w:cs="Consolas"/>
+                <w:color w:val="FFFFFF"/>
+                <w:sz w:val="21"/>
+                <w:szCs w:val="21"/>
+              </w:rPr>
+            </w:pPr>
+            <w:proofErr w:type="spellStart"/>
+            <w:proofErr w:type="gramStart"/>
+            <w:r>
+              <w:rPr>
+                <w:rFonts w:ascii="Consolas" w:hAnsi="Consolas" w:cs="Consolas"/>
+                <w:color w:val="FFFFFF"/>
+                <w:sz w:val="21"/>
+                <w:szCs w:val="21"/>
+              </w:rPr>
+              <w:t>gpsNavigate</w:t>
+            </w:r>
+            <w:proofErr w:type="spellEnd"/>
+            <w:r>
+              <w:rPr>
+                <w:rFonts w:ascii="Consolas" w:hAnsi="Consolas" w:cs="Consolas"/>
+                <w:color w:val="E85D7F"/>
+                <w:sz w:val="21"/>
+                <w:szCs w:val="21"/>
+              </w:rPr>
+              <w:t>(</w:t>
+            </w:r>
+            <w:proofErr w:type="gramEnd"/>
+            <w:r>
+              <w:rPr>
+                <w:rFonts w:ascii="Consolas" w:hAnsi="Consolas" w:cs="Consolas"/>
+                <w:color w:val="E85D7F"/>
+                <w:sz w:val="21"/>
+                <w:szCs w:val="21"/>
+              </w:rPr>
+              <w:t>...</w:t>
+            </w:r>
+            <w:proofErr w:type="spellStart"/>
+            <w:r>
+              <w:rPr>
+                <w:rFonts w:ascii="Consolas" w:hAnsi="Consolas" w:cs="Consolas"/>
+                <w:color w:val="FFFFFF"/>
+                <w:sz w:val="21"/>
+                <w:szCs w:val="21"/>
+              </w:rPr>
+              <w:t>bermudaTCoordinates</w:t>
+            </w:r>
+            <w:proofErr w:type="spellEnd"/>
+            <w:r>
+              <w:rPr>
+                <w:rFonts w:ascii="Consolas" w:hAnsi="Consolas" w:cs="Consolas"/>
+                <w:color w:val="E85D7F"/>
+                <w:sz w:val="21"/>
+                <w:szCs w:val="21"/>
+              </w:rPr>
+              <w:t>,</w:t>
+            </w:r>
+            <w:r>
+              <w:rPr>
+                <w:rFonts w:ascii="Consolas" w:hAnsi="Consolas" w:cs="Consolas"/>
+                <w:color w:val="FFFFFF"/>
+                <w:sz w:val="21"/>
+                <w:szCs w:val="21"/>
+              </w:rPr>
+              <w:t xml:space="preserve"> </w:t>
+            </w:r>
+            <w:r>
+              <w:rPr>
+                <w:rFonts w:ascii="Consolas" w:hAnsi="Consolas" w:cs="Consolas"/>
+                <w:color w:val="E85D7F"/>
+                <w:sz w:val="21"/>
+                <w:szCs w:val="21"/>
+              </w:rPr>
+              <w:t>...</w:t>
+            </w:r>
+            <w:proofErr w:type="spellStart"/>
+            <w:r>
+              <w:rPr>
+                <w:rFonts w:ascii="Consolas" w:hAnsi="Consolas" w:cs="Consolas"/>
+                <w:color w:val="FFFFFF"/>
+                <w:sz w:val="21"/>
+                <w:szCs w:val="21"/>
+              </w:rPr>
+              <w:t>codecademyCoordinates</w:t>
+            </w:r>
+            <w:proofErr w:type="spellEnd"/>
+            <w:r>
+              <w:rPr>
+                <w:rFonts w:ascii="Consolas" w:hAnsi="Consolas" w:cs="Consolas"/>
+                <w:color w:val="E85D7F"/>
+                <w:sz w:val="21"/>
+                <w:szCs w:val="21"/>
+              </w:rPr>
+              <w:t>);</w:t>
+            </w:r>
+          </w:p>
+          <w:p>
+            <w:pPr>
+              <w:shd w:val="clear" w:color="auto" w:fill="1E1E1E"/>
+              <w:spacing w:line="330" w:lineRule="atLeast"/>
+              <w:rPr>
+                <w:rFonts w:ascii="Consolas" w:hAnsi="Consolas" w:cs="Consolas"/>
+                <w:color w:val="FFFFFF"/>
+                <w:sz w:val="21"/>
+                <w:szCs w:val="21"/>
+              </w:rPr>
+            </w:pPr>
+            <w:r>
+              <w:rPr>
+                <w:rFonts w:ascii="Consolas" w:hAnsi="Consolas" w:cs="Consolas"/>
+                <w:color w:val="939598"/>
+                <w:sz w:val="21"/>
+                <w:szCs w:val="21"/>
+              </w:rPr>
+              <w:t xml:space="preserve">// If there is a return trip . . . </w:t>
+            </w:r>
+          </w:p>
+          <w:p>
+            <w:pPr>
+              <w:rPr>
+                <w:color w:val="000000" w:themeColor="text1"/>
+              </w:rPr>
+            </w:pPr>
+          </w:p>
+        </w:tc>
+      </w:tr>
+    </w:tbl>
+    <w:p>
+      <w:pPr>
+        <w:rPr>
+          <w:color w:val="000000" w:themeColor="text1"/>
         </w:rPr>
       </w:pPr>
     </w:p>
@@ -8831,7 +11730,7 @@
 <file path=word/numbering.xml><?xml version="1.0" encoding="utf-8"?>
 <w:numbering xmlns:wpc="http://schemas.microsoft.com/office/word/2010/wordprocessingCanvas" xmlns:cx="http://schemas.microsoft.com/office/drawing/2014/chartex" xmlns:cx1="http://schemas.microsoft.com/office/drawing/2015/9/8/chartex" xmlns:cx2="http://schemas.microsoft.com/office/drawing/2015/10/21/chartex" xmlns:cx3="http://schemas.microsoft.com/office/drawing/2016/5/9/chartex" xmlns:cx4="http://schemas.microsoft.com/office/drawing/2016/5/10/chartex" xmlns:cx5="http://schemas.microsoft.com/office/drawing/2016/5/11/chartex" xmlns:cx6="http://schemas.microsoft.com/office/drawing/2016/5/12/chartex" xmlns:cx7="http://schemas.microsoft.com/office/drawing/2016/5/13/chartex" xmlns:cx8="http://schemas.microsoft.com/office/drawing/2016/5/14/chartex" xmlns:mc="http://schemas.openxmlformats.org/markup-compatibility/2006" xmlns:aink="http://schemas.microsoft.com/office/drawing/2016/ink" xmlns:am3d="http://schemas.microsoft.com/office/drawing/2017/model3d" xmlns:o="urn:schemas-microsoft-com:office:office" xmlns:r="http://schemas.openxmlformats.org/officeDocument/2006/relationships" xmlns:m="http://schemas.openxmlformats.org/officeDocument/2006/math" xmlns:v="urn:schemas-microsoft-com:vml" xmlns:wp14="http://schemas.microsoft.com/office/word/2010/wordprocessingDrawing" xmlns:wp="http://schemas.openxmlformats.org/drawingml/2006/wordprocessingDrawing" xmlns:w10="urn:schemas-microsoft-com:office:word" xmlns:w="http://schemas.openxmlformats.org/wordprocessingml/2006/main" xmlns:w14="http://schemas.microsoft.com/office/word/2010/wordml" xmlns:w15="http://schemas.microsoft.com/office/word/2012/wordml" xmlns:w16cex="http://schemas.microsoft.com/office/word/2018/wordml/cex" xmlns:w16cid="http://schemas.microsoft.com/office/word/2016/wordml/cid" xmlns:w16="http://schemas.microsoft.com/office/word/2018/wordml" xmlns:w16se="http://schemas.microsoft.com/office/word/2015/wordml/symex" xmlns:wpg="http://schemas.microsoft.com/office/word/2010/wordprocessingGroup" xmlns:wpi="http://schemas.microsoft.com/office/word/2010/wordprocessingInk" xmlns:wne="http://schemas.microsoft.com/office/word/2006/wordml" xmlns:wps="http://schemas.microsoft.com/office/word/2010/wordprocessingShape" mc:Ignorable="w14 w15 w16se w16cid w16 w16cex wp14">
   <w:abstractNum w:abstractNumId="0" w15:restartNumberingAfterBreak="0">
-    <w:nsid w:val="11BF0D1B"/>
+    <w:nsid w:val="088E7262"/>
     <w:multiLevelType w:val="hybridMultilevel"/>
     <w:tmpl w:val="950C9654"/>
     <w:lvl w:ilvl="0" w:tplc="04090011">
@@ -8920,6 +11819,95 @@
     </w:lvl>
   </w:abstractNum>
   <w:abstractNum w:abstractNumId="1" w15:restartNumberingAfterBreak="0">
+    <w:nsid w:val="11BF0D1B"/>
+    <w:multiLevelType w:val="hybridMultilevel"/>
+    <w:tmpl w:val="7954259C"/>
+    <w:lvl w:ilvl="0" w:tplc="04090011">
+      <w:start w:val="1"/>
+      <w:numFmt w:val="decimal"/>
+      <w:lvlText w:val="%1)"/>
+      <w:lvlJc w:val="left"/>
+      <w:pPr>
+        <w:ind w:left="720" w:hanging="360"/>
+      </w:pPr>
+      <w:rPr>
+        <w:rFonts w:hint="default"/>
+      </w:rPr>
+    </w:lvl>
+    <w:lvl w:ilvl="1" w:tplc="04090019">
+      <w:start w:val="1"/>
+      <w:numFmt w:val="lowerLetter"/>
+      <w:lvlText w:val="%2."/>
+      <w:lvlJc w:val="left"/>
+      <w:pPr>
+        <w:ind w:left="1440" w:hanging="360"/>
+      </w:pPr>
+    </w:lvl>
+    <w:lvl w:ilvl="2" w:tplc="0409001B">
+      <w:start w:val="1"/>
+      <w:numFmt w:val="lowerRoman"/>
+      <w:lvlText w:val="%3."/>
+      <w:lvlJc w:val="right"/>
+      <w:pPr>
+        <w:ind w:left="2160" w:hanging="180"/>
+      </w:pPr>
+    </w:lvl>
+    <w:lvl w:ilvl="3" w:tplc="0409000F" w:tentative="1">
+      <w:start w:val="1"/>
+      <w:numFmt w:val="decimal"/>
+      <w:lvlText w:val="%4."/>
+      <w:lvlJc w:val="left"/>
+      <w:pPr>
+        <w:ind w:left="2880" w:hanging="360"/>
+      </w:pPr>
+    </w:lvl>
+    <w:lvl w:ilvl="4" w:tplc="04090019" w:tentative="1">
+      <w:start w:val="1"/>
+      <w:numFmt w:val="lowerLetter"/>
+      <w:lvlText w:val="%5."/>
+      <w:lvlJc w:val="left"/>
+      <w:pPr>
+        <w:ind w:left="3600" w:hanging="360"/>
+      </w:pPr>
+    </w:lvl>
+    <w:lvl w:ilvl="5" w:tplc="0409001B" w:tentative="1">
+      <w:start w:val="1"/>
+      <w:numFmt w:val="lowerRoman"/>
+      <w:lvlText w:val="%6."/>
+      <w:lvlJc w:val="right"/>
+      <w:pPr>
+        <w:ind w:left="4320" w:hanging="180"/>
+      </w:pPr>
+    </w:lvl>
+    <w:lvl w:ilvl="6" w:tplc="0409000F" w:tentative="1">
+      <w:start w:val="1"/>
+      <w:numFmt w:val="decimal"/>
+      <w:lvlText w:val="%7."/>
+      <w:lvlJc w:val="left"/>
+      <w:pPr>
+        <w:ind w:left="5040" w:hanging="360"/>
+      </w:pPr>
+    </w:lvl>
+    <w:lvl w:ilvl="7" w:tplc="04090019" w:tentative="1">
+      <w:start w:val="1"/>
+      <w:numFmt w:val="lowerLetter"/>
+      <w:lvlText w:val="%8."/>
+      <w:lvlJc w:val="left"/>
+      <w:pPr>
+        <w:ind w:left="5760" w:hanging="360"/>
+      </w:pPr>
+    </w:lvl>
+    <w:lvl w:ilvl="8" w:tplc="0409001B" w:tentative="1">
+      <w:start w:val="1"/>
+      <w:numFmt w:val="lowerRoman"/>
+      <w:lvlText w:val="%9."/>
+      <w:lvlJc w:val="right"/>
+      <w:pPr>
+        <w:ind w:left="6480" w:hanging="180"/>
+      </w:pPr>
+    </w:lvl>
+  </w:abstractNum>
+  <w:abstractNum w:abstractNumId="2" w15:restartNumberingAfterBreak="0">
     <w:nsid w:val="22346E16"/>
     <w:multiLevelType w:val="hybridMultilevel"/>
     <w:tmpl w:val="47201A02"/>
@@ -9005,7 +11993,7 @@
       </w:pPr>
     </w:lvl>
   </w:abstractNum>
-  <w:abstractNum w:abstractNumId="2" w15:restartNumberingAfterBreak="0">
+  <w:abstractNum w:abstractNumId="3" w15:restartNumberingAfterBreak="0">
     <w:nsid w:val="30ED24D1"/>
     <w:multiLevelType w:val="hybridMultilevel"/>
     <w:tmpl w:val="A2669B82"/>
@@ -9094,7 +12082,7 @@
       </w:pPr>
     </w:lvl>
   </w:abstractNum>
-  <w:abstractNum w:abstractNumId="3" w15:restartNumberingAfterBreak="0">
+  <w:abstractNum w:abstractNumId="4" w15:restartNumberingAfterBreak="0">
     <w:nsid w:val="50243A53"/>
     <w:multiLevelType w:val="hybridMultilevel"/>
     <w:tmpl w:val="01C4F3D2"/>
@@ -9183,7 +12171,7 @@
       </w:pPr>
     </w:lvl>
   </w:abstractNum>
-  <w:abstractNum w:abstractNumId="4" w15:restartNumberingAfterBreak="0">
+  <w:abstractNum w:abstractNumId="5" w15:restartNumberingAfterBreak="0">
     <w:nsid w:val="5B5A5999"/>
     <w:multiLevelType w:val="hybridMultilevel"/>
     <w:tmpl w:val="215AE00A"/>
@@ -9273,19 +12261,22 @@
     </w:lvl>
   </w:abstractNum>
   <w:num w:numId="1">
-    <w:abstractNumId w:val="0"/>
+    <w:abstractNumId w:val="1"/>
   </w:num>
   <w:num w:numId="2">
+    <w:abstractNumId w:val="3"/>
+  </w:num>
+  <w:num w:numId="3">
     <w:abstractNumId w:val="2"/>
   </w:num>
-  <w:num w:numId="3">
-    <w:abstractNumId w:val="1"/>
+  <w:num w:numId="4">
+    <w:abstractNumId w:val="5"/>
   </w:num>
-  <w:num w:numId="4">
+  <w:num w:numId="5">
     <w:abstractNumId w:val="4"/>
   </w:num>
-  <w:num w:numId="5">
-    <w:abstractNumId w:val="3"/>
+  <w:num w:numId="6">
+    <w:abstractNumId w:val="0"/>
   </w:num>
 </w:numbering>
 </file>

</xml_diff>

<commit_message>
feat: Add progress #63 'Learn Typescript'
</commit_message>
<xml_diff>
--- a/learn-typescript/chapter_3/Chatper 3 - Complex Types.docx
+++ b/learn-typescript/chapter_3/Chatper 3 - Complex Types.docx
@@ -10801,7 +10801,115 @@
                 <w:sz w:val="21"/>
                 <w:szCs w:val="21"/>
               </w:rPr>
-              <w:t xml:space="preserve"> danceMoves </w:t>
+              <w:t xml:space="preserve"> danceMoves</w:t>
+            </w:r>
+            <w:r>
+              <w:rPr>
+                <w:rFonts w:ascii="Consolas" w:hAnsi="Consolas" w:cs="Consolas"/>
+                <w:color w:val="E85D7F"/>
+                <w:sz w:val="21"/>
+                <w:szCs w:val="21"/>
+              </w:rPr>
+              <w:t>:</w:t>
+            </w:r>
+            <w:r>
+              <w:rPr>
+                <w:rFonts w:ascii="Consolas" w:hAnsi="Consolas" w:cs="Consolas"/>
+                <w:color w:val="FFFFFF"/>
+                <w:sz w:val="21"/>
+                <w:szCs w:val="21"/>
+              </w:rPr>
+              <w:t xml:space="preserve"> </w:t>
+            </w:r>
+            <w:r>
+              <w:rPr>
+                <w:rFonts w:ascii="Consolas" w:hAnsi="Consolas" w:cs="Consolas"/>
+                <w:color w:val="E85D7F"/>
+                <w:sz w:val="21"/>
+                <w:szCs w:val="21"/>
+              </w:rPr>
+              <w:t>[</w:t>
+            </w:r>
+            <w:r>
+              <w:rPr>
+                <w:rFonts w:ascii="Consolas" w:hAnsi="Consolas" w:cs="Consolas"/>
+                <w:color w:val="B3CCFF"/>
+                <w:sz w:val="21"/>
+                <w:szCs w:val="21"/>
+              </w:rPr>
+              <w:t>string</w:t>
+            </w:r>
+            <w:r>
+              <w:rPr>
+                <w:rFonts w:ascii="Consolas" w:hAnsi="Consolas" w:cs="Consolas"/>
+                <w:color w:val="E85D7F"/>
+                <w:sz w:val="21"/>
+                <w:szCs w:val="21"/>
+              </w:rPr>
+              <w:t>,</w:t>
+            </w:r>
+            <w:r>
+              <w:rPr>
+                <w:rFonts w:ascii="Consolas" w:hAnsi="Consolas" w:cs="Consolas"/>
+                <w:color w:val="FFFFFF"/>
+                <w:sz w:val="21"/>
+                <w:szCs w:val="21"/>
+              </w:rPr>
+              <w:t xml:space="preserve"> </w:t>
+            </w:r>
+            <w:r>
+              <w:rPr>
+                <w:rFonts w:ascii="Consolas" w:hAnsi="Consolas" w:cs="Consolas"/>
+                <w:color w:val="B3CCFF"/>
+                <w:sz w:val="21"/>
+                <w:szCs w:val="21"/>
+              </w:rPr>
+              <w:t>number</w:t>
+            </w:r>
+            <w:r>
+              <w:rPr>
+                <w:rFonts w:ascii="Consolas" w:hAnsi="Consolas" w:cs="Consolas"/>
+                <w:color w:val="E85D7F"/>
+                <w:sz w:val="21"/>
+                <w:szCs w:val="21"/>
+              </w:rPr>
+              <w:t>,</w:t>
+            </w:r>
+            <w:r>
+              <w:rPr>
+                <w:rFonts w:ascii="Consolas" w:hAnsi="Consolas" w:cs="Consolas"/>
+                <w:color w:val="FFFFFF"/>
+                <w:sz w:val="21"/>
+                <w:szCs w:val="21"/>
+              </w:rPr>
+              <w:t xml:space="preserve"> </w:t>
+            </w:r>
+            <w:r>
+              <w:rPr>
+                <w:rFonts w:ascii="Consolas" w:hAnsi="Consolas" w:cs="Consolas"/>
+                <w:color w:val="B3CCFF"/>
+                <w:sz w:val="21"/>
+                <w:szCs w:val="21"/>
+              </w:rPr>
+              <w:t>boolean</w:t>
+            </w:r>
+            <w:r>
+              <w:rPr>
+                <w:rFonts w:ascii="Consolas" w:hAnsi="Consolas" w:cs="Consolas"/>
+                <w:color w:val="E85D7F"/>
+                <w:sz w:val="21"/>
+                <w:szCs w:val="21"/>
+              </w:rPr>
+              <w:t>][]</w:t>
+            </w:r>
+            <w:r>
+              <w:rPr>
+                <w:rFonts w:ascii="Consolas" w:hAnsi="Consolas" w:cs="Consolas"/>
+                <w:color w:val="FFFFFF"/>
+                <w:sz w:val="21"/>
+                <w:szCs w:val="21"/>
+              </w:rPr>
+              <w:t xml:space="preserve"> </w:t>
             </w:r>
             <w:r>
               <w:rPr>
@@ -11594,6 +11702,189 @@
                 <w:szCs w:val="21"/>
               </w:rPr>
               <w:t>];</w:t>
+            </w:r>
+          </w:p>
+          <w:p>
+            <w:pPr>
+              <w:shd w:val="clear" w:color="auto" w:fill="1E1E1E"/>
+              <w:spacing w:line="330" w:lineRule="atLeast"/>
+              <w:rPr>
+                <w:rFonts w:ascii="Consolas" w:hAnsi="Consolas" w:cs="Consolas"/>
+                <w:color w:val="FFFFFF"/>
+                <w:sz w:val="21"/>
+                <w:szCs w:val="21"/>
+              </w:rPr>
+            </w:pPr>
+          </w:p>
+          <w:p>
+            <w:pPr>
+              <w:shd w:val="clear" w:color="auto" w:fill="1E1E1E"/>
+              <w:spacing w:line="330" w:lineRule="atLeast"/>
+              <w:rPr>
+                <w:rFonts w:ascii="Consolas" w:hAnsi="Consolas" w:cs="Consolas"/>
+                <w:color w:val="FFFFFF"/>
+                <w:sz w:val="21"/>
+                <w:szCs w:val="21"/>
+              </w:rPr>
+            </w:pPr>
+            <w:r>
+              <w:rPr>
+                <w:rFonts w:ascii="Consolas" w:hAnsi="Consolas" w:cs="Consolas"/>
+                <w:color w:val="B3CCFF"/>
+                <w:sz w:val="21"/>
+                <w:szCs w:val="21"/>
+              </w:rPr>
+              <w:t>for</w:t>
+            </w:r>
+            <w:r>
+              <w:rPr>
+                <w:rFonts w:ascii="Consolas" w:hAnsi="Consolas" w:cs="Consolas"/>
+                <w:color w:val="FFFFFF"/>
+                <w:sz w:val="21"/>
+                <w:szCs w:val="21"/>
+              </w:rPr>
+              <w:t xml:space="preserve"> </w:t>
+            </w:r>
+            <w:r>
+              <w:rPr>
+                <w:rFonts w:ascii="Consolas" w:hAnsi="Consolas" w:cs="Consolas"/>
+                <w:color w:val="E85D7F"/>
+                <w:sz w:val="21"/>
+                <w:szCs w:val="21"/>
+              </w:rPr>
+              <w:t>(</w:t>
+            </w:r>
+            <w:r>
+              <w:rPr>
+                <w:rFonts w:ascii="Consolas" w:hAnsi="Consolas" w:cs="Consolas"/>
+                <w:color w:val="B3CCFF"/>
+                <w:sz w:val="21"/>
+                <w:szCs w:val="21"/>
+              </w:rPr>
+              <w:t>let</w:t>
+            </w:r>
+            <w:r>
+              <w:rPr>
+                <w:rFonts w:ascii="Consolas" w:hAnsi="Consolas" w:cs="Consolas"/>
+                <w:color w:val="FFFFFF"/>
+                <w:sz w:val="21"/>
+                <w:szCs w:val="21"/>
+              </w:rPr>
+              <w:t xml:space="preserve"> danceMove </w:t>
+            </w:r>
+            <w:r>
+              <w:rPr>
+                <w:rFonts w:ascii="Consolas" w:hAnsi="Consolas" w:cs="Consolas"/>
+                <w:color w:val="B3CCFF"/>
+                <w:sz w:val="21"/>
+                <w:szCs w:val="21"/>
+              </w:rPr>
+              <w:t>of</w:t>
+            </w:r>
+            <w:r>
+              <w:rPr>
+                <w:rFonts w:ascii="Consolas" w:hAnsi="Consolas" w:cs="Consolas"/>
+                <w:color w:val="FFFFFF"/>
+                <w:sz w:val="21"/>
+                <w:szCs w:val="21"/>
+              </w:rPr>
+              <w:t xml:space="preserve"> danceMoves</w:t>
+            </w:r>
+            <w:r>
+              <w:rPr>
+                <w:rFonts w:ascii="Consolas" w:hAnsi="Consolas" w:cs="Consolas"/>
+                <w:color w:val="E85D7F"/>
+                <w:sz w:val="21"/>
+                <w:szCs w:val="21"/>
+              </w:rPr>
+              <w:t>)</w:t>
+            </w:r>
+            <w:r>
+              <w:rPr>
+                <w:rFonts w:ascii="Consolas" w:hAnsi="Consolas" w:cs="Consolas"/>
+                <w:color w:val="FFFFFF"/>
+                <w:sz w:val="21"/>
+                <w:szCs w:val="21"/>
+              </w:rPr>
+              <w:t xml:space="preserve"> </w:t>
+            </w:r>
+            <w:r>
+              <w:rPr>
+                <w:rFonts w:ascii="Consolas" w:hAnsi="Consolas" w:cs="Consolas"/>
+                <w:color w:val="E85D7F"/>
+                <w:sz w:val="21"/>
+                <w:szCs w:val="21"/>
+              </w:rPr>
+              <w:t>{</w:t>
+            </w:r>
+          </w:p>
+          <w:p>
+            <w:pPr>
+              <w:shd w:val="clear" w:color="auto" w:fill="1E1E1E"/>
+              <w:spacing w:line="330" w:lineRule="atLeast"/>
+              <w:rPr>
+                <w:rFonts w:ascii="Consolas" w:hAnsi="Consolas" w:cs="Consolas"/>
+                <w:color w:val="FFFFFF"/>
+                <w:sz w:val="21"/>
+                <w:szCs w:val="21"/>
+              </w:rPr>
+            </w:pPr>
+            <w:r>
+              <w:rPr>
+                <w:rFonts w:ascii="Consolas" w:hAnsi="Consolas" w:cs="Consolas"/>
+                <w:color w:val="FFFFFF"/>
+                <w:sz w:val="21"/>
+                <w:szCs w:val="21"/>
+              </w:rPr>
+              <w:t xml:space="preserve">  performDanceMove</w:t>
+            </w:r>
+            <w:r>
+              <w:rPr>
+                <w:rFonts w:ascii="Consolas" w:hAnsi="Consolas" w:cs="Consolas"/>
+                <w:color w:val="E85D7F"/>
+                <w:sz w:val="21"/>
+                <w:szCs w:val="21"/>
+              </w:rPr>
+              <w:t>(...</w:t>
+            </w:r>
+            <w:r>
+              <w:rPr>
+                <w:rFonts w:ascii="Consolas" w:hAnsi="Consolas" w:cs="Consolas"/>
+                <w:color w:val="FFFFFF"/>
+                <w:sz w:val="21"/>
+                <w:szCs w:val="21"/>
+              </w:rPr>
+              <w:t>danceMove</w:t>
+            </w:r>
+            <w:r>
+              <w:rPr>
+                <w:rFonts w:ascii="Consolas" w:hAnsi="Consolas" w:cs="Consolas"/>
+                <w:color w:val="E85D7F"/>
+                <w:sz w:val="21"/>
+                <w:szCs w:val="21"/>
+              </w:rPr>
+              <w:t>);</w:t>
+            </w:r>
+          </w:p>
+          <w:p>
+            <w:pPr>
+              <w:shd w:val="clear" w:color="auto" w:fill="1E1E1E"/>
+              <w:spacing w:line="330" w:lineRule="atLeast"/>
+              <w:rPr>
+                <w:rFonts w:ascii="Consolas" w:hAnsi="Consolas" w:cs="Consolas"/>
+                <w:color w:val="FFFFFF"/>
+                <w:sz w:val="21"/>
+                <w:szCs w:val="21"/>
+              </w:rPr>
+            </w:pPr>
+            <w:r>
+              <w:rPr>
+                <w:rFonts w:ascii="Consolas" w:hAnsi="Consolas" w:cs="Consolas"/>
+                <w:color w:val="E85D7F"/>
+                <w:sz w:val="21"/>
+                <w:szCs w:val="21"/>
+              </w:rPr>
+              <w:t>}</w:t>
             </w:r>
           </w:p>
           <w:p>
@@ -12585,7 +12876,7 @@
   <w:style w:type="paragraph" w:default="1" w:styleId="Normal">
     <w:name w:val="Normal"/>
     <w:qFormat/>
-    <w:rsid w:val="00ED433E"/>
+    <w:rsid w:val="00061CE1"/>
     <w:rPr>
       <w:rFonts w:ascii="Times New Roman" w:eastAsia="Times New Roman" w:hAnsi="Times New Roman" w:cs="Times New Roman"/>
     </w:rPr>

</xml_diff>

<commit_message>
feat: Add progress #64 'Learn Typescript'
</commit_message>
<xml_diff>
--- a/learn-typescript/chapter_3/Chatper 3 - Complex Types.docx
+++ b/learn-typescript/chapter_3/Chatper 3 - Complex Types.docx
@@ -105,7 +105,7 @@
         <w:shd w:val="clear" w:color="auto" w:fill="FFFFFF"/>
         <w:spacing w:after="100" w:afterAutospacing="1"/>
         <w:rPr>
-          <w:rFonts w:eastAsia="Times New Roman" w:cs="Segoe UI"/>
+          <w:rFonts w:asciiTheme="minorHAnsi" w:hAnsiTheme="minorHAnsi" w:cs="Segoe UI"/>
           <w:color w:val="000000" w:themeColor="text1"/>
         </w:rPr>
       </w:pPr>
@@ -127,7 +127,7 @@
         <w:shd w:val="clear" w:color="auto" w:fill="FFFFFF"/>
         <w:spacing w:after="100" w:afterAutospacing="1"/>
         <w:rPr>
-          <w:rFonts w:eastAsia="Times New Roman" w:cs="Segoe UI"/>
+          <w:rFonts w:asciiTheme="minorHAnsi" w:hAnsiTheme="minorHAnsi" w:cs="Segoe UI"/>
           <w:color w:val="000000" w:themeColor="text1"/>
         </w:rPr>
       </w:pPr>
@@ -187,8 +187,19 @@
                 <w:sz w:val="21"/>
                 <w:szCs w:val="21"/>
               </w:rPr>
-              <w:t>let customersArray</w:t>
-            </w:r>
+              <w:t xml:space="preserve">let </w:t>
+            </w:r>
+            <w:proofErr w:type="spellStart"/>
+            <w:r>
+              <w:rPr>
+                <w:rFonts w:ascii="Consolas" w:hAnsi="Consolas" w:cs="Consolas"/>
+                <w:color w:val="B3CCFF"/>
+                <w:sz w:val="21"/>
+                <w:szCs w:val="21"/>
+              </w:rPr>
+              <w:t>customersArray</w:t>
+            </w:r>
+            <w:proofErr w:type="spellEnd"/>
             <w:r>
               <w:rPr>
                 <w:rFonts w:ascii="Consolas" w:hAnsi="Consolas" w:cs="Consolas"/>
@@ -205,7 +216,47 @@
                 <w:sz w:val="21"/>
                 <w:szCs w:val="21"/>
               </w:rPr>
-              <w:t>'Custy Stomer'</w:t>
+              <w:t>'</w:t>
+            </w:r>
+            <w:proofErr w:type="spellStart"/>
+            <w:r>
+              <w:rPr>
+                <w:rFonts w:ascii="Consolas" w:hAnsi="Consolas" w:cs="Consolas"/>
+                <w:color w:val="FFE083"/>
+                <w:sz w:val="21"/>
+                <w:szCs w:val="21"/>
+              </w:rPr>
+              <w:t>Custy</w:t>
+            </w:r>
+            <w:proofErr w:type="spellEnd"/>
+            <w:r>
+              <w:rPr>
+                <w:rFonts w:ascii="Consolas" w:hAnsi="Consolas" w:cs="Consolas"/>
+                <w:color w:val="FFE083"/>
+                <w:sz w:val="21"/>
+                <w:szCs w:val="21"/>
+              </w:rPr>
+              <w:t xml:space="preserve"> </w:t>
+            </w:r>
+            <w:proofErr w:type="spellStart"/>
+            <w:r>
+              <w:rPr>
+                <w:rFonts w:ascii="Consolas" w:hAnsi="Consolas" w:cs="Consolas"/>
+                <w:color w:val="FFE083"/>
+                <w:sz w:val="21"/>
+                <w:szCs w:val="21"/>
+              </w:rPr>
+              <w:t>Stomer</w:t>
+            </w:r>
+            <w:proofErr w:type="spellEnd"/>
+            <w:r>
+              <w:rPr>
+                <w:rFonts w:ascii="Consolas" w:hAnsi="Consolas" w:cs="Consolas"/>
+                <w:color w:val="FFE083"/>
+                <w:sz w:val="21"/>
+                <w:szCs w:val="21"/>
+              </w:rPr>
+              <w:t>'</w:t>
             </w:r>
             <w:r>
               <w:rPr>
@@ -223,7 +274,27 @@
                 <w:sz w:val="21"/>
                 <w:szCs w:val="21"/>
               </w:rPr>
-              <w:t>'C. Oostomar'</w:t>
+              <w:t xml:space="preserve">'C. </w:t>
+            </w:r>
+            <w:proofErr w:type="spellStart"/>
+            <w:r>
+              <w:rPr>
+                <w:rFonts w:ascii="Consolas" w:hAnsi="Consolas" w:cs="Consolas"/>
+                <w:color w:val="FFE083"/>
+                <w:sz w:val="21"/>
+                <w:szCs w:val="21"/>
+              </w:rPr>
+              <w:t>Oostomar</w:t>
+            </w:r>
+            <w:proofErr w:type="spellEnd"/>
+            <w:r>
+              <w:rPr>
+                <w:rFonts w:ascii="Consolas" w:hAnsi="Consolas" w:cs="Consolas"/>
+                <w:color w:val="FFE083"/>
+                <w:sz w:val="21"/>
+                <w:szCs w:val="21"/>
+              </w:rPr>
+              <w:t>'</w:t>
             </w:r>
             <w:r>
               <w:rPr>
@@ -277,7 +348,27 @@
                 <w:sz w:val="21"/>
                 <w:szCs w:val="21"/>
               </w:rPr>
-              <w:t>'Custo Mer'</w:t>
+              <w:t>'</w:t>
+            </w:r>
+            <w:proofErr w:type="spellStart"/>
+            <w:r>
+              <w:rPr>
+                <w:rFonts w:ascii="Consolas" w:hAnsi="Consolas" w:cs="Consolas"/>
+                <w:color w:val="FFE083"/>
+                <w:sz w:val="21"/>
+                <w:szCs w:val="21"/>
+              </w:rPr>
+              <w:t>Custo</w:t>
+            </w:r>
+            <w:proofErr w:type="spellEnd"/>
+            <w:r>
+              <w:rPr>
+                <w:rFonts w:ascii="Consolas" w:hAnsi="Consolas" w:cs="Consolas"/>
+                <w:color w:val="FFE083"/>
+                <w:sz w:val="21"/>
+                <w:szCs w:val="21"/>
+              </w:rPr>
+              <w:t xml:space="preserve"> Mer'</w:t>
             </w:r>
             <w:r>
               <w:rPr>
@@ -295,7 +386,47 @@
                 <w:sz w:val="21"/>
                 <w:szCs w:val="21"/>
               </w:rPr>
-              <w:t>'Custopher Ustomer'</w:t>
+              <w:t>'</w:t>
+            </w:r>
+            <w:proofErr w:type="spellStart"/>
+            <w:r>
+              <w:rPr>
+                <w:rFonts w:ascii="Consolas" w:hAnsi="Consolas" w:cs="Consolas"/>
+                <w:color w:val="FFE083"/>
+                <w:sz w:val="21"/>
+                <w:szCs w:val="21"/>
+              </w:rPr>
+              <w:t>Custopher</w:t>
+            </w:r>
+            <w:proofErr w:type="spellEnd"/>
+            <w:r>
+              <w:rPr>
+                <w:rFonts w:ascii="Consolas" w:hAnsi="Consolas" w:cs="Consolas"/>
+                <w:color w:val="FFE083"/>
+                <w:sz w:val="21"/>
+                <w:szCs w:val="21"/>
+              </w:rPr>
+              <w:t xml:space="preserve"> </w:t>
+            </w:r>
+            <w:proofErr w:type="spellStart"/>
+            <w:r>
+              <w:rPr>
+                <w:rFonts w:ascii="Consolas" w:hAnsi="Consolas" w:cs="Consolas"/>
+                <w:color w:val="FFE083"/>
+                <w:sz w:val="21"/>
+                <w:szCs w:val="21"/>
+              </w:rPr>
+              <w:t>Ustomer</w:t>
+            </w:r>
+            <w:proofErr w:type="spellEnd"/>
+            <w:r>
+              <w:rPr>
+                <w:rFonts w:ascii="Consolas" w:hAnsi="Consolas" w:cs="Consolas"/>
+                <w:color w:val="FFE083"/>
+                <w:sz w:val="21"/>
+                <w:szCs w:val="21"/>
+              </w:rPr>
+              <w:t>'</w:t>
             </w:r>
             <w:r>
               <w:rPr>
@@ -331,8 +462,49 @@
                 <w:sz w:val="21"/>
                 <w:szCs w:val="21"/>
               </w:rPr>
-              <w:t>'Kasti Yastimeur'</w:t>
-            </w:r>
+              <w:t>'</w:t>
+            </w:r>
+            <w:proofErr w:type="spellStart"/>
+            <w:r>
+              <w:rPr>
+                <w:rFonts w:ascii="Consolas" w:hAnsi="Consolas" w:cs="Consolas"/>
+                <w:color w:val="FFE083"/>
+                <w:sz w:val="21"/>
+                <w:szCs w:val="21"/>
+              </w:rPr>
+              <w:t>Kasti</w:t>
+            </w:r>
+            <w:proofErr w:type="spellEnd"/>
+            <w:r>
+              <w:rPr>
+                <w:rFonts w:ascii="Consolas" w:hAnsi="Consolas" w:cs="Consolas"/>
+                <w:color w:val="FFE083"/>
+                <w:sz w:val="21"/>
+                <w:szCs w:val="21"/>
+              </w:rPr>
+              <w:t xml:space="preserve"> </w:t>
+            </w:r>
+            <w:proofErr w:type="spellStart"/>
+            <w:r>
+              <w:rPr>
+                <w:rFonts w:ascii="Consolas" w:hAnsi="Consolas" w:cs="Consolas"/>
+                <w:color w:val="FFE083"/>
+                <w:sz w:val="21"/>
+                <w:szCs w:val="21"/>
+              </w:rPr>
+              <w:t>Yastimeur</w:t>
+            </w:r>
+            <w:proofErr w:type="spellEnd"/>
+            <w:r>
+              <w:rPr>
+                <w:rFonts w:ascii="Consolas" w:hAnsi="Consolas" w:cs="Consolas"/>
+                <w:color w:val="FFE083"/>
+                <w:sz w:val="21"/>
+                <w:szCs w:val="21"/>
+              </w:rPr>
+              <w:t>'</w:t>
+            </w:r>
+            <w:proofErr w:type="gramStart"/>
             <w:r>
               <w:rPr>
                 <w:rFonts w:ascii="Consolas" w:hAnsi="Consolas" w:cs="Consolas"/>
@@ -342,6 +514,7 @@
               </w:rPr>
               <w:t>];</w:t>
             </w:r>
+            <w:proofErr w:type="gramEnd"/>
           </w:p>
           <w:p>
             <w:pPr>
@@ -394,16 +567,38 @@
                 <w:sz w:val="21"/>
                 <w:szCs w:val="21"/>
               </w:rPr>
-              <w:t>function checkCustomersArray</w:t>
-            </w:r>
-            <w:r>
-              <w:rPr>
-                <w:rFonts w:ascii="Consolas" w:hAnsi="Consolas" w:cs="Consolas"/>
-                <w:color w:val="FFFFFF"/>
-                <w:sz w:val="21"/>
-                <w:szCs w:val="21"/>
-              </w:rPr>
-              <w:t>() {</w:t>
+              <w:t xml:space="preserve">function </w:t>
+            </w:r>
+            <w:proofErr w:type="spellStart"/>
+            <w:proofErr w:type="gramStart"/>
+            <w:r>
+              <w:rPr>
+                <w:rFonts w:ascii="Consolas" w:hAnsi="Consolas" w:cs="Consolas"/>
+                <w:color w:val="B3CCFF"/>
+                <w:sz w:val="21"/>
+                <w:szCs w:val="21"/>
+              </w:rPr>
+              <w:t>checkCustomersArray</w:t>
+            </w:r>
+            <w:proofErr w:type="spellEnd"/>
+            <w:r>
+              <w:rPr>
+                <w:rFonts w:ascii="Consolas" w:hAnsi="Consolas" w:cs="Consolas"/>
+                <w:color w:val="FFFFFF"/>
+                <w:sz w:val="21"/>
+                <w:szCs w:val="21"/>
+              </w:rPr>
+              <w:t>(</w:t>
+            </w:r>
+            <w:proofErr w:type="gramEnd"/>
+            <w:r>
+              <w:rPr>
+                <w:rFonts w:ascii="Consolas" w:hAnsi="Consolas" w:cs="Consolas"/>
+                <w:color w:val="FFFFFF"/>
+                <w:sz w:val="21"/>
+                <w:szCs w:val="21"/>
+              </w:rPr>
+              <w:t>) {</w:t>
             </w:r>
           </w:p>
           <w:p>
@@ -480,6 +675,7 @@
               </w:rPr>
               <w:t xml:space="preserve"> </w:t>
             </w:r>
+            <w:proofErr w:type="spellStart"/>
             <w:r>
               <w:rPr>
                 <w:rFonts w:ascii="Consolas" w:hAnsi="Consolas" w:cs="Consolas"/>
@@ -489,6 +685,7 @@
               </w:rPr>
               <w:t>customersArray</w:t>
             </w:r>
+            <w:proofErr w:type="spellEnd"/>
             <w:r>
               <w:rPr>
                 <w:rFonts w:ascii="Consolas" w:hAnsi="Consolas" w:cs="Consolas"/>
@@ -537,6 +734,7 @@
               </w:rPr>
               <w:t xml:space="preserve"> (</w:t>
             </w:r>
+            <w:proofErr w:type="spellStart"/>
             <w:r>
               <w:rPr>
                 <w:rFonts w:ascii="Consolas" w:hAnsi="Consolas" w:cs="Consolas"/>
@@ -546,15 +744,17 @@
               </w:rPr>
               <w:t>typeof</w:t>
             </w:r>
-            <w:r>
-              <w:rPr>
-                <w:rFonts w:ascii="Consolas" w:hAnsi="Consolas" w:cs="Consolas"/>
-                <w:color w:val="FFFFFF"/>
-                <w:sz w:val="21"/>
-                <w:szCs w:val="21"/>
-              </w:rPr>
-              <w:t xml:space="preserve"> </w:t>
-            </w:r>
+            <w:proofErr w:type="spellEnd"/>
+            <w:r>
+              <w:rPr>
+                <w:rFonts w:ascii="Consolas" w:hAnsi="Consolas" w:cs="Consolas"/>
+                <w:color w:val="FFFFFF"/>
+                <w:sz w:val="21"/>
+                <w:szCs w:val="21"/>
+              </w:rPr>
+              <w:t xml:space="preserve"> </w:t>
+            </w:r>
+            <w:proofErr w:type="gramStart"/>
             <w:r>
               <w:rPr>
                 <w:rFonts w:ascii="Consolas" w:hAnsi="Consolas" w:cs="Consolas"/>
@@ -571,7 +771,17 @@
                 <w:sz w:val="21"/>
                 <w:szCs w:val="21"/>
               </w:rPr>
-              <w:t xml:space="preserve"> != </w:t>
+              <w:t xml:space="preserve"> !</w:t>
+            </w:r>
+            <w:proofErr w:type="gramEnd"/>
+            <w:r>
+              <w:rPr>
+                <w:rFonts w:ascii="Consolas" w:hAnsi="Consolas" w:cs="Consolas"/>
+                <w:color w:val="FFFFFF"/>
+                <w:sz w:val="21"/>
+                <w:szCs w:val="21"/>
+              </w:rPr>
+              <w:t xml:space="preserve">= </w:t>
             </w:r>
             <w:r>
               <w:rPr>
@@ -612,6 +822,7 @@
               </w:rPr>
               <w:t xml:space="preserve">      </w:t>
             </w:r>
+            <w:proofErr w:type="gramStart"/>
             <w:r>
               <w:rPr>
                 <w:rFonts w:ascii="Consolas" w:hAnsi="Consolas" w:cs="Consolas"/>
@@ -648,6 +859,7 @@
               </w:rPr>
               <w:t>(</w:t>
             </w:r>
+            <w:proofErr w:type="gramEnd"/>
             <w:r>
               <w:rPr>
                 <w:rFonts w:ascii="Consolas" w:hAnsi="Consolas" w:cs="Consolas"/>
@@ -796,8 +1008,19 @@
                 <w:sz w:val="21"/>
                 <w:szCs w:val="21"/>
               </w:rPr>
-              <w:t>function stringPush</w:t>
-            </w:r>
+              <w:t xml:space="preserve">function </w:t>
+            </w:r>
+            <w:proofErr w:type="spellStart"/>
+            <w:r>
+              <w:rPr>
+                <w:rFonts w:ascii="Consolas" w:hAnsi="Consolas" w:cs="Consolas"/>
+                <w:color w:val="B3CCFF"/>
+                <w:sz w:val="21"/>
+                <w:szCs w:val="21"/>
+              </w:rPr>
+              <w:t>stringPush</w:t>
+            </w:r>
+            <w:proofErr w:type="spellEnd"/>
             <w:r>
               <w:rPr>
                 <w:rFonts w:ascii="Consolas" w:hAnsi="Consolas" w:cs="Consolas"/>
@@ -807,6 +1030,7 @@
               </w:rPr>
               <w:t>(</w:t>
             </w:r>
+            <w:proofErr w:type="spellStart"/>
             <w:r>
               <w:rPr>
                 <w:rFonts w:ascii="Consolas" w:hAnsi="Consolas" w:cs="Consolas"/>
@@ -816,6 +1040,7 @@
               </w:rPr>
               <w:t>val</w:t>
             </w:r>
+            <w:proofErr w:type="spellEnd"/>
             <w:r>
               <w:rPr>
                 <w:rFonts w:ascii="Consolas" w:hAnsi="Consolas" w:cs="Consolas"/>
@@ -864,6 +1089,7 @@
               </w:rPr>
               <w:t xml:space="preserve"> (</w:t>
             </w:r>
+            <w:proofErr w:type="spellStart"/>
             <w:r>
               <w:rPr>
                 <w:rFonts w:ascii="Consolas" w:hAnsi="Consolas" w:cs="Consolas"/>
@@ -873,15 +1099,18 @@
               </w:rPr>
               <w:t>typeof</w:t>
             </w:r>
-            <w:r>
-              <w:rPr>
-                <w:rFonts w:ascii="Consolas" w:hAnsi="Consolas" w:cs="Consolas"/>
-                <w:color w:val="FFFFFF"/>
-                <w:sz w:val="21"/>
-                <w:szCs w:val="21"/>
-              </w:rPr>
-              <w:t xml:space="preserve"> </w:t>
-            </w:r>
+            <w:proofErr w:type="spellEnd"/>
+            <w:r>
+              <w:rPr>
+                <w:rFonts w:ascii="Consolas" w:hAnsi="Consolas" w:cs="Consolas"/>
+                <w:color w:val="FFFFFF"/>
+                <w:sz w:val="21"/>
+                <w:szCs w:val="21"/>
+              </w:rPr>
+              <w:t xml:space="preserve"> </w:t>
+            </w:r>
+            <w:proofErr w:type="spellStart"/>
+            <w:proofErr w:type="gramStart"/>
             <w:r>
               <w:rPr>
                 <w:rFonts w:ascii="Consolas" w:hAnsi="Consolas" w:cs="Consolas"/>
@@ -891,14 +1120,25 @@
               </w:rPr>
               <w:t>val</w:t>
             </w:r>
-            <w:r>
-              <w:rPr>
-                <w:rFonts w:ascii="Consolas" w:hAnsi="Consolas" w:cs="Consolas"/>
-                <w:color w:val="FFFFFF"/>
-                <w:sz w:val="21"/>
-                <w:szCs w:val="21"/>
-              </w:rPr>
-              <w:t xml:space="preserve"> != </w:t>
+            <w:proofErr w:type="spellEnd"/>
+            <w:r>
+              <w:rPr>
+                <w:rFonts w:ascii="Consolas" w:hAnsi="Consolas" w:cs="Consolas"/>
+                <w:color w:val="FFFFFF"/>
+                <w:sz w:val="21"/>
+                <w:szCs w:val="21"/>
+              </w:rPr>
+              <w:t xml:space="preserve"> !</w:t>
+            </w:r>
+            <w:proofErr w:type="gramEnd"/>
+            <w:r>
+              <w:rPr>
+                <w:rFonts w:ascii="Consolas" w:hAnsi="Consolas" w:cs="Consolas"/>
+                <w:color w:val="FFFFFF"/>
+                <w:sz w:val="21"/>
+                <w:szCs w:val="21"/>
+              </w:rPr>
+              <w:t xml:space="preserve">= </w:t>
             </w:r>
             <w:r>
               <w:rPr>
@@ -939,6 +1179,7 @@
               </w:rPr>
               <w:t xml:space="preserve">    </w:t>
             </w:r>
+            <w:proofErr w:type="gramStart"/>
             <w:r>
               <w:rPr>
                 <w:rFonts w:ascii="Consolas" w:hAnsi="Consolas" w:cs="Consolas"/>
@@ -957,6 +1198,7 @@
               </w:rPr>
               <w:t>;</w:t>
             </w:r>
+            <w:proofErr w:type="gramEnd"/>
           </w:p>
           <w:p>
             <w:pPr>
@@ -1011,6 +1253,7 @@
               </w:rPr>
               <w:t xml:space="preserve">  </w:t>
             </w:r>
+            <w:proofErr w:type="spellStart"/>
             <w:r>
               <w:rPr>
                 <w:rFonts w:ascii="Consolas" w:hAnsi="Consolas" w:cs="Consolas"/>
@@ -1038,6 +1281,7 @@
               </w:rPr>
               <w:t>push</w:t>
             </w:r>
+            <w:proofErr w:type="spellEnd"/>
             <w:r>
               <w:rPr>
                 <w:rFonts w:ascii="Consolas" w:hAnsi="Consolas" w:cs="Consolas"/>
@@ -1047,6 +1291,7 @@
               </w:rPr>
               <w:t>(</w:t>
             </w:r>
+            <w:proofErr w:type="spellStart"/>
             <w:r>
               <w:rPr>
                 <w:rFonts w:ascii="Consolas" w:hAnsi="Consolas" w:cs="Consolas"/>
@@ -1056,6 +1301,8 @@
               </w:rPr>
               <w:t>val</w:t>
             </w:r>
+            <w:proofErr w:type="spellEnd"/>
+            <w:proofErr w:type="gramStart"/>
             <w:r>
               <w:rPr>
                 <w:rFonts w:ascii="Consolas" w:hAnsi="Consolas" w:cs="Consolas"/>
@@ -1065,6 +1312,7 @@
               </w:rPr>
               <w:t>);</w:t>
             </w:r>
+            <w:proofErr w:type="gramEnd"/>
           </w:p>
           <w:p>
             <w:pPr>
@@ -1137,7 +1385,7 @@
         <w:shd w:val="clear" w:color="auto" w:fill="FFFFFF"/>
         <w:spacing w:after="100" w:afterAutospacing="1"/>
         <w:rPr>
-          <w:rFonts w:eastAsia="Times New Roman" w:cs="Segoe UI"/>
+          <w:rFonts w:asciiTheme="minorHAnsi" w:hAnsiTheme="minorHAnsi" w:cs="Segoe UI"/>
           <w:color w:val="000000" w:themeColor="text1"/>
         </w:rPr>
       </w:pPr>
@@ -1166,7 +1414,7 @@
         <w:shd w:val="clear" w:color="auto" w:fill="FFFFFF"/>
         <w:spacing w:after="100" w:afterAutospacing="1"/>
         <w:rPr>
-          <w:rFonts w:eastAsia="Times New Roman" w:cs="Segoe UI"/>
+          <w:rFonts w:asciiTheme="minorHAnsi" w:hAnsiTheme="minorHAnsi" w:cs="Segoe UI"/>
           <w:color w:val="000000" w:themeColor="text1"/>
         </w:rPr>
       </w:pPr>
@@ -1176,12 +1424,21 @@
         </w:rPr>
         <w:t>T</w:t>
       </w:r>
+      <w:proofErr w:type="spellStart"/>
       <w:r>
         <w:rPr>
           <w:rFonts w:ascii="AppleSystemUIFont" w:hAnsi="AppleSystemUIFont" w:cs="AppleSystemUIFont"/>
           <w:lang w:val="en-US"/>
         </w:rPr>
-        <w:t>hrow errors when elements of the wrong type are added</w:t>
+        <w:t>hrow</w:t>
+      </w:r>
+      <w:proofErr w:type="spellEnd"/>
+      <w:r>
+        <w:rPr>
+          <w:rFonts w:ascii="AppleSystemUIFont" w:hAnsi="AppleSystemUIFont" w:cs="AppleSystemUIFont"/>
+          <w:lang w:val="en-US"/>
+        </w:rPr>
+        <w:t xml:space="preserve"> errors when elements of the wrong type are added</w:t>
       </w:r>
     </w:p>
     <w:p/>
@@ -1246,6 +1503,7 @@
               </w:rPr>
               <w:t xml:space="preserve"> </w:t>
             </w:r>
+            <w:proofErr w:type="gramStart"/>
             <w:r>
               <w:rPr>
                 <w:rFonts w:ascii="Consolas" w:hAnsi="Consolas" w:cs="Consolas"/>
@@ -1262,7 +1520,17 @@
                 <w:sz w:val="21"/>
                 <w:szCs w:val="21"/>
               </w:rPr>
-              <w:t>[]</w:t>
+              <w:t>[</w:t>
+            </w:r>
+            <w:proofErr w:type="gramEnd"/>
+            <w:r>
+              <w:rPr>
+                <w:rFonts w:ascii="Consolas" w:hAnsi="Consolas" w:cs="Consolas"/>
+                <w:color w:val="E85D7F"/>
+                <w:sz w:val="21"/>
+                <w:szCs w:val="21"/>
+              </w:rPr>
+              <w:t>]</w:t>
             </w:r>
             <w:r>
               <w:rPr>
@@ -1417,6 +1685,7 @@
               </w:rPr>
               <w:t xml:space="preserve"> </w:t>
             </w:r>
+            <w:proofErr w:type="gramStart"/>
             <w:r>
               <w:rPr>
                 <w:rFonts w:ascii="Consolas" w:hAnsi="Consolas" w:cs="Consolas"/>
@@ -1433,7 +1702,17 @@
                 <w:sz w:val="21"/>
                 <w:szCs w:val="21"/>
               </w:rPr>
-              <w:t>[]</w:t>
+              <w:t>[</w:t>
+            </w:r>
+            <w:proofErr w:type="gramEnd"/>
+            <w:r>
+              <w:rPr>
+                <w:rFonts w:ascii="Consolas" w:hAnsi="Consolas" w:cs="Consolas"/>
+                <w:color w:val="E85D7F"/>
+                <w:sz w:val="21"/>
+                <w:szCs w:val="21"/>
+              </w:rPr>
+              <w:t>]</w:t>
             </w:r>
             <w:r>
               <w:rPr>
@@ -1501,6 +1780,8 @@
                 <w:szCs w:val="21"/>
               </w:rPr>
             </w:pPr>
+            <w:proofErr w:type="spellStart"/>
+            <w:proofErr w:type="gramStart"/>
             <w:r>
               <w:rPr>
                 <w:rFonts w:ascii="Consolas" w:hAnsi="Consolas" w:cs="Consolas"/>
@@ -1528,6 +1809,8 @@
               </w:rPr>
               <w:t>push</w:t>
             </w:r>
+            <w:proofErr w:type="spellEnd"/>
+            <w:proofErr w:type="gramEnd"/>
             <w:r>
               <w:rPr>
                 <w:rFonts w:ascii="Consolas" w:hAnsi="Consolas" w:cs="Consolas"/>
@@ -1567,6 +1850,9 @@
           <w:ilvl w:val="1"/>
           <w:numId w:val="2"/>
         </w:numPr>
+        <w:rPr>
+          <w:rFonts w:asciiTheme="minorHAnsi" w:hAnsiTheme="minorHAnsi" w:cstheme="minorBidi"/>
+        </w:rPr>
       </w:pPr>
       <w:r>
         <w:t xml:space="preserve">Alternate - </w:t>
@@ -1823,8 +2109,19 @@
                 <w:sz w:val="21"/>
                 <w:szCs w:val="21"/>
               </w:rPr>
-              <w:t xml:space="preserve"> bestNumbers</w:t>
-            </w:r>
+              <w:t xml:space="preserve"> </w:t>
+            </w:r>
+            <w:proofErr w:type="spellStart"/>
+            <w:r>
+              <w:rPr>
+                <w:rFonts w:ascii="Consolas" w:hAnsi="Consolas" w:cs="Consolas"/>
+                <w:color w:val="FFFFFF"/>
+                <w:sz w:val="21"/>
+                <w:szCs w:val="21"/>
+              </w:rPr>
+              <w:t>bestNumbers</w:t>
+            </w:r>
+            <w:proofErr w:type="spellEnd"/>
             <w:r>
               <w:rPr>
                 <w:rFonts w:ascii="Consolas" w:hAnsi="Consolas" w:cs="Consolas"/>
@@ -1843,6 +2140,7 @@
               </w:rPr>
               <w:t xml:space="preserve"> </w:t>
             </w:r>
+            <w:proofErr w:type="gramStart"/>
             <w:r>
               <w:rPr>
                 <w:rFonts w:ascii="Consolas" w:hAnsi="Consolas" w:cs="Consolas"/>
@@ -1859,7 +2157,17 @@
                 <w:sz w:val="21"/>
                 <w:szCs w:val="21"/>
               </w:rPr>
-              <w:t>[]</w:t>
+              <w:t>[</w:t>
+            </w:r>
+            <w:proofErr w:type="gramEnd"/>
+            <w:r>
+              <w:rPr>
+                <w:rFonts w:ascii="Consolas" w:hAnsi="Consolas" w:cs="Consolas"/>
+                <w:color w:val="E85D7F"/>
+                <w:sz w:val="21"/>
+                <w:szCs w:val="21"/>
+              </w:rPr>
+              <w:t>]</w:t>
             </w:r>
             <w:r>
               <w:rPr>
@@ -1925,8 +2233,19 @@
                 <w:sz w:val="21"/>
                 <w:szCs w:val="21"/>
               </w:rPr>
-              <w:t xml:space="preserve"> bestLunches</w:t>
-            </w:r>
+              <w:t xml:space="preserve"> </w:t>
+            </w:r>
+            <w:proofErr w:type="spellStart"/>
+            <w:r>
+              <w:rPr>
+                <w:rFonts w:ascii="Consolas" w:hAnsi="Consolas" w:cs="Consolas"/>
+                <w:color w:val="FFFFFF"/>
+                <w:sz w:val="21"/>
+                <w:szCs w:val="21"/>
+              </w:rPr>
+              <w:t>bestLunches</w:t>
+            </w:r>
+            <w:proofErr w:type="spellEnd"/>
             <w:r>
               <w:rPr>
                 <w:rFonts w:ascii="Consolas" w:hAnsi="Consolas" w:cs="Consolas"/>
@@ -1945,6 +2264,7 @@
               </w:rPr>
               <w:t xml:space="preserve"> </w:t>
             </w:r>
+            <w:proofErr w:type="gramStart"/>
             <w:r>
               <w:rPr>
                 <w:rFonts w:ascii="Consolas" w:hAnsi="Consolas" w:cs="Consolas"/>
@@ -1961,7 +2281,17 @@
                 <w:sz w:val="21"/>
                 <w:szCs w:val="21"/>
               </w:rPr>
-              <w:t>[]</w:t>
+              <w:t>[</w:t>
+            </w:r>
+            <w:proofErr w:type="gramEnd"/>
+            <w:r>
+              <w:rPr>
+                <w:rFonts w:ascii="Consolas" w:hAnsi="Consolas" w:cs="Consolas"/>
+                <w:color w:val="E85D7F"/>
+                <w:sz w:val="21"/>
+                <w:szCs w:val="21"/>
+              </w:rPr>
+              <w:t>]</w:t>
             </w:r>
             <w:r>
               <w:rPr>
@@ -2072,8 +2402,19 @@
                 <w:sz w:val="21"/>
                 <w:szCs w:val="21"/>
               </w:rPr>
-              <w:t xml:space="preserve"> bestBreakfasts</w:t>
-            </w:r>
+              <w:t xml:space="preserve"> </w:t>
+            </w:r>
+            <w:proofErr w:type="spellStart"/>
+            <w:r>
+              <w:rPr>
+                <w:rFonts w:ascii="Consolas" w:hAnsi="Consolas" w:cs="Consolas"/>
+                <w:color w:val="FFFFFF"/>
+                <w:sz w:val="21"/>
+                <w:szCs w:val="21"/>
+              </w:rPr>
+              <w:t>bestBreakfasts</w:t>
+            </w:r>
+            <w:proofErr w:type="spellEnd"/>
             <w:r>
               <w:rPr>
                 <w:rFonts w:ascii="Consolas" w:hAnsi="Consolas" w:cs="Consolas"/>
@@ -2092,6 +2433,7 @@
               </w:rPr>
               <w:t xml:space="preserve"> </w:t>
             </w:r>
+            <w:proofErr w:type="gramStart"/>
             <w:r>
               <w:rPr>
                 <w:rFonts w:ascii="Consolas" w:hAnsi="Consolas" w:cs="Consolas"/>
@@ -2108,7 +2450,17 @@
                 <w:sz w:val="21"/>
                 <w:szCs w:val="21"/>
               </w:rPr>
-              <w:t>[]</w:t>
+              <w:t>[</w:t>
+            </w:r>
+            <w:proofErr w:type="gramEnd"/>
+            <w:r>
+              <w:rPr>
+                <w:rFonts w:ascii="Consolas" w:hAnsi="Consolas" w:cs="Consolas"/>
+                <w:color w:val="E85D7F"/>
+                <w:sz w:val="21"/>
+                <w:szCs w:val="21"/>
+              </w:rPr>
+              <w:t>]</w:t>
             </w:r>
             <w:r>
               <w:rPr>
@@ -2207,7 +2559,67 @@
                 <w:sz w:val="21"/>
                 <w:szCs w:val="21"/>
               </w:rPr>
-              <w:t>'tamago kake gohan'</w:t>
+              <w:t>'</w:t>
+            </w:r>
+            <w:proofErr w:type="spellStart"/>
+            <w:r>
+              <w:rPr>
+                <w:rFonts w:ascii="Consolas" w:hAnsi="Consolas" w:cs="Consolas"/>
+                <w:color w:val="FFE083"/>
+                <w:sz w:val="21"/>
+                <w:szCs w:val="21"/>
+              </w:rPr>
+              <w:t>tamago</w:t>
+            </w:r>
+            <w:proofErr w:type="spellEnd"/>
+            <w:r>
+              <w:rPr>
+                <w:rFonts w:ascii="Consolas" w:hAnsi="Consolas" w:cs="Consolas"/>
+                <w:color w:val="FFE083"/>
+                <w:sz w:val="21"/>
+                <w:szCs w:val="21"/>
+              </w:rPr>
+              <w:t xml:space="preserve"> </w:t>
+            </w:r>
+            <w:proofErr w:type="spellStart"/>
+            <w:r>
+              <w:rPr>
+                <w:rFonts w:ascii="Consolas" w:hAnsi="Consolas" w:cs="Consolas"/>
+                <w:color w:val="FFE083"/>
+                <w:sz w:val="21"/>
+                <w:szCs w:val="21"/>
+              </w:rPr>
+              <w:t>kake</w:t>
+            </w:r>
+            <w:proofErr w:type="spellEnd"/>
+            <w:r>
+              <w:rPr>
+                <w:rFonts w:ascii="Consolas" w:hAnsi="Consolas" w:cs="Consolas"/>
+                <w:color w:val="FFE083"/>
+                <w:sz w:val="21"/>
+                <w:szCs w:val="21"/>
+              </w:rPr>
+              <w:t xml:space="preserve"> </w:t>
+            </w:r>
+            <w:proofErr w:type="spellStart"/>
+            <w:r>
+              <w:rPr>
+                <w:rFonts w:ascii="Consolas" w:hAnsi="Consolas" w:cs="Consolas"/>
+                <w:color w:val="FFE083"/>
+                <w:sz w:val="21"/>
+                <w:szCs w:val="21"/>
+              </w:rPr>
+              <w:t>gohan</w:t>
+            </w:r>
+            <w:proofErr w:type="spellEnd"/>
+            <w:r>
+              <w:rPr>
+                <w:rFonts w:ascii="Consolas" w:hAnsi="Consolas" w:cs="Consolas"/>
+                <w:color w:val="FFE083"/>
+                <w:sz w:val="21"/>
+                <w:szCs w:val="21"/>
+              </w:rPr>
+              <w:t>'</w:t>
             </w:r>
             <w:r>
               <w:rPr>
@@ -2273,8 +2685,19 @@
                 <w:sz w:val="21"/>
                 <w:szCs w:val="21"/>
               </w:rPr>
-              <w:t xml:space="preserve"> bestBooleans</w:t>
-            </w:r>
+              <w:t xml:space="preserve"> </w:t>
+            </w:r>
+            <w:proofErr w:type="spellStart"/>
+            <w:r>
+              <w:rPr>
+                <w:rFonts w:ascii="Consolas" w:hAnsi="Consolas" w:cs="Consolas"/>
+                <w:color w:val="FFFFFF"/>
+                <w:sz w:val="21"/>
+                <w:szCs w:val="21"/>
+              </w:rPr>
+              <w:t>bestBooleans</w:t>
+            </w:r>
+            <w:proofErr w:type="spellEnd"/>
             <w:r>
               <w:rPr>
                 <w:rFonts w:ascii="Consolas" w:hAnsi="Consolas" w:cs="Consolas"/>
@@ -2293,6 +2716,8 @@
               </w:rPr>
               <w:t xml:space="preserve"> </w:t>
             </w:r>
+            <w:proofErr w:type="spellStart"/>
+            <w:proofErr w:type="gramStart"/>
             <w:r>
               <w:rPr>
                 <w:rFonts w:ascii="Consolas" w:hAnsi="Consolas" w:cs="Consolas"/>
@@ -2302,14 +2727,25 @@
               </w:rPr>
               <w:t>boolean</w:t>
             </w:r>
-            <w:r>
-              <w:rPr>
-                <w:rFonts w:ascii="Consolas" w:hAnsi="Consolas" w:cs="Consolas"/>
-                <w:color w:val="E85D7F"/>
-                <w:sz w:val="21"/>
-                <w:szCs w:val="21"/>
-              </w:rPr>
-              <w:t>[]</w:t>
+            <w:proofErr w:type="spellEnd"/>
+            <w:r>
+              <w:rPr>
+                <w:rFonts w:ascii="Consolas" w:hAnsi="Consolas" w:cs="Consolas"/>
+                <w:color w:val="E85D7F"/>
+                <w:sz w:val="21"/>
+                <w:szCs w:val="21"/>
+              </w:rPr>
+              <w:t>[</w:t>
+            </w:r>
+            <w:proofErr w:type="gramEnd"/>
+            <w:r>
+              <w:rPr>
+                <w:rFonts w:ascii="Consolas" w:hAnsi="Consolas" w:cs="Consolas"/>
+                <w:color w:val="E85D7F"/>
+                <w:sz w:val="21"/>
+                <w:szCs w:val="21"/>
+              </w:rPr>
+              <w:t>]</w:t>
             </w:r>
             <w:r>
               <w:rPr>
@@ -2427,13 +2863,13 @@
         </w:numPr>
         <w:shd w:val="clear" w:color="auto" w:fill="FFFFFF"/>
         <w:rPr>
-          <w:rFonts w:ascii="Segoe UI" w:eastAsia="Times New Roman" w:hAnsi="Segoe UI" w:cs="Segoe UI"/>
+          <w:rFonts w:ascii="Segoe UI" w:hAnsi="Segoe UI" w:cs="Segoe UI"/>
           <w:color w:val="000000"/>
         </w:rPr>
       </w:pPr>
       <w:r>
         <w:rPr>
-          <w:rFonts w:ascii="Segoe UI" w:eastAsia="Times New Roman" w:hAnsi="Segoe UI" w:cs="Segoe UI"/>
+          <w:rFonts w:ascii="Segoe UI" w:hAnsi="Segoe UI" w:cs="Segoe UI"/>
           <w:color w:val="000000"/>
         </w:rPr>
         <w:t>Multi-dimensional Arrays</w:t>
@@ -2454,7 +2890,23 @@
           <w:rFonts w:ascii="AppleSystemUIFont" w:hAnsi="AppleSystemUIFont" w:cs="AppleSystemUIFont"/>
           <w:lang w:val="en-US"/>
         </w:rPr>
-        <w:t>Done using [][]</w:t>
+        <w:t xml:space="preserve">Done using </w:t>
+      </w:r>
+      <w:proofErr w:type="gramStart"/>
+      <w:r>
+        <w:rPr>
+          <w:rFonts w:ascii="AppleSystemUIFont" w:hAnsi="AppleSystemUIFont" w:cs="AppleSystemUIFont"/>
+          <w:lang w:val="en-US"/>
+        </w:rPr>
+        <w:t>[][</w:t>
+      </w:r>
+      <w:proofErr w:type="gramEnd"/>
+      <w:r>
+        <w:rPr>
+          <w:rFonts w:ascii="AppleSystemUIFont" w:hAnsi="AppleSystemUIFont" w:cs="AppleSystemUIFont"/>
+          <w:lang w:val="en-US"/>
+        </w:rPr>
+        <w:t>]</w:t>
       </w:r>
     </w:p>
     <w:tbl>
@@ -2498,8 +2950,19 @@
                 <w:sz w:val="21"/>
                 <w:szCs w:val="21"/>
               </w:rPr>
-              <w:t xml:space="preserve"> arr</w:t>
-            </w:r>
+              <w:t xml:space="preserve"> </w:t>
+            </w:r>
+            <w:proofErr w:type="spellStart"/>
+            <w:r>
+              <w:rPr>
+                <w:rFonts w:ascii="Consolas" w:hAnsi="Consolas" w:cs="Consolas"/>
+                <w:color w:val="FFFFFF"/>
+                <w:sz w:val="21"/>
+                <w:szCs w:val="21"/>
+              </w:rPr>
+              <w:t>arr</w:t>
+            </w:r>
+            <w:proofErr w:type="spellEnd"/>
             <w:r>
               <w:rPr>
                 <w:rFonts w:ascii="Consolas" w:hAnsi="Consolas" w:cs="Consolas"/>
@@ -2518,6 +2981,7 @@
               </w:rPr>
               <w:t xml:space="preserve"> </w:t>
             </w:r>
+            <w:proofErr w:type="gramStart"/>
             <w:r>
               <w:rPr>
                 <w:rFonts w:ascii="Consolas" w:hAnsi="Consolas" w:cs="Consolas"/>
@@ -2534,7 +2998,17 @@
                 <w:sz w:val="21"/>
                 <w:szCs w:val="21"/>
               </w:rPr>
-              <w:t>[][]</w:t>
+              <w:t>[</w:t>
+            </w:r>
+            <w:proofErr w:type="gramEnd"/>
+            <w:r>
+              <w:rPr>
+                <w:rFonts w:ascii="Consolas" w:hAnsi="Consolas" w:cs="Consolas"/>
+                <w:color w:val="E85D7F"/>
+                <w:sz w:val="21"/>
+                <w:szCs w:val="21"/>
+              </w:rPr>
+              <w:t>][]</w:t>
             </w:r>
             <w:r>
               <w:rPr>
@@ -2773,8 +3247,19 @@
                 <w:sz w:val="21"/>
                 <w:szCs w:val="21"/>
               </w:rPr>
-              <w:t xml:space="preserve"> bestNumbers</w:t>
-            </w:r>
+              <w:t xml:space="preserve"> </w:t>
+            </w:r>
+            <w:proofErr w:type="spellStart"/>
+            <w:r>
+              <w:rPr>
+                <w:rFonts w:ascii="Consolas" w:hAnsi="Consolas" w:cs="Consolas"/>
+                <w:color w:val="FFFFFF"/>
+                <w:sz w:val="21"/>
+                <w:szCs w:val="21"/>
+              </w:rPr>
+              <w:t>bestNumbers</w:t>
+            </w:r>
+            <w:proofErr w:type="spellEnd"/>
             <w:r>
               <w:rPr>
                 <w:rFonts w:ascii="Consolas" w:hAnsi="Consolas" w:cs="Consolas"/>
@@ -2793,6 +3278,7 @@
               </w:rPr>
               <w:t xml:space="preserve"> </w:t>
             </w:r>
+            <w:proofErr w:type="gramStart"/>
             <w:r>
               <w:rPr>
                 <w:rFonts w:ascii="Consolas" w:hAnsi="Consolas" w:cs="Consolas"/>
@@ -2809,7 +3295,17 @@
                 <w:sz w:val="21"/>
                 <w:szCs w:val="21"/>
               </w:rPr>
-              <w:t>[]</w:t>
+              <w:t>[</w:t>
+            </w:r>
+            <w:proofErr w:type="gramEnd"/>
+            <w:r>
+              <w:rPr>
+                <w:rFonts w:ascii="Consolas" w:hAnsi="Consolas" w:cs="Consolas"/>
+                <w:color w:val="E85D7F"/>
+                <w:sz w:val="21"/>
+                <w:szCs w:val="21"/>
+              </w:rPr>
+              <w:t>]</w:t>
             </w:r>
             <w:r>
               <w:rPr>
@@ -2875,8 +3371,19 @@
                 <w:sz w:val="21"/>
                 <w:szCs w:val="21"/>
               </w:rPr>
-              <w:t xml:space="preserve"> bestLunches</w:t>
-            </w:r>
+              <w:t xml:space="preserve"> </w:t>
+            </w:r>
+            <w:proofErr w:type="spellStart"/>
+            <w:r>
+              <w:rPr>
+                <w:rFonts w:ascii="Consolas" w:hAnsi="Consolas" w:cs="Consolas"/>
+                <w:color w:val="FFFFFF"/>
+                <w:sz w:val="21"/>
+                <w:szCs w:val="21"/>
+              </w:rPr>
+              <w:t>bestLunches</w:t>
+            </w:r>
+            <w:proofErr w:type="spellEnd"/>
             <w:r>
               <w:rPr>
                 <w:rFonts w:ascii="Consolas" w:hAnsi="Consolas" w:cs="Consolas"/>
@@ -2895,6 +3402,7 @@
               </w:rPr>
               <w:t xml:space="preserve"> </w:t>
             </w:r>
+            <w:proofErr w:type="gramStart"/>
             <w:r>
               <w:rPr>
                 <w:rFonts w:ascii="Consolas" w:hAnsi="Consolas" w:cs="Consolas"/>
@@ -2911,7 +3419,17 @@
                 <w:sz w:val="21"/>
                 <w:szCs w:val="21"/>
               </w:rPr>
-              <w:t>[]</w:t>
+              <w:t>[</w:t>
+            </w:r>
+            <w:proofErr w:type="gramEnd"/>
+            <w:r>
+              <w:rPr>
+                <w:rFonts w:ascii="Consolas" w:hAnsi="Consolas" w:cs="Consolas"/>
+                <w:color w:val="E85D7F"/>
+                <w:sz w:val="21"/>
+                <w:szCs w:val="21"/>
+              </w:rPr>
+              <w:t>]</w:t>
             </w:r>
             <w:r>
               <w:rPr>
@@ -3022,8 +3540,19 @@
                 <w:sz w:val="21"/>
                 <w:szCs w:val="21"/>
               </w:rPr>
-              <w:t xml:space="preserve"> bestBreakfasts</w:t>
-            </w:r>
+              <w:t xml:space="preserve"> </w:t>
+            </w:r>
+            <w:proofErr w:type="spellStart"/>
+            <w:r>
+              <w:rPr>
+                <w:rFonts w:ascii="Consolas" w:hAnsi="Consolas" w:cs="Consolas"/>
+                <w:color w:val="FFFFFF"/>
+                <w:sz w:val="21"/>
+                <w:szCs w:val="21"/>
+              </w:rPr>
+              <w:t>bestBreakfasts</w:t>
+            </w:r>
+            <w:proofErr w:type="spellEnd"/>
             <w:r>
               <w:rPr>
                 <w:rFonts w:ascii="Consolas" w:hAnsi="Consolas" w:cs="Consolas"/>
@@ -3042,6 +3571,7 @@
               </w:rPr>
               <w:t xml:space="preserve"> </w:t>
             </w:r>
+            <w:proofErr w:type="gramStart"/>
             <w:r>
               <w:rPr>
                 <w:rFonts w:ascii="Consolas" w:hAnsi="Consolas" w:cs="Consolas"/>
@@ -3058,26 +3588,36 @@
                 <w:sz w:val="21"/>
                 <w:szCs w:val="21"/>
               </w:rPr>
-              <w:t>[]=</w:t>
-            </w:r>
-            <w:r>
-              <w:rPr>
-                <w:rFonts w:ascii="Consolas" w:hAnsi="Consolas" w:cs="Consolas"/>
-                <w:color w:val="FFFFFF"/>
-                <w:sz w:val="21"/>
-                <w:szCs w:val="21"/>
-              </w:rPr>
-              <w:t xml:space="preserve"> </w:t>
-            </w:r>
-            <w:r>
-              <w:rPr>
-                <w:rFonts w:ascii="Consolas" w:hAnsi="Consolas" w:cs="Consolas"/>
-                <w:color w:val="E85D7F"/>
-                <w:sz w:val="21"/>
-                <w:szCs w:val="21"/>
-              </w:rPr>
               <w:t>[</w:t>
             </w:r>
+            <w:proofErr w:type="gramEnd"/>
+            <w:r>
+              <w:rPr>
+                <w:rFonts w:ascii="Consolas" w:hAnsi="Consolas" w:cs="Consolas"/>
+                <w:color w:val="E85D7F"/>
+                <w:sz w:val="21"/>
+                <w:szCs w:val="21"/>
+              </w:rPr>
+              <w:t>]=</w:t>
+            </w:r>
+            <w:r>
+              <w:rPr>
+                <w:rFonts w:ascii="Consolas" w:hAnsi="Consolas" w:cs="Consolas"/>
+                <w:color w:val="FFFFFF"/>
+                <w:sz w:val="21"/>
+                <w:szCs w:val="21"/>
+              </w:rPr>
+              <w:t xml:space="preserve"> </w:t>
+            </w:r>
+            <w:r>
+              <w:rPr>
+                <w:rFonts w:ascii="Consolas" w:hAnsi="Consolas" w:cs="Consolas"/>
+                <w:color w:val="E85D7F"/>
+                <w:sz w:val="21"/>
+                <w:szCs w:val="21"/>
+              </w:rPr>
+              <w:t>[</w:t>
+            </w:r>
             <w:r>
               <w:rPr>
                 <w:rFonts w:ascii="Consolas" w:hAnsi="Consolas" w:cs="Consolas"/>
@@ -3139,7 +3679,67 @@
                 <w:sz w:val="21"/>
                 <w:szCs w:val="21"/>
               </w:rPr>
-              <w:t>'tamago kake gohan'</w:t>
+              <w:t>'</w:t>
+            </w:r>
+            <w:proofErr w:type="spellStart"/>
+            <w:r>
+              <w:rPr>
+                <w:rFonts w:ascii="Consolas" w:hAnsi="Consolas" w:cs="Consolas"/>
+                <w:color w:val="FFE083"/>
+                <w:sz w:val="21"/>
+                <w:szCs w:val="21"/>
+              </w:rPr>
+              <w:t>tamago</w:t>
+            </w:r>
+            <w:proofErr w:type="spellEnd"/>
+            <w:r>
+              <w:rPr>
+                <w:rFonts w:ascii="Consolas" w:hAnsi="Consolas" w:cs="Consolas"/>
+                <w:color w:val="FFE083"/>
+                <w:sz w:val="21"/>
+                <w:szCs w:val="21"/>
+              </w:rPr>
+              <w:t xml:space="preserve"> </w:t>
+            </w:r>
+            <w:proofErr w:type="spellStart"/>
+            <w:r>
+              <w:rPr>
+                <w:rFonts w:ascii="Consolas" w:hAnsi="Consolas" w:cs="Consolas"/>
+                <w:color w:val="FFE083"/>
+                <w:sz w:val="21"/>
+                <w:szCs w:val="21"/>
+              </w:rPr>
+              <w:t>kake</w:t>
+            </w:r>
+            <w:proofErr w:type="spellEnd"/>
+            <w:r>
+              <w:rPr>
+                <w:rFonts w:ascii="Consolas" w:hAnsi="Consolas" w:cs="Consolas"/>
+                <w:color w:val="FFE083"/>
+                <w:sz w:val="21"/>
+                <w:szCs w:val="21"/>
+              </w:rPr>
+              <w:t xml:space="preserve"> </w:t>
+            </w:r>
+            <w:proofErr w:type="spellStart"/>
+            <w:r>
+              <w:rPr>
+                <w:rFonts w:ascii="Consolas" w:hAnsi="Consolas" w:cs="Consolas"/>
+                <w:color w:val="FFE083"/>
+                <w:sz w:val="21"/>
+                <w:szCs w:val="21"/>
+              </w:rPr>
+              <w:t>gohan</w:t>
+            </w:r>
+            <w:proofErr w:type="spellEnd"/>
+            <w:r>
+              <w:rPr>
+                <w:rFonts w:ascii="Consolas" w:hAnsi="Consolas" w:cs="Consolas"/>
+                <w:color w:val="FFE083"/>
+                <w:sz w:val="21"/>
+                <w:szCs w:val="21"/>
+              </w:rPr>
+              <w:t>'</w:t>
             </w:r>
             <w:r>
               <w:rPr>
@@ -3205,8 +3805,19 @@
                 <w:sz w:val="21"/>
                 <w:szCs w:val="21"/>
               </w:rPr>
-              <w:t xml:space="preserve"> bestBooleans</w:t>
-            </w:r>
+              <w:t xml:space="preserve"> </w:t>
+            </w:r>
+            <w:proofErr w:type="spellStart"/>
+            <w:r>
+              <w:rPr>
+                <w:rFonts w:ascii="Consolas" w:hAnsi="Consolas" w:cs="Consolas"/>
+                <w:color w:val="FFFFFF"/>
+                <w:sz w:val="21"/>
+                <w:szCs w:val="21"/>
+              </w:rPr>
+              <w:t>bestBooleans</w:t>
+            </w:r>
+            <w:proofErr w:type="spellEnd"/>
             <w:r>
               <w:rPr>
                 <w:rFonts w:ascii="Consolas" w:hAnsi="Consolas" w:cs="Consolas"/>
@@ -3225,6 +3836,8 @@
               </w:rPr>
               <w:t xml:space="preserve"> </w:t>
             </w:r>
+            <w:proofErr w:type="spellStart"/>
+            <w:proofErr w:type="gramStart"/>
             <w:r>
               <w:rPr>
                 <w:rFonts w:ascii="Consolas" w:hAnsi="Consolas" w:cs="Consolas"/>
@@ -3234,14 +3847,25 @@
               </w:rPr>
               <w:t>boolean</w:t>
             </w:r>
-            <w:r>
-              <w:rPr>
-                <w:rFonts w:ascii="Consolas" w:hAnsi="Consolas" w:cs="Consolas"/>
-                <w:color w:val="E85D7F"/>
-                <w:sz w:val="21"/>
-                <w:szCs w:val="21"/>
-              </w:rPr>
-              <w:t>[]</w:t>
+            <w:proofErr w:type="spellEnd"/>
+            <w:r>
+              <w:rPr>
+                <w:rFonts w:ascii="Consolas" w:hAnsi="Consolas" w:cs="Consolas"/>
+                <w:color w:val="E85D7F"/>
+                <w:sz w:val="21"/>
+                <w:szCs w:val="21"/>
+              </w:rPr>
+              <w:t>[</w:t>
+            </w:r>
+            <w:proofErr w:type="gramEnd"/>
+            <w:r>
+              <w:rPr>
+                <w:rFonts w:ascii="Consolas" w:hAnsi="Consolas" w:cs="Consolas"/>
+                <w:color w:val="E85D7F"/>
+                <w:sz w:val="21"/>
+                <w:szCs w:val="21"/>
+              </w:rPr>
+              <w:t>]</w:t>
             </w:r>
             <w:r>
               <w:rPr>
@@ -3386,8 +4010,19 @@
                 <w:sz w:val="21"/>
                 <w:szCs w:val="21"/>
               </w:rPr>
-              <w:t xml:space="preserve"> bestMealPlan</w:t>
-            </w:r>
+              <w:t xml:space="preserve"> </w:t>
+            </w:r>
+            <w:proofErr w:type="spellStart"/>
+            <w:r>
+              <w:rPr>
+                <w:rFonts w:ascii="Consolas" w:hAnsi="Consolas" w:cs="Consolas"/>
+                <w:color w:val="FFFFFF"/>
+                <w:sz w:val="21"/>
+                <w:szCs w:val="21"/>
+              </w:rPr>
+              <w:t>bestMealPlan</w:t>
+            </w:r>
+            <w:proofErr w:type="spellEnd"/>
             <w:r>
               <w:rPr>
                 <w:rFonts w:ascii="Consolas" w:hAnsi="Consolas" w:cs="Consolas"/>
@@ -3406,6 +4041,7 @@
               </w:rPr>
               <w:t xml:space="preserve"> </w:t>
             </w:r>
+            <w:proofErr w:type="gramStart"/>
             <w:r>
               <w:rPr>
                 <w:rFonts w:ascii="Consolas" w:hAnsi="Consolas" w:cs="Consolas"/>
@@ -3422,7 +4058,17 @@
                 <w:sz w:val="21"/>
                 <w:szCs w:val="21"/>
               </w:rPr>
-              <w:t>[][]</w:t>
+              <w:t>[</w:t>
+            </w:r>
+            <w:proofErr w:type="gramEnd"/>
+            <w:r>
+              <w:rPr>
+                <w:rFonts w:ascii="Consolas" w:hAnsi="Consolas" w:cs="Consolas"/>
+                <w:color w:val="E85D7F"/>
+                <w:sz w:val="21"/>
+                <w:szCs w:val="21"/>
+              </w:rPr>
+              <w:t>][]</w:t>
             </w:r>
             <w:r>
               <w:rPr>
@@ -3460,6 +4106,7 @@
               </w:rPr>
               <w:t>[</w:t>
             </w:r>
+            <w:proofErr w:type="spellStart"/>
             <w:r>
               <w:rPr>
                 <w:rFonts w:ascii="Consolas" w:hAnsi="Consolas" w:cs="Consolas"/>
@@ -3469,6 +4116,7 @@
               </w:rPr>
               <w:t>bestLunches</w:t>
             </w:r>
+            <w:proofErr w:type="spellEnd"/>
             <w:r>
               <w:rPr>
                 <w:rFonts w:ascii="Consolas" w:hAnsi="Consolas" w:cs="Consolas"/>
@@ -3485,8 +4133,19 @@
                 <w:sz w:val="21"/>
                 <w:szCs w:val="21"/>
               </w:rPr>
-              <w:t xml:space="preserve"> bestBreakfasts</w:t>
-            </w:r>
+              <w:t xml:space="preserve"> </w:t>
+            </w:r>
+            <w:proofErr w:type="spellStart"/>
+            <w:r>
+              <w:rPr>
+                <w:rFonts w:ascii="Consolas" w:hAnsi="Consolas" w:cs="Consolas"/>
+                <w:color w:val="FFFFFF"/>
+                <w:sz w:val="21"/>
+                <w:szCs w:val="21"/>
+              </w:rPr>
+              <w:t>bestBreakfasts</w:t>
+            </w:r>
+            <w:proofErr w:type="spellEnd"/>
             <w:r>
               <w:rPr>
                 <w:rFonts w:ascii="Consolas" w:hAnsi="Consolas" w:cs="Consolas"/>
@@ -3587,8 +4246,19 @@
                 <w:sz w:val="21"/>
                 <w:szCs w:val="21"/>
               </w:rPr>
-              <w:t xml:space="preserve"> bestBooleansTwice</w:t>
-            </w:r>
+              <w:t xml:space="preserve"> </w:t>
+            </w:r>
+            <w:proofErr w:type="spellStart"/>
+            <w:r>
+              <w:rPr>
+                <w:rFonts w:ascii="Consolas" w:hAnsi="Consolas" w:cs="Consolas"/>
+                <w:color w:val="FFFFFF"/>
+                <w:sz w:val="21"/>
+                <w:szCs w:val="21"/>
+              </w:rPr>
+              <w:t>bestBooleansTwice</w:t>
+            </w:r>
+            <w:proofErr w:type="spellEnd"/>
             <w:r>
               <w:rPr>
                 <w:rFonts w:ascii="Consolas" w:hAnsi="Consolas" w:cs="Consolas"/>
@@ -3607,6 +4277,8 @@
               </w:rPr>
               <w:t xml:space="preserve"> </w:t>
             </w:r>
+            <w:proofErr w:type="spellStart"/>
+            <w:proofErr w:type="gramStart"/>
             <w:r>
               <w:rPr>
                 <w:rFonts w:ascii="Consolas" w:hAnsi="Consolas" w:cs="Consolas"/>
@@ -3616,14 +4288,25 @@
               </w:rPr>
               <w:t>boolean</w:t>
             </w:r>
-            <w:r>
-              <w:rPr>
-                <w:rFonts w:ascii="Consolas" w:hAnsi="Consolas" w:cs="Consolas"/>
-                <w:color w:val="E85D7F"/>
-                <w:sz w:val="21"/>
-                <w:szCs w:val="21"/>
-              </w:rPr>
-              <w:t>[][]</w:t>
+            <w:proofErr w:type="spellEnd"/>
+            <w:r>
+              <w:rPr>
+                <w:rFonts w:ascii="Consolas" w:hAnsi="Consolas" w:cs="Consolas"/>
+                <w:color w:val="E85D7F"/>
+                <w:sz w:val="21"/>
+                <w:szCs w:val="21"/>
+              </w:rPr>
+              <w:t>[</w:t>
+            </w:r>
+            <w:proofErr w:type="gramEnd"/>
+            <w:r>
+              <w:rPr>
+                <w:rFonts w:ascii="Consolas" w:hAnsi="Consolas" w:cs="Consolas"/>
+                <w:color w:val="E85D7F"/>
+                <w:sz w:val="21"/>
+                <w:szCs w:val="21"/>
+              </w:rPr>
+              <w:t>][]</w:t>
             </w:r>
             <w:r>
               <w:rPr>
@@ -3661,6 +4344,7 @@
               </w:rPr>
               <w:t>[</w:t>
             </w:r>
+            <w:proofErr w:type="spellStart"/>
             <w:r>
               <w:rPr>
                 <w:rFonts w:ascii="Consolas" w:hAnsi="Consolas" w:cs="Consolas"/>
@@ -3670,6 +4354,7 @@
               </w:rPr>
               <w:t>bestBooleans</w:t>
             </w:r>
+            <w:proofErr w:type="spellEnd"/>
             <w:r>
               <w:rPr>
                 <w:rFonts w:ascii="Consolas" w:hAnsi="Consolas" w:cs="Consolas"/>
@@ -3686,8 +4371,19 @@
                 <w:sz w:val="21"/>
                 <w:szCs w:val="21"/>
               </w:rPr>
-              <w:t xml:space="preserve"> bestBooleans</w:t>
-            </w:r>
+              <w:t xml:space="preserve"> </w:t>
+            </w:r>
+            <w:proofErr w:type="spellStart"/>
+            <w:r>
+              <w:rPr>
+                <w:rFonts w:ascii="Consolas" w:hAnsi="Consolas" w:cs="Consolas"/>
+                <w:color w:val="FFFFFF"/>
+                <w:sz w:val="21"/>
+                <w:szCs w:val="21"/>
+              </w:rPr>
+              <w:t>bestBooleans</w:t>
+            </w:r>
+            <w:proofErr w:type="spellEnd"/>
             <w:r>
               <w:rPr>
                 <w:rFonts w:ascii="Consolas" w:hAnsi="Consolas" w:cs="Consolas"/>
@@ -3725,8 +4421,19 @@
                 <w:sz w:val="21"/>
                 <w:szCs w:val="21"/>
               </w:rPr>
-              <w:t xml:space="preserve"> numbersMulti</w:t>
-            </w:r>
+              <w:t xml:space="preserve"> </w:t>
+            </w:r>
+            <w:proofErr w:type="spellStart"/>
+            <w:r>
+              <w:rPr>
+                <w:rFonts w:ascii="Consolas" w:hAnsi="Consolas" w:cs="Consolas"/>
+                <w:color w:val="FFFFFF"/>
+                <w:sz w:val="21"/>
+                <w:szCs w:val="21"/>
+              </w:rPr>
+              <w:t>numbersMulti</w:t>
+            </w:r>
+            <w:proofErr w:type="spellEnd"/>
             <w:r>
               <w:rPr>
                 <w:rFonts w:ascii="Consolas" w:hAnsi="Consolas" w:cs="Consolas"/>
@@ -3745,6 +4452,7 @@
               </w:rPr>
               <w:t xml:space="preserve"> </w:t>
             </w:r>
+            <w:proofErr w:type="gramStart"/>
             <w:r>
               <w:rPr>
                 <w:rFonts w:ascii="Consolas" w:hAnsi="Consolas" w:cs="Consolas"/>
@@ -3761,7 +4469,17 @@
                 <w:sz w:val="21"/>
                 <w:szCs w:val="21"/>
               </w:rPr>
-              <w:t>[][][]</w:t>
+              <w:t>[</w:t>
+            </w:r>
+            <w:proofErr w:type="gramEnd"/>
+            <w:r>
+              <w:rPr>
+                <w:rFonts w:ascii="Consolas" w:hAnsi="Consolas" w:cs="Consolas"/>
+                <w:color w:val="E85D7F"/>
+                <w:sz w:val="21"/>
+                <w:szCs w:val="21"/>
+              </w:rPr>
+              <w:t>][][]</w:t>
             </w:r>
             <w:r>
               <w:rPr>
@@ -3835,6 +4553,7 @@
               </w:rPr>
               <w:t>[[7],</w:t>
             </w:r>
+            <w:proofErr w:type="spellStart"/>
             <w:r>
               <w:rPr>
                 <w:rFonts w:ascii="Consolas" w:hAnsi="Consolas" w:cs="Consolas"/>
@@ -3844,6 +4563,7 @@
               </w:rPr>
               <w:t>bestNumbers</w:t>
             </w:r>
+            <w:proofErr w:type="spellEnd"/>
             <w:r>
               <w:rPr>
                 <w:rFonts w:ascii="Consolas" w:hAnsi="Consolas" w:cs="Consolas"/>
@@ -3962,11 +4682,19 @@
           <w:szCs w:val="28"/>
         </w:rPr>
       </w:pPr>
+      <w:proofErr w:type="gramStart"/>
       <w:r>
         <w:rPr>
           <w:color w:val="000000" w:themeColor="text1"/>
         </w:rPr>
-        <w:t>Has .length properties</w:t>
+        <w:t>Has .length</w:t>
+      </w:r>
+      <w:proofErr w:type="gramEnd"/>
+      <w:r>
+        <w:rPr>
+          <w:color w:val="000000" w:themeColor="text1"/>
+        </w:rPr>
+        <w:t xml:space="preserve"> properties</w:t>
       </w:r>
     </w:p>
     <w:p>
@@ -3986,8 +4714,16 @@
         <w:rPr>
           <w:color w:val="000000" w:themeColor="text1"/>
         </w:rPr>
-        <w:t>Can access element using [index]</w:t>
+        <w:t>Can access element using [</w:t>
       </w:r>
+      <w:proofErr w:type="gramStart"/>
+      <w:r>
+        <w:rPr>
+          <w:color w:val="000000" w:themeColor="text1"/>
+        </w:rPr>
+        <w:t>index]</w:t>
+      </w:r>
+      <w:proofErr w:type="gramEnd"/>
     </w:p>
     <w:p>
       <w:pPr>
@@ -4205,6 +4941,7 @@
               </w:rPr>
               <w:t>'bye'</w:t>
             </w:r>
+            <w:proofErr w:type="gramStart"/>
             <w:r>
               <w:rPr>
                 <w:rFonts w:ascii="Consolas" w:hAnsi="Consolas" w:cs="Consolas"/>
@@ -4214,6 +4951,7 @@
               </w:rPr>
               <w:t>];</w:t>
             </w:r>
+            <w:proofErr w:type="gramEnd"/>
           </w:p>
           <w:p>
             <w:pPr>
@@ -4242,8 +4980,19 @@
                 <w:sz w:val="21"/>
                 <w:szCs w:val="21"/>
               </w:rPr>
-              <w:t xml:space="preserve"> arr</w:t>
-            </w:r>
+              <w:t xml:space="preserve"> </w:t>
+            </w:r>
+            <w:proofErr w:type="spellStart"/>
+            <w:r>
+              <w:rPr>
+                <w:rFonts w:ascii="Consolas" w:hAnsi="Consolas" w:cs="Consolas"/>
+                <w:color w:val="FFFFFF"/>
+                <w:sz w:val="21"/>
+                <w:szCs w:val="21"/>
+              </w:rPr>
+              <w:t>arr</w:t>
+            </w:r>
+            <w:proofErr w:type="spellEnd"/>
             <w:r>
               <w:rPr>
                 <w:rFonts w:ascii="Consolas" w:hAnsi="Consolas" w:cs="Consolas"/>
@@ -4262,6 +5011,7 @@
               </w:rPr>
               <w:t xml:space="preserve"> </w:t>
             </w:r>
+            <w:proofErr w:type="gramStart"/>
             <w:r>
               <w:rPr>
                 <w:rFonts w:ascii="Consolas" w:hAnsi="Consolas" w:cs="Consolas"/>
@@ -4278,7 +5028,17 @@
                 <w:sz w:val="21"/>
                 <w:szCs w:val="21"/>
               </w:rPr>
-              <w:t>[]</w:t>
+              <w:t>[</w:t>
+            </w:r>
+            <w:proofErr w:type="gramEnd"/>
+            <w:r>
+              <w:rPr>
+                <w:rFonts w:ascii="Consolas" w:hAnsi="Consolas" w:cs="Consolas"/>
+                <w:color w:val="E85D7F"/>
+                <w:sz w:val="21"/>
+                <w:szCs w:val="21"/>
+              </w:rPr>
+              <w:t>]</w:t>
             </w:r>
             <w:r>
               <w:rPr>
@@ -4323,7 +5083,17 @@
                 <w:sz w:val="21"/>
                 <w:szCs w:val="21"/>
               </w:rPr>
-              <w:t>'there'</w:t>
+              <w:t>'</w:t>
+            </w:r>
+            <w:proofErr w:type="spellStart"/>
+            <w:r>
+              <w:rPr>
+                <w:rFonts w:ascii="Consolas" w:hAnsi="Consolas" w:cs="Consolas"/>
+                <w:color w:val="FFE083"/>
+                <w:sz w:val="21"/>
+                <w:szCs w:val="21"/>
+              </w:rPr>
+              <w:t>there'</w:t>
             </w:r>
             <w:r>
               <w:rPr>
@@ -4341,7 +5111,17 @@
                 <w:sz w:val="21"/>
                 <w:szCs w:val="21"/>
               </w:rPr>
-              <w:t>'there'</w:t>
+              <w:t>'there</w:t>
+            </w:r>
+            <w:proofErr w:type="spellEnd"/>
+            <w:r>
+              <w:rPr>
+                <w:rFonts w:ascii="Consolas" w:hAnsi="Consolas" w:cs="Consolas"/>
+                <w:color w:val="FFE083"/>
+                <w:sz w:val="21"/>
+                <w:szCs w:val="21"/>
+              </w:rPr>
+              <w:t>'</w:t>
             </w:r>
             <w:r>
               <w:rPr>
@@ -4500,8 +5280,19 @@
                 <w:sz w:val="21"/>
                 <w:szCs w:val="21"/>
               </w:rPr>
-              <w:t xml:space="preserve"> arr</w:t>
-            </w:r>
+              <w:t xml:space="preserve"> </w:t>
+            </w:r>
+            <w:proofErr w:type="spellStart"/>
+            <w:r>
+              <w:rPr>
+                <w:rFonts w:ascii="Consolas" w:hAnsi="Consolas" w:cs="Consolas"/>
+                <w:color w:val="FFFFFF"/>
+                <w:sz w:val="21"/>
+                <w:szCs w:val="21"/>
+              </w:rPr>
+              <w:t>arr</w:t>
+            </w:r>
+            <w:proofErr w:type="spellEnd"/>
             <w:r>
               <w:rPr>
                 <w:rFonts w:ascii="Consolas" w:hAnsi="Consolas" w:cs="Consolas"/>
@@ -4551,6 +5342,9 @@
         </w:numPr>
         <w:shd w:val="clear" w:color="auto" w:fill="FFFFFF"/>
         <w:spacing w:after="100" w:afterAutospacing="1"/>
+        <w:rPr>
+          <w:rFonts w:asciiTheme="minorHAnsi" w:hAnsiTheme="minorHAnsi" w:cstheme="minorBidi"/>
+        </w:rPr>
       </w:pPr>
       <w:r>
         <w:rPr>
@@ -4610,8 +5404,19 @@
                 <w:sz w:val="21"/>
                 <w:szCs w:val="21"/>
               </w:rPr>
-              <w:t xml:space="preserve"> numbersTuple</w:t>
-            </w:r>
+              <w:t xml:space="preserve"> </w:t>
+            </w:r>
+            <w:proofErr w:type="spellStart"/>
+            <w:r>
+              <w:rPr>
+                <w:rFonts w:ascii="Consolas" w:hAnsi="Consolas" w:cs="Consolas"/>
+                <w:color w:val="FFFFFF"/>
+                <w:sz w:val="21"/>
+                <w:szCs w:val="21"/>
+              </w:rPr>
+              <w:t>numbersTuple</w:t>
+            </w:r>
+            <w:proofErr w:type="spellEnd"/>
             <w:r>
               <w:rPr>
                 <w:rFonts w:ascii="Consolas" w:hAnsi="Consolas" w:cs="Consolas"/>
@@ -4763,7 +5568,27 @@
                 <w:sz w:val="21"/>
                 <w:szCs w:val="21"/>
               </w:rPr>
-              <w:t>// Type Error! numbersTuple should only have three elements.</w:t>
+              <w:t xml:space="preserve">// Type Error! </w:t>
+            </w:r>
+            <w:proofErr w:type="spellStart"/>
+            <w:r>
+              <w:rPr>
+                <w:rFonts w:ascii="Consolas" w:hAnsi="Consolas" w:cs="Consolas"/>
+                <w:color w:val="939598"/>
+                <w:sz w:val="21"/>
+                <w:szCs w:val="21"/>
+              </w:rPr>
+              <w:t>numbersTuple</w:t>
+            </w:r>
+            <w:proofErr w:type="spellEnd"/>
+            <w:r>
+              <w:rPr>
+                <w:rFonts w:ascii="Consolas" w:hAnsi="Consolas" w:cs="Consolas"/>
+                <w:color w:val="939598"/>
+                <w:sz w:val="21"/>
+                <w:szCs w:val="21"/>
+              </w:rPr>
+              <w:t xml:space="preserve"> should only have three elements.</w:t>
             </w:r>
           </w:p>
           <w:p>
@@ -4793,8 +5618,19 @@
                 <w:sz w:val="21"/>
                 <w:szCs w:val="21"/>
               </w:rPr>
-              <w:t xml:space="preserve"> mixedTuple</w:t>
-            </w:r>
+              <w:t xml:space="preserve"> </w:t>
+            </w:r>
+            <w:proofErr w:type="spellStart"/>
+            <w:r>
+              <w:rPr>
+                <w:rFonts w:ascii="Consolas" w:hAnsi="Consolas" w:cs="Consolas"/>
+                <w:color w:val="FFFFFF"/>
+                <w:sz w:val="21"/>
+                <w:szCs w:val="21"/>
+              </w:rPr>
+              <w:t>mixedTuple</w:t>
+            </w:r>
+            <w:proofErr w:type="spellEnd"/>
             <w:r>
               <w:rPr>
                 <w:rFonts w:ascii="Consolas" w:hAnsi="Consolas" w:cs="Consolas"/>
@@ -4876,6 +5712,7 @@
               </w:rPr>
               <w:t xml:space="preserve"> </w:t>
             </w:r>
+            <w:proofErr w:type="spellStart"/>
             <w:r>
               <w:rPr>
                 <w:rFonts w:ascii="Consolas" w:hAnsi="Consolas" w:cs="Consolas"/>
@@ -4885,6 +5722,7 @@
               </w:rPr>
               <w:t>boolean</w:t>
             </w:r>
+            <w:proofErr w:type="spellEnd"/>
             <w:r>
               <w:rPr>
                 <w:rFonts w:ascii="Consolas" w:hAnsi="Consolas" w:cs="Consolas"/>
@@ -5009,7 +5847,27 @@
                 <w:sz w:val="21"/>
                 <w:szCs w:val="21"/>
               </w:rPr>
-              <w:t xml:space="preserve">// Type Error! The first elements should be a number, the second a string, and the third a boolean. </w:t>
+              <w:t xml:space="preserve">// Type Error! The first elements should be a number, the second a string, and the third a </w:t>
+            </w:r>
+            <w:proofErr w:type="spellStart"/>
+            <w:r>
+              <w:rPr>
+                <w:rFonts w:ascii="Consolas" w:hAnsi="Consolas" w:cs="Consolas"/>
+                <w:color w:val="939598"/>
+                <w:sz w:val="21"/>
+                <w:szCs w:val="21"/>
+              </w:rPr>
+              <w:t>boolean</w:t>
+            </w:r>
+            <w:proofErr w:type="spellEnd"/>
+            <w:r>
+              <w:rPr>
+                <w:rFonts w:ascii="Consolas" w:hAnsi="Consolas" w:cs="Consolas"/>
+                <w:color w:val="939598"/>
+                <w:sz w:val="21"/>
+                <w:szCs w:val="21"/>
+              </w:rPr>
+              <w:t xml:space="preserve">. </w:t>
             </w:r>
           </w:p>
           <w:p>
@@ -5041,12 +5899,14 @@
           <w:rFonts w:ascii="Calibri" w:hAnsi="Calibri"/>
         </w:rPr>
       </w:pPr>
+      <w:proofErr w:type="spellStart"/>
       <w:r>
         <w:rPr>
           <w:rFonts w:ascii="Calibri" w:hAnsi="Calibri"/>
         </w:rPr>
         <w:t>Exericse</w:t>
       </w:r>
+      <w:proofErr w:type="spellEnd"/>
     </w:p>
     <w:p/>
     <w:tbl>
@@ -5090,8 +5950,20 @@
                 <w:sz w:val="21"/>
                 <w:szCs w:val="21"/>
               </w:rPr>
-              <w:t xml:space="preserve"> favoriteCoordinates</w:t>
-            </w:r>
+              <w:t xml:space="preserve"> </w:t>
+            </w:r>
+            <w:proofErr w:type="spellStart"/>
+            <w:proofErr w:type="gramStart"/>
+            <w:r>
+              <w:rPr>
+                <w:rFonts w:ascii="Consolas" w:hAnsi="Consolas" w:cs="Consolas"/>
+                <w:color w:val="FFFFFF"/>
+                <w:sz w:val="21"/>
+                <w:szCs w:val="21"/>
+              </w:rPr>
+              <w:t>favoriteCoordinates</w:t>
+            </w:r>
+            <w:proofErr w:type="spellEnd"/>
             <w:r>
               <w:rPr>
                 <w:rFonts w:ascii="Consolas" w:hAnsi="Consolas" w:cs="Consolas"/>
@@ -5101,6 +5973,7 @@
               </w:rPr>
               <w:t>:[</w:t>
             </w:r>
+            <w:proofErr w:type="gramEnd"/>
           </w:p>
           <w:p>
             <w:pPr>
@@ -5314,6 +6187,7 @@
               </w:rPr>
               <w:t>number</w:t>
             </w:r>
+            <w:proofErr w:type="gramStart"/>
             <w:r>
               <w:rPr>
                 <w:rFonts w:ascii="Consolas" w:hAnsi="Consolas" w:cs="Consolas"/>
@@ -5323,6 +6197,7 @@
               </w:rPr>
               <w:t>];</w:t>
             </w:r>
+            <w:proofErr w:type="gramEnd"/>
           </w:p>
           <w:p>
             <w:pPr>
@@ -5377,14 +6252,25 @@
                 <w:szCs w:val="21"/>
               </w:rPr>
             </w:pPr>
-            <w:r>
-              <w:rPr>
-                <w:rFonts w:ascii="Consolas" w:hAnsi="Consolas" w:cs="Consolas"/>
-                <w:color w:val="FFFFFF"/>
-                <w:sz w:val="21"/>
-                <w:szCs w:val="21"/>
-              </w:rPr>
-              <w:t xml:space="preserve">favoriteCoordinates </w:t>
+            <w:proofErr w:type="spellStart"/>
+            <w:r>
+              <w:rPr>
+                <w:rFonts w:ascii="Consolas" w:hAnsi="Consolas" w:cs="Consolas"/>
+                <w:color w:val="FFFFFF"/>
+                <w:sz w:val="21"/>
+                <w:szCs w:val="21"/>
+              </w:rPr>
+              <w:t>favoriteCoordinates</w:t>
+            </w:r>
+            <w:proofErr w:type="spellEnd"/>
+            <w:r>
+              <w:rPr>
+                <w:rFonts w:ascii="Consolas" w:hAnsi="Consolas" w:cs="Consolas"/>
+                <w:color w:val="FFFFFF"/>
+                <w:sz w:val="21"/>
+                <w:szCs w:val="21"/>
+              </w:rPr>
+              <w:t xml:space="preserve"> </w:t>
             </w:r>
             <w:r>
               <w:rPr>
@@ -5537,8 +6423,19 @@
                 <w:sz w:val="21"/>
                 <w:szCs w:val="21"/>
               </w:rPr>
-              <w:t>-100];</w:t>
-            </w:r>
+              <w:t>-100</w:t>
+            </w:r>
+            <w:proofErr w:type="gramStart"/>
+            <w:r>
+              <w:rPr>
+                <w:rFonts w:ascii="Consolas" w:hAnsi="Consolas" w:cs="Consolas"/>
+                <w:color w:val="E85D7F"/>
+                <w:sz w:val="21"/>
+                <w:szCs w:val="21"/>
+              </w:rPr>
+              <w:t>];</w:t>
+            </w:r>
+            <w:proofErr w:type="gramEnd"/>
           </w:p>
           <w:p>
             <w:pPr>
@@ -5551,6 +6448,8 @@
                 <w:szCs w:val="21"/>
               </w:rPr>
             </w:pPr>
+            <w:proofErr w:type="spellStart"/>
+            <w:proofErr w:type="gramStart"/>
             <w:r>
               <w:rPr>
                 <w:rFonts w:ascii="Consolas" w:hAnsi="Consolas" w:cs="Consolas"/>
@@ -5561,14 +6460,25 @@
               <w:lastRenderedPageBreak/>
               <w:t>favoriteCoordinates</w:t>
             </w:r>
-            <w:r>
-              <w:rPr>
-                <w:rFonts w:ascii="Consolas" w:hAnsi="Consolas" w:cs="Consolas"/>
-                <w:color w:val="E85D7F"/>
-                <w:sz w:val="21"/>
-                <w:szCs w:val="21"/>
-              </w:rPr>
-              <w:t>[6]</w:t>
+            <w:proofErr w:type="spellEnd"/>
+            <w:r>
+              <w:rPr>
+                <w:rFonts w:ascii="Consolas" w:hAnsi="Consolas" w:cs="Consolas"/>
+                <w:color w:val="E85D7F"/>
+                <w:sz w:val="21"/>
+                <w:szCs w:val="21"/>
+              </w:rPr>
+              <w:t>[</w:t>
+            </w:r>
+            <w:proofErr w:type="gramEnd"/>
+            <w:r>
+              <w:rPr>
+                <w:rFonts w:ascii="Consolas" w:hAnsi="Consolas" w:cs="Consolas"/>
+                <w:color w:val="E85D7F"/>
+                <w:sz w:val="21"/>
+                <w:szCs w:val="21"/>
+              </w:rPr>
+              <w:t>6]</w:t>
             </w:r>
             <w:r>
               <w:rPr>
@@ -5666,6 +6576,7 @@
           <w:numId w:val="5"/>
         </w:numPr>
         <w:rPr>
+          <w:rFonts w:asciiTheme="minorHAnsi" w:hAnsiTheme="minorHAnsi" w:cstheme="minorBidi"/>
           <w:color w:val="000000" w:themeColor="text1"/>
         </w:rPr>
       </w:pPr>
@@ -5673,7 +6584,21 @@
         <w:rPr>
           <w:color w:val="000000" w:themeColor="text1"/>
         </w:rPr>
-        <w:t>Typescript infers to type[] before tuple</w:t>
+        <w:t xml:space="preserve">Typescript infers to </w:t>
+      </w:r>
+      <w:proofErr w:type="gramStart"/>
+      <w:r>
+        <w:rPr>
+          <w:color w:val="000000" w:themeColor="text1"/>
+        </w:rPr>
+        <w:t>type[</w:t>
+      </w:r>
+      <w:proofErr w:type="gramEnd"/>
+      <w:r>
+        <w:rPr>
+          <w:color w:val="000000" w:themeColor="text1"/>
+        </w:rPr>
+        <w:t>] before tuple</w:t>
       </w:r>
     </w:p>
     <w:p>
@@ -5684,6 +6609,7 @@
           <w:numId w:val="5"/>
         </w:numPr>
         <w:rPr>
+          <w:rFonts w:asciiTheme="minorHAnsi" w:hAnsiTheme="minorHAnsi" w:cstheme="minorBidi"/>
           <w:color w:val="000000" w:themeColor="text1"/>
           <w:sz w:val="28"/>
           <w:szCs w:val="28"/>
@@ -5760,8 +6686,21 @@
                 <w:szCs w:val="21"/>
                 <w:shd w:val="clear" w:color="auto" w:fill="211E2F"/>
               </w:rPr>
-              <w:t xml:space="preserve"> examAnswers</w:t>
-            </w:r>
+              <w:t xml:space="preserve"> </w:t>
+            </w:r>
+            <w:proofErr w:type="spellStart"/>
+            <w:r>
+              <w:rPr>
+                <w:rStyle w:val="mtk1"/>
+                <w:rFonts w:ascii="Monaco" w:hAnsi="Monaco"/>
+                <w:color w:val="FFFFFF"/>
+                <w:sz w:val="21"/>
+                <w:szCs w:val="21"/>
+                <w:shd w:val="clear" w:color="auto" w:fill="211E2F"/>
+              </w:rPr>
+              <w:t>examAnswers</w:t>
+            </w:r>
+            <w:proofErr w:type="spellEnd"/>
             <w:r>
               <w:rPr>
                 <w:rStyle w:val="mtk4"/>
@@ -5872,6 +6811,7 @@
               </w:rPr>
               <w:t>false</w:t>
             </w:r>
+            <w:proofErr w:type="gramStart"/>
             <w:r>
               <w:rPr>
                 <w:rStyle w:val="mtk4"/>
@@ -5883,6 +6823,7 @@
               </w:rPr>
               <w:t>];</w:t>
             </w:r>
+            <w:proofErr w:type="gramEnd"/>
           </w:p>
           <w:p>
             <w:pPr>
@@ -5890,6 +6831,8 @@
                 <w:rFonts w:hint="eastAsia"/>
               </w:rPr>
             </w:pPr>
+            <w:proofErr w:type="spellStart"/>
+            <w:proofErr w:type="gramStart"/>
             <w:r>
               <w:rPr>
                 <w:rStyle w:val="mtk1"/>
@@ -5901,6 +6844,7 @@
               </w:rPr>
               <w:t>examAnswers</w:t>
             </w:r>
+            <w:proofErr w:type="spellEnd"/>
             <w:r>
               <w:rPr>
                 <w:rStyle w:val="mtk4"/>
@@ -5910,7 +6854,19 @@
                 <w:szCs w:val="21"/>
                 <w:shd w:val="clear" w:color="auto" w:fill="211E2F"/>
               </w:rPr>
-              <w:t>[3]</w:t>
+              <w:t>[</w:t>
+            </w:r>
+            <w:proofErr w:type="gramEnd"/>
+            <w:r>
+              <w:rPr>
+                <w:rStyle w:val="mtk4"/>
+                <w:rFonts w:ascii="Monaco" w:hAnsi="Monaco"/>
+                <w:color w:val="E85D7F"/>
+                <w:sz w:val="21"/>
+                <w:szCs w:val="21"/>
+                <w:shd w:val="clear" w:color="auto" w:fill="211E2F"/>
+              </w:rPr>
+              <w:t>3]</w:t>
             </w:r>
             <w:r>
               <w:rPr>
@@ -6019,6 +6975,7 @@
           <w:numId w:val="5"/>
         </w:numPr>
         <w:rPr>
+          <w:rFonts w:asciiTheme="minorHAnsi" w:hAnsiTheme="minorHAnsi" w:cstheme="minorBidi"/>
           <w:color w:val="000000" w:themeColor="text1"/>
           <w:sz w:val="28"/>
           <w:szCs w:val="28"/>
@@ -6029,7 +6986,32 @@
           <w:rFonts w:ascii="AppleSystemUIFont" w:hAnsi="AppleSystemUIFont" w:cs="AppleSystemUIFont"/>
           <w:lang w:val="en-US"/>
         </w:rPr>
-        <w:t>We also get the same kind of type inference when we use the .concat() method</w:t>
+        <w:t xml:space="preserve">We also get the same kind of type inference when we use </w:t>
+      </w:r>
+      <w:proofErr w:type="gramStart"/>
+      <w:r>
+        <w:rPr>
+          <w:rFonts w:ascii="AppleSystemUIFont" w:hAnsi="AppleSystemUIFont" w:cs="AppleSystemUIFont"/>
+          <w:lang w:val="en-US"/>
+        </w:rPr>
+        <w:t>the .</w:t>
+      </w:r>
+      <w:proofErr w:type="spellStart"/>
+      <w:r>
+        <w:rPr>
+          <w:rFonts w:ascii="AppleSystemUIFont" w:hAnsi="AppleSystemUIFont" w:cs="AppleSystemUIFont"/>
+          <w:lang w:val="en-US"/>
+        </w:rPr>
+        <w:t>concat</w:t>
+      </w:r>
+      <w:proofErr w:type="spellEnd"/>
+      <w:proofErr w:type="gramEnd"/>
+      <w:r>
+        <w:rPr>
+          <w:rFonts w:ascii="AppleSystemUIFont" w:hAnsi="AppleSystemUIFont" w:cs="AppleSystemUIFont"/>
+          <w:lang w:val="en-US"/>
+        </w:rPr>
+        <w:t>() method</w:t>
       </w:r>
     </w:p>
     <w:p>
@@ -6040,11 +7022,13 @@
           <w:numId w:val="5"/>
         </w:numPr>
         <w:rPr>
+          <w:rFonts w:asciiTheme="minorHAnsi" w:hAnsiTheme="minorHAnsi" w:cstheme="minorBidi"/>
           <w:color w:val="000000" w:themeColor="text1"/>
           <w:sz w:val="28"/>
           <w:szCs w:val="28"/>
         </w:rPr>
       </w:pPr>
+      <w:proofErr w:type="spellStart"/>
       <w:r>
         <w:rPr>
           <w:rFonts w:ascii="AppleSystemUIFont" w:hAnsi="AppleSystemUIFont" w:cs="AppleSystemUIFont"/>
@@ -6054,6 +7038,7 @@
         </w:rPr>
         <w:t>concatResult</w:t>
       </w:r>
+      <w:proofErr w:type="spellEnd"/>
       <w:r>
         <w:rPr>
           <w:rFonts w:ascii="AppleSystemUIFont" w:hAnsi="AppleSystemUIFont" w:cs="AppleSystemUIFont"/>
@@ -6247,8 +7232,19 @@
                 <w:sz w:val="21"/>
                 <w:szCs w:val="21"/>
               </w:rPr>
-              <w:t>[1,2,3];</w:t>
-            </w:r>
+              <w:t>[1,2,3</w:t>
+            </w:r>
+            <w:proofErr w:type="gramStart"/>
+            <w:r>
+              <w:rPr>
+                <w:rFonts w:ascii="Consolas" w:hAnsi="Consolas" w:cs="Consolas"/>
+                <w:color w:val="E85D7F"/>
+                <w:sz w:val="21"/>
+                <w:szCs w:val="21"/>
+              </w:rPr>
+              <w:t>];</w:t>
+            </w:r>
+            <w:proofErr w:type="gramEnd"/>
           </w:p>
           <w:p>
             <w:pPr>
@@ -6277,7 +7273,27 @@
                 <w:sz w:val="21"/>
                 <w:szCs w:val="21"/>
               </w:rPr>
-              <w:t xml:space="preserve"> concatResult </w:t>
+              <w:t xml:space="preserve"> </w:t>
+            </w:r>
+            <w:proofErr w:type="spellStart"/>
+            <w:r>
+              <w:rPr>
+                <w:rFonts w:ascii="Consolas" w:hAnsi="Consolas" w:cs="Consolas"/>
+                <w:color w:val="FFFFFF"/>
+                <w:sz w:val="21"/>
+                <w:szCs w:val="21"/>
+              </w:rPr>
+              <w:t>concatResult</w:t>
+            </w:r>
+            <w:proofErr w:type="spellEnd"/>
+            <w:r>
+              <w:rPr>
+                <w:rFonts w:ascii="Consolas" w:hAnsi="Consolas" w:cs="Consolas"/>
+                <w:color w:val="FFFFFF"/>
+                <w:sz w:val="21"/>
+                <w:szCs w:val="21"/>
+              </w:rPr>
+              <w:t xml:space="preserve"> </w:t>
             </w:r>
             <w:r>
               <w:rPr>
@@ -6295,7 +7311,18 @@
                 <w:sz w:val="21"/>
                 <w:szCs w:val="21"/>
               </w:rPr>
-              <w:t xml:space="preserve"> tup</w:t>
+              <w:t xml:space="preserve"> </w:t>
+            </w:r>
+            <w:proofErr w:type="spellStart"/>
+            <w:proofErr w:type="gramStart"/>
+            <w:r>
+              <w:rPr>
+                <w:rFonts w:ascii="Consolas" w:hAnsi="Consolas" w:cs="Consolas"/>
+                <w:color w:val="FFFFFF"/>
+                <w:sz w:val="21"/>
+                <w:szCs w:val="21"/>
+              </w:rPr>
+              <w:t>tup</w:t>
             </w:r>
             <w:r>
               <w:rPr>
@@ -6315,6 +7342,8 @@
               </w:rPr>
               <w:t>concat</w:t>
             </w:r>
+            <w:proofErr w:type="spellEnd"/>
+            <w:proofErr w:type="gramEnd"/>
             <w:r>
               <w:rPr>
                 <w:rFonts w:ascii="Consolas" w:hAnsi="Consolas" w:cs="Consolas"/>
@@ -6340,7 +7369,27 @@
                 <w:sz w:val="21"/>
                 <w:szCs w:val="21"/>
               </w:rPr>
-              <w:t>// concatResult has the value [1,2,3,4,5,6].</w:t>
+              <w:t xml:space="preserve">// </w:t>
+            </w:r>
+            <w:proofErr w:type="spellStart"/>
+            <w:r>
+              <w:rPr>
+                <w:rFonts w:ascii="Consolas" w:hAnsi="Consolas" w:cs="Consolas"/>
+                <w:color w:val="939598"/>
+                <w:sz w:val="21"/>
+                <w:szCs w:val="21"/>
+              </w:rPr>
+              <w:t>concatResult</w:t>
+            </w:r>
+            <w:proofErr w:type="spellEnd"/>
+            <w:r>
+              <w:rPr>
+                <w:rFonts w:ascii="Consolas" w:hAnsi="Consolas" w:cs="Consolas"/>
+                <w:color w:val="939598"/>
+                <w:sz w:val="21"/>
+                <w:szCs w:val="21"/>
+              </w:rPr>
+              <w:t xml:space="preserve"> has the value [1,2,3,4,5,6].</w:t>
             </w:r>
           </w:p>
         </w:tc>
@@ -6450,8 +7499,19 @@
                 <w:sz w:val="21"/>
                 <w:szCs w:val="21"/>
               </w:rPr>
-              <w:t xml:space="preserve"> dogTup</w:t>
-            </w:r>
+              <w:t xml:space="preserve"> </w:t>
+            </w:r>
+            <w:proofErr w:type="spellStart"/>
+            <w:r>
+              <w:rPr>
+                <w:rFonts w:ascii="Consolas" w:hAnsi="Consolas" w:cs="Consolas"/>
+                <w:color w:val="FFFFFF"/>
+                <w:sz w:val="21"/>
+                <w:szCs w:val="21"/>
+              </w:rPr>
+              <w:t>dogTup</w:t>
+            </w:r>
+            <w:proofErr w:type="spellEnd"/>
             <w:r>
               <w:rPr>
                 <w:rFonts w:ascii="Consolas" w:hAnsi="Consolas" w:cs="Consolas"/>
@@ -6704,6 +7764,7 @@
               </w:rPr>
               <w:t>'sad eyes'</w:t>
             </w:r>
+            <w:proofErr w:type="gramStart"/>
             <w:r>
               <w:rPr>
                 <w:rFonts w:ascii="Consolas" w:hAnsi="Consolas" w:cs="Consolas"/>
@@ -6713,6 +7774,7 @@
               </w:rPr>
               <w:t>];</w:t>
             </w:r>
+            <w:proofErr w:type="gramEnd"/>
           </w:p>
           <w:p>
             <w:pPr>
@@ -6774,7 +7836,27 @@
                 <w:sz w:val="21"/>
                 <w:szCs w:val="21"/>
               </w:rPr>
-              <w:t xml:space="preserve"> myArr </w:t>
+              <w:t xml:space="preserve"> </w:t>
+            </w:r>
+            <w:proofErr w:type="spellStart"/>
+            <w:r>
+              <w:rPr>
+                <w:rFonts w:ascii="Consolas" w:hAnsi="Consolas" w:cs="Consolas"/>
+                <w:color w:val="FFFFFF"/>
+                <w:sz w:val="21"/>
+                <w:szCs w:val="21"/>
+              </w:rPr>
+              <w:t>myArr</w:t>
+            </w:r>
+            <w:proofErr w:type="spellEnd"/>
+            <w:r>
+              <w:rPr>
+                <w:rFonts w:ascii="Consolas" w:hAnsi="Consolas" w:cs="Consolas"/>
+                <w:color w:val="FFFFFF"/>
+                <w:sz w:val="21"/>
+                <w:szCs w:val="21"/>
+              </w:rPr>
+              <w:t xml:space="preserve"> </w:t>
             </w:r>
             <w:r>
               <w:rPr>
@@ -6792,7 +7874,17 @@
                 <w:sz w:val="21"/>
                 <w:szCs w:val="21"/>
               </w:rPr>
-              <w:t xml:space="preserve"> dogTup</w:t>
+              <w:t xml:space="preserve"> </w:t>
+            </w:r>
+            <w:proofErr w:type="spellStart"/>
+            <w:r>
+              <w:rPr>
+                <w:rFonts w:ascii="Consolas" w:hAnsi="Consolas" w:cs="Consolas"/>
+                <w:color w:val="FFFFFF"/>
+                <w:sz w:val="21"/>
+                <w:szCs w:val="21"/>
+              </w:rPr>
+              <w:t>dogTup</w:t>
             </w:r>
             <w:r>
               <w:rPr>
@@ -6812,6 +7904,7 @@
               </w:rPr>
               <w:t>concat</w:t>
             </w:r>
+            <w:proofErr w:type="spellEnd"/>
             <w:r>
               <w:rPr>
                 <w:rFonts w:ascii="Consolas" w:hAnsi="Consolas" w:cs="Consolas"/>
@@ -6830,6 +7923,7 @@
               </w:rPr>
               <w:t>""</w:t>
             </w:r>
+            <w:proofErr w:type="gramStart"/>
             <w:r>
               <w:rPr>
                 <w:rFonts w:ascii="Consolas" w:hAnsi="Consolas" w:cs="Consolas"/>
@@ -6839,6 +7933,7 @@
               </w:rPr>
               <w:t>);</w:t>
             </w:r>
+            <w:proofErr w:type="gramEnd"/>
           </w:p>
           <w:p>
             <w:pPr>
@@ -6851,6 +7946,8 @@
                 <w:szCs w:val="21"/>
               </w:rPr>
             </w:pPr>
+            <w:proofErr w:type="spellStart"/>
+            <w:proofErr w:type="gramStart"/>
             <w:r>
               <w:rPr>
                 <w:rFonts w:ascii="Consolas" w:hAnsi="Consolas" w:cs="Consolas"/>
@@ -6860,14 +7957,25 @@
               </w:rPr>
               <w:t>myArr</w:t>
             </w:r>
-            <w:r>
-              <w:rPr>
-                <w:rFonts w:ascii="Consolas" w:hAnsi="Consolas" w:cs="Consolas"/>
-                <w:color w:val="E85D7F"/>
-                <w:sz w:val="21"/>
-                <w:szCs w:val="21"/>
-              </w:rPr>
-              <w:t>[50]</w:t>
+            <w:proofErr w:type="spellEnd"/>
+            <w:r>
+              <w:rPr>
+                <w:rFonts w:ascii="Consolas" w:hAnsi="Consolas" w:cs="Consolas"/>
+                <w:color w:val="E85D7F"/>
+                <w:sz w:val="21"/>
+                <w:szCs w:val="21"/>
+              </w:rPr>
+              <w:t>[</w:t>
+            </w:r>
+            <w:proofErr w:type="gramEnd"/>
+            <w:r>
+              <w:rPr>
+                <w:rFonts w:ascii="Consolas" w:hAnsi="Consolas" w:cs="Consolas"/>
+                <w:color w:val="E85D7F"/>
+                <w:sz w:val="21"/>
+                <w:szCs w:val="21"/>
+              </w:rPr>
+              <w:t>50]</w:t>
             </w:r>
             <w:r>
               <w:rPr>
@@ -6976,6 +8084,7 @@
           <w:numId w:val="1"/>
         </w:numPr>
         <w:rPr>
+          <w:rFonts w:asciiTheme="minorHAnsi" w:hAnsiTheme="minorHAnsi" w:cstheme="minorBidi"/>
           <w:color w:val="000000" w:themeColor="text1"/>
           <w:sz w:val="28"/>
           <w:szCs w:val="28"/>
@@ -7015,6 +8124,7 @@
           <w:numId w:val="1"/>
         </w:numPr>
         <w:rPr>
+          <w:rFonts w:asciiTheme="minorHAnsi" w:hAnsiTheme="minorHAnsi" w:cstheme="minorBidi"/>
           <w:color w:val="000000" w:themeColor="text1"/>
           <w:sz w:val="28"/>
           <w:szCs w:val="28"/>
@@ -7077,8 +8187,20 @@
                 <w:sz w:val="21"/>
                 <w:szCs w:val="21"/>
               </w:rPr>
-              <w:t xml:space="preserve"> smush</w:t>
-            </w:r>
+              <w:t xml:space="preserve"> </w:t>
+            </w:r>
+            <w:proofErr w:type="spellStart"/>
+            <w:proofErr w:type="gramStart"/>
+            <w:r>
+              <w:rPr>
+                <w:rFonts w:ascii="Consolas" w:hAnsi="Consolas" w:cs="Consolas"/>
+                <w:color w:val="FFFFFF"/>
+                <w:sz w:val="21"/>
+                <w:szCs w:val="21"/>
+              </w:rPr>
+              <w:t>smush</w:t>
+            </w:r>
+            <w:proofErr w:type="spellEnd"/>
             <w:r>
               <w:rPr>
                 <w:rFonts w:ascii="Consolas" w:hAnsi="Consolas" w:cs="Consolas"/>
@@ -7088,6 +8210,8 @@
               </w:rPr>
               <w:t>(</w:t>
             </w:r>
+            <w:proofErr w:type="spellStart"/>
+            <w:proofErr w:type="gramEnd"/>
             <w:r>
               <w:rPr>
                 <w:rFonts w:ascii="Consolas" w:hAnsi="Consolas" w:cs="Consolas"/>
@@ -7097,6 +8221,7 @@
               </w:rPr>
               <w:t>firstString</w:t>
             </w:r>
+            <w:proofErr w:type="spellEnd"/>
             <w:r>
               <w:rPr>
                 <w:rFonts w:ascii="Consolas" w:hAnsi="Consolas" w:cs="Consolas"/>
@@ -7124,6 +8249,7 @@
               </w:rPr>
               <w:t>...</w:t>
             </w:r>
+            <w:proofErr w:type="spellStart"/>
             <w:r>
               <w:rPr>
                 <w:rFonts w:ascii="Consolas" w:hAnsi="Consolas" w:cs="Consolas"/>
@@ -7133,6 +8259,7 @@
               </w:rPr>
               <w:t>otherStrings</w:t>
             </w:r>
+            <w:proofErr w:type="spellEnd"/>
             <w:r>
               <w:rPr>
                 <w:rFonts w:ascii="Consolas" w:hAnsi="Consolas" w:cs="Consolas"/>
@@ -7197,8 +8324,20 @@
                 <w:sz w:val="21"/>
                 <w:szCs w:val="21"/>
               </w:rPr>
-              <w:t xml:space="preserve"> firstString</w:t>
-            </w:r>
+              <w:t xml:space="preserve"> </w:t>
+            </w:r>
+            <w:proofErr w:type="spellStart"/>
+            <w:proofErr w:type="gramStart"/>
+            <w:r>
+              <w:rPr>
+                <w:rFonts w:ascii="Consolas" w:hAnsi="Consolas" w:cs="Consolas"/>
+                <w:color w:val="FFFFFF"/>
+                <w:sz w:val="21"/>
+                <w:szCs w:val="21"/>
+              </w:rPr>
+              <w:t>firstString</w:t>
+            </w:r>
+            <w:proofErr w:type="spellEnd"/>
             <w:r>
               <w:rPr>
                 <w:rFonts w:ascii="Consolas" w:hAnsi="Consolas" w:cs="Consolas"/>
@@ -7208,6 +8347,7 @@
               </w:rPr>
               <w:t>;</w:t>
             </w:r>
+            <w:proofErr w:type="gramEnd"/>
           </w:p>
           <w:p>
             <w:pPr>
@@ -7229,6 +8369,7 @@
               </w:rPr>
               <w:t xml:space="preserve">  </w:t>
             </w:r>
+            <w:proofErr w:type="gramStart"/>
             <w:r>
               <w:rPr>
                 <w:rFonts w:ascii="Consolas" w:hAnsi="Consolas" w:cs="Consolas"/>
@@ -7247,6 +8388,7 @@
               </w:rPr>
               <w:t>(</w:t>
             </w:r>
+            <w:proofErr w:type="gramEnd"/>
             <w:r>
               <w:rPr>
                 <w:rFonts w:ascii="Consolas" w:hAnsi="Consolas" w:cs="Consolas"/>
@@ -7263,7 +8405,27 @@
                 <w:sz w:val="21"/>
                 <w:szCs w:val="21"/>
               </w:rPr>
-              <w:t xml:space="preserve"> i </w:t>
+              <w:t xml:space="preserve"> </w:t>
+            </w:r>
+            <w:proofErr w:type="spellStart"/>
+            <w:r>
+              <w:rPr>
+                <w:rFonts w:ascii="Consolas" w:hAnsi="Consolas" w:cs="Consolas"/>
+                <w:color w:val="FFFFFF"/>
+                <w:sz w:val="21"/>
+                <w:szCs w:val="21"/>
+              </w:rPr>
+              <w:t>i</w:t>
+            </w:r>
+            <w:proofErr w:type="spellEnd"/>
+            <w:r>
+              <w:rPr>
+                <w:rFonts w:ascii="Consolas" w:hAnsi="Consolas" w:cs="Consolas"/>
+                <w:color w:val="FFFFFF"/>
+                <w:sz w:val="21"/>
+                <w:szCs w:val="21"/>
+              </w:rPr>
+              <w:t xml:space="preserve"> </w:t>
             </w:r>
             <w:r>
               <w:rPr>
@@ -7299,7 +8461,27 @@
                 <w:sz w:val="21"/>
                 <w:szCs w:val="21"/>
               </w:rPr>
-              <w:t xml:space="preserve"> i </w:t>
+              <w:t xml:space="preserve"> </w:t>
+            </w:r>
+            <w:proofErr w:type="spellStart"/>
+            <w:r>
+              <w:rPr>
+                <w:rFonts w:ascii="Consolas" w:hAnsi="Consolas" w:cs="Consolas"/>
+                <w:color w:val="FFFFFF"/>
+                <w:sz w:val="21"/>
+                <w:szCs w:val="21"/>
+              </w:rPr>
+              <w:t>i</w:t>
+            </w:r>
+            <w:proofErr w:type="spellEnd"/>
+            <w:r>
+              <w:rPr>
+                <w:rFonts w:ascii="Consolas" w:hAnsi="Consolas" w:cs="Consolas"/>
+                <w:color w:val="FFFFFF"/>
+                <w:sz w:val="21"/>
+                <w:szCs w:val="21"/>
+              </w:rPr>
+              <w:t xml:space="preserve"> </w:t>
             </w:r>
             <w:r>
               <w:rPr>
@@ -7317,7 +8499,17 @@
                 <w:sz w:val="21"/>
                 <w:szCs w:val="21"/>
               </w:rPr>
-              <w:t xml:space="preserve"> otherStrings</w:t>
+              <w:t xml:space="preserve"> </w:t>
+            </w:r>
+            <w:proofErr w:type="spellStart"/>
+            <w:r>
+              <w:rPr>
+                <w:rFonts w:ascii="Consolas" w:hAnsi="Consolas" w:cs="Consolas"/>
+                <w:color w:val="FFFFFF"/>
+                <w:sz w:val="21"/>
+                <w:szCs w:val="21"/>
+              </w:rPr>
+              <w:t>otherStrings</w:t>
             </w:r>
             <w:r>
               <w:rPr>
@@ -7337,6 +8529,7 @@
               </w:rPr>
               <w:t>length</w:t>
             </w:r>
+            <w:proofErr w:type="spellEnd"/>
             <w:r>
               <w:rPr>
                 <w:rFonts w:ascii="Consolas" w:hAnsi="Consolas" w:cs="Consolas"/>
@@ -7353,8 +8546,19 @@
                 <w:sz w:val="21"/>
                 <w:szCs w:val="21"/>
               </w:rPr>
-              <w:t xml:space="preserve"> i</w:t>
-            </w:r>
+              <w:t xml:space="preserve"> </w:t>
+            </w:r>
+            <w:proofErr w:type="spellStart"/>
+            <w:r>
+              <w:rPr>
+                <w:rFonts w:ascii="Consolas" w:hAnsi="Consolas" w:cs="Consolas"/>
+                <w:color w:val="FFFFFF"/>
+                <w:sz w:val="21"/>
+                <w:szCs w:val="21"/>
+              </w:rPr>
+              <w:t>i</w:t>
+            </w:r>
+            <w:proofErr w:type="spellEnd"/>
             <w:r>
               <w:rPr>
                 <w:rFonts w:ascii="Consolas" w:hAnsi="Consolas" w:cs="Consolas"/>
@@ -7402,7 +8606,18 @@
                 <w:sz w:val="21"/>
                 <w:szCs w:val="21"/>
               </w:rPr>
-              <w:t xml:space="preserve"> output</w:t>
+              <w:t xml:space="preserve"> </w:t>
+            </w:r>
+            <w:proofErr w:type="spellStart"/>
+            <w:proofErr w:type="gramStart"/>
+            <w:r>
+              <w:rPr>
+                <w:rFonts w:ascii="Consolas" w:hAnsi="Consolas" w:cs="Consolas"/>
+                <w:color w:val="FFFFFF"/>
+                <w:sz w:val="21"/>
+                <w:szCs w:val="21"/>
+              </w:rPr>
+              <w:t>output</w:t>
             </w:r>
             <w:r>
               <w:rPr>
@@ -7422,6 +8637,8 @@
               </w:rPr>
               <w:t>concat</w:t>
             </w:r>
+            <w:proofErr w:type="spellEnd"/>
+            <w:proofErr w:type="gramEnd"/>
             <w:r>
               <w:rPr>
                 <w:rFonts w:ascii="Consolas" w:hAnsi="Consolas" w:cs="Consolas"/>
@@ -7431,6 +8648,7 @@
               </w:rPr>
               <w:t>(</w:t>
             </w:r>
+            <w:proofErr w:type="spellStart"/>
             <w:r>
               <w:rPr>
                 <w:rFonts w:ascii="Consolas" w:hAnsi="Consolas" w:cs="Consolas"/>
@@ -7440,6 +8658,7 @@
               </w:rPr>
               <w:t>otherStrings</w:t>
             </w:r>
+            <w:proofErr w:type="spellEnd"/>
             <w:r>
               <w:rPr>
                 <w:rFonts w:ascii="Consolas" w:hAnsi="Consolas" w:cs="Consolas"/>
@@ -7449,6 +8668,7 @@
               </w:rPr>
               <w:t>[</w:t>
             </w:r>
+            <w:proofErr w:type="spellStart"/>
             <w:r>
               <w:rPr>
                 <w:rFonts w:ascii="Consolas" w:hAnsi="Consolas" w:cs="Consolas"/>
@@ -7458,6 +8678,7 @@
               </w:rPr>
               <w:t>i</w:t>
             </w:r>
+            <w:proofErr w:type="spellEnd"/>
             <w:r>
               <w:rPr>
                 <w:rFonts w:ascii="Consolas" w:hAnsi="Consolas" w:cs="Consolas"/>
@@ -7534,7 +8755,17 @@
                 <w:sz w:val="21"/>
                 <w:szCs w:val="21"/>
               </w:rPr>
-              <w:t xml:space="preserve"> output</w:t>
+              <w:t xml:space="preserve"> </w:t>
+            </w:r>
+            <w:proofErr w:type="gramStart"/>
+            <w:r>
+              <w:rPr>
+                <w:rFonts w:ascii="Consolas" w:hAnsi="Consolas" w:cs="Consolas"/>
+                <w:color w:val="FFFFFF"/>
+                <w:sz w:val="21"/>
+                <w:szCs w:val="21"/>
+              </w:rPr>
+              <w:t>output</w:t>
             </w:r>
             <w:r>
               <w:rPr>
@@ -7545,6 +8776,7 @@
               </w:rPr>
               <w:t>;</w:t>
             </w:r>
+            <w:proofErr w:type="gramEnd"/>
           </w:p>
           <w:p>
             <w:pPr>
@@ -7578,6 +8810,7 @@
                 <w:szCs w:val="21"/>
               </w:rPr>
             </w:pPr>
+            <w:proofErr w:type="spellStart"/>
             <w:r>
               <w:rPr>
                 <w:rFonts w:ascii="Consolas" w:hAnsi="Consolas" w:cs="Consolas"/>
@@ -7587,6 +8820,7 @@
               </w:rPr>
               <w:t>smush</w:t>
             </w:r>
+            <w:proofErr w:type="spellEnd"/>
             <w:r>
               <w:rPr>
                 <w:rFonts w:ascii="Consolas" w:hAnsi="Consolas" w:cs="Consolas"/>
@@ -7603,7 +8837,17 @@
                 <w:sz w:val="21"/>
                 <w:szCs w:val="21"/>
               </w:rPr>
-              <w:t>'a'</w:t>
+              <w:t>'</w:t>
+            </w:r>
+            <w:proofErr w:type="spellStart"/>
+            <w:r>
+              <w:rPr>
+                <w:rFonts w:ascii="Consolas" w:hAnsi="Consolas" w:cs="Consolas"/>
+                <w:color w:val="FFE083"/>
+                <w:sz w:val="21"/>
+                <w:szCs w:val="21"/>
+              </w:rPr>
+              <w:t>a'</w:t>
             </w:r>
             <w:r>
               <w:rPr>
@@ -7693,7 +8937,18 @@
                 <w:sz w:val="21"/>
                 <w:szCs w:val="21"/>
               </w:rPr>
-              <w:t>'H'</w:t>
+              <w:t>'H</w:t>
+            </w:r>
+            <w:proofErr w:type="spellEnd"/>
+            <w:proofErr w:type="gramStart"/>
+            <w:r>
+              <w:rPr>
+                <w:rFonts w:ascii="Consolas" w:hAnsi="Consolas" w:cs="Consolas"/>
+                <w:color w:val="FFE083"/>
+                <w:sz w:val="21"/>
+                <w:szCs w:val="21"/>
+              </w:rPr>
+              <w:t>'</w:t>
             </w:r>
             <w:r>
               <w:rPr>
@@ -7713,6 +8968,7 @@
               </w:rPr>
               <w:t>'!'</w:t>
             </w:r>
+            <w:proofErr w:type="gramEnd"/>
             <w:r>
               <w:rPr>
                 <w:rFonts w:ascii="Consolas" w:hAnsi="Consolas" w:cs="Consolas"/>
@@ -7756,7 +9012,27 @@
                 <w:sz w:val="21"/>
                 <w:szCs w:val="21"/>
               </w:rPr>
-              <w:t>// Returns: 'ahhHHH!!'.</w:t>
+              <w:t>// Returns: '</w:t>
+            </w:r>
+            <w:proofErr w:type="spellStart"/>
+            <w:r>
+              <w:rPr>
+                <w:rFonts w:ascii="Consolas" w:hAnsi="Consolas" w:cs="Consolas"/>
+                <w:color w:val="939598"/>
+                <w:sz w:val="21"/>
+                <w:szCs w:val="21"/>
+              </w:rPr>
+              <w:t>ahhHHH</w:t>
+            </w:r>
+            <w:proofErr w:type="spellEnd"/>
+            <w:r>
+              <w:rPr>
+                <w:rFonts w:ascii="Consolas" w:hAnsi="Consolas" w:cs="Consolas"/>
+                <w:color w:val="939598"/>
+                <w:sz w:val="21"/>
+                <w:szCs w:val="21"/>
+              </w:rPr>
+              <w:t>!!'.</w:t>
             </w:r>
           </w:p>
         </w:tc>
@@ -7804,6 +9080,7 @@
         </w:rPr>
         <w:t xml:space="preserve">Allows other types in </w:t>
       </w:r>
+      <w:proofErr w:type="spellStart"/>
       <w:r>
         <w:rPr>
           <w:b/>
@@ -7812,6 +9089,7 @@
         </w:rPr>
         <w:t>otherStrings</w:t>
       </w:r>
+      <w:proofErr w:type="spellEnd"/>
     </w:p>
     <w:p>
       <w:pPr>
@@ -7881,8 +9159,20 @@
                 <w:sz w:val="21"/>
                 <w:szCs w:val="21"/>
               </w:rPr>
-              <w:t xml:space="preserve"> smush</w:t>
-            </w:r>
+              <w:t xml:space="preserve"> </w:t>
+            </w:r>
+            <w:proofErr w:type="spellStart"/>
+            <w:proofErr w:type="gramStart"/>
+            <w:r>
+              <w:rPr>
+                <w:rFonts w:ascii="Consolas" w:hAnsi="Consolas" w:cs="Consolas"/>
+                <w:color w:val="FFFFFF"/>
+                <w:sz w:val="21"/>
+                <w:szCs w:val="21"/>
+              </w:rPr>
+              <w:t>smush</w:t>
+            </w:r>
+            <w:proofErr w:type="spellEnd"/>
             <w:r>
               <w:rPr>
                 <w:rFonts w:ascii="Consolas" w:hAnsi="Consolas" w:cs="Consolas"/>
@@ -7892,6 +9182,8 @@
               </w:rPr>
               <w:t>(</w:t>
             </w:r>
+            <w:proofErr w:type="spellStart"/>
+            <w:proofErr w:type="gramEnd"/>
             <w:r>
               <w:rPr>
                 <w:rFonts w:ascii="Consolas" w:hAnsi="Consolas" w:cs="Consolas"/>
@@ -7901,6 +9193,7 @@
               </w:rPr>
               <w:t>firstString</w:t>
             </w:r>
+            <w:proofErr w:type="spellEnd"/>
             <w:r>
               <w:rPr>
                 <w:rFonts w:ascii="Consolas" w:hAnsi="Consolas" w:cs="Consolas"/>
@@ -7928,6 +9221,7 @@
               </w:rPr>
               <w:t>...</w:t>
             </w:r>
+            <w:proofErr w:type="spellStart"/>
             <w:r>
               <w:rPr>
                 <w:rFonts w:ascii="Consolas" w:hAnsi="Consolas" w:cs="Consolas"/>
@@ -7937,6 +9231,7 @@
               </w:rPr>
               <w:t>otherStrings</w:t>
             </w:r>
+            <w:proofErr w:type="spellEnd"/>
             <w:r>
               <w:rPr>
                 <w:rFonts w:ascii="Consolas" w:hAnsi="Consolas" w:cs="Consolas"/>
@@ -8093,8 +9388,20 @@
                 <w:sz w:val="21"/>
                 <w:szCs w:val="21"/>
               </w:rPr>
-              <w:t xml:space="preserve"> addPower</w:t>
-            </w:r>
+              <w:t xml:space="preserve"> </w:t>
+            </w:r>
+            <w:proofErr w:type="spellStart"/>
+            <w:proofErr w:type="gramStart"/>
+            <w:r>
+              <w:rPr>
+                <w:rFonts w:ascii="Consolas" w:hAnsi="Consolas" w:cs="Consolas"/>
+                <w:color w:val="FFFFFF"/>
+                <w:sz w:val="21"/>
+                <w:szCs w:val="21"/>
+              </w:rPr>
+              <w:t>addPower</w:t>
+            </w:r>
+            <w:proofErr w:type="spellEnd"/>
             <w:r>
               <w:rPr>
                 <w:rFonts w:ascii="Consolas" w:hAnsi="Consolas" w:cs="Consolas"/>
@@ -8104,6 +9411,7 @@
               </w:rPr>
               <w:t>(</w:t>
             </w:r>
+            <w:proofErr w:type="gramEnd"/>
             <w:r>
               <w:rPr>
                 <w:rFonts w:ascii="Consolas" w:hAnsi="Consolas" w:cs="Consolas"/>
@@ -8167,6 +9475,7 @@
               </w:rPr>
               <w:t>...</w:t>
             </w:r>
+            <w:proofErr w:type="spellStart"/>
             <w:r>
               <w:rPr>
                 <w:rFonts w:ascii="Consolas" w:hAnsi="Consolas" w:cs="Consolas"/>
@@ -8176,6 +9485,7 @@
               </w:rPr>
               <w:t>numsToAdd</w:t>
             </w:r>
+            <w:proofErr w:type="spellEnd"/>
             <w:r>
               <w:rPr>
                 <w:rFonts w:ascii="Consolas" w:hAnsi="Consolas" w:cs="Consolas"/>
@@ -8305,6 +9615,7 @@
               </w:rPr>
               <w:t xml:space="preserve"> </w:t>
             </w:r>
+            <w:proofErr w:type="gramStart"/>
             <w:r>
               <w:rPr>
                 <w:rFonts w:ascii="Consolas" w:hAnsi="Consolas" w:cs="Consolas"/>
@@ -8314,6 +9625,7 @@
               </w:rPr>
               <w:t>0;</w:t>
             </w:r>
+            <w:proofErr w:type="gramEnd"/>
             <w:r>
               <w:rPr>
                 <w:rFonts w:ascii="Consolas" w:hAnsi="Consolas" w:cs="Consolas"/>
@@ -8344,6 +9656,7 @@
               </w:rPr>
               <w:t xml:space="preserve">  </w:t>
             </w:r>
+            <w:proofErr w:type="gramStart"/>
             <w:r>
               <w:rPr>
                 <w:rFonts w:ascii="Consolas" w:hAnsi="Consolas" w:cs="Consolas"/>
@@ -8362,6 +9675,7 @@
               </w:rPr>
               <w:t>(</w:t>
             </w:r>
+            <w:proofErr w:type="gramEnd"/>
             <w:r>
               <w:rPr>
                 <w:rFonts w:ascii="Consolas" w:hAnsi="Consolas" w:cs="Consolas"/>
@@ -8378,7 +9692,27 @@
                 <w:sz w:val="21"/>
                 <w:szCs w:val="21"/>
               </w:rPr>
-              <w:t xml:space="preserve"> i </w:t>
+              <w:t xml:space="preserve"> </w:t>
+            </w:r>
+            <w:proofErr w:type="spellStart"/>
+            <w:r>
+              <w:rPr>
+                <w:rFonts w:ascii="Consolas" w:hAnsi="Consolas" w:cs="Consolas"/>
+                <w:color w:val="FFFFFF"/>
+                <w:sz w:val="21"/>
+                <w:szCs w:val="21"/>
+              </w:rPr>
+              <w:t>i</w:t>
+            </w:r>
+            <w:proofErr w:type="spellEnd"/>
+            <w:r>
+              <w:rPr>
+                <w:rFonts w:ascii="Consolas" w:hAnsi="Consolas" w:cs="Consolas"/>
+                <w:color w:val="FFFFFF"/>
+                <w:sz w:val="21"/>
+                <w:szCs w:val="21"/>
+              </w:rPr>
+              <w:t xml:space="preserve"> </w:t>
             </w:r>
             <w:r>
               <w:rPr>
@@ -8414,7 +9748,27 @@
                 <w:sz w:val="21"/>
                 <w:szCs w:val="21"/>
               </w:rPr>
-              <w:t xml:space="preserve"> i </w:t>
+              <w:t xml:space="preserve"> </w:t>
+            </w:r>
+            <w:proofErr w:type="spellStart"/>
+            <w:r>
+              <w:rPr>
+                <w:rFonts w:ascii="Consolas" w:hAnsi="Consolas" w:cs="Consolas"/>
+                <w:color w:val="FFFFFF"/>
+                <w:sz w:val="21"/>
+                <w:szCs w:val="21"/>
+              </w:rPr>
+              <w:t>i</w:t>
+            </w:r>
+            <w:proofErr w:type="spellEnd"/>
+            <w:r>
+              <w:rPr>
+                <w:rFonts w:ascii="Consolas" w:hAnsi="Consolas" w:cs="Consolas"/>
+                <w:color w:val="FFFFFF"/>
+                <w:sz w:val="21"/>
+                <w:szCs w:val="21"/>
+              </w:rPr>
+              <w:t xml:space="preserve"> </w:t>
             </w:r>
             <w:r>
               <w:rPr>
@@ -8432,7 +9786,17 @@
                 <w:sz w:val="21"/>
                 <w:szCs w:val="21"/>
               </w:rPr>
-              <w:t xml:space="preserve"> numsToAdd</w:t>
+              <w:t xml:space="preserve"> </w:t>
+            </w:r>
+            <w:proofErr w:type="spellStart"/>
+            <w:r>
+              <w:rPr>
+                <w:rFonts w:ascii="Consolas" w:hAnsi="Consolas" w:cs="Consolas"/>
+                <w:color w:val="FFFFFF"/>
+                <w:sz w:val="21"/>
+                <w:szCs w:val="21"/>
+              </w:rPr>
+              <w:t>numsToAdd</w:t>
             </w:r>
             <w:r>
               <w:rPr>
@@ -8452,6 +9816,7 @@
               </w:rPr>
               <w:t>length</w:t>
             </w:r>
+            <w:proofErr w:type="spellEnd"/>
             <w:r>
               <w:rPr>
                 <w:rFonts w:ascii="Consolas" w:hAnsi="Consolas" w:cs="Consolas"/>
@@ -8468,8 +9833,19 @@
                 <w:sz w:val="21"/>
                 <w:szCs w:val="21"/>
               </w:rPr>
-              <w:t xml:space="preserve"> i</w:t>
-            </w:r>
+              <w:t xml:space="preserve"> </w:t>
+            </w:r>
+            <w:proofErr w:type="spellStart"/>
+            <w:r>
+              <w:rPr>
+                <w:rFonts w:ascii="Consolas" w:hAnsi="Consolas" w:cs="Consolas"/>
+                <w:color w:val="FFFFFF"/>
+                <w:sz w:val="21"/>
+                <w:szCs w:val="21"/>
+              </w:rPr>
+              <w:t>i</w:t>
+            </w:r>
+            <w:proofErr w:type="spellEnd"/>
             <w:r>
               <w:rPr>
                 <w:rFonts w:ascii="Consolas" w:hAnsi="Consolas" w:cs="Consolas"/>
@@ -8516,8 +9892,19 @@
                 <w:sz w:val="21"/>
                 <w:szCs w:val="21"/>
               </w:rPr>
-              <w:t xml:space="preserve"> numsToAdd</w:t>
-            </w:r>
+              <w:t xml:space="preserve"> </w:t>
+            </w:r>
+            <w:proofErr w:type="spellStart"/>
+            <w:r>
+              <w:rPr>
+                <w:rFonts w:ascii="Consolas" w:hAnsi="Consolas" w:cs="Consolas"/>
+                <w:color w:val="FFFFFF"/>
+                <w:sz w:val="21"/>
+                <w:szCs w:val="21"/>
+              </w:rPr>
+              <w:t>numsToAdd</w:t>
+            </w:r>
+            <w:proofErr w:type="spellEnd"/>
             <w:r>
               <w:rPr>
                 <w:rFonts w:ascii="Consolas" w:hAnsi="Consolas" w:cs="Consolas"/>
@@ -8527,6 +9914,7 @@
               </w:rPr>
               <w:t>[</w:t>
             </w:r>
+            <w:proofErr w:type="spellStart"/>
             <w:r>
               <w:rPr>
                 <w:rFonts w:ascii="Consolas" w:hAnsi="Consolas" w:cs="Consolas"/>
@@ -8536,6 +9924,7 @@
               </w:rPr>
               <w:t>i</w:t>
             </w:r>
+            <w:proofErr w:type="spellEnd"/>
             <w:r>
               <w:rPr>
                 <w:rFonts w:ascii="Consolas" w:hAnsi="Consolas" w:cs="Consolas"/>
@@ -8570,7 +9959,17 @@
                 <w:sz w:val="21"/>
                 <w:szCs w:val="21"/>
               </w:rPr>
-              <w:t xml:space="preserve"> p</w:t>
+              <w:t xml:space="preserve"> </w:t>
+            </w:r>
+            <w:proofErr w:type="gramStart"/>
+            <w:r>
+              <w:rPr>
+                <w:rFonts w:ascii="Consolas" w:hAnsi="Consolas" w:cs="Consolas"/>
+                <w:color w:val="FFFFFF"/>
+                <w:sz w:val="21"/>
+                <w:szCs w:val="21"/>
+              </w:rPr>
+              <w:t>p</w:t>
             </w:r>
             <w:r>
               <w:rPr>
@@ -8581,6 +9980,7 @@
               </w:rPr>
               <w:t>;</w:t>
             </w:r>
+            <w:proofErr w:type="gramEnd"/>
           </w:p>
           <w:p>
             <w:pPr>
@@ -8648,7 +10048,17 @@
                 <w:sz w:val="21"/>
                 <w:szCs w:val="21"/>
               </w:rPr>
-              <w:t xml:space="preserve"> answer</w:t>
+              <w:t xml:space="preserve"> </w:t>
+            </w:r>
+            <w:proofErr w:type="gramStart"/>
+            <w:r>
+              <w:rPr>
+                <w:rFonts w:ascii="Consolas" w:hAnsi="Consolas" w:cs="Consolas"/>
+                <w:color w:val="FFFFFF"/>
+                <w:sz w:val="21"/>
+                <w:szCs w:val="21"/>
+              </w:rPr>
+              <w:t>answer</w:t>
             </w:r>
             <w:r>
               <w:rPr>
@@ -8659,6 +10069,7 @@
               </w:rPr>
               <w:t>;</w:t>
             </w:r>
+            <w:proofErr w:type="gramEnd"/>
           </w:p>
           <w:p>
             <w:pPr>
@@ -8704,6 +10115,8 @@
                 <w:szCs w:val="21"/>
               </w:rPr>
             </w:pPr>
+            <w:proofErr w:type="spellStart"/>
+            <w:proofErr w:type="gramStart"/>
             <w:r>
               <w:rPr>
                 <w:rFonts w:ascii="Consolas" w:hAnsi="Consolas" w:cs="Consolas"/>
@@ -8713,6 +10126,7 @@
               </w:rPr>
               <w:t>addPower</w:t>
             </w:r>
+            <w:proofErr w:type="spellEnd"/>
             <w:r>
               <w:rPr>
                 <w:rFonts w:ascii="Consolas" w:hAnsi="Consolas" w:cs="Consolas"/>
@@ -8722,6 +10136,7 @@
               </w:rPr>
               <w:t>(</w:t>
             </w:r>
+            <w:proofErr w:type="gramEnd"/>
             <w:r>
               <w:rPr>
                 <w:rFonts w:ascii="Consolas" w:hAnsi="Consolas" w:cs="Consolas"/>
@@ -8856,12 +10271,13 @@
           <w:numId w:val="6"/>
         </w:numPr>
         <w:rPr>
+          <w:rFonts w:asciiTheme="minorHAnsi" w:hAnsiTheme="minorHAnsi" w:cstheme="minorBidi"/>
           <w:color w:val="000000" w:themeColor="text1"/>
         </w:rPr>
       </w:pPr>
       <w:r>
         <w:rPr>
-          <w:rFonts w:cs="AppleSystemUIFont"/>
+          <w:rFonts w:asciiTheme="minorHAnsi" w:hAnsiTheme="minorHAnsi" w:cs="AppleSystemUIFont"/>
           <w:lang w:val="en-US"/>
         </w:rPr>
         <w:t>Assigning types to </w:t>
@@ -8869,7 +10285,7 @@
       <w:hyperlink r:id="rId6" w:history="1">
         <w:r>
           <w:rPr>
-            <w:rFonts w:cs="AppleSystemUIFont"/>
+            <w:rFonts w:asciiTheme="minorHAnsi" w:hAnsiTheme="minorHAnsi" w:cs="AppleSystemUIFont"/>
             <w:color w:val="DCA10D"/>
             <w:u w:val="single" w:color="DCA10D"/>
             <w:lang w:val="en-US"/>
@@ -8879,7 +10295,7 @@
       </w:hyperlink>
       <w:r>
         <w:rPr>
-          <w:rFonts w:cs="AppleSystemUIFont"/>
+          <w:rFonts w:asciiTheme="minorHAnsi" w:hAnsiTheme="minorHAnsi" w:cs="AppleSystemUIFont"/>
           <w:lang w:val="en-US"/>
         </w:rPr>
         <w:t> is similar to assigning types to arrays</w:t>
@@ -8893,12 +10309,13 @@
           <w:numId w:val="6"/>
         </w:numPr>
         <w:rPr>
+          <w:rFonts w:asciiTheme="minorHAnsi" w:hAnsiTheme="minorHAnsi" w:cstheme="minorBidi"/>
           <w:color w:val="000000" w:themeColor="text1"/>
         </w:rPr>
       </w:pPr>
       <w:r>
         <w:rPr>
-          <w:rFonts w:cs="AppleSystemUIFont"/>
+          <w:rFonts w:asciiTheme="minorHAnsi" w:hAnsiTheme="minorHAnsi" w:cs="AppleSystemUIFont"/>
           <w:lang w:val="en-US"/>
         </w:rPr>
         <w:t>Here the rest parameters are, ‘h’, ‘h’, ‘H’, ‘H’, ‘H’, ‘H’, ‘!’</w:t>
@@ -8917,6 +10334,7 @@
       </w:pPr>
       <w:r>
         <w:rPr>
+          <w:rFonts w:asciiTheme="minorHAnsi" w:hAnsiTheme="minorHAnsi"/>
           <w:color w:val="000000" w:themeColor="text1"/>
         </w:rPr>
         <w:t>If not used, is awkward to read</w:t>
@@ -8954,6 +10372,8 @@
                 <w:szCs w:val="21"/>
               </w:rPr>
             </w:pPr>
+            <w:proofErr w:type="spellStart"/>
+            <w:proofErr w:type="gramStart"/>
             <w:r>
               <w:rPr>
                 <w:rFonts w:ascii="Consolas" w:hAnsi="Consolas" w:cs="Consolas"/>
@@ -8963,14 +10383,25 @@
               </w:rPr>
               <w:t>gpsNavigate</w:t>
             </w:r>
-            <w:r>
-              <w:rPr>
-                <w:rFonts w:ascii="Consolas" w:hAnsi="Consolas" w:cs="Consolas"/>
-                <w:color w:val="E85D7F"/>
-                <w:sz w:val="21"/>
-                <w:szCs w:val="21"/>
-              </w:rPr>
-              <w:t>(40,</w:t>
+            <w:proofErr w:type="spellEnd"/>
+            <w:r>
+              <w:rPr>
+                <w:rFonts w:ascii="Consolas" w:hAnsi="Consolas" w:cs="Consolas"/>
+                <w:color w:val="E85D7F"/>
+                <w:sz w:val="21"/>
+                <w:szCs w:val="21"/>
+              </w:rPr>
+              <w:t>(</w:t>
+            </w:r>
+            <w:proofErr w:type="gramEnd"/>
+            <w:r>
+              <w:rPr>
+                <w:rFonts w:ascii="Consolas" w:hAnsi="Consolas" w:cs="Consolas"/>
+                <w:color w:val="E85D7F"/>
+                <w:sz w:val="21"/>
+                <w:szCs w:val="21"/>
+              </w:rPr>
+              <w:t>40,</w:t>
             </w:r>
             <w:r>
               <w:rPr>
@@ -9232,26 +10663,27 @@
           <w:numId w:val="6"/>
         </w:numPr>
         <w:rPr>
+          <w:rFonts w:asciiTheme="minorHAnsi" w:hAnsiTheme="minorHAnsi" w:cstheme="minorBidi"/>
           <w:color w:val="000000" w:themeColor="text1"/>
         </w:rPr>
       </w:pPr>
       <w:r>
         <w:rPr>
-          <w:rFonts w:cs="AppleSystemUIFont"/>
+          <w:rFonts w:asciiTheme="minorHAnsi" w:hAnsiTheme="minorHAnsi" w:cs="AppleSystemUIFont"/>
           <w:lang w:val="en-US"/>
         </w:rPr>
         <w:t>W</w:t>
       </w:r>
       <w:r>
         <w:rPr>
-          <w:rFonts w:cs="AppleSystemUIFont"/>
+          <w:rFonts w:asciiTheme="minorHAnsi" w:eastAsiaTheme="minorEastAsia" w:hAnsiTheme="minorHAnsi" w:cs="AppleSystemUIFont"/>
           <w:lang w:val="en-US"/>
         </w:rPr>
         <w:t>e can use tuple variables that represent the starting and ending coordinates</w:t>
       </w:r>
       <w:r>
         <w:rPr>
-          <w:rFonts w:cs="AppleSystemUIFont"/>
+          <w:rFonts w:asciiTheme="minorHAnsi" w:hAnsiTheme="minorHAnsi" w:cs="AppleSystemUIFont"/>
           <w:lang w:val="en-US"/>
         </w:rPr>
         <w:t xml:space="preserve"> to improve readability of code</w:t>
@@ -9305,8 +10737,19 @@
                 <w:sz w:val="21"/>
                 <w:szCs w:val="21"/>
               </w:rPr>
-              <w:t xml:space="preserve"> codecademyCoordinates</w:t>
-            </w:r>
+              <w:t xml:space="preserve"> </w:t>
+            </w:r>
+            <w:proofErr w:type="spellStart"/>
+            <w:r>
+              <w:rPr>
+                <w:rFonts w:ascii="Consolas" w:hAnsi="Consolas" w:cs="Consolas"/>
+                <w:color w:val="FFFFFF"/>
+                <w:sz w:val="21"/>
+                <w:szCs w:val="21"/>
+              </w:rPr>
+              <w:t>codecademyCoordinates</w:t>
+            </w:r>
+            <w:proofErr w:type="spellEnd"/>
             <w:r>
               <w:rPr>
                 <w:rFonts w:ascii="Consolas" w:hAnsi="Consolas" w:cs="Consolas"/>
@@ -9622,6 +11065,7 @@
               </w:rPr>
               <w:t>'W'</w:t>
             </w:r>
+            <w:proofErr w:type="gramStart"/>
             <w:r>
               <w:rPr>
                 <w:rFonts w:ascii="Consolas" w:hAnsi="Consolas" w:cs="Consolas"/>
@@ -9631,6 +11075,7 @@
               </w:rPr>
               <w:t>];</w:t>
             </w:r>
+            <w:proofErr w:type="gramEnd"/>
           </w:p>
           <w:p>
             <w:pPr>
@@ -9660,8 +11105,19 @@
                 <w:sz w:val="21"/>
                 <w:szCs w:val="21"/>
               </w:rPr>
-              <w:t xml:space="preserve"> bermudaTCoordinates</w:t>
-            </w:r>
+              <w:t xml:space="preserve"> </w:t>
+            </w:r>
+            <w:proofErr w:type="spellStart"/>
+            <w:r>
+              <w:rPr>
+                <w:rFonts w:ascii="Consolas" w:hAnsi="Consolas" w:cs="Consolas"/>
+                <w:color w:val="FFFFFF"/>
+                <w:sz w:val="21"/>
+                <w:szCs w:val="21"/>
+              </w:rPr>
+              <w:t>bermudaTCoordinates</w:t>
+            </w:r>
+            <w:proofErr w:type="spellEnd"/>
             <w:r>
               <w:rPr>
                 <w:rFonts w:ascii="Consolas" w:hAnsi="Consolas" w:cs="Consolas"/>
@@ -9887,6 +11343,7 @@
               </w:rPr>
               <w:t xml:space="preserve"> </w:t>
             </w:r>
+            <w:proofErr w:type="gramStart"/>
             <w:r>
               <w:rPr>
                 <w:rFonts w:ascii="Consolas" w:hAnsi="Consolas" w:cs="Consolas"/>
@@ -9914,6 +11371,7 @@
               </w:rPr>
               <w:t>,</w:t>
             </w:r>
+            <w:proofErr w:type="gramEnd"/>
             <w:r>
               <w:rPr>
                 <w:rFonts w:ascii="Consolas" w:hAnsi="Consolas" w:cs="Consolas"/>
@@ -10025,6 +11483,8 @@
                 <w:szCs w:val="21"/>
               </w:rPr>
             </w:pPr>
+            <w:proofErr w:type="spellStart"/>
+            <w:proofErr w:type="gramStart"/>
             <w:r>
               <w:rPr>
                 <w:rFonts w:ascii="Consolas" w:hAnsi="Consolas" w:cs="Consolas"/>
@@ -10034,15 +11494,27 @@
               </w:rPr>
               <w:t>gpsNavigate</w:t>
             </w:r>
-            <w:r>
-              <w:rPr>
-                <w:rFonts w:ascii="Consolas" w:hAnsi="Consolas" w:cs="Consolas"/>
-                <w:color w:val="E85D7F"/>
-                <w:sz w:val="21"/>
-                <w:szCs w:val="21"/>
-              </w:rPr>
-              <w:t>(...</w:t>
-            </w:r>
+            <w:proofErr w:type="spellEnd"/>
+            <w:r>
+              <w:rPr>
+                <w:rFonts w:ascii="Consolas" w:hAnsi="Consolas" w:cs="Consolas"/>
+                <w:color w:val="E85D7F"/>
+                <w:sz w:val="21"/>
+                <w:szCs w:val="21"/>
+              </w:rPr>
+              <w:t>(</w:t>
+            </w:r>
+            <w:proofErr w:type="gramEnd"/>
+            <w:r>
+              <w:rPr>
+                <w:rFonts w:ascii="Consolas" w:hAnsi="Consolas" w:cs="Consolas"/>
+                <w:color w:val="E85D7F"/>
+                <w:sz w:val="21"/>
+                <w:szCs w:val="21"/>
+              </w:rPr>
+              <w:t>...</w:t>
+            </w:r>
+            <w:proofErr w:type="spellStart"/>
             <w:r>
               <w:rPr>
                 <w:rFonts w:ascii="Consolas" w:hAnsi="Consolas" w:cs="Consolas"/>
@@ -10052,6 +11524,7 @@
               </w:rPr>
               <w:t>codecademyCoordinates</w:t>
             </w:r>
+            <w:proofErr w:type="spellEnd"/>
             <w:r>
               <w:rPr>
                 <w:rFonts w:ascii="Consolas" w:hAnsi="Consolas" w:cs="Consolas"/>
@@ -10079,6 +11552,7 @@
               </w:rPr>
               <w:t>...</w:t>
             </w:r>
+            <w:proofErr w:type="spellStart"/>
             <w:r>
               <w:rPr>
                 <w:rFonts w:ascii="Consolas" w:hAnsi="Consolas" w:cs="Consolas"/>
@@ -10088,6 +11562,7 @@
               </w:rPr>
               <w:t>bermudaTCoordinates</w:t>
             </w:r>
+            <w:proofErr w:type="spellEnd"/>
             <w:r>
               <w:rPr>
                 <w:rFonts w:ascii="Consolas" w:hAnsi="Consolas" w:cs="Consolas"/>
@@ -10130,6 +11605,8 @@
                 <w:szCs w:val="21"/>
               </w:rPr>
             </w:pPr>
+            <w:proofErr w:type="spellStart"/>
+            <w:proofErr w:type="gramStart"/>
             <w:r>
               <w:rPr>
                 <w:rFonts w:ascii="Consolas" w:hAnsi="Consolas" w:cs="Consolas"/>
@@ -10139,15 +11616,27 @@
               </w:rPr>
               <w:t>gpsNavigate</w:t>
             </w:r>
-            <w:r>
-              <w:rPr>
-                <w:rFonts w:ascii="Consolas" w:hAnsi="Consolas" w:cs="Consolas"/>
-                <w:color w:val="E85D7F"/>
-                <w:sz w:val="21"/>
-                <w:szCs w:val="21"/>
-              </w:rPr>
-              <w:t>(...</w:t>
-            </w:r>
+            <w:proofErr w:type="spellEnd"/>
+            <w:r>
+              <w:rPr>
+                <w:rFonts w:ascii="Consolas" w:hAnsi="Consolas" w:cs="Consolas"/>
+                <w:color w:val="E85D7F"/>
+                <w:sz w:val="21"/>
+                <w:szCs w:val="21"/>
+              </w:rPr>
+              <w:t>(</w:t>
+            </w:r>
+            <w:proofErr w:type="gramEnd"/>
+            <w:r>
+              <w:rPr>
+                <w:rFonts w:ascii="Consolas" w:hAnsi="Consolas" w:cs="Consolas"/>
+                <w:color w:val="E85D7F"/>
+                <w:sz w:val="21"/>
+                <w:szCs w:val="21"/>
+              </w:rPr>
+              <w:t>...</w:t>
+            </w:r>
+            <w:proofErr w:type="spellStart"/>
             <w:r>
               <w:rPr>
                 <w:rFonts w:ascii="Consolas" w:hAnsi="Consolas" w:cs="Consolas"/>
@@ -10157,6 +11646,7 @@
               </w:rPr>
               <w:t>bermudaTCoordinates</w:t>
             </w:r>
+            <w:proofErr w:type="spellEnd"/>
             <w:r>
               <w:rPr>
                 <w:rFonts w:ascii="Consolas" w:hAnsi="Consolas" w:cs="Consolas"/>
@@ -10184,6 +11674,7 @@
               </w:rPr>
               <w:t>...</w:t>
             </w:r>
+            <w:proofErr w:type="spellStart"/>
             <w:r>
               <w:rPr>
                 <w:rFonts w:ascii="Consolas" w:hAnsi="Consolas" w:cs="Consolas"/>
@@ -10193,6 +11684,7 @@
               </w:rPr>
               <w:t>codecademyCoordinates</w:t>
             </w:r>
+            <w:proofErr w:type="spellEnd"/>
             <w:r>
               <w:rPr>
                 <w:rFonts w:ascii="Consolas" w:hAnsi="Consolas" w:cs="Consolas"/>
@@ -10312,8 +11804,20 @@
                 <w:sz w:val="21"/>
                 <w:szCs w:val="21"/>
               </w:rPr>
-              <w:t xml:space="preserve"> performDanceMove</w:t>
-            </w:r>
+              <w:t xml:space="preserve"> </w:t>
+            </w:r>
+            <w:proofErr w:type="spellStart"/>
+            <w:proofErr w:type="gramStart"/>
+            <w:r>
+              <w:rPr>
+                <w:rFonts w:ascii="Consolas" w:hAnsi="Consolas" w:cs="Consolas"/>
+                <w:color w:val="FFFFFF"/>
+                <w:sz w:val="21"/>
+                <w:szCs w:val="21"/>
+              </w:rPr>
+              <w:t>performDanceMove</w:t>
+            </w:r>
+            <w:proofErr w:type="spellEnd"/>
             <w:r>
               <w:rPr>
                 <w:rFonts w:ascii="Consolas" w:hAnsi="Consolas" w:cs="Consolas"/>
@@ -10323,6 +11827,8 @@
               </w:rPr>
               <w:t>(</w:t>
             </w:r>
+            <w:proofErr w:type="spellStart"/>
+            <w:proofErr w:type="gramEnd"/>
             <w:r>
               <w:rPr>
                 <w:rFonts w:ascii="Consolas" w:hAnsi="Consolas" w:cs="Consolas"/>
@@ -10350,6 +11856,7 @@
               </w:rPr>
               <w:t>string</w:t>
             </w:r>
+            <w:proofErr w:type="spellEnd"/>
             <w:r>
               <w:rPr>
                 <w:rFonts w:ascii="Consolas" w:hAnsi="Consolas" w:cs="Consolas"/>
@@ -10366,7 +11873,17 @@
                 <w:sz w:val="21"/>
                 <w:szCs w:val="21"/>
               </w:rPr>
-              <w:t xml:space="preserve"> moveReps</w:t>
+              <w:t xml:space="preserve"> </w:t>
+            </w:r>
+            <w:proofErr w:type="spellStart"/>
+            <w:r>
+              <w:rPr>
+                <w:rFonts w:ascii="Consolas" w:hAnsi="Consolas" w:cs="Consolas"/>
+                <w:color w:val="FFFFFF"/>
+                <w:sz w:val="21"/>
+                <w:szCs w:val="21"/>
+              </w:rPr>
+              <w:t>moveReps</w:t>
             </w:r>
             <w:r>
               <w:rPr>
@@ -10386,6 +11903,7 @@
               </w:rPr>
               <w:t>number</w:t>
             </w:r>
+            <w:proofErr w:type="spellEnd"/>
             <w:r>
               <w:rPr>
                 <w:rFonts w:ascii="Consolas" w:hAnsi="Consolas" w:cs="Consolas"/>
@@ -10402,7 +11920,17 @@
                 <w:sz w:val="21"/>
                 <w:szCs w:val="21"/>
               </w:rPr>
-              <w:t xml:space="preserve"> hasFlair</w:t>
+              <w:t xml:space="preserve"> </w:t>
+            </w:r>
+            <w:proofErr w:type="spellStart"/>
+            <w:r>
+              <w:rPr>
+                <w:rFonts w:ascii="Consolas" w:hAnsi="Consolas" w:cs="Consolas"/>
+                <w:color w:val="FFFFFF"/>
+                <w:sz w:val="21"/>
+                <w:szCs w:val="21"/>
+              </w:rPr>
+              <w:t>hasFlair</w:t>
             </w:r>
             <w:r>
               <w:rPr>
@@ -10422,6 +11950,7 @@
               </w:rPr>
               <w:t>boolean</w:t>
             </w:r>
+            <w:proofErr w:type="spellEnd"/>
             <w:r>
               <w:rPr>
                 <w:rFonts w:ascii="Consolas" w:hAnsi="Consolas" w:cs="Consolas"/>
@@ -10468,7 +11997,17 @@
                 <w:sz w:val="21"/>
                 <w:szCs w:val="21"/>
               </w:rPr>
-              <w:t xml:space="preserve">  console</w:t>
+              <w:t xml:space="preserve">  </w:t>
+            </w:r>
+            <w:proofErr w:type="gramStart"/>
+            <w:r>
+              <w:rPr>
+                <w:rFonts w:ascii="Consolas" w:hAnsi="Consolas" w:cs="Consolas"/>
+                <w:color w:val="FFFFFF"/>
+                <w:sz w:val="21"/>
+                <w:szCs w:val="21"/>
+              </w:rPr>
+              <w:t>console</w:t>
             </w:r>
             <w:r>
               <w:rPr>
@@ -10497,6 +12036,7 @@
               </w:rPr>
               <w:t>(</w:t>
             </w:r>
+            <w:proofErr w:type="gramEnd"/>
             <w:r>
               <w:rPr>
                 <w:rFonts w:ascii="Consolas" w:hAnsi="Consolas" w:cs="Consolas"/>
@@ -10515,6 +12055,7 @@
               </w:rPr>
               <w:t>${</w:t>
             </w:r>
+            <w:proofErr w:type="spellStart"/>
             <w:r>
               <w:rPr>
                 <w:rFonts w:ascii="Consolas" w:hAnsi="Consolas" w:cs="Consolas"/>
@@ -10524,6 +12065,7 @@
               </w:rPr>
               <w:t>moveName</w:t>
             </w:r>
+            <w:proofErr w:type="spellEnd"/>
             <w:r>
               <w:rPr>
                 <w:rFonts w:ascii="Consolas" w:hAnsi="Consolas" w:cs="Consolas"/>
@@ -10551,6 +12093,7 @@
               </w:rPr>
               <w:t>${</w:t>
             </w:r>
+            <w:proofErr w:type="spellStart"/>
             <w:r>
               <w:rPr>
                 <w:rFonts w:ascii="Consolas" w:hAnsi="Consolas" w:cs="Consolas"/>
@@ -10560,6 +12103,7 @@
               </w:rPr>
               <w:t>moveReps</w:t>
             </w:r>
+            <w:proofErr w:type="spellEnd"/>
             <w:r>
               <w:rPr>
                 <w:rFonts w:ascii="Consolas" w:hAnsi="Consolas" w:cs="Consolas"/>
@@ -10626,6 +12170,7 @@
               </w:rPr>
               <w:t>(</w:t>
             </w:r>
+            <w:proofErr w:type="spellStart"/>
             <w:r>
               <w:rPr>
                 <w:rFonts w:ascii="Consolas" w:hAnsi="Consolas" w:cs="Consolas"/>
@@ -10635,6 +12180,8 @@
               </w:rPr>
               <w:t>hasFlair</w:t>
             </w:r>
+            <w:proofErr w:type="spellEnd"/>
+            <w:proofErr w:type="gramStart"/>
             <w:r>
               <w:rPr>
                 <w:rFonts w:ascii="Consolas" w:hAnsi="Consolas" w:cs="Consolas"/>
@@ -10644,6 +12191,7 @@
               </w:rPr>
               <w:t>){</w:t>
             </w:r>
+            <w:proofErr w:type="gramEnd"/>
           </w:p>
           <w:p>
             <w:pPr>
@@ -10663,7 +12211,17 @@
                 <w:sz w:val="21"/>
                 <w:szCs w:val="21"/>
               </w:rPr>
-              <w:t xml:space="preserve">    console</w:t>
+              <w:t xml:space="preserve">    </w:t>
+            </w:r>
+            <w:proofErr w:type="gramStart"/>
+            <w:r>
+              <w:rPr>
+                <w:rFonts w:ascii="Consolas" w:hAnsi="Consolas" w:cs="Consolas"/>
+                <w:color w:val="FFFFFF"/>
+                <w:sz w:val="21"/>
+                <w:szCs w:val="21"/>
+              </w:rPr>
+              <w:t>console</w:t>
             </w:r>
             <w:r>
               <w:rPr>
@@ -10692,6 +12250,7 @@
               </w:rPr>
               <w:t>(</w:t>
             </w:r>
+            <w:proofErr w:type="gramEnd"/>
             <w:r>
               <w:rPr>
                 <w:rFonts w:ascii="Consolas" w:hAnsi="Consolas" w:cs="Consolas"/>
@@ -10801,8 +12360,19 @@
                 <w:sz w:val="21"/>
                 <w:szCs w:val="21"/>
               </w:rPr>
-              <w:t xml:space="preserve"> danceMoves</w:t>
-            </w:r>
+              <w:t xml:space="preserve"> </w:t>
+            </w:r>
+            <w:proofErr w:type="spellStart"/>
+            <w:r>
+              <w:rPr>
+                <w:rFonts w:ascii="Consolas" w:hAnsi="Consolas" w:cs="Consolas"/>
+                <w:color w:val="FFFFFF"/>
+                <w:sz w:val="21"/>
+                <w:szCs w:val="21"/>
+              </w:rPr>
+              <w:t>danceMoves</w:t>
+            </w:r>
+            <w:proofErr w:type="spellEnd"/>
             <w:r>
               <w:rPr>
                 <w:rFonts w:ascii="Consolas" w:hAnsi="Consolas" w:cs="Consolas"/>
@@ -10884,6 +12454,8 @@
               </w:rPr>
               <w:t xml:space="preserve"> </w:t>
             </w:r>
+            <w:proofErr w:type="spellStart"/>
+            <w:proofErr w:type="gramStart"/>
             <w:r>
               <w:rPr>
                 <w:rFonts w:ascii="Consolas" w:hAnsi="Consolas" w:cs="Consolas"/>
@@ -10893,14 +12465,25 @@
               </w:rPr>
               <w:t>boolean</w:t>
             </w:r>
-            <w:r>
-              <w:rPr>
-                <w:rFonts w:ascii="Consolas" w:hAnsi="Consolas" w:cs="Consolas"/>
-                <w:color w:val="E85D7F"/>
-                <w:sz w:val="21"/>
-                <w:szCs w:val="21"/>
-              </w:rPr>
-              <w:t>][]</w:t>
+            <w:proofErr w:type="spellEnd"/>
+            <w:r>
+              <w:rPr>
+                <w:rFonts w:ascii="Consolas" w:hAnsi="Consolas" w:cs="Consolas"/>
+                <w:color w:val="E85D7F"/>
+                <w:sz w:val="21"/>
+                <w:szCs w:val="21"/>
+              </w:rPr>
+              <w:t>][</w:t>
+            </w:r>
+            <w:proofErr w:type="gramEnd"/>
+            <w:r>
+              <w:rPr>
+                <w:rFonts w:ascii="Consolas" w:hAnsi="Consolas" w:cs="Consolas"/>
+                <w:color w:val="E85D7F"/>
+                <w:sz w:val="21"/>
+                <w:szCs w:val="21"/>
+              </w:rPr>
+              <w:t>]</w:t>
             </w:r>
             <w:r>
               <w:rPr>
@@ -11770,7 +13353,27 @@
                 <w:sz w:val="21"/>
                 <w:szCs w:val="21"/>
               </w:rPr>
-              <w:t xml:space="preserve"> danceMove </w:t>
+              <w:t xml:space="preserve"> </w:t>
+            </w:r>
+            <w:proofErr w:type="spellStart"/>
+            <w:r>
+              <w:rPr>
+                <w:rFonts w:ascii="Consolas" w:hAnsi="Consolas" w:cs="Consolas"/>
+                <w:color w:val="FFFFFF"/>
+                <w:sz w:val="21"/>
+                <w:szCs w:val="21"/>
+              </w:rPr>
+              <w:t>danceMove</w:t>
+            </w:r>
+            <w:proofErr w:type="spellEnd"/>
+            <w:r>
+              <w:rPr>
+                <w:rFonts w:ascii="Consolas" w:hAnsi="Consolas" w:cs="Consolas"/>
+                <w:color w:val="FFFFFF"/>
+                <w:sz w:val="21"/>
+                <w:szCs w:val="21"/>
+              </w:rPr>
+              <w:t xml:space="preserve"> </w:t>
             </w:r>
             <w:r>
               <w:rPr>
@@ -11788,8 +13391,19 @@
                 <w:sz w:val="21"/>
                 <w:szCs w:val="21"/>
               </w:rPr>
-              <w:t xml:space="preserve"> danceMoves</w:t>
-            </w:r>
+              <w:t xml:space="preserve"> </w:t>
+            </w:r>
+            <w:proofErr w:type="spellStart"/>
+            <w:r>
+              <w:rPr>
+                <w:rFonts w:ascii="Consolas" w:hAnsi="Consolas" w:cs="Consolas"/>
+                <w:color w:val="FFFFFF"/>
+                <w:sz w:val="21"/>
+                <w:szCs w:val="21"/>
+              </w:rPr>
+              <w:t>danceMoves</w:t>
+            </w:r>
+            <w:proofErr w:type="spellEnd"/>
             <w:r>
               <w:rPr>
                 <w:rFonts w:ascii="Consolas" w:hAnsi="Consolas" w:cs="Consolas"/>
@@ -11836,17 +13450,40 @@
                 <w:sz w:val="21"/>
                 <w:szCs w:val="21"/>
               </w:rPr>
-              <w:t xml:space="preserve">  performDanceMove</w:t>
-            </w:r>
-            <w:r>
-              <w:rPr>
-                <w:rFonts w:ascii="Consolas" w:hAnsi="Consolas" w:cs="Consolas"/>
-                <w:color w:val="E85D7F"/>
-                <w:sz w:val="21"/>
-                <w:szCs w:val="21"/>
-              </w:rPr>
-              <w:t>(...</w:t>
-            </w:r>
+              <w:t xml:space="preserve">  </w:t>
+            </w:r>
+            <w:proofErr w:type="spellStart"/>
+            <w:proofErr w:type="gramStart"/>
+            <w:r>
+              <w:rPr>
+                <w:rFonts w:ascii="Consolas" w:hAnsi="Consolas" w:cs="Consolas"/>
+                <w:color w:val="FFFFFF"/>
+                <w:sz w:val="21"/>
+                <w:szCs w:val="21"/>
+              </w:rPr>
+              <w:t>performDanceMove</w:t>
+            </w:r>
+            <w:proofErr w:type="spellEnd"/>
+            <w:r>
+              <w:rPr>
+                <w:rFonts w:ascii="Consolas" w:hAnsi="Consolas" w:cs="Consolas"/>
+                <w:color w:val="E85D7F"/>
+                <w:sz w:val="21"/>
+                <w:szCs w:val="21"/>
+              </w:rPr>
+              <w:t>(</w:t>
+            </w:r>
+            <w:proofErr w:type="gramEnd"/>
+            <w:r>
+              <w:rPr>
+                <w:rFonts w:ascii="Consolas" w:hAnsi="Consolas" w:cs="Consolas"/>
+                <w:color w:val="E85D7F"/>
+                <w:sz w:val="21"/>
+                <w:szCs w:val="21"/>
+              </w:rPr>
+              <w:t>...</w:t>
+            </w:r>
+            <w:proofErr w:type="spellStart"/>
             <w:r>
               <w:rPr>
                 <w:rFonts w:ascii="Consolas" w:hAnsi="Consolas" w:cs="Consolas"/>
@@ -11856,6 +13493,7 @@
               </w:rPr>
               <w:t>danceMove</w:t>
             </w:r>
+            <w:proofErr w:type="spellEnd"/>
             <w:r>
               <w:rPr>
                 <w:rFonts w:ascii="Consolas" w:hAnsi="Consolas" w:cs="Consolas"/>
@@ -11915,6 +13553,312 @@
         <w:rPr>
           <w:rFonts w:asciiTheme="minorHAnsi" w:hAnsiTheme="minorHAnsi"/>
           <w:color w:val="000000" w:themeColor="text1"/>
+        </w:rPr>
+      </w:pPr>
+      <w:r>
+        <w:rPr>
+          <w:rFonts w:asciiTheme="minorHAnsi" w:hAnsiTheme="minorHAnsi"/>
+          <w:color w:val="000000" w:themeColor="text1"/>
+        </w:rPr>
+        <w:br/>
+      </w:r>
+    </w:p>
+    <w:p>
+      <w:pPr>
+        <w:rPr>
+          <w:rFonts w:asciiTheme="minorHAnsi" w:hAnsiTheme="minorHAnsi"/>
+          <w:color w:val="000000" w:themeColor="text1"/>
+          <w:sz w:val="28"/>
+          <w:szCs w:val="28"/>
+        </w:rPr>
+      </w:pPr>
+      <w:r>
+        <w:rPr>
+          <w:rFonts w:asciiTheme="minorHAnsi" w:hAnsiTheme="minorHAnsi"/>
+          <w:color w:val="000000" w:themeColor="text1"/>
+          <w:sz w:val="28"/>
+          <w:szCs w:val="28"/>
+        </w:rPr>
+        <w:t>Quiz</w:t>
+      </w:r>
+    </w:p>
+    <w:p>
+      <w:pPr>
+        <w:pStyle w:val="ListParagraph"/>
+        <w:numPr>
+          <w:ilvl w:val="0"/>
+          <w:numId w:val="7"/>
+        </w:numPr>
+        <w:rPr>
+          <w:rFonts w:asciiTheme="minorHAnsi" w:hAnsiTheme="minorHAnsi"/>
+          <w:color w:val="000000" w:themeColor="text1"/>
+          <w:sz w:val="28"/>
+          <w:szCs w:val="28"/>
+        </w:rPr>
+      </w:pPr>
+      <w:r>
+        <w:rPr>
+          <w:rFonts w:asciiTheme="minorHAnsi" w:eastAsiaTheme="minorEastAsia" w:hAnsiTheme="minorHAnsi" w:cs="AppleSystemUIFont"/>
+          <w:lang w:val="en-US"/>
+        </w:rPr>
+        <w:lastRenderedPageBreak/>
+        <w:t>The code snippet prints the content of praises, a two-dimensional array of random strings, on the console. Fill in the code to initialize the variable, praises, with the correct value so that it only has five random messages.</w:t>
+      </w:r>
+    </w:p>
+    <w:p>
+      <w:pPr>
+        <w:rPr>
+          <w:rFonts w:asciiTheme="minorHAnsi" w:hAnsiTheme="minorHAnsi"/>
+          <w:color w:val="000000" w:themeColor="text1"/>
+          <w:sz w:val="28"/>
+          <w:szCs w:val="28"/>
+        </w:rPr>
+      </w:pPr>
+    </w:p>
+    <w:p>
+      <w:pPr>
+        <w:rPr>
+          <w:rFonts w:asciiTheme="minorHAnsi" w:hAnsiTheme="minorHAnsi"/>
+          <w:color w:val="000000" w:themeColor="text1"/>
+          <w:sz w:val="28"/>
+          <w:szCs w:val="28"/>
+        </w:rPr>
+      </w:pPr>
+      <w:r>
+        <w:rPr>
+          <w:rFonts w:asciiTheme="minorHAnsi" w:hAnsiTheme="minorHAnsi"/>
+          <w:color w:val="000000" w:themeColor="text1"/>
+          <w:sz w:val="28"/>
+          <w:szCs w:val="28"/>
+        </w:rPr>
+        <w:drawing>
+          <wp:inline distT="0" distB="0" distL="0" distR="0" wp14:anchorId="6FBA20D3" wp14:editId="32C848FE">
+            <wp:extent cx="5943600" cy="1767205"/>
+            <wp:effectExtent l="0" t="0" r="0" b="0"/>
+            <wp:docPr id="1" name="Picture 1" descr="Text&#10;&#10;Description automatically generated"/>
+            <wp:cNvGraphicFramePr>
+              <a:graphicFrameLocks xmlns:a="http://schemas.openxmlformats.org/drawingml/2006/main" noChangeAspect="1"/>
+            </wp:cNvGraphicFramePr>
+            <a:graphic xmlns:a="http://schemas.openxmlformats.org/drawingml/2006/main">
+              <a:graphicData uri="http://schemas.openxmlformats.org/drawingml/2006/picture">
+                <pic:pic xmlns:pic="http://schemas.openxmlformats.org/drawingml/2006/picture">
+                  <pic:nvPicPr>
+                    <pic:cNvPr id="1" name="Picture 1" descr="Text&#10;&#10;Description automatically generated"/>
+                    <pic:cNvPicPr/>
+                  </pic:nvPicPr>
+                  <pic:blipFill>
+                    <a:blip r:embed="rId7"/>
+                    <a:stretch>
+                      <a:fillRect/>
+                    </a:stretch>
+                  </pic:blipFill>
+                  <pic:spPr>
+                    <a:xfrm>
+                      <a:off x="0" y="0"/>
+                      <a:ext cx="5943600" cy="1767205"/>
+                    </a:xfrm>
+                    <a:prstGeom prst="rect">
+                      <a:avLst/>
+                    </a:prstGeom>
+                  </pic:spPr>
+                </pic:pic>
+              </a:graphicData>
+            </a:graphic>
+          </wp:inline>
+        </w:drawing>
+      </w:r>
+    </w:p>
+    <w:p>
+      <w:pPr>
+        <w:rPr>
+          <w:rFonts w:asciiTheme="minorHAnsi" w:hAnsiTheme="minorHAnsi"/>
+          <w:color w:val="000000" w:themeColor="text1"/>
+          <w:sz w:val="28"/>
+          <w:szCs w:val="28"/>
+        </w:rPr>
+      </w:pPr>
+    </w:p>
+    <w:p>
+      <w:pPr>
+        <w:pStyle w:val="ListParagraph"/>
+        <w:numPr>
+          <w:ilvl w:val="1"/>
+          <w:numId w:val="7"/>
+        </w:numPr>
+        <w:rPr>
+          <w:rFonts w:asciiTheme="minorHAnsi" w:hAnsiTheme="minorHAnsi"/>
+          <w:color w:val="000000" w:themeColor="text1"/>
+          <w:sz w:val="28"/>
+          <w:szCs w:val="28"/>
+        </w:rPr>
+      </w:pPr>
+      <w:r>
+        <w:rPr>
+          <w:rFonts w:asciiTheme="minorHAnsi" w:hAnsiTheme="minorHAnsi"/>
+          <w:color w:val="000000" w:themeColor="text1"/>
+          <w:sz w:val="28"/>
+          <w:szCs w:val="28"/>
+        </w:rPr>
+        <w:t>[]</w:t>
+      </w:r>
+    </w:p>
+    <w:p>
+      <w:pPr>
+        <w:rPr>
+          <w:rFonts w:asciiTheme="minorHAnsi" w:hAnsiTheme="minorHAnsi"/>
+          <w:color w:val="000000" w:themeColor="text1"/>
+          <w:sz w:val="28"/>
+          <w:szCs w:val="28"/>
+        </w:rPr>
+      </w:pPr>
+    </w:p>
+    <w:p>
+      <w:pPr>
+        <w:rPr>
+          <w:rFonts w:asciiTheme="minorHAnsi" w:hAnsiTheme="minorHAnsi"/>
+          <w:color w:val="000000" w:themeColor="text1"/>
+          <w:sz w:val="28"/>
+          <w:szCs w:val="28"/>
+        </w:rPr>
+      </w:pPr>
+    </w:p>
+    <w:p>
+      <w:pPr>
+        <w:pStyle w:val="ListParagraph"/>
+        <w:numPr>
+          <w:ilvl w:val="0"/>
+          <w:numId w:val="7"/>
+        </w:numPr>
+        <w:rPr>
+          <w:rFonts w:asciiTheme="minorHAnsi" w:hAnsiTheme="minorHAnsi"/>
+          <w:color w:val="000000" w:themeColor="text1"/>
+          <w:sz w:val="28"/>
+          <w:szCs w:val="28"/>
+        </w:rPr>
+      </w:pPr>
+      <w:r>
+        <w:rPr>
+          <w:rFonts w:ascii="AppleSystemUIFont" w:eastAsiaTheme="minorEastAsia" w:hAnsi="AppleSystemUIFont" w:cs="AppleSystemUIFont"/>
+          <w:lang w:val="en-US"/>
+        </w:rPr>
+        <w:t xml:space="preserve">Which of these variable declarations is a tuple with </w:t>
+      </w:r>
+      <w:proofErr w:type="gramStart"/>
+      <w:r>
+        <w:rPr>
+          <w:rFonts w:ascii="AppleSystemUIFont" w:eastAsiaTheme="minorEastAsia" w:hAnsi="AppleSystemUIFont" w:cs="AppleSystemUIFont"/>
+          <w:lang w:val="en-US"/>
+        </w:rPr>
+        <w:t>correctly-assigned</w:t>
+      </w:r>
+      <w:proofErr w:type="gramEnd"/>
+      <w:r>
+        <w:rPr>
+          <w:rFonts w:ascii="AppleSystemUIFont" w:eastAsiaTheme="minorEastAsia" w:hAnsi="AppleSystemUIFont" w:cs="AppleSystemUIFont"/>
+          <w:lang w:val="en-US"/>
+        </w:rPr>
+        <w:t xml:space="preserve"> values?</w:t>
+      </w:r>
+    </w:p>
+    <w:p>
+      <w:pPr>
+        <w:rPr>
+          <w:rFonts w:asciiTheme="minorHAnsi" w:hAnsiTheme="minorHAnsi"/>
+          <w:color w:val="000000" w:themeColor="text1"/>
+          <w:sz w:val="28"/>
+          <w:szCs w:val="28"/>
+        </w:rPr>
+      </w:pPr>
+      <w:r>
+        <w:rPr>
+          <w:rFonts w:asciiTheme="minorHAnsi" w:hAnsiTheme="minorHAnsi"/>
+          <w:color w:val="000000" w:themeColor="text1"/>
+          <w:sz w:val="28"/>
+          <w:szCs w:val="28"/>
+        </w:rPr>
+        <w:drawing>
+          <wp:inline distT="0" distB="0" distL="0" distR="0" wp14:anchorId="0E81F2D1" wp14:editId="5B3306C0">
+            <wp:extent cx="5943600" cy="3188970"/>
+            <wp:effectExtent l="0" t="0" r="0" b="0"/>
+            <wp:docPr id="3" name="Picture 3" descr="Graphical user interface&#10;&#10;Description automatically generated"/>
+            <wp:cNvGraphicFramePr>
+              <a:graphicFrameLocks xmlns:a="http://schemas.openxmlformats.org/drawingml/2006/main" noChangeAspect="1"/>
+            </wp:cNvGraphicFramePr>
+            <a:graphic xmlns:a="http://schemas.openxmlformats.org/drawingml/2006/main">
+              <a:graphicData uri="http://schemas.openxmlformats.org/drawingml/2006/picture">
+                <pic:pic xmlns:pic="http://schemas.openxmlformats.org/drawingml/2006/picture">
+                  <pic:nvPicPr>
+                    <pic:cNvPr id="3" name="Picture 3" descr="Graphical user interface&#10;&#10;Description automatically generated"/>
+                    <pic:cNvPicPr/>
+                  </pic:nvPicPr>
+                  <pic:blipFill>
+                    <a:blip r:embed="rId8"/>
+                    <a:stretch>
+                      <a:fillRect/>
+                    </a:stretch>
+                  </pic:blipFill>
+                  <pic:spPr>
+                    <a:xfrm>
+                      <a:off x="0" y="0"/>
+                      <a:ext cx="5943600" cy="3188970"/>
+                    </a:xfrm>
+                    <a:prstGeom prst="rect">
+                      <a:avLst/>
+                    </a:prstGeom>
+                  </pic:spPr>
+                </pic:pic>
+              </a:graphicData>
+            </a:graphic>
+          </wp:inline>
+        </w:drawing>
+      </w:r>
+    </w:p>
+    <w:p>
+      <w:pPr>
+        <w:pStyle w:val="ListParagraph"/>
+        <w:numPr>
+          <w:ilvl w:val="1"/>
+          <w:numId w:val="7"/>
+        </w:numPr>
+        <w:rPr>
+          <w:rFonts w:asciiTheme="minorHAnsi" w:hAnsiTheme="minorHAnsi"/>
+          <w:color w:val="000000" w:themeColor="text1"/>
+          <w:sz w:val="28"/>
+          <w:szCs w:val="28"/>
+        </w:rPr>
+      </w:pPr>
+      <w:r>
+        <w:rPr>
+          <w:rFonts w:ascii="AppleSystemUIFont" w:eastAsiaTheme="minorEastAsia" w:hAnsi="AppleSystemUIFont" w:cs="AppleSystemUIFont"/>
+          <w:lang w:val="en-US"/>
+        </w:rPr>
+        <w:t xml:space="preserve">B: </w:t>
+      </w:r>
+      <w:r>
+        <w:rPr>
+          <w:rFonts w:ascii="AppleSystemUIFont" w:eastAsiaTheme="minorEastAsia" w:hAnsi="AppleSystemUIFont" w:cs="AppleSystemUIFont"/>
+          <w:lang w:val="en-US"/>
+        </w:rPr>
+        <w:t>const heading: [string, string, string, string] = ['Product', 'Price', 'Sale', 'Quantity']</w:t>
+      </w:r>
+    </w:p>
+    <w:p>
+      <w:pPr>
+        <w:rPr>
+          <w:rFonts w:asciiTheme="minorHAnsi" w:hAnsiTheme="minorHAnsi"/>
+          <w:color w:val="000000" w:themeColor="text1"/>
+          <w:sz w:val="28"/>
+          <w:szCs w:val="28"/>
+        </w:rPr>
+      </w:pPr>
+    </w:p>
+    <w:p>
+      <w:pPr>
+        <w:rPr>
+          <w:rFonts w:asciiTheme="minorHAnsi" w:hAnsiTheme="minorHAnsi"/>
+          <w:color w:val="000000" w:themeColor="text1"/>
+          <w:sz w:val="28"/>
+          <w:szCs w:val="28"/>
         </w:rPr>
       </w:pPr>
     </w:p>
@@ -11931,6 +13875,99 @@
 <file path=word/numbering.xml><?xml version="1.0" encoding="utf-8"?>
 <w:numbering xmlns:wpc="http://schemas.microsoft.com/office/word/2010/wordprocessingCanvas" xmlns:cx="http://schemas.microsoft.com/office/drawing/2014/chartex" xmlns:cx1="http://schemas.microsoft.com/office/drawing/2015/9/8/chartex" xmlns:cx2="http://schemas.microsoft.com/office/drawing/2015/10/21/chartex" xmlns:cx3="http://schemas.microsoft.com/office/drawing/2016/5/9/chartex" xmlns:cx4="http://schemas.microsoft.com/office/drawing/2016/5/10/chartex" xmlns:cx5="http://schemas.microsoft.com/office/drawing/2016/5/11/chartex" xmlns:cx6="http://schemas.microsoft.com/office/drawing/2016/5/12/chartex" xmlns:cx7="http://schemas.microsoft.com/office/drawing/2016/5/13/chartex" xmlns:cx8="http://schemas.microsoft.com/office/drawing/2016/5/14/chartex" xmlns:mc="http://schemas.openxmlformats.org/markup-compatibility/2006" xmlns:aink="http://schemas.microsoft.com/office/drawing/2016/ink" xmlns:am3d="http://schemas.microsoft.com/office/drawing/2017/model3d" xmlns:o="urn:schemas-microsoft-com:office:office" xmlns:r="http://schemas.openxmlformats.org/officeDocument/2006/relationships" xmlns:m="http://schemas.openxmlformats.org/officeDocument/2006/math" xmlns:v="urn:schemas-microsoft-com:vml" xmlns:wp14="http://schemas.microsoft.com/office/word/2010/wordprocessingDrawing" xmlns:wp="http://schemas.openxmlformats.org/drawingml/2006/wordprocessingDrawing" xmlns:w10="urn:schemas-microsoft-com:office:word" xmlns:w="http://schemas.openxmlformats.org/wordprocessingml/2006/main" xmlns:w14="http://schemas.microsoft.com/office/word/2010/wordml" xmlns:w15="http://schemas.microsoft.com/office/word/2012/wordml" xmlns:w16cex="http://schemas.microsoft.com/office/word/2018/wordml/cex" xmlns:w16cid="http://schemas.microsoft.com/office/word/2016/wordml/cid" xmlns:w16="http://schemas.microsoft.com/office/word/2018/wordml" xmlns:w16se="http://schemas.microsoft.com/office/word/2015/wordml/symex" xmlns:wpg="http://schemas.microsoft.com/office/word/2010/wordprocessingGroup" xmlns:wpi="http://schemas.microsoft.com/office/word/2010/wordprocessingInk" xmlns:wne="http://schemas.microsoft.com/office/word/2006/wordml" xmlns:wps="http://schemas.microsoft.com/office/word/2010/wordprocessingShape" mc:Ignorable="w14 w15 w16se w16cid w16 w16cex wp14">
   <w:abstractNum w:abstractNumId="0" w15:restartNumberingAfterBreak="0">
+    <w:nsid w:val="01000133"/>
+    <w:multiLevelType w:val="hybridMultilevel"/>
+    <w:tmpl w:val="F1222C72"/>
+    <w:lvl w:ilvl="0" w:tplc="0409000F">
+      <w:start w:val="1"/>
+      <w:numFmt w:val="decimal"/>
+      <w:lvlText w:val="%1."/>
+      <w:lvlJc w:val="left"/>
+      <w:pPr>
+        <w:ind w:left="720" w:hanging="360"/>
+      </w:pPr>
+      <w:rPr>
+        <w:rFonts w:hint="default"/>
+      </w:rPr>
+    </w:lvl>
+    <w:lvl w:ilvl="1" w:tplc="91F29D90">
+      <w:start w:val="1"/>
+      <w:numFmt w:val="lowerLetter"/>
+      <w:lvlText w:val="%2."/>
+      <w:lvlJc w:val="left"/>
+      <w:pPr>
+        <w:ind w:left="1440" w:hanging="360"/>
+      </w:pPr>
+      <w:rPr>
+        <w:sz w:val="24"/>
+        <w:szCs w:val="24"/>
+      </w:rPr>
+    </w:lvl>
+    <w:lvl w:ilvl="2" w:tplc="0409001B" w:tentative="1">
+      <w:start w:val="1"/>
+      <w:numFmt w:val="lowerRoman"/>
+      <w:lvlText w:val="%3."/>
+      <w:lvlJc w:val="right"/>
+      <w:pPr>
+        <w:ind w:left="2160" w:hanging="180"/>
+      </w:pPr>
+    </w:lvl>
+    <w:lvl w:ilvl="3" w:tplc="0409000F" w:tentative="1">
+      <w:start w:val="1"/>
+      <w:numFmt w:val="decimal"/>
+      <w:lvlText w:val="%4."/>
+      <w:lvlJc w:val="left"/>
+      <w:pPr>
+        <w:ind w:left="2880" w:hanging="360"/>
+      </w:pPr>
+    </w:lvl>
+    <w:lvl w:ilvl="4" w:tplc="04090019" w:tentative="1">
+      <w:start w:val="1"/>
+      <w:numFmt w:val="lowerLetter"/>
+      <w:lvlText w:val="%5."/>
+      <w:lvlJc w:val="left"/>
+      <w:pPr>
+        <w:ind w:left="3600" w:hanging="360"/>
+      </w:pPr>
+    </w:lvl>
+    <w:lvl w:ilvl="5" w:tplc="0409001B" w:tentative="1">
+      <w:start w:val="1"/>
+      <w:numFmt w:val="lowerRoman"/>
+      <w:lvlText w:val="%6."/>
+      <w:lvlJc w:val="right"/>
+      <w:pPr>
+        <w:ind w:left="4320" w:hanging="180"/>
+      </w:pPr>
+    </w:lvl>
+    <w:lvl w:ilvl="6" w:tplc="0409000F" w:tentative="1">
+      <w:start w:val="1"/>
+      <w:numFmt w:val="decimal"/>
+      <w:lvlText w:val="%7."/>
+      <w:lvlJc w:val="left"/>
+      <w:pPr>
+        <w:ind w:left="5040" w:hanging="360"/>
+      </w:pPr>
+    </w:lvl>
+    <w:lvl w:ilvl="7" w:tplc="04090019" w:tentative="1">
+      <w:start w:val="1"/>
+      <w:numFmt w:val="lowerLetter"/>
+      <w:lvlText w:val="%8."/>
+      <w:lvlJc w:val="left"/>
+      <w:pPr>
+        <w:ind w:left="5760" w:hanging="360"/>
+      </w:pPr>
+    </w:lvl>
+    <w:lvl w:ilvl="8" w:tplc="0409001B" w:tentative="1">
+      <w:start w:val="1"/>
+      <w:numFmt w:val="lowerRoman"/>
+      <w:lvlText w:val="%9."/>
+      <w:lvlJc w:val="right"/>
+      <w:pPr>
+        <w:ind w:left="6480" w:hanging="180"/>
+      </w:pPr>
+    </w:lvl>
+  </w:abstractNum>
+  <w:abstractNum w:abstractNumId="1" w15:restartNumberingAfterBreak="0">
     <w:nsid w:val="088E7262"/>
     <w:multiLevelType w:val="hybridMultilevel"/>
     <w:tmpl w:val="950C9654"/>
@@ -12019,7 +14056,7 @@
       </w:pPr>
     </w:lvl>
   </w:abstractNum>
-  <w:abstractNum w:abstractNumId="1" w15:restartNumberingAfterBreak="0">
+  <w:abstractNum w:abstractNumId="2" w15:restartNumberingAfterBreak="0">
     <w:nsid w:val="11BF0D1B"/>
     <w:multiLevelType w:val="hybridMultilevel"/>
     <w:tmpl w:val="7954259C"/>
@@ -12108,7 +14145,7 @@
       </w:pPr>
     </w:lvl>
   </w:abstractNum>
-  <w:abstractNum w:abstractNumId="2" w15:restartNumberingAfterBreak="0">
+  <w:abstractNum w:abstractNumId="3" w15:restartNumberingAfterBreak="0">
     <w:nsid w:val="22346E16"/>
     <w:multiLevelType w:val="hybridMultilevel"/>
     <w:tmpl w:val="47201A02"/>
@@ -12194,7 +14231,7 @@
       </w:pPr>
     </w:lvl>
   </w:abstractNum>
-  <w:abstractNum w:abstractNumId="3" w15:restartNumberingAfterBreak="0">
+  <w:abstractNum w:abstractNumId="4" w15:restartNumberingAfterBreak="0">
     <w:nsid w:val="30ED24D1"/>
     <w:multiLevelType w:val="hybridMultilevel"/>
     <w:tmpl w:val="A2669B82"/>
@@ -12283,7 +14320,7 @@
       </w:pPr>
     </w:lvl>
   </w:abstractNum>
-  <w:abstractNum w:abstractNumId="4" w15:restartNumberingAfterBreak="0">
+  <w:abstractNum w:abstractNumId="5" w15:restartNumberingAfterBreak="0">
     <w:nsid w:val="50243A53"/>
     <w:multiLevelType w:val="hybridMultilevel"/>
     <w:tmpl w:val="01C4F3D2"/>
@@ -12372,7 +14409,7 @@
       </w:pPr>
     </w:lvl>
   </w:abstractNum>
-  <w:abstractNum w:abstractNumId="5" w15:restartNumberingAfterBreak="0">
+  <w:abstractNum w:abstractNumId="6" w15:restartNumberingAfterBreak="0">
     <w:nsid w:val="5B5A5999"/>
     <w:multiLevelType w:val="hybridMultilevel"/>
     <w:tmpl w:val="215AE00A"/>
@@ -12462,21 +14499,24 @@
     </w:lvl>
   </w:abstractNum>
   <w:num w:numId="1">
+    <w:abstractNumId w:val="2"/>
+  </w:num>
+  <w:num w:numId="2">
+    <w:abstractNumId w:val="4"/>
+  </w:num>
+  <w:num w:numId="3">
+    <w:abstractNumId w:val="3"/>
+  </w:num>
+  <w:num w:numId="4">
+    <w:abstractNumId w:val="6"/>
+  </w:num>
+  <w:num w:numId="5">
+    <w:abstractNumId w:val="5"/>
+  </w:num>
+  <w:num w:numId="6">
     <w:abstractNumId w:val="1"/>
   </w:num>
-  <w:num w:numId="2">
-    <w:abstractNumId w:val="3"/>
-  </w:num>
-  <w:num w:numId="3">
-    <w:abstractNumId w:val="2"/>
-  </w:num>
-  <w:num w:numId="4">
-    <w:abstractNumId w:val="5"/>
-  </w:num>
-  <w:num w:numId="5">
-    <w:abstractNumId w:val="4"/>
-  </w:num>
-  <w:num w:numId="6">
+  <w:num w:numId="7">
     <w:abstractNumId w:val="0"/>
   </w:num>
 </w:numbering>
@@ -12918,9 +14958,6 @@
       <w:ind w:left="720"/>
       <w:contextualSpacing/>
     </w:pPr>
-    <w:rPr>
-      <w:rFonts w:asciiTheme="minorHAnsi" w:eastAsiaTheme="minorEastAsia" w:hAnsiTheme="minorHAnsi" w:cstheme="minorBidi"/>
-    </w:rPr>
   </w:style>
   <w:style w:type="table" w:styleId="TableGrid">
     <w:name w:val="Table Grid"/>

</xml_diff>

<commit_message>
feat: Add progress #65 'Learn Typescript'
</commit_message>
<xml_diff>
--- a/learn-typescript/chapter_3/Chatper 3 - Complex Types.docx
+++ b/learn-typescript/chapter_3/Chatper 3 - Complex Types.docx
@@ -13840,6 +13840,363 @@
           <w:lang w:val="en-US"/>
         </w:rPr>
         <w:t>const heading: [string, string, string, string] = ['Product', 'Price', 'Sale', 'Quantity']</w:t>
+      </w:r>
+    </w:p>
+    <w:p>
+      <w:pPr>
+        <w:rPr>
+          <w:rFonts w:asciiTheme="minorHAnsi" w:hAnsiTheme="minorHAnsi"/>
+          <w:color w:val="000000" w:themeColor="text1"/>
+          <w:sz w:val="28"/>
+          <w:szCs w:val="28"/>
+        </w:rPr>
+      </w:pPr>
+    </w:p>
+    <w:p>
+      <w:pPr>
+        <w:pStyle w:val="ListParagraph"/>
+        <w:numPr>
+          <w:ilvl w:val="0"/>
+          <w:numId w:val="7"/>
+        </w:numPr>
+        <w:rPr>
+          <w:rFonts w:asciiTheme="minorHAnsi" w:hAnsiTheme="minorHAnsi"/>
+          <w:color w:val="000000" w:themeColor="text1"/>
+          <w:sz w:val="28"/>
+          <w:szCs w:val="28"/>
+        </w:rPr>
+      </w:pPr>
+      <w:r>
+        <w:rPr>
+          <w:rFonts w:ascii="AppleSystemUIFont" w:eastAsiaTheme="minorEastAsia" w:hAnsi="AppleSystemUIFont" w:cs="AppleSystemUIFont"/>
+          <w:lang w:val="en-US"/>
+        </w:rPr>
+        <w:t>Fill in the code to define a generic type for an array in TypeScript.</w:t>
+      </w:r>
+    </w:p>
+    <w:p>
+      <w:pPr>
+        <w:rPr>
+          <w:rFonts w:asciiTheme="minorHAnsi" w:hAnsiTheme="minorHAnsi"/>
+          <w:color w:val="000000" w:themeColor="text1"/>
+          <w:sz w:val="28"/>
+          <w:szCs w:val="28"/>
+        </w:rPr>
+      </w:pPr>
+      <w:r>
+        <w:rPr>
+          <w:rFonts w:asciiTheme="minorHAnsi" w:hAnsiTheme="minorHAnsi"/>
+          <w:color w:val="000000" w:themeColor="text1"/>
+          <w:sz w:val="28"/>
+          <w:szCs w:val="28"/>
+        </w:rPr>
+        <w:lastRenderedPageBreak/>
+        <w:drawing>
+          <wp:inline distT="0" distB="0" distL="0" distR="0" wp14:anchorId="67A8A6D1" wp14:editId="4041DF12">
+            <wp:extent cx="5938500" cy="2349500"/>
+            <wp:effectExtent l="0" t="0" r="5715" b="0"/>
+            <wp:docPr id="4" name="Picture 4" descr="A picture containing text, screen, screenshot, hand&#10;&#10;Description automatically generated"/>
+            <wp:cNvGraphicFramePr>
+              <a:graphicFrameLocks xmlns:a="http://schemas.openxmlformats.org/drawingml/2006/main" noChangeAspect="1"/>
+            </wp:cNvGraphicFramePr>
+            <a:graphic xmlns:a="http://schemas.openxmlformats.org/drawingml/2006/main">
+              <a:graphicData uri="http://schemas.openxmlformats.org/drawingml/2006/picture">
+                <pic:pic xmlns:pic="http://schemas.openxmlformats.org/drawingml/2006/picture">
+                  <pic:nvPicPr>
+                    <pic:cNvPr id="4" name="Picture 4" descr="A picture containing text, screen, screenshot, hand&#10;&#10;Description automatically generated"/>
+                    <pic:cNvPicPr/>
+                  </pic:nvPicPr>
+                  <pic:blipFill>
+                    <a:blip r:embed="rId9"/>
+                    <a:stretch>
+                      <a:fillRect/>
+                    </a:stretch>
+                  </pic:blipFill>
+                  <pic:spPr>
+                    <a:xfrm>
+                      <a:off x="0" y="0"/>
+                      <a:ext cx="5948047" cy="2353277"/>
+                    </a:xfrm>
+                    <a:prstGeom prst="rect">
+                      <a:avLst/>
+                    </a:prstGeom>
+                  </pic:spPr>
+                </pic:pic>
+              </a:graphicData>
+            </a:graphic>
+          </wp:inline>
+        </w:drawing>
+      </w:r>
+    </w:p>
+    <w:p>
+      <w:pPr>
+        <w:rPr>
+          <w:rFonts w:asciiTheme="minorHAnsi" w:hAnsiTheme="minorHAnsi"/>
+          <w:color w:val="000000" w:themeColor="text1"/>
+          <w:sz w:val="28"/>
+          <w:szCs w:val="28"/>
+        </w:rPr>
+      </w:pPr>
+    </w:p>
+    <w:p>
+      <w:pPr>
+        <w:pStyle w:val="ListParagraph"/>
+        <w:numPr>
+          <w:ilvl w:val="1"/>
+          <w:numId w:val="7"/>
+        </w:numPr>
+        <w:rPr>
+          <w:rFonts w:asciiTheme="minorHAnsi" w:hAnsiTheme="minorHAnsi"/>
+          <w:color w:val="000000" w:themeColor="text1"/>
+          <w:sz w:val="28"/>
+          <w:szCs w:val="28"/>
+        </w:rPr>
+      </w:pPr>
+      <w:r>
+        <w:rPr>
+          <w:rFonts w:asciiTheme="minorHAnsi" w:hAnsiTheme="minorHAnsi"/>
+          <w:color w:val="000000" w:themeColor="text1"/>
+          <w:sz w:val="28"/>
+          <w:szCs w:val="28"/>
+        </w:rPr>
+        <w:t>Array, &lt;, &gt;, [</w:t>
+      </w:r>
+    </w:p>
+    <w:p>
+      <w:pPr>
+        <w:pStyle w:val="ListParagraph"/>
+        <w:numPr>
+          <w:ilvl w:val="1"/>
+          <w:numId w:val="7"/>
+        </w:numPr>
+        <w:rPr>
+          <w:rFonts w:asciiTheme="minorHAnsi" w:hAnsiTheme="minorHAnsi"/>
+          <w:color w:val="000000" w:themeColor="text1"/>
+          <w:sz w:val="28"/>
+          <w:szCs w:val="28"/>
+        </w:rPr>
+      </w:pPr>
+      <w:r>
+        <w:rPr>
+          <w:rFonts w:asciiTheme="minorHAnsi" w:hAnsiTheme="minorHAnsi"/>
+          <w:color w:val="000000" w:themeColor="text1"/>
+          <w:sz w:val="28"/>
+          <w:szCs w:val="28"/>
+        </w:rPr>
+        <w:t>]</w:t>
+      </w:r>
+    </w:p>
+    <w:p>
+      <w:pPr>
+        <w:rPr>
+          <w:rFonts w:asciiTheme="minorHAnsi" w:hAnsiTheme="minorHAnsi"/>
+          <w:color w:val="000000" w:themeColor="text1"/>
+          <w:sz w:val="28"/>
+          <w:szCs w:val="28"/>
+        </w:rPr>
+      </w:pPr>
+    </w:p>
+    <w:p>
+      <w:pPr>
+        <w:pStyle w:val="ListParagraph"/>
+        <w:numPr>
+          <w:ilvl w:val="0"/>
+          <w:numId w:val="7"/>
+        </w:numPr>
+        <w:rPr>
+          <w:rFonts w:asciiTheme="minorHAnsi" w:hAnsiTheme="minorHAnsi"/>
+          <w:color w:val="000000" w:themeColor="text1"/>
+          <w:sz w:val="28"/>
+          <w:szCs w:val="28"/>
+        </w:rPr>
+      </w:pPr>
+      <w:r>
+        <w:rPr>
+          <w:rFonts w:ascii="AppleSystemUIFont" w:eastAsiaTheme="minorEastAsia" w:hAnsi="AppleSystemUIFont" w:cs="AppleSystemUIFont"/>
+          <w:lang w:val="en-US"/>
+        </w:rPr>
+        <w:t>Fill in the code with the correct return type for the function </w:t>
+      </w:r>
+      <w:proofErr w:type="spellStart"/>
+      <w:proofErr w:type="gramStart"/>
+      <w:r>
+        <w:rPr>
+          <w:rFonts w:ascii="AppleSystemUIFont" w:eastAsiaTheme="minorEastAsia" w:hAnsi="AppleSystemUIFont" w:cs="AppleSystemUIFont"/>
+          <w:lang w:val="en-US"/>
+        </w:rPr>
+        <w:t>mySort</w:t>
+      </w:r>
+      <w:proofErr w:type="spellEnd"/>
+      <w:r>
+        <w:rPr>
+          <w:rFonts w:ascii="AppleSystemUIFont" w:eastAsiaTheme="minorEastAsia" w:hAnsi="AppleSystemUIFont" w:cs="AppleSystemUIFont"/>
+          <w:lang w:val="en-US"/>
+        </w:rPr>
+        <w:t>(</w:t>
+      </w:r>
+      <w:proofErr w:type="gramEnd"/>
+      <w:r>
+        <w:rPr>
+          <w:rFonts w:ascii="AppleSystemUIFont" w:eastAsiaTheme="minorEastAsia" w:hAnsi="AppleSystemUIFont" w:cs="AppleSystemUIFont"/>
+          <w:lang w:val="en-US"/>
+        </w:rPr>
+        <w:t>).</w:t>
+      </w:r>
+    </w:p>
+    <w:p>
+      <w:pPr>
+        <w:rPr>
+          <w:rFonts w:asciiTheme="minorHAnsi" w:hAnsiTheme="minorHAnsi"/>
+          <w:color w:val="000000" w:themeColor="text1"/>
+          <w:sz w:val="28"/>
+          <w:szCs w:val="28"/>
+        </w:rPr>
+      </w:pPr>
+    </w:p>
+    <w:p>
+      <w:pPr>
+        <w:rPr>
+          <w:rFonts w:asciiTheme="minorHAnsi" w:hAnsiTheme="minorHAnsi"/>
+          <w:color w:val="000000" w:themeColor="text1"/>
+          <w:sz w:val="28"/>
+          <w:szCs w:val="28"/>
+        </w:rPr>
+      </w:pPr>
+      <w:r>
+        <w:rPr>
+          <w:rFonts w:asciiTheme="minorHAnsi" w:hAnsiTheme="minorHAnsi"/>
+          <w:color w:val="000000" w:themeColor="text1"/>
+          <w:sz w:val="28"/>
+          <w:szCs w:val="28"/>
+        </w:rPr>
+        <w:drawing>
+          <wp:inline distT="0" distB="0" distL="0" distR="0" wp14:anchorId="1AA1A507" wp14:editId="3D56931D">
+            <wp:extent cx="5943600" cy="1354455"/>
+            <wp:effectExtent l="0" t="0" r="0" b="4445"/>
+            <wp:docPr id="5" name="Picture 5" descr="Graphical user interface, text&#10;&#10;Description automatically generated"/>
+            <wp:cNvGraphicFramePr>
+              <a:graphicFrameLocks xmlns:a="http://schemas.openxmlformats.org/drawingml/2006/main" noChangeAspect="1"/>
+            </wp:cNvGraphicFramePr>
+            <a:graphic xmlns:a="http://schemas.openxmlformats.org/drawingml/2006/main">
+              <a:graphicData uri="http://schemas.openxmlformats.org/drawingml/2006/picture">
+                <pic:pic xmlns:pic="http://schemas.openxmlformats.org/drawingml/2006/picture">
+                  <pic:nvPicPr>
+                    <pic:cNvPr id="5" name="Picture 5" descr="Graphical user interface, text&#10;&#10;Description automatically generated"/>
+                    <pic:cNvPicPr/>
+                  </pic:nvPicPr>
+                  <pic:blipFill>
+                    <a:blip r:embed="rId10"/>
+                    <a:stretch>
+                      <a:fillRect/>
+                    </a:stretch>
+                  </pic:blipFill>
+                  <pic:spPr>
+                    <a:xfrm>
+                      <a:off x="0" y="0"/>
+                      <a:ext cx="5943600" cy="1354455"/>
+                    </a:xfrm>
+                    <a:prstGeom prst="rect">
+                      <a:avLst/>
+                    </a:prstGeom>
+                  </pic:spPr>
+                </pic:pic>
+              </a:graphicData>
+            </a:graphic>
+          </wp:inline>
+        </w:drawing>
+      </w:r>
+    </w:p>
+    <w:p>
+      <w:pPr>
+        <w:rPr>
+          <w:rFonts w:asciiTheme="minorHAnsi" w:hAnsiTheme="minorHAnsi"/>
+          <w:color w:val="000000" w:themeColor="text1"/>
+          <w:sz w:val="28"/>
+          <w:szCs w:val="28"/>
+        </w:rPr>
+      </w:pPr>
+    </w:p>
+    <w:p>
+      <w:pPr>
+        <w:pStyle w:val="ListParagraph"/>
+        <w:numPr>
+          <w:ilvl w:val="1"/>
+          <w:numId w:val="7"/>
+        </w:numPr>
+        <w:rPr>
+          <w:rFonts w:asciiTheme="minorHAnsi" w:hAnsiTheme="minorHAnsi"/>
+          <w:color w:val="000000" w:themeColor="text1"/>
+          <w:sz w:val="28"/>
+          <w:szCs w:val="28"/>
+        </w:rPr>
+      </w:pPr>
+      <w:proofErr w:type="gramStart"/>
+      <w:r>
+        <w:rPr>
+          <w:rFonts w:asciiTheme="minorHAnsi" w:hAnsiTheme="minorHAnsi"/>
+          <w:color w:val="000000" w:themeColor="text1"/>
+          <w:sz w:val="28"/>
+          <w:szCs w:val="28"/>
+        </w:rPr>
+        <w:t>Any[</w:t>
+      </w:r>
+      <w:proofErr w:type="gramEnd"/>
+      <w:r>
+        <w:rPr>
+          <w:rFonts w:asciiTheme="minorHAnsi" w:hAnsiTheme="minorHAnsi"/>
+          <w:color w:val="000000" w:themeColor="text1"/>
+          <w:sz w:val="28"/>
+          <w:szCs w:val="28"/>
+        </w:rPr>
+        <w:t>]</w:t>
+      </w:r>
+    </w:p>
+    <w:p>
+      <w:pPr>
+        <w:rPr>
+          <w:rFonts w:asciiTheme="minorHAnsi" w:hAnsiTheme="minorHAnsi"/>
+          <w:color w:val="000000" w:themeColor="text1"/>
+          <w:sz w:val="28"/>
+          <w:szCs w:val="28"/>
+        </w:rPr>
+      </w:pPr>
+    </w:p>
+    <w:p>
+      <w:pPr>
+        <w:pStyle w:val="ListParagraph"/>
+        <w:numPr>
+          <w:ilvl w:val="0"/>
+          <w:numId w:val="7"/>
+        </w:numPr>
+        <w:rPr>
+          <w:rFonts w:asciiTheme="minorHAnsi" w:hAnsiTheme="minorHAnsi"/>
+          <w:color w:val="000000" w:themeColor="text1"/>
+          <w:sz w:val="28"/>
+          <w:szCs w:val="28"/>
+        </w:rPr>
+      </w:pPr>
+      <w:r>
+        <w:rPr>
+          <w:rFonts w:ascii="AppleSystemUIFont" w:eastAsiaTheme="minorEastAsia" w:hAnsi="AppleSystemUIFont" w:cs="AppleSystemUIFont"/>
+          <w:lang w:val="en-US"/>
+        </w:rPr>
+        <w:t>Which of the following is a valid function call for </w:t>
+      </w:r>
+      <w:proofErr w:type="gramStart"/>
+      <w:r>
+        <w:rPr>
+          <w:rFonts w:ascii="AppleSystemUIFont" w:eastAsiaTheme="minorEastAsia" w:hAnsi="AppleSystemUIFont" w:cs="AppleSystemUIFont"/>
+          <w:lang w:val="en-US"/>
+        </w:rPr>
+        <w:t>policy(</w:t>
+      </w:r>
+      <w:proofErr w:type="gramEnd"/>
+      <w:r>
+        <w:rPr>
+          <w:rFonts w:ascii="AppleSystemUIFont" w:eastAsiaTheme="minorEastAsia" w:hAnsi="AppleSystemUIFont" w:cs="AppleSystemUIFont"/>
+          <w:lang w:val="en-US"/>
+        </w:rPr>
+        <w:t>)?</w:t>
       </w:r>
     </w:p>
     <w:p>

</xml_diff>

<commit_message>
feat: Add progress #66 'Learn Typescript'
</commit_message>
<xml_diff>
--- a/learn-typescript/chapter_3/Chatper 3 - Complex Types.docx
+++ b/learn-typescript/chapter_3/Chatper 3 - Complex Types.docx
@@ -14218,6 +14218,370 @@
           <w:szCs w:val="28"/>
         </w:rPr>
       </w:pPr>
+      <w:r>
+        <w:rPr>
+          <w:rFonts w:asciiTheme="minorHAnsi" w:hAnsiTheme="minorHAnsi"/>
+          <w:color w:val="000000" w:themeColor="text1"/>
+          <w:sz w:val="28"/>
+          <w:szCs w:val="28"/>
+        </w:rPr>
+        <w:lastRenderedPageBreak/>
+        <w:drawing>
+          <wp:inline distT="0" distB="0" distL="0" distR="0" wp14:anchorId="02D4D13B" wp14:editId="53BAEA2C">
+            <wp:extent cx="5918200" cy="5004007"/>
+            <wp:effectExtent l="0" t="0" r="0" b="0"/>
+            <wp:docPr id="7" name="Picture 7" descr="Graphical user interface&#10;&#10;Description automatically generated"/>
+            <wp:cNvGraphicFramePr>
+              <a:graphicFrameLocks xmlns:a="http://schemas.openxmlformats.org/drawingml/2006/main" noChangeAspect="1"/>
+            </wp:cNvGraphicFramePr>
+            <a:graphic xmlns:a="http://schemas.openxmlformats.org/drawingml/2006/main">
+              <a:graphicData uri="http://schemas.openxmlformats.org/drawingml/2006/picture">
+                <pic:pic xmlns:pic="http://schemas.openxmlformats.org/drawingml/2006/picture">
+                  <pic:nvPicPr>
+                    <pic:cNvPr id="7" name="Picture 7" descr="Graphical user interface&#10;&#10;Description automatically generated"/>
+                    <pic:cNvPicPr/>
+                  </pic:nvPicPr>
+                  <pic:blipFill>
+                    <a:blip r:embed="rId11"/>
+                    <a:stretch>
+                      <a:fillRect/>
+                    </a:stretch>
+                  </pic:blipFill>
+                  <pic:spPr>
+                    <a:xfrm>
+                      <a:off x="0" y="0"/>
+                      <a:ext cx="5923205" cy="5008239"/>
+                    </a:xfrm>
+                    <a:prstGeom prst="rect">
+                      <a:avLst/>
+                    </a:prstGeom>
+                  </pic:spPr>
+                </pic:pic>
+              </a:graphicData>
+            </a:graphic>
+          </wp:inline>
+        </w:drawing>
+      </w:r>
+    </w:p>
+    <w:p>
+      <w:pPr>
+        <w:rPr>
+          <w:rFonts w:asciiTheme="minorHAnsi" w:hAnsiTheme="minorHAnsi"/>
+          <w:color w:val="000000" w:themeColor="text1"/>
+          <w:sz w:val="28"/>
+          <w:szCs w:val="28"/>
+        </w:rPr>
+      </w:pPr>
+    </w:p>
+    <w:p>
+      <w:pPr>
+        <w:pStyle w:val="ListParagraph"/>
+        <w:numPr>
+          <w:ilvl w:val="1"/>
+          <w:numId w:val="7"/>
+        </w:numPr>
+        <w:rPr>
+          <w:rFonts w:asciiTheme="minorHAnsi" w:hAnsiTheme="minorHAnsi"/>
+          <w:color w:val="000000" w:themeColor="text1"/>
+        </w:rPr>
+      </w:pPr>
+      <w:r>
+        <w:rPr>
+          <w:rFonts w:asciiTheme="minorHAnsi" w:hAnsiTheme="minorHAnsi"/>
+          <w:color w:val="000000" w:themeColor="text1"/>
+        </w:rPr>
+        <w:t xml:space="preserve">A: </w:t>
+      </w:r>
+      <w:r>
+        <w:rPr>
+          <w:rFonts w:asciiTheme="minorHAnsi" w:hAnsiTheme="minorHAnsi"/>
+          <w:color w:val="000000" w:themeColor="text1"/>
+        </w:rPr>
+        <w:t>Const adult: [string, number, Boolean] = [“Don”, 21, false</w:t>
+      </w:r>
+      <w:proofErr w:type="gramStart"/>
+      <w:r>
+        <w:rPr>
+          <w:rFonts w:asciiTheme="minorHAnsi" w:hAnsiTheme="minorHAnsi"/>
+          <w:color w:val="000000" w:themeColor="text1"/>
+        </w:rPr>
+        <w:t>];</w:t>
+      </w:r>
+      <w:proofErr w:type="gramEnd"/>
+    </w:p>
+    <w:p/>
+    <w:p>
+      <w:pPr>
+        <w:rPr>
+          <w:rFonts w:asciiTheme="minorHAnsi" w:hAnsiTheme="minorHAnsi"/>
+          <w:color w:val="000000" w:themeColor="text1"/>
+          <w:sz w:val="28"/>
+          <w:szCs w:val="28"/>
+        </w:rPr>
+      </w:pPr>
+    </w:p>
+    <w:p>
+      <w:pPr>
+        <w:rPr>
+          <w:rFonts w:asciiTheme="minorHAnsi" w:hAnsiTheme="minorHAnsi"/>
+          <w:color w:val="000000" w:themeColor="text1"/>
+          <w:sz w:val="28"/>
+          <w:szCs w:val="28"/>
+        </w:rPr>
+      </w:pPr>
+    </w:p>
+    <w:p>
+      <w:pPr>
+        <w:rPr>
+          <w:rFonts w:asciiTheme="minorHAnsi" w:hAnsiTheme="minorHAnsi"/>
+          <w:color w:val="000000" w:themeColor="text1"/>
+          <w:sz w:val="28"/>
+          <w:szCs w:val="28"/>
+        </w:rPr>
+      </w:pPr>
+    </w:p>
+    <w:p>
+      <w:pPr>
+        <w:rPr>
+          <w:rFonts w:asciiTheme="minorHAnsi" w:hAnsiTheme="minorHAnsi"/>
+          <w:color w:val="000000" w:themeColor="text1"/>
+          <w:sz w:val="28"/>
+          <w:szCs w:val="28"/>
+        </w:rPr>
+      </w:pPr>
+    </w:p>
+    <w:p>
+      <w:pPr>
+        <w:rPr>
+          <w:rFonts w:asciiTheme="minorHAnsi" w:hAnsiTheme="minorHAnsi"/>
+          <w:color w:val="000000" w:themeColor="text1"/>
+          <w:sz w:val="28"/>
+          <w:szCs w:val="28"/>
+        </w:rPr>
+      </w:pPr>
+    </w:p>
+    <w:p>
+      <w:pPr>
+        <w:rPr>
+          <w:rFonts w:asciiTheme="minorHAnsi" w:hAnsiTheme="minorHAnsi"/>
+          <w:color w:val="000000" w:themeColor="text1"/>
+          <w:sz w:val="28"/>
+          <w:szCs w:val="28"/>
+        </w:rPr>
+      </w:pPr>
+    </w:p>
+    <w:p>
+      <w:pPr>
+        <w:rPr>
+          <w:rFonts w:asciiTheme="minorHAnsi" w:hAnsiTheme="minorHAnsi"/>
+          <w:color w:val="000000" w:themeColor="text1"/>
+          <w:sz w:val="28"/>
+          <w:szCs w:val="28"/>
+        </w:rPr>
+      </w:pPr>
+    </w:p>
+    <w:p>
+      <w:pPr>
+        <w:rPr>
+          <w:rFonts w:asciiTheme="minorHAnsi" w:hAnsiTheme="minorHAnsi"/>
+          <w:color w:val="000000" w:themeColor="text1"/>
+          <w:sz w:val="28"/>
+          <w:szCs w:val="28"/>
+        </w:rPr>
+      </w:pPr>
+    </w:p>
+    <w:p>
+      <w:pPr>
+        <w:rPr>
+          <w:rFonts w:asciiTheme="minorHAnsi" w:hAnsiTheme="minorHAnsi"/>
+          <w:color w:val="000000" w:themeColor="text1"/>
+          <w:sz w:val="28"/>
+          <w:szCs w:val="28"/>
+        </w:rPr>
+      </w:pPr>
+    </w:p>
+    <w:p>
+      <w:pPr>
+        <w:rPr>
+          <w:rFonts w:asciiTheme="minorHAnsi" w:hAnsiTheme="minorHAnsi"/>
+          <w:color w:val="000000" w:themeColor="text1"/>
+          <w:sz w:val="28"/>
+          <w:szCs w:val="28"/>
+        </w:rPr>
+      </w:pPr>
+    </w:p>
+    <w:p>
+      <w:pPr>
+        <w:rPr>
+          <w:rFonts w:asciiTheme="minorHAnsi" w:hAnsiTheme="minorHAnsi"/>
+          <w:color w:val="000000" w:themeColor="text1"/>
+          <w:sz w:val="28"/>
+          <w:szCs w:val="28"/>
+        </w:rPr>
+      </w:pPr>
+    </w:p>
+    <w:p>
+      <w:pPr>
+        <w:rPr>
+          <w:rFonts w:asciiTheme="minorHAnsi" w:hAnsiTheme="minorHAnsi"/>
+          <w:color w:val="000000" w:themeColor="text1"/>
+          <w:sz w:val="28"/>
+          <w:szCs w:val="28"/>
+        </w:rPr>
+      </w:pPr>
+    </w:p>
+    <w:p>
+      <w:pPr>
+        <w:pStyle w:val="ListParagraph"/>
+        <w:numPr>
+          <w:ilvl w:val="0"/>
+          <w:numId w:val="7"/>
+        </w:numPr>
+        <w:tabs>
+          <w:tab w:val="left" w:pos="7000"/>
+        </w:tabs>
+        <w:rPr>
+          <w:rFonts w:asciiTheme="minorHAnsi" w:hAnsiTheme="minorHAnsi"/>
+        </w:rPr>
+      </w:pPr>
+      <w:r>
+        <w:rPr>
+          <w:rFonts w:asciiTheme="minorHAnsi" w:eastAsiaTheme="minorEastAsia" w:hAnsiTheme="minorHAnsi" w:cs="AppleSystemUIFont"/>
+          <w:lang w:val="en-US"/>
+        </w:rPr>
+        <w:lastRenderedPageBreak/>
+        <w:t>Fill in the code to match the array types with the array values.</w:t>
+      </w:r>
+    </w:p>
+    <w:p>
+      <w:pPr>
+        <w:tabs>
+          <w:tab w:val="left" w:pos="7000"/>
+        </w:tabs>
+        <w:rPr>
+          <w:rFonts w:asciiTheme="minorHAnsi" w:hAnsiTheme="minorHAnsi"/>
+        </w:rPr>
+      </w:pPr>
+    </w:p>
+    <w:p>
+      <w:pPr>
+        <w:tabs>
+          <w:tab w:val="left" w:pos="7000"/>
+        </w:tabs>
+        <w:rPr>
+          <w:rFonts w:asciiTheme="minorHAnsi" w:hAnsiTheme="minorHAnsi"/>
+        </w:rPr>
+      </w:pPr>
+      <w:r>
+        <w:rPr>
+          <w:rFonts w:asciiTheme="minorHAnsi" w:hAnsiTheme="minorHAnsi"/>
+        </w:rPr>
+        <w:drawing>
+          <wp:inline distT="0" distB="0" distL="0" distR="0" wp14:anchorId="1DFEF478" wp14:editId="2DE2F1C3">
+            <wp:extent cx="5921684" cy="2451100"/>
+            <wp:effectExtent l="0" t="0" r="0" b="0"/>
+            <wp:docPr id="8" name="Picture 8" descr="Graphical user interface, diagram, text&#10;&#10;Description automatically generated with medium confidence"/>
+            <wp:cNvGraphicFramePr>
+              <a:graphicFrameLocks xmlns:a="http://schemas.openxmlformats.org/drawingml/2006/main" noChangeAspect="1"/>
+            </wp:cNvGraphicFramePr>
+            <a:graphic xmlns:a="http://schemas.openxmlformats.org/drawingml/2006/main">
+              <a:graphicData uri="http://schemas.openxmlformats.org/drawingml/2006/picture">
+                <pic:pic xmlns:pic="http://schemas.openxmlformats.org/drawingml/2006/picture">
+                  <pic:nvPicPr>
+                    <pic:cNvPr id="8" name="Picture 8" descr="Graphical user interface, diagram, text&#10;&#10;Description automatically generated with medium confidence"/>
+                    <pic:cNvPicPr/>
+                  </pic:nvPicPr>
+                  <pic:blipFill>
+                    <a:blip r:embed="rId12"/>
+                    <a:stretch>
+                      <a:fillRect/>
+                    </a:stretch>
+                  </pic:blipFill>
+                  <pic:spPr>
+                    <a:xfrm>
+                      <a:off x="0" y="0"/>
+                      <a:ext cx="5941363" cy="2459246"/>
+                    </a:xfrm>
+                    <a:prstGeom prst="rect">
+                      <a:avLst/>
+                    </a:prstGeom>
+                  </pic:spPr>
+                </pic:pic>
+              </a:graphicData>
+            </a:graphic>
+          </wp:inline>
+        </w:drawing>
+      </w:r>
+      <w:r>
+        <w:rPr>
+          <w:rFonts w:asciiTheme="minorHAnsi" w:hAnsiTheme="minorHAnsi"/>
+        </w:rPr>
+        <w:tab/>
+      </w:r>
+    </w:p>
+    <w:p>
+      <w:pPr>
+        <w:pStyle w:val="ListParagraph"/>
+        <w:numPr>
+          <w:ilvl w:val="1"/>
+          <w:numId w:val="7"/>
+        </w:numPr>
+        <w:tabs>
+          <w:tab w:val="left" w:pos="7000"/>
+        </w:tabs>
+        <w:rPr>
+          <w:rFonts w:asciiTheme="minorHAnsi" w:hAnsiTheme="minorHAnsi"/>
+        </w:rPr>
+      </w:pPr>
+      <w:proofErr w:type="gramStart"/>
+      <w:r>
+        <w:rPr>
+          <w:rFonts w:asciiTheme="minorHAnsi" w:hAnsiTheme="minorHAnsi"/>
+        </w:rPr>
+        <w:t>String[</w:t>
+      </w:r>
+      <w:proofErr w:type="gramEnd"/>
+      <w:r>
+        <w:rPr>
+          <w:rFonts w:asciiTheme="minorHAnsi" w:hAnsiTheme="minorHAnsi"/>
+        </w:rPr>
+        <w:t>][], [‘Cereal’, ‘Toast’]</w:t>
+      </w:r>
+    </w:p>
+    <w:p>
+      <w:pPr>
+        <w:pStyle w:val="ListParagraph"/>
+        <w:numPr>
+          <w:ilvl w:val="1"/>
+          <w:numId w:val="7"/>
+        </w:numPr>
+        <w:tabs>
+          <w:tab w:val="left" w:pos="7000"/>
+        </w:tabs>
+        <w:rPr>
+          <w:rFonts w:asciiTheme="minorHAnsi" w:hAnsiTheme="minorHAnsi"/>
+        </w:rPr>
+      </w:pPr>
+      <w:proofErr w:type="gramStart"/>
+      <w:r>
+        <w:rPr>
+          <w:rFonts w:asciiTheme="minorHAnsi" w:hAnsiTheme="minorHAnsi"/>
+        </w:rPr>
+        <w:t>String[</w:t>
+      </w:r>
+      <w:proofErr w:type="gramEnd"/>
+      <w:r>
+        <w:rPr>
+          <w:rFonts w:asciiTheme="minorHAnsi" w:hAnsiTheme="minorHAnsi"/>
+        </w:rPr>
+        <w:t>][][], [lunch]</w:t>
+      </w:r>
+      <w:r>
+        <w:rPr>
+          <w:rFonts w:asciiTheme="minorHAnsi" w:hAnsiTheme="minorHAnsi"/>
+        </w:rPr>
+        <w:tab/>
+      </w:r>
     </w:p>
     <w:sectPr>
       <w:pgSz w:w="12240" w:h="15840"/>
@@ -14234,8 +14598,8 @@
   <w:abstractNum w:abstractNumId="0" w15:restartNumberingAfterBreak="0">
     <w:nsid w:val="01000133"/>
     <w:multiLevelType w:val="hybridMultilevel"/>
-    <w:tmpl w:val="F1222C72"/>
-    <w:lvl w:ilvl="0" w:tplc="0409000F">
+    <w:tmpl w:val="D5826E6A"/>
+    <w:lvl w:ilvl="0" w:tplc="5F7A56B8">
       <w:start w:val="1"/>
       <w:numFmt w:val="decimal"/>
       <w:lvlText w:val="%1."/>
@@ -14244,7 +14608,7 @@
         <w:ind w:left="720" w:hanging="360"/>
       </w:pPr>
       <w:rPr>
-        <w:rFonts w:hint="default"/>
+        <w:rFonts w:asciiTheme="minorHAnsi" w:hAnsiTheme="minorHAnsi" w:hint="default"/>
       </w:rPr>
     </w:lvl>
     <w:lvl w:ilvl="1" w:tplc="91F29D90">

</xml_diff>

<commit_message>
feat: Add progress #67 'Learn Typescript'
</commit_message>
<xml_diff>
--- a/learn-typescript/chapter_3/Chatper 3 - Complex Types.docx
+++ b/learn-typescript/chapter_3/Chatper 3 - Complex Types.docx
@@ -14576,11 +14576,317 @@
         </w:rPr>
         <w:t>][][], [lunch]</w:t>
       </w:r>
+    </w:p>
+    <w:p>
+      <w:pPr>
+        <w:tabs>
+          <w:tab w:val="left" w:pos="7000"/>
+        </w:tabs>
+        <w:rPr>
+          <w:rFonts w:asciiTheme="minorHAnsi" w:hAnsiTheme="minorHAnsi"/>
+        </w:rPr>
+      </w:pPr>
+    </w:p>
+    <w:p>
+      <w:pPr>
+        <w:pStyle w:val="ListParagraph"/>
+        <w:numPr>
+          <w:ilvl w:val="0"/>
+          <w:numId w:val="7"/>
+        </w:numPr>
+        <w:tabs>
+          <w:tab w:val="left" w:pos="7000"/>
+        </w:tabs>
+        <w:rPr>
+          <w:rFonts w:asciiTheme="minorHAnsi" w:hAnsiTheme="minorHAnsi"/>
+        </w:rPr>
+      </w:pPr>
       <w:r>
         <w:rPr>
+          <w:rFonts w:ascii="AppleSystemUIFont" w:eastAsiaTheme="minorEastAsia" w:hAnsi="AppleSystemUIFont" w:cs="AppleSystemUIFont"/>
+          <w:lang w:val="en-US"/>
+        </w:rPr>
+        <w:t>Which of these statements does NOT describe a tuple correctly?</w:t>
+      </w:r>
+    </w:p>
+    <w:p>
+      <w:pPr>
+        <w:tabs>
+          <w:tab w:val="left" w:pos="7000"/>
+        </w:tabs>
+        <w:rPr>
           <w:rFonts w:asciiTheme="minorHAnsi" w:hAnsiTheme="minorHAnsi"/>
         </w:rPr>
+      </w:pPr>
+    </w:p>
+    <w:p>
+      <w:pPr>
+        <w:tabs>
+          <w:tab w:val="left" w:pos="7000"/>
+        </w:tabs>
+        <w:rPr>
+          <w:rFonts w:asciiTheme="minorHAnsi" w:hAnsiTheme="minorHAnsi"/>
+        </w:rPr>
+      </w:pPr>
+    </w:p>
+    <w:p>
+      <w:pPr>
+        <w:tabs>
+          <w:tab w:val="left" w:pos="7000"/>
+        </w:tabs>
+        <w:rPr>
+          <w:rFonts w:asciiTheme="minorHAnsi" w:hAnsiTheme="minorHAnsi"/>
+        </w:rPr>
+      </w:pPr>
+      <w:r>
+        <w:rPr>
+          <w:rFonts w:asciiTheme="minorHAnsi" w:hAnsiTheme="minorHAnsi"/>
+        </w:rPr>
+        <w:drawing>
+          <wp:inline distT="0" distB="0" distL="0" distR="0" wp14:anchorId="47CBC4A0" wp14:editId="1BF00B12">
+            <wp:extent cx="5935472" cy="2336800"/>
+            <wp:effectExtent l="0" t="0" r="0" b="0"/>
+            <wp:docPr id="9" name="Picture 9" descr="Graphical user interface, website&#10;&#10;Description automatically generated"/>
+            <wp:cNvGraphicFramePr>
+              <a:graphicFrameLocks xmlns:a="http://schemas.openxmlformats.org/drawingml/2006/main" noChangeAspect="1"/>
+            </wp:cNvGraphicFramePr>
+            <a:graphic xmlns:a="http://schemas.openxmlformats.org/drawingml/2006/main">
+              <a:graphicData uri="http://schemas.openxmlformats.org/drawingml/2006/picture">
+                <pic:pic xmlns:pic="http://schemas.openxmlformats.org/drawingml/2006/picture">
+                  <pic:nvPicPr>
+                    <pic:cNvPr id="9" name="Picture 9" descr="Graphical user interface, website&#10;&#10;Description automatically generated"/>
+                    <pic:cNvPicPr/>
+                  </pic:nvPicPr>
+                  <pic:blipFill>
+                    <a:blip r:embed="rId13"/>
+                    <a:stretch>
+                      <a:fillRect/>
+                    </a:stretch>
+                  </pic:blipFill>
+                  <pic:spPr>
+                    <a:xfrm>
+                      <a:off x="0" y="0"/>
+                      <a:ext cx="5943827" cy="2340089"/>
+                    </a:xfrm>
+                    <a:prstGeom prst="rect">
+                      <a:avLst/>
+                    </a:prstGeom>
+                  </pic:spPr>
+                </pic:pic>
+              </a:graphicData>
+            </a:graphic>
+          </wp:inline>
+        </w:drawing>
+      </w:r>
+      <w:r>
+        <w:rPr>
+          <w:rFonts w:asciiTheme="minorHAnsi" w:hAnsiTheme="minorHAnsi"/>
+        </w:rPr>
         <w:tab/>
+      </w:r>
+    </w:p>
+    <w:p>
+      <w:pPr>
+        <w:tabs>
+          <w:tab w:val="left" w:pos="7000"/>
+        </w:tabs>
+        <w:rPr>
+          <w:rFonts w:asciiTheme="minorHAnsi" w:hAnsiTheme="minorHAnsi"/>
+        </w:rPr>
+      </w:pPr>
+    </w:p>
+    <w:p>
+      <w:pPr>
+        <w:pStyle w:val="ListParagraph"/>
+        <w:numPr>
+          <w:ilvl w:val="1"/>
+          <w:numId w:val="7"/>
+        </w:numPr>
+        <w:tabs>
+          <w:tab w:val="left" w:pos="7000"/>
+        </w:tabs>
+        <w:rPr>
+          <w:rFonts w:asciiTheme="minorHAnsi" w:hAnsiTheme="minorHAnsi"/>
+        </w:rPr>
+      </w:pPr>
+      <w:r>
+        <w:rPr>
+          <w:rFonts w:asciiTheme="minorHAnsi" w:hAnsiTheme="minorHAnsi"/>
+        </w:rPr>
+        <w:t xml:space="preserve">D:  An array can be assigned to a tuple when their elements are of the same type </w:t>
+      </w:r>
+    </w:p>
+    <w:p>
+      <w:pPr>
+        <w:tabs>
+          <w:tab w:val="left" w:pos="7000"/>
+        </w:tabs>
+        <w:rPr>
+          <w:rFonts w:asciiTheme="minorHAnsi" w:hAnsiTheme="minorHAnsi"/>
+        </w:rPr>
+      </w:pPr>
+    </w:p>
+    <w:p>
+      <w:pPr>
+        <w:tabs>
+          <w:tab w:val="left" w:pos="7000"/>
+        </w:tabs>
+        <w:rPr>
+          <w:rFonts w:asciiTheme="minorHAnsi" w:hAnsiTheme="minorHAnsi"/>
+        </w:rPr>
+      </w:pPr>
+    </w:p>
+    <w:p>
+      <w:pPr>
+        <w:pStyle w:val="ListParagraph"/>
+        <w:numPr>
+          <w:ilvl w:val="0"/>
+          <w:numId w:val="7"/>
+        </w:numPr>
+        <w:tabs>
+          <w:tab w:val="left" w:pos="7000"/>
+        </w:tabs>
+        <w:rPr>
+          <w:rFonts w:asciiTheme="minorHAnsi" w:hAnsiTheme="minorHAnsi"/>
+        </w:rPr>
+      </w:pPr>
+      <w:r>
+        <w:rPr>
+          <w:rFonts w:ascii="AppleSystemUIFont" w:eastAsiaTheme="minorEastAsia" w:hAnsi="AppleSystemUIFont" w:cs="AppleSystemUIFont"/>
+          <w:lang w:val="en-US"/>
+        </w:rPr>
+        <w:t>Which of the following code snippets will generate a TypeScript type error?</w:t>
+      </w:r>
+    </w:p>
+    <w:p>
+      <w:pPr>
+        <w:tabs>
+          <w:tab w:val="left" w:pos="7000"/>
+        </w:tabs>
+        <w:rPr>
+          <w:rFonts w:asciiTheme="minorHAnsi" w:hAnsiTheme="minorHAnsi"/>
+        </w:rPr>
+      </w:pPr>
+    </w:p>
+    <w:p>
+      <w:pPr>
+        <w:tabs>
+          <w:tab w:val="left" w:pos="7000"/>
+        </w:tabs>
+        <w:rPr>
+          <w:rFonts w:asciiTheme="minorHAnsi" w:hAnsiTheme="minorHAnsi"/>
+        </w:rPr>
+      </w:pPr>
+      <w:r>
+        <w:rPr>
+          <w:rFonts w:asciiTheme="minorHAnsi" w:hAnsiTheme="minorHAnsi"/>
+        </w:rPr>
+        <w:lastRenderedPageBreak/>
+        <w:drawing>
+          <wp:inline distT="0" distB="0" distL="0" distR="0" wp14:anchorId="47A4CD19" wp14:editId="44A017D2">
+            <wp:extent cx="5918200" cy="3649292"/>
+            <wp:effectExtent l="0" t="0" r="0" b="0"/>
+            <wp:docPr id="10" name="Picture 10" descr="Graphical user interface&#10;&#10;Description automatically generated"/>
+            <wp:cNvGraphicFramePr>
+              <a:graphicFrameLocks xmlns:a="http://schemas.openxmlformats.org/drawingml/2006/main" noChangeAspect="1"/>
+            </wp:cNvGraphicFramePr>
+            <a:graphic xmlns:a="http://schemas.openxmlformats.org/drawingml/2006/main">
+              <a:graphicData uri="http://schemas.openxmlformats.org/drawingml/2006/picture">
+                <pic:pic xmlns:pic="http://schemas.openxmlformats.org/drawingml/2006/picture">
+                  <pic:nvPicPr>
+                    <pic:cNvPr id="10" name="Picture 10" descr="Graphical user interface&#10;&#10;Description automatically generated"/>
+                    <pic:cNvPicPr/>
+                  </pic:nvPicPr>
+                  <pic:blipFill>
+                    <a:blip r:embed="rId14"/>
+                    <a:stretch>
+                      <a:fillRect/>
+                    </a:stretch>
+                  </pic:blipFill>
+                  <pic:spPr>
+                    <a:xfrm>
+                      <a:off x="0" y="0"/>
+                      <a:ext cx="5925606" cy="3653859"/>
+                    </a:xfrm>
+                    <a:prstGeom prst="rect">
+                      <a:avLst/>
+                    </a:prstGeom>
+                  </pic:spPr>
+                </pic:pic>
+              </a:graphicData>
+            </a:graphic>
+          </wp:inline>
+        </w:drawing>
+      </w:r>
+    </w:p>
+    <w:p>
+      <w:pPr>
+        <w:tabs>
+          <w:tab w:val="left" w:pos="7000"/>
+        </w:tabs>
+        <w:rPr>
+          <w:rFonts w:asciiTheme="minorHAnsi" w:hAnsiTheme="minorHAnsi"/>
+        </w:rPr>
+      </w:pPr>
+    </w:p>
+    <w:p>
+      <w:pPr>
+        <w:pStyle w:val="ListParagraph"/>
+        <w:numPr>
+          <w:ilvl w:val="1"/>
+          <w:numId w:val="7"/>
+        </w:numPr>
+        <w:tabs>
+          <w:tab w:val="left" w:pos="7000"/>
+        </w:tabs>
+        <w:rPr>
+          <w:rFonts w:asciiTheme="minorHAnsi" w:hAnsiTheme="minorHAnsi"/>
+        </w:rPr>
+      </w:pPr>
+      <w:r>
+        <w:rPr>
+          <w:rFonts w:asciiTheme="minorHAnsi" w:hAnsiTheme="minorHAnsi"/>
+        </w:rPr>
+        <w:t xml:space="preserve">A: </w:t>
+      </w:r>
+      <w:r>
+        <w:rPr>
+          <w:rFonts w:ascii="AppleSystemUIFont" w:eastAsiaTheme="minorEastAsia" w:hAnsi="AppleSystemUIFont" w:cs="AppleSystemUIFont"/>
+          <w:lang w:val="en-US"/>
+        </w:rPr>
+        <w:t xml:space="preserve">let </w:t>
+      </w:r>
+      <w:proofErr w:type="spellStart"/>
+      <w:r>
+        <w:rPr>
+          <w:rFonts w:ascii="AppleSystemUIFont" w:eastAsiaTheme="minorEastAsia" w:hAnsi="AppleSystemUIFont" w:cs="AppleSystemUIFont"/>
+          <w:lang w:val="en-US"/>
+        </w:rPr>
+        <w:t>areacodes</w:t>
+      </w:r>
+      <w:proofErr w:type="spellEnd"/>
+      <w:r>
+        <w:rPr>
+          <w:rFonts w:ascii="AppleSystemUIFont" w:eastAsiaTheme="minorEastAsia" w:hAnsi="AppleSystemUIFont" w:cs="AppleSystemUIFont"/>
+          <w:lang w:val="en-US"/>
+        </w:rPr>
+        <w:t xml:space="preserve">: </w:t>
+      </w:r>
+      <w:proofErr w:type="gramStart"/>
+      <w:r>
+        <w:rPr>
+          <w:rFonts w:ascii="AppleSystemUIFont" w:eastAsiaTheme="minorEastAsia" w:hAnsi="AppleSystemUIFont" w:cs="AppleSystemUIFont"/>
+          <w:lang w:val="en-US"/>
+        </w:rPr>
+        <w:t>number[</w:t>
+      </w:r>
+      <w:proofErr w:type="gramEnd"/>
+      <w:r>
+        <w:rPr>
+          <w:rFonts w:ascii="AppleSystemUIFont" w:eastAsiaTheme="minorEastAsia" w:hAnsi="AppleSystemUIFont" w:cs="AppleSystemUIFont"/>
+          <w:lang w:val="en-US"/>
+        </w:rPr>
+        <w:t>] = [617, 413, 857, null];</w:t>
       </w:r>
     </w:p>
     <w:sectPr>

</xml_diff>

<commit_message>
feat: Add progress #68 'Learn Typescript'
</commit_message>
<xml_diff>
--- a/learn-typescript/chapter_3/Chatper 3 - Complex Types.docx
+++ b/learn-typescript/chapter_3/Chatper 3 - Complex Types.docx
@@ -187,19 +187,8 @@
                 <w:sz w:val="21"/>
                 <w:szCs w:val="21"/>
               </w:rPr>
-              <w:t xml:space="preserve">let </w:t>
-            </w:r>
-            <w:proofErr w:type="spellStart"/>
-            <w:r>
-              <w:rPr>
-                <w:rFonts w:ascii="Consolas" w:hAnsi="Consolas" w:cs="Consolas"/>
-                <w:color w:val="B3CCFF"/>
-                <w:sz w:val="21"/>
-                <w:szCs w:val="21"/>
-              </w:rPr>
-              <w:t>customersArray</w:t>
-            </w:r>
-            <w:proofErr w:type="spellEnd"/>
+              <w:t>let customersArray</w:t>
+            </w:r>
             <w:r>
               <w:rPr>
                 <w:rFonts w:ascii="Consolas" w:hAnsi="Consolas" w:cs="Consolas"/>
@@ -216,9 +205,17 @@
                 <w:sz w:val="21"/>
                 <w:szCs w:val="21"/>
               </w:rPr>
-              <w:t>'</w:t>
-            </w:r>
-            <w:proofErr w:type="spellStart"/>
+              <w:t>'Custy Stomer'</w:t>
+            </w:r>
+            <w:r>
+              <w:rPr>
+                <w:rFonts w:ascii="Consolas" w:hAnsi="Consolas" w:cs="Consolas"/>
+                <w:color w:val="FFFFFF"/>
+                <w:sz w:val="21"/>
+                <w:szCs w:val="21"/>
+              </w:rPr>
+              <w:t xml:space="preserve">, </w:t>
+            </w:r>
             <w:r>
               <w:rPr>
                 <w:rFonts w:ascii="Consolas" w:hAnsi="Consolas" w:cs="Consolas"/>
@@ -226,9 +223,17 @@
                 <w:sz w:val="21"/>
                 <w:szCs w:val="21"/>
               </w:rPr>
-              <w:t>Custy</w:t>
-            </w:r>
-            <w:proofErr w:type="spellEnd"/>
+              <w:t>'C. Oostomar'</w:t>
+            </w:r>
+            <w:r>
+              <w:rPr>
+                <w:rFonts w:ascii="Consolas" w:hAnsi="Consolas" w:cs="Consolas"/>
+                <w:color w:val="FFFFFF"/>
+                <w:sz w:val="21"/>
+                <w:szCs w:val="21"/>
+              </w:rPr>
+              <w:t xml:space="preserve">, </w:t>
+            </w:r>
             <w:r>
               <w:rPr>
                 <w:rFonts w:ascii="Consolas" w:hAnsi="Consolas" w:cs="Consolas"/>
@@ -236,9 +241,35 @@
                 <w:sz w:val="21"/>
                 <w:szCs w:val="21"/>
               </w:rPr>
-              <w:t xml:space="preserve"> </w:t>
-            </w:r>
-            <w:proofErr w:type="spellStart"/>
+              <w:t>'C.U.S. Tomer'</w:t>
+            </w:r>
+            <w:r>
+              <w:rPr>
+                <w:rFonts w:ascii="Consolas" w:hAnsi="Consolas" w:cs="Consolas"/>
+                <w:color w:val="FFFFFF"/>
+                <w:sz w:val="21"/>
+                <w:szCs w:val="21"/>
+              </w:rPr>
+              <w:t xml:space="preserve">, </w:t>
+            </w:r>
+            <w:r>
+              <w:rPr>
+                <w:rFonts w:ascii="Consolas" w:hAnsi="Consolas" w:cs="Consolas"/>
+                <w:color w:val="FF8973"/>
+                <w:sz w:val="21"/>
+                <w:szCs w:val="21"/>
+              </w:rPr>
+              <w:t>3432434</w:t>
+            </w:r>
+            <w:r>
+              <w:rPr>
+                <w:rFonts w:ascii="Consolas" w:hAnsi="Consolas" w:cs="Consolas"/>
+                <w:color w:val="FFFFFF"/>
+                <w:sz w:val="21"/>
+                <w:szCs w:val="21"/>
+              </w:rPr>
+              <w:t xml:space="preserve">, </w:t>
+            </w:r>
             <w:r>
               <w:rPr>
                 <w:rFonts w:ascii="Consolas" w:hAnsi="Consolas" w:cs="Consolas"/>
@@ -246,9 +277,17 @@
                 <w:sz w:val="21"/>
                 <w:szCs w:val="21"/>
               </w:rPr>
-              <w:t>Stomer</w:t>
-            </w:r>
-            <w:proofErr w:type="spellEnd"/>
+              <w:t>'Custo Mer'</w:t>
+            </w:r>
+            <w:r>
+              <w:rPr>
+                <w:rFonts w:ascii="Consolas" w:hAnsi="Consolas" w:cs="Consolas"/>
+                <w:color w:val="FFFFFF"/>
+                <w:sz w:val="21"/>
+                <w:szCs w:val="21"/>
+              </w:rPr>
+              <w:t xml:space="preserve">, </w:t>
+            </w:r>
             <w:r>
               <w:rPr>
                 <w:rFonts w:ascii="Consolas" w:hAnsi="Consolas" w:cs="Consolas"/>
@@ -256,7 +295,7 @@
                 <w:sz w:val="21"/>
                 <w:szCs w:val="21"/>
               </w:rPr>
-              <w:t>'</w:t>
+              <w:t>'Custopher Ustomer'</w:t>
             </w:r>
             <w:r>
               <w:rPr>
@@ -270,241 +309,30 @@
             <w:r>
               <w:rPr>
                 <w:rFonts w:ascii="Consolas" w:hAnsi="Consolas" w:cs="Consolas"/>
+                <w:color w:val="FF8973"/>
+                <w:sz w:val="21"/>
+                <w:szCs w:val="21"/>
+              </w:rPr>
+              <w:t>3432435</w:t>
+            </w:r>
+            <w:r>
+              <w:rPr>
+                <w:rFonts w:ascii="Consolas" w:hAnsi="Consolas" w:cs="Consolas"/>
+                <w:color w:val="FFFFFF"/>
+                <w:sz w:val="21"/>
+                <w:szCs w:val="21"/>
+              </w:rPr>
+              <w:t xml:space="preserve">, </w:t>
+            </w:r>
+            <w:r>
+              <w:rPr>
+                <w:rFonts w:ascii="Consolas" w:hAnsi="Consolas" w:cs="Consolas"/>
                 <w:color w:val="FFE083"/>
                 <w:sz w:val="21"/>
                 <w:szCs w:val="21"/>
               </w:rPr>
-              <w:t xml:space="preserve">'C. </w:t>
-            </w:r>
-            <w:proofErr w:type="spellStart"/>
-            <w:r>
-              <w:rPr>
-                <w:rFonts w:ascii="Consolas" w:hAnsi="Consolas" w:cs="Consolas"/>
-                <w:color w:val="FFE083"/>
-                <w:sz w:val="21"/>
-                <w:szCs w:val="21"/>
-              </w:rPr>
-              <w:t>Oostomar</w:t>
-            </w:r>
-            <w:proofErr w:type="spellEnd"/>
-            <w:r>
-              <w:rPr>
-                <w:rFonts w:ascii="Consolas" w:hAnsi="Consolas" w:cs="Consolas"/>
-                <w:color w:val="FFE083"/>
-                <w:sz w:val="21"/>
-                <w:szCs w:val="21"/>
-              </w:rPr>
-              <w:t>'</w:t>
-            </w:r>
-            <w:r>
-              <w:rPr>
-                <w:rFonts w:ascii="Consolas" w:hAnsi="Consolas" w:cs="Consolas"/>
-                <w:color w:val="FFFFFF"/>
-                <w:sz w:val="21"/>
-                <w:szCs w:val="21"/>
-              </w:rPr>
-              <w:t xml:space="preserve">, </w:t>
-            </w:r>
-            <w:r>
-              <w:rPr>
-                <w:rFonts w:ascii="Consolas" w:hAnsi="Consolas" w:cs="Consolas"/>
-                <w:color w:val="FFE083"/>
-                <w:sz w:val="21"/>
-                <w:szCs w:val="21"/>
-              </w:rPr>
-              <w:t>'C.U.S. Tomer'</w:t>
-            </w:r>
-            <w:r>
-              <w:rPr>
-                <w:rFonts w:ascii="Consolas" w:hAnsi="Consolas" w:cs="Consolas"/>
-                <w:color w:val="FFFFFF"/>
-                <w:sz w:val="21"/>
-                <w:szCs w:val="21"/>
-              </w:rPr>
-              <w:t xml:space="preserve">, </w:t>
-            </w:r>
-            <w:r>
-              <w:rPr>
-                <w:rFonts w:ascii="Consolas" w:hAnsi="Consolas" w:cs="Consolas"/>
-                <w:color w:val="FF8973"/>
-                <w:sz w:val="21"/>
-                <w:szCs w:val="21"/>
-              </w:rPr>
-              <w:t>3432434</w:t>
-            </w:r>
-            <w:r>
-              <w:rPr>
-                <w:rFonts w:ascii="Consolas" w:hAnsi="Consolas" w:cs="Consolas"/>
-                <w:color w:val="FFFFFF"/>
-                <w:sz w:val="21"/>
-                <w:szCs w:val="21"/>
-              </w:rPr>
-              <w:t xml:space="preserve">, </w:t>
-            </w:r>
-            <w:r>
-              <w:rPr>
-                <w:rFonts w:ascii="Consolas" w:hAnsi="Consolas" w:cs="Consolas"/>
-                <w:color w:val="FFE083"/>
-                <w:sz w:val="21"/>
-                <w:szCs w:val="21"/>
-              </w:rPr>
-              <w:t>'</w:t>
-            </w:r>
-            <w:proofErr w:type="spellStart"/>
-            <w:r>
-              <w:rPr>
-                <w:rFonts w:ascii="Consolas" w:hAnsi="Consolas" w:cs="Consolas"/>
-                <w:color w:val="FFE083"/>
-                <w:sz w:val="21"/>
-                <w:szCs w:val="21"/>
-              </w:rPr>
-              <w:t>Custo</w:t>
-            </w:r>
-            <w:proofErr w:type="spellEnd"/>
-            <w:r>
-              <w:rPr>
-                <w:rFonts w:ascii="Consolas" w:hAnsi="Consolas" w:cs="Consolas"/>
-                <w:color w:val="FFE083"/>
-                <w:sz w:val="21"/>
-                <w:szCs w:val="21"/>
-              </w:rPr>
-              <w:t xml:space="preserve"> Mer'</w:t>
-            </w:r>
-            <w:r>
-              <w:rPr>
-                <w:rFonts w:ascii="Consolas" w:hAnsi="Consolas" w:cs="Consolas"/>
-                <w:color w:val="FFFFFF"/>
-                <w:sz w:val="21"/>
-                <w:szCs w:val="21"/>
-              </w:rPr>
-              <w:t xml:space="preserve">, </w:t>
-            </w:r>
-            <w:r>
-              <w:rPr>
-                <w:rFonts w:ascii="Consolas" w:hAnsi="Consolas" w:cs="Consolas"/>
-                <w:color w:val="FFE083"/>
-                <w:sz w:val="21"/>
-                <w:szCs w:val="21"/>
-              </w:rPr>
-              <w:t>'</w:t>
-            </w:r>
-            <w:proofErr w:type="spellStart"/>
-            <w:r>
-              <w:rPr>
-                <w:rFonts w:ascii="Consolas" w:hAnsi="Consolas" w:cs="Consolas"/>
-                <w:color w:val="FFE083"/>
-                <w:sz w:val="21"/>
-                <w:szCs w:val="21"/>
-              </w:rPr>
-              <w:t>Custopher</w:t>
-            </w:r>
-            <w:proofErr w:type="spellEnd"/>
-            <w:r>
-              <w:rPr>
-                <w:rFonts w:ascii="Consolas" w:hAnsi="Consolas" w:cs="Consolas"/>
-                <w:color w:val="FFE083"/>
-                <w:sz w:val="21"/>
-                <w:szCs w:val="21"/>
-              </w:rPr>
-              <w:t xml:space="preserve"> </w:t>
-            </w:r>
-            <w:proofErr w:type="spellStart"/>
-            <w:r>
-              <w:rPr>
-                <w:rFonts w:ascii="Consolas" w:hAnsi="Consolas" w:cs="Consolas"/>
-                <w:color w:val="FFE083"/>
-                <w:sz w:val="21"/>
-                <w:szCs w:val="21"/>
-              </w:rPr>
-              <w:t>Ustomer</w:t>
-            </w:r>
-            <w:proofErr w:type="spellEnd"/>
-            <w:r>
-              <w:rPr>
-                <w:rFonts w:ascii="Consolas" w:hAnsi="Consolas" w:cs="Consolas"/>
-                <w:color w:val="FFE083"/>
-                <w:sz w:val="21"/>
-                <w:szCs w:val="21"/>
-              </w:rPr>
-              <w:t>'</w:t>
-            </w:r>
-            <w:r>
-              <w:rPr>
-                <w:rFonts w:ascii="Consolas" w:hAnsi="Consolas" w:cs="Consolas"/>
-                <w:color w:val="FFFFFF"/>
-                <w:sz w:val="21"/>
-                <w:szCs w:val="21"/>
-              </w:rPr>
-              <w:t xml:space="preserve">, </w:t>
-            </w:r>
-            <w:r>
-              <w:rPr>
-                <w:rFonts w:ascii="Consolas" w:hAnsi="Consolas" w:cs="Consolas"/>
-                <w:color w:val="FF8973"/>
-                <w:sz w:val="21"/>
-                <w:szCs w:val="21"/>
-              </w:rPr>
-              <w:t>3432435</w:t>
-            </w:r>
-            <w:r>
-              <w:rPr>
-                <w:rFonts w:ascii="Consolas" w:hAnsi="Consolas" w:cs="Consolas"/>
-                <w:color w:val="FFFFFF"/>
-                <w:sz w:val="21"/>
-                <w:szCs w:val="21"/>
-              </w:rPr>
-              <w:t xml:space="preserve">, </w:t>
-            </w:r>
-            <w:r>
-              <w:rPr>
-                <w:rFonts w:ascii="Consolas" w:hAnsi="Consolas" w:cs="Consolas"/>
-                <w:color w:val="FFE083"/>
-                <w:sz w:val="21"/>
-                <w:szCs w:val="21"/>
-              </w:rPr>
-              <w:t>'</w:t>
-            </w:r>
-            <w:proofErr w:type="spellStart"/>
-            <w:r>
-              <w:rPr>
-                <w:rFonts w:ascii="Consolas" w:hAnsi="Consolas" w:cs="Consolas"/>
-                <w:color w:val="FFE083"/>
-                <w:sz w:val="21"/>
-                <w:szCs w:val="21"/>
-              </w:rPr>
-              <w:t>Kasti</w:t>
-            </w:r>
-            <w:proofErr w:type="spellEnd"/>
-            <w:r>
-              <w:rPr>
-                <w:rFonts w:ascii="Consolas" w:hAnsi="Consolas" w:cs="Consolas"/>
-                <w:color w:val="FFE083"/>
-                <w:sz w:val="21"/>
-                <w:szCs w:val="21"/>
-              </w:rPr>
-              <w:t xml:space="preserve"> </w:t>
-            </w:r>
-            <w:proofErr w:type="spellStart"/>
-            <w:r>
-              <w:rPr>
-                <w:rFonts w:ascii="Consolas" w:hAnsi="Consolas" w:cs="Consolas"/>
-                <w:color w:val="FFE083"/>
-                <w:sz w:val="21"/>
-                <w:szCs w:val="21"/>
-              </w:rPr>
-              <w:t>Yastimeur</w:t>
-            </w:r>
-            <w:proofErr w:type="spellEnd"/>
-            <w:r>
-              <w:rPr>
-                <w:rFonts w:ascii="Consolas" w:hAnsi="Consolas" w:cs="Consolas"/>
-                <w:color w:val="FFE083"/>
-                <w:sz w:val="21"/>
-                <w:szCs w:val="21"/>
-              </w:rPr>
-              <w:t>'</w:t>
-            </w:r>
-            <w:proofErr w:type="gramStart"/>
+              <w:t>'Kasti Yastimeur'</w:t>
+            </w:r>
             <w:r>
               <w:rPr>
                 <w:rFonts w:ascii="Consolas" w:hAnsi="Consolas" w:cs="Consolas"/>
@@ -514,7 +342,6 @@
               </w:rPr>
               <w:t>];</w:t>
             </w:r>
-            <w:proofErr w:type="gramEnd"/>
           </w:p>
           <w:p>
             <w:pPr>
@@ -567,38 +394,16 @@
                 <w:sz w:val="21"/>
                 <w:szCs w:val="21"/>
               </w:rPr>
-              <w:t xml:space="preserve">function </w:t>
-            </w:r>
-            <w:proofErr w:type="spellStart"/>
-            <w:proofErr w:type="gramStart"/>
-            <w:r>
-              <w:rPr>
-                <w:rFonts w:ascii="Consolas" w:hAnsi="Consolas" w:cs="Consolas"/>
-                <w:color w:val="B3CCFF"/>
-                <w:sz w:val="21"/>
-                <w:szCs w:val="21"/>
-              </w:rPr>
-              <w:t>checkCustomersArray</w:t>
-            </w:r>
-            <w:proofErr w:type="spellEnd"/>
-            <w:r>
-              <w:rPr>
-                <w:rFonts w:ascii="Consolas" w:hAnsi="Consolas" w:cs="Consolas"/>
-                <w:color w:val="FFFFFF"/>
-                <w:sz w:val="21"/>
-                <w:szCs w:val="21"/>
-              </w:rPr>
-              <w:t>(</w:t>
-            </w:r>
-            <w:proofErr w:type="gramEnd"/>
-            <w:r>
-              <w:rPr>
-                <w:rFonts w:ascii="Consolas" w:hAnsi="Consolas" w:cs="Consolas"/>
-                <w:color w:val="FFFFFF"/>
-                <w:sz w:val="21"/>
-                <w:szCs w:val="21"/>
-              </w:rPr>
-              <w:t>) {</w:t>
+              <w:t>function checkCustomersArray</w:t>
+            </w:r>
+            <w:r>
+              <w:rPr>
+                <w:rFonts w:ascii="Consolas" w:hAnsi="Consolas" w:cs="Consolas"/>
+                <w:color w:val="FFFFFF"/>
+                <w:sz w:val="21"/>
+                <w:szCs w:val="21"/>
+              </w:rPr>
+              <w:t>() {</w:t>
             </w:r>
           </w:p>
           <w:p>
@@ -675,7 +480,6 @@
               </w:rPr>
               <w:t xml:space="preserve"> </w:t>
             </w:r>
-            <w:proofErr w:type="spellStart"/>
             <w:r>
               <w:rPr>
                 <w:rFonts w:ascii="Consolas" w:hAnsi="Consolas" w:cs="Consolas"/>
@@ -685,7 +489,6 @@
               </w:rPr>
               <w:t>customersArray</w:t>
             </w:r>
-            <w:proofErr w:type="spellEnd"/>
             <w:r>
               <w:rPr>
                 <w:rFonts w:ascii="Consolas" w:hAnsi="Consolas" w:cs="Consolas"/>
@@ -734,7 +537,6 @@
               </w:rPr>
               <w:t xml:space="preserve"> (</w:t>
             </w:r>
-            <w:proofErr w:type="spellStart"/>
             <w:r>
               <w:rPr>
                 <w:rFonts w:ascii="Consolas" w:hAnsi="Consolas" w:cs="Consolas"/>
@@ -744,17 +546,15 @@
               </w:rPr>
               <w:t>typeof</w:t>
             </w:r>
-            <w:proofErr w:type="spellEnd"/>
-            <w:r>
-              <w:rPr>
-                <w:rFonts w:ascii="Consolas" w:hAnsi="Consolas" w:cs="Consolas"/>
-                <w:color w:val="FFFFFF"/>
-                <w:sz w:val="21"/>
-                <w:szCs w:val="21"/>
-              </w:rPr>
-              <w:t xml:space="preserve"> </w:t>
-            </w:r>
-            <w:proofErr w:type="gramStart"/>
+            <w:r>
+              <w:rPr>
+                <w:rFonts w:ascii="Consolas" w:hAnsi="Consolas" w:cs="Consolas"/>
+                <w:color w:val="FFFFFF"/>
+                <w:sz w:val="21"/>
+                <w:szCs w:val="21"/>
+              </w:rPr>
+              <w:t xml:space="preserve"> </w:t>
+            </w:r>
             <w:r>
               <w:rPr>
                 <w:rFonts w:ascii="Consolas" w:hAnsi="Consolas" w:cs="Consolas"/>
@@ -771,17 +571,7 @@
                 <w:sz w:val="21"/>
                 <w:szCs w:val="21"/>
               </w:rPr>
-              <w:t xml:space="preserve"> !</w:t>
-            </w:r>
-            <w:proofErr w:type="gramEnd"/>
-            <w:r>
-              <w:rPr>
-                <w:rFonts w:ascii="Consolas" w:hAnsi="Consolas" w:cs="Consolas"/>
-                <w:color w:val="FFFFFF"/>
-                <w:sz w:val="21"/>
-                <w:szCs w:val="21"/>
-              </w:rPr>
-              <w:t xml:space="preserve">= </w:t>
+              <w:t xml:space="preserve"> != </w:t>
             </w:r>
             <w:r>
               <w:rPr>
@@ -822,7 +612,6 @@
               </w:rPr>
               <w:t xml:space="preserve">      </w:t>
             </w:r>
-            <w:proofErr w:type="gramStart"/>
             <w:r>
               <w:rPr>
                 <w:rFonts w:ascii="Consolas" w:hAnsi="Consolas" w:cs="Consolas"/>
@@ -859,7 +648,6 @@
               </w:rPr>
               <w:t>(</w:t>
             </w:r>
-            <w:proofErr w:type="gramEnd"/>
             <w:r>
               <w:rPr>
                 <w:rFonts w:ascii="Consolas" w:hAnsi="Consolas" w:cs="Consolas"/>
@@ -1008,9 +796,17 @@
                 <w:sz w:val="21"/>
                 <w:szCs w:val="21"/>
               </w:rPr>
-              <w:t xml:space="preserve">function </w:t>
-            </w:r>
-            <w:proofErr w:type="spellStart"/>
+              <w:t>function stringPush</w:t>
+            </w:r>
+            <w:r>
+              <w:rPr>
+                <w:rFonts w:ascii="Consolas" w:hAnsi="Consolas" w:cs="Consolas"/>
+                <w:color w:val="FFFFFF"/>
+                <w:sz w:val="21"/>
+                <w:szCs w:val="21"/>
+              </w:rPr>
+              <w:t>(</w:t>
+            </w:r>
             <w:r>
               <w:rPr>
                 <w:rFonts w:ascii="Consolas" w:hAnsi="Consolas" w:cs="Consolas"/>
@@ -1018,29 +814,8 @@
                 <w:sz w:val="21"/>
                 <w:szCs w:val="21"/>
               </w:rPr>
-              <w:t>stringPush</w:t>
-            </w:r>
-            <w:proofErr w:type="spellEnd"/>
-            <w:r>
-              <w:rPr>
-                <w:rFonts w:ascii="Consolas" w:hAnsi="Consolas" w:cs="Consolas"/>
-                <w:color w:val="FFFFFF"/>
-                <w:sz w:val="21"/>
-                <w:szCs w:val="21"/>
-              </w:rPr>
-              <w:t>(</w:t>
-            </w:r>
-            <w:proofErr w:type="spellStart"/>
-            <w:r>
-              <w:rPr>
-                <w:rFonts w:ascii="Consolas" w:hAnsi="Consolas" w:cs="Consolas"/>
-                <w:color w:val="B3CCFF"/>
-                <w:sz w:val="21"/>
-                <w:szCs w:val="21"/>
-              </w:rPr>
               <w:t>val</w:t>
             </w:r>
-            <w:proofErr w:type="spellEnd"/>
             <w:r>
               <w:rPr>
                 <w:rFonts w:ascii="Consolas" w:hAnsi="Consolas" w:cs="Consolas"/>
@@ -1089,7 +864,6 @@
               </w:rPr>
               <w:t xml:space="preserve"> (</w:t>
             </w:r>
-            <w:proofErr w:type="spellStart"/>
             <w:r>
               <w:rPr>
                 <w:rFonts w:ascii="Consolas" w:hAnsi="Consolas" w:cs="Consolas"/>
@@ -1099,18 +873,15 @@
               </w:rPr>
               <w:t>typeof</w:t>
             </w:r>
-            <w:proofErr w:type="spellEnd"/>
-            <w:r>
-              <w:rPr>
-                <w:rFonts w:ascii="Consolas" w:hAnsi="Consolas" w:cs="Consolas"/>
-                <w:color w:val="FFFFFF"/>
-                <w:sz w:val="21"/>
-                <w:szCs w:val="21"/>
-              </w:rPr>
-              <w:t xml:space="preserve"> </w:t>
-            </w:r>
-            <w:proofErr w:type="spellStart"/>
-            <w:proofErr w:type="gramStart"/>
+            <w:r>
+              <w:rPr>
+                <w:rFonts w:ascii="Consolas" w:hAnsi="Consolas" w:cs="Consolas"/>
+                <w:color w:val="FFFFFF"/>
+                <w:sz w:val="21"/>
+                <w:szCs w:val="21"/>
+              </w:rPr>
+              <w:t xml:space="preserve"> </w:t>
+            </w:r>
             <w:r>
               <w:rPr>
                 <w:rFonts w:ascii="Consolas" w:hAnsi="Consolas" w:cs="Consolas"/>
@@ -1120,25 +891,14 @@
               </w:rPr>
               <w:t>val</w:t>
             </w:r>
-            <w:proofErr w:type="spellEnd"/>
-            <w:r>
-              <w:rPr>
-                <w:rFonts w:ascii="Consolas" w:hAnsi="Consolas" w:cs="Consolas"/>
-                <w:color w:val="FFFFFF"/>
-                <w:sz w:val="21"/>
-                <w:szCs w:val="21"/>
-              </w:rPr>
-              <w:t xml:space="preserve"> !</w:t>
-            </w:r>
-            <w:proofErr w:type="gramEnd"/>
-            <w:r>
-              <w:rPr>
-                <w:rFonts w:ascii="Consolas" w:hAnsi="Consolas" w:cs="Consolas"/>
-                <w:color w:val="FFFFFF"/>
-                <w:sz w:val="21"/>
-                <w:szCs w:val="21"/>
-              </w:rPr>
-              <w:t xml:space="preserve">= </w:t>
+            <w:r>
+              <w:rPr>
+                <w:rFonts w:ascii="Consolas" w:hAnsi="Consolas" w:cs="Consolas"/>
+                <w:color w:val="FFFFFF"/>
+                <w:sz w:val="21"/>
+                <w:szCs w:val="21"/>
+              </w:rPr>
+              <w:t xml:space="preserve"> != </w:t>
             </w:r>
             <w:r>
               <w:rPr>
@@ -1179,7 +939,6 @@
               </w:rPr>
               <w:t xml:space="preserve">    </w:t>
             </w:r>
-            <w:proofErr w:type="gramStart"/>
             <w:r>
               <w:rPr>
                 <w:rFonts w:ascii="Consolas" w:hAnsi="Consolas" w:cs="Consolas"/>
@@ -1198,7 +957,6 @@
               </w:rPr>
               <w:t>;</w:t>
             </w:r>
-            <w:proofErr w:type="gramEnd"/>
           </w:p>
           <w:p>
             <w:pPr>
@@ -1253,7 +1011,6 @@
               </w:rPr>
               <w:t xml:space="preserve">  </w:t>
             </w:r>
-            <w:proofErr w:type="spellStart"/>
             <w:r>
               <w:rPr>
                 <w:rFonts w:ascii="Consolas" w:hAnsi="Consolas" w:cs="Consolas"/>
@@ -1281,7 +1038,6 @@
               </w:rPr>
               <w:t>push</w:t>
             </w:r>
-            <w:proofErr w:type="spellEnd"/>
             <w:r>
               <w:rPr>
                 <w:rFonts w:ascii="Consolas" w:hAnsi="Consolas" w:cs="Consolas"/>
@@ -1291,7 +1047,6 @@
               </w:rPr>
               <w:t>(</w:t>
             </w:r>
-            <w:proofErr w:type="spellStart"/>
             <w:r>
               <w:rPr>
                 <w:rFonts w:ascii="Consolas" w:hAnsi="Consolas" w:cs="Consolas"/>
@@ -1301,8 +1056,6 @@
               </w:rPr>
               <w:t>val</w:t>
             </w:r>
-            <w:proofErr w:type="spellEnd"/>
-            <w:proofErr w:type="gramStart"/>
             <w:r>
               <w:rPr>
                 <w:rFonts w:ascii="Consolas" w:hAnsi="Consolas" w:cs="Consolas"/>
@@ -1312,7 +1065,6 @@
               </w:rPr>
               <w:t>);</w:t>
             </w:r>
-            <w:proofErr w:type="gramEnd"/>
           </w:p>
           <w:p>
             <w:pPr>
@@ -1424,21 +1176,12 @@
         </w:rPr>
         <w:t>T</w:t>
       </w:r>
-      <w:proofErr w:type="spellStart"/>
       <w:r>
         <w:rPr>
           <w:rFonts w:ascii="AppleSystemUIFont" w:hAnsi="AppleSystemUIFont" w:cs="AppleSystemUIFont"/>
           <w:lang w:val="en-US"/>
         </w:rPr>
-        <w:t>hrow</w:t>
-      </w:r>
-      <w:proofErr w:type="spellEnd"/>
-      <w:r>
-        <w:rPr>
-          <w:rFonts w:ascii="AppleSystemUIFont" w:hAnsi="AppleSystemUIFont" w:cs="AppleSystemUIFont"/>
-          <w:lang w:val="en-US"/>
-        </w:rPr>
-        <w:t xml:space="preserve"> errors when elements of the wrong type are added</w:t>
+        <w:t>hrow errors when elements of the wrong type are added</w:t>
       </w:r>
     </w:p>
     <w:p/>
@@ -1503,7 +1246,6 @@
               </w:rPr>
               <w:t xml:space="preserve"> </w:t>
             </w:r>
-            <w:proofErr w:type="gramStart"/>
             <w:r>
               <w:rPr>
                 <w:rFonts w:ascii="Consolas" w:hAnsi="Consolas" w:cs="Consolas"/>
@@ -1520,17 +1262,7 @@
                 <w:sz w:val="21"/>
                 <w:szCs w:val="21"/>
               </w:rPr>
-              <w:t>[</w:t>
-            </w:r>
-            <w:proofErr w:type="gramEnd"/>
-            <w:r>
-              <w:rPr>
-                <w:rFonts w:ascii="Consolas" w:hAnsi="Consolas" w:cs="Consolas"/>
-                <w:color w:val="E85D7F"/>
-                <w:sz w:val="21"/>
-                <w:szCs w:val="21"/>
-              </w:rPr>
-              <w:t>]</w:t>
+              <w:t>[]</w:t>
             </w:r>
             <w:r>
               <w:rPr>
@@ -1685,7 +1417,6 @@
               </w:rPr>
               <w:t xml:space="preserve"> </w:t>
             </w:r>
-            <w:proofErr w:type="gramStart"/>
             <w:r>
               <w:rPr>
                 <w:rFonts w:ascii="Consolas" w:hAnsi="Consolas" w:cs="Consolas"/>
@@ -1702,17 +1433,7 @@
                 <w:sz w:val="21"/>
                 <w:szCs w:val="21"/>
               </w:rPr>
-              <w:t>[</w:t>
-            </w:r>
-            <w:proofErr w:type="gramEnd"/>
-            <w:r>
-              <w:rPr>
-                <w:rFonts w:ascii="Consolas" w:hAnsi="Consolas" w:cs="Consolas"/>
-                <w:color w:val="E85D7F"/>
-                <w:sz w:val="21"/>
-                <w:szCs w:val="21"/>
-              </w:rPr>
-              <w:t>]</w:t>
+              <w:t>[]</w:t>
             </w:r>
             <w:r>
               <w:rPr>
@@ -1780,8 +1501,6 @@
                 <w:szCs w:val="21"/>
               </w:rPr>
             </w:pPr>
-            <w:proofErr w:type="spellStart"/>
-            <w:proofErr w:type="gramStart"/>
             <w:r>
               <w:rPr>
                 <w:rFonts w:ascii="Consolas" w:hAnsi="Consolas" w:cs="Consolas"/>
@@ -1809,8 +1528,6 @@
               </w:rPr>
               <w:t>push</w:t>
             </w:r>
-            <w:proofErr w:type="spellEnd"/>
-            <w:proofErr w:type="gramEnd"/>
             <w:r>
               <w:rPr>
                 <w:rFonts w:ascii="Consolas" w:hAnsi="Consolas" w:cs="Consolas"/>
@@ -2109,19 +1826,8 @@
                 <w:sz w:val="21"/>
                 <w:szCs w:val="21"/>
               </w:rPr>
-              <w:t xml:space="preserve"> </w:t>
-            </w:r>
-            <w:proofErr w:type="spellStart"/>
-            <w:r>
-              <w:rPr>
-                <w:rFonts w:ascii="Consolas" w:hAnsi="Consolas" w:cs="Consolas"/>
-                <w:color w:val="FFFFFF"/>
-                <w:sz w:val="21"/>
-                <w:szCs w:val="21"/>
-              </w:rPr>
-              <w:t>bestNumbers</w:t>
-            </w:r>
-            <w:proofErr w:type="spellEnd"/>
+              <w:t xml:space="preserve"> bestNumbers</w:t>
+            </w:r>
             <w:r>
               <w:rPr>
                 <w:rFonts w:ascii="Consolas" w:hAnsi="Consolas" w:cs="Consolas"/>
@@ -2140,7 +1846,6 @@
               </w:rPr>
               <w:t xml:space="preserve"> </w:t>
             </w:r>
-            <w:proofErr w:type="gramStart"/>
             <w:r>
               <w:rPr>
                 <w:rFonts w:ascii="Consolas" w:hAnsi="Consolas" w:cs="Consolas"/>
@@ -2157,17 +1862,7 @@
                 <w:sz w:val="21"/>
                 <w:szCs w:val="21"/>
               </w:rPr>
-              <w:t>[</w:t>
-            </w:r>
-            <w:proofErr w:type="gramEnd"/>
-            <w:r>
-              <w:rPr>
-                <w:rFonts w:ascii="Consolas" w:hAnsi="Consolas" w:cs="Consolas"/>
-                <w:color w:val="E85D7F"/>
-                <w:sz w:val="21"/>
-                <w:szCs w:val="21"/>
-              </w:rPr>
-              <w:t>]</w:t>
+              <w:t>[]</w:t>
             </w:r>
             <w:r>
               <w:rPr>
@@ -2233,19 +1928,8 @@
                 <w:sz w:val="21"/>
                 <w:szCs w:val="21"/>
               </w:rPr>
-              <w:t xml:space="preserve"> </w:t>
-            </w:r>
-            <w:proofErr w:type="spellStart"/>
-            <w:r>
-              <w:rPr>
-                <w:rFonts w:ascii="Consolas" w:hAnsi="Consolas" w:cs="Consolas"/>
-                <w:color w:val="FFFFFF"/>
-                <w:sz w:val="21"/>
-                <w:szCs w:val="21"/>
-              </w:rPr>
-              <w:t>bestLunches</w:t>
-            </w:r>
-            <w:proofErr w:type="spellEnd"/>
+              <w:t xml:space="preserve"> bestLunches</w:t>
+            </w:r>
             <w:r>
               <w:rPr>
                 <w:rFonts w:ascii="Consolas" w:hAnsi="Consolas" w:cs="Consolas"/>
@@ -2264,7 +1948,6 @@
               </w:rPr>
               <w:t xml:space="preserve"> </w:t>
             </w:r>
-            <w:proofErr w:type="gramStart"/>
             <w:r>
               <w:rPr>
                 <w:rFonts w:ascii="Consolas" w:hAnsi="Consolas" w:cs="Consolas"/>
@@ -2281,17 +1964,7 @@
                 <w:sz w:val="21"/>
                 <w:szCs w:val="21"/>
               </w:rPr>
-              <w:t>[</w:t>
-            </w:r>
-            <w:proofErr w:type="gramEnd"/>
-            <w:r>
-              <w:rPr>
-                <w:rFonts w:ascii="Consolas" w:hAnsi="Consolas" w:cs="Consolas"/>
-                <w:color w:val="E85D7F"/>
-                <w:sz w:val="21"/>
-                <w:szCs w:val="21"/>
-              </w:rPr>
-              <w:t>]</w:t>
+              <w:t>[]</w:t>
             </w:r>
             <w:r>
               <w:rPr>
@@ -2402,19 +2075,8 @@
                 <w:sz w:val="21"/>
                 <w:szCs w:val="21"/>
               </w:rPr>
-              <w:t xml:space="preserve"> </w:t>
-            </w:r>
-            <w:proofErr w:type="spellStart"/>
-            <w:r>
-              <w:rPr>
-                <w:rFonts w:ascii="Consolas" w:hAnsi="Consolas" w:cs="Consolas"/>
-                <w:color w:val="FFFFFF"/>
-                <w:sz w:val="21"/>
-                <w:szCs w:val="21"/>
-              </w:rPr>
-              <w:t>bestBreakfasts</w:t>
-            </w:r>
-            <w:proofErr w:type="spellEnd"/>
+              <w:t xml:space="preserve"> bestBreakfasts</w:t>
+            </w:r>
             <w:r>
               <w:rPr>
                 <w:rFonts w:ascii="Consolas" w:hAnsi="Consolas" w:cs="Consolas"/>
@@ -2433,7 +2095,6 @@
               </w:rPr>
               <w:t xml:space="preserve"> </w:t>
             </w:r>
-            <w:proofErr w:type="gramStart"/>
             <w:r>
               <w:rPr>
                 <w:rFonts w:ascii="Consolas" w:hAnsi="Consolas" w:cs="Consolas"/>
@@ -2450,54 +2111,44 @@
                 <w:sz w:val="21"/>
                 <w:szCs w:val="21"/>
               </w:rPr>
+              <w:t>[]</w:t>
+            </w:r>
+            <w:r>
+              <w:rPr>
+                <w:rFonts w:ascii="Consolas" w:hAnsi="Consolas" w:cs="Consolas"/>
+                <w:color w:val="FFFFFF"/>
+                <w:sz w:val="21"/>
+                <w:szCs w:val="21"/>
+              </w:rPr>
+              <w:t xml:space="preserve"> </w:t>
+            </w:r>
+            <w:r>
+              <w:rPr>
+                <w:rFonts w:ascii="Consolas" w:hAnsi="Consolas" w:cs="Consolas"/>
+                <w:color w:val="E85D7F"/>
+                <w:sz w:val="21"/>
+                <w:szCs w:val="21"/>
+              </w:rPr>
+              <w:t>=</w:t>
+            </w:r>
+            <w:r>
+              <w:rPr>
+                <w:rFonts w:ascii="Consolas" w:hAnsi="Consolas" w:cs="Consolas"/>
+                <w:color w:val="FFFFFF"/>
+                <w:sz w:val="21"/>
+                <w:szCs w:val="21"/>
+              </w:rPr>
+              <w:t xml:space="preserve"> </w:t>
+            </w:r>
+            <w:r>
+              <w:rPr>
+                <w:rFonts w:ascii="Consolas" w:hAnsi="Consolas" w:cs="Consolas"/>
+                <w:color w:val="E85D7F"/>
+                <w:sz w:val="21"/>
+                <w:szCs w:val="21"/>
+              </w:rPr>
               <w:t>[</w:t>
             </w:r>
-            <w:proofErr w:type="gramEnd"/>
-            <w:r>
-              <w:rPr>
-                <w:rFonts w:ascii="Consolas" w:hAnsi="Consolas" w:cs="Consolas"/>
-                <w:color w:val="E85D7F"/>
-                <w:sz w:val="21"/>
-                <w:szCs w:val="21"/>
-              </w:rPr>
-              <w:t>]</w:t>
-            </w:r>
-            <w:r>
-              <w:rPr>
-                <w:rFonts w:ascii="Consolas" w:hAnsi="Consolas" w:cs="Consolas"/>
-                <w:color w:val="FFFFFF"/>
-                <w:sz w:val="21"/>
-                <w:szCs w:val="21"/>
-              </w:rPr>
-              <w:t xml:space="preserve"> </w:t>
-            </w:r>
-            <w:r>
-              <w:rPr>
-                <w:rFonts w:ascii="Consolas" w:hAnsi="Consolas" w:cs="Consolas"/>
-                <w:color w:val="E85D7F"/>
-                <w:sz w:val="21"/>
-                <w:szCs w:val="21"/>
-              </w:rPr>
-              <w:t>=</w:t>
-            </w:r>
-            <w:r>
-              <w:rPr>
-                <w:rFonts w:ascii="Consolas" w:hAnsi="Consolas" w:cs="Consolas"/>
-                <w:color w:val="FFFFFF"/>
-                <w:sz w:val="21"/>
-                <w:szCs w:val="21"/>
-              </w:rPr>
-              <w:t xml:space="preserve"> </w:t>
-            </w:r>
-            <w:r>
-              <w:rPr>
-                <w:rFonts w:ascii="Consolas" w:hAnsi="Consolas" w:cs="Consolas"/>
-                <w:color w:val="E85D7F"/>
-                <w:sz w:val="21"/>
-                <w:szCs w:val="21"/>
-              </w:rPr>
-              <w:t>[</w:t>
-            </w:r>
             <w:r>
               <w:rPr>
                 <w:rFonts w:ascii="Consolas" w:hAnsi="Consolas" w:cs="Consolas"/>
@@ -2559,67 +2210,7 @@
                 <w:sz w:val="21"/>
                 <w:szCs w:val="21"/>
               </w:rPr>
-              <w:t>'</w:t>
-            </w:r>
-            <w:proofErr w:type="spellStart"/>
-            <w:r>
-              <w:rPr>
-                <w:rFonts w:ascii="Consolas" w:hAnsi="Consolas" w:cs="Consolas"/>
-                <w:color w:val="FFE083"/>
-                <w:sz w:val="21"/>
-                <w:szCs w:val="21"/>
-              </w:rPr>
-              <w:t>tamago</w:t>
-            </w:r>
-            <w:proofErr w:type="spellEnd"/>
-            <w:r>
-              <w:rPr>
-                <w:rFonts w:ascii="Consolas" w:hAnsi="Consolas" w:cs="Consolas"/>
-                <w:color w:val="FFE083"/>
-                <w:sz w:val="21"/>
-                <w:szCs w:val="21"/>
-              </w:rPr>
-              <w:t xml:space="preserve"> </w:t>
-            </w:r>
-            <w:proofErr w:type="spellStart"/>
-            <w:r>
-              <w:rPr>
-                <w:rFonts w:ascii="Consolas" w:hAnsi="Consolas" w:cs="Consolas"/>
-                <w:color w:val="FFE083"/>
-                <w:sz w:val="21"/>
-                <w:szCs w:val="21"/>
-              </w:rPr>
-              <w:t>kake</w:t>
-            </w:r>
-            <w:proofErr w:type="spellEnd"/>
-            <w:r>
-              <w:rPr>
-                <w:rFonts w:ascii="Consolas" w:hAnsi="Consolas" w:cs="Consolas"/>
-                <w:color w:val="FFE083"/>
-                <w:sz w:val="21"/>
-                <w:szCs w:val="21"/>
-              </w:rPr>
-              <w:t xml:space="preserve"> </w:t>
-            </w:r>
-            <w:proofErr w:type="spellStart"/>
-            <w:r>
-              <w:rPr>
-                <w:rFonts w:ascii="Consolas" w:hAnsi="Consolas" w:cs="Consolas"/>
-                <w:color w:val="FFE083"/>
-                <w:sz w:val="21"/>
-                <w:szCs w:val="21"/>
-              </w:rPr>
-              <w:t>gohan</w:t>
-            </w:r>
-            <w:proofErr w:type="spellEnd"/>
-            <w:r>
-              <w:rPr>
-                <w:rFonts w:ascii="Consolas" w:hAnsi="Consolas" w:cs="Consolas"/>
-                <w:color w:val="FFE083"/>
-                <w:sz w:val="21"/>
-                <w:szCs w:val="21"/>
-              </w:rPr>
-              <w:t>'</w:t>
+              <w:t>'tamago kake gohan'</w:t>
             </w:r>
             <w:r>
               <w:rPr>
@@ -2685,19 +2276,8 @@
                 <w:sz w:val="21"/>
                 <w:szCs w:val="21"/>
               </w:rPr>
-              <w:t xml:space="preserve"> </w:t>
-            </w:r>
-            <w:proofErr w:type="spellStart"/>
-            <w:r>
-              <w:rPr>
-                <w:rFonts w:ascii="Consolas" w:hAnsi="Consolas" w:cs="Consolas"/>
-                <w:color w:val="FFFFFF"/>
-                <w:sz w:val="21"/>
-                <w:szCs w:val="21"/>
-              </w:rPr>
-              <w:t>bestBooleans</w:t>
-            </w:r>
-            <w:proofErr w:type="spellEnd"/>
+              <w:t xml:space="preserve"> bestBooleans</w:t>
+            </w:r>
             <w:r>
               <w:rPr>
                 <w:rFonts w:ascii="Consolas" w:hAnsi="Consolas" w:cs="Consolas"/>
@@ -2716,8 +2296,6 @@
               </w:rPr>
               <w:t xml:space="preserve"> </w:t>
             </w:r>
-            <w:proofErr w:type="spellStart"/>
-            <w:proofErr w:type="gramStart"/>
             <w:r>
               <w:rPr>
                 <w:rFonts w:ascii="Consolas" w:hAnsi="Consolas" w:cs="Consolas"/>
@@ -2727,25 +2305,14 @@
               </w:rPr>
               <w:t>boolean</w:t>
             </w:r>
-            <w:proofErr w:type="spellEnd"/>
-            <w:r>
-              <w:rPr>
-                <w:rFonts w:ascii="Consolas" w:hAnsi="Consolas" w:cs="Consolas"/>
-                <w:color w:val="E85D7F"/>
-                <w:sz w:val="21"/>
-                <w:szCs w:val="21"/>
-              </w:rPr>
-              <w:t>[</w:t>
-            </w:r>
-            <w:proofErr w:type="gramEnd"/>
-            <w:r>
-              <w:rPr>
-                <w:rFonts w:ascii="Consolas" w:hAnsi="Consolas" w:cs="Consolas"/>
-                <w:color w:val="E85D7F"/>
-                <w:sz w:val="21"/>
-                <w:szCs w:val="21"/>
-              </w:rPr>
-              <w:t>]</w:t>
+            <w:r>
+              <w:rPr>
+                <w:rFonts w:ascii="Consolas" w:hAnsi="Consolas" w:cs="Consolas"/>
+                <w:color w:val="E85D7F"/>
+                <w:sz w:val="21"/>
+                <w:szCs w:val="21"/>
+              </w:rPr>
+              <w:t>[]</w:t>
             </w:r>
             <w:r>
               <w:rPr>
@@ -2890,23 +2457,7 @@
           <w:rFonts w:ascii="AppleSystemUIFont" w:hAnsi="AppleSystemUIFont" w:cs="AppleSystemUIFont"/>
           <w:lang w:val="en-US"/>
         </w:rPr>
-        <w:t xml:space="preserve">Done using </w:t>
-      </w:r>
-      <w:proofErr w:type="gramStart"/>
-      <w:r>
-        <w:rPr>
-          <w:rFonts w:ascii="AppleSystemUIFont" w:hAnsi="AppleSystemUIFont" w:cs="AppleSystemUIFont"/>
-          <w:lang w:val="en-US"/>
-        </w:rPr>
-        <w:t>[][</w:t>
-      </w:r>
-      <w:proofErr w:type="gramEnd"/>
-      <w:r>
-        <w:rPr>
-          <w:rFonts w:ascii="AppleSystemUIFont" w:hAnsi="AppleSystemUIFont" w:cs="AppleSystemUIFont"/>
-          <w:lang w:val="en-US"/>
-        </w:rPr>
-        <w:t>]</w:t>
+        <w:t>Done using [][]</w:t>
       </w:r>
     </w:p>
     <w:tbl>
@@ -2950,19 +2501,8 @@
                 <w:sz w:val="21"/>
                 <w:szCs w:val="21"/>
               </w:rPr>
-              <w:t xml:space="preserve"> </w:t>
-            </w:r>
-            <w:proofErr w:type="spellStart"/>
-            <w:r>
-              <w:rPr>
-                <w:rFonts w:ascii="Consolas" w:hAnsi="Consolas" w:cs="Consolas"/>
-                <w:color w:val="FFFFFF"/>
-                <w:sz w:val="21"/>
-                <w:szCs w:val="21"/>
-              </w:rPr>
-              <w:t>arr</w:t>
-            </w:r>
-            <w:proofErr w:type="spellEnd"/>
+              <w:t xml:space="preserve"> arr</w:t>
+            </w:r>
             <w:r>
               <w:rPr>
                 <w:rFonts w:ascii="Consolas" w:hAnsi="Consolas" w:cs="Consolas"/>
@@ -2981,7 +2521,6 @@
               </w:rPr>
               <w:t xml:space="preserve"> </w:t>
             </w:r>
-            <w:proofErr w:type="gramStart"/>
             <w:r>
               <w:rPr>
                 <w:rFonts w:ascii="Consolas" w:hAnsi="Consolas" w:cs="Consolas"/>
@@ -2998,17 +2537,7 @@
                 <w:sz w:val="21"/>
                 <w:szCs w:val="21"/>
               </w:rPr>
-              <w:t>[</w:t>
-            </w:r>
-            <w:proofErr w:type="gramEnd"/>
-            <w:r>
-              <w:rPr>
-                <w:rFonts w:ascii="Consolas" w:hAnsi="Consolas" w:cs="Consolas"/>
-                <w:color w:val="E85D7F"/>
-                <w:sz w:val="21"/>
-                <w:szCs w:val="21"/>
-              </w:rPr>
-              <w:t>][]</w:t>
+              <w:t>[][]</w:t>
             </w:r>
             <w:r>
               <w:rPr>
@@ -3247,19 +2776,8 @@
                 <w:sz w:val="21"/>
                 <w:szCs w:val="21"/>
               </w:rPr>
-              <w:t xml:space="preserve"> </w:t>
-            </w:r>
-            <w:proofErr w:type="spellStart"/>
-            <w:r>
-              <w:rPr>
-                <w:rFonts w:ascii="Consolas" w:hAnsi="Consolas" w:cs="Consolas"/>
-                <w:color w:val="FFFFFF"/>
-                <w:sz w:val="21"/>
-                <w:szCs w:val="21"/>
-              </w:rPr>
-              <w:t>bestNumbers</w:t>
-            </w:r>
-            <w:proofErr w:type="spellEnd"/>
+              <w:t xml:space="preserve"> bestNumbers</w:t>
+            </w:r>
             <w:r>
               <w:rPr>
                 <w:rFonts w:ascii="Consolas" w:hAnsi="Consolas" w:cs="Consolas"/>
@@ -3278,7 +2796,6 @@
               </w:rPr>
               <w:t xml:space="preserve"> </w:t>
             </w:r>
-            <w:proofErr w:type="gramStart"/>
             <w:r>
               <w:rPr>
                 <w:rFonts w:ascii="Consolas" w:hAnsi="Consolas" w:cs="Consolas"/>
@@ -3295,17 +2812,7 @@
                 <w:sz w:val="21"/>
                 <w:szCs w:val="21"/>
               </w:rPr>
-              <w:t>[</w:t>
-            </w:r>
-            <w:proofErr w:type="gramEnd"/>
-            <w:r>
-              <w:rPr>
-                <w:rFonts w:ascii="Consolas" w:hAnsi="Consolas" w:cs="Consolas"/>
-                <w:color w:val="E85D7F"/>
-                <w:sz w:val="21"/>
-                <w:szCs w:val="21"/>
-              </w:rPr>
-              <w:t>]</w:t>
+              <w:t>[]</w:t>
             </w:r>
             <w:r>
               <w:rPr>
@@ -3371,19 +2878,8 @@
                 <w:sz w:val="21"/>
                 <w:szCs w:val="21"/>
               </w:rPr>
-              <w:t xml:space="preserve"> </w:t>
-            </w:r>
-            <w:proofErr w:type="spellStart"/>
-            <w:r>
-              <w:rPr>
-                <w:rFonts w:ascii="Consolas" w:hAnsi="Consolas" w:cs="Consolas"/>
-                <w:color w:val="FFFFFF"/>
-                <w:sz w:val="21"/>
-                <w:szCs w:val="21"/>
-              </w:rPr>
-              <w:t>bestLunches</w:t>
-            </w:r>
-            <w:proofErr w:type="spellEnd"/>
+              <w:t xml:space="preserve"> bestLunches</w:t>
+            </w:r>
             <w:r>
               <w:rPr>
                 <w:rFonts w:ascii="Consolas" w:hAnsi="Consolas" w:cs="Consolas"/>
@@ -3402,7 +2898,6 @@
               </w:rPr>
               <w:t xml:space="preserve"> </w:t>
             </w:r>
-            <w:proofErr w:type="gramStart"/>
             <w:r>
               <w:rPr>
                 <w:rFonts w:ascii="Consolas" w:hAnsi="Consolas" w:cs="Consolas"/>
@@ -3419,17 +2914,7 @@
                 <w:sz w:val="21"/>
                 <w:szCs w:val="21"/>
               </w:rPr>
-              <w:t>[</w:t>
-            </w:r>
-            <w:proofErr w:type="gramEnd"/>
-            <w:r>
-              <w:rPr>
-                <w:rFonts w:ascii="Consolas" w:hAnsi="Consolas" w:cs="Consolas"/>
-                <w:color w:val="E85D7F"/>
-                <w:sz w:val="21"/>
-                <w:szCs w:val="21"/>
-              </w:rPr>
-              <w:t>]</w:t>
+              <w:t>[]</w:t>
             </w:r>
             <w:r>
               <w:rPr>
@@ -3540,19 +3025,8 @@
                 <w:sz w:val="21"/>
                 <w:szCs w:val="21"/>
               </w:rPr>
-              <w:t xml:space="preserve"> </w:t>
-            </w:r>
-            <w:proofErr w:type="spellStart"/>
-            <w:r>
-              <w:rPr>
-                <w:rFonts w:ascii="Consolas" w:hAnsi="Consolas" w:cs="Consolas"/>
-                <w:color w:val="FFFFFF"/>
-                <w:sz w:val="21"/>
-                <w:szCs w:val="21"/>
-              </w:rPr>
-              <w:t>bestBreakfasts</w:t>
-            </w:r>
-            <w:proofErr w:type="spellEnd"/>
+              <w:t xml:space="preserve"> bestBreakfasts</w:t>
+            </w:r>
             <w:r>
               <w:rPr>
                 <w:rFonts w:ascii="Consolas" w:hAnsi="Consolas" w:cs="Consolas"/>
@@ -3571,7 +3045,6 @@
               </w:rPr>
               <w:t xml:space="preserve"> </w:t>
             </w:r>
-            <w:proofErr w:type="gramStart"/>
             <w:r>
               <w:rPr>
                 <w:rFonts w:ascii="Consolas" w:hAnsi="Consolas" w:cs="Consolas"/>
@@ -3588,36 +3061,26 @@
                 <w:sz w:val="21"/>
                 <w:szCs w:val="21"/>
               </w:rPr>
+              <w:t>[]=</w:t>
+            </w:r>
+            <w:r>
+              <w:rPr>
+                <w:rFonts w:ascii="Consolas" w:hAnsi="Consolas" w:cs="Consolas"/>
+                <w:color w:val="FFFFFF"/>
+                <w:sz w:val="21"/>
+                <w:szCs w:val="21"/>
+              </w:rPr>
+              <w:t xml:space="preserve"> </w:t>
+            </w:r>
+            <w:r>
+              <w:rPr>
+                <w:rFonts w:ascii="Consolas" w:hAnsi="Consolas" w:cs="Consolas"/>
+                <w:color w:val="E85D7F"/>
+                <w:sz w:val="21"/>
+                <w:szCs w:val="21"/>
+              </w:rPr>
               <w:t>[</w:t>
             </w:r>
-            <w:proofErr w:type="gramEnd"/>
-            <w:r>
-              <w:rPr>
-                <w:rFonts w:ascii="Consolas" w:hAnsi="Consolas" w:cs="Consolas"/>
-                <w:color w:val="E85D7F"/>
-                <w:sz w:val="21"/>
-                <w:szCs w:val="21"/>
-              </w:rPr>
-              <w:t>]=</w:t>
-            </w:r>
-            <w:r>
-              <w:rPr>
-                <w:rFonts w:ascii="Consolas" w:hAnsi="Consolas" w:cs="Consolas"/>
-                <w:color w:val="FFFFFF"/>
-                <w:sz w:val="21"/>
-                <w:szCs w:val="21"/>
-              </w:rPr>
-              <w:t xml:space="preserve"> </w:t>
-            </w:r>
-            <w:r>
-              <w:rPr>
-                <w:rFonts w:ascii="Consolas" w:hAnsi="Consolas" w:cs="Consolas"/>
-                <w:color w:val="E85D7F"/>
-                <w:sz w:val="21"/>
-                <w:szCs w:val="21"/>
-              </w:rPr>
-              <w:t>[</w:t>
-            </w:r>
             <w:r>
               <w:rPr>
                 <w:rFonts w:ascii="Consolas" w:hAnsi="Consolas" w:cs="Consolas"/>
@@ -3679,67 +3142,7 @@
                 <w:sz w:val="21"/>
                 <w:szCs w:val="21"/>
               </w:rPr>
-              <w:t>'</w:t>
-            </w:r>
-            <w:proofErr w:type="spellStart"/>
-            <w:r>
-              <w:rPr>
-                <w:rFonts w:ascii="Consolas" w:hAnsi="Consolas" w:cs="Consolas"/>
-                <w:color w:val="FFE083"/>
-                <w:sz w:val="21"/>
-                <w:szCs w:val="21"/>
-              </w:rPr>
-              <w:t>tamago</w:t>
-            </w:r>
-            <w:proofErr w:type="spellEnd"/>
-            <w:r>
-              <w:rPr>
-                <w:rFonts w:ascii="Consolas" w:hAnsi="Consolas" w:cs="Consolas"/>
-                <w:color w:val="FFE083"/>
-                <w:sz w:val="21"/>
-                <w:szCs w:val="21"/>
-              </w:rPr>
-              <w:t xml:space="preserve"> </w:t>
-            </w:r>
-            <w:proofErr w:type="spellStart"/>
-            <w:r>
-              <w:rPr>
-                <w:rFonts w:ascii="Consolas" w:hAnsi="Consolas" w:cs="Consolas"/>
-                <w:color w:val="FFE083"/>
-                <w:sz w:val="21"/>
-                <w:szCs w:val="21"/>
-              </w:rPr>
-              <w:t>kake</w:t>
-            </w:r>
-            <w:proofErr w:type="spellEnd"/>
-            <w:r>
-              <w:rPr>
-                <w:rFonts w:ascii="Consolas" w:hAnsi="Consolas" w:cs="Consolas"/>
-                <w:color w:val="FFE083"/>
-                <w:sz w:val="21"/>
-                <w:szCs w:val="21"/>
-              </w:rPr>
-              <w:t xml:space="preserve"> </w:t>
-            </w:r>
-            <w:proofErr w:type="spellStart"/>
-            <w:r>
-              <w:rPr>
-                <w:rFonts w:ascii="Consolas" w:hAnsi="Consolas" w:cs="Consolas"/>
-                <w:color w:val="FFE083"/>
-                <w:sz w:val="21"/>
-                <w:szCs w:val="21"/>
-              </w:rPr>
-              <w:t>gohan</w:t>
-            </w:r>
-            <w:proofErr w:type="spellEnd"/>
-            <w:r>
-              <w:rPr>
-                <w:rFonts w:ascii="Consolas" w:hAnsi="Consolas" w:cs="Consolas"/>
-                <w:color w:val="FFE083"/>
-                <w:sz w:val="21"/>
-                <w:szCs w:val="21"/>
-              </w:rPr>
-              <w:t>'</w:t>
+              <w:t>'tamago kake gohan'</w:t>
             </w:r>
             <w:r>
               <w:rPr>
@@ -3805,19 +3208,8 @@
                 <w:sz w:val="21"/>
                 <w:szCs w:val="21"/>
               </w:rPr>
-              <w:t xml:space="preserve"> </w:t>
-            </w:r>
-            <w:proofErr w:type="spellStart"/>
-            <w:r>
-              <w:rPr>
-                <w:rFonts w:ascii="Consolas" w:hAnsi="Consolas" w:cs="Consolas"/>
-                <w:color w:val="FFFFFF"/>
-                <w:sz w:val="21"/>
-                <w:szCs w:val="21"/>
-              </w:rPr>
-              <w:t>bestBooleans</w:t>
-            </w:r>
-            <w:proofErr w:type="spellEnd"/>
+              <w:t xml:space="preserve"> bestBooleans</w:t>
+            </w:r>
             <w:r>
               <w:rPr>
                 <w:rFonts w:ascii="Consolas" w:hAnsi="Consolas" w:cs="Consolas"/>
@@ -3836,8 +3228,6 @@
               </w:rPr>
               <w:t xml:space="preserve"> </w:t>
             </w:r>
-            <w:proofErr w:type="spellStart"/>
-            <w:proofErr w:type="gramStart"/>
             <w:r>
               <w:rPr>
                 <w:rFonts w:ascii="Consolas" w:hAnsi="Consolas" w:cs="Consolas"/>
@@ -3847,25 +3237,14 @@
               </w:rPr>
               <w:t>boolean</w:t>
             </w:r>
-            <w:proofErr w:type="spellEnd"/>
-            <w:r>
-              <w:rPr>
-                <w:rFonts w:ascii="Consolas" w:hAnsi="Consolas" w:cs="Consolas"/>
-                <w:color w:val="E85D7F"/>
-                <w:sz w:val="21"/>
-                <w:szCs w:val="21"/>
-              </w:rPr>
-              <w:t>[</w:t>
-            </w:r>
-            <w:proofErr w:type="gramEnd"/>
-            <w:r>
-              <w:rPr>
-                <w:rFonts w:ascii="Consolas" w:hAnsi="Consolas" w:cs="Consolas"/>
-                <w:color w:val="E85D7F"/>
-                <w:sz w:val="21"/>
-                <w:szCs w:val="21"/>
-              </w:rPr>
-              <w:t>]</w:t>
+            <w:r>
+              <w:rPr>
+                <w:rFonts w:ascii="Consolas" w:hAnsi="Consolas" w:cs="Consolas"/>
+                <w:color w:val="E85D7F"/>
+                <w:sz w:val="21"/>
+                <w:szCs w:val="21"/>
+              </w:rPr>
+              <w:t>[]</w:t>
             </w:r>
             <w:r>
               <w:rPr>
@@ -4010,19 +3389,8 @@
                 <w:sz w:val="21"/>
                 <w:szCs w:val="21"/>
               </w:rPr>
-              <w:t xml:space="preserve"> </w:t>
-            </w:r>
-            <w:proofErr w:type="spellStart"/>
-            <w:r>
-              <w:rPr>
-                <w:rFonts w:ascii="Consolas" w:hAnsi="Consolas" w:cs="Consolas"/>
-                <w:color w:val="FFFFFF"/>
-                <w:sz w:val="21"/>
-                <w:szCs w:val="21"/>
-              </w:rPr>
-              <w:t>bestMealPlan</w:t>
-            </w:r>
-            <w:proofErr w:type="spellEnd"/>
+              <w:t xml:space="preserve"> bestMealPlan</w:t>
+            </w:r>
             <w:r>
               <w:rPr>
                 <w:rFonts w:ascii="Consolas" w:hAnsi="Consolas" w:cs="Consolas"/>
@@ -4041,7 +3409,6 @@
               </w:rPr>
               <w:t xml:space="preserve"> </w:t>
             </w:r>
-            <w:proofErr w:type="gramStart"/>
             <w:r>
               <w:rPr>
                 <w:rFonts w:ascii="Consolas" w:hAnsi="Consolas" w:cs="Consolas"/>
@@ -4058,55 +3425,44 @@
                 <w:sz w:val="21"/>
                 <w:szCs w:val="21"/>
               </w:rPr>
+              <w:t>[][]</w:t>
+            </w:r>
+            <w:r>
+              <w:rPr>
+                <w:rFonts w:ascii="Consolas" w:hAnsi="Consolas" w:cs="Consolas"/>
+                <w:color w:val="FFFFFF"/>
+                <w:sz w:val="21"/>
+                <w:szCs w:val="21"/>
+              </w:rPr>
+              <w:t xml:space="preserve"> </w:t>
+            </w:r>
+            <w:r>
+              <w:rPr>
+                <w:rFonts w:ascii="Consolas" w:hAnsi="Consolas" w:cs="Consolas"/>
+                <w:color w:val="E85D7F"/>
+                <w:sz w:val="21"/>
+                <w:szCs w:val="21"/>
+              </w:rPr>
+              <w:t>=</w:t>
+            </w:r>
+            <w:r>
+              <w:rPr>
+                <w:rFonts w:ascii="Consolas" w:hAnsi="Consolas" w:cs="Consolas"/>
+                <w:color w:val="FFFFFF"/>
+                <w:sz w:val="21"/>
+                <w:szCs w:val="21"/>
+              </w:rPr>
+              <w:t xml:space="preserve"> </w:t>
+            </w:r>
+            <w:r>
+              <w:rPr>
+                <w:rFonts w:ascii="Consolas" w:hAnsi="Consolas" w:cs="Consolas"/>
+                <w:color w:val="E85D7F"/>
+                <w:sz w:val="21"/>
+                <w:szCs w:val="21"/>
+              </w:rPr>
               <w:t>[</w:t>
             </w:r>
-            <w:proofErr w:type="gramEnd"/>
-            <w:r>
-              <w:rPr>
-                <w:rFonts w:ascii="Consolas" w:hAnsi="Consolas" w:cs="Consolas"/>
-                <w:color w:val="E85D7F"/>
-                <w:sz w:val="21"/>
-                <w:szCs w:val="21"/>
-              </w:rPr>
-              <w:t>][]</w:t>
-            </w:r>
-            <w:r>
-              <w:rPr>
-                <w:rFonts w:ascii="Consolas" w:hAnsi="Consolas" w:cs="Consolas"/>
-                <w:color w:val="FFFFFF"/>
-                <w:sz w:val="21"/>
-                <w:szCs w:val="21"/>
-              </w:rPr>
-              <w:t xml:space="preserve"> </w:t>
-            </w:r>
-            <w:r>
-              <w:rPr>
-                <w:rFonts w:ascii="Consolas" w:hAnsi="Consolas" w:cs="Consolas"/>
-                <w:color w:val="E85D7F"/>
-                <w:sz w:val="21"/>
-                <w:szCs w:val="21"/>
-              </w:rPr>
-              <w:t>=</w:t>
-            </w:r>
-            <w:r>
-              <w:rPr>
-                <w:rFonts w:ascii="Consolas" w:hAnsi="Consolas" w:cs="Consolas"/>
-                <w:color w:val="FFFFFF"/>
-                <w:sz w:val="21"/>
-                <w:szCs w:val="21"/>
-              </w:rPr>
-              <w:t xml:space="preserve"> </w:t>
-            </w:r>
-            <w:r>
-              <w:rPr>
-                <w:rFonts w:ascii="Consolas" w:hAnsi="Consolas" w:cs="Consolas"/>
-                <w:color w:val="E85D7F"/>
-                <w:sz w:val="21"/>
-                <w:szCs w:val="21"/>
-              </w:rPr>
-              <w:t>[</w:t>
-            </w:r>
-            <w:proofErr w:type="spellStart"/>
             <w:r>
               <w:rPr>
                 <w:rFonts w:ascii="Consolas" w:hAnsi="Consolas" w:cs="Consolas"/>
@@ -4116,7 +3472,6 @@
               </w:rPr>
               <w:t>bestLunches</w:t>
             </w:r>
-            <w:proofErr w:type="spellEnd"/>
             <w:r>
               <w:rPr>
                 <w:rFonts w:ascii="Consolas" w:hAnsi="Consolas" w:cs="Consolas"/>
@@ -4133,19 +3488,8 @@
                 <w:sz w:val="21"/>
                 <w:szCs w:val="21"/>
               </w:rPr>
-              <w:t xml:space="preserve"> </w:t>
-            </w:r>
-            <w:proofErr w:type="spellStart"/>
-            <w:r>
-              <w:rPr>
-                <w:rFonts w:ascii="Consolas" w:hAnsi="Consolas" w:cs="Consolas"/>
-                <w:color w:val="FFFFFF"/>
-                <w:sz w:val="21"/>
-                <w:szCs w:val="21"/>
-              </w:rPr>
-              <w:t>bestBreakfasts</w:t>
-            </w:r>
-            <w:proofErr w:type="spellEnd"/>
+              <w:t xml:space="preserve"> bestBreakfasts</w:t>
+            </w:r>
             <w:r>
               <w:rPr>
                 <w:rFonts w:ascii="Consolas" w:hAnsi="Consolas" w:cs="Consolas"/>
@@ -4246,19 +3590,8 @@
                 <w:sz w:val="21"/>
                 <w:szCs w:val="21"/>
               </w:rPr>
-              <w:t xml:space="preserve"> </w:t>
-            </w:r>
-            <w:proofErr w:type="spellStart"/>
-            <w:r>
-              <w:rPr>
-                <w:rFonts w:ascii="Consolas" w:hAnsi="Consolas" w:cs="Consolas"/>
-                <w:color w:val="FFFFFF"/>
-                <w:sz w:val="21"/>
-                <w:szCs w:val="21"/>
-              </w:rPr>
-              <w:t>bestBooleansTwice</w:t>
-            </w:r>
-            <w:proofErr w:type="spellEnd"/>
+              <w:t xml:space="preserve"> bestBooleansTwice</w:t>
+            </w:r>
             <w:r>
               <w:rPr>
                 <w:rFonts w:ascii="Consolas" w:hAnsi="Consolas" w:cs="Consolas"/>
@@ -4277,8 +3610,6 @@
               </w:rPr>
               <w:t xml:space="preserve"> </w:t>
             </w:r>
-            <w:proofErr w:type="spellStart"/>
-            <w:proofErr w:type="gramStart"/>
             <w:r>
               <w:rPr>
                 <w:rFonts w:ascii="Consolas" w:hAnsi="Consolas" w:cs="Consolas"/>
@@ -4288,7 +3619,42 @@
               </w:rPr>
               <w:t>boolean</w:t>
             </w:r>
-            <w:proofErr w:type="spellEnd"/>
+            <w:r>
+              <w:rPr>
+                <w:rFonts w:ascii="Consolas" w:hAnsi="Consolas" w:cs="Consolas"/>
+                <w:color w:val="E85D7F"/>
+                <w:sz w:val="21"/>
+                <w:szCs w:val="21"/>
+              </w:rPr>
+              <w:t>[][]</w:t>
+            </w:r>
+            <w:r>
+              <w:rPr>
+                <w:rFonts w:ascii="Consolas" w:hAnsi="Consolas" w:cs="Consolas"/>
+                <w:color w:val="FFFFFF"/>
+                <w:sz w:val="21"/>
+                <w:szCs w:val="21"/>
+              </w:rPr>
+              <w:t xml:space="preserve"> </w:t>
+            </w:r>
+            <w:r>
+              <w:rPr>
+                <w:rFonts w:ascii="Consolas" w:hAnsi="Consolas" w:cs="Consolas"/>
+                <w:color w:val="E85D7F"/>
+                <w:sz w:val="21"/>
+                <w:szCs w:val="21"/>
+              </w:rPr>
+              <w:t>=</w:t>
+            </w:r>
+            <w:r>
+              <w:rPr>
+                <w:rFonts w:ascii="Consolas" w:hAnsi="Consolas" w:cs="Consolas"/>
+                <w:color w:val="FFFFFF"/>
+                <w:sz w:val="21"/>
+                <w:szCs w:val="21"/>
+              </w:rPr>
+              <w:t xml:space="preserve"> </w:t>
+            </w:r>
             <w:r>
               <w:rPr>
                 <w:rFonts w:ascii="Consolas" w:hAnsi="Consolas" w:cs="Consolas"/>
@@ -4298,53 +3664,6 @@
               </w:rPr>
               <w:t>[</w:t>
             </w:r>
-            <w:proofErr w:type="gramEnd"/>
-            <w:r>
-              <w:rPr>
-                <w:rFonts w:ascii="Consolas" w:hAnsi="Consolas" w:cs="Consolas"/>
-                <w:color w:val="E85D7F"/>
-                <w:sz w:val="21"/>
-                <w:szCs w:val="21"/>
-              </w:rPr>
-              <w:t>][]</w:t>
-            </w:r>
-            <w:r>
-              <w:rPr>
-                <w:rFonts w:ascii="Consolas" w:hAnsi="Consolas" w:cs="Consolas"/>
-                <w:color w:val="FFFFFF"/>
-                <w:sz w:val="21"/>
-                <w:szCs w:val="21"/>
-              </w:rPr>
-              <w:t xml:space="preserve"> </w:t>
-            </w:r>
-            <w:r>
-              <w:rPr>
-                <w:rFonts w:ascii="Consolas" w:hAnsi="Consolas" w:cs="Consolas"/>
-                <w:color w:val="E85D7F"/>
-                <w:sz w:val="21"/>
-                <w:szCs w:val="21"/>
-              </w:rPr>
-              <w:t>=</w:t>
-            </w:r>
-            <w:r>
-              <w:rPr>
-                <w:rFonts w:ascii="Consolas" w:hAnsi="Consolas" w:cs="Consolas"/>
-                <w:color w:val="FFFFFF"/>
-                <w:sz w:val="21"/>
-                <w:szCs w:val="21"/>
-              </w:rPr>
-              <w:t xml:space="preserve"> </w:t>
-            </w:r>
-            <w:r>
-              <w:rPr>
-                <w:rFonts w:ascii="Consolas" w:hAnsi="Consolas" w:cs="Consolas"/>
-                <w:color w:val="E85D7F"/>
-                <w:sz w:val="21"/>
-                <w:szCs w:val="21"/>
-              </w:rPr>
-              <w:t>[</w:t>
-            </w:r>
-            <w:proofErr w:type="spellStart"/>
             <w:r>
               <w:rPr>
                 <w:rFonts w:ascii="Consolas" w:hAnsi="Consolas" w:cs="Consolas"/>
@@ -4354,7 +3673,6 @@
               </w:rPr>
               <w:t>bestBooleans</w:t>
             </w:r>
-            <w:proofErr w:type="spellEnd"/>
             <w:r>
               <w:rPr>
                 <w:rFonts w:ascii="Consolas" w:hAnsi="Consolas" w:cs="Consolas"/>
@@ -4371,19 +3689,8 @@
                 <w:sz w:val="21"/>
                 <w:szCs w:val="21"/>
               </w:rPr>
-              <w:t xml:space="preserve"> </w:t>
-            </w:r>
-            <w:proofErr w:type="spellStart"/>
-            <w:r>
-              <w:rPr>
-                <w:rFonts w:ascii="Consolas" w:hAnsi="Consolas" w:cs="Consolas"/>
-                <w:color w:val="FFFFFF"/>
-                <w:sz w:val="21"/>
-                <w:szCs w:val="21"/>
-              </w:rPr>
-              <w:t>bestBooleans</w:t>
-            </w:r>
-            <w:proofErr w:type="spellEnd"/>
+              <w:t xml:space="preserve"> bestBooleans</w:t>
+            </w:r>
             <w:r>
               <w:rPr>
                 <w:rFonts w:ascii="Consolas" w:hAnsi="Consolas" w:cs="Consolas"/>
@@ -4421,19 +3728,8 @@
                 <w:sz w:val="21"/>
                 <w:szCs w:val="21"/>
               </w:rPr>
-              <w:t xml:space="preserve"> </w:t>
-            </w:r>
-            <w:proofErr w:type="spellStart"/>
-            <w:r>
-              <w:rPr>
-                <w:rFonts w:ascii="Consolas" w:hAnsi="Consolas" w:cs="Consolas"/>
-                <w:color w:val="FFFFFF"/>
-                <w:sz w:val="21"/>
-                <w:szCs w:val="21"/>
-              </w:rPr>
-              <w:t>numbersMulti</w:t>
-            </w:r>
-            <w:proofErr w:type="spellEnd"/>
+              <w:t xml:space="preserve"> numbersMulti</w:t>
+            </w:r>
             <w:r>
               <w:rPr>
                 <w:rFonts w:ascii="Consolas" w:hAnsi="Consolas" w:cs="Consolas"/>
@@ -4452,7 +3748,6 @@
               </w:rPr>
               <w:t xml:space="preserve"> </w:t>
             </w:r>
-            <w:proofErr w:type="gramStart"/>
             <w:r>
               <w:rPr>
                 <w:rFonts w:ascii="Consolas" w:hAnsi="Consolas" w:cs="Consolas"/>
@@ -4469,54 +3764,44 @@
                 <w:sz w:val="21"/>
                 <w:szCs w:val="21"/>
               </w:rPr>
+              <w:t>[][][]</w:t>
+            </w:r>
+            <w:r>
+              <w:rPr>
+                <w:rFonts w:ascii="Consolas" w:hAnsi="Consolas" w:cs="Consolas"/>
+                <w:color w:val="FFFFFF"/>
+                <w:sz w:val="21"/>
+                <w:szCs w:val="21"/>
+              </w:rPr>
+              <w:t xml:space="preserve"> </w:t>
+            </w:r>
+            <w:r>
+              <w:rPr>
+                <w:rFonts w:ascii="Consolas" w:hAnsi="Consolas" w:cs="Consolas"/>
+                <w:color w:val="E85D7F"/>
+                <w:sz w:val="21"/>
+                <w:szCs w:val="21"/>
+              </w:rPr>
+              <w:t>=</w:t>
+            </w:r>
+            <w:r>
+              <w:rPr>
+                <w:rFonts w:ascii="Consolas" w:hAnsi="Consolas" w:cs="Consolas"/>
+                <w:color w:val="FFFFFF"/>
+                <w:sz w:val="21"/>
+                <w:szCs w:val="21"/>
+              </w:rPr>
+              <w:t xml:space="preserve"> </w:t>
+            </w:r>
+            <w:r>
+              <w:rPr>
+                <w:rFonts w:ascii="Consolas" w:hAnsi="Consolas" w:cs="Consolas"/>
+                <w:color w:val="E85D7F"/>
+                <w:sz w:val="21"/>
+                <w:szCs w:val="21"/>
+              </w:rPr>
               <w:t>[</w:t>
             </w:r>
-            <w:proofErr w:type="gramEnd"/>
-            <w:r>
-              <w:rPr>
-                <w:rFonts w:ascii="Consolas" w:hAnsi="Consolas" w:cs="Consolas"/>
-                <w:color w:val="E85D7F"/>
-                <w:sz w:val="21"/>
-                <w:szCs w:val="21"/>
-              </w:rPr>
-              <w:t>][][]</w:t>
-            </w:r>
-            <w:r>
-              <w:rPr>
-                <w:rFonts w:ascii="Consolas" w:hAnsi="Consolas" w:cs="Consolas"/>
-                <w:color w:val="FFFFFF"/>
-                <w:sz w:val="21"/>
-                <w:szCs w:val="21"/>
-              </w:rPr>
-              <w:t xml:space="preserve"> </w:t>
-            </w:r>
-            <w:r>
-              <w:rPr>
-                <w:rFonts w:ascii="Consolas" w:hAnsi="Consolas" w:cs="Consolas"/>
-                <w:color w:val="E85D7F"/>
-                <w:sz w:val="21"/>
-                <w:szCs w:val="21"/>
-              </w:rPr>
-              <w:t>=</w:t>
-            </w:r>
-            <w:r>
-              <w:rPr>
-                <w:rFonts w:ascii="Consolas" w:hAnsi="Consolas" w:cs="Consolas"/>
-                <w:color w:val="FFFFFF"/>
-                <w:sz w:val="21"/>
-                <w:szCs w:val="21"/>
-              </w:rPr>
-              <w:t xml:space="preserve"> </w:t>
-            </w:r>
-            <w:r>
-              <w:rPr>
-                <w:rFonts w:ascii="Consolas" w:hAnsi="Consolas" w:cs="Consolas"/>
-                <w:color w:val="E85D7F"/>
-                <w:sz w:val="21"/>
-                <w:szCs w:val="21"/>
-              </w:rPr>
-              <w:t>[</w:t>
-            </w:r>
             <w:r>
               <w:rPr>
                 <w:rFonts w:ascii="Consolas" w:hAnsi="Consolas" w:cs="Consolas"/>
@@ -4553,7 +3838,6 @@
               </w:rPr>
               <w:t>[[7],</w:t>
             </w:r>
-            <w:proofErr w:type="spellStart"/>
             <w:r>
               <w:rPr>
                 <w:rFonts w:ascii="Consolas" w:hAnsi="Consolas" w:cs="Consolas"/>
@@ -4563,7 +3847,6 @@
               </w:rPr>
               <w:t>bestNumbers</w:t>
             </w:r>
-            <w:proofErr w:type="spellEnd"/>
             <w:r>
               <w:rPr>
                 <w:rFonts w:ascii="Consolas" w:hAnsi="Consolas" w:cs="Consolas"/>
@@ -4682,19 +3965,11 @@
           <w:szCs w:val="28"/>
         </w:rPr>
       </w:pPr>
-      <w:proofErr w:type="gramStart"/>
       <w:r>
         <w:rPr>
           <w:color w:val="000000" w:themeColor="text1"/>
         </w:rPr>
-        <w:t>Has .length</w:t>
-      </w:r>
-      <w:proofErr w:type="gramEnd"/>
-      <w:r>
-        <w:rPr>
-          <w:color w:val="000000" w:themeColor="text1"/>
-        </w:rPr>
-        <w:t xml:space="preserve"> properties</w:t>
+        <w:t>Has .length properties</w:t>
       </w:r>
     </w:p>
     <w:p>
@@ -4714,16 +3989,8 @@
         <w:rPr>
           <w:color w:val="000000" w:themeColor="text1"/>
         </w:rPr>
-        <w:t>Can access element using [</w:t>
+        <w:t>Can access element using [index]</w:t>
       </w:r>
-      <w:proofErr w:type="gramStart"/>
-      <w:r>
-        <w:rPr>
-          <w:color w:val="000000" w:themeColor="text1"/>
-        </w:rPr>
-        <w:t>index]</w:t>
-      </w:r>
-      <w:proofErr w:type="gramEnd"/>
     </w:p>
     <w:p>
       <w:pPr>
@@ -4941,7 +4208,6 @@
               </w:rPr>
               <w:t>'bye'</w:t>
             </w:r>
-            <w:proofErr w:type="gramStart"/>
             <w:r>
               <w:rPr>
                 <w:rFonts w:ascii="Consolas" w:hAnsi="Consolas" w:cs="Consolas"/>
@@ -4951,7 +4217,6 @@
               </w:rPr>
               <w:t>];</w:t>
             </w:r>
-            <w:proofErr w:type="gramEnd"/>
           </w:p>
           <w:p>
             <w:pPr>
@@ -4980,19 +4245,8 @@
                 <w:sz w:val="21"/>
                 <w:szCs w:val="21"/>
               </w:rPr>
-              <w:t xml:space="preserve"> </w:t>
-            </w:r>
-            <w:proofErr w:type="spellStart"/>
-            <w:r>
-              <w:rPr>
-                <w:rFonts w:ascii="Consolas" w:hAnsi="Consolas" w:cs="Consolas"/>
-                <w:color w:val="FFFFFF"/>
-                <w:sz w:val="21"/>
-                <w:szCs w:val="21"/>
-              </w:rPr>
-              <w:t>arr</w:t>
-            </w:r>
-            <w:proofErr w:type="spellEnd"/>
+              <w:t xml:space="preserve"> arr</w:t>
+            </w:r>
             <w:r>
               <w:rPr>
                 <w:rFonts w:ascii="Consolas" w:hAnsi="Consolas" w:cs="Consolas"/>
@@ -5011,7 +4265,6 @@
               </w:rPr>
               <w:t xml:space="preserve"> </w:t>
             </w:r>
-            <w:proofErr w:type="gramStart"/>
             <w:r>
               <w:rPr>
                 <w:rFonts w:ascii="Consolas" w:hAnsi="Consolas" w:cs="Consolas"/>
@@ -5028,54 +4281,44 @@
                 <w:sz w:val="21"/>
                 <w:szCs w:val="21"/>
               </w:rPr>
+              <w:t>[]</w:t>
+            </w:r>
+            <w:r>
+              <w:rPr>
+                <w:rFonts w:ascii="Consolas" w:hAnsi="Consolas" w:cs="Consolas"/>
+                <w:color w:val="FFFFFF"/>
+                <w:sz w:val="21"/>
+                <w:szCs w:val="21"/>
+              </w:rPr>
+              <w:t xml:space="preserve"> </w:t>
+            </w:r>
+            <w:r>
+              <w:rPr>
+                <w:rFonts w:ascii="Consolas" w:hAnsi="Consolas" w:cs="Consolas"/>
+                <w:color w:val="E85D7F"/>
+                <w:sz w:val="21"/>
+                <w:szCs w:val="21"/>
+              </w:rPr>
+              <w:t>=</w:t>
+            </w:r>
+            <w:r>
+              <w:rPr>
+                <w:rFonts w:ascii="Consolas" w:hAnsi="Consolas" w:cs="Consolas"/>
+                <w:color w:val="FFFFFF"/>
+                <w:sz w:val="21"/>
+                <w:szCs w:val="21"/>
+              </w:rPr>
+              <w:t xml:space="preserve"> </w:t>
+            </w:r>
+            <w:r>
+              <w:rPr>
+                <w:rFonts w:ascii="Consolas" w:hAnsi="Consolas" w:cs="Consolas"/>
+                <w:color w:val="E85D7F"/>
+                <w:sz w:val="21"/>
+                <w:szCs w:val="21"/>
+              </w:rPr>
               <w:t>[</w:t>
             </w:r>
-            <w:proofErr w:type="gramEnd"/>
-            <w:r>
-              <w:rPr>
-                <w:rFonts w:ascii="Consolas" w:hAnsi="Consolas" w:cs="Consolas"/>
-                <w:color w:val="E85D7F"/>
-                <w:sz w:val="21"/>
-                <w:szCs w:val="21"/>
-              </w:rPr>
-              <w:t>]</w:t>
-            </w:r>
-            <w:r>
-              <w:rPr>
-                <w:rFonts w:ascii="Consolas" w:hAnsi="Consolas" w:cs="Consolas"/>
-                <w:color w:val="FFFFFF"/>
-                <w:sz w:val="21"/>
-                <w:szCs w:val="21"/>
-              </w:rPr>
-              <w:t xml:space="preserve"> </w:t>
-            </w:r>
-            <w:r>
-              <w:rPr>
-                <w:rFonts w:ascii="Consolas" w:hAnsi="Consolas" w:cs="Consolas"/>
-                <w:color w:val="E85D7F"/>
-                <w:sz w:val="21"/>
-                <w:szCs w:val="21"/>
-              </w:rPr>
-              <w:t>=</w:t>
-            </w:r>
-            <w:r>
-              <w:rPr>
-                <w:rFonts w:ascii="Consolas" w:hAnsi="Consolas" w:cs="Consolas"/>
-                <w:color w:val="FFFFFF"/>
-                <w:sz w:val="21"/>
-                <w:szCs w:val="21"/>
-              </w:rPr>
-              <w:t xml:space="preserve"> </w:t>
-            </w:r>
-            <w:r>
-              <w:rPr>
-                <w:rFonts w:ascii="Consolas" w:hAnsi="Consolas" w:cs="Consolas"/>
-                <w:color w:val="E85D7F"/>
-                <w:sz w:val="21"/>
-                <w:szCs w:val="21"/>
-              </w:rPr>
-              <w:t>[</w:t>
-            </w:r>
             <w:r>
               <w:rPr>
                 <w:rFonts w:ascii="Consolas" w:hAnsi="Consolas" w:cs="Consolas"/>
@@ -5083,9 +4326,17 @@
                 <w:sz w:val="21"/>
                 <w:szCs w:val="21"/>
               </w:rPr>
-              <w:t>'</w:t>
-            </w:r>
-            <w:proofErr w:type="spellStart"/>
+              <w:t>'there'</w:t>
+            </w:r>
+            <w:r>
+              <w:rPr>
+                <w:rFonts w:ascii="Consolas" w:hAnsi="Consolas" w:cs="Consolas"/>
+                <w:color w:val="E85D7F"/>
+                <w:sz w:val="21"/>
+                <w:szCs w:val="21"/>
+              </w:rPr>
+              <w:t>,</w:t>
+            </w:r>
             <w:r>
               <w:rPr>
                 <w:rFonts w:ascii="Consolas" w:hAnsi="Consolas" w:cs="Consolas"/>
@@ -5093,35 +4344,7 @@
                 <w:sz w:val="21"/>
                 <w:szCs w:val="21"/>
               </w:rPr>
-              <w:t>there'</w:t>
-            </w:r>
-            <w:r>
-              <w:rPr>
-                <w:rFonts w:ascii="Consolas" w:hAnsi="Consolas" w:cs="Consolas"/>
-                <w:color w:val="E85D7F"/>
-                <w:sz w:val="21"/>
-                <w:szCs w:val="21"/>
-              </w:rPr>
-              <w:t>,</w:t>
-            </w:r>
-            <w:r>
-              <w:rPr>
-                <w:rFonts w:ascii="Consolas" w:hAnsi="Consolas" w:cs="Consolas"/>
-                <w:color w:val="FFE083"/>
-                <w:sz w:val="21"/>
-                <w:szCs w:val="21"/>
-              </w:rPr>
-              <w:t>'there</w:t>
-            </w:r>
-            <w:proofErr w:type="spellEnd"/>
-            <w:r>
-              <w:rPr>
-                <w:rFonts w:ascii="Consolas" w:hAnsi="Consolas" w:cs="Consolas"/>
-                <w:color w:val="FFE083"/>
-                <w:sz w:val="21"/>
-                <w:szCs w:val="21"/>
-              </w:rPr>
-              <w:t>'</w:t>
+              <w:t>'there'</w:t>
             </w:r>
             <w:r>
               <w:rPr>
@@ -5280,19 +4503,8 @@
                 <w:sz w:val="21"/>
                 <w:szCs w:val="21"/>
               </w:rPr>
-              <w:t xml:space="preserve"> </w:t>
-            </w:r>
-            <w:proofErr w:type="spellStart"/>
-            <w:r>
-              <w:rPr>
-                <w:rFonts w:ascii="Consolas" w:hAnsi="Consolas" w:cs="Consolas"/>
-                <w:color w:val="FFFFFF"/>
-                <w:sz w:val="21"/>
-                <w:szCs w:val="21"/>
-              </w:rPr>
-              <w:t>arr</w:t>
-            </w:r>
-            <w:proofErr w:type="spellEnd"/>
+              <w:t xml:space="preserve"> arr</w:t>
+            </w:r>
             <w:r>
               <w:rPr>
                 <w:rFonts w:ascii="Consolas" w:hAnsi="Consolas" w:cs="Consolas"/>
@@ -5404,19 +4616,8 @@
                 <w:sz w:val="21"/>
                 <w:szCs w:val="21"/>
               </w:rPr>
-              <w:t xml:space="preserve"> </w:t>
-            </w:r>
-            <w:proofErr w:type="spellStart"/>
-            <w:r>
-              <w:rPr>
-                <w:rFonts w:ascii="Consolas" w:hAnsi="Consolas" w:cs="Consolas"/>
-                <w:color w:val="FFFFFF"/>
-                <w:sz w:val="21"/>
-                <w:szCs w:val="21"/>
-              </w:rPr>
-              <w:t>numbersTuple</w:t>
-            </w:r>
-            <w:proofErr w:type="spellEnd"/>
+              <w:t xml:space="preserve"> numbersTuple</w:t>
+            </w:r>
             <w:r>
               <w:rPr>
                 <w:rFonts w:ascii="Consolas" w:hAnsi="Consolas" w:cs="Consolas"/>
@@ -5568,27 +4769,7 @@
                 <w:sz w:val="21"/>
                 <w:szCs w:val="21"/>
               </w:rPr>
-              <w:t xml:space="preserve">// Type Error! </w:t>
-            </w:r>
-            <w:proofErr w:type="spellStart"/>
-            <w:r>
-              <w:rPr>
-                <w:rFonts w:ascii="Consolas" w:hAnsi="Consolas" w:cs="Consolas"/>
-                <w:color w:val="939598"/>
-                <w:sz w:val="21"/>
-                <w:szCs w:val="21"/>
-              </w:rPr>
-              <w:t>numbersTuple</w:t>
-            </w:r>
-            <w:proofErr w:type="spellEnd"/>
-            <w:r>
-              <w:rPr>
-                <w:rFonts w:ascii="Consolas" w:hAnsi="Consolas" w:cs="Consolas"/>
-                <w:color w:val="939598"/>
-                <w:sz w:val="21"/>
-                <w:szCs w:val="21"/>
-              </w:rPr>
-              <w:t xml:space="preserve"> should only have three elements.</w:t>
+              <w:t>// Type Error! numbersTuple should only have three elements.</w:t>
             </w:r>
           </w:p>
           <w:p>
@@ -5618,19 +4799,8 @@
                 <w:sz w:val="21"/>
                 <w:szCs w:val="21"/>
               </w:rPr>
-              <w:t xml:space="preserve"> </w:t>
-            </w:r>
-            <w:proofErr w:type="spellStart"/>
-            <w:r>
-              <w:rPr>
-                <w:rFonts w:ascii="Consolas" w:hAnsi="Consolas" w:cs="Consolas"/>
-                <w:color w:val="FFFFFF"/>
-                <w:sz w:val="21"/>
-                <w:szCs w:val="21"/>
-              </w:rPr>
-              <w:t>mixedTuple</w:t>
-            </w:r>
-            <w:proofErr w:type="spellEnd"/>
+              <w:t xml:space="preserve"> mixedTuple</w:t>
+            </w:r>
             <w:r>
               <w:rPr>
                 <w:rFonts w:ascii="Consolas" w:hAnsi="Consolas" w:cs="Consolas"/>
@@ -5712,7 +4882,6 @@
               </w:rPr>
               <w:t xml:space="preserve"> </w:t>
             </w:r>
-            <w:proofErr w:type="spellStart"/>
             <w:r>
               <w:rPr>
                 <w:rFonts w:ascii="Consolas" w:hAnsi="Consolas" w:cs="Consolas"/>
@@ -5722,7 +4891,6 @@
               </w:rPr>
               <w:t>boolean</w:t>
             </w:r>
-            <w:proofErr w:type="spellEnd"/>
             <w:r>
               <w:rPr>
                 <w:rFonts w:ascii="Consolas" w:hAnsi="Consolas" w:cs="Consolas"/>
@@ -5847,27 +5015,7 @@
                 <w:sz w:val="21"/>
                 <w:szCs w:val="21"/>
               </w:rPr>
-              <w:t xml:space="preserve">// Type Error! The first elements should be a number, the second a string, and the third a </w:t>
-            </w:r>
-            <w:proofErr w:type="spellStart"/>
-            <w:r>
-              <w:rPr>
-                <w:rFonts w:ascii="Consolas" w:hAnsi="Consolas" w:cs="Consolas"/>
-                <w:color w:val="939598"/>
-                <w:sz w:val="21"/>
-                <w:szCs w:val="21"/>
-              </w:rPr>
-              <w:t>boolean</w:t>
-            </w:r>
-            <w:proofErr w:type="spellEnd"/>
-            <w:r>
-              <w:rPr>
-                <w:rFonts w:ascii="Consolas" w:hAnsi="Consolas" w:cs="Consolas"/>
-                <w:color w:val="939598"/>
-                <w:sz w:val="21"/>
-                <w:szCs w:val="21"/>
-              </w:rPr>
-              <w:t xml:space="preserve">. </w:t>
+              <w:t xml:space="preserve">// Type Error! The first elements should be a number, the second a string, and the third a boolean. </w:t>
             </w:r>
           </w:p>
           <w:p>
@@ -5899,14 +5047,12 @@
           <w:rFonts w:ascii="Calibri" w:hAnsi="Calibri"/>
         </w:rPr>
       </w:pPr>
-      <w:proofErr w:type="spellStart"/>
       <w:r>
         <w:rPr>
           <w:rFonts w:ascii="Calibri" w:hAnsi="Calibri"/>
         </w:rPr>
         <w:t>Exericse</w:t>
       </w:r>
-      <w:proofErr w:type="spellEnd"/>
     </w:p>
     <w:p/>
     <w:tbl>
@@ -5950,20 +5096,8 @@
                 <w:sz w:val="21"/>
                 <w:szCs w:val="21"/>
               </w:rPr>
-              <w:t xml:space="preserve"> </w:t>
-            </w:r>
-            <w:proofErr w:type="spellStart"/>
-            <w:proofErr w:type="gramStart"/>
-            <w:r>
-              <w:rPr>
-                <w:rFonts w:ascii="Consolas" w:hAnsi="Consolas" w:cs="Consolas"/>
-                <w:color w:val="FFFFFF"/>
-                <w:sz w:val="21"/>
-                <w:szCs w:val="21"/>
-              </w:rPr>
-              <w:t>favoriteCoordinates</w:t>
-            </w:r>
-            <w:proofErr w:type="spellEnd"/>
+              <w:t xml:space="preserve"> favoriteCoordinates</w:t>
+            </w:r>
             <w:r>
               <w:rPr>
                 <w:rFonts w:ascii="Consolas" w:hAnsi="Consolas" w:cs="Consolas"/>
@@ -5973,7 +5107,6 @@
               </w:rPr>
               <w:t>:[</w:t>
             </w:r>
-            <w:proofErr w:type="gramEnd"/>
           </w:p>
           <w:p>
             <w:pPr>
@@ -6187,7 +5320,6 @@
               </w:rPr>
               <w:t>number</w:t>
             </w:r>
-            <w:proofErr w:type="gramStart"/>
             <w:r>
               <w:rPr>
                 <w:rFonts w:ascii="Consolas" w:hAnsi="Consolas" w:cs="Consolas"/>
@@ -6197,7 +5329,6 @@
               </w:rPr>
               <w:t>];</w:t>
             </w:r>
-            <w:proofErr w:type="gramEnd"/>
           </w:p>
           <w:p>
             <w:pPr>
@@ -6252,25 +5383,14 @@
                 <w:szCs w:val="21"/>
               </w:rPr>
             </w:pPr>
-            <w:proofErr w:type="spellStart"/>
-            <w:r>
-              <w:rPr>
-                <w:rFonts w:ascii="Consolas" w:hAnsi="Consolas" w:cs="Consolas"/>
-                <w:color w:val="FFFFFF"/>
-                <w:sz w:val="21"/>
-                <w:szCs w:val="21"/>
-              </w:rPr>
-              <w:t>favoriteCoordinates</w:t>
-            </w:r>
-            <w:proofErr w:type="spellEnd"/>
-            <w:r>
-              <w:rPr>
-                <w:rFonts w:ascii="Consolas" w:hAnsi="Consolas" w:cs="Consolas"/>
-                <w:color w:val="FFFFFF"/>
-                <w:sz w:val="21"/>
-                <w:szCs w:val="21"/>
-              </w:rPr>
-              <w:t xml:space="preserve"> </w:t>
+            <w:r>
+              <w:rPr>
+                <w:rFonts w:ascii="Consolas" w:hAnsi="Consolas" w:cs="Consolas"/>
+                <w:color w:val="FFFFFF"/>
+                <w:sz w:val="21"/>
+                <w:szCs w:val="21"/>
+              </w:rPr>
+              <w:t xml:space="preserve">favoriteCoordinates </w:t>
             </w:r>
             <w:r>
               <w:rPr>
@@ -6423,19 +5543,8 @@
                 <w:sz w:val="21"/>
                 <w:szCs w:val="21"/>
               </w:rPr>
-              <w:t>-100</w:t>
-            </w:r>
-            <w:proofErr w:type="gramStart"/>
-            <w:r>
-              <w:rPr>
-                <w:rFonts w:ascii="Consolas" w:hAnsi="Consolas" w:cs="Consolas"/>
-                <w:color w:val="E85D7F"/>
-                <w:sz w:val="21"/>
-                <w:szCs w:val="21"/>
-              </w:rPr>
-              <w:t>];</w:t>
-            </w:r>
-            <w:proofErr w:type="gramEnd"/>
+              <w:t>-100];</w:t>
+            </w:r>
           </w:p>
           <w:p>
             <w:pPr>
@@ -6448,8 +5557,6 @@
                 <w:szCs w:val="21"/>
               </w:rPr>
             </w:pPr>
-            <w:proofErr w:type="spellStart"/>
-            <w:proofErr w:type="gramStart"/>
             <w:r>
               <w:rPr>
                 <w:rFonts w:ascii="Consolas" w:hAnsi="Consolas" w:cs="Consolas"/>
@@ -6460,25 +5567,14 @@
               <w:lastRenderedPageBreak/>
               <w:t>favoriteCoordinates</w:t>
             </w:r>
-            <w:proofErr w:type="spellEnd"/>
-            <w:r>
-              <w:rPr>
-                <w:rFonts w:ascii="Consolas" w:hAnsi="Consolas" w:cs="Consolas"/>
-                <w:color w:val="E85D7F"/>
-                <w:sz w:val="21"/>
-                <w:szCs w:val="21"/>
-              </w:rPr>
-              <w:t>[</w:t>
-            </w:r>
-            <w:proofErr w:type="gramEnd"/>
-            <w:r>
-              <w:rPr>
-                <w:rFonts w:ascii="Consolas" w:hAnsi="Consolas" w:cs="Consolas"/>
-                <w:color w:val="E85D7F"/>
-                <w:sz w:val="21"/>
-                <w:szCs w:val="21"/>
-              </w:rPr>
-              <w:t>6]</w:t>
+            <w:r>
+              <w:rPr>
+                <w:rFonts w:ascii="Consolas" w:hAnsi="Consolas" w:cs="Consolas"/>
+                <w:color w:val="E85D7F"/>
+                <w:sz w:val="21"/>
+                <w:szCs w:val="21"/>
+              </w:rPr>
+              <w:t>[6]</w:t>
             </w:r>
             <w:r>
               <w:rPr>
@@ -6584,21 +5680,7 @@
         <w:rPr>
           <w:color w:val="000000" w:themeColor="text1"/>
         </w:rPr>
-        <w:t xml:space="preserve">Typescript infers to </w:t>
-      </w:r>
-      <w:proofErr w:type="gramStart"/>
-      <w:r>
-        <w:rPr>
-          <w:color w:val="000000" w:themeColor="text1"/>
-        </w:rPr>
-        <w:t>type[</w:t>
-      </w:r>
-      <w:proofErr w:type="gramEnd"/>
-      <w:r>
-        <w:rPr>
-          <w:color w:val="000000" w:themeColor="text1"/>
-        </w:rPr>
-        <w:t>] before tuple</w:t>
+        <w:t>Typescript infers to type[] before tuple</w:t>
       </w:r>
     </w:p>
     <w:p>
@@ -6686,21 +5768,8 @@
                 <w:szCs w:val="21"/>
                 <w:shd w:val="clear" w:color="auto" w:fill="211E2F"/>
               </w:rPr>
-              <w:t xml:space="preserve"> </w:t>
-            </w:r>
-            <w:proofErr w:type="spellStart"/>
-            <w:r>
-              <w:rPr>
-                <w:rStyle w:val="mtk1"/>
-                <w:rFonts w:ascii="Monaco" w:hAnsi="Monaco"/>
-                <w:color w:val="FFFFFF"/>
-                <w:sz w:val="21"/>
-                <w:szCs w:val="21"/>
-                <w:shd w:val="clear" w:color="auto" w:fill="211E2F"/>
-              </w:rPr>
-              <w:t>examAnswers</w:t>
-            </w:r>
-            <w:proofErr w:type="spellEnd"/>
+              <w:t xml:space="preserve"> examAnswers</w:t>
+            </w:r>
             <w:r>
               <w:rPr>
                 <w:rStyle w:val="mtk4"/>
@@ -6811,7 +5880,6 @@
               </w:rPr>
               <w:t>false</w:t>
             </w:r>
-            <w:proofErr w:type="gramStart"/>
             <w:r>
               <w:rPr>
                 <w:rStyle w:val="mtk4"/>
@@ -6823,7 +5891,6 @@
               </w:rPr>
               <w:t>];</w:t>
             </w:r>
-            <w:proofErr w:type="gramEnd"/>
           </w:p>
           <w:p>
             <w:pPr>
@@ -6831,8 +5898,6 @@
                 <w:rFonts w:hint="eastAsia"/>
               </w:rPr>
             </w:pPr>
-            <w:proofErr w:type="spellStart"/>
-            <w:proofErr w:type="gramStart"/>
             <w:r>
               <w:rPr>
                 <w:rStyle w:val="mtk1"/>
@@ -6844,7 +5909,6 @@
               </w:rPr>
               <w:t>examAnswers</w:t>
             </w:r>
-            <w:proofErr w:type="spellEnd"/>
             <w:r>
               <w:rPr>
                 <w:rStyle w:val="mtk4"/>
@@ -6854,19 +5918,7 @@
                 <w:szCs w:val="21"/>
                 <w:shd w:val="clear" w:color="auto" w:fill="211E2F"/>
               </w:rPr>
-              <w:t>[</w:t>
-            </w:r>
-            <w:proofErr w:type="gramEnd"/>
-            <w:r>
-              <w:rPr>
-                <w:rStyle w:val="mtk4"/>
-                <w:rFonts w:ascii="Monaco" w:hAnsi="Monaco"/>
-                <w:color w:val="E85D7F"/>
-                <w:sz w:val="21"/>
-                <w:szCs w:val="21"/>
-                <w:shd w:val="clear" w:color="auto" w:fill="211E2F"/>
-              </w:rPr>
-              <w:t>3]</w:t>
+              <w:t>[3]</w:t>
             </w:r>
             <w:r>
               <w:rPr>
@@ -6986,32 +6038,7 @@
           <w:rFonts w:ascii="AppleSystemUIFont" w:hAnsi="AppleSystemUIFont" w:cs="AppleSystemUIFont"/>
           <w:lang w:val="en-US"/>
         </w:rPr>
-        <w:t xml:space="preserve">We also get the same kind of type inference when we use </w:t>
-      </w:r>
-      <w:proofErr w:type="gramStart"/>
-      <w:r>
-        <w:rPr>
-          <w:rFonts w:ascii="AppleSystemUIFont" w:hAnsi="AppleSystemUIFont" w:cs="AppleSystemUIFont"/>
-          <w:lang w:val="en-US"/>
-        </w:rPr>
-        <w:t>the .</w:t>
-      </w:r>
-      <w:proofErr w:type="spellStart"/>
-      <w:r>
-        <w:rPr>
-          <w:rFonts w:ascii="AppleSystemUIFont" w:hAnsi="AppleSystemUIFont" w:cs="AppleSystemUIFont"/>
-          <w:lang w:val="en-US"/>
-        </w:rPr>
-        <w:t>concat</w:t>
-      </w:r>
-      <w:proofErr w:type="spellEnd"/>
-      <w:proofErr w:type="gramEnd"/>
-      <w:r>
-        <w:rPr>
-          <w:rFonts w:ascii="AppleSystemUIFont" w:hAnsi="AppleSystemUIFont" w:cs="AppleSystemUIFont"/>
-          <w:lang w:val="en-US"/>
-        </w:rPr>
-        <w:t>() method</w:t>
+        <w:t>We also get the same kind of type inference when we use the .concat() method</w:t>
       </w:r>
     </w:p>
     <w:p>
@@ -7028,7 +6055,6 @@
           <w:szCs w:val="28"/>
         </w:rPr>
       </w:pPr>
-      <w:proofErr w:type="spellStart"/>
       <w:r>
         <w:rPr>
           <w:rFonts w:ascii="AppleSystemUIFont" w:hAnsi="AppleSystemUIFont" w:cs="AppleSystemUIFont"/>
@@ -7038,7 +6064,6 @@
         </w:rPr>
         <w:t>concatResult</w:t>
       </w:r>
-      <w:proofErr w:type="spellEnd"/>
       <w:r>
         <w:rPr>
           <w:rFonts w:ascii="AppleSystemUIFont" w:hAnsi="AppleSystemUIFont" w:cs="AppleSystemUIFont"/>
@@ -7232,19 +6257,8 @@
                 <w:sz w:val="21"/>
                 <w:szCs w:val="21"/>
               </w:rPr>
-              <w:t>[1,2,3</w:t>
-            </w:r>
-            <w:proofErr w:type="gramStart"/>
-            <w:r>
-              <w:rPr>
-                <w:rFonts w:ascii="Consolas" w:hAnsi="Consolas" w:cs="Consolas"/>
-                <w:color w:val="E85D7F"/>
-                <w:sz w:val="21"/>
-                <w:szCs w:val="21"/>
-              </w:rPr>
-              <w:t>];</w:t>
-            </w:r>
-            <w:proofErr w:type="gramEnd"/>
+              <w:t>[1,2,3];</w:t>
+            </w:r>
           </w:p>
           <w:p>
             <w:pPr>
@@ -7273,27 +6287,7 @@
                 <w:sz w:val="21"/>
                 <w:szCs w:val="21"/>
               </w:rPr>
-              <w:t xml:space="preserve"> </w:t>
-            </w:r>
-            <w:proofErr w:type="spellStart"/>
-            <w:r>
-              <w:rPr>
-                <w:rFonts w:ascii="Consolas" w:hAnsi="Consolas" w:cs="Consolas"/>
-                <w:color w:val="FFFFFF"/>
-                <w:sz w:val="21"/>
-                <w:szCs w:val="21"/>
-              </w:rPr>
-              <w:t>concatResult</w:t>
-            </w:r>
-            <w:proofErr w:type="spellEnd"/>
-            <w:r>
-              <w:rPr>
-                <w:rFonts w:ascii="Consolas" w:hAnsi="Consolas" w:cs="Consolas"/>
-                <w:color w:val="FFFFFF"/>
-                <w:sz w:val="21"/>
-                <w:szCs w:val="21"/>
-              </w:rPr>
-              <w:t xml:space="preserve"> </w:t>
+              <w:t xml:space="preserve"> concatResult </w:t>
             </w:r>
             <w:r>
               <w:rPr>
@@ -7311,18 +6305,7 @@
                 <w:sz w:val="21"/>
                 <w:szCs w:val="21"/>
               </w:rPr>
-              <w:t xml:space="preserve"> </w:t>
-            </w:r>
-            <w:proofErr w:type="spellStart"/>
-            <w:proofErr w:type="gramStart"/>
-            <w:r>
-              <w:rPr>
-                <w:rFonts w:ascii="Consolas" w:hAnsi="Consolas" w:cs="Consolas"/>
-                <w:color w:val="FFFFFF"/>
-                <w:sz w:val="21"/>
-                <w:szCs w:val="21"/>
-              </w:rPr>
-              <w:t>tup</w:t>
+              <w:t xml:space="preserve"> tup</w:t>
             </w:r>
             <w:r>
               <w:rPr>
@@ -7342,8 +6325,6 @@
               </w:rPr>
               <w:t>concat</w:t>
             </w:r>
-            <w:proofErr w:type="spellEnd"/>
-            <w:proofErr w:type="gramEnd"/>
             <w:r>
               <w:rPr>
                 <w:rFonts w:ascii="Consolas" w:hAnsi="Consolas" w:cs="Consolas"/>
@@ -7369,27 +6350,7 @@
                 <w:sz w:val="21"/>
                 <w:szCs w:val="21"/>
               </w:rPr>
-              <w:t xml:space="preserve">// </w:t>
-            </w:r>
-            <w:proofErr w:type="spellStart"/>
-            <w:r>
-              <w:rPr>
-                <w:rFonts w:ascii="Consolas" w:hAnsi="Consolas" w:cs="Consolas"/>
-                <w:color w:val="939598"/>
-                <w:sz w:val="21"/>
-                <w:szCs w:val="21"/>
-              </w:rPr>
-              <w:t>concatResult</w:t>
-            </w:r>
-            <w:proofErr w:type="spellEnd"/>
-            <w:r>
-              <w:rPr>
-                <w:rFonts w:ascii="Consolas" w:hAnsi="Consolas" w:cs="Consolas"/>
-                <w:color w:val="939598"/>
-                <w:sz w:val="21"/>
-                <w:szCs w:val="21"/>
-              </w:rPr>
-              <w:t xml:space="preserve"> has the value [1,2,3,4,5,6].</w:t>
+              <w:t>// concatResult has the value [1,2,3,4,5,6].</w:t>
             </w:r>
           </w:p>
         </w:tc>
@@ -7499,19 +6460,8 @@
                 <w:sz w:val="21"/>
                 <w:szCs w:val="21"/>
               </w:rPr>
-              <w:t xml:space="preserve"> </w:t>
-            </w:r>
-            <w:proofErr w:type="spellStart"/>
-            <w:r>
-              <w:rPr>
-                <w:rFonts w:ascii="Consolas" w:hAnsi="Consolas" w:cs="Consolas"/>
-                <w:color w:val="FFFFFF"/>
-                <w:sz w:val="21"/>
-                <w:szCs w:val="21"/>
-              </w:rPr>
-              <w:t>dogTup</w:t>
-            </w:r>
-            <w:proofErr w:type="spellEnd"/>
+              <w:t xml:space="preserve"> dogTup</w:t>
+            </w:r>
             <w:r>
               <w:rPr>
                 <w:rFonts w:ascii="Consolas" w:hAnsi="Consolas" w:cs="Consolas"/>
@@ -7764,7 +6714,6 @@
               </w:rPr>
               <w:t>'sad eyes'</w:t>
             </w:r>
-            <w:proofErr w:type="gramStart"/>
             <w:r>
               <w:rPr>
                 <w:rFonts w:ascii="Consolas" w:hAnsi="Consolas" w:cs="Consolas"/>
@@ -7774,7 +6723,6 @@
               </w:rPr>
               <w:t>];</w:t>
             </w:r>
-            <w:proofErr w:type="gramEnd"/>
           </w:p>
           <w:p>
             <w:pPr>
@@ -7836,27 +6784,7 @@
                 <w:sz w:val="21"/>
                 <w:szCs w:val="21"/>
               </w:rPr>
-              <w:t xml:space="preserve"> </w:t>
-            </w:r>
-            <w:proofErr w:type="spellStart"/>
-            <w:r>
-              <w:rPr>
-                <w:rFonts w:ascii="Consolas" w:hAnsi="Consolas" w:cs="Consolas"/>
-                <w:color w:val="FFFFFF"/>
-                <w:sz w:val="21"/>
-                <w:szCs w:val="21"/>
-              </w:rPr>
-              <w:t>myArr</w:t>
-            </w:r>
-            <w:proofErr w:type="spellEnd"/>
-            <w:r>
-              <w:rPr>
-                <w:rFonts w:ascii="Consolas" w:hAnsi="Consolas" w:cs="Consolas"/>
-                <w:color w:val="FFFFFF"/>
-                <w:sz w:val="21"/>
-                <w:szCs w:val="21"/>
-              </w:rPr>
-              <w:t xml:space="preserve"> </w:t>
+              <w:t xml:space="preserve"> myArr </w:t>
             </w:r>
             <w:r>
               <w:rPr>
@@ -7874,17 +6802,7 @@
                 <w:sz w:val="21"/>
                 <w:szCs w:val="21"/>
               </w:rPr>
-              <w:t xml:space="preserve"> </w:t>
-            </w:r>
-            <w:proofErr w:type="spellStart"/>
-            <w:r>
-              <w:rPr>
-                <w:rFonts w:ascii="Consolas" w:hAnsi="Consolas" w:cs="Consolas"/>
-                <w:color w:val="FFFFFF"/>
-                <w:sz w:val="21"/>
-                <w:szCs w:val="21"/>
-              </w:rPr>
-              <w:t>dogTup</w:t>
+              <w:t xml:space="preserve"> dogTup</w:t>
             </w:r>
             <w:r>
               <w:rPr>
@@ -7904,7 +6822,6 @@
               </w:rPr>
               <w:t>concat</w:t>
             </w:r>
-            <w:proofErr w:type="spellEnd"/>
             <w:r>
               <w:rPr>
                 <w:rFonts w:ascii="Consolas" w:hAnsi="Consolas" w:cs="Consolas"/>
@@ -7923,7 +6840,6 @@
               </w:rPr>
               <w:t>""</w:t>
             </w:r>
-            <w:proofErr w:type="gramStart"/>
             <w:r>
               <w:rPr>
                 <w:rFonts w:ascii="Consolas" w:hAnsi="Consolas" w:cs="Consolas"/>
@@ -7933,7 +6849,6 @@
               </w:rPr>
               <w:t>);</w:t>
             </w:r>
-            <w:proofErr w:type="gramEnd"/>
           </w:p>
           <w:p>
             <w:pPr>
@@ -7946,8 +6861,6 @@
                 <w:szCs w:val="21"/>
               </w:rPr>
             </w:pPr>
-            <w:proofErr w:type="spellStart"/>
-            <w:proofErr w:type="gramStart"/>
             <w:r>
               <w:rPr>
                 <w:rFonts w:ascii="Consolas" w:hAnsi="Consolas" w:cs="Consolas"/>
@@ -7957,25 +6870,14 @@
               </w:rPr>
               <w:t>myArr</w:t>
             </w:r>
-            <w:proofErr w:type="spellEnd"/>
-            <w:r>
-              <w:rPr>
-                <w:rFonts w:ascii="Consolas" w:hAnsi="Consolas" w:cs="Consolas"/>
-                <w:color w:val="E85D7F"/>
-                <w:sz w:val="21"/>
-                <w:szCs w:val="21"/>
-              </w:rPr>
-              <w:t>[</w:t>
-            </w:r>
-            <w:proofErr w:type="gramEnd"/>
-            <w:r>
-              <w:rPr>
-                <w:rFonts w:ascii="Consolas" w:hAnsi="Consolas" w:cs="Consolas"/>
-                <w:color w:val="E85D7F"/>
-                <w:sz w:val="21"/>
-                <w:szCs w:val="21"/>
-              </w:rPr>
-              <w:t>50]</w:t>
+            <w:r>
+              <w:rPr>
+                <w:rFonts w:ascii="Consolas" w:hAnsi="Consolas" w:cs="Consolas"/>
+                <w:color w:val="E85D7F"/>
+                <w:sz w:val="21"/>
+                <w:szCs w:val="21"/>
+              </w:rPr>
+              <w:t>[50]</w:t>
             </w:r>
             <w:r>
               <w:rPr>
@@ -8187,20 +7089,8 @@
                 <w:sz w:val="21"/>
                 <w:szCs w:val="21"/>
               </w:rPr>
-              <w:t xml:space="preserve"> </w:t>
-            </w:r>
-            <w:proofErr w:type="spellStart"/>
-            <w:proofErr w:type="gramStart"/>
-            <w:r>
-              <w:rPr>
-                <w:rFonts w:ascii="Consolas" w:hAnsi="Consolas" w:cs="Consolas"/>
-                <w:color w:val="FFFFFF"/>
-                <w:sz w:val="21"/>
-                <w:szCs w:val="21"/>
-              </w:rPr>
-              <w:t>smush</w:t>
-            </w:r>
-            <w:proofErr w:type="spellEnd"/>
+              <w:t xml:space="preserve"> smush</w:t>
+            </w:r>
             <w:r>
               <w:rPr>
                 <w:rFonts w:ascii="Consolas" w:hAnsi="Consolas" w:cs="Consolas"/>
@@ -8210,8 +7100,6 @@
               </w:rPr>
               <w:t>(</w:t>
             </w:r>
-            <w:proofErr w:type="spellStart"/>
-            <w:proofErr w:type="gramEnd"/>
             <w:r>
               <w:rPr>
                 <w:rFonts w:ascii="Consolas" w:hAnsi="Consolas" w:cs="Consolas"/>
@@ -8221,7 +7109,6 @@
               </w:rPr>
               <w:t>firstString</w:t>
             </w:r>
-            <w:proofErr w:type="spellEnd"/>
             <w:r>
               <w:rPr>
                 <w:rFonts w:ascii="Consolas" w:hAnsi="Consolas" w:cs="Consolas"/>
@@ -8249,7 +7136,6 @@
               </w:rPr>
               <w:t>...</w:t>
             </w:r>
-            <w:proofErr w:type="spellStart"/>
             <w:r>
               <w:rPr>
                 <w:rFonts w:ascii="Consolas" w:hAnsi="Consolas" w:cs="Consolas"/>
@@ -8259,7 +7145,6 @@
               </w:rPr>
               <w:t>otherStrings</w:t>
             </w:r>
-            <w:proofErr w:type="spellEnd"/>
             <w:r>
               <w:rPr>
                 <w:rFonts w:ascii="Consolas" w:hAnsi="Consolas" w:cs="Consolas"/>
@@ -8324,20 +7209,8 @@
                 <w:sz w:val="21"/>
                 <w:szCs w:val="21"/>
               </w:rPr>
-              <w:t xml:space="preserve"> </w:t>
-            </w:r>
-            <w:proofErr w:type="spellStart"/>
-            <w:proofErr w:type="gramStart"/>
-            <w:r>
-              <w:rPr>
-                <w:rFonts w:ascii="Consolas" w:hAnsi="Consolas" w:cs="Consolas"/>
-                <w:color w:val="FFFFFF"/>
-                <w:sz w:val="21"/>
-                <w:szCs w:val="21"/>
-              </w:rPr>
-              <w:t>firstString</w:t>
-            </w:r>
-            <w:proofErr w:type="spellEnd"/>
+              <w:t xml:space="preserve"> firstString</w:t>
+            </w:r>
             <w:r>
               <w:rPr>
                 <w:rFonts w:ascii="Consolas" w:hAnsi="Consolas" w:cs="Consolas"/>
@@ -8347,7 +7220,6 @@
               </w:rPr>
               <w:t>;</w:t>
             </w:r>
-            <w:proofErr w:type="gramEnd"/>
           </w:p>
           <w:p>
             <w:pPr>
@@ -8369,7 +7241,6 @@
               </w:rPr>
               <w:t xml:space="preserve">  </w:t>
             </w:r>
-            <w:proofErr w:type="gramStart"/>
             <w:r>
               <w:rPr>
                 <w:rFonts w:ascii="Consolas" w:hAnsi="Consolas" w:cs="Consolas"/>
@@ -8388,7 +7259,6 @@
               </w:rPr>
               <w:t>(</w:t>
             </w:r>
-            <w:proofErr w:type="gramEnd"/>
             <w:r>
               <w:rPr>
                 <w:rFonts w:ascii="Consolas" w:hAnsi="Consolas" w:cs="Consolas"/>
@@ -8405,27 +7275,7 @@
                 <w:sz w:val="21"/>
                 <w:szCs w:val="21"/>
               </w:rPr>
-              <w:t xml:space="preserve"> </w:t>
-            </w:r>
-            <w:proofErr w:type="spellStart"/>
-            <w:r>
-              <w:rPr>
-                <w:rFonts w:ascii="Consolas" w:hAnsi="Consolas" w:cs="Consolas"/>
-                <w:color w:val="FFFFFF"/>
-                <w:sz w:val="21"/>
-                <w:szCs w:val="21"/>
-              </w:rPr>
-              <w:t>i</w:t>
-            </w:r>
-            <w:proofErr w:type="spellEnd"/>
-            <w:r>
-              <w:rPr>
-                <w:rFonts w:ascii="Consolas" w:hAnsi="Consolas" w:cs="Consolas"/>
-                <w:color w:val="FFFFFF"/>
-                <w:sz w:val="21"/>
-                <w:szCs w:val="21"/>
-              </w:rPr>
-              <w:t xml:space="preserve"> </w:t>
+              <w:t xml:space="preserve"> i </w:t>
             </w:r>
             <w:r>
               <w:rPr>
@@ -8461,27 +7311,7 @@
                 <w:sz w:val="21"/>
                 <w:szCs w:val="21"/>
               </w:rPr>
-              <w:t xml:space="preserve"> </w:t>
-            </w:r>
-            <w:proofErr w:type="spellStart"/>
-            <w:r>
-              <w:rPr>
-                <w:rFonts w:ascii="Consolas" w:hAnsi="Consolas" w:cs="Consolas"/>
-                <w:color w:val="FFFFFF"/>
-                <w:sz w:val="21"/>
-                <w:szCs w:val="21"/>
-              </w:rPr>
-              <w:t>i</w:t>
-            </w:r>
-            <w:proofErr w:type="spellEnd"/>
-            <w:r>
-              <w:rPr>
-                <w:rFonts w:ascii="Consolas" w:hAnsi="Consolas" w:cs="Consolas"/>
-                <w:color w:val="FFFFFF"/>
-                <w:sz w:val="21"/>
-                <w:szCs w:val="21"/>
-              </w:rPr>
-              <w:t xml:space="preserve"> </w:t>
+              <w:t xml:space="preserve"> i </w:t>
             </w:r>
             <w:r>
               <w:rPr>
@@ -8499,17 +7329,7 @@
                 <w:sz w:val="21"/>
                 <w:szCs w:val="21"/>
               </w:rPr>
-              <w:t xml:space="preserve"> </w:t>
-            </w:r>
-            <w:proofErr w:type="spellStart"/>
-            <w:r>
-              <w:rPr>
-                <w:rFonts w:ascii="Consolas" w:hAnsi="Consolas" w:cs="Consolas"/>
-                <w:color w:val="FFFFFF"/>
-                <w:sz w:val="21"/>
-                <w:szCs w:val="21"/>
-              </w:rPr>
-              <w:t>otherStrings</w:t>
+              <w:t xml:space="preserve"> otherStrings</w:t>
             </w:r>
             <w:r>
               <w:rPr>
@@ -8529,7 +7349,6 @@
               </w:rPr>
               <w:t>length</w:t>
             </w:r>
-            <w:proofErr w:type="spellEnd"/>
             <w:r>
               <w:rPr>
                 <w:rFonts w:ascii="Consolas" w:hAnsi="Consolas" w:cs="Consolas"/>
@@ -8546,19 +7365,8 @@
                 <w:sz w:val="21"/>
                 <w:szCs w:val="21"/>
               </w:rPr>
-              <w:t xml:space="preserve"> </w:t>
-            </w:r>
-            <w:proofErr w:type="spellStart"/>
-            <w:r>
-              <w:rPr>
-                <w:rFonts w:ascii="Consolas" w:hAnsi="Consolas" w:cs="Consolas"/>
-                <w:color w:val="FFFFFF"/>
-                <w:sz w:val="21"/>
-                <w:szCs w:val="21"/>
-              </w:rPr>
-              <w:t>i</w:t>
-            </w:r>
-            <w:proofErr w:type="spellEnd"/>
+              <w:t xml:space="preserve"> i</w:t>
+            </w:r>
             <w:r>
               <w:rPr>
                 <w:rFonts w:ascii="Consolas" w:hAnsi="Consolas" w:cs="Consolas"/>
@@ -8606,18 +7414,7 @@
                 <w:sz w:val="21"/>
                 <w:szCs w:val="21"/>
               </w:rPr>
-              <w:t xml:space="preserve"> </w:t>
-            </w:r>
-            <w:proofErr w:type="spellStart"/>
-            <w:proofErr w:type="gramStart"/>
-            <w:r>
-              <w:rPr>
-                <w:rFonts w:ascii="Consolas" w:hAnsi="Consolas" w:cs="Consolas"/>
-                <w:color w:val="FFFFFF"/>
-                <w:sz w:val="21"/>
-                <w:szCs w:val="21"/>
-              </w:rPr>
-              <w:t>output</w:t>
+              <w:t xml:space="preserve"> output</w:t>
             </w:r>
             <w:r>
               <w:rPr>
@@ -8637,8 +7434,6 @@
               </w:rPr>
               <w:t>concat</w:t>
             </w:r>
-            <w:proofErr w:type="spellEnd"/>
-            <w:proofErr w:type="gramEnd"/>
             <w:r>
               <w:rPr>
                 <w:rFonts w:ascii="Consolas" w:hAnsi="Consolas" w:cs="Consolas"/>
@@ -8648,7 +7443,6 @@
               </w:rPr>
               <w:t>(</w:t>
             </w:r>
-            <w:proofErr w:type="spellStart"/>
             <w:r>
               <w:rPr>
                 <w:rFonts w:ascii="Consolas" w:hAnsi="Consolas" w:cs="Consolas"/>
@@ -8658,7 +7452,6 @@
               </w:rPr>
               <w:t>otherStrings</w:t>
             </w:r>
-            <w:proofErr w:type="spellEnd"/>
             <w:r>
               <w:rPr>
                 <w:rFonts w:ascii="Consolas" w:hAnsi="Consolas" w:cs="Consolas"/>
@@ -8668,7 +7461,6 @@
               </w:rPr>
               <w:t>[</w:t>
             </w:r>
-            <w:proofErr w:type="spellStart"/>
             <w:r>
               <w:rPr>
                 <w:rFonts w:ascii="Consolas" w:hAnsi="Consolas" w:cs="Consolas"/>
@@ -8678,7 +7470,6 @@
               </w:rPr>
               <w:t>i</w:t>
             </w:r>
-            <w:proofErr w:type="spellEnd"/>
             <w:r>
               <w:rPr>
                 <w:rFonts w:ascii="Consolas" w:hAnsi="Consolas" w:cs="Consolas"/>
@@ -8755,17 +7546,7 @@
                 <w:sz w:val="21"/>
                 <w:szCs w:val="21"/>
               </w:rPr>
-              <w:t xml:space="preserve"> </w:t>
-            </w:r>
-            <w:proofErr w:type="gramStart"/>
-            <w:r>
-              <w:rPr>
-                <w:rFonts w:ascii="Consolas" w:hAnsi="Consolas" w:cs="Consolas"/>
-                <w:color w:val="FFFFFF"/>
-                <w:sz w:val="21"/>
-                <w:szCs w:val="21"/>
-              </w:rPr>
-              <w:t>output</w:t>
+              <w:t xml:space="preserve"> output</w:t>
             </w:r>
             <w:r>
               <w:rPr>
@@ -8776,7 +7557,6 @@
               </w:rPr>
               <w:t>;</w:t>
             </w:r>
-            <w:proofErr w:type="gramEnd"/>
           </w:p>
           <w:p>
             <w:pPr>
@@ -8810,7 +7590,6 @@
                 <w:szCs w:val="21"/>
               </w:rPr>
             </w:pPr>
-            <w:proofErr w:type="spellStart"/>
             <w:r>
               <w:rPr>
                 <w:rFonts w:ascii="Consolas" w:hAnsi="Consolas" w:cs="Consolas"/>
@@ -8820,7 +7599,6 @@
               </w:rPr>
               <w:t>smush</w:t>
             </w:r>
-            <w:proofErr w:type="spellEnd"/>
             <w:r>
               <w:rPr>
                 <w:rFonts w:ascii="Consolas" w:hAnsi="Consolas" w:cs="Consolas"/>
@@ -8837,9 +7615,17 @@
                 <w:sz w:val="21"/>
                 <w:szCs w:val="21"/>
               </w:rPr>
-              <w:t>'</w:t>
-            </w:r>
-            <w:proofErr w:type="spellStart"/>
+              <w:t>'a'</w:t>
+            </w:r>
+            <w:r>
+              <w:rPr>
+                <w:rFonts w:ascii="Consolas" w:hAnsi="Consolas" w:cs="Consolas"/>
+                <w:color w:val="E85D7F"/>
+                <w:sz w:val="21"/>
+                <w:szCs w:val="21"/>
+              </w:rPr>
+              <w:t>,</w:t>
+            </w:r>
             <w:r>
               <w:rPr>
                 <w:rFonts w:ascii="Consolas" w:hAnsi="Consolas" w:cs="Consolas"/>
@@ -8847,7 +7633,7 @@
                 <w:sz w:val="21"/>
                 <w:szCs w:val="21"/>
               </w:rPr>
-              <w:t>a'</w:t>
+              <w:t>'h'</w:t>
             </w:r>
             <w:r>
               <w:rPr>
@@ -8883,7 +7669,7 @@
                 <w:sz w:val="21"/>
                 <w:szCs w:val="21"/>
               </w:rPr>
-              <w:t>'h'</w:t>
+              <w:t>'H'</w:t>
             </w:r>
             <w:r>
               <w:rPr>
@@ -8937,10 +7723,17 @@
                 <w:sz w:val="21"/>
                 <w:szCs w:val="21"/>
               </w:rPr>
-              <w:t>'H</w:t>
-            </w:r>
-            <w:proofErr w:type="spellEnd"/>
-            <w:proofErr w:type="gramStart"/>
+              <w:t>'!'</w:t>
+            </w:r>
+            <w:r>
+              <w:rPr>
+                <w:rFonts w:ascii="Consolas" w:hAnsi="Consolas" w:cs="Consolas"/>
+                <w:color w:val="E85D7F"/>
+                <w:sz w:val="21"/>
+                <w:szCs w:val="21"/>
+              </w:rPr>
+              <w:t>,</w:t>
+            </w:r>
             <w:r>
               <w:rPr>
                 <w:rFonts w:ascii="Consolas" w:hAnsi="Consolas" w:cs="Consolas"/>
@@ -8948,45 +7741,8 @@
                 <w:sz w:val="21"/>
                 <w:szCs w:val="21"/>
               </w:rPr>
-              <w:t>'</w:t>
-            </w:r>
-            <w:r>
-              <w:rPr>
-                <w:rFonts w:ascii="Consolas" w:hAnsi="Consolas" w:cs="Consolas"/>
-                <w:color w:val="E85D7F"/>
-                <w:sz w:val="21"/>
-                <w:szCs w:val="21"/>
-              </w:rPr>
-              <w:t>,</w:t>
-            </w:r>
-            <w:r>
-              <w:rPr>
-                <w:rFonts w:ascii="Consolas" w:hAnsi="Consolas" w:cs="Consolas"/>
-                <w:color w:val="FFE083"/>
-                <w:sz w:val="21"/>
-                <w:szCs w:val="21"/>
-              </w:rPr>
               <w:t>'!'</w:t>
             </w:r>
-            <w:proofErr w:type="gramEnd"/>
-            <w:r>
-              <w:rPr>
-                <w:rFonts w:ascii="Consolas" w:hAnsi="Consolas" w:cs="Consolas"/>
-                <w:color w:val="E85D7F"/>
-                <w:sz w:val="21"/>
-                <w:szCs w:val="21"/>
-              </w:rPr>
-              <w:t>,</w:t>
-            </w:r>
-            <w:r>
-              <w:rPr>
-                <w:rFonts w:ascii="Consolas" w:hAnsi="Consolas" w:cs="Consolas"/>
-                <w:color w:val="FFE083"/>
-                <w:sz w:val="21"/>
-                <w:szCs w:val="21"/>
-              </w:rPr>
-              <w:t>'!'</w:t>
-            </w:r>
             <w:r>
               <w:rPr>
                 <w:rFonts w:ascii="Consolas" w:hAnsi="Consolas" w:cs="Consolas"/>
@@ -9012,27 +7768,7 @@
                 <w:sz w:val="21"/>
                 <w:szCs w:val="21"/>
               </w:rPr>
-              <w:t>// Returns: '</w:t>
-            </w:r>
-            <w:proofErr w:type="spellStart"/>
-            <w:r>
-              <w:rPr>
-                <w:rFonts w:ascii="Consolas" w:hAnsi="Consolas" w:cs="Consolas"/>
-                <w:color w:val="939598"/>
-                <w:sz w:val="21"/>
-                <w:szCs w:val="21"/>
-              </w:rPr>
-              <w:t>ahhHHH</w:t>
-            </w:r>
-            <w:proofErr w:type="spellEnd"/>
-            <w:r>
-              <w:rPr>
-                <w:rFonts w:ascii="Consolas" w:hAnsi="Consolas" w:cs="Consolas"/>
-                <w:color w:val="939598"/>
-                <w:sz w:val="21"/>
-                <w:szCs w:val="21"/>
-              </w:rPr>
-              <w:t>!!'.</w:t>
+              <w:t>// Returns: 'ahhHHH!!'.</w:t>
             </w:r>
           </w:p>
         </w:tc>
@@ -9080,7 +7816,6 @@
         </w:rPr>
         <w:t xml:space="preserve">Allows other types in </w:t>
       </w:r>
-      <w:proofErr w:type="spellStart"/>
       <w:r>
         <w:rPr>
           <w:b/>
@@ -9089,7 +7824,6 @@
         </w:rPr>
         <w:t>otherStrings</w:t>
       </w:r>
-      <w:proofErr w:type="spellEnd"/>
     </w:p>
     <w:p>
       <w:pPr>
@@ -9159,20 +7893,8 @@
                 <w:sz w:val="21"/>
                 <w:szCs w:val="21"/>
               </w:rPr>
-              <w:t xml:space="preserve"> </w:t>
-            </w:r>
-            <w:proofErr w:type="spellStart"/>
-            <w:proofErr w:type="gramStart"/>
-            <w:r>
-              <w:rPr>
-                <w:rFonts w:ascii="Consolas" w:hAnsi="Consolas" w:cs="Consolas"/>
-                <w:color w:val="FFFFFF"/>
-                <w:sz w:val="21"/>
-                <w:szCs w:val="21"/>
-              </w:rPr>
-              <w:t>smush</w:t>
-            </w:r>
-            <w:proofErr w:type="spellEnd"/>
+              <w:t xml:space="preserve"> smush</w:t>
+            </w:r>
             <w:r>
               <w:rPr>
                 <w:rFonts w:ascii="Consolas" w:hAnsi="Consolas" w:cs="Consolas"/>
@@ -9182,8 +7904,6 @@
               </w:rPr>
               <w:t>(</w:t>
             </w:r>
-            <w:proofErr w:type="spellStart"/>
-            <w:proofErr w:type="gramEnd"/>
             <w:r>
               <w:rPr>
                 <w:rFonts w:ascii="Consolas" w:hAnsi="Consolas" w:cs="Consolas"/>
@@ -9193,7 +7913,6 @@
               </w:rPr>
               <w:t>firstString</w:t>
             </w:r>
-            <w:proofErr w:type="spellEnd"/>
             <w:r>
               <w:rPr>
                 <w:rFonts w:ascii="Consolas" w:hAnsi="Consolas" w:cs="Consolas"/>
@@ -9221,7 +7940,6 @@
               </w:rPr>
               <w:t>...</w:t>
             </w:r>
-            <w:proofErr w:type="spellStart"/>
             <w:r>
               <w:rPr>
                 <w:rFonts w:ascii="Consolas" w:hAnsi="Consolas" w:cs="Consolas"/>
@@ -9231,7 +7949,6 @@
               </w:rPr>
               <w:t>otherStrings</w:t>
             </w:r>
-            <w:proofErr w:type="spellEnd"/>
             <w:r>
               <w:rPr>
                 <w:rFonts w:ascii="Consolas" w:hAnsi="Consolas" w:cs="Consolas"/>
@@ -9388,20 +8105,8 @@
                 <w:sz w:val="21"/>
                 <w:szCs w:val="21"/>
               </w:rPr>
-              <w:t xml:space="preserve"> </w:t>
-            </w:r>
-            <w:proofErr w:type="spellStart"/>
-            <w:proofErr w:type="gramStart"/>
-            <w:r>
-              <w:rPr>
-                <w:rFonts w:ascii="Consolas" w:hAnsi="Consolas" w:cs="Consolas"/>
-                <w:color w:val="FFFFFF"/>
-                <w:sz w:val="21"/>
-                <w:szCs w:val="21"/>
-              </w:rPr>
-              <w:t>addPower</w:t>
-            </w:r>
-            <w:proofErr w:type="spellEnd"/>
+              <w:t xml:space="preserve"> addPower</w:t>
+            </w:r>
             <w:r>
               <w:rPr>
                 <w:rFonts w:ascii="Consolas" w:hAnsi="Consolas" w:cs="Consolas"/>
@@ -9411,7 +8116,6 @@
               </w:rPr>
               <w:t>(</w:t>
             </w:r>
-            <w:proofErr w:type="gramEnd"/>
             <w:r>
               <w:rPr>
                 <w:rFonts w:ascii="Consolas" w:hAnsi="Consolas" w:cs="Consolas"/>
@@ -9475,7 +8179,6 @@
               </w:rPr>
               <w:t>...</w:t>
             </w:r>
-            <w:proofErr w:type="spellStart"/>
             <w:r>
               <w:rPr>
                 <w:rFonts w:ascii="Consolas" w:hAnsi="Consolas" w:cs="Consolas"/>
@@ -9485,7 +8188,6 @@
               </w:rPr>
               <w:t>numsToAdd</w:t>
             </w:r>
-            <w:proofErr w:type="spellEnd"/>
             <w:r>
               <w:rPr>
                 <w:rFonts w:ascii="Consolas" w:hAnsi="Consolas" w:cs="Consolas"/>
@@ -9615,7 +8317,6 @@
               </w:rPr>
               <w:t xml:space="preserve"> </w:t>
             </w:r>
-            <w:proofErr w:type="gramStart"/>
             <w:r>
               <w:rPr>
                 <w:rFonts w:ascii="Consolas" w:hAnsi="Consolas" w:cs="Consolas"/>
@@ -9625,7 +8326,6 @@
               </w:rPr>
               <w:t>0;</w:t>
             </w:r>
-            <w:proofErr w:type="gramEnd"/>
             <w:r>
               <w:rPr>
                 <w:rFonts w:ascii="Consolas" w:hAnsi="Consolas" w:cs="Consolas"/>
@@ -9656,7 +8356,6 @@
               </w:rPr>
               <w:t xml:space="preserve">  </w:t>
             </w:r>
-            <w:proofErr w:type="gramStart"/>
             <w:r>
               <w:rPr>
                 <w:rFonts w:ascii="Consolas" w:hAnsi="Consolas" w:cs="Consolas"/>
@@ -9675,7 +8374,6 @@
               </w:rPr>
               <w:t>(</w:t>
             </w:r>
-            <w:proofErr w:type="gramEnd"/>
             <w:r>
               <w:rPr>
                 <w:rFonts w:ascii="Consolas" w:hAnsi="Consolas" w:cs="Consolas"/>
@@ -9692,27 +8390,7 @@
                 <w:sz w:val="21"/>
                 <w:szCs w:val="21"/>
               </w:rPr>
-              <w:t xml:space="preserve"> </w:t>
-            </w:r>
-            <w:proofErr w:type="spellStart"/>
-            <w:r>
-              <w:rPr>
-                <w:rFonts w:ascii="Consolas" w:hAnsi="Consolas" w:cs="Consolas"/>
-                <w:color w:val="FFFFFF"/>
-                <w:sz w:val="21"/>
-                <w:szCs w:val="21"/>
-              </w:rPr>
-              <w:t>i</w:t>
-            </w:r>
-            <w:proofErr w:type="spellEnd"/>
-            <w:r>
-              <w:rPr>
-                <w:rFonts w:ascii="Consolas" w:hAnsi="Consolas" w:cs="Consolas"/>
-                <w:color w:val="FFFFFF"/>
-                <w:sz w:val="21"/>
-                <w:szCs w:val="21"/>
-              </w:rPr>
-              <w:t xml:space="preserve"> </w:t>
+              <w:t xml:space="preserve"> i </w:t>
             </w:r>
             <w:r>
               <w:rPr>
@@ -9748,27 +8426,7 @@
                 <w:sz w:val="21"/>
                 <w:szCs w:val="21"/>
               </w:rPr>
-              <w:t xml:space="preserve"> </w:t>
-            </w:r>
-            <w:proofErr w:type="spellStart"/>
-            <w:r>
-              <w:rPr>
-                <w:rFonts w:ascii="Consolas" w:hAnsi="Consolas" w:cs="Consolas"/>
-                <w:color w:val="FFFFFF"/>
-                <w:sz w:val="21"/>
-                <w:szCs w:val="21"/>
-              </w:rPr>
-              <w:t>i</w:t>
-            </w:r>
-            <w:proofErr w:type="spellEnd"/>
-            <w:r>
-              <w:rPr>
-                <w:rFonts w:ascii="Consolas" w:hAnsi="Consolas" w:cs="Consolas"/>
-                <w:color w:val="FFFFFF"/>
-                <w:sz w:val="21"/>
-                <w:szCs w:val="21"/>
-              </w:rPr>
-              <w:t xml:space="preserve"> </w:t>
+              <w:t xml:space="preserve"> i </w:t>
             </w:r>
             <w:r>
               <w:rPr>
@@ -9786,17 +8444,7 @@
                 <w:sz w:val="21"/>
                 <w:szCs w:val="21"/>
               </w:rPr>
-              <w:t xml:space="preserve"> </w:t>
-            </w:r>
-            <w:proofErr w:type="spellStart"/>
-            <w:r>
-              <w:rPr>
-                <w:rFonts w:ascii="Consolas" w:hAnsi="Consolas" w:cs="Consolas"/>
-                <w:color w:val="FFFFFF"/>
-                <w:sz w:val="21"/>
-                <w:szCs w:val="21"/>
-              </w:rPr>
-              <w:t>numsToAdd</w:t>
+              <w:t xml:space="preserve"> numsToAdd</w:t>
             </w:r>
             <w:r>
               <w:rPr>
@@ -9816,7 +8464,6 @@
               </w:rPr>
               <w:t>length</w:t>
             </w:r>
-            <w:proofErr w:type="spellEnd"/>
             <w:r>
               <w:rPr>
                 <w:rFonts w:ascii="Consolas" w:hAnsi="Consolas" w:cs="Consolas"/>
@@ -9833,19 +8480,8 @@
                 <w:sz w:val="21"/>
                 <w:szCs w:val="21"/>
               </w:rPr>
-              <w:t xml:space="preserve"> </w:t>
-            </w:r>
-            <w:proofErr w:type="spellStart"/>
-            <w:r>
-              <w:rPr>
-                <w:rFonts w:ascii="Consolas" w:hAnsi="Consolas" w:cs="Consolas"/>
-                <w:color w:val="FFFFFF"/>
-                <w:sz w:val="21"/>
-                <w:szCs w:val="21"/>
-              </w:rPr>
-              <w:t>i</w:t>
-            </w:r>
-            <w:proofErr w:type="spellEnd"/>
+              <w:t xml:space="preserve"> i</w:t>
+            </w:r>
             <w:r>
               <w:rPr>
                 <w:rFonts w:ascii="Consolas" w:hAnsi="Consolas" w:cs="Consolas"/>
@@ -9892,19 +8528,8 @@
                 <w:sz w:val="21"/>
                 <w:szCs w:val="21"/>
               </w:rPr>
-              <w:t xml:space="preserve"> </w:t>
-            </w:r>
-            <w:proofErr w:type="spellStart"/>
-            <w:r>
-              <w:rPr>
-                <w:rFonts w:ascii="Consolas" w:hAnsi="Consolas" w:cs="Consolas"/>
-                <w:color w:val="FFFFFF"/>
-                <w:sz w:val="21"/>
-                <w:szCs w:val="21"/>
-              </w:rPr>
-              <w:t>numsToAdd</w:t>
-            </w:r>
-            <w:proofErr w:type="spellEnd"/>
+              <w:t xml:space="preserve"> numsToAdd</w:t>
+            </w:r>
             <w:r>
               <w:rPr>
                 <w:rFonts w:ascii="Consolas" w:hAnsi="Consolas" w:cs="Consolas"/>
@@ -9914,7 +8539,6 @@
               </w:rPr>
               <w:t>[</w:t>
             </w:r>
-            <w:proofErr w:type="spellStart"/>
             <w:r>
               <w:rPr>
                 <w:rFonts w:ascii="Consolas" w:hAnsi="Consolas" w:cs="Consolas"/>
@@ -9924,7 +8548,6 @@
               </w:rPr>
               <w:t>i</w:t>
             </w:r>
-            <w:proofErr w:type="spellEnd"/>
             <w:r>
               <w:rPr>
                 <w:rFonts w:ascii="Consolas" w:hAnsi="Consolas" w:cs="Consolas"/>
@@ -9959,17 +8582,7 @@
                 <w:sz w:val="21"/>
                 <w:szCs w:val="21"/>
               </w:rPr>
-              <w:t xml:space="preserve"> </w:t>
-            </w:r>
-            <w:proofErr w:type="gramStart"/>
-            <w:r>
-              <w:rPr>
-                <w:rFonts w:ascii="Consolas" w:hAnsi="Consolas" w:cs="Consolas"/>
-                <w:color w:val="FFFFFF"/>
-                <w:sz w:val="21"/>
-                <w:szCs w:val="21"/>
-              </w:rPr>
-              <w:t>p</w:t>
+              <w:t xml:space="preserve"> p</w:t>
             </w:r>
             <w:r>
               <w:rPr>
@@ -9980,7 +8593,6 @@
               </w:rPr>
               <w:t>;</w:t>
             </w:r>
-            <w:proofErr w:type="gramEnd"/>
           </w:p>
           <w:p>
             <w:pPr>
@@ -10048,17 +8660,7 @@
                 <w:sz w:val="21"/>
                 <w:szCs w:val="21"/>
               </w:rPr>
-              <w:t xml:space="preserve"> </w:t>
-            </w:r>
-            <w:proofErr w:type="gramStart"/>
-            <w:r>
-              <w:rPr>
-                <w:rFonts w:ascii="Consolas" w:hAnsi="Consolas" w:cs="Consolas"/>
-                <w:color w:val="FFFFFF"/>
-                <w:sz w:val="21"/>
-                <w:szCs w:val="21"/>
-              </w:rPr>
-              <w:t>answer</w:t>
+              <w:t xml:space="preserve"> answer</w:t>
             </w:r>
             <w:r>
               <w:rPr>
@@ -10069,7 +8671,6 @@
               </w:rPr>
               <w:t>;</w:t>
             </w:r>
-            <w:proofErr w:type="gramEnd"/>
           </w:p>
           <w:p>
             <w:pPr>
@@ -10115,8 +8716,6 @@
                 <w:szCs w:val="21"/>
               </w:rPr>
             </w:pPr>
-            <w:proofErr w:type="spellStart"/>
-            <w:proofErr w:type="gramStart"/>
             <w:r>
               <w:rPr>
                 <w:rFonts w:ascii="Consolas" w:hAnsi="Consolas" w:cs="Consolas"/>
@@ -10126,7 +8725,6 @@
               </w:rPr>
               <w:t>addPower</w:t>
             </w:r>
-            <w:proofErr w:type="spellEnd"/>
             <w:r>
               <w:rPr>
                 <w:rFonts w:ascii="Consolas" w:hAnsi="Consolas" w:cs="Consolas"/>
@@ -10136,7 +8734,6 @@
               </w:rPr>
               <w:t>(</w:t>
             </w:r>
-            <w:proofErr w:type="gramEnd"/>
             <w:r>
               <w:rPr>
                 <w:rFonts w:ascii="Consolas" w:hAnsi="Consolas" w:cs="Consolas"/>
@@ -10372,8 +8969,6 @@
                 <w:szCs w:val="21"/>
               </w:rPr>
             </w:pPr>
-            <w:proofErr w:type="spellStart"/>
-            <w:proofErr w:type="gramStart"/>
             <w:r>
               <w:rPr>
                 <w:rFonts w:ascii="Consolas" w:hAnsi="Consolas" w:cs="Consolas"/>
@@ -10383,25 +8978,14 @@
               </w:rPr>
               <w:t>gpsNavigate</w:t>
             </w:r>
-            <w:proofErr w:type="spellEnd"/>
-            <w:r>
-              <w:rPr>
-                <w:rFonts w:ascii="Consolas" w:hAnsi="Consolas" w:cs="Consolas"/>
-                <w:color w:val="E85D7F"/>
-                <w:sz w:val="21"/>
-                <w:szCs w:val="21"/>
-              </w:rPr>
-              <w:t>(</w:t>
-            </w:r>
-            <w:proofErr w:type="gramEnd"/>
-            <w:r>
-              <w:rPr>
-                <w:rFonts w:ascii="Consolas" w:hAnsi="Consolas" w:cs="Consolas"/>
-                <w:color w:val="E85D7F"/>
-                <w:sz w:val="21"/>
-                <w:szCs w:val="21"/>
-              </w:rPr>
-              <w:t>40,</w:t>
+            <w:r>
+              <w:rPr>
+                <w:rFonts w:ascii="Consolas" w:hAnsi="Consolas" w:cs="Consolas"/>
+                <w:color w:val="E85D7F"/>
+                <w:sz w:val="21"/>
+                <w:szCs w:val="21"/>
+              </w:rPr>
+              <w:t>(40,</w:t>
             </w:r>
             <w:r>
               <w:rPr>
@@ -10737,19 +9321,8 @@
                 <w:sz w:val="21"/>
                 <w:szCs w:val="21"/>
               </w:rPr>
-              <w:t xml:space="preserve"> </w:t>
-            </w:r>
-            <w:proofErr w:type="spellStart"/>
-            <w:r>
-              <w:rPr>
-                <w:rFonts w:ascii="Consolas" w:hAnsi="Consolas" w:cs="Consolas"/>
-                <w:color w:val="FFFFFF"/>
-                <w:sz w:val="21"/>
-                <w:szCs w:val="21"/>
-              </w:rPr>
-              <w:t>codecademyCoordinates</w:t>
-            </w:r>
-            <w:proofErr w:type="spellEnd"/>
+              <w:t xml:space="preserve"> codecademyCoordinates</w:t>
+            </w:r>
             <w:r>
               <w:rPr>
                 <w:rFonts w:ascii="Consolas" w:hAnsi="Consolas" w:cs="Consolas"/>
@@ -11065,7 +9638,6 @@
               </w:rPr>
               <w:t>'W'</w:t>
             </w:r>
-            <w:proofErr w:type="gramStart"/>
             <w:r>
               <w:rPr>
                 <w:rFonts w:ascii="Consolas" w:hAnsi="Consolas" w:cs="Consolas"/>
@@ -11075,7 +9647,6 @@
               </w:rPr>
               <w:t>];</w:t>
             </w:r>
-            <w:proofErr w:type="gramEnd"/>
           </w:p>
           <w:p>
             <w:pPr>
@@ -11105,19 +9676,8 @@
                 <w:sz w:val="21"/>
                 <w:szCs w:val="21"/>
               </w:rPr>
-              <w:t xml:space="preserve"> </w:t>
-            </w:r>
-            <w:proofErr w:type="spellStart"/>
-            <w:r>
-              <w:rPr>
-                <w:rFonts w:ascii="Consolas" w:hAnsi="Consolas" w:cs="Consolas"/>
-                <w:color w:val="FFFFFF"/>
-                <w:sz w:val="21"/>
-                <w:szCs w:val="21"/>
-              </w:rPr>
-              <w:t>bermudaTCoordinates</w:t>
-            </w:r>
-            <w:proofErr w:type="spellEnd"/>
+              <w:t xml:space="preserve"> bermudaTCoordinates</w:t>
+            </w:r>
             <w:r>
               <w:rPr>
                 <w:rFonts w:ascii="Consolas" w:hAnsi="Consolas" w:cs="Consolas"/>
@@ -11343,7 +9903,6 @@
               </w:rPr>
               <w:t xml:space="preserve"> </w:t>
             </w:r>
-            <w:proofErr w:type="gramStart"/>
             <w:r>
               <w:rPr>
                 <w:rFonts w:ascii="Consolas" w:hAnsi="Consolas" w:cs="Consolas"/>
@@ -11371,7 +9930,6 @@
               </w:rPr>
               <w:t>,</w:t>
             </w:r>
-            <w:proofErr w:type="gramEnd"/>
             <w:r>
               <w:rPr>
                 <w:rFonts w:ascii="Consolas" w:hAnsi="Consolas" w:cs="Consolas"/>
@@ -11483,8 +10041,6 @@
                 <w:szCs w:val="21"/>
               </w:rPr>
             </w:pPr>
-            <w:proofErr w:type="spellStart"/>
-            <w:proofErr w:type="gramStart"/>
             <w:r>
               <w:rPr>
                 <w:rFonts w:ascii="Consolas" w:hAnsi="Consolas" w:cs="Consolas"/>
@@ -11494,17 +10050,42 @@
               </w:rPr>
               <w:t>gpsNavigate</w:t>
             </w:r>
-            <w:proofErr w:type="spellEnd"/>
-            <w:r>
-              <w:rPr>
-                <w:rFonts w:ascii="Consolas" w:hAnsi="Consolas" w:cs="Consolas"/>
-                <w:color w:val="E85D7F"/>
-                <w:sz w:val="21"/>
-                <w:szCs w:val="21"/>
-              </w:rPr>
-              <w:t>(</w:t>
-            </w:r>
-            <w:proofErr w:type="gramEnd"/>
+            <w:r>
+              <w:rPr>
+                <w:rFonts w:ascii="Consolas" w:hAnsi="Consolas" w:cs="Consolas"/>
+                <w:color w:val="E85D7F"/>
+                <w:sz w:val="21"/>
+                <w:szCs w:val="21"/>
+              </w:rPr>
+              <w:t>(...</w:t>
+            </w:r>
+            <w:r>
+              <w:rPr>
+                <w:rFonts w:ascii="Consolas" w:hAnsi="Consolas" w:cs="Consolas"/>
+                <w:color w:val="FFFFFF"/>
+                <w:sz w:val="21"/>
+                <w:szCs w:val="21"/>
+              </w:rPr>
+              <w:t>codecademyCoordinates</w:t>
+            </w:r>
+            <w:r>
+              <w:rPr>
+                <w:rFonts w:ascii="Consolas" w:hAnsi="Consolas" w:cs="Consolas"/>
+                <w:color w:val="E85D7F"/>
+                <w:sz w:val="21"/>
+                <w:szCs w:val="21"/>
+              </w:rPr>
+              <w:t>,</w:t>
+            </w:r>
+            <w:r>
+              <w:rPr>
+                <w:rFonts w:ascii="Consolas" w:hAnsi="Consolas" w:cs="Consolas"/>
+                <w:color w:val="FFFFFF"/>
+                <w:sz w:val="21"/>
+                <w:szCs w:val="21"/>
+              </w:rPr>
+              <w:t xml:space="preserve"> </w:t>
+            </w:r>
             <w:r>
               <w:rPr>
                 <w:rFonts w:ascii="Consolas" w:hAnsi="Consolas" w:cs="Consolas"/>
@@ -11514,45 +10095,6 @@
               </w:rPr>
               <w:t>...</w:t>
             </w:r>
-            <w:proofErr w:type="spellStart"/>
-            <w:r>
-              <w:rPr>
-                <w:rFonts w:ascii="Consolas" w:hAnsi="Consolas" w:cs="Consolas"/>
-                <w:color w:val="FFFFFF"/>
-                <w:sz w:val="21"/>
-                <w:szCs w:val="21"/>
-              </w:rPr>
-              <w:t>codecademyCoordinates</w:t>
-            </w:r>
-            <w:proofErr w:type="spellEnd"/>
-            <w:r>
-              <w:rPr>
-                <w:rFonts w:ascii="Consolas" w:hAnsi="Consolas" w:cs="Consolas"/>
-                <w:color w:val="E85D7F"/>
-                <w:sz w:val="21"/>
-                <w:szCs w:val="21"/>
-              </w:rPr>
-              <w:t>,</w:t>
-            </w:r>
-            <w:r>
-              <w:rPr>
-                <w:rFonts w:ascii="Consolas" w:hAnsi="Consolas" w:cs="Consolas"/>
-                <w:color w:val="FFFFFF"/>
-                <w:sz w:val="21"/>
-                <w:szCs w:val="21"/>
-              </w:rPr>
-              <w:t xml:space="preserve"> </w:t>
-            </w:r>
-            <w:r>
-              <w:rPr>
-                <w:rFonts w:ascii="Consolas" w:hAnsi="Consolas" w:cs="Consolas"/>
-                <w:color w:val="E85D7F"/>
-                <w:sz w:val="21"/>
-                <w:szCs w:val="21"/>
-              </w:rPr>
-              <w:t>...</w:t>
-            </w:r>
-            <w:proofErr w:type="spellStart"/>
             <w:r>
               <w:rPr>
                 <w:rFonts w:ascii="Consolas" w:hAnsi="Consolas" w:cs="Consolas"/>
@@ -11562,7 +10104,6 @@
               </w:rPr>
               <w:t>bermudaTCoordinates</w:t>
             </w:r>
-            <w:proofErr w:type="spellEnd"/>
             <w:r>
               <w:rPr>
                 <w:rFonts w:ascii="Consolas" w:hAnsi="Consolas" w:cs="Consolas"/>
@@ -11605,8 +10146,6 @@
                 <w:szCs w:val="21"/>
               </w:rPr>
             </w:pPr>
-            <w:proofErr w:type="spellStart"/>
-            <w:proofErr w:type="gramStart"/>
             <w:r>
               <w:rPr>
                 <w:rFonts w:ascii="Consolas" w:hAnsi="Consolas" w:cs="Consolas"/>
@@ -11616,17 +10155,42 @@
               </w:rPr>
               <w:t>gpsNavigate</w:t>
             </w:r>
-            <w:proofErr w:type="spellEnd"/>
-            <w:r>
-              <w:rPr>
-                <w:rFonts w:ascii="Consolas" w:hAnsi="Consolas" w:cs="Consolas"/>
-                <w:color w:val="E85D7F"/>
-                <w:sz w:val="21"/>
-                <w:szCs w:val="21"/>
-              </w:rPr>
-              <w:t>(</w:t>
-            </w:r>
-            <w:proofErr w:type="gramEnd"/>
+            <w:r>
+              <w:rPr>
+                <w:rFonts w:ascii="Consolas" w:hAnsi="Consolas" w:cs="Consolas"/>
+                <w:color w:val="E85D7F"/>
+                <w:sz w:val="21"/>
+                <w:szCs w:val="21"/>
+              </w:rPr>
+              <w:t>(...</w:t>
+            </w:r>
+            <w:r>
+              <w:rPr>
+                <w:rFonts w:ascii="Consolas" w:hAnsi="Consolas" w:cs="Consolas"/>
+                <w:color w:val="FFFFFF"/>
+                <w:sz w:val="21"/>
+                <w:szCs w:val="21"/>
+              </w:rPr>
+              <w:t>bermudaTCoordinates</w:t>
+            </w:r>
+            <w:r>
+              <w:rPr>
+                <w:rFonts w:ascii="Consolas" w:hAnsi="Consolas" w:cs="Consolas"/>
+                <w:color w:val="E85D7F"/>
+                <w:sz w:val="21"/>
+                <w:szCs w:val="21"/>
+              </w:rPr>
+              <w:t>,</w:t>
+            </w:r>
+            <w:r>
+              <w:rPr>
+                <w:rFonts w:ascii="Consolas" w:hAnsi="Consolas" w:cs="Consolas"/>
+                <w:color w:val="FFFFFF"/>
+                <w:sz w:val="21"/>
+                <w:szCs w:val="21"/>
+              </w:rPr>
+              <w:t xml:space="preserve"> </w:t>
+            </w:r>
             <w:r>
               <w:rPr>
                 <w:rFonts w:ascii="Consolas" w:hAnsi="Consolas" w:cs="Consolas"/>
@@ -11636,45 +10200,6 @@
               </w:rPr>
               <w:t>...</w:t>
             </w:r>
-            <w:proofErr w:type="spellStart"/>
-            <w:r>
-              <w:rPr>
-                <w:rFonts w:ascii="Consolas" w:hAnsi="Consolas" w:cs="Consolas"/>
-                <w:color w:val="FFFFFF"/>
-                <w:sz w:val="21"/>
-                <w:szCs w:val="21"/>
-              </w:rPr>
-              <w:t>bermudaTCoordinates</w:t>
-            </w:r>
-            <w:proofErr w:type="spellEnd"/>
-            <w:r>
-              <w:rPr>
-                <w:rFonts w:ascii="Consolas" w:hAnsi="Consolas" w:cs="Consolas"/>
-                <w:color w:val="E85D7F"/>
-                <w:sz w:val="21"/>
-                <w:szCs w:val="21"/>
-              </w:rPr>
-              <w:t>,</w:t>
-            </w:r>
-            <w:r>
-              <w:rPr>
-                <w:rFonts w:ascii="Consolas" w:hAnsi="Consolas" w:cs="Consolas"/>
-                <w:color w:val="FFFFFF"/>
-                <w:sz w:val="21"/>
-                <w:szCs w:val="21"/>
-              </w:rPr>
-              <w:t xml:space="preserve"> </w:t>
-            </w:r>
-            <w:r>
-              <w:rPr>
-                <w:rFonts w:ascii="Consolas" w:hAnsi="Consolas" w:cs="Consolas"/>
-                <w:color w:val="E85D7F"/>
-                <w:sz w:val="21"/>
-                <w:szCs w:val="21"/>
-              </w:rPr>
-              <w:t>...</w:t>
-            </w:r>
-            <w:proofErr w:type="spellStart"/>
             <w:r>
               <w:rPr>
                 <w:rFonts w:ascii="Consolas" w:hAnsi="Consolas" w:cs="Consolas"/>
@@ -11684,7 +10209,6 @@
               </w:rPr>
               <w:t>codecademyCoordinates</w:t>
             </w:r>
-            <w:proofErr w:type="spellEnd"/>
             <w:r>
               <w:rPr>
                 <w:rFonts w:ascii="Consolas" w:hAnsi="Consolas" w:cs="Consolas"/>
@@ -11804,20 +10328,8 @@
                 <w:sz w:val="21"/>
                 <w:szCs w:val="21"/>
               </w:rPr>
-              <w:t xml:space="preserve"> </w:t>
-            </w:r>
-            <w:proofErr w:type="spellStart"/>
-            <w:proofErr w:type="gramStart"/>
-            <w:r>
-              <w:rPr>
-                <w:rFonts w:ascii="Consolas" w:hAnsi="Consolas" w:cs="Consolas"/>
-                <w:color w:val="FFFFFF"/>
-                <w:sz w:val="21"/>
-                <w:szCs w:val="21"/>
-              </w:rPr>
-              <w:t>performDanceMove</w:t>
-            </w:r>
-            <w:proofErr w:type="spellEnd"/>
+              <w:t xml:space="preserve"> performDanceMove</w:t>
+            </w:r>
             <w:r>
               <w:rPr>
                 <w:rFonts w:ascii="Consolas" w:hAnsi="Consolas" w:cs="Consolas"/>
@@ -11827,8 +10339,6 @@
               </w:rPr>
               <w:t>(</w:t>
             </w:r>
-            <w:proofErr w:type="spellStart"/>
-            <w:proofErr w:type="gramEnd"/>
             <w:r>
               <w:rPr>
                 <w:rFonts w:ascii="Consolas" w:hAnsi="Consolas" w:cs="Consolas"/>
@@ -11856,7 +10366,6 @@
               </w:rPr>
               <w:t>string</w:t>
             </w:r>
-            <w:proofErr w:type="spellEnd"/>
             <w:r>
               <w:rPr>
                 <w:rFonts w:ascii="Consolas" w:hAnsi="Consolas" w:cs="Consolas"/>
@@ -11873,17 +10382,7 @@
                 <w:sz w:val="21"/>
                 <w:szCs w:val="21"/>
               </w:rPr>
-              <w:t xml:space="preserve"> </w:t>
-            </w:r>
-            <w:proofErr w:type="spellStart"/>
-            <w:r>
-              <w:rPr>
-                <w:rFonts w:ascii="Consolas" w:hAnsi="Consolas" w:cs="Consolas"/>
-                <w:color w:val="FFFFFF"/>
-                <w:sz w:val="21"/>
-                <w:szCs w:val="21"/>
-              </w:rPr>
-              <w:t>moveReps</w:t>
+              <w:t xml:space="preserve"> moveReps</w:t>
             </w:r>
             <w:r>
               <w:rPr>
@@ -11903,7 +10402,6 @@
               </w:rPr>
               <w:t>number</w:t>
             </w:r>
-            <w:proofErr w:type="spellEnd"/>
             <w:r>
               <w:rPr>
                 <w:rFonts w:ascii="Consolas" w:hAnsi="Consolas" w:cs="Consolas"/>
@@ -11920,17 +10418,7 @@
                 <w:sz w:val="21"/>
                 <w:szCs w:val="21"/>
               </w:rPr>
-              <w:t xml:space="preserve"> </w:t>
-            </w:r>
-            <w:proofErr w:type="spellStart"/>
-            <w:r>
-              <w:rPr>
-                <w:rFonts w:ascii="Consolas" w:hAnsi="Consolas" w:cs="Consolas"/>
-                <w:color w:val="FFFFFF"/>
-                <w:sz w:val="21"/>
-                <w:szCs w:val="21"/>
-              </w:rPr>
-              <w:t>hasFlair</w:t>
+              <w:t xml:space="preserve"> hasFlair</w:t>
             </w:r>
             <w:r>
               <w:rPr>
@@ -11950,7 +10438,6 @@
               </w:rPr>
               <w:t>boolean</w:t>
             </w:r>
-            <w:proofErr w:type="spellEnd"/>
             <w:r>
               <w:rPr>
                 <w:rFonts w:ascii="Consolas" w:hAnsi="Consolas" w:cs="Consolas"/>
@@ -11997,17 +10484,7 @@
                 <w:sz w:val="21"/>
                 <w:szCs w:val="21"/>
               </w:rPr>
-              <w:t xml:space="preserve">  </w:t>
-            </w:r>
-            <w:proofErr w:type="gramStart"/>
-            <w:r>
-              <w:rPr>
-                <w:rFonts w:ascii="Consolas" w:hAnsi="Consolas" w:cs="Consolas"/>
-                <w:color w:val="FFFFFF"/>
-                <w:sz w:val="21"/>
-                <w:szCs w:val="21"/>
-              </w:rPr>
-              <w:t>console</w:t>
+              <w:t xml:space="preserve">  console</w:t>
             </w:r>
             <w:r>
               <w:rPr>
@@ -12036,7 +10513,6 @@
               </w:rPr>
               <w:t>(</w:t>
             </w:r>
-            <w:proofErr w:type="gramEnd"/>
             <w:r>
               <w:rPr>
                 <w:rFonts w:ascii="Consolas" w:hAnsi="Consolas" w:cs="Consolas"/>
@@ -12055,7 +10531,6 @@
               </w:rPr>
               <w:t>${</w:t>
             </w:r>
-            <w:proofErr w:type="spellStart"/>
             <w:r>
               <w:rPr>
                 <w:rFonts w:ascii="Consolas" w:hAnsi="Consolas" w:cs="Consolas"/>
@@ -12065,7 +10540,6 @@
               </w:rPr>
               <w:t>moveName</w:t>
             </w:r>
-            <w:proofErr w:type="spellEnd"/>
             <w:r>
               <w:rPr>
                 <w:rFonts w:ascii="Consolas" w:hAnsi="Consolas" w:cs="Consolas"/>
@@ -12093,7 +10567,6 @@
               </w:rPr>
               <w:t>${</w:t>
             </w:r>
-            <w:proofErr w:type="spellStart"/>
             <w:r>
               <w:rPr>
                 <w:rFonts w:ascii="Consolas" w:hAnsi="Consolas" w:cs="Consolas"/>
@@ -12103,7 +10576,6 @@
               </w:rPr>
               <w:t>moveReps</w:t>
             </w:r>
-            <w:proofErr w:type="spellEnd"/>
             <w:r>
               <w:rPr>
                 <w:rFonts w:ascii="Consolas" w:hAnsi="Consolas" w:cs="Consolas"/>
@@ -12170,7 +10642,6 @@
               </w:rPr>
               <w:t>(</w:t>
             </w:r>
-            <w:proofErr w:type="spellStart"/>
             <w:r>
               <w:rPr>
                 <w:rFonts w:ascii="Consolas" w:hAnsi="Consolas" w:cs="Consolas"/>
@@ -12180,8 +10651,6 @@
               </w:rPr>
               <w:t>hasFlair</w:t>
             </w:r>
-            <w:proofErr w:type="spellEnd"/>
-            <w:proofErr w:type="gramStart"/>
             <w:r>
               <w:rPr>
                 <w:rFonts w:ascii="Consolas" w:hAnsi="Consolas" w:cs="Consolas"/>
@@ -12191,7 +10660,6 @@
               </w:rPr>
               <w:t>){</w:t>
             </w:r>
-            <w:proofErr w:type="gramEnd"/>
           </w:p>
           <w:p>
             <w:pPr>
@@ -12211,17 +10679,7 @@
                 <w:sz w:val="21"/>
                 <w:szCs w:val="21"/>
               </w:rPr>
-              <w:t xml:space="preserve">    </w:t>
-            </w:r>
-            <w:proofErr w:type="gramStart"/>
-            <w:r>
-              <w:rPr>
-                <w:rFonts w:ascii="Consolas" w:hAnsi="Consolas" w:cs="Consolas"/>
-                <w:color w:val="FFFFFF"/>
-                <w:sz w:val="21"/>
-                <w:szCs w:val="21"/>
-              </w:rPr>
-              <w:t>console</w:t>
+              <w:t xml:space="preserve">    console</w:t>
             </w:r>
             <w:r>
               <w:rPr>
@@ -12250,7 +10708,6 @@
               </w:rPr>
               <w:t>(</w:t>
             </w:r>
-            <w:proofErr w:type="gramEnd"/>
             <w:r>
               <w:rPr>
                 <w:rFonts w:ascii="Consolas" w:hAnsi="Consolas" w:cs="Consolas"/>
@@ -12360,19 +10817,8 @@
                 <w:sz w:val="21"/>
                 <w:szCs w:val="21"/>
               </w:rPr>
-              <w:t xml:space="preserve"> </w:t>
-            </w:r>
-            <w:proofErr w:type="spellStart"/>
-            <w:r>
-              <w:rPr>
-                <w:rFonts w:ascii="Consolas" w:hAnsi="Consolas" w:cs="Consolas"/>
-                <w:color w:val="FFFFFF"/>
-                <w:sz w:val="21"/>
-                <w:szCs w:val="21"/>
-              </w:rPr>
-              <w:t>danceMoves</w:t>
-            </w:r>
-            <w:proofErr w:type="spellEnd"/>
+              <w:t xml:space="preserve"> danceMoves</w:t>
+            </w:r>
             <w:r>
               <w:rPr>
                 <w:rFonts w:ascii="Consolas" w:hAnsi="Consolas" w:cs="Consolas"/>
@@ -12454,8 +10900,6 @@
               </w:rPr>
               <w:t xml:space="preserve"> </w:t>
             </w:r>
-            <w:proofErr w:type="spellStart"/>
-            <w:proofErr w:type="gramStart"/>
             <w:r>
               <w:rPr>
                 <w:rFonts w:ascii="Consolas" w:hAnsi="Consolas" w:cs="Consolas"/>
@@ -12465,25 +10909,14 @@
               </w:rPr>
               <w:t>boolean</w:t>
             </w:r>
-            <w:proofErr w:type="spellEnd"/>
-            <w:r>
-              <w:rPr>
-                <w:rFonts w:ascii="Consolas" w:hAnsi="Consolas" w:cs="Consolas"/>
-                <w:color w:val="E85D7F"/>
-                <w:sz w:val="21"/>
-                <w:szCs w:val="21"/>
-              </w:rPr>
-              <w:t>][</w:t>
-            </w:r>
-            <w:proofErr w:type="gramEnd"/>
-            <w:r>
-              <w:rPr>
-                <w:rFonts w:ascii="Consolas" w:hAnsi="Consolas" w:cs="Consolas"/>
-                <w:color w:val="E85D7F"/>
-                <w:sz w:val="21"/>
-                <w:szCs w:val="21"/>
-              </w:rPr>
-              <w:t>]</w:t>
+            <w:r>
+              <w:rPr>
+                <w:rFonts w:ascii="Consolas" w:hAnsi="Consolas" w:cs="Consolas"/>
+                <w:color w:val="E85D7F"/>
+                <w:sz w:val="21"/>
+                <w:szCs w:val="21"/>
+              </w:rPr>
+              <w:t>][]</w:t>
             </w:r>
             <w:r>
               <w:rPr>
@@ -13353,27 +11786,7 @@
                 <w:sz w:val="21"/>
                 <w:szCs w:val="21"/>
               </w:rPr>
-              <w:t xml:space="preserve"> </w:t>
-            </w:r>
-            <w:proofErr w:type="spellStart"/>
-            <w:r>
-              <w:rPr>
-                <w:rFonts w:ascii="Consolas" w:hAnsi="Consolas" w:cs="Consolas"/>
-                <w:color w:val="FFFFFF"/>
-                <w:sz w:val="21"/>
-                <w:szCs w:val="21"/>
-              </w:rPr>
-              <w:t>danceMove</w:t>
-            </w:r>
-            <w:proofErr w:type="spellEnd"/>
-            <w:r>
-              <w:rPr>
-                <w:rFonts w:ascii="Consolas" w:hAnsi="Consolas" w:cs="Consolas"/>
-                <w:color w:val="FFFFFF"/>
-                <w:sz w:val="21"/>
-                <w:szCs w:val="21"/>
-              </w:rPr>
-              <w:t xml:space="preserve"> </w:t>
+              <w:t xml:space="preserve"> danceMove </w:t>
             </w:r>
             <w:r>
               <w:rPr>
@@ -13391,19 +11804,8 @@
                 <w:sz w:val="21"/>
                 <w:szCs w:val="21"/>
               </w:rPr>
-              <w:t xml:space="preserve"> </w:t>
-            </w:r>
-            <w:proofErr w:type="spellStart"/>
-            <w:r>
-              <w:rPr>
-                <w:rFonts w:ascii="Consolas" w:hAnsi="Consolas" w:cs="Consolas"/>
-                <w:color w:val="FFFFFF"/>
-                <w:sz w:val="21"/>
-                <w:szCs w:val="21"/>
-              </w:rPr>
-              <w:t>danceMoves</w:t>
-            </w:r>
-            <w:proofErr w:type="spellEnd"/>
+              <w:t xml:space="preserve"> danceMoves</w:t>
+            </w:r>
             <w:r>
               <w:rPr>
                 <w:rFonts w:ascii="Consolas" w:hAnsi="Consolas" w:cs="Consolas"/>
@@ -13450,40 +11852,17 @@
                 <w:sz w:val="21"/>
                 <w:szCs w:val="21"/>
               </w:rPr>
-              <w:t xml:space="preserve">  </w:t>
-            </w:r>
-            <w:proofErr w:type="spellStart"/>
-            <w:proofErr w:type="gramStart"/>
-            <w:r>
-              <w:rPr>
-                <w:rFonts w:ascii="Consolas" w:hAnsi="Consolas" w:cs="Consolas"/>
-                <w:color w:val="FFFFFF"/>
-                <w:sz w:val="21"/>
-                <w:szCs w:val="21"/>
-              </w:rPr>
-              <w:t>performDanceMove</w:t>
-            </w:r>
-            <w:proofErr w:type="spellEnd"/>
-            <w:r>
-              <w:rPr>
-                <w:rFonts w:ascii="Consolas" w:hAnsi="Consolas" w:cs="Consolas"/>
-                <w:color w:val="E85D7F"/>
-                <w:sz w:val="21"/>
-                <w:szCs w:val="21"/>
-              </w:rPr>
-              <w:t>(</w:t>
-            </w:r>
-            <w:proofErr w:type="gramEnd"/>
-            <w:r>
-              <w:rPr>
-                <w:rFonts w:ascii="Consolas" w:hAnsi="Consolas" w:cs="Consolas"/>
-                <w:color w:val="E85D7F"/>
-                <w:sz w:val="21"/>
-                <w:szCs w:val="21"/>
-              </w:rPr>
-              <w:t>...</w:t>
-            </w:r>
-            <w:proofErr w:type="spellStart"/>
+              <w:t xml:space="preserve">  performDanceMove</w:t>
+            </w:r>
+            <w:r>
+              <w:rPr>
+                <w:rFonts w:ascii="Consolas" w:hAnsi="Consolas" w:cs="Consolas"/>
+                <w:color w:val="E85D7F"/>
+                <w:sz w:val="21"/>
+                <w:szCs w:val="21"/>
+              </w:rPr>
+              <w:t>(...</w:t>
+            </w:r>
             <w:r>
               <w:rPr>
                 <w:rFonts w:ascii="Consolas" w:hAnsi="Consolas" w:cs="Consolas"/>
@@ -13493,7 +11872,6 @@
               </w:rPr>
               <w:t>danceMove</w:t>
             </w:r>
-            <w:proofErr w:type="spellEnd"/>
             <w:r>
               <w:rPr>
                 <w:rFonts w:ascii="Consolas" w:hAnsi="Consolas" w:cs="Consolas"/>
@@ -13741,23 +12119,7 @@
           <w:rFonts w:ascii="AppleSystemUIFont" w:eastAsiaTheme="minorEastAsia" w:hAnsi="AppleSystemUIFont" w:cs="AppleSystemUIFont"/>
           <w:lang w:val="en-US"/>
         </w:rPr>
-        <w:t xml:space="preserve">Which of these variable declarations is a tuple with </w:t>
-      </w:r>
-      <w:proofErr w:type="gramStart"/>
-      <w:r>
-        <w:rPr>
-          <w:rFonts w:ascii="AppleSystemUIFont" w:eastAsiaTheme="minorEastAsia" w:hAnsi="AppleSystemUIFont" w:cs="AppleSystemUIFont"/>
-          <w:lang w:val="en-US"/>
-        </w:rPr>
-        <w:t>correctly-assigned</w:t>
-      </w:r>
-      <w:proofErr w:type="gramEnd"/>
-      <w:r>
-        <w:rPr>
-          <w:rFonts w:ascii="AppleSystemUIFont" w:eastAsiaTheme="minorEastAsia" w:hAnsi="AppleSystemUIFont" w:cs="AppleSystemUIFont"/>
-          <w:lang w:val="en-US"/>
-        </w:rPr>
-        <w:t xml:space="preserve"> values?</w:t>
+        <w:t>Which of these variable declarations is a tuple with correctly-assigned values?</w:t>
       </w:r>
     </w:p>
     <w:p>
@@ -14015,32 +12377,7 @@
           <w:rFonts w:ascii="AppleSystemUIFont" w:eastAsiaTheme="minorEastAsia" w:hAnsi="AppleSystemUIFont" w:cs="AppleSystemUIFont"/>
           <w:lang w:val="en-US"/>
         </w:rPr>
-        <w:t>Fill in the code with the correct return type for the function </w:t>
-      </w:r>
-      <w:proofErr w:type="spellStart"/>
-      <w:proofErr w:type="gramStart"/>
-      <w:r>
-        <w:rPr>
-          <w:rFonts w:ascii="AppleSystemUIFont" w:eastAsiaTheme="minorEastAsia" w:hAnsi="AppleSystemUIFont" w:cs="AppleSystemUIFont"/>
-          <w:lang w:val="en-US"/>
-        </w:rPr>
-        <w:t>mySort</w:t>
-      </w:r>
-      <w:proofErr w:type="spellEnd"/>
-      <w:r>
-        <w:rPr>
-          <w:rFonts w:ascii="AppleSystemUIFont" w:eastAsiaTheme="minorEastAsia" w:hAnsi="AppleSystemUIFont" w:cs="AppleSystemUIFont"/>
-          <w:lang w:val="en-US"/>
-        </w:rPr>
-        <w:t>(</w:t>
-      </w:r>
-      <w:proofErr w:type="gramEnd"/>
-      <w:r>
-        <w:rPr>
-          <w:rFonts w:ascii="AppleSystemUIFont" w:eastAsiaTheme="minorEastAsia" w:hAnsi="AppleSystemUIFont" w:cs="AppleSystemUIFont"/>
-          <w:lang w:val="en-US"/>
-        </w:rPr>
-        <w:t>).</w:t>
+        <w:t>Fill in the code with the correct return type for the function mySort().</w:t>
       </w:r>
     </w:p>
     <w:p>
@@ -14130,7 +12467,6 @@
           <w:szCs w:val="28"/>
         </w:rPr>
       </w:pPr>
-      <w:proofErr w:type="gramStart"/>
       <w:r>
         <w:rPr>
           <w:rFonts w:asciiTheme="minorHAnsi" w:hAnsiTheme="minorHAnsi"/>
@@ -14138,17 +12474,7 @@
           <w:sz w:val="28"/>
           <w:szCs w:val="28"/>
         </w:rPr>
-        <w:t>Any[</w:t>
-      </w:r>
-      <w:proofErr w:type="gramEnd"/>
-      <w:r>
-        <w:rPr>
-          <w:rFonts w:asciiTheme="minorHAnsi" w:hAnsiTheme="minorHAnsi"/>
-          <w:color w:val="000000" w:themeColor="text1"/>
-          <w:sz w:val="28"/>
-          <w:szCs w:val="28"/>
-        </w:rPr>
-        <w:t>]</w:t>
+        <w:t>Any[]</w:t>
       </w:r>
     </w:p>
     <w:p>
@@ -14180,23 +12506,7 @@
           <w:rFonts w:ascii="AppleSystemUIFont" w:eastAsiaTheme="minorEastAsia" w:hAnsi="AppleSystemUIFont" w:cs="AppleSystemUIFont"/>
           <w:lang w:val="en-US"/>
         </w:rPr>
-        <w:t>Which of the following is a valid function call for </w:t>
-      </w:r>
-      <w:proofErr w:type="gramStart"/>
-      <w:r>
-        <w:rPr>
-          <w:rFonts w:ascii="AppleSystemUIFont" w:eastAsiaTheme="minorEastAsia" w:hAnsi="AppleSystemUIFont" w:cs="AppleSystemUIFont"/>
-          <w:lang w:val="en-US"/>
-        </w:rPr>
-        <w:t>policy(</w:t>
-      </w:r>
-      <w:proofErr w:type="gramEnd"/>
-      <w:r>
-        <w:rPr>
-          <w:rFonts w:ascii="AppleSystemUIFont" w:eastAsiaTheme="minorEastAsia" w:hAnsi="AppleSystemUIFont" w:cs="AppleSystemUIFont"/>
-          <w:lang w:val="en-US"/>
-        </w:rPr>
-        <w:t>)?</w:t>
+        <w:t>Which of the following is a valid function call for policy()?</w:t>
       </w:r>
     </w:p>
     <w:p>
@@ -14297,17 +12607,8 @@
           <w:rFonts w:asciiTheme="minorHAnsi" w:hAnsiTheme="minorHAnsi"/>
           <w:color w:val="000000" w:themeColor="text1"/>
         </w:rPr>
-        <w:t>Const adult: [string, number, Boolean] = [“Don”, 21, false</w:t>
+        <w:t>Const adult: [string, number, Boolean] = [“Don”, 21, false];</w:t>
       </w:r>
-      <w:proofErr w:type="gramStart"/>
-      <w:r>
-        <w:rPr>
-          <w:rFonts w:asciiTheme="minorHAnsi" w:hAnsiTheme="minorHAnsi"/>
-          <w:color w:val="000000" w:themeColor="text1"/>
-        </w:rPr>
-        <w:t>];</w:t>
-      </w:r>
-      <w:proofErr w:type="gramEnd"/>
     </w:p>
     <w:p/>
     <w:p>
@@ -14533,19 +12834,11 @@
           <w:rFonts w:asciiTheme="minorHAnsi" w:hAnsiTheme="minorHAnsi"/>
         </w:rPr>
       </w:pPr>
-      <w:proofErr w:type="gramStart"/>
       <w:r>
         <w:rPr>
           <w:rFonts w:asciiTheme="minorHAnsi" w:hAnsiTheme="minorHAnsi"/>
         </w:rPr>
-        <w:t>String[</w:t>
-      </w:r>
-      <w:proofErr w:type="gramEnd"/>
-      <w:r>
-        <w:rPr>
-          <w:rFonts w:asciiTheme="minorHAnsi" w:hAnsiTheme="minorHAnsi"/>
-        </w:rPr>
-        <w:t>][], [‘Cereal’, ‘Toast’]</w:t>
+        <w:t>String[][], [‘Cereal’, ‘Toast’]</w:t>
       </w:r>
     </w:p>
     <w:p>
@@ -14562,19 +12855,11 @@
           <w:rFonts w:asciiTheme="minorHAnsi" w:hAnsiTheme="minorHAnsi"/>
         </w:rPr>
       </w:pPr>
-      <w:proofErr w:type="gramStart"/>
       <w:r>
         <w:rPr>
           <w:rFonts w:asciiTheme="minorHAnsi" w:hAnsiTheme="minorHAnsi"/>
         </w:rPr>
-        <w:t>String[</w:t>
-      </w:r>
-      <w:proofErr w:type="gramEnd"/>
-      <w:r>
-        <w:rPr>
-          <w:rFonts w:asciiTheme="minorHAnsi" w:hAnsiTheme="minorHAnsi"/>
-        </w:rPr>
-        <w:t>][][], [lunch]</w:t>
+        <w:t>String[][][], [lunch]</w:t>
       </w:r>
     </w:p>
     <w:p>
@@ -14854,39 +13139,126 @@
           <w:rFonts w:ascii="AppleSystemUIFont" w:eastAsiaTheme="minorEastAsia" w:hAnsi="AppleSystemUIFont" w:cs="AppleSystemUIFont"/>
           <w:lang w:val="en-US"/>
         </w:rPr>
-        <w:t xml:space="preserve">let </w:t>
+        <w:t>let areacodes: number[] = [617, 413, 857, null];</w:t>
       </w:r>
-      <w:proofErr w:type="spellStart"/>
+    </w:p>
+    <w:p>
+      <w:pPr>
+        <w:tabs>
+          <w:tab w:val="left" w:pos="7000"/>
+        </w:tabs>
+        <w:rPr>
+          <w:rFonts w:asciiTheme="minorHAnsi" w:hAnsiTheme="minorHAnsi"/>
+        </w:rPr>
+      </w:pPr>
+    </w:p>
+    <w:p>
+      <w:pPr>
+        <w:tabs>
+          <w:tab w:val="left" w:pos="7000"/>
+        </w:tabs>
+        <w:rPr>
+          <w:rFonts w:asciiTheme="minorHAnsi" w:hAnsiTheme="minorHAnsi"/>
+        </w:rPr>
+      </w:pPr>
+    </w:p>
+    <w:p>
+      <w:pPr>
+        <w:pStyle w:val="ListParagraph"/>
+        <w:numPr>
+          <w:ilvl w:val="0"/>
+          <w:numId w:val="7"/>
+        </w:numPr>
+        <w:tabs>
+          <w:tab w:val="left" w:pos="7000"/>
+        </w:tabs>
+        <w:rPr>
+          <w:rFonts w:asciiTheme="minorHAnsi" w:hAnsiTheme="minorHAnsi"/>
+        </w:rPr>
+      </w:pPr>
       <w:r>
         <w:rPr>
           <w:rFonts w:ascii="AppleSystemUIFont" w:eastAsiaTheme="minorEastAsia" w:hAnsi="AppleSystemUIFont" w:cs="AppleSystemUIFont"/>
           <w:lang w:val="en-US"/>
         </w:rPr>
-        <w:t>areacodes</w:t>
+        <w:t>Consider the following code snippet. What would be the correct type for the variable, updated?</w:t>
       </w:r>
-      <w:proofErr w:type="spellEnd"/>
+    </w:p>
+    <w:p>
+      <w:pPr>
+        <w:tabs>
+          <w:tab w:val="left" w:pos="7000"/>
+        </w:tabs>
+        <w:rPr>
+          <w:rFonts w:asciiTheme="minorHAnsi" w:hAnsiTheme="minorHAnsi"/>
+        </w:rPr>
+      </w:pPr>
       <w:r>
         <w:rPr>
-          <w:rFonts w:ascii="AppleSystemUIFont" w:eastAsiaTheme="minorEastAsia" w:hAnsi="AppleSystemUIFont" w:cs="AppleSystemUIFont"/>
-          <w:lang w:val="en-US"/>
-        </w:rPr>
-        <w:t xml:space="preserve">: </w:t>
+          <w:rFonts w:asciiTheme="minorHAnsi" w:hAnsiTheme="minorHAnsi"/>
+        </w:rPr>
+        <w:drawing>
+          <wp:inline distT="0" distB="0" distL="0" distR="0" wp14:anchorId="1A85CEB0" wp14:editId="15666140">
+            <wp:extent cx="5960633" cy="2768600"/>
+            <wp:effectExtent l="0" t="0" r="0" b="0"/>
+            <wp:docPr id="11" name="Picture 11" descr="Graphical user interface, application&#10;&#10;Description automatically generated with medium confidence"/>
+            <wp:cNvGraphicFramePr>
+              <a:graphicFrameLocks xmlns:a="http://schemas.openxmlformats.org/drawingml/2006/main" noChangeAspect="1"/>
+            </wp:cNvGraphicFramePr>
+            <a:graphic xmlns:a="http://schemas.openxmlformats.org/drawingml/2006/main">
+              <a:graphicData uri="http://schemas.openxmlformats.org/drawingml/2006/picture">
+                <pic:pic xmlns:pic="http://schemas.openxmlformats.org/drawingml/2006/picture">
+                  <pic:nvPicPr>
+                    <pic:cNvPr id="11" name="Picture 11" descr="Graphical user interface, application&#10;&#10;Description automatically generated with medium confidence"/>
+                    <pic:cNvPicPr/>
+                  </pic:nvPicPr>
+                  <pic:blipFill>
+                    <a:blip r:embed="rId15"/>
+                    <a:stretch>
+                      <a:fillRect/>
+                    </a:stretch>
+                  </pic:blipFill>
+                  <pic:spPr>
+                    <a:xfrm>
+                      <a:off x="0" y="0"/>
+                      <a:ext cx="5980195" cy="2777686"/>
+                    </a:xfrm>
+                    <a:prstGeom prst="rect">
+                      <a:avLst/>
+                    </a:prstGeom>
+                  </pic:spPr>
+                </pic:pic>
+              </a:graphicData>
+            </a:graphic>
+          </wp:inline>
+        </w:drawing>
       </w:r>
-      <w:proofErr w:type="gramStart"/>
+    </w:p>
+    <w:p>
+      <w:pPr>
+        <w:pStyle w:val="ListParagraph"/>
+        <w:numPr>
+          <w:ilvl w:val="1"/>
+          <w:numId w:val="7"/>
+        </w:numPr>
+        <w:tabs>
+          <w:tab w:val="left" w:pos="7000"/>
+        </w:tabs>
+        <w:rPr>
+          <w:rFonts w:asciiTheme="minorHAnsi" w:hAnsiTheme="minorHAnsi"/>
+        </w:rPr>
+      </w:pPr>
       <w:r>
         <w:rPr>
-          <w:rFonts w:ascii="AppleSystemUIFont" w:eastAsiaTheme="minorEastAsia" w:hAnsi="AppleSystemUIFont" w:cs="AppleSystemUIFont"/>
-          <w:lang w:val="en-US"/>
-        </w:rPr>
-        <w:t>number[</w:t>
+          <w:rFonts w:asciiTheme="minorHAnsi" w:hAnsiTheme="minorHAnsi"/>
+        </w:rPr>
+        <w:t xml:space="preserve">D: </w:t>
       </w:r>
-      <w:proofErr w:type="gramEnd"/>
       <w:r>
         <w:rPr>
-          <w:rFonts w:ascii="AppleSystemUIFont" w:eastAsiaTheme="minorEastAsia" w:hAnsi="AppleSystemUIFont" w:cs="AppleSystemUIFont"/>
-          <w:lang w:val="en-US"/>
-        </w:rPr>
-        <w:t>] = [617, 413, 857, null];</w:t>
+          <w:rFonts w:asciiTheme="minorHAnsi" w:hAnsiTheme="minorHAnsi"/>
+        </w:rPr>
+        <w:t>Any[]</w:t>
       </w:r>
     </w:p>
     <w:sectPr>

</xml_diff>

<commit_message>
feat: Add progress #69 'Learn Typescript'
</commit_message>
<xml_diff>
--- a/learn-typescript/chapter_3/Chatper 3 - Complex Types.docx
+++ b/learn-typescript/chapter_3/Chatper 3 - Complex Types.docx
@@ -187,8 +187,19 @@
                 <w:sz w:val="21"/>
                 <w:szCs w:val="21"/>
               </w:rPr>
-              <w:t>let customersArray</w:t>
-            </w:r>
+              <w:t xml:space="preserve">let </w:t>
+            </w:r>
+            <w:proofErr w:type="spellStart"/>
+            <w:r>
+              <w:rPr>
+                <w:rFonts w:ascii="Consolas" w:hAnsi="Consolas" w:cs="Consolas"/>
+                <w:color w:val="B3CCFF"/>
+                <w:sz w:val="21"/>
+                <w:szCs w:val="21"/>
+              </w:rPr>
+              <w:t>customersArray</w:t>
+            </w:r>
+            <w:proofErr w:type="spellEnd"/>
             <w:r>
               <w:rPr>
                 <w:rFonts w:ascii="Consolas" w:hAnsi="Consolas" w:cs="Consolas"/>
@@ -205,7 +216,47 @@
                 <w:sz w:val="21"/>
                 <w:szCs w:val="21"/>
               </w:rPr>
-              <w:t>'Custy Stomer'</w:t>
+              <w:t>'</w:t>
+            </w:r>
+            <w:proofErr w:type="spellStart"/>
+            <w:r>
+              <w:rPr>
+                <w:rFonts w:ascii="Consolas" w:hAnsi="Consolas" w:cs="Consolas"/>
+                <w:color w:val="FFE083"/>
+                <w:sz w:val="21"/>
+                <w:szCs w:val="21"/>
+              </w:rPr>
+              <w:t>Custy</w:t>
+            </w:r>
+            <w:proofErr w:type="spellEnd"/>
+            <w:r>
+              <w:rPr>
+                <w:rFonts w:ascii="Consolas" w:hAnsi="Consolas" w:cs="Consolas"/>
+                <w:color w:val="FFE083"/>
+                <w:sz w:val="21"/>
+                <w:szCs w:val="21"/>
+              </w:rPr>
+              <w:t xml:space="preserve"> </w:t>
+            </w:r>
+            <w:proofErr w:type="spellStart"/>
+            <w:r>
+              <w:rPr>
+                <w:rFonts w:ascii="Consolas" w:hAnsi="Consolas" w:cs="Consolas"/>
+                <w:color w:val="FFE083"/>
+                <w:sz w:val="21"/>
+                <w:szCs w:val="21"/>
+              </w:rPr>
+              <w:t>Stomer</w:t>
+            </w:r>
+            <w:proofErr w:type="spellEnd"/>
+            <w:r>
+              <w:rPr>
+                <w:rFonts w:ascii="Consolas" w:hAnsi="Consolas" w:cs="Consolas"/>
+                <w:color w:val="FFE083"/>
+                <w:sz w:val="21"/>
+                <w:szCs w:val="21"/>
+              </w:rPr>
+              <w:t>'</w:t>
             </w:r>
             <w:r>
               <w:rPr>
@@ -223,7 +274,27 @@
                 <w:sz w:val="21"/>
                 <w:szCs w:val="21"/>
               </w:rPr>
-              <w:t>'C. Oostomar'</w:t>
+              <w:t xml:space="preserve">'C. </w:t>
+            </w:r>
+            <w:proofErr w:type="spellStart"/>
+            <w:r>
+              <w:rPr>
+                <w:rFonts w:ascii="Consolas" w:hAnsi="Consolas" w:cs="Consolas"/>
+                <w:color w:val="FFE083"/>
+                <w:sz w:val="21"/>
+                <w:szCs w:val="21"/>
+              </w:rPr>
+              <w:t>Oostomar</w:t>
+            </w:r>
+            <w:proofErr w:type="spellEnd"/>
+            <w:r>
+              <w:rPr>
+                <w:rFonts w:ascii="Consolas" w:hAnsi="Consolas" w:cs="Consolas"/>
+                <w:color w:val="FFE083"/>
+                <w:sz w:val="21"/>
+                <w:szCs w:val="21"/>
+              </w:rPr>
+              <w:t>'</w:t>
             </w:r>
             <w:r>
               <w:rPr>
@@ -277,7 +348,27 @@
                 <w:sz w:val="21"/>
                 <w:szCs w:val="21"/>
               </w:rPr>
-              <w:t>'Custo Mer'</w:t>
+              <w:t>'</w:t>
+            </w:r>
+            <w:proofErr w:type="spellStart"/>
+            <w:r>
+              <w:rPr>
+                <w:rFonts w:ascii="Consolas" w:hAnsi="Consolas" w:cs="Consolas"/>
+                <w:color w:val="FFE083"/>
+                <w:sz w:val="21"/>
+                <w:szCs w:val="21"/>
+              </w:rPr>
+              <w:t>Custo</w:t>
+            </w:r>
+            <w:proofErr w:type="spellEnd"/>
+            <w:r>
+              <w:rPr>
+                <w:rFonts w:ascii="Consolas" w:hAnsi="Consolas" w:cs="Consolas"/>
+                <w:color w:val="FFE083"/>
+                <w:sz w:val="21"/>
+                <w:szCs w:val="21"/>
+              </w:rPr>
+              <w:t xml:space="preserve"> Mer'</w:t>
             </w:r>
             <w:r>
               <w:rPr>
@@ -295,7 +386,47 @@
                 <w:sz w:val="21"/>
                 <w:szCs w:val="21"/>
               </w:rPr>
-              <w:t>'Custopher Ustomer'</w:t>
+              <w:t>'</w:t>
+            </w:r>
+            <w:proofErr w:type="spellStart"/>
+            <w:r>
+              <w:rPr>
+                <w:rFonts w:ascii="Consolas" w:hAnsi="Consolas" w:cs="Consolas"/>
+                <w:color w:val="FFE083"/>
+                <w:sz w:val="21"/>
+                <w:szCs w:val="21"/>
+              </w:rPr>
+              <w:t>Custopher</w:t>
+            </w:r>
+            <w:proofErr w:type="spellEnd"/>
+            <w:r>
+              <w:rPr>
+                <w:rFonts w:ascii="Consolas" w:hAnsi="Consolas" w:cs="Consolas"/>
+                <w:color w:val="FFE083"/>
+                <w:sz w:val="21"/>
+                <w:szCs w:val="21"/>
+              </w:rPr>
+              <w:t xml:space="preserve"> </w:t>
+            </w:r>
+            <w:proofErr w:type="spellStart"/>
+            <w:r>
+              <w:rPr>
+                <w:rFonts w:ascii="Consolas" w:hAnsi="Consolas" w:cs="Consolas"/>
+                <w:color w:val="FFE083"/>
+                <w:sz w:val="21"/>
+                <w:szCs w:val="21"/>
+              </w:rPr>
+              <w:t>Ustomer</w:t>
+            </w:r>
+            <w:proofErr w:type="spellEnd"/>
+            <w:r>
+              <w:rPr>
+                <w:rFonts w:ascii="Consolas" w:hAnsi="Consolas" w:cs="Consolas"/>
+                <w:color w:val="FFE083"/>
+                <w:sz w:val="21"/>
+                <w:szCs w:val="21"/>
+              </w:rPr>
+              <w:t>'</w:t>
             </w:r>
             <w:r>
               <w:rPr>
@@ -331,8 +462,49 @@
                 <w:sz w:val="21"/>
                 <w:szCs w:val="21"/>
               </w:rPr>
-              <w:t>'Kasti Yastimeur'</w:t>
-            </w:r>
+              <w:t>'</w:t>
+            </w:r>
+            <w:proofErr w:type="spellStart"/>
+            <w:r>
+              <w:rPr>
+                <w:rFonts w:ascii="Consolas" w:hAnsi="Consolas" w:cs="Consolas"/>
+                <w:color w:val="FFE083"/>
+                <w:sz w:val="21"/>
+                <w:szCs w:val="21"/>
+              </w:rPr>
+              <w:t>Kasti</w:t>
+            </w:r>
+            <w:proofErr w:type="spellEnd"/>
+            <w:r>
+              <w:rPr>
+                <w:rFonts w:ascii="Consolas" w:hAnsi="Consolas" w:cs="Consolas"/>
+                <w:color w:val="FFE083"/>
+                <w:sz w:val="21"/>
+                <w:szCs w:val="21"/>
+              </w:rPr>
+              <w:t xml:space="preserve"> </w:t>
+            </w:r>
+            <w:proofErr w:type="spellStart"/>
+            <w:r>
+              <w:rPr>
+                <w:rFonts w:ascii="Consolas" w:hAnsi="Consolas" w:cs="Consolas"/>
+                <w:color w:val="FFE083"/>
+                <w:sz w:val="21"/>
+                <w:szCs w:val="21"/>
+              </w:rPr>
+              <w:t>Yastimeur</w:t>
+            </w:r>
+            <w:proofErr w:type="spellEnd"/>
+            <w:r>
+              <w:rPr>
+                <w:rFonts w:ascii="Consolas" w:hAnsi="Consolas" w:cs="Consolas"/>
+                <w:color w:val="FFE083"/>
+                <w:sz w:val="21"/>
+                <w:szCs w:val="21"/>
+              </w:rPr>
+              <w:t>'</w:t>
+            </w:r>
+            <w:proofErr w:type="gramStart"/>
             <w:r>
               <w:rPr>
                 <w:rFonts w:ascii="Consolas" w:hAnsi="Consolas" w:cs="Consolas"/>
@@ -342,6 +514,7 @@
               </w:rPr>
               <w:t>];</w:t>
             </w:r>
+            <w:proofErr w:type="gramEnd"/>
           </w:p>
           <w:p>
             <w:pPr>
@@ -394,16 +567,38 @@
                 <w:sz w:val="21"/>
                 <w:szCs w:val="21"/>
               </w:rPr>
-              <w:t>function checkCustomersArray</w:t>
-            </w:r>
-            <w:r>
-              <w:rPr>
-                <w:rFonts w:ascii="Consolas" w:hAnsi="Consolas" w:cs="Consolas"/>
-                <w:color w:val="FFFFFF"/>
-                <w:sz w:val="21"/>
-                <w:szCs w:val="21"/>
-              </w:rPr>
-              <w:t>() {</w:t>
+              <w:t xml:space="preserve">function </w:t>
+            </w:r>
+            <w:proofErr w:type="spellStart"/>
+            <w:proofErr w:type="gramStart"/>
+            <w:r>
+              <w:rPr>
+                <w:rFonts w:ascii="Consolas" w:hAnsi="Consolas" w:cs="Consolas"/>
+                <w:color w:val="B3CCFF"/>
+                <w:sz w:val="21"/>
+                <w:szCs w:val="21"/>
+              </w:rPr>
+              <w:t>checkCustomersArray</w:t>
+            </w:r>
+            <w:proofErr w:type="spellEnd"/>
+            <w:r>
+              <w:rPr>
+                <w:rFonts w:ascii="Consolas" w:hAnsi="Consolas" w:cs="Consolas"/>
+                <w:color w:val="FFFFFF"/>
+                <w:sz w:val="21"/>
+                <w:szCs w:val="21"/>
+              </w:rPr>
+              <w:t>(</w:t>
+            </w:r>
+            <w:proofErr w:type="gramEnd"/>
+            <w:r>
+              <w:rPr>
+                <w:rFonts w:ascii="Consolas" w:hAnsi="Consolas" w:cs="Consolas"/>
+                <w:color w:val="FFFFFF"/>
+                <w:sz w:val="21"/>
+                <w:szCs w:val="21"/>
+              </w:rPr>
+              <w:t>) {</w:t>
             </w:r>
           </w:p>
           <w:p>
@@ -480,6 +675,7 @@
               </w:rPr>
               <w:t xml:space="preserve"> </w:t>
             </w:r>
+            <w:proofErr w:type="spellStart"/>
             <w:r>
               <w:rPr>
                 <w:rFonts w:ascii="Consolas" w:hAnsi="Consolas" w:cs="Consolas"/>
@@ -489,6 +685,7 @@
               </w:rPr>
               <w:t>customersArray</w:t>
             </w:r>
+            <w:proofErr w:type="spellEnd"/>
             <w:r>
               <w:rPr>
                 <w:rFonts w:ascii="Consolas" w:hAnsi="Consolas" w:cs="Consolas"/>
@@ -537,6 +734,7 @@
               </w:rPr>
               <w:t xml:space="preserve"> (</w:t>
             </w:r>
+            <w:proofErr w:type="spellStart"/>
             <w:r>
               <w:rPr>
                 <w:rFonts w:ascii="Consolas" w:hAnsi="Consolas" w:cs="Consolas"/>
@@ -546,15 +744,17 @@
               </w:rPr>
               <w:t>typeof</w:t>
             </w:r>
-            <w:r>
-              <w:rPr>
-                <w:rFonts w:ascii="Consolas" w:hAnsi="Consolas" w:cs="Consolas"/>
-                <w:color w:val="FFFFFF"/>
-                <w:sz w:val="21"/>
-                <w:szCs w:val="21"/>
-              </w:rPr>
-              <w:t xml:space="preserve"> </w:t>
-            </w:r>
+            <w:proofErr w:type="spellEnd"/>
+            <w:r>
+              <w:rPr>
+                <w:rFonts w:ascii="Consolas" w:hAnsi="Consolas" w:cs="Consolas"/>
+                <w:color w:val="FFFFFF"/>
+                <w:sz w:val="21"/>
+                <w:szCs w:val="21"/>
+              </w:rPr>
+              <w:t xml:space="preserve"> </w:t>
+            </w:r>
+            <w:proofErr w:type="gramStart"/>
             <w:r>
               <w:rPr>
                 <w:rFonts w:ascii="Consolas" w:hAnsi="Consolas" w:cs="Consolas"/>
@@ -571,7 +771,17 @@
                 <w:sz w:val="21"/>
                 <w:szCs w:val="21"/>
               </w:rPr>
-              <w:t xml:space="preserve"> != </w:t>
+              <w:t xml:space="preserve"> !</w:t>
+            </w:r>
+            <w:proofErr w:type="gramEnd"/>
+            <w:r>
+              <w:rPr>
+                <w:rFonts w:ascii="Consolas" w:hAnsi="Consolas" w:cs="Consolas"/>
+                <w:color w:val="FFFFFF"/>
+                <w:sz w:val="21"/>
+                <w:szCs w:val="21"/>
+              </w:rPr>
+              <w:t xml:space="preserve">= </w:t>
             </w:r>
             <w:r>
               <w:rPr>
@@ -612,6 +822,7 @@
               </w:rPr>
               <w:t xml:space="preserve">      </w:t>
             </w:r>
+            <w:proofErr w:type="gramStart"/>
             <w:r>
               <w:rPr>
                 <w:rFonts w:ascii="Consolas" w:hAnsi="Consolas" w:cs="Consolas"/>
@@ -648,6 +859,7 @@
               </w:rPr>
               <w:t>(</w:t>
             </w:r>
+            <w:proofErr w:type="gramEnd"/>
             <w:r>
               <w:rPr>
                 <w:rFonts w:ascii="Consolas" w:hAnsi="Consolas" w:cs="Consolas"/>
@@ -796,8 +1008,19 @@
                 <w:sz w:val="21"/>
                 <w:szCs w:val="21"/>
               </w:rPr>
-              <w:t>function stringPush</w:t>
-            </w:r>
+              <w:t xml:space="preserve">function </w:t>
+            </w:r>
+            <w:proofErr w:type="spellStart"/>
+            <w:r>
+              <w:rPr>
+                <w:rFonts w:ascii="Consolas" w:hAnsi="Consolas" w:cs="Consolas"/>
+                <w:color w:val="B3CCFF"/>
+                <w:sz w:val="21"/>
+                <w:szCs w:val="21"/>
+              </w:rPr>
+              <w:t>stringPush</w:t>
+            </w:r>
+            <w:proofErr w:type="spellEnd"/>
             <w:r>
               <w:rPr>
                 <w:rFonts w:ascii="Consolas" w:hAnsi="Consolas" w:cs="Consolas"/>
@@ -807,6 +1030,7 @@
               </w:rPr>
               <w:t>(</w:t>
             </w:r>
+            <w:proofErr w:type="spellStart"/>
             <w:r>
               <w:rPr>
                 <w:rFonts w:ascii="Consolas" w:hAnsi="Consolas" w:cs="Consolas"/>
@@ -816,6 +1040,7 @@
               </w:rPr>
               <w:t>val</w:t>
             </w:r>
+            <w:proofErr w:type="spellEnd"/>
             <w:r>
               <w:rPr>
                 <w:rFonts w:ascii="Consolas" w:hAnsi="Consolas" w:cs="Consolas"/>
@@ -864,6 +1089,7 @@
               </w:rPr>
               <w:t xml:space="preserve"> (</w:t>
             </w:r>
+            <w:proofErr w:type="spellStart"/>
             <w:r>
               <w:rPr>
                 <w:rFonts w:ascii="Consolas" w:hAnsi="Consolas" w:cs="Consolas"/>
@@ -873,15 +1099,18 @@
               </w:rPr>
               <w:t>typeof</w:t>
             </w:r>
-            <w:r>
-              <w:rPr>
-                <w:rFonts w:ascii="Consolas" w:hAnsi="Consolas" w:cs="Consolas"/>
-                <w:color w:val="FFFFFF"/>
-                <w:sz w:val="21"/>
-                <w:szCs w:val="21"/>
-              </w:rPr>
-              <w:t xml:space="preserve"> </w:t>
-            </w:r>
+            <w:proofErr w:type="spellEnd"/>
+            <w:r>
+              <w:rPr>
+                <w:rFonts w:ascii="Consolas" w:hAnsi="Consolas" w:cs="Consolas"/>
+                <w:color w:val="FFFFFF"/>
+                <w:sz w:val="21"/>
+                <w:szCs w:val="21"/>
+              </w:rPr>
+              <w:t xml:space="preserve"> </w:t>
+            </w:r>
+            <w:proofErr w:type="spellStart"/>
+            <w:proofErr w:type="gramStart"/>
             <w:r>
               <w:rPr>
                 <w:rFonts w:ascii="Consolas" w:hAnsi="Consolas" w:cs="Consolas"/>
@@ -891,14 +1120,25 @@
               </w:rPr>
               <w:t>val</w:t>
             </w:r>
-            <w:r>
-              <w:rPr>
-                <w:rFonts w:ascii="Consolas" w:hAnsi="Consolas" w:cs="Consolas"/>
-                <w:color w:val="FFFFFF"/>
-                <w:sz w:val="21"/>
-                <w:szCs w:val="21"/>
-              </w:rPr>
-              <w:t xml:space="preserve"> != </w:t>
+            <w:proofErr w:type="spellEnd"/>
+            <w:r>
+              <w:rPr>
+                <w:rFonts w:ascii="Consolas" w:hAnsi="Consolas" w:cs="Consolas"/>
+                <w:color w:val="FFFFFF"/>
+                <w:sz w:val="21"/>
+                <w:szCs w:val="21"/>
+              </w:rPr>
+              <w:t xml:space="preserve"> !</w:t>
+            </w:r>
+            <w:proofErr w:type="gramEnd"/>
+            <w:r>
+              <w:rPr>
+                <w:rFonts w:ascii="Consolas" w:hAnsi="Consolas" w:cs="Consolas"/>
+                <w:color w:val="FFFFFF"/>
+                <w:sz w:val="21"/>
+                <w:szCs w:val="21"/>
+              </w:rPr>
+              <w:t xml:space="preserve">= </w:t>
             </w:r>
             <w:r>
               <w:rPr>
@@ -939,6 +1179,7 @@
               </w:rPr>
               <w:t xml:space="preserve">    </w:t>
             </w:r>
+            <w:proofErr w:type="gramStart"/>
             <w:r>
               <w:rPr>
                 <w:rFonts w:ascii="Consolas" w:hAnsi="Consolas" w:cs="Consolas"/>
@@ -957,6 +1198,7 @@
               </w:rPr>
               <w:t>;</w:t>
             </w:r>
+            <w:proofErr w:type="gramEnd"/>
           </w:p>
           <w:p>
             <w:pPr>
@@ -1011,6 +1253,7 @@
               </w:rPr>
               <w:t xml:space="preserve">  </w:t>
             </w:r>
+            <w:proofErr w:type="spellStart"/>
             <w:r>
               <w:rPr>
                 <w:rFonts w:ascii="Consolas" w:hAnsi="Consolas" w:cs="Consolas"/>
@@ -1038,6 +1281,7 @@
               </w:rPr>
               <w:t>push</w:t>
             </w:r>
+            <w:proofErr w:type="spellEnd"/>
             <w:r>
               <w:rPr>
                 <w:rFonts w:ascii="Consolas" w:hAnsi="Consolas" w:cs="Consolas"/>
@@ -1047,6 +1291,7 @@
               </w:rPr>
               <w:t>(</w:t>
             </w:r>
+            <w:proofErr w:type="spellStart"/>
             <w:r>
               <w:rPr>
                 <w:rFonts w:ascii="Consolas" w:hAnsi="Consolas" w:cs="Consolas"/>
@@ -1056,6 +1301,8 @@
               </w:rPr>
               <w:t>val</w:t>
             </w:r>
+            <w:proofErr w:type="spellEnd"/>
+            <w:proofErr w:type="gramStart"/>
             <w:r>
               <w:rPr>
                 <w:rFonts w:ascii="Consolas" w:hAnsi="Consolas" w:cs="Consolas"/>
@@ -1065,6 +1312,7 @@
               </w:rPr>
               <w:t>);</w:t>
             </w:r>
+            <w:proofErr w:type="gramEnd"/>
           </w:p>
           <w:p>
             <w:pPr>
@@ -1176,12 +1424,21 @@
         </w:rPr>
         <w:t>T</w:t>
       </w:r>
+      <w:proofErr w:type="spellStart"/>
       <w:r>
         <w:rPr>
           <w:rFonts w:ascii="AppleSystemUIFont" w:hAnsi="AppleSystemUIFont" w:cs="AppleSystemUIFont"/>
           <w:lang w:val="en-US"/>
         </w:rPr>
-        <w:t>hrow errors when elements of the wrong type are added</w:t>
+        <w:t>hrow</w:t>
+      </w:r>
+      <w:proofErr w:type="spellEnd"/>
+      <w:r>
+        <w:rPr>
+          <w:rFonts w:ascii="AppleSystemUIFont" w:hAnsi="AppleSystemUIFont" w:cs="AppleSystemUIFont"/>
+          <w:lang w:val="en-US"/>
+        </w:rPr>
+        <w:t xml:space="preserve"> errors when elements of the wrong type are added</w:t>
       </w:r>
     </w:p>
     <w:p/>
@@ -1246,6 +1503,7 @@
               </w:rPr>
               <w:t xml:space="preserve"> </w:t>
             </w:r>
+            <w:proofErr w:type="gramStart"/>
             <w:r>
               <w:rPr>
                 <w:rFonts w:ascii="Consolas" w:hAnsi="Consolas" w:cs="Consolas"/>
@@ -1262,7 +1520,17 @@
                 <w:sz w:val="21"/>
                 <w:szCs w:val="21"/>
               </w:rPr>
-              <w:t>[]</w:t>
+              <w:t>[</w:t>
+            </w:r>
+            <w:proofErr w:type="gramEnd"/>
+            <w:r>
+              <w:rPr>
+                <w:rFonts w:ascii="Consolas" w:hAnsi="Consolas" w:cs="Consolas"/>
+                <w:color w:val="E85D7F"/>
+                <w:sz w:val="21"/>
+                <w:szCs w:val="21"/>
+              </w:rPr>
+              <w:t>]</w:t>
             </w:r>
             <w:r>
               <w:rPr>
@@ -1417,6 +1685,7 @@
               </w:rPr>
               <w:t xml:space="preserve"> </w:t>
             </w:r>
+            <w:proofErr w:type="gramStart"/>
             <w:r>
               <w:rPr>
                 <w:rFonts w:ascii="Consolas" w:hAnsi="Consolas" w:cs="Consolas"/>
@@ -1433,7 +1702,17 @@
                 <w:sz w:val="21"/>
                 <w:szCs w:val="21"/>
               </w:rPr>
-              <w:t>[]</w:t>
+              <w:t>[</w:t>
+            </w:r>
+            <w:proofErr w:type="gramEnd"/>
+            <w:r>
+              <w:rPr>
+                <w:rFonts w:ascii="Consolas" w:hAnsi="Consolas" w:cs="Consolas"/>
+                <w:color w:val="E85D7F"/>
+                <w:sz w:val="21"/>
+                <w:szCs w:val="21"/>
+              </w:rPr>
+              <w:t>]</w:t>
             </w:r>
             <w:r>
               <w:rPr>
@@ -1501,6 +1780,8 @@
                 <w:szCs w:val="21"/>
               </w:rPr>
             </w:pPr>
+            <w:proofErr w:type="spellStart"/>
+            <w:proofErr w:type="gramStart"/>
             <w:r>
               <w:rPr>
                 <w:rFonts w:ascii="Consolas" w:hAnsi="Consolas" w:cs="Consolas"/>
@@ -1528,6 +1809,8 @@
               </w:rPr>
               <w:t>push</w:t>
             </w:r>
+            <w:proofErr w:type="spellEnd"/>
+            <w:proofErr w:type="gramEnd"/>
             <w:r>
               <w:rPr>
                 <w:rFonts w:ascii="Consolas" w:hAnsi="Consolas" w:cs="Consolas"/>
@@ -1826,8 +2109,19 @@
                 <w:sz w:val="21"/>
                 <w:szCs w:val="21"/>
               </w:rPr>
-              <w:t xml:space="preserve"> bestNumbers</w:t>
-            </w:r>
+              <w:t xml:space="preserve"> </w:t>
+            </w:r>
+            <w:proofErr w:type="spellStart"/>
+            <w:r>
+              <w:rPr>
+                <w:rFonts w:ascii="Consolas" w:hAnsi="Consolas" w:cs="Consolas"/>
+                <w:color w:val="FFFFFF"/>
+                <w:sz w:val="21"/>
+                <w:szCs w:val="21"/>
+              </w:rPr>
+              <w:t>bestNumbers</w:t>
+            </w:r>
+            <w:proofErr w:type="spellEnd"/>
             <w:r>
               <w:rPr>
                 <w:rFonts w:ascii="Consolas" w:hAnsi="Consolas" w:cs="Consolas"/>
@@ -1846,6 +2140,7 @@
               </w:rPr>
               <w:t xml:space="preserve"> </w:t>
             </w:r>
+            <w:proofErr w:type="gramStart"/>
             <w:r>
               <w:rPr>
                 <w:rFonts w:ascii="Consolas" w:hAnsi="Consolas" w:cs="Consolas"/>
@@ -1862,7 +2157,17 @@
                 <w:sz w:val="21"/>
                 <w:szCs w:val="21"/>
               </w:rPr>
-              <w:t>[]</w:t>
+              <w:t>[</w:t>
+            </w:r>
+            <w:proofErr w:type="gramEnd"/>
+            <w:r>
+              <w:rPr>
+                <w:rFonts w:ascii="Consolas" w:hAnsi="Consolas" w:cs="Consolas"/>
+                <w:color w:val="E85D7F"/>
+                <w:sz w:val="21"/>
+                <w:szCs w:val="21"/>
+              </w:rPr>
+              <w:t>]</w:t>
             </w:r>
             <w:r>
               <w:rPr>
@@ -1928,8 +2233,19 @@
                 <w:sz w:val="21"/>
                 <w:szCs w:val="21"/>
               </w:rPr>
-              <w:t xml:space="preserve"> bestLunches</w:t>
-            </w:r>
+              <w:t xml:space="preserve"> </w:t>
+            </w:r>
+            <w:proofErr w:type="spellStart"/>
+            <w:r>
+              <w:rPr>
+                <w:rFonts w:ascii="Consolas" w:hAnsi="Consolas" w:cs="Consolas"/>
+                <w:color w:val="FFFFFF"/>
+                <w:sz w:val="21"/>
+                <w:szCs w:val="21"/>
+              </w:rPr>
+              <w:t>bestLunches</w:t>
+            </w:r>
+            <w:proofErr w:type="spellEnd"/>
             <w:r>
               <w:rPr>
                 <w:rFonts w:ascii="Consolas" w:hAnsi="Consolas" w:cs="Consolas"/>
@@ -1948,6 +2264,7 @@
               </w:rPr>
               <w:t xml:space="preserve"> </w:t>
             </w:r>
+            <w:proofErr w:type="gramStart"/>
             <w:r>
               <w:rPr>
                 <w:rFonts w:ascii="Consolas" w:hAnsi="Consolas" w:cs="Consolas"/>
@@ -1964,7 +2281,17 @@
                 <w:sz w:val="21"/>
                 <w:szCs w:val="21"/>
               </w:rPr>
-              <w:t>[]</w:t>
+              <w:t>[</w:t>
+            </w:r>
+            <w:proofErr w:type="gramEnd"/>
+            <w:r>
+              <w:rPr>
+                <w:rFonts w:ascii="Consolas" w:hAnsi="Consolas" w:cs="Consolas"/>
+                <w:color w:val="E85D7F"/>
+                <w:sz w:val="21"/>
+                <w:szCs w:val="21"/>
+              </w:rPr>
+              <w:t>]</w:t>
             </w:r>
             <w:r>
               <w:rPr>
@@ -2075,8 +2402,19 @@
                 <w:sz w:val="21"/>
                 <w:szCs w:val="21"/>
               </w:rPr>
-              <w:t xml:space="preserve"> bestBreakfasts</w:t>
-            </w:r>
+              <w:t xml:space="preserve"> </w:t>
+            </w:r>
+            <w:proofErr w:type="spellStart"/>
+            <w:r>
+              <w:rPr>
+                <w:rFonts w:ascii="Consolas" w:hAnsi="Consolas" w:cs="Consolas"/>
+                <w:color w:val="FFFFFF"/>
+                <w:sz w:val="21"/>
+                <w:szCs w:val="21"/>
+              </w:rPr>
+              <w:t>bestBreakfasts</w:t>
+            </w:r>
+            <w:proofErr w:type="spellEnd"/>
             <w:r>
               <w:rPr>
                 <w:rFonts w:ascii="Consolas" w:hAnsi="Consolas" w:cs="Consolas"/>
@@ -2095,6 +2433,7 @@
               </w:rPr>
               <w:t xml:space="preserve"> </w:t>
             </w:r>
+            <w:proofErr w:type="gramStart"/>
             <w:r>
               <w:rPr>
                 <w:rFonts w:ascii="Consolas" w:hAnsi="Consolas" w:cs="Consolas"/>
@@ -2111,7 +2450,17 @@
                 <w:sz w:val="21"/>
                 <w:szCs w:val="21"/>
               </w:rPr>
-              <w:t>[]</w:t>
+              <w:t>[</w:t>
+            </w:r>
+            <w:proofErr w:type="gramEnd"/>
+            <w:r>
+              <w:rPr>
+                <w:rFonts w:ascii="Consolas" w:hAnsi="Consolas" w:cs="Consolas"/>
+                <w:color w:val="E85D7F"/>
+                <w:sz w:val="21"/>
+                <w:szCs w:val="21"/>
+              </w:rPr>
+              <w:t>]</w:t>
             </w:r>
             <w:r>
               <w:rPr>
@@ -2210,7 +2559,67 @@
                 <w:sz w:val="21"/>
                 <w:szCs w:val="21"/>
               </w:rPr>
-              <w:t>'tamago kake gohan'</w:t>
+              <w:t>'</w:t>
+            </w:r>
+            <w:proofErr w:type="spellStart"/>
+            <w:r>
+              <w:rPr>
+                <w:rFonts w:ascii="Consolas" w:hAnsi="Consolas" w:cs="Consolas"/>
+                <w:color w:val="FFE083"/>
+                <w:sz w:val="21"/>
+                <w:szCs w:val="21"/>
+              </w:rPr>
+              <w:t>tamago</w:t>
+            </w:r>
+            <w:proofErr w:type="spellEnd"/>
+            <w:r>
+              <w:rPr>
+                <w:rFonts w:ascii="Consolas" w:hAnsi="Consolas" w:cs="Consolas"/>
+                <w:color w:val="FFE083"/>
+                <w:sz w:val="21"/>
+                <w:szCs w:val="21"/>
+              </w:rPr>
+              <w:t xml:space="preserve"> </w:t>
+            </w:r>
+            <w:proofErr w:type="spellStart"/>
+            <w:r>
+              <w:rPr>
+                <w:rFonts w:ascii="Consolas" w:hAnsi="Consolas" w:cs="Consolas"/>
+                <w:color w:val="FFE083"/>
+                <w:sz w:val="21"/>
+                <w:szCs w:val="21"/>
+              </w:rPr>
+              <w:t>kake</w:t>
+            </w:r>
+            <w:proofErr w:type="spellEnd"/>
+            <w:r>
+              <w:rPr>
+                <w:rFonts w:ascii="Consolas" w:hAnsi="Consolas" w:cs="Consolas"/>
+                <w:color w:val="FFE083"/>
+                <w:sz w:val="21"/>
+                <w:szCs w:val="21"/>
+              </w:rPr>
+              <w:t xml:space="preserve"> </w:t>
+            </w:r>
+            <w:proofErr w:type="spellStart"/>
+            <w:r>
+              <w:rPr>
+                <w:rFonts w:ascii="Consolas" w:hAnsi="Consolas" w:cs="Consolas"/>
+                <w:color w:val="FFE083"/>
+                <w:sz w:val="21"/>
+                <w:szCs w:val="21"/>
+              </w:rPr>
+              <w:t>gohan</w:t>
+            </w:r>
+            <w:proofErr w:type="spellEnd"/>
+            <w:r>
+              <w:rPr>
+                <w:rFonts w:ascii="Consolas" w:hAnsi="Consolas" w:cs="Consolas"/>
+                <w:color w:val="FFE083"/>
+                <w:sz w:val="21"/>
+                <w:szCs w:val="21"/>
+              </w:rPr>
+              <w:t>'</w:t>
             </w:r>
             <w:r>
               <w:rPr>
@@ -2276,8 +2685,19 @@
                 <w:sz w:val="21"/>
                 <w:szCs w:val="21"/>
               </w:rPr>
-              <w:t xml:space="preserve"> bestBooleans</w:t>
-            </w:r>
+              <w:t xml:space="preserve"> </w:t>
+            </w:r>
+            <w:proofErr w:type="spellStart"/>
+            <w:r>
+              <w:rPr>
+                <w:rFonts w:ascii="Consolas" w:hAnsi="Consolas" w:cs="Consolas"/>
+                <w:color w:val="FFFFFF"/>
+                <w:sz w:val="21"/>
+                <w:szCs w:val="21"/>
+              </w:rPr>
+              <w:t>bestBooleans</w:t>
+            </w:r>
+            <w:proofErr w:type="spellEnd"/>
             <w:r>
               <w:rPr>
                 <w:rFonts w:ascii="Consolas" w:hAnsi="Consolas" w:cs="Consolas"/>
@@ -2296,6 +2716,8 @@
               </w:rPr>
               <w:t xml:space="preserve"> </w:t>
             </w:r>
+            <w:proofErr w:type="spellStart"/>
+            <w:proofErr w:type="gramStart"/>
             <w:r>
               <w:rPr>
                 <w:rFonts w:ascii="Consolas" w:hAnsi="Consolas" w:cs="Consolas"/>
@@ -2305,14 +2727,25 @@
               </w:rPr>
               <w:t>boolean</w:t>
             </w:r>
-            <w:r>
-              <w:rPr>
-                <w:rFonts w:ascii="Consolas" w:hAnsi="Consolas" w:cs="Consolas"/>
-                <w:color w:val="E85D7F"/>
-                <w:sz w:val="21"/>
-                <w:szCs w:val="21"/>
-              </w:rPr>
-              <w:t>[]</w:t>
+            <w:proofErr w:type="spellEnd"/>
+            <w:r>
+              <w:rPr>
+                <w:rFonts w:ascii="Consolas" w:hAnsi="Consolas" w:cs="Consolas"/>
+                <w:color w:val="E85D7F"/>
+                <w:sz w:val="21"/>
+                <w:szCs w:val="21"/>
+              </w:rPr>
+              <w:t>[</w:t>
+            </w:r>
+            <w:proofErr w:type="gramEnd"/>
+            <w:r>
+              <w:rPr>
+                <w:rFonts w:ascii="Consolas" w:hAnsi="Consolas" w:cs="Consolas"/>
+                <w:color w:val="E85D7F"/>
+                <w:sz w:val="21"/>
+                <w:szCs w:val="21"/>
+              </w:rPr>
+              <w:t>]</w:t>
             </w:r>
             <w:r>
               <w:rPr>
@@ -2457,7 +2890,23 @@
           <w:rFonts w:ascii="AppleSystemUIFont" w:hAnsi="AppleSystemUIFont" w:cs="AppleSystemUIFont"/>
           <w:lang w:val="en-US"/>
         </w:rPr>
-        <w:t>Done using [][]</w:t>
+        <w:t xml:space="preserve">Done using </w:t>
+      </w:r>
+      <w:proofErr w:type="gramStart"/>
+      <w:r>
+        <w:rPr>
+          <w:rFonts w:ascii="AppleSystemUIFont" w:hAnsi="AppleSystemUIFont" w:cs="AppleSystemUIFont"/>
+          <w:lang w:val="en-US"/>
+        </w:rPr>
+        <w:t>[][</w:t>
+      </w:r>
+      <w:proofErr w:type="gramEnd"/>
+      <w:r>
+        <w:rPr>
+          <w:rFonts w:ascii="AppleSystemUIFont" w:hAnsi="AppleSystemUIFont" w:cs="AppleSystemUIFont"/>
+          <w:lang w:val="en-US"/>
+        </w:rPr>
+        <w:t>]</w:t>
       </w:r>
     </w:p>
     <w:tbl>
@@ -2501,8 +2950,19 @@
                 <w:sz w:val="21"/>
                 <w:szCs w:val="21"/>
               </w:rPr>
-              <w:t xml:space="preserve"> arr</w:t>
-            </w:r>
+              <w:t xml:space="preserve"> </w:t>
+            </w:r>
+            <w:proofErr w:type="spellStart"/>
+            <w:r>
+              <w:rPr>
+                <w:rFonts w:ascii="Consolas" w:hAnsi="Consolas" w:cs="Consolas"/>
+                <w:color w:val="FFFFFF"/>
+                <w:sz w:val="21"/>
+                <w:szCs w:val="21"/>
+              </w:rPr>
+              <w:t>arr</w:t>
+            </w:r>
+            <w:proofErr w:type="spellEnd"/>
             <w:r>
               <w:rPr>
                 <w:rFonts w:ascii="Consolas" w:hAnsi="Consolas" w:cs="Consolas"/>
@@ -2521,6 +2981,7 @@
               </w:rPr>
               <w:t xml:space="preserve"> </w:t>
             </w:r>
+            <w:proofErr w:type="gramStart"/>
             <w:r>
               <w:rPr>
                 <w:rFonts w:ascii="Consolas" w:hAnsi="Consolas" w:cs="Consolas"/>
@@ -2537,7 +2998,17 @@
                 <w:sz w:val="21"/>
                 <w:szCs w:val="21"/>
               </w:rPr>
-              <w:t>[][]</w:t>
+              <w:t>[</w:t>
+            </w:r>
+            <w:proofErr w:type="gramEnd"/>
+            <w:r>
+              <w:rPr>
+                <w:rFonts w:ascii="Consolas" w:hAnsi="Consolas" w:cs="Consolas"/>
+                <w:color w:val="E85D7F"/>
+                <w:sz w:val="21"/>
+                <w:szCs w:val="21"/>
+              </w:rPr>
+              <w:t>][]</w:t>
             </w:r>
             <w:r>
               <w:rPr>
@@ -2776,8 +3247,19 @@
                 <w:sz w:val="21"/>
                 <w:szCs w:val="21"/>
               </w:rPr>
-              <w:t xml:space="preserve"> bestNumbers</w:t>
-            </w:r>
+              <w:t xml:space="preserve"> </w:t>
+            </w:r>
+            <w:proofErr w:type="spellStart"/>
+            <w:r>
+              <w:rPr>
+                <w:rFonts w:ascii="Consolas" w:hAnsi="Consolas" w:cs="Consolas"/>
+                <w:color w:val="FFFFFF"/>
+                <w:sz w:val="21"/>
+                <w:szCs w:val="21"/>
+              </w:rPr>
+              <w:t>bestNumbers</w:t>
+            </w:r>
+            <w:proofErr w:type="spellEnd"/>
             <w:r>
               <w:rPr>
                 <w:rFonts w:ascii="Consolas" w:hAnsi="Consolas" w:cs="Consolas"/>
@@ -2796,6 +3278,7 @@
               </w:rPr>
               <w:t xml:space="preserve"> </w:t>
             </w:r>
+            <w:proofErr w:type="gramStart"/>
             <w:r>
               <w:rPr>
                 <w:rFonts w:ascii="Consolas" w:hAnsi="Consolas" w:cs="Consolas"/>
@@ -2812,7 +3295,17 @@
                 <w:sz w:val="21"/>
                 <w:szCs w:val="21"/>
               </w:rPr>
-              <w:t>[]</w:t>
+              <w:t>[</w:t>
+            </w:r>
+            <w:proofErr w:type="gramEnd"/>
+            <w:r>
+              <w:rPr>
+                <w:rFonts w:ascii="Consolas" w:hAnsi="Consolas" w:cs="Consolas"/>
+                <w:color w:val="E85D7F"/>
+                <w:sz w:val="21"/>
+                <w:szCs w:val="21"/>
+              </w:rPr>
+              <w:t>]</w:t>
             </w:r>
             <w:r>
               <w:rPr>
@@ -2878,8 +3371,19 @@
                 <w:sz w:val="21"/>
                 <w:szCs w:val="21"/>
               </w:rPr>
-              <w:t xml:space="preserve"> bestLunches</w:t>
-            </w:r>
+              <w:t xml:space="preserve"> </w:t>
+            </w:r>
+            <w:proofErr w:type="spellStart"/>
+            <w:r>
+              <w:rPr>
+                <w:rFonts w:ascii="Consolas" w:hAnsi="Consolas" w:cs="Consolas"/>
+                <w:color w:val="FFFFFF"/>
+                <w:sz w:val="21"/>
+                <w:szCs w:val="21"/>
+              </w:rPr>
+              <w:t>bestLunches</w:t>
+            </w:r>
+            <w:proofErr w:type="spellEnd"/>
             <w:r>
               <w:rPr>
                 <w:rFonts w:ascii="Consolas" w:hAnsi="Consolas" w:cs="Consolas"/>
@@ -2898,6 +3402,7 @@
               </w:rPr>
               <w:t xml:space="preserve"> </w:t>
             </w:r>
+            <w:proofErr w:type="gramStart"/>
             <w:r>
               <w:rPr>
                 <w:rFonts w:ascii="Consolas" w:hAnsi="Consolas" w:cs="Consolas"/>
@@ -2914,7 +3419,17 @@
                 <w:sz w:val="21"/>
                 <w:szCs w:val="21"/>
               </w:rPr>
-              <w:t>[]</w:t>
+              <w:t>[</w:t>
+            </w:r>
+            <w:proofErr w:type="gramEnd"/>
+            <w:r>
+              <w:rPr>
+                <w:rFonts w:ascii="Consolas" w:hAnsi="Consolas" w:cs="Consolas"/>
+                <w:color w:val="E85D7F"/>
+                <w:sz w:val="21"/>
+                <w:szCs w:val="21"/>
+              </w:rPr>
+              <w:t>]</w:t>
             </w:r>
             <w:r>
               <w:rPr>
@@ -3025,8 +3540,19 @@
                 <w:sz w:val="21"/>
                 <w:szCs w:val="21"/>
               </w:rPr>
-              <w:t xml:space="preserve"> bestBreakfasts</w:t>
-            </w:r>
+              <w:t xml:space="preserve"> </w:t>
+            </w:r>
+            <w:proofErr w:type="spellStart"/>
+            <w:r>
+              <w:rPr>
+                <w:rFonts w:ascii="Consolas" w:hAnsi="Consolas" w:cs="Consolas"/>
+                <w:color w:val="FFFFFF"/>
+                <w:sz w:val="21"/>
+                <w:szCs w:val="21"/>
+              </w:rPr>
+              <w:t>bestBreakfasts</w:t>
+            </w:r>
+            <w:proofErr w:type="spellEnd"/>
             <w:r>
               <w:rPr>
                 <w:rFonts w:ascii="Consolas" w:hAnsi="Consolas" w:cs="Consolas"/>
@@ -3045,6 +3571,7 @@
               </w:rPr>
               <w:t xml:space="preserve"> </w:t>
             </w:r>
+            <w:proofErr w:type="gramStart"/>
             <w:r>
               <w:rPr>
                 <w:rFonts w:ascii="Consolas" w:hAnsi="Consolas" w:cs="Consolas"/>
@@ -3061,26 +3588,36 @@
                 <w:sz w:val="21"/>
                 <w:szCs w:val="21"/>
               </w:rPr>
-              <w:t>[]=</w:t>
-            </w:r>
-            <w:r>
-              <w:rPr>
-                <w:rFonts w:ascii="Consolas" w:hAnsi="Consolas" w:cs="Consolas"/>
-                <w:color w:val="FFFFFF"/>
-                <w:sz w:val="21"/>
-                <w:szCs w:val="21"/>
-              </w:rPr>
-              <w:t xml:space="preserve"> </w:t>
-            </w:r>
-            <w:r>
-              <w:rPr>
-                <w:rFonts w:ascii="Consolas" w:hAnsi="Consolas" w:cs="Consolas"/>
-                <w:color w:val="E85D7F"/>
-                <w:sz w:val="21"/>
-                <w:szCs w:val="21"/>
-              </w:rPr>
               <w:t>[</w:t>
             </w:r>
+            <w:proofErr w:type="gramEnd"/>
+            <w:r>
+              <w:rPr>
+                <w:rFonts w:ascii="Consolas" w:hAnsi="Consolas" w:cs="Consolas"/>
+                <w:color w:val="E85D7F"/>
+                <w:sz w:val="21"/>
+                <w:szCs w:val="21"/>
+              </w:rPr>
+              <w:t>]=</w:t>
+            </w:r>
+            <w:r>
+              <w:rPr>
+                <w:rFonts w:ascii="Consolas" w:hAnsi="Consolas" w:cs="Consolas"/>
+                <w:color w:val="FFFFFF"/>
+                <w:sz w:val="21"/>
+                <w:szCs w:val="21"/>
+              </w:rPr>
+              <w:t xml:space="preserve"> </w:t>
+            </w:r>
+            <w:r>
+              <w:rPr>
+                <w:rFonts w:ascii="Consolas" w:hAnsi="Consolas" w:cs="Consolas"/>
+                <w:color w:val="E85D7F"/>
+                <w:sz w:val="21"/>
+                <w:szCs w:val="21"/>
+              </w:rPr>
+              <w:t>[</w:t>
+            </w:r>
             <w:r>
               <w:rPr>
                 <w:rFonts w:ascii="Consolas" w:hAnsi="Consolas" w:cs="Consolas"/>
@@ -3142,7 +3679,67 @@
                 <w:sz w:val="21"/>
                 <w:szCs w:val="21"/>
               </w:rPr>
-              <w:t>'tamago kake gohan'</w:t>
+              <w:t>'</w:t>
+            </w:r>
+            <w:proofErr w:type="spellStart"/>
+            <w:r>
+              <w:rPr>
+                <w:rFonts w:ascii="Consolas" w:hAnsi="Consolas" w:cs="Consolas"/>
+                <w:color w:val="FFE083"/>
+                <w:sz w:val="21"/>
+                <w:szCs w:val="21"/>
+              </w:rPr>
+              <w:t>tamago</w:t>
+            </w:r>
+            <w:proofErr w:type="spellEnd"/>
+            <w:r>
+              <w:rPr>
+                <w:rFonts w:ascii="Consolas" w:hAnsi="Consolas" w:cs="Consolas"/>
+                <w:color w:val="FFE083"/>
+                <w:sz w:val="21"/>
+                <w:szCs w:val="21"/>
+              </w:rPr>
+              <w:t xml:space="preserve"> </w:t>
+            </w:r>
+            <w:proofErr w:type="spellStart"/>
+            <w:r>
+              <w:rPr>
+                <w:rFonts w:ascii="Consolas" w:hAnsi="Consolas" w:cs="Consolas"/>
+                <w:color w:val="FFE083"/>
+                <w:sz w:val="21"/>
+                <w:szCs w:val="21"/>
+              </w:rPr>
+              <w:t>kake</w:t>
+            </w:r>
+            <w:proofErr w:type="spellEnd"/>
+            <w:r>
+              <w:rPr>
+                <w:rFonts w:ascii="Consolas" w:hAnsi="Consolas" w:cs="Consolas"/>
+                <w:color w:val="FFE083"/>
+                <w:sz w:val="21"/>
+                <w:szCs w:val="21"/>
+              </w:rPr>
+              <w:t xml:space="preserve"> </w:t>
+            </w:r>
+            <w:proofErr w:type="spellStart"/>
+            <w:r>
+              <w:rPr>
+                <w:rFonts w:ascii="Consolas" w:hAnsi="Consolas" w:cs="Consolas"/>
+                <w:color w:val="FFE083"/>
+                <w:sz w:val="21"/>
+                <w:szCs w:val="21"/>
+              </w:rPr>
+              <w:t>gohan</w:t>
+            </w:r>
+            <w:proofErr w:type="spellEnd"/>
+            <w:r>
+              <w:rPr>
+                <w:rFonts w:ascii="Consolas" w:hAnsi="Consolas" w:cs="Consolas"/>
+                <w:color w:val="FFE083"/>
+                <w:sz w:val="21"/>
+                <w:szCs w:val="21"/>
+              </w:rPr>
+              <w:t>'</w:t>
             </w:r>
             <w:r>
               <w:rPr>
@@ -3208,8 +3805,19 @@
                 <w:sz w:val="21"/>
                 <w:szCs w:val="21"/>
               </w:rPr>
-              <w:t xml:space="preserve"> bestBooleans</w:t>
-            </w:r>
+              <w:t xml:space="preserve"> </w:t>
+            </w:r>
+            <w:proofErr w:type="spellStart"/>
+            <w:r>
+              <w:rPr>
+                <w:rFonts w:ascii="Consolas" w:hAnsi="Consolas" w:cs="Consolas"/>
+                <w:color w:val="FFFFFF"/>
+                <w:sz w:val="21"/>
+                <w:szCs w:val="21"/>
+              </w:rPr>
+              <w:t>bestBooleans</w:t>
+            </w:r>
+            <w:proofErr w:type="spellEnd"/>
             <w:r>
               <w:rPr>
                 <w:rFonts w:ascii="Consolas" w:hAnsi="Consolas" w:cs="Consolas"/>
@@ -3228,6 +3836,8 @@
               </w:rPr>
               <w:t xml:space="preserve"> </w:t>
             </w:r>
+            <w:proofErr w:type="spellStart"/>
+            <w:proofErr w:type="gramStart"/>
             <w:r>
               <w:rPr>
                 <w:rFonts w:ascii="Consolas" w:hAnsi="Consolas" w:cs="Consolas"/>
@@ -3237,14 +3847,25 @@
               </w:rPr>
               <w:t>boolean</w:t>
             </w:r>
-            <w:r>
-              <w:rPr>
-                <w:rFonts w:ascii="Consolas" w:hAnsi="Consolas" w:cs="Consolas"/>
-                <w:color w:val="E85D7F"/>
-                <w:sz w:val="21"/>
-                <w:szCs w:val="21"/>
-              </w:rPr>
-              <w:t>[]</w:t>
+            <w:proofErr w:type="spellEnd"/>
+            <w:r>
+              <w:rPr>
+                <w:rFonts w:ascii="Consolas" w:hAnsi="Consolas" w:cs="Consolas"/>
+                <w:color w:val="E85D7F"/>
+                <w:sz w:val="21"/>
+                <w:szCs w:val="21"/>
+              </w:rPr>
+              <w:t>[</w:t>
+            </w:r>
+            <w:proofErr w:type="gramEnd"/>
+            <w:r>
+              <w:rPr>
+                <w:rFonts w:ascii="Consolas" w:hAnsi="Consolas" w:cs="Consolas"/>
+                <w:color w:val="E85D7F"/>
+                <w:sz w:val="21"/>
+                <w:szCs w:val="21"/>
+              </w:rPr>
+              <w:t>]</w:t>
             </w:r>
             <w:r>
               <w:rPr>
@@ -3389,8 +4010,19 @@
                 <w:sz w:val="21"/>
                 <w:szCs w:val="21"/>
               </w:rPr>
-              <w:t xml:space="preserve"> bestMealPlan</w:t>
-            </w:r>
+              <w:t xml:space="preserve"> </w:t>
+            </w:r>
+            <w:proofErr w:type="spellStart"/>
+            <w:r>
+              <w:rPr>
+                <w:rFonts w:ascii="Consolas" w:hAnsi="Consolas" w:cs="Consolas"/>
+                <w:color w:val="FFFFFF"/>
+                <w:sz w:val="21"/>
+                <w:szCs w:val="21"/>
+              </w:rPr>
+              <w:t>bestMealPlan</w:t>
+            </w:r>
+            <w:proofErr w:type="spellEnd"/>
             <w:r>
               <w:rPr>
                 <w:rFonts w:ascii="Consolas" w:hAnsi="Consolas" w:cs="Consolas"/>
@@ -3409,6 +4041,7 @@
               </w:rPr>
               <w:t xml:space="preserve"> </w:t>
             </w:r>
+            <w:proofErr w:type="gramStart"/>
             <w:r>
               <w:rPr>
                 <w:rFonts w:ascii="Consolas" w:hAnsi="Consolas" w:cs="Consolas"/>
@@ -3425,7 +4058,17 @@
                 <w:sz w:val="21"/>
                 <w:szCs w:val="21"/>
               </w:rPr>
-              <w:t>[][]</w:t>
+              <w:t>[</w:t>
+            </w:r>
+            <w:proofErr w:type="gramEnd"/>
+            <w:r>
+              <w:rPr>
+                <w:rFonts w:ascii="Consolas" w:hAnsi="Consolas" w:cs="Consolas"/>
+                <w:color w:val="E85D7F"/>
+                <w:sz w:val="21"/>
+                <w:szCs w:val="21"/>
+              </w:rPr>
+              <w:t>][]</w:t>
             </w:r>
             <w:r>
               <w:rPr>
@@ -3463,6 +4106,7 @@
               </w:rPr>
               <w:t>[</w:t>
             </w:r>
+            <w:proofErr w:type="spellStart"/>
             <w:r>
               <w:rPr>
                 <w:rFonts w:ascii="Consolas" w:hAnsi="Consolas" w:cs="Consolas"/>
@@ -3472,6 +4116,7 @@
               </w:rPr>
               <w:t>bestLunches</w:t>
             </w:r>
+            <w:proofErr w:type="spellEnd"/>
             <w:r>
               <w:rPr>
                 <w:rFonts w:ascii="Consolas" w:hAnsi="Consolas" w:cs="Consolas"/>
@@ -3488,8 +4133,19 @@
                 <w:sz w:val="21"/>
                 <w:szCs w:val="21"/>
               </w:rPr>
-              <w:t xml:space="preserve"> bestBreakfasts</w:t>
-            </w:r>
+              <w:t xml:space="preserve"> </w:t>
+            </w:r>
+            <w:proofErr w:type="spellStart"/>
+            <w:r>
+              <w:rPr>
+                <w:rFonts w:ascii="Consolas" w:hAnsi="Consolas" w:cs="Consolas"/>
+                <w:color w:val="FFFFFF"/>
+                <w:sz w:val="21"/>
+                <w:szCs w:val="21"/>
+              </w:rPr>
+              <w:t>bestBreakfasts</w:t>
+            </w:r>
+            <w:proofErr w:type="spellEnd"/>
             <w:r>
               <w:rPr>
                 <w:rFonts w:ascii="Consolas" w:hAnsi="Consolas" w:cs="Consolas"/>
@@ -3590,8 +4246,19 @@
                 <w:sz w:val="21"/>
                 <w:szCs w:val="21"/>
               </w:rPr>
-              <w:t xml:space="preserve"> bestBooleansTwice</w:t>
-            </w:r>
+              <w:t xml:space="preserve"> </w:t>
+            </w:r>
+            <w:proofErr w:type="spellStart"/>
+            <w:r>
+              <w:rPr>
+                <w:rFonts w:ascii="Consolas" w:hAnsi="Consolas" w:cs="Consolas"/>
+                <w:color w:val="FFFFFF"/>
+                <w:sz w:val="21"/>
+                <w:szCs w:val="21"/>
+              </w:rPr>
+              <w:t>bestBooleansTwice</w:t>
+            </w:r>
+            <w:proofErr w:type="spellEnd"/>
             <w:r>
               <w:rPr>
                 <w:rFonts w:ascii="Consolas" w:hAnsi="Consolas" w:cs="Consolas"/>
@@ -3610,6 +4277,8 @@
               </w:rPr>
               <w:t xml:space="preserve"> </w:t>
             </w:r>
+            <w:proofErr w:type="spellStart"/>
+            <w:proofErr w:type="gramStart"/>
             <w:r>
               <w:rPr>
                 <w:rFonts w:ascii="Consolas" w:hAnsi="Consolas" w:cs="Consolas"/>
@@ -3619,14 +4288,25 @@
               </w:rPr>
               <w:t>boolean</w:t>
             </w:r>
-            <w:r>
-              <w:rPr>
-                <w:rFonts w:ascii="Consolas" w:hAnsi="Consolas" w:cs="Consolas"/>
-                <w:color w:val="E85D7F"/>
-                <w:sz w:val="21"/>
-                <w:szCs w:val="21"/>
-              </w:rPr>
-              <w:t>[][]</w:t>
+            <w:proofErr w:type="spellEnd"/>
+            <w:r>
+              <w:rPr>
+                <w:rFonts w:ascii="Consolas" w:hAnsi="Consolas" w:cs="Consolas"/>
+                <w:color w:val="E85D7F"/>
+                <w:sz w:val="21"/>
+                <w:szCs w:val="21"/>
+              </w:rPr>
+              <w:t>[</w:t>
+            </w:r>
+            <w:proofErr w:type="gramEnd"/>
+            <w:r>
+              <w:rPr>
+                <w:rFonts w:ascii="Consolas" w:hAnsi="Consolas" w:cs="Consolas"/>
+                <w:color w:val="E85D7F"/>
+                <w:sz w:val="21"/>
+                <w:szCs w:val="21"/>
+              </w:rPr>
+              <w:t>][]</w:t>
             </w:r>
             <w:r>
               <w:rPr>
@@ -3664,6 +4344,7 @@
               </w:rPr>
               <w:t>[</w:t>
             </w:r>
+            <w:proofErr w:type="spellStart"/>
             <w:r>
               <w:rPr>
                 <w:rFonts w:ascii="Consolas" w:hAnsi="Consolas" w:cs="Consolas"/>
@@ -3673,6 +4354,7 @@
               </w:rPr>
               <w:t>bestBooleans</w:t>
             </w:r>
+            <w:proofErr w:type="spellEnd"/>
             <w:r>
               <w:rPr>
                 <w:rFonts w:ascii="Consolas" w:hAnsi="Consolas" w:cs="Consolas"/>
@@ -3689,8 +4371,19 @@
                 <w:sz w:val="21"/>
                 <w:szCs w:val="21"/>
               </w:rPr>
-              <w:t xml:space="preserve"> bestBooleans</w:t>
-            </w:r>
+              <w:t xml:space="preserve"> </w:t>
+            </w:r>
+            <w:proofErr w:type="spellStart"/>
+            <w:r>
+              <w:rPr>
+                <w:rFonts w:ascii="Consolas" w:hAnsi="Consolas" w:cs="Consolas"/>
+                <w:color w:val="FFFFFF"/>
+                <w:sz w:val="21"/>
+                <w:szCs w:val="21"/>
+              </w:rPr>
+              <w:t>bestBooleans</w:t>
+            </w:r>
+            <w:proofErr w:type="spellEnd"/>
             <w:r>
               <w:rPr>
                 <w:rFonts w:ascii="Consolas" w:hAnsi="Consolas" w:cs="Consolas"/>
@@ -3728,8 +4421,19 @@
                 <w:sz w:val="21"/>
                 <w:szCs w:val="21"/>
               </w:rPr>
-              <w:t xml:space="preserve"> numbersMulti</w:t>
-            </w:r>
+              <w:t xml:space="preserve"> </w:t>
+            </w:r>
+            <w:proofErr w:type="spellStart"/>
+            <w:r>
+              <w:rPr>
+                <w:rFonts w:ascii="Consolas" w:hAnsi="Consolas" w:cs="Consolas"/>
+                <w:color w:val="FFFFFF"/>
+                <w:sz w:val="21"/>
+                <w:szCs w:val="21"/>
+              </w:rPr>
+              <w:t>numbersMulti</w:t>
+            </w:r>
+            <w:proofErr w:type="spellEnd"/>
             <w:r>
               <w:rPr>
                 <w:rFonts w:ascii="Consolas" w:hAnsi="Consolas" w:cs="Consolas"/>
@@ -3748,6 +4452,7 @@
               </w:rPr>
               <w:t xml:space="preserve"> </w:t>
             </w:r>
+            <w:proofErr w:type="gramStart"/>
             <w:r>
               <w:rPr>
                 <w:rFonts w:ascii="Consolas" w:hAnsi="Consolas" w:cs="Consolas"/>
@@ -3764,7 +4469,17 @@
                 <w:sz w:val="21"/>
                 <w:szCs w:val="21"/>
               </w:rPr>
-              <w:t>[][][]</w:t>
+              <w:t>[</w:t>
+            </w:r>
+            <w:proofErr w:type="gramEnd"/>
+            <w:r>
+              <w:rPr>
+                <w:rFonts w:ascii="Consolas" w:hAnsi="Consolas" w:cs="Consolas"/>
+                <w:color w:val="E85D7F"/>
+                <w:sz w:val="21"/>
+                <w:szCs w:val="21"/>
+              </w:rPr>
+              <w:t>][][]</w:t>
             </w:r>
             <w:r>
               <w:rPr>
@@ -3838,6 +4553,7 @@
               </w:rPr>
               <w:t>[[7],</w:t>
             </w:r>
+            <w:proofErr w:type="spellStart"/>
             <w:r>
               <w:rPr>
                 <w:rFonts w:ascii="Consolas" w:hAnsi="Consolas" w:cs="Consolas"/>
@@ -3847,6 +4563,7 @@
               </w:rPr>
               <w:t>bestNumbers</w:t>
             </w:r>
+            <w:proofErr w:type="spellEnd"/>
             <w:r>
               <w:rPr>
                 <w:rFonts w:ascii="Consolas" w:hAnsi="Consolas" w:cs="Consolas"/>
@@ -3965,11 +4682,19 @@
           <w:szCs w:val="28"/>
         </w:rPr>
       </w:pPr>
+      <w:proofErr w:type="gramStart"/>
       <w:r>
         <w:rPr>
           <w:color w:val="000000" w:themeColor="text1"/>
         </w:rPr>
-        <w:t>Has .length properties</w:t>
+        <w:t>Has .length</w:t>
+      </w:r>
+      <w:proofErr w:type="gramEnd"/>
+      <w:r>
+        <w:rPr>
+          <w:color w:val="000000" w:themeColor="text1"/>
+        </w:rPr>
+        <w:t xml:space="preserve"> properties</w:t>
       </w:r>
     </w:p>
     <w:p>
@@ -3989,8 +4714,16 @@
         <w:rPr>
           <w:color w:val="000000" w:themeColor="text1"/>
         </w:rPr>
-        <w:t>Can access element using [index]</w:t>
+        <w:t>Can access element using [</w:t>
       </w:r>
+      <w:proofErr w:type="gramStart"/>
+      <w:r>
+        <w:rPr>
+          <w:color w:val="000000" w:themeColor="text1"/>
+        </w:rPr>
+        <w:t>index]</w:t>
+      </w:r>
+      <w:proofErr w:type="gramEnd"/>
     </w:p>
     <w:p>
       <w:pPr>
@@ -4208,6 +4941,7 @@
               </w:rPr>
               <w:t>'bye'</w:t>
             </w:r>
+            <w:proofErr w:type="gramStart"/>
             <w:r>
               <w:rPr>
                 <w:rFonts w:ascii="Consolas" w:hAnsi="Consolas" w:cs="Consolas"/>
@@ -4217,6 +4951,7 @@
               </w:rPr>
               <w:t>];</w:t>
             </w:r>
+            <w:proofErr w:type="gramEnd"/>
           </w:p>
           <w:p>
             <w:pPr>
@@ -4245,8 +4980,19 @@
                 <w:sz w:val="21"/>
                 <w:szCs w:val="21"/>
               </w:rPr>
-              <w:t xml:space="preserve"> arr</w:t>
-            </w:r>
+              <w:t xml:space="preserve"> </w:t>
+            </w:r>
+            <w:proofErr w:type="spellStart"/>
+            <w:r>
+              <w:rPr>
+                <w:rFonts w:ascii="Consolas" w:hAnsi="Consolas" w:cs="Consolas"/>
+                <w:color w:val="FFFFFF"/>
+                <w:sz w:val="21"/>
+                <w:szCs w:val="21"/>
+              </w:rPr>
+              <w:t>arr</w:t>
+            </w:r>
+            <w:proofErr w:type="spellEnd"/>
             <w:r>
               <w:rPr>
                 <w:rFonts w:ascii="Consolas" w:hAnsi="Consolas" w:cs="Consolas"/>
@@ -4265,6 +5011,7 @@
               </w:rPr>
               <w:t xml:space="preserve"> </w:t>
             </w:r>
+            <w:proofErr w:type="gramStart"/>
             <w:r>
               <w:rPr>
                 <w:rFonts w:ascii="Consolas" w:hAnsi="Consolas" w:cs="Consolas"/>
@@ -4281,7 +5028,17 @@
                 <w:sz w:val="21"/>
                 <w:szCs w:val="21"/>
               </w:rPr>
-              <w:t>[]</w:t>
+              <w:t>[</w:t>
+            </w:r>
+            <w:proofErr w:type="gramEnd"/>
+            <w:r>
+              <w:rPr>
+                <w:rFonts w:ascii="Consolas" w:hAnsi="Consolas" w:cs="Consolas"/>
+                <w:color w:val="E85D7F"/>
+                <w:sz w:val="21"/>
+                <w:szCs w:val="21"/>
+              </w:rPr>
+              <w:t>]</w:t>
             </w:r>
             <w:r>
               <w:rPr>
@@ -4326,7 +5083,17 @@
                 <w:sz w:val="21"/>
                 <w:szCs w:val="21"/>
               </w:rPr>
-              <w:t>'there'</w:t>
+              <w:t>'</w:t>
+            </w:r>
+            <w:proofErr w:type="spellStart"/>
+            <w:r>
+              <w:rPr>
+                <w:rFonts w:ascii="Consolas" w:hAnsi="Consolas" w:cs="Consolas"/>
+                <w:color w:val="FFE083"/>
+                <w:sz w:val="21"/>
+                <w:szCs w:val="21"/>
+              </w:rPr>
+              <w:t>there'</w:t>
             </w:r>
             <w:r>
               <w:rPr>
@@ -4344,7 +5111,17 @@
                 <w:sz w:val="21"/>
                 <w:szCs w:val="21"/>
               </w:rPr>
-              <w:t>'there'</w:t>
+              <w:t>'there</w:t>
+            </w:r>
+            <w:proofErr w:type="spellEnd"/>
+            <w:r>
+              <w:rPr>
+                <w:rFonts w:ascii="Consolas" w:hAnsi="Consolas" w:cs="Consolas"/>
+                <w:color w:val="FFE083"/>
+                <w:sz w:val="21"/>
+                <w:szCs w:val="21"/>
+              </w:rPr>
+              <w:t>'</w:t>
             </w:r>
             <w:r>
               <w:rPr>
@@ -4503,8 +5280,19 @@
                 <w:sz w:val="21"/>
                 <w:szCs w:val="21"/>
               </w:rPr>
-              <w:t xml:space="preserve"> arr</w:t>
-            </w:r>
+              <w:t xml:space="preserve"> </w:t>
+            </w:r>
+            <w:proofErr w:type="spellStart"/>
+            <w:r>
+              <w:rPr>
+                <w:rFonts w:ascii="Consolas" w:hAnsi="Consolas" w:cs="Consolas"/>
+                <w:color w:val="FFFFFF"/>
+                <w:sz w:val="21"/>
+                <w:szCs w:val="21"/>
+              </w:rPr>
+              <w:t>arr</w:t>
+            </w:r>
+            <w:proofErr w:type="spellEnd"/>
             <w:r>
               <w:rPr>
                 <w:rFonts w:ascii="Consolas" w:hAnsi="Consolas" w:cs="Consolas"/>
@@ -4616,8 +5404,19 @@
                 <w:sz w:val="21"/>
                 <w:szCs w:val="21"/>
               </w:rPr>
-              <w:t xml:space="preserve"> numbersTuple</w:t>
-            </w:r>
+              <w:t xml:space="preserve"> </w:t>
+            </w:r>
+            <w:proofErr w:type="spellStart"/>
+            <w:r>
+              <w:rPr>
+                <w:rFonts w:ascii="Consolas" w:hAnsi="Consolas" w:cs="Consolas"/>
+                <w:color w:val="FFFFFF"/>
+                <w:sz w:val="21"/>
+                <w:szCs w:val="21"/>
+              </w:rPr>
+              <w:t>numbersTuple</w:t>
+            </w:r>
+            <w:proofErr w:type="spellEnd"/>
             <w:r>
               <w:rPr>
                 <w:rFonts w:ascii="Consolas" w:hAnsi="Consolas" w:cs="Consolas"/>
@@ -4769,7 +5568,27 @@
                 <w:sz w:val="21"/>
                 <w:szCs w:val="21"/>
               </w:rPr>
-              <w:t>// Type Error! numbersTuple should only have three elements.</w:t>
+              <w:t xml:space="preserve">// Type Error! </w:t>
+            </w:r>
+            <w:proofErr w:type="spellStart"/>
+            <w:r>
+              <w:rPr>
+                <w:rFonts w:ascii="Consolas" w:hAnsi="Consolas" w:cs="Consolas"/>
+                <w:color w:val="939598"/>
+                <w:sz w:val="21"/>
+                <w:szCs w:val="21"/>
+              </w:rPr>
+              <w:t>numbersTuple</w:t>
+            </w:r>
+            <w:proofErr w:type="spellEnd"/>
+            <w:r>
+              <w:rPr>
+                <w:rFonts w:ascii="Consolas" w:hAnsi="Consolas" w:cs="Consolas"/>
+                <w:color w:val="939598"/>
+                <w:sz w:val="21"/>
+                <w:szCs w:val="21"/>
+              </w:rPr>
+              <w:t xml:space="preserve"> should only have three elements.</w:t>
             </w:r>
           </w:p>
           <w:p>
@@ -4799,8 +5618,19 @@
                 <w:sz w:val="21"/>
                 <w:szCs w:val="21"/>
               </w:rPr>
-              <w:t xml:space="preserve"> mixedTuple</w:t>
-            </w:r>
+              <w:t xml:space="preserve"> </w:t>
+            </w:r>
+            <w:proofErr w:type="spellStart"/>
+            <w:r>
+              <w:rPr>
+                <w:rFonts w:ascii="Consolas" w:hAnsi="Consolas" w:cs="Consolas"/>
+                <w:color w:val="FFFFFF"/>
+                <w:sz w:val="21"/>
+                <w:szCs w:val="21"/>
+              </w:rPr>
+              <w:t>mixedTuple</w:t>
+            </w:r>
+            <w:proofErr w:type="spellEnd"/>
             <w:r>
               <w:rPr>
                 <w:rFonts w:ascii="Consolas" w:hAnsi="Consolas" w:cs="Consolas"/>
@@ -4882,6 +5712,7 @@
               </w:rPr>
               <w:t xml:space="preserve"> </w:t>
             </w:r>
+            <w:proofErr w:type="spellStart"/>
             <w:r>
               <w:rPr>
                 <w:rFonts w:ascii="Consolas" w:hAnsi="Consolas" w:cs="Consolas"/>
@@ -4891,6 +5722,7 @@
               </w:rPr>
               <w:t>boolean</w:t>
             </w:r>
+            <w:proofErr w:type="spellEnd"/>
             <w:r>
               <w:rPr>
                 <w:rFonts w:ascii="Consolas" w:hAnsi="Consolas" w:cs="Consolas"/>
@@ -5015,7 +5847,27 @@
                 <w:sz w:val="21"/>
                 <w:szCs w:val="21"/>
               </w:rPr>
-              <w:t xml:space="preserve">// Type Error! The first elements should be a number, the second a string, and the third a boolean. </w:t>
+              <w:t xml:space="preserve">// Type Error! The first elements should be a number, the second a string, and the third a </w:t>
+            </w:r>
+            <w:proofErr w:type="spellStart"/>
+            <w:r>
+              <w:rPr>
+                <w:rFonts w:ascii="Consolas" w:hAnsi="Consolas" w:cs="Consolas"/>
+                <w:color w:val="939598"/>
+                <w:sz w:val="21"/>
+                <w:szCs w:val="21"/>
+              </w:rPr>
+              <w:t>boolean</w:t>
+            </w:r>
+            <w:proofErr w:type="spellEnd"/>
+            <w:r>
+              <w:rPr>
+                <w:rFonts w:ascii="Consolas" w:hAnsi="Consolas" w:cs="Consolas"/>
+                <w:color w:val="939598"/>
+                <w:sz w:val="21"/>
+                <w:szCs w:val="21"/>
+              </w:rPr>
+              <w:t xml:space="preserve">. </w:t>
             </w:r>
           </w:p>
           <w:p>
@@ -5047,12 +5899,14 @@
           <w:rFonts w:ascii="Calibri" w:hAnsi="Calibri"/>
         </w:rPr>
       </w:pPr>
+      <w:proofErr w:type="spellStart"/>
       <w:r>
         <w:rPr>
           <w:rFonts w:ascii="Calibri" w:hAnsi="Calibri"/>
         </w:rPr>
         <w:t>Exericse</w:t>
       </w:r>
+      <w:proofErr w:type="spellEnd"/>
     </w:p>
     <w:p/>
     <w:tbl>
@@ -5096,8 +5950,20 @@
                 <w:sz w:val="21"/>
                 <w:szCs w:val="21"/>
               </w:rPr>
-              <w:t xml:space="preserve"> favoriteCoordinates</w:t>
-            </w:r>
+              <w:t xml:space="preserve"> </w:t>
+            </w:r>
+            <w:proofErr w:type="spellStart"/>
+            <w:proofErr w:type="gramStart"/>
+            <w:r>
+              <w:rPr>
+                <w:rFonts w:ascii="Consolas" w:hAnsi="Consolas" w:cs="Consolas"/>
+                <w:color w:val="FFFFFF"/>
+                <w:sz w:val="21"/>
+                <w:szCs w:val="21"/>
+              </w:rPr>
+              <w:t>favoriteCoordinates</w:t>
+            </w:r>
+            <w:proofErr w:type="spellEnd"/>
             <w:r>
               <w:rPr>
                 <w:rFonts w:ascii="Consolas" w:hAnsi="Consolas" w:cs="Consolas"/>
@@ -5107,6 +5973,7 @@
               </w:rPr>
               <w:t>:[</w:t>
             </w:r>
+            <w:proofErr w:type="gramEnd"/>
           </w:p>
           <w:p>
             <w:pPr>
@@ -5320,6 +6187,7 @@
               </w:rPr>
               <w:t>number</w:t>
             </w:r>
+            <w:proofErr w:type="gramStart"/>
             <w:r>
               <w:rPr>
                 <w:rFonts w:ascii="Consolas" w:hAnsi="Consolas" w:cs="Consolas"/>
@@ -5329,6 +6197,7 @@
               </w:rPr>
               <w:t>];</w:t>
             </w:r>
+            <w:proofErr w:type="gramEnd"/>
           </w:p>
           <w:p>
             <w:pPr>
@@ -5383,14 +6252,25 @@
                 <w:szCs w:val="21"/>
               </w:rPr>
             </w:pPr>
-            <w:r>
-              <w:rPr>
-                <w:rFonts w:ascii="Consolas" w:hAnsi="Consolas" w:cs="Consolas"/>
-                <w:color w:val="FFFFFF"/>
-                <w:sz w:val="21"/>
-                <w:szCs w:val="21"/>
-              </w:rPr>
-              <w:t xml:space="preserve">favoriteCoordinates </w:t>
+            <w:proofErr w:type="spellStart"/>
+            <w:r>
+              <w:rPr>
+                <w:rFonts w:ascii="Consolas" w:hAnsi="Consolas" w:cs="Consolas"/>
+                <w:color w:val="FFFFFF"/>
+                <w:sz w:val="21"/>
+                <w:szCs w:val="21"/>
+              </w:rPr>
+              <w:t>favoriteCoordinates</w:t>
+            </w:r>
+            <w:proofErr w:type="spellEnd"/>
+            <w:r>
+              <w:rPr>
+                <w:rFonts w:ascii="Consolas" w:hAnsi="Consolas" w:cs="Consolas"/>
+                <w:color w:val="FFFFFF"/>
+                <w:sz w:val="21"/>
+                <w:szCs w:val="21"/>
+              </w:rPr>
+              <w:t xml:space="preserve"> </w:t>
             </w:r>
             <w:r>
               <w:rPr>
@@ -5543,8 +6423,19 @@
                 <w:sz w:val="21"/>
                 <w:szCs w:val="21"/>
               </w:rPr>
-              <w:t>-100];</w:t>
-            </w:r>
+              <w:t>-100</w:t>
+            </w:r>
+            <w:proofErr w:type="gramStart"/>
+            <w:r>
+              <w:rPr>
+                <w:rFonts w:ascii="Consolas" w:hAnsi="Consolas" w:cs="Consolas"/>
+                <w:color w:val="E85D7F"/>
+                <w:sz w:val="21"/>
+                <w:szCs w:val="21"/>
+              </w:rPr>
+              <w:t>];</w:t>
+            </w:r>
+            <w:proofErr w:type="gramEnd"/>
           </w:p>
           <w:p>
             <w:pPr>
@@ -5557,6 +6448,8 @@
                 <w:szCs w:val="21"/>
               </w:rPr>
             </w:pPr>
+            <w:proofErr w:type="spellStart"/>
+            <w:proofErr w:type="gramStart"/>
             <w:r>
               <w:rPr>
                 <w:rFonts w:ascii="Consolas" w:hAnsi="Consolas" w:cs="Consolas"/>
@@ -5567,14 +6460,25 @@
               <w:lastRenderedPageBreak/>
               <w:t>favoriteCoordinates</w:t>
             </w:r>
-            <w:r>
-              <w:rPr>
-                <w:rFonts w:ascii="Consolas" w:hAnsi="Consolas" w:cs="Consolas"/>
-                <w:color w:val="E85D7F"/>
-                <w:sz w:val="21"/>
-                <w:szCs w:val="21"/>
-              </w:rPr>
-              <w:t>[6]</w:t>
+            <w:proofErr w:type="spellEnd"/>
+            <w:r>
+              <w:rPr>
+                <w:rFonts w:ascii="Consolas" w:hAnsi="Consolas" w:cs="Consolas"/>
+                <w:color w:val="E85D7F"/>
+                <w:sz w:val="21"/>
+                <w:szCs w:val="21"/>
+              </w:rPr>
+              <w:t>[</w:t>
+            </w:r>
+            <w:proofErr w:type="gramEnd"/>
+            <w:r>
+              <w:rPr>
+                <w:rFonts w:ascii="Consolas" w:hAnsi="Consolas" w:cs="Consolas"/>
+                <w:color w:val="E85D7F"/>
+                <w:sz w:val="21"/>
+                <w:szCs w:val="21"/>
+              </w:rPr>
+              <w:t>6]</w:t>
             </w:r>
             <w:r>
               <w:rPr>
@@ -5680,7 +6584,21 @@
         <w:rPr>
           <w:color w:val="000000" w:themeColor="text1"/>
         </w:rPr>
-        <w:t>Typescript infers to type[] before tuple</w:t>
+        <w:t xml:space="preserve">Typescript infers to </w:t>
+      </w:r>
+      <w:proofErr w:type="gramStart"/>
+      <w:r>
+        <w:rPr>
+          <w:color w:val="000000" w:themeColor="text1"/>
+        </w:rPr>
+        <w:t>type[</w:t>
+      </w:r>
+      <w:proofErr w:type="gramEnd"/>
+      <w:r>
+        <w:rPr>
+          <w:color w:val="000000" w:themeColor="text1"/>
+        </w:rPr>
+        <w:t>] before tuple</w:t>
       </w:r>
     </w:p>
     <w:p>
@@ -5768,8 +6686,21 @@
                 <w:szCs w:val="21"/>
                 <w:shd w:val="clear" w:color="auto" w:fill="211E2F"/>
               </w:rPr>
-              <w:t xml:space="preserve"> examAnswers</w:t>
-            </w:r>
+              <w:t xml:space="preserve"> </w:t>
+            </w:r>
+            <w:proofErr w:type="spellStart"/>
+            <w:r>
+              <w:rPr>
+                <w:rStyle w:val="mtk1"/>
+                <w:rFonts w:ascii="Monaco" w:hAnsi="Monaco"/>
+                <w:color w:val="FFFFFF"/>
+                <w:sz w:val="21"/>
+                <w:szCs w:val="21"/>
+                <w:shd w:val="clear" w:color="auto" w:fill="211E2F"/>
+              </w:rPr>
+              <w:t>examAnswers</w:t>
+            </w:r>
+            <w:proofErr w:type="spellEnd"/>
             <w:r>
               <w:rPr>
                 <w:rStyle w:val="mtk4"/>
@@ -5880,6 +6811,7 @@
               </w:rPr>
               <w:t>false</w:t>
             </w:r>
+            <w:proofErr w:type="gramStart"/>
             <w:r>
               <w:rPr>
                 <w:rStyle w:val="mtk4"/>
@@ -5891,6 +6823,7 @@
               </w:rPr>
               <w:t>];</w:t>
             </w:r>
+            <w:proofErr w:type="gramEnd"/>
           </w:p>
           <w:p>
             <w:pPr>
@@ -5898,6 +6831,8 @@
                 <w:rFonts w:hint="eastAsia"/>
               </w:rPr>
             </w:pPr>
+            <w:proofErr w:type="spellStart"/>
+            <w:proofErr w:type="gramStart"/>
             <w:r>
               <w:rPr>
                 <w:rStyle w:val="mtk1"/>
@@ -5909,6 +6844,7 @@
               </w:rPr>
               <w:t>examAnswers</w:t>
             </w:r>
+            <w:proofErr w:type="spellEnd"/>
             <w:r>
               <w:rPr>
                 <w:rStyle w:val="mtk4"/>
@@ -5918,7 +6854,19 @@
                 <w:szCs w:val="21"/>
                 <w:shd w:val="clear" w:color="auto" w:fill="211E2F"/>
               </w:rPr>
-              <w:t>[3]</w:t>
+              <w:t>[</w:t>
+            </w:r>
+            <w:proofErr w:type="gramEnd"/>
+            <w:r>
+              <w:rPr>
+                <w:rStyle w:val="mtk4"/>
+                <w:rFonts w:ascii="Monaco" w:hAnsi="Monaco"/>
+                <w:color w:val="E85D7F"/>
+                <w:sz w:val="21"/>
+                <w:szCs w:val="21"/>
+                <w:shd w:val="clear" w:color="auto" w:fill="211E2F"/>
+              </w:rPr>
+              <w:t>3]</w:t>
             </w:r>
             <w:r>
               <w:rPr>
@@ -6038,7 +6986,32 @@
           <w:rFonts w:ascii="AppleSystemUIFont" w:hAnsi="AppleSystemUIFont" w:cs="AppleSystemUIFont"/>
           <w:lang w:val="en-US"/>
         </w:rPr>
-        <w:t>We also get the same kind of type inference when we use the .concat() method</w:t>
+        <w:t xml:space="preserve">We also get the same kind of type inference when we use </w:t>
+      </w:r>
+      <w:proofErr w:type="gramStart"/>
+      <w:r>
+        <w:rPr>
+          <w:rFonts w:ascii="AppleSystemUIFont" w:hAnsi="AppleSystemUIFont" w:cs="AppleSystemUIFont"/>
+          <w:lang w:val="en-US"/>
+        </w:rPr>
+        <w:t>the .</w:t>
+      </w:r>
+      <w:proofErr w:type="spellStart"/>
+      <w:r>
+        <w:rPr>
+          <w:rFonts w:ascii="AppleSystemUIFont" w:hAnsi="AppleSystemUIFont" w:cs="AppleSystemUIFont"/>
+          <w:lang w:val="en-US"/>
+        </w:rPr>
+        <w:t>concat</w:t>
+      </w:r>
+      <w:proofErr w:type="spellEnd"/>
+      <w:proofErr w:type="gramEnd"/>
+      <w:r>
+        <w:rPr>
+          <w:rFonts w:ascii="AppleSystemUIFont" w:hAnsi="AppleSystemUIFont" w:cs="AppleSystemUIFont"/>
+          <w:lang w:val="en-US"/>
+        </w:rPr>
+        <w:t>() method</w:t>
       </w:r>
     </w:p>
     <w:p>
@@ -6055,6 +7028,7 @@
           <w:szCs w:val="28"/>
         </w:rPr>
       </w:pPr>
+      <w:proofErr w:type="spellStart"/>
       <w:r>
         <w:rPr>
           <w:rFonts w:ascii="AppleSystemUIFont" w:hAnsi="AppleSystemUIFont" w:cs="AppleSystemUIFont"/>
@@ -6064,6 +7038,7 @@
         </w:rPr>
         <w:t>concatResult</w:t>
       </w:r>
+      <w:proofErr w:type="spellEnd"/>
       <w:r>
         <w:rPr>
           <w:rFonts w:ascii="AppleSystemUIFont" w:hAnsi="AppleSystemUIFont" w:cs="AppleSystemUIFont"/>
@@ -6257,8 +7232,19 @@
                 <w:sz w:val="21"/>
                 <w:szCs w:val="21"/>
               </w:rPr>
-              <w:t>[1,2,3];</w:t>
-            </w:r>
+              <w:t>[1,2,3</w:t>
+            </w:r>
+            <w:proofErr w:type="gramStart"/>
+            <w:r>
+              <w:rPr>
+                <w:rFonts w:ascii="Consolas" w:hAnsi="Consolas" w:cs="Consolas"/>
+                <w:color w:val="E85D7F"/>
+                <w:sz w:val="21"/>
+                <w:szCs w:val="21"/>
+              </w:rPr>
+              <w:t>];</w:t>
+            </w:r>
+            <w:proofErr w:type="gramEnd"/>
           </w:p>
           <w:p>
             <w:pPr>
@@ -6287,7 +7273,27 @@
                 <w:sz w:val="21"/>
                 <w:szCs w:val="21"/>
               </w:rPr>
-              <w:t xml:space="preserve"> concatResult </w:t>
+              <w:t xml:space="preserve"> </w:t>
+            </w:r>
+            <w:proofErr w:type="spellStart"/>
+            <w:r>
+              <w:rPr>
+                <w:rFonts w:ascii="Consolas" w:hAnsi="Consolas" w:cs="Consolas"/>
+                <w:color w:val="FFFFFF"/>
+                <w:sz w:val="21"/>
+                <w:szCs w:val="21"/>
+              </w:rPr>
+              <w:t>concatResult</w:t>
+            </w:r>
+            <w:proofErr w:type="spellEnd"/>
+            <w:r>
+              <w:rPr>
+                <w:rFonts w:ascii="Consolas" w:hAnsi="Consolas" w:cs="Consolas"/>
+                <w:color w:val="FFFFFF"/>
+                <w:sz w:val="21"/>
+                <w:szCs w:val="21"/>
+              </w:rPr>
+              <w:t xml:space="preserve"> </w:t>
             </w:r>
             <w:r>
               <w:rPr>
@@ -6305,7 +7311,18 @@
                 <w:sz w:val="21"/>
                 <w:szCs w:val="21"/>
               </w:rPr>
-              <w:t xml:space="preserve"> tup</w:t>
+              <w:t xml:space="preserve"> </w:t>
+            </w:r>
+            <w:proofErr w:type="spellStart"/>
+            <w:proofErr w:type="gramStart"/>
+            <w:r>
+              <w:rPr>
+                <w:rFonts w:ascii="Consolas" w:hAnsi="Consolas" w:cs="Consolas"/>
+                <w:color w:val="FFFFFF"/>
+                <w:sz w:val="21"/>
+                <w:szCs w:val="21"/>
+              </w:rPr>
+              <w:t>tup</w:t>
             </w:r>
             <w:r>
               <w:rPr>
@@ -6325,6 +7342,8 @@
               </w:rPr>
               <w:t>concat</w:t>
             </w:r>
+            <w:proofErr w:type="spellEnd"/>
+            <w:proofErr w:type="gramEnd"/>
             <w:r>
               <w:rPr>
                 <w:rFonts w:ascii="Consolas" w:hAnsi="Consolas" w:cs="Consolas"/>
@@ -6350,7 +7369,27 @@
                 <w:sz w:val="21"/>
                 <w:szCs w:val="21"/>
               </w:rPr>
-              <w:t>// concatResult has the value [1,2,3,4,5,6].</w:t>
+              <w:t xml:space="preserve">// </w:t>
+            </w:r>
+            <w:proofErr w:type="spellStart"/>
+            <w:r>
+              <w:rPr>
+                <w:rFonts w:ascii="Consolas" w:hAnsi="Consolas" w:cs="Consolas"/>
+                <w:color w:val="939598"/>
+                <w:sz w:val="21"/>
+                <w:szCs w:val="21"/>
+              </w:rPr>
+              <w:t>concatResult</w:t>
+            </w:r>
+            <w:proofErr w:type="spellEnd"/>
+            <w:r>
+              <w:rPr>
+                <w:rFonts w:ascii="Consolas" w:hAnsi="Consolas" w:cs="Consolas"/>
+                <w:color w:val="939598"/>
+                <w:sz w:val="21"/>
+                <w:szCs w:val="21"/>
+              </w:rPr>
+              <w:t xml:space="preserve"> has the value [1,2,3,4,5,6].</w:t>
             </w:r>
           </w:p>
         </w:tc>
@@ -6460,8 +7499,19 @@
                 <w:sz w:val="21"/>
                 <w:szCs w:val="21"/>
               </w:rPr>
-              <w:t xml:space="preserve"> dogTup</w:t>
-            </w:r>
+              <w:t xml:space="preserve"> </w:t>
+            </w:r>
+            <w:proofErr w:type="spellStart"/>
+            <w:r>
+              <w:rPr>
+                <w:rFonts w:ascii="Consolas" w:hAnsi="Consolas" w:cs="Consolas"/>
+                <w:color w:val="FFFFFF"/>
+                <w:sz w:val="21"/>
+                <w:szCs w:val="21"/>
+              </w:rPr>
+              <w:t>dogTup</w:t>
+            </w:r>
+            <w:proofErr w:type="spellEnd"/>
             <w:r>
               <w:rPr>
                 <w:rFonts w:ascii="Consolas" w:hAnsi="Consolas" w:cs="Consolas"/>
@@ -6714,6 +7764,7 @@
               </w:rPr>
               <w:t>'sad eyes'</w:t>
             </w:r>
+            <w:proofErr w:type="gramStart"/>
             <w:r>
               <w:rPr>
                 <w:rFonts w:ascii="Consolas" w:hAnsi="Consolas" w:cs="Consolas"/>
@@ -6723,6 +7774,7 @@
               </w:rPr>
               <w:t>];</w:t>
             </w:r>
+            <w:proofErr w:type="gramEnd"/>
           </w:p>
           <w:p>
             <w:pPr>
@@ -6784,7 +7836,27 @@
                 <w:sz w:val="21"/>
                 <w:szCs w:val="21"/>
               </w:rPr>
-              <w:t xml:space="preserve"> myArr </w:t>
+              <w:t xml:space="preserve"> </w:t>
+            </w:r>
+            <w:proofErr w:type="spellStart"/>
+            <w:r>
+              <w:rPr>
+                <w:rFonts w:ascii="Consolas" w:hAnsi="Consolas" w:cs="Consolas"/>
+                <w:color w:val="FFFFFF"/>
+                <w:sz w:val="21"/>
+                <w:szCs w:val="21"/>
+              </w:rPr>
+              <w:t>myArr</w:t>
+            </w:r>
+            <w:proofErr w:type="spellEnd"/>
+            <w:r>
+              <w:rPr>
+                <w:rFonts w:ascii="Consolas" w:hAnsi="Consolas" w:cs="Consolas"/>
+                <w:color w:val="FFFFFF"/>
+                <w:sz w:val="21"/>
+                <w:szCs w:val="21"/>
+              </w:rPr>
+              <w:t xml:space="preserve"> </w:t>
             </w:r>
             <w:r>
               <w:rPr>
@@ -6802,7 +7874,17 @@
                 <w:sz w:val="21"/>
                 <w:szCs w:val="21"/>
               </w:rPr>
-              <w:t xml:space="preserve"> dogTup</w:t>
+              <w:t xml:space="preserve"> </w:t>
+            </w:r>
+            <w:proofErr w:type="spellStart"/>
+            <w:r>
+              <w:rPr>
+                <w:rFonts w:ascii="Consolas" w:hAnsi="Consolas" w:cs="Consolas"/>
+                <w:color w:val="FFFFFF"/>
+                <w:sz w:val="21"/>
+                <w:szCs w:val="21"/>
+              </w:rPr>
+              <w:t>dogTup</w:t>
             </w:r>
             <w:r>
               <w:rPr>
@@ -6822,6 +7904,7 @@
               </w:rPr>
               <w:t>concat</w:t>
             </w:r>
+            <w:proofErr w:type="spellEnd"/>
             <w:r>
               <w:rPr>
                 <w:rFonts w:ascii="Consolas" w:hAnsi="Consolas" w:cs="Consolas"/>
@@ -6840,6 +7923,7 @@
               </w:rPr>
               <w:t>""</w:t>
             </w:r>
+            <w:proofErr w:type="gramStart"/>
             <w:r>
               <w:rPr>
                 <w:rFonts w:ascii="Consolas" w:hAnsi="Consolas" w:cs="Consolas"/>
@@ -6849,6 +7933,7 @@
               </w:rPr>
               <w:t>);</w:t>
             </w:r>
+            <w:proofErr w:type="gramEnd"/>
           </w:p>
           <w:p>
             <w:pPr>
@@ -6861,6 +7946,8 @@
                 <w:szCs w:val="21"/>
               </w:rPr>
             </w:pPr>
+            <w:proofErr w:type="spellStart"/>
+            <w:proofErr w:type="gramStart"/>
             <w:r>
               <w:rPr>
                 <w:rFonts w:ascii="Consolas" w:hAnsi="Consolas" w:cs="Consolas"/>
@@ -6870,14 +7957,25 @@
               </w:rPr>
               <w:t>myArr</w:t>
             </w:r>
-            <w:r>
-              <w:rPr>
-                <w:rFonts w:ascii="Consolas" w:hAnsi="Consolas" w:cs="Consolas"/>
-                <w:color w:val="E85D7F"/>
-                <w:sz w:val="21"/>
-                <w:szCs w:val="21"/>
-              </w:rPr>
-              <w:t>[50]</w:t>
+            <w:proofErr w:type="spellEnd"/>
+            <w:r>
+              <w:rPr>
+                <w:rFonts w:ascii="Consolas" w:hAnsi="Consolas" w:cs="Consolas"/>
+                <w:color w:val="E85D7F"/>
+                <w:sz w:val="21"/>
+                <w:szCs w:val="21"/>
+              </w:rPr>
+              <w:t>[</w:t>
+            </w:r>
+            <w:proofErr w:type="gramEnd"/>
+            <w:r>
+              <w:rPr>
+                <w:rFonts w:ascii="Consolas" w:hAnsi="Consolas" w:cs="Consolas"/>
+                <w:color w:val="E85D7F"/>
+                <w:sz w:val="21"/>
+                <w:szCs w:val="21"/>
+              </w:rPr>
+              <w:t>50]</w:t>
             </w:r>
             <w:r>
               <w:rPr>
@@ -7089,8 +8187,20 @@
                 <w:sz w:val="21"/>
                 <w:szCs w:val="21"/>
               </w:rPr>
-              <w:t xml:space="preserve"> smush</w:t>
-            </w:r>
+              <w:t xml:space="preserve"> </w:t>
+            </w:r>
+            <w:proofErr w:type="spellStart"/>
+            <w:proofErr w:type="gramStart"/>
+            <w:r>
+              <w:rPr>
+                <w:rFonts w:ascii="Consolas" w:hAnsi="Consolas" w:cs="Consolas"/>
+                <w:color w:val="FFFFFF"/>
+                <w:sz w:val="21"/>
+                <w:szCs w:val="21"/>
+              </w:rPr>
+              <w:t>smush</w:t>
+            </w:r>
+            <w:proofErr w:type="spellEnd"/>
             <w:r>
               <w:rPr>
                 <w:rFonts w:ascii="Consolas" w:hAnsi="Consolas" w:cs="Consolas"/>
@@ -7100,6 +8210,8 @@
               </w:rPr>
               <w:t>(</w:t>
             </w:r>
+            <w:proofErr w:type="spellStart"/>
+            <w:proofErr w:type="gramEnd"/>
             <w:r>
               <w:rPr>
                 <w:rFonts w:ascii="Consolas" w:hAnsi="Consolas" w:cs="Consolas"/>
@@ -7109,6 +8221,7 @@
               </w:rPr>
               <w:t>firstString</w:t>
             </w:r>
+            <w:proofErr w:type="spellEnd"/>
             <w:r>
               <w:rPr>
                 <w:rFonts w:ascii="Consolas" w:hAnsi="Consolas" w:cs="Consolas"/>
@@ -7136,6 +8249,7 @@
               </w:rPr>
               <w:t>...</w:t>
             </w:r>
+            <w:proofErr w:type="spellStart"/>
             <w:r>
               <w:rPr>
                 <w:rFonts w:ascii="Consolas" w:hAnsi="Consolas" w:cs="Consolas"/>
@@ -7145,6 +8259,7 @@
               </w:rPr>
               <w:t>otherStrings</w:t>
             </w:r>
+            <w:proofErr w:type="spellEnd"/>
             <w:r>
               <w:rPr>
                 <w:rFonts w:ascii="Consolas" w:hAnsi="Consolas" w:cs="Consolas"/>
@@ -7209,8 +8324,20 @@
                 <w:sz w:val="21"/>
                 <w:szCs w:val="21"/>
               </w:rPr>
-              <w:t xml:space="preserve"> firstString</w:t>
-            </w:r>
+              <w:t xml:space="preserve"> </w:t>
+            </w:r>
+            <w:proofErr w:type="spellStart"/>
+            <w:proofErr w:type="gramStart"/>
+            <w:r>
+              <w:rPr>
+                <w:rFonts w:ascii="Consolas" w:hAnsi="Consolas" w:cs="Consolas"/>
+                <w:color w:val="FFFFFF"/>
+                <w:sz w:val="21"/>
+                <w:szCs w:val="21"/>
+              </w:rPr>
+              <w:t>firstString</w:t>
+            </w:r>
+            <w:proofErr w:type="spellEnd"/>
             <w:r>
               <w:rPr>
                 <w:rFonts w:ascii="Consolas" w:hAnsi="Consolas" w:cs="Consolas"/>
@@ -7220,6 +8347,7 @@
               </w:rPr>
               <w:t>;</w:t>
             </w:r>
+            <w:proofErr w:type="gramEnd"/>
           </w:p>
           <w:p>
             <w:pPr>
@@ -7241,6 +8369,7 @@
               </w:rPr>
               <w:t xml:space="preserve">  </w:t>
             </w:r>
+            <w:proofErr w:type="gramStart"/>
             <w:r>
               <w:rPr>
                 <w:rFonts w:ascii="Consolas" w:hAnsi="Consolas" w:cs="Consolas"/>
@@ -7259,6 +8388,7 @@
               </w:rPr>
               <w:t>(</w:t>
             </w:r>
+            <w:proofErr w:type="gramEnd"/>
             <w:r>
               <w:rPr>
                 <w:rFonts w:ascii="Consolas" w:hAnsi="Consolas" w:cs="Consolas"/>
@@ -7275,7 +8405,27 @@
                 <w:sz w:val="21"/>
                 <w:szCs w:val="21"/>
               </w:rPr>
-              <w:t xml:space="preserve"> i </w:t>
+              <w:t xml:space="preserve"> </w:t>
+            </w:r>
+            <w:proofErr w:type="spellStart"/>
+            <w:r>
+              <w:rPr>
+                <w:rFonts w:ascii="Consolas" w:hAnsi="Consolas" w:cs="Consolas"/>
+                <w:color w:val="FFFFFF"/>
+                <w:sz w:val="21"/>
+                <w:szCs w:val="21"/>
+              </w:rPr>
+              <w:t>i</w:t>
+            </w:r>
+            <w:proofErr w:type="spellEnd"/>
+            <w:r>
+              <w:rPr>
+                <w:rFonts w:ascii="Consolas" w:hAnsi="Consolas" w:cs="Consolas"/>
+                <w:color w:val="FFFFFF"/>
+                <w:sz w:val="21"/>
+                <w:szCs w:val="21"/>
+              </w:rPr>
+              <w:t xml:space="preserve"> </w:t>
             </w:r>
             <w:r>
               <w:rPr>
@@ -7311,7 +8461,27 @@
                 <w:sz w:val="21"/>
                 <w:szCs w:val="21"/>
               </w:rPr>
-              <w:t xml:space="preserve"> i </w:t>
+              <w:t xml:space="preserve"> </w:t>
+            </w:r>
+            <w:proofErr w:type="spellStart"/>
+            <w:r>
+              <w:rPr>
+                <w:rFonts w:ascii="Consolas" w:hAnsi="Consolas" w:cs="Consolas"/>
+                <w:color w:val="FFFFFF"/>
+                <w:sz w:val="21"/>
+                <w:szCs w:val="21"/>
+              </w:rPr>
+              <w:t>i</w:t>
+            </w:r>
+            <w:proofErr w:type="spellEnd"/>
+            <w:r>
+              <w:rPr>
+                <w:rFonts w:ascii="Consolas" w:hAnsi="Consolas" w:cs="Consolas"/>
+                <w:color w:val="FFFFFF"/>
+                <w:sz w:val="21"/>
+                <w:szCs w:val="21"/>
+              </w:rPr>
+              <w:t xml:space="preserve"> </w:t>
             </w:r>
             <w:r>
               <w:rPr>
@@ -7329,7 +8499,17 @@
                 <w:sz w:val="21"/>
                 <w:szCs w:val="21"/>
               </w:rPr>
-              <w:t xml:space="preserve"> otherStrings</w:t>
+              <w:t xml:space="preserve"> </w:t>
+            </w:r>
+            <w:proofErr w:type="spellStart"/>
+            <w:r>
+              <w:rPr>
+                <w:rFonts w:ascii="Consolas" w:hAnsi="Consolas" w:cs="Consolas"/>
+                <w:color w:val="FFFFFF"/>
+                <w:sz w:val="21"/>
+                <w:szCs w:val="21"/>
+              </w:rPr>
+              <w:t>otherStrings</w:t>
             </w:r>
             <w:r>
               <w:rPr>
@@ -7349,6 +8529,7 @@
               </w:rPr>
               <w:t>length</w:t>
             </w:r>
+            <w:proofErr w:type="spellEnd"/>
             <w:r>
               <w:rPr>
                 <w:rFonts w:ascii="Consolas" w:hAnsi="Consolas" w:cs="Consolas"/>
@@ -7365,8 +8546,19 @@
                 <w:sz w:val="21"/>
                 <w:szCs w:val="21"/>
               </w:rPr>
-              <w:t xml:space="preserve"> i</w:t>
-            </w:r>
+              <w:t xml:space="preserve"> </w:t>
+            </w:r>
+            <w:proofErr w:type="spellStart"/>
+            <w:r>
+              <w:rPr>
+                <w:rFonts w:ascii="Consolas" w:hAnsi="Consolas" w:cs="Consolas"/>
+                <w:color w:val="FFFFFF"/>
+                <w:sz w:val="21"/>
+                <w:szCs w:val="21"/>
+              </w:rPr>
+              <w:t>i</w:t>
+            </w:r>
+            <w:proofErr w:type="spellEnd"/>
             <w:r>
               <w:rPr>
                 <w:rFonts w:ascii="Consolas" w:hAnsi="Consolas" w:cs="Consolas"/>
@@ -7414,7 +8606,18 @@
                 <w:sz w:val="21"/>
                 <w:szCs w:val="21"/>
               </w:rPr>
-              <w:t xml:space="preserve"> output</w:t>
+              <w:t xml:space="preserve"> </w:t>
+            </w:r>
+            <w:proofErr w:type="spellStart"/>
+            <w:proofErr w:type="gramStart"/>
+            <w:r>
+              <w:rPr>
+                <w:rFonts w:ascii="Consolas" w:hAnsi="Consolas" w:cs="Consolas"/>
+                <w:color w:val="FFFFFF"/>
+                <w:sz w:val="21"/>
+                <w:szCs w:val="21"/>
+              </w:rPr>
+              <w:t>output</w:t>
             </w:r>
             <w:r>
               <w:rPr>
@@ -7434,6 +8637,8 @@
               </w:rPr>
               <w:t>concat</w:t>
             </w:r>
+            <w:proofErr w:type="spellEnd"/>
+            <w:proofErr w:type="gramEnd"/>
             <w:r>
               <w:rPr>
                 <w:rFonts w:ascii="Consolas" w:hAnsi="Consolas" w:cs="Consolas"/>
@@ -7443,6 +8648,7 @@
               </w:rPr>
               <w:t>(</w:t>
             </w:r>
+            <w:proofErr w:type="spellStart"/>
             <w:r>
               <w:rPr>
                 <w:rFonts w:ascii="Consolas" w:hAnsi="Consolas" w:cs="Consolas"/>
@@ -7452,6 +8658,7 @@
               </w:rPr>
               <w:t>otherStrings</w:t>
             </w:r>
+            <w:proofErr w:type="spellEnd"/>
             <w:r>
               <w:rPr>
                 <w:rFonts w:ascii="Consolas" w:hAnsi="Consolas" w:cs="Consolas"/>
@@ -7461,6 +8668,7 @@
               </w:rPr>
               <w:t>[</w:t>
             </w:r>
+            <w:proofErr w:type="spellStart"/>
             <w:r>
               <w:rPr>
                 <w:rFonts w:ascii="Consolas" w:hAnsi="Consolas" w:cs="Consolas"/>
@@ -7470,6 +8678,7 @@
               </w:rPr>
               <w:t>i</w:t>
             </w:r>
+            <w:proofErr w:type="spellEnd"/>
             <w:r>
               <w:rPr>
                 <w:rFonts w:ascii="Consolas" w:hAnsi="Consolas" w:cs="Consolas"/>
@@ -7546,7 +8755,17 @@
                 <w:sz w:val="21"/>
                 <w:szCs w:val="21"/>
               </w:rPr>
-              <w:t xml:space="preserve"> output</w:t>
+              <w:t xml:space="preserve"> </w:t>
+            </w:r>
+            <w:proofErr w:type="gramStart"/>
+            <w:r>
+              <w:rPr>
+                <w:rFonts w:ascii="Consolas" w:hAnsi="Consolas" w:cs="Consolas"/>
+                <w:color w:val="FFFFFF"/>
+                <w:sz w:val="21"/>
+                <w:szCs w:val="21"/>
+              </w:rPr>
+              <w:t>output</w:t>
             </w:r>
             <w:r>
               <w:rPr>
@@ -7557,6 +8776,7 @@
               </w:rPr>
               <w:t>;</w:t>
             </w:r>
+            <w:proofErr w:type="gramEnd"/>
           </w:p>
           <w:p>
             <w:pPr>
@@ -7590,6 +8810,7 @@
                 <w:szCs w:val="21"/>
               </w:rPr>
             </w:pPr>
+            <w:proofErr w:type="spellStart"/>
             <w:r>
               <w:rPr>
                 <w:rFonts w:ascii="Consolas" w:hAnsi="Consolas" w:cs="Consolas"/>
@@ -7599,6 +8820,7 @@
               </w:rPr>
               <w:t>smush</w:t>
             </w:r>
+            <w:proofErr w:type="spellEnd"/>
             <w:r>
               <w:rPr>
                 <w:rFonts w:ascii="Consolas" w:hAnsi="Consolas" w:cs="Consolas"/>
@@ -7615,7 +8837,17 @@
                 <w:sz w:val="21"/>
                 <w:szCs w:val="21"/>
               </w:rPr>
-              <w:t>'a'</w:t>
+              <w:t>'</w:t>
+            </w:r>
+            <w:proofErr w:type="spellStart"/>
+            <w:r>
+              <w:rPr>
+                <w:rFonts w:ascii="Consolas" w:hAnsi="Consolas" w:cs="Consolas"/>
+                <w:color w:val="FFE083"/>
+                <w:sz w:val="21"/>
+                <w:szCs w:val="21"/>
+              </w:rPr>
+              <w:t>a'</w:t>
             </w:r>
             <w:r>
               <w:rPr>
@@ -7705,7 +8937,18 @@
                 <w:sz w:val="21"/>
                 <w:szCs w:val="21"/>
               </w:rPr>
-              <w:t>'H'</w:t>
+              <w:t>'H</w:t>
+            </w:r>
+            <w:proofErr w:type="spellEnd"/>
+            <w:proofErr w:type="gramStart"/>
+            <w:r>
+              <w:rPr>
+                <w:rFonts w:ascii="Consolas" w:hAnsi="Consolas" w:cs="Consolas"/>
+                <w:color w:val="FFE083"/>
+                <w:sz w:val="21"/>
+                <w:szCs w:val="21"/>
+              </w:rPr>
+              <w:t>'</w:t>
             </w:r>
             <w:r>
               <w:rPr>
@@ -7725,6 +8968,7 @@
               </w:rPr>
               <w:t>'!'</w:t>
             </w:r>
+            <w:proofErr w:type="gramEnd"/>
             <w:r>
               <w:rPr>
                 <w:rFonts w:ascii="Consolas" w:hAnsi="Consolas" w:cs="Consolas"/>
@@ -7768,7 +9012,27 @@
                 <w:sz w:val="21"/>
                 <w:szCs w:val="21"/>
               </w:rPr>
-              <w:t>// Returns: 'ahhHHH!!'.</w:t>
+              <w:t>// Returns: '</w:t>
+            </w:r>
+            <w:proofErr w:type="spellStart"/>
+            <w:r>
+              <w:rPr>
+                <w:rFonts w:ascii="Consolas" w:hAnsi="Consolas" w:cs="Consolas"/>
+                <w:color w:val="939598"/>
+                <w:sz w:val="21"/>
+                <w:szCs w:val="21"/>
+              </w:rPr>
+              <w:t>ahhHHH</w:t>
+            </w:r>
+            <w:proofErr w:type="spellEnd"/>
+            <w:r>
+              <w:rPr>
+                <w:rFonts w:ascii="Consolas" w:hAnsi="Consolas" w:cs="Consolas"/>
+                <w:color w:val="939598"/>
+                <w:sz w:val="21"/>
+                <w:szCs w:val="21"/>
+              </w:rPr>
+              <w:t>!!'.</w:t>
             </w:r>
           </w:p>
         </w:tc>
@@ -7816,6 +9080,7 @@
         </w:rPr>
         <w:t xml:space="preserve">Allows other types in </w:t>
       </w:r>
+      <w:proofErr w:type="spellStart"/>
       <w:r>
         <w:rPr>
           <w:b/>
@@ -7824,6 +9089,7 @@
         </w:rPr>
         <w:t>otherStrings</w:t>
       </w:r>
+      <w:proofErr w:type="spellEnd"/>
     </w:p>
     <w:p>
       <w:pPr>
@@ -7893,8 +9159,20 @@
                 <w:sz w:val="21"/>
                 <w:szCs w:val="21"/>
               </w:rPr>
-              <w:t xml:space="preserve"> smush</w:t>
-            </w:r>
+              <w:t xml:space="preserve"> </w:t>
+            </w:r>
+            <w:proofErr w:type="spellStart"/>
+            <w:proofErr w:type="gramStart"/>
+            <w:r>
+              <w:rPr>
+                <w:rFonts w:ascii="Consolas" w:hAnsi="Consolas" w:cs="Consolas"/>
+                <w:color w:val="FFFFFF"/>
+                <w:sz w:val="21"/>
+                <w:szCs w:val="21"/>
+              </w:rPr>
+              <w:t>smush</w:t>
+            </w:r>
+            <w:proofErr w:type="spellEnd"/>
             <w:r>
               <w:rPr>
                 <w:rFonts w:ascii="Consolas" w:hAnsi="Consolas" w:cs="Consolas"/>
@@ -7904,6 +9182,8 @@
               </w:rPr>
               <w:t>(</w:t>
             </w:r>
+            <w:proofErr w:type="spellStart"/>
+            <w:proofErr w:type="gramEnd"/>
             <w:r>
               <w:rPr>
                 <w:rFonts w:ascii="Consolas" w:hAnsi="Consolas" w:cs="Consolas"/>
@@ -7913,6 +9193,7 @@
               </w:rPr>
               <w:t>firstString</w:t>
             </w:r>
+            <w:proofErr w:type="spellEnd"/>
             <w:r>
               <w:rPr>
                 <w:rFonts w:ascii="Consolas" w:hAnsi="Consolas" w:cs="Consolas"/>
@@ -7940,6 +9221,7 @@
               </w:rPr>
               <w:t>...</w:t>
             </w:r>
+            <w:proofErr w:type="spellStart"/>
             <w:r>
               <w:rPr>
                 <w:rFonts w:ascii="Consolas" w:hAnsi="Consolas" w:cs="Consolas"/>
@@ -7949,6 +9231,7 @@
               </w:rPr>
               <w:t>otherStrings</w:t>
             </w:r>
+            <w:proofErr w:type="spellEnd"/>
             <w:r>
               <w:rPr>
                 <w:rFonts w:ascii="Consolas" w:hAnsi="Consolas" w:cs="Consolas"/>
@@ -8105,8 +9388,20 @@
                 <w:sz w:val="21"/>
                 <w:szCs w:val="21"/>
               </w:rPr>
-              <w:t xml:space="preserve"> addPower</w:t>
-            </w:r>
+              <w:t xml:space="preserve"> </w:t>
+            </w:r>
+            <w:proofErr w:type="spellStart"/>
+            <w:proofErr w:type="gramStart"/>
+            <w:r>
+              <w:rPr>
+                <w:rFonts w:ascii="Consolas" w:hAnsi="Consolas" w:cs="Consolas"/>
+                <w:color w:val="FFFFFF"/>
+                <w:sz w:val="21"/>
+                <w:szCs w:val="21"/>
+              </w:rPr>
+              <w:t>addPower</w:t>
+            </w:r>
+            <w:proofErr w:type="spellEnd"/>
             <w:r>
               <w:rPr>
                 <w:rFonts w:ascii="Consolas" w:hAnsi="Consolas" w:cs="Consolas"/>
@@ -8116,6 +9411,7 @@
               </w:rPr>
               <w:t>(</w:t>
             </w:r>
+            <w:proofErr w:type="gramEnd"/>
             <w:r>
               <w:rPr>
                 <w:rFonts w:ascii="Consolas" w:hAnsi="Consolas" w:cs="Consolas"/>
@@ -8179,6 +9475,7 @@
               </w:rPr>
               <w:t>...</w:t>
             </w:r>
+            <w:proofErr w:type="spellStart"/>
             <w:r>
               <w:rPr>
                 <w:rFonts w:ascii="Consolas" w:hAnsi="Consolas" w:cs="Consolas"/>
@@ -8188,6 +9485,7 @@
               </w:rPr>
               <w:t>numsToAdd</w:t>
             </w:r>
+            <w:proofErr w:type="spellEnd"/>
             <w:r>
               <w:rPr>
                 <w:rFonts w:ascii="Consolas" w:hAnsi="Consolas" w:cs="Consolas"/>
@@ -8317,6 +9615,7 @@
               </w:rPr>
               <w:t xml:space="preserve"> </w:t>
             </w:r>
+            <w:proofErr w:type="gramStart"/>
             <w:r>
               <w:rPr>
                 <w:rFonts w:ascii="Consolas" w:hAnsi="Consolas" w:cs="Consolas"/>
@@ -8326,6 +9625,7 @@
               </w:rPr>
               <w:t>0;</w:t>
             </w:r>
+            <w:proofErr w:type="gramEnd"/>
             <w:r>
               <w:rPr>
                 <w:rFonts w:ascii="Consolas" w:hAnsi="Consolas" w:cs="Consolas"/>
@@ -8356,6 +9656,7 @@
               </w:rPr>
               <w:t xml:space="preserve">  </w:t>
             </w:r>
+            <w:proofErr w:type="gramStart"/>
             <w:r>
               <w:rPr>
                 <w:rFonts w:ascii="Consolas" w:hAnsi="Consolas" w:cs="Consolas"/>
@@ -8374,6 +9675,7 @@
               </w:rPr>
               <w:t>(</w:t>
             </w:r>
+            <w:proofErr w:type="gramEnd"/>
             <w:r>
               <w:rPr>
                 <w:rFonts w:ascii="Consolas" w:hAnsi="Consolas" w:cs="Consolas"/>
@@ -8390,7 +9692,27 @@
                 <w:sz w:val="21"/>
                 <w:szCs w:val="21"/>
               </w:rPr>
-              <w:t xml:space="preserve"> i </w:t>
+              <w:t xml:space="preserve"> </w:t>
+            </w:r>
+            <w:proofErr w:type="spellStart"/>
+            <w:r>
+              <w:rPr>
+                <w:rFonts w:ascii="Consolas" w:hAnsi="Consolas" w:cs="Consolas"/>
+                <w:color w:val="FFFFFF"/>
+                <w:sz w:val="21"/>
+                <w:szCs w:val="21"/>
+              </w:rPr>
+              <w:t>i</w:t>
+            </w:r>
+            <w:proofErr w:type="spellEnd"/>
+            <w:r>
+              <w:rPr>
+                <w:rFonts w:ascii="Consolas" w:hAnsi="Consolas" w:cs="Consolas"/>
+                <w:color w:val="FFFFFF"/>
+                <w:sz w:val="21"/>
+                <w:szCs w:val="21"/>
+              </w:rPr>
+              <w:t xml:space="preserve"> </w:t>
             </w:r>
             <w:r>
               <w:rPr>
@@ -8426,7 +9748,27 @@
                 <w:sz w:val="21"/>
                 <w:szCs w:val="21"/>
               </w:rPr>
-              <w:t xml:space="preserve"> i </w:t>
+              <w:t xml:space="preserve"> </w:t>
+            </w:r>
+            <w:proofErr w:type="spellStart"/>
+            <w:r>
+              <w:rPr>
+                <w:rFonts w:ascii="Consolas" w:hAnsi="Consolas" w:cs="Consolas"/>
+                <w:color w:val="FFFFFF"/>
+                <w:sz w:val="21"/>
+                <w:szCs w:val="21"/>
+              </w:rPr>
+              <w:t>i</w:t>
+            </w:r>
+            <w:proofErr w:type="spellEnd"/>
+            <w:r>
+              <w:rPr>
+                <w:rFonts w:ascii="Consolas" w:hAnsi="Consolas" w:cs="Consolas"/>
+                <w:color w:val="FFFFFF"/>
+                <w:sz w:val="21"/>
+                <w:szCs w:val="21"/>
+              </w:rPr>
+              <w:t xml:space="preserve"> </w:t>
             </w:r>
             <w:r>
               <w:rPr>
@@ -8444,7 +9786,17 @@
                 <w:sz w:val="21"/>
                 <w:szCs w:val="21"/>
               </w:rPr>
-              <w:t xml:space="preserve"> numsToAdd</w:t>
+              <w:t xml:space="preserve"> </w:t>
+            </w:r>
+            <w:proofErr w:type="spellStart"/>
+            <w:r>
+              <w:rPr>
+                <w:rFonts w:ascii="Consolas" w:hAnsi="Consolas" w:cs="Consolas"/>
+                <w:color w:val="FFFFFF"/>
+                <w:sz w:val="21"/>
+                <w:szCs w:val="21"/>
+              </w:rPr>
+              <w:t>numsToAdd</w:t>
             </w:r>
             <w:r>
               <w:rPr>
@@ -8464,6 +9816,7 @@
               </w:rPr>
               <w:t>length</w:t>
             </w:r>
+            <w:proofErr w:type="spellEnd"/>
             <w:r>
               <w:rPr>
                 <w:rFonts w:ascii="Consolas" w:hAnsi="Consolas" w:cs="Consolas"/>
@@ -8480,8 +9833,19 @@
                 <w:sz w:val="21"/>
                 <w:szCs w:val="21"/>
               </w:rPr>
-              <w:t xml:space="preserve"> i</w:t>
-            </w:r>
+              <w:t xml:space="preserve"> </w:t>
+            </w:r>
+            <w:proofErr w:type="spellStart"/>
+            <w:r>
+              <w:rPr>
+                <w:rFonts w:ascii="Consolas" w:hAnsi="Consolas" w:cs="Consolas"/>
+                <w:color w:val="FFFFFF"/>
+                <w:sz w:val="21"/>
+                <w:szCs w:val="21"/>
+              </w:rPr>
+              <w:t>i</w:t>
+            </w:r>
+            <w:proofErr w:type="spellEnd"/>
             <w:r>
               <w:rPr>
                 <w:rFonts w:ascii="Consolas" w:hAnsi="Consolas" w:cs="Consolas"/>
@@ -8528,8 +9892,19 @@
                 <w:sz w:val="21"/>
                 <w:szCs w:val="21"/>
               </w:rPr>
-              <w:t xml:space="preserve"> numsToAdd</w:t>
-            </w:r>
+              <w:t xml:space="preserve"> </w:t>
+            </w:r>
+            <w:proofErr w:type="spellStart"/>
+            <w:r>
+              <w:rPr>
+                <w:rFonts w:ascii="Consolas" w:hAnsi="Consolas" w:cs="Consolas"/>
+                <w:color w:val="FFFFFF"/>
+                <w:sz w:val="21"/>
+                <w:szCs w:val="21"/>
+              </w:rPr>
+              <w:t>numsToAdd</w:t>
+            </w:r>
+            <w:proofErr w:type="spellEnd"/>
             <w:r>
               <w:rPr>
                 <w:rFonts w:ascii="Consolas" w:hAnsi="Consolas" w:cs="Consolas"/>
@@ -8539,6 +9914,7 @@
               </w:rPr>
               <w:t>[</w:t>
             </w:r>
+            <w:proofErr w:type="spellStart"/>
             <w:r>
               <w:rPr>
                 <w:rFonts w:ascii="Consolas" w:hAnsi="Consolas" w:cs="Consolas"/>
@@ -8548,6 +9924,7 @@
               </w:rPr>
               <w:t>i</w:t>
             </w:r>
+            <w:proofErr w:type="spellEnd"/>
             <w:r>
               <w:rPr>
                 <w:rFonts w:ascii="Consolas" w:hAnsi="Consolas" w:cs="Consolas"/>
@@ -8582,7 +9959,17 @@
                 <w:sz w:val="21"/>
                 <w:szCs w:val="21"/>
               </w:rPr>
-              <w:t xml:space="preserve"> p</w:t>
+              <w:t xml:space="preserve"> </w:t>
+            </w:r>
+            <w:proofErr w:type="gramStart"/>
+            <w:r>
+              <w:rPr>
+                <w:rFonts w:ascii="Consolas" w:hAnsi="Consolas" w:cs="Consolas"/>
+                <w:color w:val="FFFFFF"/>
+                <w:sz w:val="21"/>
+                <w:szCs w:val="21"/>
+              </w:rPr>
+              <w:t>p</w:t>
             </w:r>
             <w:r>
               <w:rPr>
@@ -8593,6 +9980,7 @@
               </w:rPr>
               <w:t>;</w:t>
             </w:r>
+            <w:proofErr w:type="gramEnd"/>
           </w:p>
           <w:p>
             <w:pPr>
@@ -8660,7 +10048,17 @@
                 <w:sz w:val="21"/>
                 <w:szCs w:val="21"/>
               </w:rPr>
-              <w:t xml:space="preserve"> answer</w:t>
+              <w:t xml:space="preserve"> </w:t>
+            </w:r>
+            <w:proofErr w:type="gramStart"/>
+            <w:r>
+              <w:rPr>
+                <w:rFonts w:ascii="Consolas" w:hAnsi="Consolas" w:cs="Consolas"/>
+                <w:color w:val="FFFFFF"/>
+                <w:sz w:val="21"/>
+                <w:szCs w:val="21"/>
+              </w:rPr>
+              <w:t>answer</w:t>
             </w:r>
             <w:r>
               <w:rPr>
@@ -8671,6 +10069,7 @@
               </w:rPr>
               <w:t>;</w:t>
             </w:r>
+            <w:proofErr w:type="gramEnd"/>
           </w:p>
           <w:p>
             <w:pPr>
@@ -8716,6 +10115,8 @@
                 <w:szCs w:val="21"/>
               </w:rPr>
             </w:pPr>
+            <w:proofErr w:type="spellStart"/>
+            <w:proofErr w:type="gramStart"/>
             <w:r>
               <w:rPr>
                 <w:rFonts w:ascii="Consolas" w:hAnsi="Consolas" w:cs="Consolas"/>
@@ -8725,6 +10126,7 @@
               </w:rPr>
               <w:t>addPower</w:t>
             </w:r>
+            <w:proofErr w:type="spellEnd"/>
             <w:r>
               <w:rPr>
                 <w:rFonts w:ascii="Consolas" w:hAnsi="Consolas" w:cs="Consolas"/>
@@ -8734,6 +10136,7 @@
               </w:rPr>
               <w:t>(</w:t>
             </w:r>
+            <w:proofErr w:type="gramEnd"/>
             <w:r>
               <w:rPr>
                 <w:rFonts w:ascii="Consolas" w:hAnsi="Consolas" w:cs="Consolas"/>
@@ -8969,6 +10372,8 @@
                 <w:szCs w:val="21"/>
               </w:rPr>
             </w:pPr>
+            <w:proofErr w:type="spellStart"/>
+            <w:proofErr w:type="gramStart"/>
             <w:r>
               <w:rPr>
                 <w:rFonts w:ascii="Consolas" w:hAnsi="Consolas" w:cs="Consolas"/>
@@ -8978,14 +10383,25 @@
               </w:rPr>
               <w:t>gpsNavigate</w:t>
             </w:r>
-            <w:r>
-              <w:rPr>
-                <w:rFonts w:ascii="Consolas" w:hAnsi="Consolas" w:cs="Consolas"/>
-                <w:color w:val="E85D7F"/>
-                <w:sz w:val="21"/>
-                <w:szCs w:val="21"/>
-              </w:rPr>
-              <w:t>(40,</w:t>
+            <w:proofErr w:type="spellEnd"/>
+            <w:r>
+              <w:rPr>
+                <w:rFonts w:ascii="Consolas" w:hAnsi="Consolas" w:cs="Consolas"/>
+                <w:color w:val="E85D7F"/>
+                <w:sz w:val="21"/>
+                <w:szCs w:val="21"/>
+              </w:rPr>
+              <w:t>(</w:t>
+            </w:r>
+            <w:proofErr w:type="gramEnd"/>
+            <w:r>
+              <w:rPr>
+                <w:rFonts w:ascii="Consolas" w:hAnsi="Consolas" w:cs="Consolas"/>
+                <w:color w:val="E85D7F"/>
+                <w:sz w:val="21"/>
+                <w:szCs w:val="21"/>
+              </w:rPr>
+              <w:t>40,</w:t>
             </w:r>
             <w:r>
               <w:rPr>
@@ -9321,8 +10737,19 @@
                 <w:sz w:val="21"/>
                 <w:szCs w:val="21"/>
               </w:rPr>
-              <w:t xml:space="preserve"> codecademyCoordinates</w:t>
-            </w:r>
+              <w:t xml:space="preserve"> </w:t>
+            </w:r>
+            <w:proofErr w:type="spellStart"/>
+            <w:r>
+              <w:rPr>
+                <w:rFonts w:ascii="Consolas" w:hAnsi="Consolas" w:cs="Consolas"/>
+                <w:color w:val="FFFFFF"/>
+                <w:sz w:val="21"/>
+                <w:szCs w:val="21"/>
+              </w:rPr>
+              <w:t>codecademyCoordinates</w:t>
+            </w:r>
+            <w:proofErr w:type="spellEnd"/>
             <w:r>
               <w:rPr>
                 <w:rFonts w:ascii="Consolas" w:hAnsi="Consolas" w:cs="Consolas"/>
@@ -9638,6 +11065,7 @@
               </w:rPr>
               <w:t>'W'</w:t>
             </w:r>
+            <w:proofErr w:type="gramStart"/>
             <w:r>
               <w:rPr>
                 <w:rFonts w:ascii="Consolas" w:hAnsi="Consolas" w:cs="Consolas"/>
@@ -9647,6 +11075,7 @@
               </w:rPr>
               <w:t>];</w:t>
             </w:r>
+            <w:proofErr w:type="gramEnd"/>
           </w:p>
           <w:p>
             <w:pPr>
@@ -9676,8 +11105,19 @@
                 <w:sz w:val="21"/>
                 <w:szCs w:val="21"/>
               </w:rPr>
-              <w:t xml:space="preserve"> bermudaTCoordinates</w:t>
-            </w:r>
+              <w:t xml:space="preserve"> </w:t>
+            </w:r>
+            <w:proofErr w:type="spellStart"/>
+            <w:r>
+              <w:rPr>
+                <w:rFonts w:ascii="Consolas" w:hAnsi="Consolas" w:cs="Consolas"/>
+                <w:color w:val="FFFFFF"/>
+                <w:sz w:val="21"/>
+                <w:szCs w:val="21"/>
+              </w:rPr>
+              <w:t>bermudaTCoordinates</w:t>
+            </w:r>
+            <w:proofErr w:type="spellEnd"/>
             <w:r>
               <w:rPr>
                 <w:rFonts w:ascii="Consolas" w:hAnsi="Consolas" w:cs="Consolas"/>
@@ -9903,6 +11343,7 @@
               </w:rPr>
               <w:t xml:space="preserve"> </w:t>
             </w:r>
+            <w:proofErr w:type="gramStart"/>
             <w:r>
               <w:rPr>
                 <w:rFonts w:ascii="Consolas" w:hAnsi="Consolas" w:cs="Consolas"/>
@@ -9930,6 +11371,7 @@
               </w:rPr>
               <w:t>,</w:t>
             </w:r>
+            <w:proofErr w:type="gramEnd"/>
             <w:r>
               <w:rPr>
                 <w:rFonts w:ascii="Consolas" w:hAnsi="Consolas" w:cs="Consolas"/>
@@ -10041,6 +11483,8 @@
                 <w:szCs w:val="21"/>
               </w:rPr>
             </w:pPr>
+            <w:proofErr w:type="spellStart"/>
+            <w:proofErr w:type="gramStart"/>
             <w:r>
               <w:rPr>
                 <w:rFonts w:ascii="Consolas" w:hAnsi="Consolas" w:cs="Consolas"/>
@@ -10050,15 +11494,27 @@
               </w:rPr>
               <w:t>gpsNavigate</w:t>
             </w:r>
-            <w:r>
-              <w:rPr>
-                <w:rFonts w:ascii="Consolas" w:hAnsi="Consolas" w:cs="Consolas"/>
-                <w:color w:val="E85D7F"/>
-                <w:sz w:val="21"/>
-                <w:szCs w:val="21"/>
-              </w:rPr>
-              <w:t>(...</w:t>
-            </w:r>
+            <w:proofErr w:type="spellEnd"/>
+            <w:r>
+              <w:rPr>
+                <w:rFonts w:ascii="Consolas" w:hAnsi="Consolas" w:cs="Consolas"/>
+                <w:color w:val="E85D7F"/>
+                <w:sz w:val="21"/>
+                <w:szCs w:val="21"/>
+              </w:rPr>
+              <w:t>(</w:t>
+            </w:r>
+            <w:proofErr w:type="gramEnd"/>
+            <w:r>
+              <w:rPr>
+                <w:rFonts w:ascii="Consolas" w:hAnsi="Consolas" w:cs="Consolas"/>
+                <w:color w:val="E85D7F"/>
+                <w:sz w:val="21"/>
+                <w:szCs w:val="21"/>
+              </w:rPr>
+              <w:t>...</w:t>
+            </w:r>
+            <w:proofErr w:type="spellStart"/>
             <w:r>
               <w:rPr>
                 <w:rFonts w:ascii="Consolas" w:hAnsi="Consolas" w:cs="Consolas"/>
@@ -10068,6 +11524,7 @@
               </w:rPr>
               <w:t>codecademyCoordinates</w:t>
             </w:r>
+            <w:proofErr w:type="spellEnd"/>
             <w:r>
               <w:rPr>
                 <w:rFonts w:ascii="Consolas" w:hAnsi="Consolas" w:cs="Consolas"/>
@@ -10095,6 +11552,7 @@
               </w:rPr>
               <w:t>...</w:t>
             </w:r>
+            <w:proofErr w:type="spellStart"/>
             <w:r>
               <w:rPr>
                 <w:rFonts w:ascii="Consolas" w:hAnsi="Consolas" w:cs="Consolas"/>
@@ -10104,6 +11562,7 @@
               </w:rPr>
               <w:t>bermudaTCoordinates</w:t>
             </w:r>
+            <w:proofErr w:type="spellEnd"/>
             <w:r>
               <w:rPr>
                 <w:rFonts w:ascii="Consolas" w:hAnsi="Consolas" w:cs="Consolas"/>
@@ -10146,6 +11605,8 @@
                 <w:szCs w:val="21"/>
               </w:rPr>
             </w:pPr>
+            <w:proofErr w:type="spellStart"/>
+            <w:proofErr w:type="gramStart"/>
             <w:r>
               <w:rPr>
                 <w:rFonts w:ascii="Consolas" w:hAnsi="Consolas" w:cs="Consolas"/>
@@ -10155,15 +11616,27 @@
               </w:rPr>
               <w:t>gpsNavigate</w:t>
             </w:r>
-            <w:r>
-              <w:rPr>
-                <w:rFonts w:ascii="Consolas" w:hAnsi="Consolas" w:cs="Consolas"/>
-                <w:color w:val="E85D7F"/>
-                <w:sz w:val="21"/>
-                <w:szCs w:val="21"/>
-              </w:rPr>
-              <w:t>(...</w:t>
-            </w:r>
+            <w:proofErr w:type="spellEnd"/>
+            <w:r>
+              <w:rPr>
+                <w:rFonts w:ascii="Consolas" w:hAnsi="Consolas" w:cs="Consolas"/>
+                <w:color w:val="E85D7F"/>
+                <w:sz w:val="21"/>
+                <w:szCs w:val="21"/>
+              </w:rPr>
+              <w:t>(</w:t>
+            </w:r>
+            <w:proofErr w:type="gramEnd"/>
+            <w:r>
+              <w:rPr>
+                <w:rFonts w:ascii="Consolas" w:hAnsi="Consolas" w:cs="Consolas"/>
+                <w:color w:val="E85D7F"/>
+                <w:sz w:val="21"/>
+                <w:szCs w:val="21"/>
+              </w:rPr>
+              <w:t>...</w:t>
+            </w:r>
+            <w:proofErr w:type="spellStart"/>
             <w:r>
               <w:rPr>
                 <w:rFonts w:ascii="Consolas" w:hAnsi="Consolas" w:cs="Consolas"/>
@@ -10173,6 +11646,7 @@
               </w:rPr>
               <w:t>bermudaTCoordinates</w:t>
             </w:r>
+            <w:proofErr w:type="spellEnd"/>
             <w:r>
               <w:rPr>
                 <w:rFonts w:ascii="Consolas" w:hAnsi="Consolas" w:cs="Consolas"/>
@@ -10200,6 +11674,7 @@
               </w:rPr>
               <w:t>...</w:t>
             </w:r>
+            <w:proofErr w:type="spellStart"/>
             <w:r>
               <w:rPr>
                 <w:rFonts w:ascii="Consolas" w:hAnsi="Consolas" w:cs="Consolas"/>
@@ -10209,6 +11684,7 @@
               </w:rPr>
               <w:t>codecademyCoordinates</w:t>
             </w:r>
+            <w:proofErr w:type="spellEnd"/>
             <w:r>
               <w:rPr>
                 <w:rFonts w:ascii="Consolas" w:hAnsi="Consolas" w:cs="Consolas"/>
@@ -10328,8 +11804,20 @@
                 <w:sz w:val="21"/>
                 <w:szCs w:val="21"/>
               </w:rPr>
-              <w:t xml:space="preserve"> performDanceMove</w:t>
-            </w:r>
+              <w:t xml:space="preserve"> </w:t>
+            </w:r>
+            <w:proofErr w:type="spellStart"/>
+            <w:proofErr w:type="gramStart"/>
+            <w:r>
+              <w:rPr>
+                <w:rFonts w:ascii="Consolas" w:hAnsi="Consolas" w:cs="Consolas"/>
+                <w:color w:val="FFFFFF"/>
+                <w:sz w:val="21"/>
+                <w:szCs w:val="21"/>
+              </w:rPr>
+              <w:t>performDanceMove</w:t>
+            </w:r>
+            <w:proofErr w:type="spellEnd"/>
             <w:r>
               <w:rPr>
                 <w:rFonts w:ascii="Consolas" w:hAnsi="Consolas" w:cs="Consolas"/>
@@ -10339,6 +11827,8 @@
               </w:rPr>
               <w:t>(</w:t>
             </w:r>
+            <w:proofErr w:type="spellStart"/>
+            <w:proofErr w:type="gramEnd"/>
             <w:r>
               <w:rPr>
                 <w:rFonts w:ascii="Consolas" w:hAnsi="Consolas" w:cs="Consolas"/>
@@ -10366,6 +11856,7 @@
               </w:rPr>
               <w:t>string</w:t>
             </w:r>
+            <w:proofErr w:type="spellEnd"/>
             <w:r>
               <w:rPr>
                 <w:rFonts w:ascii="Consolas" w:hAnsi="Consolas" w:cs="Consolas"/>
@@ -10382,7 +11873,17 @@
                 <w:sz w:val="21"/>
                 <w:szCs w:val="21"/>
               </w:rPr>
-              <w:t xml:space="preserve"> moveReps</w:t>
+              <w:t xml:space="preserve"> </w:t>
+            </w:r>
+            <w:proofErr w:type="spellStart"/>
+            <w:r>
+              <w:rPr>
+                <w:rFonts w:ascii="Consolas" w:hAnsi="Consolas" w:cs="Consolas"/>
+                <w:color w:val="FFFFFF"/>
+                <w:sz w:val="21"/>
+                <w:szCs w:val="21"/>
+              </w:rPr>
+              <w:t>moveReps</w:t>
             </w:r>
             <w:r>
               <w:rPr>
@@ -10402,6 +11903,7 @@
               </w:rPr>
               <w:t>number</w:t>
             </w:r>
+            <w:proofErr w:type="spellEnd"/>
             <w:r>
               <w:rPr>
                 <w:rFonts w:ascii="Consolas" w:hAnsi="Consolas" w:cs="Consolas"/>
@@ -10418,7 +11920,17 @@
                 <w:sz w:val="21"/>
                 <w:szCs w:val="21"/>
               </w:rPr>
-              <w:t xml:space="preserve"> hasFlair</w:t>
+              <w:t xml:space="preserve"> </w:t>
+            </w:r>
+            <w:proofErr w:type="spellStart"/>
+            <w:r>
+              <w:rPr>
+                <w:rFonts w:ascii="Consolas" w:hAnsi="Consolas" w:cs="Consolas"/>
+                <w:color w:val="FFFFFF"/>
+                <w:sz w:val="21"/>
+                <w:szCs w:val="21"/>
+              </w:rPr>
+              <w:t>hasFlair</w:t>
             </w:r>
             <w:r>
               <w:rPr>
@@ -10438,6 +11950,7 @@
               </w:rPr>
               <w:t>boolean</w:t>
             </w:r>
+            <w:proofErr w:type="spellEnd"/>
             <w:r>
               <w:rPr>
                 <w:rFonts w:ascii="Consolas" w:hAnsi="Consolas" w:cs="Consolas"/>
@@ -10484,7 +11997,17 @@
                 <w:sz w:val="21"/>
                 <w:szCs w:val="21"/>
               </w:rPr>
-              <w:t xml:space="preserve">  console</w:t>
+              <w:t xml:space="preserve">  </w:t>
+            </w:r>
+            <w:proofErr w:type="gramStart"/>
+            <w:r>
+              <w:rPr>
+                <w:rFonts w:ascii="Consolas" w:hAnsi="Consolas" w:cs="Consolas"/>
+                <w:color w:val="FFFFFF"/>
+                <w:sz w:val="21"/>
+                <w:szCs w:val="21"/>
+              </w:rPr>
+              <w:t>console</w:t>
             </w:r>
             <w:r>
               <w:rPr>
@@ -10513,6 +12036,7 @@
               </w:rPr>
               <w:t>(</w:t>
             </w:r>
+            <w:proofErr w:type="gramEnd"/>
             <w:r>
               <w:rPr>
                 <w:rFonts w:ascii="Consolas" w:hAnsi="Consolas" w:cs="Consolas"/>
@@ -10531,6 +12055,7 @@
               </w:rPr>
               <w:t>${</w:t>
             </w:r>
+            <w:proofErr w:type="spellStart"/>
             <w:r>
               <w:rPr>
                 <w:rFonts w:ascii="Consolas" w:hAnsi="Consolas" w:cs="Consolas"/>
@@ -10540,6 +12065,7 @@
               </w:rPr>
               <w:t>moveName</w:t>
             </w:r>
+            <w:proofErr w:type="spellEnd"/>
             <w:r>
               <w:rPr>
                 <w:rFonts w:ascii="Consolas" w:hAnsi="Consolas" w:cs="Consolas"/>
@@ -10567,6 +12093,7 @@
               </w:rPr>
               <w:t>${</w:t>
             </w:r>
+            <w:proofErr w:type="spellStart"/>
             <w:r>
               <w:rPr>
                 <w:rFonts w:ascii="Consolas" w:hAnsi="Consolas" w:cs="Consolas"/>
@@ -10576,6 +12103,7 @@
               </w:rPr>
               <w:t>moveReps</w:t>
             </w:r>
+            <w:proofErr w:type="spellEnd"/>
             <w:r>
               <w:rPr>
                 <w:rFonts w:ascii="Consolas" w:hAnsi="Consolas" w:cs="Consolas"/>
@@ -10642,6 +12170,7 @@
               </w:rPr>
               <w:t>(</w:t>
             </w:r>
+            <w:proofErr w:type="spellStart"/>
             <w:r>
               <w:rPr>
                 <w:rFonts w:ascii="Consolas" w:hAnsi="Consolas" w:cs="Consolas"/>
@@ -10651,6 +12180,8 @@
               </w:rPr>
               <w:t>hasFlair</w:t>
             </w:r>
+            <w:proofErr w:type="spellEnd"/>
+            <w:proofErr w:type="gramStart"/>
             <w:r>
               <w:rPr>
                 <w:rFonts w:ascii="Consolas" w:hAnsi="Consolas" w:cs="Consolas"/>
@@ -10660,6 +12191,7 @@
               </w:rPr>
               <w:t>){</w:t>
             </w:r>
+            <w:proofErr w:type="gramEnd"/>
           </w:p>
           <w:p>
             <w:pPr>
@@ -10679,7 +12211,17 @@
                 <w:sz w:val="21"/>
                 <w:szCs w:val="21"/>
               </w:rPr>
-              <w:t xml:space="preserve">    console</w:t>
+              <w:t xml:space="preserve">    </w:t>
+            </w:r>
+            <w:proofErr w:type="gramStart"/>
+            <w:r>
+              <w:rPr>
+                <w:rFonts w:ascii="Consolas" w:hAnsi="Consolas" w:cs="Consolas"/>
+                <w:color w:val="FFFFFF"/>
+                <w:sz w:val="21"/>
+                <w:szCs w:val="21"/>
+              </w:rPr>
+              <w:t>console</w:t>
             </w:r>
             <w:r>
               <w:rPr>
@@ -10708,6 +12250,7 @@
               </w:rPr>
               <w:t>(</w:t>
             </w:r>
+            <w:proofErr w:type="gramEnd"/>
             <w:r>
               <w:rPr>
                 <w:rFonts w:ascii="Consolas" w:hAnsi="Consolas" w:cs="Consolas"/>
@@ -10817,8 +12360,19 @@
                 <w:sz w:val="21"/>
                 <w:szCs w:val="21"/>
               </w:rPr>
-              <w:t xml:space="preserve"> danceMoves</w:t>
-            </w:r>
+              <w:t xml:space="preserve"> </w:t>
+            </w:r>
+            <w:proofErr w:type="spellStart"/>
+            <w:r>
+              <w:rPr>
+                <w:rFonts w:ascii="Consolas" w:hAnsi="Consolas" w:cs="Consolas"/>
+                <w:color w:val="FFFFFF"/>
+                <w:sz w:val="21"/>
+                <w:szCs w:val="21"/>
+              </w:rPr>
+              <w:t>danceMoves</w:t>
+            </w:r>
+            <w:proofErr w:type="spellEnd"/>
             <w:r>
               <w:rPr>
                 <w:rFonts w:ascii="Consolas" w:hAnsi="Consolas" w:cs="Consolas"/>
@@ -10900,6 +12454,8 @@
               </w:rPr>
               <w:t xml:space="preserve"> </w:t>
             </w:r>
+            <w:proofErr w:type="spellStart"/>
+            <w:proofErr w:type="gramStart"/>
             <w:r>
               <w:rPr>
                 <w:rFonts w:ascii="Consolas" w:hAnsi="Consolas" w:cs="Consolas"/>
@@ -10909,14 +12465,25 @@
               </w:rPr>
               <w:t>boolean</w:t>
             </w:r>
-            <w:r>
-              <w:rPr>
-                <w:rFonts w:ascii="Consolas" w:hAnsi="Consolas" w:cs="Consolas"/>
-                <w:color w:val="E85D7F"/>
-                <w:sz w:val="21"/>
-                <w:szCs w:val="21"/>
-              </w:rPr>
-              <w:t>][]</w:t>
+            <w:proofErr w:type="spellEnd"/>
+            <w:r>
+              <w:rPr>
+                <w:rFonts w:ascii="Consolas" w:hAnsi="Consolas" w:cs="Consolas"/>
+                <w:color w:val="E85D7F"/>
+                <w:sz w:val="21"/>
+                <w:szCs w:val="21"/>
+              </w:rPr>
+              <w:t>][</w:t>
+            </w:r>
+            <w:proofErr w:type="gramEnd"/>
+            <w:r>
+              <w:rPr>
+                <w:rFonts w:ascii="Consolas" w:hAnsi="Consolas" w:cs="Consolas"/>
+                <w:color w:val="E85D7F"/>
+                <w:sz w:val="21"/>
+                <w:szCs w:val="21"/>
+              </w:rPr>
+              <w:t>]</w:t>
             </w:r>
             <w:r>
               <w:rPr>
@@ -11786,7 +13353,27 @@
                 <w:sz w:val="21"/>
                 <w:szCs w:val="21"/>
               </w:rPr>
-              <w:t xml:space="preserve"> danceMove </w:t>
+              <w:t xml:space="preserve"> </w:t>
+            </w:r>
+            <w:proofErr w:type="spellStart"/>
+            <w:r>
+              <w:rPr>
+                <w:rFonts w:ascii="Consolas" w:hAnsi="Consolas" w:cs="Consolas"/>
+                <w:color w:val="FFFFFF"/>
+                <w:sz w:val="21"/>
+                <w:szCs w:val="21"/>
+              </w:rPr>
+              <w:t>danceMove</w:t>
+            </w:r>
+            <w:proofErr w:type="spellEnd"/>
+            <w:r>
+              <w:rPr>
+                <w:rFonts w:ascii="Consolas" w:hAnsi="Consolas" w:cs="Consolas"/>
+                <w:color w:val="FFFFFF"/>
+                <w:sz w:val="21"/>
+                <w:szCs w:val="21"/>
+              </w:rPr>
+              <w:t xml:space="preserve"> </w:t>
             </w:r>
             <w:r>
               <w:rPr>
@@ -11804,8 +13391,19 @@
                 <w:sz w:val="21"/>
                 <w:szCs w:val="21"/>
               </w:rPr>
-              <w:t xml:space="preserve"> danceMoves</w:t>
-            </w:r>
+              <w:t xml:space="preserve"> </w:t>
+            </w:r>
+            <w:proofErr w:type="spellStart"/>
+            <w:r>
+              <w:rPr>
+                <w:rFonts w:ascii="Consolas" w:hAnsi="Consolas" w:cs="Consolas"/>
+                <w:color w:val="FFFFFF"/>
+                <w:sz w:val="21"/>
+                <w:szCs w:val="21"/>
+              </w:rPr>
+              <w:t>danceMoves</w:t>
+            </w:r>
+            <w:proofErr w:type="spellEnd"/>
             <w:r>
               <w:rPr>
                 <w:rFonts w:ascii="Consolas" w:hAnsi="Consolas" w:cs="Consolas"/>
@@ -11852,17 +13450,40 @@
                 <w:sz w:val="21"/>
                 <w:szCs w:val="21"/>
               </w:rPr>
-              <w:t xml:space="preserve">  performDanceMove</w:t>
-            </w:r>
-            <w:r>
-              <w:rPr>
-                <w:rFonts w:ascii="Consolas" w:hAnsi="Consolas" w:cs="Consolas"/>
-                <w:color w:val="E85D7F"/>
-                <w:sz w:val="21"/>
-                <w:szCs w:val="21"/>
-              </w:rPr>
-              <w:t>(...</w:t>
-            </w:r>
+              <w:t xml:space="preserve">  </w:t>
+            </w:r>
+            <w:proofErr w:type="spellStart"/>
+            <w:proofErr w:type="gramStart"/>
+            <w:r>
+              <w:rPr>
+                <w:rFonts w:ascii="Consolas" w:hAnsi="Consolas" w:cs="Consolas"/>
+                <w:color w:val="FFFFFF"/>
+                <w:sz w:val="21"/>
+                <w:szCs w:val="21"/>
+              </w:rPr>
+              <w:t>performDanceMove</w:t>
+            </w:r>
+            <w:proofErr w:type="spellEnd"/>
+            <w:r>
+              <w:rPr>
+                <w:rFonts w:ascii="Consolas" w:hAnsi="Consolas" w:cs="Consolas"/>
+                <w:color w:val="E85D7F"/>
+                <w:sz w:val="21"/>
+                <w:szCs w:val="21"/>
+              </w:rPr>
+              <w:t>(</w:t>
+            </w:r>
+            <w:proofErr w:type="gramEnd"/>
+            <w:r>
+              <w:rPr>
+                <w:rFonts w:ascii="Consolas" w:hAnsi="Consolas" w:cs="Consolas"/>
+                <w:color w:val="E85D7F"/>
+                <w:sz w:val="21"/>
+                <w:szCs w:val="21"/>
+              </w:rPr>
+              <w:t>...</w:t>
+            </w:r>
+            <w:proofErr w:type="spellStart"/>
             <w:r>
               <w:rPr>
                 <w:rFonts w:ascii="Consolas" w:hAnsi="Consolas" w:cs="Consolas"/>
@@ -11872,6 +13493,7 @@
               </w:rPr>
               <w:t>danceMove</w:t>
             </w:r>
+            <w:proofErr w:type="spellEnd"/>
             <w:r>
               <w:rPr>
                 <w:rFonts w:ascii="Consolas" w:hAnsi="Consolas" w:cs="Consolas"/>
@@ -12119,7 +13741,23 @@
           <w:rFonts w:ascii="AppleSystemUIFont" w:eastAsiaTheme="minorEastAsia" w:hAnsi="AppleSystemUIFont" w:cs="AppleSystemUIFont"/>
           <w:lang w:val="en-US"/>
         </w:rPr>
-        <w:t>Which of these variable declarations is a tuple with correctly-assigned values?</w:t>
+        <w:t xml:space="preserve">Which of these variable declarations is a tuple with </w:t>
+      </w:r>
+      <w:proofErr w:type="gramStart"/>
+      <w:r>
+        <w:rPr>
+          <w:rFonts w:ascii="AppleSystemUIFont" w:eastAsiaTheme="minorEastAsia" w:hAnsi="AppleSystemUIFont" w:cs="AppleSystemUIFont"/>
+          <w:lang w:val="en-US"/>
+        </w:rPr>
+        <w:t>correctly-assigned</w:t>
+      </w:r>
+      <w:proofErr w:type="gramEnd"/>
+      <w:r>
+        <w:rPr>
+          <w:rFonts w:ascii="AppleSystemUIFont" w:eastAsiaTheme="minorEastAsia" w:hAnsi="AppleSystemUIFont" w:cs="AppleSystemUIFont"/>
+          <w:lang w:val="en-US"/>
+        </w:rPr>
+        <w:t xml:space="preserve"> values?</w:t>
       </w:r>
     </w:p>
     <w:p>
@@ -12377,7 +14015,32 @@
           <w:rFonts w:ascii="AppleSystemUIFont" w:eastAsiaTheme="minorEastAsia" w:hAnsi="AppleSystemUIFont" w:cs="AppleSystemUIFont"/>
           <w:lang w:val="en-US"/>
         </w:rPr>
-        <w:t>Fill in the code with the correct return type for the function mySort().</w:t>
+        <w:t>Fill in the code with the correct return type for the function </w:t>
+      </w:r>
+      <w:proofErr w:type="spellStart"/>
+      <w:proofErr w:type="gramStart"/>
+      <w:r>
+        <w:rPr>
+          <w:rFonts w:ascii="AppleSystemUIFont" w:eastAsiaTheme="minorEastAsia" w:hAnsi="AppleSystemUIFont" w:cs="AppleSystemUIFont"/>
+          <w:lang w:val="en-US"/>
+        </w:rPr>
+        <w:t>mySort</w:t>
+      </w:r>
+      <w:proofErr w:type="spellEnd"/>
+      <w:r>
+        <w:rPr>
+          <w:rFonts w:ascii="AppleSystemUIFont" w:eastAsiaTheme="minorEastAsia" w:hAnsi="AppleSystemUIFont" w:cs="AppleSystemUIFont"/>
+          <w:lang w:val="en-US"/>
+        </w:rPr>
+        <w:t>(</w:t>
+      </w:r>
+      <w:proofErr w:type="gramEnd"/>
+      <w:r>
+        <w:rPr>
+          <w:rFonts w:ascii="AppleSystemUIFont" w:eastAsiaTheme="minorEastAsia" w:hAnsi="AppleSystemUIFont" w:cs="AppleSystemUIFont"/>
+          <w:lang w:val="en-US"/>
+        </w:rPr>
+        <w:t>).</w:t>
       </w:r>
     </w:p>
     <w:p>
@@ -12467,6 +14130,7 @@
           <w:szCs w:val="28"/>
         </w:rPr>
       </w:pPr>
+      <w:proofErr w:type="gramStart"/>
       <w:r>
         <w:rPr>
           <w:rFonts w:asciiTheme="minorHAnsi" w:hAnsiTheme="minorHAnsi"/>
@@ -12474,7 +14138,17 @@
           <w:sz w:val="28"/>
           <w:szCs w:val="28"/>
         </w:rPr>
-        <w:t>Any[]</w:t>
+        <w:t>Any[</w:t>
+      </w:r>
+      <w:proofErr w:type="gramEnd"/>
+      <w:r>
+        <w:rPr>
+          <w:rFonts w:asciiTheme="minorHAnsi" w:hAnsiTheme="minorHAnsi"/>
+          <w:color w:val="000000" w:themeColor="text1"/>
+          <w:sz w:val="28"/>
+          <w:szCs w:val="28"/>
+        </w:rPr>
+        <w:t>]</w:t>
       </w:r>
     </w:p>
     <w:p>
@@ -12506,7 +14180,23 @@
           <w:rFonts w:ascii="AppleSystemUIFont" w:eastAsiaTheme="minorEastAsia" w:hAnsi="AppleSystemUIFont" w:cs="AppleSystemUIFont"/>
           <w:lang w:val="en-US"/>
         </w:rPr>
-        <w:t>Which of the following is a valid function call for policy()?</w:t>
+        <w:t>Which of the following is a valid function call for </w:t>
+      </w:r>
+      <w:proofErr w:type="gramStart"/>
+      <w:r>
+        <w:rPr>
+          <w:rFonts w:ascii="AppleSystemUIFont" w:eastAsiaTheme="minorEastAsia" w:hAnsi="AppleSystemUIFont" w:cs="AppleSystemUIFont"/>
+          <w:lang w:val="en-US"/>
+        </w:rPr>
+        <w:t>policy(</w:t>
+      </w:r>
+      <w:proofErr w:type="gramEnd"/>
+      <w:r>
+        <w:rPr>
+          <w:rFonts w:ascii="AppleSystemUIFont" w:eastAsiaTheme="minorEastAsia" w:hAnsi="AppleSystemUIFont" w:cs="AppleSystemUIFont"/>
+          <w:lang w:val="en-US"/>
+        </w:rPr>
+        <w:t>)?</w:t>
       </w:r>
     </w:p>
     <w:p>
@@ -12607,8 +14297,17 @@
           <w:rFonts w:asciiTheme="minorHAnsi" w:hAnsiTheme="minorHAnsi"/>
           <w:color w:val="000000" w:themeColor="text1"/>
         </w:rPr>
-        <w:t>Const adult: [string, number, Boolean] = [“Don”, 21, false];</w:t>
+        <w:t>Const adult: [string, number, Boolean] = [“Don”, 21, false</w:t>
       </w:r>
+      <w:proofErr w:type="gramStart"/>
+      <w:r>
+        <w:rPr>
+          <w:rFonts w:asciiTheme="minorHAnsi" w:hAnsiTheme="minorHAnsi"/>
+          <w:color w:val="000000" w:themeColor="text1"/>
+        </w:rPr>
+        <w:t>];</w:t>
+      </w:r>
+      <w:proofErr w:type="gramEnd"/>
     </w:p>
     <w:p/>
     <w:p>
@@ -12834,11 +14533,19 @@
           <w:rFonts w:asciiTheme="minorHAnsi" w:hAnsiTheme="minorHAnsi"/>
         </w:rPr>
       </w:pPr>
+      <w:proofErr w:type="gramStart"/>
       <w:r>
         <w:rPr>
           <w:rFonts w:asciiTheme="minorHAnsi" w:hAnsiTheme="minorHAnsi"/>
         </w:rPr>
-        <w:t>String[][], [‘Cereal’, ‘Toast’]</w:t>
+        <w:t>String[</w:t>
+      </w:r>
+      <w:proofErr w:type="gramEnd"/>
+      <w:r>
+        <w:rPr>
+          <w:rFonts w:asciiTheme="minorHAnsi" w:hAnsiTheme="minorHAnsi"/>
+        </w:rPr>
+        <w:t>][], [‘Cereal’, ‘Toast’]</w:t>
       </w:r>
     </w:p>
     <w:p>
@@ -12855,11 +14562,19 @@
           <w:rFonts w:asciiTheme="minorHAnsi" w:hAnsiTheme="minorHAnsi"/>
         </w:rPr>
       </w:pPr>
+      <w:proofErr w:type="gramStart"/>
       <w:r>
         <w:rPr>
           <w:rFonts w:asciiTheme="minorHAnsi" w:hAnsiTheme="minorHAnsi"/>
         </w:rPr>
-        <w:t>String[][][], [lunch]</w:t>
+        <w:t>String[</w:t>
+      </w:r>
+      <w:proofErr w:type="gramEnd"/>
+      <w:r>
+        <w:rPr>
+          <w:rFonts w:asciiTheme="minorHAnsi" w:hAnsiTheme="minorHAnsi"/>
+        </w:rPr>
+        <w:t>][][], [lunch]</w:t>
       </w:r>
     </w:p>
     <w:p>
@@ -13139,7 +14854,39 @@
           <w:rFonts w:ascii="AppleSystemUIFont" w:eastAsiaTheme="minorEastAsia" w:hAnsi="AppleSystemUIFont" w:cs="AppleSystemUIFont"/>
           <w:lang w:val="en-US"/>
         </w:rPr>
-        <w:t>let areacodes: number[] = [617, 413, 857, null];</w:t>
+        <w:t xml:space="preserve">let </w:t>
+      </w:r>
+      <w:proofErr w:type="spellStart"/>
+      <w:r>
+        <w:rPr>
+          <w:rFonts w:ascii="AppleSystemUIFont" w:eastAsiaTheme="minorEastAsia" w:hAnsi="AppleSystemUIFont" w:cs="AppleSystemUIFont"/>
+          <w:lang w:val="en-US"/>
+        </w:rPr>
+        <w:t>areacodes</w:t>
+      </w:r>
+      <w:proofErr w:type="spellEnd"/>
+      <w:r>
+        <w:rPr>
+          <w:rFonts w:ascii="AppleSystemUIFont" w:eastAsiaTheme="minorEastAsia" w:hAnsi="AppleSystemUIFont" w:cs="AppleSystemUIFont"/>
+          <w:lang w:val="en-US"/>
+        </w:rPr>
+        <w:t xml:space="preserve">: </w:t>
+      </w:r>
+      <w:proofErr w:type="gramStart"/>
+      <w:r>
+        <w:rPr>
+          <w:rFonts w:ascii="AppleSystemUIFont" w:eastAsiaTheme="minorEastAsia" w:hAnsi="AppleSystemUIFont" w:cs="AppleSystemUIFont"/>
+          <w:lang w:val="en-US"/>
+        </w:rPr>
+        <w:t>number[</w:t>
+      </w:r>
+      <w:proofErr w:type="gramEnd"/>
+      <w:r>
+        <w:rPr>
+          <w:rFonts w:ascii="AppleSystemUIFont" w:eastAsiaTheme="minorEastAsia" w:hAnsi="AppleSystemUIFont" w:cs="AppleSystemUIFont"/>
+          <w:lang w:val="en-US"/>
+        </w:rPr>
+        <w:t>] = [617, 413, 857, null];</w:t>
       </w:r>
     </w:p>
     <w:p>
@@ -13254,11 +15001,178 @@
         </w:rPr>
         <w:t xml:space="preserve">D: </w:t>
       </w:r>
+      <w:proofErr w:type="gramStart"/>
       <w:r>
         <w:rPr>
           <w:rFonts w:asciiTheme="minorHAnsi" w:hAnsiTheme="minorHAnsi"/>
         </w:rPr>
-        <w:t>Any[]</w:t>
+        <w:t>Any[</w:t>
+      </w:r>
+      <w:proofErr w:type="gramEnd"/>
+      <w:r>
+        <w:rPr>
+          <w:rFonts w:asciiTheme="minorHAnsi" w:hAnsiTheme="minorHAnsi"/>
+        </w:rPr>
+        <w:t>]</w:t>
+      </w:r>
+    </w:p>
+    <w:p>
+      <w:pPr>
+        <w:tabs>
+          <w:tab w:val="left" w:pos="7000"/>
+        </w:tabs>
+        <w:rPr>
+          <w:rFonts w:asciiTheme="minorHAnsi" w:hAnsiTheme="minorHAnsi"/>
+        </w:rPr>
+      </w:pPr>
+    </w:p>
+    <w:p>
+      <w:pPr>
+        <w:tabs>
+          <w:tab w:val="left" w:pos="7000"/>
+        </w:tabs>
+        <w:rPr>
+          <w:rFonts w:asciiTheme="minorHAnsi" w:hAnsiTheme="minorHAnsi"/>
+        </w:rPr>
+      </w:pPr>
+    </w:p>
+    <w:p>
+      <w:pPr>
+        <w:tabs>
+          <w:tab w:val="left" w:pos="7000"/>
+        </w:tabs>
+        <w:rPr>
+          <w:rFonts w:asciiTheme="minorHAnsi" w:hAnsiTheme="minorHAnsi"/>
+        </w:rPr>
+      </w:pPr>
+    </w:p>
+    <w:p>
+      <w:pPr>
+        <w:pStyle w:val="ListParagraph"/>
+        <w:numPr>
+          <w:ilvl w:val="0"/>
+          <w:numId w:val="7"/>
+        </w:numPr>
+        <w:tabs>
+          <w:tab w:val="left" w:pos="7000"/>
+        </w:tabs>
+        <w:rPr>
+          <w:rFonts w:asciiTheme="minorHAnsi" w:hAnsiTheme="minorHAnsi"/>
+        </w:rPr>
+      </w:pPr>
+      <w:r>
+        <w:rPr>
+          <w:rFonts w:ascii="AppleSystemUIFont" w:eastAsiaTheme="minorEastAsia" w:hAnsi="AppleSystemUIFont" w:cs="AppleSystemUIFont"/>
+          <w:lang w:val="en-US"/>
+        </w:rPr>
+        <w:t>Which of the following function calls will produce a type error for the function, </w:t>
+      </w:r>
+      <w:proofErr w:type="gramStart"/>
+      <w:r>
+        <w:rPr>
+          <w:rFonts w:ascii="AppleSystemUIFont" w:eastAsiaTheme="minorEastAsia" w:hAnsi="AppleSystemUIFont" w:cs="AppleSystemUIFont"/>
+          <w:lang w:val="en-US"/>
+        </w:rPr>
+        <w:t>range(</w:t>
+      </w:r>
+      <w:proofErr w:type="gramEnd"/>
+      <w:r>
+        <w:rPr>
+          <w:rFonts w:ascii="AppleSystemUIFont" w:eastAsiaTheme="minorEastAsia" w:hAnsi="AppleSystemUIFont" w:cs="AppleSystemUIFont"/>
+          <w:lang w:val="en-US"/>
+        </w:rPr>
+        <w:t>), which takes a rest parameter as an argument?</w:t>
+      </w:r>
+    </w:p>
+    <w:p>
+      <w:pPr>
+        <w:tabs>
+          <w:tab w:val="left" w:pos="7000"/>
+        </w:tabs>
+        <w:rPr>
+          <w:rFonts w:asciiTheme="minorHAnsi" w:hAnsiTheme="minorHAnsi"/>
+        </w:rPr>
+      </w:pPr>
+    </w:p>
+    <w:p>
+      <w:pPr>
+        <w:tabs>
+          <w:tab w:val="left" w:pos="7000"/>
+        </w:tabs>
+        <w:rPr>
+          <w:rFonts w:asciiTheme="minorHAnsi" w:hAnsiTheme="minorHAnsi"/>
+        </w:rPr>
+      </w:pPr>
+      <w:r>
+        <w:rPr>
+          <w:rFonts w:asciiTheme="minorHAnsi" w:hAnsiTheme="minorHAnsi"/>
+        </w:rPr>
+        <w:drawing>
+          <wp:inline distT="0" distB="0" distL="0" distR="0" wp14:anchorId="32F3DEB3" wp14:editId="0F318AB9">
+            <wp:extent cx="5905500" cy="4045757"/>
+            <wp:effectExtent l="0" t="0" r="0" b="5715"/>
+            <wp:docPr id="12" name="Picture 12" descr="A picture containing graphical user interface&#10;&#10;Description automatically generated"/>
+            <wp:cNvGraphicFramePr>
+              <a:graphicFrameLocks xmlns:a="http://schemas.openxmlformats.org/drawingml/2006/main" noChangeAspect="1"/>
+            </wp:cNvGraphicFramePr>
+            <a:graphic xmlns:a="http://schemas.openxmlformats.org/drawingml/2006/main">
+              <a:graphicData uri="http://schemas.openxmlformats.org/drawingml/2006/picture">
+                <pic:pic xmlns:pic="http://schemas.openxmlformats.org/drawingml/2006/picture">
+                  <pic:nvPicPr>
+                    <pic:cNvPr id="12" name="Picture 12" descr="A picture containing graphical user interface&#10;&#10;Description automatically generated"/>
+                    <pic:cNvPicPr/>
+                  </pic:nvPicPr>
+                  <pic:blipFill>
+                    <a:blip r:embed="rId16"/>
+                    <a:stretch>
+                      <a:fillRect/>
+                    </a:stretch>
+                  </pic:blipFill>
+                  <pic:spPr>
+                    <a:xfrm>
+                      <a:off x="0" y="0"/>
+                      <a:ext cx="5913780" cy="4051429"/>
+                    </a:xfrm>
+                    <a:prstGeom prst="rect">
+                      <a:avLst/>
+                    </a:prstGeom>
+                  </pic:spPr>
+                </pic:pic>
+              </a:graphicData>
+            </a:graphic>
+          </wp:inline>
+        </w:drawing>
+      </w:r>
+    </w:p>
+    <w:p>
+      <w:pPr>
+        <w:tabs>
+          <w:tab w:val="left" w:pos="7000"/>
+        </w:tabs>
+        <w:rPr>
+          <w:rFonts w:asciiTheme="minorHAnsi" w:hAnsiTheme="minorHAnsi"/>
+        </w:rPr>
+      </w:pPr>
+    </w:p>
+    <w:p>
+      <w:pPr>
+        <w:pStyle w:val="ListParagraph"/>
+        <w:numPr>
+          <w:ilvl w:val="1"/>
+          <w:numId w:val="7"/>
+        </w:numPr>
+        <w:tabs>
+          <w:tab w:val="left" w:pos="7000"/>
+        </w:tabs>
+        <w:rPr>
+          <w:rFonts w:asciiTheme="minorHAnsi" w:hAnsiTheme="minorHAnsi"/>
+        </w:rPr>
+      </w:pPr>
+      <w:r>
+        <w:rPr>
+          <w:rFonts w:asciiTheme="minorHAnsi" w:hAnsiTheme="minorHAnsi"/>
+        </w:rPr>
+        <w:t>B: range([3,7,5])</w:t>
       </w:r>
     </w:p>
     <w:sectPr>

</xml_diff>

<commit_message>
feat: Add progress #71 'Learn Typescript'
</commit_message>
<xml_diff>
--- a/learn-typescript/chapter_3/Chatper 3 - Complex Types.docx
+++ b/learn-typescript/chapter_3/Chatper 3 - Complex Types.docx
@@ -198,8 +198,19 @@
                 <w:sz w:val="21"/>
                 <w:szCs w:val="21"/>
               </w:rPr>
-              <w:t>let customersArray</w:t>
-            </w:r>
+              <w:t xml:space="preserve">let </w:t>
+            </w:r>
+            <w:proofErr w:type="spellStart"/>
+            <w:r>
+              <w:rPr>
+                <w:rFonts w:ascii="Consolas" w:hAnsi="Consolas" w:cs="Consolas"/>
+                <w:color w:val="B3CCFF"/>
+                <w:sz w:val="21"/>
+                <w:szCs w:val="21"/>
+              </w:rPr>
+              <w:t>customersArray</w:t>
+            </w:r>
+            <w:proofErr w:type="spellEnd"/>
             <w:r>
               <w:rPr>
                 <w:rFonts w:ascii="Consolas" w:hAnsi="Consolas" w:cs="Consolas"/>
@@ -216,7 +227,47 @@
                 <w:sz w:val="21"/>
                 <w:szCs w:val="21"/>
               </w:rPr>
-              <w:t>'Custy Stomer'</w:t>
+              <w:t>'</w:t>
+            </w:r>
+            <w:proofErr w:type="spellStart"/>
+            <w:r>
+              <w:rPr>
+                <w:rFonts w:ascii="Consolas" w:hAnsi="Consolas" w:cs="Consolas"/>
+                <w:color w:val="FFE083"/>
+                <w:sz w:val="21"/>
+                <w:szCs w:val="21"/>
+              </w:rPr>
+              <w:t>Custy</w:t>
+            </w:r>
+            <w:proofErr w:type="spellEnd"/>
+            <w:r>
+              <w:rPr>
+                <w:rFonts w:ascii="Consolas" w:hAnsi="Consolas" w:cs="Consolas"/>
+                <w:color w:val="FFE083"/>
+                <w:sz w:val="21"/>
+                <w:szCs w:val="21"/>
+              </w:rPr>
+              <w:t xml:space="preserve"> </w:t>
+            </w:r>
+            <w:proofErr w:type="spellStart"/>
+            <w:r>
+              <w:rPr>
+                <w:rFonts w:ascii="Consolas" w:hAnsi="Consolas" w:cs="Consolas"/>
+                <w:color w:val="FFE083"/>
+                <w:sz w:val="21"/>
+                <w:szCs w:val="21"/>
+              </w:rPr>
+              <w:t>Stomer</w:t>
+            </w:r>
+            <w:proofErr w:type="spellEnd"/>
+            <w:r>
+              <w:rPr>
+                <w:rFonts w:ascii="Consolas" w:hAnsi="Consolas" w:cs="Consolas"/>
+                <w:color w:val="FFE083"/>
+                <w:sz w:val="21"/>
+                <w:szCs w:val="21"/>
+              </w:rPr>
+              <w:t>'</w:t>
             </w:r>
             <w:r>
               <w:rPr>
@@ -234,7 +285,27 @@
                 <w:sz w:val="21"/>
                 <w:szCs w:val="21"/>
               </w:rPr>
-              <w:t>'C. Oostomar'</w:t>
+              <w:t xml:space="preserve">'C. </w:t>
+            </w:r>
+            <w:proofErr w:type="spellStart"/>
+            <w:r>
+              <w:rPr>
+                <w:rFonts w:ascii="Consolas" w:hAnsi="Consolas" w:cs="Consolas"/>
+                <w:color w:val="FFE083"/>
+                <w:sz w:val="21"/>
+                <w:szCs w:val="21"/>
+              </w:rPr>
+              <w:t>Oostomar</w:t>
+            </w:r>
+            <w:proofErr w:type="spellEnd"/>
+            <w:r>
+              <w:rPr>
+                <w:rFonts w:ascii="Consolas" w:hAnsi="Consolas" w:cs="Consolas"/>
+                <w:color w:val="FFE083"/>
+                <w:sz w:val="21"/>
+                <w:szCs w:val="21"/>
+              </w:rPr>
+              <w:t>'</w:t>
             </w:r>
             <w:r>
               <w:rPr>
@@ -288,7 +359,27 @@
                 <w:sz w:val="21"/>
                 <w:szCs w:val="21"/>
               </w:rPr>
-              <w:t>'Custo Mer'</w:t>
+              <w:t>'</w:t>
+            </w:r>
+            <w:proofErr w:type="spellStart"/>
+            <w:r>
+              <w:rPr>
+                <w:rFonts w:ascii="Consolas" w:hAnsi="Consolas" w:cs="Consolas"/>
+                <w:color w:val="FFE083"/>
+                <w:sz w:val="21"/>
+                <w:szCs w:val="21"/>
+              </w:rPr>
+              <w:t>Custo</w:t>
+            </w:r>
+            <w:proofErr w:type="spellEnd"/>
+            <w:r>
+              <w:rPr>
+                <w:rFonts w:ascii="Consolas" w:hAnsi="Consolas" w:cs="Consolas"/>
+                <w:color w:val="FFE083"/>
+                <w:sz w:val="21"/>
+                <w:szCs w:val="21"/>
+              </w:rPr>
+              <w:t xml:space="preserve"> Mer'</w:t>
             </w:r>
             <w:r>
               <w:rPr>
@@ -306,7 +397,47 @@
                 <w:sz w:val="21"/>
                 <w:szCs w:val="21"/>
               </w:rPr>
-              <w:t>'Custopher Ustomer'</w:t>
+              <w:t>'</w:t>
+            </w:r>
+            <w:proofErr w:type="spellStart"/>
+            <w:r>
+              <w:rPr>
+                <w:rFonts w:ascii="Consolas" w:hAnsi="Consolas" w:cs="Consolas"/>
+                <w:color w:val="FFE083"/>
+                <w:sz w:val="21"/>
+                <w:szCs w:val="21"/>
+              </w:rPr>
+              <w:t>Custopher</w:t>
+            </w:r>
+            <w:proofErr w:type="spellEnd"/>
+            <w:r>
+              <w:rPr>
+                <w:rFonts w:ascii="Consolas" w:hAnsi="Consolas" w:cs="Consolas"/>
+                <w:color w:val="FFE083"/>
+                <w:sz w:val="21"/>
+                <w:szCs w:val="21"/>
+              </w:rPr>
+              <w:t xml:space="preserve"> </w:t>
+            </w:r>
+            <w:proofErr w:type="spellStart"/>
+            <w:r>
+              <w:rPr>
+                <w:rFonts w:ascii="Consolas" w:hAnsi="Consolas" w:cs="Consolas"/>
+                <w:color w:val="FFE083"/>
+                <w:sz w:val="21"/>
+                <w:szCs w:val="21"/>
+              </w:rPr>
+              <w:t>Ustomer</w:t>
+            </w:r>
+            <w:proofErr w:type="spellEnd"/>
+            <w:r>
+              <w:rPr>
+                <w:rFonts w:ascii="Consolas" w:hAnsi="Consolas" w:cs="Consolas"/>
+                <w:color w:val="FFE083"/>
+                <w:sz w:val="21"/>
+                <w:szCs w:val="21"/>
+              </w:rPr>
+              <w:t>'</w:t>
             </w:r>
             <w:r>
               <w:rPr>
@@ -342,8 +473,49 @@
                 <w:sz w:val="21"/>
                 <w:szCs w:val="21"/>
               </w:rPr>
-              <w:t>'Kasti Yastimeur'</w:t>
-            </w:r>
+              <w:t>'</w:t>
+            </w:r>
+            <w:proofErr w:type="spellStart"/>
+            <w:r>
+              <w:rPr>
+                <w:rFonts w:ascii="Consolas" w:hAnsi="Consolas" w:cs="Consolas"/>
+                <w:color w:val="FFE083"/>
+                <w:sz w:val="21"/>
+                <w:szCs w:val="21"/>
+              </w:rPr>
+              <w:t>Kasti</w:t>
+            </w:r>
+            <w:proofErr w:type="spellEnd"/>
+            <w:r>
+              <w:rPr>
+                <w:rFonts w:ascii="Consolas" w:hAnsi="Consolas" w:cs="Consolas"/>
+                <w:color w:val="FFE083"/>
+                <w:sz w:val="21"/>
+                <w:szCs w:val="21"/>
+              </w:rPr>
+              <w:t xml:space="preserve"> </w:t>
+            </w:r>
+            <w:proofErr w:type="spellStart"/>
+            <w:r>
+              <w:rPr>
+                <w:rFonts w:ascii="Consolas" w:hAnsi="Consolas" w:cs="Consolas"/>
+                <w:color w:val="FFE083"/>
+                <w:sz w:val="21"/>
+                <w:szCs w:val="21"/>
+              </w:rPr>
+              <w:t>Yastimeur</w:t>
+            </w:r>
+            <w:proofErr w:type="spellEnd"/>
+            <w:r>
+              <w:rPr>
+                <w:rFonts w:ascii="Consolas" w:hAnsi="Consolas" w:cs="Consolas"/>
+                <w:color w:val="FFE083"/>
+                <w:sz w:val="21"/>
+                <w:szCs w:val="21"/>
+              </w:rPr>
+              <w:t>'</w:t>
+            </w:r>
+            <w:proofErr w:type="gramStart"/>
             <w:r>
               <w:rPr>
                 <w:rFonts w:ascii="Consolas" w:hAnsi="Consolas" w:cs="Consolas"/>
@@ -353,6 +525,7 @@
               </w:rPr>
               <w:t>];</w:t>
             </w:r>
+            <w:proofErr w:type="gramEnd"/>
           </w:p>
           <w:p>
             <w:pPr>
@@ -405,16 +578,38 @@
                 <w:sz w:val="21"/>
                 <w:szCs w:val="21"/>
               </w:rPr>
-              <w:t>function checkCustomersArray</w:t>
-            </w:r>
-            <w:r>
-              <w:rPr>
-                <w:rFonts w:ascii="Consolas" w:hAnsi="Consolas" w:cs="Consolas"/>
-                <w:color w:val="FFFFFF"/>
-                <w:sz w:val="21"/>
-                <w:szCs w:val="21"/>
-              </w:rPr>
-              <w:t>() {</w:t>
+              <w:t xml:space="preserve">function </w:t>
+            </w:r>
+            <w:proofErr w:type="spellStart"/>
+            <w:proofErr w:type="gramStart"/>
+            <w:r>
+              <w:rPr>
+                <w:rFonts w:ascii="Consolas" w:hAnsi="Consolas" w:cs="Consolas"/>
+                <w:color w:val="B3CCFF"/>
+                <w:sz w:val="21"/>
+                <w:szCs w:val="21"/>
+              </w:rPr>
+              <w:t>checkCustomersArray</w:t>
+            </w:r>
+            <w:proofErr w:type="spellEnd"/>
+            <w:r>
+              <w:rPr>
+                <w:rFonts w:ascii="Consolas" w:hAnsi="Consolas" w:cs="Consolas"/>
+                <w:color w:val="FFFFFF"/>
+                <w:sz w:val="21"/>
+                <w:szCs w:val="21"/>
+              </w:rPr>
+              <w:t>(</w:t>
+            </w:r>
+            <w:proofErr w:type="gramEnd"/>
+            <w:r>
+              <w:rPr>
+                <w:rFonts w:ascii="Consolas" w:hAnsi="Consolas" w:cs="Consolas"/>
+                <w:color w:val="FFFFFF"/>
+                <w:sz w:val="21"/>
+                <w:szCs w:val="21"/>
+              </w:rPr>
+              <w:t>) {</w:t>
             </w:r>
           </w:p>
           <w:p>
@@ -491,6 +686,7 @@
               </w:rPr>
               <w:t xml:space="preserve"> </w:t>
             </w:r>
+            <w:proofErr w:type="spellStart"/>
             <w:r>
               <w:rPr>
                 <w:rFonts w:ascii="Consolas" w:hAnsi="Consolas" w:cs="Consolas"/>
@@ -500,6 +696,7 @@
               </w:rPr>
               <w:t>customersArray</w:t>
             </w:r>
+            <w:proofErr w:type="spellEnd"/>
             <w:r>
               <w:rPr>
                 <w:rFonts w:ascii="Consolas" w:hAnsi="Consolas" w:cs="Consolas"/>
@@ -548,6 +745,7 @@
               </w:rPr>
               <w:t xml:space="preserve"> (</w:t>
             </w:r>
+            <w:proofErr w:type="spellStart"/>
             <w:r>
               <w:rPr>
                 <w:rFonts w:ascii="Consolas" w:hAnsi="Consolas" w:cs="Consolas"/>
@@ -557,15 +755,17 @@
               </w:rPr>
               <w:t>typeof</w:t>
             </w:r>
-            <w:r>
-              <w:rPr>
-                <w:rFonts w:ascii="Consolas" w:hAnsi="Consolas" w:cs="Consolas"/>
-                <w:color w:val="FFFFFF"/>
-                <w:sz w:val="21"/>
-                <w:szCs w:val="21"/>
-              </w:rPr>
-              <w:t xml:space="preserve"> </w:t>
-            </w:r>
+            <w:proofErr w:type="spellEnd"/>
+            <w:r>
+              <w:rPr>
+                <w:rFonts w:ascii="Consolas" w:hAnsi="Consolas" w:cs="Consolas"/>
+                <w:color w:val="FFFFFF"/>
+                <w:sz w:val="21"/>
+                <w:szCs w:val="21"/>
+              </w:rPr>
+              <w:t xml:space="preserve"> </w:t>
+            </w:r>
+            <w:proofErr w:type="gramStart"/>
             <w:r>
               <w:rPr>
                 <w:rFonts w:ascii="Consolas" w:hAnsi="Consolas" w:cs="Consolas"/>
@@ -582,7 +782,17 @@
                 <w:sz w:val="21"/>
                 <w:szCs w:val="21"/>
               </w:rPr>
-              <w:t xml:space="preserve"> != </w:t>
+              <w:t xml:space="preserve"> !</w:t>
+            </w:r>
+            <w:proofErr w:type="gramEnd"/>
+            <w:r>
+              <w:rPr>
+                <w:rFonts w:ascii="Consolas" w:hAnsi="Consolas" w:cs="Consolas"/>
+                <w:color w:val="FFFFFF"/>
+                <w:sz w:val="21"/>
+                <w:szCs w:val="21"/>
+              </w:rPr>
+              <w:t xml:space="preserve">= </w:t>
             </w:r>
             <w:r>
               <w:rPr>
@@ -623,6 +833,7 @@
               </w:rPr>
               <w:t xml:space="preserve">      </w:t>
             </w:r>
+            <w:proofErr w:type="gramStart"/>
             <w:r>
               <w:rPr>
                 <w:rFonts w:ascii="Consolas" w:hAnsi="Consolas" w:cs="Consolas"/>
@@ -659,6 +870,7 @@
               </w:rPr>
               <w:t>(</w:t>
             </w:r>
+            <w:proofErr w:type="gramEnd"/>
             <w:r>
               <w:rPr>
                 <w:rFonts w:ascii="Consolas" w:hAnsi="Consolas" w:cs="Consolas"/>
@@ -807,8 +1019,19 @@
                 <w:sz w:val="21"/>
                 <w:szCs w:val="21"/>
               </w:rPr>
-              <w:t>function stringPush</w:t>
-            </w:r>
+              <w:t xml:space="preserve">function </w:t>
+            </w:r>
+            <w:proofErr w:type="spellStart"/>
+            <w:r>
+              <w:rPr>
+                <w:rFonts w:ascii="Consolas" w:hAnsi="Consolas" w:cs="Consolas"/>
+                <w:color w:val="B3CCFF"/>
+                <w:sz w:val="21"/>
+                <w:szCs w:val="21"/>
+              </w:rPr>
+              <w:t>stringPush</w:t>
+            </w:r>
+            <w:proofErr w:type="spellEnd"/>
             <w:r>
               <w:rPr>
                 <w:rFonts w:ascii="Consolas" w:hAnsi="Consolas" w:cs="Consolas"/>
@@ -818,6 +1041,7 @@
               </w:rPr>
               <w:t>(</w:t>
             </w:r>
+            <w:proofErr w:type="spellStart"/>
             <w:r>
               <w:rPr>
                 <w:rFonts w:ascii="Consolas" w:hAnsi="Consolas" w:cs="Consolas"/>
@@ -827,6 +1051,7 @@
               </w:rPr>
               <w:t>val</w:t>
             </w:r>
+            <w:proofErr w:type="spellEnd"/>
             <w:r>
               <w:rPr>
                 <w:rFonts w:ascii="Consolas" w:hAnsi="Consolas" w:cs="Consolas"/>
@@ -875,6 +1100,7 @@
               </w:rPr>
               <w:t xml:space="preserve"> (</w:t>
             </w:r>
+            <w:proofErr w:type="spellStart"/>
             <w:r>
               <w:rPr>
                 <w:rFonts w:ascii="Consolas" w:hAnsi="Consolas" w:cs="Consolas"/>
@@ -884,15 +1110,18 @@
               </w:rPr>
               <w:t>typeof</w:t>
             </w:r>
-            <w:r>
-              <w:rPr>
-                <w:rFonts w:ascii="Consolas" w:hAnsi="Consolas" w:cs="Consolas"/>
-                <w:color w:val="FFFFFF"/>
-                <w:sz w:val="21"/>
-                <w:szCs w:val="21"/>
-              </w:rPr>
-              <w:t xml:space="preserve"> </w:t>
-            </w:r>
+            <w:proofErr w:type="spellEnd"/>
+            <w:r>
+              <w:rPr>
+                <w:rFonts w:ascii="Consolas" w:hAnsi="Consolas" w:cs="Consolas"/>
+                <w:color w:val="FFFFFF"/>
+                <w:sz w:val="21"/>
+                <w:szCs w:val="21"/>
+              </w:rPr>
+              <w:t xml:space="preserve"> </w:t>
+            </w:r>
+            <w:proofErr w:type="spellStart"/>
+            <w:proofErr w:type="gramStart"/>
             <w:r>
               <w:rPr>
                 <w:rFonts w:ascii="Consolas" w:hAnsi="Consolas" w:cs="Consolas"/>
@@ -902,14 +1131,25 @@
               </w:rPr>
               <w:t>val</w:t>
             </w:r>
-            <w:r>
-              <w:rPr>
-                <w:rFonts w:ascii="Consolas" w:hAnsi="Consolas" w:cs="Consolas"/>
-                <w:color w:val="FFFFFF"/>
-                <w:sz w:val="21"/>
-                <w:szCs w:val="21"/>
-              </w:rPr>
-              <w:t xml:space="preserve"> != </w:t>
+            <w:proofErr w:type="spellEnd"/>
+            <w:r>
+              <w:rPr>
+                <w:rFonts w:ascii="Consolas" w:hAnsi="Consolas" w:cs="Consolas"/>
+                <w:color w:val="FFFFFF"/>
+                <w:sz w:val="21"/>
+                <w:szCs w:val="21"/>
+              </w:rPr>
+              <w:t xml:space="preserve"> !</w:t>
+            </w:r>
+            <w:proofErr w:type="gramEnd"/>
+            <w:r>
+              <w:rPr>
+                <w:rFonts w:ascii="Consolas" w:hAnsi="Consolas" w:cs="Consolas"/>
+                <w:color w:val="FFFFFF"/>
+                <w:sz w:val="21"/>
+                <w:szCs w:val="21"/>
+              </w:rPr>
+              <w:t xml:space="preserve">= </w:t>
             </w:r>
             <w:r>
               <w:rPr>
@@ -950,6 +1190,7 @@
               </w:rPr>
               <w:t xml:space="preserve">    </w:t>
             </w:r>
+            <w:proofErr w:type="gramStart"/>
             <w:r>
               <w:rPr>
                 <w:rFonts w:ascii="Consolas" w:hAnsi="Consolas" w:cs="Consolas"/>
@@ -968,6 +1209,7 @@
               </w:rPr>
               <w:t>;</w:t>
             </w:r>
+            <w:proofErr w:type="gramEnd"/>
           </w:p>
           <w:p>
             <w:pPr>
@@ -1022,6 +1264,7 @@
               </w:rPr>
               <w:t xml:space="preserve">  </w:t>
             </w:r>
+            <w:proofErr w:type="spellStart"/>
             <w:r>
               <w:rPr>
                 <w:rFonts w:ascii="Consolas" w:hAnsi="Consolas" w:cs="Consolas"/>
@@ -1049,6 +1292,7 @@
               </w:rPr>
               <w:t>push</w:t>
             </w:r>
+            <w:proofErr w:type="spellEnd"/>
             <w:r>
               <w:rPr>
                 <w:rFonts w:ascii="Consolas" w:hAnsi="Consolas" w:cs="Consolas"/>
@@ -1058,6 +1302,7 @@
               </w:rPr>
               <w:t>(</w:t>
             </w:r>
+            <w:proofErr w:type="spellStart"/>
             <w:r>
               <w:rPr>
                 <w:rFonts w:ascii="Consolas" w:hAnsi="Consolas" w:cs="Consolas"/>
@@ -1067,6 +1312,8 @@
               </w:rPr>
               <w:t>val</w:t>
             </w:r>
+            <w:proofErr w:type="spellEnd"/>
+            <w:proofErr w:type="gramStart"/>
             <w:r>
               <w:rPr>
                 <w:rFonts w:ascii="Consolas" w:hAnsi="Consolas" w:cs="Consolas"/>
@@ -1076,6 +1323,7 @@
               </w:rPr>
               <w:t>);</w:t>
             </w:r>
+            <w:proofErr w:type="gramEnd"/>
           </w:p>
           <w:p>
             <w:pPr>
@@ -1187,12 +1435,21 @@
         </w:rPr>
         <w:t>T</w:t>
       </w:r>
+      <w:proofErr w:type="spellStart"/>
       <w:r>
         <w:rPr>
           <w:rFonts w:ascii="AppleSystemUIFont" w:hAnsi="AppleSystemUIFont" w:cs="AppleSystemUIFont"/>
           <w:lang w:val="en-US"/>
         </w:rPr>
-        <w:t>hrow errors when elements of the wrong type are added</w:t>
+        <w:t>hrow</w:t>
+      </w:r>
+      <w:proofErr w:type="spellEnd"/>
+      <w:r>
+        <w:rPr>
+          <w:rFonts w:ascii="AppleSystemUIFont" w:hAnsi="AppleSystemUIFont" w:cs="AppleSystemUIFont"/>
+          <w:lang w:val="en-US"/>
+        </w:rPr>
+        <w:t xml:space="preserve"> errors when elements of the wrong type are added</w:t>
       </w:r>
     </w:p>
     <w:p/>
@@ -1257,6 +1514,7 @@
               </w:rPr>
               <w:t xml:space="preserve"> </w:t>
             </w:r>
+            <w:proofErr w:type="gramStart"/>
             <w:r>
               <w:rPr>
                 <w:rFonts w:ascii="Consolas" w:hAnsi="Consolas" w:cs="Consolas"/>
@@ -1273,7 +1531,17 @@
                 <w:sz w:val="21"/>
                 <w:szCs w:val="21"/>
               </w:rPr>
-              <w:t>[]</w:t>
+              <w:t>[</w:t>
+            </w:r>
+            <w:proofErr w:type="gramEnd"/>
+            <w:r>
+              <w:rPr>
+                <w:rFonts w:ascii="Consolas" w:hAnsi="Consolas" w:cs="Consolas"/>
+                <w:color w:val="E85D7F"/>
+                <w:sz w:val="21"/>
+                <w:szCs w:val="21"/>
+              </w:rPr>
+              <w:t>]</w:t>
             </w:r>
             <w:r>
               <w:rPr>
@@ -1428,6 +1696,7 @@
               </w:rPr>
               <w:t xml:space="preserve"> </w:t>
             </w:r>
+            <w:proofErr w:type="gramStart"/>
             <w:r>
               <w:rPr>
                 <w:rFonts w:ascii="Consolas" w:hAnsi="Consolas" w:cs="Consolas"/>
@@ -1444,7 +1713,17 @@
                 <w:sz w:val="21"/>
                 <w:szCs w:val="21"/>
               </w:rPr>
-              <w:t>[]</w:t>
+              <w:t>[</w:t>
+            </w:r>
+            <w:proofErr w:type="gramEnd"/>
+            <w:r>
+              <w:rPr>
+                <w:rFonts w:ascii="Consolas" w:hAnsi="Consolas" w:cs="Consolas"/>
+                <w:color w:val="E85D7F"/>
+                <w:sz w:val="21"/>
+                <w:szCs w:val="21"/>
+              </w:rPr>
+              <w:t>]</w:t>
             </w:r>
             <w:r>
               <w:rPr>
@@ -1512,6 +1791,8 @@
                 <w:szCs w:val="21"/>
               </w:rPr>
             </w:pPr>
+            <w:proofErr w:type="spellStart"/>
+            <w:proofErr w:type="gramStart"/>
             <w:r>
               <w:rPr>
                 <w:rFonts w:ascii="Consolas" w:hAnsi="Consolas" w:cs="Consolas"/>
@@ -1539,6 +1820,8 @@
               </w:rPr>
               <w:t>push</w:t>
             </w:r>
+            <w:proofErr w:type="spellEnd"/>
+            <w:proofErr w:type="gramEnd"/>
             <w:r>
               <w:rPr>
                 <w:rFonts w:ascii="Consolas" w:hAnsi="Consolas" w:cs="Consolas"/>
@@ -1837,8 +2120,19 @@
                 <w:sz w:val="21"/>
                 <w:szCs w:val="21"/>
               </w:rPr>
-              <w:t xml:space="preserve"> bestNumbers</w:t>
-            </w:r>
+              <w:t xml:space="preserve"> </w:t>
+            </w:r>
+            <w:proofErr w:type="spellStart"/>
+            <w:r>
+              <w:rPr>
+                <w:rFonts w:ascii="Consolas" w:hAnsi="Consolas" w:cs="Consolas"/>
+                <w:color w:val="FFFFFF"/>
+                <w:sz w:val="21"/>
+                <w:szCs w:val="21"/>
+              </w:rPr>
+              <w:t>bestNumbers</w:t>
+            </w:r>
+            <w:proofErr w:type="spellEnd"/>
             <w:r>
               <w:rPr>
                 <w:rFonts w:ascii="Consolas" w:hAnsi="Consolas" w:cs="Consolas"/>
@@ -1857,6 +2151,7 @@
               </w:rPr>
               <w:t xml:space="preserve"> </w:t>
             </w:r>
+            <w:proofErr w:type="gramStart"/>
             <w:r>
               <w:rPr>
                 <w:rFonts w:ascii="Consolas" w:hAnsi="Consolas" w:cs="Consolas"/>
@@ -1873,7 +2168,17 @@
                 <w:sz w:val="21"/>
                 <w:szCs w:val="21"/>
               </w:rPr>
-              <w:t>[]</w:t>
+              <w:t>[</w:t>
+            </w:r>
+            <w:proofErr w:type="gramEnd"/>
+            <w:r>
+              <w:rPr>
+                <w:rFonts w:ascii="Consolas" w:hAnsi="Consolas" w:cs="Consolas"/>
+                <w:color w:val="E85D7F"/>
+                <w:sz w:val="21"/>
+                <w:szCs w:val="21"/>
+              </w:rPr>
+              <w:t>]</w:t>
             </w:r>
             <w:r>
               <w:rPr>
@@ -1939,8 +2244,19 @@
                 <w:sz w:val="21"/>
                 <w:szCs w:val="21"/>
               </w:rPr>
-              <w:t xml:space="preserve"> bestLunches</w:t>
-            </w:r>
+              <w:t xml:space="preserve"> </w:t>
+            </w:r>
+            <w:proofErr w:type="spellStart"/>
+            <w:r>
+              <w:rPr>
+                <w:rFonts w:ascii="Consolas" w:hAnsi="Consolas" w:cs="Consolas"/>
+                <w:color w:val="FFFFFF"/>
+                <w:sz w:val="21"/>
+                <w:szCs w:val="21"/>
+              </w:rPr>
+              <w:t>bestLunches</w:t>
+            </w:r>
+            <w:proofErr w:type="spellEnd"/>
             <w:r>
               <w:rPr>
                 <w:rFonts w:ascii="Consolas" w:hAnsi="Consolas" w:cs="Consolas"/>
@@ -1959,6 +2275,7 @@
               </w:rPr>
               <w:t xml:space="preserve"> </w:t>
             </w:r>
+            <w:proofErr w:type="gramStart"/>
             <w:r>
               <w:rPr>
                 <w:rFonts w:ascii="Consolas" w:hAnsi="Consolas" w:cs="Consolas"/>
@@ -1975,7 +2292,17 @@
                 <w:sz w:val="21"/>
                 <w:szCs w:val="21"/>
               </w:rPr>
-              <w:t>[]</w:t>
+              <w:t>[</w:t>
+            </w:r>
+            <w:proofErr w:type="gramEnd"/>
+            <w:r>
+              <w:rPr>
+                <w:rFonts w:ascii="Consolas" w:hAnsi="Consolas" w:cs="Consolas"/>
+                <w:color w:val="E85D7F"/>
+                <w:sz w:val="21"/>
+                <w:szCs w:val="21"/>
+              </w:rPr>
+              <w:t>]</w:t>
             </w:r>
             <w:r>
               <w:rPr>
@@ -2086,8 +2413,19 @@
                 <w:sz w:val="21"/>
                 <w:szCs w:val="21"/>
               </w:rPr>
-              <w:t xml:space="preserve"> bestBreakfasts</w:t>
-            </w:r>
+              <w:t xml:space="preserve"> </w:t>
+            </w:r>
+            <w:proofErr w:type="spellStart"/>
+            <w:r>
+              <w:rPr>
+                <w:rFonts w:ascii="Consolas" w:hAnsi="Consolas" w:cs="Consolas"/>
+                <w:color w:val="FFFFFF"/>
+                <w:sz w:val="21"/>
+                <w:szCs w:val="21"/>
+              </w:rPr>
+              <w:t>bestBreakfasts</w:t>
+            </w:r>
+            <w:proofErr w:type="spellEnd"/>
             <w:r>
               <w:rPr>
                 <w:rFonts w:ascii="Consolas" w:hAnsi="Consolas" w:cs="Consolas"/>
@@ -2106,6 +2444,7 @@
               </w:rPr>
               <w:t xml:space="preserve"> </w:t>
             </w:r>
+            <w:proofErr w:type="gramStart"/>
             <w:r>
               <w:rPr>
                 <w:rFonts w:ascii="Consolas" w:hAnsi="Consolas" w:cs="Consolas"/>
@@ -2122,7 +2461,17 @@
                 <w:sz w:val="21"/>
                 <w:szCs w:val="21"/>
               </w:rPr>
-              <w:t>[]</w:t>
+              <w:t>[</w:t>
+            </w:r>
+            <w:proofErr w:type="gramEnd"/>
+            <w:r>
+              <w:rPr>
+                <w:rFonts w:ascii="Consolas" w:hAnsi="Consolas" w:cs="Consolas"/>
+                <w:color w:val="E85D7F"/>
+                <w:sz w:val="21"/>
+                <w:szCs w:val="21"/>
+              </w:rPr>
+              <w:t>]</w:t>
             </w:r>
             <w:r>
               <w:rPr>
@@ -2221,7 +2570,67 @@
                 <w:sz w:val="21"/>
                 <w:szCs w:val="21"/>
               </w:rPr>
-              <w:t>'tamago kake gohan'</w:t>
+              <w:t>'</w:t>
+            </w:r>
+            <w:proofErr w:type="spellStart"/>
+            <w:r>
+              <w:rPr>
+                <w:rFonts w:ascii="Consolas" w:hAnsi="Consolas" w:cs="Consolas"/>
+                <w:color w:val="FFE083"/>
+                <w:sz w:val="21"/>
+                <w:szCs w:val="21"/>
+              </w:rPr>
+              <w:t>tamago</w:t>
+            </w:r>
+            <w:proofErr w:type="spellEnd"/>
+            <w:r>
+              <w:rPr>
+                <w:rFonts w:ascii="Consolas" w:hAnsi="Consolas" w:cs="Consolas"/>
+                <w:color w:val="FFE083"/>
+                <w:sz w:val="21"/>
+                <w:szCs w:val="21"/>
+              </w:rPr>
+              <w:t xml:space="preserve"> </w:t>
+            </w:r>
+            <w:proofErr w:type="spellStart"/>
+            <w:r>
+              <w:rPr>
+                <w:rFonts w:ascii="Consolas" w:hAnsi="Consolas" w:cs="Consolas"/>
+                <w:color w:val="FFE083"/>
+                <w:sz w:val="21"/>
+                <w:szCs w:val="21"/>
+              </w:rPr>
+              <w:t>kake</w:t>
+            </w:r>
+            <w:proofErr w:type="spellEnd"/>
+            <w:r>
+              <w:rPr>
+                <w:rFonts w:ascii="Consolas" w:hAnsi="Consolas" w:cs="Consolas"/>
+                <w:color w:val="FFE083"/>
+                <w:sz w:val="21"/>
+                <w:szCs w:val="21"/>
+              </w:rPr>
+              <w:t xml:space="preserve"> </w:t>
+            </w:r>
+            <w:proofErr w:type="spellStart"/>
+            <w:r>
+              <w:rPr>
+                <w:rFonts w:ascii="Consolas" w:hAnsi="Consolas" w:cs="Consolas"/>
+                <w:color w:val="FFE083"/>
+                <w:sz w:val="21"/>
+                <w:szCs w:val="21"/>
+              </w:rPr>
+              <w:t>gohan</w:t>
+            </w:r>
+            <w:proofErr w:type="spellEnd"/>
+            <w:r>
+              <w:rPr>
+                <w:rFonts w:ascii="Consolas" w:hAnsi="Consolas" w:cs="Consolas"/>
+                <w:color w:val="FFE083"/>
+                <w:sz w:val="21"/>
+                <w:szCs w:val="21"/>
+              </w:rPr>
+              <w:t>'</w:t>
             </w:r>
             <w:r>
               <w:rPr>
@@ -2287,8 +2696,19 @@
                 <w:sz w:val="21"/>
                 <w:szCs w:val="21"/>
               </w:rPr>
-              <w:t xml:space="preserve"> bestBooleans</w:t>
-            </w:r>
+              <w:t xml:space="preserve"> </w:t>
+            </w:r>
+            <w:proofErr w:type="spellStart"/>
+            <w:r>
+              <w:rPr>
+                <w:rFonts w:ascii="Consolas" w:hAnsi="Consolas" w:cs="Consolas"/>
+                <w:color w:val="FFFFFF"/>
+                <w:sz w:val="21"/>
+                <w:szCs w:val="21"/>
+              </w:rPr>
+              <w:t>bestBooleans</w:t>
+            </w:r>
+            <w:proofErr w:type="spellEnd"/>
             <w:r>
               <w:rPr>
                 <w:rFonts w:ascii="Consolas" w:hAnsi="Consolas" w:cs="Consolas"/>
@@ -2307,6 +2727,8 @@
               </w:rPr>
               <w:t xml:space="preserve"> </w:t>
             </w:r>
+            <w:proofErr w:type="spellStart"/>
+            <w:proofErr w:type="gramStart"/>
             <w:r>
               <w:rPr>
                 <w:rFonts w:ascii="Consolas" w:hAnsi="Consolas" w:cs="Consolas"/>
@@ -2316,14 +2738,25 @@
               </w:rPr>
               <w:t>boolean</w:t>
             </w:r>
-            <w:r>
-              <w:rPr>
-                <w:rFonts w:ascii="Consolas" w:hAnsi="Consolas" w:cs="Consolas"/>
-                <w:color w:val="E85D7F"/>
-                <w:sz w:val="21"/>
-                <w:szCs w:val="21"/>
-              </w:rPr>
-              <w:t>[]</w:t>
+            <w:proofErr w:type="spellEnd"/>
+            <w:r>
+              <w:rPr>
+                <w:rFonts w:ascii="Consolas" w:hAnsi="Consolas" w:cs="Consolas"/>
+                <w:color w:val="E85D7F"/>
+                <w:sz w:val="21"/>
+                <w:szCs w:val="21"/>
+              </w:rPr>
+              <w:t>[</w:t>
+            </w:r>
+            <w:proofErr w:type="gramEnd"/>
+            <w:r>
+              <w:rPr>
+                <w:rFonts w:ascii="Consolas" w:hAnsi="Consolas" w:cs="Consolas"/>
+                <w:color w:val="E85D7F"/>
+                <w:sz w:val="21"/>
+                <w:szCs w:val="21"/>
+              </w:rPr>
+              <w:t>]</w:t>
             </w:r>
             <w:r>
               <w:rPr>
@@ -2468,7 +2901,23 @@
           <w:rFonts w:ascii="AppleSystemUIFont" w:hAnsi="AppleSystemUIFont" w:cs="AppleSystemUIFont"/>
           <w:lang w:val="en-US"/>
         </w:rPr>
-        <w:t>Done using [][]</w:t>
+        <w:t xml:space="preserve">Done using </w:t>
+      </w:r>
+      <w:proofErr w:type="gramStart"/>
+      <w:r>
+        <w:rPr>
+          <w:rFonts w:ascii="AppleSystemUIFont" w:hAnsi="AppleSystemUIFont" w:cs="AppleSystemUIFont"/>
+          <w:lang w:val="en-US"/>
+        </w:rPr>
+        <w:t>[][</w:t>
+      </w:r>
+      <w:proofErr w:type="gramEnd"/>
+      <w:r>
+        <w:rPr>
+          <w:rFonts w:ascii="AppleSystemUIFont" w:hAnsi="AppleSystemUIFont" w:cs="AppleSystemUIFont"/>
+          <w:lang w:val="en-US"/>
+        </w:rPr>
+        <w:t>]</w:t>
       </w:r>
     </w:p>
     <w:tbl>
@@ -2512,8 +2961,19 @@
                 <w:sz w:val="21"/>
                 <w:szCs w:val="21"/>
               </w:rPr>
-              <w:t xml:space="preserve"> arr</w:t>
-            </w:r>
+              <w:t xml:space="preserve"> </w:t>
+            </w:r>
+            <w:proofErr w:type="spellStart"/>
+            <w:r>
+              <w:rPr>
+                <w:rFonts w:ascii="Consolas" w:hAnsi="Consolas" w:cs="Consolas"/>
+                <w:color w:val="FFFFFF"/>
+                <w:sz w:val="21"/>
+                <w:szCs w:val="21"/>
+              </w:rPr>
+              <w:t>arr</w:t>
+            </w:r>
+            <w:proofErr w:type="spellEnd"/>
             <w:r>
               <w:rPr>
                 <w:rFonts w:ascii="Consolas" w:hAnsi="Consolas" w:cs="Consolas"/>
@@ -2532,6 +2992,7 @@
               </w:rPr>
               <w:t xml:space="preserve"> </w:t>
             </w:r>
+            <w:proofErr w:type="gramStart"/>
             <w:r>
               <w:rPr>
                 <w:rFonts w:ascii="Consolas" w:hAnsi="Consolas" w:cs="Consolas"/>
@@ -2548,7 +3009,17 @@
                 <w:sz w:val="21"/>
                 <w:szCs w:val="21"/>
               </w:rPr>
-              <w:t>[][]</w:t>
+              <w:t>[</w:t>
+            </w:r>
+            <w:proofErr w:type="gramEnd"/>
+            <w:r>
+              <w:rPr>
+                <w:rFonts w:ascii="Consolas" w:hAnsi="Consolas" w:cs="Consolas"/>
+                <w:color w:val="E85D7F"/>
+                <w:sz w:val="21"/>
+                <w:szCs w:val="21"/>
+              </w:rPr>
+              <w:t>][]</w:t>
             </w:r>
             <w:r>
               <w:rPr>
@@ -2787,8 +3258,19 @@
                 <w:sz w:val="21"/>
                 <w:szCs w:val="21"/>
               </w:rPr>
-              <w:t xml:space="preserve"> bestNumbers</w:t>
-            </w:r>
+              <w:t xml:space="preserve"> </w:t>
+            </w:r>
+            <w:proofErr w:type="spellStart"/>
+            <w:r>
+              <w:rPr>
+                <w:rFonts w:ascii="Consolas" w:hAnsi="Consolas" w:cs="Consolas"/>
+                <w:color w:val="FFFFFF"/>
+                <w:sz w:val="21"/>
+                <w:szCs w:val="21"/>
+              </w:rPr>
+              <w:t>bestNumbers</w:t>
+            </w:r>
+            <w:proofErr w:type="spellEnd"/>
             <w:r>
               <w:rPr>
                 <w:rFonts w:ascii="Consolas" w:hAnsi="Consolas" w:cs="Consolas"/>
@@ -2807,6 +3289,7 @@
               </w:rPr>
               <w:t xml:space="preserve"> </w:t>
             </w:r>
+            <w:proofErr w:type="gramStart"/>
             <w:r>
               <w:rPr>
                 <w:rFonts w:ascii="Consolas" w:hAnsi="Consolas" w:cs="Consolas"/>
@@ -2823,7 +3306,17 @@
                 <w:sz w:val="21"/>
                 <w:szCs w:val="21"/>
               </w:rPr>
-              <w:t>[]</w:t>
+              <w:t>[</w:t>
+            </w:r>
+            <w:proofErr w:type="gramEnd"/>
+            <w:r>
+              <w:rPr>
+                <w:rFonts w:ascii="Consolas" w:hAnsi="Consolas" w:cs="Consolas"/>
+                <w:color w:val="E85D7F"/>
+                <w:sz w:val="21"/>
+                <w:szCs w:val="21"/>
+              </w:rPr>
+              <w:t>]</w:t>
             </w:r>
             <w:r>
               <w:rPr>
@@ -2889,8 +3382,19 @@
                 <w:sz w:val="21"/>
                 <w:szCs w:val="21"/>
               </w:rPr>
-              <w:t xml:space="preserve"> bestLunches</w:t>
-            </w:r>
+              <w:t xml:space="preserve"> </w:t>
+            </w:r>
+            <w:proofErr w:type="spellStart"/>
+            <w:r>
+              <w:rPr>
+                <w:rFonts w:ascii="Consolas" w:hAnsi="Consolas" w:cs="Consolas"/>
+                <w:color w:val="FFFFFF"/>
+                <w:sz w:val="21"/>
+                <w:szCs w:val="21"/>
+              </w:rPr>
+              <w:t>bestLunches</w:t>
+            </w:r>
+            <w:proofErr w:type="spellEnd"/>
             <w:r>
               <w:rPr>
                 <w:rFonts w:ascii="Consolas" w:hAnsi="Consolas" w:cs="Consolas"/>
@@ -2909,6 +3413,7 @@
               </w:rPr>
               <w:t xml:space="preserve"> </w:t>
             </w:r>
+            <w:proofErr w:type="gramStart"/>
             <w:r>
               <w:rPr>
                 <w:rFonts w:ascii="Consolas" w:hAnsi="Consolas" w:cs="Consolas"/>
@@ -2925,7 +3430,17 @@
                 <w:sz w:val="21"/>
                 <w:szCs w:val="21"/>
               </w:rPr>
-              <w:t>[]</w:t>
+              <w:t>[</w:t>
+            </w:r>
+            <w:proofErr w:type="gramEnd"/>
+            <w:r>
+              <w:rPr>
+                <w:rFonts w:ascii="Consolas" w:hAnsi="Consolas" w:cs="Consolas"/>
+                <w:color w:val="E85D7F"/>
+                <w:sz w:val="21"/>
+                <w:szCs w:val="21"/>
+              </w:rPr>
+              <w:t>]</w:t>
             </w:r>
             <w:r>
               <w:rPr>
@@ -3036,8 +3551,19 @@
                 <w:sz w:val="21"/>
                 <w:szCs w:val="21"/>
               </w:rPr>
-              <w:t xml:space="preserve"> bestBreakfasts</w:t>
-            </w:r>
+              <w:t xml:space="preserve"> </w:t>
+            </w:r>
+            <w:proofErr w:type="spellStart"/>
+            <w:r>
+              <w:rPr>
+                <w:rFonts w:ascii="Consolas" w:hAnsi="Consolas" w:cs="Consolas"/>
+                <w:color w:val="FFFFFF"/>
+                <w:sz w:val="21"/>
+                <w:szCs w:val="21"/>
+              </w:rPr>
+              <w:t>bestBreakfasts</w:t>
+            </w:r>
+            <w:proofErr w:type="spellEnd"/>
             <w:r>
               <w:rPr>
                 <w:rFonts w:ascii="Consolas" w:hAnsi="Consolas" w:cs="Consolas"/>
@@ -3056,6 +3582,7 @@
               </w:rPr>
               <w:t xml:space="preserve"> </w:t>
             </w:r>
+            <w:proofErr w:type="gramStart"/>
             <w:r>
               <w:rPr>
                 <w:rFonts w:ascii="Consolas" w:hAnsi="Consolas" w:cs="Consolas"/>
@@ -3072,26 +3599,36 @@
                 <w:sz w:val="21"/>
                 <w:szCs w:val="21"/>
               </w:rPr>
-              <w:t>[]=</w:t>
-            </w:r>
-            <w:r>
-              <w:rPr>
-                <w:rFonts w:ascii="Consolas" w:hAnsi="Consolas" w:cs="Consolas"/>
-                <w:color w:val="FFFFFF"/>
-                <w:sz w:val="21"/>
-                <w:szCs w:val="21"/>
-              </w:rPr>
-              <w:t xml:space="preserve"> </w:t>
-            </w:r>
-            <w:r>
-              <w:rPr>
-                <w:rFonts w:ascii="Consolas" w:hAnsi="Consolas" w:cs="Consolas"/>
-                <w:color w:val="E85D7F"/>
-                <w:sz w:val="21"/>
-                <w:szCs w:val="21"/>
-              </w:rPr>
               <w:t>[</w:t>
             </w:r>
+            <w:proofErr w:type="gramEnd"/>
+            <w:r>
+              <w:rPr>
+                <w:rFonts w:ascii="Consolas" w:hAnsi="Consolas" w:cs="Consolas"/>
+                <w:color w:val="E85D7F"/>
+                <w:sz w:val="21"/>
+                <w:szCs w:val="21"/>
+              </w:rPr>
+              <w:t>]=</w:t>
+            </w:r>
+            <w:r>
+              <w:rPr>
+                <w:rFonts w:ascii="Consolas" w:hAnsi="Consolas" w:cs="Consolas"/>
+                <w:color w:val="FFFFFF"/>
+                <w:sz w:val="21"/>
+                <w:szCs w:val="21"/>
+              </w:rPr>
+              <w:t xml:space="preserve"> </w:t>
+            </w:r>
+            <w:r>
+              <w:rPr>
+                <w:rFonts w:ascii="Consolas" w:hAnsi="Consolas" w:cs="Consolas"/>
+                <w:color w:val="E85D7F"/>
+                <w:sz w:val="21"/>
+                <w:szCs w:val="21"/>
+              </w:rPr>
+              <w:t>[</w:t>
+            </w:r>
             <w:r>
               <w:rPr>
                 <w:rFonts w:ascii="Consolas" w:hAnsi="Consolas" w:cs="Consolas"/>
@@ -3153,7 +3690,67 @@
                 <w:sz w:val="21"/>
                 <w:szCs w:val="21"/>
               </w:rPr>
-              <w:t>'tamago kake gohan'</w:t>
+              <w:t>'</w:t>
+            </w:r>
+            <w:proofErr w:type="spellStart"/>
+            <w:r>
+              <w:rPr>
+                <w:rFonts w:ascii="Consolas" w:hAnsi="Consolas" w:cs="Consolas"/>
+                <w:color w:val="FFE083"/>
+                <w:sz w:val="21"/>
+                <w:szCs w:val="21"/>
+              </w:rPr>
+              <w:t>tamago</w:t>
+            </w:r>
+            <w:proofErr w:type="spellEnd"/>
+            <w:r>
+              <w:rPr>
+                <w:rFonts w:ascii="Consolas" w:hAnsi="Consolas" w:cs="Consolas"/>
+                <w:color w:val="FFE083"/>
+                <w:sz w:val="21"/>
+                <w:szCs w:val="21"/>
+              </w:rPr>
+              <w:t xml:space="preserve"> </w:t>
+            </w:r>
+            <w:proofErr w:type="spellStart"/>
+            <w:r>
+              <w:rPr>
+                <w:rFonts w:ascii="Consolas" w:hAnsi="Consolas" w:cs="Consolas"/>
+                <w:color w:val="FFE083"/>
+                <w:sz w:val="21"/>
+                <w:szCs w:val="21"/>
+              </w:rPr>
+              <w:t>kake</w:t>
+            </w:r>
+            <w:proofErr w:type="spellEnd"/>
+            <w:r>
+              <w:rPr>
+                <w:rFonts w:ascii="Consolas" w:hAnsi="Consolas" w:cs="Consolas"/>
+                <w:color w:val="FFE083"/>
+                <w:sz w:val="21"/>
+                <w:szCs w:val="21"/>
+              </w:rPr>
+              <w:t xml:space="preserve"> </w:t>
+            </w:r>
+            <w:proofErr w:type="spellStart"/>
+            <w:r>
+              <w:rPr>
+                <w:rFonts w:ascii="Consolas" w:hAnsi="Consolas" w:cs="Consolas"/>
+                <w:color w:val="FFE083"/>
+                <w:sz w:val="21"/>
+                <w:szCs w:val="21"/>
+              </w:rPr>
+              <w:t>gohan</w:t>
+            </w:r>
+            <w:proofErr w:type="spellEnd"/>
+            <w:r>
+              <w:rPr>
+                <w:rFonts w:ascii="Consolas" w:hAnsi="Consolas" w:cs="Consolas"/>
+                <w:color w:val="FFE083"/>
+                <w:sz w:val="21"/>
+                <w:szCs w:val="21"/>
+              </w:rPr>
+              <w:t>'</w:t>
             </w:r>
             <w:r>
               <w:rPr>
@@ -3219,8 +3816,19 @@
                 <w:sz w:val="21"/>
                 <w:szCs w:val="21"/>
               </w:rPr>
-              <w:t xml:space="preserve"> bestBooleans</w:t>
-            </w:r>
+              <w:t xml:space="preserve"> </w:t>
+            </w:r>
+            <w:proofErr w:type="spellStart"/>
+            <w:r>
+              <w:rPr>
+                <w:rFonts w:ascii="Consolas" w:hAnsi="Consolas" w:cs="Consolas"/>
+                <w:color w:val="FFFFFF"/>
+                <w:sz w:val="21"/>
+                <w:szCs w:val="21"/>
+              </w:rPr>
+              <w:t>bestBooleans</w:t>
+            </w:r>
+            <w:proofErr w:type="spellEnd"/>
             <w:r>
               <w:rPr>
                 <w:rFonts w:ascii="Consolas" w:hAnsi="Consolas" w:cs="Consolas"/>
@@ -3239,6 +3847,8 @@
               </w:rPr>
               <w:t xml:space="preserve"> </w:t>
             </w:r>
+            <w:proofErr w:type="spellStart"/>
+            <w:proofErr w:type="gramStart"/>
             <w:r>
               <w:rPr>
                 <w:rFonts w:ascii="Consolas" w:hAnsi="Consolas" w:cs="Consolas"/>
@@ -3248,14 +3858,25 @@
               </w:rPr>
               <w:t>boolean</w:t>
             </w:r>
-            <w:r>
-              <w:rPr>
-                <w:rFonts w:ascii="Consolas" w:hAnsi="Consolas" w:cs="Consolas"/>
-                <w:color w:val="E85D7F"/>
-                <w:sz w:val="21"/>
-                <w:szCs w:val="21"/>
-              </w:rPr>
-              <w:t>[]</w:t>
+            <w:proofErr w:type="spellEnd"/>
+            <w:r>
+              <w:rPr>
+                <w:rFonts w:ascii="Consolas" w:hAnsi="Consolas" w:cs="Consolas"/>
+                <w:color w:val="E85D7F"/>
+                <w:sz w:val="21"/>
+                <w:szCs w:val="21"/>
+              </w:rPr>
+              <w:t>[</w:t>
+            </w:r>
+            <w:proofErr w:type="gramEnd"/>
+            <w:r>
+              <w:rPr>
+                <w:rFonts w:ascii="Consolas" w:hAnsi="Consolas" w:cs="Consolas"/>
+                <w:color w:val="E85D7F"/>
+                <w:sz w:val="21"/>
+                <w:szCs w:val="21"/>
+              </w:rPr>
+              <w:t>]</w:t>
             </w:r>
             <w:r>
               <w:rPr>
@@ -3400,8 +4021,19 @@
                 <w:sz w:val="21"/>
                 <w:szCs w:val="21"/>
               </w:rPr>
-              <w:t xml:space="preserve"> bestMealPlan</w:t>
-            </w:r>
+              <w:t xml:space="preserve"> </w:t>
+            </w:r>
+            <w:proofErr w:type="spellStart"/>
+            <w:r>
+              <w:rPr>
+                <w:rFonts w:ascii="Consolas" w:hAnsi="Consolas" w:cs="Consolas"/>
+                <w:color w:val="FFFFFF"/>
+                <w:sz w:val="21"/>
+                <w:szCs w:val="21"/>
+              </w:rPr>
+              <w:t>bestMealPlan</w:t>
+            </w:r>
+            <w:proofErr w:type="spellEnd"/>
             <w:r>
               <w:rPr>
                 <w:rFonts w:ascii="Consolas" w:hAnsi="Consolas" w:cs="Consolas"/>
@@ -3420,6 +4052,7 @@
               </w:rPr>
               <w:t xml:space="preserve"> </w:t>
             </w:r>
+            <w:proofErr w:type="gramStart"/>
             <w:r>
               <w:rPr>
                 <w:rFonts w:ascii="Consolas" w:hAnsi="Consolas" w:cs="Consolas"/>
@@ -3436,7 +4069,17 @@
                 <w:sz w:val="21"/>
                 <w:szCs w:val="21"/>
               </w:rPr>
-              <w:t>[][]</w:t>
+              <w:t>[</w:t>
+            </w:r>
+            <w:proofErr w:type="gramEnd"/>
+            <w:r>
+              <w:rPr>
+                <w:rFonts w:ascii="Consolas" w:hAnsi="Consolas" w:cs="Consolas"/>
+                <w:color w:val="E85D7F"/>
+                <w:sz w:val="21"/>
+                <w:szCs w:val="21"/>
+              </w:rPr>
+              <w:t>][]</w:t>
             </w:r>
             <w:r>
               <w:rPr>
@@ -3474,6 +4117,7 @@
               </w:rPr>
               <w:t>[</w:t>
             </w:r>
+            <w:proofErr w:type="spellStart"/>
             <w:r>
               <w:rPr>
                 <w:rFonts w:ascii="Consolas" w:hAnsi="Consolas" w:cs="Consolas"/>
@@ -3483,6 +4127,7 @@
               </w:rPr>
               <w:t>bestLunches</w:t>
             </w:r>
+            <w:proofErr w:type="spellEnd"/>
             <w:r>
               <w:rPr>
                 <w:rFonts w:ascii="Consolas" w:hAnsi="Consolas" w:cs="Consolas"/>
@@ -3499,8 +4144,19 @@
                 <w:sz w:val="21"/>
                 <w:szCs w:val="21"/>
               </w:rPr>
-              <w:t xml:space="preserve"> bestBreakfasts</w:t>
-            </w:r>
+              <w:t xml:space="preserve"> </w:t>
+            </w:r>
+            <w:proofErr w:type="spellStart"/>
+            <w:r>
+              <w:rPr>
+                <w:rFonts w:ascii="Consolas" w:hAnsi="Consolas" w:cs="Consolas"/>
+                <w:color w:val="FFFFFF"/>
+                <w:sz w:val="21"/>
+                <w:szCs w:val="21"/>
+              </w:rPr>
+              <w:t>bestBreakfasts</w:t>
+            </w:r>
+            <w:proofErr w:type="spellEnd"/>
             <w:r>
               <w:rPr>
                 <w:rFonts w:ascii="Consolas" w:hAnsi="Consolas" w:cs="Consolas"/>
@@ -3601,8 +4257,19 @@
                 <w:sz w:val="21"/>
                 <w:szCs w:val="21"/>
               </w:rPr>
-              <w:t xml:space="preserve"> bestBooleansTwice</w:t>
-            </w:r>
+              <w:t xml:space="preserve"> </w:t>
+            </w:r>
+            <w:proofErr w:type="spellStart"/>
+            <w:r>
+              <w:rPr>
+                <w:rFonts w:ascii="Consolas" w:hAnsi="Consolas" w:cs="Consolas"/>
+                <w:color w:val="FFFFFF"/>
+                <w:sz w:val="21"/>
+                <w:szCs w:val="21"/>
+              </w:rPr>
+              <w:t>bestBooleansTwice</w:t>
+            </w:r>
+            <w:proofErr w:type="spellEnd"/>
             <w:r>
               <w:rPr>
                 <w:rFonts w:ascii="Consolas" w:hAnsi="Consolas" w:cs="Consolas"/>
@@ -3621,6 +4288,8 @@
               </w:rPr>
               <w:t xml:space="preserve"> </w:t>
             </w:r>
+            <w:proofErr w:type="spellStart"/>
+            <w:proofErr w:type="gramStart"/>
             <w:r>
               <w:rPr>
                 <w:rFonts w:ascii="Consolas" w:hAnsi="Consolas" w:cs="Consolas"/>
@@ -3630,14 +4299,25 @@
               </w:rPr>
               <w:t>boolean</w:t>
             </w:r>
-            <w:r>
-              <w:rPr>
-                <w:rFonts w:ascii="Consolas" w:hAnsi="Consolas" w:cs="Consolas"/>
-                <w:color w:val="E85D7F"/>
-                <w:sz w:val="21"/>
-                <w:szCs w:val="21"/>
-              </w:rPr>
-              <w:t>[][]</w:t>
+            <w:proofErr w:type="spellEnd"/>
+            <w:r>
+              <w:rPr>
+                <w:rFonts w:ascii="Consolas" w:hAnsi="Consolas" w:cs="Consolas"/>
+                <w:color w:val="E85D7F"/>
+                <w:sz w:val="21"/>
+                <w:szCs w:val="21"/>
+              </w:rPr>
+              <w:t>[</w:t>
+            </w:r>
+            <w:proofErr w:type="gramEnd"/>
+            <w:r>
+              <w:rPr>
+                <w:rFonts w:ascii="Consolas" w:hAnsi="Consolas" w:cs="Consolas"/>
+                <w:color w:val="E85D7F"/>
+                <w:sz w:val="21"/>
+                <w:szCs w:val="21"/>
+              </w:rPr>
+              <w:t>][]</w:t>
             </w:r>
             <w:r>
               <w:rPr>
@@ -3675,6 +4355,7 @@
               </w:rPr>
               <w:t>[</w:t>
             </w:r>
+            <w:proofErr w:type="spellStart"/>
             <w:r>
               <w:rPr>
                 <w:rFonts w:ascii="Consolas" w:hAnsi="Consolas" w:cs="Consolas"/>
@@ -3684,6 +4365,7 @@
               </w:rPr>
               <w:t>bestBooleans</w:t>
             </w:r>
+            <w:proofErr w:type="spellEnd"/>
             <w:r>
               <w:rPr>
                 <w:rFonts w:ascii="Consolas" w:hAnsi="Consolas" w:cs="Consolas"/>
@@ -3700,8 +4382,19 @@
                 <w:sz w:val="21"/>
                 <w:szCs w:val="21"/>
               </w:rPr>
-              <w:t xml:space="preserve"> bestBooleans</w:t>
-            </w:r>
+              <w:t xml:space="preserve"> </w:t>
+            </w:r>
+            <w:proofErr w:type="spellStart"/>
+            <w:r>
+              <w:rPr>
+                <w:rFonts w:ascii="Consolas" w:hAnsi="Consolas" w:cs="Consolas"/>
+                <w:color w:val="FFFFFF"/>
+                <w:sz w:val="21"/>
+                <w:szCs w:val="21"/>
+              </w:rPr>
+              <w:t>bestBooleans</w:t>
+            </w:r>
+            <w:proofErr w:type="spellEnd"/>
             <w:r>
               <w:rPr>
                 <w:rFonts w:ascii="Consolas" w:hAnsi="Consolas" w:cs="Consolas"/>
@@ -3739,8 +4432,19 @@
                 <w:sz w:val="21"/>
                 <w:szCs w:val="21"/>
               </w:rPr>
-              <w:t xml:space="preserve"> numbersMulti</w:t>
-            </w:r>
+              <w:t xml:space="preserve"> </w:t>
+            </w:r>
+            <w:proofErr w:type="spellStart"/>
+            <w:r>
+              <w:rPr>
+                <w:rFonts w:ascii="Consolas" w:hAnsi="Consolas" w:cs="Consolas"/>
+                <w:color w:val="FFFFFF"/>
+                <w:sz w:val="21"/>
+                <w:szCs w:val="21"/>
+              </w:rPr>
+              <w:t>numbersMulti</w:t>
+            </w:r>
+            <w:proofErr w:type="spellEnd"/>
             <w:r>
               <w:rPr>
                 <w:rFonts w:ascii="Consolas" w:hAnsi="Consolas" w:cs="Consolas"/>
@@ -3759,6 +4463,7 @@
               </w:rPr>
               <w:t xml:space="preserve"> </w:t>
             </w:r>
+            <w:proofErr w:type="gramStart"/>
             <w:r>
               <w:rPr>
                 <w:rFonts w:ascii="Consolas" w:hAnsi="Consolas" w:cs="Consolas"/>
@@ -3775,7 +4480,17 @@
                 <w:sz w:val="21"/>
                 <w:szCs w:val="21"/>
               </w:rPr>
-              <w:t>[][][]</w:t>
+              <w:t>[</w:t>
+            </w:r>
+            <w:proofErr w:type="gramEnd"/>
+            <w:r>
+              <w:rPr>
+                <w:rFonts w:ascii="Consolas" w:hAnsi="Consolas" w:cs="Consolas"/>
+                <w:color w:val="E85D7F"/>
+                <w:sz w:val="21"/>
+                <w:szCs w:val="21"/>
+              </w:rPr>
+              <w:t>][][]</w:t>
             </w:r>
             <w:r>
               <w:rPr>
@@ -3849,6 +4564,7 @@
               </w:rPr>
               <w:t>[[7],</w:t>
             </w:r>
+            <w:proofErr w:type="spellStart"/>
             <w:r>
               <w:rPr>
                 <w:rFonts w:ascii="Consolas" w:hAnsi="Consolas" w:cs="Consolas"/>
@@ -3858,6 +4574,7 @@
               </w:rPr>
               <w:t>bestNumbers</w:t>
             </w:r>
+            <w:proofErr w:type="spellEnd"/>
             <w:r>
               <w:rPr>
                 <w:rFonts w:ascii="Consolas" w:hAnsi="Consolas" w:cs="Consolas"/>
@@ -3976,11 +4693,19 @@
           <w:szCs w:val="28"/>
         </w:rPr>
       </w:pPr>
+      <w:proofErr w:type="gramStart"/>
       <w:r>
         <w:rPr>
           <w:color w:val="000000" w:themeColor="text1"/>
         </w:rPr>
-        <w:t>Has .length properties</w:t>
+        <w:t>Has .length</w:t>
+      </w:r>
+      <w:proofErr w:type="gramEnd"/>
+      <w:r>
+        <w:rPr>
+          <w:color w:val="000000" w:themeColor="text1"/>
+        </w:rPr>
+        <w:t xml:space="preserve"> properties</w:t>
       </w:r>
     </w:p>
     <w:p>
@@ -4000,8 +4725,16 @@
         <w:rPr>
           <w:color w:val="000000" w:themeColor="text1"/>
         </w:rPr>
-        <w:t>Can access element using [index]</w:t>
+        <w:t>Can access element using [</w:t>
       </w:r>
+      <w:proofErr w:type="gramStart"/>
+      <w:r>
+        <w:rPr>
+          <w:color w:val="000000" w:themeColor="text1"/>
+        </w:rPr>
+        <w:t>index]</w:t>
+      </w:r>
+      <w:proofErr w:type="gramEnd"/>
     </w:p>
     <w:p>
       <w:pPr>
@@ -4219,6 +4952,7 @@
               </w:rPr>
               <w:t>'bye'</w:t>
             </w:r>
+            <w:proofErr w:type="gramStart"/>
             <w:r>
               <w:rPr>
                 <w:rFonts w:ascii="Consolas" w:hAnsi="Consolas" w:cs="Consolas"/>
@@ -4228,6 +4962,7 @@
               </w:rPr>
               <w:t>];</w:t>
             </w:r>
+            <w:proofErr w:type="gramEnd"/>
           </w:p>
           <w:p>
             <w:pPr>
@@ -4256,8 +4991,19 @@
                 <w:sz w:val="21"/>
                 <w:szCs w:val="21"/>
               </w:rPr>
-              <w:t xml:space="preserve"> arr</w:t>
-            </w:r>
+              <w:t xml:space="preserve"> </w:t>
+            </w:r>
+            <w:proofErr w:type="spellStart"/>
+            <w:r>
+              <w:rPr>
+                <w:rFonts w:ascii="Consolas" w:hAnsi="Consolas" w:cs="Consolas"/>
+                <w:color w:val="FFFFFF"/>
+                <w:sz w:val="21"/>
+                <w:szCs w:val="21"/>
+              </w:rPr>
+              <w:t>arr</w:t>
+            </w:r>
+            <w:proofErr w:type="spellEnd"/>
             <w:r>
               <w:rPr>
                 <w:rFonts w:ascii="Consolas" w:hAnsi="Consolas" w:cs="Consolas"/>
@@ -4276,6 +5022,7 @@
               </w:rPr>
               <w:t xml:space="preserve"> </w:t>
             </w:r>
+            <w:proofErr w:type="gramStart"/>
             <w:r>
               <w:rPr>
                 <w:rFonts w:ascii="Consolas" w:hAnsi="Consolas" w:cs="Consolas"/>
@@ -4292,7 +5039,17 @@
                 <w:sz w:val="21"/>
                 <w:szCs w:val="21"/>
               </w:rPr>
-              <w:t>[]</w:t>
+              <w:t>[</w:t>
+            </w:r>
+            <w:proofErr w:type="gramEnd"/>
+            <w:r>
+              <w:rPr>
+                <w:rFonts w:ascii="Consolas" w:hAnsi="Consolas" w:cs="Consolas"/>
+                <w:color w:val="E85D7F"/>
+                <w:sz w:val="21"/>
+                <w:szCs w:val="21"/>
+              </w:rPr>
+              <w:t>]</w:t>
             </w:r>
             <w:r>
               <w:rPr>
@@ -4337,7 +5094,17 @@
                 <w:sz w:val="21"/>
                 <w:szCs w:val="21"/>
               </w:rPr>
-              <w:t>'there'</w:t>
+              <w:t>'</w:t>
+            </w:r>
+            <w:proofErr w:type="spellStart"/>
+            <w:r>
+              <w:rPr>
+                <w:rFonts w:ascii="Consolas" w:hAnsi="Consolas" w:cs="Consolas"/>
+                <w:color w:val="FFE083"/>
+                <w:sz w:val="21"/>
+                <w:szCs w:val="21"/>
+              </w:rPr>
+              <w:t>there'</w:t>
             </w:r>
             <w:r>
               <w:rPr>
@@ -4355,7 +5122,17 @@
                 <w:sz w:val="21"/>
                 <w:szCs w:val="21"/>
               </w:rPr>
-              <w:t>'there'</w:t>
+              <w:t>'there</w:t>
+            </w:r>
+            <w:proofErr w:type="spellEnd"/>
+            <w:r>
+              <w:rPr>
+                <w:rFonts w:ascii="Consolas" w:hAnsi="Consolas" w:cs="Consolas"/>
+                <w:color w:val="FFE083"/>
+                <w:sz w:val="21"/>
+                <w:szCs w:val="21"/>
+              </w:rPr>
+              <w:t>'</w:t>
             </w:r>
             <w:r>
               <w:rPr>
@@ -4514,8 +5291,19 @@
                 <w:sz w:val="21"/>
                 <w:szCs w:val="21"/>
               </w:rPr>
-              <w:t xml:space="preserve"> arr</w:t>
-            </w:r>
+              <w:t xml:space="preserve"> </w:t>
+            </w:r>
+            <w:proofErr w:type="spellStart"/>
+            <w:r>
+              <w:rPr>
+                <w:rFonts w:ascii="Consolas" w:hAnsi="Consolas" w:cs="Consolas"/>
+                <w:color w:val="FFFFFF"/>
+                <w:sz w:val="21"/>
+                <w:szCs w:val="21"/>
+              </w:rPr>
+              <w:t>arr</w:t>
+            </w:r>
+            <w:proofErr w:type="spellEnd"/>
             <w:r>
               <w:rPr>
                 <w:rFonts w:ascii="Consolas" w:hAnsi="Consolas" w:cs="Consolas"/>
@@ -4627,8 +5415,19 @@
                 <w:sz w:val="21"/>
                 <w:szCs w:val="21"/>
               </w:rPr>
-              <w:t xml:space="preserve"> numbersTuple</w:t>
-            </w:r>
+              <w:t xml:space="preserve"> </w:t>
+            </w:r>
+            <w:proofErr w:type="spellStart"/>
+            <w:r>
+              <w:rPr>
+                <w:rFonts w:ascii="Consolas" w:hAnsi="Consolas" w:cs="Consolas"/>
+                <w:color w:val="FFFFFF"/>
+                <w:sz w:val="21"/>
+                <w:szCs w:val="21"/>
+              </w:rPr>
+              <w:t>numbersTuple</w:t>
+            </w:r>
+            <w:proofErr w:type="spellEnd"/>
             <w:r>
               <w:rPr>
                 <w:rFonts w:ascii="Consolas" w:hAnsi="Consolas" w:cs="Consolas"/>
@@ -4780,7 +5579,27 @@
                 <w:sz w:val="21"/>
                 <w:szCs w:val="21"/>
               </w:rPr>
-              <w:t>// Type Error! numbersTuple should only have three elements.</w:t>
+              <w:t xml:space="preserve">// Type Error! </w:t>
+            </w:r>
+            <w:proofErr w:type="spellStart"/>
+            <w:r>
+              <w:rPr>
+                <w:rFonts w:ascii="Consolas" w:hAnsi="Consolas" w:cs="Consolas"/>
+                <w:color w:val="939598"/>
+                <w:sz w:val="21"/>
+                <w:szCs w:val="21"/>
+              </w:rPr>
+              <w:t>numbersTuple</w:t>
+            </w:r>
+            <w:proofErr w:type="spellEnd"/>
+            <w:r>
+              <w:rPr>
+                <w:rFonts w:ascii="Consolas" w:hAnsi="Consolas" w:cs="Consolas"/>
+                <w:color w:val="939598"/>
+                <w:sz w:val="21"/>
+                <w:szCs w:val="21"/>
+              </w:rPr>
+              <w:t xml:space="preserve"> should only have three elements.</w:t>
             </w:r>
           </w:p>
           <w:p>
@@ -4810,8 +5629,19 @@
                 <w:sz w:val="21"/>
                 <w:szCs w:val="21"/>
               </w:rPr>
-              <w:t xml:space="preserve"> mixedTuple</w:t>
-            </w:r>
+              <w:t xml:space="preserve"> </w:t>
+            </w:r>
+            <w:proofErr w:type="spellStart"/>
+            <w:r>
+              <w:rPr>
+                <w:rFonts w:ascii="Consolas" w:hAnsi="Consolas" w:cs="Consolas"/>
+                <w:color w:val="FFFFFF"/>
+                <w:sz w:val="21"/>
+                <w:szCs w:val="21"/>
+              </w:rPr>
+              <w:t>mixedTuple</w:t>
+            </w:r>
+            <w:proofErr w:type="spellEnd"/>
             <w:r>
               <w:rPr>
                 <w:rFonts w:ascii="Consolas" w:hAnsi="Consolas" w:cs="Consolas"/>
@@ -4893,6 +5723,7 @@
               </w:rPr>
               <w:t xml:space="preserve"> </w:t>
             </w:r>
+            <w:proofErr w:type="spellStart"/>
             <w:r>
               <w:rPr>
                 <w:rFonts w:ascii="Consolas" w:hAnsi="Consolas" w:cs="Consolas"/>
@@ -4902,6 +5733,7 @@
               </w:rPr>
               <w:t>boolean</w:t>
             </w:r>
+            <w:proofErr w:type="spellEnd"/>
             <w:r>
               <w:rPr>
                 <w:rFonts w:ascii="Consolas" w:hAnsi="Consolas" w:cs="Consolas"/>
@@ -5026,7 +5858,27 @@
                 <w:sz w:val="21"/>
                 <w:szCs w:val="21"/>
               </w:rPr>
-              <w:t xml:space="preserve">// Type Error! The first elements should be a number, the second a string, and the third a boolean. </w:t>
+              <w:t xml:space="preserve">// Type Error! The first elements should be a number, the second a string, and the third a </w:t>
+            </w:r>
+            <w:proofErr w:type="spellStart"/>
+            <w:r>
+              <w:rPr>
+                <w:rFonts w:ascii="Consolas" w:hAnsi="Consolas" w:cs="Consolas"/>
+                <w:color w:val="939598"/>
+                <w:sz w:val="21"/>
+                <w:szCs w:val="21"/>
+              </w:rPr>
+              <w:t>boolean</w:t>
+            </w:r>
+            <w:proofErr w:type="spellEnd"/>
+            <w:r>
+              <w:rPr>
+                <w:rFonts w:ascii="Consolas" w:hAnsi="Consolas" w:cs="Consolas"/>
+                <w:color w:val="939598"/>
+                <w:sz w:val="21"/>
+                <w:szCs w:val="21"/>
+              </w:rPr>
+              <w:t xml:space="preserve">. </w:t>
             </w:r>
           </w:p>
           <w:p>
@@ -5058,12 +5910,14 @@
           <w:rFonts w:ascii="Calibri" w:hAnsi="Calibri"/>
         </w:rPr>
       </w:pPr>
+      <w:proofErr w:type="spellStart"/>
       <w:r>
         <w:rPr>
           <w:rFonts w:ascii="Calibri" w:hAnsi="Calibri"/>
         </w:rPr>
         <w:t>Exericse</w:t>
       </w:r>
+      <w:proofErr w:type="spellEnd"/>
     </w:p>
     <w:p/>
     <w:tbl>
@@ -5107,8 +5961,20 @@
                 <w:sz w:val="21"/>
                 <w:szCs w:val="21"/>
               </w:rPr>
-              <w:t xml:space="preserve"> favoriteCoordinates</w:t>
-            </w:r>
+              <w:t xml:space="preserve"> </w:t>
+            </w:r>
+            <w:proofErr w:type="spellStart"/>
+            <w:proofErr w:type="gramStart"/>
+            <w:r>
+              <w:rPr>
+                <w:rFonts w:ascii="Consolas" w:hAnsi="Consolas" w:cs="Consolas"/>
+                <w:color w:val="FFFFFF"/>
+                <w:sz w:val="21"/>
+                <w:szCs w:val="21"/>
+              </w:rPr>
+              <w:t>favoriteCoordinates</w:t>
+            </w:r>
+            <w:proofErr w:type="spellEnd"/>
             <w:r>
               <w:rPr>
                 <w:rFonts w:ascii="Consolas" w:hAnsi="Consolas" w:cs="Consolas"/>
@@ -5118,6 +5984,7 @@
               </w:rPr>
               <w:t>:[</w:t>
             </w:r>
+            <w:proofErr w:type="gramEnd"/>
           </w:p>
           <w:p>
             <w:pPr>
@@ -5331,6 +6198,7 @@
               </w:rPr>
               <w:t>number</w:t>
             </w:r>
+            <w:proofErr w:type="gramStart"/>
             <w:r>
               <w:rPr>
                 <w:rFonts w:ascii="Consolas" w:hAnsi="Consolas" w:cs="Consolas"/>
@@ -5340,6 +6208,7 @@
               </w:rPr>
               <w:t>];</w:t>
             </w:r>
+            <w:proofErr w:type="gramEnd"/>
           </w:p>
           <w:p>
             <w:pPr>
@@ -5394,14 +6263,25 @@
                 <w:szCs w:val="21"/>
               </w:rPr>
             </w:pPr>
-            <w:r>
-              <w:rPr>
-                <w:rFonts w:ascii="Consolas" w:hAnsi="Consolas" w:cs="Consolas"/>
-                <w:color w:val="FFFFFF"/>
-                <w:sz w:val="21"/>
-                <w:szCs w:val="21"/>
-              </w:rPr>
-              <w:t xml:space="preserve">favoriteCoordinates </w:t>
+            <w:proofErr w:type="spellStart"/>
+            <w:r>
+              <w:rPr>
+                <w:rFonts w:ascii="Consolas" w:hAnsi="Consolas" w:cs="Consolas"/>
+                <w:color w:val="FFFFFF"/>
+                <w:sz w:val="21"/>
+                <w:szCs w:val="21"/>
+              </w:rPr>
+              <w:t>favoriteCoordinates</w:t>
+            </w:r>
+            <w:proofErr w:type="spellEnd"/>
+            <w:r>
+              <w:rPr>
+                <w:rFonts w:ascii="Consolas" w:hAnsi="Consolas" w:cs="Consolas"/>
+                <w:color w:val="FFFFFF"/>
+                <w:sz w:val="21"/>
+                <w:szCs w:val="21"/>
+              </w:rPr>
+              <w:t xml:space="preserve"> </w:t>
             </w:r>
             <w:r>
               <w:rPr>
@@ -5554,8 +6434,19 @@
                 <w:sz w:val="21"/>
                 <w:szCs w:val="21"/>
               </w:rPr>
-              <w:t>-100];</w:t>
-            </w:r>
+              <w:t>-100</w:t>
+            </w:r>
+            <w:proofErr w:type="gramStart"/>
+            <w:r>
+              <w:rPr>
+                <w:rFonts w:ascii="Consolas" w:hAnsi="Consolas" w:cs="Consolas"/>
+                <w:color w:val="E85D7F"/>
+                <w:sz w:val="21"/>
+                <w:szCs w:val="21"/>
+              </w:rPr>
+              <w:t>];</w:t>
+            </w:r>
+            <w:proofErr w:type="gramEnd"/>
           </w:p>
           <w:p>
             <w:pPr>
@@ -5568,6 +6459,8 @@
                 <w:szCs w:val="21"/>
               </w:rPr>
             </w:pPr>
+            <w:proofErr w:type="spellStart"/>
+            <w:proofErr w:type="gramStart"/>
             <w:r>
               <w:rPr>
                 <w:rFonts w:ascii="Consolas" w:hAnsi="Consolas" w:cs="Consolas"/>
@@ -5578,14 +6471,25 @@
               <w:lastRenderedPageBreak/>
               <w:t>favoriteCoordinates</w:t>
             </w:r>
-            <w:r>
-              <w:rPr>
-                <w:rFonts w:ascii="Consolas" w:hAnsi="Consolas" w:cs="Consolas"/>
-                <w:color w:val="E85D7F"/>
-                <w:sz w:val="21"/>
-                <w:szCs w:val="21"/>
-              </w:rPr>
-              <w:t>[6]</w:t>
+            <w:proofErr w:type="spellEnd"/>
+            <w:r>
+              <w:rPr>
+                <w:rFonts w:ascii="Consolas" w:hAnsi="Consolas" w:cs="Consolas"/>
+                <w:color w:val="E85D7F"/>
+                <w:sz w:val="21"/>
+                <w:szCs w:val="21"/>
+              </w:rPr>
+              <w:t>[</w:t>
+            </w:r>
+            <w:proofErr w:type="gramEnd"/>
+            <w:r>
+              <w:rPr>
+                <w:rFonts w:ascii="Consolas" w:hAnsi="Consolas" w:cs="Consolas"/>
+                <w:color w:val="E85D7F"/>
+                <w:sz w:val="21"/>
+                <w:szCs w:val="21"/>
+              </w:rPr>
+              <w:t>6]</w:t>
             </w:r>
             <w:r>
               <w:rPr>
@@ -5691,7 +6595,21 @@
         <w:rPr>
           <w:color w:val="000000" w:themeColor="text1"/>
         </w:rPr>
-        <w:t>Typescript infers to type[] before tuple</w:t>
+        <w:t xml:space="preserve">Typescript infers to </w:t>
+      </w:r>
+      <w:proofErr w:type="gramStart"/>
+      <w:r>
+        <w:rPr>
+          <w:color w:val="000000" w:themeColor="text1"/>
+        </w:rPr>
+        <w:t>type[</w:t>
+      </w:r>
+      <w:proofErr w:type="gramEnd"/>
+      <w:r>
+        <w:rPr>
+          <w:color w:val="000000" w:themeColor="text1"/>
+        </w:rPr>
+        <w:t>] before tuple</w:t>
       </w:r>
     </w:p>
     <w:p>
@@ -5779,8 +6697,21 @@
                 <w:szCs w:val="21"/>
                 <w:shd w:val="clear" w:color="auto" w:fill="211E2F"/>
               </w:rPr>
-              <w:t xml:space="preserve"> examAnswers</w:t>
-            </w:r>
+              <w:t xml:space="preserve"> </w:t>
+            </w:r>
+            <w:proofErr w:type="spellStart"/>
+            <w:r>
+              <w:rPr>
+                <w:rStyle w:val="mtk1"/>
+                <w:rFonts w:ascii="Monaco" w:hAnsi="Monaco"/>
+                <w:color w:val="FFFFFF"/>
+                <w:sz w:val="21"/>
+                <w:szCs w:val="21"/>
+                <w:shd w:val="clear" w:color="auto" w:fill="211E2F"/>
+              </w:rPr>
+              <w:t>examAnswers</w:t>
+            </w:r>
+            <w:proofErr w:type="spellEnd"/>
             <w:r>
               <w:rPr>
                 <w:rStyle w:val="mtk4"/>
@@ -5891,6 +6822,7 @@
               </w:rPr>
               <w:t>false</w:t>
             </w:r>
+            <w:proofErr w:type="gramStart"/>
             <w:r>
               <w:rPr>
                 <w:rStyle w:val="mtk4"/>
@@ -5902,6 +6834,7 @@
               </w:rPr>
               <w:t>];</w:t>
             </w:r>
+            <w:proofErr w:type="gramEnd"/>
           </w:p>
           <w:p>
             <w:pPr>
@@ -5909,6 +6842,8 @@
                 <w:rFonts w:hint="eastAsia"/>
               </w:rPr>
             </w:pPr>
+            <w:proofErr w:type="spellStart"/>
+            <w:proofErr w:type="gramStart"/>
             <w:r>
               <w:rPr>
                 <w:rStyle w:val="mtk1"/>
@@ -5920,6 +6855,7 @@
               </w:rPr>
               <w:t>examAnswers</w:t>
             </w:r>
+            <w:proofErr w:type="spellEnd"/>
             <w:r>
               <w:rPr>
                 <w:rStyle w:val="mtk4"/>
@@ -5929,7 +6865,19 @@
                 <w:szCs w:val="21"/>
                 <w:shd w:val="clear" w:color="auto" w:fill="211E2F"/>
               </w:rPr>
-              <w:t>[3]</w:t>
+              <w:t>[</w:t>
+            </w:r>
+            <w:proofErr w:type="gramEnd"/>
+            <w:r>
+              <w:rPr>
+                <w:rStyle w:val="mtk4"/>
+                <w:rFonts w:ascii="Monaco" w:hAnsi="Monaco"/>
+                <w:color w:val="E85D7F"/>
+                <w:sz w:val="21"/>
+                <w:szCs w:val="21"/>
+                <w:shd w:val="clear" w:color="auto" w:fill="211E2F"/>
+              </w:rPr>
+              <w:t>3]</w:t>
             </w:r>
             <w:r>
               <w:rPr>
@@ -6049,7 +6997,32 @@
           <w:rFonts w:ascii="AppleSystemUIFont" w:hAnsi="AppleSystemUIFont" w:cs="AppleSystemUIFont"/>
           <w:lang w:val="en-US"/>
         </w:rPr>
-        <w:t>We also get the same kind of type inference when we use the .concat() method</w:t>
+        <w:t xml:space="preserve">We also get the same kind of type inference when we use </w:t>
+      </w:r>
+      <w:proofErr w:type="gramStart"/>
+      <w:r>
+        <w:rPr>
+          <w:rFonts w:ascii="AppleSystemUIFont" w:hAnsi="AppleSystemUIFont" w:cs="AppleSystemUIFont"/>
+          <w:lang w:val="en-US"/>
+        </w:rPr>
+        <w:t>the .</w:t>
+      </w:r>
+      <w:proofErr w:type="spellStart"/>
+      <w:r>
+        <w:rPr>
+          <w:rFonts w:ascii="AppleSystemUIFont" w:hAnsi="AppleSystemUIFont" w:cs="AppleSystemUIFont"/>
+          <w:lang w:val="en-US"/>
+        </w:rPr>
+        <w:t>concat</w:t>
+      </w:r>
+      <w:proofErr w:type="spellEnd"/>
+      <w:proofErr w:type="gramEnd"/>
+      <w:r>
+        <w:rPr>
+          <w:rFonts w:ascii="AppleSystemUIFont" w:hAnsi="AppleSystemUIFont" w:cs="AppleSystemUIFont"/>
+          <w:lang w:val="en-US"/>
+        </w:rPr>
+        <w:t>() method</w:t>
       </w:r>
     </w:p>
     <w:p>
@@ -6066,6 +7039,7 @@
           <w:szCs w:val="28"/>
         </w:rPr>
       </w:pPr>
+      <w:proofErr w:type="spellStart"/>
       <w:r>
         <w:rPr>
           <w:rFonts w:ascii="AppleSystemUIFont" w:hAnsi="AppleSystemUIFont" w:cs="AppleSystemUIFont"/>
@@ -6075,6 +7049,7 @@
         </w:rPr>
         <w:t>concatResult</w:t>
       </w:r>
+      <w:proofErr w:type="spellEnd"/>
       <w:r>
         <w:rPr>
           <w:rFonts w:ascii="AppleSystemUIFont" w:hAnsi="AppleSystemUIFont" w:cs="AppleSystemUIFont"/>
@@ -6268,8 +7243,19 @@
                 <w:sz w:val="21"/>
                 <w:szCs w:val="21"/>
               </w:rPr>
-              <w:t>[1,2,3];</w:t>
-            </w:r>
+              <w:t>[1,2,3</w:t>
+            </w:r>
+            <w:proofErr w:type="gramStart"/>
+            <w:r>
+              <w:rPr>
+                <w:rFonts w:ascii="Consolas" w:hAnsi="Consolas" w:cs="Consolas"/>
+                <w:color w:val="E85D7F"/>
+                <w:sz w:val="21"/>
+                <w:szCs w:val="21"/>
+              </w:rPr>
+              <w:t>];</w:t>
+            </w:r>
+            <w:proofErr w:type="gramEnd"/>
           </w:p>
           <w:p>
             <w:pPr>
@@ -6298,7 +7284,27 @@
                 <w:sz w:val="21"/>
                 <w:szCs w:val="21"/>
               </w:rPr>
-              <w:t xml:space="preserve"> concatResult </w:t>
+              <w:t xml:space="preserve"> </w:t>
+            </w:r>
+            <w:proofErr w:type="spellStart"/>
+            <w:r>
+              <w:rPr>
+                <w:rFonts w:ascii="Consolas" w:hAnsi="Consolas" w:cs="Consolas"/>
+                <w:color w:val="FFFFFF"/>
+                <w:sz w:val="21"/>
+                <w:szCs w:val="21"/>
+              </w:rPr>
+              <w:t>concatResult</w:t>
+            </w:r>
+            <w:proofErr w:type="spellEnd"/>
+            <w:r>
+              <w:rPr>
+                <w:rFonts w:ascii="Consolas" w:hAnsi="Consolas" w:cs="Consolas"/>
+                <w:color w:val="FFFFFF"/>
+                <w:sz w:val="21"/>
+                <w:szCs w:val="21"/>
+              </w:rPr>
+              <w:t xml:space="preserve"> </w:t>
             </w:r>
             <w:r>
               <w:rPr>
@@ -6316,7 +7322,18 @@
                 <w:sz w:val="21"/>
                 <w:szCs w:val="21"/>
               </w:rPr>
-              <w:t xml:space="preserve"> tup</w:t>
+              <w:t xml:space="preserve"> </w:t>
+            </w:r>
+            <w:proofErr w:type="spellStart"/>
+            <w:proofErr w:type="gramStart"/>
+            <w:r>
+              <w:rPr>
+                <w:rFonts w:ascii="Consolas" w:hAnsi="Consolas" w:cs="Consolas"/>
+                <w:color w:val="FFFFFF"/>
+                <w:sz w:val="21"/>
+                <w:szCs w:val="21"/>
+              </w:rPr>
+              <w:t>tup</w:t>
             </w:r>
             <w:r>
               <w:rPr>
@@ -6336,6 +7353,8 @@
               </w:rPr>
               <w:t>concat</w:t>
             </w:r>
+            <w:proofErr w:type="spellEnd"/>
+            <w:proofErr w:type="gramEnd"/>
             <w:r>
               <w:rPr>
                 <w:rFonts w:ascii="Consolas" w:hAnsi="Consolas" w:cs="Consolas"/>
@@ -6361,7 +7380,27 @@
                 <w:sz w:val="21"/>
                 <w:szCs w:val="21"/>
               </w:rPr>
-              <w:t>// concatResult has the value [1,2,3,4,5,6].</w:t>
+              <w:t xml:space="preserve">// </w:t>
+            </w:r>
+            <w:proofErr w:type="spellStart"/>
+            <w:r>
+              <w:rPr>
+                <w:rFonts w:ascii="Consolas" w:hAnsi="Consolas" w:cs="Consolas"/>
+                <w:color w:val="939598"/>
+                <w:sz w:val="21"/>
+                <w:szCs w:val="21"/>
+              </w:rPr>
+              <w:t>concatResult</w:t>
+            </w:r>
+            <w:proofErr w:type="spellEnd"/>
+            <w:r>
+              <w:rPr>
+                <w:rFonts w:ascii="Consolas" w:hAnsi="Consolas" w:cs="Consolas"/>
+                <w:color w:val="939598"/>
+                <w:sz w:val="21"/>
+                <w:szCs w:val="21"/>
+              </w:rPr>
+              <w:t xml:space="preserve"> has the value [1,2,3,4,5,6].</w:t>
             </w:r>
           </w:p>
         </w:tc>
@@ -6471,8 +7510,19 @@
                 <w:sz w:val="21"/>
                 <w:szCs w:val="21"/>
               </w:rPr>
-              <w:t xml:space="preserve"> dogTup</w:t>
-            </w:r>
+              <w:t xml:space="preserve"> </w:t>
+            </w:r>
+            <w:proofErr w:type="spellStart"/>
+            <w:r>
+              <w:rPr>
+                <w:rFonts w:ascii="Consolas" w:hAnsi="Consolas" w:cs="Consolas"/>
+                <w:color w:val="FFFFFF"/>
+                <w:sz w:val="21"/>
+                <w:szCs w:val="21"/>
+              </w:rPr>
+              <w:t>dogTup</w:t>
+            </w:r>
+            <w:proofErr w:type="spellEnd"/>
             <w:r>
               <w:rPr>
                 <w:rFonts w:ascii="Consolas" w:hAnsi="Consolas" w:cs="Consolas"/>
@@ -6725,6 +7775,7 @@
               </w:rPr>
               <w:t>'sad eyes'</w:t>
             </w:r>
+            <w:proofErr w:type="gramStart"/>
             <w:r>
               <w:rPr>
                 <w:rFonts w:ascii="Consolas" w:hAnsi="Consolas" w:cs="Consolas"/>
@@ -6734,6 +7785,7 @@
               </w:rPr>
               <w:t>];</w:t>
             </w:r>
+            <w:proofErr w:type="gramEnd"/>
           </w:p>
           <w:p>
             <w:pPr>
@@ -6795,7 +7847,27 @@
                 <w:sz w:val="21"/>
                 <w:szCs w:val="21"/>
               </w:rPr>
-              <w:t xml:space="preserve"> myArr </w:t>
+              <w:t xml:space="preserve"> </w:t>
+            </w:r>
+            <w:proofErr w:type="spellStart"/>
+            <w:r>
+              <w:rPr>
+                <w:rFonts w:ascii="Consolas" w:hAnsi="Consolas" w:cs="Consolas"/>
+                <w:color w:val="FFFFFF"/>
+                <w:sz w:val="21"/>
+                <w:szCs w:val="21"/>
+              </w:rPr>
+              <w:t>myArr</w:t>
+            </w:r>
+            <w:proofErr w:type="spellEnd"/>
+            <w:r>
+              <w:rPr>
+                <w:rFonts w:ascii="Consolas" w:hAnsi="Consolas" w:cs="Consolas"/>
+                <w:color w:val="FFFFFF"/>
+                <w:sz w:val="21"/>
+                <w:szCs w:val="21"/>
+              </w:rPr>
+              <w:t xml:space="preserve"> </w:t>
             </w:r>
             <w:r>
               <w:rPr>
@@ -6813,7 +7885,17 @@
                 <w:sz w:val="21"/>
                 <w:szCs w:val="21"/>
               </w:rPr>
-              <w:t xml:space="preserve"> dogTup</w:t>
+              <w:t xml:space="preserve"> </w:t>
+            </w:r>
+            <w:proofErr w:type="spellStart"/>
+            <w:r>
+              <w:rPr>
+                <w:rFonts w:ascii="Consolas" w:hAnsi="Consolas" w:cs="Consolas"/>
+                <w:color w:val="FFFFFF"/>
+                <w:sz w:val="21"/>
+                <w:szCs w:val="21"/>
+              </w:rPr>
+              <w:t>dogTup</w:t>
             </w:r>
             <w:r>
               <w:rPr>
@@ -6833,6 +7915,7 @@
               </w:rPr>
               <w:t>concat</w:t>
             </w:r>
+            <w:proofErr w:type="spellEnd"/>
             <w:r>
               <w:rPr>
                 <w:rFonts w:ascii="Consolas" w:hAnsi="Consolas" w:cs="Consolas"/>
@@ -6851,6 +7934,7 @@
               </w:rPr>
               <w:t>""</w:t>
             </w:r>
+            <w:proofErr w:type="gramStart"/>
             <w:r>
               <w:rPr>
                 <w:rFonts w:ascii="Consolas" w:hAnsi="Consolas" w:cs="Consolas"/>
@@ -6860,6 +7944,7 @@
               </w:rPr>
               <w:t>);</w:t>
             </w:r>
+            <w:proofErr w:type="gramEnd"/>
           </w:p>
           <w:p>
             <w:pPr>
@@ -6872,6 +7957,8 @@
                 <w:szCs w:val="21"/>
               </w:rPr>
             </w:pPr>
+            <w:proofErr w:type="spellStart"/>
+            <w:proofErr w:type="gramStart"/>
             <w:r>
               <w:rPr>
                 <w:rFonts w:ascii="Consolas" w:hAnsi="Consolas" w:cs="Consolas"/>
@@ -6881,14 +7968,25 @@
               </w:rPr>
               <w:t>myArr</w:t>
             </w:r>
-            <w:r>
-              <w:rPr>
-                <w:rFonts w:ascii="Consolas" w:hAnsi="Consolas" w:cs="Consolas"/>
-                <w:color w:val="E85D7F"/>
-                <w:sz w:val="21"/>
-                <w:szCs w:val="21"/>
-              </w:rPr>
-              <w:t>[50]</w:t>
+            <w:proofErr w:type="spellEnd"/>
+            <w:r>
+              <w:rPr>
+                <w:rFonts w:ascii="Consolas" w:hAnsi="Consolas" w:cs="Consolas"/>
+                <w:color w:val="E85D7F"/>
+                <w:sz w:val="21"/>
+                <w:szCs w:val="21"/>
+              </w:rPr>
+              <w:t>[</w:t>
+            </w:r>
+            <w:proofErr w:type="gramEnd"/>
+            <w:r>
+              <w:rPr>
+                <w:rFonts w:ascii="Consolas" w:hAnsi="Consolas" w:cs="Consolas"/>
+                <w:color w:val="E85D7F"/>
+                <w:sz w:val="21"/>
+                <w:szCs w:val="21"/>
+              </w:rPr>
+              <w:t>50]</w:t>
             </w:r>
             <w:r>
               <w:rPr>
@@ -7100,8 +8198,20 @@
                 <w:sz w:val="21"/>
                 <w:szCs w:val="21"/>
               </w:rPr>
-              <w:t xml:space="preserve"> smush</w:t>
-            </w:r>
+              <w:t xml:space="preserve"> </w:t>
+            </w:r>
+            <w:proofErr w:type="spellStart"/>
+            <w:proofErr w:type="gramStart"/>
+            <w:r>
+              <w:rPr>
+                <w:rFonts w:ascii="Consolas" w:hAnsi="Consolas" w:cs="Consolas"/>
+                <w:color w:val="FFFFFF"/>
+                <w:sz w:val="21"/>
+                <w:szCs w:val="21"/>
+              </w:rPr>
+              <w:t>smush</w:t>
+            </w:r>
+            <w:proofErr w:type="spellEnd"/>
             <w:r>
               <w:rPr>
                 <w:rFonts w:ascii="Consolas" w:hAnsi="Consolas" w:cs="Consolas"/>
@@ -7111,6 +8221,8 @@
               </w:rPr>
               <w:t>(</w:t>
             </w:r>
+            <w:proofErr w:type="spellStart"/>
+            <w:proofErr w:type="gramEnd"/>
             <w:r>
               <w:rPr>
                 <w:rFonts w:ascii="Consolas" w:hAnsi="Consolas" w:cs="Consolas"/>
@@ -7120,6 +8232,7 @@
               </w:rPr>
               <w:t>firstString</w:t>
             </w:r>
+            <w:proofErr w:type="spellEnd"/>
             <w:r>
               <w:rPr>
                 <w:rFonts w:ascii="Consolas" w:hAnsi="Consolas" w:cs="Consolas"/>
@@ -7147,6 +8260,7 @@
               </w:rPr>
               <w:t>...</w:t>
             </w:r>
+            <w:proofErr w:type="spellStart"/>
             <w:r>
               <w:rPr>
                 <w:rFonts w:ascii="Consolas" w:hAnsi="Consolas" w:cs="Consolas"/>
@@ -7156,6 +8270,7 @@
               </w:rPr>
               <w:t>otherStrings</w:t>
             </w:r>
+            <w:proofErr w:type="spellEnd"/>
             <w:r>
               <w:rPr>
                 <w:rFonts w:ascii="Consolas" w:hAnsi="Consolas" w:cs="Consolas"/>
@@ -7220,8 +8335,20 @@
                 <w:sz w:val="21"/>
                 <w:szCs w:val="21"/>
               </w:rPr>
-              <w:t xml:space="preserve"> firstString</w:t>
-            </w:r>
+              <w:t xml:space="preserve"> </w:t>
+            </w:r>
+            <w:proofErr w:type="spellStart"/>
+            <w:proofErr w:type="gramStart"/>
+            <w:r>
+              <w:rPr>
+                <w:rFonts w:ascii="Consolas" w:hAnsi="Consolas" w:cs="Consolas"/>
+                <w:color w:val="FFFFFF"/>
+                <w:sz w:val="21"/>
+                <w:szCs w:val="21"/>
+              </w:rPr>
+              <w:t>firstString</w:t>
+            </w:r>
+            <w:proofErr w:type="spellEnd"/>
             <w:r>
               <w:rPr>
                 <w:rFonts w:ascii="Consolas" w:hAnsi="Consolas" w:cs="Consolas"/>
@@ -7231,6 +8358,7 @@
               </w:rPr>
               <w:t>;</w:t>
             </w:r>
+            <w:proofErr w:type="gramEnd"/>
           </w:p>
           <w:p>
             <w:pPr>
@@ -7252,6 +8380,7 @@
               </w:rPr>
               <w:t xml:space="preserve">  </w:t>
             </w:r>
+            <w:proofErr w:type="gramStart"/>
             <w:r>
               <w:rPr>
                 <w:rFonts w:ascii="Consolas" w:hAnsi="Consolas" w:cs="Consolas"/>
@@ -7270,6 +8399,7 @@
               </w:rPr>
               <w:t>(</w:t>
             </w:r>
+            <w:proofErr w:type="gramEnd"/>
             <w:r>
               <w:rPr>
                 <w:rFonts w:ascii="Consolas" w:hAnsi="Consolas" w:cs="Consolas"/>
@@ -7286,7 +8416,27 @@
                 <w:sz w:val="21"/>
                 <w:szCs w:val="21"/>
               </w:rPr>
-              <w:t xml:space="preserve"> i </w:t>
+              <w:t xml:space="preserve"> </w:t>
+            </w:r>
+            <w:proofErr w:type="spellStart"/>
+            <w:r>
+              <w:rPr>
+                <w:rFonts w:ascii="Consolas" w:hAnsi="Consolas" w:cs="Consolas"/>
+                <w:color w:val="FFFFFF"/>
+                <w:sz w:val="21"/>
+                <w:szCs w:val="21"/>
+              </w:rPr>
+              <w:t>i</w:t>
+            </w:r>
+            <w:proofErr w:type="spellEnd"/>
+            <w:r>
+              <w:rPr>
+                <w:rFonts w:ascii="Consolas" w:hAnsi="Consolas" w:cs="Consolas"/>
+                <w:color w:val="FFFFFF"/>
+                <w:sz w:val="21"/>
+                <w:szCs w:val="21"/>
+              </w:rPr>
+              <w:t xml:space="preserve"> </w:t>
             </w:r>
             <w:r>
               <w:rPr>
@@ -7322,7 +8472,27 @@
                 <w:sz w:val="21"/>
                 <w:szCs w:val="21"/>
               </w:rPr>
-              <w:t xml:space="preserve"> i </w:t>
+              <w:t xml:space="preserve"> </w:t>
+            </w:r>
+            <w:proofErr w:type="spellStart"/>
+            <w:r>
+              <w:rPr>
+                <w:rFonts w:ascii="Consolas" w:hAnsi="Consolas" w:cs="Consolas"/>
+                <w:color w:val="FFFFFF"/>
+                <w:sz w:val="21"/>
+                <w:szCs w:val="21"/>
+              </w:rPr>
+              <w:t>i</w:t>
+            </w:r>
+            <w:proofErr w:type="spellEnd"/>
+            <w:r>
+              <w:rPr>
+                <w:rFonts w:ascii="Consolas" w:hAnsi="Consolas" w:cs="Consolas"/>
+                <w:color w:val="FFFFFF"/>
+                <w:sz w:val="21"/>
+                <w:szCs w:val="21"/>
+              </w:rPr>
+              <w:t xml:space="preserve"> </w:t>
             </w:r>
             <w:r>
               <w:rPr>
@@ -7340,7 +8510,17 @@
                 <w:sz w:val="21"/>
                 <w:szCs w:val="21"/>
               </w:rPr>
-              <w:t xml:space="preserve"> otherStrings</w:t>
+              <w:t xml:space="preserve"> </w:t>
+            </w:r>
+            <w:proofErr w:type="spellStart"/>
+            <w:r>
+              <w:rPr>
+                <w:rFonts w:ascii="Consolas" w:hAnsi="Consolas" w:cs="Consolas"/>
+                <w:color w:val="FFFFFF"/>
+                <w:sz w:val="21"/>
+                <w:szCs w:val="21"/>
+              </w:rPr>
+              <w:t>otherStrings</w:t>
             </w:r>
             <w:r>
               <w:rPr>
@@ -7360,6 +8540,7 @@
               </w:rPr>
               <w:t>length</w:t>
             </w:r>
+            <w:proofErr w:type="spellEnd"/>
             <w:r>
               <w:rPr>
                 <w:rFonts w:ascii="Consolas" w:hAnsi="Consolas" w:cs="Consolas"/>
@@ -7376,8 +8557,19 @@
                 <w:sz w:val="21"/>
                 <w:szCs w:val="21"/>
               </w:rPr>
-              <w:t xml:space="preserve"> i</w:t>
-            </w:r>
+              <w:t xml:space="preserve"> </w:t>
+            </w:r>
+            <w:proofErr w:type="spellStart"/>
+            <w:r>
+              <w:rPr>
+                <w:rFonts w:ascii="Consolas" w:hAnsi="Consolas" w:cs="Consolas"/>
+                <w:color w:val="FFFFFF"/>
+                <w:sz w:val="21"/>
+                <w:szCs w:val="21"/>
+              </w:rPr>
+              <w:t>i</w:t>
+            </w:r>
+            <w:proofErr w:type="spellEnd"/>
             <w:r>
               <w:rPr>
                 <w:rFonts w:ascii="Consolas" w:hAnsi="Consolas" w:cs="Consolas"/>
@@ -7425,7 +8617,18 @@
                 <w:sz w:val="21"/>
                 <w:szCs w:val="21"/>
               </w:rPr>
-              <w:t xml:space="preserve"> output</w:t>
+              <w:t xml:space="preserve"> </w:t>
+            </w:r>
+            <w:proofErr w:type="spellStart"/>
+            <w:proofErr w:type="gramStart"/>
+            <w:r>
+              <w:rPr>
+                <w:rFonts w:ascii="Consolas" w:hAnsi="Consolas" w:cs="Consolas"/>
+                <w:color w:val="FFFFFF"/>
+                <w:sz w:val="21"/>
+                <w:szCs w:val="21"/>
+              </w:rPr>
+              <w:t>output</w:t>
             </w:r>
             <w:r>
               <w:rPr>
@@ -7445,6 +8648,8 @@
               </w:rPr>
               <w:t>concat</w:t>
             </w:r>
+            <w:proofErr w:type="spellEnd"/>
+            <w:proofErr w:type="gramEnd"/>
             <w:r>
               <w:rPr>
                 <w:rFonts w:ascii="Consolas" w:hAnsi="Consolas" w:cs="Consolas"/>
@@ -7454,6 +8659,7 @@
               </w:rPr>
               <w:t>(</w:t>
             </w:r>
+            <w:proofErr w:type="spellStart"/>
             <w:r>
               <w:rPr>
                 <w:rFonts w:ascii="Consolas" w:hAnsi="Consolas" w:cs="Consolas"/>
@@ -7463,6 +8669,7 @@
               </w:rPr>
               <w:t>otherStrings</w:t>
             </w:r>
+            <w:proofErr w:type="spellEnd"/>
             <w:r>
               <w:rPr>
                 <w:rFonts w:ascii="Consolas" w:hAnsi="Consolas" w:cs="Consolas"/>
@@ -7472,6 +8679,7 @@
               </w:rPr>
               <w:t>[</w:t>
             </w:r>
+            <w:proofErr w:type="spellStart"/>
             <w:r>
               <w:rPr>
                 <w:rFonts w:ascii="Consolas" w:hAnsi="Consolas" w:cs="Consolas"/>
@@ -7481,6 +8689,7 @@
               </w:rPr>
               <w:t>i</w:t>
             </w:r>
+            <w:proofErr w:type="spellEnd"/>
             <w:r>
               <w:rPr>
                 <w:rFonts w:ascii="Consolas" w:hAnsi="Consolas" w:cs="Consolas"/>
@@ -7557,7 +8766,17 @@
                 <w:sz w:val="21"/>
                 <w:szCs w:val="21"/>
               </w:rPr>
-              <w:t xml:space="preserve"> output</w:t>
+              <w:t xml:space="preserve"> </w:t>
+            </w:r>
+            <w:proofErr w:type="gramStart"/>
+            <w:r>
+              <w:rPr>
+                <w:rFonts w:ascii="Consolas" w:hAnsi="Consolas" w:cs="Consolas"/>
+                <w:color w:val="FFFFFF"/>
+                <w:sz w:val="21"/>
+                <w:szCs w:val="21"/>
+              </w:rPr>
+              <w:t>output</w:t>
             </w:r>
             <w:r>
               <w:rPr>
@@ -7568,6 +8787,7 @@
               </w:rPr>
               <w:t>;</w:t>
             </w:r>
+            <w:proofErr w:type="gramEnd"/>
           </w:p>
           <w:p>
             <w:pPr>
@@ -7601,6 +8821,7 @@
                 <w:szCs w:val="21"/>
               </w:rPr>
             </w:pPr>
+            <w:proofErr w:type="spellStart"/>
             <w:r>
               <w:rPr>
                 <w:rFonts w:ascii="Consolas" w:hAnsi="Consolas" w:cs="Consolas"/>
@@ -7610,6 +8831,7 @@
               </w:rPr>
               <w:t>smush</w:t>
             </w:r>
+            <w:proofErr w:type="spellEnd"/>
             <w:r>
               <w:rPr>
                 <w:rFonts w:ascii="Consolas" w:hAnsi="Consolas" w:cs="Consolas"/>
@@ -7626,7 +8848,17 @@
                 <w:sz w:val="21"/>
                 <w:szCs w:val="21"/>
               </w:rPr>
-              <w:t>'a'</w:t>
+              <w:t>'</w:t>
+            </w:r>
+            <w:proofErr w:type="spellStart"/>
+            <w:r>
+              <w:rPr>
+                <w:rFonts w:ascii="Consolas" w:hAnsi="Consolas" w:cs="Consolas"/>
+                <w:color w:val="FFE083"/>
+                <w:sz w:val="21"/>
+                <w:szCs w:val="21"/>
+              </w:rPr>
+              <w:t>a'</w:t>
             </w:r>
             <w:r>
               <w:rPr>
@@ -7716,7 +8948,18 @@
                 <w:sz w:val="21"/>
                 <w:szCs w:val="21"/>
               </w:rPr>
-              <w:t>'H'</w:t>
+              <w:t>'H</w:t>
+            </w:r>
+            <w:proofErr w:type="spellEnd"/>
+            <w:proofErr w:type="gramStart"/>
+            <w:r>
+              <w:rPr>
+                <w:rFonts w:ascii="Consolas" w:hAnsi="Consolas" w:cs="Consolas"/>
+                <w:color w:val="FFE083"/>
+                <w:sz w:val="21"/>
+                <w:szCs w:val="21"/>
+              </w:rPr>
+              <w:t>'</w:t>
             </w:r>
             <w:r>
               <w:rPr>
@@ -7736,6 +8979,7 @@
               </w:rPr>
               <w:t>'!'</w:t>
             </w:r>
+            <w:proofErr w:type="gramEnd"/>
             <w:r>
               <w:rPr>
                 <w:rFonts w:ascii="Consolas" w:hAnsi="Consolas" w:cs="Consolas"/>
@@ -7779,7 +9023,27 @@
                 <w:sz w:val="21"/>
                 <w:szCs w:val="21"/>
               </w:rPr>
-              <w:t>// Returns: 'ahhHHH!!'.</w:t>
+              <w:t>// Returns: '</w:t>
+            </w:r>
+            <w:proofErr w:type="spellStart"/>
+            <w:r>
+              <w:rPr>
+                <w:rFonts w:ascii="Consolas" w:hAnsi="Consolas" w:cs="Consolas"/>
+                <w:color w:val="939598"/>
+                <w:sz w:val="21"/>
+                <w:szCs w:val="21"/>
+              </w:rPr>
+              <w:t>ahhHHH</w:t>
+            </w:r>
+            <w:proofErr w:type="spellEnd"/>
+            <w:r>
+              <w:rPr>
+                <w:rFonts w:ascii="Consolas" w:hAnsi="Consolas" w:cs="Consolas"/>
+                <w:color w:val="939598"/>
+                <w:sz w:val="21"/>
+                <w:szCs w:val="21"/>
+              </w:rPr>
+              <w:t>!!'.</w:t>
             </w:r>
           </w:p>
         </w:tc>
@@ -7827,6 +9091,7 @@
         </w:rPr>
         <w:t xml:space="preserve">Allows other types in </w:t>
       </w:r>
+      <w:proofErr w:type="spellStart"/>
       <w:r>
         <w:rPr>
           <w:b/>
@@ -7835,6 +9100,7 @@
         </w:rPr>
         <w:t>otherStrings</w:t>
       </w:r>
+      <w:proofErr w:type="spellEnd"/>
     </w:p>
     <w:p>
       <w:pPr>
@@ -7904,8 +9170,20 @@
                 <w:sz w:val="21"/>
                 <w:szCs w:val="21"/>
               </w:rPr>
-              <w:t xml:space="preserve"> smush</w:t>
-            </w:r>
+              <w:t xml:space="preserve"> </w:t>
+            </w:r>
+            <w:proofErr w:type="spellStart"/>
+            <w:proofErr w:type="gramStart"/>
+            <w:r>
+              <w:rPr>
+                <w:rFonts w:ascii="Consolas" w:hAnsi="Consolas" w:cs="Consolas"/>
+                <w:color w:val="FFFFFF"/>
+                <w:sz w:val="21"/>
+                <w:szCs w:val="21"/>
+              </w:rPr>
+              <w:t>smush</w:t>
+            </w:r>
+            <w:proofErr w:type="spellEnd"/>
             <w:r>
               <w:rPr>
                 <w:rFonts w:ascii="Consolas" w:hAnsi="Consolas" w:cs="Consolas"/>
@@ -7915,6 +9193,8 @@
               </w:rPr>
               <w:t>(</w:t>
             </w:r>
+            <w:proofErr w:type="spellStart"/>
+            <w:proofErr w:type="gramEnd"/>
             <w:r>
               <w:rPr>
                 <w:rFonts w:ascii="Consolas" w:hAnsi="Consolas" w:cs="Consolas"/>
@@ -7924,6 +9204,7 @@
               </w:rPr>
               <w:t>firstString</w:t>
             </w:r>
+            <w:proofErr w:type="spellEnd"/>
             <w:r>
               <w:rPr>
                 <w:rFonts w:ascii="Consolas" w:hAnsi="Consolas" w:cs="Consolas"/>
@@ -7951,6 +9232,7 @@
               </w:rPr>
               <w:t>...</w:t>
             </w:r>
+            <w:proofErr w:type="spellStart"/>
             <w:r>
               <w:rPr>
                 <w:rFonts w:ascii="Consolas" w:hAnsi="Consolas" w:cs="Consolas"/>
@@ -7960,6 +9242,7 @@
               </w:rPr>
               <w:t>otherStrings</w:t>
             </w:r>
+            <w:proofErr w:type="spellEnd"/>
             <w:r>
               <w:rPr>
                 <w:rFonts w:ascii="Consolas" w:hAnsi="Consolas" w:cs="Consolas"/>
@@ -8116,8 +9399,20 @@
                 <w:sz w:val="21"/>
                 <w:szCs w:val="21"/>
               </w:rPr>
-              <w:t xml:space="preserve"> addPower</w:t>
-            </w:r>
+              <w:t xml:space="preserve"> </w:t>
+            </w:r>
+            <w:proofErr w:type="spellStart"/>
+            <w:proofErr w:type="gramStart"/>
+            <w:r>
+              <w:rPr>
+                <w:rFonts w:ascii="Consolas" w:hAnsi="Consolas" w:cs="Consolas"/>
+                <w:color w:val="FFFFFF"/>
+                <w:sz w:val="21"/>
+                <w:szCs w:val="21"/>
+              </w:rPr>
+              <w:t>addPower</w:t>
+            </w:r>
+            <w:proofErr w:type="spellEnd"/>
             <w:r>
               <w:rPr>
                 <w:rFonts w:ascii="Consolas" w:hAnsi="Consolas" w:cs="Consolas"/>
@@ -8127,6 +9422,7 @@
               </w:rPr>
               <w:t>(</w:t>
             </w:r>
+            <w:proofErr w:type="gramEnd"/>
             <w:r>
               <w:rPr>
                 <w:rFonts w:ascii="Consolas" w:hAnsi="Consolas" w:cs="Consolas"/>
@@ -8190,6 +9486,7 @@
               </w:rPr>
               <w:t>...</w:t>
             </w:r>
+            <w:proofErr w:type="spellStart"/>
             <w:r>
               <w:rPr>
                 <w:rFonts w:ascii="Consolas" w:hAnsi="Consolas" w:cs="Consolas"/>
@@ -8199,6 +9496,7 @@
               </w:rPr>
               <w:t>numsToAdd</w:t>
             </w:r>
+            <w:proofErr w:type="spellEnd"/>
             <w:r>
               <w:rPr>
                 <w:rFonts w:ascii="Consolas" w:hAnsi="Consolas" w:cs="Consolas"/>
@@ -8328,6 +9626,7 @@
               </w:rPr>
               <w:t xml:space="preserve"> </w:t>
             </w:r>
+            <w:proofErr w:type="gramStart"/>
             <w:r>
               <w:rPr>
                 <w:rFonts w:ascii="Consolas" w:hAnsi="Consolas" w:cs="Consolas"/>
@@ -8337,6 +9636,7 @@
               </w:rPr>
               <w:t>0;</w:t>
             </w:r>
+            <w:proofErr w:type="gramEnd"/>
             <w:r>
               <w:rPr>
                 <w:rFonts w:ascii="Consolas" w:hAnsi="Consolas" w:cs="Consolas"/>
@@ -8367,6 +9667,7 @@
               </w:rPr>
               <w:t xml:space="preserve">  </w:t>
             </w:r>
+            <w:proofErr w:type="gramStart"/>
             <w:r>
               <w:rPr>
                 <w:rFonts w:ascii="Consolas" w:hAnsi="Consolas" w:cs="Consolas"/>
@@ -8385,6 +9686,7 @@
               </w:rPr>
               <w:t>(</w:t>
             </w:r>
+            <w:proofErr w:type="gramEnd"/>
             <w:r>
               <w:rPr>
                 <w:rFonts w:ascii="Consolas" w:hAnsi="Consolas" w:cs="Consolas"/>
@@ -8401,7 +9703,27 @@
                 <w:sz w:val="21"/>
                 <w:szCs w:val="21"/>
               </w:rPr>
-              <w:t xml:space="preserve"> i </w:t>
+              <w:t xml:space="preserve"> </w:t>
+            </w:r>
+            <w:proofErr w:type="spellStart"/>
+            <w:r>
+              <w:rPr>
+                <w:rFonts w:ascii="Consolas" w:hAnsi="Consolas" w:cs="Consolas"/>
+                <w:color w:val="FFFFFF"/>
+                <w:sz w:val="21"/>
+                <w:szCs w:val="21"/>
+              </w:rPr>
+              <w:t>i</w:t>
+            </w:r>
+            <w:proofErr w:type="spellEnd"/>
+            <w:r>
+              <w:rPr>
+                <w:rFonts w:ascii="Consolas" w:hAnsi="Consolas" w:cs="Consolas"/>
+                <w:color w:val="FFFFFF"/>
+                <w:sz w:val="21"/>
+                <w:szCs w:val="21"/>
+              </w:rPr>
+              <w:t xml:space="preserve"> </w:t>
             </w:r>
             <w:r>
               <w:rPr>
@@ -8437,7 +9759,27 @@
                 <w:sz w:val="21"/>
                 <w:szCs w:val="21"/>
               </w:rPr>
-              <w:t xml:space="preserve"> i </w:t>
+              <w:t xml:space="preserve"> </w:t>
+            </w:r>
+            <w:proofErr w:type="spellStart"/>
+            <w:r>
+              <w:rPr>
+                <w:rFonts w:ascii="Consolas" w:hAnsi="Consolas" w:cs="Consolas"/>
+                <w:color w:val="FFFFFF"/>
+                <w:sz w:val="21"/>
+                <w:szCs w:val="21"/>
+              </w:rPr>
+              <w:t>i</w:t>
+            </w:r>
+            <w:proofErr w:type="spellEnd"/>
+            <w:r>
+              <w:rPr>
+                <w:rFonts w:ascii="Consolas" w:hAnsi="Consolas" w:cs="Consolas"/>
+                <w:color w:val="FFFFFF"/>
+                <w:sz w:val="21"/>
+                <w:szCs w:val="21"/>
+              </w:rPr>
+              <w:t xml:space="preserve"> </w:t>
             </w:r>
             <w:r>
               <w:rPr>
@@ -8455,7 +9797,17 @@
                 <w:sz w:val="21"/>
                 <w:szCs w:val="21"/>
               </w:rPr>
-              <w:t xml:space="preserve"> numsToAdd</w:t>
+              <w:t xml:space="preserve"> </w:t>
+            </w:r>
+            <w:proofErr w:type="spellStart"/>
+            <w:r>
+              <w:rPr>
+                <w:rFonts w:ascii="Consolas" w:hAnsi="Consolas" w:cs="Consolas"/>
+                <w:color w:val="FFFFFF"/>
+                <w:sz w:val="21"/>
+                <w:szCs w:val="21"/>
+              </w:rPr>
+              <w:t>numsToAdd</w:t>
             </w:r>
             <w:r>
               <w:rPr>
@@ -8475,6 +9827,7 @@
               </w:rPr>
               <w:t>length</w:t>
             </w:r>
+            <w:proofErr w:type="spellEnd"/>
             <w:r>
               <w:rPr>
                 <w:rFonts w:ascii="Consolas" w:hAnsi="Consolas" w:cs="Consolas"/>
@@ -8491,8 +9844,19 @@
                 <w:sz w:val="21"/>
                 <w:szCs w:val="21"/>
               </w:rPr>
-              <w:t xml:space="preserve"> i</w:t>
-            </w:r>
+              <w:t xml:space="preserve"> </w:t>
+            </w:r>
+            <w:proofErr w:type="spellStart"/>
+            <w:r>
+              <w:rPr>
+                <w:rFonts w:ascii="Consolas" w:hAnsi="Consolas" w:cs="Consolas"/>
+                <w:color w:val="FFFFFF"/>
+                <w:sz w:val="21"/>
+                <w:szCs w:val="21"/>
+              </w:rPr>
+              <w:t>i</w:t>
+            </w:r>
+            <w:proofErr w:type="spellEnd"/>
             <w:r>
               <w:rPr>
                 <w:rFonts w:ascii="Consolas" w:hAnsi="Consolas" w:cs="Consolas"/>
@@ -8539,8 +9903,19 @@
                 <w:sz w:val="21"/>
                 <w:szCs w:val="21"/>
               </w:rPr>
-              <w:t xml:space="preserve"> numsToAdd</w:t>
-            </w:r>
+              <w:t xml:space="preserve"> </w:t>
+            </w:r>
+            <w:proofErr w:type="spellStart"/>
+            <w:r>
+              <w:rPr>
+                <w:rFonts w:ascii="Consolas" w:hAnsi="Consolas" w:cs="Consolas"/>
+                <w:color w:val="FFFFFF"/>
+                <w:sz w:val="21"/>
+                <w:szCs w:val="21"/>
+              </w:rPr>
+              <w:t>numsToAdd</w:t>
+            </w:r>
+            <w:proofErr w:type="spellEnd"/>
             <w:r>
               <w:rPr>
                 <w:rFonts w:ascii="Consolas" w:hAnsi="Consolas" w:cs="Consolas"/>
@@ -8550,6 +9925,7 @@
               </w:rPr>
               <w:t>[</w:t>
             </w:r>
+            <w:proofErr w:type="spellStart"/>
             <w:r>
               <w:rPr>
                 <w:rFonts w:ascii="Consolas" w:hAnsi="Consolas" w:cs="Consolas"/>
@@ -8559,6 +9935,7 @@
               </w:rPr>
               <w:t>i</w:t>
             </w:r>
+            <w:proofErr w:type="spellEnd"/>
             <w:r>
               <w:rPr>
                 <w:rFonts w:ascii="Consolas" w:hAnsi="Consolas" w:cs="Consolas"/>
@@ -8593,7 +9970,17 @@
                 <w:sz w:val="21"/>
                 <w:szCs w:val="21"/>
               </w:rPr>
-              <w:t xml:space="preserve"> p</w:t>
+              <w:t xml:space="preserve"> </w:t>
+            </w:r>
+            <w:proofErr w:type="gramStart"/>
+            <w:r>
+              <w:rPr>
+                <w:rFonts w:ascii="Consolas" w:hAnsi="Consolas" w:cs="Consolas"/>
+                <w:color w:val="FFFFFF"/>
+                <w:sz w:val="21"/>
+                <w:szCs w:val="21"/>
+              </w:rPr>
+              <w:t>p</w:t>
             </w:r>
             <w:r>
               <w:rPr>
@@ -8604,6 +9991,7 @@
               </w:rPr>
               <w:t>;</w:t>
             </w:r>
+            <w:proofErr w:type="gramEnd"/>
           </w:p>
           <w:p>
             <w:pPr>
@@ -8671,7 +10059,17 @@
                 <w:sz w:val="21"/>
                 <w:szCs w:val="21"/>
               </w:rPr>
-              <w:t xml:space="preserve"> answer</w:t>
+              <w:t xml:space="preserve"> </w:t>
+            </w:r>
+            <w:proofErr w:type="gramStart"/>
+            <w:r>
+              <w:rPr>
+                <w:rFonts w:ascii="Consolas" w:hAnsi="Consolas" w:cs="Consolas"/>
+                <w:color w:val="FFFFFF"/>
+                <w:sz w:val="21"/>
+                <w:szCs w:val="21"/>
+              </w:rPr>
+              <w:t>answer</w:t>
             </w:r>
             <w:r>
               <w:rPr>
@@ -8682,6 +10080,7 @@
               </w:rPr>
               <w:t>;</w:t>
             </w:r>
+            <w:proofErr w:type="gramEnd"/>
           </w:p>
           <w:p>
             <w:pPr>
@@ -8727,6 +10126,8 @@
                 <w:szCs w:val="21"/>
               </w:rPr>
             </w:pPr>
+            <w:proofErr w:type="spellStart"/>
+            <w:proofErr w:type="gramStart"/>
             <w:r>
               <w:rPr>
                 <w:rFonts w:ascii="Consolas" w:hAnsi="Consolas" w:cs="Consolas"/>
@@ -8736,6 +10137,7 @@
               </w:rPr>
               <w:t>addPower</w:t>
             </w:r>
+            <w:proofErr w:type="spellEnd"/>
             <w:r>
               <w:rPr>
                 <w:rFonts w:ascii="Consolas" w:hAnsi="Consolas" w:cs="Consolas"/>
@@ -8745,6 +10147,7 @@
               </w:rPr>
               <w:t>(</w:t>
             </w:r>
+            <w:proofErr w:type="gramEnd"/>
             <w:r>
               <w:rPr>
                 <w:rFonts w:ascii="Consolas" w:hAnsi="Consolas" w:cs="Consolas"/>
@@ -8980,6 +10383,8 @@
                 <w:szCs w:val="21"/>
               </w:rPr>
             </w:pPr>
+            <w:proofErr w:type="spellStart"/>
+            <w:proofErr w:type="gramStart"/>
             <w:r>
               <w:rPr>
                 <w:rFonts w:ascii="Consolas" w:hAnsi="Consolas" w:cs="Consolas"/>
@@ -8989,14 +10394,25 @@
               </w:rPr>
               <w:t>gpsNavigate</w:t>
             </w:r>
-            <w:r>
-              <w:rPr>
-                <w:rFonts w:ascii="Consolas" w:hAnsi="Consolas" w:cs="Consolas"/>
-                <w:color w:val="E85D7F"/>
-                <w:sz w:val="21"/>
-                <w:szCs w:val="21"/>
-              </w:rPr>
-              <w:t>(40,</w:t>
+            <w:proofErr w:type="spellEnd"/>
+            <w:r>
+              <w:rPr>
+                <w:rFonts w:ascii="Consolas" w:hAnsi="Consolas" w:cs="Consolas"/>
+                <w:color w:val="E85D7F"/>
+                <w:sz w:val="21"/>
+                <w:szCs w:val="21"/>
+              </w:rPr>
+              <w:t>(</w:t>
+            </w:r>
+            <w:proofErr w:type="gramEnd"/>
+            <w:r>
+              <w:rPr>
+                <w:rFonts w:ascii="Consolas" w:hAnsi="Consolas" w:cs="Consolas"/>
+                <w:color w:val="E85D7F"/>
+                <w:sz w:val="21"/>
+                <w:szCs w:val="21"/>
+              </w:rPr>
+              <w:t>40,</w:t>
             </w:r>
             <w:r>
               <w:rPr>
@@ -9332,8 +10748,19 @@
                 <w:sz w:val="21"/>
                 <w:szCs w:val="21"/>
               </w:rPr>
-              <w:t xml:space="preserve"> codecademyCoordinates</w:t>
-            </w:r>
+              <w:t xml:space="preserve"> </w:t>
+            </w:r>
+            <w:proofErr w:type="spellStart"/>
+            <w:r>
+              <w:rPr>
+                <w:rFonts w:ascii="Consolas" w:hAnsi="Consolas" w:cs="Consolas"/>
+                <w:color w:val="FFFFFF"/>
+                <w:sz w:val="21"/>
+                <w:szCs w:val="21"/>
+              </w:rPr>
+              <w:t>codecademyCoordinates</w:t>
+            </w:r>
+            <w:proofErr w:type="spellEnd"/>
             <w:r>
               <w:rPr>
                 <w:rFonts w:ascii="Consolas" w:hAnsi="Consolas" w:cs="Consolas"/>
@@ -9649,6 +11076,7 @@
               </w:rPr>
               <w:t>'W'</w:t>
             </w:r>
+            <w:proofErr w:type="gramStart"/>
             <w:r>
               <w:rPr>
                 <w:rFonts w:ascii="Consolas" w:hAnsi="Consolas" w:cs="Consolas"/>
@@ -9658,6 +11086,7 @@
               </w:rPr>
               <w:t>];</w:t>
             </w:r>
+            <w:proofErr w:type="gramEnd"/>
           </w:p>
           <w:p>
             <w:pPr>
@@ -9687,8 +11116,19 @@
                 <w:sz w:val="21"/>
                 <w:szCs w:val="21"/>
               </w:rPr>
-              <w:t xml:space="preserve"> bermudaTCoordinates</w:t>
-            </w:r>
+              <w:t xml:space="preserve"> </w:t>
+            </w:r>
+            <w:proofErr w:type="spellStart"/>
+            <w:r>
+              <w:rPr>
+                <w:rFonts w:ascii="Consolas" w:hAnsi="Consolas" w:cs="Consolas"/>
+                <w:color w:val="FFFFFF"/>
+                <w:sz w:val="21"/>
+                <w:szCs w:val="21"/>
+              </w:rPr>
+              <w:t>bermudaTCoordinates</w:t>
+            </w:r>
+            <w:proofErr w:type="spellEnd"/>
             <w:r>
               <w:rPr>
                 <w:rFonts w:ascii="Consolas" w:hAnsi="Consolas" w:cs="Consolas"/>
@@ -9914,6 +11354,7 @@
               </w:rPr>
               <w:t xml:space="preserve"> </w:t>
             </w:r>
+            <w:proofErr w:type="gramStart"/>
             <w:r>
               <w:rPr>
                 <w:rFonts w:ascii="Consolas" w:hAnsi="Consolas" w:cs="Consolas"/>
@@ -9941,6 +11382,7 @@
               </w:rPr>
               <w:t>,</w:t>
             </w:r>
+            <w:proofErr w:type="gramEnd"/>
             <w:r>
               <w:rPr>
                 <w:rFonts w:ascii="Consolas" w:hAnsi="Consolas" w:cs="Consolas"/>
@@ -10052,6 +11494,8 @@
                 <w:szCs w:val="21"/>
               </w:rPr>
             </w:pPr>
+            <w:proofErr w:type="spellStart"/>
+            <w:proofErr w:type="gramStart"/>
             <w:r>
               <w:rPr>
                 <w:rFonts w:ascii="Consolas" w:hAnsi="Consolas" w:cs="Consolas"/>
@@ -10061,15 +11505,27 @@
               </w:rPr>
               <w:t>gpsNavigate</w:t>
             </w:r>
-            <w:r>
-              <w:rPr>
-                <w:rFonts w:ascii="Consolas" w:hAnsi="Consolas" w:cs="Consolas"/>
-                <w:color w:val="E85D7F"/>
-                <w:sz w:val="21"/>
-                <w:szCs w:val="21"/>
-              </w:rPr>
-              <w:t>(...</w:t>
-            </w:r>
+            <w:proofErr w:type="spellEnd"/>
+            <w:r>
+              <w:rPr>
+                <w:rFonts w:ascii="Consolas" w:hAnsi="Consolas" w:cs="Consolas"/>
+                <w:color w:val="E85D7F"/>
+                <w:sz w:val="21"/>
+                <w:szCs w:val="21"/>
+              </w:rPr>
+              <w:t>(</w:t>
+            </w:r>
+            <w:proofErr w:type="gramEnd"/>
+            <w:r>
+              <w:rPr>
+                <w:rFonts w:ascii="Consolas" w:hAnsi="Consolas" w:cs="Consolas"/>
+                <w:color w:val="E85D7F"/>
+                <w:sz w:val="21"/>
+                <w:szCs w:val="21"/>
+              </w:rPr>
+              <w:t>...</w:t>
+            </w:r>
+            <w:proofErr w:type="spellStart"/>
             <w:r>
               <w:rPr>
                 <w:rFonts w:ascii="Consolas" w:hAnsi="Consolas" w:cs="Consolas"/>
@@ -10079,6 +11535,7 @@
               </w:rPr>
               <w:t>codecademyCoordinates</w:t>
             </w:r>
+            <w:proofErr w:type="spellEnd"/>
             <w:r>
               <w:rPr>
                 <w:rFonts w:ascii="Consolas" w:hAnsi="Consolas" w:cs="Consolas"/>
@@ -10106,6 +11563,7 @@
               </w:rPr>
               <w:t>...</w:t>
             </w:r>
+            <w:proofErr w:type="spellStart"/>
             <w:r>
               <w:rPr>
                 <w:rFonts w:ascii="Consolas" w:hAnsi="Consolas" w:cs="Consolas"/>
@@ -10115,6 +11573,7 @@
               </w:rPr>
               <w:t>bermudaTCoordinates</w:t>
             </w:r>
+            <w:proofErr w:type="spellEnd"/>
             <w:r>
               <w:rPr>
                 <w:rFonts w:ascii="Consolas" w:hAnsi="Consolas" w:cs="Consolas"/>
@@ -10157,6 +11616,8 @@
                 <w:szCs w:val="21"/>
               </w:rPr>
             </w:pPr>
+            <w:proofErr w:type="spellStart"/>
+            <w:proofErr w:type="gramStart"/>
             <w:r>
               <w:rPr>
                 <w:rFonts w:ascii="Consolas" w:hAnsi="Consolas" w:cs="Consolas"/>
@@ -10166,15 +11627,27 @@
               </w:rPr>
               <w:t>gpsNavigate</w:t>
             </w:r>
-            <w:r>
-              <w:rPr>
-                <w:rFonts w:ascii="Consolas" w:hAnsi="Consolas" w:cs="Consolas"/>
-                <w:color w:val="E85D7F"/>
-                <w:sz w:val="21"/>
-                <w:szCs w:val="21"/>
-              </w:rPr>
-              <w:t>(...</w:t>
-            </w:r>
+            <w:proofErr w:type="spellEnd"/>
+            <w:r>
+              <w:rPr>
+                <w:rFonts w:ascii="Consolas" w:hAnsi="Consolas" w:cs="Consolas"/>
+                <w:color w:val="E85D7F"/>
+                <w:sz w:val="21"/>
+                <w:szCs w:val="21"/>
+              </w:rPr>
+              <w:t>(</w:t>
+            </w:r>
+            <w:proofErr w:type="gramEnd"/>
+            <w:r>
+              <w:rPr>
+                <w:rFonts w:ascii="Consolas" w:hAnsi="Consolas" w:cs="Consolas"/>
+                <w:color w:val="E85D7F"/>
+                <w:sz w:val="21"/>
+                <w:szCs w:val="21"/>
+              </w:rPr>
+              <w:t>...</w:t>
+            </w:r>
+            <w:proofErr w:type="spellStart"/>
             <w:r>
               <w:rPr>
                 <w:rFonts w:ascii="Consolas" w:hAnsi="Consolas" w:cs="Consolas"/>
@@ -10184,6 +11657,7 @@
               </w:rPr>
               <w:t>bermudaTCoordinates</w:t>
             </w:r>
+            <w:proofErr w:type="spellEnd"/>
             <w:r>
               <w:rPr>
                 <w:rFonts w:ascii="Consolas" w:hAnsi="Consolas" w:cs="Consolas"/>
@@ -10211,6 +11685,7 @@
               </w:rPr>
               <w:t>...</w:t>
             </w:r>
+            <w:proofErr w:type="spellStart"/>
             <w:r>
               <w:rPr>
                 <w:rFonts w:ascii="Consolas" w:hAnsi="Consolas" w:cs="Consolas"/>
@@ -10220,6 +11695,7 @@
               </w:rPr>
               <w:t>codecademyCoordinates</w:t>
             </w:r>
+            <w:proofErr w:type="spellEnd"/>
             <w:r>
               <w:rPr>
                 <w:rFonts w:ascii="Consolas" w:hAnsi="Consolas" w:cs="Consolas"/>
@@ -10339,8 +11815,20 @@
                 <w:sz w:val="21"/>
                 <w:szCs w:val="21"/>
               </w:rPr>
-              <w:t xml:space="preserve"> performDanceMove</w:t>
-            </w:r>
+              <w:t xml:space="preserve"> </w:t>
+            </w:r>
+            <w:proofErr w:type="spellStart"/>
+            <w:proofErr w:type="gramStart"/>
+            <w:r>
+              <w:rPr>
+                <w:rFonts w:ascii="Consolas" w:hAnsi="Consolas" w:cs="Consolas"/>
+                <w:color w:val="FFFFFF"/>
+                <w:sz w:val="21"/>
+                <w:szCs w:val="21"/>
+              </w:rPr>
+              <w:t>performDanceMove</w:t>
+            </w:r>
+            <w:proofErr w:type="spellEnd"/>
             <w:r>
               <w:rPr>
                 <w:rFonts w:ascii="Consolas" w:hAnsi="Consolas" w:cs="Consolas"/>
@@ -10350,6 +11838,8 @@
               </w:rPr>
               <w:t>(</w:t>
             </w:r>
+            <w:proofErr w:type="spellStart"/>
+            <w:proofErr w:type="gramEnd"/>
             <w:r>
               <w:rPr>
                 <w:rFonts w:ascii="Consolas" w:hAnsi="Consolas" w:cs="Consolas"/>
@@ -10377,6 +11867,7 @@
               </w:rPr>
               <w:t>string</w:t>
             </w:r>
+            <w:proofErr w:type="spellEnd"/>
             <w:r>
               <w:rPr>
                 <w:rFonts w:ascii="Consolas" w:hAnsi="Consolas" w:cs="Consolas"/>
@@ -10393,7 +11884,17 @@
                 <w:sz w:val="21"/>
                 <w:szCs w:val="21"/>
               </w:rPr>
-              <w:t xml:space="preserve"> moveReps</w:t>
+              <w:t xml:space="preserve"> </w:t>
+            </w:r>
+            <w:proofErr w:type="spellStart"/>
+            <w:r>
+              <w:rPr>
+                <w:rFonts w:ascii="Consolas" w:hAnsi="Consolas" w:cs="Consolas"/>
+                <w:color w:val="FFFFFF"/>
+                <w:sz w:val="21"/>
+                <w:szCs w:val="21"/>
+              </w:rPr>
+              <w:t>moveReps</w:t>
             </w:r>
             <w:r>
               <w:rPr>
@@ -10413,6 +11914,7 @@
               </w:rPr>
               <w:t>number</w:t>
             </w:r>
+            <w:proofErr w:type="spellEnd"/>
             <w:r>
               <w:rPr>
                 <w:rFonts w:ascii="Consolas" w:hAnsi="Consolas" w:cs="Consolas"/>
@@ -10429,7 +11931,17 @@
                 <w:sz w:val="21"/>
                 <w:szCs w:val="21"/>
               </w:rPr>
-              <w:t xml:space="preserve"> hasFlair</w:t>
+              <w:t xml:space="preserve"> </w:t>
+            </w:r>
+            <w:proofErr w:type="spellStart"/>
+            <w:r>
+              <w:rPr>
+                <w:rFonts w:ascii="Consolas" w:hAnsi="Consolas" w:cs="Consolas"/>
+                <w:color w:val="FFFFFF"/>
+                <w:sz w:val="21"/>
+                <w:szCs w:val="21"/>
+              </w:rPr>
+              <w:t>hasFlair</w:t>
             </w:r>
             <w:r>
               <w:rPr>
@@ -10449,6 +11961,7 @@
               </w:rPr>
               <w:t>boolean</w:t>
             </w:r>
+            <w:proofErr w:type="spellEnd"/>
             <w:r>
               <w:rPr>
                 <w:rFonts w:ascii="Consolas" w:hAnsi="Consolas" w:cs="Consolas"/>
@@ -10495,7 +12008,17 @@
                 <w:sz w:val="21"/>
                 <w:szCs w:val="21"/>
               </w:rPr>
-              <w:t xml:space="preserve">  console</w:t>
+              <w:t xml:space="preserve">  </w:t>
+            </w:r>
+            <w:proofErr w:type="gramStart"/>
+            <w:r>
+              <w:rPr>
+                <w:rFonts w:ascii="Consolas" w:hAnsi="Consolas" w:cs="Consolas"/>
+                <w:color w:val="FFFFFF"/>
+                <w:sz w:val="21"/>
+                <w:szCs w:val="21"/>
+              </w:rPr>
+              <w:t>console</w:t>
             </w:r>
             <w:r>
               <w:rPr>
@@ -10524,6 +12047,7 @@
               </w:rPr>
               <w:t>(</w:t>
             </w:r>
+            <w:proofErr w:type="gramEnd"/>
             <w:r>
               <w:rPr>
                 <w:rFonts w:ascii="Consolas" w:hAnsi="Consolas" w:cs="Consolas"/>
@@ -10542,6 +12066,7 @@
               </w:rPr>
               <w:t>${</w:t>
             </w:r>
+            <w:proofErr w:type="spellStart"/>
             <w:r>
               <w:rPr>
                 <w:rFonts w:ascii="Consolas" w:hAnsi="Consolas" w:cs="Consolas"/>
@@ -10551,6 +12076,7 @@
               </w:rPr>
               <w:t>moveName</w:t>
             </w:r>
+            <w:proofErr w:type="spellEnd"/>
             <w:r>
               <w:rPr>
                 <w:rFonts w:ascii="Consolas" w:hAnsi="Consolas" w:cs="Consolas"/>
@@ -10578,6 +12104,7 @@
               </w:rPr>
               <w:t>${</w:t>
             </w:r>
+            <w:proofErr w:type="spellStart"/>
             <w:r>
               <w:rPr>
                 <w:rFonts w:ascii="Consolas" w:hAnsi="Consolas" w:cs="Consolas"/>
@@ -10587,6 +12114,7 @@
               </w:rPr>
               <w:t>moveReps</w:t>
             </w:r>
+            <w:proofErr w:type="spellEnd"/>
             <w:r>
               <w:rPr>
                 <w:rFonts w:ascii="Consolas" w:hAnsi="Consolas" w:cs="Consolas"/>
@@ -10653,6 +12181,7 @@
               </w:rPr>
               <w:t>(</w:t>
             </w:r>
+            <w:proofErr w:type="spellStart"/>
             <w:r>
               <w:rPr>
                 <w:rFonts w:ascii="Consolas" w:hAnsi="Consolas" w:cs="Consolas"/>
@@ -10662,6 +12191,8 @@
               </w:rPr>
               <w:t>hasFlair</w:t>
             </w:r>
+            <w:proofErr w:type="spellEnd"/>
+            <w:proofErr w:type="gramStart"/>
             <w:r>
               <w:rPr>
                 <w:rFonts w:ascii="Consolas" w:hAnsi="Consolas" w:cs="Consolas"/>
@@ -10671,6 +12202,7 @@
               </w:rPr>
               <w:t>){</w:t>
             </w:r>
+            <w:proofErr w:type="gramEnd"/>
           </w:p>
           <w:p>
             <w:pPr>
@@ -10690,7 +12222,17 @@
                 <w:sz w:val="21"/>
                 <w:szCs w:val="21"/>
               </w:rPr>
-              <w:t xml:space="preserve">    console</w:t>
+              <w:t xml:space="preserve">    </w:t>
+            </w:r>
+            <w:proofErr w:type="gramStart"/>
+            <w:r>
+              <w:rPr>
+                <w:rFonts w:ascii="Consolas" w:hAnsi="Consolas" w:cs="Consolas"/>
+                <w:color w:val="FFFFFF"/>
+                <w:sz w:val="21"/>
+                <w:szCs w:val="21"/>
+              </w:rPr>
+              <w:t>console</w:t>
             </w:r>
             <w:r>
               <w:rPr>
@@ -10719,6 +12261,7 @@
               </w:rPr>
               <w:t>(</w:t>
             </w:r>
+            <w:proofErr w:type="gramEnd"/>
             <w:r>
               <w:rPr>
                 <w:rFonts w:ascii="Consolas" w:hAnsi="Consolas" w:cs="Consolas"/>
@@ -10828,8 +12371,19 @@
                 <w:sz w:val="21"/>
                 <w:szCs w:val="21"/>
               </w:rPr>
-              <w:t xml:space="preserve"> danceMoves</w:t>
-            </w:r>
+              <w:t xml:space="preserve"> </w:t>
+            </w:r>
+            <w:proofErr w:type="spellStart"/>
+            <w:r>
+              <w:rPr>
+                <w:rFonts w:ascii="Consolas" w:hAnsi="Consolas" w:cs="Consolas"/>
+                <w:color w:val="FFFFFF"/>
+                <w:sz w:val="21"/>
+                <w:szCs w:val="21"/>
+              </w:rPr>
+              <w:t>danceMoves</w:t>
+            </w:r>
+            <w:proofErr w:type="spellEnd"/>
             <w:r>
               <w:rPr>
                 <w:rFonts w:ascii="Consolas" w:hAnsi="Consolas" w:cs="Consolas"/>
@@ -10911,6 +12465,8 @@
               </w:rPr>
               <w:t xml:space="preserve"> </w:t>
             </w:r>
+            <w:proofErr w:type="spellStart"/>
+            <w:proofErr w:type="gramStart"/>
             <w:r>
               <w:rPr>
                 <w:rFonts w:ascii="Consolas" w:hAnsi="Consolas" w:cs="Consolas"/>
@@ -10920,14 +12476,25 @@
               </w:rPr>
               <w:t>boolean</w:t>
             </w:r>
-            <w:r>
-              <w:rPr>
-                <w:rFonts w:ascii="Consolas" w:hAnsi="Consolas" w:cs="Consolas"/>
-                <w:color w:val="E85D7F"/>
-                <w:sz w:val="21"/>
-                <w:szCs w:val="21"/>
-              </w:rPr>
-              <w:t>][]</w:t>
+            <w:proofErr w:type="spellEnd"/>
+            <w:r>
+              <w:rPr>
+                <w:rFonts w:ascii="Consolas" w:hAnsi="Consolas" w:cs="Consolas"/>
+                <w:color w:val="E85D7F"/>
+                <w:sz w:val="21"/>
+                <w:szCs w:val="21"/>
+              </w:rPr>
+              <w:t>][</w:t>
+            </w:r>
+            <w:proofErr w:type="gramEnd"/>
+            <w:r>
+              <w:rPr>
+                <w:rFonts w:ascii="Consolas" w:hAnsi="Consolas" w:cs="Consolas"/>
+                <w:color w:val="E85D7F"/>
+                <w:sz w:val="21"/>
+                <w:szCs w:val="21"/>
+              </w:rPr>
+              <w:t>]</w:t>
             </w:r>
             <w:r>
               <w:rPr>
@@ -11797,7 +13364,27 @@
                 <w:sz w:val="21"/>
                 <w:szCs w:val="21"/>
               </w:rPr>
-              <w:t xml:space="preserve"> danceMove </w:t>
+              <w:t xml:space="preserve"> </w:t>
+            </w:r>
+            <w:proofErr w:type="spellStart"/>
+            <w:r>
+              <w:rPr>
+                <w:rFonts w:ascii="Consolas" w:hAnsi="Consolas" w:cs="Consolas"/>
+                <w:color w:val="FFFFFF"/>
+                <w:sz w:val="21"/>
+                <w:szCs w:val="21"/>
+              </w:rPr>
+              <w:t>danceMove</w:t>
+            </w:r>
+            <w:proofErr w:type="spellEnd"/>
+            <w:r>
+              <w:rPr>
+                <w:rFonts w:ascii="Consolas" w:hAnsi="Consolas" w:cs="Consolas"/>
+                <w:color w:val="FFFFFF"/>
+                <w:sz w:val="21"/>
+                <w:szCs w:val="21"/>
+              </w:rPr>
+              <w:t xml:space="preserve"> </w:t>
             </w:r>
             <w:r>
               <w:rPr>
@@ -11815,8 +13402,19 @@
                 <w:sz w:val="21"/>
                 <w:szCs w:val="21"/>
               </w:rPr>
-              <w:t xml:space="preserve"> danceMoves</w:t>
-            </w:r>
+              <w:t xml:space="preserve"> </w:t>
+            </w:r>
+            <w:proofErr w:type="spellStart"/>
+            <w:r>
+              <w:rPr>
+                <w:rFonts w:ascii="Consolas" w:hAnsi="Consolas" w:cs="Consolas"/>
+                <w:color w:val="FFFFFF"/>
+                <w:sz w:val="21"/>
+                <w:szCs w:val="21"/>
+              </w:rPr>
+              <w:t>danceMoves</w:t>
+            </w:r>
+            <w:proofErr w:type="spellEnd"/>
             <w:r>
               <w:rPr>
                 <w:rFonts w:ascii="Consolas" w:hAnsi="Consolas" w:cs="Consolas"/>
@@ -11863,17 +13461,40 @@
                 <w:sz w:val="21"/>
                 <w:szCs w:val="21"/>
               </w:rPr>
-              <w:t xml:space="preserve">  performDanceMove</w:t>
-            </w:r>
-            <w:r>
-              <w:rPr>
-                <w:rFonts w:ascii="Consolas" w:hAnsi="Consolas" w:cs="Consolas"/>
-                <w:color w:val="E85D7F"/>
-                <w:sz w:val="21"/>
-                <w:szCs w:val="21"/>
-              </w:rPr>
-              <w:t>(...</w:t>
-            </w:r>
+              <w:t xml:space="preserve">  </w:t>
+            </w:r>
+            <w:proofErr w:type="spellStart"/>
+            <w:proofErr w:type="gramStart"/>
+            <w:r>
+              <w:rPr>
+                <w:rFonts w:ascii="Consolas" w:hAnsi="Consolas" w:cs="Consolas"/>
+                <w:color w:val="FFFFFF"/>
+                <w:sz w:val="21"/>
+                <w:szCs w:val="21"/>
+              </w:rPr>
+              <w:t>performDanceMove</w:t>
+            </w:r>
+            <w:proofErr w:type="spellEnd"/>
+            <w:r>
+              <w:rPr>
+                <w:rFonts w:ascii="Consolas" w:hAnsi="Consolas" w:cs="Consolas"/>
+                <w:color w:val="E85D7F"/>
+                <w:sz w:val="21"/>
+                <w:szCs w:val="21"/>
+              </w:rPr>
+              <w:t>(</w:t>
+            </w:r>
+            <w:proofErr w:type="gramEnd"/>
+            <w:r>
+              <w:rPr>
+                <w:rFonts w:ascii="Consolas" w:hAnsi="Consolas" w:cs="Consolas"/>
+                <w:color w:val="E85D7F"/>
+                <w:sz w:val="21"/>
+                <w:szCs w:val="21"/>
+              </w:rPr>
+              <w:t>...</w:t>
+            </w:r>
+            <w:proofErr w:type="spellStart"/>
             <w:r>
               <w:rPr>
                 <w:rFonts w:ascii="Consolas" w:hAnsi="Consolas" w:cs="Consolas"/>
@@ -11883,6 +13504,7 @@
               </w:rPr>
               <w:t>danceMove</w:t>
             </w:r>
+            <w:proofErr w:type="spellEnd"/>
             <w:r>
               <w:rPr>
                 <w:rFonts w:ascii="Consolas" w:hAnsi="Consolas" w:cs="Consolas"/>
@@ -12130,7 +13752,23 @@
           <w:rFonts w:ascii="AppleSystemUIFont" w:eastAsiaTheme="minorEastAsia" w:hAnsi="AppleSystemUIFont" w:cs="AppleSystemUIFont"/>
           <w:lang w:val="en-US"/>
         </w:rPr>
-        <w:t>Which of these variable declarations is a tuple with correctly-assigned values?</w:t>
+        <w:t xml:space="preserve">Which of these variable declarations is a tuple with </w:t>
+      </w:r>
+      <w:proofErr w:type="gramStart"/>
+      <w:r>
+        <w:rPr>
+          <w:rFonts w:ascii="AppleSystemUIFont" w:eastAsiaTheme="minorEastAsia" w:hAnsi="AppleSystemUIFont" w:cs="AppleSystemUIFont"/>
+          <w:lang w:val="en-US"/>
+        </w:rPr>
+        <w:t>correctly-assigned</w:t>
+      </w:r>
+      <w:proofErr w:type="gramEnd"/>
+      <w:r>
+        <w:rPr>
+          <w:rFonts w:ascii="AppleSystemUIFont" w:eastAsiaTheme="minorEastAsia" w:hAnsi="AppleSystemUIFont" w:cs="AppleSystemUIFont"/>
+          <w:lang w:val="en-US"/>
+        </w:rPr>
+        <w:t xml:space="preserve"> values?</w:t>
       </w:r>
     </w:p>
     <w:p>
@@ -12388,7 +14026,32 @@
           <w:rFonts w:ascii="AppleSystemUIFont" w:eastAsiaTheme="minorEastAsia" w:hAnsi="AppleSystemUIFont" w:cs="AppleSystemUIFont"/>
           <w:lang w:val="en-US"/>
         </w:rPr>
-        <w:t>Fill in the code with the correct return type for the function mySort().</w:t>
+        <w:t>Fill in the code with the correct return type for the function </w:t>
+      </w:r>
+      <w:proofErr w:type="spellStart"/>
+      <w:proofErr w:type="gramStart"/>
+      <w:r>
+        <w:rPr>
+          <w:rFonts w:ascii="AppleSystemUIFont" w:eastAsiaTheme="minorEastAsia" w:hAnsi="AppleSystemUIFont" w:cs="AppleSystemUIFont"/>
+          <w:lang w:val="en-US"/>
+        </w:rPr>
+        <w:t>mySort</w:t>
+      </w:r>
+      <w:proofErr w:type="spellEnd"/>
+      <w:r>
+        <w:rPr>
+          <w:rFonts w:ascii="AppleSystemUIFont" w:eastAsiaTheme="minorEastAsia" w:hAnsi="AppleSystemUIFont" w:cs="AppleSystemUIFont"/>
+          <w:lang w:val="en-US"/>
+        </w:rPr>
+        <w:t>(</w:t>
+      </w:r>
+      <w:proofErr w:type="gramEnd"/>
+      <w:r>
+        <w:rPr>
+          <w:rFonts w:ascii="AppleSystemUIFont" w:eastAsiaTheme="minorEastAsia" w:hAnsi="AppleSystemUIFont" w:cs="AppleSystemUIFont"/>
+          <w:lang w:val="en-US"/>
+        </w:rPr>
+        <w:t>).</w:t>
       </w:r>
     </w:p>
     <w:p>
@@ -12478,6 +14141,7 @@
           <w:szCs w:val="28"/>
         </w:rPr>
       </w:pPr>
+      <w:proofErr w:type="gramStart"/>
       <w:r>
         <w:rPr>
           <w:rFonts w:asciiTheme="minorHAnsi" w:hAnsiTheme="minorHAnsi"/>
@@ -12485,7 +14149,17 @@
           <w:sz w:val="28"/>
           <w:szCs w:val="28"/>
         </w:rPr>
-        <w:t>Any[]</w:t>
+        <w:t>Any[</w:t>
+      </w:r>
+      <w:proofErr w:type="gramEnd"/>
+      <w:r>
+        <w:rPr>
+          <w:rFonts w:asciiTheme="minorHAnsi" w:hAnsiTheme="minorHAnsi"/>
+          <w:color w:val="000000" w:themeColor="text1"/>
+          <w:sz w:val="28"/>
+          <w:szCs w:val="28"/>
+        </w:rPr>
+        <w:t>]</w:t>
       </w:r>
     </w:p>
     <w:p>
@@ -12517,7 +14191,23 @@
           <w:rFonts w:ascii="AppleSystemUIFont" w:eastAsiaTheme="minorEastAsia" w:hAnsi="AppleSystemUIFont" w:cs="AppleSystemUIFont"/>
           <w:lang w:val="en-US"/>
         </w:rPr>
-        <w:t>Which of the following is a valid function call for policy()?</w:t>
+        <w:t>Which of the following is a valid function call for </w:t>
+      </w:r>
+      <w:proofErr w:type="gramStart"/>
+      <w:r>
+        <w:rPr>
+          <w:rFonts w:ascii="AppleSystemUIFont" w:eastAsiaTheme="minorEastAsia" w:hAnsi="AppleSystemUIFont" w:cs="AppleSystemUIFont"/>
+          <w:lang w:val="en-US"/>
+        </w:rPr>
+        <w:t>policy(</w:t>
+      </w:r>
+      <w:proofErr w:type="gramEnd"/>
+      <w:r>
+        <w:rPr>
+          <w:rFonts w:ascii="AppleSystemUIFont" w:eastAsiaTheme="minorEastAsia" w:hAnsi="AppleSystemUIFont" w:cs="AppleSystemUIFont"/>
+          <w:lang w:val="en-US"/>
+        </w:rPr>
+        <w:t>)?</w:t>
       </w:r>
     </w:p>
     <w:p>
@@ -12618,8 +14308,17 @@
           <w:rFonts w:asciiTheme="minorHAnsi" w:hAnsiTheme="minorHAnsi"/>
           <w:color w:val="000000" w:themeColor="text1"/>
         </w:rPr>
-        <w:t>Const adult: [string, number, Boolean] = [“Don”, 21, false];</w:t>
+        <w:t>Const adult: [string, number, Boolean] = [“Don”, 21, false</w:t>
       </w:r>
+      <w:proofErr w:type="gramStart"/>
+      <w:r>
+        <w:rPr>
+          <w:rFonts w:asciiTheme="minorHAnsi" w:hAnsiTheme="minorHAnsi"/>
+          <w:color w:val="000000" w:themeColor="text1"/>
+        </w:rPr>
+        <w:t>];</w:t>
+      </w:r>
+      <w:proofErr w:type="gramEnd"/>
     </w:p>
     <w:p/>
     <w:p>
@@ -12845,11 +14544,19 @@
           <w:rFonts w:asciiTheme="minorHAnsi" w:hAnsiTheme="minorHAnsi"/>
         </w:rPr>
       </w:pPr>
+      <w:proofErr w:type="gramStart"/>
       <w:r>
         <w:rPr>
           <w:rFonts w:asciiTheme="minorHAnsi" w:hAnsiTheme="minorHAnsi"/>
         </w:rPr>
-        <w:t>String[][], [‘Cereal’, ‘Toast’]</w:t>
+        <w:t>String[</w:t>
+      </w:r>
+      <w:proofErr w:type="gramEnd"/>
+      <w:r>
+        <w:rPr>
+          <w:rFonts w:asciiTheme="minorHAnsi" w:hAnsiTheme="minorHAnsi"/>
+        </w:rPr>
+        <w:t>][], [‘Cereal’, ‘Toast’]</w:t>
       </w:r>
     </w:p>
     <w:p>
@@ -12866,11 +14573,19 @@
           <w:rFonts w:asciiTheme="minorHAnsi" w:hAnsiTheme="minorHAnsi"/>
         </w:rPr>
       </w:pPr>
+      <w:proofErr w:type="gramStart"/>
       <w:r>
         <w:rPr>
           <w:rFonts w:asciiTheme="minorHAnsi" w:hAnsiTheme="minorHAnsi"/>
         </w:rPr>
-        <w:t>String[][][], [lunch]</w:t>
+        <w:t>String[</w:t>
+      </w:r>
+      <w:proofErr w:type="gramEnd"/>
+      <w:r>
+        <w:rPr>
+          <w:rFonts w:asciiTheme="minorHAnsi" w:hAnsiTheme="minorHAnsi"/>
+        </w:rPr>
+        <w:t>][][], [lunch]</w:t>
       </w:r>
     </w:p>
     <w:p>
@@ -13150,7 +14865,39 @@
           <w:rFonts w:ascii="AppleSystemUIFont" w:eastAsiaTheme="minorEastAsia" w:hAnsi="AppleSystemUIFont" w:cs="AppleSystemUIFont"/>
           <w:lang w:val="en-US"/>
         </w:rPr>
-        <w:t>let areacodes: number[] = [617, 413, 857, null];</w:t>
+        <w:t xml:space="preserve">let </w:t>
+      </w:r>
+      <w:proofErr w:type="spellStart"/>
+      <w:r>
+        <w:rPr>
+          <w:rFonts w:ascii="AppleSystemUIFont" w:eastAsiaTheme="minorEastAsia" w:hAnsi="AppleSystemUIFont" w:cs="AppleSystemUIFont"/>
+          <w:lang w:val="en-US"/>
+        </w:rPr>
+        <w:t>areacodes</w:t>
+      </w:r>
+      <w:proofErr w:type="spellEnd"/>
+      <w:r>
+        <w:rPr>
+          <w:rFonts w:ascii="AppleSystemUIFont" w:eastAsiaTheme="minorEastAsia" w:hAnsi="AppleSystemUIFont" w:cs="AppleSystemUIFont"/>
+          <w:lang w:val="en-US"/>
+        </w:rPr>
+        <w:t xml:space="preserve">: </w:t>
+      </w:r>
+      <w:proofErr w:type="gramStart"/>
+      <w:r>
+        <w:rPr>
+          <w:rFonts w:ascii="AppleSystemUIFont" w:eastAsiaTheme="minorEastAsia" w:hAnsi="AppleSystemUIFont" w:cs="AppleSystemUIFont"/>
+          <w:lang w:val="en-US"/>
+        </w:rPr>
+        <w:t>number[</w:t>
+      </w:r>
+      <w:proofErr w:type="gramEnd"/>
+      <w:r>
+        <w:rPr>
+          <w:rFonts w:ascii="AppleSystemUIFont" w:eastAsiaTheme="minorEastAsia" w:hAnsi="AppleSystemUIFont" w:cs="AppleSystemUIFont"/>
+          <w:lang w:val="en-US"/>
+        </w:rPr>
+        <w:t>] = [617, 413, 857, null];</w:t>
       </w:r>
     </w:p>
     <w:p>
@@ -13265,11 +15012,19 @@
         </w:rPr>
         <w:t xml:space="preserve">D: </w:t>
       </w:r>
+      <w:proofErr w:type="gramStart"/>
       <w:r>
         <w:rPr>
           <w:rFonts w:asciiTheme="minorHAnsi" w:hAnsiTheme="minorHAnsi"/>
         </w:rPr>
-        <w:t>Any[]</w:t>
+        <w:t>Any[</w:t>
+      </w:r>
+      <w:proofErr w:type="gramEnd"/>
+      <w:r>
+        <w:rPr>
+          <w:rFonts w:asciiTheme="minorHAnsi" w:hAnsiTheme="minorHAnsi"/>
+        </w:rPr>
+        <w:t>]</w:t>
       </w:r>
     </w:p>
     <w:p>
@@ -13321,7 +15076,23 @@
           <w:rFonts w:ascii="AppleSystemUIFont" w:eastAsiaTheme="minorEastAsia" w:hAnsi="AppleSystemUIFont" w:cs="AppleSystemUIFont"/>
           <w:lang w:val="en-US"/>
         </w:rPr>
-        <w:t>Which of the following function calls will produce a type error for the function, range(), which takes a rest parameter as an argument?</w:t>
+        <w:t>Which of the following function calls will produce a type error for the function, </w:t>
+      </w:r>
+      <w:proofErr w:type="gramStart"/>
+      <w:r>
+        <w:rPr>
+          <w:rFonts w:ascii="AppleSystemUIFont" w:eastAsiaTheme="minorEastAsia" w:hAnsi="AppleSystemUIFont" w:cs="AppleSystemUIFont"/>
+          <w:lang w:val="en-US"/>
+        </w:rPr>
+        <w:t>range(</w:t>
+      </w:r>
+      <w:proofErr w:type="gramEnd"/>
+      <w:r>
+        <w:rPr>
+          <w:rFonts w:ascii="AppleSystemUIFont" w:eastAsiaTheme="minorEastAsia" w:hAnsi="AppleSystemUIFont" w:cs="AppleSystemUIFont"/>
+          <w:lang w:val="en-US"/>
+        </w:rPr>
+        <w:t>), which takes a rest parameter as an argument?</w:t>
       </w:r>
     </w:p>
     <w:p>
@@ -13412,7 +15183,21 @@
         <w:rPr>
           <w:rFonts w:asciiTheme="minorHAnsi" w:hAnsiTheme="minorHAnsi"/>
         </w:rPr>
-        <w:t>B: range([3,7,5])</w:t>
+        <w:t xml:space="preserve">B: </w:t>
+      </w:r>
+      <w:proofErr w:type="gramStart"/>
+      <w:r>
+        <w:rPr>
+          <w:rFonts w:asciiTheme="minorHAnsi" w:hAnsiTheme="minorHAnsi"/>
+        </w:rPr>
+        <w:t>range(</w:t>
+      </w:r>
+      <w:proofErr w:type="gramEnd"/>
+      <w:r>
+        <w:rPr>
+          <w:rFonts w:asciiTheme="minorHAnsi" w:hAnsiTheme="minorHAnsi"/>
+        </w:rPr>
+        <w:t>[3,7,5])</w:t>
       </w:r>
     </w:p>
     <w:p>
@@ -13892,8 +15677,19 @@
                 <w:sz w:val="21"/>
                 <w:szCs w:val="21"/>
               </w:rPr>
-              <w:t xml:space="preserve"> myVar</w:t>
-            </w:r>
+              <w:t xml:space="preserve"> </w:t>
+            </w:r>
+            <w:proofErr w:type="spellStart"/>
+            <w:r>
+              <w:rPr>
+                <w:rFonts w:ascii="Consolas" w:hAnsi="Consolas" w:cs="Consolas"/>
+                <w:color w:val="FFFFFF"/>
+                <w:sz w:val="21"/>
+                <w:szCs w:val="21"/>
+              </w:rPr>
+              <w:t>myVar</w:t>
+            </w:r>
+            <w:proofErr w:type="spellEnd"/>
             <w:r>
               <w:rPr>
                 <w:rFonts w:ascii="Consolas" w:hAnsi="Consolas" w:cs="Consolas"/>
@@ -13910,8 +15706,19 @@
                 <w:sz w:val="21"/>
                 <w:szCs w:val="21"/>
               </w:rPr>
-              <w:t xml:space="preserve"> compType</w:t>
-            </w:r>
+              <w:t xml:space="preserve"> </w:t>
+            </w:r>
+            <w:proofErr w:type="spellStart"/>
+            <w:r>
+              <w:rPr>
+                <w:rFonts w:ascii="Consolas" w:hAnsi="Consolas" w:cs="Consolas"/>
+                <w:color w:val="FFFFFF"/>
+                <w:sz w:val="21"/>
+                <w:szCs w:val="21"/>
+              </w:rPr>
+              <w:t>compType</w:t>
+            </w:r>
+            <w:proofErr w:type="spellEnd"/>
             <w:r>
               <w:rPr>
                 <w:rFonts w:ascii="Consolas" w:hAnsi="Consolas" w:cs="Consolas"/>
@@ -14001,8 +15808,20 @@
                 <w:sz w:val="21"/>
                 <w:szCs w:val="21"/>
               </w:rPr>
-              <w:t xml:space="preserve"> testFn</w:t>
-            </w:r>
+              <w:t xml:space="preserve"> </w:t>
+            </w:r>
+            <w:proofErr w:type="spellStart"/>
+            <w:proofErr w:type="gramStart"/>
+            <w:r>
+              <w:rPr>
+                <w:rFonts w:ascii="Consolas" w:hAnsi="Consolas" w:cs="Consolas"/>
+                <w:color w:val="FFFFFF"/>
+                <w:sz w:val="21"/>
+                <w:szCs w:val="21"/>
+              </w:rPr>
+              <w:t>testFn</w:t>
+            </w:r>
+            <w:proofErr w:type="spellEnd"/>
             <w:r>
               <w:rPr>
                 <w:rFonts w:ascii="Consolas" w:hAnsi="Consolas" w:cs="Consolas"/>
@@ -14012,6 +15831,7 @@
               </w:rPr>
               <w:t>(</w:t>
             </w:r>
+            <w:proofErr w:type="gramEnd"/>
             <w:r>
               <w:rPr>
                 <w:rFonts w:ascii="Consolas" w:hAnsi="Consolas" w:cs="Consolas"/>
@@ -14037,8 +15857,19 @@
                 <w:sz w:val="21"/>
                 <w:szCs w:val="21"/>
               </w:rPr>
-              <w:t xml:space="preserve"> compType</w:t>
-            </w:r>
+              <w:t xml:space="preserve"> </w:t>
+            </w:r>
+            <w:proofErr w:type="spellStart"/>
+            <w:r>
+              <w:rPr>
+                <w:rFonts w:ascii="Consolas" w:hAnsi="Consolas" w:cs="Consolas"/>
+                <w:color w:val="FFFFFF"/>
+                <w:sz w:val="21"/>
+                <w:szCs w:val="21"/>
+              </w:rPr>
+              <w:t>compType</w:t>
+            </w:r>
+            <w:proofErr w:type="spellEnd"/>
             <w:r>
               <w:rPr>
                 <w:rFonts w:ascii="Consolas" w:hAnsi="Consolas" w:cs="Consolas"/>
@@ -14055,7 +15886,27 @@
                 <w:sz w:val="21"/>
                 <w:szCs w:val="21"/>
               </w:rPr>
-              <w:t xml:space="preserve"> returnedCompType </w:t>
+              <w:t xml:space="preserve"> </w:t>
+            </w:r>
+            <w:proofErr w:type="spellStart"/>
+            <w:r>
+              <w:rPr>
+                <w:rFonts w:ascii="Consolas" w:hAnsi="Consolas" w:cs="Consolas"/>
+                <w:color w:val="FFFFFF"/>
+                <w:sz w:val="21"/>
+                <w:szCs w:val="21"/>
+              </w:rPr>
+              <w:t>returnedCompType</w:t>
+            </w:r>
+            <w:proofErr w:type="spellEnd"/>
+            <w:r>
+              <w:rPr>
+                <w:rFonts w:ascii="Consolas" w:hAnsi="Consolas" w:cs="Consolas"/>
+                <w:color w:val="FFFFFF"/>
+                <w:sz w:val="21"/>
+                <w:szCs w:val="21"/>
+              </w:rPr>
+              <w:t xml:space="preserve"> </w:t>
             </w:r>
             <w:r>
               <w:rPr>
@@ -14189,7 +16040,27 @@
                 <w:sz w:val="21"/>
                 <w:szCs w:val="21"/>
               </w:rPr>
-              <w:t xml:space="preserve"> inferredTypeVariable </w:t>
+              <w:t xml:space="preserve"> </w:t>
+            </w:r>
+            <w:proofErr w:type="spellStart"/>
+            <w:r>
+              <w:rPr>
+                <w:rFonts w:ascii="Consolas" w:hAnsi="Consolas" w:cs="Consolas"/>
+                <w:color w:val="FFFFFF"/>
+                <w:sz w:val="21"/>
+                <w:szCs w:val="21"/>
+              </w:rPr>
+              <w:t>inferredTypeVariable</w:t>
+            </w:r>
+            <w:proofErr w:type="spellEnd"/>
+            <w:r>
+              <w:rPr>
+                <w:rFonts w:ascii="Consolas" w:hAnsi="Consolas" w:cs="Consolas"/>
+                <w:color w:val="FFFFFF"/>
+                <w:sz w:val="21"/>
+                <w:szCs w:val="21"/>
+              </w:rPr>
+              <w:t xml:space="preserve"> </w:t>
             </w:r>
             <w:r>
               <w:rPr>
@@ -14207,8 +16078,19 @@
                 <w:sz w:val="21"/>
                 <w:szCs w:val="21"/>
               </w:rPr>
-              <w:t xml:space="preserve"> testFn</w:t>
-            </w:r>
+              <w:t xml:space="preserve"> </w:t>
+            </w:r>
+            <w:proofErr w:type="spellStart"/>
+            <w:r>
+              <w:rPr>
+                <w:rFonts w:ascii="Consolas" w:hAnsi="Consolas" w:cs="Consolas"/>
+                <w:color w:val="FFFFFF"/>
+                <w:sz w:val="21"/>
+                <w:szCs w:val="21"/>
+              </w:rPr>
+              <w:t>testFn</w:t>
+            </w:r>
+            <w:proofErr w:type="spellEnd"/>
             <w:r>
               <w:rPr>
                 <w:rFonts w:ascii="Consolas" w:hAnsi="Consolas" w:cs="Consolas"/>
@@ -14218,6 +16100,7 @@
               </w:rPr>
               <w:t>(</w:t>
             </w:r>
+            <w:proofErr w:type="spellStart"/>
             <w:r>
               <w:rPr>
                 <w:rFonts w:ascii="Consolas" w:hAnsi="Consolas" w:cs="Consolas"/>
@@ -14227,6 +16110,8 @@
               </w:rPr>
               <w:t>myVar</w:t>
             </w:r>
+            <w:proofErr w:type="spellEnd"/>
+            <w:proofErr w:type="gramStart"/>
             <w:r>
               <w:rPr>
                 <w:rFonts w:ascii="Consolas" w:hAnsi="Consolas" w:cs="Consolas"/>
@@ -14236,6 +16121,7 @@
               </w:rPr>
               <w:t>);</w:t>
             </w:r>
+            <w:proofErr w:type="gramEnd"/>
           </w:p>
           <w:p>
             <w:pPr>
@@ -14255,7 +16141,47 @@
                 <w:sz w:val="21"/>
                 <w:szCs w:val="21"/>
               </w:rPr>
-              <w:t xml:space="preserve">// The variable inferredTypeVariable will have the type returnedCompType. </w:t>
+              <w:t xml:space="preserve">// The variable </w:t>
+            </w:r>
+            <w:proofErr w:type="spellStart"/>
+            <w:r>
+              <w:rPr>
+                <w:rFonts w:ascii="Consolas" w:hAnsi="Consolas" w:cs="Consolas"/>
+                <w:color w:val="939598"/>
+                <w:sz w:val="21"/>
+                <w:szCs w:val="21"/>
+              </w:rPr>
+              <w:t>inferredTypeVariable</w:t>
+            </w:r>
+            <w:proofErr w:type="spellEnd"/>
+            <w:r>
+              <w:rPr>
+                <w:rFonts w:ascii="Consolas" w:hAnsi="Consolas" w:cs="Consolas"/>
+                <w:color w:val="939598"/>
+                <w:sz w:val="21"/>
+                <w:szCs w:val="21"/>
+              </w:rPr>
+              <w:t xml:space="preserve"> will have the type </w:t>
+            </w:r>
+            <w:proofErr w:type="spellStart"/>
+            <w:r>
+              <w:rPr>
+                <w:rFonts w:ascii="Consolas" w:hAnsi="Consolas" w:cs="Consolas"/>
+                <w:color w:val="939598"/>
+                <w:sz w:val="21"/>
+                <w:szCs w:val="21"/>
+              </w:rPr>
+              <w:t>returnedCompType</w:t>
+            </w:r>
+            <w:proofErr w:type="spellEnd"/>
+            <w:r>
+              <w:rPr>
+                <w:rFonts w:ascii="Consolas" w:hAnsi="Consolas" w:cs="Consolas"/>
+                <w:color w:val="939598"/>
+                <w:sz w:val="21"/>
+                <w:szCs w:val="21"/>
+              </w:rPr>
+              <w:t xml:space="preserve">. </w:t>
             </w:r>
           </w:p>
         </w:tc>
@@ -14271,6 +16197,123 @@
         </w:rPr>
       </w:pPr>
     </w:p>
+    <w:p>
+      <w:pPr>
+        <w:tabs>
+          <w:tab w:val="left" w:pos="7000"/>
+        </w:tabs>
+        <w:rPr>
+          <w:rFonts w:asciiTheme="minorHAnsi" w:hAnsiTheme="minorHAnsi"/>
+        </w:rPr>
+      </w:pPr>
+    </w:p>
+    <w:p>
+      <w:pPr>
+        <w:tabs>
+          <w:tab w:val="left" w:pos="7000"/>
+        </w:tabs>
+        <w:rPr>
+          <w:rFonts w:asciiTheme="minorHAnsi" w:hAnsiTheme="minorHAnsi"/>
+        </w:rPr>
+      </w:pPr>
+    </w:p>
+    <w:p>
+      <w:pPr>
+        <w:pStyle w:val="ListParagraph"/>
+        <w:numPr>
+          <w:ilvl w:val="0"/>
+          <w:numId w:val="8"/>
+        </w:numPr>
+        <w:rPr>
+          <w:color w:val="000000" w:themeColor="text1"/>
+          <w:sz w:val="28"/>
+          <w:szCs w:val="28"/>
+        </w:rPr>
+      </w:pPr>
+      <w:r>
+        <w:rPr>
+          <w:color w:val="000000" w:themeColor="text1"/>
+          <w:sz w:val="28"/>
+          <w:szCs w:val="28"/>
+        </w:rPr>
+        <w:t>Enums</w:t>
+      </w:r>
+    </w:p>
+    <w:p>
+      <w:pPr>
+        <w:pStyle w:val="ListParagraph"/>
+        <w:numPr>
+          <w:ilvl w:val="1"/>
+          <w:numId w:val="8"/>
+        </w:numPr>
+        <w:rPr>
+          <w:rFonts w:asciiTheme="minorHAnsi" w:hAnsiTheme="minorHAnsi" w:cstheme="minorBidi"/>
+          <w:color w:val="000000" w:themeColor="text1"/>
+        </w:rPr>
+      </w:pPr>
+      <w:r>
+        <w:rPr>
+          <w:rFonts w:ascii="AppleSystemUIFont" w:eastAsiaTheme="minorEastAsia" w:hAnsi="AppleSystemUIFont" w:cs="AppleSystemUIFont"/>
+          <w:lang w:val="en-US"/>
+        </w:rPr>
+        <w:t xml:space="preserve">Is a </w:t>
+      </w:r>
+      <w:r>
+        <w:rPr>
+          <w:rFonts w:ascii="AppleSystemUIFont" w:eastAsiaTheme="minorEastAsia" w:hAnsi="AppleSystemUIFont" w:cs="AppleSystemUIFont"/>
+          <w:lang w:val="en-US"/>
+        </w:rPr>
+        <w:t>complex type</w:t>
+      </w:r>
+      <w:r>
+        <w:rPr>
+          <w:rFonts w:ascii="AppleSystemUIFont" w:eastAsiaTheme="minorEastAsia" w:hAnsi="AppleSystemUIFont" w:cs="AppleSystemUIFont"/>
+          <w:lang w:val="en-US"/>
+        </w:rPr>
+        <w:t xml:space="preserve"> that</w:t>
+      </w:r>
+      <w:r>
+        <w:rPr>
+          <w:rFonts w:ascii="AppleSystemUIFont" w:eastAsiaTheme="minorEastAsia" w:hAnsi="AppleSystemUIFont" w:cs="AppleSystemUIFont"/>
+          <w:lang w:val="en-US"/>
+        </w:rPr>
+        <w:t xml:space="preserve"> is also one of the most useful</w:t>
+      </w:r>
+    </w:p>
+    <w:p>
+      <w:pPr>
+        <w:rPr>
+          <w:color w:val="000000" w:themeColor="text1"/>
+        </w:rPr>
+      </w:pPr>
+    </w:p>
+    <w:tbl>
+      <w:tblPr>
+        <w:tblStyle w:val="TableGrid"/>
+        <w:tblW w:w="0" w:type="auto"/>
+        <w:tblLook w:val="04A0" w:firstRow="1" w:lastRow="0" w:firstColumn="1" w:lastColumn="0" w:noHBand="0" w:noVBand="1"/>
+      </w:tblPr>
+      <w:tblGrid>
+        <w:gridCol w:w="9350"/>
+      </w:tblGrid>
+      <w:tr>
+        <w:tc>
+          <w:tcPr>
+            <w:tcW w:w="9350" w:type="dxa"/>
+          </w:tcPr>
+          <w:p>
+            <w:pPr>
+              <w:tabs>
+                <w:tab w:val="left" w:pos="7000"/>
+              </w:tabs>
+              <w:rPr>
+                <w:rFonts w:asciiTheme="minorHAnsi" w:hAnsiTheme="minorHAnsi"/>
+              </w:rPr>
+            </w:pPr>
+          </w:p>
+        </w:tc>
+      </w:tr>
+    </w:tbl>
     <w:p>
       <w:pPr>
         <w:tabs>
@@ -14296,7 +16339,7 @@
   <w:abstractNum w:abstractNumId="0" w15:restartNumberingAfterBreak="0">
     <w:nsid w:val="002007B2"/>
     <w:multiLevelType w:val="hybridMultilevel"/>
-    <w:tmpl w:val="7954259C"/>
+    <w:tmpl w:val="B59E0F08"/>
     <w:lvl w:ilvl="0" w:tplc="04090011">
       <w:start w:val="1"/>
       <w:numFmt w:val="decimal"/>

</xml_diff>

<commit_message>
feat: Add progress #72 'Learn Typescript'
</commit_message>
<xml_diff>
--- a/learn-typescript/chapter_3/Chatper 3 - Complex Types.docx
+++ b/learn-typescript/chapter_3/Chatper 3 - Complex Types.docx
@@ -16277,7 +16277,85 @@
           <w:rFonts w:ascii="AppleSystemUIFont" w:eastAsiaTheme="minorEastAsia" w:hAnsi="AppleSystemUIFont" w:cs="AppleSystemUIFont"/>
           <w:lang w:val="en-US"/>
         </w:rPr>
-        <w:t xml:space="preserve"> is also one of the most useful</w:t>
+        <w:t xml:space="preserve"> is also one of the most </w:t>
+      </w:r>
+      <w:proofErr w:type="gramStart"/>
+      <w:r>
+        <w:rPr>
+          <w:rFonts w:ascii="AppleSystemUIFont" w:eastAsiaTheme="minorEastAsia" w:hAnsi="AppleSystemUIFont" w:cs="AppleSystemUIFont"/>
+          <w:lang w:val="en-US"/>
+        </w:rPr>
+        <w:t>useful</w:t>
+      </w:r>
+      <w:proofErr w:type="gramEnd"/>
+    </w:p>
+    <w:p>
+      <w:pPr>
+        <w:pStyle w:val="ListParagraph"/>
+        <w:numPr>
+          <w:ilvl w:val="1"/>
+          <w:numId w:val="8"/>
+        </w:numPr>
+        <w:rPr>
+          <w:rFonts w:asciiTheme="minorHAnsi" w:hAnsiTheme="minorHAnsi" w:cstheme="minorBidi"/>
+          <w:color w:val="000000" w:themeColor="text1"/>
+        </w:rPr>
+      </w:pPr>
+      <w:r>
+        <w:rPr>
+          <w:rFonts w:ascii="AppleSystemUIFontBold" w:eastAsiaTheme="minorEastAsia" w:hAnsi="AppleSystemUIFontBold" w:cs="AppleSystemUIFontBold"/>
+          <w:b/>
+          <w:bCs/>
+          <w:lang w:val="en-US"/>
+        </w:rPr>
+        <w:t>enum</w:t>
+      </w:r>
+      <w:r>
+        <w:rPr>
+          <w:rFonts w:ascii="AppleSystemUIFont" w:eastAsiaTheme="minorEastAsia" w:hAnsi="AppleSystemUIFont" w:cs="AppleSystemUIFont"/>
+          <w:lang w:val="en-US"/>
+        </w:rPr>
+        <w:t>erate</w:t>
+      </w:r>
+      <w:r>
+        <w:rPr>
+          <w:rFonts w:ascii="AppleSystemUIFont" w:eastAsiaTheme="minorEastAsia" w:hAnsi="AppleSystemUIFont" w:cs="AppleSystemUIFont"/>
+          <w:lang w:val="en-US"/>
+        </w:rPr>
+        <w:t>s</w:t>
+      </w:r>
+      <w:r>
+        <w:rPr>
+          <w:rFonts w:ascii="AppleSystemUIFont" w:eastAsiaTheme="minorEastAsia" w:hAnsi="AppleSystemUIFont" w:cs="AppleSystemUIFont"/>
+          <w:lang w:val="en-US"/>
+        </w:rPr>
+        <w:t xml:space="preserve"> all the possible values that a variable could have</w:t>
+      </w:r>
+    </w:p>
+    <w:p>
+      <w:pPr>
+        <w:pStyle w:val="ListParagraph"/>
+        <w:numPr>
+          <w:ilvl w:val="2"/>
+          <w:numId w:val="8"/>
+        </w:numPr>
+        <w:rPr>
+          <w:rFonts w:asciiTheme="minorHAnsi" w:hAnsiTheme="minorHAnsi" w:cstheme="minorBidi"/>
+          <w:color w:val="000000" w:themeColor="text1"/>
+        </w:rPr>
+      </w:pPr>
+    </w:p>
+    <w:p>
+      <w:pPr>
+        <w:rPr>
+          <w:color w:val="000000" w:themeColor="text1"/>
+        </w:rPr>
+      </w:pPr>
+      <w:r>
+        <w:rPr>
+          <w:color w:val="000000" w:themeColor="text1"/>
+        </w:rPr>
+        <w:t xml:space="preserve">Example </w:t>
       </w:r>
     </w:p>
     <w:p>
@@ -16303,13 +16381,1049 @@
           </w:tcPr>
           <w:p>
             <w:pPr>
-              <w:tabs>
-                <w:tab w:val="left" w:pos="7000"/>
-              </w:tabs>
-              <w:rPr>
-                <w:rFonts w:asciiTheme="minorHAnsi" w:hAnsiTheme="minorHAnsi"/>
+              <w:shd w:val="clear" w:color="auto" w:fill="1E1E1E"/>
+              <w:spacing w:line="330" w:lineRule="atLeast"/>
+              <w:rPr>
+                <w:rFonts w:ascii="Consolas" w:hAnsi="Consolas" w:cs="Consolas"/>
+                <w:color w:val="FFFFFF"/>
+                <w:sz w:val="21"/>
+                <w:szCs w:val="21"/>
               </w:rPr>
             </w:pPr>
+            <w:proofErr w:type="spellStart"/>
+            <w:r>
+              <w:rPr>
+                <w:rFonts w:ascii="Consolas" w:hAnsi="Consolas" w:cs="Consolas"/>
+                <w:color w:val="B3CCFF"/>
+                <w:sz w:val="21"/>
+                <w:szCs w:val="21"/>
+              </w:rPr>
+              <w:t>enum</w:t>
+            </w:r>
+            <w:proofErr w:type="spellEnd"/>
+            <w:r>
+              <w:rPr>
+                <w:rFonts w:ascii="Consolas" w:hAnsi="Consolas" w:cs="Consolas"/>
+                <w:color w:val="FFFFFF"/>
+                <w:sz w:val="21"/>
+                <w:szCs w:val="21"/>
+              </w:rPr>
+              <w:t xml:space="preserve"> </w:t>
+            </w:r>
+            <w:r>
+              <w:rPr>
+                <w:rFonts w:ascii="Consolas" w:hAnsi="Consolas" w:cs="Consolas"/>
+                <w:color w:val="E85D7F"/>
+                <w:sz w:val="21"/>
+                <w:szCs w:val="21"/>
+              </w:rPr>
+              <w:t>Direction</w:t>
+            </w:r>
+            <w:r>
+              <w:rPr>
+                <w:rFonts w:ascii="Consolas" w:hAnsi="Consolas" w:cs="Consolas"/>
+                <w:color w:val="FFFFFF"/>
+                <w:sz w:val="21"/>
+                <w:szCs w:val="21"/>
+              </w:rPr>
+              <w:t xml:space="preserve"> </w:t>
+            </w:r>
+            <w:r>
+              <w:rPr>
+                <w:rFonts w:ascii="Consolas" w:hAnsi="Consolas" w:cs="Consolas"/>
+                <w:color w:val="E85D7F"/>
+                <w:sz w:val="21"/>
+                <w:szCs w:val="21"/>
+              </w:rPr>
+              <w:t>{</w:t>
+            </w:r>
+          </w:p>
+          <w:p>
+            <w:pPr>
+              <w:shd w:val="clear" w:color="auto" w:fill="1E1E1E"/>
+              <w:spacing w:line="330" w:lineRule="atLeast"/>
+              <w:rPr>
+                <w:rFonts w:ascii="Consolas" w:hAnsi="Consolas" w:cs="Consolas"/>
+                <w:color w:val="FFFFFF"/>
+                <w:sz w:val="21"/>
+                <w:szCs w:val="21"/>
+              </w:rPr>
+            </w:pPr>
+            <w:r>
+              <w:rPr>
+                <w:rFonts w:ascii="Consolas" w:hAnsi="Consolas" w:cs="Consolas"/>
+                <w:color w:val="FFFFFF"/>
+                <w:sz w:val="21"/>
+                <w:szCs w:val="21"/>
+              </w:rPr>
+              <w:t xml:space="preserve">  </w:t>
+            </w:r>
+            <w:r>
+              <w:rPr>
+                <w:rFonts w:ascii="Consolas" w:hAnsi="Consolas" w:cs="Consolas"/>
+                <w:color w:val="E85D7F"/>
+                <w:sz w:val="21"/>
+                <w:szCs w:val="21"/>
+              </w:rPr>
+              <w:t>North,</w:t>
+            </w:r>
+          </w:p>
+          <w:p>
+            <w:pPr>
+              <w:shd w:val="clear" w:color="auto" w:fill="1E1E1E"/>
+              <w:spacing w:line="330" w:lineRule="atLeast"/>
+              <w:rPr>
+                <w:rFonts w:ascii="Consolas" w:hAnsi="Consolas" w:cs="Consolas"/>
+                <w:color w:val="FFFFFF"/>
+                <w:sz w:val="21"/>
+                <w:szCs w:val="21"/>
+              </w:rPr>
+            </w:pPr>
+            <w:r>
+              <w:rPr>
+                <w:rFonts w:ascii="Consolas" w:hAnsi="Consolas" w:cs="Consolas"/>
+                <w:color w:val="FFFFFF"/>
+                <w:sz w:val="21"/>
+                <w:szCs w:val="21"/>
+              </w:rPr>
+              <w:t xml:space="preserve">  </w:t>
+            </w:r>
+            <w:r>
+              <w:rPr>
+                <w:rFonts w:ascii="Consolas" w:hAnsi="Consolas" w:cs="Consolas"/>
+                <w:color w:val="E85D7F"/>
+                <w:sz w:val="21"/>
+                <w:szCs w:val="21"/>
+              </w:rPr>
+              <w:t>South,</w:t>
+            </w:r>
+          </w:p>
+          <w:p>
+            <w:pPr>
+              <w:shd w:val="clear" w:color="auto" w:fill="1E1E1E"/>
+              <w:spacing w:line="330" w:lineRule="atLeast"/>
+              <w:rPr>
+                <w:rFonts w:ascii="Consolas" w:hAnsi="Consolas" w:cs="Consolas"/>
+                <w:color w:val="FFFFFF"/>
+                <w:sz w:val="21"/>
+                <w:szCs w:val="21"/>
+              </w:rPr>
+            </w:pPr>
+            <w:r>
+              <w:rPr>
+                <w:rFonts w:ascii="Consolas" w:hAnsi="Consolas" w:cs="Consolas"/>
+                <w:color w:val="FFFFFF"/>
+                <w:sz w:val="21"/>
+                <w:szCs w:val="21"/>
+              </w:rPr>
+              <w:t xml:space="preserve">  </w:t>
+            </w:r>
+            <w:r>
+              <w:rPr>
+                <w:rFonts w:ascii="Consolas" w:hAnsi="Consolas" w:cs="Consolas"/>
+                <w:color w:val="E85D7F"/>
+                <w:sz w:val="21"/>
+                <w:szCs w:val="21"/>
+              </w:rPr>
+              <w:t>East,</w:t>
+            </w:r>
+          </w:p>
+          <w:p>
+            <w:pPr>
+              <w:shd w:val="clear" w:color="auto" w:fill="1E1E1E"/>
+              <w:spacing w:line="330" w:lineRule="atLeast"/>
+              <w:rPr>
+                <w:rFonts w:ascii="Consolas" w:hAnsi="Consolas" w:cs="Consolas"/>
+                <w:color w:val="FFFFFF"/>
+                <w:sz w:val="21"/>
+                <w:szCs w:val="21"/>
+              </w:rPr>
+            </w:pPr>
+            <w:r>
+              <w:rPr>
+                <w:rFonts w:ascii="Consolas" w:hAnsi="Consolas" w:cs="Consolas"/>
+                <w:color w:val="FFFFFF"/>
+                <w:sz w:val="21"/>
+                <w:szCs w:val="21"/>
+              </w:rPr>
+              <w:t xml:space="preserve">  </w:t>
+            </w:r>
+            <w:r>
+              <w:rPr>
+                <w:rFonts w:ascii="Consolas" w:hAnsi="Consolas" w:cs="Consolas"/>
+                <w:color w:val="E85D7F"/>
+                <w:sz w:val="21"/>
+                <w:szCs w:val="21"/>
+              </w:rPr>
+              <w:t>West</w:t>
+            </w:r>
+          </w:p>
+          <w:p>
+            <w:pPr>
+              <w:shd w:val="clear" w:color="auto" w:fill="1E1E1E"/>
+              <w:spacing w:line="330" w:lineRule="atLeast"/>
+              <w:rPr>
+                <w:rFonts w:ascii="Consolas" w:hAnsi="Consolas" w:cs="Consolas"/>
+                <w:color w:val="FFFFFF"/>
+                <w:sz w:val="21"/>
+                <w:szCs w:val="21"/>
+              </w:rPr>
+            </w:pPr>
+            <w:r>
+              <w:rPr>
+                <w:rFonts w:ascii="Consolas" w:hAnsi="Consolas" w:cs="Consolas"/>
+                <w:color w:val="E85D7F"/>
+                <w:sz w:val="21"/>
+                <w:szCs w:val="21"/>
+              </w:rPr>
+              <w:t>}</w:t>
+            </w:r>
+          </w:p>
+        </w:tc>
+      </w:tr>
+    </w:tbl>
+    <w:p>
+      <w:pPr>
+        <w:tabs>
+          <w:tab w:val="left" w:pos="7000"/>
+        </w:tabs>
+        <w:rPr>
+          <w:rFonts w:asciiTheme="minorHAnsi" w:hAnsiTheme="minorHAnsi"/>
+        </w:rPr>
+      </w:pPr>
+    </w:p>
+    <w:p>
+      <w:pPr>
+        <w:tabs>
+          <w:tab w:val="left" w:pos="7000"/>
+        </w:tabs>
+        <w:rPr>
+          <w:rFonts w:asciiTheme="minorHAnsi" w:hAnsiTheme="minorHAnsi"/>
+        </w:rPr>
+      </w:pPr>
+      <w:r>
+        <w:rPr>
+          <w:rFonts w:asciiTheme="minorHAnsi" w:hAnsiTheme="minorHAnsi"/>
+        </w:rPr>
+        <w:t>Example 2</w:t>
+      </w:r>
+    </w:p>
+    <w:p>
+      <w:pPr>
+        <w:tabs>
+          <w:tab w:val="left" w:pos="7000"/>
+        </w:tabs>
+        <w:rPr>
+          <w:rFonts w:asciiTheme="minorHAnsi" w:hAnsiTheme="minorHAnsi"/>
+        </w:rPr>
+      </w:pPr>
+    </w:p>
+    <w:tbl>
+      <w:tblPr>
+        <w:tblStyle w:val="TableGrid"/>
+        <w:tblW w:w="0" w:type="auto"/>
+        <w:tblLook w:val="04A0" w:firstRow="1" w:lastRow="0" w:firstColumn="1" w:lastColumn="0" w:noHBand="0" w:noVBand="1"/>
+      </w:tblPr>
+      <w:tblGrid>
+        <w:gridCol w:w="9350"/>
+      </w:tblGrid>
+      <w:tr>
+        <w:tc>
+          <w:tcPr>
+            <w:tcW w:w="9350" w:type="dxa"/>
+          </w:tcPr>
+          <w:p>
+            <w:pPr>
+              <w:shd w:val="clear" w:color="auto" w:fill="1E1E1E"/>
+              <w:spacing w:line="330" w:lineRule="atLeast"/>
+              <w:rPr>
+                <w:rFonts w:ascii="Consolas" w:hAnsi="Consolas" w:cs="Consolas"/>
+                <w:color w:val="FFFFFF"/>
+                <w:sz w:val="21"/>
+                <w:szCs w:val="21"/>
+              </w:rPr>
+            </w:pPr>
+            <w:r>
+              <w:rPr>
+                <w:rFonts w:ascii="Consolas" w:hAnsi="Consolas" w:cs="Consolas"/>
+                <w:color w:val="B3CCFF"/>
+                <w:sz w:val="21"/>
+                <w:szCs w:val="21"/>
+              </w:rPr>
+              <w:t>let</w:t>
+            </w:r>
+            <w:r>
+              <w:rPr>
+                <w:rFonts w:ascii="Consolas" w:hAnsi="Consolas" w:cs="Consolas"/>
+                <w:color w:val="FFFFFF"/>
+                <w:sz w:val="21"/>
+                <w:szCs w:val="21"/>
+              </w:rPr>
+              <w:t xml:space="preserve"> </w:t>
+            </w:r>
+            <w:proofErr w:type="spellStart"/>
+            <w:r>
+              <w:rPr>
+                <w:rFonts w:ascii="Consolas" w:hAnsi="Consolas" w:cs="Consolas"/>
+                <w:color w:val="FFFFFF"/>
+                <w:sz w:val="21"/>
+                <w:szCs w:val="21"/>
+              </w:rPr>
+              <w:t>whichWayToArcticOcean</w:t>
+            </w:r>
+            <w:proofErr w:type="spellEnd"/>
+            <w:r>
+              <w:rPr>
+                <w:rFonts w:ascii="Consolas" w:hAnsi="Consolas" w:cs="Consolas"/>
+                <w:color w:val="E85D7F"/>
+                <w:sz w:val="21"/>
+                <w:szCs w:val="21"/>
+              </w:rPr>
+              <w:t>:</w:t>
+            </w:r>
+            <w:r>
+              <w:rPr>
+                <w:rFonts w:ascii="Consolas" w:hAnsi="Consolas" w:cs="Consolas"/>
+                <w:color w:val="FFFFFF"/>
+                <w:sz w:val="21"/>
+                <w:szCs w:val="21"/>
+              </w:rPr>
+              <w:t xml:space="preserve"> </w:t>
+            </w:r>
+            <w:proofErr w:type="gramStart"/>
+            <w:r>
+              <w:rPr>
+                <w:rFonts w:ascii="Consolas" w:hAnsi="Consolas" w:cs="Consolas"/>
+                <w:color w:val="E85D7F"/>
+                <w:sz w:val="21"/>
+                <w:szCs w:val="21"/>
+              </w:rPr>
+              <w:t>Direction;</w:t>
+            </w:r>
+            <w:proofErr w:type="gramEnd"/>
+          </w:p>
+          <w:p>
+            <w:pPr>
+              <w:shd w:val="clear" w:color="auto" w:fill="1E1E1E"/>
+              <w:spacing w:line="330" w:lineRule="atLeast"/>
+              <w:rPr>
+                <w:rFonts w:ascii="Consolas" w:hAnsi="Consolas" w:cs="Consolas"/>
+                <w:color w:val="FFFFFF"/>
+                <w:sz w:val="21"/>
+                <w:szCs w:val="21"/>
+              </w:rPr>
+            </w:pPr>
+            <w:proofErr w:type="spellStart"/>
+            <w:r>
+              <w:rPr>
+                <w:rFonts w:ascii="Consolas" w:hAnsi="Consolas" w:cs="Consolas"/>
+                <w:color w:val="FFFFFF"/>
+                <w:sz w:val="21"/>
+                <w:szCs w:val="21"/>
+              </w:rPr>
+              <w:t>whichWayToArcticOcean</w:t>
+            </w:r>
+            <w:proofErr w:type="spellEnd"/>
+            <w:r>
+              <w:rPr>
+                <w:rFonts w:ascii="Consolas" w:hAnsi="Consolas" w:cs="Consolas"/>
+                <w:color w:val="FFFFFF"/>
+                <w:sz w:val="21"/>
+                <w:szCs w:val="21"/>
+              </w:rPr>
+              <w:t xml:space="preserve"> </w:t>
+            </w:r>
+            <w:r>
+              <w:rPr>
+                <w:rFonts w:ascii="Consolas" w:hAnsi="Consolas" w:cs="Consolas"/>
+                <w:color w:val="E85D7F"/>
+                <w:sz w:val="21"/>
+                <w:szCs w:val="21"/>
+              </w:rPr>
+              <w:t>=</w:t>
+            </w:r>
+            <w:r>
+              <w:rPr>
+                <w:rFonts w:ascii="Consolas" w:hAnsi="Consolas" w:cs="Consolas"/>
+                <w:color w:val="FFFFFF"/>
+                <w:sz w:val="21"/>
+                <w:szCs w:val="21"/>
+              </w:rPr>
+              <w:t xml:space="preserve"> </w:t>
+            </w:r>
+            <w:proofErr w:type="spellStart"/>
+            <w:r>
+              <w:rPr>
+                <w:rFonts w:ascii="Consolas" w:hAnsi="Consolas" w:cs="Consolas"/>
+                <w:color w:val="E85D7F"/>
+                <w:sz w:val="21"/>
+                <w:szCs w:val="21"/>
+              </w:rPr>
+              <w:t>Direction.North</w:t>
+            </w:r>
+            <w:proofErr w:type="spellEnd"/>
+            <w:r>
+              <w:rPr>
+                <w:rFonts w:ascii="Consolas" w:hAnsi="Consolas" w:cs="Consolas"/>
+                <w:color w:val="E85D7F"/>
+                <w:sz w:val="21"/>
+                <w:szCs w:val="21"/>
+              </w:rPr>
+              <w:t>;</w:t>
+            </w:r>
+            <w:r>
+              <w:rPr>
+                <w:rFonts w:ascii="Consolas" w:hAnsi="Consolas" w:cs="Consolas"/>
+                <w:color w:val="FFFFFF"/>
+                <w:sz w:val="21"/>
+                <w:szCs w:val="21"/>
+              </w:rPr>
+              <w:t xml:space="preserve"> </w:t>
+            </w:r>
+            <w:r>
+              <w:rPr>
+                <w:rFonts w:ascii="Consolas" w:hAnsi="Consolas" w:cs="Consolas"/>
+                <w:color w:val="939598"/>
+                <w:sz w:val="21"/>
+                <w:szCs w:val="21"/>
+              </w:rPr>
+              <w:t>// No type error.</w:t>
+            </w:r>
+          </w:p>
+          <w:p>
+            <w:pPr>
+              <w:shd w:val="clear" w:color="auto" w:fill="1E1E1E"/>
+              <w:spacing w:line="330" w:lineRule="atLeast"/>
+              <w:rPr>
+                <w:rFonts w:ascii="Consolas" w:hAnsi="Consolas" w:cs="Consolas"/>
+                <w:color w:val="FFFFFF"/>
+                <w:sz w:val="21"/>
+                <w:szCs w:val="21"/>
+              </w:rPr>
+            </w:pPr>
+            <w:proofErr w:type="spellStart"/>
+            <w:r>
+              <w:rPr>
+                <w:rFonts w:ascii="Consolas" w:hAnsi="Consolas" w:cs="Consolas"/>
+                <w:color w:val="FFFFFF"/>
+                <w:sz w:val="21"/>
+                <w:szCs w:val="21"/>
+              </w:rPr>
+              <w:t>whichWayToArcticOcean</w:t>
+            </w:r>
+            <w:proofErr w:type="spellEnd"/>
+            <w:r>
+              <w:rPr>
+                <w:rFonts w:ascii="Consolas" w:hAnsi="Consolas" w:cs="Consolas"/>
+                <w:color w:val="FFFFFF"/>
+                <w:sz w:val="21"/>
+                <w:szCs w:val="21"/>
+              </w:rPr>
+              <w:t xml:space="preserve"> </w:t>
+            </w:r>
+            <w:r>
+              <w:rPr>
+                <w:rFonts w:ascii="Consolas" w:hAnsi="Consolas" w:cs="Consolas"/>
+                <w:color w:val="E85D7F"/>
+                <w:sz w:val="21"/>
+                <w:szCs w:val="21"/>
+              </w:rPr>
+              <w:t>=</w:t>
+            </w:r>
+            <w:r>
+              <w:rPr>
+                <w:rFonts w:ascii="Consolas" w:hAnsi="Consolas" w:cs="Consolas"/>
+                <w:color w:val="FFFFFF"/>
+                <w:sz w:val="21"/>
+                <w:szCs w:val="21"/>
+              </w:rPr>
+              <w:t xml:space="preserve"> </w:t>
+            </w:r>
+            <w:proofErr w:type="spellStart"/>
+            <w:r>
+              <w:rPr>
+                <w:rFonts w:ascii="Consolas" w:hAnsi="Consolas" w:cs="Consolas"/>
+                <w:color w:val="E85D7F"/>
+                <w:sz w:val="21"/>
+                <w:szCs w:val="21"/>
+              </w:rPr>
+              <w:t>Direction.Southeast</w:t>
+            </w:r>
+            <w:proofErr w:type="spellEnd"/>
+            <w:r>
+              <w:rPr>
+                <w:rFonts w:ascii="Consolas" w:hAnsi="Consolas" w:cs="Consolas"/>
+                <w:color w:val="E85D7F"/>
+                <w:sz w:val="21"/>
+                <w:szCs w:val="21"/>
+              </w:rPr>
+              <w:t>;</w:t>
+            </w:r>
+            <w:r>
+              <w:rPr>
+                <w:rFonts w:ascii="Consolas" w:hAnsi="Consolas" w:cs="Consolas"/>
+                <w:color w:val="FFFFFF"/>
+                <w:sz w:val="21"/>
+                <w:szCs w:val="21"/>
+              </w:rPr>
+              <w:t xml:space="preserve"> </w:t>
+            </w:r>
+            <w:r>
+              <w:rPr>
+                <w:rFonts w:ascii="Consolas" w:hAnsi="Consolas" w:cs="Consolas"/>
+                <w:color w:val="939598"/>
+                <w:sz w:val="21"/>
+                <w:szCs w:val="21"/>
+              </w:rPr>
+              <w:t xml:space="preserve">// Type error: Southeast is not a valid value for the Direction </w:t>
+            </w:r>
+            <w:proofErr w:type="spellStart"/>
+            <w:r>
+              <w:rPr>
+                <w:rFonts w:ascii="Consolas" w:hAnsi="Consolas" w:cs="Consolas"/>
+                <w:color w:val="939598"/>
+                <w:sz w:val="21"/>
+                <w:szCs w:val="21"/>
+              </w:rPr>
+              <w:t>enum</w:t>
+            </w:r>
+            <w:proofErr w:type="spellEnd"/>
+            <w:r>
+              <w:rPr>
+                <w:rFonts w:ascii="Consolas" w:hAnsi="Consolas" w:cs="Consolas"/>
+                <w:color w:val="939598"/>
+                <w:sz w:val="21"/>
+                <w:szCs w:val="21"/>
+              </w:rPr>
+              <w:t>.</w:t>
+            </w:r>
+          </w:p>
+          <w:p>
+            <w:pPr>
+              <w:shd w:val="clear" w:color="auto" w:fill="1E1E1E"/>
+              <w:spacing w:line="330" w:lineRule="atLeast"/>
+              <w:rPr>
+                <w:rFonts w:ascii="Consolas" w:hAnsi="Consolas" w:cs="Consolas"/>
+                <w:color w:val="FFFFFF"/>
+                <w:sz w:val="21"/>
+                <w:szCs w:val="21"/>
+              </w:rPr>
+            </w:pPr>
+            <w:proofErr w:type="spellStart"/>
+            <w:r>
+              <w:rPr>
+                <w:rFonts w:ascii="Consolas" w:hAnsi="Consolas" w:cs="Consolas"/>
+                <w:color w:val="FFFFFF"/>
+                <w:sz w:val="21"/>
+                <w:szCs w:val="21"/>
+              </w:rPr>
+              <w:t>whichWayToArcticOcean</w:t>
+            </w:r>
+            <w:proofErr w:type="spellEnd"/>
+            <w:r>
+              <w:rPr>
+                <w:rFonts w:ascii="Consolas" w:hAnsi="Consolas" w:cs="Consolas"/>
+                <w:color w:val="FFFFFF"/>
+                <w:sz w:val="21"/>
+                <w:szCs w:val="21"/>
+              </w:rPr>
+              <w:t xml:space="preserve"> </w:t>
+            </w:r>
+            <w:r>
+              <w:rPr>
+                <w:rFonts w:ascii="Consolas" w:hAnsi="Consolas" w:cs="Consolas"/>
+                <w:color w:val="E85D7F"/>
+                <w:sz w:val="21"/>
+                <w:szCs w:val="21"/>
+              </w:rPr>
+              <w:t>=</w:t>
+            </w:r>
+            <w:r>
+              <w:rPr>
+                <w:rFonts w:ascii="Consolas" w:hAnsi="Consolas" w:cs="Consolas"/>
+                <w:color w:val="FFFFFF"/>
+                <w:sz w:val="21"/>
+                <w:szCs w:val="21"/>
+              </w:rPr>
+              <w:t xml:space="preserve"> </w:t>
+            </w:r>
+            <w:r>
+              <w:rPr>
+                <w:rFonts w:ascii="Consolas" w:hAnsi="Consolas" w:cs="Consolas"/>
+                <w:color w:val="E85D7F"/>
+                <w:sz w:val="21"/>
+                <w:szCs w:val="21"/>
+              </w:rPr>
+              <w:t>West;</w:t>
+            </w:r>
+            <w:r>
+              <w:rPr>
+                <w:rFonts w:ascii="Consolas" w:hAnsi="Consolas" w:cs="Consolas"/>
+                <w:color w:val="FFFFFF"/>
+                <w:sz w:val="21"/>
+                <w:szCs w:val="21"/>
+              </w:rPr>
+              <w:t xml:space="preserve"> </w:t>
+            </w:r>
+            <w:r>
+              <w:rPr>
+                <w:rFonts w:ascii="Consolas" w:hAnsi="Consolas" w:cs="Consolas"/>
+                <w:color w:val="939598"/>
+                <w:sz w:val="21"/>
+                <w:szCs w:val="21"/>
+              </w:rPr>
+              <w:t xml:space="preserve">// Wrong syntax, we must use </w:t>
+            </w:r>
+            <w:proofErr w:type="spellStart"/>
+            <w:r>
+              <w:rPr>
+                <w:rFonts w:ascii="Consolas" w:hAnsi="Consolas" w:cs="Consolas"/>
+                <w:color w:val="939598"/>
+                <w:sz w:val="21"/>
+                <w:szCs w:val="21"/>
+              </w:rPr>
+              <w:t>Direction.West</w:t>
+            </w:r>
+            <w:proofErr w:type="spellEnd"/>
+            <w:r>
+              <w:rPr>
+                <w:rFonts w:ascii="Consolas" w:hAnsi="Consolas" w:cs="Consolas"/>
+                <w:color w:val="939598"/>
+                <w:sz w:val="21"/>
+                <w:szCs w:val="21"/>
+              </w:rPr>
+              <w:t xml:space="preserve"> instead.</w:t>
+            </w:r>
+          </w:p>
+        </w:tc>
+      </w:tr>
+    </w:tbl>
+    <w:p>
+      <w:pPr>
+        <w:tabs>
+          <w:tab w:val="left" w:pos="7000"/>
+        </w:tabs>
+        <w:rPr>
+          <w:rFonts w:asciiTheme="minorHAnsi" w:hAnsiTheme="minorHAnsi"/>
+        </w:rPr>
+      </w:pPr>
+    </w:p>
+    <w:p>
+      <w:pPr>
+        <w:pStyle w:val="ListParagraph"/>
+        <w:numPr>
+          <w:ilvl w:val="1"/>
+          <w:numId w:val="8"/>
+        </w:numPr>
+        <w:tabs>
+          <w:tab w:val="left" w:pos="7000"/>
+        </w:tabs>
+        <w:rPr>
+          <w:rFonts w:asciiTheme="minorHAnsi" w:hAnsiTheme="minorHAnsi"/>
+        </w:rPr>
+      </w:pPr>
+      <w:r>
+        <w:rPr>
+          <w:rFonts w:asciiTheme="minorHAnsi" w:hAnsiTheme="minorHAnsi"/>
+        </w:rPr>
+        <w:t>We can also assign it with value</w:t>
+      </w:r>
+    </w:p>
+    <w:p>
+      <w:pPr>
+        <w:pStyle w:val="ListParagraph"/>
+        <w:numPr>
+          <w:ilvl w:val="2"/>
+          <w:numId w:val="8"/>
+        </w:numPr>
+        <w:tabs>
+          <w:tab w:val="left" w:pos="7000"/>
+        </w:tabs>
+        <w:rPr>
+          <w:rFonts w:asciiTheme="minorHAnsi" w:hAnsiTheme="minorHAnsi"/>
+        </w:rPr>
+      </w:pPr>
+      <w:r>
+        <w:rPr>
+          <w:rFonts w:asciiTheme="minorHAnsi" w:hAnsiTheme="minorHAnsi"/>
+        </w:rPr>
+        <w:t xml:space="preserve">By default, </w:t>
+      </w:r>
+      <w:r>
+        <w:rPr>
+          <w:rFonts w:ascii="AppleSystemUIFont" w:eastAsiaTheme="minorEastAsia" w:hAnsi="AppleSystemUIFont" w:cs="AppleSystemUIFont"/>
+          <w:lang w:val="en-US"/>
+        </w:rPr>
+        <w:t>Enum values are assigned a numerical value according to their listed order</w:t>
+      </w:r>
+    </w:p>
+    <w:p>
+      <w:pPr>
+        <w:tabs>
+          <w:tab w:val="left" w:pos="7000"/>
+        </w:tabs>
+        <w:rPr>
+          <w:rFonts w:asciiTheme="minorHAnsi" w:hAnsiTheme="minorHAnsi"/>
+        </w:rPr>
+      </w:pPr>
+    </w:p>
+    <w:tbl>
+      <w:tblPr>
+        <w:tblStyle w:val="TableGrid"/>
+        <w:tblW w:w="0" w:type="auto"/>
+        <w:tblLook w:val="04A0" w:firstRow="1" w:lastRow="0" w:firstColumn="1" w:lastColumn="0" w:noHBand="0" w:noVBand="1"/>
+      </w:tblPr>
+      <w:tblGrid>
+        <w:gridCol w:w="9350"/>
+      </w:tblGrid>
+      <w:tr>
+        <w:tc>
+          <w:tcPr>
+            <w:tcW w:w="9350" w:type="dxa"/>
+          </w:tcPr>
+          <w:p>
+            <w:pPr>
+              <w:shd w:val="clear" w:color="auto" w:fill="1E1E1E"/>
+              <w:spacing w:line="330" w:lineRule="atLeast"/>
+              <w:rPr>
+                <w:rFonts w:ascii="Consolas" w:hAnsi="Consolas" w:cs="Consolas"/>
+                <w:color w:val="FFFFFF"/>
+                <w:sz w:val="21"/>
+                <w:szCs w:val="21"/>
+              </w:rPr>
+            </w:pPr>
+            <w:proofErr w:type="spellStart"/>
+            <w:r>
+              <w:rPr>
+                <w:rFonts w:ascii="Consolas" w:hAnsi="Consolas" w:cs="Consolas"/>
+                <w:color w:val="B3CCFF"/>
+                <w:sz w:val="21"/>
+                <w:szCs w:val="21"/>
+              </w:rPr>
+              <w:t>enum</w:t>
+            </w:r>
+            <w:proofErr w:type="spellEnd"/>
+            <w:r>
+              <w:rPr>
+                <w:rFonts w:ascii="Consolas" w:hAnsi="Consolas" w:cs="Consolas"/>
+                <w:color w:val="FFFFFF"/>
+                <w:sz w:val="21"/>
+                <w:szCs w:val="21"/>
+              </w:rPr>
+              <w:t xml:space="preserve"> </w:t>
+            </w:r>
+            <w:r>
+              <w:rPr>
+                <w:rFonts w:ascii="Consolas" w:hAnsi="Consolas" w:cs="Consolas"/>
+                <w:color w:val="E85D7F"/>
+                <w:sz w:val="21"/>
+                <w:szCs w:val="21"/>
+              </w:rPr>
+              <w:t>Direction</w:t>
+            </w:r>
+            <w:r>
+              <w:rPr>
+                <w:rFonts w:ascii="Consolas" w:hAnsi="Consolas" w:cs="Consolas"/>
+                <w:color w:val="FFFFFF"/>
+                <w:sz w:val="21"/>
+                <w:szCs w:val="21"/>
+              </w:rPr>
+              <w:t xml:space="preserve"> </w:t>
+            </w:r>
+            <w:r>
+              <w:rPr>
+                <w:rFonts w:ascii="Consolas" w:hAnsi="Consolas" w:cs="Consolas"/>
+                <w:color w:val="E85D7F"/>
+                <w:sz w:val="21"/>
+                <w:szCs w:val="21"/>
+              </w:rPr>
+              <w:t>{</w:t>
+            </w:r>
+          </w:p>
+          <w:p>
+            <w:pPr>
+              <w:shd w:val="clear" w:color="auto" w:fill="1E1E1E"/>
+              <w:spacing w:line="330" w:lineRule="atLeast"/>
+              <w:rPr>
+                <w:rFonts w:ascii="Consolas" w:hAnsi="Consolas" w:cs="Consolas"/>
+                <w:color w:val="FFFFFF"/>
+                <w:sz w:val="21"/>
+                <w:szCs w:val="21"/>
+              </w:rPr>
+            </w:pPr>
+            <w:r>
+              <w:rPr>
+                <w:rFonts w:ascii="Consolas" w:hAnsi="Consolas" w:cs="Consolas"/>
+                <w:color w:val="FFFFFF"/>
+                <w:sz w:val="21"/>
+                <w:szCs w:val="21"/>
+              </w:rPr>
+              <w:t xml:space="preserve">  </w:t>
+            </w:r>
+            <w:r>
+              <w:rPr>
+                <w:rFonts w:ascii="Consolas" w:hAnsi="Consolas" w:cs="Consolas"/>
+                <w:color w:val="E85D7F"/>
+                <w:sz w:val="21"/>
+                <w:szCs w:val="21"/>
+              </w:rPr>
+              <w:t>North</w:t>
+            </w:r>
+            <w:r>
+              <w:rPr>
+                <w:rFonts w:ascii="Consolas" w:hAnsi="Consolas" w:cs="Consolas"/>
+                <w:color w:val="FFFFFF"/>
+                <w:sz w:val="21"/>
+                <w:szCs w:val="21"/>
+              </w:rPr>
+              <w:t xml:space="preserve"> </w:t>
+            </w:r>
+            <w:r>
+              <w:rPr>
+                <w:rFonts w:ascii="Consolas" w:hAnsi="Consolas" w:cs="Consolas"/>
+                <w:color w:val="E85D7F"/>
+                <w:sz w:val="21"/>
+                <w:szCs w:val="21"/>
+              </w:rPr>
+              <w:t>=</w:t>
+            </w:r>
+            <w:r>
+              <w:rPr>
+                <w:rFonts w:ascii="Consolas" w:hAnsi="Consolas" w:cs="Consolas"/>
+                <w:color w:val="FFFFFF"/>
+                <w:sz w:val="21"/>
+                <w:szCs w:val="21"/>
+              </w:rPr>
+              <w:t xml:space="preserve"> </w:t>
+            </w:r>
+            <w:r>
+              <w:rPr>
+                <w:rFonts w:ascii="Consolas" w:hAnsi="Consolas" w:cs="Consolas"/>
+                <w:color w:val="E85D7F"/>
+                <w:sz w:val="21"/>
+                <w:szCs w:val="21"/>
+              </w:rPr>
+              <w:t>8,</w:t>
+            </w:r>
+          </w:p>
+          <w:p>
+            <w:pPr>
+              <w:shd w:val="clear" w:color="auto" w:fill="1E1E1E"/>
+              <w:spacing w:line="330" w:lineRule="atLeast"/>
+              <w:rPr>
+                <w:rFonts w:ascii="Consolas" w:hAnsi="Consolas" w:cs="Consolas"/>
+                <w:color w:val="FFFFFF"/>
+                <w:sz w:val="21"/>
+                <w:szCs w:val="21"/>
+              </w:rPr>
+            </w:pPr>
+            <w:r>
+              <w:rPr>
+                <w:rFonts w:ascii="Consolas" w:hAnsi="Consolas" w:cs="Consolas"/>
+                <w:color w:val="FFFFFF"/>
+                <w:sz w:val="21"/>
+                <w:szCs w:val="21"/>
+              </w:rPr>
+              <w:t xml:space="preserve">  </w:t>
+            </w:r>
+            <w:r>
+              <w:rPr>
+                <w:rFonts w:ascii="Consolas" w:hAnsi="Consolas" w:cs="Consolas"/>
+                <w:color w:val="E85D7F"/>
+                <w:sz w:val="21"/>
+                <w:szCs w:val="21"/>
+              </w:rPr>
+              <w:t>South</w:t>
+            </w:r>
+            <w:r>
+              <w:rPr>
+                <w:rFonts w:ascii="Consolas" w:hAnsi="Consolas" w:cs="Consolas"/>
+                <w:color w:val="FFFFFF"/>
+                <w:sz w:val="21"/>
+                <w:szCs w:val="21"/>
+              </w:rPr>
+              <w:t xml:space="preserve"> </w:t>
+            </w:r>
+            <w:r>
+              <w:rPr>
+                <w:rFonts w:ascii="Consolas" w:hAnsi="Consolas" w:cs="Consolas"/>
+                <w:color w:val="E85D7F"/>
+                <w:sz w:val="21"/>
+                <w:szCs w:val="21"/>
+              </w:rPr>
+              <w:t>=</w:t>
+            </w:r>
+            <w:r>
+              <w:rPr>
+                <w:rFonts w:ascii="Consolas" w:hAnsi="Consolas" w:cs="Consolas"/>
+                <w:color w:val="FFFFFF"/>
+                <w:sz w:val="21"/>
+                <w:szCs w:val="21"/>
+              </w:rPr>
+              <w:t xml:space="preserve"> </w:t>
+            </w:r>
+            <w:r>
+              <w:rPr>
+                <w:rFonts w:ascii="Consolas" w:hAnsi="Consolas" w:cs="Consolas"/>
+                <w:color w:val="E85D7F"/>
+                <w:sz w:val="21"/>
+                <w:szCs w:val="21"/>
+              </w:rPr>
+              <w:t>2,</w:t>
+            </w:r>
+          </w:p>
+          <w:p>
+            <w:pPr>
+              <w:shd w:val="clear" w:color="auto" w:fill="1E1E1E"/>
+              <w:spacing w:line="330" w:lineRule="atLeast"/>
+              <w:rPr>
+                <w:rFonts w:ascii="Consolas" w:hAnsi="Consolas" w:cs="Consolas"/>
+                <w:color w:val="FFFFFF"/>
+                <w:sz w:val="21"/>
+                <w:szCs w:val="21"/>
+              </w:rPr>
+            </w:pPr>
+            <w:r>
+              <w:rPr>
+                <w:rFonts w:ascii="Consolas" w:hAnsi="Consolas" w:cs="Consolas"/>
+                <w:color w:val="FFFFFF"/>
+                <w:sz w:val="21"/>
+                <w:szCs w:val="21"/>
+              </w:rPr>
+              <w:t xml:space="preserve">  </w:t>
+            </w:r>
+            <w:r>
+              <w:rPr>
+                <w:rFonts w:ascii="Consolas" w:hAnsi="Consolas" w:cs="Consolas"/>
+                <w:color w:val="E85D7F"/>
+                <w:sz w:val="21"/>
+                <w:szCs w:val="21"/>
+              </w:rPr>
+              <w:t>East</w:t>
+            </w:r>
+            <w:r>
+              <w:rPr>
+                <w:rFonts w:ascii="Consolas" w:hAnsi="Consolas" w:cs="Consolas"/>
+                <w:color w:val="FFFFFF"/>
+                <w:sz w:val="21"/>
+                <w:szCs w:val="21"/>
+              </w:rPr>
+              <w:t xml:space="preserve"> </w:t>
+            </w:r>
+            <w:r>
+              <w:rPr>
+                <w:rFonts w:ascii="Consolas" w:hAnsi="Consolas" w:cs="Consolas"/>
+                <w:color w:val="E85D7F"/>
+                <w:sz w:val="21"/>
+                <w:szCs w:val="21"/>
+              </w:rPr>
+              <w:t>=</w:t>
+            </w:r>
+            <w:r>
+              <w:rPr>
+                <w:rFonts w:ascii="Consolas" w:hAnsi="Consolas" w:cs="Consolas"/>
+                <w:color w:val="FFFFFF"/>
+                <w:sz w:val="21"/>
+                <w:szCs w:val="21"/>
+              </w:rPr>
+              <w:t xml:space="preserve"> </w:t>
+            </w:r>
+            <w:r>
+              <w:rPr>
+                <w:rFonts w:ascii="Consolas" w:hAnsi="Consolas" w:cs="Consolas"/>
+                <w:color w:val="E85D7F"/>
+                <w:sz w:val="21"/>
+                <w:szCs w:val="21"/>
+              </w:rPr>
+              <w:t>6,</w:t>
+            </w:r>
+          </w:p>
+          <w:p>
+            <w:pPr>
+              <w:shd w:val="clear" w:color="auto" w:fill="1E1E1E"/>
+              <w:spacing w:line="330" w:lineRule="atLeast"/>
+              <w:rPr>
+                <w:rFonts w:ascii="Consolas" w:hAnsi="Consolas" w:cs="Consolas"/>
+                <w:color w:val="FFFFFF"/>
+                <w:sz w:val="21"/>
+                <w:szCs w:val="21"/>
+              </w:rPr>
+            </w:pPr>
+            <w:r>
+              <w:rPr>
+                <w:rFonts w:ascii="Consolas" w:hAnsi="Consolas" w:cs="Consolas"/>
+                <w:color w:val="FFFFFF"/>
+                <w:sz w:val="21"/>
+                <w:szCs w:val="21"/>
+              </w:rPr>
+              <w:t xml:space="preserve">  </w:t>
+            </w:r>
+            <w:r>
+              <w:rPr>
+                <w:rFonts w:ascii="Consolas" w:hAnsi="Consolas" w:cs="Consolas"/>
+                <w:color w:val="E85D7F"/>
+                <w:sz w:val="21"/>
+                <w:szCs w:val="21"/>
+              </w:rPr>
+              <w:t>West</w:t>
+            </w:r>
+            <w:r>
+              <w:rPr>
+                <w:rFonts w:ascii="Consolas" w:hAnsi="Consolas" w:cs="Consolas"/>
+                <w:color w:val="FFFFFF"/>
+                <w:sz w:val="21"/>
+                <w:szCs w:val="21"/>
+              </w:rPr>
+              <w:t xml:space="preserve"> </w:t>
+            </w:r>
+            <w:r>
+              <w:rPr>
+                <w:rFonts w:ascii="Consolas" w:hAnsi="Consolas" w:cs="Consolas"/>
+                <w:color w:val="E85D7F"/>
+                <w:sz w:val="21"/>
+                <w:szCs w:val="21"/>
+              </w:rPr>
+              <w:t>=</w:t>
+            </w:r>
+            <w:r>
+              <w:rPr>
+                <w:rFonts w:ascii="Consolas" w:hAnsi="Consolas" w:cs="Consolas"/>
+                <w:color w:val="FFFFFF"/>
+                <w:sz w:val="21"/>
+                <w:szCs w:val="21"/>
+              </w:rPr>
+              <w:t xml:space="preserve"> </w:t>
+            </w:r>
+            <w:r>
+              <w:rPr>
+                <w:rFonts w:ascii="Consolas" w:hAnsi="Consolas" w:cs="Consolas"/>
+                <w:color w:val="E85D7F"/>
+                <w:sz w:val="21"/>
+                <w:szCs w:val="21"/>
+              </w:rPr>
+              <w:t>4</w:t>
+            </w:r>
+          </w:p>
+          <w:p>
+            <w:pPr>
+              <w:shd w:val="clear" w:color="auto" w:fill="1E1E1E"/>
+              <w:spacing w:line="330" w:lineRule="atLeast"/>
+              <w:rPr>
+                <w:rFonts w:ascii="Consolas" w:hAnsi="Consolas" w:cs="Consolas"/>
+                <w:color w:val="FFFFFF"/>
+                <w:sz w:val="21"/>
+                <w:szCs w:val="21"/>
+              </w:rPr>
+            </w:pPr>
+            <w:r>
+              <w:rPr>
+                <w:rFonts w:ascii="Consolas" w:hAnsi="Consolas" w:cs="Consolas"/>
+                <w:color w:val="E85D7F"/>
+                <w:sz w:val="21"/>
+                <w:szCs w:val="21"/>
+              </w:rPr>
+              <w:t>}</w:t>
+            </w:r>
           </w:p>
         </w:tc>
       </w:tr>

</xml_diff>

<commit_message>
feat: Add progress #75 'Learn Typescript'
</commit_message>
<xml_diff>
--- a/learn-typescript/chapter_3/Chatper 3 - Complex Types.docx
+++ b/learn-typescript/chapter_3/Chatper 3 - Complex Types.docx
@@ -19045,6 +19045,214 @@
     </w:p>
     <w:p>
       <w:pPr>
+        <w:pStyle w:val="ListParagraph"/>
+        <w:numPr>
+          <w:ilvl w:val="1"/>
+          <w:numId w:val="9"/>
+        </w:numPr>
+        <w:rPr>
+          <w:rFonts w:asciiTheme="minorHAnsi" w:hAnsiTheme="minorHAnsi" w:cstheme="minorBidi"/>
+          <w:color w:val="000000" w:themeColor="text1"/>
+        </w:rPr>
+      </w:pPr>
+      <w:r>
+        <w:rPr>
+          <w:rFonts w:ascii="AppleSystemUIFont" w:eastAsiaTheme="minorEastAsia" w:hAnsi="AppleSystemUIFont" w:cs="AppleSystemUIFont"/>
+          <w:lang w:val="en-US"/>
+        </w:rPr>
+        <w:t>N</w:t>
+      </w:r>
+      <w:r>
+        <w:rPr>
+          <w:rFonts w:ascii="AppleSystemUIFont" w:eastAsiaTheme="minorEastAsia" w:hAnsi="AppleSystemUIFont" w:cs="AppleSystemUIFont"/>
+          <w:lang w:val="en-US"/>
+        </w:rPr>
+        <w:t xml:space="preserve">umeric </w:t>
+      </w:r>
+      <w:proofErr w:type="spellStart"/>
+      <w:r>
+        <w:rPr>
+          <w:rFonts w:ascii="AppleSystemUIFont" w:eastAsiaTheme="minorEastAsia" w:hAnsi="AppleSystemUIFont" w:cs="AppleSystemUIFont"/>
+          <w:lang w:val="en-US"/>
+        </w:rPr>
+        <w:t>enums</w:t>
+      </w:r>
+      <w:proofErr w:type="spellEnd"/>
+      <w:r>
+        <w:rPr>
+          <w:rFonts w:ascii="AppleSystemUIFont" w:eastAsiaTheme="minorEastAsia" w:hAnsi="AppleSystemUIFont" w:cs="AppleSystemUIFont"/>
+          <w:lang w:val="en-US"/>
+        </w:rPr>
+        <w:t>, the numbers could be assigned automatically</w:t>
+      </w:r>
+    </w:p>
+    <w:p>
+      <w:pPr>
+        <w:pStyle w:val="ListParagraph"/>
+        <w:numPr>
+          <w:ilvl w:val="1"/>
+          <w:numId w:val="9"/>
+        </w:numPr>
+        <w:rPr>
+          <w:rFonts w:asciiTheme="minorHAnsi" w:hAnsiTheme="minorHAnsi" w:cstheme="minorBidi"/>
+          <w:color w:val="000000" w:themeColor="text1"/>
+        </w:rPr>
+      </w:pPr>
+      <w:r>
+        <w:rPr>
+          <w:rFonts w:ascii="AppleSystemUIFont" w:eastAsiaTheme="minorEastAsia" w:hAnsi="AppleSystemUIFont" w:cs="AppleSystemUIFont"/>
+          <w:lang w:val="en-US"/>
+        </w:rPr>
+        <w:t>S</w:t>
+      </w:r>
+      <w:r>
+        <w:rPr>
+          <w:rFonts w:ascii="AppleSystemUIFont" w:eastAsiaTheme="minorEastAsia" w:hAnsi="AppleSystemUIFont" w:cs="AppleSystemUIFont"/>
+          <w:lang w:val="en-US"/>
+        </w:rPr>
+        <w:t xml:space="preserve">tring </w:t>
+      </w:r>
+      <w:proofErr w:type="spellStart"/>
+      <w:r>
+        <w:rPr>
+          <w:rFonts w:ascii="AppleSystemUIFont" w:eastAsiaTheme="minorEastAsia" w:hAnsi="AppleSystemUIFont" w:cs="AppleSystemUIFont"/>
+          <w:lang w:val="en-US"/>
+        </w:rPr>
+        <w:t>enums</w:t>
+      </w:r>
+      <w:proofErr w:type="spellEnd"/>
+      <w:r>
+        <w:rPr>
+          <w:rFonts w:ascii="AppleSystemUIFont" w:eastAsiaTheme="minorEastAsia" w:hAnsi="AppleSystemUIFont" w:cs="AppleSystemUIFont"/>
+          <w:lang w:val="en-US"/>
+        </w:rPr>
+        <w:t xml:space="preserve"> we must write the string explicitly</w:t>
+      </w:r>
+    </w:p>
+    <w:p>
+      <w:pPr>
+        <w:pStyle w:val="ListParagraph"/>
+        <w:numPr>
+          <w:ilvl w:val="1"/>
+          <w:numId w:val="9"/>
+        </w:numPr>
+        <w:rPr>
+          <w:rFonts w:asciiTheme="minorHAnsi" w:hAnsiTheme="minorHAnsi" w:cstheme="minorBidi"/>
+          <w:b/>
+          <w:bCs/>
+          <w:color w:val="000000" w:themeColor="text1"/>
+        </w:rPr>
+      </w:pPr>
+      <w:r>
+        <w:rPr>
+          <w:rFonts w:ascii="AppleSystemUIFont" w:eastAsiaTheme="minorEastAsia" w:hAnsi="AppleSystemUIFont" w:cs="AppleSystemUIFont"/>
+          <w:b/>
+          <w:bCs/>
+          <w:lang w:val="en-US"/>
+        </w:rPr>
+        <w:t xml:space="preserve">We recommend to always </w:t>
+      </w:r>
+      <w:r>
+        <w:rPr>
+          <w:rFonts w:ascii="AppleSystemUIFont" w:eastAsiaTheme="minorEastAsia" w:hAnsi="AppleSystemUIFont" w:cs="AppleSystemUIFont"/>
+          <w:b/>
+          <w:bCs/>
+          <w:u w:val="single"/>
+          <w:lang w:val="en-US"/>
+        </w:rPr>
+        <w:t xml:space="preserve">use string </w:t>
+      </w:r>
+      <w:proofErr w:type="spellStart"/>
+      <w:r>
+        <w:rPr>
+          <w:rFonts w:ascii="AppleSystemUIFont" w:eastAsiaTheme="minorEastAsia" w:hAnsi="AppleSystemUIFont" w:cs="AppleSystemUIFont"/>
+          <w:b/>
+          <w:bCs/>
+          <w:u w:val="single"/>
+          <w:lang w:val="en-US"/>
+        </w:rPr>
+        <w:t>enums</w:t>
+      </w:r>
+      <w:proofErr w:type="spellEnd"/>
+      <w:r>
+        <w:rPr>
+          <w:rFonts w:ascii="AppleSystemUIFont" w:eastAsiaTheme="minorEastAsia" w:hAnsi="AppleSystemUIFont" w:cs="AppleSystemUIFont"/>
+          <w:b/>
+          <w:bCs/>
+          <w:lang w:val="en-US"/>
+        </w:rPr>
+        <w:t xml:space="preserve"> because numeric </w:t>
+      </w:r>
+      <w:proofErr w:type="spellStart"/>
+      <w:r>
+        <w:rPr>
+          <w:rFonts w:ascii="AppleSystemUIFont" w:eastAsiaTheme="minorEastAsia" w:hAnsi="AppleSystemUIFont" w:cs="AppleSystemUIFont"/>
+          <w:b/>
+          <w:bCs/>
+          <w:lang w:val="en-US"/>
+        </w:rPr>
+        <w:t>enums</w:t>
+      </w:r>
+      <w:proofErr w:type="spellEnd"/>
+      <w:r>
+        <w:rPr>
+          <w:rFonts w:ascii="AppleSystemUIFont" w:eastAsiaTheme="minorEastAsia" w:hAnsi="AppleSystemUIFont" w:cs="AppleSystemUIFont"/>
+          <w:b/>
+          <w:bCs/>
+          <w:lang w:val="en-US"/>
+        </w:rPr>
+        <w:t xml:space="preserve"> allow for some behaviors that can let bugs sneak into our code</w:t>
+      </w:r>
+    </w:p>
+    <w:p>
+      <w:pPr>
+        <w:pStyle w:val="ListParagraph"/>
+        <w:numPr>
+          <w:ilvl w:val="2"/>
+          <w:numId w:val="9"/>
+        </w:numPr>
+        <w:rPr>
+          <w:rFonts w:asciiTheme="minorHAnsi" w:hAnsiTheme="minorHAnsi" w:cstheme="minorBidi"/>
+          <w:b/>
+          <w:bCs/>
+          <w:color w:val="000000" w:themeColor="text1"/>
+        </w:rPr>
+      </w:pPr>
+      <w:r>
+        <w:rPr>
+          <w:rFonts w:ascii="AppleSystemUIFont" w:eastAsiaTheme="minorEastAsia" w:hAnsi="AppleSystemUIFont" w:cs="AppleSystemUIFont"/>
+          <w:lang w:val="en-US"/>
+        </w:rPr>
+        <w:t xml:space="preserve">String </w:t>
+      </w:r>
+      <w:proofErr w:type="spellStart"/>
+      <w:r>
+        <w:rPr>
+          <w:rFonts w:ascii="AppleSystemUIFont" w:eastAsiaTheme="minorEastAsia" w:hAnsi="AppleSystemUIFont" w:cs="AppleSystemUIFont"/>
+          <w:lang w:val="en-US"/>
+        </w:rPr>
+        <w:t>enums</w:t>
+      </w:r>
+      <w:proofErr w:type="spellEnd"/>
+      <w:r>
+        <w:rPr>
+          <w:rFonts w:ascii="AppleSystemUIFont" w:eastAsiaTheme="minorEastAsia" w:hAnsi="AppleSystemUIFont" w:cs="AppleSystemUIFont"/>
+          <w:lang w:val="en-US"/>
+        </w:rPr>
+        <w:t xml:space="preserve"> are much more strict</w:t>
+      </w:r>
+    </w:p>
+    <w:p>
+      <w:pPr>
+        <w:rPr>
+          <w:rFonts w:asciiTheme="minorHAnsi" w:hAnsiTheme="minorHAnsi" w:cstheme="minorBidi"/>
+          <w:color w:val="000000" w:themeColor="text1"/>
+        </w:rPr>
+      </w:pPr>
+    </w:p>
+    <w:p>
+      <w:pPr>
+        <w:ind w:left="1080"/>
         <w:rPr>
           <w:rFonts w:asciiTheme="minorHAnsi" w:hAnsiTheme="minorHAnsi" w:cstheme="minorBidi"/>
           <w:color w:val="000000" w:themeColor="text1"/>
@@ -19301,6 +19509,7 @@
               </w:rPr>
               <w:t xml:space="preserve"> </w:t>
             </w:r>
+            <w:proofErr w:type="gramStart"/>
             <w:r>
               <w:rPr>
                 <w:rFonts w:ascii="Consolas" w:hAnsi="Consolas" w:cs="Consolas"/>
@@ -19328,6 +19537,7 @@
               </w:rPr>
               <w:t>North</w:t>
             </w:r>
+            <w:proofErr w:type="gramEnd"/>
             <w:r>
               <w:rPr>
                 <w:rFonts w:ascii="Consolas" w:hAnsi="Consolas" w:cs="Consolas"/>
@@ -19792,7 +20002,7 @@
   <w:abstractNum w:abstractNumId="2" w15:restartNumberingAfterBreak="0">
     <w:nsid w:val="0736566E"/>
     <w:multiLevelType w:val="hybridMultilevel"/>
-    <w:tmpl w:val="B59E0F08"/>
+    <w:tmpl w:val="BB2E7EC4"/>
     <w:lvl w:ilvl="0" w:tplc="04090011">
       <w:start w:val="1"/>
       <w:numFmt w:val="decimal"/>
@@ -19814,7 +20024,7 @@
         <w:ind w:left="1440" w:hanging="360"/>
       </w:pPr>
     </w:lvl>
-    <w:lvl w:ilvl="2" w:tplc="0409001B">
+    <w:lvl w:ilvl="2" w:tplc="CDE2DAB6">
       <w:start w:val="1"/>
       <w:numFmt w:val="lowerRoman"/>
       <w:lvlText w:val="%3."/>
@@ -19822,6 +20032,10 @@
       <w:pPr>
         <w:ind w:left="2160" w:hanging="180"/>
       </w:pPr>
+      <w:rPr>
+        <w:b w:val="0"/>
+        <w:bCs w:val="0"/>
+      </w:rPr>
     </w:lvl>
     <w:lvl w:ilvl="3" w:tplc="0409000F" w:tentative="1">
       <w:start w:val="1"/>

</xml_diff>

<commit_message>
feat: Add progress #79 'Learn Typescript'
</commit_message>
<xml_diff>
--- a/learn-typescript/chapter_3/Chatper 3 - Complex Types.docx
+++ b/learn-typescript/chapter_3/Chatper 3 - Complex Types.docx
@@ -19749,7 +19749,7 @@
     <w:p>
       <w:pPr>
         <w:tabs>
-          <w:tab w:val="left" w:pos="7000"/>
+          <w:tab w:val="left" w:pos="2580"/>
         </w:tabs>
         <w:rPr>
           <w:rFonts w:asciiTheme="minorHAnsi" w:hAnsiTheme="minorHAnsi"/>
@@ -19760,6 +19760,12 @@
           <w:rFonts w:asciiTheme="minorHAnsi" w:hAnsiTheme="minorHAnsi"/>
         </w:rPr>
         <w:t>Example 3</w:t>
+      </w:r>
+      <w:r>
+        <w:rPr>
+          <w:rFonts w:asciiTheme="minorHAnsi" w:hAnsiTheme="minorHAnsi"/>
+        </w:rPr>
+        <w:tab/>
       </w:r>
     </w:p>
     <w:p>
@@ -20482,6 +20488,2026 @@
           <w:tcPr>
             <w:tcW w:w="9350" w:type="dxa"/>
           </w:tcPr>
+          <w:p>
+            <w:pPr>
+              <w:shd w:val="clear" w:color="auto" w:fill="1E1E1E"/>
+              <w:spacing w:line="330" w:lineRule="atLeast"/>
+              <w:rPr>
+                <w:rFonts w:ascii="Consolas" w:hAnsi="Consolas" w:cs="Consolas"/>
+                <w:color w:val="FFFFFF"/>
+                <w:sz w:val="21"/>
+                <w:szCs w:val="21"/>
+              </w:rPr>
+            </w:pPr>
+            <w:r>
+              <w:rPr>
+                <w:rFonts w:ascii="Consolas" w:hAnsi="Consolas" w:cs="Consolas"/>
+                <w:color w:val="B3CCFF"/>
+                <w:sz w:val="21"/>
+                <w:szCs w:val="21"/>
+              </w:rPr>
+              <w:t>let</w:t>
+            </w:r>
+            <w:r>
+              <w:rPr>
+                <w:rFonts w:ascii="Consolas" w:hAnsi="Consolas" w:cs="Consolas"/>
+                <w:color w:val="FFFFFF"/>
+                <w:sz w:val="21"/>
+                <w:szCs w:val="21"/>
+              </w:rPr>
+              <w:t xml:space="preserve"> aPerson</w:t>
+            </w:r>
+            <w:r>
+              <w:rPr>
+                <w:rFonts w:ascii="Consolas" w:hAnsi="Consolas" w:cs="Consolas"/>
+                <w:color w:val="E85D7F"/>
+                <w:sz w:val="21"/>
+                <w:szCs w:val="21"/>
+              </w:rPr>
+              <w:t>:</w:t>
+            </w:r>
+            <w:r>
+              <w:rPr>
+                <w:rFonts w:ascii="Consolas" w:hAnsi="Consolas" w:cs="Consolas"/>
+                <w:color w:val="FFFFFF"/>
+                <w:sz w:val="21"/>
+                <w:szCs w:val="21"/>
+              </w:rPr>
+              <w:t xml:space="preserve"> </w:t>
+            </w:r>
+            <w:r>
+              <w:rPr>
+                <w:rFonts w:ascii="Consolas" w:hAnsi="Consolas" w:cs="Consolas"/>
+                <w:color w:val="E85D7F"/>
+                <w:sz w:val="21"/>
+                <w:szCs w:val="21"/>
+              </w:rPr>
+              <w:t>{</w:t>
+            </w:r>
+          </w:p>
+          <w:p>
+            <w:pPr>
+              <w:shd w:val="clear" w:color="auto" w:fill="1E1E1E"/>
+              <w:spacing w:line="330" w:lineRule="atLeast"/>
+              <w:rPr>
+                <w:rFonts w:ascii="Consolas" w:hAnsi="Consolas" w:cs="Consolas"/>
+                <w:color w:val="FFFFFF"/>
+                <w:sz w:val="21"/>
+                <w:szCs w:val="21"/>
+              </w:rPr>
+            </w:pPr>
+            <w:r>
+              <w:rPr>
+                <w:rFonts w:ascii="Consolas" w:hAnsi="Consolas" w:cs="Consolas"/>
+                <w:color w:val="FFFFFF"/>
+                <w:sz w:val="21"/>
+                <w:szCs w:val="21"/>
+              </w:rPr>
+              <w:t xml:space="preserve">  name</w:t>
+            </w:r>
+            <w:r>
+              <w:rPr>
+                <w:rFonts w:ascii="Consolas" w:hAnsi="Consolas" w:cs="Consolas"/>
+                <w:color w:val="E85D7F"/>
+                <w:sz w:val="21"/>
+                <w:szCs w:val="21"/>
+              </w:rPr>
+              <w:t>:</w:t>
+            </w:r>
+            <w:r>
+              <w:rPr>
+                <w:rFonts w:ascii="Consolas" w:hAnsi="Consolas" w:cs="Consolas"/>
+                <w:color w:val="FFFFFF"/>
+                <w:sz w:val="21"/>
+                <w:szCs w:val="21"/>
+              </w:rPr>
+              <w:t xml:space="preserve"> </w:t>
+            </w:r>
+            <w:r>
+              <w:rPr>
+                <w:rFonts w:ascii="Consolas" w:hAnsi="Consolas" w:cs="Consolas"/>
+                <w:color w:val="B3CCFF"/>
+                <w:sz w:val="21"/>
+                <w:szCs w:val="21"/>
+              </w:rPr>
+              <w:t>string</w:t>
+            </w:r>
+            <w:r>
+              <w:rPr>
+                <w:rFonts w:ascii="Consolas" w:hAnsi="Consolas" w:cs="Consolas"/>
+                <w:color w:val="E85D7F"/>
+                <w:sz w:val="21"/>
+                <w:szCs w:val="21"/>
+              </w:rPr>
+              <w:t>,</w:t>
+            </w:r>
+          </w:p>
+          <w:p>
+            <w:pPr>
+              <w:shd w:val="clear" w:color="auto" w:fill="1E1E1E"/>
+              <w:spacing w:line="330" w:lineRule="atLeast"/>
+              <w:rPr>
+                <w:rFonts w:ascii="Consolas" w:hAnsi="Consolas" w:cs="Consolas"/>
+                <w:color w:val="FFFFFF"/>
+                <w:sz w:val="21"/>
+                <w:szCs w:val="21"/>
+              </w:rPr>
+            </w:pPr>
+            <w:r>
+              <w:rPr>
+                <w:rFonts w:ascii="Consolas" w:hAnsi="Consolas" w:cs="Consolas"/>
+                <w:color w:val="FFFFFF"/>
+                <w:sz w:val="21"/>
+                <w:szCs w:val="21"/>
+              </w:rPr>
+              <w:t xml:space="preserve">  age</w:t>
+            </w:r>
+            <w:r>
+              <w:rPr>
+                <w:rFonts w:ascii="Consolas" w:hAnsi="Consolas" w:cs="Consolas"/>
+                <w:color w:val="E85D7F"/>
+                <w:sz w:val="21"/>
+                <w:szCs w:val="21"/>
+              </w:rPr>
+              <w:t>,</w:t>
+            </w:r>
+            <w:r>
+              <w:rPr>
+                <w:rFonts w:ascii="Consolas" w:hAnsi="Consolas" w:cs="Consolas"/>
+                <w:color w:val="FFFFFF"/>
+                <w:sz w:val="21"/>
+                <w:szCs w:val="21"/>
+              </w:rPr>
+              <w:t xml:space="preserve"> </w:t>
+            </w:r>
+            <w:r>
+              <w:rPr>
+                <w:rFonts w:ascii="Consolas" w:hAnsi="Consolas" w:cs="Consolas"/>
+                <w:color w:val="B3CCFF"/>
+                <w:sz w:val="21"/>
+                <w:szCs w:val="21"/>
+              </w:rPr>
+              <w:t>number</w:t>
+            </w:r>
+            <w:r>
+              <w:rPr>
+                <w:rFonts w:ascii="Consolas" w:hAnsi="Consolas" w:cs="Consolas"/>
+                <w:color w:val="E85D7F"/>
+                <w:sz w:val="21"/>
+                <w:szCs w:val="21"/>
+              </w:rPr>
+              <w:t>,</w:t>
+            </w:r>
+          </w:p>
+          <w:p>
+            <w:pPr>
+              <w:shd w:val="clear" w:color="auto" w:fill="1E1E1E"/>
+              <w:spacing w:line="330" w:lineRule="atLeast"/>
+              <w:rPr>
+                <w:rFonts w:ascii="Consolas" w:hAnsi="Consolas" w:cs="Consolas"/>
+                <w:color w:val="FFFFFF"/>
+                <w:sz w:val="21"/>
+                <w:szCs w:val="21"/>
+              </w:rPr>
+            </w:pPr>
+            <w:r>
+              <w:rPr>
+                <w:rFonts w:ascii="Consolas" w:hAnsi="Consolas" w:cs="Consolas"/>
+                <w:color w:val="FFFFFF"/>
+                <w:sz w:val="21"/>
+                <w:szCs w:val="21"/>
+              </w:rPr>
+              <w:t xml:space="preserve">  giftWish</w:t>
+            </w:r>
+            <w:r>
+              <w:rPr>
+                <w:rFonts w:ascii="Consolas" w:hAnsi="Consolas" w:cs="Consolas"/>
+                <w:color w:val="E85D7F"/>
+                <w:sz w:val="21"/>
+                <w:szCs w:val="21"/>
+              </w:rPr>
+              <w:t>,</w:t>
+            </w:r>
+            <w:r>
+              <w:rPr>
+                <w:rFonts w:ascii="Consolas" w:hAnsi="Consolas" w:cs="Consolas"/>
+                <w:color w:val="FFFFFF"/>
+                <w:sz w:val="21"/>
+                <w:szCs w:val="21"/>
+              </w:rPr>
+              <w:t xml:space="preserve"> </w:t>
+            </w:r>
+            <w:r>
+              <w:rPr>
+                <w:rFonts w:ascii="Consolas" w:hAnsi="Consolas" w:cs="Consolas"/>
+                <w:color w:val="B3CCFF"/>
+                <w:sz w:val="21"/>
+                <w:szCs w:val="21"/>
+              </w:rPr>
+              <w:t>string</w:t>
+            </w:r>
+            <w:r>
+              <w:rPr>
+                <w:rFonts w:ascii="Consolas" w:hAnsi="Consolas" w:cs="Consolas"/>
+                <w:color w:val="E85D7F"/>
+                <w:sz w:val="21"/>
+                <w:szCs w:val="21"/>
+              </w:rPr>
+              <w:t>,</w:t>
+            </w:r>
+          </w:p>
+          <w:p>
+            <w:pPr>
+              <w:shd w:val="clear" w:color="auto" w:fill="1E1E1E"/>
+              <w:spacing w:line="330" w:lineRule="atLeast"/>
+              <w:rPr>
+                <w:rFonts w:ascii="Consolas" w:hAnsi="Consolas" w:cs="Consolas"/>
+                <w:color w:val="FFFFFF"/>
+                <w:sz w:val="21"/>
+                <w:szCs w:val="21"/>
+              </w:rPr>
+            </w:pPr>
+            <w:r>
+              <w:rPr>
+                <w:rFonts w:ascii="Consolas" w:hAnsi="Consolas" w:cs="Consolas"/>
+                <w:color w:val="FFFFFF"/>
+                <w:sz w:val="21"/>
+                <w:szCs w:val="21"/>
+              </w:rPr>
+              <w:t xml:space="preserve">  success</w:t>
+            </w:r>
+            <w:r>
+              <w:rPr>
+                <w:rFonts w:ascii="Consolas" w:hAnsi="Consolas" w:cs="Consolas"/>
+                <w:color w:val="E85D7F"/>
+                <w:sz w:val="21"/>
+                <w:szCs w:val="21"/>
+              </w:rPr>
+              <w:t>:</w:t>
+            </w:r>
+            <w:r>
+              <w:rPr>
+                <w:rFonts w:ascii="Consolas" w:hAnsi="Consolas" w:cs="Consolas"/>
+                <w:color w:val="FFFFFF"/>
+                <w:sz w:val="21"/>
+                <w:szCs w:val="21"/>
+              </w:rPr>
+              <w:t xml:space="preserve"> </w:t>
+            </w:r>
+            <w:r>
+              <w:rPr>
+                <w:rFonts w:ascii="Consolas" w:hAnsi="Consolas" w:cs="Consolas"/>
+                <w:color w:val="B3CCFF"/>
+                <w:sz w:val="21"/>
+                <w:szCs w:val="21"/>
+              </w:rPr>
+              <w:t>boolean</w:t>
+            </w:r>
+          </w:p>
+          <w:p>
+            <w:pPr>
+              <w:shd w:val="clear" w:color="auto" w:fill="1E1E1E"/>
+              <w:spacing w:line="330" w:lineRule="atLeast"/>
+              <w:rPr>
+                <w:rFonts w:ascii="Consolas" w:hAnsi="Consolas" w:cs="Consolas"/>
+                <w:color w:val="FFFFFF"/>
+                <w:sz w:val="21"/>
+                <w:szCs w:val="21"/>
+              </w:rPr>
+            </w:pPr>
+            <w:r>
+              <w:rPr>
+                <w:rFonts w:ascii="Consolas" w:hAnsi="Consolas" w:cs="Consolas"/>
+                <w:color w:val="E85D7F"/>
+                <w:sz w:val="21"/>
+                <w:szCs w:val="21"/>
+              </w:rPr>
+              <w:t>};</w:t>
+            </w:r>
+          </w:p>
+          <w:p>
+            <w:pPr>
+              <w:shd w:val="clear" w:color="auto" w:fill="1E1E1E"/>
+              <w:spacing w:line="330" w:lineRule="atLeast"/>
+              <w:rPr>
+                <w:rFonts w:ascii="Consolas" w:hAnsi="Consolas" w:cs="Consolas"/>
+                <w:color w:val="FFFFFF"/>
+                <w:sz w:val="21"/>
+                <w:szCs w:val="21"/>
+              </w:rPr>
+            </w:pPr>
+          </w:p>
+          <w:p>
+            <w:pPr>
+              <w:shd w:val="clear" w:color="auto" w:fill="1E1E1E"/>
+              <w:spacing w:line="330" w:lineRule="atLeast"/>
+              <w:rPr>
+                <w:rFonts w:ascii="Consolas" w:hAnsi="Consolas" w:cs="Consolas"/>
+                <w:color w:val="FFFFFF"/>
+                <w:sz w:val="21"/>
+                <w:szCs w:val="21"/>
+              </w:rPr>
+            </w:pPr>
+            <w:r>
+              <w:rPr>
+                <w:rFonts w:ascii="Consolas" w:hAnsi="Consolas" w:cs="Consolas"/>
+                <w:color w:val="B3CCFF"/>
+                <w:sz w:val="21"/>
+                <w:szCs w:val="21"/>
+              </w:rPr>
+              <w:t>function</w:t>
+            </w:r>
+            <w:r>
+              <w:rPr>
+                <w:rFonts w:ascii="Consolas" w:hAnsi="Consolas" w:cs="Consolas"/>
+                <w:color w:val="FFFFFF"/>
+                <w:sz w:val="21"/>
+                <w:szCs w:val="21"/>
+              </w:rPr>
+              <w:t xml:space="preserve"> sayHappyBirthdayWithObject</w:t>
+            </w:r>
+            <w:r>
+              <w:rPr>
+                <w:rFonts w:ascii="Consolas" w:hAnsi="Consolas" w:cs="Consolas"/>
+                <w:color w:val="E85D7F"/>
+                <w:sz w:val="21"/>
+                <w:szCs w:val="21"/>
+              </w:rPr>
+              <w:t>(</w:t>
+            </w:r>
+            <w:r>
+              <w:rPr>
+                <w:rFonts w:ascii="Consolas" w:hAnsi="Consolas" w:cs="Consolas"/>
+                <w:color w:val="FFFFFF"/>
+                <w:sz w:val="21"/>
+                <w:szCs w:val="21"/>
+              </w:rPr>
+              <w:t>personObject</w:t>
+            </w:r>
+            <w:r>
+              <w:rPr>
+                <w:rFonts w:ascii="Consolas" w:hAnsi="Consolas" w:cs="Consolas"/>
+                <w:color w:val="E85D7F"/>
+                <w:sz w:val="21"/>
+                <w:szCs w:val="21"/>
+              </w:rPr>
+              <w:t>:</w:t>
+            </w:r>
+            <w:r>
+              <w:rPr>
+                <w:rFonts w:ascii="Consolas" w:hAnsi="Consolas" w:cs="Consolas"/>
+                <w:color w:val="FFFFFF"/>
+                <w:sz w:val="21"/>
+                <w:szCs w:val="21"/>
+              </w:rPr>
+              <w:t xml:space="preserve"> aPerson</w:t>
+            </w:r>
+            <w:r>
+              <w:rPr>
+                <w:rFonts w:ascii="Consolas" w:hAnsi="Consolas" w:cs="Consolas"/>
+                <w:color w:val="E85D7F"/>
+                <w:sz w:val="21"/>
+                <w:szCs w:val="21"/>
+              </w:rPr>
+              <w:t>){</w:t>
+            </w:r>
+          </w:p>
+          <w:p>
+            <w:pPr>
+              <w:shd w:val="clear" w:color="auto" w:fill="1E1E1E"/>
+              <w:spacing w:line="330" w:lineRule="atLeast"/>
+              <w:rPr>
+                <w:rFonts w:ascii="Consolas" w:hAnsi="Consolas" w:cs="Consolas"/>
+                <w:color w:val="FFFFFF"/>
+                <w:sz w:val="21"/>
+                <w:szCs w:val="21"/>
+              </w:rPr>
+            </w:pPr>
+            <w:r>
+              <w:rPr>
+                <w:rFonts w:ascii="Consolas" w:hAnsi="Consolas" w:cs="Consolas"/>
+                <w:color w:val="FFFFFF"/>
+                <w:sz w:val="21"/>
+                <w:szCs w:val="21"/>
+              </w:rPr>
+              <w:lastRenderedPageBreak/>
+              <w:t xml:space="preserve">  </w:t>
+            </w:r>
+            <w:r>
+              <w:rPr>
+                <w:rFonts w:ascii="Consolas" w:hAnsi="Consolas" w:cs="Consolas"/>
+                <w:color w:val="B3CCFF"/>
+                <w:sz w:val="21"/>
+                <w:szCs w:val="21"/>
+              </w:rPr>
+              <w:t>let</w:t>
+            </w:r>
+            <w:r>
+              <w:rPr>
+                <w:rFonts w:ascii="Consolas" w:hAnsi="Consolas" w:cs="Consolas"/>
+                <w:color w:val="FFFFFF"/>
+                <w:sz w:val="21"/>
+                <w:szCs w:val="21"/>
+              </w:rPr>
+              <w:t xml:space="preserve"> output </w:t>
+            </w:r>
+            <w:r>
+              <w:rPr>
+                <w:rFonts w:ascii="Consolas" w:hAnsi="Consolas" w:cs="Consolas"/>
+                <w:color w:val="E85D7F"/>
+                <w:sz w:val="21"/>
+                <w:szCs w:val="21"/>
+              </w:rPr>
+              <w:t>=</w:t>
+            </w:r>
+            <w:r>
+              <w:rPr>
+                <w:rFonts w:ascii="Consolas" w:hAnsi="Consolas" w:cs="Consolas"/>
+                <w:color w:val="FFE083"/>
+                <w:sz w:val="21"/>
+                <w:szCs w:val="21"/>
+              </w:rPr>
+              <w:t>''</w:t>
+            </w:r>
+            <w:r>
+              <w:rPr>
+                <w:rFonts w:ascii="Consolas" w:hAnsi="Consolas" w:cs="Consolas"/>
+                <w:color w:val="E85D7F"/>
+                <w:sz w:val="21"/>
+                <w:szCs w:val="21"/>
+              </w:rPr>
+              <w:t>;</w:t>
+            </w:r>
+          </w:p>
+          <w:p>
+            <w:pPr>
+              <w:shd w:val="clear" w:color="auto" w:fill="1E1E1E"/>
+              <w:spacing w:line="330" w:lineRule="atLeast"/>
+              <w:rPr>
+                <w:rFonts w:ascii="Consolas" w:hAnsi="Consolas" w:cs="Consolas"/>
+                <w:color w:val="FFFFFF"/>
+                <w:sz w:val="21"/>
+                <w:szCs w:val="21"/>
+              </w:rPr>
+            </w:pPr>
+            <w:r>
+              <w:rPr>
+                <w:rFonts w:ascii="Consolas" w:hAnsi="Consolas" w:cs="Consolas"/>
+                <w:color w:val="FFFFFF"/>
+                <w:sz w:val="21"/>
+                <w:szCs w:val="21"/>
+              </w:rPr>
+              <w:t xml:space="preserve">  output </w:t>
+            </w:r>
+            <w:r>
+              <w:rPr>
+                <w:rFonts w:ascii="Consolas" w:hAnsi="Consolas" w:cs="Consolas"/>
+                <w:color w:val="E85D7F"/>
+                <w:sz w:val="21"/>
+                <w:szCs w:val="21"/>
+              </w:rPr>
+              <w:t>+=</w:t>
+            </w:r>
+            <w:r>
+              <w:rPr>
+                <w:rFonts w:ascii="Consolas" w:hAnsi="Consolas" w:cs="Consolas"/>
+                <w:color w:val="FFFFFF"/>
+                <w:sz w:val="21"/>
+                <w:szCs w:val="21"/>
+              </w:rPr>
+              <w:t xml:space="preserve"> </w:t>
+            </w:r>
+            <w:r>
+              <w:rPr>
+                <w:rFonts w:ascii="Consolas" w:hAnsi="Consolas" w:cs="Consolas"/>
+                <w:color w:val="FFE083"/>
+                <w:sz w:val="21"/>
+                <w:szCs w:val="21"/>
+              </w:rPr>
+              <w:t>'Happy Birthday '</w:t>
+            </w:r>
+          </w:p>
+          <w:p>
+            <w:pPr>
+              <w:shd w:val="clear" w:color="auto" w:fill="1E1E1E"/>
+              <w:spacing w:line="330" w:lineRule="atLeast"/>
+              <w:rPr>
+                <w:rFonts w:ascii="Consolas" w:hAnsi="Consolas" w:cs="Consolas"/>
+                <w:color w:val="FFFFFF"/>
+                <w:sz w:val="21"/>
+                <w:szCs w:val="21"/>
+              </w:rPr>
+            </w:pPr>
+            <w:r>
+              <w:rPr>
+                <w:rFonts w:ascii="Consolas" w:hAnsi="Consolas" w:cs="Consolas"/>
+                <w:color w:val="FFFFFF"/>
+                <w:sz w:val="21"/>
+                <w:szCs w:val="21"/>
+              </w:rPr>
+              <w:t xml:space="preserve">         </w:t>
+            </w:r>
+            <w:r>
+              <w:rPr>
+                <w:rFonts w:ascii="Consolas" w:hAnsi="Consolas" w:cs="Consolas"/>
+                <w:color w:val="E85D7F"/>
+                <w:sz w:val="21"/>
+                <w:szCs w:val="21"/>
+              </w:rPr>
+              <w:t>+</w:t>
+            </w:r>
+            <w:r>
+              <w:rPr>
+                <w:rFonts w:ascii="Consolas" w:hAnsi="Consolas" w:cs="Consolas"/>
+                <w:color w:val="FFFFFF"/>
+                <w:sz w:val="21"/>
+                <w:szCs w:val="21"/>
+              </w:rPr>
+              <w:t xml:space="preserve"> personObject</w:t>
+            </w:r>
+            <w:r>
+              <w:rPr>
+                <w:rFonts w:ascii="Consolas" w:hAnsi="Consolas" w:cs="Consolas"/>
+                <w:color w:val="E85D7F"/>
+                <w:sz w:val="21"/>
+                <w:szCs w:val="21"/>
+              </w:rPr>
+              <w:t>.</w:t>
+            </w:r>
+            <w:r>
+              <w:rPr>
+                <w:rFonts w:ascii="Consolas" w:hAnsi="Consolas" w:cs="Consolas"/>
+                <w:color w:val="FFFFFF"/>
+                <w:sz w:val="21"/>
+                <w:szCs w:val="21"/>
+              </w:rPr>
+              <w:t xml:space="preserve">name </w:t>
+            </w:r>
+            <w:r>
+              <w:rPr>
+                <w:rFonts w:ascii="Consolas" w:hAnsi="Consolas" w:cs="Consolas"/>
+                <w:color w:val="E85D7F"/>
+                <w:sz w:val="21"/>
+                <w:szCs w:val="21"/>
+              </w:rPr>
+              <w:t>+</w:t>
+            </w:r>
+            <w:r>
+              <w:rPr>
+                <w:rFonts w:ascii="Consolas" w:hAnsi="Consolas" w:cs="Consolas"/>
+                <w:color w:val="FFFFFF"/>
+                <w:sz w:val="21"/>
+                <w:szCs w:val="21"/>
+              </w:rPr>
+              <w:t xml:space="preserve"> </w:t>
+            </w:r>
+            <w:r>
+              <w:rPr>
+                <w:rFonts w:ascii="Consolas" w:hAnsi="Consolas" w:cs="Consolas"/>
+                <w:color w:val="FFE083"/>
+                <w:sz w:val="21"/>
+                <w:szCs w:val="21"/>
+              </w:rPr>
+              <w:t>'! '</w:t>
+            </w:r>
+            <w:r>
+              <w:rPr>
+                <w:rFonts w:ascii="Consolas" w:hAnsi="Consolas" w:cs="Consolas"/>
+                <w:color w:val="E85D7F"/>
+                <w:sz w:val="21"/>
+                <w:szCs w:val="21"/>
+              </w:rPr>
+              <w:t>;</w:t>
+            </w:r>
+          </w:p>
+          <w:p>
+            <w:pPr>
+              <w:shd w:val="clear" w:color="auto" w:fill="1E1E1E"/>
+              <w:spacing w:line="330" w:lineRule="atLeast"/>
+              <w:rPr>
+                <w:rFonts w:ascii="Consolas" w:hAnsi="Consolas" w:cs="Consolas"/>
+                <w:color w:val="FFFFFF"/>
+                <w:sz w:val="21"/>
+                <w:szCs w:val="21"/>
+              </w:rPr>
+            </w:pPr>
+            <w:r>
+              <w:rPr>
+                <w:rFonts w:ascii="Consolas" w:hAnsi="Consolas" w:cs="Consolas"/>
+                <w:color w:val="FFFFFF"/>
+                <w:sz w:val="21"/>
+                <w:szCs w:val="21"/>
+              </w:rPr>
+              <w:t xml:space="preserve">  output </w:t>
+            </w:r>
+            <w:r>
+              <w:rPr>
+                <w:rFonts w:ascii="Consolas" w:hAnsi="Consolas" w:cs="Consolas"/>
+                <w:color w:val="E85D7F"/>
+                <w:sz w:val="21"/>
+                <w:szCs w:val="21"/>
+              </w:rPr>
+              <w:t>+=</w:t>
+            </w:r>
+            <w:r>
+              <w:rPr>
+                <w:rFonts w:ascii="Consolas" w:hAnsi="Consolas" w:cs="Consolas"/>
+                <w:color w:val="FFFFFF"/>
+                <w:sz w:val="21"/>
+                <w:szCs w:val="21"/>
+              </w:rPr>
+              <w:t xml:space="preserve"> </w:t>
+            </w:r>
+            <w:r>
+              <w:rPr>
+                <w:rFonts w:ascii="Consolas" w:hAnsi="Consolas" w:cs="Consolas"/>
+                <w:color w:val="FFE083"/>
+                <w:sz w:val="21"/>
+                <w:szCs w:val="21"/>
+              </w:rPr>
+              <w:t>'You are now '</w:t>
+            </w:r>
+            <w:r>
+              <w:rPr>
+                <w:rFonts w:ascii="Consolas" w:hAnsi="Consolas" w:cs="Consolas"/>
+                <w:color w:val="FFFFFF"/>
+                <w:sz w:val="21"/>
+                <w:szCs w:val="21"/>
+              </w:rPr>
+              <w:t xml:space="preserve"> </w:t>
+            </w:r>
+          </w:p>
+          <w:p>
+            <w:pPr>
+              <w:shd w:val="clear" w:color="auto" w:fill="1E1E1E"/>
+              <w:spacing w:line="330" w:lineRule="atLeast"/>
+              <w:rPr>
+                <w:rFonts w:ascii="Consolas" w:hAnsi="Consolas" w:cs="Consolas"/>
+                <w:color w:val="FFFFFF"/>
+                <w:sz w:val="21"/>
+                <w:szCs w:val="21"/>
+              </w:rPr>
+            </w:pPr>
+            <w:r>
+              <w:rPr>
+                <w:rFonts w:ascii="Consolas" w:hAnsi="Consolas" w:cs="Consolas"/>
+                <w:color w:val="FFFFFF"/>
+                <w:sz w:val="21"/>
+                <w:szCs w:val="21"/>
+              </w:rPr>
+              <w:t xml:space="preserve">         </w:t>
+            </w:r>
+            <w:r>
+              <w:rPr>
+                <w:rFonts w:ascii="Consolas" w:hAnsi="Consolas" w:cs="Consolas"/>
+                <w:color w:val="E85D7F"/>
+                <w:sz w:val="21"/>
+                <w:szCs w:val="21"/>
+              </w:rPr>
+              <w:t>+</w:t>
+            </w:r>
+            <w:r>
+              <w:rPr>
+                <w:rFonts w:ascii="Consolas" w:hAnsi="Consolas" w:cs="Consolas"/>
+                <w:color w:val="FFFFFF"/>
+                <w:sz w:val="21"/>
+                <w:szCs w:val="21"/>
+              </w:rPr>
+              <w:t xml:space="preserve"> personObject</w:t>
+            </w:r>
+            <w:r>
+              <w:rPr>
+                <w:rFonts w:ascii="Consolas" w:hAnsi="Consolas" w:cs="Consolas"/>
+                <w:color w:val="E85D7F"/>
+                <w:sz w:val="21"/>
+                <w:szCs w:val="21"/>
+              </w:rPr>
+              <w:t>.</w:t>
+            </w:r>
+            <w:r>
+              <w:rPr>
+                <w:rFonts w:ascii="Consolas" w:hAnsi="Consolas" w:cs="Consolas"/>
+                <w:color w:val="FFFFFF"/>
+                <w:sz w:val="21"/>
+                <w:szCs w:val="21"/>
+              </w:rPr>
+              <w:t xml:space="preserve">age </w:t>
+            </w:r>
+            <w:r>
+              <w:rPr>
+                <w:rFonts w:ascii="Consolas" w:hAnsi="Consolas" w:cs="Consolas"/>
+                <w:color w:val="E85D7F"/>
+                <w:sz w:val="21"/>
+                <w:szCs w:val="21"/>
+              </w:rPr>
+              <w:t>+</w:t>
+            </w:r>
+            <w:r>
+              <w:rPr>
+                <w:rFonts w:ascii="Consolas" w:hAnsi="Consolas" w:cs="Consolas"/>
+                <w:color w:val="FFFFFF"/>
+                <w:sz w:val="21"/>
+                <w:szCs w:val="21"/>
+              </w:rPr>
+              <w:t xml:space="preserve"> </w:t>
+            </w:r>
+            <w:r>
+              <w:rPr>
+                <w:rFonts w:ascii="Consolas" w:hAnsi="Consolas" w:cs="Consolas"/>
+                <w:color w:val="FFE083"/>
+                <w:sz w:val="21"/>
+                <w:szCs w:val="21"/>
+              </w:rPr>
+              <w:t>' years old! '</w:t>
+            </w:r>
+            <w:r>
+              <w:rPr>
+                <w:rFonts w:ascii="Consolas" w:hAnsi="Consolas" w:cs="Consolas"/>
+                <w:color w:val="E85D7F"/>
+                <w:sz w:val="21"/>
+                <w:szCs w:val="21"/>
+              </w:rPr>
+              <w:t>;</w:t>
+            </w:r>
+          </w:p>
+          <w:p>
+            <w:pPr>
+              <w:shd w:val="clear" w:color="auto" w:fill="1E1E1E"/>
+              <w:spacing w:line="330" w:lineRule="atLeast"/>
+              <w:rPr>
+                <w:rFonts w:ascii="Consolas" w:hAnsi="Consolas" w:cs="Consolas"/>
+                <w:color w:val="FFFFFF"/>
+                <w:sz w:val="21"/>
+                <w:szCs w:val="21"/>
+              </w:rPr>
+            </w:pPr>
+            <w:r>
+              <w:rPr>
+                <w:rFonts w:ascii="Consolas" w:hAnsi="Consolas" w:cs="Consolas"/>
+                <w:color w:val="FFFFFF"/>
+                <w:sz w:val="21"/>
+                <w:szCs w:val="21"/>
+              </w:rPr>
+              <w:t xml:space="preserve">  output </w:t>
+            </w:r>
+            <w:r>
+              <w:rPr>
+                <w:rFonts w:ascii="Consolas" w:hAnsi="Consolas" w:cs="Consolas"/>
+                <w:color w:val="E85D7F"/>
+                <w:sz w:val="21"/>
+                <w:szCs w:val="21"/>
+              </w:rPr>
+              <w:t>+=</w:t>
+            </w:r>
+            <w:r>
+              <w:rPr>
+                <w:rFonts w:ascii="Consolas" w:hAnsi="Consolas" w:cs="Consolas"/>
+                <w:color w:val="FFFFFF"/>
+                <w:sz w:val="21"/>
+                <w:szCs w:val="21"/>
+              </w:rPr>
+              <w:t xml:space="preserve"> </w:t>
+            </w:r>
+            <w:r>
+              <w:rPr>
+                <w:rFonts w:ascii="Consolas" w:hAnsi="Consolas" w:cs="Consolas"/>
+                <w:color w:val="FFE083"/>
+                <w:sz w:val="21"/>
+                <w:szCs w:val="21"/>
+              </w:rPr>
+              <w:t>'Your birthday wish was to receive '</w:t>
+            </w:r>
+            <w:r>
+              <w:rPr>
+                <w:rFonts w:ascii="Consolas" w:hAnsi="Consolas" w:cs="Consolas"/>
+                <w:color w:val="FFFFFF"/>
+                <w:sz w:val="21"/>
+                <w:szCs w:val="21"/>
+              </w:rPr>
+              <w:t xml:space="preserve"> </w:t>
+            </w:r>
+          </w:p>
+          <w:p>
+            <w:pPr>
+              <w:shd w:val="clear" w:color="auto" w:fill="1E1E1E"/>
+              <w:spacing w:line="330" w:lineRule="atLeast"/>
+              <w:rPr>
+                <w:rFonts w:ascii="Consolas" w:hAnsi="Consolas" w:cs="Consolas"/>
+                <w:color w:val="FFFFFF"/>
+                <w:sz w:val="21"/>
+                <w:szCs w:val="21"/>
+              </w:rPr>
+            </w:pPr>
+            <w:r>
+              <w:rPr>
+                <w:rFonts w:ascii="Consolas" w:hAnsi="Consolas" w:cs="Consolas"/>
+                <w:color w:val="FFFFFF"/>
+                <w:sz w:val="21"/>
+                <w:szCs w:val="21"/>
+              </w:rPr>
+              <w:t xml:space="preserve">         </w:t>
+            </w:r>
+            <w:r>
+              <w:rPr>
+                <w:rFonts w:ascii="Consolas" w:hAnsi="Consolas" w:cs="Consolas"/>
+                <w:color w:val="E85D7F"/>
+                <w:sz w:val="21"/>
+                <w:szCs w:val="21"/>
+              </w:rPr>
+              <w:t>+</w:t>
+            </w:r>
+            <w:r>
+              <w:rPr>
+                <w:rFonts w:ascii="Consolas" w:hAnsi="Consolas" w:cs="Consolas"/>
+                <w:color w:val="FFFFFF"/>
+                <w:sz w:val="21"/>
+                <w:szCs w:val="21"/>
+              </w:rPr>
+              <w:t xml:space="preserve"> personObject</w:t>
+            </w:r>
+            <w:r>
+              <w:rPr>
+                <w:rFonts w:ascii="Consolas" w:hAnsi="Consolas" w:cs="Consolas"/>
+                <w:color w:val="E85D7F"/>
+                <w:sz w:val="21"/>
+                <w:szCs w:val="21"/>
+              </w:rPr>
+              <w:t>.</w:t>
+            </w:r>
+            <w:r>
+              <w:rPr>
+                <w:rFonts w:ascii="Consolas" w:hAnsi="Consolas" w:cs="Consolas"/>
+                <w:color w:val="FFFFFF"/>
+                <w:sz w:val="21"/>
+                <w:szCs w:val="21"/>
+              </w:rPr>
+              <w:t xml:space="preserve">giftWish </w:t>
+            </w:r>
+          </w:p>
+          <w:p>
+            <w:pPr>
+              <w:shd w:val="clear" w:color="auto" w:fill="1E1E1E"/>
+              <w:spacing w:line="330" w:lineRule="atLeast"/>
+              <w:rPr>
+                <w:rFonts w:ascii="Consolas" w:hAnsi="Consolas" w:cs="Consolas"/>
+                <w:color w:val="FFFFFF"/>
+                <w:sz w:val="21"/>
+                <w:szCs w:val="21"/>
+              </w:rPr>
+            </w:pPr>
+            <w:r>
+              <w:rPr>
+                <w:rFonts w:ascii="Consolas" w:hAnsi="Consolas" w:cs="Consolas"/>
+                <w:color w:val="FFFFFF"/>
+                <w:sz w:val="21"/>
+                <w:szCs w:val="21"/>
+              </w:rPr>
+              <w:t xml:space="preserve">         </w:t>
+            </w:r>
+            <w:r>
+              <w:rPr>
+                <w:rFonts w:ascii="Consolas" w:hAnsi="Consolas" w:cs="Consolas"/>
+                <w:color w:val="E85D7F"/>
+                <w:sz w:val="21"/>
+                <w:szCs w:val="21"/>
+              </w:rPr>
+              <w:t>+</w:t>
+            </w:r>
+            <w:r>
+              <w:rPr>
+                <w:rFonts w:ascii="Consolas" w:hAnsi="Consolas" w:cs="Consolas"/>
+                <w:color w:val="FFFFFF"/>
+                <w:sz w:val="21"/>
+                <w:szCs w:val="21"/>
+              </w:rPr>
+              <w:t xml:space="preserve"> </w:t>
+            </w:r>
+            <w:r>
+              <w:rPr>
+                <w:rFonts w:ascii="Consolas" w:hAnsi="Consolas" w:cs="Consolas"/>
+                <w:color w:val="FFE083"/>
+                <w:sz w:val="21"/>
+                <w:szCs w:val="21"/>
+              </w:rPr>
+              <w:t>'. And guess what? You will '</w:t>
+            </w:r>
+            <w:r>
+              <w:rPr>
+                <w:rFonts w:ascii="Consolas" w:hAnsi="Consolas" w:cs="Consolas"/>
+                <w:color w:val="E85D7F"/>
+                <w:sz w:val="21"/>
+                <w:szCs w:val="21"/>
+              </w:rPr>
+              <w:t>;</w:t>
+            </w:r>
+          </w:p>
+          <w:p>
+            <w:pPr>
+              <w:shd w:val="clear" w:color="auto" w:fill="1E1E1E"/>
+              <w:spacing w:line="330" w:lineRule="atLeast"/>
+              <w:rPr>
+                <w:rFonts w:ascii="Consolas" w:hAnsi="Consolas" w:cs="Consolas"/>
+                <w:color w:val="FFFFFF"/>
+                <w:sz w:val="21"/>
+                <w:szCs w:val="21"/>
+              </w:rPr>
+            </w:pPr>
+            <w:r>
+              <w:rPr>
+                <w:rFonts w:ascii="Consolas" w:hAnsi="Consolas" w:cs="Consolas"/>
+                <w:color w:val="FFFFFF"/>
+                <w:sz w:val="21"/>
+                <w:szCs w:val="21"/>
+              </w:rPr>
+              <w:t xml:space="preserve">  </w:t>
+            </w:r>
+            <w:r>
+              <w:rPr>
+                <w:rFonts w:ascii="Consolas" w:hAnsi="Consolas" w:cs="Consolas"/>
+                <w:color w:val="B3CCFF"/>
+                <w:sz w:val="21"/>
+                <w:szCs w:val="21"/>
+              </w:rPr>
+              <w:t>if</w:t>
+            </w:r>
+            <w:r>
+              <w:rPr>
+                <w:rFonts w:ascii="Consolas" w:hAnsi="Consolas" w:cs="Consolas"/>
+                <w:color w:val="FFFFFF"/>
+                <w:sz w:val="21"/>
+                <w:szCs w:val="21"/>
+              </w:rPr>
+              <w:t xml:space="preserve"> </w:t>
+            </w:r>
+            <w:r>
+              <w:rPr>
+                <w:rFonts w:ascii="Consolas" w:hAnsi="Consolas" w:cs="Consolas"/>
+                <w:color w:val="E85D7F"/>
+                <w:sz w:val="21"/>
+                <w:szCs w:val="21"/>
+              </w:rPr>
+              <w:t>(!</w:t>
+            </w:r>
+            <w:r>
+              <w:rPr>
+                <w:rFonts w:ascii="Consolas" w:hAnsi="Consolas" w:cs="Consolas"/>
+                <w:color w:val="FFFFFF"/>
+                <w:sz w:val="21"/>
+                <w:szCs w:val="21"/>
+              </w:rPr>
+              <w:t>personObject</w:t>
+            </w:r>
+            <w:r>
+              <w:rPr>
+                <w:rFonts w:ascii="Consolas" w:hAnsi="Consolas" w:cs="Consolas"/>
+                <w:color w:val="E85D7F"/>
+                <w:sz w:val="21"/>
+                <w:szCs w:val="21"/>
+              </w:rPr>
+              <w:t>.</w:t>
+            </w:r>
+            <w:r>
+              <w:rPr>
+                <w:rFonts w:ascii="Consolas" w:hAnsi="Consolas" w:cs="Consolas"/>
+                <w:color w:val="FFFFFF"/>
+                <w:sz w:val="21"/>
+                <w:szCs w:val="21"/>
+              </w:rPr>
+              <w:t>success</w:t>
+            </w:r>
+            <w:r>
+              <w:rPr>
+                <w:rFonts w:ascii="Consolas" w:hAnsi="Consolas" w:cs="Consolas"/>
+                <w:color w:val="E85D7F"/>
+                <w:sz w:val="21"/>
+                <w:szCs w:val="21"/>
+              </w:rPr>
+              <w:t>){</w:t>
+            </w:r>
+          </w:p>
+          <w:p>
+            <w:pPr>
+              <w:shd w:val="clear" w:color="auto" w:fill="1E1E1E"/>
+              <w:spacing w:line="330" w:lineRule="atLeast"/>
+              <w:rPr>
+                <w:rFonts w:ascii="Consolas" w:hAnsi="Consolas" w:cs="Consolas"/>
+                <w:color w:val="FFFFFF"/>
+                <w:sz w:val="21"/>
+                <w:szCs w:val="21"/>
+              </w:rPr>
+            </w:pPr>
+            <w:r>
+              <w:rPr>
+                <w:rFonts w:ascii="Consolas" w:hAnsi="Consolas" w:cs="Consolas"/>
+                <w:color w:val="FFFFFF"/>
+                <w:sz w:val="21"/>
+                <w:szCs w:val="21"/>
+              </w:rPr>
+              <w:t xml:space="preserve">    output </w:t>
+            </w:r>
+            <w:r>
+              <w:rPr>
+                <w:rFonts w:ascii="Consolas" w:hAnsi="Consolas" w:cs="Consolas"/>
+                <w:color w:val="E85D7F"/>
+                <w:sz w:val="21"/>
+                <w:szCs w:val="21"/>
+              </w:rPr>
+              <w:t>+=</w:t>
+            </w:r>
+            <w:r>
+              <w:rPr>
+                <w:rFonts w:ascii="Consolas" w:hAnsi="Consolas" w:cs="Consolas"/>
+                <w:color w:val="FFFFFF"/>
+                <w:sz w:val="21"/>
+                <w:szCs w:val="21"/>
+              </w:rPr>
+              <w:t xml:space="preserve"> </w:t>
+            </w:r>
+            <w:r>
+              <w:rPr>
+                <w:rFonts w:ascii="Consolas" w:hAnsi="Consolas" w:cs="Consolas"/>
+                <w:color w:val="FFE083"/>
+                <w:sz w:val="21"/>
+                <w:szCs w:val="21"/>
+              </w:rPr>
+              <w:t>'not '</w:t>
+            </w:r>
+            <w:r>
+              <w:rPr>
+                <w:rFonts w:ascii="Consolas" w:hAnsi="Consolas" w:cs="Consolas"/>
+                <w:color w:val="E85D7F"/>
+                <w:sz w:val="21"/>
+                <w:szCs w:val="21"/>
+              </w:rPr>
+              <w:t>;</w:t>
+            </w:r>
+          </w:p>
+          <w:p>
+            <w:pPr>
+              <w:shd w:val="clear" w:color="auto" w:fill="1E1E1E"/>
+              <w:spacing w:line="330" w:lineRule="atLeast"/>
+              <w:rPr>
+                <w:rFonts w:ascii="Consolas" w:hAnsi="Consolas" w:cs="Consolas"/>
+                <w:color w:val="FFFFFF"/>
+                <w:sz w:val="21"/>
+                <w:szCs w:val="21"/>
+              </w:rPr>
+            </w:pPr>
+            <w:r>
+              <w:rPr>
+                <w:rFonts w:ascii="Consolas" w:hAnsi="Consolas" w:cs="Consolas"/>
+                <w:color w:val="FFFFFF"/>
+                <w:sz w:val="21"/>
+                <w:szCs w:val="21"/>
+              </w:rPr>
+              <w:t xml:space="preserve">  </w:t>
+            </w:r>
+            <w:r>
+              <w:rPr>
+                <w:rFonts w:ascii="Consolas" w:hAnsi="Consolas" w:cs="Consolas"/>
+                <w:color w:val="E85D7F"/>
+                <w:sz w:val="21"/>
+                <w:szCs w:val="21"/>
+              </w:rPr>
+              <w:t>}</w:t>
+            </w:r>
+          </w:p>
+          <w:p>
+            <w:pPr>
+              <w:shd w:val="clear" w:color="auto" w:fill="1E1E1E"/>
+              <w:spacing w:line="330" w:lineRule="atLeast"/>
+              <w:rPr>
+                <w:rFonts w:ascii="Consolas" w:hAnsi="Consolas" w:cs="Consolas"/>
+                <w:color w:val="FFFFFF"/>
+                <w:sz w:val="21"/>
+                <w:szCs w:val="21"/>
+              </w:rPr>
+            </w:pPr>
+            <w:r>
+              <w:rPr>
+                <w:rFonts w:ascii="Consolas" w:hAnsi="Consolas" w:cs="Consolas"/>
+                <w:color w:val="FFFFFF"/>
+                <w:sz w:val="21"/>
+                <w:szCs w:val="21"/>
+              </w:rPr>
+              <w:t xml:space="preserve">  output </w:t>
+            </w:r>
+            <w:r>
+              <w:rPr>
+                <w:rFonts w:ascii="Consolas" w:hAnsi="Consolas" w:cs="Consolas"/>
+                <w:color w:val="E85D7F"/>
+                <w:sz w:val="21"/>
+                <w:szCs w:val="21"/>
+              </w:rPr>
+              <w:t>+=</w:t>
+            </w:r>
+            <w:r>
+              <w:rPr>
+                <w:rFonts w:ascii="Consolas" w:hAnsi="Consolas" w:cs="Consolas"/>
+                <w:color w:val="FFFFFF"/>
+                <w:sz w:val="21"/>
+                <w:szCs w:val="21"/>
+              </w:rPr>
+              <w:t xml:space="preserve"> </w:t>
+            </w:r>
+            <w:r>
+              <w:rPr>
+                <w:rFonts w:ascii="Consolas" w:hAnsi="Consolas" w:cs="Consolas"/>
+                <w:color w:val="FFE083"/>
+                <w:sz w:val="21"/>
+                <w:szCs w:val="21"/>
+              </w:rPr>
+              <w:t>'receive it! \n'</w:t>
+            </w:r>
+            <w:r>
+              <w:rPr>
+                <w:rFonts w:ascii="Consolas" w:hAnsi="Consolas" w:cs="Consolas"/>
+                <w:color w:val="E85D7F"/>
+                <w:sz w:val="21"/>
+                <w:szCs w:val="21"/>
+              </w:rPr>
+              <w:t>;</w:t>
+            </w:r>
+          </w:p>
+          <w:p>
+            <w:pPr>
+              <w:shd w:val="clear" w:color="auto" w:fill="1E1E1E"/>
+              <w:spacing w:line="330" w:lineRule="atLeast"/>
+              <w:rPr>
+                <w:rFonts w:ascii="Consolas" w:hAnsi="Consolas" w:cs="Consolas"/>
+                <w:color w:val="FFFFFF"/>
+                <w:sz w:val="21"/>
+                <w:szCs w:val="21"/>
+              </w:rPr>
+            </w:pPr>
+            <w:r>
+              <w:rPr>
+                <w:rFonts w:ascii="Consolas" w:hAnsi="Consolas" w:cs="Consolas"/>
+                <w:color w:val="FFFFFF"/>
+                <w:sz w:val="21"/>
+                <w:szCs w:val="21"/>
+              </w:rPr>
+              <w:t xml:space="preserve">  console</w:t>
+            </w:r>
+            <w:r>
+              <w:rPr>
+                <w:rFonts w:ascii="Consolas" w:hAnsi="Consolas" w:cs="Consolas"/>
+                <w:color w:val="E85D7F"/>
+                <w:sz w:val="21"/>
+                <w:szCs w:val="21"/>
+              </w:rPr>
+              <w:t>.</w:t>
+            </w:r>
+            <w:r>
+              <w:rPr>
+                <w:rFonts w:ascii="Consolas" w:hAnsi="Consolas" w:cs="Consolas"/>
+                <w:color w:val="FFFFFF"/>
+                <w:sz w:val="21"/>
+                <w:szCs w:val="21"/>
+              </w:rPr>
+              <w:t>log</w:t>
+            </w:r>
+            <w:r>
+              <w:rPr>
+                <w:rFonts w:ascii="Consolas" w:hAnsi="Consolas" w:cs="Consolas"/>
+                <w:color w:val="E85D7F"/>
+                <w:sz w:val="21"/>
+                <w:szCs w:val="21"/>
+              </w:rPr>
+              <w:t>(</w:t>
+            </w:r>
+            <w:r>
+              <w:rPr>
+                <w:rFonts w:ascii="Consolas" w:hAnsi="Consolas" w:cs="Consolas"/>
+                <w:color w:val="FFFFFF"/>
+                <w:sz w:val="21"/>
+                <w:szCs w:val="21"/>
+              </w:rPr>
+              <w:t>output</w:t>
+            </w:r>
+            <w:r>
+              <w:rPr>
+                <w:rFonts w:ascii="Consolas" w:hAnsi="Consolas" w:cs="Consolas"/>
+                <w:color w:val="E85D7F"/>
+                <w:sz w:val="21"/>
+                <w:szCs w:val="21"/>
+              </w:rPr>
+              <w:t>);</w:t>
+            </w:r>
+          </w:p>
+          <w:p>
+            <w:pPr>
+              <w:shd w:val="clear" w:color="auto" w:fill="1E1E1E"/>
+              <w:spacing w:line="330" w:lineRule="atLeast"/>
+              <w:rPr>
+                <w:rFonts w:ascii="Consolas" w:hAnsi="Consolas" w:cs="Consolas"/>
+                <w:color w:val="FFFFFF"/>
+                <w:sz w:val="21"/>
+                <w:szCs w:val="21"/>
+              </w:rPr>
+            </w:pPr>
+            <w:r>
+              <w:rPr>
+                <w:rFonts w:ascii="Consolas" w:hAnsi="Consolas" w:cs="Consolas"/>
+                <w:color w:val="E85D7F"/>
+                <w:sz w:val="21"/>
+                <w:szCs w:val="21"/>
+              </w:rPr>
+              <w:t>}</w:t>
+            </w:r>
+          </w:p>
+          <w:p>
+            <w:pPr>
+              <w:shd w:val="clear" w:color="auto" w:fill="1E1E1E"/>
+              <w:spacing w:line="330" w:lineRule="atLeast"/>
+              <w:rPr>
+                <w:rFonts w:ascii="Consolas" w:hAnsi="Consolas" w:cs="Consolas"/>
+                <w:color w:val="FFFFFF"/>
+                <w:sz w:val="21"/>
+                <w:szCs w:val="21"/>
+              </w:rPr>
+            </w:pPr>
+          </w:p>
+          <w:p>
+            <w:pPr>
+              <w:shd w:val="clear" w:color="auto" w:fill="1E1E1E"/>
+              <w:spacing w:line="330" w:lineRule="atLeast"/>
+              <w:rPr>
+                <w:rFonts w:ascii="Consolas" w:hAnsi="Consolas" w:cs="Consolas"/>
+                <w:color w:val="FFFFFF"/>
+                <w:sz w:val="21"/>
+                <w:szCs w:val="21"/>
+              </w:rPr>
+            </w:pPr>
+            <w:r>
+              <w:rPr>
+                <w:rFonts w:ascii="Consolas" w:hAnsi="Consolas" w:cs="Consolas"/>
+                <w:color w:val="B3CCFF"/>
+                <w:sz w:val="21"/>
+                <w:szCs w:val="21"/>
+              </w:rPr>
+              <w:t>let</w:t>
+            </w:r>
+            <w:r>
+              <w:rPr>
+                <w:rFonts w:ascii="Consolas" w:hAnsi="Consolas" w:cs="Consolas"/>
+                <w:color w:val="FFFFFF"/>
+                <w:sz w:val="21"/>
+                <w:szCs w:val="21"/>
+              </w:rPr>
+              <w:t xml:space="preserve"> birthdayBabies </w:t>
+            </w:r>
+            <w:r>
+              <w:rPr>
+                <w:rFonts w:ascii="Consolas" w:hAnsi="Consolas" w:cs="Consolas"/>
+                <w:color w:val="E85D7F"/>
+                <w:sz w:val="21"/>
+                <w:szCs w:val="21"/>
+              </w:rPr>
+              <w:t>=</w:t>
+            </w:r>
+            <w:r>
+              <w:rPr>
+                <w:rFonts w:ascii="Consolas" w:hAnsi="Consolas" w:cs="Consolas"/>
+                <w:color w:val="FFFFFF"/>
+                <w:sz w:val="21"/>
+                <w:szCs w:val="21"/>
+              </w:rPr>
+              <w:t xml:space="preserve"> </w:t>
+            </w:r>
+            <w:r>
+              <w:rPr>
+                <w:rFonts w:ascii="Consolas" w:hAnsi="Consolas" w:cs="Consolas"/>
+                <w:color w:val="E85D7F"/>
+                <w:sz w:val="21"/>
+                <w:szCs w:val="21"/>
+              </w:rPr>
+              <w:t>[</w:t>
+            </w:r>
+          </w:p>
+          <w:p>
+            <w:pPr>
+              <w:shd w:val="clear" w:color="auto" w:fill="1E1E1E"/>
+              <w:spacing w:line="330" w:lineRule="atLeast"/>
+              <w:rPr>
+                <w:rFonts w:ascii="Consolas" w:hAnsi="Consolas" w:cs="Consolas"/>
+                <w:color w:val="FFFFFF"/>
+                <w:sz w:val="21"/>
+                <w:szCs w:val="21"/>
+              </w:rPr>
+            </w:pPr>
+            <w:r>
+              <w:rPr>
+                <w:rFonts w:ascii="Consolas" w:hAnsi="Consolas" w:cs="Consolas"/>
+                <w:color w:val="FFFFFF"/>
+                <w:sz w:val="21"/>
+                <w:szCs w:val="21"/>
+              </w:rPr>
+              <w:t xml:space="preserve">  </w:t>
+            </w:r>
+            <w:r>
+              <w:rPr>
+                <w:rFonts w:ascii="Consolas" w:hAnsi="Consolas" w:cs="Consolas"/>
+                <w:color w:val="E85D7F"/>
+                <w:sz w:val="21"/>
+                <w:szCs w:val="21"/>
+              </w:rPr>
+              <w:t>{</w:t>
+            </w:r>
+            <w:r>
+              <w:rPr>
+                <w:rFonts w:ascii="Consolas" w:hAnsi="Consolas" w:cs="Consolas"/>
+                <w:color w:val="FFFFFF"/>
+                <w:sz w:val="21"/>
+                <w:szCs w:val="21"/>
+              </w:rPr>
+              <w:t>name</w:t>
+            </w:r>
+            <w:r>
+              <w:rPr>
+                <w:rFonts w:ascii="Consolas" w:hAnsi="Consolas" w:cs="Consolas"/>
+                <w:color w:val="E85D7F"/>
+                <w:sz w:val="21"/>
+                <w:szCs w:val="21"/>
+              </w:rPr>
+              <w:t>:</w:t>
+            </w:r>
+            <w:r>
+              <w:rPr>
+                <w:rFonts w:ascii="Consolas" w:hAnsi="Consolas" w:cs="Consolas"/>
+                <w:color w:val="FFFFFF"/>
+                <w:sz w:val="21"/>
+                <w:szCs w:val="21"/>
+              </w:rPr>
+              <w:t xml:space="preserve"> </w:t>
+            </w:r>
+            <w:r>
+              <w:rPr>
+                <w:rFonts w:ascii="Consolas" w:hAnsi="Consolas" w:cs="Consolas"/>
+                <w:color w:val="FFE083"/>
+                <w:sz w:val="21"/>
+                <w:szCs w:val="21"/>
+              </w:rPr>
+              <w:t>'Liam'</w:t>
+            </w:r>
+            <w:r>
+              <w:rPr>
+                <w:rFonts w:ascii="Consolas" w:hAnsi="Consolas" w:cs="Consolas"/>
+                <w:color w:val="E85D7F"/>
+                <w:sz w:val="21"/>
+                <w:szCs w:val="21"/>
+              </w:rPr>
+              <w:t>,</w:t>
+            </w:r>
+            <w:r>
+              <w:rPr>
+                <w:rFonts w:ascii="Consolas" w:hAnsi="Consolas" w:cs="Consolas"/>
+                <w:color w:val="FFFFFF"/>
+                <w:sz w:val="21"/>
+                <w:szCs w:val="21"/>
+              </w:rPr>
+              <w:t xml:space="preserve"> age</w:t>
+            </w:r>
+            <w:r>
+              <w:rPr>
+                <w:rFonts w:ascii="Consolas" w:hAnsi="Consolas" w:cs="Consolas"/>
+                <w:color w:val="E85D7F"/>
+                <w:sz w:val="21"/>
+                <w:szCs w:val="21"/>
+              </w:rPr>
+              <w:t>:</w:t>
+            </w:r>
+            <w:r>
+              <w:rPr>
+                <w:rFonts w:ascii="Consolas" w:hAnsi="Consolas" w:cs="Consolas"/>
+                <w:color w:val="FFFFFF"/>
+                <w:sz w:val="21"/>
+                <w:szCs w:val="21"/>
+              </w:rPr>
+              <w:t xml:space="preserve"> </w:t>
+            </w:r>
+            <w:r>
+              <w:rPr>
+                <w:rFonts w:ascii="Consolas" w:hAnsi="Consolas" w:cs="Consolas"/>
+                <w:color w:val="E85D7F"/>
+                <w:sz w:val="21"/>
+                <w:szCs w:val="21"/>
+              </w:rPr>
+              <w:t>0,</w:t>
+            </w:r>
+            <w:r>
+              <w:rPr>
+                <w:rFonts w:ascii="Consolas" w:hAnsi="Consolas" w:cs="Consolas"/>
+                <w:color w:val="FFFFFF"/>
+                <w:sz w:val="21"/>
+                <w:szCs w:val="21"/>
+              </w:rPr>
+              <w:t xml:space="preserve"> giftWish</w:t>
+            </w:r>
+            <w:r>
+              <w:rPr>
+                <w:rFonts w:ascii="Consolas" w:hAnsi="Consolas" w:cs="Consolas"/>
+                <w:color w:val="E85D7F"/>
+                <w:sz w:val="21"/>
+                <w:szCs w:val="21"/>
+              </w:rPr>
+              <w:t>:</w:t>
+            </w:r>
+            <w:r>
+              <w:rPr>
+                <w:rFonts w:ascii="Consolas" w:hAnsi="Consolas" w:cs="Consolas"/>
+                <w:color w:val="FFFFFF"/>
+                <w:sz w:val="21"/>
+                <w:szCs w:val="21"/>
+              </w:rPr>
+              <w:t xml:space="preserve"> </w:t>
+            </w:r>
+            <w:r>
+              <w:rPr>
+                <w:rFonts w:ascii="Consolas" w:hAnsi="Consolas" w:cs="Consolas"/>
+                <w:color w:val="FFE083"/>
+                <w:sz w:val="21"/>
+                <w:szCs w:val="21"/>
+              </w:rPr>
+              <w:t>'karate skills'</w:t>
+            </w:r>
+            <w:r>
+              <w:rPr>
+                <w:rFonts w:ascii="Consolas" w:hAnsi="Consolas" w:cs="Consolas"/>
+                <w:color w:val="E85D7F"/>
+                <w:sz w:val="21"/>
+                <w:szCs w:val="21"/>
+              </w:rPr>
+              <w:t>,</w:t>
+            </w:r>
+            <w:r>
+              <w:rPr>
+                <w:rFonts w:ascii="Consolas" w:hAnsi="Consolas" w:cs="Consolas"/>
+                <w:color w:val="FFFFFF"/>
+                <w:sz w:val="21"/>
+                <w:szCs w:val="21"/>
+              </w:rPr>
+              <w:t xml:space="preserve"> success</w:t>
+            </w:r>
+            <w:r>
+              <w:rPr>
+                <w:rFonts w:ascii="Consolas" w:hAnsi="Consolas" w:cs="Consolas"/>
+                <w:color w:val="E85D7F"/>
+                <w:sz w:val="21"/>
+                <w:szCs w:val="21"/>
+              </w:rPr>
+              <w:t>:</w:t>
+            </w:r>
+            <w:r>
+              <w:rPr>
+                <w:rFonts w:ascii="Consolas" w:hAnsi="Consolas" w:cs="Consolas"/>
+                <w:color w:val="FFFFFF"/>
+                <w:sz w:val="21"/>
+                <w:szCs w:val="21"/>
+              </w:rPr>
+              <w:t xml:space="preserve"> </w:t>
+            </w:r>
+            <w:r>
+              <w:rPr>
+                <w:rFonts w:ascii="Consolas" w:hAnsi="Consolas" w:cs="Consolas"/>
+                <w:color w:val="B3CCFF"/>
+                <w:sz w:val="21"/>
+                <w:szCs w:val="21"/>
+              </w:rPr>
+              <w:t>false</w:t>
+            </w:r>
+            <w:r>
+              <w:rPr>
+                <w:rFonts w:ascii="Consolas" w:hAnsi="Consolas" w:cs="Consolas"/>
+                <w:color w:val="E85D7F"/>
+                <w:sz w:val="21"/>
+                <w:szCs w:val="21"/>
+              </w:rPr>
+              <w:t>},</w:t>
+            </w:r>
+            <w:r>
+              <w:rPr>
+                <w:rFonts w:ascii="Consolas" w:hAnsi="Consolas" w:cs="Consolas"/>
+                <w:color w:val="FFFFFF"/>
+                <w:sz w:val="21"/>
+                <w:szCs w:val="21"/>
+              </w:rPr>
+              <w:t xml:space="preserve"> </w:t>
+            </w:r>
+          </w:p>
+          <w:p>
+            <w:pPr>
+              <w:shd w:val="clear" w:color="auto" w:fill="1E1E1E"/>
+              <w:spacing w:line="330" w:lineRule="atLeast"/>
+              <w:rPr>
+                <w:rFonts w:ascii="Consolas" w:hAnsi="Consolas" w:cs="Consolas"/>
+                <w:color w:val="FFFFFF"/>
+                <w:sz w:val="21"/>
+                <w:szCs w:val="21"/>
+              </w:rPr>
+            </w:pPr>
+            <w:r>
+              <w:rPr>
+                <w:rFonts w:ascii="Consolas" w:hAnsi="Consolas" w:cs="Consolas"/>
+                <w:color w:val="FFFFFF"/>
+                <w:sz w:val="21"/>
+                <w:szCs w:val="21"/>
+              </w:rPr>
+              <w:t xml:space="preserve">  </w:t>
+            </w:r>
+            <w:r>
+              <w:rPr>
+                <w:rFonts w:ascii="Consolas" w:hAnsi="Consolas" w:cs="Consolas"/>
+                <w:color w:val="E85D7F"/>
+                <w:sz w:val="21"/>
+                <w:szCs w:val="21"/>
+              </w:rPr>
+              <w:t>{</w:t>
+            </w:r>
+            <w:r>
+              <w:rPr>
+                <w:rFonts w:ascii="Consolas" w:hAnsi="Consolas" w:cs="Consolas"/>
+                <w:color w:val="FFFFFF"/>
+                <w:sz w:val="21"/>
+                <w:szCs w:val="21"/>
+              </w:rPr>
+              <w:t>name</w:t>
+            </w:r>
+            <w:r>
+              <w:rPr>
+                <w:rFonts w:ascii="Consolas" w:hAnsi="Consolas" w:cs="Consolas"/>
+                <w:color w:val="E85D7F"/>
+                <w:sz w:val="21"/>
+                <w:szCs w:val="21"/>
+              </w:rPr>
+              <w:t>:</w:t>
+            </w:r>
+            <w:r>
+              <w:rPr>
+                <w:rFonts w:ascii="Consolas" w:hAnsi="Consolas" w:cs="Consolas"/>
+                <w:color w:val="FFFFFF"/>
+                <w:sz w:val="21"/>
+                <w:szCs w:val="21"/>
+              </w:rPr>
+              <w:t xml:space="preserve"> </w:t>
+            </w:r>
+            <w:r>
+              <w:rPr>
+                <w:rFonts w:ascii="Consolas" w:hAnsi="Consolas" w:cs="Consolas"/>
+                <w:color w:val="FFE083"/>
+                <w:sz w:val="21"/>
+                <w:szCs w:val="21"/>
+              </w:rPr>
+              <w:t>'Olivia'</w:t>
+            </w:r>
+            <w:r>
+              <w:rPr>
+                <w:rFonts w:ascii="Consolas" w:hAnsi="Consolas" w:cs="Consolas"/>
+                <w:color w:val="E85D7F"/>
+                <w:sz w:val="21"/>
+                <w:szCs w:val="21"/>
+              </w:rPr>
+              <w:t>,</w:t>
+            </w:r>
+            <w:r>
+              <w:rPr>
+                <w:rFonts w:ascii="Consolas" w:hAnsi="Consolas" w:cs="Consolas"/>
+                <w:color w:val="FFFFFF"/>
+                <w:sz w:val="21"/>
+                <w:szCs w:val="21"/>
+              </w:rPr>
+              <w:t xml:space="preserve"> age</w:t>
+            </w:r>
+            <w:r>
+              <w:rPr>
+                <w:rFonts w:ascii="Consolas" w:hAnsi="Consolas" w:cs="Consolas"/>
+                <w:color w:val="E85D7F"/>
+                <w:sz w:val="21"/>
+                <w:szCs w:val="21"/>
+              </w:rPr>
+              <w:t>:</w:t>
+            </w:r>
+            <w:r>
+              <w:rPr>
+                <w:rFonts w:ascii="Consolas" w:hAnsi="Consolas" w:cs="Consolas"/>
+                <w:color w:val="FFFFFF"/>
+                <w:sz w:val="21"/>
+                <w:szCs w:val="21"/>
+              </w:rPr>
+              <w:t xml:space="preserve"> </w:t>
+            </w:r>
+            <w:r>
+              <w:rPr>
+                <w:rFonts w:ascii="Consolas" w:hAnsi="Consolas" w:cs="Consolas"/>
+                <w:color w:val="E85D7F"/>
+                <w:sz w:val="21"/>
+                <w:szCs w:val="21"/>
+              </w:rPr>
+              <w:t>0,</w:t>
+            </w:r>
+            <w:r>
+              <w:rPr>
+                <w:rFonts w:ascii="Consolas" w:hAnsi="Consolas" w:cs="Consolas"/>
+                <w:color w:val="FFFFFF"/>
+                <w:sz w:val="21"/>
+                <w:szCs w:val="21"/>
+              </w:rPr>
+              <w:t xml:space="preserve"> giftWish</w:t>
+            </w:r>
+            <w:r>
+              <w:rPr>
+                <w:rFonts w:ascii="Consolas" w:hAnsi="Consolas" w:cs="Consolas"/>
+                <w:color w:val="E85D7F"/>
+                <w:sz w:val="21"/>
+                <w:szCs w:val="21"/>
+              </w:rPr>
+              <w:t>:</w:t>
+            </w:r>
+            <w:r>
+              <w:rPr>
+                <w:rFonts w:ascii="Consolas" w:hAnsi="Consolas" w:cs="Consolas"/>
+                <w:color w:val="FFFFFF"/>
+                <w:sz w:val="21"/>
+                <w:szCs w:val="21"/>
+              </w:rPr>
+              <w:t xml:space="preserve"> </w:t>
+            </w:r>
+            <w:r>
+              <w:rPr>
+                <w:rFonts w:ascii="Consolas" w:hAnsi="Consolas" w:cs="Consolas"/>
+                <w:color w:val="FFE083"/>
+                <w:sz w:val="21"/>
+                <w:szCs w:val="21"/>
+              </w:rPr>
+              <w:t>'a bright future'</w:t>
+            </w:r>
+            <w:r>
+              <w:rPr>
+                <w:rFonts w:ascii="Consolas" w:hAnsi="Consolas" w:cs="Consolas"/>
+                <w:color w:val="E85D7F"/>
+                <w:sz w:val="21"/>
+                <w:szCs w:val="21"/>
+              </w:rPr>
+              <w:t>,</w:t>
+            </w:r>
+            <w:r>
+              <w:rPr>
+                <w:rFonts w:ascii="Consolas" w:hAnsi="Consolas" w:cs="Consolas"/>
+                <w:color w:val="FFFFFF"/>
+                <w:sz w:val="21"/>
+                <w:szCs w:val="21"/>
+              </w:rPr>
+              <w:t xml:space="preserve"> success</w:t>
+            </w:r>
+            <w:r>
+              <w:rPr>
+                <w:rFonts w:ascii="Consolas" w:hAnsi="Consolas" w:cs="Consolas"/>
+                <w:color w:val="E85D7F"/>
+                <w:sz w:val="21"/>
+                <w:szCs w:val="21"/>
+              </w:rPr>
+              <w:t>:</w:t>
+            </w:r>
+            <w:r>
+              <w:rPr>
+                <w:rFonts w:ascii="Consolas" w:hAnsi="Consolas" w:cs="Consolas"/>
+                <w:color w:val="B3CCFF"/>
+                <w:sz w:val="21"/>
+                <w:szCs w:val="21"/>
+              </w:rPr>
+              <w:t>true</w:t>
+            </w:r>
+            <w:r>
+              <w:rPr>
+                <w:rFonts w:ascii="Consolas" w:hAnsi="Consolas" w:cs="Consolas"/>
+                <w:color w:val="E85D7F"/>
+                <w:sz w:val="21"/>
+                <w:szCs w:val="21"/>
+              </w:rPr>
+              <w:t>},</w:t>
+            </w:r>
+            <w:r>
+              <w:rPr>
+                <w:rFonts w:ascii="Consolas" w:hAnsi="Consolas" w:cs="Consolas"/>
+                <w:color w:val="FFFFFF"/>
+                <w:sz w:val="21"/>
+                <w:szCs w:val="21"/>
+              </w:rPr>
+              <w:t xml:space="preserve"> </w:t>
+            </w:r>
+          </w:p>
+          <w:p>
+            <w:pPr>
+              <w:shd w:val="clear" w:color="auto" w:fill="1E1E1E"/>
+              <w:spacing w:line="330" w:lineRule="atLeast"/>
+              <w:rPr>
+                <w:rFonts w:ascii="Consolas" w:hAnsi="Consolas" w:cs="Consolas"/>
+                <w:color w:val="FFFFFF"/>
+                <w:sz w:val="21"/>
+                <w:szCs w:val="21"/>
+              </w:rPr>
+            </w:pPr>
+            <w:r>
+              <w:rPr>
+                <w:rFonts w:ascii="Consolas" w:hAnsi="Consolas" w:cs="Consolas"/>
+                <w:color w:val="FFFFFF"/>
+                <w:sz w:val="21"/>
+                <w:szCs w:val="21"/>
+              </w:rPr>
+              <w:t xml:space="preserve">  </w:t>
+            </w:r>
+            <w:r>
+              <w:rPr>
+                <w:rFonts w:ascii="Consolas" w:hAnsi="Consolas" w:cs="Consolas"/>
+                <w:color w:val="E85D7F"/>
+                <w:sz w:val="21"/>
+                <w:szCs w:val="21"/>
+              </w:rPr>
+              <w:t>{</w:t>
+            </w:r>
+            <w:r>
+              <w:rPr>
+                <w:rFonts w:ascii="Consolas" w:hAnsi="Consolas" w:cs="Consolas"/>
+                <w:color w:val="FFFFFF"/>
+                <w:sz w:val="21"/>
+                <w:szCs w:val="21"/>
+              </w:rPr>
+              <w:t>name</w:t>
+            </w:r>
+            <w:r>
+              <w:rPr>
+                <w:rFonts w:ascii="Consolas" w:hAnsi="Consolas" w:cs="Consolas"/>
+                <w:color w:val="E85D7F"/>
+                <w:sz w:val="21"/>
+                <w:szCs w:val="21"/>
+              </w:rPr>
+              <w:t>:</w:t>
+            </w:r>
+            <w:r>
+              <w:rPr>
+                <w:rFonts w:ascii="Consolas" w:hAnsi="Consolas" w:cs="Consolas"/>
+                <w:color w:val="FFFFFF"/>
+                <w:sz w:val="21"/>
+                <w:szCs w:val="21"/>
+              </w:rPr>
+              <w:t xml:space="preserve"> </w:t>
+            </w:r>
+            <w:r>
+              <w:rPr>
+                <w:rFonts w:ascii="Consolas" w:hAnsi="Consolas" w:cs="Consolas"/>
+                <w:color w:val="FFE083"/>
+                <w:sz w:val="21"/>
+                <w:szCs w:val="21"/>
+              </w:rPr>
+              <w:t>'Ava'</w:t>
+            </w:r>
+            <w:r>
+              <w:rPr>
+                <w:rFonts w:ascii="Consolas" w:hAnsi="Consolas" w:cs="Consolas"/>
+                <w:color w:val="E85D7F"/>
+                <w:sz w:val="21"/>
+                <w:szCs w:val="21"/>
+              </w:rPr>
+              <w:t>,</w:t>
+            </w:r>
+            <w:r>
+              <w:rPr>
+                <w:rFonts w:ascii="Consolas" w:hAnsi="Consolas" w:cs="Consolas"/>
+                <w:color w:val="FFFFFF"/>
+                <w:sz w:val="21"/>
+                <w:szCs w:val="21"/>
+              </w:rPr>
+              <w:t xml:space="preserve"> age</w:t>
+            </w:r>
+            <w:r>
+              <w:rPr>
+                <w:rFonts w:ascii="Consolas" w:hAnsi="Consolas" w:cs="Consolas"/>
+                <w:color w:val="E85D7F"/>
+                <w:sz w:val="21"/>
+                <w:szCs w:val="21"/>
+              </w:rPr>
+              <w:t>:</w:t>
+            </w:r>
+            <w:r>
+              <w:rPr>
+                <w:rFonts w:ascii="Consolas" w:hAnsi="Consolas" w:cs="Consolas"/>
+                <w:color w:val="FFFFFF"/>
+                <w:sz w:val="21"/>
+                <w:szCs w:val="21"/>
+              </w:rPr>
+              <w:t xml:space="preserve"> </w:t>
+            </w:r>
+            <w:r>
+              <w:rPr>
+                <w:rFonts w:ascii="Consolas" w:hAnsi="Consolas" w:cs="Consolas"/>
+                <w:color w:val="E85D7F"/>
+                <w:sz w:val="21"/>
+                <w:szCs w:val="21"/>
+              </w:rPr>
+              <w:t>0,</w:t>
+            </w:r>
+            <w:r>
+              <w:rPr>
+                <w:rFonts w:ascii="Consolas" w:hAnsi="Consolas" w:cs="Consolas"/>
+                <w:color w:val="FFFFFF"/>
+                <w:sz w:val="21"/>
+                <w:szCs w:val="21"/>
+              </w:rPr>
+              <w:t xml:space="preserve"> giftWish</w:t>
+            </w:r>
+            <w:r>
+              <w:rPr>
+                <w:rFonts w:ascii="Consolas" w:hAnsi="Consolas" w:cs="Consolas"/>
+                <w:color w:val="E85D7F"/>
+                <w:sz w:val="21"/>
+                <w:szCs w:val="21"/>
+              </w:rPr>
+              <w:t>:</w:t>
+            </w:r>
+            <w:r>
+              <w:rPr>
+                <w:rFonts w:ascii="Consolas" w:hAnsi="Consolas" w:cs="Consolas"/>
+                <w:color w:val="FFFFFF"/>
+                <w:sz w:val="21"/>
+                <w:szCs w:val="21"/>
+              </w:rPr>
+              <w:t xml:space="preserve"> </w:t>
+            </w:r>
+            <w:r>
+              <w:rPr>
+                <w:rFonts w:ascii="Consolas" w:hAnsi="Consolas" w:cs="Consolas"/>
+                <w:color w:val="FFE083"/>
+                <w:sz w:val="21"/>
+                <w:szCs w:val="21"/>
+              </w:rPr>
+              <w:t>'$0.25'</w:t>
+            </w:r>
+            <w:r>
+              <w:rPr>
+                <w:rFonts w:ascii="Consolas" w:hAnsi="Consolas" w:cs="Consolas"/>
+                <w:color w:val="E85D7F"/>
+                <w:sz w:val="21"/>
+                <w:szCs w:val="21"/>
+              </w:rPr>
+              <w:t>,</w:t>
+            </w:r>
+            <w:r>
+              <w:rPr>
+                <w:rFonts w:ascii="Consolas" w:hAnsi="Consolas" w:cs="Consolas"/>
+                <w:color w:val="FFFFFF"/>
+                <w:sz w:val="21"/>
+                <w:szCs w:val="21"/>
+              </w:rPr>
+              <w:t xml:space="preserve"> success</w:t>
+            </w:r>
+            <w:r>
+              <w:rPr>
+                <w:rFonts w:ascii="Consolas" w:hAnsi="Consolas" w:cs="Consolas"/>
+                <w:color w:val="E85D7F"/>
+                <w:sz w:val="21"/>
+                <w:szCs w:val="21"/>
+              </w:rPr>
+              <w:t>:</w:t>
+            </w:r>
+            <w:r>
+              <w:rPr>
+                <w:rFonts w:ascii="Consolas" w:hAnsi="Consolas" w:cs="Consolas"/>
+                <w:color w:val="B3CCFF"/>
+                <w:sz w:val="21"/>
+                <w:szCs w:val="21"/>
+              </w:rPr>
+              <w:t>true</w:t>
+            </w:r>
+            <w:r>
+              <w:rPr>
+                <w:rFonts w:ascii="Consolas" w:hAnsi="Consolas" w:cs="Consolas"/>
+                <w:color w:val="E85D7F"/>
+                <w:sz w:val="21"/>
+                <w:szCs w:val="21"/>
+              </w:rPr>
+              <w:t>}</w:t>
+            </w:r>
+          </w:p>
+          <w:p>
+            <w:pPr>
+              <w:shd w:val="clear" w:color="auto" w:fill="1E1E1E"/>
+              <w:spacing w:line="330" w:lineRule="atLeast"/>
+              <w:rPr>
+                <w:rFonts w:ascii="Consolas" w:hAnsi="Consolas" w:cs="Consolas"/>
+                <w:color w:val="FFFFFF"/>
+                <w:sz w:val="21"/>
+                <w:szCs w:val="21"/>
+              </w:rPr>
+            </w:pPr>
+            <w:r>
+              <w:rPr>
+                <w:rFonts w:ascii="Consolas" w:hAnsi="Consolas" w:cs="Consolas"/>
+                <w:color w:val="E85D7F"/>
+                <w:sz w:val="21"/>
+                <w:szCs w:val="21"/>
+              </w:rPr>
+              <w:t>];</w:t>
+            </w:r>
+            <w:r>
+              <w:rPr>
+                <w:rFonts w:ascii="Consolas" w:hAnsi="Consolas" w:cs="Consolas"/>
+                <w:color w:val="FFFFFF"/>
+                <w:sz w:val="21"/>
+                <w:szCs w:val="21"/>
+              </w:rPr>
+              <w:t xml:space="preserve"> </w:t>
+            </w:r>
+          </w:p>
+          <w:p>
+            <w:pPr>
+              <w:shd w:val="clear" w:color="auto" w:fill="1E1E1E"/>
+              <w:spacing w:line="330" w:lineRule="atLeast"/>
+              <w:rPr>
+                <w:rFonts w:ascii="Consolas" w:hAnsi="Consolas" w:cs="Consolas"/>
+                <w:color w:val="FFFFFF"/>
+                <w:sz w:val="21"/>
+                <w:szCs w:val="21"/>
+              </w:rPr>
+            </w:pPr>
+          </w:p>
+          <w:p>
+            <w:pPr>
+              <w:shd w:val="clear" w:color="auto" w:fill="1E1E1E"/>
+              <w:spacing w:line="330" w:lineRule="atLeast"/>
+              <w:rPr>
+                <w:rFonts w:ascii="Consolas" w:hAnsi="Consolas" w:cs="Consolas"/>
+                <w:color w:val="FFFFFF"/>
+                <w:sz w:val="21"/>
+                <w:szCs w:val="21"/>
+              </w:rPr>
+            </w:pPr>
+            <w:r>
+              <w:rPr>
+                <w:rFonts w:ascii="Consolas" w:hAnsi="Consolas" w:cs="Consolas"/>
+                <w:color w:val="FFFFFF"/>
+                <w:sz w:val="21"/>
+                <w:szCs w:val="21"/>
+              </w:rPr>
+              <w:t>birthdayBabies</w:t>
+            </w:r>
+            <w:r>
+              <w:rPr>
+                <w:rFonts w:ascii="Consolas" w:hAnsi="Consolas" w:cs="Consolas"/>
+                <w:color w:val="E85D7F"/>
+                <w:sz w:val="21"/>
+                <w:szCs w:val="21"/>
+              </w:rPr>
+              <w:t>.</w:t>
+            </w:r>
+            <w:r>
+              <w:rPr>
+                <w:rFonts w:ascii="Consolas" w:hAnsi="Consolas" w:cs="Consolas"/>
+                <w:color w:val="FFFFFF"/>
+                <w:sz w:val="21"/>
+                <w:szCs w:val="21"/>
+              </w:rPr>
+              <w:t>forEach</w:t>
+            </w:r>
+            <w:r>
+              <w:rPr>
+                <w:rFonts w:ascii="Consolas" w:hAnsi="Consolas" w:cs="Consolas"/>
+                <w:color w:val="E85D7F"/>
+                <w:sz w:val="21"/>
+                <w:szCs w:val="21"/>
+              </w:rPr>
+              <w:t>(</w:t>
+            </w:r>
+            <w:r>
+              <w:rPr>
+                <w:rFonts w:ascii="Consolas" w:hAnsi="Consolas" w:cs="Consolas"/>
+                <w:color w:val="FFFFFF"/>
+                <w:sz w:val="21"/>
+                <w:szCs w:val="21"/>
+              </w:rPr>
+              <w:t>sayHappyBirthdayWithObject</w:t>
+            </w:r>
+            <w:r>
+              <w:rPr>
+                <w:rFonts w:ascii="Consolas" w:hAnsi="Consolas" w:cs="Consolas"/>
+                <w:color w:val="E85D7F"/>
+                <w:sz w:val="21"/>
+                <w:szCs w:val="21"/>
+              </w:rPr>
+              <w:t>);</w:t>
+            </w:r>
+          </w:p>
+          <w:p>
+            <w:pPr>
+              <w:shd w:val="clear" w:color="auto" w:fill="1E1E1E"/>
+              <w:spacing w:line="330" w:lineRule="atLeast"/>
+              <w:rPr>
+                <w:rFonts w:ascii="Consolas" w:hAnsi="Consolas" w:cs="Consolas"/>
+                <w:color w:val="FFFFFF"/>
+                <w:sz w:val="21"/>
+                <w:szCs w:val="21"/>
+              </w:rPr>
+            </w:pPr>
+          </w:p>
           <w:p>
             <w:pPr>
               <w:tabs>

</xml_diff>

<commit_message>
feat: Add progress #80 'Learn Typescript'
</commit_message>
<xml_diff>
--- a/learn-typescript/chapter_3/Chatper 3 - Complex Types.docx
+++ b/learn-typescript/chapter_3/Chatper 3 - Complex Types.docx
@@ -20506,16 +20506,34 @@
                 <w:sz w:val="21"/>
                 <w:szCs w:val="21"/>
               </w:rPr>
-              <w:t>let</w:t>
-            </w:r>
-            <w:r>
-              <w:rPr>
-                <w:rFonts w:ascii="Consolas" w:hAnsi="Consolas" w:cs="Consolas"/>
-                <w:color w:val="FFFFFF"/>
-                <w:sz w:val="21"/>
-                <w:szCs w:val="21"/>
-              </w:rPr>
-              <w:t xml:space="preserve"> aPerson</w:t>
+              <w:t>function</w:t>
+            </w:r>
+            <w:r>
+              <w:rPr>
+                <w:rFonts w:ascii="Consolas" w:hAnsi="Consolas" w:cs="Consolas"/>
+                <w:color w:val="FFFFFF"/>
+                <w:sz w:val="21"/>
+                <w:szCs w:val="21"/>
+              </w:rPr>
+              <w:t xml:space="preserve"> sayHappyBirthdayWithObject</w:t>
+            </w:r>
+            <w:r>
+              <w:rPr>
+                <w:rFonts w:ascii="Consolas" w:hAnsi="Consolas" w:cs="Consolas"/>
+                <w:color w:val="E85D7F"/>
+                <w:sz w:val="21"/>
+                <w:szCs w:val="21"/>
+              </w:rPr>
+              <w:t>(</w:t>
+            </w:r>
+            <w:r>
+              <w:rPr>
+                <w:rFonts w:ascii="Consolas" w:hAnsi="Consolas" w:cs="Consolas"/>
+                <w:color w:val="FFFFFF"/>
+                <w:sz w:val="21"/>
+                <w:szCs w:val="21"/>
+              </w:rPr>
+              <w:t>personObject</w:t>
             </w:r>
             <w:r>
               <w:rPr>
@@ -20629,7 +20647,7 @@
                 <w:sz w:val="21"/>
                 <w:szCs w:val="21"/>
               </w:rPr>
-              <w:t>,</w:t>
+              <w:t>:</w:t>
             </w:r>
             <w:r>
               <w:rPr>
@@ -20686,7 +20704,7 @@
                 <w:sz w:val="21"/>
                 <w:szCs w:val="21"/>
               </w:rPr>
-              <w:t>,</w:t>
+              <w:t>:</w:t>
             </w:r>
             <w:r>
               <w:rPr>
@@ -20782,7 +20800,851 @@
                 <w:sz w:val="21"/>
                 <w:szCs w:val="21"/>
               </w:rPr>
-              <w:t>};</w:t>
+              <w:t>}){</w:t>
+            </w:r>
+          </w:p>
+          <w:p>
+            <w:pPr>
+              <w:shd w:val="clear" w:color="auto" w:fill="1E1E1E"/>
+              <w:spacing w:line="330" w:lineRule="atLeast"/>
+              <w:rPr>
+                <w:rFonts w:ascii="Consolas" w:hAnsi="Consolas" w:cs="Consolas"/>
+                <w:color w:val="FFFFFF"/>
+                <w:sz w:val="21"/>
+                <w:szCs w:val="21"/>
+              </w:rPr>
+            </w:pPr>
+            <w:r>
+              <w:rPr>
+                <w:rFonts w:ascii="Consolas" w:hAnsi="Consolas" w:cs="Consolas"/>
+                <w:color w:val="FFFFFF"/>
+                <w:sz w:val="21"/>
+                <w:szCs w:val="21"/>
+              </w:rPr>
+              <w:t xml:space="preserve">  </w:t>
+            </w:r>
+            <w:r>
+              <w:rPr>
+                <w:rFonts w:ascii="Consolas" w:hAnsi="Consolas" w:cs="Consolas"/>
+                <w:color w:val="B3CCFF"/>
+                <w:sz w:val="21"/>
+                <w:szCs w:val="21"/>
+              </w:rPr>
+              <w:t>let</w:t>
+            </w:r>
+            <w:r>
+              <w:rPr>
+                <w:rFonts w:ascii="Consolas" w:hAnsi="Consolas" w:cs="Consolas"/>
+                <w:color w:val="FFFFFF"/>
+                <w:sz w:val="21"/>
+                <w:szCs w:val="21"/>
+              </w:rPr>
+              <w:t xml:space="preserve"> output </w:t>
+            </w:r>
+            <w:r>
+              <w:rPr>
+                <w:rFonts w:ascii="Consolas" w:hAnsi="Consolas" w:cs="Consolas"/>
+                <w:color w:val="E85D7F"/>
+                <w:sz w:val="21"/>
+                <w:szCs w:val="21"/>
+              </w:rPr>
+              <w:t>=</w:t>
+            </w:r>
+            <w:r>
+              <w:rPr>
+                <w:rFonts w:ascii="Consolas" w:hAnsi="Consolas" w:cs="Consolas"/>
+                <w:color w:val="FFE083"/>
+                <w:sz w:val="21"/>
+                <w:szCs w:val="21"/>
+              </w:rPr>
+              <w:t>''</w:t>
+            </w:r>
+            <w:r>
+              <w:rPr>
+                <w:rFonts w:ascii="Consolas" w:hAnsi="Consolas" w:cs="Consolas"/>
+                <w:color w:val="E85D7F"/>
+                <w:sz w:val="21"/>
+                <w:szCs w:val="21"/>
+              </w:rPr>
+              <w:t>;</w:t>
+            </w:r>
+          </w:p>
+          <w:p>
+            <w:pPr>
+              <w:shd w:val="clear" w:color="auto" w:fill="1E1E1E"/>
+              <w:spacing w:line="330" w:lineRule="atLeast"/>
+              <w:rPr>
+                <w:rFonts w:ascii="Consolas" w:hAnsi="Consolas" w:cs="Consolas"/>
+                <w:color w:val="FFFFFF"/>
+                <w:sz w:val="21"/>
+                <w:szCs w:val="21"/>
+              </w:rPr>
+            </w:pPr>
+            <w:r>
+              <w:rPr>
+                <w:rFonts w:ascii="Consolas" w:hAnsi="Consolas" w:cs="Consolas"/>
+                <w:color w:val="FFFFFF"/>
+                <w:sz w:val="21"/>
+                <w:szCs w:val="21"/>
+              </w:rPr>
+              <w:t xml:space="preserve">  output </w:t>
+            </w:r>
+            <w:r>
+              <w:rPr>
+                <w:rFonts w:ascii="Consolas" w:hAnsi="Consolas" w:cs="Consolas"/>
+                <w:color w:val="E85D7F"/>
+                <w:sz w:val="21"/>
+                <w:szCs w:val="21"/>
+              </w:rPr>
+              <w:t>+=</w:t>
+            </w:r>
+            <w:r>
+              <w:rPr>
+                <w:rFonts w:ascii="Consolas" w:hAnsi="Consolas" w:cs="Consolas"/>
+                <w:color w:val="FFFFFF"/>
+                <w:sz w:val="21"/>
+                <w:szCs w:val="21"/>
+              </w:rPr>
+              <w:t xml:space="preserve"> </w:t>
+            </w:r>
+            <w:r>
+              <w:rPr>
+                <w:rFonts w:ascii="Consolas" w:hAnsi="Consolas" w:cs="Consolas"/>
+                <w:color w:val="FFE083"/>
+                <w:sz w:val="21"/>
+                <w:szCs w:val="21"/>
+              </w:rPr>
+              <w:t>'Happy Birthday '</w:t>
+            </w:r>
+          </w:p>
+          <w:p>
+            <w:pPr>
+              <w:shd w:val="clear" w:color="auto" w:fill="1E1E1E"/>
+              <w:spacing w:line="330" w:lineRule="atLeast"/>
+              <w:rPr>
+                <w:rFonts w:ascii="Consolas" w:hAnsi="Consolas" w:cs="Consolas"/>
+                <w:color w:val="FFFFFF"/>
+                <w:sz w:val="21"/>
+                <w:szCs w:val="21"/>
+              </w:rPr>
+            </w:pPr>
+            <w:r>
+              <w:rPr>
+                <w:rFonts w:ascii="Consolas" w:hAnsi="Consolas" w:cs="Consolas"/>
+                <w:color w:val="FFFFFF"/>
+                <w:sz w:val="21"/>
+                <w:szCs w:val="21"/>
+              </w:rPr>
+              <w:lastRenderedPageBreak/>
+              <w:t xml:space="preserve">         </w:t>
+            </w:r>
+            <w:r>
+              <w:rPr>
+                <w:rFonts w:ascii="Consolas" w:hAnsi="Consolas" w:cs="Consolas"/>
+                <w:color w:val="E85D7F"/>
+                <w:sz w:val="21"/>
+                <w:szCs w:val="21"/>
+              </w:rPr>
+              <w:t>+</w:t>
+            </w:r>
+            <w:r>
+              <w:rPr>
+                <w:rFonts w:ascii="Consolas" w:hAnsi="Consolas" w:cs="Consolas"/>
+                <w:color w:val="FFFFFF"/>
+                <w:sz w:val="21"/>
+                <w:szCs w:val="21"/>
+              </w:rPr>
+              <w:t xml:space="preserve"> personObject</w:t>
+            </w:r>
+            <w:r>
+              <w:rPr>
+                <w:rFonts w:ascii="Consolas" w:hAnsi="Consolas" w:cs="Consolas"/>
+                <w:color w:val="E85D7F"/>
+                <w:sz w:val="21"/>
+                <w:szCs w:val="21"/>
+              </w:rPr>
+              <w:t>.</w:t>
+            </w:r>
+            <w:r>
+              <w:rPr>
+                <w:rFonts w:ascii="Consolas" w:hAnsi="Consolas" w:cs="Consolas"/>
+                <w:color w:val="FFFFFF"/>
+                <w:sz w:val="21"/>
+                <w:szCs w:val="21"/>
+              </w:rPr>
+              <w:t xml:space="preserve">name </w:t>
+            </w:r>
+            <w:r>
+              <w:rPr>
+                <w:rFonts w:ascii="Consolas" w:hAnsi="Consolas" w:cs="Consolas"/>
+                <w:color w:val="E85D7F"/>
+                <w:sz w:val="21"/>
+                <w:szCs w:val="21"/>
+              </w:rPr>
+              <w:t>+</w:t>
+            </w:r>
+            <w:r>
+              <w:rPr>
+                <w:rFonts w:ascii="Consolas" w:hAnsi="Consolas" w:cs="Consolas"/>
+                <w:color w:val="FFFFFF"/>
+                <w:sz w:val="21"/>
+                <w:szCs w:val="21"/>
+              </w:rPr>
+              <w:t xml:space="preserve"> </w:t>
+            </w:r>
+            <w:r>
+              <w:rPr>
+                <w:rFonts w:ascii="Consolas" w:hAnsi="Consolas" w:cs="Consolas"/>
+                <w:color w:val="FFE083"/>
+                <w:sz w:val="21"/>
+                <w:szCs w:val="21"/>
+              </w:rPr>
+              <w:t>'! '</w:t>
+            </w:r>
+            <w:r>
+              <w:rPr>
+                <w:rFonts w:ascii="Consolas" w:hAnsi="Consolas" w:cs="Consolas"/>
+                <w:color w:val="E85D7F"/>
+                <w:sz w:val="21"/>
+                <w:szCs w:val="21"/>
+              </w:rPr>
+              <w:t>;</w:t>
+            </w:r>
+          </w:p>
+          <w:p>
+            <w:pPr>
+              <w:shd w:val="clear" w:color="auto" w:fill="1E1E1E"/>
+              <w:spacing w:line="330" w:lineRule="atLeast"/>
+              <w:rPr>
+                <w:rFonts w:ascii="Consolas" w:hAnsi="Consolas" w:cs="Consolas"/>
+                <w:color w:val="FFFFFF"/>
+                <w:sz w:val="21"/>
+                <w:szCs w:val="21"/>
+              </w:rPr>
+            </w:pPr>
+            <w:r>
+              <w:rPr>
+                <w:rFonts w:ascii="Consolas" w:hAnsi="Consolas" w:cs="Consolas"/>
+                <w:color w:val="FFFFFF"/>
+                <w:sz w:val="21"/>
+                <w:szCs w:val="21"/>
+              </w:rPr>
+              <w:t xml:space="preserve">  output </w:t>
+            </w:r>
+            <w:r>
+              <w:rPr>
+                <w:rFonts w:ascii="Consolas" w:hAnsi="Consolas" w:cs="Consolas"/>
+                <w:color w:val="E85D7F"/>
+                <w:sz w:val="21"/>
+                <w:szCs w:val="21"/>
+              </w:rPr>
+              <w:t>+=</w:t>
+            </w:r>
+            <w:r>
+              <w:rPr>
+                <w:rFonts w:ascii="Consolas" w:hAnsi="Consolas" w:cs="Consolas"/>
+                <w:color w:val="FFFFFF"/>
+                <w:sz w:val="21"/>
+                <w:szCs w:val="21"/>
+              </w:rPr>
+              <w:t xml:space="preserve"> </w:t>
+            </w:r>
+            <w:r>
+              <w:rPr>
+                <w:rFonts w:ascii="Consolas" w:hAnsi="Consolas" w:cs="Consolas"/>
+                <w:color w:val="FFE083"/>
+                <w:sz w:val="21"/>
+                <w:szCs w:val="21"/>
+              </w:rPr>
+              <w:t>'You are now '</w:t>
+            </w:r>
+            <w:r>
+              <w:rPr>
+                <w:rFonts w:ascii="Consolas" w:hAnsi="Consolas" w:cs="Consolas"/>
+                <w:color w:val="FFFFFF"/>
+                <w:sz w:val="21"/>
+                <w:szCs w:val="21"/>
+              </w:rPr>
+              <w:t xml:space="preserve"> </w:t>
+            </w:r>
+          </w:p>
+          <w:p>
+            <w:pPr>
+              <w:shd w:val="clear" w:color="auto" w:fill="1E1E1E"/>
+              <w:spacing w:line="330" w:lineRule="atLeast"/>
+              <w:rPr>
+                <w:rFonts w:ascii="Consolas" w:hAnsi="Consolas" w:cs="Consolas"/>
+                <w:color w:val="FFFFFF"/>
+                <w:sz w:val="21"/>
+                <w:szCs w:val="21"/>
+              </w:rPr>
+            </w:pPr>
+            <w:r>
+              <w:rPr>
+                <w:rFonts w:ascii="Consolas" w:hAnsi="Consolas" w:cs="Consolas"/>
+                <w:color w:val="FFFFFF"/>
+                <w:sz w:val="21"/>
+                <w:szCs w:val="21"/>
+              </w:rPr>
+              <w:t xml:space="preserve">         </w:t>
+            </w:r>
+            <w:r>
+              <w:rPr>
+                <w:rFonts w:ascii="Consolas" w:hAnsi="Consolas" w:cs="Consolas"/>
+                <w:color w:val="E85D7F"/>
+                <w:sz w:val="21"/>
+                <w:szCs w:val="21"/>
+              </w:rPr>
+              <w:t>+</w:t>
+            </w:r>
+            <w:r>
+              <w:rPr>
+                <w:rFonts w:ascii="Consolas" w:hAnsi="Consolas" w:cs="Consolas"/>
+                <w:color w:val="FFFFFF"/>
+                <w:sz w:val="21"/>
+                <w:szCs w:val="21"/>
+              </w:rPr>
+              <w:t xml:space="preserve"> personObject</w:t>
+            </w:r>
+            <w:r>
+              <w:rPr>
+                <w:rFonts w:ascii="Consolas" w:hAnsi="Consolas" w:cs="Consolas"/>
+                <w:color w:val="E85D7F"/>
+                <w:sz w:val="21"/>
+                <w:szCs w:val="21"/>
+              </w:rPr>
+              <w:t>.</w:t>
+            </w:r>
+            <w:r>
+              <w:rPr>
+                <w:rFonts w:ascii="Consolas" w:hAnsi="Consolas" w:cs="Consolas"/>
+                <w:color w:val="FFFFFF"/>
+                <w:sz w:val="21"/>
+                <w:szCs w:val="21"/>
+              </w:rPr>
+              <w:t xml:space="preserve">age </w:t>
+            </w:r>
+            <w:r>
+              <w:rPr>
+                <w:rFonts w:ascii="Consolas" w:hAnsi="Consolas" w:cs="Consolas"/>
+                <w:color w:val="E85D7F"/>
+                <w:sz w:val="21"/>
+                <w:szCs w:val="21"/>
+              </w:rPr>
+              <w:t>+</w:t>
+            </w:r>
+            <w:r>
+              <w:rPr>
+                <w:rFonts w:ascii="Consolas" w:hAnsi="Consolas" w:cs="Consolas"/>
+                <w:color w:val="FFFFFF"/>
+                <w:sz w:val="21"/>
+                <w:szCs w:val="21"/>
+              </w:rPr>
+              <w:t xml:space="preserve"> </w:t>
+            </w:r>
+            <w:r>
+              <w:rPr>
+                <w:rFonts w:ascii="Consolas" w:hAnsi="Consolas" w:cs="Consolas"/>
+                <w:color w:val="FFE083"/>
+                <w:sz w:val="21"/>
+                <w:szCs w:val="21"/>
+              </w:rPr>
+              <w:t>' years old! '</w:t>
+            </w:r>
+            <w:r>
+              <w:rPr>
+                <w:rFonts w:ascii="Consolas" w:hAnsi="Consolas" w:cs="Consolas"/>
+                <w:color w:val="E85D7F"/>
+                <w:sz w:val="21"/>
+                <w:szCs w:val="21"/>
+              </w:rPr>
+              <w:t>;</w:t>
+            </w:r>
+          </w:p>
+          <w:p>
+            <w:pPr>
+              <w:shd w:val="clear" w:color="auto" w:fill="1E1E1E"/>
+              <w:spacing w:line="330" w:lineRule="atLeast"/>
+              <w:rPr>
+                <w:rFonts w:ascii="Consolas" w:hAnsi="Consolas" w:cs="Consolas"/>
+                <w:color w:val="FFFFFF"/>
+                <w:sz w:val="21"/>
+                <w:szCs w:val="21"/>
+              </w:rPr>
+            </w:pPr>
+            <w:r>
+              <w:rPr>
+                <w:rFonts w:ascii="Consolas" w:hAnsi="Consolas" w:cs="Consolas"/>
+                <w:color w:val="FFFFFF"/>
+                <w:sz w:val="21"/>
+                <w:szCs w:val="21"/>
+              </w:rPr>
+              <w:t xml:space="preserve">  output </w:t>
+            </w:r>
+            <w:r>
+              <w:rPr>
+                <w:rFonts w:ascii="Consolas" w:hAnsi="Consolas" w:cs="Consolas"/>
+                <w:color w:val="E85D7F"/>
+                <w:sz w:val="21"/>
+                <w:szCs w:val="21"/>
+              </w:rPr>
+              <w:t>+=</w:t>
+            </w:r>
+            <w:r>
+              <w:rPr>
+                <w:rFonts w:ascii="Consolas" w:hAnsi="Consolas" w:cs="Consolas"/>
+                <w:color w:val="FFFFFF"/>
+                <w:sz w:val="21"/>
+                <w:szCs w:val="21"/>
+              </w:rPr>
+              <w:t xml:space="preserve"> </w:t>
+            </w:r>
+            <w:r>
+              <w:rPr>
+                <w:rFonts w:ascii="Consolas" w:hAnsi="Consolas" w:cs="Consolas"/>
+                <w:color w:val="FFE083"/>
+                <w:sz w:val="21"/>
+                <w:szCs w:val="21"/>
+              </w:rPr>
+              <w:t>'Your birthday wish was to receive '</w:t>
+            </w:r>
+            <w:r>
+              <w:rPr>
+                <w:rFonts w:ascii="Consolas" w:hAnsi="Consolas" w:cs="Consolas"/>
+                <w:color w:val="FFFFFF"/>
+                <w:sz w:val="21"/>
+                <w:szCs w:val="21"/>
+              </w:rPr>
+              <w:t xml:space="preserve"> </w:t>
+            </w:r>
+          </w:p>
+          <w:p>
+            <w:pPr>
+              <w:shd w:val="clear" w:color="auto" w:fill="1E1E1E"/>
+              <w:spacing w:line="330" w:lineRule="atLeast"/>
+              <w:rPr>
+                <w:rFonts w:ascii="Consolas" w:hAnsi="Consolas" w:cs="Consolas"/>
+                <w:color w:val="FFFFFF"/>
+                <w:sz w:val="21"/>
+                <w:szCs w:val="21"/>
+              </w:rPr>
+            </w:pPr>
+            <w:r>
+              <w:rPr>
+                <w:rFonts w:ascii="Consolas" w:hAnsi="Consolas" w:cs="Consolas"/>
+                <w:color w:val="FFFFFF"/>
+                <w:sz w:val="21"/>
+                <w:szCs w:val="21"/>
+              </w:rPr>
+              <w:t xml:space="preserve">         </w:t>
+            </w:r>
+            <w:r>
+              <w:rPr>
+                <w:rFonts w:ascii="Consolas" w:hAnsi="Consolas" w:cs="Consolas"/>
+                <w:color w:val="E85D7F"/>
+                <w:sz w:val="21"/>
+                <w:szCs w:val="21"/>
+              </w:rPr>
+              <w:t>+</w:t>
+            </w:r>
+            <w:r>
+              <w:rPr>
+                <w:rFonts w:ascii="Consolas" w:hAnsi="Consolas" w:cs="Consolas"/>
+                <w:color w:val="FFFFFF"/>
+                <w:sz w:val="21"/>
+                <w:szCs w:val="21"/>
+              </w:rPr>
+              <w:t xml:space="preserve"> personObject</w:t>
+            </w:r>
+            <w:r>
+              <w:rPr>
+                <w:rFonts w:ascii="Consolas" w:hAnsi="Consolas" w:cs="Consolas"/>
+                <w:color w:val="E85D7F"/>
+                <w:sz w:val="21"/>
+                <w:szCs w:val="21"/>
+              </w:rPr>
+              <w:t>.</w:t>
+            </w:r>
+            <w:r>
+              <w:rPr>
+                <w:rFonts w:ascii="Consolas" w:hAnsi="Consolas" w:cs="Consolas"/>
+                <w:color w:val="FFFFFF"/>
+                <w:sz w:val="21"/>
+                <w:szCs w:val="21"/>
+              </w:rPr>
+              <w:t xml:space="preserve">giftWish </w:t>
+            </w:r>
+          </w:p>
+          <w:p>
+            <w:pPr>
+              <w:shd w:val="clear" w:color="auto" w:fill="1E1E1E"/>
+              <w:spacing w:line="330" w:lineRule="atLeast"/>
+              <w:rPr>
+                <w:rFonts w:ascii="Consolas" w:hAnsi="Consolas" w:cs="Consolas"/>
+                <w:color w:val="FFFFFF"/>
+                <w:sz w:val="21"/>
+                <w:szCs w:val="21"/>
+              </w:rPr>
+            </w:pPr>
+            <w:r>
+              <w:rPr>
+                <w:rFonts w:ascii="Consolas" w:hAnsi="Consolas" w:cs="Consolas"/>
+                <w:color w:val="FFFFFF"/>
+                <w:sz w:val="21"/>
+                <w:szCs w:val="21"/>
+              </w:rPr>
+              <w:t xml:space="preserve">         </w:t>
+            </w:r>
+            <w:r>
+              <w:rPr>
+                <w:rFonts w:ascii="Consolas" w:hAnsi="Consolas" w:cs="Consolas"/>
+                <w:color w:val="E85D7F"/>
+                <w:sz w:val="21"/>
+                <w:szCs w:val="21"/>
+              </w:rPr>
+              <w:t>+</w:t>
+            </w:r>
+            <w:r>
+              <w:rPr>
+                <w:rFonts w:ascii="Consolas" w:hAnsi="Consolas" w:cs="Consolas"/>
+                <w:color w:val="FFFFFF"/>
+                <w:sz w:val="21"/>
+                <w:szCs w:val="21"/>
+              </w:rPr>
+              <w:t xml:space="preserve"> </w:t>
+            </w:r>
+            <w:r>
+              <w:rPr>
+                <w:rFonts w:ascii="Consolas" w:hAnsi="Consolas" w:cs="Consolas"/>
+                <w:color w:val="FFE083"/>
+                <w:sz w:val="21"/>
+                <w:szCs w:val="21"/>
+              </w:rPr>
+              <w:t>'. And guess what? You will '</w:t>
+            </w:r>
+            <w:r>
+              <w:rPr>
+                <w:rFonts w:ascii="Consolas" w:hAnsi="Consolas" w:cs="Consolas"/>
+                <w:color w:val="E85D7F"/>
+                <w:sz w:val="21"/>
+                <w:szCs w:val="21"/>
+              </w:rPr>
+              <w:t>;</w:t>
+            </w:r>
+          </w:p>
+          <w:p>
+            <w:pPr>
+              <w:shd w:val="clear" w:color="auto" w:fill="1E1E1E"/>
+              <w:spacing w:line="330" w:lineRule="atLeast"/>
+              <w:rPr>
+                <w:rFonts w:ascii="Consolas" w:hAnsi="Consolas" w:cs="Consolas"/>
+                <w:color w:val="FFFFFF"/>
+                <w:sz w:val="21"/>
+                <w:szCs w:val="21"/>
+              </w:rPr>
+            </w:pPr>
+            <w:r>
+              <w:rPr>
+                <w:rFonts w:ascii="Consolas" w:hAnsi="Consolas" w:cs="Consolas"/>
+                <w:color w:val="FFFFFF"/>
+                <w:sz w:val="21"/>
+                <w:szCs w:val="21"/>
+              </w:rPr>
+              <w:t xml:space="preserve">  </w:t>
+            </w:r>
+            <w:r>
+              <w:rPr>
+                <w:rFonts w:ascii="Consolas" w:hAnsi="Consolas" w:cs="Consolas"/>
+                <w:color w:val="B3CCFF"/>
+                <w:sz w:val="21"/>
+                <w:szCs w:val="21"/>
+              </w:rPr>
+              <w:t>if</w:t>
+            </w:r>
+            <w:r>
+              <w:rPr>
+                <w:rFonts w:ascii="Consolas" w:hAnsi="Consolas" w:cs="Consolas"/>
+                <w:color w:val="FFFFFF"/>
+                <w:sz w:val="21"/>
+                <w:szCs w:val="21"/>
+              </w:rPr>
+              <w:t xml:space="preserve"> </w:t>
+            </w:r>
+            <w:r>
+              <w:rPr>
+                <w:rFonts w:ascii="Consolas" w:hAnsi="Consolas" w:cs="Consolas"/>
+                <w:color w:val="E85D7F"/>
+                <w:sz w:val="21"/>
+                <w:szCs w:val="21"/>
+              </w:rPr>
+              <w:t>(!</w:t>
+            </w:r>
+            <w:r>
+              <w:rPr>
+                <w:rFonts w:ascii="Consolas" w:hAnsi="Consolas" w:cs="Consolas"/>
+                <w:color w:val="FFFFFF"/>
+                <w:sz w:val="21"/>
+                <w:szCs w:val="21"/>
+              </w:rPr>
+              <w:t>personObject</w:t>
+            </w:r>
+            <w:r>
+              <w:rPr>
+                <w:rFonts w:ascii="Consolas" w:hAnsi="Consolas" w:cs="Consolas"/>
+                <w:color w:val="E85D7F"/>
+                <w:sz w:val="21"/>
+                <w:szCs w:val="21"/>
+              </w:rPr>
+              <w:t>.</w:t>
+            </w:r>
+            <w:r>
+              <w:rPr>
+                <w:rFonts w:ascii="Consolas" w:hAnsi="Consolas" w:cs="Consolas"/>
+                <w:color w:val="FFFFFF"/>
+                <w:sz w:val="21"/>
+                <w:szCs w:val="21"/>
+              </w:rPr>
+              <w:t>success</w:t>
+            </w:r>
+            <w:r>
+              <w:rPr>
+                <w:rFonts w:ascii="Consolas" w:hAnsi="Consolas" w:cs="Consolas"/>
+                <w:color w:val="E85D7F"/>
+                <w:sz w:val="21"/>
+                <w:szCs w:val="21"/>
+              </w:rPr>
+              <w:t>){</w:t>
+            </w:r>
+          </w:p>
+          <w:p>
+            <w:pPr>
+              <w:shd w:val="clear" w:color="auto" w:fill="1E1E1E"/>
+              <w:spacing w:line="330" w:lineRule="atLeast"/>
+              <w:rPr>
+                <w:rFonts w:ascii="Consolas" w:hAnsi="Consolas" w:cs="Consolas"/>
+                <w:color w:val="FFFFFF"/>
+                <w:sz w:val="21"/>
+                <w:szCs w:val="21"/>
+              </w:rPr>
+            </w:pPr>
+            <w:r>
+              <w:rPr>
+                <w:rFonts w:ascii="Consolas" w:hAnsi="Consolas" w:cs="Consolas"/>
+                <w:color w:val="FFFFFF"/>
+                <w:sz w:val="21"/>
+                <w:szCs w:val="21"/>
+              </w:rPr>
+              <w:t xml:space="preserve">    output </w:t>
+            </w:r>
+            <w:r>
+              <w:rPr>
+                <w:rFonts w:ascii="Consolas" w:hAnsi="Consolas" w:cs="Consolas"/>
+                <w:color w:val="E85D7F"/>
+                <w:sz w:val="21"/>
+                <w:szCs w:val="21"/>
+              </w:rPr>
+              <w:t>+=</w:t>
+            </w:r>
+            <w:r>
+              <w:rPr>
+                <w:rFonts w:ascii="Consolas" w:hAnsi="Consolas" w:cs="Consolas"/>
+                <w:color w:val="FFFFFF"/>
+                <w:sz w:val="21"/>
+                <w:szCs w:val="21"/>
+              </w:rPr>
+              <w:t xml:space="preserve"> </w:t>
+            </w:r>
+            <w:r>
+              <w:rPr>
+                <w:rFonts w:ascii="Consolas" w:hAnsi="Consolas" w:cs="Consolas"/>
+                <w:color w:val="FFE083"/>
+                <w:sz w:val="21"/>
+                <w:szCs w:val="21"/>
+              </w:rPr>
+              <w:t>'not '</w:t>
+            </w:r>
+            <w:r>
+              <w:rPr>
+                <w:rFonts w:ascii="Consolas" w:hAnsi="Consolas" w:cs="Consolas"/>
+                <w:color w:val="E85D7F"/>
+                <w:sz w:val="21"/>
+                <w:szCs w:val="21"/>
+              </w:rPr>
+              <w:t>;</w:t>
+            </w:r>
+          </w:p>
+          <w:p>
+            <w:pPr>
+              <w:shd w:val="clear" w:color="auto" w:fill="1E1E1E"/>
+              <w:spacing w:line="330" w:lineRule="atLeast"/>
+              <w:rPr>
+                <w:rFonts w:ascii="Consolas" w:hAnsi="Consolas" w:cs="Consolas"/>
+                <w:color w:val="FFFFFF"/>
+                <w:sz w:val="21"/>
+                <w:szCs w:val="21"/>
+              </w:rPr>
+            </w:pPr>
+            <w:r>
+              <w:rPr>
+                <w:rFonts w:ascii="Consolas" w:hAnsi="Consolas" w:cs="Consolas"/>
+                <w:color w:val="FFFFFF"/>
+                <w:sz w:val="21"/>
+                <w:szCs w:val="21"/>
+              </w:rPr>
+              <w:t xml:space="preserve">  </w:t>
+            </w:r>
+            <w:r>
+              <w:rPr>
+                <w:rFonts w:ascii="Consolas" w:hAnsi="Consolas" w:cs="Consolas"/>
+                <w:color w:val="E85D7F"/>
+                <w:sz w:val="21"/>
+                <w:szCs w:val="21"/>
+              </w:rPr>
+              <w:t>}</w:t>
+            </w:r>
+          </w:p>
+          <w:p>
+            <w:pPr>
+              <w:shd w:val="clear" w:color="auto" w:fill="1E1E1E"/>
+              <w:spacing w:line="330" w:lineRule="atLeast"/>
+              <w:rPr>
+                <w:rFonts w:ascii="Consolas" w:hAnsi="Consolas" w:cs="Consolas"/>
+                <w:color w:val="FFFFFF"/>
+                <w:sz w:val="21"/>
+                <w:szCs w:val="21"/>
+              </w:rPr>
+            </w:pPr>
+            <w:r>
+              <w:rPr>
+                <w:rFonts w:ascii="Consolas" w:hAnsi="Consolas" w:cs="Consolas"/>
+                <w:color w:val="FFFFFF"/>
+                <w:sz w:val="21"/>
+                <w:szCs w:val="21"/>
+              </w:rPr>
+              <w:t xml:space="preserve">  output </w:t>
+            </w:r>
+            <w:r>
+              <w:rPr>
+                <w:rFonts w:ascii="Consolas" w:hAnsi="Consolas" w:cs="Consolas"/>
+                <w:color w:val="E85D7F"/>
+                <w:sz w:val="21"/>
+                <w:szCs w:val="21"/>
+              </w:rPr>
+              <w:t>+=</w:t>
+            </w:r>
+            <w:r>
+              <w:rPr>
+                <w:rFonts w:ascii="Consolas" w:hAnsi="Consolas" w:cs="Consolas"/>
+                <w:color w:val="FFFFFF"/>
+                <w:sz w:val="21"/>
+                <w:szCs w:val="21"/>
+              </w:rPr>
+              <w:t xml:space="preserve"> </w:t>
+            </w:r>
+            <w:r>
+              <w:rPr>
+                <w:rFonts w:ascii="Consolas" w:hAnsi="Consolas" w:cs="Consolas"/>
+                <w:color w:val="FFE083"/>
+                <w:sz w:val="21"/>
+                <w:szCs w:val="21"/>
+              </w:rPr>
+              <w:t>'receive it! \n'</w:t>
+            </w:r>
+            <w:r>
+              <w:rPr>
+                <w:rFonts w:ascii="Consolas" w:hAnsi="Consolas" w:cs="Consolas"/>
+                <w:color w:val="E85D7F"/>
+                <w:sz w:val="21"/>
+                <w:szCs w:val="21"/>
+              </w:rPr>
+              <w:t>;</w:t>
+            </w:r>
+          </w:p>
+          <w:p>
+            <w:pPr>
+              <w:shd w:val="clear" w:color="auto" w:fill="1E1E1E"/>
+              <w:spacing w:line="330" w:lineRule="atLeast"/>
+              <w:rPr>
+                <w:rFonts w:ascii="Consolas" w:hAnsi="Consolas" w:cs="Consolas"/>
+                <w:color w:val="FFFFFF"/>
+                <w:sz w:val="21"/>
+                <w:szCs w:val="21"/>
+              </w:rPr>
+            </w:pPr>
+            <w:r>
+              <w:rPr>
+                <w:rFonts w:ascii="Consolas" w:hAnsi="Consolas" w:cs="Consolas"/>
+                <w:color w:val="FFFFFF"/>
+                <w:sz w:val="21"/>
+                <w:szCs w:val="21"/>
+              </w:rPr>
+              <w:t xml:space="preserve">  console</w:t>
+            </w:r>
+            <w:r>
+              <w:rPr>
+                <w:rFonts w:ascii="Consolas" w:hAnsi="Consolas" w:cs="Consolas"/>
+                <w:color w:val="E85D7F"/>
+                <w:sz w:val="21"/>
+                <w:szCs w:val="21"/>
+              </w:rPr>
+              <w:t>.</w:t>
+            </w:r>
+            <w:r>
+              <w:rPr>
+                <w:rFonts w:ascii="Consolas" w:hAnsi="Consolas" w:cs="Consolas"/>
+                <w:color w:val="FFFFFF"/>
+                <w:sz w:val="21"/>
+                <w:szCs w:val="21"/>
+              </w:rPr>
+              <w:t>log</w:t>
+            </w:r>
+            <w:r>
+              <w:rPr>
+                <w:rFonts w:ascii="Consolas" w:hAnsi="Consolas" w:cs="Consolas"/>
+                <w:color w:val="E85D7F"/>
+                <w:sz w:val="21"/>
+                <w:szCs w:val="21"/>
+              </w:rPr>
+              <w:t>(</w:t>
+            </w:r>
+            <w:r>
+              <w:rPr>
+                <w:rFonts w:ascii="Consolas" w:hAnsi="Consolas" w:cs="Consolas"/>
+                <w:color w:val="FFFFFF"/>
+                <w:sz w:val="21"/>
+                <w:szCs w:val="21"/>
+              </w:rPr>
+              <w:t>output</w:t>
+            </w:r>
+            <w:r>
+              <w:rPr>
+                <w:rFonts w:ascii="Consolas" w:hAnsi="Consolas" w:cs="Consolas"/>
+                <w:color w:val="E85D7F"/>
+                <w:sz w:val="21"/>
+                <w:szCs w:val="21"/>
+              </w:rPr>
+              <w:t>);</w:t>
+            </w:r>
+          </w:p>
+          <w:p>
+            <w:pPr>
+              <w:shd w:val="clear" w:color="auto" w:fill="1E1E1E"/>
+              <w:spacing w:line="330" w:lineRule="atLeast"/>
+              <w:rPr>
+                <w:rFonts w:ascii="Consolas" w:hAnsi="Consolas" w:cs="Consolas"/>
+                <w:color w:val="FFFFFF"/>
+                <w:sz w:val="21"/>
+                <w:szCs w:val="21"/>
+              </w:rPr>
+            </w:pPr>
+            <w:r>
+              <w:rPr>
+                <w:rFonts w:ascii="Consolas" w:hAnsi="Consolas" w:cs="Consolas"/>
+                <w:color w:val="E85D7F"/>
+                <w:sz w:val="21"/>
+                <w:szCs w:val="21"/>
+              </w:rPr>
+              <w:t>}</w:t>
             </w:r>
           </w:p>
           <w:p>
@@ -20815,34 +21677,16 @@
                 <w:sz w:val="21"/>
                 <w:szCs w:val="21"/>
               </w:rPr>
-              <w:t>function</w:t>
-            </w:r>
-            <w:r>
-              <w:rPr>
-                <w:rFonts w:ascii="Consolas" w:hAnsi="Consolas" w:cs="Consolas"/>
-                <w:color w:val="FFFFFF"/>
-                <w:sz w:val="21"/>
-                <w:szCs w:val="21"/>
-              </w:rPr>
-              <w:t xml:space="preserve"> sayHappyBirthdayWithObject</w:t>
-            </w:r>
-            <w:r>
-              <w:rPr>
-                <w:rFonts w:ascii="Consolas" w:hAnsi="Consolas" w:cs="Consolas"/>
-                <w:color w:val="E85D7F"/>
-                <w:sz w:val="21"/>
-                <w:szCs w:val="21"/>
-              </w:rPr>
-              <w:t>(</w:t>
-            </w:r>
-            <w:r>
-              <w:rPr>
-                <w:rFonts w:ascii="Consolas" w:hAnsi="Consolas" w:cs="Consolas"/>
-                <w:color w:val="FFFFFF"/>
-                <w:sz w:val="21"/>
-                <w:szCs w:val="21"/>
-              </w:rPr>
-              <w:t>personObject</w:t>
+              <w:t>let</w:t>
+            </w:r>
+            <w:r>
+              <w:rPr>
+                <w:rFonts w:ascii="Consolas" w:hAnsi="Consolas" w:cs="Consolas"/>
+                <w:color w:val="FFFFFF"/>
+                <w:sz w:val="21"/>
+                <w:szCs w:val="21"/>
+              </w:rPr>
+              <w:t xml:space="preserve"> birthdayBabies</w:t>
             </w:r>
             <w:r>
               <w:rPr>
@@ -20860,16 +21704,16 @@
                 <w:sz w:val="21"/>
                 <w:szCs w:val="21"/>
               </w:rPr>
-              <w:t xml:space="preserve"> aPerson</w:t>
-            </w:r>
-            <w:r>
-              <w:rPr>
-                <w:rFonts w:ascii="Consolas" w:hAnsi="Consolas" w:cs="Consolas"/>
-                <w:color w:val="E85D7F"/>
-                <w:sz w:val="21"/>
-                <w:szCs w:val="21"/>
-              </w:rPr>
-              <w:t>){</w:t>
+              <w:t xml:space="preserve"> </w:t>
+            </w:r>
+            <w:r>
+              <w:rPr>
+                <w:rFonts w:ascii="Consolas" w:hAnsi="Consolas" w:cs="Consolas"/>
+                <w:color w:val="E85D7F"/>
+                <w:sz w:val="21"/>
+                <w:szCs w:val="21"/>
+              </w:rPr>
+              <w:t>{</w:t>
             </w:r>
           </w:p>
           <w:p>
@@ -20890,8 +21734,25 @@
                 <w:sz w:val="21"/>
                 <w:szCs w:val="21"/>
               </w:rPr>
-              <w:lastRenderedPageBreak/>
-              <w:t xml:space="preserve">  </w:t>
+              <w:t xml:space="preserve">  name</w:t>
+            </w:r>
+            <w:r>
+              <w:rPr>
+                <w:rFonts w:ascii="Consolas" w:hAnsi="Consolas" w:cs="Consolas"/>
+                <w:color w:val="E85D7F"/>
+                <w:sz w:val="21"/>
+                <w:szCs w:val="21"/>
+              </w:rPr>
+              <w:t>:</w:t>
+            </w:r>
+            <w:r>
+              <w:rPr>
+                <w:rFonts w:ascii="Consolas" w:hAnsi="Consolas" w:cs="Consolas"/>
+                <w:color w:val="FFFFFF"/>
+                <w:sz w:val="21"/>
+                <w:szCs w:val="21"/>
+              </w:rPr>
+              <w:t xml:space="preserve"> </w:t>
             </w:r>
             <w:r>
               <w:rPr>
@@ -20900,43 +21761,16 @@
                 <w:sz w:val="21"/>
                 <w:szCs w:val="21"/>
               </w:rPr>
-              <w:t>let</w:t>
-            </w:r>
-            <w:r>
-              <w:rPr>
-                <w:rFonts w:ascii="Consolas" w:hAnsi="Consolas" w:cs="Consolas"/>
-                <w:color w:val="FFFFFF"/>
-                <w:sz w:val="21"/>
-                <w:szCs w:val="21"/>
-              </w:rPr>
-              <w:t xml:space="preserve"> output </w:t>
-            </w:r>
-            <w:r>
-              <w:rPr>
-                <w:rFonts w:ascii="Consolas" w:hAnsi="Consolas" w:cs="Consolas"/>
-                <w:color w:val="E85D7F"/>
-                <w:sz w:val="21"/>
-                <w:szCs w:val="21"/>
-              </w:rPr>
-              <w:t>=</w:t>
-            </w:r>
-            <w:r>
-              <w:rPr>
-                <w:rFonts w:ascii="Consolas" w:hAnsi="Consolas" w:cs="Consolas"/>
-                <w:color w:val="FFE083"/>
-                <w:sz w:val="21"/>
-                <w:szCs w:val="21"/>
-              </w:rPr>
-              <w:t>''</w:t>
-            </w:r>
-            <w:r>
-              <w:rPr>
-                <w:rFonts w:ascii="Consolas" w:hAnsi="Consolas" w:cs="Consolas"/>
-                <w:color w:val="E85D7F"/>
-                <w:sz w:val="21"/>
-                <w:szCs w:val="21"/>
-              </w:rPr>
-              <w:t>;</w:t>
+              <w:t>string</w:t>
+            </w:r>
+            <w:r>
+              <w:rPr>
+                <w:rFonts w:ascii="Consolas" w:hAnsi="Consolas" w:cs="Consolas"/>
+                <w:color w:val="E85D7F"/>
+                <w:sz w:val="21"/>
+                <w:szCs w:val="21"/>
+              </w:rPr>
+              <w:t>,</w:t>
             </w:r>
           </w:p>
           <w:p>
@@ -20957,34 +21791,43 @@
                 <w:sz w:val="21"/>
                 <w:szCs w:val="21"/>
               </w:rPr>
-              <w:t xml:space="preserve">  output </w:t>
-            </w:r>
-            <w:r>
-              <w:rPr>
-                <w:rFonts w:ascii="Consolas" w:hAnsi="Consolas" w:cs="Consolas"/>
-                <w:color w:val="E85D7F"/>
-                <w:sz w:val="21"/>
-                <w:szCs w:val="21"/>
-              </w:rPr>
-              <w:t>+=</w:t>
-            </w:r>
-            <w:r>
-              <w:rPr>
-                <w:rFonts w:ascii="Consolas" w:hAnsi="Consolas" w:cs="Consolas"/>
-                <w:color w:val="FFFFFF"/>
-                <w:sz w:val="21"/>
-                <w:szCs w:val="21"/>
-              </w:rPr>
-              <w:t xml:space="preserve"> </w:t>
-            </w:r>
-            <w:r>
-              <w:rPr>
-                <w:rFonts w:ascii="Consolas" w:hAnsi="Consolas" w:cs="Consolas"/>
-                <w:color w:val="FFE083"/>
-                <w:sz w:val="21"/>
-                <w:szCs w:val="21"/>
-              </w:rPr>
-              <w:t>'Happy Birthday '</w:t>
+              <w:t xml:space="preserve">  age</w:t>
+            </w:r>
+            <w:r>
+              <w:rPr>
+                <w:rFonts w:ascii="Consolas" w:hAnsi="Consolas" w:cs="Consolas"/>
+                <w:color w:val="E85D7F"/>
+                <w:sz w:val="21"/>
+                <w:szCs w:val="21"/>
+              </w:rPr>
+              <w:t>:</w:t>
+            </w:r>
+            <w:r>
+              <w:rPr>
+                <w:rFonts w:ascii="Consolas" w:hAnsi="Consolas" w:cs="Consolas"/>
+                <w:color w:val="FFFFFF"/>
+                <w:sz w:val="21"/>
+                <w:szCs w:val="21"/>
+              </w:rPr>
+              <w:t xml:space="preserve"> </w:t>
+            </w:r>
+            <w:r>
+              <w:rPr>
+                <w:rFonts w:ascii="Consolas" w:hAnsi="Consolas" w:cs="Consolas"/>
+                <w:color w:val="B3CCFF"/>
+                <w:sz w:val="21"/>
+                <w:szCs w:val="21"/>
+              </w:rPr>
+              <w:t>number</w:t>
+            </w:r>
+            <w:r>
+              <w:rPr>
+                <w:rFonts w:ascii="Consolas" w:hAnsi="Consolas" w:cs="Consolas"/>
+                <w:color w:val="E85D7F"/>
+                <w:sz w:val="21"/>
+                <w:szCs w:val="21"/>
+              </w:rPr>
+              <w:t>,</w:t>
             </w:r>
           </w:p>
           <w:p>
@@ -21005,79 +21848,43 @@
                 <w:sz w:val="21"/>
                 <w:szCs w:val="21"/>
               </w:rPr>
-              <w:t xml:space="preserve">         </w:t>
-            </w:r>
-            <w:r>
-              <w:rPr>
-                <w:rFonts w:ascii="Consolas" w:hAnsi="Consolas" w:cs="Consolas"/>
-                <w:color w:val="E85D7F"/>
-                <w:sz w:val="21"/>
-                <w:szCs w:val="21"/>
-              </w:rPr>
-              <w:t>+</w:t>
-            </w:r>
-            <w:r>
-              <w:rPr>
-                <w:rFonts w:ascii="Consolas" w:hAnsi="Consolas" w:cs="Consolas"/>
-                <w:color w:val="FFFFFF"/>
-                <w:sz w:val="21"/>
-                <w:szCs w:val="21"/>
-              </w:rPr>
-              <w:t xml:space="preserve"> personObject</w:t>
-            </w:r>
-            <w:r>
-              <w:rPr>
-                <w:rFonts w:ascii="Consolas" w:hAnsi="Consolas" w:cs="Consolas"/>
-                <w:color w:val="E85D7F"/>
-                <w:sz w:val="21"/>
-                <w:szCs w:val="21"/>
-              </w:rPr>
-              <w:t>.</w:t>
-            </w:r>
-            <w:r>
-              <w:rPr>
-                <w:rFonts w:ascii="Consolas" w:hAnsi="Consolas" w:cs="Consolas"/>
-                <w:color w:val="FFFFFF"/>
-                <w:sz w:val="21"/>
-                <w:szCs w:val="21"/>
-              </w:rPr>
-              <w:t xml:space="preserve">name </w:t>
-            </w:r>
-            <w:r>
-              <w:rPr>
-                <w:rFonts w:ascii="Consolas" w:hAnsi="Consolas" w:cs="Consolas"/>
-                <w:color w:val="E85D7F"/>
-                <w:sz w:val="21"/>
-                <w:szCs w:val="21"/>
-              </w:rPr>
-              <w:t>+</w:t>
-            </w:r>
-            <w:r>
-              <w:rPr>
-                <w:rFonts w:ascii="Consolas" w:hAnsi="Consolas" w:cs="Consolas"/>
-                <w:color w:val="FFFFFF"/>
-                <w:sz w:val="21"/>
-                <w:szCs w:val="21"/>
-              </w:rPr>
-              <w:t xml:space="preserve"> </w:t>
-            </w:r>
-            <w:r>
-              <w:rPr>
-                <w:rFonts w:ascii="Consolas" w:hAnsi="Consolas" w:cs="Consolas"/>
-                <w:color w:val="FFE083"/>
-                <w:sz w:val="21"/>
-                <w:szCs w:val="21"/>
-              </w:rPr>
-              <w:t>'! '</w:t>
-            </w:r>
-            <w:r>
-              <w:rPr>
-                <w:rFonts w:ascii="Consolas" w:hAnsi="Consolas" w:cs="Consolas"/>
-                <w:color w:val="E85D7F"/>
-                <w:sz w:val="21"/>
-                <w:szCs w:val="21"/>
-              </w:rPr>
-              <w:t>;</w:t>
+              <w:t xml:space="preserve">  giftWish</w:t>
+            </w:r>
+            <w:r>
+              <w:rPr>
+                <w:rFonts w:ascii="Consolas" w:hAnsi="Consolas" w:cs="Consolas"/>
+                <w:color w:val="E85D7F"/>
+                <w:sz w:val="21"/>
+                <w:szCs w:val="21"/>
+              </w:rPr>
+              <w:t>:</w:t>
+            </w:r>
+            <w:r>
+              <w:rPr>
+                <w:rFonts w:ascii="Consolas" w:hAnsi="Consolas" w:cs="Consolas"/>
+                <w:color w:val="FFFFFF"/>
+                <w:sz w:val="21"/>
+                <w:szCs w:val="21"/>
+              </w:rPr>
+              <w:t xml:space="preserve"> </w:t>
+            </w:r>
+            <w:r>
+              <w:rPr>
+                <w:rFonts w:ascii="Consolas" w:hAnsi="Consolas" w:cs="Consolas"/>
+                <w:color w:val="B3CCFF"/>
+                <w:sz w:val="21"/>
+                <w:szCs w:val="21"/>
+              </w:rPr>
+              <w:t>string</w:t>
+            </w:r>
+            <w:r>
+              <w:rPr>
+                <w:rFonts w:ascii="Consolas" w:hAnsi="Consolas" w:cs="Consolas"/>
+                <w:color w:val="E85D7F"/>
+                <w:sz w:val="21"/>
+                <w:szCs w:val="21"/>
+              </w:rPr>
+              <w:t>,</w:t>
             </w:r>
           </w:p>
           <w:p>
@@ -21098,43 +21905,34 @@
                 <w:sz w:val="21"/>
                 <w:szCs w:val="21"/>
               </w:rPr>
-              <w:t xml:space="preserve">  output </w:t>
-            </w:r>
-            <w:r>
-              <w:rPr>
-                <w:rFonts w:ascii="Consolas" w:hAnsi="Consolas" w:cs="Consolas"/>
-                <w:color w:val="E85D7F"/>
-                <w:sz w:val="21"/>
-                <w:szCs w:val="21"/>
-              </w:rPr>
-              <w:t>+=</w:t>
-            </w:r>
-            <w:r>
-              <w:rPr>
-                <w:rFonts w:ascii="Consolas" w:hAnsi="Consolas" w:cs="Consolas"/>
-                <w:color w:val="FFFFFF"/>
-                <w:sz w:val="21"/>
-                <w:szCs w:val="21"/>
-              </w:rPr>
-              <w:t xml:space="preserve"> </w:t>
-            </w:r>
-            <w:r>
-              <w:rPr>
-                <w:rFonts w:ascii="Consolas" w:hAnsi="Consolas" w:cs="Consolas"/>
-                <w:color w:val="FFE083"/>
-                <w:sz w:val="21"/>
-                <w:szCs w:val="21"/>
-              </w:rPr>
-              <w:t>'You are now '</w:t>
-            </w:r>
-            <w:r>
-              <w:rPr>
-                <w:rFonts w:ascii="Consolas" w:hAnsi="Consolas" w:cs="Consolas"/>
-                <w:color w:val="FFFFFF"/>
-                <w:sz w:val="21"/>
-                <w:szCs w:val="21"/>
-              </w:rPr>
-              <w:t xml:space="preserve"> </w:t>
+              <w:t xml:space="preserve">  success</w:t>
+            </w:r>
+            <w:r>
+              <w:rPr>
+                <w:rFonts w:ascii="Consolas" w:hAnsi="Consolas" w:cs="Consolas"/>
+                <w:color w:val="E85D7F"/>
+                <w:sz w:val="21"/>
+                <w:szCs w:val="21"/>
+              </w:rPr>
+              <w:t>:</w:t>
+            </w:r>
+            <w:r>
+              <w:rPr>
+                <w:rFonts w:ascii="Consolas" w:hAnsi="Consolas" w:cs="Consolas"/>
+                <w:color w:val="FFFFFF"/>
+                <w:sz w:val="21"/>
+                <w:szCs w:val="21"/>
+              </w:rPr>
+              <w:t xml:space="preserve"> </w:t>
+            </w:r>
+            <w:r>
+              <w:rPr>
+                <w:rFonts w:ascii="Consolas" w:hAnsi="Consolas" w:cs="Consolas"/>
+                <w:color w:val="B3CCFF"/>
+                <w:sz w:val="21"/>
+                <w:szCs w:val="21"/>
+              </w:rPr>
+              <w:t>boolean</w:t>
             </w:r>
           </w:p>
           <w:p>
@@ -21151,611 +21949,20 @@
             <w:r>
               <w:rPr>
                 <w:rFonts w:ascii="Consolas" w:hAnsi="Consolas" w:cs="Consolas"/>
-                <w:color w:val="FFFFFF"/>
-                <w:sz w:val="21"/>
-                <w:szCs w:val="21"/>
-              </w:rPr>
-              <w:t xml:space="preserve">         </w:t>
-            </w:r>
-            <w:r>
-              <w:rPr>
-                <w:rFonts w:ascii="Consolas" w:hAnsi="Consolas" w:cs="Consolas"/>
-                <w:color w:val="E85D7F"/>
-                <w:sz w:val="21"/>
-                <w:szCs w:val="21"/>
-              </w:rPr>
-              <w:t>+</w:t>
-            </w:r>
-            <w:r>
-              <w:rPr>
-                <w:rFonts w:ascii="Consolas" w:hAnsi="Consolas" w:cs="Consolas"/>
-                <w:color w:val="FFFFFF"/>
-                <w:sz w:val="21"/>
-                <w:szCs w:val="21"/>
-              </w:rPr>
-              <w:t xml:space="preserve"> personObject</w:t>
-            </w:r>
-            <w:r>
-              <w:rPr>
-                <w:rFonts w:ascii="Consolas" w:hAnsi="Consolas" w:cs="Consolas"/>
-                <w:color w:val="E85D7F"/>
-                <w:sz w:val="21"/>
-                <w:szCs w:val="21"/>
-              </w:rPr>
-              <w:t>.</w:t>
-            </w:r>
-            <w:r>
-              <w:rPr>
-                <w:rFonts w:ascii="Consolas" w:hAnsi="Consolas" w:cs="Consolas"/>
-                <w:color w:val="FFFFFF"/>
-                <w:sz w:val="21"/>
-                <w:szCs w:val="21"/>
-              </w:rPr>
-              <w:t xml:space="preserve">age </w:t>
-            </w:r>
-            <w:r>
-              <w:rPr>
-                <w:rFonts w:ascii="Consolas" w:hAnsi="Consolas" w:cs="Consolas"/>
-                <w:color w:val="E85D7F"/>
-                <w:sz w:val="21"/>
-                <w:szCs w:val="21"/>
-              </w:rPr>
-              <w:t>+</w:t>
-            </w:r>
-            <w:r>
-              <w:rPr>
-                <w:rFonts w:ascii="Consolas" w:hAnsi="Consolas" w:cs="Consolas"/>
-                <w:color w:val="FFFFFF"/>
-                <w:sz w:val="21"/>
-                <w:szCs w:val="21"/>
-              </w:rPr>
-              <w:t xml:space="preserve"> </w:t>
-            </w:r>
-            <w:r>
-              <w:rPr>
-                <w:rFonts w:ascii="Consolas" w:hAnsi="Consolas" w:cs="Consolas"/>
-                <w:color w:val="FFE083"/>
-                <w:sz w:val="21"/>
-                <w:szCs w:val="21"/>
-              </w:rPr>
-              <w:t>' years old! '</w:t>
-            </w:r>
-            <w:r>
-              <w:rPr>
-                <w:rFonts w:ascii="Consolas" w:hAnsi="Consolas" w:cs="Consolas"/>
-                <w:color w:val="E85D7F"/>
-                <w:sz w:val="21"/>
-                <w:szCs w:val="21"/>
-              </w:rPr>
-              <w:t>;</w:t>
-            </w:r>
-          </w:p>
-          <w:p>
-            <w:pPr>
-              <w:shd w:val="clear" w:color="auto" w:fill="1E1E1E"/>
-              <w:spacing w:line="330" w:lineRule="atLeast"/>
-              <w:rPr>
-                <w:rFonts w:ascii="Consolas" w:hAnsi="Consolas" w:cs="Consolas"/>
-                <w:color w:val="FFFFFF"/>
-                <w:sz w:val="21"/>
-                <w:szCs w:val="21"/>
-              </w:rPr>
-            </w:pPr>
-            <w:r>
-              <w:rPr>
-                <w:rFonts w:ascii="Consolas" w:hAnsi="Consolas" w:cs="Consolas"/>
-                <w:color w:val="FFFFFF"/>
-                <w:sz w:val="21"/>
-                <w:szCs w:val="21"/>
-              </w:rPr>
-              <w:t xml:space="preserve">  output </w:t>
-            </w:r>
-            <w:r>
-              <w:rPr>
-                <w:rFonts w:ascii="Consolas" w:hAnsi="Consolas" w:cs="Consolas"/>
-                <w:color w:val="E85D7F"/>
-                <w:sz w:val="21"/>
-                <w:szCs w:val="21"/>
-              </w:rPr>
-              <w:t>+=</w:t>
-            </w:r>
-            <w:r>
-              <w:rPr>
-                <w:rFonts w:ascii="Consolas" w:hAnsi="Consolas" w:cs="Consolas"/>
-                <w:color w:val="FFFFFF"/>
-                <w:sz w:val="21"/>
-                <w:szCs w:val="21"/>
-              </w:rPr>
-              <w:t xml:space="preserve"> </w:t>
-            </w:r>
-            <w:r>
-              <w:rPr>
-                <w:rFonts w:ascii="Consolas" w:hAnsi="Consolas" w:cs="Consolas"/>
-                <w:color w:val="FFE083"/>
-                <w:sz w:val="21"/>
-                <w:szCs w:val="21"/>
-              </w:rPr>
-              <w:t>'Your birthday wish was to receive '</w:t>
-            </w:r>
-            <w:r>
-              <w:rPr>
-                <w:rFonts w:ascii="Consolas" w:hAnsi="Consolas" w:cs="Consolas"/>
-                <w:color w:val="FFFFFF"/>
-                <w:sz w:val="21"/>
-                <w:szCs w:val="21"/>
-              </w:rPr>
-              <w:t xml:space="preserve"> </w:t>
-            </w:r>
-          </w:p>
-          <w:p>
-            <w:pPr>
-              <w:shd w:val="clear" w:color="auto" w:fill="1E1E1E"/>
-              <w:spacing w:line="330" w:lineRule="atLeast"/>
-              <w:rPr>
-                <w:rFonts w:ascii="Consolas" w:hAnsi="Consolas" w:cs="Consolas"/>
-                <w:color w:val="FFFFFF"/>
-                <w:sz w:val="21"/>
-                <w:szCs w:val="21"/>
-              </w:rPr>
-            </w:pPr>
-            <w:r>
-              <w:rPr>
-                <w:rFonts w:ascii="Consolas" w:hAnsi="Consolas" w:cs="Consolas"/>
-                <w:color w:val="FFFFFF"/>
-                <w:sz w:val="21"/>
-                <w:szCs w:val="21"/>
-              </w:rPr>
-              <w:t xml:space="preserve">         </w:t>
-            </w:r>
-            <w:r>
-              <w:rPr>
-                <w:rFonts w:ascii="Consolas" w:hAnsi="Consolas" w:cs="Consolas"/>
-                <w:color w:val="E85D7F"/>
-                <w:sz w:val="21"/>
-                <w:szCs w:val="21"/>
-              </w:rPr>
-              <w:t>+</w:t>
-            </w:r>
-            <w:r>
-              <w:rPr>
-                <w:rFonts w:ascii="Consolas" w:hAnsi="Consolas" w:cs="Consolas"/>
-                <w:color w:val="FFFFFF"/>
-                <w:sz w:val="21"/>
-                <w:szCs w:val="21"/>
-              </w:rPr>
-              <w:t xml:space="preserve"> personObject</w:t>
-            </w:r>
-            <w:r>
-              <w:rPr>
-                <w:rFonts w:ascii="Consolas" w:hAnsi="Consolas" w:cs="Consolas"/>
-                <w:color w:val="E85D7F"/>
-                <w:sz w:val="21"/>
-                <w:szCs w:val="21"/>
-              </w:rPr>
-              <w:t>.</w:t>
-            </w:r>
-            <w:r>
-              <w:rPr>
-                <w:rFonts w:ascii="Consolas" w:hAnsi="Consolas" w:cs="Consolas"/>
-                <w:color w:val="FFFFFF"/>
-                <w:sz w:val="21"/>
-                <w:szCs w:val="21"/>
-              </w:rPr>
-              <w:t xml:space="preserve">giftWish </w:t>
-            </w:r>
-          </w:p>
-          <w:p>
-            <w:pPr>
-              <w:shd w:val="clear" w:color="auto" w:fill="1E1E1E"/>
-              <w:spacing w:line="330" w:lineRule="atLeast"/>
-              <w:rPr>
-                <w:rFonts w:ascii="Consolas" w:hAnsi="Consolas" w:cs="Consolas"/>
-                <w:color w:val="FFFFFF"/>
-                <w:sz w:val="21"/>
-                <w:szCs w:val="21"/>
-              </w:rPr>
-            </w:pPr>
-            <w:r>
-              <w:rPr>
-                <w:rFonts w:ascii="Consolas" w:hAnsi="Consolas" w:cs="Consolas"/>
-                <w:color w:val="FFFFFF"/>
-                <w:sz w:val="21"/>
-                <w:szCs w:val="21"/>
-              </w:rPr>
-              <w:t xml:space="preserve">         </w:t>
-            </w:r>
-            <w:r>
-              <w:rPr>
-                <w:rFonts w:ascii="Consolas" w:hAnsi="Consolas" w:cs="Consolas"/>
-                <w:color w:val="E85D7F"/>
-                <w:sz w:val="21"/>
-                <w:szCs w:val="21"/>
-              </w:rPr>
-              <w:t>+</w:t>
-            </w:r>
-            <w:r>
-              <w:rPr>
-                <w:rFonts w:ascii="Consolas" w:hAnsi="Consolas" w:cs="Consolas"/>
-                <w:color w:val="FFFFFF"/>
-                <w:sz w:val="21"/>
-                <w:szCs w:val="21"/>
-              </w:rPr>
-              <w:t xml:space="preserve"> </w:t>
-            </w:r>
-            <w:r>
-              <w:rPr>
-                <w:rFonts w:ascii="Consolas" w:hAnsi="Consolas" w:cs="Consolas"/>
-                <w:color w:val="FFE083"/>
-                <w:sz w:val="21"/>
-                <w:szCs w:val="21"/>
-              </w:rPr>
-              <w:t>'. And guess what? You will '</w:t>
-            </w:r>
-            <w:r>
-              <w:rPr>
-                <w:rFonts w:ascii="Consolas" w:hAnsi="Consolas" w:cs="Consolas"/>
-                <w:color w:val="E85D7F"/>
-                <w:sz w:val="21"/>
-                <w:szCs w:val="21"/>
-              </w:rPr>
-              <w:t>;</w:t>
-            </w:r>
-          </w:p>
-          <w:p>
-            <w:pPr>
-              <w:shd w:val="clear" w:color="auto" w:fill="1E1E1E"/>
-              <w:spacing w:line="330" w:lineRule="atLeast"/>
-              <w:rPr>
-                <w:rFonts w:ascii="Consolas" w:hAnsi="Consolas" w:cs="Consolas"/>
-                <w:color w:val="FFFFFF"/>
-                <w:sz w:val="21"/>
-                <w:szCs w:val="21"/>
-              </w:rPr>
-            </w:pPr>
-            <w:r>
-              <w:rPr>
-                <w:rFonts w:ascii="Consolas" w:hAnsi="Consolas" w:cs="Consolas"/>
-                <w:color w:val="FFFFFF"/>
-                <w:sz w:val="21"/>
-                <w:szCs w:val="21"/>
-              </w:rPr>
-              <w:t xml:space="preserve">  </w:t>
-            </w:r>
-            <w:r>
-              <w:rPr>
-                <w:rFonts w:ascii="Consolas" w:hAnsi="Consolas" w:cs="Consolas"/>
-                <w:color w:val="B3CCFF"/>
-                <w:sz w:val="21"/>
-                <w:szCs w:val="21"/>
-              </w:rPr>
-              <w:t>if</w:t>
-            </w:r>
-            <w:r>
-              <w:rPr>
-                <w:rFonts w:ascii="Consolas" w:hAnsi="Consolas" w:cs="Consolas"/>
-                <w:color w:val="FFFFFF"/>
-                <w:sz w:val="21"/>
-                <w:szCs w:val="21"/>
-              </w:rPr>
-              <w:t xml:space="preserve"> </w:t>
-            </w:r>
-            <w:r>
-              <w:rPr>
-                <w:rFonts w:ascii="Consolas" w:hAnsi="Consolas" w:cs="Consolas"/>
-                <w:color w:val="E85D7F"/>
-                <w:sz w:val="21"/>
-                <w:szCs w:val="21"/>
-              </w:rPr>
-              <w:t>(!</w:t>
-            </w:r>
-            <w:r>
-              <w:rPr>
-                <w:rFonts w:ascii="Consolas" w:hAnsi="Consolas" w:cs="Consolas"/>
-                <w:color w:val="FFFFFF"/>
-                <w:sz w:val="21"/>
-                <w:szCs w:val="21"/>
-              </w:rPr>
-              <w:t>personObject</w:t>
-            </w:r>
-            <w:r>
-              <w:rPr>
-                <w:rFonts w:ascii="Consolas" w:hAnsi="Consolas" w:cs="Consolas"/>
-                <w:color w:val="E85D7F"/>
-                <w:sz w:val="21"/>
-                <w:szCs w:val="21"/>
-              </w:rPr>
-              <w:t>.</w:t>
-            </w:r>
-            <w:r>
-              <w:rPr>
-                <w:rFonts w:ascii="Consolas" w:hAnsi="Consolas" w:cs="Consolas"/>
-                <w:color w:val="FFFFFF"/>
-                <w:sz w:val="21"/>
-                <w:szCs w:val="21"/>
-              </w:rPr>
-              <w:t>success</w:t>
-            </w:r>
-            <w:r>
-              <w:rPr>
-                <w:rFonts w:ascii="Consolas" w:hAnsi="Consolas" w:cs="Consolas"/>
-                <w:color w:val="E85D7F"/>
-                <w:sz w:val="21"/>
-                <w:szCs w:val="21"/>
-              </w:rPr>
-              <w:t>){</w:t>
-            </w:r>
-          </w:p>
-          <w:p>
-            <w:pPr>
-              <w:shd w:val="clear" w:color="auto" w:fill="1E1E1E"/>
-              <w:spacing w:line="330" w:lineRule="atLeast"/>
-              <w:rPr>
-                <w:rFonts w:ascii="Consolas" w:hAnsi="Consolas" w:cs="Consolas"/>
-                <w:color w:val="FFFFFF"/>
-                <w:sz w:val="21"/>
-                <w:szCs w:val="21"/>
-              </w:rPr>
-            </w:pPr>
-            <w:r>
-              <w:rPr>
-                <w:rFonts w:ascii="Consolas" w:hAnsi="Consolas" w:cs="Consolas"/>
-                <w:color w:val="FFFFFF"/>
-                <w:sz w:val="21"/>
-                <w:szCs w:val="21"/>
-              </w:rPr>
-              <w:t xml:space="preserve">    output </w:t>
-            </w:r>
-            <w:r>
-              <w:rPr>
-                <w:rFonts w:ascii="Consolas" w:hAnsi="Consolas" w:cs="Consolas"/>
-                <w:color w:val="E85D7F"/>
-                <w:sz w:val="21"/>
-                <w:szCs w:val="21"/>
-              </w:rPr>
-              <w:t>+=</w:t>
-            </w:r>
-            <w:r>
-              <w:rPr>
-                <w:rFonts w:ascii="Consolas" w:hAnsi="Consolas" w:cs="Consolas"/>
-                <w:color w:val="FFFFFF"/>
-                <w:sz w:val="21"/>
-                <w:szCs w:val="21"/>
-              </w:rPr>
-              <w:t xml:space="preserve"> </w:t>
-            </w:r>
-            <w:r>
-              <w:rPr>
-                <w:rFonts w:ascii="Consolas" w:hAnsi="Consolas" w:cs="Consolas"/>
-                <w:color w:val="FFE083"/>
-                <w:sz w:val="21"/>
-                <w:szCs w:val="21"/>
-              </w:rPr>
-              <w:t>'not '</w:t>
-            </w:r>
-            <w:r>
-              <w:rPr>
-                <w:rFonts w:ascii="Consolas" w:hAnsi="Consolas" w:cs="Consolas"/>
-                <w:color w:val="E85D7F"/>
-                <w:sz w:val="21"/>
-                <w:szCs w:val="21"/>
-              </w:rPr>
-              <w:t>;</w:t>
-            </w:r>
-          </w:p>
-          <w:p>
-            <w:pPr>
-              <w:shd w:val="clear" w:color="auto" w:fill="1E1E1E"/>
-              <w:spacing w:line="330" w:lineRule="atLeast"/>
-              <w:rPr>
-                <w:rFonts w:ascii="Consolas" w:hAnsi="Consolas" w:cs="Consolas"/>
-                <w:color w:val="FFFFFF"/>
-                <w:sz w:val="21"/>
-                <w:szCs w:val="21"/>
-              </w:rPr>
-            </w:pPr>
-            <w:r>
-              <w:rPr>
-                <w:rFonts w:ascii="Consolas" w:hAnsi="Consolas" w:cs="Consolas"/>
-                <w:color w:val="FFFFFF"/>
-                <w:sz w:val="21"/>
-                <w:szCs w:val="21"/>
-              </w:rPr>
-              <w:t xml:space="preserve">  </w:t>
-            </w:r>
-            <w:r>
-              <w:rPr>
-                <w:rFonts w:ascii="Consolas" w:hAnsi="Consolas" w:cs="Consolas"/>
-                <w:color w:val="E85D7F"/>
-                <w:sz w:val="21"/>
-                <w:szCs w:val="21"/>
-              </w:rPr>
-              <w:t>}</w:t>
-            </w:r>
-          </w:p>
-          <w:p>
-            <w:pPr>
-              <w:shd w:val="clear" w:color="auto" w:fill="1E1E1E"/>
-              <w:spacing w:line="330" w:lineRule="atLeast"/>
-              <w:rPr>
-                <w:rFonts w:ascii="Consolas" w:hAnsi="Consolas" w:cs="Consolas"/>
-                <w:color w:val="FFFFFF"/>
-                <w:sz w:val="21"/>
-                <w:szCs w:val="21"/>
-              </w:rPr>
-            </w:pPr>
-            <w:r>
-              <w:rPr>
-                <w:rFonts w:ascii="Consolas" w:hAnsi="Consolas" w:cs="Consolas"/>
-                <w:color w:val="FFFFFF"/>
-                <w:sz w:val="21"/>
-                <w:szCs w:val="21"/>
-              </w:rPr>
-              <w:t xml:space="preserve">  output </w:t>
-            </w:r>
-            <w:r>
-              <w:rPr>
-                <w:rFonts w:ascii="Consolas" w:hAnsi="Consolas" w:cs="Consolas"/>
-                <w:color w:val="E85D7F"/>
-                <w:sz w:val="21"/>
-                <w:szCs w:val="21"/>
-              </w:rPr>
-              <w:t>+=</w:t>
-            </w:r>
-            <w:r>
-              <w:rPr>
-                <w:rFonts w:ascii="Consolas" w:hAnsi="Consolas" w:cs="Consolas"/>
-                <w:color w:val="FFFFFF"/>
-                <w:sz w:val="21"/>
-                <w:szCs w:val="21"/>
-              </w:rPr>
-              <w:t xml:space="preserve"> </w:t>
-            </w:r>
-            <w:r>
-              <w:rPr>
-                <w:rFonts w:ascii="Consolas" w:hAnsi="Consolas" w:cs="Consolas"/>
-                <w:color w:val="FFE083"/>
-                <w:sz w:val="21"/>
-                <w:szCs w:val="21"/>
-              </w:rPr>
-              <w:t>'receive it! \n'</w:t>
-            </w:r>
-            <w:r>
-              <w:rPr>
-                <w:rFonts w:ascii="Consolas" w:hAnsi="Consolas" w:cs="Consolas"/>
-                <w:color w:val="E85D7F"/>
-                <w:sz w:val="21"/>
-                <w:szCs w:val="21"/>
-              </w:rPr>
-              <w:t>;</w:t>
-            </w:r>
-          </w:p>
-          <w:p>
-            <w:pPr>
-              <w:shd w:val="clear" w:color="auto" w:fill="1E1E1E"/>
-              <w:spacing w:line="330" w:lineRule="atLeast"/>
-              <w:rPr>
-                <w:rFonts w:ascii="Consolas" w:hAnsi="Consolas" w:cs="Consolas"/>
-                <w:color w:val="FFFFFF"/>
-                <w:sz w:val="21"/>
-                <w:szCs w:val="21"/>
-              </w:rPr>
-            </w:pPr>
-            <w:r>
-              <w:rPr>
-                <w:rFonts w:ascii="Consolas" w:hAnsi="Consolas" w:cs="Consolas"/>
-                <w:color w:val="FFFFFF"/>
-                <w:sz w:val="21"/>
-                <w:szCs w:val="21"/>
-              </w:rPr>
-              <w:t xml:space="preserve">  console</w:t>
-            </w:r>
-            <w:r>
-              <w:rPr>
-                <w:rFonts w:ascii="Consolas" w:hAnsi="Consolas" w:cs="Consolas"/>
-                <w:color w:val="E85D7F"/>
-                <w:sz w:val="21"/>
-                <w:szCs w:val="21"/>
-              </w:rPr>
-              <w:t>.</w:t>
-            </w:r>
-            <w:r>
-              <w:rPr>
-                <w:rFonts w:ascii="Consolas" w:hAnsi="Consolas" w:cs="Consolas"/>
-                <w:color w:val="FFFFFF"/>
-                <w:sz w:val="21"/>
-                <w:szCs w:val="21"/>
-              </w:rPr>
-              <w:t>log</w:t>
-            </w:r>
-            <w:r>
-              <w:rPr>
-                <w:rFonts w:ascii="Consolas" w:hAnsi="Consolas" w:cs="Consolas"/>
-                <w:color w:val="E85D7F"/>
-                <w:sz w:val="21"/>
-                <w:szCs w:val="21"/>
-              </w:rPr>
-              <w:t>(</w:t>
-            </w:r>
-            <w:r>
-              <w:rPr>
-                <w:rFonts w:ascii="Consolas" w:hAnsi="Consolas" w:cs="Consolas"/>
-                <w:color w:val="FFFFFF"/>
-                <w:sz w:val="21"/>
-                <w:szCs w:val="21"/>
-              </w:rPr>
-              <w:t>output</w:t>
-            </w:r>
-            <w:r>
-              <w:rPr>
-                <w:rFonts w:ascii="Consolas" w:hAnsi="Consolas" w:cs="Consolas"/>
-                <w:color w:val="E85D7F"/>
-                <w:sz w:val="21"/>
-                <w:szCs w:val="21"/>
-              </w:rPr>
-              <w:t>);</w:t>
-            </w:r>
-          </w:p>
-          <w:p>
-            <w:pPr>
-              <w:shd w:val="clear" w:color="auto" w:fill="1E1E1E"/>
-              <w:spacing w:line="330" w:lineRule="atLeast"/>
-              <w:rPr>
-                <w:rFonts w:ascii="Consolas" w:hAnsi="Consolas" w:cs="Consolas"/>
-                <w:color w:val="FFFFFF"/>
-                <w:sz w:val="21"/>
-                <w:szCs w:val="21"/>
-              </w:rPr>
-            </w:pPr>
-            <w:r>
-              <w:rPr>
-                <w:rFonts w:ascii="Consolas" w:hAnsi="Consolas" w:cs="Consolas"/>
-                <w:color w:val="E85D7F"/>
-                <w:sz w:val="21"/>
-                <w:szCs w:val="21"/>
-              </w:rPr>
-              <w:t>}</w:t>
-            </w:r>
-          </w:p>
-          <w:p>
-            <w:pPr>
-              <w:shd w:val="clear" w:color="auto" w:fill="1E1E1E"/>
-              <w:spacing w:line="330" w:lineRule="atLeast"/>
-              <w:rPr>
-                <w:rFonts w:ascii="Consolas" w:hAnsi="Consolas" w:cs="Consolas"/>
-                <w:color w:val="FFFFFF"/>
-                <w:sz w:val="21"/>
-                <w:szCs w:val="21"/>
-              </w:rPr>
-            </w:pPr>
-          </w:p>
-          <w:p>
-            <w:pPr>
-              <w:shd w:val="clear" w:color="auto" w:fill="1E1E1E"/>
-              <w:spacing w:line="330" w:lineRule="atLeast"/>
-              <w:rPr>
-                <w:rFonts w:ascii="Consolas" w:hAnsi="Consolas" w:cs="Consolas"/>
-                <w:color w:val="FFFFFF"/>
-                <w:sz w:val="21"/>
-                <w:szCs w:val="21"/>
-              </w:rPr>
-            </w:pPr>
-            <w:r>
-              <w:rPr>
-                <w:rFonts w:ascii="Consolas" w:hAnsi="Consolas" w:cs="Consolas"/>
-                <w:color w:val="B3CCFF"/>
-                <w:sz w:val="21"/>
-                <w:szCs w:val="21"/>
-              </w:rPr>
-              <w:t>let</w:t>
-            </w:r>
-            <w:r>
-              <w:rPr>
-                <w:rFonts w:ascii="Consolas" w:hAnsi="Consolas" w:cs="Consolas"/>
-                <w:color w:val="FFFFFF"/>
-                <w:sz w:val="21"/>
-                <w:szCs w:val="21"/>
-              </w:rPr>
-              <w:t xml:space="preserve"> birthdayBabies </w:t>
+                <w:color w:val="E85D7F"/>
+                <w:sz w:val="21"/>
+                <w:szCs w:val="21"/>
+              </w:rPr>
+              <w:t>}[]</w:t>
+            </w:r>
+            <w:r>
+              <w:rPr>
+                <w:rFonts w:ascii="Consolas" w:hAnsi="Consolas" w:cs="Consolas"/>
+                <w:color w:val="FFFFFF"/>
+                <w:sz w:val="21"/>
+                <w:szCs w:val="21"/>
+              </w:rPr>
+              <w:t xml:space="preserve"> </w:t>
             </w:r>
             <w:r>
               <w:rPr>
@@ -22530,6 +22737,138 @@
           <w:rFonts w:asciiTheme="minorHAnsi" w:hAnsiTheme="minorHAnsi"/>
         </w:rPr>
       </w:pPr>
+    </w:p>
+    <w:p>
+      <w:pPr>
+        <w:tabs>
+          <w:tab w:val="left" w:pos="7000"/>
+        </w:tabs>
+        <w:rPr>
+          <w:rFonts w:asciiTheme="minorHAnsi" w:hAnsiTheme="minorHAnsi"/>
+        </w:rPr>
+      </w:pPr>
+    </w:p>
+    <w:p>
+      <w:pPr>
+        <w:pStyle w:val="ListParagraph"/>
+        <w:numPr>
+          <w:ilvl w:val="0"/>
+          <w:numId w:val="8"/>
+        </w:numPr>
+        <w:rPr>
+          <w:color w:val="000000" w:themeColor="text1"/>
+          <w:sz w:val="28"/>
+          <w:szCs w:val="28"/>
+        </w:rPr>
+      </w:pPr>
+      <w:r>
+        <w:rPr>
+          <w:color w:val="000000" w:themeColor="text1"/>
+          <w:sz w:val="28"/>
+          <w:szCs w:val="28"/>
+        </w:rPr>
+        <w:t>Type Aliases</w:t>
+      </w:r>
+    </w:p>
+    <w:p>
+      <w:pPr>
+        <w:pStyle w:val="ListParagraph"/>
+        <w:numPr>
+          <w:ilvl w:val="1"/>
+          <w:numId w:val="10"/>
+        </w:numPr>
+        <w:tabs>
+          <w:tab w:val="left" w:pos="7000"/>
+        </w:tabs>
+        <w:rPr>
+          <w:rFonts w:asciiTheme="minorHAnsi" w:hAnsiTheme="minorHAnsi"/>
+        </w:rPr>
+      </w:pPr>
+      <w:r>
+        <w:rPr>
+          <w:rFonts w:ascii="AppleSystemUIFont" w:eastAsiaTheme="minorEastAsia" w:hAnsi="AppleSystemUIFont" w:cs="AppleSystemUIFont"/>
+          <w:lang w:val="en-US"/>
+        </w:rPr>
+        <w:t> </w:t>
+      </w:r>
+      <w:r>
+        <w:rPr>
+          <w:rFonts w:ascii="AppleSystemUIFont" w:eastAsiaTheme="minorEastAsia" w:hAnsi="AppleSystemUIFont" w:cs="AppleSystemUIFont"/>
+          <w:lang w:val="en-US"/>
+        </w:rPr>
+        <w:t>Is o</w:t>
+      </w:r>
+      <w:r>
+        <w:rPr>
+          <w:rFonts w:ascii="AppleSystemUIFont" w:eastAsiaTheme="minorEastAsia" w:hAnsi="AppleSystemUIFont" w:cs="AppleSystemUIFont"/>
+          <w:lang w:val="en-US"/>
+        </w:rPr>
+        <w:t>ne great way to customize the types in our programs</w:t>
+      </w:r>
+    </w:p>
+    <w:p>
+      <w:pPr>
+        <w:pStyle w:val="ListParagraph"/>
+        <w:numPr>
+          <w:ilvl w:val="1"/>
+          <w:numId w:val="10"/>
+        </w:numPr>
+        <w:tabs>
+          <w:tab w:val="left" w:pos="7000"/>
+        </w:tabs>
+        <w:rPr>
+          <w:rFonts w:asciiTheme="minorHAnsi" w:hAnsiTheme="minorHAnsi"/>
+        </w:rPr>
+      </w:pPr>
+      <w:r>
+        <w:rPr>
+          <w:rFonts w:ascii="AppleSystemUIFont" w:eastAsiaTheme="minorEastAsia" w:hAnsi="AppleSystemUIFont" w:cs="AppleSystemUIFont"/>
+          <w:lang w:val="en-US"/>
+        </w:rPr>
+        <w:t>Type aliases are truly useful for referring to complicated types that need to be repeated</w:t>
+      </w:r>
+    </w:p>
+    <w:p>
+      <w:pPr>
+        <w:tabs>
+          <w:tab w:val="left" w:pos="7000"/>
+        </w:tabs>
+        <w:rPr>
+          <w:rFonts w:asciiTheme="minorHAnsi" w:hAnsiTheme="minorHAnsi"/>
+        </w:rPr>
+      </w:pPr>
+    </w:p>
+    <w:p>
+      <w:pPr>
+        <w:tabs>
+          <w:tab w:val="left" w:pos="1860"/>
+        </w:tabs>
+        <w:rPr>
+          <w:rFonts w:asciiTheme="minorHAnsi" w:hAnsiTheme="minorHAnsi"/>
+        </w:rPr>
+      </w:pPr>
+      <w:r>
+        <w:rPr>
+          <w:rFonts w:asciiTheme="minorHAnsi" w:hAnsiTheme="minorHAnsi"/>
+        </w:rPr>
+        <w:tab/>
+      </w:r>
+    </w:p>
+    <w:p>
+      <w:pPr>
+        <w:tabs>
+          <w:tab w:val="left" w:pos="5440"/>
+        </w:tabs>
+        <w:rPr>
+          <w:rFonts w:asciiTheme="minorHAnsi" w:hAnsiTheme="minorHAnsi"/>
+        </w:rPr>
+      </w:pPr>
+      <w:r>
+        <w:rPr>
+          <w:rFonts w:asciiTheme="minorHAnsi" w:hAnsiTheme="minorHAnsi"/>
+        </w:rPr>
+        <w:tab/>
+      </w:r>
     </w:p>
     <w:sectPr>
       <w:pgSz w:w="12240" w:h="15840"/>
@@ -22546,7 +22885,7 @@
   <w:abstractNum w:abstractNumId="0" w15:restartNumberingAfterBreak="0">
     <w:nsid w:val="002007B2"/>
     <w:multiLevelType w:val="hybridMultilevel"/>
-    <w:tmpl w:val="F1BE9F18"/>
+    <w:tmpl w:val="5D4455B2"/>
     <w:lvl w:ilvl="0" w:tplc="04090011">
       <w:start w:val="1"/>
       <w:numFmt w:val="decimal"/>
@@ -23261,6 +23600,95 @@
     </w:lvl>
   </w:abstractNum>
   <w:abstractNum w:abstractNumId="8" w15:restartNumberingAfterBreak="0">
+    <w:nsid w:val="5A5D61AE"/>
+    <w:multiLevelType w:val="hybridMultilevel"/>
+    <w:tmpl w:val="F1BE9F18"/>
+    <w:lvl w:ilvl="0" w:tplc="04090011">
+      <w:start w:val="1"/>
+      <w:numFmt w:val="decimal"/>
+      <w:lvlText w:val="%1)"/>
+      <w:lvlJc w:val="left"/>
+      <w:pPr>
+        <w:ind w:left="720" w:hanging="360"/>
+      </w:pPr>
+      <w:rPr>
+        <w:rFonts w:hint="default"/>
+      </w:rPr>
+    </w:lvl>
+    <w:lvl w:ilvl="1" w:tplc="04090019">
+      <w:start w:val="1"/>
+      <w:numFmt w:val="lowerLetter"/>
+      <w:lvlText w:val="%2."/>
+      <w:lvlJc w:val="left"/>
+      <w:pPr>
+        <w:ind w:left="1440" w:hanging="360"/>
+      </w:pPr>
+    </w:lvl>
+    <w:lvl w:ilvl="2" w:tplc="0409001B">
+      <w:start w:val="1"/>
+      <w:numFmt w:val="lowerRoman"/>
+      <w:lvlText w:val="%3."/>
+      <w:lvlJc w:val="right"/>
+      <w:pPr>
+        <w:ind w:left="2160" w:hanging="180"/>
+      </w:pPr>
+    </w:lvl>
+    <w:lvl w:ilvl="3" w:tplc="0409000F" w:tentative="1">
+      <w:start w:val="1"/>
+      <w:numFmt w:val="decimal"/>
+      <w:lvlText w:val="%4."/>
+      <w:lvlJc w:val="left"/>
+      <w:pPr>
+        <w:ind w:left="2880" w:hanging="360"/>
+      </w:pPr>
+    </w:lvl>
+    <w:lvl w:ilvl="4" w:tplc="04090019" w:tentative="1">
+      <w:start w:val="1"/>
+      <w:numFmt w:val="lowerLetter"/>
+      <w:lvlText w:val="%5."/>
+      <w:lvlJc w:val="left"/>
+      <w:pPr>
+        <w:ind w:left="3600" w:hanging="360"/>
+      </w:pPr>
+    </w:lvl>
+    <w:lvl w:ilvl="5" w:tplc="0409001B" w:tentative="1">
+      <w:start w:val="1"/>
+      <w:numFmt w:val="lowerRoman"/>
+      <w:lvlText w:val="%6."/>
+      <w:lvlJc w:val="right"/>
+      <w:pPr>
+        <w:ind w:left="4320" w:hanging="180"/>
+      </w:pPr>
+    </w:lvl>
+    <w:lvl w:ilvl="6" w:tplc="0409000F" w:tentative="1">
+      <w:start w:val="1"/>
+      <w:numFmt w:val="decimal"/>
+      <w:lvlText w:val="%7."/>
+      <w:lvlJc w:val="left"/>
+      <w:pPr>
+        <w:ind w:left="5040" w:hanging="360"/>
+      </w:pPr>
+    </w:lvl>
+    <w:lvl w:ilvl="7" w:tplc="04090019" w:tentative="1">
+      <w:start w:val="1"/>
+      <w:numFmt w:val="lowerLetter"/>
+      <w:lvlText w:val="%8."/>
+      <w:lvlJc w:val="left"/>
+      <w:pPr>
+        <w:ind w:left="5760" w:hanging="360"/>
+      </w:pPr>
+    </w:lvl>
+    <w:lvl w:ilvl="8" w:tplc="0409001B" w:tentative="1">
+      <w:start w:val="1"/>
+      <w:numFmt w:val="lowerRoman"/>
+      <w:lvlText w:val="%9."/>
+      <w:lvlJc w:val="right"/>
+      <w:pPr>
+        <w:ind w:left="6480" w:hanging="180"/>
+      </w:pPr>
+    </w:lvl>
+  </w:abstractNum>
+  <w:abstractNum w:abstractNumId="9" w15:restartNumberingAfterBreak="0">
     <w:nsid w:val="5B5A5999"/>
     <w:multiLevelType w:val="hybridMultilevel"/>
     <w:tmpl w:val="215AE00A"/>
@@ -23359,7 +23787,7 @@
     <w:abstractNumId w:val="5"/>
   </w:num>
   <w:num w:numId="4">
-    <w:abstractNumId w:val="8"/>
+    <w:abstractNumId w:val="9"/>
   </w:num>
   <w:num w:numId="5">
     <w:abstractNumId w:val="7"/>
@@ -23375,6 +23803,9 @@
   </w:num>
   <w:num w:numId="9">
     <w:abstractNumId w:val="2"/>
+  </w:num>
+  <w:num w:numId="10">
+    <w:abstractNumId w:val="8"/>
   </w:num>
 </w:numbering>
 </file>

</xml_diff>

<commit_message>
feat: Add progress #81 'Learn Typescript'
</commit_message>
<xml_diff>
--- a/learn-typescript/chapter_3/Chatper 3 - Complex Types.docx
+++ b/learn-typescript/chapter_3/Chatper 3 - Complex Types.docx
@@ -22841,34 +22841,707 @@
     <w:p>
       <w:pPr>
         <w:tabs>
+          <w:tab w:val="left" w:pos="7000"/>
+        </w:tabs>
+        <w:rPr>
+          <w:rFonts w:asciiTheme="minorHAnsi" w:hAnsiTheme="minorHAnsi"/>
+        </w:rPr>
+      </w:pPr>
+      <w:r>
+        <w:rPr>
+          <w:rFonts w:asciiTheme="minorHAnsi" w:hAnsiTheme="minorHAnsi"/>
+        </w:rPr>
+        <w:t xml:space="preserve">Example </w:t>
+      </w:r>
+    </w:p>
+    <w:p>
+      <w:pPr>
+        <w:tabs>
+          <w:tab w:val="left" w:pos="7000"/>
+        </w:tabs>
+        <w:rPr>
+          <w:rFonts w:asciiTheme="minorHAnsi" w:hAnsiTheme="minorHAnsi"/>
+        </w:rPr>
+      </w:pPr>
+    </w:p>
+    <w:tbl>
+      <w:tblPr>
+        <w:tblStyle w:val="TableGrid"/>
+        <w:tblW w:w="0" w:type="auto"/>
+        <w:tblLook w:val="04A0" w:firstRow="1" w:lastRow="0" w:firstColumn="1" w:lastColumn="0" w:noHBand="0" w:noVBand="1"/>
+      </w:tblPr>
+      <w:tblGrid>
+        <w:gridCol w:w="9350"/>
+      </w:tblGrid>
+      <w:tr>
+        <w:tc>
+          <w:tcPr>
+            <w:tcW w:w="9350" w:type="dxa"/>
+          </w:tcPr>
+          <w:p>
+            <w:pPr>
+              <w:shd w:val="clear" w:color="auto" w:fill="1E1E1E"/>
+              <w:spacing w:line="330" w:lineRule="atLeast"/>
+              <w:rPr>
+                <w:rFonts w:ascii="Consolas" w:hAnsi="Consolas" w:cs="Consolas"/>
+                <w:color w:val="FFFFFF"/>
+                <w:sz w:val="21"/>
+                <w:szCs w:val="21"/>
+              </w:rPr>
+            </w:pPr>
+            <w:r>
+              <w:rPr>
+                <w:rFonts w:ascii="Consolas" w:hAnsi="Consolas" w:cs="Consolas"/>
+                <w:color w:val="B3CCFF"/>
+                <w:sz w:val="21"/>
+                <w:szCs w:val="21"/>
+              </w:rPr>
+              <w:t>type</w:t>
+            </w:r>
+            <w:r>
+              <w:rPr>
+                <w:rFonts w:ascii="Consolas" w:hAnsi="Consolas" w:cs="Consolas"/>
+                <w:color w:val="FFFFFF"/>
+                <w:sz w:val="21"/>
+                <w:szCs w:val="21"/>
+              </w:rPr>
+              <w:t xml:space="preserve"> </w:t>
+            </w:r>
+            <w:r>
+              <w:rPr>
+                <w:rFonts w:ascii="Consolas" w:hAnsi="Consolas" w:cs="Consolas"/>
+                <w:color w:val="E85D7F"/>
+                <w:sz w:val="21"/>
+                <w:szCs w:val="21"/>
+              </w:rPr>
+              <w:t>MyString</w:t>
+            </w:r>
+            <w:r>
+              <w:rPr>
+                <w:rFonts w:ascii="Consolas" w:hAnsi="Consolas" w:cs="Consolas"/>
+                <w:color w:val="FFFFFF"/>
+                <w:sz w:val="21"/>
+                <w:szCs w:val="21"/>
+              </w:rPr>
+              <w:t xml:space="preserve"> </w:t>
+            </w:r>
+            <w:r>
+              <w:rPr>
+                <w:rFonts w:ascii="Consolas" w:hAnsi="Consolas" w:cs="Consolas"/>
+                <w:color w:val="E85D7F"/>
+                <w:sz w:val="21"/>
+                <w:szCs w:val="21"/>
+              </w:rPr>
+              <w:t>=</w:t>
+            </w:r>
+            <w:r>
+              <w:rPr>
+                <w:rFonts w:ascii="Consolas" w:hAnsi="Consolas" w:cs="Consolas"/>
+                <w:color w:val="FFFFFF"/>
+                <w:sz w:val="21"/>
+                <w:szCs w:val="21"/>
+              </w:rPr>
+              <w:t xml:space="preserve"> </w:t>
+            </w:r>
+            <w:r>
+              <w:rPr>
+                <w:rFonts w:ascii="Consolas" w:hAnsi="Consolas" w:cs="Consolas"/>
+                <w:color w:val="B3CCFF"/>
+                <w:sz w:val="21"/>
+                <w:szCs w:val="21"/>
+              </w:rPr>
+              <w:t>string</w:t>
+            </w:r>
+            <w:r>
+              <w:rPr>
+                <w:rFonts w:ascii="Consolas" w:hAnsi="Consolas" w:cs="Consolas"/>
+                <w:color w:val="E85D7F"/>
+                <w:sz w:val="21"/>
+                <w:szCs w:val="21"/>
+              </w:rPr>
+              <w:t>;</w:t>
+            </w:r>
+          </w:p>
+          <w:p>
+            <w:pPr>
+              <w:shd w:val="clear" w:color="auto" w:fill="1E1E1E"/>
+              <w:spacing w:line="330" w:lineRule="atLeast"/>
+              <w:rPr>
+                <w:rFonts w:ascii="Consolas" w:hAnsi="Consolas" w:cs="Consolas"/>
+                <w:color w:val="FFFFFF"/>
+                <w:sz w:val="21"/>
+                <w:szCs w:val="21"/>
+              </w:rPr>
+            </w:pPr>
+            <w:r>
+              <w:rPr>
+                <w:rFonts w:ascii="Consolas" w:hAnsi="Consolas" w:cs="Consolas"/>
+                <w:color w:val="B3CCFF"/>
+                <w:sz w:val="21"/>
+                <w:szCs w:val="21"/>
+              </w:rPr>
+              <w:t>let</w:t>
+            </w:r>
+            <w:r>
+              <w:rPr>
+                <w:rFonts w:ascii="Consolas" w:hAnsi="Consolas" w:cs="Consolas"/>
+                <w:color w:val="FFFFFF"/>
+                <w:sz w:val="21"/>
+                <w:szCs w:val="21"/>
+              </w:rPr>
+              <w:t xml:space="preserve"> myVar</w:t>
+            </w:r>
+            <w:r>
+              <w:rPr>
+                <w:rFonts w:ascii="Consolas" w:hAnsi="Consolas" w:cs="Consolas"/>
+                <w:color w:val="E85D7F"/>
+                <w:sz w:val="21"/>
+                <w:szCs w:val="21"/>
+              </w:rPr>
+              <w:t>:</w:t>
+            </w:r>
+            <w:r>
+              <w:rPr>
+                <w:rFonts w:ascii="Consolas" w:hAnsi="Consolas" w:cs="Consolas"/>
+                <w:color w:val="FFFFFF"/>
+                <w:sz w:val="21"/>
+                <w:szCs w:val="21"/>
+              </w:rPr>
+              <w:t xml:space="preserve"> </w:t>
+            </w:r>
+            <w:r>
+              <w:rPr>
+                <w:rFonts w:ascii="Consolas" w:hAnsi="Consolas" w:cs="Consolas"/>
+                <w:color w:val="E85D7F"/>
+                <w:sz w:val="21"/>
+                <w:szCs w:val="21"/>
+              </w:rPr>
+              <w:t>MyString</w:t>
+            </w:r>
+            <w:r>
+              <w:rPr>
+                <w:rFonts w:ascii="Consolas" w:hAnsi="Consolas" w:cs="Consolas"/>
+                <w:color w:val="FFFFFF"/>
+                <w:sz w:val="21"/>
+                <w:szCs w:val="21"/>
+              </w:rPr>
+              <w:t xml:space="preserve"> </w:t>
+            </w:r>
+            <w:r>
+              <w:rPr>
+                <w:rFonts w:ascii="Consolas" w:hAnsi="Consolas" w:cs="Consolas"/>
+                <w:color w:val="E85D7F"/>
+                <w:sz w:val="21"/>
+                <w:szCs w:val="21"/>
+              </w:rPr>
+              <w:t>=</w:t>
+            </w:r>
+            <w:r>
+              <w:rPr>
+                <w:rFonts w:ascii="Consolas" w:hAnsi="Consolas" w:cs="Consolas"/>
+                <w:color w:val="FFFFFF"/>
+                <w:sz w:val="21"/>
+                <w:szCs w:val="21"/>
+              </w:rPr>
+              <w:t xml:space="preserve"> </w:t>
+            </w:r>
+            <w:r>
+              <w:rPr>
+                <w:rFonts w:ascii="Consolas" w:hAnsi="Consolas" w:cs="Consolas"/>
+                <w:color w:val="FFE083"/>
+                <w:sz w:val="21"/>
+                <w:szCs w:val="21"/>
+              </w:rPr>
+              <w:t>'Hi'</w:t>
+            </w:r>
+            <w:r>
+              <w:rPr>
+                <w:rFonts w:ascii="Consolas" w:hAnsi="Consolas" w:cs="Consolas"/>
+                <w:color w:val="E85D7F"/>
+                <w:sz w:val="21"/>
+                <w:szCs w:val="21"/>
+              </w:rPr>
+              <w:t>;</w:t>
+            </w:r>
+            <w:r>
+              <w:rPr>
+                <w:rFonts w:ascii="Consolas" w:hAnsi="Consolas" w:cs="Consolas"/>
+                <w:color w:val="FFFFFF"/>
+                <w:sz w:val="21"/>
+                <w:szCs w:val="21"/>
+              </w:rPr>
+              <w:t xml:space="preserve"> </w:t>
+            </w:r>
+            <w:r>
+              <w:rPr>
+                <w:rFonts w:ascii="Consolas" w:hAnsi="Consolas" w:cs="Consolas"/>
+                <w:color w:val="939598"/>
+                <w:sz w:val="21"/>
+                <w:szCs w:val="21"/>
+              </w:rPr>
+              <w:t>// Valid code.</w:t>
+            </w:r>
+          </w:p>
+        </w:tc>
+      </w:tr>
+    </w:tbl>
+    <w:p>
+      <w:pPr>
+        <w:tabs>
           <w:tab w:val="left" w:pos="1860"/>
         </w:tabs>
         <w:rPr>
           <w:rFonts w:asciiTheme="minorHAnsi" w:hAnsiTheme="minorHAnsi"/>
         </w:rPr>
       </w:pPr>
+    </w:p>
+    <w:p>
+      <w:pPr>
+        <w:tabs>
+          <w:tab w:val="left" w:pos="1860"/>
+        </w:tabs>
+        <w:rPr>
+          <w:rFonts w:asciiTheme="minorHAnsi" w:hAnsiTheme="minorHAnsi"/>
+        </w:rPr>
+      </w:pPr>
+    </w:p>
+    <w:p>
+      <w:pPr>
+        <w:tabs>
+          <w:tab w:val="left" w:pos="1860"/>
+        </w:tabs>
+        <w:rPr>
+          <w:rFonts w:asciiTheme="minorHAnsi" w:hAnsiTheme="minorHAnsi"/>
+        </w:rPr>
+      </w:pPr>
       <w:r>
         <w:rPr>
           <w:rFonts w:asciiTheme="minorHAnsi" w:hAnsiTheme="minorHAnsi"/>
         </w:rPr>
-        <w:tab/>
+        <w:lastRenderedPageBreak/>
+        <w:t>Example 2</w:t>
       </w:r>
     </w:p>
     <w:p>
       <w:pPr>
         <w:tabs>
-          <w:tab w:val="left" w:pos="5440"/>
+          <w:tab w:val="left" w:pos="1860"/>
         </w:tabs>
         <w:rPr>
           <w:rFonts w:asciiTheme="minorHAnsi" w:hAnsiTheme="minorHAnsi"/>
         </w:rPr>
       </w:pPr>
-      <w:r>
+    </w:p>
+    <w:tbl>
+      <w:tblPr>
+        <w:tblStyle w:val="TableGrid"/>
+        <w:tblW w:w="0" w:type="auto"/>
+        <w:tblLook w:val="04A0" w:firstRow="1" w:lastRow="0" w:firstColumn="1" w:lastColumn="0" w:noHBand="0" w:noVBand="1"/>
+      </w:tblPr>
+      <w:tblGrid>
+        <w:gridCol w:w="9350"/>
+      </w:tblGrid>
+      <w:tr>
+        <w:tc>
+          <w:tcPr>
+            <w:tcW w:w="9350" w:type="dxa"/>
+          </w:tcPr>
+          <w:p>
+            <w:pPr>
+              <w:shd w:val="clear" w:color="auto" w:fill="1E1E1E"/>
+              <w:spacing w:line="330" w:lineRule="atLeast"/>
+              <w:rPr>
+                <w:rFonts w:ascii="Consolas" w:hAnsi="Consolas" w:cs="Consolas"/>
+                <w:color w:val="FFFFFF"/>
+                <w:sz w:val="21"/>
+                <w:szCs w:val="21"/>
+              </w:rPr>
+            </w:pPr>
+            <w:r>
+              <w:rPr>
+                <w:rFonts w:ascii="Consolas" w:hAnsi="Consolas" w:cs="Consolas"/>
+                <w:color w:val="B3CCFF"/>
+                <w:sz w:val="21"/>
+                <w:szCs w:val="21"/>
+              </w:rPr>
+              <w:t>type</w:t>
+            </w:r>
+            <w:r>
+              <w:rPr>
+                <w:rFonts w:ascii="Consolas" w:hAnsi="Consolas" w:cs="Consolas"/>
+                <w:color w:val="FFFFFF"/>
+                <w:sz w:val="21"/>
+                <w:szCs w:val="21"/>
+              </w:rPr>
+              <w:t xml:space="preserve"> </w:t>
+            </w:r>
+            <w:r>
+              <w:rPr>
+                <w:rFonts w:ascii="Consolas" w:hAnsi="Consolas" w:cs="Consolas"/>
+                <w:color w:val="E85D7F"/>
+                <w:sz w:val="21"/>
+                <w:szCs w:val="21"/>
+              </w:rPr>
+              <w:t>Person</w:t>
+            </w:r>
+            <w:r>
+              <w:rPr>
+                <w:rFonts w:ascii="Consolas" w:hAnsi="Consolas" w:cs="Consolas"/>
+                <w:color w:val="FFFFFF"/>
+                <w:sz w:val="21"/>
+                <w:szCs w:val="21"/>
+              </w:rPr>
+              <w:t xml:space="preserve"> </w:t>
+            </w:r>
+            <w:r>
+              <w:rPr>
+                <w:rFonts w:ascii="Consolas" w:hAnsi="Consolas" w:cs="Consolas"/>
+                <w:color w:val="E85D7F"/>
+                <w:sz w:val="21"/>
+                <w:szCs w:val="21"/>
+              </w:rPr>
+              <w:t>=</w:t>
+            </w:r>
+            <w:r>
+              <w:rPr>
+                <w:rFonts w:ascii="Consolas" w:hAnsi="Consolas" w:cs="Consolas"/>
+                <w:color w:val="FFFFFF"/>
+                <w:sz w:val="21"/>
+                <w:szCs w:val="21"/>
+              </w:rPr>
+              <w:t xml:space="preserve"> </w:t>
+            </w:r>
+            <w:r>
+              <w:rPr>
+                <w:rFonts w:ascii="Consolas" w:hAnsi="Consolas" w:cs="Consolas"/>
+                <w:color w:val="E85D7F"/>
+                <w:sz w:val="21"/>
+                <w:szCs w:val="21"/>
+              </w:rPr>
+              <w:t>{</w:t>
+            </w:r>
+            <w:r>
+              <w:rPr>
+                <w:rFonts w:ascii="Consolas" w:hAnsi="Consolas" w:cs="Consolas"/>
+                <w:color w:val="FFFFFF"/>
+                <w:sz w:val="21"/>
+                <w:szCs w:val="21"/>
+              </w:rPr>
+              <w:t>name</w:t>
+            </w:r>
+            <w:r>
+              <w:rPr>
+                <w:rFonts w:ascii="Consolas" w:hAnsi="Consolas" w:cs="Consolas"/>
+                <w:color w:val="E85D7F"/>
+                <w:sz w:val="21"/>
+                <w:szCs w:val="21"/>
+              </w:rPr>
+              <w:t>:</w:t>
+            </w:r>
+            <w:r>
+              <w:rPr>
+                <w:rFonts w:ascii="Consolas" w:hAnsi="Consolas" w:cs="Consolas"/>
+                <w:color w:val="B3CCFF"/>
+                <w:sz w:val="21"/>
+                <w:szCs w:val="21"/>
+              </w:rPr>
+              <w:t>string</w:t>
+            </w:r>
+            <w:r>
+              <w:rPr>
+                <w:rFonts w:ascii="Consolas" w:hAnsi="Consolas" w:cs="Consolas"/>
+                <w:color w:val="E85D7F"/>
+                <w:sz w:val="21"/>
+                <w:szCs w:val="21"/>
+              </w:rPr>
+              <w:t>,</w:t>
+            </w:r>
+            <w:r>
+              <w:rPr>
+                <w:rFonts w:ascii="Consolas" w:hAnsi="Consolas" w:cs="Consolas"/>
+                <w:color w:val="FFFFFF"/>
+                <w:sz w:val="21"/>
+                <w:szCs w:val="21"/>
+              </w:rPr>
+              <w:t xml:space="preserve"> age</w:t>
+            </w:r>
+            <w:r>
+              <w:rPr>
+                <w:rFonts w:ascii="Consolas" w:hAnsi="Consolas" w:cs="Consolas"/>
+                <w:color w:val="E85D7F"/>
+                <w:sz w:val="21"/>
+                <w:szCs w:val="21"/>
+              </w:rPr>
+              <w:t>:</w:t>
+            </w:r>
+            <w:r>
+              <w:rPr>
+                <w:rFonts w:ascii="Consolas" w:hAnsi="Consolas" w:cs="Consolas"/>
+                <w:color w:val="B3CCFF"/>
+                <w:sz w:val="21"/>
+                <w:szCs w:val="21"/>
+              </w:rPr>
+              <w:t>number</w:t>
+            </w:r>
+            <w:r>
+              <w:rPr>
+                <w:rFonts w:ascii="Consolas" w:hAnsi="Consolas" w:cs="Consolas"/>
+                <w:color w:val="E85D7F"/>
+                <w:sz w:val="21"/>
+                <w:szCs w:val="21"/>
+              </w:rPr>
+              <w:t>};</w:t>
+            </w:r>
+          </w:p>
+          <w:p>
+            <w:pPr>
+              <w:shd w:val="clear" w:color="auto" w:fill="1E1E1E"/>
+              <w:spacing w:line="330" w:lineRule="atLeast"/>
+              <w:rPr>
+                <w:rFonts w:ascii="Consolas" w:hAnsi="Consolas" w:cs="Consolas"/>
+                <w:color w:val="FFFFFF"/>
+                <w:sz w:val="21"/>
+                <w:szCs w:val="21"/>
+              </w:rPr>
+            </w:pPr>
+            <w:r>
+              <w:rPr>
+                <w:rFonts w:ascii="Consolas" w:hAnsi="Consolas" w:cs="Consolas"/>
+                <w:color w:val="B3CCFF"/>
+                <w:sz w:val="21"/>
+                <w:szCs w:val="21"/>
+              </w:rPr>
+              <w:t>let</w:t>
+            </w:r>
+            <w:r>
+              <w:rPr>
+                <w:rFonts w:ascii="Consolas" w:hAnsi="Consolas" w:cs="Consolas"/>
+                <w:color w:val="FFFFFF"/>
+                <w:sz w:val="21"/>
+                <w:szCs w:val="21"/>
+              </w:rPr>
+              <w:t xml:space="preserve"> aCompany</w:t>
+            </w:r>
+            <w:r>
+              <w:rPr>
+                <w:rFonts w:ascii="Consolas" w:hAnsi="Consolas" w:cs="Consolas"/>
+                <w:color w:val="E85D7F"/>
+                <w:sz w:val="21"/>
+                <w:szCs w:val="21"/>
+              </w:rPr>
+              <w:t>:</w:t>
+            </w:r>
+            <w:r>
+              <w:rPr>
+                <w:rFonts w:ascii="Consolas" w:hAnsi="Consolas" w:cs="Consolas"/>
+                <w:color w:val="FFFFFF"/>
+                <w:sz w:val="21"/>
+                <w:szCs w:val="21"/>
+              </w:rPr>
+              <w:t xml:space="preserve"> </w:t>
+            </w:r>
+            <w:r>
+              <w:rPr>
+                <w:rFonts w:ascii="Consolas" w:hAnsi="Consolas" w:cs="Consolas"/>
+                <w:color w:val="E85D7F"/>
+                <w:sz w:val="21"/>
+                <w:szCs w:val="21"/>
+              </w:rPr>
+              <w:t>{</w:t>
+            </w:r>
+            <w:r>
+              <w:rPr>
+                <w:rFonts w:ascii="Consolas" w:hAnsi="Consolas" w:cs="Consolas"/>
+                <w:color w:val="FFFFFF"/>
+                <w:sz w:val="21"/>
+                <w:szCs w:val="21"/>
+              </w:rPr>
+              <w:t>companyName</w:t>
+            </w:r>
+            <w:r>
+              <w:rPr>
+                <w:rFonts w:ascii="Consolas" w:hAnsi="Consolas" w:cs="Consolas"/>
+                <w:color w:val="E85D7F"/>
+                <w:sz w:val="21"/>
+                <w:szCs w:val="21"/>
+              </w:rPr>
+              <w:t>:</w:t>
+            </w:r>
+            <w:r>
+              <w:rPr>
+                <w:rFonts w:ascii="Consolas" w:hAnsi="Consolas" w:cs="Consolas"/>
+                <w:color w:val="FFFFFF"/>
+                <w:sz w:val="21"/>
+                <w:szCs w:val="21"/>
+              </w:rPr>
+              <w:t xml:space="preserve"> </w:t>
+            </w:r>
+            <w:r>
+              <w:rPr>
+                <w:rFonts w:ascii="Consolas" w:hAnsi="Consolas" w:cs="Consolas"/>
+                <w:color w:val="B3CCFF"/>
+                <w:sz w:val="21"/>
+                <w:szCs w:val="21"/>
+              </w:rPr>
+              <w:t>string</w:t>
+            </w:r>
+            <w:r>
+              <w:rPr>
+                <w:rFonts w:ascii="Consolas" w:hAnsi="Consolas" w:cs="Consolas"/>
+                <w:color w:val="E85D7F"/>
+                <w:sz w:val="21"/>
+                <w:szCs w:val="21"/>
+              </w:rPr>
+              <w:t>,</w:t>
+            </w:r>
+            <w:r>
+              <w:rPr>
+                <w:rFonts w:ascii="Consolas" w:hAnsi="Consolas" w:cs="Consolas"/>
+                <w:color w:val="FFFFFF"/>
+                <w:sz w:val="21"/>
+                <w:szCs w:val="21"/>
+              </w:rPr>
+              <w:t xml:space="preserve"> boss</w:t>
+            </w:r>
+            <w:r>
+              <w:rPr>
+                <w:rFonts w:ascii="Consolas" w:hAnsi="Consolas" w:cs="Consolas"/>
+                <w:color w:val="E85D7F"/>
+                <w:sz w:val="21"/>
+                <w:szCs w:val="21"/>
+              </w:rPr>
+              <w:t>:</w:t>
+            </w:r>
+            <w:r>
+              <w:rPr>
+                <w:rFonts w:ascii="Consolas" w:hAnsi="Consolas" w:cs="Consolas"/>
+                <w:color w:val="FFFFFF"/>
+                <w:sz w:val="21"/>
+                <w:szCs w:val="21"/>
+              </w:rPr>
+              <w:t xml:space="preserve"> </w:t>
+            </w:r>
+            <w:r>
+              <w:rPr>
+                <w:rFonts w:ascii="Consolas" w:hAnsi="Consolas" w:cs="Consolas"/>
+                <w:color w:val="E85D7F"/>
+                <w:sz w:val="21"/>
+                <w:szCs w:val="21"/>
+              </w:rPr>
+              <w:t>Person,</w:t>
+            </w:r>
+            <w:r>
+              <w:rPr>
+                <w:rFonts w:ascii="Consolas" w:hAnsi="Consolas" w:cs="Consolas"/>
+                <w:color w:val="FFFFFF"/>
+                <w:sz w:val="21"/>
+                <w:szCs w:val="21"/>
+              </w:rPr>
+              <w:t xml:space="preserve"> employees</w:t>
+            </w:r>
+            <w:r>
+              <w:rPr>
+                <w:rFonts w:ascii="Consolas" w:hAnsi="Consolas" w:cs="Consolas"/>
+                <w:color w:val="E85D7F"/>
+                <w:sz w:val="21"/>
+                <w:szCs w:val="21"/>
+              </w:rPr>
+              <w:t>:Person[],</w:t>
+            </w:r>
+            <w:r>
+              <w:rPr>
+                <w:rFonts w:ascii="Consolas" w:hAnsi="Consolas" w:cs="Consolas"/>
+                <w:color w:val="FFFFFF"/>
+                <w:sz w:val="21"/>
+                <w:szCs w:val="21"/>
+              </w:rPr>
+              <w:t xml:space="preserve"> employeeOfTheMonth</w:t>
+            </w:r>
+            <w:r>
+              <w:rPr>
+                <w:rFonts w:ascii="Consolas" w:hAnsi="Consolas" w:cs="Consolas"/>
+                <w:color w:val="E85D7F"/>
+                <w:sz w:val="21"/>
+                <w:szCs w:val="21"/>
+              </w:rPr>
+              <w:t>:</w:t>
+            </w:r>
+            <w:r>
+              <w:rPr>
+                <w:rFonts w:ascii="Consolas" w:hAnsi="Consolas" w:cs="Consolas"/>
+                <w:color w:val="FFFFFF"/>
+                <w:sz w:val="21"/>
+                <w:szCs w:val="21"/>
+              </w:rPr>
+              <w:t xml:space="preserve"> </w:t>
+            </w:r>
+            <w:r>
+              <w:rPr>
+                <w:rFonts w:ascii="Consolas" w:hAnsi="Consolas" w:cs="Consolas"/>
+                <w:color w:val="E85D7F"/>
+                <w:sz w:val="21"/>
+                <w:szCs w:val="21"/>
+              </w:rPr>
+              <w:t>Person,</w:t>
+            </w:r>
+            <w:r>
+              <w:rPr>
+                <w:rFonts w:ascii="Consolas" w:hAnsi="Consolas" w:cs="Consolas"/>
+                <w:color w:val="FFFFFF"/>
+                <w:sz w:val="21"/>
+                <w:szCs w:val="21"/>
+              </w:rPr>
+              <w:t xml:space="preserve">  moneyEarned</w:t>
+            </w:r>
+            <w:r>
+              <w:rPr>
+                <w:rFonts w:ascii="Consolas" w:hAnsi="Consolas" w:cs="Consolas"/>
+                <w:color w:val="E85D7F"/>
+                <w:sz w:val="21"/>
+                <w:szCs w:val="21"/>
+              </w:rPr>
+              <w:t>:</w:t>
+            </w:r>
+            <w:r>
+              <w:rPr>
+                <w:rFonts w:ascii="Consolas" w:hAnsi="Consolas" w:cs="Consolas"/>
+                <w:color w:val="FFFFFF"/>
+                <w:sz w:val="21"/>
+                <w:szCs w:val="21"/>
+              </w:rPr>
+              <w:t xml:space="preserve"> </w:t>
+            </w:r>
+            <w:r>
+              <w:rPr>
+                <w:rFonts w:ascii="Consolas" w:hAnsi="Consolas" w:cs="Consolas"/>
+                <w:color w:val="B3CCFF"/>
+                <w:sz w:val="21"/>
+                <w:szCs w:val="21"/>
+              </w:rPr>
+              <w:t>number</w:t>
+            </w:r>
+            <w:r>
+              <w:rPr>
+                <w:rFonts w:ascii="Consolas" w:hAnsi="Consolas" w:cs="Consolas"/>
+                <w:color w:val="E85D7F"/>
+                <w:sz w:val="21"/>
+                <w:szCs w:val="21"/>
+              </w:rPr>
+              <w:t>};</w:t>
+            </w:r>
+          </w:p>
+        </w:tc>
+      </w:tr>
+    </w:tbl>
+    <w:p>
+      <w:pPr>
+        <w:tabs>
+          <w:tab w:val="left" w:pos="1860"/>
+        </w:tabs>
         <w:rPr>
           <w:rFonts w:asciiTheme="minorHAnsi" w:hAnsiTheme="minorHAnsi"/>
         </w:rPr>
-        <w:tab/>
-      </w:r>
+      </w:pPr>
     </w:p>
     <w:sectPr>
       <w:pgSz w:w="12240" w:h="15840"/>

</xml_diff>

<commit_message>
feat: Add progress #83 'Learn Typescript'
</commit_message>
<xml_diff>
--- a/learn-typescript/chapter_3/Chatper 3 - Complex Types.docx
+++ b/learn-typescript/chapter_3/Chatper 3 - Complex Types.docx
@@ -26604,6 +26604,236 @@
           <w:p>
             <w:pPr>
               <w:shd w:val="clear" w:color="auto" w:fill="1E1E1E"/>
+              <w:spacing w:line="330" w:lineRule="atLeast"/>
+              <w:rPr>
+                <w:rFonts w:ascii="Consolas" w:hAnsi="Consolas" w:cs="Consolas"/>
+                <w:color w:val="FFFFFF"/>
+                <w:sz w:val="21"/>
+                <w:szCs w:val="21"/>
+              </w:rPr>
+            </w:pPr>
+            <w:r>
+              <w:rPr>
+                <w:rFonts w:ascii="Consolas" w:hAnsi="Consolas" w:cs="Consolas"/>
+                <w:color w:val="B3CCFF"/>
+                <w:sz w:val="21"/>
+                <w:szCs w:val="21"/>
+              </w:rPr>
+              <w:t>type</w:t>
+            </w:r>
+            <w:r>
+              <w:rPr>
+                <w:rFonts w:ascii="Consolas" w:hAnsi="Consolas" w:cs="Consolas"/>
+                <w:color w:val="FFFFFF"/>
+                <w:sz w:val="21"/>
+                <w:szCs w:val="21"/>
+              </w:rPr>
+              <w:t xml:space="preserve"> </w:t>
+            </w:r>
+            <w:r>
+              <w:rPr>
+                <w:rFonts w:ascii="Consolas" w:hAnsi="Consolas" w:cs="Consolas"/>
+                <w:color w:val="E85D7F"/>
+                <w:sz w:val="21"/>
+                <w:szCs w:val="21"/>
+              </w:rPr>
+              <w:t>Coord</w:t>
+            </w:r>
+            <w:r>
+              <w:rPr>
+                <w:rFonts w:ascii="Consolas" w:hAnsi="Consolas" w:cs="Consolas"/>
+                <w:color w:val="FFFFFF"/>
+                <w:sz w:val="21"/>
+                <w:szCs w:val="21"/>
+              </w:rPr>
+              <w:t xml:space="preserve"> </w:t>
+            </w:r>
+            <w:r>
+              <w:rPr>
+                <w:rFonts w:ascii="Consolas" w:hAnsi="Consolas" w:cs="Consolas"/>
+                <w:color w:val="E85D7F"/>
+                <w:sz w:val="21"/>
+                <w:szCs w:val="21"/>
+              </w:rPr>
+              <w:t>=</w:t>
+            </w:r>
+            <w:r>
+              <w:rPr>
+                <w:rFonts w:ascii="Consolas" w:hAnsi="Consolas" w:cs="Consolas"/>
+                <w:color w:val="FFFFFF"/>
+                <w:sz w:val="21"/>
+                <w:szCs w:val="21"/>
+              </w:rPr>
+              <w:t xml:space="preserve"> </w:t>
+            </w:r>
+            <w:r>
+              <w:rPr>
+                <w:rFonts w:ascii="Consolas" w:hAnsi="Consolas" w:cs="Consolas"/>
+                <w:color w:val="E85D7F"/>
+                <w:sz w:val="21"/>
+                <w:szCs w:val="21"/>
+              </w:rPr>
+              <w:t>[</w:t>
+            </w:r>
+            <w:r>
+              <w:rPr>
+                <w:rFonts w:ascii="Consolas" w:hAnsi="Consolas" w:cs="Consolas"/>
+                <w:color w:val="B3CCFF"/>
+                <w:sz w:val="21"/>
+                <w:szCs w:val="21"/>
+              </w:rPr>
+              <w:t>number</w:t>
+            </w:r>
+            <w:r>
+              <w:rPr>
+                <w:rFonts w:ascii="Consolas" w:hAnsi="Consolas" w:cs="Consolas"/>
+                <w:color w:val="E85D7F"/>
+                <w:sz w:val="21"/>
+                <w:szCs w:val="21"/>
+              </w:rPr>
+              <w:t>,</w:t>
+            </w:r>
+            <w:r>
+              <w:rPr>
+                <w:rFonts w:ascii="Consolas" w:hAnsi="Consolas" w:cs="Consolas"/>
+                <w:color w:val="FFFFFF"/>
+                <w:sz w:val="21"/>
+                <w:szCs w:val="21"/>
+              </w:rPr>
+              <w:t xml:space="preserve"> </w:t>
+            </w:r>
+            <w:r>
+              <w:rPr>
+                <w:rFonts w:ascii="Consolas" w:hAnsi="Consolas" w:cs="Consolas"/>
+                <w:color w:val="B3CCFF"/>
+                <w:sz w:val="21"/>
+                <w:szCs w:val="21"/>
+              </w:rPr>
+              <w:t>number</w:t>
+            </w:r>
+            <w:r>
+              <w:rPr>
+                <w:rFonts w:ascii="Consolas" w:hAnsi="Consolas" w:cs="Consolas"/>
+                <w:color w:val="E85D7F"/>
+                <w:sz w:val="21"/>
+                <w:szCs w:val="21"/>
+              </w:rPr>
+              <w:t>,</w:t>
+            </w:r>
+            <w:r>
+              <w:rPr>
+                <w:rFonts w:ascii="Consolas" w:hAnsi="Consolas" w:cs="Consolas"/>
+                <w:color w:val="FFFFFF"/>
+                <w:sz w:val="21"/>
+                <w:szCs w:val="21"/>
+              </w:rPr>
+              <w:t xml:space="preserve"> </w:t>
+            </w:r>
+            <w:r>
+              <w:rPr>
+                <w:rFonts w:ascii="Consolas" w:hAnsi="Consolas" w:cs="Consolas"/>
+                <w:color w:val="B3CCFF"/>
+                <w:sz w:val="21"/>
+                <w:szCs w:val="21"/>
+              </w:rPr>
+              <w:t>string</w:t>
+            </w:r>
+            <w:r>
+              <w:rPr>
+                <w:rFonts w:ascii="Consolas" w:hAnsi="Consolas" w:cs="Consolas"/>
+                <w:color w:val="E85D7F"/>
+                <w:sz w:val="21"/>
+                <w:szCs w:val="21"/>
+              </w:rPr>
+              <w:t>,</w:t>
+            </w:r>
+            <w:r>
+              <w:rPr>
+                <w:rFonts w:ascii="Consolas" w:hAnsi="Consolas" w:cs="Consolas"/>
+                <w:color w:val="FFFFFF"/>
+                <w:sz w:val="21"/>
+                <w:szCs w:val="21"/>
+              </w:rPr>
+              <w:t xml:space="preserve"> </w:t>
+            </w:r>
+            <w:r>
+              <w:rPr>
+                <w:rFonts w:ascii="Consolas" w:hAnsi="Consolas" w:cs="Consolas"/>
+                <w:color w:val="B3CCFF"/>
+                <w:sz w:val="21"/>
+                <w:szCs w:val="21"/>
+              </w:rPr>
+              <w:t>number</w:t>
+            </w:r>
+            <w:r>
+              <w:rPr>
+                <w:rFonts w:ascii="Consolas" w:hAnsi="Consolas" w:cs="Consolas"/>
+                <w:color w:val="E85D7F"/>
+                <w:sz w:val="21"/>
+                <w:szCs w:val="21"/>
+              </w:rPr>
+              <w:t>,</w:t>
+            </w:r>
+            <w:r>
+              <w:rPr>
+                <w:rFonts w:ascii="Consolas" w:hAnsi="Consolas" w:cs="Consolas"/>
+                <w:color w:val="FFFFFF"/>
+                <w:sz w:val="21"/>
+                <w:szCs w:val="21"/>
+              </w:rPr>
+              <w:t xml:space="preserve"> </w:t>
+            </w:r>
+            <w:r>
+              <w:rPr>
+                <w:rFonts w:ascii="Consolas" w:hAnsi="Consolas" w:cs="Consolas"/>
+                <w:color w:val="B3CCFF"/>
+                <w:sz w:val="21"/>
+                <w:szCs w:val="21"/>
+              </w:rPr>
+              <w:t>number</w:t>
+            </w:r>
+            <w:r>
+              <w:rPr>
+                <w:rFonts w:ascii="Consolas" w:hAnsi="Consolas" w:cs="Consolas"/>
+                <w:color w:val="E85D7F"/>
+                <w:sz w:val="21"/>
+                <w:szCs w:val="21"/>
+              </w:rPr>
+              <w:t>,</w:t>
+            </w:r>
+            <w:r>
+              <w:rPr>
+                <w:rFonts w:ascii="Consolas" w:hAnsi="Consolas" w:cs="Consolas"/>
+                <w:color w:val="FFFFFF"/>
+                <w:sz w:val="21"/>
+                <w:szCs w:val="21"/>
+              </w:rPr>
+              <w:t xml:space="preserve"> </w:t>
+            </w:r>
+            <w:r>
+              <w:rPr>
+                <w:rFonts w:ascii="Consolas" w:hAnsi="Consolas" w:cs="Consolas"/>
+                <w:color w:val="B3CCFF"/>
+                <w:sz w:val="21"/>
+                <w:szCs w:val="21"/>
+              </w:rPr>
+              <w:t>string</w:t>
+            </w:r>
+            <w:proofErr w:type="gramStart"/>
+            <w:r>
+              <w:rPr>
+                <w:rFonts w:ascii="Consolas" w:hAnsi="Consolas" w:cs="Consolas"/>
+                <w:color w:val="E85D7F"/>
+                <w:sz w:val="21"/>
+                <w:szCs w:val="21"/>
+              </w:rPr>
+              <w:t>];</w:t>
+            </w:r>
+            <w:proofErr w:type="gramEnd"/>
+          </w:p>
+          <w:p>
+            <w:pPr>
+              <w:shd w:val="clear" w:color="auto" w:fill="1E1E1E"/>
               <w:spacing w:after="240" w:line="330" w:lineRule="atLeast"/>
               <w:rPr>
                 <w:rFonts w:ascii="Consolas" w:hAnsi="Consolas" w:cs="Consolas"/>
@@ -26612,15 +26842,6 @@
                 <w:szCs w:val="21"/>
               </w:rPr>
             </w:pPr>
-            <w:r>
-              <w:rPr>
-                <w:rFonts w:ascii="Consolas" w:hAnsi="Consolas" w:cs="Consolas"/>
-                <w:color w:val="FFFFFF"/>
-                <w:sz w:val="21"/>
-                <w:szCs w:val="21"/>
-              </w:rPr>
-              <w:br/>
-            </w:r>
           </w:p>
           <w:p>
             <w:pPr>
@@ -26687,160 +26908,7 @@
                 <w:sz w:val="21"/>
                 <w:szCs w:val="21"/>
               </w:rPr>
-              <w:t>[</w:t>
-            </w:r>
-            <w:r>
-              <w:rPr>
-                <w:rFonts w:ascii="Consolas" w:hAnsi="Consolas" w:cs="Consolas"/>
-                <w:color w:val="B3CCFF"/>
-                <w:sz w:val="21"/>
-                <w:szCs w:val="21"/>
-              </w:rPr>
-              <w:t>number</w:t>
-            </w:r>
-            <w:r>
-              <w:rPr>
-                <w:rFonts w:ascii="Consolas" w:hAnsi="Consolas" w:cs="Consolas"/>
-                <w:color w:val="E85D7F"/>
-                <w:sz w:val="21"/>
-                <w:szCs w:val="21"/>
-              </w:rPr>
-              <w:t>,</w:t>
-            </w:r>
-            <w:r>
-              <w:rPr>
-                <w:rFonts w:ascii="Consolas" w:hAnsi="Consolas" w:cs="Consolas"/>
-                <w:color w:val="FFFFFF"/>
-                <w:sz w:val="21"/>
-                <w:szCs w:val="21"/>
-              </w:rPr>
-              <w:t xml:space="preserve"> </w:t>
-            </w:r>
-            <w:r>
-              <w:rPr>
-                <w:rFonts w:ascii="Consolas" w:hAnsi="Consolas" w:cs="Consolas"/>
-                <w:color w:val="B3CCFF"/>
-                <w:sz w:val="21"/>
-                <w:szCs w:val="21"/>
-              </w:rPr>
-              <w:t>number</w:t>
-            </w:r>
-            <w:r>
-              <w:rPr>
-                <w:rFonts w:ascii="Consolas" w:hAnsi="Consolas" w:cs="Consolas"/>
-                <w:color w:val="E85D7F"/>
-                <w:sz w:val="21"/>
-                <w:szCs w:val="21"/>
-              </w:rPr>
-              <w:t>,</w:t>
-            </w:r>
-            <w:r>
-              <w:rPr>
-                <w:rFonts w:ascii="Consolas" w:hAnsi="Consolas" w:cs="Consolas"/>
-                <w:color w:val="FFFFFF"/>
-                <w:sz w:val="21"/>
-                <w:szCs w:val="21"/>
-              </w:rPr>
-              <w:t xml:space="preserve"> </w:t>
-            </w:r>
-            <w:r>
-              <w:rPr>
-                <w:rFonts w:ascii="Consolas" w:hAnsi="Consolas" w:cs="Consolas"/>
-                <w:color w:val="B3CCFF"/>
-                <w:sz w:val="21"/>
-                <w:szCs w:val="21"/>
-              </w:rPr>
-              <w:t>string</w:t>
-            </w:r>
-            <w:r>
-              <w:rPr>
-                <w:rFonts w:ascii="Consolas" w:hAnsi="Consolas" w:cs="Consolas"/>
-                <w:color w:val="E85D7F"/>
-                <w:sz w:val="21"/>
-                <w:szCs w:val="21"/>
-              </w:rPr>
-              <w:t>,</w:t>
-            </w:r>
-            <w:r>
-              <w:rPr>
-                <w:rFonts w:ascii="Consolas" w:hAnsi="Consolas" w:cs="Consolas"/>
-                <w:color w:val="FFFFFF"/>
-                <w:sz w:val="21"/>
-                <w:szCs w:val="21"/>
-              </w:rPr>
-              <w:t xml:space="preserve"> </w:t>
-            </w:r>
-            <w:r>
-              <w:rPr>
-                <w:rFonts w:ascii="Consolas" w:hAnsi="Consolas" w:cs="Consolas"/>
-                <w:color w:val="B3CCFF"/>
-                <w:sz w:val="21"/>
-                <w:szCs w:val="21"/>
-              </w:rPr>
-              <w:t>number</w:t>
-            </w:r>
-            <w:r>
-              <w:rPr>
-                <w:rFonts w:ascii="Consolas" w:hAnsi="Consolas" w:cs="Consolas"/>
-                <w:color w:val="E85D7F"/>
-                <w:sz w:val="21"/>
-                <w:szCs w:val="21"/>
-              </w:rPr>
-              <w:t>,</w:t>
-            </w:r>
-            <w:r>
-              <w:rPr>
-                <w:rFonts w:ascii="Consolas" w:hAnsi="Consolas" w:cs="Consolas"/>
-                <w:color w:val="FFFFFF"/>
-                <w:sz w:val="21"/>
-                <w:szCs w:val="21"/>
-              </w:rPr>
-              <w:t xml:space="preserve"> </w:t>
-            </w:r>
-            <w:r>
-              <w:rPr>
-                <w:rFonts w:ascii="Consolas" w:hAnsi="Consolas" w:cs="Consolas"/>
-                <w:color w:val="B3CCFF"/>
-                <w:sz w:val="21"/>
-                <w:szCs w:val="21"/>
-              </w:rPr>
-              <w:t>number</w:t>
-            </w:r>
-            <w:r>
-              <w:rPr>
-                <w:rFonts w:ascii="Consolas" w:hAnsi="Consolas" w:cs="Consolas"/>
-                <w:color w:val="E85D7F"/>
-                <w:sz w:val="21"/>
-                <w:szCs w:val="21"/>
-              </w:rPr>
-              <w:t>,</w:t>
-            </w:r>
-            <w:r>
-              <w:rPr>
-                <w:rFonts w:ascii="Consolas" w:hAnsi="Consolas" w:cs="Consolas"/>
-                <w:color w:val="FFFFFF"/>
-                <w:sz w:val="21"/>
-                <w:szCs w:val="21"/>
-              </w:rPr>
-              <w:t xml:space="preserve"> </w:t>
-            </w:r>
-            <w:r>
-              <w:rPr>
-                <w:rFonts w:ascii="Consolas" w:hAnsi="Consolas" w:cs="Consolas"/>
-                <w:color w:val="B3CCFF"/>
-                <w:sz w:val="21"/>
-                <w:szCs w:val="21"/>
-              </w:rPr>
-              <w:t>string</w:t>
-            </w:r>
-            <w:r>
-              <w:rPr>
-                <w:rFonts w:ascii="Consolas" w:hAnsi="Consolas" w:cs="Consolas"/>
-                <w:color w:val="E85D7F"/>
-                <w:sz w:val="21"/>
-                <w:szCs w:val="21"/>
-              </w:rPr>
-              <w:t>]</w:t>
+              <w:t>Coord</w:t>
             </w:r>
             <w:r>
               <w:rPr>
@@ -27054,35 +27122,666 @@
                 <w:sz w:val="21"/>
                 <w:szCs w:val="21"/>
               </w:rPr>
-              <w:t>[</w:t>
-            </w:r>
-            <w:r>
-              <w:rPr>
-                <w:rFonts w:ascii="Consolas" w:hAnsi="Consolas" w:cs="Consolas"/>
+              <w:t>Coord</w:t>
+            </w:r>
+            <w:r>
+              <w:rPr>
+                <w:rFonts w:ascii="Consolas" w:hAnsi="Consolas" w:cs="Consolas"/>
+                <w:color w:val="FFFFFF"/>
+                <w:sz w:val="21"/>
+                <w:szCs w:val="21"/>
+              </w:rPr>
+              <w:t xml:space="preserve"> </w:t>
+            </w:r>
+            <w:r>
+              <w:rPr>
+                <w:rFonts w:ascii="Consolas" w:hAnsi="Consolas" w:cs="Consolas"/>
+                <w:color w:val="E85D7F"/>
+                <w:sz w:val="21"/>
+                <w:szCs w:val="21"/>
+              </w:rPr>
+              <w:t>=</w:t>
+            </w:r>
+            <w:r>
+              <w:rPr>
+                <w:rFonts w:ascii="Consolas" w:hAnsi="Consolas" w:cs="Consolas"/>
+                <w:color w:val="FFFFFF"/>
+                <w:sz w:val="21"/>
+                <w:szCs w:val="21"/>
+              </w:rPr>
+              <w:t xml:space="preserve"> </w:t>
+            </w:r>
+            <w:r>
+              <w:rPr>
+                <w:rFonts w:ascii="Consolas" w:hAnsi="Consolas" w:cs="Consolas"/>
+                <w:color w:val="E85D7F"/>
+                <w:sz w:val="21"/>
+                <w:szCs w:val="21"/>
+              </w:rPr>
+              <w:t>[25,</w:t>
+            </w:r>
+            <w:r>
+              <w:rPr>
+                <w:rFonts w:ascii="Consolas" w:hAnsi="Consolas" w:cs="Consolas"/>
+                <w:color w:val="FFFFFF"/>
+                <w:sz w:val="21"/>
+                <w:szCs w:val="21"/>
+              </w:rPr>
+              <w:t xml:space="preserve"> </w:t>
+            </w:r>
+            <w:proofErr w:type="gramStart"/>
+            <w:r>
+              <w:rPr>
+                <w:rFonts w:ascii="Consolas" w:hAnsi="Consolas" w:cs="Consolas"/>
+                <w:color w:val="E85D7F"/>
+                <w:sz w:val="21"/>
+                <w:szCs w:val="21"/>
+              </w:rPr>
+              <w:t>0</w:t>
+            </w:r>
+            <w:r>
+              <w:rPr>
+                <w:rFonts w:ascii="Consolas" w:hAnsi="Consolas" w:cs="Consolas"/>
+                <w:color w:val="FFFFFF"/>
+                <w:sz w:val="21"/>
+                <w:szCs w:val="21"/>
+              </w:rPr>
+              <w:t xml:space="preserve"> </w:t>
+            </w:r>
+            <w:r>
+              <w:rPr>
+                <w:rFonts w:ascii="Consolas" w:hAnsi="Consolas" w:cs="Consolas"/>
+                <w:color w:val="E85D7F"/>
+                <w:sz w:val="21"/>
+                <w:szCs w:val="21"/>
+              </w:rPr>
+              <w:t>,</w:t>
+            </w:r>
+            <w:proofErr w:type="gramEnd"/>
+            <w:r>
+              <w:rPr>
+                <w:rFonts w:ascii="Consolas" w:hAnsi="Consolas" w:cs="Consolas"/>
+                <w:color w:val="FFFFFF"/>
+                <w:sz w:val="21"/>
+                <w:szCs w:val="21"/>
+              </w:rPr>
+              <w:t xml:space="preserve"> </w:t>
+            </w:r>
+            <w:r>
+              <w:rPr>
+                <w:rFonts w:ascii="Consolas" w:hAnsi="Consolas" w:cs="Consolas"/>
+                <w:color w:val="FFE083"/>
+                <w:sz w:val="21"/>
+                <w:szCs w:val="21"/>
+              </w:rPr>
+              <w:t>'N'</w:t>
+            </w:r>
+            <w:r>
+              <w:rPr>
+                <w:rFonts w:ascii="Consolas" w:hAnsi="Consolas" w:cs="Consolas"/>
+                <w:color w:val="FFFFFF"/>
+                <w:sz w:val="21"/>
+                <w:szCs w:val="21"/>
+              </w:rPr>
+              <w:t xml:space="preserve"> </w:t>
+            </w:r>
+            <w:r>
+              <w:rPr>
+                <w:rFonts w:ascii="Consolas" w:hAnsi="Consolas" w:cs="Consolas"/>
+                <w:color w:val="E85D7F"/>
+                <w:sz w:val="21"/>
+                <w:szCs w:val="21"/>
+              </w:rPr>
+              <w:t>,</w:t>
+            </w:r>
+            <w:r>
+              <w:rPr>
+                <w:rFonts w:ascii="Consolas" w:hAnsi="Consolas" w:cs="Consolas"/>
+                <w:color w:val="FFFFFF"/>
+                <w:sz w:val="21"/>
+                <w:szCs w:val="21"/>
+              </w:rPr>
+              <w:t xml:space="preserve"> </w:t>
+            </w:r>
+            <w:r>
+              <w:rPr>
+                <w:rFonts w:ascii="Consolas" w:hAnsi="Consolas" w:cs="Consolas"/>
+                <w:color w:val="E85D7F"/>
+                <w:sz w:val="21"/>
+                <w:szCs w:val="21"/>
+              </w:rPr>
+              <w:t>71,</w:t>
+            </w:r>
+            <w:r>
+              <w:rPr>
+                <w:rFonts w:ascii="Consolas" w:hAnsi="Consolas" w:cs="Consolas"/>
+                <w:color w:val="FFFFFF"/>
+                <w:sz w:val="21"/>
+                <w:szCs w:val="21"/>
+              </w:rPr>
+              <w:t xml:space="preserve"> </w:t>
+            </w:r>
+            <w:r>
+              <w:rPr>
+                <w:rFonts w:ascii="Consolas" w:hAnsi="Consolas" w:cs="Consolas"/>
+                <w:color w:val="E85D7F"/>
+                <w:sz w:val="21"/>
+                <w:szCs w:val="21"/>
+              </w:rPr>
+              <w:t>0,</w:t>
+            </w:r>
+            <w:r>
+              <w:rPr>
+                <w:rFonts w:ascii="Consolas" w:hAnsi="Consolas" w:cs="Consolas"/>
+                <w:color w:val="FFFFFF"/>
+                <w:sz w:val="21"/>
+                <w:szCs w:val="21"/>
+              </w:rPr>
+              <w:t xml:space="preserve"> </w:t>
+            </w:r>
+            <w:r>
+              <w:rPr>
+                <w:rFonts w:ascii="Consolas" w:hAnsi="Consolas" w:cs="Consolas"/>
+                <w:color w:val="FFE083"/>
+                <w:sz w:val="21"/>
+                <w:szCs w:val="21"/>
+              </w:rPr>
+              <w:t>'W'</w:t>
+            </w:r>
+            <w:r>
+              <w:rPr>
+                <w:rFonts w:ascii="Consolas" w:hAnsi="Consolas" w:cs="Consolas"/>
+                <w:color w:val="E85D7F"/>
+                <w:sz w:val="21"/>
+                <w:szCs w:val="21"/>
+              </w:rPr>
+              <w:t>];</w:t>
+            </w:r>
+          </w:p>
+        </w:tc>
+      </w:tr>
+    </w:tbl>
+    <w:p>
+      <w:pPr>
+        <w:tabs>
+          <w:tab w:val="left" w:pos="1860"/>
+        </w:tabs>
+        <w:rPr>
+          <w:rFonts w:asciiTheme="minorHAnsi" w:hAnsiTheme="minorHAnsi"/>
+        </w:rPr>
+      </w:pPr>
+    </w:p>
+    <w:p>
+      <w:pPr>
+        <w:tabs>
+          <w:tab w:val="left" w:pos="1860"/>
+        </w:tabs>
+        <w:rPr>
+          <w:rFonts w:asciiTheme="minorHAnsi" w:hAnsiTheme="minorHAnsi"/>
+        </w:rPr>
+      </w:pPr>
+    </w:p>
+    <w:p>
+      <w:pPr>
+        <w:tabs>
+          <w:tab w:val="left" w:pos="1860"/>
+        </w:tabs>
+        <w:rPr>
+          <w:rFonts w:asciiTheme="minorHAnsi" w:hAnsiTheme="minorHAnsi"/>
+        </w:rPr>
+      </w:pPr>
+    </w:p>
+    <w:p>
+      <w:pPr>
+        <w:pStyle w:val="ListParagraph"/>
+        <w:numPr>
+          <w:ilvl w:val="0"/>
+          <w:numId w:val="8"/>
+        </w:numPr>
+        <w:rPr>
+          <w:color w:val="000000" w:themeColor="text1"/>
+          <w:sz w:val="28"/>
+          <w:szCs w:val="28"/>
+        </w:rPr>
+      </w:pPr>
+      <w:r>
+        <w:rPr>
+          <w:color w:val="000000" w:themeColor="text1"/>
+          <w:sz w:val="28"/>
+          <w:szCs w:val="28"/>
+        </w:rPr>
+        <w:t>Function Types</w:t>
+      </w:r>
+    </w:p>
+    <w:p>
+      <w:pPr>
+        <w:pStyle w:val="ListParagraph"/>
+        <w:numPr>
+          <w:ilvl w:val="0"/>
+          <w:numId w:val="11"/>
+        </w:numPr>
+        <w:tabs>
+          <w:tab w:val="left" w:pos="7000"/>
+        </w:tabs>
+        <w:rPr>
+          <w:rFonts w:asciiTheme="minorHAnsi" w:hAnsiTheme="minorHAnsi"/>
+        </w:rPr>
+      </w:pPr>
+      <w:r>
+        <w:rPr>
+          <w:rFonts w:ascii="AppleSystemUIFont" w:eastAsiaTheme="minorEastAsia" w:hAnsi="AppleSystemUIFont" w:cs="AppleSystemUIFont"/>
+          <w:lang w:val="en-US"/>
+        </w:rPr>
+        <w:t>TypeScript is that we can precisely control the kinds of functions assignable to a variable. We do this using </w:t>
+      </w:r>
+      <w:r>
+        <w:rPr>
+          <w:rFonts w:ascii="AppleSystemUIFontItalic" w:eastAsiaTheme="minorEastAsia" w:hAnsi="AppleSystemUIFontItalic" w:cs="AppleSystemUIFontItalic"/>
+          <w:i/>
+          <w:iCs/>
+          <w:lang w:val="en-US"/>
+        </w:rPr>
+        <w:t>function types</w:t>
+      </w:r>
+    </w:p>
+    <w:p>
+      <w:pPr>
+        <w:tabs>
+          <w:tab w:val="left" w:pos="5200"/>
+        </w:tabs>
+        <w:rPr>
+          <w:rFonts w:asciiTheme="minorHAnsi" w:hAnsiTheme="minorHAnsi"/>
+        </w:rPr>
+      </w:pPr>
+      <w:r>
+        <w:rPr>
+          <w:rFonts w:asciiTheme="minorHAnsi" w:hAnsiTheme="minorHAnsi"/>
+        </w:rPr>
+        <w:tab/>
+      </w:r>
+    </w:p>
+    <w:p>
+      <w:pPr>
+        <w:tabs>
+          <w:tab w:val="left" w:pos="7000"/>
+        </w:tabs>
+        <w:rPr>
+          <w:rFonts w:asciiTheme="minorHAnsi" w:hAnsiTheme="minorHAnsi"/>
+        </w:rPr>
+      </w:pPr>
+      <w:r>
+        <w:rPr>
+          <w:rFonts w:asciiTheme="minorHAnsi" w:hAnsiTheme="minorHAnsi"/>
+        </w:rPr>
+        <w:tab/>
+      </w:r>
+      <w:r>
+        <w:rPr>
+          <w:rFonts w:asciiTheme="minorHAnsi" w:hAnsiTheme="minorHAnsi"/>
+        </w:rPr>
+        <w:tab/>
+      </w:r>
+    </w:p>
+    <w:p>
+      <w:pPr>
+        <w:tabs>
+          <w:tab w:val="left" w:pos="1860"/>
+        </w:tabs>
+        <w:rPr>
+          <w:rFonts w:asciiTheme="minorHAnsi" w:hAnsiTheme="minorHAnsi"/>
+        </w:rPr>
+      </w:pPr>
+      <w:r>
+        <w:rPr>
+          <w:rFonts w:asciiTheme="minorHAnsi" w:hAnsiTheme="minorHAnsi"/>
+        </w:rPr>
+        <w:t>Example Syntax</w:t>
+      </w:r>
+    </w:p>
+    <w:p>
+      <w:pPr>
+        <w:tabs>
+          <w:tab w:val="left" w:pos="1860"/>
+        </w:tabs>
+        <w:rPr>
+          <w:rFonts w:asciiTheme="minorHAnsi" w:hAnsiTheme="minorHAnsi"/>
+        </w:rPr>
+      </w:pPr>
+    </w:p>
+    <w:tbl>
+      <w:tblPr>
+        <w:tblStyle w:val="TableGrid"/>
+        <w:tblW w:w="0" w:type="auto"/>
+        <w:tblLook w:val="04A0" w:firstRow="1" w:lastRow="0" w:firstColumn="1" w:lastColumn="0" w:noHBand="0" w:noVBand="1"/>
+      </w:tblPr>
+      <w:tblGrid>
+        <w:gridCol w:w="9350"/>
+      </w:tblGrid>
+      <w:tr>
+        <w:tc>
+          <w:tcPr>
+            <w:tcW w:w="9350" w:type="dxa"/>
+          </w:tcPr>
+          <w:p>
+            <w:r>
+              <w:rPr>
+                <w:rStyle w:val="mtk12"/>
+                <w:rFonts w:ascii="Monaco" w:hAnsi="Monaco"/>
                 <w:color w:val="B3CCFF"/>
                 <w:sz w:val="21"/>
                 <w:szCs w:val="21"/>
+                <w:shd w:val="clear" w:color="auto" w:fill="211E2F"/>
+              </w:rPr>
+              <w:t>type</w:t>
+            </w:r>
+            <w:r>
+              <w:rPr>
+                <w:rStyle w:val="mtk1"/>
+                <w:rFonts w:ascii="Monaco" w:hAnsi="Monaco"/>
+                <w:color w:val="FFFFFF"/>
+                <w:sz w:val="21"/>
+                <w:szCs w:val="21"/>
+                <w:shd w:val="clear" w:color="auto" w:fill="211E2F"/>
+              </w:rPr>
+              <w:t xml:space="preserve"> </w:t>
+            </w:r>
+            <w:proofErr w:type="spellStart"/>
+            <w:r>
+              <w:rPr>
+                <w:rStyle w:val="mtk4"/>
+                <w:rFonts w:ascii="Monaco" w:hAnsi="Monaco"/>
+                <w:color w:val="E85D7F"/>
+                <w:sz w:val="21"/>
+                <w:szCs w:val="21"/>
+                <w:shd w:val="clear" w:color="auto" w:fill="211E2F"/>
+              </w:rPr>
+              <w:t>StringsToNumberFunction</w:t>
+            </w:r>
+            <w:proofErr w:type="spellEnd"/>
+            <w:r>
+              <w:rPr>
+                <w:rStyle w:val="mtk1"/>
+                <w:rFonts w:ascii="Monaco" w:hAnsi="Monaco"/>
+                <w:color w:val="FFFFFF"/>
+                <w:sz w:val="21"/>
+                <w:szCs w:val="21"/>
+                <w:shd w:val="clear" w:color="auto" w:fill="211E2F"/>
+              </w:rPr>
+              <w:t xml:space="preserve"> </w:t>
+            </w:r>
+            <w:r>
+              <w:rPr>
+                <w:rStyle w:val="mtk4"/>
+                <w:rFonts w:ascii="Monaco" w:hAnsi="Monaco"/>
+                <w:color w:val="E85D7F"/>
+                <w:sz w:val="21"/>
+                <w:szCs w:val="21"/>
+                <w:shd w:val="clear" w:color="auto" w:fill="211E2F"/>
+              </w:rPr>
+              <w:t>=</w:t>
+            </w:r>
+            <w:r>
+              <w:rPr>
+                <w:rStyle w:val="mtk1"/>
+                <w:rFonts w:ascii="Monaco" w:hAnsi="Monaco"/>
+                <w:color w:val="FFFFFF"/>
+                <w:sz w:val="21"/>
+                <w:szCs w:val="21"/>
+                <w:shd w:val="clear" w:color="auto" w:fill="211E2F"/>
+              </w:rPr>
+              <w:t xml:space="preserve"> </w:t>
+            </w:r>
+            <w:r>
+              <w:rPr>
+                <w:rStyle w:val="mtk4"/>
+                <w:rFonts w:ascii="Monaco" w:hAnsi="Monaco"/>
+                <w:color w:val="E85D7F"/>
+                <w:sz w:val="21"/>
+                <w:szCs w:val="21"/>
+                <w:shd w:val="clear" w:color="auto" w:fill="211E2F"/>
+              </w:rPr>
+              <w:t>(</w:t>
+            </w:r>
+            <w:r>
+              <w:rPr>
+                <w:rStyle w:val="mtk1"/>
+                <w:rFonts w:ascii="Monaco" w:hAnsi="Monaco"/>
+                <w:color w:val="FFFFFF"/>
+                <w:sz w:val="21"/>
+                <w:szCs w:val="21"/>
+                <w:shd w:val="clear" w:color="auto" w:fill="211E2F"/>
+              </w:rPr>
+              <w:t>arg0</w:t>
+            </w:r>
+            <w:r>
+              <w:rPr>
+                <w:rStyle w:val="mtk4"/>
+                <w:rFonts w:ascii="Monaco" w:hAnsi="Monaco"/>
+                <w:color w:val="E85D7F"/>
+                <w:sz w:val="21"/>
+                <w:szCs w:val="21"/>
+                <w:shd w:val="clear" w:color="auto" w:fill="211E2F"/>
+              </w:rPr>
+              <w:t>:</w:t>
+            </w:r>
+            <w:r>
+              <w:rPr>
+                <w:rStyle w:val="mtk1"/>
+                <w:rFonts w:ascii="Monaco" w:hAnsi="Monaco"/>
+                <w:color w:val="FFFFFF"/>
+                <w:sz w:val="21"/>
+                <w:szCs w:val="21"/>
+                <w:shd w:val="clear" w:color="auto" w:fill="211E2F"/>
+              </w:rPr>
+              <w:t xml:space="preserve"> </w:t>
+            </w:r>
+            <w:r>
+              <w:rPr>
+                <w:rStyle w:val="mtk12"/>
+                <w:rFonts w:ascii="Monaco" w:hAnsi="Monaco"/>
+                <w:color w:val="B3CCFF"/>
+                <w:sz w:val="21"/>
+                <w:szCs w:val="21"/>
+                <w:shd w:val="clear" w:color="auto" w:fill="211E2F"/>
+              </w:rPr>
+              <w:t>string</w:t>
+            </w:r>
+            <w:r>
+              <w:rPr>
+                <w:rStyle w:val="mtk4"/>
+                <w:rFonts w:ascii="Monaco" w:hAnsi="Monaco"/>
+                <w:color w:val="E85D7F"/>
+                <w:sz w:val="21"/>
+                <w:szCs w:val="21"/>
+                <w:shd w:val="clear" w:color="auto" w:fill="211E2F"/>
+              </w:rPr>
+              <w:t>,</w:t>
+            </w:r>
+            <w:r>
+              <w:rPr>
+                <w:rStyle w:val="mtk1"/>
+                <w:rFonts w:ascii="Monaco" w:hAnsi="Monaco"/>
+                <w:color w:val="FFFFFF"/>
+                <w:sz w:val="21"/>
+                <w:szCs w:val="21"/>
+                <w:shd w:val="clear" w:color="auto" w:fill="211E2F"/>
+              </w:rPr>
+              <w:t xml:space="preserve"> arg1</w:t>
+            </w:r>
+            <w:r>
+              <w:rPr>
+                <w:rStyle w:val="mtk4"/>
+                <w:rFonts w:ascii="Monaco" w:hAnsi="Monaco"/>
+                <w:color w:val="E85D7F"/>
+                <w:sz w:val="21"/>
+                <w:szCs w:val="21"/>
+                <w:shd w:val="clear" w:color="auto" w:fill="211E2F"/>
+              </w:rPr>
+              <w:t>:</w:t>
+            </w:r>
+            <w:r>
+              <w:rPr>
+                <w:rStyle w:val="mtk1"/>
+                <w:rFonts w:ascii="Monaco" w:hAnsi="Monaco"/>
+                <w:color w:val="FFFFFF"/>
+                <w:sz w:val="21"/>
+                <w:szCs w:val="21"/>
+                <w:shd w:val="clear" w:color="auto" w:fill="211E2F"/>
+              </w:rPr>
+              <w:t xml:space="preserve"> </w:t>
+            </w:r>
+            <w:r>
+              <w:rPr>
+                <w:rStyle w:val="mtk12"/>
+                <w:rFonts w:ascii="Monaco" w:hAnsi="Monaco"/>
+                <w:color w:val="B3CCFF"/>
+                <w:sz w:val="21"/>
+                <w:szCs w:val="21"/>
+                <w:shd w:val="clear" w:color="auto" w:fill="211E2F"/>
+              </w:rPr>
+              <w:t>string</w:t>
+            </w:r>
+            <w:r>
+              <w:rPr>
+                <w:rStyle w:val="mtk4"/>
+                <w:rFonts w:ascii="Monaco" w:hAnsi="Monaco"/>
+                <w:color w:val="E85D7F"/>
+                <w:sz w:val="21"/>
+                <w:szCs w:val="21"/>
+                <w:shd w:val="clear" w:color="auto" w:fill="211E2F"/>
+              </w:rPr>
+              <w:t>)</w:t>
+            </w:r>
+            <w:r>
+              <w:rPr>
+                <w:rStyle w:val="mtk1"/>
+                <w:rFonts w:ascii="Monaco" w:hAnsi="Monaco"/>
+                <w:color w:val="FFFFFF"/>
+                <w:sz w:val="21"/>
+                <w:szCs w:val="21"/>
+                <w:shd w:val="clear" w:color="auto" w:fill="211E2F"/>
+              </w:rPr>
+              <w:t xml:space="preserve"> </w:t>
+            </w:r>
+            <w:r>
+              <w:rPr>
+                <w:rStyle w:val="mtk4"/>
+                <w:rFonts w:ascii="Monaco" w:hAnsi="Monaco"/>
+                <w:color w:val="E85D7F"/>
+                <w:sz w:val="21"/>
+                <w:szCs w:val="21"/>
+                <w:shd w:val="clear" w:color="auto" w:fill="211E2F"/>
+              </w:rPr>
+              <w:t>=&gt;</w:t>
+            </w:r>
+            <w:r>
+              <w:rPr>
+                <w:rStyle w:val="mtk1"/>
+                <w:rFonts w:ascii="Monaco" w:hAnsi="Monaco"/>
+                <w:color w:val="FFFFFF"/>
+                <w:sz w:val="21"/>
+                <w:szCs w:val="21"/>
+                <w:shd w:val="clear" w:color="auto" w:fill="211E2F"/>
+              </w:rPr>
+              <w:t xml:space="preserve"> </w:t>
+            </w:r>
+            <w:r>
+              <w:rPr>
+                <w:rStyle w:val="mtk12"/>
+                <w:rFonts w:ascii="Monaco" w:hAnsi="Monaco"/>
+                <w:color w:val="B3CCFF"/>
+                <w:sz w:val="21"/>
+                <w:szCs w:val="21"/>
+                <w:shd w:val="clear" w:color="auto" w:fill="211E2F"/>
               </w:rPr>
               <w:t>number</w:t>
             </w:r>
             <w:r>
               <w:rPr>
-                <w:rFonts w:ascii="Consolas" w:hAnsi="Consolas" w:cs="Consolas"/>
-                <w:color w:val="E85D7F"/>
-                <w:sz w:val="21"/>
-                <w:szCs w:val="21"/>
-              </w:rPr>
-              <w:t>,</w:t>
-            </w:r>
-            <w:r>
-              <w:rPr>
-                <w:rFonts w:ascii="Consolas" w:hAnsi="Consolas" w:cs="Consolas"/>
-                <w:color w:val="FFFFFF"/>
-                <w:sz w:val="21"/>
-                <w:szCs w:val="21"/>
-              </w:rPr>
-              <w:t xml:space="preserve"> </w:t>
-            </w:r>
+                <w:rStyle w:val="mtk4"/>
+                <w:rFonts w:ascii="Monaco" w:hAnsi="Monaco"/>
+                <w:color w:val="E85D7F"/>
+                <w:sz w:val="21"/>
+                <w:szCs w:val="21"/>
+                <w:shd w:val="clear" w:color="auto" w:fill="211E2F"/>
+              </w:rPr>
+              <w:t>;</w:t>
+            </w:r>
+          </w:p>
+        </w:tc>
+      </w:tr>
+    </w:tbl>
+    <w:p>
+      <w:pPr>
+        <w:tabs>
+          <w:tab w:val="left" w:pos="1860"/>
+        </w:tabs>
+        <w:rPr>
+          <w:rFonts w:asciiTheme="minorHAnsi" w:hAnsiTheme="minorHAnsi"/>
+        </w:rPr>
+      </w:pPr>
+    </w:p>
+    <w:p>
+      <w:pPr>
+        <w:tabs>
+          <w:tab w:val="left" w:pos="1860"/>
+        </w:tabs>
+        <w:rPr>
+          <w:rFonts w:asciiTheme="minorHAnsi" w:hAnsiTheme="minorHAnsi"/>
+        </w:rPr>
+      </w:pPr>
+    </w:p>
+    <w:p>
+      <w:pPr>
+        <w:tabs>
+          <w:tab w:val="left" w:pos="1860"/>
+        </w:tabs>
+        <w:rPr>
+          <w:rFonts w:asciiTheme="minorHAnsi" w:hAnsiTheme="minorHAnsi"/>
+        </w:rPr>
+      </w:pPr>
+      <w:r>
+        <w:rPr>
+          <w:rFonts w:asciiTheme="minorHAnsi" w:hAnsiTheme="minorHAnsi"/>
+        </w:rPr>
+        <w:t>Example 2</w:t>
+      </w:r>
+    </w:p>
+    <w:p>
+      <w:pPr>
+        <w:tabs>
+          <w:tab w:val="left" w:pos="1860"/>
+        </w:tabs>
+        <w:rPr>
+          <w:rFonts w:asciiTheme="minorHAnsi" w:hAnsiTheme="minorHAnsi"/>
+        </w:rPr>
+      </w:pPr>
+    </w:p>
+    <w:tbl>
+      <w:tblPr>
+        <w:tblStyle w:val="TableGrid"/>
+        <w:tblW w:w="0" w:type="auto"/>
+        <w:tblLook w:val="04A0" w:firstRow="1" w:lastRow="0" w:firstColumn="1" w:lastColumn="0" w:noHBand="0" w:noVBand="1"/>
+      </w:tblPr>
+      <w:tblGrid>
+        <w:gridCol w:w="9350"/>
+      </w:tblGrid>
+      <w:tr>
+        <w:tc>
+          <w:tcPr>
+            <w:tcW w:w="9350" w:type="dxa"/>
+          </w:tcPr>
+          <w:p>
+            <w:pPr>
+              <w:shd w:val="clear" w:color="auto" w:fill="1E1E1E"/>
+              <w:spacing w:line="330" w:lineRule="atLeast"/>
+              <w:rPr>
+                <w:rFonts w:ascii="Consolas" w:hAnsi="Consolas" w:cs="Consolas"/>
+                <w:color w:val="FFFFFF"/>
+                <w:sz w:val="21"/>
+                <w:szCs w:val="21"/>
+              </w:rPr>
+            </w:pPr>
             <w:r>
               <w:rPr>
                 <w:rFonts w:ascii="Consolas" w:hAnsi="Consolas" w:cs="Consolas"/>
@@ -27090,170 +27789,47 @@
                 <w:sz w:val="21"/>
                 <w:szCs w:val="21"/>
               </w:rPr>
-              <w:t>number</w:t>
-            </w:r>
-            <w:r>
-              <w:rPr>
-                <w:rFonts w:ascii="Consolas" w:hAnsi="Consolas" w:cs="Consolas"/>
-                <w:color w:val="E85D7F"/>
-                <w:sz w:val="21"/>
-                <w:szCs w:val="21"/>
-              </w:rPr>
-              <w:t>,</w:t>
-            </w:r>
-            <w:r>
-              <w:rPr>
-                <w:rFonts w:ascii="Consolas" w:hAnsi="Consolas" w:cs="Consolas"/>
-                <w:color w:val="FFFFFF"/>
-                <w:sz w:val="21"/>
-                <w:szCs w:val="21"/>
-              </w:rPr>
-              <w:t xml:space="preserve"> </w:t>
-            </w:r>
-            <w:r>
-              <w:rPr>
-                <w:rFonts w:ascii="Consolas" w:hAnsi="Consolas" w:cs="Consolas"/>
-                <w:color w:val="B3CCFF"/>
-                <w:sz w:val="21"/>
-                <w:szCs w:val="21"/>
-              </w:rPr>
-              <w:t>string</w:t>
-            </w:r>
-            <w:r>
-              <w:rPr>
-                <w:rFonts w:ascii="Consolas" w:hAnsi="Consolas" w:cs="Consolas"/>
-                <w:color w:val="E85D7F"/>
-                <w:sz w:val="21"/>
-                <w:szCs w:val="21"/>
-              </w:rPr>
-              <w:t>,</w:t>
-            </w:r>
-            <w:r>
-              <w:rPr>
-                <w:rFonts w:ascii="Consolas" w:hAnsi="Consolas" w:cs="Consolas"/>
-                <w:color w:val="FFFFFF"/>
-                <w:sz w:val="21"/>
-                <w:szCs w:val="21"/>
-              </w:rPr>
-              <w:t xml:space="preserve"> </w:t>
-            </w:r>
-            <w:r>
-              <w:rPr>
-                <w:rFonts w:ascii="Consolas" w:hAnsi="Consolas" w:cs="Consolas"/>
-                <w:color w:val="B3CCFF"/>
-                <w:sz w:val="21"/>
-                <w:szCs w:val="21"/>
-              </w:rPr>
-              <w:t>number</w:t>
-            </w:r>
-            <w:r>
-              <w:rPr>
-                <w:rFonts w:ascii="Consolas" w:hAnsi="Consolas" w:cs="Consolas"/>
-                <w:color w:val="E85D7F"/>
-                <w:sz w:val="21"/>
-                <w:szCs w:val="21"/>
-              </w:rPr>
-              <w:t>,</w:t>
-            </w:r>
-            <w:r>
-              <w:rPr>
-                <w:rFonts w:ascii="Consolas" w:hAnsi="Consolas" w:cs="Consolas"/>
-                <w:color w:val="FFFFFF"/>
-                <w:sz w:val="21"/>
-                <w:szCs w:val="21"/>
-              </w:rPr>
-              <w:t xml:space="preserve"> </w:t>
-            </w:r>
-            <w:r>
-              <w:rPr>
-                <w:rFonts w:ascii="Consolas" w:hAnsi="Consolas" w:cs="Consolas"/>
-                <w:color w:val="B3CCFF"/>
-                <w:sz w:val="21"/>
-                <w:szCs w:val="21"/>
-              </w:rPr>
-              <w:t>number</w:t>
-            </w:r>
-            <w:r>
-              <w:rPr>
-                <w:rFonts w:ascii="Consolas" w:hAnsi="Consolas" w:cs="Consolas"/>
-                <w:color w:val="E85D7F"/>
-                <w:sz w:val="21"/>
-                <w:szCs w:val="21"/>
-              </w:rPr>
-              <w:t>,</w:t>
-            </w:r>
-            <w:r>
-              <w:rPr>
-                <w:rFonts w:ascii="Consolas" w:hAnsi="Consolas" w:cs="Consolas"/>
-                <w:color w:val="FFFFFF"/>
-                <w:sz w:val="21"/>
-                <w:szCs w:val="21"/>
-              </w:rPr>
-              <w:t xml:space="preserve"> </w:t>
-            </w:r>
-            <w:r>
-              <w:rPr>
-                <w:rFonts w:ascii="Consolas" w:hAnsi="Consolas" w:cs="Consolas"/>
-                <w:color w:val="B3CCFF"/>
-                <w:sz w:val="21"/>
-                <w:szCs w:val="21"/>
-              </w:rPr>
-              <w:t>string</w:t>
-            </w:r>
-            <w:r>
-              <w:rPr>
-                <w:rFonts w:ascii="Consolas" w:hAnsi="Consolas" w:cs="Consolas"/>
-                <w:color w:val="E85D7F"/>
-                <w:sz w:val="21"/>
-                <w:szCs w:val="21"/>
-              </w:rPr>
-              <w:t>]</w:t>
-            </w:r>
-            <w:r>
-              <w:rPr>
-                <w:rFonts w:ascii="Consolas" w:hAnsi="Consolas" w:cs="Consolas"/>
-                <w:color w:val="FFFFFF"/>
-                <w:sz w:val="21"/>
-                <w:szCs w:val="21"/>
-              </w:rPr>
-              <w:t xml:space="preserve"> </w:t>
-            </w:r>
-            <w:r>
-              <w:rPr>
-                <w:rFonts w:ascii="Consolas" w:hAnsi="Consolas" w:cs="Consolas"/>
-                <w:color w:val="E85D7F"/>
-                <w:sz w:val="21"/>
-                <w:szCs w:val="21"/>
-              </w:rPr>
-              <w:t>=</w:t>
-            </w:r>
-            <w:r>
-              <w:rPr>
-                <w:rFonts w:ascii="Consolas" w:hAnsi="Consolas" w:cs="Consolas"/>
-                <w:color w:val="FFFFFF"/>
-                <w:sz w:val="21"/>
-                <w:szCs w:val="21"/>
-              </w:rPr>
-              <w:t xml:space="preserve"> </w:t>
-            </w:r>
-            <w:r>
-              <w:rPr>
-                <w:rFonts w:ascii="Consolas" w:hAnsi="Consolas" w:cs="Consolas"/>
-                <w:color w:val="E85D7F"/>
-                <w:sz w:val="21"/>
-                <w:szCs w:val="21"/>
-              </w:rPr>
-              <w:t>[25,</w:t>
-            </w:r>
-            <w:r>
-              <w:rPr>
-                <w:rFonts w:ascii="Consolas" w:hAnsi="Consolas" w:cs="Consolas"/>
-                <w:color w:val="FFFFFF"/>
-                <w:sz w:val="21"/>
-                <w:szCs w:val="21"/>
-              </w:rPr>
-              <w:t xml:space="preserve"> </w:t>
-            </w:r>
+              <w:t>let</w:t>
+            </w:r>
+            <w:r>
+              <w:rPr>
+                <w:rFonts w:ascii="Consolas" w:hAnsi="Consolas" w:cs="Consolas"/>
+                <w:color w:val="FFFFFF"/>
+                <w:sz w:val="21"/>
+                <w:szCs w:val="21"/>
+              </w:rPr>
+              <w:t xml:space="preserve"> </w:t>
+            </w:r>
+            <w:proofErr w:type="spellStart"/>
+            <w:r>
+              <w:rPr>
+                <w:rFonts w:ascii="Consolas" w:hAnsi="Consolas" w:cs="Consolas"/>
+                <w:color w:val="FFFFFF"/>
+                <w:sz w:val="21"/>
+                <w:szCs w:val="21"/>
+              </w:rPr>
+              <w:t>myFunc</w:t>
+            </w:r>
+            <w:proofErr w:type="spellEnd"/>
+            <w:r>
+              <w:rPr>
+                <w:rFonts w:ascii="Consolas" w:hAnsi="Consolas" w:cs="Consolas"/>
+                <w:color w:val="E85D7F"/>
+                <w:sz w:val="21"/>
+                <w:szCs w:val="21"/>
+              </w:rPr>
+              <w:t>:</w:t>
+            </w:r>
+            <w:r>
+              <w:rPr>
+                <w:rFonts w:ascii="Consolas" w:hAnsi="Consolas" w:cs="Consolas"/>
+                <w:color w:val="FFFFFF"/>
+                <w:sz w:val="21"/>
+                <w:szCs w:val="21"/>
+              </w:rPr>
+              <w:t xml:space="preserve"> </w:t>
+            </w:r>
+            <w:proofErr w:type="spellStart"/>
             <w:proofErr w:type="gramStart"/>
             <w:r>
               <w:rPr>
@@ -27262,136 +27838,742 @@
                 <w:sz w:val="21"/>
                 <w:szCs w:val="21"/>
               </w:rPr>
-              <w:t>0</w:t>
-            </w:r>
-            <w:r>
-              <w:rPr>
-                <w:rFonts w:ascii="Consolas" w:hAnsi="Consolas" w:cs="Consolas"/>
-                <w:color w:val="FFFFFF"/>
-                <w:sz w:val="21"/>
-                <w:szCs w:val="21"/>
-              </w:rPr>
-              <w:t xml:space="preserve"> </w:t>
-            </w:r>
-            <w:r>
-              <w:rPr>
-                <w:rFonts w:ascii="Consolas" w:hAnsi="Consolas" w:cs="Consolas"/>
-                <w:color w:val="E85D7F"/>
-                <w:sz w:val="21"/>
-                <w:szCs w:val="21"/>
-              </w:rPr>
-              <w:t>,</w:t>
+              <w:t>StringsToNumberFunction</w:t>
+            </w:r>
+            <w:proofErr w:type="spellEnd"/>
+            <w:r>
+              <w:rPr>
+                <w:rFonts w:ascii="Consolas" w:hAnsi="Consolas" w:cs="Consolas"/>
+                <w:color w:val="E85D7F"/>
+                <w:sz w:val="21"/>
+                <w:szCs w:val="21"/>
+              </w:rPr>
+              <w:t>;</w:t>
             </w:r>
             <w:proofErr w:type="gramEnd"/>
-            <w:r>
-              <w:rPr>
-                <w:rFonts w:ascii="Consolas" w:hAnsi="Consolas" w:cs="Consolas"/>
-                <w:color w:val="FFFFFF"/>
-                <w:sz w:val="21"/>
-                <w:szCs w:val="21"/>
-              </w:rPr>
-              <w:t xml:space="preserve"> </w:t>
-            </w:r>
-            <w:r>
-              <w:rPr>
-                <w:rFonts w:ascii="Consolas" w:hAnsi="Consolas" w:cs="Consolas"/>
-                <w:color w:val="FFE083"/>
-                <w:sz w:val="21"/>
-                <w:szCs w:val="21"/>
-              </w:rPr>
-              <w:t>'N'</w:t>
-            </w:r>
-            <w:r>
-              <w:rPr>
-                <w:rFonts w:ascii="Consolas" w:hAnsi="Consolas" w:cs="Consolas"/>
-                <w:color w:val="FFFFFF"/>
-                <w:sz w:val="21"/>
-                <w:szCs w:val="21"/>
-              </w:rPr>
-              <w:t xml:space="preserve"> </w:t>
-            </w:r>
-            <w:r>
-              <w:rPr>
-                <w:rFonts w:ascii="Consolas" w:hAnsi="Consolas" w:cs="Consolas"/>
-                <w:color w:val="E85D7F"/>
-                <w:sz w:val="21"/>
-                <w:szCs w:val="21"/>
-              </w:rPr>
-              <w:t>,</w:t>
-            </w:r>
-            <w:r>
-              <w:rPr>
-                <w:rFonts w:ascii="Consolas" w:hAnsi="Consolas" w:cs="Consolas"/>
-                <w:color w:val="FFFFFF"/>
-                <w:sz w:val="21"/>
-                <w:szCs w:val="21"/>
-              </w:rPr>
-              <w:t xml:space="preserve"> </w:t>
-            </w:r>
-            <w:r>
-              <w:rPr>
-                <w:rFonts w:ascii="Consolas" w:hAnsi="Consolas" w:cs="Consolas"/>
-                <w:color w:val="E85D7F"/>
-                <w:sz w:val="21"/>
-                <w:szCs w:val="21"/>
-              </w:rPr>
-              <w:t>71,</w:t>
-            </w:r>
-            <w:r>
-              <w:rPr>
-                <w:rFonts w:ascii="Consolas" w:hAnsi="Consolas" w:cs="Consolas"/>
-                <w:color w:val="FFFFFF"/>
-                <w:sz w:val="21"/>
-                <w:szCs w:val="21"/>
-              </w:rPr>
-              <w:t xml:space="preserve"> </w:t>
-            </w:r>
-            <w:r>
-              <w:rPr>
-                <w:rFonts w:ascii="Consolas" w:hAnsi="Consolas" w:cs="Consolas"/>
-                <w:color w:val="E85D7F"/>
-                <w:sz w:val="21"/>
-                <w:szCs w:val="21"/>
-              </w:rPr>
-              <w:t>0,</w:t>
-            </w:r>
-            <w:r>
-              <w:rPr>
-                <w:rFonts w:ascii="Consolas" w:hAnsi="Consolas" w:cs="Consolas"/>
-                <w:color w:val="FFFFFF"/>
-                <w:sz w:val="21"/>
-                <w:szCs w:val="21"/>
-              </w:rPr>
-              <w:t xml:space="preserve"> </w:t>
-            </w:r>
-            <w:r>
-              <w:rPr>
-                <w:rFonts w:ascii="Consolas" w:hAnsi="Consolas" w:cs="Consolas"/>
-                <w:color w:val="FFE083"/>
-                <w:sz w:val="21"/>
-                <w:szCs w:val="21"/>
-              </w:rPr>
-              <w:t>'W'</w:t>
-            </w:r>
-            <w:r>
-              <w:rPr>
-                <w:rFonts w:ascii="Consolas" w:hAnsi="Consolas" w:cs="Consolas"/>
-                <w:color w:val="E85D7F"/>
-                <w:sz w:val="21"/>
-                <w:szCs w:val="21"/>
-              </w:rPr>
-              <w:t>];</w:t>
-            </w:r>
           </w:p>
           <w:p>
             <w:pPr>
-              <w:tabs>
-                <w:tab w:val="left" w:pos="1860"/>
-              </w:tabs>
-              <w:rPr>
-                <w:rFonts w:asciiTheme="minorHAnsi" w:hAnsiTheme="minorHAnsi"/>
+              <w:shd w:val="clear" w:color="auto" w:fill="1E1E1E"/>
+              <w:spacing w:line="330" w:lineRule="atLeast"/>
+              <w:rPr>
+                <w:rFonts w:ascii="Consolas" w:hAnsi="Consolas" w:cs="Consolas"/>
+                <w:color w:val="FFFFFF"/>
+                <w:sz w:val="21"/>
+                <w:szCs w:val="21"/>
               </w:rPr>
             </w:pPr>
+            <w:proofErr w:type="spellStart"/>
+            <w:r>
+              <w:rPr>
+                <w:rFonts w:ascii="Consolas" w:hAnsi="Consolas" w:cs="Consolas"/>
+                <w:color w:val="FFFFFF"/>
+                <w:sz w:val="21"/>
+                <w:szCs w:val="21"/>
+              </w:rPr>
+              <w:t>myFunc</w:t>
+            </w:r>
+            <w:proofErr w:type="spellEnd"/>
+            <w:r>
+              <w:rPr>
+                <w:rFonts w:ascii="Consolas" w:hAnsi="Consolas" w:cs="Consolas"/>
+                <w:color w:val="FFFFFF"/>
+                <w:sz w:val="21"/>
+                <w:szCs w:val="21"/>
+              </w:rPr>
+              <w:t xml:space="preserve"> </w:t>
+            </w:r>
+            <w:r>
+              <w:rPr>
+                <w:rFonts w:ascii="Consolas" w:hAnsi="Consolas" w:cs="Consolas"/>
+                <w:color w:val="E85D7F"/>
+                <w:sz w:val="21"/>
+                <w:szCs w:val="21"/>
+              </w:rPr>
+              <w:t>=</w:t>
+            </w:r>
+            <w:r>
+              <w:rPr>
+                <w:rFonts w:ascii="Consolas" w:hAnsi="Consolas" w:cs="Consolas"/>
+                <w:color w:val="FFFFFF"/>
+                <w:sz w:val="21"/>
+                <w:szCs w:val="21"/>
+              </w:rPr>
+              <w:t xml:space="preserve"> </w:t>
+            </w:r>
+            <w:proofErr w:type="gramStart"/>
+            <w:r>
+              <w:rPr>
+                <w:rFonts w:ascii="Consolas" w:hAnsi="Consolas" w:cs="Consolas"/>
+                <w:color w:val="B3CCFF"/>
+                <w:sz w:val="21"/>
+                <w:szCs w:val="21"/>
+              </w:rPr>
+              <w:t>function</w:t>
+            </w:r>
+            <w:r>
+              <w:rPr>
+                <w:rFonts w:ascii="Consolas" w:hAnsi="Consolas" w:cs="Consolas"/>
+                <w:color w:val="E85D7F"/>
+                <w:sz w:val="21"/>
+                <w:szCs w:val="21"/>
+              </w:rPr>
+              <w:t>(</w:t>
+            </w:r>
+            <w:proofErr w:type="spellStart"/>
+            <w:proofErr w:type="gramEnd"/>
+            <w:r>
+              <w:rPr>
+                <w:rFonts w:ascii="Consolas" w:hAnsi="Consolas" w:cs="Consolas"/>
+                <w:color w:val="FFFFFF"/>
+                <w:sz w:val="21"/>
+                <w:szCs w:val="21"/>
+              </w:rPr>
+              <w:t>firstName</w:t>
+            </w:r>
+            <w:proofErr w:type="spellEnd"/>
+            <w:r>
+              <w:rPr>
+                <w:rFonts w:ascii="Consolas" w:hAnsi="Consolas" w:cs="Consolas"/>
+                <w:color w:val="E85D7F"/>
+                <w:sz w:val="21"/>
+                <w:szCs w:val="21"/>
+              </w:rPr>
+              <w:t>:</w:t>
+            </w:r>
+            <w:r>
+              <w:rPr>
+                <w:rFonts w:ascii="Consolas" w:hAnsi="Consolas" w:cs="Consolas"/>
+                <w:color w:val="FFFFFF"/>
+                <w:sz w:val="21"/>
+                <w:szCs w:val="21"/>
+              </w:rPr>
+              <w:t xml:space="preserve"> </w:t>
+            </w:r>
+            <w:r>
+              <w:rPr>
+                <w:rFonts w:ascii="Consolas" w:hAnsi="Consolas" w:cs="Consolas"/>
+                <w:color w:val="B3CCFF"/>
+                <w:sz w:val="21"/>
+                <w:szCs w:val="21"/>
+              </w:rPr>
+              <w:t>string</w:t>
+            </w:r>
+            <w:r>
+              <w:rPr>
+                <w:rFonts w:ascii="Consolas" w:hAnsi="Consolas" w:cs="Consolas"/>
+                <w:color w:val="E85D7F"/>
+                <w:sz w:val="21"/>
+                <w:szCs w:val="21"/>
+              </w:rPr>
+              <w:t>,</w:t>
+            </w:r>
+            <w:r>
+              <w:rPr>
+                <w:rFonts w:ascii="Consolas" w:hAnsi="Consolas" w:cs="Consolas"/>
+                <w:color w:val="FFFFFF"/>
+                <w:sz w:val="21"/>
+                <w:szCs w:val="21"/>
+              </w:rPr>
+              <w:t xml:space="preserve"> </w:t>
+            </w:r>
+            <w:proofErr w:type="spellStart"/>
+            <w:r>
+              <w:rPr>
+                <w:rFonts w:ascii="Consolas" w:hAnsi="Consolas" w:cs="Consolas"/>
+                <w:color w:val="FFFFFF"/>
+                <w:sz w:val="21"/>
+                <w:szCs w:val="21"/>
+              </w:rPr>
+              <w:t>lastName</w:t>
+            </w:r>
+            <w:proofErr w:type="spellEnd"/>
+            <w:r>
+              <w:rPr>
+                <w:rFonts w:ascii="Consolas" w:hAnsi="Consolas" w:cs="Consolas"/>
+                <w:color w:val="E85D7F"/>
+                <w:sz w:val="21"/>
+                <w:szCs w:val="21"/>
+              </w:rPr>
+              <w:t>:</w:t>
+            </w:r>
+            <w:r>
+              <w:rPr>
+                <w:rFonts w:ascii="Consolas" w:hAnsi="Consolas" w:cs="Consolas"/>
+                <w:color w:val="FFFFFF"/>
+                <w:sz w:val="21"/>
+                <w:szCs w:val="21"/>
+              </w:rPr>
+              <w:t xml:space="preserve"> </w:t>
+            </w:r>
+            <w:r>
+              <w:rPr>
+                <w:rFonts w:ascii="Consolas" w:hAnsi="Consolas" w:cs="Consolas"/>
+                <w:color w:val="B3CCFF"/>
+                <w:sz w:val="21"/>
+                <w:szCs w:val="21"/>
+              </w:rPr>
+              <w:t>string</w:t>
+            </w:r>
+            <w:r>
+              <w:rPr>
+                <w:rFonts w:ascii="Consolas" w:hAnsi="Consolas" w:cs="Consolas"/>
+                <w:color w:val="E85D7F"/>
+                <w:sz w:val="21"/>
+                <w:szCs w:val="21"/>
+              </w:rPr>
+              <w:t>)</w:t>
+            </w:r>
+            <w:r>
+              <w:rPr>
+                <w:rFonts w:ascii="Consolas" w:hAnsi="Consolas" w:cs="Consolas"/>
+                <w:color w:val="FFFFFF"/>
+                <w:sz w:val="21"/>
+                <w:szCs w:val="21"/>
+              </w:rPr>
+              <w:t xml:space="preserve"> </w:t>
+            </w:r>
+            <w:r>
+              <w:rPr>
+                <w:rFonts w:ascii="Consolas" w:hAnsi="Consolas" w:cs="Consolas"/>
+                <w:color w:val="E85D7F"/>
+                <w:sz w:val="21"/>
+                <w:szCs w:val="21"/>
+              </w:rPr>
+              <w:t>{</w:t>
+            </w:r>
+          </w:p>
+          <w:p>
+            <w:pPr>
+              <w:shd w:val="clear" w:color="auto" w:fill="1E1E1E"/>
+              <w:spacing w:line="330" w:lineRule="atLeast"/>
+              <w:rPr>
+                <w:rFonts w:ascii="Consolas" w:hAnsi="Consolas" w:cs="Consolas"/>
+                <w:color w:val="FFFFFF"/>
+                <w:sz w:val="21"/>
+                <w:szCs w:val="21"/>
+              </w:rPr>
+            </w:pPr>
+            <w:r>
+              <w:rPr>
+                <w:rFonts w:ascii="Consolas" w:hAnsi="Consolas" w:cs="Consolas"/>
+                <w:color w:val="FFFFFF"/>
+                <w:sz w:val="21"/>
+                <w:szCs w:val="21"/>
+              </w:rPr>
+              <w:t xml:space="preserve">  </w:t>
+            </w:r>
+            <w:r>
+              <w:rPr>
+                <w:rFonts w:ascii="Consolas" w:hAnsi="Consolas" w:cs="Consolas"/>
+                <w:color w:val="B3CCFF"/>
+                <w:sz w:val="21"/>
+                <w:szCs w:val="21"/>
+              </w:rPr>
+              <w:t>return</w:t>
+            </w:r>
+            <w:r>
+              <w:rPr>
+                <w:rFonts w:ascii="Consolas" w:hAnsi="Consolas" w:cs="Consolas"/>
+                <w:color w:val="FFFFFF"/>
+                <w:sz w:val="21"/>
+                <w:szCs w:val="21"/>
+              </w:rPr>
+              <w:t xml:space="preserve"> </w:t>
+            </w:r>
+            <w:proofErr w:type="spellStart"/>
+            <w:r>
+              <w:rPr>
+                <w:rFonts w:ascii="Consolas" w:hAnsi="Consolas" w:cs="Consolas"/>
+                <w:color w:val="FFFFFF"/>
+                <w:sz w:val="21"/>
+                <w:szCs w:val="21"/>
+              </w:rPr>
+              <w:t>firstName</w:t>
+            </w:r>
+            <w:r>
+              <w:rPr>
+                <w:rFonts w:ascii="Consolas" w:hAnsi="Consolas" w:cs="Consolas"/>
+                <w:color w:val="E85D7F"/>
+                <w:sz w:val="21"/>
+                <w:szCs w:val="21"/>
+              </w:rPr>
+              <w:t>.</w:t>
+            </w:r>
+            <w:r>
+              <w:rPr>
+                <w:rFonts w:ascii="Consolas" w:hAnsi="Consolas" w:cs="Consolas"/>
+                <w:color w:val="FFFFFF"/>
+                <w:sz w:val="21"/>
+                <w:szCs w:val="21"/>
+              </w:rPr>
+              <w:t>length</w:t>
+            </w:r>
+            <w:proofErr w:type="spellEnd"/>
+            <w:r>
+              <w:rPr>
+                <w:rFonts w:ascii="Consolas" w:hAnsi="Consolas" w:cs="Consolas"/>
+                <w:color w:val="FFFFFF"/>
+                <w:sz w:val="21"/>
+                <w:szCs w:val="21"/>
+              </w:rPr>
+              <w:t xml:space="preserve"> </w:t>
+            </w:r>
+            <w:r>
+              <w:rPr>
+                <w:rFonts w:ascii="Consolas" w:hAnsi="Consolas" w:cs="Consolas"/>
+                <w:color w:val="E85D7F"/>
+                <w:sz w:val="21"/>
+                <w:szCs w:val="21"/>
+              </w:rPr>
+              <w:t>+</w:t>
+            </w:r>
+            <w:r>
+              <w:rPr>
+                <w:rFonts w:ascii="Consolas" w:hAnsi="Consolas" w:cs="Consolas"/>
+                <w:color w:val="FFFFFF"/>
+                <w:sz w:val="21"/>
+                <w:szCs w:val="21"/>
+              </w:rPr>
+              <w:t xml:space="preserve"> </w:t>
+            </w:r>
+            <w:proofErr w:type="spellStart"/>
+            <w:r>
+              <w:rPr>
+                <w:rFonts w:ascii="Consolas" w:hAnsi="Consolas" w:cs="Consolas"/>
+                <w:color w:val="FFFFFF"/>
+                <w:sz w:val="21"/>
+                <w:szCs w:val="21"/>
+              </w:rPr>
+              <w:t>lastName</w:t>
+            </w:r>
+            <w:r>
+              <w:rPr>
+                <w:rFonts w:ascii="Consolas" w:hAnsi="Consolas" w:cs="Consolas"/>
+                <w:color w:val="E85D7F"/>
+                <w:sz w:val="21"/>
+                <w:szCs w:val="21"/>
+              </w:rPr>
+              <w:t>.</w:t>
+            </w:r>
+            <w:proofErr w:type="gramStart"/>
+            <w:r>
+              <w:rPr>
+                <w:rFonts w:ascii="Consolas" w:hAnsi="Consolas" w:cs="Consolas"/>
+                <w:color w:val="FFFFFF"/>
+                <w:sz w:val="21"/>
+                <w:szCs w:val="21"/>
+              </w:rPr>
+              <w:t>length</w:t>
+            </w:r>
+            <w:proofErr w:type="spellEnd"/>
+            <w:r>
+              <w:rPr>
+                <w:rFonts w:ascii="Consolas" w:hAnsi="Consolas" w:cs="Consolas"/>
+                <w:color w:val="E85D7F"/>
+                <w:sz w:val="21"/>
+                <w:szCs w:val="21"/>
+              </w:rPr>
+              <w:t>;</w:t>
+            </w:r>
+            <w:proofErr w:type="gramEnd"/>
+          </w:p>
+          <w:p>
+            <w:pPr>
+              <w:shd w:val="clear" w:color="auto" w:fill="1E1E1E"/>
+              <w:spacing w:line="330" w:lineRule="atLeast"/>
+              <w:rPr>
+                <w:rFonts w:ascii="Consolas" w:hAnsi="Consolas" w:cs="Consolas"/>
+                <w:color w:val="FFFFFF"/>
+                <w:sz w:val="21"/>
+                <w:szCs w:val="21"/>
+              </w:rPr>
+            </w:pPr>
+            <w:r>
+              <w:rPr>
+                <w:rFonts w:ascii="Consolas" w:hAnsi="Consolas" w:cs="Consolas"/>
+                <w:color w:val="E85D7F"/>
+                <w:sz w:val="21"/>
+                <w:szCs w:val="21"/>
+              </w:rPr>
+              <w:t>};</w:t>
+            </w:r>
+          </w:p>
+          <w:p>
+            <w:pPr>
+              <w:shd w:val="clear" w:color="auto" w:fill="1E1E1E"/>
+              <w:spacing w:line="330" w:lineRule="atLeast"/>
+              <w:rPr>
+                <w:rFonts w:ascii="Consolas" w:hAnsi="Consolas" w:cs="Consolas"/>
+                <w:color w:val="FFFFFF"/>
+                <w:sz w:val="21"/>
+                <w:szCs w:val="21"/>
+              </w:rPr>
+            </w:pPr>
+            <w:r>
+              <w:rPr>
+                <w:rFonts w:ascii="Consolas" w:hAnsi="Consolas" w:cs="Consolas"/>
+                <w:color w:val="FFFFFF"/>
+                <w:sz w:val="21"/>
+                <w:szCs w:val="21"/>
+              </w:rPr>
+              <w:t xml:space="preserve"> </w:t>
+            </w:r>
+          </w:p>
+          <w:p>
+            <w:pPr>
+              <w:shd w:val="clear" w:color="auto" w:fill="1E1E1E"/>
+              <w:spacing w:line="330" w:lineRule="atLeast"/>
+              <w:rPr>
+                <w:rFonts w:ascii="Consolas" w:hAnsi="Consolas" w:cs="Consolas"/>
+                <w:color w:val="FFFFFF"/>
+                <w:sz w:val="21"/>
+                <w:szCs w:val="21"/>
+              </w:rPr>
+            </w:pPr>
+            <w:proofErr w:type="spellStart"/>
+            <w:r>
+              <w:rPr>
+                <w:rFonts w:ascii="Consolas" w:hAnsi="Consolas" w:cs="Consolas"/>
+                <w:color w:val="FFFFFF"/>
+                <w:sz w:val="21"/>
+                <w:szCs w:val="21"/>
+              </w:rPr>
+              <w:t>myFunc</w:t>
+            </w:r>
+            <w:proofErr w:type="spellEnd"/>
+            <w:r>
+              <w:rPr>
+                <w:rFonts w:ascii="Consolas" w:hAnsi="Consolas" w:cs="Consolas"/>
+                <w:color w:val="FFFFFF"/>
+                <w:sz w:val="21"/>
+                <w:szCs w:val="21"/>
+              </w:rPr>
+              <w:t xml:space="preserve"> </w:t>
+            </w:r>
+            <w:r>
+              <w:rPr>
+                <w:rFonts w:ascii="Consolas" w:hAnsi="Consolas" w:cs="Consolas"/>
+                <w:color w:val="E85D7F"/>
+                <w:sz w:val="21"/>
+                <w:szCs w:val="21"/>
+              </w:rPr>
+              <w:t>=</w:t>
+            </w:r>
+            <w:r>
+              <w:rPr>
+                <w:rFonts w:ascii="Consolas" w:hAnsi="Consolas" w:cs="Consolas"/>
+                <w:color w:val="FFFFFF"/>
+                <w:sz w:val="21"/>
+                <w:szCs w:val="21"/>
+              </w:rPr>
+              <w:t xml:space="preserve"> </w:t>
+            </w:r>
+            <w:proofErr w:type="gramStart"/>
+            <w:r>
+              <w:rPr>
+                <w:rFonts w:ascii="Consolas" w:hAnsi="Consolas" w:cs="Consolas"/>
+                <w:color w:val="B3CCFF"/>
+                <w:sz w:val="21"/>
+                <w:szCs w:val="21"/>
+              </w:rPr>
+              <w:t>function</w:t>
+            </w:r>
+            <w:r>
+              <w:rPr>
+                <w:rFonts w:ascii="Consolas" w:hAnsi="Consolas" w:cs="Consolas"/>
+                <w:color w:val="E85D7F"/>
+                <w:sz w:val="21"/>
+                <w:szCs w:val="21"/>
+              </w:rPr>
+              <w:t>(</w:t>
+            </w:r>
+            <w:proofErr w:type="gramEnd"/>
+            <w:r>
+              <w:rPr>
+                <w:rFonts w:ascii="Consolas" w:hAnsi="Consolas" w:cs="Consolas"/>
+                <w:color w:val="FFFFFF"/>
+                <w:sz w:val="21"/>
+                <w:szCs w:val="21"/>
+              </w:rPr>
+              <w:t>whatever</w:t>
+            </w:r>
+            <w:r>
+              <w:rPr>
+                <w:rFonts w:ascii="Consolas" w:hAnsi="Consolas" w:cs="Consolas"/>
+                <w:color w:val="E85D7F"/>
+                <w:sz w:val="21"/>
+                <w:szCs w:val="21"/>
+              </w:rPr>
+              <w:t>:</w:t>
+            </w:r>
+            <w:r>
+              <w:rPr>
+                <w:rFonts w:ascii="Consolas" w:hAnsi="Consolas" w:cs="Consolas"/>
+                <w:color w:val="FFFFFF"/>
+                <w:sz w:val="21"/>
+                <w:szCs w:val="21"/>
+              </w:rPr>
+              <w:t xml:space="preserve"> </w:t>
+            </w:r>
+            <w:r>
+              <w:rPr>
+                <w:rFonts w:ascii="Consolas" w:hAnsi="Consolas" w:cs="Consolas"/>
+                <w:color w:val="B3CCFF"/>
+                <w:sz w:val="21"/>
+                <w:szCs w:val="21"/>
+              </w:rPr>
+              <w:t>string</w:t>
+            </w:r>
+            <w:r>
+              <w:rPr>
+                <w:rFonts w:ascii="Consolas" w:hAnsi="Consolas" w:cs="Consolas"/>
+                <w:color w:val="E85D7F"/>
+                <w:sz w:val="21"/>
+                <w:szCs w:val="21"/>
+              </w:rPr>
+              <w:t>,</w:t>
+            </w:r>
+            <w:r>
+              <w:rPr>
+                <w:rFonts w:ascii="Consolas" w:hAnsi="Consolas" w:cs="Consolas"/>
+                <w:color w:val="FFFFFF"/>
+                <w:sz w:val="21"/>
+                <w:szCs w:val="21"/>
+              </w:rPr>
+              <w:t xml:space="preserve"> blah</w:t>
+            </w:r>
+            <w:r>
+              <w:rPr>
+                <w:rFonts w:ascii="Consolas" w:hAnsi="Consolas" w:cs="Consolas"/>
+                <w:color w:val="E85D7F"/>
+                <w:sz w:val="21"/>
+                <w:szCs w:val="21"/>
+              </w:rPr>
+              <w:t>:</w:t>
+            </w:r>
+            <w:r>
+              <w:rPr>
+                <w:rFonts w:ascii="Consolas" w:hAnsi="Consolas" w:cs="Consolas"/>
+                <w:color w:val="FFFFFF"/>
+                <w:sz w:val="21"/>
+                <w:szCs w:val="21"/>
+              </w:rPr>
+              <w:t xml:space="preserve"> </w:t>
+            </w:r>
+            <w:r>
+              <w:rPr>
+                <w:rFonts w:ascii="Consolas" w:hAnsi="Consolas" w:cs="Consolas"/>
+                <w:color w:val="B3CCFF"/>
+                <w:sz w:val="21"/>
+                <w:szCs w:val="21"/>
+              </w:rPr>
+              <w:t>string</w:t>
+            </w:r>
+            <w:r>
+              <w:rPr>
+                <w:rFonts w:ascii="Consolas" w:hAnsi="Consolas" w:cs="Consolas"/>
+                <w:color w:val="E85D7F"/>
+                <w:sz w:val="21"/>
+                <w:szCs w:val="21"/>
+              </w:rPr>
+              <w:t>)</w:t>
+            </w:r>
+            <w:r>
+              <w:rPr>
+                <w:rFonts w:ascii="Consolas" w:hAnsi="Consolas" w:cs="Consolas"/>
+                <w:color w:val="FFFFFF"/>
+                <w:sz w:val="21"/>
+                <w:szCs w:val="21"/>
+              </w:rPr>
+              <w:t xml:space="preserve"> </w:t>
+            </w:r>
+            <w:r>
+              <w:rPr>
+                <w:rFonts w:ascii="Consolas" w:hAnsi="Consolas" w:cs="Consolas"/>
+                <w:color w:val="E85D7F"/>
+                <w:sz w:val="21"/>
+                <w:szCs w:val="21"/>
+              </w:rPr>
+              <w:t>{</w:t>
+            </w:r>
+          </w:p>
+          <w:p>
+            <w:pPr>
+              <w:shd w:val="clear" w:color="auto" w:fill="1E1E1E"/>
+              <w:spacing w:line="330" w:lineRule="atLeast"/>
+              <w:rPr>
+                <w:rFonts w:ascii="Consolas" w:hAnsi="Consolas" w:cs="Consolas"/>
+                <w:color w:val="FFFFFF"/>
+                <w:sz w:val="21"/>
+                <w:szCs w:val="21"/>
+              </w:rPr>
+            </w:pPr>
+            <w:r>
+              <w:rPr>
+                <w:rFonts w:ascii="Consolas" w:hAnsi="Consolas" w:cs="Consolas"/>
+                <w:color w:val="FFFFFF"/>
+                <w:sz w:val="21"/>
+                <w:szCs w:val="21"/>
+              </w:rPr>
+              <w:t xml:space="preserve">  </w:t>
+            </w:r>
+            <w:r>
+              <w:rPr>
+                <w:rFonts w:ascii="Consolas" w:hAnsi="Consolas" w:cs="Consolas"/>
+                <w:color w:val="B3CCFF"/>
+                <w:sz w:val="21"/>
+                <w:szCs w:val="21"/>
+              </w:rPr>
+              <w:t>return</w:t>
+            </w:r>
+            <w:r>
+              <w:rPr>
+                <w:rFonts w:ascii="Consolas" w:hAnsi="Consolas" w:cs="Consolas"/>
+                <w:color w:val="FFFFFF"/>
+                <w:sz w:val="21"/>
+                <w:szCs w:val="21"/>
+              </w:rPr>
+              <w:t xml:space="preserve"> </w:t>
+            </w:r>
+            <w:proofErr w:type="spellStart"/>
+            <w:proofErr w:type="gramStart"/>
+            <w:r>
+              <w:rPr>
+                <w:rFonts w:ascii="Consolas" w:hAnsi="Consolas" w:cs="Consolas"/>
+                <w:color w:val="FFFFFF"/>
+                <w:sz w:val="21"/>
+                <w:szCs w:val="21"/>
+              </w:rPr>
+              <w:t>whatever</w:t>
+            </w:r>
+            <w:r>
+              <w:rPr>
+                <w:rFonts w:ascii="Consolas" w:hAnsi="Consolas" w:cs="Consolas"/>
+                <w:color w:val="E85D7F"/>
+                <w:sz w:val="21"/>
+                <w:szCs w:val="21"/>
+              </w:rPr>
+              <w:t>.</w:t>
+            </w:r>
+            <w:r>
+              <w:rPr>
+                <w:rFonts w:ascii="Consolas" w:hAnsi="Consolas" w:cs="Consolas"/>
+                <w:color w:val="FFFFFF"/>
+                <w:sz w:val="21"/>
+                <w:szCs w:val="21"/>
+              </w:rPr>
+              <w:t>length</w:t>
+            </w:r>
+            <w:proofErr w:type="spellEnd"/>
+            <w:proofErr w:type="gramEnd"/>
+            <w:r>
+              <w:rPr>
+                <w:rFonts w:ascii="Consolas" w:hAnsi="Consolas" w:cs="Consolas"/>
+                <w:color w:val="FFFFFF"/>
+                <w:sz w:val="21"/>
+                <w:szCs w:val="21"/>
+              </w:rPr>
+              <w:t xml:space="preserve"> </w:t>
+            </w:r>
+            <w:r>
+              <w:rPr>
+                <w:rFonts w:ascii="Consolas" w:hAnsi="Consolas" w:cs="Consolas"/>
+                <w:color w:val="E85D7F"/>
+                <w:sz w:val="21"/>
+                <w:szCs w:val="21"/>
+              </w:rPr>
+              <w:t>-</w:t>
+            </w:r>
+            <w:r>
+              <w:rPr>
+                <w:rFonts w:ascii="Consolas" w:hAnsi="Consolas" w:cs="Consolas"/>
+                <w:color w:val="FFFFFF"/>
+                <w:sz w:val="21"/>
+                <w:szCs w:val="21"/>
+              </w:rPr>
+              <w:t xml:space="preserve"> </w:t>
+            </w:r>
+            <w:proofErr w:type="spellStart"/>
+            <w:r>
+              <w:rPr>
+                <w:rFonts w:ascii="Consolas" w:hAnsi="Consolas" w:cs="Consolas"/>
+                <w:color w:val="FFFFFF"/>
+                <w:sz w:val="21"/>
+                <w:szCs w:val="21"/>
+              </w:rPr>
+              <w:t>blah</w:t>
+            </w:r>
+            <w:r>
+              <w:rPr>
+                <w:rFonts w:ascii="Consolas" w:hAnsi="Consolas" w:cs="Consolas"/>
+                <w:color w:val="E85D7F"/>
+                <w:sz w:val="21"/>
+                <w:szCs w:val="21"/>
+              </w:rPr>
+              <w:t>.</w:t>
+            </w:r>
+            <w:r>
+              <w:rPr>
+                <w:rFonts w:ascii="Consolas" w:hAnsi="Consolas" w:cs="Consolas"/>
+                <w:color w:val="FFFFFF"/>
+                <w:sz w:val="21"/>
+                <w:szCs w:val="21"/>
+              </w:rPr>
+              <w:t>length</w:t>
+            </w:r>
+            <w:proofErr w:type="spellEnd"/>
+            <w:r>
+              <w:rPr>
+                <w:rFonts w:ascii="Consolas" w:hAnsi="Consolas" w:cs="Consolas"/>
+                <w:color w:val="E85D7F"/>
+                <w:sz w:val="21"/>
+                <w:szCs w:val="21"/>
+              </w:rPr>
+              <w:t>;</w:t>
+            </w:r>
+          </w:p>
+          <w:p>
+            <w:pPr>
+              <w:shd w:val="clear" w:color="auto" w:fill="1E1E1E"/>
+              <w:spacing w:line="330" w:lineRule="atLeast"/>
+              <w:rPr>
+                <w:rFonts w:ascii="Consolas" w:hAnsi="Consolas" w:cs="Consolas"/>
+                <w:color w:val="FFFFFF"/>
+                <w:sz w:val="21"/>
+                <w:szCs w:val="21"/>
+              </w:rPr>
+            </w:pPr>
+            <w:r>
+              <w:rPr>
+                <w:rFonts w:ascii="Consolas" w:hAnsi="Consolas" w:cs="Consolas"/>
+                <w:color w:val="E85D7F"/>
+                <w:sz w:val="21"/>
+                <w:szCs w:val="21"/>
+              </w:rPr>
+              <w:t>};</w:t>
+            </w:r>
+          </w:p>
+          <w:p>
+            <w:pPr>
+              <w:shd w:val="clear" w:color="auto" w:fill="1E1E1E"/>
+              <w:spacing w:line="330" w:lineRule="atLeast"/>
+              <w:rPr>
+                <w:rFonts w:ascii="Consolas" w:hAnsi="Consolas" w:cs="Consolas"/>
+                <w:color w:val="FFFFFF"/>
+                <w:sz w:val="21"/>
+                <w:szCs w:val="21"/>
+              </w:rPr>
+            </w:pPr>
+            <w:r>
+              <w:rPr>
+                <w:rFonts w:ascii="Consolas" w:hAnsi="Consolas" w:cs="Consolas"/>
+                <w:color w:val="939598"/>
+                <w:sz w:val="21"/>
+                <w:szCs w:val="21"/>
+              </w:rPr>
+              <w:t>// Neither of these assignments results in a type error.</w:t>
+            </w:r>
           </w:p>
         </w:tc>
       </w:tr>
@@ -27601,6 +28783,92 @@
     </w:lvl>
   </w:abstractNum>
   <w:abstractNum w:abstractNumId="2" w15:restartNumberingAfterBreak="0">
+    <w:nsid w:val="05CC069D"/>
+    <w:multiLevelType w:val="hybridMultilevel"/>
+    <w:tmpl w:val="DCA67186"/>
+    <w:lvl w:ilvl="0" w:tplc="04090019">
+      <w:start w:val="1"/>
+      <w:numFmt w:val="lowerLetter"/>
+      <w:lvlText w:val="%1."/>
+      <w:lvlJc w:val="left"/>
+      <w:pPr>
+        <w:ind w:left="1440" w:hanging="360"/>
+      </w:pPr>
+    </w:lvl>
+    <w:lvl w:ilvl="1" w:tplc="04090019" w:tentative="1">
+      <w:start w:val="1"/>
+      <w:numFmt w:val="lowerLetter"/>
+      <w:lvlText w:val="%2."/>
+      <w:lvlJc w:val="left"/>
+      <w:pPr>
+        <w:ind w:left="2160" w:hanging="360"/>
+      </w:pPr>
+    </w:lvl>
+    <w:lvl w:ilvl="2" w:tplc="0409001B" w:tentative="1">
+      <w:start w:val="1"/>
+      <w:numFmt w:val="lowerRoman"/>
+      <w:lvlText w:val="%3."/>
+      <w:lvlJc w:val="right"/>
+      <w:pPr>
+        <w:ind w:left="2880" w:hanging="180"/>
+      </w:pPr>
+    </w:lvl>
+    <w:lvl w:ilvl="3" w:tplc="0409000F" w:tentative="1">
+      <w:start w:val="1"/>
+      <w:numFmt w:val="decimal"/>
+      <w:lvlText w:val="%4."/>
+      <w:lvlJc w:val="left"/>
+      <w:pPr>
+        <w:ind w:left="3600" w:hanging="360"/>
+      </w:pPr>
+    </w:lvl>
+    <w:lvl w:ilvl="4" w:tplc="04090019" w:tentative="1">
+      <w:start w:val="1"/>
+      <w:numFmt w:val="lowerLetter"/>
+      <w:lvlText w:val="%5."/>
+      <w:lvlJc w:val="left"/>
+      <w:pPr>
+        <w:ind w:left="4320" w:hanging="360"/>
+      </w:pPr>
+    </w:lvl>
+    <w:lvl w:ilvl="5" w:tplc="0409001B" w:tentative="1">
+      <w:start w:val="1"/>
+      <w:numFmt w:val="lowerRoman"/>
+      <w:lvlText w:val="%6."/>
+      <w:lvlJc w:val="right"/>
+      <w:pPr>
+        <w:ind w:left="5040" w:hanging="180"/>
+      </w:pPr>
+    </w:lvl>
+    <w:lvl w:ilvl="6" w:tplc="0409000F" w:tentative="1">
+      <w:start w:val="1"/>
+      <w:numFmt w:val="decimal"/>
+      <w:lvlText w:val="%7."/>
+      <w:lvlJc w:val="left"/>
+      <w:pPr>
+        <w:ind w:left="5760" w:hanging="360"/>
+      </w:pPr>
+    </w:lvl>
+    <w:lvl w:ilvl="7" w:tplc="04090019" w:tentative="1">
+      <w:start w:val="1"/>
+      <w:numFmt w:val="lowerLetter"/>
+      <w:lvlText w:val="%8."/>
+      <w:lvlJc w:val="left"/>
+      <w:pPr>
+        <w:ind w:left="6480" w:hanging="360"/>
+      </w:pPr>
+    </w:lvl>
+    <w:lvl w:ilvl="8" w:tplc="0409001B" w:tentative="1">
+      <w:start w:val="1"/>
+      <w:numFmt w:val="lowerRoman"/>
+      <w:lvlText w:val="%9."/>
+      <w:lvlJc w:val="right"/>
+      <w:pPr>
+        <w:ind w:left="7200" w:hanging="180"/>
+      </w:pPr>
+    </w:lvl>
+  </w:abstractNum>
+  <w:abstractNum w:abstractNumId="3" w15:restartNumberingAfterBreak="0">
     <w:nsid w:val="0736566E"/>
     <w:multiLevelType w:val="hybridMultilevel"/>
     <w:tmpl w:val="BB2E7EC4"/>
@@ -27693,7 +28961,7 @@
       </w:pPr>
     </w:lvl>
   </w:abstractNum>
-  <w:abstractNum w:abstractNumId="3" w15:restartNumberingAfterBreak="0">
+  <w:abstractNum w:abstractNumId="4" w15:restartNumberingAfterBreak="0">
     <w:nsid w:val="088E7262"/>
     <w:multiLevelType w:val="hybridMultilevel"/>
     <w:tmpl w:val="950C9654"/>
@@ -27782,7 +29050,7 @@
       </w:pPr>
     </w:lvl>
   </w:abstractNum>
-  <w:abstractNum w:abstractNumId="4" w15:restartNumberingAfterBreak="0">
+  <w:abstractNum w:abstractNumId="5" w15:restartNumberingAfterBreak="0">
     <w:nsid w:val="11BF0D1B"/>
     <w:multiLevelType w:val="hybridMultilevel"/>
     <w:tmpl w:val="7954259C"/>
@@ -27871,7 +29139,7 @@
       </w:pPr>
     </w:lvl>
   </w:abstractNum>
-  <w:abstractNum w:abstractNumId="5" w15:restartNumberingAfterBreak="0">
+  <w:abstractNum w:abstractNumId="6" w15:restartNumberingAfterBreak="0">
     <w:nsid w:val="22346E16"/>
     <w:multiLevelType w:val="hybridMultilevel"/>
     <w:tmpl w:val="47201A02"/>
@@ -27957,7 +29225,7 @@
       </w:pPr>
     </w:lvl>
   </w:abstractNum>
-  <w:abstractNum w:abstractNumId="6" w15:restartNumberingAfterBreak="0">
+  <w:abstractNum w:abstractNumId="7" w15:restartNumberingAfterBreak="0">
     <w:nsid w:val="30ED24D1"/>
     <w:multiLevelType w:val="hybridMultilevel"/>
     <w:tmpl w:val="A2669B82"/>
@@ -28046,7 +29314,7 @@
       </w:pPr>
     </w:lvl>
   </w:abstractNum>
-  <w:abstractNum w:abstractNumId="7" w15:restartNumberingAfterBreak="0">
+  <w:abstractNum w:abstractNumId="8" w15:restartNumberingAfterBreak="0">
     <w:nsid w:val="50243A53"/>
     <w:multiLevelType w:val="hybridMultilevel"/>
     <w:tmpl w:val="01C4F3D2"/>
@@ -28135,7 +29403,7 @@
       </w:pPr>
     </w:lvl>
   </w:abstractNum>
-  <w:abstractNum w:abstractNumId="8" w15:restartNumberingAfterBreak="0">
+  <w:abstractNum w:abstractNumId="9" w15:restartNumberingAfterBreak="0">
     <w:nsid w:val="5A5D61AE"/>
     <w:multiLevelType w:val="hybridMultilevel"/>
     <w:tmpl w:val="F1BE9F18"/>
@@ -28224,7 +29492,7 @@
       </w:pPr>
     </w:lvl>
   </w:abstractNum>
-  <w:abstractNum w:abstractNumId="9" w15:restartNumberingAfterBreak="0">
+  <w:abstractNum w:abstractNumId="10" w15:restartNumberingAfterBreak="0">
     <w:nsid w:val="5B5A5999"/>
     <w:multiLevelType w:val="hybridMultilevel"/>
     <w:tmpl w:val="215AE00A"/>
@@ -28314,22 +29582,22 @@
     </w:lvl>
   </w:abstractNum>
   <w:num w:numId="1">
-    <w:abstractNumId w:val="4"/>
+    <w:abstractNumId w:val="5"/>
   </w:num>
   <w:num w:numId="2">
+    <w:abstractNumId w:val="7"/>
+  </w:num>
+  <w:num w:numId="3">
     <w:abstractNumId w:val="6"/>
   </w:num>
-  <w:num w:numId="3">
-    <w:abstractNumId w:val="5"/>
-  </w:num>
   <w:num w:numId="4">
-    <w:abstractNumId w:val="9"/>
+    <w:abstractNumId w:val="10"/>
   </w:num>
   <w:num w:numId="5">
-    <w:abstractNumId w:val="7"/>
+    <w:abstractNumId w:val="8"/>
   </w:num>
   <w:num w:numId="6">
-    <w:abstractNumId w:val="3"/>
+    <w:abstractNumId w:val="4"/>
   </w:num>
   <w:num w:numId="7">
     <w:abstractNumId w:val="1"/>
@@ -28338,10 +29606,13 @@
     <w:abstractNumId w:val="0"/>
   </w:num>
   <w:num w:numId="9">
-    <w:abstractNumId w:val="2"/>
+    <w:abstractNumId w:val="3"/>
   </w:num>
   <w:num w:numId="10">
-    <w:abstractNumId w:val="8"/>
+    <w:abstractNumId w:val="9"/>
+  </w:num>
+  <w:num w:numId="11">
+    <w:abstractNumId w:val="2"/>
   </w:num>
 </w:numbering>
 </file>
@@ -28740,7 +30011,7 @@
   <w:style w:type="paragraph" w:default="1" w:styleId="Normal">
     <w:name w:val="Normal"/>
     <w:qFormat/>
-    <w:rsid w:val="00061CE1"/>
+    <w:rsid w:val="007144A0"/>
     <w:rPr>
       <w:rFonts w:ascii="Times New Roman" w:eastAsia="Times New Roman" w:hAnsi="Times New Roman" w:cs="Times New Roman"/>
     </w:rPr>

</xml_diff>

<commit_message>
feat: Add progress #85 'Learn Typescript'
</commit_message>
<xml_diff>
--- a/learn-typescript/chapter_3/Chatper 3 - Complex Types.docx
+++ b/learn-typescript/chapter_3/Chatper 3 - Complex Types.docx
@@ -26813,7 +26813,25 @@
                 <w:sz w:val="21"/>
                 <w:szCs w:val="21"/>
               </w:rPr>
-              <w:t>)</w:t>
+              <w:t>:</w:t>
+            </w:r>
+            <w:r>
+              <w:rPr>
+                <w:rFonts w:ascii="Consolas" w:hAnsi="Consolas" w:cs="Consolas"/>
+                <w:color w:val="FFFFFF"/>
+                <w:sz w:val="21"/>
+                <w:szCs w:val="21"/>
+              </w:rPr>
+              <w:t xml:space="preserve"> </w:t>
+            </w:r>
+            <w:r>
+              <w:rPr>
+                <w:rFonts w:ascii="Consolas" w:hAnsi="Consolas" w:cs="Consolas"/>
+                <w:color w:val="E85D7F"/>
+                <w:sz w:val="21"/>
+                <w:szCs w:val="21"/>
+              </w:rPr>
+              <w:t>OperatorFunction)</w:t>
             </w:r>
             <w:r>
               <w:rPr>
@@ -27619,6 +27637,18 @@
               </w:rPr>
               <w:t>);</w:t>
             </w:r>
+          </w:p>
+          <w:p>
+            <w:pPr>
+              <w:shd w:val="clear" w:color="auto" w:fill="1E1E1E"/>
+              <w:spacing w:line="330" w:lineRule="atLeast"/>
+              <w:rPr>
+                <w:rFonts w:ascii="Consolas" w:hAnsi="Consolas" w:cs="Consolas"/>
+                <w:color w:val="FFFFFF"/>
+                <w:sz w:val="21"/>
+                <w:szCs w:val="21"/>
+              </w:rPr>
+            </w:pPr>
           </w:p>
         </w:tc>
       </w:tr>

</xml_diff>

<commit_message>
feat: Add progress #86 'Learn Typescript'
</commit_message>
<xml_diff>
--- a/learn-typescript/chapter_3/Chatper 3 - Complex Types.docx
+++ b/learn-typescript/chapter_3/Chatper 3 - Complex Types.docx
@@ -27653,6 +27653,58 @@
         </w:tc>
       </w:tr>
     </w:tbl>
+    <w:p>
+      <w:pPr>
+        <w:tabs>
+          <w:tab w:val="left" w:pos="1860"/>
+        </w:tabs>
+        <w:rPr>
+          <w:rFonts w:asciiTheme="minorHAnsi" w:hAnsiTheme="minorHAnsi"/>
+        </w:rPr>
+      </w:pPr>
+    </w:p>
+    <w:p>
+      <w:pPr>
+        <w:tabs>
+          <w:tab w:val="left" w:pos="1860"/>
+        </w:tabs>
+        <w:rPr>
+          <w:rFonts w:asciiTheme="minorHAnsi" w:hAnsiTheme="minorHAnsi"/>
+        </w:rPr>
+      </w:pPr>
+    </w:p>
+    <w:p>
+      <w:pPr>
+        <w:tabs>
+          <w:tab w:val="left" w:pos="1860"/>
+        </w:tabs>
+        <w:rPr>
+          <w:rFonts w:asciiTheme="minorHAnsi" w:hAnsiTheme="minorHAnsi"/>
+        </w:rPr>
+      </w:pPr>
+    </w:p>
+    <w:p>
+      <w:pPr>
+        <w:pStyle w:val="ListParagraph"/>
+        <w:numPr>
+          <w:ilvl w:val="0"/>
+          <w:numId w:val="8"/>
+        </w:numPr>
+        <w:rPr>
+          <w:color w:val="000000" w:themeColor="text1"/>
+          <w:sz w:val="28"/>
+          <w:szCs w:val="28"/>
+        </w:rPr>
+      </w:pPr>
+      <w:r>
+        <w:rPr>
+          <w:color w:val="000000" w:themeColor="text1"/>
+          <w:sz w:val="28"/>
+          <w:szCs w:val="28"/>
+        </w:rPr>
+        <w:t>Generic Types</w:t>
+      </w:r>
+    </w:p>
     <w:p>
       <w:pPr>
         <w:tabs>

</xml_diff>

<commit_message>
feat: Add progress #87 'Learn Typescript'
</commit_message>
<xml_diff>
--- a/learn-typescript/chapter_3/Chatper 3 - Complex Types.docx
+++ b/learn-typescript/chapter_3/Chatper 3 - Complex Types.docx
@@ -27705,6 +27705,4105 @@
         <w:t>Generic Types</w:t>
       </w:r>
     </w:p>
+    <w:p>
+      <w:pPr>
+        <w:pStyle w:val="ListParagraph"/>
+        <w:numPr>
+          <w:ilvl w:val="1"/>
+          <w:numId w:val="8"/>
+        </w:numPr>
+        <w:tabs>
+          <w:tab w:val="left" w:pos="1860"/>
+        </w:tabs>
+        <w:rPr>
+          <w:rFonts w:asciiTheme="minorHAnsi" w:hAnsiTheme="minorHAnsi"/>
+        </w:rPr>
+      </w:pPr>
+      <w:r>
+        <w:rPr>
+          <w:rFonts w:ascii="AppleSystemUIFont" w:eastAsiaTheme="minorEastAsia" w:hAnsi="AppleSystemUIFont" w:cs="AppleSystemUIFont"/>
+          <w:lang w:val="en-US"/>
+        </w:rPr>
+        <w:t>Generics give us the power to define our own collections of object types</w:t>
+      </w:r>
+    </w:p>
+    <w:p>
+      <w:pPr>
+        <w:pStyle w:val="ListParagraph"/>
+        <w:numPr>
+          <w:ilvl w:val="2"/>
+          <w:numId w:val="8"/>
+        </w:numPr>
+        <w:tabs>
+          <w:tab w:val="left" w:pos="1860"/>
+        </w:tabs>
+        <w:rPr>
+          <w:rFonts w:asciiTheme="minorHAnsi" w:hAnsiTheme="minorHAnsi"/>
+        </w:rPr>
+      </w:pPr>
+      <w:r>
+        <w:rPr>
+          <w:rFonts w:ascii="AppleSystemUIFont" w:eastAsiaTheme="minorEastAsia" w:hAnsi="AppleSystemUIFont" w:cs="AppleSystemUIFont"/>
+          <w:lang w:val="en-US"/>
+        </w:rPr>
+        <w:t xml:space="preserve">In example, </w:t>
+      </w:r>
+      <w:r>
+        <w:rPr>
+          <w:rFonts w:ascii="AppleSystemUIFont" w:eastAsiaTheme="minorEastAsia" w:hAnsi="AppleSystemUIFont" w:cs="AppleSystemUIFont"/>
+          <w:lang w:val="en-US"/>
+        </w:rPr>
+        <w:t>we must substitute </w:t>
+      </w:r>
+      <w:r>
+        <w:rPr>
+          <w:rFonts w:ascii="AppleSystemUIFont" w:eastAsiaTheme="minorEastAsia" w:hAnsi="AppleSystemUIFont" w:cs="AppleSystemUIFont"/>
+          <w:b/>
+          <w:bCs/>
+          <w:lang w:val="en-US"/>
+        </w:rPr>
+        <w:t>T</w:t>
+      </w:r>
+      <w:r>
+        <w:rPr>
+          <w:rFonts w:ascii="AppleSystemUIFont" w:eastAsiaTheme="minorEastAsia" w:hAnsi="AppleSystemUIFont" w:cs="AppleSystemUIFont"/>
+          <w:lang w:val="en-US"/>
+        </w:rPr>
+        <w:t> with some type of our choosing, for example </w:t>
+      </w:r>
+      <w:r>
+        <w:rPr>
+          <w:rFonts w:ascii="AppleSystemUIFont" w:eastAsiaTheme="minorEastAsia" w:hAnsi="AppleSystemUIFont" w:cs="AppleSystemUIFont"/>
+          <w:b/>
+          <w:bCs/>
+          <w:lang w:val="en-US"/>
+        </w:rPr>
+        <w:t>string</w:t>
+      </w:r>
+    </w:p>
+    <w:p>
+      <w:pPr>
+        <w:pStyle w:val="ListParagraph"/>
+        <w:numPr>
+          <w:ilvl w:val="2"/>
+          <w:numId w:val="8"/>
+        </w:numPr>
+        <w:rPr>
+          <w:rFonts w:asciiTheme="minorHAnsi" w:hAnsiTheme="minorHAnsi"/>
+          <w:color w:val="000000" w:themeColor="text1"/>
+        </w:rPr>
+      </w:pPr>
+      <w:r>
+        <w:rPr>
+          <w:rFonts w:asciiTheme="minorHAnsi" w:hAnsiTheme="minorHAnsi" w:cs="Segoe UI"/>
+          <w:color w:val="000000" w:themeColor="text1"/>
+          <w:shd w:val="clear" w:color="auto" w:fill="FFFFFF"/>
+        </w:rPr>
+        <w:t>Then, </w:t>
+      </w:r>
+      <w:r>
+        <w:rPr>
+          <w:rStyle w:val="HTMLCode"/>
+          <w:rFonts w:asciiTheme="minorHAnsi" w:hAnsiTheme="minorHAnsi"/>
+          <w:color w:val="000000" w:themeColor="text1"/>
+          <w:sz w:val="24"/>
+          <w:szCs w:val="24"/>
+          <w:shd w:val="clear" w:color="auto" w:fill="EAE9ED"/>
+        </w:rPr>
+        <w:t>Family&lt;string&gt;</w:t>
+      </w:r>
+      <w:r>
+        <w:rPr>
+          <w:rFonts w:asciiTheme="minorHAnsi" w:hAnsiTheme="minorHAnsi" w:cs="Segoe UI"/>
+          <w:color w:val="000000" w:themeColor="text1"/>
+          <w:shd w:val="clear" w:color="auto" w:fill="FFFFFF"/>
+        </w:rPr>
+        <w:t> is </w:t>
+      </w:r>
+      <w:r>
+        <w:rPr>
+          <w:rStyle w:val="Emphasis"/>
+          <w:rFonts w:asciiTheme="minorHAnsi" w:hAnsiTheme="minorHAnsi" w:cs="Segoe UI"/>
+          <w:color w:val="000000" w:themeColor="text1"/>
+          <w:shd w:val="clear" w:color="auto" w:fill="FFFFFF"/>
+        </w:rPr>
+        <w:t>exactly</w:t>
+      </w:r>
+      <w:r>
+        <w:rPr>
+          <w:rFonts w:asciiTheme="minorHAnsi" w:hAnsiTheme="minorHAnsi" w:cs="Segoe UI"/>
+          <w:color w:val="000000" w:themeColor="text1"/>
+          <w:shd w:val="clear" w:color="auto" w:fill="FFFFFF"/>
+        </w:rPr>
+        <w:t> the same as the object type given by setting </w:t>
+      </w:r>
+      <w:r>
+        <w:rPr>
+          <w:rStyle w:val="HTMLCode"/>
+          <w:rFonts w:asciiTheme="minorHAnsi" w:hAnsiTheme="minorHAnsi"/>
+          <w:color w:val="000000" w:themeColor="text1"/>
+          <w:sz w:val="24"/>
+          <w:szCs w:val="24"/>
+          <w:shd w:val="clear" w:color="auto" w:fill="EAE9ED"/>
+        </w:rPr>
+        <w:t>T</w:t>
+      </w:r>
+      <w:r>
+        <w:rPr>
+          <w:rFonts w:asciiTheme="minorHAnsi" w:hAnsiTheme="minorHAnsi" w:cs="Segoe UI"/>
+          <w:color w:val="000000" w:themeColor="text1"/>
+          <w:shd w:val="clear" w:color="auto" w:fill="FFFFFF"/>
+        </w:rPr>
+        <w:t> to </w:t>
+      </w:r>
+      <w:r>
+        <w:rPr>
+          <w:rStyle w:val="HTMLCode"/>
+          <w:rFonts w:asciiTheme="minorHAnsi" w:hAnsiTheme="minorHAnsi"/>
+          <w:color w:val="000000" w:themeColor="text1"/>
+          <w:sz w:val="24"/>
+          <w:szCs w:val="24"/>
+          <w:shd w:val="clear" w:color="auto" w:fill="EAE9ED"/>
+        </w:rPr>
+        <w:t>string</w:t>
+      </w:r>
+      <w:r>
+        <w:rPr>
+          <w:rFonts w:asciiTheme="minorHAnsi" w:hAnsiTheme="minorHAnsi" w:cs="Segoe UI"/>
+          <w:color w:val="000000" w:themeColor="text1"/>
+          <w:shd w:val="clear" w:color="auto" w:fill="FFFFFF"/>
+        </w:rPr>
+        <w:t>: </w:t>
+      </w:r>
+      <w:r>
+        <w:rPr>
+          <w:rStyle w:val="HTMLCode"/>
+          <w:rFonts w:asciiTheme="minorHAnsi" w:hAnsiTheme="minorHAnsi"/>
+          <w:color w:val="000000" w:themeColor="text1"/>
+          <w:sz w:val="24"/>
+          <w:szCs w:val="24"/>
+          <w:shd w:val="clear" w:color="auto" w:fill="EAE9ED"/>
+        </w:rPr>
+        <w:t>{parents:[string,string], mate:string, children: string[]}</w:t>
+      </w:r>
+      <w:r>
+        <w:rPr>
+          <w:rFonts w:asciiTheme="minorHAnsi" w:hAnsiTheme="minorHAnsi" w:cs="Segoe UI"/>
+          <w:color w:val="000000" w:themeColor="text1"/>
+          <w:shd w:val="clear" w:color="auto" w:fill="FFFFFF"/>
+        </w:rPr>
+        <w:t>.</w:t>
+      </w:r>
+    </w:p>
+    <w:p>
+      <w:pPr>
+        <w:pStyle w:val="ListParagraph"/>
+        <w:tabs>
+          <w:tab w:val="left" w:pos="1860"/>
+        </w:tabs>
+        <w:ind w:left="2160"/>
+        <w:rPr>
+          <w:rFonts w:asciiTheme="minorHAnsi" w:hAnsiTheme="minorHAnsi"/>
+        </w:rPr>
+      </w:pPr>
+    </w:p>
+    <w:p>
+      <w:pPr>
+        <w:tabs>
+          <w:tab w:val="left" w:pos="1860"/>
+        </w:tabs>
+        <w:rPr>
+          <w:rFonts w:asciiTheme="minorHAnsi" w:hAnsiTheme="minorHAnsi"/>
+        </w:rPr>
+      </w:pPr>
+    </w:p>
+    <w:p>
+      <w:pPr>
+        <w:tabs>
+          <w:tab w:val="left" w:pos="1860"/>
+        </w:tabs>
+        <w:rPr>
+          <w:rFonts w:asciiTheme="minorHAnsi" w:hAnsiTheme="minorHAnsi"/>
+        </w:rPr>
+      </w:pPr>
+      <w:r>
+        <w:rPr>
+          <w:rFonts w:asciiTheme="minorHAnsi" w:hAnsiTheme="minorHAnsi"/>
+        </w:rPr>
+        <w:t>Example</w:t>
+      </w:r>
+    </w:p>
+    <w:p>
+      <w:pPr>
+        <w:tabs>
+          <w:tab w:val="left" w:pos="1860"/>
+        </w:tabs>
+        <w:rPr>
+          <w:rFonts w:asciiTheme="minorHAnsi" w:hAnsiTheme="minorHAnsi"/>
+        </w:rPr>
+      </w:pPr>
+    </w:p>
+    <w:tbl>
+      <w:tblPr>
+        <w:tblStyle w:val="TableGrid"/>
+        <w:tblW w:w="0" w:type="auto"/>
+        <w:tblLook w:val="04A0" w:firstRow="1" w:lastRow="0" w:firstColumn="1" w:lastColumn="0" w:noHBand="0" w:noVBand="1"/>
+      </w:tblPr>
+      <w:tblGrid>
+        <w:gridCol w:w="9350"/>
+      </w:tblGrid>
+      <w:tr>
+        <w:tc>
+          <w:tcPr>
+            <w:tcW w:w="9350" w:type="dxa"/>
+          </w:tcPr>
+          <w:p>
+            <w:pPr>
+              <w:shd w:val="clear" w:color="auto" w:fill="1E1E1E"/>
+              <w:spacing w:line="330" w:lineRule="atLeast"/>
+              <w:rPr>
+                <w:rFonts w:ascii="Consolas" w:hAnsi="Consolas" w:cs="Consolas"/>
+                <w:color w:val="FFFFFF"/>
+                <w:sz w:val="21"/>
+                <w:szCs w:val="21"/>
+              </w:rPr>
+            </w:pPr>
+            <w:r>
+              <w:rPr>
+                <w:rFonts w:ascii="Consolas" w:hAnsi="Consolas" w:cs="Consolas"/>
+                <w:color w:val="B3CCFF"/>
+                <w:sz w:val="21"/>
+                <w:szCs w:val="21"/>
+              </w:rPr>
+              <w:t>type</w:t>
+            </w:r>
+            <w:r>
+              <w:rPr>
+                <w:rFonts w:ascii="Consolas" w:hAnsi="Consolas" w:cs="Consolas"/>
+                <w:color w:val="FFFFFF"/>
+                <w:sz w:val="21"/>
+                <w:szCs w:val="21"/>
+              </w:rPr>
+              <w:t xml:space="preserve"> </w:t>
+            </w:r>
+            <w:r>
+              <w:rPr>
+                <w:rFonts w:ascii="Consolas" w:hAnsi="Consolas" w:cs="Consolas"/>
+                <w:color w:val="E85D7F"/>
+                <w:sz w:val="21"/>
+                <w:szCs w:val="21"/>
+              </w:rPr>
+              <w:t>Family&lt;T&gt;</w:t>
+            </w:r>
+            <w:r>
+              <w:rPr>
+                <w:rFonts w:ascii="Consolas" w:hAnsi="Consolas" w:cs="Consolas"/>
+                <w:color w:val="FFFFFF"/>
+                <w:sz w:val="21"/>
+                <w:szCs w:val="21"/>
+              </w:rPr>
+              <w:t xml:space="preserve"> </w:t>
+            </w:r>
+            <w:r>
+              <w:rPr>
+                <w:rFonts w:ascii="Consolas" w:hAnsi="Consolas" w:cs="Consolas"/>
+                <w:color w:val="E85D7F"/>
+                <w:sz w:val="21"/>
+                <w:szCs w:val="21"/>
+              </w:rPr>
+              <w:t>=</w:t>
+            </w:r>
+            <w:r>
+              <w:rPr>
+                <w:rFonts w:ascii="Consolas" w:hAnsi="Consolas" w:cs="Consolas"/>
+                <w:color w:val="FFFFFF"/>
+                <w:sz w:val="21"/>
+                <w:szCs w:val="21"/>
+              </w:rPr>
+              <w:t xml:space="preserve"> </w:t>
+            </w:r>
+            <w:r>
+              <w:rPr>
+                <w:rFonts w:ascii="Consolas" w:hAnsi="Consolas" w:cs="Consolas"/>
+                <w:color w:val="E85D7F"/>
+                <w:sz w:val="21"/>
+                <w:szCs w:val="21"/>
+              </w:rPr>
+              <w:t>{</w:t>
+            </w:r>
+          </w:p>
+          <w:p>
+            <w:pPr>
+              <w:shd w:val="clear" w:color="auto" w:fill="1E1E1E"/>
+              <w:spacing w:line="330" w:lineRule="atLeast"/>
+              <w:rPr>
+                <w:rFonts w:ascii="Consolas" w:hAnsi="Consolas" w:cs="Consolas"/>
+                <w:color w:val="FFFFFF"/>
+                <w:sz w:val="21"/>
+                <w:szCs w:val="21"/>
+              </w:rPr>
+            </w:pPr>
+            <w:r>
+              <w:rPr>
+                <w:rFonts w:ascii="Consolas" w:hAnsi="Consolas" w:cs="Consolas"/>
+                <w:color w:val="FFFFFF"/>
+                <w:sz w:val="21"/>
+                <w:szCs w:val="21"/>
+              </w:rPr>
+              <w:t xml:space="preserve">  parents</w:t>
+            </w:r>
+            <w:r>
+              <w:rPr>
+                <w:rFonts w:ascii="Consolas" w:hAnsi="Consolas" w:cs="Consolas"/>
+                <w:color w:val="E85D7F"/>
+                <w:sz w:val="21"/>
+                <w:szCs w:val="21"/>
+              </w:rPr>
+              <w:t>:</w:t>
+            </w:r>
+            <w:r>
+              <w:rPr>
+                <w:rFonts w:ascii="Consolas" w:hAnsi="Consolas" w:cs="Consolas"/>
+                <w:color w:val="FFFFFF"/>
+                <w:sz w:val="21"/>
+                <w:szCs w:val="21"/>
+              </w:rPr>
+              <w:t xml:space="preserve"> </w:t>
+            </w:r>
+            <w:r>
+              <w:rPr>
+                <w:rFonts w:ascii="Consolas" w:hAnsi="Consolas" w:cs="Consolas"/>
+                <w:color w:val="E85D7F"/>
+                <w:sz w:val="21"/>
+                <w:szCs w:val="21"/>
+              </w:rPr>
+              <w:t>[T,</w:t>
+            </w:r>
+            <w:r>
+              <w:rPr>
+                <w:rFonts w:ascii="Consolas" w:hAnsi="Consolas" w:cs="Consolas"/>
+                <w:color w:val="FFFFFF"/>
+                <w:sz w:val="21"/>
+                <w:szCs w:val="21"/>
+              </w:rPr>
+              <w:t xml:space="preserve"> </w:t>
+            </w:r>
+            <w:r>
+              <w:rPr>
+                <w:rFonts w:ascii="Consolas" w:hAnsi="Consolas" w:cs="Consolas"/>
+                <w:color w:val="E85D7F"/>
+                <w:sz w:val="21"/>
+                <w:szCs w:val="21"/>
+              </w:rPr>
+              <w:t>T],</w:t>
+            </w:r>
+            <w:r>
+              <w:rPr>
+                <w:rFonts w:ascii="Consolas" w:hAnsi="Consolas" w:cs="Consolas"/>
+                <w:color w:val="FFFFFF"/>
+                <w:sz w:val="21"/>
+                <w:szCs w:val="21"/>
+              </w:rPr>
+              <w:t xml:space="preserve"> mate</w:t>
+            </w:r>
+            <w:r>
+              <w:rPr>
+                <w:rFonts w:ascii="Consolas" w:hAnsi="Consolas" w:cs="Consolas"/>
+                <w:color w:val="E85D7F"/>
+                <w:sz w:val="21"/>
+                <w:szCs w:val="21"/>
+              </w:rPr>
+              <w:t>:</w:t>
+            </w:r>
+            <w:r>
+              <w:rPr>
+                <w:rFonts w:ascii="Consolas" w:hAnsi="Consolas" w:cs="Consolas"/>
+                <w:color w:val="FFFFFF"/>
+                <w:sz w:val="21"/>
+                <w:szCs w:val="21"/>
+              </w:rPr>
+              <w:t xml:space="preserve"> </w:t>
+            </w:r>
+            <w:r>
+              <w:rPr>
+                <w:rFonts w:ascii="Consolas" w:hAnsi="Consolas" w:cs="Consolas"/>
+                <w:color w:val="E85D7F"/>
+                <w:sz w:val="21"/>
+                <w:szCs w:val="21"/>
+              </w:rPr>
+              <w:t>T,</w:t>
+            </w:r>
+            <w:r>
+              <w:rPr>
+                <w:rFonts w:ascii="Consolas" w:hAnsi="Consolas" w:cs="Consolas"/>
+                <w:color w:val="FFFFFF"/>
+                <w:sz w:val="21"/>
+                <w:szCs w:val="21"/>
+              </w:rPr>
+              <w:t xml:space="preserve"> children</w:t>
+            </w:r>
+            <w:r>
+              <w:rPr>
+                <w:rFonts w:ascii="Consolas" w:hAnsi="Consolas" w:cs="Consolas"/>
+                <w:color w:val="E85D7F"/>
+                <w:sz w:val="21"/>
+                <w:szCs w:val="21"/>
+              </w:rPr>
+              <w:t>:</w:t>
+            </w:r>
+            <w:r>
+              <w:rPr>
+                <w:rFonts w:ascii="Consolas" w:hAnsi="Consolas" w:cs="Consolas"/>
+                <w:color w:val="FFFFFF"/>
+                <w:sz w:val="21"/>
+                <w:szCs w:val="21"/>
+              </w:rPr>
+              <w:t xml:space="preserve"> </w:t>
+            </w:r>
+            <w:r>
+              <w:rPr>
+                <w:rFonts w:ascii="Consolas" w:hAnsi="Consolas" w:cs="Consolas"/>
+                <w:color w:val="E85D7F"/>
+                <w:sz w:val="21"/>
+                <w:szCs w:val="21"/>
+              </w:rPr>
+              <w:t>T[]</w:t>
+            </w:r>
+          </w:p>
+          <w:p>
+            <w:pPr>
+              <w:shd w:val="clear" w:color="auto" w:fill="1E1E1E"/>
+              <w:spacing w:line="330" w:lineRule="atLeast"/>
+              <w:rPr>
+                <w:rFonts w:ascii="Consolas" w:hAnsi="Consolas" w:cs="Consolas"/>
+                <w:color w:val="FFFFFF"/>
+                <w:sz w:val="21"/>
+                <w:szCs w:val="21"/>
+              </w:rPr>
+            </w:pPr>
+            <w:r>
+              <w:rPr>
+                <w:rFonts w:ascii="Consolas" w:hAnsi="Consolas" w:cs="Consolas"/>
+                <w:color w:val="E85D7F"/>
+                <w:sz w:val="21"/>
+                <w:szCs w:val="21"/>
+              </w:rPr>
+              <w:t>};</w:t>
+            </w:r>
+          </w:p>
+        </w:tc>
+      </w:tr>
+    </w:tbl>
+    <w:p>
+      <w:pPr>
+        <w:tabs>
+          <w:tab w:val="left" w:pos="1860"/>
+        </w:tabs>
+        <w:rPr>
+          <w:rFonts w:asciiTheme="minorHAnsi" w:hAnsiTheme="minorHAnsi"/>
+        </w:rPr>
+      </w:pPr>
+    </w:p>
+    <w:p>
+      <w:pPr>
+        <w:tabs>
+          <w:tab w:val="left" w:pos="1860"/>
+        </w:tabs>
+        <w:rPr>
+          <w:rFonts w:asciiTheme="minorHAnsi" w:hAnsiTheme="minorHAnsi"/>
+        </w:rPr>
+      </w:pPr>
+    </w:p>
+    <w:p>
+      <w:pPr>
+        <w:tabs>
+          <w:tab w:val="left" w:pos="1860"/>
+        </w:tabs>
+        <w:rPr>
+          <w:rFonts w:asciiTheme="minorHAnsi" w:hAnsiTheme="minorHAnsi"/>
+        </w:rPr>
+      </w:pPr>
+      <w:r>
+        <w:rPr>
+          <w:rFonts w:asciiTheme="minorHAnsi" w:hAnsiTheme="minorHAnsi"/>
+        </w:rPr>
+        <w:t>Example 2</w:t>
+      </w:r>
+    </w:p>
+    <w:tbl>
+      <w:tblPr>
+        <w:tblStyle w:val="TableGrid"/>
+        <w:tblW w:w="0" w:type="auto"/>
+        <w:tblLook w:val="04A0" w:firstRow="1" w:lastRow="0" w:firstColumn="1" w:lastColumn="0" w:noHBand="0" w:noVBand="1"/>
+      </w:tblPr>
+      <w:tblGrid>
+        <w:gridCol w:w="9350"/>
+      </w:tblGrid>
+      <w:tr>
+        <w:tc>
+          <w:tcPr>
+            <w:tcW w:w="9350" w:type="dxa"/>
+          </w:tcPr>
+          <w:p>
+            <w:pPr>
+              <w:shd w:val="clear" w:color="auto" w:fill="1E1E1E"/>
+              <w:spacing w:line="330" w:lineRule="atLeast"/>
+              <w:rPr>
+                <w:rFonts w:ascii="Consolas" w:hAnsi="Consolas" w:cs="Consolas"/>
+                <w:color w:val="FFFFFF"/>
+                <w:sz w:val="21"/>
+                <w:szCs w:val="21"/>
+              </w:rPr>
+            </w:pPr>
+            <w:r>
+              <w:rPr>
+                <w:rFonts w:ascii="Consolas" w:hAnsi="Consolas" w:cs="Consolas"/>
+                <w:color w:val="B3CCFF"/>
+                <w:sz w:val="21"/>
+                <w:szCs w:val="21"/>
+              </w:rPr>
+              <w:t>let</w:t>
+            </w:r>
+            <w:r>
+              <w:rPr>
+                <w:rFonts w:ascii="Consolas" w:hAnsi="Consolas" w:cs="Consolas"/>
+                <w:color w:val="FFFFFF"/>
+                <w:sz w:val="21"/>
+                <w:szCs w:val="21"/>
+              </w:rPr>
+              <w:t xml:space="preserve"> aStringFamily</w:t>
+            </w:r>
+            <w:r>
+              <w:rPr>
+                <w:rFonts w:ascii="Consolas" w:hAnsi="Consolas" w:cs="Consolas"/>
+                <w:color w:val="E85D7F"/>
+                <w:sz w:val="21"/>
+                <w:szCs w:val="21"/>
+              </w:rPr>
+              <w:t>:</w:t>
+            </w:r>
+            <w:r>
+              <w:rPr>
+                <w:rFonts w:ascii="Consolas" w:hAnsi="Consolas" w:cs="Consolas"/>
+                <w:color w:val="FFFFFF"/>
+                <w:sz w:val="21"/>
+                <w:szCs w:val="21"/>
+              </w:rPr>
+              <w:t xml:space="preserve"> </w:t>
+            </w:r>
+            <w:r>
+              <w:rPr>
+                <w:rFonts w:ascii="Consolas" w:hAnsi="Consolas" w:cs="Consolas"/>
+                <w:color w:val="E85D7F"/>
+                <w:sz w:val="21"/>
+                <w:szCs w:val="21"/>
+              </w:rPr>
+              <w:t>Family&lt;</w:t>
+            </w:r>
+            <w:r>
+              <w:rPr>
+                <w:rFonts w:ascii="Consolas" w:hAnsi="Consolas" w:cs="Consolas"/>
+                <w:color w:val="B3CCFF"/>
+                <w:sz w:val="21"/>
+                <w:szCs w:val="21"/>
+              </w:rPr>
+              <w:t>string</w:t>
+            </w:r>
+            <w:r>
+              <w:rPr>
+                <w:rFonts w:ascii="Consolas" w:hAnsi="Consolas" w:cs="Consolas"/>
+                <w:color w:val="E85D7F"/>
+                <w:sz w:val="21"/>
+                <w:szCs w:val="21"/>
+              </w:rPr>
+              <w:t>&gt;</w:t>
+            </w:r>
+            <w:r>
+              <w:rPr>
+                <w:rFonts w:ascii="Consolas" w:hAnsi="Consolas" w:cs="Consolas"/>
+                <w:color w:val="FFFFFF"/>
+                <w:sz w:val="21"/>
+                <w:szCs w:val="21"/>
+              </w:rPr>
+              <w:t xml:space="preserve"> </w:t>
+            </w:r>
+            <w:r>
+              <w:rPr>
+                <w:rFonts w:ascii="Consolas" w:hAnsi="Consolas" w:cs="Consolas"/>
+                <w:color w:val="E85D7F"/>
+                <w:sz w:val="21"/>
+                <w:szCs w:val="21"/>
+              </w:rPr>
+              <w:t>=</w:t>
+            </w:r>
+            <w:r>
+              <w:rPr>
+                <w:rFonts w:ascii="Consolas" w:hAnsi="Consolas" w:cs="Consolas"/>
+                <w:color w:val="FFFFFF"/>
+                <w:sz w:val="21"/>
+                <w:szCs w:val="21"/>
+              </w:rPr>
+              <w:t xml:space="preserve"> </w:t>
+            </w:r>
+            <w:r>
+              <w:rPr>
+                <w:rFonts w:ascii="Consolas" w:hAnsi="Consolas" w:cs="Consolas"/>
+                <w:color w:val="E85D7F"/>
+                <w:sz w:val="21"/>
+                <w:szCs w:val="21"/>
+              </w:rPr>
+              <w:t>{</w:t>
+            </w:r>
+          </w:p>
+          <w:p>
+            <w:pPr>
+              <w:shd w:val="clear" w:color="auto" w:fill="1E1E1E"/>
+              <w:spacing w:line="330" w:lineRule="atLeast"/>
+              <w:rPr>
+                <w:rFonts w:ascii="Consolas" w:hAnsi="Consolas" w:cs="Consolas"/>
+                <w:color w:val="FFFFFF"/>
+                <w:sz w:val="21"/>
+                <w:szCs w:val="21"/>
+              </w:rPr>
+            </w:pPr>
+            <w:r>
+              <w:rPr>
+                <w:rFonts w:ascii="Consolas" w:hAnsi="Consolas" w:cs="Consolas"/>
+                <w:color w:val="FFFFFF"/>
+                <w:sz w:val="21"/>
+                <w:szCs w:val="21"/>
+              </w:rPr>
+              <w:t xml:space="preserve">  parents</w:t>
+            </w:r>
+            <w:r>
+              <w:rPr>
+                <w:rFonts w:ascii="Consolas" w:hAnsi="Consolas" w:cs="Consolas"/>
+                <w:color w:val="E85D7F"/>
+                <w:sz w:val="21"/>
+                <w:szCs w:val="21"/>
+              </w:rPr>
+              <w:t>:</w:t>
+            </w:r>
+            <w:r>
+              <w:rPr>
+                <w:rFonts w:ascii="Consolas" w:hAnsi="Consolas" w:cs="Consolas"/>
+                <w:color w:val="FFFFFF"/>
+                <w:sz w:val="21"/>
+                <w:szCs w:val="21"/>
+              </w:rPr>
+              <w:t xml:space="preserve"> </w:t>
+            </w:r>
+            <w:r>
+              <w:rPr>
+                <w:rFonts w:ascii="Consolas" w:hAnsi="Consolas" w:cs="Consolas"/>
+                <w:color w:val="E85D7F"/>
+                <w:sz w:val="21"/>
+                <w:szCs w:val="21"/>
+              </w:rPr>
+              <w:t>[</w:t>
+            </w:r>
+            <w:r>
+              <w:rPr>
+                <w:rFonts w:ascii="Consolas" w:hAnsi="Consolas" w:cs="Consolas"/>
+                <w:color w:val="FFE083"/>
+                <w:sz w:val="21"/>
+                <w:szCs w:val="21"/>
+              </w:rPr>
+              <w:t>'stern string'</w:t>
+            </w:r>
+            <w:r>
+              <w:rPr>
+                <w:rFonts w:ascii="Consolas" w:hAnsi="Consolas" w:cs="Consolas"/>
+                <w:color w:val="E85D7F"/>
+                <w:sz w:val="21"/>
+                <w:szCs w:val="21"/>
+              </w:rPr>
+              <w:t>,</w:t>
+            </w:r>
+            <w:r>
+              <w:rPr>
+                <w:rFonts w:ascii="Consolas" w:hAnsi="Consolas" w:cs="Consolas"/>
+                <w:color w:val="FFFFFF"/>
+                <w:sz w:val="21"/>
+                <w:szCs w:val="21"/>
+              </w:rPr>
+              <w:t xml:space="preserve"> </w:t>
+            </w:r>
+            <w:r>
+              <w:rPr>
+                <w:rFonts w:ascii="Consolas" w:hAnsi="Consolas" w:cs="Consolas"/>
+                <w:color w:val="FFE083"/>
+                <w:sz w:val="21"/>
+                <w:szCs w:val="21"/>
+              </w:rPr>
+              <w:t>'nice string'</w:t>
+            </w:r>
+            <w:r>
+              <w:rPr>
+                <w:rFonts w:ascii="Consolas" w:hAnsi="Consolas" w:cs="Consolas"/>
+                <w:color w:val="E85D7F"/>
+                <w:sz w:val="21"/>
+                <w:szCs w:val="21"/>
+              </w:rPr>
+              <w:t>],</w:t>
+            </w:r>
+          </w:p>
+          <w:p>
+            <w:pPr>
+              <w:shd w:val="clear" w:color="auto" w:fill="1E1E1E"/>
+              <w:spacing w:line="330" w:lineRule="atLeast"/>
+              <w:rPr>
+                <w:rFonts w:ascii="Consolas" w:hAnsi="Consolas" w:cs="Consolas"/>
+                <w:color w:val="FFFFFF"/>
+                <w:sz w:val="21"/>
+                <w:szCs w:val="21"/>
+              </w:rPr>
+            </w:pPr>
+            <w:r>
+              <w:rPr>
+                <w:rFonts w:ascii="Consolas" w:hAnsi="Consolas" w:cs="Consolas"/>
+                <w:color w:val="FFFFFF"/>
+                <w:sz w:val="21"/>
+                <w:szCs w:val="21"/>
+              </w:rPr>
+              <w:t xml:space="preserve">  mate</w:t>
+            </w:r>
+            <w:r>
+              <w:rPr>
+                <w:rFonts w:ascii="Consolas" w:hAnsi="Consolas" w:cs="Consolas"/>
+                <w:color w:val="E85D7F"/>
+                <w:sz w:val="21"/>
+                <w:szCs w:val="21"/>
+              </w:rPr>
+              <w:t>:</w:t>
+            </w:r>
+            <w:r>
+              <w:rPr>
+                <w:rFonts w:ascii="Consolas" w:hAnsi="Consolas" w:cs="Consolas"/>
+                <w:color w:val="FFFFFF"/>
+                <w:sz w:val="21"/>
+                <w:szCs w:val="21"/>
+              </w:rPr>
+              <w:t xml:space="preserve"> </w:t>
+            </w:r>
+            <w:r>
+              <w:rPr>
+                <w:rFonts w:ascii="Consolas" w:hAnsi="Consolas" w:cs="Consolas"/>
+                <w:color w:val="FFE083"/>
+                <w:sz w:val="21"/>
+                <w:szCs w:val="21"/>
+              </w:rPr>
+              <w:t>'string next door'</w:t>
+            </w:r>
+            <w:r>
+              <w:rPr>
+                <w:rFonts w:ascii="Consolas" w:hAnsi="Consolas" w:cs="Consolas"/>
+                <w:color w:val="E85D7F"/>
+                <w:sz w:val="21"/>
+                <w:szCs w:val="21"/>
+              </w:rPr>
+              <w:t>,</w:t>
+            </w:r>
+            <w:r>
+              <w:rPr>
+                <w:rFonts w:ascii="Consolas" w:hAnsi="Consolas" w:cs="Consolas"/>
+                <w:color w:val="FFFFFF"/>
+                <w:sz w:val="21"/>
+                <w:szCs w:val="21"/>
+              </w:rPr>
+              <w:t xml:space="preserve"> </w:t>
+            </w:r>
+          </w:p>
+          <w:p>
+            <w:pPr>
+              <w:shd w:val="clear" w:color="auto" w:fill="1E1E1E"/>
+              <w:spacing w:line="330" w:lineRule="atLeast"/>
+              <w:rPr>
+                <w:rFonts w:ascii="Consolas" w:hAnsi="Consolas" w:cs="Consolas"/>
+                <w:color w:val="FFFFFF"/>
+                <w:sz w:val="21"/>
+                <w:szCs w:val="21"/>
+              </w:rPr>
+            </w:pPr>
+            <w:r>
+              <w:rPr>
+                <w:rFonts w:ascii="Consolas" w:hAnsi="Consolas" w:cs="Consolas"/>
+                <w:color w:val="FFFFFF"/>
+                <w:sz w:val="21"/>
+                <w:szCs w:val="21"/>
+              </w:rPr>
+              <w:t xml:space="preserve">  children</w:t>
+            </w:r>
+            <w:r>
+              <w:rPr>
+                <w:rFonts w:ascii="Consolas" w:hAnsi="Consolas" w:cs="Consolas"/>
+                <w:color w:val="E85D7F"/>
+                <w:sz w:val="21"/>
+                <w:szCs w:val="21"/>
+              </w:rPr>
+              <w:t>:</w:t>
+            </w:r>
+            <w:r>
+              <w:rPr>
+                <w:rFonts w:ascii="Consolas" w:hAnsi="Consolas" w:cs="Consolas"/>
+                <w:color w:val="FFFFFF"/>
+                <w:sz w:val="21"/>
+                <w:szCs w:val="21"/>
+              </w:rPr>
+              <w:t xml:space="preserve"> </w:t>
+            </w:r>
+            <w:r>
+              <w:rPr>
+                <w:rFonts w:ascii="Consolas" w:hAnsi="Consolas" w:cs="Consolas"/>
+                <w:color w:val="E85D7F"/>
+                <w:sz w:val="21"/>
+                <w:szCs w:val="21"/>
+              </w:rPr>
+              <w:t>[</w:t>
+            </w:r>
+            <w:r>
+              <w:rPr>
+                <w:rFonts w:ascii="Consolas" w:hAnsi="Consolas" w:cs="Consolas"/>
+                <w:color w:val="FFE083"/>
+                <w:sz w:val="21"/>
+                <w:szCs w:val="21"/>
+              </w:rPr>
+              <w:t>'stringy'</w:t>
+            </w:r>
+            <w:r>
+              <w:rPr>
+                <w:rFonts w:ascii="Consolas" w:hAnsi="Consolas" w:cs="Consolas"/>
+                <w:color w:val="E85D7F"/>
+                <w:sz w:val="21"/>
+                <w:szCs w:val="21"/>
+              </w:rPr>
+              <w:t>,</w:t>
+            </w:r>
+            <w:r>
+              <w:rPr>
+                <w:rFonts w:ascii="Consolas" w:hAnsi="Consolas" w:cs="Consolas"/>
+                <w:color w:val="FFFFFF"/>
+                <w:sz w:val="21"/>
+                <w:szCs w:val="21"/>
+              </w:rPr>
+              <w:t xml:space="preserve"> </w:t>
+            </w:r>
+            <w:r>
+              <w:rPr>
+                <w:rFonts w:ascii="Consolas" w:hAnsi="Consolas" w:cs="Consolas"/>
+                <w:color w:val="FFE083"/>
+                <w:sz w:val="21"/>
+                <w:szCs w:val="21"/>
+              </w:rPr>
+              <w:t>'stringo'</w:t>
+            </w:r>
+            <w:r>
+              <w:rPr>
+                <w:rFonts w:ascii="Consolas" w:hAnsi="Consolas" w:cs="Consolas"/>
+                <w:color w:val="E85D7F"/>
+                <w:sz w:val="21"/>
+                <w:szCs w:val="21"/>
+              </w:rPr>
+              <w:t>,</w:t>
+            </w:r>
+            <w:r>
+              <w:rPr>
+                <w:rFonts w:ascii="Consolas" w:hAnsi="Consolas" w:cs="Consolas"/>
+                <w:color w:val="FFFFFF"/>
+                <w:sz w:val="21"/>
+                <w:szCs w:val="21"/>
+              </w:rPr>
+              <w:t xml:space="preserve"> </w:t>
+            </w:r>
+            <w:r>
+              <w:rPr>
+                <w:rFonts w:ascii="Consolas" w:hAnsi="Consolas" w:cs="Consolas"/>
+                <w:color w:val="FFE083"/>
+                <w:sz w:val="21"/>
+                <w:szCs w:val="21"/>
+              </w:rPr>
+              <w:t>'stringina'</w:t>
+            </w:r>
+            <w:r>
+              <w:rPr>
+                <w:rFonts w:ascii="Consolas" w:hAnsi="Consolas" w:cs="Consolas"/>
+                <w:color w:val="E85D7F"/>
+                <w:sz w:val="21"/>
+                <w:szCs w:val="21"/>
+              </w:rPr>
+              <w:t>,</w:t>
+            </w:r>
+            <w:r>
+              <w:rPr>
+                <w:rFonts w:ascii="Consolas" w:hAnsi="Consolas" w:cs="Consolas"/>
+                <w:color w:val="FFFFFF"/>
+                <w:sz w:val="21"/>
+                <w:szCs w:val="21"/>
+              </w:rPr>
+              <w:t xml:space="preserve"> </w:t>
+            </w:r>
+            <w:r>
+              <w:rPr>
+                <w:rFonts w:ascii="Consolas" w:hAnsi="Consolas" w:cs="Consolas"/>
+                <w:color w:val="FFE083"/>
+                <w:sz w:val="21"/>
+                <w:szCs w:val="21"/>
+              </w:rPr>
+              <w:t>'stringolio'</w:t>
+            </w:r>
+            <w:r>
+              <w:rPr>
+                <w:rFonts w:ascii="Consolas" w:hAnsi="Consolas" w:cs="Consolas"/>
+                <w:color w:val="E85D7F"/>
+                <w:sz w:val="21"/>
+                <w:szCs w:val="21"/>
+              </w:rPr>
+              <w:t>]</w:t>
+            </w:r>
+          </w:p>
+          <w:p>
+            <w:pPr>
+              <w:shd w:val="clear" w:color="auto" w:fill="1E1E1E"/>
+              <w:spacing w:line="330" w:lineRule="atLeast"/>
+              <w:rPr>
+                <w:rFonts w:ascii="Consolas" w:hAnsi="Consolas" w:cs="Consolas"/>
+                <w:color w:val="FFFFFF"/>
+                <w:sz w:val="21"/>
+                <w:szCs w:val="21"/>
+              </w:rPr>
+            </w:pPr>
+            <w:r>
+              <w:rPr>
+                <w:rFonts w:ascii="Consolas" w:hAnsi="Consolas" w:cs="Consolas"/>
+                <w:color w:val="E85D7F"/>
+                <w:sz w:val="21"/>
+                <w:szCs w:val="21"/>
+              </w:rPr>
+              <w:t>};</w:t>
+            </w:r>
+            <w:r>
+              <w:rPr>
+                <w:rFonts w:ascii="Consolas" w:hAnsi="Consolas" w:cs="Consolas"/>
+                <w:color w:val="FFFFFF"/>
+                <w:sz w:val="21"/>
+                <w:szCs w:val="21"/>
+              </w:rPr>
+              <w:t xml:space="preserve"> </w:t>
+            </w:r>
+          </w:p>
+        </w:tc>
+      </w:tr>
+    </w:tbl>
+    <w:p>
+      <w:pPr>
+        <w:tabs>
+          <w:tab w:val="left" w:pos="1860"/>
+        </w:tabs>
+        <w:rPr>
+          <w:rFonts w:asciiTheme="minorHAnsi" w:hAnsiTheme="minorHAnsi"/>
+        </w:rPr>
+      </w:pPr>
+    </w:p>
+    <w:p>
+      <w:pPr>
+        <w:tabs>
+          <w:tab w:val="left" w:pos="1860"/>
+        </w:tabs>
+        <w:rPr>
+          <w:rFonts w:asciiTheme="minorHAnsi" w:hAnsiTheme="minorHAnsi"/>
+        </w:rPr>
+      </w:pPr>
+    </w:p>
+    <w:p>
+      <w:pPr>
+        <w:tabs>
+          <w:tab w:val="left" w:pos="1860"/>
+        </w:tabs>
+        <w:rPr>
+          <w:rFonts w:asciiTheme="minorHAnsi" w:hAnsiTheme="minorHAnsi"/>
+        </w:rPr>
+      </w:pPr>
+      <w:r>
+        <w:rPr>
+          <w:rFonts w:asciiTheme="minorHAnsi" w:hAnsiTheme="minorHAnsi"/>
+        </w:rPr>
+        <w:t>Exercise</w:t>
+      </w:r>
+    </w:p>
+    <w:p>
+      <w:pPr>
+        <w:tabs>
+          <w:tab w:val="left" w:pos="1860"/>
+        </w:tabs>
+        <w:rPr>
+          <w:rFonts w:asciiTheme="minorHAnsi" w:hAnsiTheme="minorHAnsi"/>
+        </w:rPr>
+      </w:pPr>
+    </w:p>
+    <w:tbl>
+      <w:tblPr>
+        <w:tblStyle w:val="TableGrid"/>
+        <w:tblW w:w="0" w:type="auto"/>
+        <w:tblLook w:val="04A0" w:firstRow="1" w:lastRow="0" w:firstColumn="1" w:lastColumn="0" w:noHBand="0" w:noVBand="1"/>
+      </w:tblPr>
+      <w:tblGrid>
+        <w:gridCol w:w="9350"/>
+      </w:tblGrid>
+      <w:tr>
+        <w:tc>
+          <w:tcPr>
+            <w:tcW w:w="9350" w:type="dxa"/>
+          </w:tcPr>
+          <w:p>
+            <w:pPr>
+              <w:shd w:val="clear" w:color="auto" w:fill="1E1E1E"/>
+              <w:spacing w:line="330" w:lineRule="atLeast"/>
+              <w:rPr>
+                <w:rFonts w:ascii="Consolas" w:hAnsi="Consolas" w:cs="Consolas"/>
+                <w:color w:val="FFFFFF"/>
+                <w:sz w:val="21"/>
+                <w:szCs w:val="21"/>
+              </w:rPr>
+            </w:pPr>
+            <w:r>
+              <w:rPr>
+                <w:rFonts w:ascii="Consolas" w:hAnsi="Consolas" w:cs="Consolas"/>
+                <w:color w:val="B3CCFF"/>
+                <w:sz w:val="21"/>
+                <w:szCs w:val="21"/>
+              </w:rPr>
+              <w:t>type</w:t>
+            </w:r>
+            <w:r>
+              <w:rPr>
+                <w:rFonts w:ascii="Consolas" w:hAnsi="Consolas" w:cs="Consolas"/>
+                <w:color w:val="FFFFFF"/>
+                <w:sz w:val="21"/>
+                <w:szCs w:val="21"/>
+              </w:rPr>
+              <w:t xml:space="preserve"> </w:t>
+            </w:r>
+            <w:r>
+              <w:rPr>
+                <w:rFonts w:ascii="Consolas" w:hAnsi="Consolas" w:cs="Consolas"/>
+                <w:color w:val="E85D7F"/>
+                <w:sz w:val="21"/>
+                <w:szCs w:val="21"/>
+              </w:rPr>
+              <w:t>Human</w:t>
+            </w:r>
+            <w:r>
+              <w:rPr>
+                <w:rFonts w:ascii="Consolas" w:hAnsi="Consolas" w:cs="Consolas"/>
+                <w:color w:val="FFFFFF"/>
+                <w:sz w:val="21"/>
+                <w:szCs w:val="21"/>
+              </w:rPr>
+              <w:t xml:space="preserve"> </w:t>
+            </w:r>
+            <w:r>
+              <w:rPr>
+                <w:rFonts w:ascii="Consolas" w:hAnsi="Consolas" w:cs="Consolas"/>
+                <w:color w:val="E85D7F"/>
+                <w:sz w:val="21"/>
+                <w:szCs w:val="21"/>
+              </w:rPr>
+              <w:t>=</w:t>
+            </w:r>
+            <w:r>
+              <w:rPr>
+                <w:rFonts w:ascii="Consolas" w:hAnsi="Consolas" w:cs="Consolas"/>
+                <w:color w:val="FFFFFF"/>
+                <w:sz w:val="21"/>
+                <w:szCs w:val="21"/>
+              </w:rPr>
+              <w:t xml:space="preserve"> </w:t>
+            </w:r>
+            <w:r>
+              <w:rPr>
+                <w:rFonts w:ascii="Consolas" w:hAnsi="Consolas" w:cs="Consolas"/>
+                <w:color w:val="E85D7F"/>
+                <w:sz w:val="21"/>
+                <w:szCs w:val="21"/>
+              </w:rPr>
+              <w:t>{</w:t>
+            </w:r>
+            <w:r>
+              <w:rPr>
+                <w:rFonts w:ascii="Consolas" w:hAnsi="Consolas" w:cs="Consolas"/>
+                <w:color w:val="FFFFFF"/>
+                <w:sz w:val="21"/>
+                <w:szCs w:val="21"/>
+              </w:rPr>
+              <w:t>name</w:t>
+            </w:r>
+            <w:r>
+              <w:rPr>
+                <w:rFonts w:ascii="Consolas" w:hAnsi="Consolas" w:cs="Consolas"/>
+                <w:color w:val="E85D7F"/>
+                <w:sz w:val="21"/>
+                <w:szCs w:val="21"/>
+              </w:rPr>
+              <w:t>:</w:t>
+            </w:r>
+            <w:r>
+              <w:rPr>
+                <w:rFonts w:ascii="Consolas" w:hAnsi="Consolas" w:cs="Consolas"/>
+                <w:color w:val="FFFFFF"/>
+                <w:sz w:val="21"/>
+                <w:szCs w:val="21"/>
+              </w:rPr>
+              <w:t xml:space="preserve"> </w:t>
+            </w:r>
+            <w:r>
+              <w:rPr>
+                <w:rFonts w:ascii="Consolas" w:hAnsi="Consolas" w:cs="Consolas"/>
+                <w:color w:val="B3CCFF"/>
+                <w:sz w:val="21"/>
+                <w:szCs w:val="21"/>
+              </w:rPr>
+              <w:t>string</w:t>
+            </w:r>
+            <w:r>
+              <w:rPr>
+                <w:rFonts w:ascii="Consolas" w:hAnsi="Consolas" w:cs="Consolas"/>
+                <w:color w:val="E85D7F"/>
+                <w:sz w:val="21"/>
+                <w:szCs w:val="21"/>
+              </w:rPr>
+              <w:t>,</w:t>
+            </w:r>
+            <w:r>
+              <w:rPr>
+                <w:rFonts w:ascii="Consolas" w:hAnsi="Consolas" w:cs="Consolas"/>
+                <w:color w:val="FFFFFF"/>
+                <w:sz w:val="21"/>
+                <w:szCs w:val="21"/>
+              </w:rPr>
+              <w:t xml:space="preserve"> job</w:t>
+            </w:r>
+            <w:r>
+              <w:rPr>
+                <w:rFonts w:ascii="Consolas" w:hAnsi="Consolas" w:cs="Consolas"/>
+                <w:color w:val="E85D7F"/>
+                <w:sz w:val="21"/>
+                <w:szCs w:val="21"/>
+              </w:rPr>
+              <w:t>:</w:t>
+            </w:r>
+            <w:r>
+              <w:rPr>
+                <w:rFonts w:ascii="Consolas" w:hAnsi="Consolas" w:cs="Consolas"/>
+                <w:color w:val="FFFFFF"/>
+                <w:sz w:val="21"/>
+                <w:szCs w:val="21"/>
+              </w:rPr>
+              <w:t xml:space="preserve"> </w:t>
+            </w:r>
+            <w:r>
+              <w:rPr>
+                <w:rFonts w:ascii="Consolas" w:hAnsi="Consolas" w:cs="Consolas"/>
+                <w:color w:val="B3CCFF"/>
+                <w:sz w:val="21"/>
+                <w:szCs w:val="21"/>
+              </w:rPr>
+              <w:t>string</w:t>
+            </w:r>
+            <w:r>
+              <w:rPr>
+                <w:rFonts w:ascii="Consolas" w:hAnsi="Consolas" w:cs="Consolas"/>
+                <w:color w:val="E85D7F"/>
+                <w:sz w:val="21"/>
+                <w:szCs w:val="21"/>
+              </w:rPr>
+              <w:t>};</w:t>
+            </w:r>
+          </w:p>
+          <w:p>
+            <w:pPr>
+              <w:shd w:val="clear" w:color="auto" w:fill="1E1E1E"/>
+              <w:spacing w:line="330" w:lineRule="atLeast"/>
+              <w:rPr>
+                <w:rFonts w:ascii="Consolas" w:hAnsi="Consolas" w:cs="Consolas"/>
+                <w:color w:val="FFFFFF"/>
+                <w:sz w:val="21"/>
+                <w:szCs w:val="21"/>
+              </w:rPr>
+            </w:pPr>
+            <w:r>
+              <w:rPr>
+                <w:rFonts w:ascii="Consolas" w:hAnsi="Consolas" w:cs="Consolas"/>
+                <w:color w:val="B3CCFF"/>
+                <w:sz w:val="21"/>
+                <w:szCs w:val="21"/>
+              </w:rPr>
+              <w:t>type</w:t>
+            </w:r>
+            <w:r>
+              <w:rPr>
+                <w:rFonts w:ascii="Consolas" w:hAnsi="Consolas" w:cs="Consolas"/>
+                <w:color w:val="FFFFFF"/>
+                <w:sz w:val="21"/>
+                <w:szCs w:val="21"/>
+              </w:rPr>
+              <w:t xml:space="preserve"> </w:t>
+            </w:r>
+            <w:r>
+              <w:rPr>
+                <w:rFonts w:ascii="Consolas" w:hAnsi="Consolas" w:cs="Consolas"/>
+                <w:color w:val="E85D7F"/>
+                <w:sz w:val="21"/>
+                <w:szCs w:val="21"/>
+              </w:rPr>
+              <w:t>Dog</w:t>
+            </w:r>
+            <w:r>
+              <w:rPr>
+                <w:rFonts w:ascii="Consolas" w:hAnsi="Consolas" w:cs="Consolas"/>
+                <w:color w:val="FFFFFF"/>
+                <w:sz w:val="21"/>
+                <w:szCs w:val="21"/>
+              </w:rPr>
+              <w:t xml:space="preserve"> </w:t>
+            </w:r>
+            <w:r>
+              <w:rPr>
+                <w:rFonts w:ascii="Consolas" w:hAnsi="Consolas" w:cs="Consolas"/>
+                <w:color w:val="E85D7F"/>
+                <w:sz w:val="21"/>
+                <w:szCs w:val="21"/>
+              </w:rPr>
+              <w:t>=</w:t>
+            </w:r>
+            <w:r>
+              <w:rPr>
+                <w:rFonts w:ascii="Consolas" w:hAnsi="Consolas" w:cs="Consolas"/>
+                <w:color w:val="FFFFFF"/>
+                <w:sz w:val="21"/>
+                <w:szCs w:val="21"/>
+              </w:rPr>
+              <w:t xml:space="preserve"> </w:t>
+            </w:r>
+            <w:r>
+              <w:rPr>
+                <w:rFonts w:ascii="Consolas" w:hAnsi="Consolas" w:cs="Consolas"/>
+                <w:color w:val="E85D7F"/>
+                <w:sz w:val="21"/>
+                <w:szCs w:val="21"/>
+              </w:rPr>
+              <w:t>{</w:t>
+            </w:r>
+            <w:r>
+              <w:rPr>
+                <w:rFonts w:ascii="Consolas" w:hAnsi="Consolas" w:cs="Consolas"/>
+                <w:color w:val="FFFFFF"/>
+                <w:sz w:val="21"/>
+                <w:szCs w:val="21"/>
+              </w:rPr>
+              <w:t>name</w:t>
+            </w:r>
+            <w:r>
+              <w:rPr>
+                <w:rFonts w:ascii="Consolas" w:hAnsi="Consolas" w:cs="Consolas"/>
+                <w:color w:val="E85D7F"/>
+                <w:sz w:val="21"/>
+                <w:szCs w:val="21"/>
+              </w:rPr>
+              <w:t>:</w:t>
+            </w:r>
+            <w:r>
+              <w:rPr>
+                <w:rFonts w:ascii="Consolas" w:hAnsi="Consolas" w:cs="Consolas"/>
+                <w:color w:val="FFFFFF"/>
+                <w:sz w:val="21"/>
+                <w:szCs w:val="21"/>
+              </w:rPr>
+              <w:t xml:space="preserve"> </w:t>
+            </w:r>
+            <w:r>
+              <w:rPr>
+                <w:rFonts w:ascii="Consolas" w:hAnsi="Consolas" w:cs="Consolas"/>
+                <w:color w:val="B3CCFF"/>
+                <w:sz w:val="21"/>
+                <w:szCs w:val="21"/>
+              </w:rPr>
+              <w:t>string</w:t>
+            </w:r>
+            <w:r>
+              <w:rPr>
+                <w:rFonts w:ascii="Consolas" w:hAnsi="Consolas" w:cs="Consolas"/>
+                <w:color w:val="E85D7F"/>
+                <w:sz w:val="21"/>
+                <w:szCs w:val="21"/>
+              </w:rPr>
+              <w:t>,</w:t>
+            </w:r>
+            <w:r>
+              <w:rPr>
+                <w:rFonts w:ascii="Consolas" w:hAnsi="Consolas" w:cs="Consolas"/>
+                <w:color w:val="FFFFFF"/>
+                <w:sz w:val="21"/>
+                <w:szCs w:val="21"/>
+              </w:rPr>
+              <w:t xml:space="preserve"> tailWagSpeed</w:t>
+            </w:r>
+            <w:r>
+              <w:rPr>
+                <w:rFonts w:ascii="Consolas" w:hAnsi="Consolas" w:cs="Consolas"/>
+                <w:color w:val="E85D7F"/>
+                <w:sz w:val="21"/>
+                <w:szCs w:val="21"/>
+              </w:rPr>
+              <w:t>:</w:t>
+            </w:r>
+            <w:r>
+              <w:rPr>
+                <w:rFonts w:ascii="Consolas" w:hAnsi="Consolas" w:cs="Consolas"/>
+                <w:color w:val="FFFFFF"/>
+                <w:sz w:val="21"/>
+                <w:szCs w:val="21"/>
+              </w:rPr>
+              <w:t xml:space="preserve"> </w:t>
+            </w:r>
+            <w:r>
+              <w:rPr>
+                <w:rFonts w:ascii="Consolas" w:hAnsi="Consolas" w:cs="Consolas"/>
+                <w:color w:val="B3CCFF"/>
+                <w:sz w:val="21"/>
+                <w:szCs w:val="21"/>
+              </w:rPr>
+              <w:t>number</w:t>
+            </w:r>
+            <w:r>
+              <w:rPr>
+                <w:rFonts w:ascii="Consolas" w:hAnsi="Consolas" w:cs="Consolas"/>
+                <w:color w:val="E85D7F"/>
+                <w:sz w:val="21"/>
+                <w:szCs w:val="21"/>
+              </w:rPr>
+              <w:t>};</w:t>
+            </w:r>
+          </w:p>
+          <w:p>
+            <w:pPr>
+              <w:shd w:val="clear" w:color="auto" w:fill="1E1E1E"/>
+              <w:spacing w:line="330" w:lineRule="atLeast"/>
+              <w:rPr>
+                <w:rFonts w:ascii="Consolas" w:hAnsi="Consolas" w:cs="Consolas"/>
+                <w:color w:val="FFFFFF"/>
+                <w:sz w:val="21"/>
+                <w:szCs w:val="21"/>
+              </w:rPr>
+            </w:pPr>
+          </w:p>
+          <w:p>
+            <w:pPr>
+              <w:shd w:val="clear" w:color="auto" w:fill="1E1E1E"/>
+              <w:spacing w:line="330" w:lineRule="atLeast"/>
+              <w:rPr>
+                <w:rFonts w:ascii="Consolas" w:hAnsi="Consolas" w:cs="Consolas"/>
+                <w:color w:val="FFFFFF"/>
+                <w:sz w:val="21"/>
+                <w:szCs w:val="21"/>
+              </w:rPr>
+            </w:pPr>
+            <w:r>
+              <w:rPr>
+                <w:rFonts w:ascii="Consolas" w:hAnsi="Consolas" w:cs="Consolas"/>
+                <w:color w:val="B3CCFF"/>
+                <w:sz w:val="21"/>
+                <w:szCs w:val="21"/>
+              </w:rPr>
+              <w:t>type</w:t>
+            </w:r>
+            <w:r>
+              <w:rPr>
+                <w:rFonts w:ascii="Consolas" w:hAnsi="Consolas" w:cs="Consolas"/>
+                <w:color w:val="FFFFFF"/>
+                <w:sz w:val="21"/>
+                <w:szCs w:val="21"/>
+              </w:rPr>
+              <w:t xml:space="preserve"> </w:t>
+            </w:r>
+            <w:r>
+              <w:rPr>
+                <w:rFonts w:ascii="Consolas" w:hAnsi="Consolas" w:cs="Consolas"/>
+                <w:color w:val="E85D7F"/>
+                <w:sz w:val="21"/>
+                <w:szCs w:val="21"/>
+              </w:rPr>
+              <w:t>Family&lt;T&gt;</w:t>
+            </w:r>
+            <w:r>
+              <w:rPr>
+                <w:rFonts w:ascii="Consolas" w:hAnsi="Consolas" w:cs="Consolas"/>
+                <w:color w:val="FFFFFF"/>
+                <w:sz w:val="21"/>
+                <w:szCs w:val="21"/>
+              </w:rPr>
+              <w:t xml:space="preserve"> </w:t>
+            </w:r>
+            <w:r>
+              <w:rPr>
+                <w:rFonts w:ascii="Consolas" w:hAnsi="Consolas" w:cs="Consolas"/>
+                <w:color w:val="E85D7F"/>
+                <w:sz w:val="21"/>
+                <w:szCs w:val="21"/>
+              </w:rPr>
+              <w:t>=</w:t>
+            </w:r>
+            <w:r>
+              <w:rPr>
+                <w:rFonts w:ascii="Consolas" w:hAnsi="Consolas" w:cs="Consolas"/>
+                <w:color w:val="FFFFFF"/>
+                <w:sz w:val="21"/>
+                <w:szCs w:val="21"/>
+              </w:rPr>
+              <w:t xml:space="preserve"> </w:t>
+            </w:r>
+            <w:r>
+              <w:rPr>
+                <w:rFonts w:ascii="Consolas" w:hAnsi="Consolas" w:cs="Consolas"/>
+                <w:color w:val="E85D7F"/>
+                <w:sz w:val="21"/>
+                <w:szCs w:val="21"/>
+              </w:rPr>
+              <w:t>{</w:t>
+            </w:r>
+          </w:p>
+          <w:p>
+            <w:pPr>
+              <w:shd w:val="clear" w:color="auto" w:fill="1E1E1E"/>
+              <w:spacing w:line="330" w:lineRule="atLeast"/>
+              <w:rPr>
+                <w:rFonts w:ascii="Consolas" w:hAnsi="Consolas" w:cs="Consolas"/>
+                <w:color w:val="FFFFFF"/>
+                <w:sz w:val="21"/>
+                <w:szCs w:val="21"/>
+              </w:rPr>
+            </w:pPr>
+            <w:r>
+              <w:rPr>
+                <w:rFonts w:ascii="Consolas" w:hAnsi="Consolas" w:cs="Consolas"/>
+                <w:color w:val="FFFFFF"/>
+                <w:sz w:val="21"/>
+                <w:szCs w:val="21"/>
+              </w:rPr>
+              <w:t xml:space="preserve">  parents</w:t>
+            </w:r>
+            <w:r>
+              <w:rPr>
+                <w:rFonts w:ascii="Consolas" w:hAnsi="Consolas" w:cs="Consolas"/>
+                <w:color w:val="E85D7F"/>
+                <w:sz w:val="21"/>
+                <w:szCs w:val="21"/>
+              </w:rPr>
+              <w:t>:</w:t>
+            </w:r>
+            <w:r>
+              <w:rPr>
+                <w:rFonts w:ascii="Consolas" w:hAnsi="Consolas" w:cs="Consolas"/>
+                <w:color w:val="FFFFFF"/>
+                <w:sz w:val="21"/>
+                <w:szCs w:val="21"/>
+              </w:rPr>
+              <w:t xml:space="preserve"> </w:t>
+            </w:r>
+            <w:r>
+              <w:rPr>
+                <w:rFonts w:ascii="Consolas" w:hAnsi="Consolas" w:cs="Consolas"/>
+                <w:color w:val="E85D7F"/>
+                <w:sz w:val="21"/>
+                <w:szCs w:val="21"/>
+              </w:rPr>
+              <w:t>[T,</w:t>
+            </w:r>
+            <w:r>
+              <w:rPr>
+                <w:rFonts w:ascii="Consolas" w:hAnsi="Consolas" w:cs="Consolas"/>
+                <w:color w:val="FFFFFF"/>
+                <w:sz w:val="21"/>
+                <w:szCs w:val="21"/>
+              </w:rPr>
+              <w:t xml:space="preserve"> </w:t>
+            </w:r>
+            <w:r>
+              <w:rPr>
+                <w:rFonts w:ascii="Consolas" w:hAnsi="Consolas" w:cs="Consolas"/>
+                <w:color w:val="E85D7F"/>
+                <w:sz w:val="21"/>
+                <w:szCs w:val="21"/>
+              </w:rPr>
+              <w:t>T],</w:t>
+            </w:r>
+            <w:r>
+              <w:rPr>
+                <w:rFonts w:ascii="Consolas" w:hAnsi="Consolas" w:cs="Consolas"/>
+                <w:color w:val="FFFFFF"/>
+                <w:sz w:val="21"/>
+                <w:szCs w:val="21"/>
+              </w:rPr>
+              <w:t xml:space="preserve"> mate</w:t>
+            </w:r>
+            <w:r>
+              <w:rPr>
+                <w:rFonts w:ascii="Consolas" w:hAnsi="Consolas" w:cs="Consolas"/>
+                <w:color w:val="E85D7F"/>
+                <w:sz w:val="21"/>
+                <w:szCs w:val="21"/>
+              </w:rPr>
+              <w:t>:</w:t>
+            </w:r>
+            <w:r>
+              <w:rPr>
+                <w:rFonts w:ascii="Consolas" w:hAnsi="Consolas" w:cs="Consolas"/>
+                <w:color w:val="FFFFFF"/>
+                <w:sz w:val="21"/>
+                <w:szCs w:val="21"/>
+              </w:rPr>
+              <w:t xml:space="preserve"> </w:t>
+            </w:r>
+            <w:r>
+              <w:rPr>
+                <w:rFonts w:ascii="Consolas" w:hAnsi="Consolas" w:cs="Consolas"/>
+                <w:color w:val="E85D7F"/>
+                <w:sz w:val="21"/>
+                <w:szCs w:val="21"/>
+              </w:rPr>
+              <w:t>T,</w:t>
+            </w:r>
+            <w:r>
+              <w:rPr>
+                <w:rFonts w:ascii="Consolas" w:hAnsi="Consolas" w:cs="Consolas"/>
+                <w:color w:val="FFFFFF"/>
+                <w:sz w:val="21"/>
+                <w:szCs w:val="21"/>
+              </w:rPr>
+              <w:t xml:space="preserve"> children</w:t>
+            </w:r>
+            <w:r>
+              <w:rPr>
+                <w:rFonts w:ascii="Consolas" w:hAnsi="Consolas" w:cs="Consolas"/>
+                <w:color w:val="E85D7F"/>
+                <w:sz w:val="21"/>
+                <w:szCs w:val="21"/>
+              </w:rPr>
+              <w:t>:</w:t>
+            </w:r>
+            <w:r>
+              <w:rPr>
+                <w:rFonts w:ascii="Consolas" w:hAnsi="Consolas" w:cs="Consolas"/>
+                <w:color w:val="FFFFFF"/>
+                <w:sz w:val="21"/>
+                <w:szCs w:val="21"/>
+              </w:rPr>
+              <w:t xml:space="preserve"> </w:t>
+            </w:r>
+            <w:r>
+              <w:rPr>
+                <w:rFonts w:ascii="Consolas" w:hAnsi="Consolas" w:cs="Consolas"/>
+                <w:color w:val="E85D7F"/>
+                <w:sz w:val="21"/>
+                <w:szCs w:val="21"/>
+              </w:rPr>
+              <w:t>T[]</w:t>
+            </w:r>
+          </w:p>
+          <w:p>
+            <w:pPr>
+              <w:shd w:val="clear" w:color="auto" w:fill="1E1E1E"/>
+              <w:spacing w:line="330" w:lineRule="atLeast"/>
+              <w:rPr>
+                <w:rFonts w:ascii="Consolas" w:hAnsi="Consolas" w:cs="Consolas"/>
+                <w:color w:val="FFFFFF"/>
+                <w:sz w:val="21"/>
+                <w:szCs w:val="21"/>
+              </w:rPr>
+            </w:pPr>
+            <w:r>
+              <w:rPr>
+                <w:rFonts w:ascii="Consolas" w:hAnsi="Consolas" w:cs="Consolas"/>
+                <w:color w:val="E85D7F"/>
+                <w:sz w:val="21"/>
+                <w:szCs w:val="21"/>
+              </w:rPr>
+              <w:t>};</w:t>
+            </w:r>
+          </w:p>
+          <w:p>
+            <w:pPr>
+              <w:shd w:val="clear" w:color="auto" w:fill="1E1E1E"/>
+              <w:spacing w:line="330" w:lineRule="atLeast"/>
+              <w:rPr>
+                <w:rFonts w:ascii="Consolas" w:hAnsi="Consolas" w:cs="Consolas"/>
+                <w:color w:val="FFFFFF"/>
+                <w:sz w:val="21"/>
+                <w:szCs w:val="21"/>
+              </w:rPr>
+            </w:pPr>
+            <w:r>
+              <w:rPr>
+                <w:rFonts w:ascii="Consolas" w:hAnsi="Consolas" w:cs="Consolas"/>
+                <w:color w:val="939598"/>
+                <w:sz w:val="21"/>
+                <w:szCs w:val="21"/>
+              </w:rPr>
+              <w:t>//Do not change the code above this line.</w:t>
+            </w:r>
+          </w:p>
+          <w:p>
+            <w:pPr>
+              <w:shd w:val="clear" w:color="auto" w:fill="1E1E1E"/>
+              <w:spacing w:line="330" w:lineRule="atLeast"/>
+              <w:rPr>
+                <w:rFonts w:ascii="Consolas" w:hAnsi="Consolas" w:cs="Consolas"/>
+                <w:color w:val="FFFFFF"/>
+                <w:sz w:val="21"/>
+                <w:szCs w:val="21"/>
+              </w:rPr>
+            </w:pPr>
+          </w:p>
+          <w:p>
+            <w:pPr>
+              <w:shd w:val="clear" w:color="auto" w:fill="1E1E1E"/>
+              <w:spacing w:line="330" w:lineRule="atLeast"/>
+              <w:rPr>
+                <w:rFonts w:ascii="Consolas" w:hAnsi="Consolas" w:cs="Consolas"/>
+                <w:color w:val="FFFFFF"/>
+                <w:sz w:val="21"/>
+                <w:szCs w:val="21"/>
+              </w:rPr>
+            </w:pPr>
+            <w:r>
+              <w:rPr>
+                <w:rFonts w:ascii="Consolas" w:hAnsi="Consolas" w:cs="Consolas"/>
+                <w:color w:val="939598"/>
+                <w:sz w:val="21"/>
+                <w:szCs w:val="21"/>
+              </w:rPr>
+              <w:t>//Provide type annotations for the variables below:</w:t>
+            </w:r>
+          </w:p>
+          <w:p>
+            <w:pPr>
+              <w:shd w:val="clear" w:color="auto" w:fill="1E1E1E"/>
+              <w:spacing w:line="330" w:lineRule="atLeast"/>
+              <w:rPr>
+                <w:rFonts w:ascii="Consolas" w:hAnsi="Consolas" w:cs="Consolas"/>
+                <w:color w:val="FFFFFF"/>
+                <w:sz w:val="21"/>
+                <w:szCs w:val="21"/>
+              </w:rPr>
+            </w:pPr>
+            <w:r>
+              <w:rPr>
+                <w:rFonts w:ascii="Consolas" w:hAnsi="Consolas" w:cs="Consolas"/>
+                <w:color w:val="B3CCFF"/>
+                <w:sz w:val="21"/>
+                <w:szCs w:val="21"/>
+              </w:rPr>
+              <w:t>let</w:t>
+            </w:r>
+            <w:r>
+              <w:rPr>
+                <w:rFonts w:ascii="Consolas" w:hAnsi="Consolas" w:cs="Consolas"/>
+                <w:color w:val="FFFFFF"/>
+                <w:sz w:val="21"/>
+                <w:szCs w:val="21"/>
+              </w:rPr>
+              <w:t xml:space="preserve"> theFamily</w:t>
+            </w:r>
+            <w:r>
+              <w:rPr>
+                <w:rFonts w:ascii="Consolas" w:hAnsi="Consolas" w:cs="Consolas"/>
+                <w:color w:val="E85D7F"/>
+                <w:sz w:val="21"/>
+                <w:szCs w:val="21"/>
+              </w:rPr>
+              <w:t>:</w:t>
+            </w:r>
+            <w:r>
+              <w:rPr>
+                <w:rFonts w:ascii="Consolas" w:hAnsi="Consolas" w:cs="Consolas"/>
+                <w:color w:val="FFFFFF"/>
+                <w:sz w:val="21"/>
+                <w:szCs w:val="21"/>
+              </w:rPr>
+              <w:t xml:space="preserve"> </w:t>
+            </w:r>
+            <w:r>
+              <w:rPr>
+                <w:rFonts w:ascii="Consolas" w:hAnsi="Consolas" w:cs="Consolas"/>
+                <w:color w:val="E85D7F"/>
+                <w:sz w:val="21"/>
+                <w:szCs w:val="21"/>
+              </w:rPr>
+              <w:t>Family&lt;</w:t>
+            </w:r>
+            <w:r>
+              <w:rPr>
+                <w:rFonts w:ascii="Consolas" w:hAnsi="Consolas" w:cs="Consolas"/>
+                <w:color w:val="B3CCFF"/>
+                <w:sz w:val="21"/>
+                <w:szCs w:val="21"/>
+              </w:rPr>
+              <w:t>number</w:t>
+            </w:r>
+            <w:r>
+              <w:rPr>
+                <w:rFonts w:ascii="Consolas" w:hAnsi="Consolas" w:cs="Consolas"/>
+                <w:color w:val="E85D7F"/>
+                <w:sz w:val="21"/>
+                <w:szCs w:val="21"/>
+              </w:rPr>
+              <w:t>&gt;</w:t>
+            </w:r>
+            <w:r>
+              <w:rPr>
+                <w:rFonts w:ascii="Consolas" w:hAnsi="Consolas" w:cs="Consolas"/>
+                <w:color w:val="FFFFFF"/>
+                <w:sz w:val="21"/>
+                <w:szCs w:val="21"/>
+              </w:rPr>
+              <w:t xml:space="preserve"> </w:t>
+            </w:r>
+            <w:r>
+              <w:rPr>
+                <w:rFonts w:ascii="Consolas" w:hAnsi="Consolas" w:cs="Consolas"/>
+                <w:color w:val="E85D7F"/>
+                <w:sz w:val="21"/>
+                <w:szCs w:val="21"/>
+              </w:rPr>
+              <w:t>=</w:t>
+            </w:r>
+            <w:r>
+              <w:rPr>
+                <w:rFonts w:ascii="Consolas" w:hAnsi="Consolas" w:cs="Consolas"/>
+                <w:color w:val="FFFFFF"/>
+                <w:sz w:val="21"/>
+                <w:szCs w:val="21"/>
+              </w:rPr>
+              <w:t xml:space="preserve"> </w:t>
+            </w:r>
+            <w:r>
+              <w:rPr>
+                <w:rFonts w:ascii="Consolas" w:hAnsi="Consolas" w:cs="Consolas"/>
+                <w:color w:val="E85D7F"/>
+                <w:sz w:val="21"/>
+                <w:szCs w:val="21"/>
+              </w:rPr>
+              <w:t>{</w:t>
+            </w:r>
+          </w:p>
+          <w:p>
+            <w:pPr>
+              <w:shd w:val="clear" w:color="auto" w:fill="1E1E1E"/>
+              <w:spacing w:line="330" w:lineRule="atLeast"/>
+              <w:rPr>
+                <w:rFonts w:ascii="Consolas" w:hAnsi="Consolas" w:cs="Consolas"/>
+                <w:color w:val="FFFFFF"/>
+                <w:sz w:val="21"/>
+                <w:szCs w:val="21"/>
+              </w:rPr>
+            </w:pPr>
+            <w:r>
+              <w:rPr>
+                <w:rFonts w:ascii="Consolas" w:hAnsi="Consolas" w:cs="Consolas"/>
+                <w:color w:val="FFFFFF"/>
+                <w:sz w:val="21"/>
+                <w:szCs w:val="21"/>
+              </w:rPr>
+              <w:t xml:space="preserve">  parents</w:t>
+            </w:r>
+            <w:r>
+              <w:rPr>
+                <w:rFonts w:ascii="Consolas" w:hAnsi="Consolas" w:cs="Consolas"/>
+                <w:color w:val="E85D7F"/>
+                <w:sz w:val="21"/>
+                <w:szCs w:val="21"/>
+              </w:rPr>
+              <w:t>:</w:t>
+            </w:r>
+            <w:r>
+              <w:rPr>
+                <w:rFonts w:ascii="Consolas" w:hAnsi="Consolas" w:cs="Consolas"/>
+                <w:color w:val="FFFFFF"/>
+                <w:sz w:val="21"/>
+                <w:szCs w:val="21"/>
+              </w:rPr>
+              <w:t xml:space="preserve"> </w:t>
+            </w:r>
+            <w:r>
+              <w:rPr>
+                <w:rFonts w:ascii="Consolas" w:hAnsi="Consolas" w:cs="Consolas"/>
+                <w:color w:val="E85D7F"/>
+                <w:sz w:val="21"/>
+                <w:szCs w:val="21"/>
+              </w:rPr>
+              <w:t>[3,</w:t>
+            </w:r>
+            <w:r>
+              <w:rPr>
+                <w:rFonts w:ascii="Consolas" w:hAnsi="Consolas" w:cs="Consolas"/>
+                <w:color w:val="FFFFFF"/>
+                <w:sz w:val="21"/>
+                <w:szCs w:val="21"/>
+              </w:rPr>
+              <w:t xml:space="preserve"> </w:t>
+            </w:r>
+            <w:r>
+              <w:rPr>
+                <w:rFonts w:ascii="Consolas" w:hAnsi="Consolas" w:cs="Consolas"/>
+                <w:color w:val="E85D7F"/>
+                <w:sz w:val="21"/>
+                <w:szCs w:val="21"/>
+              </w:rPr>
+              <w:t>4],</w:t>
+            </w:r>
+            <w:r>
+              <w:rPr>
+                <w:rFonts w:ascii="Consolas" w:hAnsi="Consolas" w:cs="Consolas"/>
+                <w:color w:val="FFFFFF"/>
+                <w:sz w:val="21"/>
+                <w:szCs w:val="21"/>
+              </w:rPr>
+              <w:t xml:space="preserve"> mate</w:t>
+            </w:r>
+            <w:r>
+              <w:rPr>
+                <w:rFonts w:ascii="Consolas" w:hAnsi="Consolas" w:cs="Consolas"/>
+                <w:color w:val="E85D7F"/>
+                <w:sz w:val="21"/>
+                <w:szCs w:val="21"/>
+              </w:rPr>
+              <w:t>:</w:t>
+            </w:r>
+            <w:r>
+              <w:rPr>
+                <w:rFonts w:ascii="Consolas" w:hAnsi="Consolas" w:cs="Consolas"/>
+                <w:color w:val="FFFFFF"/>
+                <w:sz w:val="21"/>
+                <w:szCs w:val="21"/>
+              </w:rPr>
+              <w:t xml:space="preserve"> </w:t>
+            </w:r>
+            <w:r>
+              <w:rPr>
+                <w:rFonts w:ascii="Consolas" w:hAnsi="Consolas" w:cs="Consolas"/>
+                <w:color w:val="E85D7F"/>
+                <w:sz w:val="21"/>
+                <w:szCs w:val="21"/>
+              </w:rPr>
+              <w:t>9,</w:t>
+            </w:r>
+            <w:r>
+              <w:rPr>
+                <w:rFonts w:ascii="Consolas" w:hAnsi="Consolas" w:cs="Consolas"/>
+                <w:color w:val="FFFFFF"/>
+                <w:sz w:val="21"/>
+                <w:szCs w:val="21"/>
+              </w:rPr>
+              <w:t xml:space="preserve"> children</w:t>
+            </w:r>
+            <w:r>
+              <w:rPr>
+                <w:rFonts w:ascii="Consolas" w:hAnsi="Consolas" w:cs="Consolas"/>
+                <w:color w:val="E85D7F"/>
+                <w:sz w:val="21"/>
+                <w:szCs w:val="21"/>
+              </w:rPr>
+              <w:t>:</w:t>
+            </w:r>
+            <w:r>
+              <w:rPr>
+                <w:rFonts w:ascii="Consolas" w:hAnsi="Consolas" w:cs="Consolas"/>
+                <w:color w:val="FFFFFF"/>
+                <w:sz w:val="21"/>
+                <w:szCs w:val="21"/>
+              </w:rPr>
+              <w:t xml:space="preserve"> </w:t>
+            </w:r>
+            <w:r>
+              <w:rPr>
+                <w:rFonts w:ascii="Consolas" w:hAnsi="Consolas" w:cs="Consolas"/>
+                <w:color w:val="E85D7F"/>
+                <w:sz w:val="21"/>
+                <w:szCs w:val="21"/>
+              </w:rPr>
+              <w:t>[5,</w:t>
+            </w:r>
+            <w:r>
+              <w:rPr>
+                <w:rFonts w:ascii="Consolas" w:hAnsi="Consolas" w:cs="Consolas"/>
+                <w:color w:val="FFFFFF"/>
+                <w:sz w:val="21"/>
+                <w:szCs w:val="21"/>
+              </w:rPr>
+              <w:t xml:space="preserve"> </w:t>
+            </w:r>
+            <w:r>
+              <w:rPr>
+                <w:rFonts w:ascii="Consolas" w:hAnsi="Consolas" w:cs="Consolas"/>
+                <w:color w:val="E85D7F"/>
+                <w:sz w:val="21"/>
+                <w:szCs w:val="21"/>
+              </w:rPr>
+              <w:t>30,</w:t>
+            </w:r>
+            <w:r>
+              <w:rPr>
+                <w:rFonts w:ascii="Consolas" w:hAnsi="Consolas" w:cs="Consolas"/>
+                <w:color w:val="FFFFFF"/>
+                <w:sz w:val="21"/>
+                <w:szCs w:val="21"/>
+              </w:rPr>
+              <w:t xml:space="preserve"> </w:t>
+            </w:r>
+            <w:r>
+              <w:rPr>
+                <w:rFonts w:ascii="Consolas" w:hAnsi="Consolas" w:cs="Consolas"/>
+                <w:color w:val="E85D7F"/>
+                <w:sz w:val="21"/>
+                <w:szCs w:val="21"/>
+              </w:rPr>
+              <w:t>121]</w:t>
+            </w:r>
+          </w:p>
+          <w:p>
+            <w:pPr>
+              <w:shd w:val="clear" w:color="auto" w:fill="1E1E1E"/>
+              <w:spacing w:line="330" w:lineRule="atLeast"/>
+              <w:rPr>
+                <w:rFonts w:ascii="Consolas" w:hAnsi="Consolas" w:cs="Consolas"/>
+                <w:color w:val="FFFFFF"/>
+                <w:sz w:val="21"/>
+                <w:szCs w:val="21"/>
+              </w:rPr>
+            </w:pPr>
+            <w:r>
+              <w:rPr>
+                <w:rFonts w:ascii="Consolas" w:hAnsi="Consolas" w:cs="Consolas"/>
+                <w:color w:val="E85D7F"/>
+                <w:sz w:val="21"/>
+                <w:szCs w:val="21"/>
+              </w:rPr>
+              <w:t>};</w:t>
+            </w:r>
+          </w:p>
+          <w:p>
+            <w:pPr>
+              <w:shd w:val="clear" w:color="auto" w:fill="1E1E1E"/>
+              <w:spacing w:line="330" w:lineRule="atLeast"/>
+              <w:rPr>
+                <w:rFonts w:ascii="Consolas" w:hAnsi="Consolas" w:cs="Consolas"/>
+                <w:color w:val="FFFFFF"/>
+                <w:sz w:val="21"/>
+                <w:szCs w:val="21"/>
+              </w:rPr>
+            </w:pPr>
+          </w:p>
+          <w:p>
+            <w:pPr>
+              <w:shd w:val="clear" w:color="auto" w:fill="1E1E1E"/>
+              <w:spacing w:line="330" w:lineRule="atLeast"/>
+              <w:rPr>
+                <w:rFonts w:ascii="Consolas" w:hAnsi="Consolas" w:cs="Consolas"/>
+                <w:color w:val="FFFFFF"/>
+                <w:sz w:val="21"/>
+                <w:szCs w:val="21"/>
+              </w:rPr>
+            </w:pPr>
+            <w:r>
+              <w:rPr>
+                <w:rFonts w:ascii="Consolas" w:hAnsi="Consolas" w:cs="Consolas"/>
+                <w:color w:val="B3CCFF"/>
+                <w:sz w:val="21"/>
+                <w:szCs w:val="21"/>
+              </w:rPr>
+              <w:t>let</w:t>
+            </w:r>
+            <w:r>
+              <w:rPr>
+                <w:rFonts w:ascii="Consolas" w:hAnsi="Consolas" w:cs="Consolas"/>
+                <w:color w:val="FFFFFF"/>
+                <w:sz w:val="21"/>
+                <w:szCs w:val="21"/>
+              </w:rPr>
+              <w:t xml:space="preserve"> someFamily</w:t>
+            </w:r>
+            <w:r>
+              <w:rPr>
+                <w:rFonts w:ascii="Consolas" w:hAnsi="Consolas" w:cs="Consolas"/>
+                <w:color w:val="E85D7F"/>
+                <w:sz w:val="21"/>
+                <w:szCs w:val="21"/>
+              </w:rPr>
+              <w:t>:</w:t>
+            </w:r>
+            <w:r>
+              <w:rPr>
+                <w:rFonts w:ascii="Consolas" w:hAnsi="Consolas" w:cs="Consolas"/>
+                <w:color w:val="FFFFFF"/>
+                <w:sz w:val="21"/>
+                <w:szCs w:val="21"/>
+              </w:rPr>
+              <w:t xml:space="preserve"> </w:t>
+            </w:r>
+            <w:r>
+              <w:rPr>
+                <w:rFonts w:ascii="Consolas" w:hAnsi="Consolas" w:cs="Consolas"/>
+                <w:color w:val="E85D7F"/>
+                <w:sz w:val="21"/>
+                <w:szCs w:val="21"/>
+              </w:rPr>
+              <w:t>Family&lt;</w:t>
+            </w:r>
+            <w:r>
+              <w:rPr>
+                <w:rFonts w:ascii="Consolas" w:hAnsi="Consolas" w:cs="Consolas"/>
+                <w:color w:val="B3CCFF"/>
+                <w:sz w:val="21"/>
+                <w:szCs w:val="21"/>
+              </w:rPr>
+              <w:t>boolean</w:t>
+            </w:r>
+            <w:r>
+              <w:rPr>
+                <w:rFonts w:ascii="Consolas" w:hAnsi="Consolas" w:cs="Consolas"/>
+                <w:color w:val="E85D7F"/>
+                <w:sz w:val="21"/>
+                <w:szCs w:val="21"/>
+              </w:rPr>
+              <w:t>&gt;</w:t>
+            </w:r>
+            <w:r>
+              <w:rPr>
+                <w:rFonts w:ascii="Consolas" w:hAnsi="Consolas" w:cs="Consolas"/>
+                <w:color w:val="FFFFFF"/>
+                <w:sz w:val="21"/>
+                <w:szCs w:val="21"/>
+              </w:rPr>
+              <w:t xml:space="preserve"> </w:t>
+            </w:r>
+            <w:r>
+              <w:rPr>
+                <w:rFonts w:ascii="Consolas" w:hAnsi="Consolas" w:cs="Consolas"/>
+                <w:color w:val="E85D7F"/>
+                <w:sz w:val="21"/>
+                <w:szCs w:val="21"/>
+              </w:rPr>
+              <w:t>=</w:t>
+            </w:r>
+            <w:r>
+              <w:rPr>
+                <w:rFonts w:ascii="Consolas" w:hAnsi="Consolas" w:cs="Consolas"/>
+                <w:color w:val="FFFFFF"/>
+                <w:sz w:val="21"/>
+                <w:szCs w:val="21"/>
+              </w:rPr>
+              <w:t xml:space="preserve"> </w:t>
+            </w:r>
+            <w:r>
+              <w:rPr>
+                <w:rFonts w:ascii="Consolas" w:hAnsi="Consolas" w:cs="Consolas"/>
+                <w:color w:val="E85D7F"/>
+                <w:sz w:val="21"/>
+                <w:szCs w:val="21"/>
+              </w:rPr>
+              <w:t>{</w:t>
+            </w:r>
+          </w:p>
+          <w:p>
+            <w:pPr>
+              <w:shd w:val="clear" w:color="auto" w:fill="1E1E1E"/>
+              <w:spacing w:line="330" w:lineRule="atLeast"/>
+              <w:rPr>
+                <w:rFonts w:ascii="Consolas" w:hAnsi="Consolas" w:cs="Consolas"/>
+                <w:color w:val="FFFFFF"/>
+                <w:sz w:val="21"/>
+                <w:szCs w:val="21"/>
+              </w:rPr>
+            </w:pPr>
+            <w:r>
+              <w:rPr>
+                <w:rFonts w:ascii="Consolas" w:hAnsi="Consolas" w:cs="Consolas"/>
+                <w:color w:val="FFFFFF"/>
+                <w:sz w:val="21"/>
+                <w:szCs w:val="21"/>
+              </w:rPr>
+              <w:t xml:space="preserve">  parents</w:t>
+            </w:r>
+            <w:r>
+              <w:rPr>
+                <w:rFonts w:ascii="Consolas" w:hAnsi="Consolas" w:cs="Consolas"/>
+                <w:color w:val="E85D7F"/>
+                <w:sz w:val="21"/>
+                <w:szCs w:val="21"/>
+              </w:rPr>
+              <w:t>:</w:t>
+            </w:r>
+            <w:r>
+              <w:rPr>
+                <w:rFonts w:ascii="Consolas" w:hAnsi="Consolas" w:cs="Consolas"/>
+                <w:color w:val="FFFFFF"/>
+                <w:sz w:val="21"/>
+                <w:szCs w:val="21"/>
+              </w:rPr>
+              <w:t xml:space="preserve"> </w:t>
+            </w:r>
+            <w:r>
+              <w:rPr>
+                <w:rFonts w:ascii="Consolas" w:hAnsi="Consolas" w:cs="Consolas"/>
+                <w:color w:val="E85D7F"/>
+                <w:sz w:val="21"/>
+                <w:szCs w:val="21"/>
+              </w:rPr>
+              <w:t>[</w:t>
+            </w:r>
+            <w:r>
+              <w:rPr>
+                <w:rFonts w:ascii="Consolas" w:hAnsi="Consolas" w:cs="Consolas"/>
+                <w:color w:val="B3CCFF"/>
+                <w:sz w:val="21"/>
+                <w:szCs w:val="21"/>
+              </w:rPr>
+              <w:t>true</w:t>
+            </w:r>
+            <w:r>
+              <w:rPr>
+                <w:rFonts w:ascii="Consolas" w:hAnsi="Consolas" w:cs="Consolas"/>
+                <w:color w:val="E85D7F"/>
+                <w:sz w:val="21"/>
+                <w:szCs w:val="21"/>
+              </w:rPr>
+              <w:t>,</w:t>
+            </w:r>
+            <w:r>
+              <w:rPr>
+                <w:rFonts w:ascii="Consolas" w:hAnsi="Consolas" w:cs="Consolas"/>
+                <w:color w:val="FFFFFF"/>
+                <w:sz w:val="21"/>
+                <w:szCs w:val="21"/>
+              </w:rPr>
+              <w:t xml:space="preserve"> </w:t>
+            </w:r>
+            <w:r>
+              <w:rPr>
+                <w:rFonts w:ascii="Consolas" w:hAnsi="Consolas" w:cs="Consolas"/>
+                <w:color w:val="B3CCFF"/>
+                <w:sz w:val="21"/>
+                <w:szCs w:val="21"/>
+              </w:rPr>
+              <w:t>true</w:t>
+            </w:r>
+            <w:r>
+              <w:rPr>
+                <w:rFonts w:ascii="Consolas" w:hAnsi="Consolas" w:cs="Consolas"/>
+                <w:color w:val="E85D7F"/>
+                <w:sz w:val="21"/>
+                <w:szCs w:val="21"/>
+              </w:rPr>
+              <w:t>],</w:t>
+            </w:r>
+            <w:r>
+              <w:rPr>
+                <w:rFonts w:ascii="Consolas" w:hAnsi="Consolas" w:cs="Consolas"/>
+                <w:color w:val="FFFFFF"/>
+                <w:sz w:val="21"/>
+                <w:szCs w:val="21"/>
+              </w:rPr>
+              <w:t xml:space="preserve"> mate</w:t>
+            </w:r>
+            <w:r>
+              <w:rPr>
+                <w:rFonts w:ascii="Consolas" w:hAnsi="Consolas" w:cs="Consolas"/>
+                <w:color w:val="E85D7F"/>
+                <w:sz w:val="21"/>
+                <w:szCs w:val="21"/>
+              </w:rPr>
+              <w:t>:</w:t>
+            </w:r>
+            <w:r>
+              <w:rPr>
+                <w:rFonts w:ascii="Consolas" w:hAnsi="Consolas" w:cs="Consolas"/>
+                <w:color w:val="FFFFFF"/>
+                <w:sz w:val="21"/>
+                <w:szCs w:val="21"/>
+              </w:rPr>
+              <w:t xml:space="preserve"> </w:t>
+            </w:r>
+            <w:r>
+              <w:rPr>
+                <w:rFonts w:ascii="Consolas" w:hAnsi="Consolas" w:cs="Consolas"/>
+                <w:color w:val="B3CCFF"/>
+                <w:sz w:val="21"/>
+                <w:szCs w:val="21"/>
+              </w:rPr>
+              <w:t>false</w:t>
+            </w:r>
+            <w:r>
+              <w:rPr>
+                <w:rFonts w:ascii="Consolas" w:hAnsi="Consolas" w:cs="Consolas"/>
+                <w:color w:val="E85D7F"/>
+                <w:sz w:val="21"/>
+                <w:szCs w:val="21"/>
+              </w:rPr>
+              <w:t>,</w:t>
+            </w:r>
+            <w:r>
+              <w:rPr>
+                <w:rFonts w:ascii="Consolas" w:hAnsi="Consolas" w:cs="Consolas"/>
+                <w:color w:val="FFFFFF"/>
+                <w:sz w:val="21"/>
+                <w:szCs w:val="21"/>
+              </w:rPr>
+              <w:t xml:space="preserve"> </w:t>
+            </w:r>
+          </w:p>
+          <w:p>
+            <w:pPr>
+              <w:shd w:val="clear" w:color="auto" w:fill="1E1E1E"/>
+              <w:spacing w:line="330" w:lineRule="atLeast"/>
+              <w:rPr>
+                <w:rFonts w:ascii="Consolas" w:hAnsi="Consolas" w:cs="Consolas"/>
+                <w:color w:val="FFFFFF"/>
+                <w:sz w:val="21"/>
+                <w:szCs w:val="21"/>
+              </w:rPr>
+            </w:pPr>
+            <w:r>
+              <w:rPr>
+                <w:rFonts w:ascii="Consolas" w:hAnsi="Consolas" w:cs="Consolas"/>
+                <w:color w:val="FFFFFF"/>
+                <w:sz w:val="21"/>
+                <w:szCs w:val="21"/>
+              </w:rPr>
+              <w:lastRenderedPageBreak/>
+              <w:t xml:space="preserve">  children</w:t>
+            </w:r>
+            <w:r>
+              <w:rPr>
+                <w:rFonts w:ascii="Consolas" w:hAnsi="Consolas" w:cs="Consolas"/>
+                <w:color w:val="E85D7F"/>
+                <w:sz w:val="21"/>
+                <w:szCs w:val="21"/>
+              </w:rPr>
+              <w:t>:</w:t>
+            </w:r>
+            <w:r>
+              <w:rPr>
+                <w:rFonts w:ascii="Consolas" w:hAnsi="Consolas" w:cs="Consolas"/>
+                <w:color w:val="FFFFFF"/>
+                <w:sz w:val="21"/>
+                <w:szCs w:val="21"/>
+              </w:rPr>
+              <w:t xml:space="preserve"> </w:t>
+            </w:r>
+            <w:r>
+              <w:rPr>
+                <w:rFonts w:ascii="Consolas" w:hAnsi="Consolas" w:cs="Consolas"/>
+                <w:color w:val="E85D7F"/>
+                <w:sz w:val="21"/>
+                <w:szCs w:val="21"/>
+              </w:rPr>
+              <w:t>[</w:t>
+            </w:r>
+            <w:r>
+              <w:rPr>
+                <w:rFonts w:ascii="Consolas" w:hAnsi="Consolas" w:cs="Consolas"/>
+                <w:color w:val="B3CCFF"/>
+                <w:sz w:val="21"/>
+                <w:szCs w:val="21"/>
+              </w:rPr>
+              <w:t>false</w:t>
+            </w:r>
+            <w:r>
+              <w:rPr>
+                <w:rFonts w:ascii="Consolas" w:hAnsi="Consolas" w:cs="Consolas"/>
+                <w:color w:val="E85D7F"/>
+                <w:sz w:val="21"/>
+                <w:szCs w:val="21"/>
+              </w:rPr>
+              <w:t>,</w:t>
+            </w:r>
+            <w:r>
+              <w:rPr>
+                <w:rFonts w:ascii="Consolas" w:hAnsi="Consolas" w:cs="Consolas"/>
+                <w:color w:val="FFFFFF"/>
+                <w:sz w:val="21"/>
+                <w:szCs w:val="21"/>
+              </w:rPr>
+              <w:t xml:space="preserve"> </w:t>
+            </w:r>
+            <w:r>
+              <w:rPr>
+                <w:rFonts w:ascii="Consolas" w:hAnsi="Consolas" w:cs="Consolas"/>
+                <w:color w:val="B3CCFF"/>
+                <w:sz w:val="21"/>
+                <w:szCs w:val="21"/>
+              </w:rPr>
+              <w:t>false</w:t>
+            </w:r>
+            <w:r>
+              <w:rPr>
+                <w:rFonts w:ascii="Consolas" w:hAnsi="Consolas" w:cs="Consolas"/>
+                <w:color w:val="E85D7F"/>
+                <w:sz w:val="21"/>
+                <w:szCs w:val="21"/>
+              </w:rPr>
+              <w:t>,</w:t>
+            </w:r>
+            <w:r>
+              <w:rPr>
+                <w:rFonts w:ascii="Consolas" w:hAnsi="Consolas" w:cs="Consolas"/>
+                <w:color w:val="FFFFFF"/>
+                <w:sz w:val="21"/>
+                <w:szCs w:val="21"/>
+              </w:rPr>
+              <w:t xml:space="preserve"> </w:t>
+            </w:r>
+            <w:r>
+              <w:rPr>
+                <w:rFonts w:ascii="Consolas" w:hAnsi="Consolas" w:cs="Consolas"/>
+                <w:color w:val="B3CCFF"/>
+                <w:sz w:val="21"/>
+                <w:szCs w:val="21"/>
+              </w:rPr>
+              <w:t>true</w:t>
+            </w:r>
+            <w:r>
+              <w:rPr>
+                <w:rFonts w:ascii="Consolas" w:hAnsi="Consolas" w:cs="Consolas"/>
+                <w:color w:val="E85D7F"/>
+                <w:sz w:val="21"/>
+                <w:szCs w:val="21"/>
+              </w:rPr>
+              <w:t>,</w:t>
+            </w:r>
+            <w:r>
+              <w:rPr>
+                <w:rFonts w:ascii="Consolas" w:hAnsi="Consolas" w:cs="Consolas"/>
+                <w:color w:val="FFFFFF"/>
+                <w:sz w:val="21"/>
+                <w:szCs w:val="21"/>
+              </w:rPr>
+              <w:t xml:space="preserve"> </w:t>
+            </w:r>
+            <w:r>
+              <w:rPr>
+                <w:rFonts w:ascii="Consolas" w:hAnsi="Consolas" w:cs="Consolas"/>
+                <w:color w:val="B3CCFF"/>
+                <w:sz w:val="21"/>
+                <w:szCs w:val="21"/>
+              </w:rPr>
+              <w:t>true</w:t>
+            </w:r>
+            <w:r>
+              <w:rPr>
+                <w:rFonts w:ascii="Consolas" w:hAnsi="Consolas" w:cs="Consolas"/>
+                <w:color w:val="E85D7F"/>
+                <w:sz w:val="21"/>
+                <w:szCs w:val="21"/>
+              </w:rPr>
+              <w:t>]</w:t>
+            </w:r>
+          </w:p>
+          <w:p>
+            <w:pPr>
+              <w:shd w:val="clear" w:color="auto" w:fill="1E1E1E"/>
+              <w:spacing w:line="330" w:lineRule="atLeast"/>
+              <w:rPr>
+                <w:rFonts w:ascii="Consolas" w:hAnsi="Consolas" w:cs="Consolas"/>
+                <w:color w:val="FFFFFF"/>
+                <w:sz w:val="21"/>
+                <w:szCs w:val="21"/>
+              </w:rPr>
+            </w:pPr>
+            <w:r>
+              <w:rPr>
+                <w:rFonts w:ascii="Consolas" w:hAnsi="Consolas" w:cs="Consolas"/>
+                <w:color w:val="E85D7F"/>
+                <w:sz w:val="21"/>
+                <w:szCs w:val="21"/>
+              </w:rPr>
+              <w:t>};</w:t>
+            </w:r>
+          </w:p>
+          <w:p>
+            <w:pPr>
+              <w:shd w:val="clear" w:color="auto" w:fill="1E1E1E"/>
+              <w:spacing w:line="330" w:lineRule="atLeast"/>
+              <w:rPr>
+                <w:rFonts w:ascii="Consolas" w:hAnsi="Consolas" w:cs="Consolas"/>
+                <w:color w:val="FFFFFF"/>
+                <w:sz w:val="21"/>
+                <w:szCs w:val="21"/>
+              </w:rPr>
+            </w:pPr>
+          </w:p>
+          <w:p>
+            <w:pPr>
+              <w:shd w:val="clear" w:color="auto" w:fill="1E1E1E"/>
+              <w:spacing w:line="330" w:lineRule="atLeast"/>
+              <w:rPr>
+                <w:rFonts w:ascii="Consolas" w:hAnsi="Consolas" w:cs="Consolas"/>
+                <w:color w:val="FFFFFF"/>
+                <w:sz w:val="21"/>
+                <w:szCs w:val="21"/>
+              </w:rPr>
+            </w:pPr>
+            <w:r>
+              <w:rPr>
+                <w:rFonts w:ascii="Consolas" w:hAnsi="Consolas" w:cs="Consolas"/>
+                <w:color w:val="B3CCFF"/>
+                <w:sz w:val="21"/>
+                <w:szCs w:val="21"/>
+              </w:rPr>
+              <w:t>let</w:t>
+            </w:r>
+            <w:r>
+              <w:rPr>
+                <w:rFonts w:ascii="Consolas" w:hAnsi="Consolas" w:cs="Consolas"/>
+                <w:color w:val="FFFFFF"/>
+                <w:sz w:val="21"/>
+                <w:szCs w:val="21"/>
+              </w:rPr>
+              <w:t xml:space="preserve"> aFamily</w:t>
+            </w:r>
+            <w:r>
+              <w:rPr>
+                <w:rFonts w:ascii="Consolas" w:hAnsi="Consolas" w:cs="Consolas"/>
+                <w:color w:val="E85D7F"/>
+                <w:sz w:val="21"/>
+                <w:szCs w:val="21"/>
+              </w:rPr>
+              <w:t>:</w:t>
+            </w:r>
+            <w:r>
+              <w:rPr>
+                <w:rFonts w:ascii="Consolas" w:hAnsi="Consolas" w:cs="Consolas"/>
+                <w:color w:val="FFFFFF"/>
+                <w:sz w:val="21"/>
+                <w:szCs w:val="21"/>
+              </w:rPr>
+              <w:t xml:space="preserve"> </w:t>
+            </w:r>
+            <w:r>
+              <w:rPr>
+                <w:rFonts w:ascii="Consolas" w:hAnsi="Consolas" w:cs="Consolas"/>
+                <w:color w:val="E85D7F"/>
+                <w:sz w:val="21"/>
+                <w:szCs w:val="21"/>
+              </w:rPr>
+              <w:t>Family&lt;Human&gt;</w:t>
+            </w:r>
+            <w:r>
+              <w:rPr>
+                <w:rFonts w:ascii="Consolas" w:hAnsi="Consolas" w:cs="Consolas"/>
+                <w:color w:val="FFFFFF"/>
+                <w:sz w:val="21"/>
+                <w:szCs w:val="21"/>
+              </w:rPr>
+              <w:t xml:space="preserve"> </w:t>
+            </w:r>
+            <w:r>
+              <w:rPr>
+                <w:rFonts w:ascii="Consolas" w:hAnsi="Consolas" w:cs="Consolas"/>
+                <w:color w:val="E85D7F"/>
+                <w:sz w:val="21"/>
+                <w:szCs w:val="21"/>
+              </w:rPr>
+              <w:t>=</w:t>
+            </w:r>
+            <w:r>
+              <w:rPr>
+                <w:rFonts w:ascii="Consolas" w:hAnsi="Consolas" w:cs="Consolas"/>
+                <w:color w:val="FFFFFF"/>
+                <w:sz w:val="21"/>
+                <w:szCs w:val="21"/>
+              </w:rPr>
+              <w:t xml:space="preserve"> </w:t>
+            </w:r>
+            <w:r>
+              <w:rPr>
+                <w:rFonts w:ascii="Consolas" w:hAnsi="Consolas" w:cs="Consolas"/>
+                <w:color w:val="E85D7F"/>
+                <w:sz w:val="21"/>
+                <w:szCs w:val="21"/>
+              </w:rPr>
+              <w:t>{</w:t>
+            </w:r>
+          </w:p>
+          <w:p>
+            <w:pPr>
+              <w:shd w:val="clear" w:color="auto" w:fill="1E1E1E"/>
+              <w:spacing w:line="330" w:lineRule="atLeast"/>
+              <w:rPr>
+                <w:rFonts w:ascii="Consolas" w:hAnsi="Consolas" w:cs="Consolas"/>
+                <w:color w:val="FFFFFF"/>
+                <w:sz w:val="21"/>
+                <w:szCs w:val="21"/>
+              </w:rPr>
+            </w:pPr>
+            <w:r>
+              <w:rPr>
+                <w:rFonts w:ascii="Consolas" w:hAnsi="Consolas" w:cs="Consolas"/>
+                <w:color w:val="FFFFFF"/>
+                <w:sz w:val="21"/>
+                <w:szCs w:val="21"/>
+              </w:rPr>
+              <w:t xml:space="preserve">  parents</w:t>
+            </w:r>
+            <w:r>
+              <w:rPr>
+                <w:rFonts w:ascii="Consolas" w:hAnsi="Consolas" w:cs="Consolas"/>
+                <w:color w:val="E85D7F"/>
+                <w:sz w:val="21"/>
+                <w:szCs w:val="21"/>
+              </w:rPr>
+              <w:t>:</w:t>
+            </w:r>
+            <w:r>
+              <w:rPr>
+                <w:rFonts w:ascii="Consolas" w:hAnsi="Consolas" w:cs="Consolas"/>
+                <w:color w:val="FFFFFF"/>
+                <w:sz w:val="21"/>
+                <w:szCs w:val="21"/>
+              </w:rPr>
+              <w:t xml:space="preserve"> </w:t>
+            </w:r>
+            <w:r>
+              <w:rPr>
+                <w:rFonts w:ascii="Consolas" w:hAnsi="Consolas" w:cs="Consolas"/>
+                <w:color w:val="E85D7F"/>
+                <w:sz w:val="21"/>
+                <w:szCs w:val="21"/>
+              </w:rPr>
+              <w:t>[</w:t>
+            </w:r>
+          </w:p>
+          <w:p>
+            <w:pPr>
+              <w:shd w:val="clear" w:color="auto" w:fill="1E1E1E"/>
+              <w:spacing w:line="330" w:lineRule="atLeast"/>
+              <w:rPr>
+                <w:rFonts w:ascii="Consolas" w:hAnsi="Consolas" w:cs="Consolas"/>
+                <w:color w:val="FFFFFF"/>
+                <w:sz w:val="21"/>
+                <w:szCs w:val="21"/>
+              </w:rPr>
+            </w:pPr>
+            <w:r>
+              <w:rPr>
+                <w:rFonts w:ascii="Consolas" w:hAnsi="Consolas" w:cs="Consolas"/>
+                <w:color w:val="FFFFFF"/>
+                <w:sz w:val="21"/>
+                <w:szCs w:val="21"/>
+              </w:rPr>
+              <w:t xml:space="preserve">    </w:t>
+            </w:r>
+            <w:r>
+              <w:rPr>
+                <w:rFonts w:ascii="Consolas" w:hAnsi="Consolas" w:cs="Consolas"/>
+                <w:color w:val="E85D7F"/>
+                <w:sz w:val="21"/>
+                <w:szCs w:val="21"/>
+              </w:rPr>
+              <w:t>{</w:t>
+            </w:r>
+            <w:r>
+              <w:rPr>
+                <w:rFonts w:ascii="Consolas" w:hAnsi="Consolas" w:cs="Consolas"/>
+                <w:color w:val="FFFFFF"/>
+                <w:sz w:val="21"/>
+                <w:szCs w:val="21"/>
+              </w:rPr>
+              <w:t>name</w:t>
+            </w:r>
+            <w:r>
+              <w:rPr>
+                <w:rFonts w:ascii="Consolas" w:hAnsi="Consolas" w:cs="Consolas"/>
+                <w:color w:val="E85D7F"/>
+                <w:sz w:val="21"/>
+                <w:szCs w:val="21"/>
+              </w:rPr>
+              <w:t>:</w:t>
+            </w:r>
+            <w:r>
+              <w:rPr>
+                <w:rFonts w:ascii="Consolas" w:hAnsi="Consolas" w:cs="Consolas"/>
+                <w:color w:val="FFFFFF"/>
+                <w:sz w:val="21"/>
+                <w:szCs w:val="21"/>
+              </w:rPr>
+              <w:t xml:space="preserve"> </w:t>
+            </w:r>
+            <w:r>
+              <w:rPr>
+                <w:rFonts w:ascii="Consolas" w:hAnsi="Consolas" w:cs="Consolas"/>
+                <w:color w:val="FFE083"/>
+                <w:sz w:val="21"/>
+                <w:szCs w:val="21"/>
+              </w:rPr>
+              <w:t>'Mom'</w:t>
+            </w:r>
+            <w:r>
+              <w:rPr>
+                <w:rFonts w:ascii="Consolas" w:hAnsi="Consolas" w:cs="Consolas"/>
+                <w:color w:val="E85D7F"/>
+                <w:sz w:val="21"/>
+                <w:szCs w:val="21"/>
+              </w:rPr>
+              <w:t>,</w:t>
+            </w:r>
+            <w:r>
+              <w:rPr>
+                <w:rFonts w:ascii="Consolas" w:hAnsi="Consolas" w:cs="Consolas"/>
+                <w:color w:val="FFFFFF"/>
+                <w:sz w:val="21"/>
+                <w:szCs w:val="21"/>
+              </w:rPr>
+              <w:t xml:space="preserve"> job</w:t>
+            </w:r>
+            <w:r>
+              <w:rPr>
+                <w:rFonts w:ascii="Consolas" w:hAnsi="Consolas" w:cs="Consolas"/>
+                <w:color w:val="E85D7F"/>
+                <w:sz w:val="21"/>
+                <w:szCs w:val="21"/>
+              </w:rPr>
+              <w:t>:</w:t>
+            </w:r>
+            <w:r>
+              <w:rPr>
+                <w:rFonts w:ascii="Consolas" w:hAnsi="Consolas" w:cs="Consolas"/>
+                <w:color w:val="FFFFFF"/>
+                <w:sz w:val="21"/>
+                <w:szCs w:val="21"/>
+              </w:rPr>
+              <w:t xml:space="preserve"> </w:t>
+            </w:r>
+            <w:r>
+              <w:rPr>
+                <w:rFonts w:ascii="Consolas" w:hAnsi="Consolas" w:cs="Consolas"/>
+                <w:color w:val="FFE083"/>
+                <w:sz w:val="21"/>
+                <w:szCs w:val="21"/>
+              </w:rPr>
+              <w:t>'software engineer'</w:t>
+            </w:r>
+            <w:r>
+              <w:rPr>
+                <w:rFonts w:ascii="Consolas" w:hAnsi="Consolas" w:cs="Consolas"/>
+                <w:color w:val="E85D7F"/>
+                <w:sz w:val="21"/>
+                <w:szCs w:val="21"/>
+              </w:rPr>
+              <w:t>},</w:t>
+            </w:r>
+          </w:p>
+          <w:p>
+            <w:pPr>
+              <w:shd w:val="clear" w:color="auto" w:fill="1E1E1E"/>
+              <w:spacing w:line="330" w:lineRule="atLeast"/>
+              <w:rPr>
+                <w:rFonts w:ascii="Consolas" w:hAnsi="Consolas" w:cs="Consolas"/>
+                <w:color w:val="FFFFFF"/>
+                <w:sz w:val="21"/>
+                <w:szCs w:val="21"/>
+              </w:rPr>
+            </w:pPr>
+            <w:r>
+              <w:rPr>
+                <w:rFonts w:ascii="Consolas" w:hAnsi="Consolas" w:cs="Consolas"/>
+                <w:color w:val="FFFFFF"/>
+                <w:sz w:val="21"/>
+                <w:szCs w:val="21"/>
+              </w:rPr>
+              <w:t xml:space="preserve">    </w:t>
+            </w:r>
+            <w:r>
+              <w:rPr>
+                <w:rFonts w:ascii="Consolas" w:hAnsi="Consolas" w:cs="Consolas"/>
+                <w:color w:val="E85D7F"/>
+                <w:sz w:val="21"/>
+                <w:szCs w:val="21"/>
+              </w:rPr>
+              <w:t>{</w:t>
+            </w:r>
+            <w:r>
+              <w:rPr>
+                <w:rFonts w:ascii="Consolas" w:hAnsi="Consolas" w:cs="Consolas"/>
+                <w:color w:val="FFFFFF"/>
+                <w:sz w:val="21"/>
+                <w:szCs w:val="21"/>
+              </w:rPr>
+              <w:t>name</w:t>
+            </w:r>
+            <w:r>
+              <w:rPr>
+                <w:rFonts w:ascii="Consolas" w:hAnsi="Consolas" w:cs="Consolas"/>
+                <w:color w:val="E85D7F"/>
+                <w:sz w:val="21"/>
+                <w:szCs w:val="21"/>
+              </w:rPr>
+              <w:t>:</w:t>
+            </w:r>
+            <w:r>
+              <w:rPr>
+                <w:rFonts w:ascii="Consolas" w:hAnsi="Consolas" w:cs="Consolas"/>
+                <w:color w:val="FFFFFF"/>
+                <w:sz w:val="21"/>
+                <w:szCs w:val="21"/>
+              </w:rPr>
+              <w:t xml:space="preserve"> </w:t>
+            </w:r>
+            <w:r>
+              <w:rPr>
+                <w:rFonts w:ascii="Consolas" w:hAnsi="Consolas" w:cs="Consolas"/>
+                <w:color w:val="FFE083"/>
+                <w:sz w:val="21"/>
+                <w:szCs w:val="21"/>
+              </w:rPr>
+              <w:t>'Dad'</w:t>
+            </w:r>
+            <w:r>
+              <w:rPr>
+                <w:rFonts w:ascii="Consolas" w:hAnsi="Consolas" w:cs="Consolas"/>
+                <w:color w:val="E85D7F"/>
+                <w:sz w:val="21"/>
+                <w:szCs w:val="21"/>
+              </w:rPr>
+              <w:t>,</w:t>
+            </w:r>
+            <w:r>
+              <w:rPr>
+                <w:rFonts w:ascii="Consolas" w:hAnsi="Consolas" w:cs="Consolas"/>
+                <w:color w:val="FFFFFF"/>
+                <w:sz w:val="21"/>
+                <w:szCs w:val="21"/>
+              </w:rPr>
+              <w:t xml:space="preserve"> job</w:t>
+            </w:r>
+            <w:r>
+              <w:rPr>
+                <w:rFonts w:ascii="Consolas" w:hAnsi="Consolas" w:cs="Consolas"/>
+                <w:color w:val="E85D7F"/>
+                <w:sz w:val="21"/>
+                <w:szCs w:val="21"/>
+              </w:rPr>
+              <w:t>:</w:t>
+            </w:r>
+            <w:r>
+              <w:rPr>
+                <w:rFonts w:ascii="Consolas" w:hAnsi="Consolas" w:cs="Consolas"/>
+                <w:color w:val="FFFFFF"/>
+                <w:sz w:val="21"/>
+                <w:szCs w:val="21"/>
+              </w:rPr>
+              <w:t xml:space="preserve"> </w:t>
+            </w:r>
+            <w:r>
+              <w:rPr>
+                <w:rFonts w:ascii="Consolas" w:hAnsi="Consolas" w:cs="Consolas"/>
+                <w:color w:val="FFE083"/>
+                <w:sz w:val="21"/>
+                <w:szCs w:val="21"/>
+              </w:rPr>
+              <w:t>'coding engineer'</w:t>
+            </w:r>
+            <w:r>
+              <w:rPr>
+                <w:rFonts w:ascii="Consolas" w:hAnsi="Consolas" w:cs="Consolas"/>
+                <w:color w:val="E85D7F"/>
+                <w:sz w:val="21"/>
+                <w:szCs w:val="21"/>
+              </w:rPr>
+              <w:t>}</w:t>
+            </w:r>
+          </w:p>
+          <w:p>
+            <w:pPr>
+              <w:shd w:val="clear" w:color="auto" w:fill="1E1E1E"/>
+              <w:spacing w:line="330" w:lineRule="atLeast"/>
+              <w:rPr>
+                <w:rFonts w:ascii="Consolas" w:hAnsi="Consolas" w:cs="Consolas"/>
+                <w:color w:val="FFFFFF"/>
+                <w:sz w:val="21"/>
+                <w:szCs w:val="21"/>
+              </w:rPr>
+            </w:pPr>
+            <w:r>
+              <w:rPr>
+                <w:rFonts w:ascii="Consolas" w:hAnsi="Consolas" w:cs="Consolas"/>
+                <w:color w:val="FFFFFF"/>
+                <w:sz w:val="21"/>
+                <w:szCs w:val="21"/>
+              </w:rPr>
+              <w:t xml:space="preserve">  </w:t>
+            </w:r>
+            <w:r>
+              <w:rPr>
+                <w:rFonts w:ascii="Consolas" w:hAnsi="Consolas" w:cs="Consolas"/>
+                <w:color w:val="E85D7F"/>
+                <w:sz w:val="21"/>
+                <w:szCs w:val="21"/>
+              </w:rPr>
+              <w:t>],</w:t>
+            </w:r>
+          </w:p>
+          <w:p>
+            <w:pPr>
+              <w:shd w:val="clear" w:color="auto" w:fill="1E1E1E"/>
+              <w:spacing w:line="330" w:lineRule="atLeast"/>
+              <w:rPr>
+                <w:rFonts w:ascii="Consolas" w:hAnsi="Consolas" w:cs="Consolas"/>
+                <w:color w:val="FFFFFF"/>
+                <w:sz w:val="21"/>
+                <w:szCs w:val="21"/>
+              </w:rPr>
+            </w:pPr>
+            <w:r>
+              <w:rPr>
+                <w:rFonts w:ascii="Consolas" w:hAnsi="Consolas" w:cs="Consolas"/>
+                <w:color w:val="FFFFFF"/>
+                <w:sz w:val="21"/>
+                <w:szCs w:val="21"/>
+              </w:rPr>
+              <w:t xml:space="preserve">  mate</w:t>
+            </w:r>
+            <w:r>
+              <w:rPr>
+                <w:rFonts w:ascii="Consolas" w:hAnsi="Consolas" w:cs="Consolas"/>
+                <w:color w:val="E85D7F"/>
+                <w:sz w:val="21"/>
+                <w:szCs w:val="21"/>
+              </w:rPr>
+              <w:t>:</w:t>
+            </w:r>
+            <w:r>
+              <w:rPr>
+                <w:rFonts w:ascii="Consolas" w:hAnsi="Consolas" w:cs="Consolas"/>
+                <w:color w:val="FFFFFF"/>
+                <w:sz w:val="21"/>
+                <w:szCs w:val="21"/>
+              </w:rPr>
+              <w:t xml:space="preserve"> </w:t>
+            </w:r>
+            <w:r>
+              <w:rPr>
+                <w:rFonts w:ascii="Consolas" w:hAnsi="Consolas" w:cs="Consolas"/>
+                <w:color w:val="E85D7F"/>
+                <w:sz w:val="21"/>
+                <w:szCs w:val="21"/>
+              </w:rPr>
+              <w:t>{</w:t>
+            </w:r>
+            <w:r>
+              <w:rPr>
+                <w:rFonts w:ascii="Consolas" w:hAnsi="Consolas" w:cs="Consolas"/>
+                <w:color w:val="FFFFFF"/>
+                <w:sz w:val="21"/>
+                <w:szCs w:val="21"/>
+              </w:rPr>
+              <w:t>name</w:t>
+            </w:r>
+            <w:r>
+              <w:rPr>
+                <w:rFonts w:ascii="Consolas" w:hAnsi="Consolas" w:cs="Consolas"/>
+                <w:color w:val="E85D7F"/>
+                <w:sz w:val="21"/>
+                <w:szCs w:val="21"/>
+              </w:rPr>
+              <w:t>:</w:t>
+            </w:r>
+            <w:r>
+              <w:rPr>
+                <w:rFonts w:ascii="Consolas" w:hAnsi="Consolas" w:cs="Consolas"/>
+                <w:color w:val="FFFFFF"/>
+                <w:sz w:val="21"/>
+                <w:szCs w:val="21"/>
+              </w:rPr>
+              <w:t xml:space="preserve"> </w:t>
+            </w:r>
+            <w:r>
+              <w:rPr>
+                <w:rFonts w:ascii="Consolas" w:hAnsi="Consolas" w:cs="Consolas"/>
+                <w:color w:val="FFE083"/>
+                <w:sz w:val="21"/>
+                <w:szCs w:val="21"/>
+              </w:rPr>
+              <w:t>'Matesky'</w:t>
+            </w:r>
+            <w:r>
+              <w:rPr>
+                <w:rFonts w:ascii="Consolas" w:hAnsi="Consolas" w:cs="Consolas"/>
+                <w:color w:val="E85D7F"/>
+                <w:sz w:val="21"/>
+                <w:szCs w:val="21"/>
+              </w:rPr>
+              <w:t>,</w:t>
+            </w:r>
+            <w:r>
+              <w:rPr>
+                <w:rFonts w:ascii="Consolas" w:hAnsi="Consolas" w:cs="Consolas"/>
+                <w:color w:val="FFFFFF"/>
+                <w:sz w:val="21"/>
+                <w:szCs w:val="21"/>
+              </w:rPr>
+              <w:t xml:space="preserve"> job</w:t>
+            </w:r>
+            <w:r>
+              <w:rPr>
+                <w:rFonts w:ascii="Consolas" w:hAnsi="Consolas" w:cs="Consolas"/>
+                <w:color w:val="E85D7F"/>
+                <w:sz w:val="21"/>
+                <w:szCs w:val="21"/>
+              </w:rPr>
+              <w:t>:</w:t>
+            </w:r>
+            <w:r>
+              <w:rPr>
+                <w:rFonts w:ascii="Consolas" w:hAnsi="Consolas" w:cs="Consolas"/>
+                <w:color w:val="FFFFFF"/>
+                <w:sz w:val="21"/>
+                <w:szCs w:val="21"/>
+              </w:rPr>
+              <w:t xml:space="preserve"> </w:t>
+            </w:r>
+            <w:r>
+              <w:rPr>
+                <w:rFonts w:ascii="Consolas" w:hAnsi="Consolas" w:cs="Consolas"/>
+                <w:color w:val="FFE083"/>
+                <w:sz w:val="21"/>
+                <w:szCs w:val="21"/>
+              </w:rPr>
+              <w:t>'engineering coder'</w:t>
+            </w:r>
+            <w:r>
+              <w:rPr>
+                <w:rFonts w:ascii="Consolas" w:hAnsi="Consolas" w:cs="Consolas"/>
+                <w:color w:val="E85D7F"/>
+                <w:sz w:val="21"/>
+                <w:szCs w:val="21"/>
+              </w:rPr>
+              <w:t>},</w:t>
+            </w:r>
+          </w:p>
+          <w:p>
+            <w:pPr>
+              <w:shd w:val="clear" w:color="auto" w:fill="1E1E1E"/>
+              <w:spacing w:line="330" w:lineRule="atLeast"/>
+              <w:rPr>
+                <w:rFonts w:ascii="Consolas" w:hAnsi="Consolas" w:cs="Consolas"/>
+                <w:color w:val="FFFFFF"/>
+                <w:sz w:val="21"/>
+                <w:szCs w:val="21"/>
+              </w:rPr>
+            </w:pPr>
+            <w:r>
+              <w:rPr>
+                <w:rFonts w:ascii="Consolas" w:hAnsi="Consolas" w:cs="Consolas"/>
+                <w:color w:val="FFFFFF"/>
+                <w:sz w:val="21"/>
+                <w:szCs w:val="21"/>
+              </w:rPr>
+              <w:t xml:space="preserve">  children</w:t>
+            </w:r>
+            <w:r>
+              <w:rPr>
+                <w:rFonts w:ascii="Consolas" w:hAnsi="Consolas" w:cs="Consolas"/>
+                <w:color w:val="E85D7F"/>
+                <w:sz w:val="21"/>
+                <w:szCs w:val="21"/>
+              </w:rPr>
+              <w:t>:</w:t>
+            </w:r>
+            <w:r>
+              <w:rPr>
+                <w:rFonts w:ascii="Consolas" w:hAnsi="Consolas" w:cs="Consolas"/>
+                <w:color w:val="FFFFFF"/>
+                <w:sz w:val="21"/>
+                <w:szCs w:val="21"/>
+              </w:rPr>
+              <w:t xml:space="preserve"> </w:t>
+            </w:r>
+            <w:r>
+              <w:rPr>
+                <w:rFonts w:ascii="Consolas" w:hAnsi="Consolas" w:cs="Consolas"/>
+                <w:color w:val="E85D7F"/>
+                <w:sz w:val="21"/>
+                <w:szCs w:val="21"/>
+              </w:rPr>
+              <w:t>[{</w:t>
+            </w:r>
+            <w:r>
+              <w:rPr>
+                <w:rFonts w:ascii="Consolas" w:hAnsi="Consolas" w:cs="Consolas"/>
+                <w:color w:val="FFFFFF"/>
+                <w:sz w:val="21"/>
+                <w:szCs w:val="21"/>
+              </w:rPr>
+              <w:t>name</w:t>
+            </w:r>
+            <w:r>
+              <w:rPr>
+                <w:rFonts w:ascii="Consolas" w:hAnsi="Consolas" w:cs="Consolas"/>
+                <w:color w:val="E85D7F"/>
+                <w:sz w:val="21"/>
+                <w:szCs w:val="21"/>
+              </w:rPr>
+              <w:t>:</w:t>
+            </w:r>
+            <w:r>
+              <w:rPr>
+                <w:rFonts w:ascii="Consolas" w:hAnsi="Consolas" w:cs="Consolas"/>
+                <w:color w:val="FFFFFF"/>
+                <w:sz w:val="21"/>
+                <w:szCs w:val="21"/>
+              </w:rPr>
+              <w:t xml:space="preserve"> </w:t>
+            </w:r>
+            <w:r>
+              <w:rPr>
+                <w:rFonts w:ascii="Consolas" w:hAnsi="Consolas" w:cs="Consolas"/>
+                <w:color w:val="FFE083"/>
+                <w:sz w:val="21"/>
+                <w:szCs w:val="21"/>
+              </w:rPr>
+              <w:t>'Babesky'</w:t>
+            </w:r>
+            <w:r>
+              <w:rPr>
+                <w:rFonts w:ascii="Consolas" w:hAnsi="Consolas" w:cs="Consolas"/>
+                <w:color w:val="E85D7F"/>
+                <w:sz w:val="21"/>
+                <w:szCs w:val="21"/>
+              </w:rPr>
+              <w:t>,</w:t>
+            </w:r>
+            <w:r>
+              <w:rPr>
+                <w:rFonts w:ascii="Consolas" w:hAnsi="Consolas" w:cs="Consolas"/>
+                <w:color w:val="FFFFFF"/>
+                <w:sz w:val="21"/>
+                <w:szCs w:val="21"/>
+              </w:rPr>
+              <w:t xml:space="preserve"> job</w:t>
+            </w:r>
+            <w:r>
+              <w:rPr>
+                <w:rFonts w:ascii="Consolas" w:hAnsi="Consolas" w:cs="Consolas"/>
+                <w:color w:val="E85D7F"/>
+                <w:sz w:val="21"/>
+                <w:szCs w:val="21"/>
+              </w:rPr>
+              <w:t>:</w:t>
+            </w:r>
+            <w:r>
+              <w:rPr>
+                <w:rFonts w:ascii="Consolas" w:hAnsi="Consolas" w:cs="Consolas"/>
+                <w:color w:val="FFFFFF"/>
+                <w:sz w:val="21"/>
+                <w:szCs w:val="21"/>
+              </w:rPr>
+              <w:t xml:space="preserve"> </w:t>
+            </w:r>
+            <w:r>
+              <w:rPr>
+                <w:rFonts w:ascii="Consolas" w:hAnsi="Consolas" w:cs="Consolas"/>
+                <w:color w:val="FFE083"/>
+                <w:sz w:val="21"/>
+                <w:szCs w:val="21"/>
+              </w:rPr>
+              <w:t>'none'</w:t>
+            </w:r>
+            <w:r>
+              <w:rPr>
+                <w:rFonts w:ascii="Consolas" w:hAnsi="Consolas" w:cs="Consolas"/>
+                <w:color w:val="E85D7F"/>
+                <w:sz w:val="21"/>
+                <w:szCs w:val="21"/>
+              </w:rPr>
+              <w:t>}]</w:t>
+            </w:r>
+          </w:p>
+          <w:p>
+            <w:pPr>
+              <w:shd w:val="clear" w:color="auto" w:fill="1E1E1E"/>
+              <w:spacing w:line="330" w:lineRule="atLeast"/>
+              <w:rPr>
+                <w:rFonts w:ascii="Consolas" w:hAnsi="Consolas" w:cs="Consolas"/>
+                <w:color w:val="FFFFFF"/>
+                <w:sz w:val="21"/>
+                <w:szCs w:val="21"/>
+              </w:rPr>
+            </w:pPr>
+            <w:r>
+              <w:rPr>
+                <w:rFonts w:ascii="Consolas" w:hAnsi="Consolas" w:cs="Consolas"/>
+                <w:color w:val="E85D7F"/>
+                <w:sz w:val="21"/>
+                <w:szCs w:val="21"/>
+              </w:rPr>
+              <w:t>};</w:t>
+            </w:r>
+          </w:p>
+          <w:p>
+            <w:pPr>
+              <w:shd w:val="clear" w:color="auto" w:fill="1E1E1E"/>
+              <w:spacing w:line="330" w:lineRule="atLeast"/>
+              <w:rPr>
+                <w:rFonts w:ascii="Consolas" w:hAnsi="Consolas" w:cs="Consolas"/>
+                <w:color w:val="FFFFFF"/>
+                <w:sz w:val="21"/>
+                <w:szCs w:val="21"/>
+              </w:rPr>
+            </w:pPr>
+          </w:p>
+          <w:p>
+            <w:pPr>
+              <w:shd w:val="clear" w:color="auto" w:fill="1E1E1E"/>
+              <w:spacing w:line="330" w:lineRule="atLeast"/>
+              <w:rPr>
+                <w:rFonts w:ascii="Consolas" w:hAnsi="Consolas" w:cs="Consolas"/>
+                <w:color w:val="FFFFFF"/>
+                <w:sz w:val="21"/>
+                <w:szCs w:val="21"/>
+              </w:rPr>
+            </w:pPr>
+            <w:r>
+              <w:rPr>
+                <w:rFonts w:ascii="Consolas" w:hAnsi="Consolas" w:cs="Consolas"/>
+                <w:color w:val="B3CCFF"/>
+                <w:sz w:val="21"/>
+                <w:szCs w:val="21"/>
+              </w:rPr>
+              <w:t>let</w:t>
+            </w:r>
+            <w:r>
+              <w:rPr>
+                <w:rFonts w:ascii="Consolas" w:hAnsi="Consolas" w:cs="Consolas"/>
+                <w:color w:val="FFFFFF"/>
+                <w:sz w:val="21"/>
+                <w:szCs w:val="21"/>
+              </w:rPr>
+              <w:t xml:space="preserve"> anotherFamily </w:t>
+            </w:r>
+            <w:r>
+              <w:rPr>
+                <w:rFonts w:ascii="Consolas" w:hAnsi="Consolas" w:cs="Consolas"/>
+                <w:color w:val="E85D7F"/>
+                <w:sz w:val="21"/>
+                <w:szCs w:val="21"/>
+              </w:rPr>
+              <w:t>=</w:t>
+            </w:r>
+            <w:r>
+              <w:rPr>
+                <w:rFonts w:ascii="Consolas" w:hAnsi="Consolas" w:cs="Consolas"/>
+                <w:color w:val="FFFFFF"/>
+                <w:sz w:val="21"/>
+                <w:szCs w:val="21"/>
+              </w:rPr>
+              <w:t xml:space="preserve"> </w:t>
+            </w:r>
+            <w:r>
+              <w:rPr>
+                <w:rFonts w:ascii="Consolas" w:hAnsi="Consolas" w:cs="Consolas"/>
+                <w:color w:val="E85D7F"/>
+                <w:sz w:val="21"/>
+                <w:szCs w:val="21"/>
+              </w:rPr>
+              <w:t>{</w:t>
+            </w:r>
+          </w:p>
+          <w:p>
+            <w:pPr>
+              <w:shd w:val="clear" w:color="auto" w:fill="1E1E1E"/>
+              <w:spacing w:line="330" w:lineRule="atLeast"/>
+              <w:rPr>
+                <w:rFonts w:ascii="Consolas" w:hAnsi="Consolas" w:cs="Consolas"/>
+                <w:color w:val="FFFFFF"/>
+                <w:sz w:val="21"/>
+                <w:szCs w:val="21"/>
+              </w:rPr>
+            </w:pPr>
+            <w:r>
+              <w:rPr>
+                <w:rFonts w:ascii="Consolas" w:hAnsi="Consolas" w:cs="Consolas"/>
+                <w:color w:val="FFFFFF"/>
+                <w:sz w:val="21"/>
+                <w:szCs w:val="21"/>
+              </w:rPr>
+              <w:t xml:space="preserve">  parents</w:t>
+            </w:r>
+            <w:r>
+              <w:rPr>
+                <w:rFonts w:ascii="Consolas" w:hAnsi="Consolas" w:cs="Consolas"/>
+                <w:color w:val="E85D7F"/>
+                <w:sz w:val="21"/>
+                <w:szCs w:val="21"/>
+              </w:rPr>
+              <w:t>:</w:t>
+            </w:r>
+            <w:r>
+              <w:rPr>
+                <w:rFonts w:ascii="Consolas" w:hAnsi="Consolas" w:cs="Consolas"/>
+                <w:color w:val="FFFFFF"/>
+                <w:sz w:val="21"/>
+                <w:szCs w:val="21"/>
+              </w:rPr>
+              <w:t xml:space="preserve"> </w:t>
+            </w:r>
+            <w:r>
+              <w:rPr>
+                <w:rFonts w:ascii="Consolas" w:hAnsi="Consolas" w:cs="Consolas"/>
+                <w:color w:val="E85D7F"/>
+                <w:sz w:val="21"/>
+                <w:szCs w:val="21"/>
+              </w:rPr>
+              <w:t>[</w:t>
+            </w:r>
+          </w:p>
+          <w:p>
+            <w:pPr>
+              <w:shd w:val="clear" w:color="auto" w:fill="1E1E1E"/>
+              <w:spacing w:line="330" w:lineRule="atLeast"/>
+              <w:rPr>
+                <w:rFonts w:ascii="Consolas" w:hAnsi="Consolas" w:cs="Consolas"/>
+                <w:color w:val="FFFFFF"/>
+                <w:sz w:val="21"/>
+                <w:szCs w:val="21"/>
+              </w:rPr>
+            </w:pPr>
+            <w:r>
+              <w:rPr>
+                <w:rFonts w:ascii="Consolas" w:hAnsi="Consolas" w:cs="Consolas"/>
+                <w:color w:val="FFFFFF"/>
+                <w:sz w:val="21"/>
+                <w:szCs w:val="21"/>
+              </w:rPr>
+              <w:t xml:space="preserve">    </w:t>
+            </w:r>
+            <w:r>
+              <w:rPr>
+                <w:rFonts w:ascii="Consolas" w:hAnsi="Consolas" w:cs="Consolas"/>
+                <w:color w:val="E85D7F"/>
+                <w:sz w:val="21"/>
+                <w:szCs w:val="21"/>
+              </w:rPr>
+              <w:t>{</w:t>
+            </w:r>
+            <w:r>
+              <w:rPr>
+                <w:rFonts w:ascii="Consolas" w:hAnsi="Consolas" w:cs="Consolas"/>
+                <w:color w:val="FFFFFF"/>
+                <w:sz w:val="21"/>
+                <w:szCs w:val="21"/>
+              </w:rPr>
+              <w:t>name</w:t>
+            </w:r>
+            <w:r>
+              <w:rPr>
+                <w:rFonts w:ascii="Consolas" w:hAnsi="Consolas" w:cs="Consolas"/>
+                <w:color w:val="E85D7F"/>
+                <w:sz w:val="21"/>
+                <w:szCs w:val="21"/>
+              </w:rPr>
+              <w:t>:</w:t>
+            </w:r>
+            <w:r>
+              <w:rPr>
+                <w:rFonts w:ascii="Consolas" w:hAnsi="Consolas" w:cs="Consolas"/>
+                <w:color w:val="FFFFFF"/>
+                <w:sz w:val="21"/>
+                <w:szCs w:val="21"/>
+              </w:rPr>
+              <w:t xml:space="preserve"> </w:t>
+            </w:r>
+            <w:r>
+              <w:rPr>
+                <w:rFonts w:ascii="Consolas" w:hAnsi="Consolas" w:cs="Consolas"/>
+                <w:color w:val="FFE083"/>
+                <w:sz w:val="21"/>
+                <w:szCs w:val="21"/>
+              </w:rPr>
+              <w:t>'Momo'</w:t>
+            </w:r>
+            <w:r>
+              <w:rPr>
+                <w:rFonts w:ascii="Consolas" w:hAnsi="Consolas" w:cs="Consolas"/>
+                <w:color w:val="E85D7F"/>
+                <w:sz w:val="21"/>
+                <w:szCs w:val="21"/>
+              </w:rPr>
+              <w:t>,</w:t>
+            </w:r>
+            <w:r>
+              <w:rPr>
+                <w:rFonts w:ascii="Consolas" w:hAnsi="Consolas" w:cs="Consolas"/>
+                <w:color w:val="FFFFFF"/>
+                <w:sz w:val="21"/>
+                <w:szCs w:val="21"/>
+              </w:rPr>
+              <w:t xml:space="preserve"> tailWagSpeed</w:t>
+            </w:r>
+            <w:r>
+              <w:rPr>
+                <w:rFonts w:ascii="Consolas" w:hAnsi="Consolas" w:cs="Consolas"/>
+                <w:color w:val="E85D7F"/>
+                <w:sz w:val="21"/>
+                <w:szCs w:val="21"/>
+              </w:rPr>
+              <w:t>:</w:t>
+            </w:r>
+            <w:r>
+              <w:rPr>
+                <w:rFonts w:ascii="Consolas" w:hAnsi="Consolas" w:cs="Consolas"/>
+                <w:color w:val="FFFFFF"/>
+                <w:sz w:val="21"/>
+                <w:szCs w:val="21"/>
+              </w:rPr>
+              <w:t xml:space="preserve"> </w:t>
+            </w:r>
+            <w:r>
+              <w:rPr>
+                <w:rFonts w:ascii="Consolas" w:hAnsi="Consolas" w:cs="Consolas"/>
+                <w:color w:val="E85D7F"/>
+                <w:sz w:val="21"/>
+                <w:szCs w:val="21"/>
+              </w:rPr>
+              <w:t>3},</w:t>
+            </w:r>
+          </w:p>
+          <w:p>
+            <w:pPr>
+              <w:shd w:val="clear" w:color="auto" w:fill="1E1E1E"/>
+              <w:spacing w:line="330" w:lineRule="atLeast"/>
+              <w:rPr>
+                <w:rFonts w:ascii="Consolas" w:hAnsi="Consolas" w:cs="Consolas"/>
+                <w:color w:val="FFFFFF"/>
+                <w:sz w:val="21"/>
+                <w:szCs w:val="21"/>
+              </w:rPr>
+            </w:pPr>
+            <w:r>
+              <w:rPr>
+                <w:rFonts w:ascii="Consolas" w:hAnsi="Consolas" w:cs="Consolas"/>
+                <w:color w:val="FFFFFF"/>
+                <w:sz w:val="21"/>
+                <w:szCs w:val="21"/>
+              </w:rPr>
+              <w:t xml:space="preserve">    </w:t>
+            </w:r>
+            <w:r>
+              <w:rPr>
+                <w:rFonts w:ascii="Consolas" w:hAnsi="Consolas" w:cs="Consolas"/>
+                <w:color w:val="E85D7F"/>
+                <w:sz w:val="21"/>
+                <w:szCs w:val="21"/>
+              </w:rPr>
+              <w:t>{</w:t>
+            </w:r>
+            <w:r>
+              <w:rPr>
+                <w:rFonts w:ascii="Consolas" w:hAnsi="Consolas" w:cs="Consolas"/>
+                <w:color w:val="FFFFFF"/>
+                <w:sz w:val="21"/>
+                <w:szCs w:val="21"/>
+              </w:rPr>
+              <w:t>name</w:t>
+            </w:r>
+            <w:r>
+              <w:rPr>
+                <w:rFonts w:ascii="Consolas" w:hAnsi="Consolas" w:cs="Consolas"/>
+                <w:color w:val="E85D7F"/>
+                <w:sz w:val="21"/>
+                <w:szCs w:val="21"/>
+              </w:rPr>
+              <w:t>:</w:t>
+            </w:r>
+            <w:r>
+              <w:rPr>
+                <w:rFonts w:ascii="Consolas" w:hAnsi="Consolas" w:cs="Consolas"/>
+                <w:color w:val="FFFFFF"/>
+                <w:sz w:val="21"/>
+                <w:szCs w:val="21"/>
+              </w:rPr>
+              <w:t xml:space="preserve"> </w:t>
+            </w:r>
+            <w:r>
+              <w:rPr>
+                <w:rFonts w:ascii="Consolas" w:hAnsi="Consolas" w:cs="Consolas"/>
+                <w:color w:val="FFE083"/>
+                <w:sz w:val="21"/>
+                <w:szCs w:val="21"/>
+              </w:rPr>
+              <w:t>'Dado'</w:t>
+            </w:r>
+            <w:r>
+              <w:rPr>
+                <w:rFonts w:ascii="Consolas" w:hAnsi="Consolas" w:cs="Consolas"/>
+                <w:color w:val="E85D7F"/>
+                <w:sz w:val="21"/>
+                <w:szCs w:val="21"/>
+              </w:rPr>
+              <w:t>,</w:t>
+            </w:r>
+            <w:r>
+              <w:rPr>
+                <w:rFonts w:ascii="Consolas" w:hAnsi="Consolas" w:cs="Consolas"/>
+                <w:color w:val="FFFFFF"/>
+                <w:sz w:val="21"/>
+                <w:szCs w:val="21"/>
+              </w:rPr>
+              <w:t xml:space="preserve"> tailWagSpeed</w:t>
+            </w:r>
+            <w:r>
+              <w:rPr>
+                <w:rFonts w:ascii="Consolas" w:hAnsi="Consolas" w:cs="Consolas"/>
+                <w:color w:val="E85D7F"/>
+                <w:sz w:val="21"/>
+                <w:szCs w:val="21"/>
+              </w:rPr>
+              <w:t>:</w:t>
+            </w:r>
+            <w:r>
+              <w:rPr>
+                <w:rFonts w:ascii="Consolas" w:hAnsi="Consolas" w:cs="Consolas"/>
+                <w:color w:val="FFFFFF"/>
+                <w:sz w:val="21"/>
+                <w:szCs w:val="21"/>
+              </w:rPr>
+              <w:t xml:space="preserve"> </w:t>
+            </w:r>
+            <w:r>
+              <w:rPr>
+                <w:rFonts w:ascii="Consolas" w:hAnsi="Consolas" w:cs="Consolas"/>
+                <w:color w:val="E85D7F"/>
+                <w:sz w:val="21"/>
+                <w:szCs w:val="21"/>
+              </w:rPr>
+              <w:t>100}</w:t>
+            </w:r>
+          </w:p>
+          <w:p>
+            <w:pPr>
+              <w:shd w:val="clear" w:color="auto" w:fill="1E1E1E"/>
+              <w:spacing w:line="330" w:lineRule="atLeast"/>
+              <w:rPr>
+                <w:rFonts w:ascii="Consolas" w:hAnsi="Consolas" w:cs="Consolas"/>
+                <w:color w:val="FFFFFF"/>
+                <w:sz w:val="21"/>
+                <w:szCs w:val="21"/>
+              </w:rPr>
+            </w:pPr>
+            <w:r>
+              <w:rPr>
+                <w:rFonts w:ascii="Consolas" w:hAnsi="Consolas" w:cs="Consolas"/>
+                <w:color w:val="FFFFFF"/>
+                <w:sz w:val="21"/>
+                <w:szCs w:val="21"/>
+              </w:rPr>
+              <w:t xml:space="preserve">  </w:t>
+            </w:r>
+            <w:r>
+              <w:rPr>
+                <w:rFonts w:ascii="Consolas" w:hAnsi="Consolas" w:cs="Consolas"/>
+                <w:color w:val="E85D7F"/>
+                <w:sz w:val="21"/>
+                <w:szCs w:val="21"/>
+              </w:rPr>
+              <w:t>],</w:t>
+            </w:r>
+          </w:p>
+          <w:p>
+            <w:pPr>
+              <w:shd w:val="clear" w:color="auto" w:fill="1E1E1E"/>
+              <w:spacing w:line="330" w:lineRule="atLeast"/>
+              <w:rPr>
+                <w:rFonts w:ascii="Consolas" w:hAnsi="Consolas" w:cs="Consolas"/>
+                <w:color w:val="FFFFFF"/>
+                <w:sz w:val="21"/>
+                <w:szCs w:val="21"/>
+              </w:rPr>
+            </w:pPr>
+            <w:r>
+              <w:rPr>
+                <w:rFonts w:ascii="Consolas" w:hAnsi="Consolas" w:cs="Consolas"/>
+                <w:color w:val="FFFFFF"/>
+                <w:sz w:val="21"/>
+                <w:szCs w:val="21"/>
+              </w:rPr>
+              <w:t xml:space="preserve">  mate</w:t>
+            </w:r>
+            <w:r>
+              <w:rPr>
+                <w:rFonts w:ascii="Consolas" w:hAnsi="Consolas" w:cs="Consolas"/>
+                <w:color w:val="E85D7F"/>
+                <w:sz w:val="21"/>
+                <w:szCs w:val="21"/>
+              </w:rPr>
+              <w:t>:</w:t>
+            </w:r>
+            <w:r>
+              <w:rPr>
+                <w:rFonts w:ascii="Consolas" w:hAnsi="Consolas" w:cs="Consolas"/>
+                <w:color w:val="FFFFFF"/>
+                <w:sz w:val="21"/>
+                <w:szCs w:val="21"/>
+              </w:rPr>
+              <w:t xml:space="preserve"> </w:t>
+            </w:r>
+            <w:r>
+              <w:rPr>
+                <w:rFonts w:ascii="Consolas" w:hAnsi="Consolas" w:cs="Consolas"/>
+                <w:color w:val="E85D7F"/>
+                <w:sz w:val="21"/>
+                <w:szCs w:val="21"/>
+              </w:rPr>
+              <w:t>{</w:t>
+            </w:r>
+            <w:r>
+              <w:rPr>
+                <w:rFonts w:ascii="Consolas" w:hAnsi="Consolas" w:cs="Consolas"/>
+                <w:color w:val="FFFFFF"/>
+                <w:sz w:val="21"/>
+                <w:szCs w:val="21"/>
+              </w:rPr>
+              <w:t>name</w:t>
+            </w:r>
+            <w:r>
+              <w:rPr>
+                <w:rFonts w:ascii="Consolas" w:hAnsi="Consolas" w:cs="Consolas"/>
+                <w:color w:val="E85D7F"/>
+                <w:sz w:val="21"/>
+                <w:szCs w:val="21"/>
+              </w:rPr>
+              <w:t>:</w:t>
+            </w:r>
+            <w:r>
+              <w:rPr>
+                <w:rFonts w:ascii="Consolas" w:hAnsi="Consolas" w:cs="Consolas"/>
+                <w:color w:val="FFFFFF"/>
+                <w:sz w:val="21"/>
+                <w:szCs w:val="21"/>
+              </w:rPr>
+              <w:t xml:space="preserve"> </w:t>
+            </w:r>
+            <w:r>
+              <w:rPr>
+                <w:rFonts w:ascii="Consolas" w:hAnsi="Consolas" w:cs="Consolas"/>
+                <w:color w:val="FFE083"/>
+                <w:sz w:val="21"/>
+                <w:szCs w:val="21"/>
+              </w:rPr>
+              <w:t>'Cheems'</w:t>
+            </w:r>
+            <w:r>
+              <w:rPr>
+                <w:rFonts w:ascii="Consolas" w:hAnsi="Consolas" w:cs="Consolas"/>
+                <w:color w:val="E85D7F"/>
+                <w:sz w:val="21"/>
+                <w:szCs w:val="21"/>
+              </w:rPr>
+              <w:t>,</w:t>
+            </w:r>
+            <w:r>
+              <w:rPr>
+                <w:rFonts w:ascii="Consolas" w:hAnsi="Consolas" w:cs="Consolas"/>
+                <w:color w:val="FFFFFF"/>
+                <w:sz w:val="21"/>
+                <w:szCs w:val="21"/>
+              </w:rPr>
+              <w:t xml:space="preserve"> tailWagSpeed</w:t>
+            </w:r>
+            <w:r>
+              <w:rPr>
+                <w:rFonts w:ascii="Consolas" w:hAnsi="Consolas" w:cs="Consolas"/>
+                <w:color w:val="E85D7F"/>
+                <w:sz w:val="21"/>
+                <w:szCs w:val="21"/>
+              </w:rPr>
+              <w:t>:</w:t>
+            </w:r>
+            <w:r>
+              <w:rPr>
+                <w:rFonts w:ascii="Consolas" w:hAnsi="Consolas" w:cs="Consolas"/>
+                <w:color w:val="FFFFFF"/>
+                <w:sz w:val="21"/>
+                <w:szCs w:val="21"/>
+              </w:rPr>
+              <w:t xml:space="preserve"> </w:t>
+            </w:r>
+            <w:r>
+              <w:rPr>
+                <w:rFonts w:ascii="Consolas" w:hAnsi="Consolas" w:cs="Consolas"/>
+                <w:color w:val="E85D7F"/>
+                <w:sz w:val="21"/>
+                <w:szCs w:val="21"/>
+              </w:rPr>
+              <w:t>7},</w:t>
+            </w:r>
+          </w:p>
+          <w:p>
+            <w:pPr>
+              <w:shd w:val="clear" w:color="auto" w:fill="1E1E1E"/>
+              <w:spacing w:line="330" w:lineRule="atLeast"/>
+              <w:rPr>
+                <w:rFonts w:ascii="Consolas" w:hAnsi="Consolas" w:cs="Consolas"/>
+                <w:color w:val="FFFFFF"/>
+                <w:sz w:val="21"/>
+                <w:szCs w:val="21"/>
+              </w:rPr>
+            </w:pPr>
+            <w:r>
+              <w:rPr>
+                <w:rFonts w:ascii="Consolas" w:hAnsi="Consolas" w:cs="Consolas"/>
+                <w:color w:val="FFFFFF"/>
+                <w:sz w:val="21"/>
+                <w:szCs w:val="21"/>
+              </w:rPr>
+              <w:t xml:space="preserve">  children</w:t>
+            </w:r>
+            <w:r>
+              <w:rPr>
+                <w:rFonts w:ascii="Consolas" w:hAnsi="Consolas" w:cs="Consolas"/>
+                <w:color w:val="E85D7F"/>
+                <w:sz w:val="21"/>
+                <w:szCs w:val="21"/>
+              </w:rPr>
+              <w:t>:</w:t>
+            </w:r>
+            <w:r>
+              <w:rPr>
+                <w:rFonts w:ascii="Consolas" w:hAnsi="Consolas" w:cs="Consolas"/>
+                <w:color w:val="FFFFFF"/>
+                <w:sz w:val="21"/>
+                <w:szCs w:val="21"/>
+              </w:rPr>
+              <w:t xml:space="preserve"> </w:t>
+            </w:r>
+            <w:r>
+              <w:rPr>
+                <w:rFonts w:ascii="Consolas" w:hAnsi="Consolas" w:cs="Consolas"/>
+                <w:color w:val="E85D7F"/>
+                <w:sz w:val="21"/>
+                <w:szCs w:val="21"/>
+              </w:rPr>
+              <w:t>[</w:t>
+            </w:r>
+          </w:p>
+          <w:p>
+            <w:pPr>
+              <w:shd w:val="clear" w:color="auto" w:fill="1E1E1E"/>
+              <w:spacing w:line="330" w:lineRule="atLeast"/>
+              <w:rPr>
+                <w:rFonts w:ascii="Consolas" w:hAnsi="Consolas" w:cs="Consolas"/>
+                <w:color w:val="FFFFFF"/>
+                <w:sz w:val="21"/>
+                <w:szCs w:val="21"/>
+              </w:rPr>
+            </w:pPr>
+            <w:r>
+              <w:rPr>
+                <w:rFonts w:ascii="Consolas" w:hAnsi="Consolas" w:cs="Consolas"/>
+                <w:color w:val="FFFFFF"/>
+                <w:sz w:val="21"/>
+                <w:szCs w:val="21"/>
+              </w:rPr>
+              <w:t xml:space="preserve">    </w:t>
+            </w:r>
+            <w:r>
+              <w:rPr>
+                <w:rFonts w:ascii="Consolas" w:hAnsi="Consolas" w:cs="Consolas"/>
+                <w:color w:val="E85D7F"/>
+                <w:sz w:val="21"/>
+                <w:szCs w:val="21"/>
+              </w:rPr>
+              <w:t>{</w:t>
+            </w:r>
+            <w:r>
+              <w:rPr>
+                <w:rFonts w:ascii="Consolas" w:hAnsi="Consolas" w:cs="Consolas"/>
+                <w:color w:val="FFFFFF"/>
+                <w:sz w:val="21"/>
+                <w:szCs w:val="21"/>
+              </w:rPr>
+              <w:t>name</w:t>
+            </w:r>
+            <w:r>
+              <w:rPr>
+                <w:rFonts w:ascii="Consolas" w:hAnsi="Consolas" w:cs="Consolas"/>
+                <w:color w:val="E85D7F"/>
+                <w:sz w:val="21"/>
+                <w:szCs w:val="21"/>
+              </w:rPr>
+              <w:t>:</w:t>
+            </w:r>
+            <w:r>
+              <w:rPr>
+                <w:rFonts w:ascii="Consolas" w:hAnsi="Consolas" w:cs="Consolas"/>
+                <w:color w:val="FFFFFF"/>
+                <w:sz w:val="21"/>
+                <w:szCs w:val="21"/>
+              </w:rPr>
+              <w:t xml:space="preserve"> </w:t>
+            </w:r>
+            <w:r>
+              <w:rPr>
+                <w:rFonts w:ascii="Consolas" w:hAnsi="Consolas" w:cs="Consolas"/>
+                <w:color w:val="FFE083"/>
+                <w:sz w:val="21"/>
+                <w:szCs w:val="21"/>
+              </w:rPr>
+              <w:t>'Puppin'</w:t>
+            </w:r>
+            <w:r>
+              <w:rPr>
+                <w:rFonts w:ascii="Consolas" w:hAnsi="Consolas" w:cs="Consolas"/>
+                <w:color w:val="E85D7F"/>
+                <w:sz w:val="21"/>
+                <w:szCs w:val="21"/>
+              </w:rPr>
+              <w:t>,</w:t>
+            </w:r>
+            <w:r>
+              <w:rPr>
+                <w:rFonts w:ascii="Consolas" w:hAnsi="Consolas" w:cs="Consolas"/>
+                <w:color w:val="FFFFFF"/>
+                <w:sz w:val="21"/>
+                <w:szCs w:val="21"/>
+              </w:rPr>
+              <w:t xml:space="preserve"> tailWagSpeed</w:t>
+            </w:r>
+            <w:r>
+              <w:rPr>
+                <w:rFonts w:ascii="Consolas" w:hAnsi="Consolas" w:cs="Consolas"/>
+                <w:color w:val="E85D7F"/>
+                <w:sz w:val="21"/>
+                <w:szCs w:val="21"/>
+              </w:rPr>
+              <w:t>:</w:t>
+            </w:r>
+            <w:r>
+              <w:rPr>
+                <w:rFonts w:ascii="Consolas" w:hAnsi="Consolas" w:cs="Consolas"/>
+                <w:color w:val="FFFFFF"/>
+                <w:sz w:val="21"/>
+                <w:szCs w:val="21"/>
+              </w:rPr>
+              <w:t xml:space="preserve"> </w:t>
+            </w:r>
+            <w:r>
+              <w:rPr>
+                <w:rFonts w:ascii="Consolas" w:hAnsi="Consolas" w:cs="Consolas"/>
+                <w:color w:val="E85D7F"/>
+                <w:sz w:val="21"/>
+                <w:szCs w:val="21"/>
+              </w:rPr>
+              <w:t>0.001},</w:t>
+            </w:r>
+          </w:p>
+          <w:p>
+            <w:pPr>
+              <w:shd w:val="clear" w:color="auto" w:fill="1E1E1E"/>
+              <w:spacing w:line="330" w:lineRule="atLeast"/>
+              <w:rPr>
+                <w:rFonts w:ascii="Consolas" w:hAnsi="Consolas" w:cs="Consolas"/>
+                <w:color w:val="FFFFFF"/>
+                <w:sz w:val="21"/>
+                <w:szCs w:val="21"/>
+              </w:rPr>
+            </w:pPr>
+            <w:r>
+              <w:rPr>
+                <w:rFonts w:ascii="Consolas" w:hAnsi="Consolas" w:cs="Consolas"/>
+                <w:color w:val="FFFFFF"/>
+                <w:sz w:val="21"/>
+                <w:szCs w:val="21"/>
+              </w:rPr>
+              <w:t xml:space="preserve">    </w:t>
+            </w:r>
+            <w:r>
+              <w:rPr>
+                <w:rFonts w:ascii="Consolas" w:hAnsi="Consolas" w:cs="Consolas"/>
+                <w:color w:val="E85D7F"/>
+                <w:sz w:val="21"/>
+                <w:szCs w:val="21"/>
+              </w:rPr>
+              <w:t>{</w:t>
+            </w:r>
+            <w:r>
+              <w:rPr>
+                <w:rFonts w:ascii="Consolas" w:hAnsi="Consolas" w:cs="Consolas"/>
+                <w:color w:val="FFFFFF"/>
+                <w:sz w:val="21"/>
+                <w:szCs w:val="21"/>
+              </w:rPr>
+              <w:t>name</w:t>
+            </w:r>
+            <w:r>
+              <w:rPr>
+                <w:rFonts w:ascii="Consolas" w:hAnsi="Consolas" w:cs="Consolas"/>
+                <w:color w:val="E85D7F"/>
+                <w:sz w:val="21"/>
+                <w:szCs w:val="21"/>
+              </w:rPr>
+              <w:t>:</w:t>
+            </w:r>
+            <w:r>
+              <w:rPr>
+                <w:rFonts w:ascii="Consolas" w:hAnsi="Consolas" w:cs="Consolas"/>
+                <w:color w:val="FFFFFF"/>
+                <w:sz w:val="21"/>
+                <w:szCs w:val="21"/>
+              </w:rPr>
+              <w:t xml:space="preserve"> </w:t>
+            </w:r>
+            <w:r>
+              <w:rPr>
+                <w:rFonts w:ascii="Consolas" w:hAnsi="Consolas" w:cs="Consolas"/>
+                <w:color w:val="FFE083"/>
+                <w:sz w:val="21"/>
+                <w:szCs w:val="21"/>
+              </w:rPr>
+              <w:t>'Puppenaut'</w:t>
+            </w:r>
+            <w:r>
+              <w:rPr>
+                <w:rFonts w:ascii="Consolas" w:hAnsi="Consolas" w:cs="Consolas"/>
+                <w:color w:val="E85D7F"/>
+                <w:sz w:val="21"/>
+                <w:szCs w:val="21"/>
+              </w:rPr>
+              <w:t>,</w:t>
+            </w:r>
+            <w:r>
+              <w:rPr>
+                <w:rFonts w:ascii="Consolas" w:hAnsi="Consolas" w:cs="Consolas"/>
+                <w:color w:val="FFFFFF"/>
+                <w:sz w:val="21"/>
+                <w:szCs w:val="21"/>
+              </w:rPr>
+              <w:t xml:space="preserve"> tailWagSpeed</w:t>
+            </w:r>
+            <w:r>
+              <w:rPr>
+                <w:rFonts w:ascii="Consolas" w:hAnsi="Consolas" w:cs="Consolas"/>
+                <w:color w:val="E85D7F"/>
+                <w:sz w:val="21"/>
+                <w:szCs w:val="21"/>
+              </w:rPr>
+              <w:t>:</w:t>
+            </w:r>
+            <w:r>
+              <w:rPr>
+                <w:rFonts w:ascii="Consolas" w:hAnsi="Consolas" w:cs="Consolas"/>
+                <w:color w:val="FFFFFF"/>
+                <w:sz w:val="21"/>
+                <w:szCs w:val="21"/>
+              </w:rPr>
+              <w:t xml:space="preserve"> </w:t>
+            </w:r>
+            <w:r>
+              <w:rPr>
+                <w:rFonts w:ascii="Consolas" w:hAnsi="Consolas" w:cs="Consolas"/>
+                <w:color w:val="E85D7F"/>
+                <w:sz w:val="21"/>
+                <w:szCs w:val="21"/>
+              </w:rPr>
+              <w:t>0.0001},</w:t>
+            </w:r>
+          </w:p>
+          <w:p>
+            <w:pPr>
+              <w:shd w:val="clear" w:color="auto" w:fill="1E1E1E"/>
+              <w:spacing w:line="330" w:lineRule="atLeast"/>
+              <w:rPr>
+                <w:rFonts w:ascii="Consolas" w:hAnsi="Consolas" w:cs="Consolas"/>
+                <w:color w:val="FFFFFF"/>
+                <w:sz w:val="21"/>
+                <w:szCs w:val="21"/>
+              </w:rPr>
+            </w:pPr>
+            <w:r>
+              <w:rPr>
+                <w:rFonts w:ascii="Consolas" w:hAnsi="Consolas" w:cs="Consolas"/>
+                <w:color w:val="FFFFFF"/>
+                <w:sz w:val="21"/>
+                <w:szCs w:val="21"/>
+              </w:rPr>
+              <w:t xml:space="preserve">    </w:t>
+            </w:r>
+            <w:r>
+              <w:rPr>
+                <w:rFonts w:ascii="Consolas" w:hAnsi="Consolas" w:cs="Consolas"/>
+                <w:color w:val="E85D7F"/>
+                <w:sz w:val="21"/>
+                <w:szCs w:val="21"/>
+              </w:rPr>
+              <w:t>{</w:t>
+            </w:r>
+            <w:r>
+              <w:rPr>
+                <w:rFonts w:ascii="Consolas" w:hAnsi="Consolas" w:cs="Consolas"/>
+                <w:color w:val="FFFFFF"/>
+                <w:sz w:val="21"/>
+                <w:szCs w:val="21"/>
+              </w:rPr>
+              <w:t>name</w:t>
+            </w:r>
+            <w:r>
+              <w:rPr>
+                <w:rFonts w:ascii="Consolas" w:hAnsi="Consolas" w:cs="Consolas"/>
+                <w:color w:val="E85D7F"/>
+                <w:sz w:val="21"/>
+                <w:szCs w:val="21"/>
+              </w:rPr>
+              <w:t>:</w:t>
+            </w:r>
+            <w:r>
+              <w:rPr>
+                <w:rFonts w:ascii="Consolas" w:hAnsi="Consolas" w:cs="Consolas"/>
+                <w:color w:val="FFFFFF"/>
+                <w:sz w:val="21"/>
+                <w:szCs w:val="21"/>
+              </w:rPr>
+              <w:t xml:space="preserve"> </w:t>
+            </w:r>
+            <w:r>
+              <w:rPr>
+                <w:rFonts w:ascii="Consolas" w:hAnsi="Consolas" w:cs="Consolas"/>
+                <w:color w:val="FFE083"/>
+                <w:sz w:val="21"/>
+                <w:szCs w:val="21"/>
+              </w:rPr>
+              <w:t>'Puppenator'</w:t>
+            </w:r>
+            <w:r>
+              <w:rPr>
+                <w:rFonts w:ascii="Consolas" w:hAnsi="Consolas" w:cs="Consolas"/>
+                <w:color w:val="E85D7F"/>
+                <w:sz w:val="21"/>
+                <w:szCs w:val="21"/>
+              </w:rPr>
+              <w:t>,</w:t>
+            </w:r>
+            <w:r>
+              <w:rPr>
+                <w:rFonts w:ascii="Consolas" w:hAnsi="Consolas" w:cs="Consolas"/>
+                <w:color w:val="FFFFFF"/>
+                <w:sz w:val="21"/>
+                <w:szCs w:val="21"/>
+              </w:rPr>
+              <w:t xml:space="preserve"> tailWagSpeed</w:t>
+            </w:r>
+            <w:r>
+              <w:rPr>
+                <w:rFonts w:ascii="Consolas" w:hAnsi="Consolas" w:cs="Consolas"/>
+                <w:color w:val="E85D7F"/>
+                <w:sz w:val="21"/>
+                <w:szCs w:val="21"/>
+              </w:rPr>
+              <w:t>:</w:t>
+            </w:r>
+            <w:r>
+              <w:rPr>
+                <w:rFonts w:ascii="Consolas" w:hAnsi="Consolas" w:cs="Consolas"/>
+                <w:color w:val="FFFFFF"/>
+                <w:sz w:val="21"/>
+                <w:szCs w:val="21"/>
+              </w:rPr>
+              <w:t xml:space="preserve"> </w:t>
+            </w:r>
+            <w:r>
+              <w:rPr>
+                <w:rFonts w:ascii="Consolas" w:hAnsi="Consolas" w:cs="Consolas"/>
+                <w:color w:val="E85D7F"/>
+                <w:sz w:val="21"/>
+                <w:szCs w:val="21"/>
+              </w:rPr>
+              <w:t>0.01}</w:t>
+            </w:r>
+          </w:p>
+          <w:p>
+            <w:pPr>
+              <w:shd w:val="clear" w:color="auto" w:fill="1E1E1E"/>
+              <w:spacing w:line="330" w:lineRule="atLeast"/>
+              <w:rPr>
+                <w:rFonts w:ascii="Consolas" w:hAnsi="Consolas" w:cs="Consolas"/>
+                <w:color w:val="FFFFFF"/>
+                <w:sz w:val="21"/>
+                <w:szCs w:val="21"/>
+              </w:rPr>
+            </w:pPr>
+            <w:r>
+              <w:rPr>
+                <w:rFonts w:ascii="Consolas" w:hAnsi="Consolas" w:cs="Consolas"/>
+                <w:color w:val="FFFFFF"/>
+                <w:sz w:val="21"/>
+                <w:szCs w:val="21"/>
+              </w:rPr>
+              <w:t xml:space="preserve">  </w:t>
+            </w:r>
+            <w:r>
+              <w:rPr>
+                <w:rFonts w:ascii="Consolas" w:hAnsi="Consolas" w:cs="Consolas"/>
+                <w:color w:val="E85D7F"/>
+                <w:sz w:val="21"/>
+                <w:szCs w:val="21"/>
+              </w:rPr>
+              <w:t>]</w:t>
+            </w:r>
+          </w:p>
+          <w:p>
+            <w:pPr>
+              <w:shd w:val="clear" w:color="auto" w:fill="1E1E1E"/>
+              <w:spacing w:line="330" w:lineRule="atLeast"/>
+              <w:rPr>
+                <w:rFonts w:ascii="Consolas" w:hAnsi="Consolas" w:cs="Consolas"/>
+                <w:color w:val="FFFFFF"/>
+                <w:sz w:val="21"/>
+                <w:szCs w:val="21"/>
+              </w:rPr>
+            </w:pPr>
+            <w:r>
+              <w:rPr>
+                <w:rFonts w:ascii="Consolas" w:hAnsi="Consolas" w:cs="Consolas"/>
+                <w:color w:val="E85D7F"/>
+                <w:sz w:val="21"/>
+                <w:szCs w:val="21"/>
+              </w:rPr>
+              <w:t>};</w:t>
+            </w:r>
+          </w:p>
+          <w:p>
+            <w:pPr>
+              <w:shd w:val="clear" w:color="auto" w:fill="1E1E1E"/>
+              <w:spacing w:line="330" w:lineRule="atLeast"/>
+              <w:rPr>
+                <w:rFonts w:ascii="Consolas" w:hAnsi="Consolas" w:cs="Consolas"/>
+                <w:color w:val="FFFFFF"/>
+                <w:sz w:val="21"/>
+                <w:szCs w:val="21"/>
+              </w:rPr>
+            </w:pPr>
+          </w:p>
+          <w:p>
+            <w:pPr>
+              <w:tabs>
+                <w:tab w:val="left" w:pos="1860"/>
+              </w:tabs>
+              <w:rPr>
+                <w:rFonts w:asciiTheme="minorHAnsi" w:hAnsiTheme="minorHAnsi"/>
+              </w:rPr>
+            </w:pPr>
+          </w:p>
+        </w:tc>
+      </w:tr>
+    </w:tbl>
     <w:p>
       <w:pPr>
         <w:tabs>
@@ -29227,7 +33326,7 @@
   <w:style w:type="paragraph" w:default="1" w:styleId="Normal">
     <w:name w:val="Normal"/>
     <w:qFormat/>
-    <w:rsid w:val="007144A0"/>
+    <w:rsid w:val="009E52E4"/>
     <w:rPr>
       <w:rFonts w:ascii="Times New Roman" w:eastAsia="Times New Roman" w:hAnsi="Times New Roman" w:cs="Times New Roman"/>
     </w:rPr>
@@ -29305,6 +33404,30 @@
     <w:name w:val="mtk16"/>
     <w:basedOn w:val="DefaultParagraphFont"/>
     <w:rsid w:val="00611EF0"/>
+  </w:style>
+  <w:style w:type="character" w:styleId="HTMLCode">
+    <w:name w:val="HTML Code"/>
+    <w:basedOn w:val="DefaultParagraphFont"/>
+    <w:uiPriority w:val="99"/>
+    <w:semiHidden/>
+    <w:unhideWhenUsed/>
+    <w:rsid w:val="00946983"/>
+    <w:rPr>
+      <w:rFonts w:ascii="Courier New" w:eastAsia="Times New Roman" w:hAnsi="Courier New" w:cs="Courier New"/>
+      <w:sz w:val="20"/>
+      <w:szCs w:val="20"/>
+    </w:rPr>
+  </w:style>
+  <w:style w:type="character" w:styleId="Emphasis">
+    <w:name w:val="Emphasis"/>
+    <w:basedOn w:val="DefaultParagraphFont"/>
+    <w:uiPriority w:val="20"/>
+    <w:qFormat/>
+    <w:rsid w:val="00946983"/>
+    <w:rPr>
+      <w:i/>
+      <w:iCs/>
+    </w:rPr>
   </w:style>
 </w:styles>
 </file>

</xml_diff>

<commit_message>
feat: Add progress #88 'Learn Typescript'
</commit_message>
<xml_diff>
--- a/learn-typescript/chapter_3/Chatper 3 - Complex Types.docx
+++ b/learn-typescript/chapter_3/Chatper 3 - Complex Types.docx
@@ -30888,7 +30888,43 @@
                 <w:sz w:val="21"/>
                 <w:szCs w:val="21"/>
               </w:rPr>
-              <w:t xml:space="preserve"> anotherFamily </w:t>
+              <w:t xml:space="preserve"> anotherFamily</w:t>
+            </w:r>
+            <w:r>
+              <w:rPr>
+                <w:rFonts w:ascii="Consolas" w:hAnsi="Consolas" w:cs="Consolas"/>
+                <w:color w:val="E85D7F"/>
+                <w:sz w:val="21"/>
+                <w:szCs w:val="21"/>
+              </w:rPr>
+              <w:t>:</w:t>
+            </w:r>
+            <w:r>
+              <w:rPr>
+                <w:rFonts w:ascii="Consolas" w:hAnsi="Consolas" w:cs="Consolas"/>
+                <w:color w:val="FFFFFF"/>
+                <w:sz w:val="21"/>
+                <w:szCs w:val="21"/>
+              </w:rPr>
+              <w:t xml:space="preserve"> </w:t>
+            </w:r>
+            <w:r>
+              <w:rPr>
+                <w:rFonts w:ascii="Consolas" w:hAnsi="Consolas" w:cs="Consolas"/>
+                <w:color w:val="E85D7F"/>
+                <w:sz w:val="21"/>
+                <w:szCs w:val="21"/>
+              </w:rPr>
+              <w:t>Family&lt;Dog&gt;</w:t>
+            </w:r>
+            <w:r>
+              <w:rPr>
+                <w:rFonts w:ascii="Consolas" w:hAnsi="Consolas" w:cs="Consolas"/>
+                <w:color w:val="FFFFFF"/>
+                <w:sz w:val="21"/>
+                <w:szCs w:val="21"/>
+              </w:rPr>
+              <w:t xml:space="preserve"> </w:t>
             </w:r>
             <w:r>
               <w:rPr>
@@ -31777,6 +31813,2207 @@
                 <w:szCs w:val="21"/>
               </w:rPr>
               <w:t>};</w:t>
+            </w:r>
+          </w:p>
+          <w:p>
+            <w:pPr>
+              <w:tabs>
+                <w:tab w:val="left" w:pos="1860"/>
+              </w:tabs>
+              <w:rPr>
+                <w:rFonts w:asciiTheme="minorHAnsi" w:hAnsiTheme="minorHAnsi"/>
+              </w:rPr>
+            </w:pPr>
+          </w:p>
+        </w:tc>
+      </w:tr>
+    </w:tbl>
+    <w:p>
+      <w:pPr>
+        <w:tabs>
+          <w:tab w:val="left" w:pos="1860"/>
+        </w:tabs>
+        <w:rPr>
+          <w:rFonts w:asciiTheme="minorHAnsi" w:hAnsiTheme="minorHAnsi"/>
+        </w:rPr>
+      </w:pPr>
+    </w:p>
+    <w:p>
+      <w:pPr>
+        <w:tabs>
+          <w:tab w:val="left" w:pos="1860"/>
+        </w:tabs>
+        <w:rPr>
+          <w:rFonts w:asciiTheme="minorHAnsi" w:hAnsiTheme="minorHAnsi"/>
+        </w:rPr>
+      </w:pPr>
+    </w:p>
+    <w:p>
+      <w:pPr>
+        <w:pStyle w:val="ListParagraph"/>
+        <w:numPr>
+          <w:ilvl w:val="0"/>
+          <w:numId w:val="8"/>
+        </w:numPr>
+        <w:rPr>
+          <w:color w:val="000000" w:themeColor="text1"/>
+          <w:sz w:val="28"/>
+          <w:szCs w:val="28"/>
+        </w:rPr>
+      </w:pPr>
+      <w:r>
+        <w:rPr>
+          <w:color w:val="000000" w:themeColor="text1"/>
+          <w:sz w:val="28"/>
+          <w:szCs w:val="28"/>
+        </w:rPr>
+        <w:t xml:space="preserve">Generic </w:t>
+      </w:r>
+      <w:r>
+        <w:rPr>
+          <w:color w:val="000000" w:themeColor="text1"/>
+          <w:sz w:val="28"/>
+          <w:szCs w:val="28"/>
+        </w:rPr>
+        <w:t>Functions</w:t>
+      </w:r>
+    </w:p>
+    <w:p>
+      <w:pPr>
+        <w:pStyle w:val="ListParagraph"/>
+        <w:numPr>
+          <w:ilvl w:val="1"/>
+          <w:numId w:val="13"/>
+        </w:numPr>
+        <w:tabs>
+          <w:tab w:val="left" w:pos="1860"/>
+        </w:tabs>
+        <w:rPr>
+          <w:rFonts w:asciiTheme="minorHAnsi" w:hAnsiTheme="minorHAnsi"/>
+        </w:rPr>
+      </w:pPr>
+      <w:r>
+        <w:rPr>
+          <w:rFonts w:ascii="AppleSystemUIFont" w:eastAsiaTheme="minorEastAsia" w:hAnsi="AppleSystemUIFont" w:cs="AppleSystemUIFont"/>
+          <w:lang w:val="en-US"/>
+        </w:rPr>
+        <w:t>Are easiest to understand via example</w:t>
+      </w:r>
+    </w:p>
+    <w:p>
+      <w:pPr>
+        <w:pStyle w:val="ListParagraph"/>
+        <w:numPr>
+          <w:ilvl w:val="2"/>
+          <w:numId w:val="13"/>
+        </w:numPr>
+        <w:tabs>
+          <w:tab w:val="left" w:pos="1860"/>
+        </w:tabs>
+        <w:rPr>
+          <w:rFonts w:asciiTheme="minorHAnsi" w:hAnsiTheme="minorHAnsi"/>
+          <w:b/>
+          <w:bCs/>
+        </w:rPr>
+      </w:pPr>
+      <w:r>
+        <w:rPr>
+          <w:rFonts w:ascii="AppleSystemUIFont" w:eastAsiaTheme="minorEastAsia" w:hAnsi="AppleSystemUIFont" w:cs="AppleSystemUIFont"/>
+          <w:b/>
+          <w:bCs/>
+          <w:lang w:val="en-US"/>
+        </w:rPr>
+        <w:t xml:space="preserve">In the following, </w:t>
+      </w:r>
+      <w:r>
+        <w:rPr>
+          <w:rFonts w:ascii="AppleSystemUIFont" w:eastAsiaTheme="minorEastAsia" w:hAnsi="AppleSystemUIFont" w:cs="AppleSystemUIFont"/>
+          <w:b/>
+          <w:bCs/>
+          <w:lang w:val="en-US"/>
+        </w:rPr>
+        <w:t>we run into a problem when we try to specify the function’s return type</w:t>
+      </w:r>
+    </w:p>
+    <w:p>
+      <w:pPr>
+        <w:pStyle w:val="ListParagraph"/>
+        <w:numPr>
+          <w:ilvl w:val="2"/>
+          <w:numId w:val="13"/>
+        </w:numPr>
+        <w:tabs>
+          <w:tab w:val="left" w:pos="1860"/>
+        </w:tabs>
+        <w:rPr>
+          <w:rFonts w:asciiTheme="minorHAnsi" w:hAnsiTheme="minorHAnsi"/>
+          <w:b/>
+          <w:bCs/>
+        </w:rPr>
+      </w:pPr>
+      <w:r>
+        <w:rPr>
+          <w:rFonts w:asciiTheme="minorHAnsi" w:hAnsiTheme="minorHAnsi"/>
+          <w:b/>
+          <w:bCs/>
+        </w:rPr>
+        <w:t>Generic functions to rescue!!</w:t>
+      </w:r>
+    </w:p>
+    <w:p>
+      <w:pPr>
+        <w:tabs>
+          <w:tab w:val="left" w:pos="1860"/>
+        </w:tabs>
+        <w:rPr>
+          <w:rFonts w:asciiTheme="minorHAnsi" w:hAnsiTheme="minorHAnsi"/>
+        </w:rPr>
+      </w:pPr>
+      <w:r>
+        <w:rPr>
+          <w:rFonts w:asciiTheme="minorHAnsi" w:hAnsiTheme="minorHAnsi"/>
+        </w:rPr>
+        <w:tab/>
+      </w:r>
+    </w:p>
+    <w:p>
+      <w:pPr>
+        <w:tabs>
+          <w:tab w:val="left" w:pos="1860"/>
+        </w:tabs>
+        <w:rPr>
+          <w:rFonts w:asciiTheme="minorHAnsi" w:hAnsiTheme="minorHAnsi"/>
+        </w:rPr>
+      </w:pPr>
+      <w:r>
+        <w:rPr>
+          <w:rFonts w:asciiTheme="minorHAnsi" w:hAnsiTheme="minorHAnsi"/>
+        </w:rPr>
+        <w:t>Example (Javascript)</w:t>
+      </w:r>
+    </w:p>
+    <w:p>
+      <w:pPr>
+        <w:tabs>
+          <w:tab w:val="left" w:pos="1860"/>
+        </w:tabs>
+        <w:rPr>
+          <w:rFonts w:asciiTheme="minorHAnsi" w:hAnsiTheme="minorHAnsi"/>
+        </w:rPr>
+      </w:pPr>
+    </w:p>
+    <w:tbl>
+      <w:tblPr>
+        <w:tblStyle w:val="TableGrid"/>
+        <w:tblW w:w="0" w:type="auto"/>
+        <w:tblLook w:val="04A0" w:firstRow="1" w:lastRow="0" w:firstColumn="1" w:lastColumn="0" w:noHBand="0" w:noVBand="1"/>
+      </w:tblPr>
+      <w:tblGrid>
+        <w:gridCol w:w="9350"/>
+      </w:tblGrid>
+      <w:tr>
+        <w:tc>
+          <w:tcPr>
+            <w:tcW w:w="9350" w:type="dxa"/>
+          </w:tcPr>
+          <w:p>
+            <w:pPr>
+              <w:shd w:val="clear" w:color="auto" w:fill="1E1E1E"/>
+              <w:spacing w:line="330" w:lineRule="atLeast"/>
+              <w:rPr>
+                <w:rFonts w:ascii="Consolas" w:hAnsi="Consolas" w:cs="Consolas"/>
+                <w:color w:val="FFFFFF"/>
+                <w:sz w:val="21"/>
+                <w:szCs w:val="21"/>
+              </w:rPr>
+            </w:pPr>
+            <w:r>
+              <w:rPr>
+                <w:rFonts w:ascii="Consolas" w:hAnsi="Consolas" w:cs="Consolas"/>
+                <w:color w:val="B3CCFF"/>
+                <w:sz w:val="21"/>
+                <w:szCs w:val="21"/>
+              </w:rPr>
+              <w:t>function</w:t>
+            </w:r>
+            <w:r>
+              <w:rPr>
+                <w:rFonts w:ascii="Consolas" w:hAnsi="Consolas" w:cs="Consolas"/>
+                <w:color w:val="FFFFFF"/>
+                <w:sz w:val="21"/>
+                <w:szCs w:val="21"/>
+              </w:rPr>
+              <w:t xml:space="preserve"> getFilledArray</w:t>
+            </w:r>
+            <w:r>
+              <w:rPr>
+                <w:rFonts w:ascii="Consolas" w:hAnsi="Consolas" w:cs="Consolas"/>
+                <w:color w:val="E85D7F"/>
+                <w:sz w:val="21"/>
+                <w:szCs w:val="21"/>
+              </w:rPr>
+              <w:t>(</w:t>
+            </w:r>
+            <w:r>
+              <w:rPr>
+                <w:rFonts w:ascii="Consolas" w:hAnsi="Consolas" w:cs="Consolas"/>
+                <w:color w:val="FFFFFF"/>
+                <w:sz w:val="21"/>
+                <w:szCs w:val="21"/>
+              </w:rPr>
+              <w:t>value</w:t>
+            </w:r>
+            <w:r>
+              <w:rPr>
+                <w:rFonts w:ascii="Consolas" w:hAnsi="Consolas" w:cs="Consolas"/>
+                <w:color w:val="E85D7F"/>
+                <w:sz w:val="21"/>
+                <w:szCs w:val="21"/>
+              </w:rPr>
+              <w:t>,</w:t>
+            </w:r>
+            <w:r>
+              <w:rPr>
+                <w:rFonts w:ascii="Consolas" w:hAnsi="Consolas" w:cs="Consolas"/>
+                <w:color w:val="FFFFFF"/>
+                <w:sz w:val="21"/>
+                <w:szCs w:val="21"/>
+              </w:rPr>
+              <w:t xml:space="preserve"> n</w:t>
+            </w:r>
+            <w:r>
+              <w:rPr>
+                <w:rFonts w:ascii="Consolas" w:hAnsi="Consolas" w:cs="Consolas"/>
+                <w:color w:val="E85D7F"/>
+                <w:sz w:val="21"/>
+                <w:szCs w:val="21"/>
+              </w:rPr>
+              <w:t>)</w:t>
+            </w:r>
+            <w:r>
+              <w:rPr>
+                <w:rFonts w:ascii="Consolas" w:hAnsi="Consolas" w:cs="Consolas"/>
+                <w:color w:val="FFFFFF"/>
+                <w:sz w:val="21"/>
+                <w:szCs w:val="21"/>
+              </w:rPr>
+              <w:t xml:space="preserve"> </w:t>
+            </w:r>
+            <w:r>
+              <w:rPr>
+                <w:rFonts w:ascii="Consolas" w:hAnsi="Consolas" w:cs="Consolas"/>
+                <w:color w:val="E85D7F"/>
+                <w:sz w:val="21"/>
+                <w:szCs w:val="21"/>
+              </w:rPr>
+              <w:t>{</w:t>
+            </w:r>
+          </w:p>
+          <w:p>
+            <w:pPr>
+              <w:shd w:val="clear" w:color="auto" w:fill="1E1E1E"/>
+              <w:spacing w:line="330" w:lineRule="atLeast"/>
+              <w:rPr>
+                <w:rFonts w:ascii="Consolas" w:hAnsi="Consolas" w:cs="Consolas"/>
+                <w:color w:val="FFFFFF"/>
+                <w:sz w:val="21"/>
+                <w:szCs w:val="21"/>
+              </w:rPr>
+            </w:pPr>
+            <w:r>
+              <w:rPr>
+                <w:rFonts w:ascii="Consolas" w:hAnsi="Consolas" w:cs="Consolas"/>
+                <w:color w:val="FFFFFF"/>
+                <w:sz w:val="21"/>
+                <w:szCs w:val="21"/>
+              </w:rPr>
+              <w:t xml:space="preserve">  </w:t>
+            </w:r>
+            <w:r>
+              <w:rPr>
+                <w:rFonts w:ascii="Consolas" w:hAnsi="Consolas" w:cs="Consolas"/>
+                <w:color w:val="B3CCFF"/>
+                <w:sz w:val="21"/>
+                <w:szCs w:val="21"/>
+              </w:rPr>
+              <w:t>return</w:t>
+            </w:r>
+            <w:r>
+              <w:rPr>
+                <w:rFonts w:ascii="Consolas" w:hAnsi="Consolas" w:cs="Consolas"/>
+                <w:color w:val="FFFFFF"/>
+                <w:sz w:val="21"/>
+                <w:szCs w:val="21"/>
+              </w:rPr>
+              <w:t xml:space="preserve"> </w:t>
+            </w:r>
+            <w:r>
+              <w:rPr>
+                <w:rFonts w:ascii="Consolas" w:hAnsi="Consolas" w:cs="Consolas"/>
+                <w:color w:val="E85D7F"/>
+                <w:sz w:val="21"/>
+                <w:szCs w:val="21"/>
+              </w:rPr>
+              <w:t>Array(</w:t>
+            </w:r>
+            <w:r>
+              <w:rPr>
+                <w:rFonts w:ascii="Consolas" w:hAnsi="Consolas" w:cs="Consolas"/>
+                <w:color w:val="FFFFFF"/>
+                <w:sz w:val="21"/>
+                <w:szCs w:val="21"/>
+              </w:rPr>
+              <w:t>n</w:t>
+            </w:r>
+            <w:r>
+              <w:rPr>
+                <w:rFonts w:ascii="Consolas" w:hAnsi="Consolas" w:cs="Consolas"/>
+                <w:color w:val="E85D7F"/>
+                <w:sz w:val="21"/>
+                <w:szCs w:val="21"/>
+              </w:rPr>
+              <w:t>).</w:t>
+            </w:r>
+            <w:r>
+              <w:rPr>
+                <w:rFonts w:ascii="Consolas" w:hAnsi="Consolas" w:cs="Consolas"/>
+                <w:color w:val="FFFFFF"/>
+                <w:sz w:val="21"/>
+                <w:szCs w:val="21"/>
+              </w:rPr>
+              <w:t>fill</w:t>
+            </w:r>
+            <w:r>
+              <w:rPr>
+                <w:rFonts w:ascii="Consolas" w:hAnsi="Consolas" w:cs="Consolas"/>
+                <w:color w:val="E85D7F"/>
+                <w:sz w:val="21"/>
+                <w:szCs w:val="21"/>
+              </w:rPr>
+              <w:t>(</w:t>
+            </w:r>
+            <w:r>
+              <w:rPr>
+                <w:rFonts w:ascii="Consolas" w:hAnsi="Consolas" w:cs="Consolas"/>
+                <w:color w:val="FFFFFF"/>
+                <w:sz w:val="21"/>
+                <w:szCs w:val="21"/>
+              </w:rPr>
+              <w:t>value</w:t>
+            </w:r>
+            <w:r>
+              <w:rPr>
+                <w:rFonts w:ascii="Consolas" w:hAnsi="Consolas" w:cs="Consolas"/>
+                <w:color w:val="E85D7F"/>
+                <w:sz w:val="21"/>
+                <w:szCs w:val="21"/>
+              </w:rPr>
+              <w:t>);</w:t>
+            </w:r>
+          </w:p>
+          <w:p>
+            <w:pPr>
+              <w:shd w:val="clear" w:color="auto" w:fill="1E1E1E"/>
+              <w:spacing w:line="330" w:lineRule="atLeast"/>
+              <w:rPr>
+                <w:rFonts w:ascii="Consolas" w:hAnsi="Consolas" w:cs="Consolas"/>
+                <w:color w:val="FFFFFF"/>
+                <w:sz w:val="21"/>
+                <w:szCs w:val="21"/>
+              </w:rPr>
+            </w:pPr>
+            <w:r>
+              <w:rPr>
+                <w:rFonts w:ascii="Consolas" w:hAnsi="Consolas" w:cs="Consolas"/>
+                <w:color w:val="E85D7F"/>
+                <w:sz w:val="21"/>
+                <w:szCs w:val="21"/>
+              </w:rPr>
+              <w:t>}</w:t>
+            </w:r>
+          </w:p>
+        </w:tc>
+      </w:tr>
+    </w:tbl>
+    <w:p>
+      <w:pPr>
+        <w:tabs>
+          <w:tab w:val="left" w:pos="1860"/>
+        </w:tabs>
+        <w:rPr>
+          <w:rFonts w:asciiTheme="minorHAnsi" w:hAnsiTheme="minorHAnsi"/>
+        </w:rPr>
+      </w:pPr>
+    </w:p>
+    <w:p>
+      <w:pPr>
+        <w:tabs>
+          <w:tab w:val="left" w:pos="1860"/>
+        </w:tabs>
+        <w:rPr>
+          <w:rFonts w:asciiTheme="minorHAnsi" w:hAnsiTheme="minorHAnsi"/>
+        </w:rPr>
+      </w:pPr>
+    </w:p>
+    <w:p>
+      <w:pPr>
+        <w:tabs>
+          <w:tab w:val="left" w:pos="1860"/>
+        </w:tabs>
+        <w:rPr>
+          <w:rFonts w:asciiTheme="minorHAnsi" w:hAnsiTheme="minorHAnsi"/>
+        </w:rPr>
+      </w:pPr>
+      <w:r>
+        <w:rPr>
+          <w:rFonts w:asciiTheme="minorHAnsi" w:hAnsiTheme="minorHAnsi"/>
+        </w:rPr>
+        <w:lastRenderedPageBreak/>
+        <w:t>Example (Typescript, Generic functions)</w:t>
+      </w:r>
+    </w:p>
+    <w:p>
+      <w:pPr>
+        <w:tabs>
+          <w:tab w:val="left" w:pos="1860"/>
+        </w:tabs>
+        <w:rPr>
+          <w:rFonts w:asciiTheme="minorHAnsi" w:hAnsiTheme="minorHAnsi"/>
+        </w:rPr>
+      </w:pPr>
+    </w:p>
+    <w:tbl>
+      <w:tblPr>
+        <w:tblStyle w:val="TableGrid"/>
+        <w:tblW w:w="0" w:type="auto"/>
+        <w:tblLook w:val="04A0" w:firstRow="1" w:lastRow="0" w:firstColumn="1" w:lastColumn="0" w:noHBand="0" w:noVBand="1"/>
+      </w:tblPr>
+      <w:tblGrid>
+        <w:gridCol w:w="9350"/>
+      </w:tblGrid>
+      <w:tr>
+        <w:tc>
+          <w:tcPr>
+            <w:tcW w:w="9350" w:type="dxa"/>
+          </w:tcPr>
+          <w:p>
+            <w:pPr>
+              <w:shd w:val="clear" w:color="auto" w:fill="1E1E1E"/>
+              <w:spacing w:line="330" w:lineRule="atLeast"/>
+              <w:rPr>
+                <w:rFonts w:ascii="Consolas" w:hAnsi="Consolas" w:cs="Consolas"/>
+                <w:color w:val="FFFFFF"/>
+                <w:sz w:val="21"/>
+                <w:szCs w:val="21"/>
+              </w:rPr>
+            </w:pPr>
+            <w:r>
+              <w:rPr>
+                <w:rFonts w:ascii="Consolas" w:hAnsi="Consolas" w:cs="Consolas"/>
+                <w:color w:val="B3CCFF"/>
+                <w:sz w:val="21"/>
+                <w:szCs w:val="21"/>
+              </w:rPr>
+              <w:t>function</w:t>
+            </w:r>
+            <w:r>
+              <w:rPr>
+                <w:rFonts w:ascii="Consolas" w:hAnsi="Consolas" w:cs="Consolas"/>
+                <w:color w:val="FFFFFF"/>
+                <w:sz w:val="21"/>
+                <w:szCs w:val="21"/>
+              </w:rPr>
+              <w:t xml:space="preserve"> getFilledArray</w:t>
+            </w:r>
+            <w:r>
+              <w:rPr>
+                <w:rFonts w:ascii="Consolas" w:hAnsi="Consolas" w:cs="Consolas"/>
+                <w:color w:val="E85D7F"/>
+                <w:sz w:val="21"/>
+                <w:szCs w:val="21"/>
+              </w:rPr>
+              <w:t>&lt;T&gt;(</w:t>
+            </w:r>
+            <w:r>
+              <w:rPr>
+                <w:rFonts w:ascii="Consolas" w:hAnsi="Consolas" w:cs="Consolas"/>
+                <w:color w:val="FFFFFF"/>
+                <w:sz w:val="21"/>
+                <w:szCs w:val="21"/>
+              </w:rPr>
+              <w:t>value</w:t>
+            </w:r>
+            <w:r>
+              <w:rPr>
+                <w:rFonts w:ascii="Consolas" w:hAnsi="Consolas" w:cs="Consolas"/>
+                <w:color w:val="E85D7F"/>
+                <w:sz w:val="21"/>
+                <w:szCs w:val="21"/>
+              </w:rPr>
+              <w:t>:</w:t>
+            </w:r>
+            <w:r>
+              <w:rPr>
+                <w:rFonts w:ascii="Consolas" w:hAnsi="Consolas" w:cs="Consolas"/>
+                <w:color w:val="FFFFFF"/>
+                <w:sz w:val="21"/>
+                <w:szCs w:val="21"/>
+              </w:rPr>
+              <w:t xml:space="preserve"> </w:t>
+            </w:r>
+            <w:r>
+              <w:rPr>
+                <w:rFonts w:ascii="Consolas" w:hAnsi="Consolas" w:cs="Consolas"/>
+                <w:color w:val="E85D7F"/>
+                <w:sz w:val="21"/>
+                <w:szCs w:val="21"/>
+              </w:rPr>
+              <w:t>T,</w:t>
+            </w:r>
+            <w:r>
+              <w:rPr>
+                <w:rFonts w:ascii="Consolas" w:hAnsi="Consolas" w:cs="Consolas"/>
+                <w:color w:val="FFFFFF"/>
+                <w:sz w:val="21"/>
+                <w:szCs w:val="21"/>
+              </w:rPr>
+              <w:t xml:space="preserve"> n</w:t>
+            </w:r>
+            <w:r>
+              <w:rPr>
+                <w:rFonts w:ascii="Consolas" w:hAnsi="Consolas" w:cs="Consolas"/>
+                <w:color w:val="E85D7F"/>
+                <w:sz w:val="21"/>
+                <w:szCs w:val="21"/>
+              </w:rPr>
+              <w:t>:</w:t>
+            </w:r>
+            <w:r>
+              <w:rPr>
+                <w:rFonts w:ascii="Consolas" w:hAnsi="Consolas" w:cs="Consolas"/>
+                <w:color w:val="FFFFFF"/>
+                <w:sz w:val="21"/>
+                <w:szCs w:val="21"/>
+              </w:rPr>
+              <w:t xml:space="preserve"> </w:t>
+            </w:r>
+            <w:r>
+              <w:rPr>
+                <w:rFonts w:ascii="Consolas" w:hAnsi="Consolas" w:cs="Consolas"/>
+                <w:color w:val="B3CCFF"/>
+                <w:sz w:val="21"/>
+                <w:szCs w:val="21"/>
+              </w:rPr>
+              <w:t>number</w:t>
+            </w:r>
+            <w:r>
+              <w:rPr>
+                <w:rFonts w:ascii="Consolas" w:hAnsi="Consolas" w:cs="Consolas"/>
+                <w:color w:val="E85D7F"/>
+                <w:sz w:val="21"/>
+                <w:szCs w:val="21"/>
+              </w:rPr>
+              <w:t>):</w:t>
+            </w:r>
+            <w:r>
+              <w:rPr>
+                <w:rFonts w:ascii="Consolas" w:hAnsi="Consolas" w:cs="Consolas"/>
+                <w:color w:val="FFFFFF"/>
+                <w:sz w:val="21"/>
+                <w:szCs w:val="21"/>
+              </w:rPr>
+              <w:t xml:space="preserve"> </w:t>
+            </w:r>
+            <w:r>
+              <w:rPr>
+                <w:rFonts w:ascii="Consolas" w:hAnsi="Consolas" w:cs="Consolas"/>
+                <w:color w:val="E85D7F"/>
+                <w:sz w:val="21"/>
+                <w:szCs w:val="21"/>
+              </w:rPr>
+              <w:t>T[]</w:t>
+            </w:r>
+            <w:r>
+              <w:rPr>
+                <w:rFonts w:ascii="Consolas" w:hAnsi="Consolas" w:cs="Consolas"/>
+                <w:color w:val="FFFFFF"/>
+                <w:sz w:val="21"/>
+                <w:szCs w:val="21"/>
+              </w:rPr>
+              <w:t xml:space="preserve"> </w:t>
+            </w:r>
+            <w:r>
+              <w:rPr>
+                <w:rFonts w:ascii="Consolas" w:hAnsi="Consolas" w:cs="Consolas"/>
+                <w:color w:val="E85D7F"/>
+                <w:sz w:val="21"/>
+                <w:szCs w:val="21"/>
+              </w:rPr>
+              <w:t>{</w:t>
+            </w:r>
+          </w:p>
+          <w:p>
+            <w:pPr>
+              <w:shd w:val="clear" w:color="auto" w:fill="1E1E1E"/>
+              <w:spacing w:line="330" w:lineRule="atLeast"/>
+              <w:rPr>
+                <w:rFonts w:ascii="Consolas" w:hAnsi="Consolas" w:cs="Consolas"/>
+                <w:color w:val="FFFFFF"/>
+                <w:sz w:val="21"/>
+                <w:szCs w:val="21"/>
+              </w:rPr>
+            </w:pPr>
+            <w:r>
+              <w:rPr>
+                <w:rFonts w:ascii="Consolas" w:hAnsi="Consolas" w:cs="Consolas"/>
+                <w:color w:val="FFFFFF"/>
+                <w:sz w:val="21"/>
+                <w:szCs w:val="21"/>
+              </w:rPr>
+              <w:t xml:space="preserve">  </w:t>
+            </w:r>
+            <w:r>
+              <w:rPr>
+                <w:rFonts w:ascii="Consolas" w:hAnsi="Consolas" w:cs="Consolas"/>
+                <w:color w:val="B3CCFF"/>
+                <w:sz w:val="21"/>
+                <w:szCs w:val="21"/>
+              </w:rPr>
+              <w:t>return</w:t>
+            </w:r>
+            <w:r>
+              <w:rPr>
+                <w:rFonts w:ascii="Consolas" w:hAnsi="Consolas" w:cs="Consolas"/>
+                <w:color w:val="FFFFFF"/>
+                <w:sz w:val="21"/>
+                <w:szCs w:val="21"/>
+              </w:rPr>
+              <w:t xml:space="preserve"> </w:t>
+            </w:r>
+            <w:r>
+              <w:rPr>
+                <w:rFonts w:ascii="Consolas" w:hAnsi="Consolas" w:cs="Consolas"/>
+                <w:color w:val="E85D7F"/>
+                <w:sz w:val="21"/>
+                <w:szCs w:val="21"/>
+              </w:rPr>
+              <w:t>Array(</w:t>
+            </w:r>
+            <w:r>
+              <w:rPr>
+                <w:rFonts w:ascii="Consolas" w:hAnsi="Consolas" w:cs="Consolas"/>
+                <w:color w:val="FFFFFF"/>
+                <w:sz w:val="21"/>
+                <w:szCs w:val="21"/>
+              </w:rPr>
+              <w:t>n</w:t>
+            </w:r>
+            <w:r>
+              <w:rPr>
+                <w:rFonts w:ascii="Consolas" w:hAnsi="Consolas" w:cs="Consolas"/>
+                <w:color w:val="E85D7F"/>
+                <w:sz w:val="21"/>
+                <w:szCs w:val="21"/>
+              </w:rPr>
+              <w:t>).</w:t>
+            </w:r>
+            <w:r>
+              <w:rPr>
+                <w:rFonts w:ascii="Consolas" w:hAnsi="Consolas" w:cs="Consolas"/>
+                <w:color w:val="FFFFFF"/>
+                <w:sz w:val="21"/>
+                <w:szCs w:val="21"/>
+              </w:rPr>
+              <w:t>fill</w:t>
+            </w:r>
+            <w:r>
+              <w:rPr>
+                <w:rFonts w:ascii="Consolas" w:hAnsi="Consolas" w:cs="Consolas"/>
+                <w:color w:val="E85D7F"/>
+                <w:sz w:val="21"/>
+                <w:szCs w:val="21"/>
+              </w:rPr>
+              <w:t>(</w:t>
+            </w:r>
+            <w:r>
+              <w:rPr>
+                <w:rFonts w:ascii="Consolas" w:hAnsi="Consolas" w:cs="Consolas"/>
+                <w:color w:val="FFFFFF"/>
+                <w:sz w:val="21"/>
+                <w:szCs w:val="21"/>
+              </w:rPr>
+              <w:t>value</w:t>
+            </w:r>
+            <w:r>
+              <w:rPr>
+                <w:rFonts w:ascii="Consolas" w:hAnsi="Consolas" w:cs="Consolas"/>
+                <w:color w:val="E85D7F"/>
+                <w:sz w:val="21"/>
+                <w:szCs w:val="21"/>
+              </w:rPr>
+              <w:t>);</w:t>
+            </w:r>
+          </w:p>
+          <w:p>
+            <w:pPr>
+              <w:shd w:val="clear" w:color="auto" w:fill="1E1E1E"/>
+              <w:spacing w:line="330" w:lineRule="atLeast"/>
+              <w:rPr>
+                <w:rFonts w:ascii="Consolas" w:hAnsi="Consolas" w:cs="Consolas"/>
+                <w:color w:val="FFFFFF"/>
+                <w:sz w:val="21"/>
+                <w:szCs w:val="21"/>
+              </w:rPr>
+            </w:pPr>
+            <w:r>
+              <w:rPr>
+                <w:rFonts w:ascii="Consolas" w:hAnsi="Consolas" w:cs="Consolas"/>
+                <w:color w:val="E85D7F"/>
+                <w:sz w:val="21"/>
+                <w:szCs w:val="21"/>
+              </w:rPr>
+              <w:t>}</w:t>
+            </w:r>
+          </w:p>
+        </w:tc>
+      </w:tr>
+    </w:tbl>
+    <w:p>
+      <w:pPr>
+        <w:tabs>
+          <w:tab w:val="left" w:pos="1860"/>
+        </w:tabs>
+        <w:rPr>
+          <w:rFonts w:asciiTheme="minorHAnsi" w:hAnsiTheme="minorHAnsi"/>
+        </w:rPr>
+      </w:pPr>
+    </w:p>
+    <w:p>
+      <w:pPr>
+        <w:pStyle w:val="ListParagraph"/>
+        <w:numPr>
+          <w:ilvl w:val="1"/>
+          <w:numId w:val="13"/>
+        </w:numPr>
+        <w:rPr>
+          <w:rFonts w:asciiTheme="minorHAnsi" w:hAnsiTheme="minorHAnsi"/>
+          <w:color w:val="000000" w:themeColor="text1"/>
+        </w:rPr>
+      </w:pPr>
+      <w:r>
+        <w:rPr>
+          <w:rFonts w:asciiTheme="minorHAnsi" w:hAnsiTheme="minorHAnsi" w:cs="Segoe UI"/>
+          <w:color w:val="000000" w:themeColor="text1"/>
+          <w:shd w:val="clear" w:color="auto" w:fill="FFFFFF"/>
+        </w:rPr>
+        <w:t>The above code tells TypeScript to make sure that </w:t>
+      </w:r>
+      <w:r>
+        <w:rPr>
+          <w:rStyle w:val="HTMLCode"/>
+          <w:rFonts w:asciiTheme="minorHAnsi" w:hAnsiTheme="minorHAnsi"/>
+          <w:color w:val="000000" w:themeColor="text1"/>
+          <w:sz w:val="24"/>
+          <w:szCs w:val="24"/>
+          <w:shd w:val="clear" w:color="auto" w:fill="EAE9ED"/>
+        </w:rPr>
+        <w:t>value</w:t>
+      </w:r>
+      <w:r>
+        <w:rPr>
+          <w:rFonts w:asciiTheme="minorHAnsi" w:hAnsiTheme="minorHAnsi" w:cs="Segoe UI"/>
+          <w:color w:val="000000" w:themeColor="text1"/>
+          <w:shd w:val="clear" w:color="auto" w:fill="FFFFFF"/>
+        </w:rPr>
+        <w:t> and the returned array have the same type </w:t>
+      </w:r>
+      <w:r>
+        <w:rPr>
+          <w:rStyle w:val="HTMLCode"/>
+          <w:rFonts w:asciiTheme="minorHAnsi" w:hAnsiTheme="minorHAnsi"/>
+          <w:color w:val="000000" w:themeColor="text1"/>
+          <w:sz w:val="24"/>
+          <w:szCs w:val="24"/>
+          <w:shd w:val="clear" w:color="auto" w:fill="EAE9ED"/>
+        </w:rPr>
+        <w:t>T</w:t>
+      </w:r>
+    </w:p>
+    <w:p>
+      <w:pPr>
+        <w:tabs>
+          <w:tab w:val="left" w:pos="1860"/>
+        </w:tabs>
+        <w:rPr>
+          <w:rFonts w:asciiTheme="minorHAnsi" w:hAnsiTheme="minorHAnsi"/>
+        </w:rPr>
+      </w:pPr>
+    </w:p>
+    <w:p>
+      <w:pPr>
+        <w:pStyle w:val="ListParagraph"/>
+        <w:numPr>
+          <w:ilvl w:val="1"/>
+          <w:numId w:val="13"/>
+        </w:numPr>
+        <w:rPr>
+          <w:rFonts w:asciiTheme="minorHAnsi" w:hAnsiTheme="minorHAnsi"/>
+          <w:color w:val="000000" w:themeColor="text1"/>
+        </w:rPr>
+      </w:pPr>
+      <w:r>
+        <w:rPr>
+          <w:rFonts w:asciiTheme="minorHAnsi" w:hAnsiTheme="minorHAnsi" w:cs="Segoe UI"/>
+          <w:color w:val="000000" w:themeColor="text1"/>
+          <w:shd w:val="clear" w:color="auto" w:fill="FFFFFF"/>
+        </w:rPr>
+        <w:t>using </w:t>
+      </w:r>
+      <w:r>
+        <w:rPr>
+          <w:rStyle w:val="HTMLCode"/>
+          <w:rFonts w:asciiTheme="minorHAnsi" w:hAnsiTheme="minorHAnsi"/>
+          <w:color w:val="000000" w:themeColor="text1"/>
+          <w:sz w:val="24"/>
+          <w:szCs w:val="24"/>
+          <w:shd w:val="clear" w:color="auto" w:fill="EAE9ED"/>
+        </w:rPr>
+        <w:t>getFilledArray&lt;string&gt;('cheese', 3)</w:t>
+      </w:r>
+      <w:r>
+        <w:rPr>
+          <w:rFonts w:asciiTheme="minorHAnsi" w:hAnsiTheme="minorHAnsi" w:cs="Segoe UI"/>
+          <w:color w:val="000000" w:themeColor="text1"/>
+          <w:shd w:val="clear" w:color="auto" w:fill="FFFFFF"/>
+        </w:rPr>
+        <w:t>, which sets </w:t>
+      </w:r>
+      <w:r>
+        <w:rPr>
+          <w:rStyle w:val="HTMLCode"/>
+          <w:rFonts w:asciiTheme="minorHAnsi" w:hAnsiTheme="minorHAnsi"/>
+          <w:color w:val="000000" w:themeColor="text1"/>
+          <w:sz w:val="24"/>
+          <w:szCs w:val="24"/>
+          <w:shd w:val="clear" w:color="auto" w:fill="EAE9ED"/>
+        </w:rPr>
+        <w:t>T</w:t>
+      </w:r>
+      <w:r>
+        <w:rPr>
+          <w:rFonts w:asciiTheme="minorHAnsi" w:hAnsiTheme="minorHAnsi" w:cs="Segoe UI"/>
+          <w:color w:val="000000" w:themeColor="text1"/>
+          <w:shd w:val="clear" w:color="auto" w:fill="FFFFFF"/>
+        </w:rPr>
+        <w:t> equal to </w:t>
+      </w:r>
+      <w:r>
+        <w:rPr>
+          <w:rStyle w:val="HTMLCode"/>
+          <w:rFonts w:asciiTheme="minorHAnsi" w:hAnsiTheme="minorHAnsi"/>
+          <w:color w:val="000000" w:themeColor="text1"/>
+          <w:sz w:val="24"/>
+          <w:szCs w:val="24"/>
+          <w:shd w:val="clear" w:color="auto" w:fill="EAE9ED"/>
+        </w:rPr>
+        <w:t>string</w:t>
+      </w:r>
+      <w:r>
+        <w:rPr>
+          <w:rFonts w:asciiTheme="minorHAnsi" w:hAnsiTheme="minorHAnsi" w:cs="Segoe UI"/>
+          <w:color w:val="000000" w:themeColor="text1"/>
+          <w:shd w:val="clear" w:color="auto" w:fill="FFFFFF"/>
+        </w:rPr>
+        <w:t>.</w:t>
+      </w:r>
+    </w:p>
+    <w:p>
+      <w:pPr>
+        <w:tabs>
+          <w:tab w:val="left" w:pos="1860"/>
+        </w:tabs>
+        <w:rPr>
+          <w:rFonts w:asciiTheme="minorHAnsi" w:hAnsiTheme="minorHAnsi"/>
+        </w:rPr>
+      </w:pPr>
+    </w:p>
+    <w:p>
+      <w:pPr>
+        <w:tabs>
+          <w:tab w:val="left" w:pos="1860"/>
+        </w:tabs>
+        <w:rPr>
+          <w:rFonts w:asciiTheme="minorHAnsi" w:hAnsiTheme="minorHAnsi"/>
+        </w:rPr>
+      </w:pPr>
+      <w:r>
+        <w:rPr>
+          <w:rFonts w:asciiTheme="minorHAnsi" w:hAnsiTheme="minorHAnsi"/>
+        </w:rPr>
+        <w:t>Exercise</w:t>
+      </w:r>
+    </w:p>
+    <w:p>
+      <w:pPr>
+        <w:tabs>
+          <w:tab w:val="left" w:pos="1860"/>
+        </w:tabs>
+        <w:rPr>
+          <w:rFonts w:asciiTheme="minorHAnsi" w:hAnsiTheme="minorHAnsi"/>
+        </w:rPr>
+      </w:pPr>
+    </w:p>
+    <w:tbl>
+      <w:tblPr>
+        <w:tblStyle w:val="TableGrid"/>
+        <w:tblW w:w="0" w:type="auto"/>
+        <w:tblLook w:val="04A0" w:firstRow="1" w:lastRow="0" w:firstColumn="1" w:lastColumn="0" w:noHBand="0" w:noVBand="1"/>
+      </w:tblPr>
+      <w:tblGrid>
+        <w:gridCol w:w="9350"/>
+      </w:tblGrid>
+      <w:tr>
+        <w:tc>
+          <w:tcPr>
+            <w:tcW w:w="9350" w:type="dxa"/>
+          </w:tcPr>
+          <w:p>
+            <w:pPr>
+              <w:shd w:val="clear" w:color="auto" w:fill="1E1E1E"/>
+              <w:spacing w:line="330" w:lineRule="atLeast"/>
+              <w:rPr>
+                <w:rFonts w:ascii="Consolas" w:hAnsi="Consolas" w:cs="Consolas"/>
+                <w:color w:val="FFFFFF"/>
+                <w:sz w:val="21"/>
+                <w:szCs w:val="21"/>
+              </w:rPr>
+            </w:pPr>
+            <w:r>
+              <w:rPr>
+                <w:rFonts w:ascii="Consolas" w:hAnsi="Consolas" w:cs="Consolas"/>
+                <w:color w:val="B3CCFF"/>
+                <w:sz w:val="21"/>
+                <w:szCs w:val="21"/>
+              </w:rPr>
+              <w:t>function</w:t>
+            </w:r>
+            <w:r>
+              <w:rPr>
+                <w:rFonts w:ascii="Consolas" w:hAnsi="Consolas" w:cs="Consolas"/>
+                <w:color w:val="FFFFFF"/>
+                <w:sz w:val="21"/>
+                <w:szCs w:val="21"/>
+              </w:rPr>
+              <w:t xml:space="preserve"> getFilledArray</w:t>
+            </w:r>
+            <w:r>
+              <w:rPr>
+                <w:rFonts w:ascii="Consolas" w:hAnsi="Consolas" w:cs="Consolas"/>
+                <w:color w:val="E85D7F"/>
+                <w:sz w:val="21"/>
+                <w:szCs w:val="21"/>
+              </w:rPr>
+              <w:t>&lt;T&gt;(</w:t>
+            </w:r>
+            <w:r>
+              <w:rPr>
+                <w:rFonts w:ascii="Consolas" w:hAnsi="Consolas" w:cs="Consolas"/>
+                <w:color w:val="FFFFFF"/>
+                <w:sz w:val="21"/>
+                <w:szCs w:val="21"/>
+              </w:rPr>
+              <w:t>value</w:t>
+            </w:r>
+            <w:r>
+              <w:rPr>
+                <w:rFonts w:ascii="Consolas" w:hAnsi="Consolas" w:cs="Consolas"/>
+                <w:color w:val="E85D7F"/>
+                <w:sz w:val="21"/>
+                <w:szCs w:val="21"/>
+              </w:rPr>
+              <w:t>:</w:t>
+            </w:r>
+            <w:r>
+              <w:rPr>
+                <w:rFonts w:ascii="Consolas" w:hAnsi="Consolas" w:cs="Consolas"/>
+                <w:color w:val="FFFFFF"/>
+                <w:sz w:val="21"/>
+                <w:szCs w:val="21"/>
+              </w:rPr>
+              <w:t xml:space="preserve"> </w:t>
+            </w:r>
+            <w:r>
+              <w:rPr>
+                <w:rFonts w:ascii="Consolas" w:hAnsi="Consolas" w:cs="Consolas"/>
+                <w:color w:val="E85D7F"/>
+                <w:sz w:val="21"/>
+                <w:szCs w:val="21"/>
+              </w:rPr>
+              <w:t>T,</w:t>
+            </w:r>
+            <w:r>
+              <w:rPr>
+                <w:rFonts w:ascii="Consolas" w:hAnsi="Consolas" w:cs="Consolas"/>
+                <w:color w:val="FFFFFF"/>
+                <w:sz w:val="21"/>
+                <w:szCs w:val="21"/>
+              </w:rPr>
+              <w:t xml:space="preserve"> n</w:t>
+            </w:r>
+            <w:r>
+              <w:rPr>
+                <w:rFonts w:ascii="Consolas" w:hAnsi="Consolas" w:cs="Consolas"/>
+                <w:color w:val="E85D7F"/>
+                <w:sz w:val="21"/>
+                <w:szCs w:val="21"/>
+              </w:rPr>
+              <w:t>:</w:t>
+            </w:r>
+            <w:r>
+              <w:rPr>
+                <w:rFonts w:ascii="Consolas" w:hAnsi="Consolas" w:cs="Consolas"/>
+                <w:color w:val="FFFFFF"/>
+                <w:sz w:val="21"/>
+                <w:szCs w:val="21"/>
+              </w:rPr>
+              <w:t xml:space="preserve"> </w:t>
+            </w:r>
+            <w:r>
+              <w:rPr>
+                <w:rFonts w:ascii="Consolas" w:hAnsi="Consolas" w:cs="Consolas"/>
+                <w:color w:val="B3CCFF"/>
+                <w:sz w:val="21"/>
+                <w:szCs w:val="21"/>
+              </w:rPr>
+              <w:t>number</w:t>
+            </w:r>
+            <w:r>
+              <w:rPr>
+                <w:rFonts w:ascii="Consolas" w:hAnsi="Consolas" w:cs="Consolas"/>
+                <w:color w:val="E85D7F"/>
+                <w:sz w:val="21"/>
+                <w:szCs w:val="21"/>
+              </w:rPr>
+              <w:t>):</w:t>
+            </w:r>
+            <w:r>
+              <w:rPr>
+                <w:rFonts w:ascii="Consolas" w:hAnsi="Consolas" w:cs="Consolas"/>
+                <w:color w:val="FFFFFF"/>
+                <w:sz w:val="21"/>
+                <w:szCs w:val="21"/>
+              </w:rPr>
+              <w:t xml:space="preserve"> </w:t>
+            </w:r>
+            <w:r>
+              <w:rPr>
+                <w:rFonts w:ascii="Consolas" w:hAnsi="Consolas" w:cs="Consolas"/>
+                <w:color w:val="E85D7F"/>
+                <w:sz w:val="21"/>
+                <w:szCs w:val="21"/>
+              </w:rPr>
+              <w:t>T[]</w:t>
+            </w:r>
+            <w:r>
+              <w:rPr>
+                <w:rFonts w:ascii="Consolas" w:hAnsi="Consolas" w:cs="Consolas"/>
+                <w:color w:val="FFFFFF"/>
+                <w:sz w:val="21"/>
+                <w:szCs w:val="21"/>
+              </w:rPr>
+              <w:t xml:space="preserve"> </w:t>
+            </w:r>
+            <w:r>
+              <w:rPr>
+                <w:rFonts w:ascii="Consolas" w:hAnsi="Consolas" w:cs="Consolas"/>
+                <w:color w:val="E85D7F"/>
+                <w:sz w:val="21"/>
+                <w:szCs w:val="21"/>
+              </w:rPr>
+              <w:t>{</w:t>
+            </w:r>
+          </w:p>
+          <w:p>
+            <w:pPr>
+              <w:shd w:val="clear" w:color="auto" w:fill="1E1E1E"/>
+              <w:spacing w:line="330" w:lineRule="atLeast"/>
+              <w:rPr>
+                <w:rFonts w:ascii="Consolas" w:hAnsi="Consolas" w:cs="Consolas"/>
+                <w:color w:val="FFFFFF"/>
+                <w:sz w:val="21"/>
+                <w:szCs w:val="21"/>
+              </w:rPr>
+            </w:pPr>
+            <w:r>
+              <w:rPr>
+                <w:rFonts w:ascii="Consolas" w:hAnsi="Consolas" w:cs="Consolas"/>
+                <w:color w:val="FFFFFF"/>
+                <w:sz w:val="21"/>
+                <w:szCs w:val="21"/>
+              </w:rPr>
+              <w:t xml:space="preserve">  </w:t>
+            </w:r>
+            <w:r>
+              <w:rPr>
+                <w:rFonts w:ascii="Consolas" w:hAnsi="Consolas" w:cs="Consolas"/>
+                <w:color w:val="B3CCFF"/>
+                <w:sz w:val="21"/>
+                <w:szCs w:val="21"/>
+              </w:rPr>
+              <w:t>return</w:t>
+            </w:r>
+            <w:r>
+              <w:rPr>
+                <w:rFonts w:ascii="Consolas" w:hAnsi="Consolas" w:cs="Consolas"/>
+                <w:color w:val="FFFFFF"/>
+                <w:sz w:val="21"/>
+                <w:szCs w:val="21"/>
+              </w:rPr>
+              <w:t xml:space="preserve"> </w:t>
+            </w:r>
+            <w:r>
+              <w:rPr>
+                <w:rFonts w:ascii="Consolas" w:hAnsi="Consolas" w:cs="Consolas"/>
+                <w:color w:val="E85D7F"/>
+                <w:sz w:val="21"/>
+                <w:szCs w:val="21"/>
+              </w:rPr>
+              <w:t>Array(</w:t>
+            </w:r>
+            <w:r>
+              <w:rPr>
+                <w:rFonts w:ascii="Consolas" w:hAnsi="Consolas" w:cs="Consolas"/>
+                <w:color w:val="FFFFFF"/>
+                <w:sz w:val="21"/>
+                <w:szCs w:val="21"/>
+              </w:rPr>
+              <w:t>n</w:t>
+            </w:r>
+            <w:r>
+              <w:rPr>
+                <w:rFonts w:ascii="Consolas" w:hAnsi="Consolas" w:cs="Consolas"/>
+                <w:color w:val="E85D7F"/>
+                <w:sz w:val="21"/>
+                <w:szCs w:val="21"/>
+              </w:rPr>
+              <w:t>).</w:t>
+            </w:r>
+            <w:r>
+              <w:rPr>
+                <w:rFonts w:ascii="Consolas" w:hAnsi="Consolas" w:cs="Consolas"/>
+                <w:color w:val="FFFFFF"/>
+                <w:sz w:val="21"/>
+                <w:szCs w:val="21"/>
+              </w:rPr>
+              <w:t>fill</w:t>
+            </w:r>
+            <w:r>
+              <w:rPr>
+                <w:rFonts w:ascii="Consolas" w:hAnsi="Consolas" w:cs="Consolas"/>
+                <w:color w:val="E85D7F"/>
+                <w:sz w:val="21"/>
+                <w:szCs w:val="21"/>
+              </w:rPr>
+              <w:t>(</w:t>
+            </w:r>
+            <w:r>
+              <w:rPr>
+                <w:rFonts w:ascii="Consolas" w:hAnsi="Consolas" w:cs="Consolas"/>
+                <w:color w:val="FFFFFF"/>
+                <w:sz w:val="21"/>
+                <w:szCs w:val="21"/>
+              </w:rPr>
+              <w:t>value</w:t>
+            </w:r>
+            <w:r>
+              <w:rPr>
+                <w:rFonts w:ascii="Consolas" w:hAnsi="Consolas" w:cs="Consolas"/>
+                <w:color w:val="E85D7F"/>
+                <w:sz w:val="21"/>
+                <w:szCs w:val="21"/>
+              </w:rPr>
+              <w:t>);</w:t>
+            </w:r>
+          </w:p>
+          <w:p>
+            <w:pPr>
+              <w:shd w:val="clear" w:color="auto" w:fill="1E1E1E"/>
+              <w:spacing w:line="330" w:lineRule="atLeast"/>
+              <w:rPr>
+                <w:rFonts w:ascii="Consolas" w:hAnsi="Consolas" w:cs="Consolas"/>
+                <w:color w:val="FFFFFF"/>
+                <w:sz w:val="21"/>
+                <w:szCs w:val="21"/>
+              </w:rPr>
+            </w:pPr>
+            <w:r>
+              <w:rPr>
+                <w:rFonts w:ascii="Consolas" w:hAnsi="Consolas" w:cs="Consolas"/>
+                <w:color w:val="E85D7F"/>
+                <w:sz w:val="21"/>
+                <w:szCs w:val="21"/>
+              </w:rPr>
+              <w:t>}</w:t>
+            </w:r>
+          </w:p>
+          <w:p>
+            <w:pPr>
+              <w:shd w:val="clear" w:color="auto" w:fill="1E1E1E"/>
+              <w:spacing w:line="330" w:lineRule="atLeast"/>
+              <w:rPr>
+                <w:rFonts w:ascii="Consolas" w:hAnsi="Consolas" w:cs="Consolas"/>
+                <w:color w:val="FFFFFF"/>
+                <w:sz w:val="21"/>
+                <w:szCs w:val="21"/>
+              </w:rPr>
+            </w:pPr>
+          </w:p>
+          <w:p>
+            <w:pPr>
+              <w:shd w:val="clear" w:color="auto" w:fill="1E1E1E"/>
+              <w:spacing w:line="330" w:lineRule="atLeast"/>
+              <w:rPr>
+                <w:rFonts w:ascii="Consolas" w:hAnsi="Consolas" w:cs="Consolas"/>
+                <w:color w:val="FFFFFF"/>
+                <w:sz w:val="21"/>
+                <w:szCs w:val="21"/>
+              </w:rPr>
+            </w:pPr>
+            <w:r>
+              <w:rPr>
+                <w:rFonts w:ascii="Consolas" w:hAnsi="Consolas" w:cs="Consolas"/>
+                <w:color w:val="B3CCFF"/>
+                <w:sz w:val="21"/>
+                <w:szCs w:val="21"/>
+              </w:rPr>
+              <w:t>let</w:t>
+            </w:r>
+            <w:r>
+              <w:rPr>
+                <w:rFonts w:ascii="Consolas" w:hAnsi="Consolas" w:cs="Consolas"/>
+                <w:color w:val="FFFFFF"/>
+                <w:sz w:val="21"/>
+                <w:szCs w:val="21"/>
+              </w:rPr>
+              <w:t xml:space="preserve"> stringArray</w:t>
+            </w:r>
+            <w:r>
+              <w:rPr>
+                <w:rFonts w:ascii="Consolas" w:hAnsi="Consolas" w:cs="Consolas"/>
+                <w:color w:val="E85D7F"/>
+                <w:sz w:val="21"/>
+                <w:szCs w:val="21"/>
+              </w:rPr>
+              <w:t>:</w:t>
+            </w:r>
+            <w:r>
+              <w:rPr>
+                <w:rFonts w:ascii="Consolas" w:hAnsi="Consolas" w:cs="Consolas"/>
+                <w:color w:val="FFFFFF"/>
+                <w:sz w:val="21"/>
+                <w:szCs w:val="21"/>
+              </w:rPr>
+              <w:t xml:space="preserve"> </w:t>
+            </w:r>
+            <w:r>
+              <w:rPr>
+                <w:rFonts w:ascii="Consolas" w:hAnsi="Consolas" w:cs="Consolas"/>
+                <w:color w:val="B3CCFF"/>
+                <w:sz w:val="21"/>
+                <w:szCs w:val="21"/>
+              </w:rPr>
+              <w:t>string</w:t>
+            </w:r>
+            <w:r>
+              <w:rPr>
+                <w:rFonts w:ascii="Consolas" w:hAnsi="Consolas" w:cs="Consolas"/>
+                <w:color w:val="E85D7F"/>
+                <w:sz w:val="21"/>
+                <w:szCs w:val="21"/>
+              </w:rPr>
+              <w:t>[];</w:t>
+            </w:r>
+          </w:p>
+          <w:p>
+            <w:pPr>
+              <w:shd w:val="clear" w:color="auto" w:fill="1E1E1E"/>
+              <w:spacing w:line="330" w:lineRule="atLeast"/>
+              <w:rPr>
+                <w:rFonts w:ascii="Consolas" w:hAnsi="Consolas" w:cs="Consolas"/>
+                <w:color w:val="FFFFFF"/>
+                <w:sz w:val="21"/>
+                <w:szCs w:val="21"/>
+              </w:rPr>
+            </w:pPr>
+            <w:r>
+              <w:rPr>
+                <w:rFonts w:ascii="Consolas" w:hAnsi="Consolas" w:cs="Consolas"/>
+                <w:color w:val="B3CCFF"/>
+                <w:sz w:val="21"/>
+                <w:szCs w:val="21"/>
+              </w:rPr>
+              <w:t>let</w:t>
+            </w:r>
+            <w:r>
+              <w:rPr>
+                <w:rFonts w:ascii="Consolas" w:hAnsi="Consolas" w:cs="Consolas"/>
+                <w:color w:val="FFFFFF"/>
+                <w:sz w:val="21"/>
+                <w:szCs w:val="21"/>
+              </w:rPr>
+              <w:t xml:space="preserve"> numberArray</w:t>
+            </w:r>
+            <w:r>
+              <w:rPr>
+                <w:rFonts w:ascii="Consolas" w:hAnsi="Consolas" w:cs="Consolas"/>
+                <w:color w:val="E85D7F"/>
+                <w:sz w:val="21"/>
+                <w:szCs w:val="21"/>
+              </w:rPr>
+              <w:t>:</w:t>
+            </w:r>
+            <w:r>
+              <w:rPr>
+                <w:rFonts w:ascii="Consolas" w:hAnsi="Consolas" w:cs="Consolas"/>
+                <w:color w:val="FFFFFF"/>
+                <w:sz w:val="21"/>
+                <w:szCs w:val="21"/>
+              </w:rPr>
+              <w:t xml:space="preserve"> </w:t>
+            </w:r>
+            <w:r>
+              <w:rPr>
+                <w:rFonts w:ascii="Consolas" w:hAnsi="Consolas" w:cs="Consolas"/>
+                <w:color w:val="B3CCFF"/>
+                <w:sz w:val="21"/>
+                <w:szCs w:val="21"/>
+              </w:rPr>
+              <w:t>number</w:t>
+            </w:r>
+            <w:r>
+              <w:rPr>
+                <w:rFonts w:ascii="Consolas" w:hAnsi="Consolas" w:cs="Consolas"/>
+                <w:color w:val="E85D7F"/>
+                <w:sz w:val="21"/>
+                <w:szCs w:val="21"/>
+              </w:rPr>
+              <w:t>[];</w:t>
+            </w:r>
+          </w:p>
+          <w:p>
+            <w:pPr>
+              <w:shd w:val="clear" w:color="auto" w:fill="1E1E1E"/>
+              <w:spacing w:line="330" w:lineRule="atLeast"/>
+              <w:rPr>
+                <w:rFonts w:ascii="Consolas" w:hAnsi="Consolas" w:cs="Consolas"/>
+                <w:color w:val="FFFFFF"/>
+                <w:sz w:val="21"/>
+                <w:szCs w:val="21"/>
+              </w:rPr>
+            </w:pPr>
+            <w:r>
+              <w:rPr>
+                <w:rFonts w:ascii="Consolas" w:hAnsi="Consolas" w:cs="Consolas"/>
+                <w:color w:val="B3CCFF"/>
+                <w:sz w:val="21"/>
+                <w:szCs w:val="21"/>
+              </w:rPr>
+              <w:t>let</w:t>
+            </w:r>
+            <w:r>
+              <w:rPr>
+                <w:rFonts w:ascii="Consolas" w:hAnsi="Consolas" w:cs="Consolas"/>
+                <w:color w:val="FFFFFF"/>
+                <w:sz w:val="21"/>
+                <w:szCs w:val="21"/>
+              </w:rPr>
+              <w:t xml:space="preserve"> personArray</w:t>
+            </w:r>
+            <w:r>
+              <w:rPr>
+                <w:rFonts w:ascii="Consolas" w:hAnsi="Consolas" w:cs="Consolas"/>
+                <w:color w:val="E85D7F"/>
+                <w:sz w:val="21"/>
+                <w:szCs w:val="21"/>
+              </w:rPr>
+              <w:t>:</w:t>
+            </w:r>
+            <w:r>
+              <w:rPr>
+                <w:rFonts w:ascii="Consolas" w:hAnsi="Consolas" w:cs="Consolas"/>
+                <w:color w:val="FFFFFF"/>
+                <w:sz w:val="21"/>
+                <w:szCs w:val="21"/>
+              </w:rPr>
+              <w:t xml:space="preserve"> </w:t>
+            </w:r>
+            <w:r>
+              <w:rPr>
+                <w:rFonts w:ascii="Consolas" w:hAnsi="Consolas" w:cs="Consolas"/>
+                <w:color w:val="E85D7F"/>
+                <w:sz w:val="21"/>
+                <w:szCs w:val="21"/>
+              </w:rPr>
+              <w:t>{</w:t>
+            </w:r>
+            <w:r>
+              <w:rPr>
+                <w:rFonts w:ascii="Consolas" w:hAnsi="Consolas" w:cs="Consolas"/>
+                <w:color w:val="FFFFFF"/>
+                <w:sz w:val="21"/>
+                <w:szCs w:val="21"/>
+              </w:rPr>
+              <w:t>name</w:t>
+            </w:r>
+            <w:r>
+              <w:rPr>
+                <w:rFonts w:ascii="Consolas" w:hAnsi="Consolas" w:cs="Consolas"/>
+                <w:color w:val="E85D7F"/>
+                <w:sz w:val="21"/>
+                <w:szCs w:val="21"/>
+              </w:rPr>
+              <w:t>:</w:t>
+            </w:r>
+            <w:r>
+              <w:rPr>
+                <w:rFonts w:ascii="Consolas" w:hAnsi="Consolas" w:cs="Consolas"/>
+                <w:color w:val="FFFFFF"/>
+                <w:sz w:val="21"/>
+                <w:szCs w:val="21"/>
+              </w:rPr>
+              <w:t xml:space="preserve"> </w:t>
+            </w:r>
+            <w:r>
+              <w:rPr>
+                <w:rFonts w:ascii="Consolas" w:hAnsi="Consolas" w:cs="Consolas"/>
+                <w:color w:val="B3CCFF"/>
+                <w:sz w:val="21"/>
+                <w:szCs w:val="21"/>
+              </w:rPr>
+              <w:t>string</w:t>
+            </w:r>
+            <w:r>
+              <w:rPr>
+                <w:rFonts w:ascii="Consolas" w:hAnsi="Consolas" w:cs="Consolas"/>
+                <w:color w:val="E85D7F"/>
+                <w:sz w:val="21"/>
+                <w:szCs w:val="21"/>
+              </w:rPr>
+              <w:t>,</w:t>
+            </w:r>
+            <w:r>
+              <w:rPr>
+                <w:rFonts w:ascii="Consolas" w:hAnsi="Consolas" w:cs="Consolas"/>
+                <w:color w:val="FFFFFF"/>
+                <w:sz w:val="21"/>
+                <w:szCs w:val="21"/>
+              </w:rPr>
+              <w:t xml:space="preserve"> age</w:t>
+            </w:r>
+            <w:r>
+              <w:rPr>
+                <w:rFonts w:ascii="Consolas" w:hAnsi="Consolas" w:cs="Consolas"/>
+                <w:color w:val="E85D7F"/>
+                <w:sz w:val="21"/>
+                <w:szCs w:val="21"/>
+              </w:rPr>
+              <w:t>:</w:t>
+            </w:r>
+            <w:r>
+              <w:rPr>
+                <w:rFonts w:ascii="Consolas" w:hAnsi="Consolas" w:cs="Consolas"/>
+                <w:color w:val="FFFFFF"/>
+                <w:sz w:val="21"/>
+                <w:szCs w:val="21"/>
+              </w:rPr>
+              <w:t xml:space="preserve"> </w:t>
+            </w:r>
+            <w:r>
+              <w:rPr>
+                <w:rFonts w:ascii="Consolas" w:hAnsi="Consolas" w:cs="Consolas"/>
+                <w:color w:val="B3CCFF"/>
+                <w:sz w:val="21"/>
+                <w:szCs w:val="21"/>
+              </w:rPr>
+              <w:t>number</w:t>
+            </w:r>
+            <w:r>
+              <w:rPr>
+                <w:rFonts w:ascii="Consolas" w:hAnsi="Consolas" w:cs="Consolas"/>
+                <w:color w:val="E85D7F"/>
+                <w:sz w:val="21"/>
+                <w:szCs w:val="21"/>
+              </w:rPr>
+              <w:t>}[];</w:t>
+            </w:r>
+          </w:p>
+          <w:p>
+            <w:pPr>
+              <w:shd w:val="clear" w:color="auto" w:fill="1E1E1E"/>
+              <w:spacing w:line="330" w:lineRule="atLeast"/>
+              <w:rPr>
+                <w:rFonts w:ascii="Consolas" w:hAnsi="Consolas" w:cs="Consolas"/>
+                <w:color w:val="FFFFFF"/>
+                <w:sz w:val="21"/>
+                <w:szCs w:val="21"/>
+              </w:rPr>
+            </w:pPr>
+            <w:r>
+              <w:rPr>
+                <w:rFonts w:ascii="Consolas" w:hAnsi="Consolas" w:cs="Consolas"/>
+                <w:color w:val="B3CCFF"/>
+                <w:sz w:val="21"/>
+                <w:szCs w:val="21"/>
+              </w:rPr>
+              <w:t>let</w:t>
+            </w:r>
+            <w:r>
+              <w:rPr>
+                <w:rFonts w:ascii="Consolas" w:hAnsi="Consolas" w:cs="Consolas"/>
+                <w:color w:val="FFFFFF"/>
+                <w:sz w:val="21"/>
+                <w:szCs w:val="21"/>
+              </w:rPr>
+              <w:t xml:space="preserve"> coordinateArray</w:t>
+            </w:r>
+            <w:r>
+              <w:rPr>
+                <w:rFonts w:ascii="Consolas" w:hAnsi="Consolas" w:cs="Consolas"/>
+                <w:color w:val="E85D7F"/>
+                <w:sz w:val="21"/>
+                <w:szCs w:val="21"/>
+              </w:rPr>
+              <w:t>:</w:t>
+            </w:r>
+            <w:r>
+              <w:rPr>
+                <w:rFonts w:ascii="Consolas" w:hAnsi="Consolas" w:cs="Consolas"/>
+                <w:color w:val="FFFFFF"/>
+                <w:sz w:val="21"/>
+                <w:szCs w:val="21"/>
+              </w:rPr>
+              <w:t xml:space="preserve"> </w:t>
+            </w:r>
+            <w:r>
+              <w:rPr>
+                <w:rFonts w:ascii="Consolas" w:hAnsi="Consolas" w:cs="Consolas"/>
+                <w:color w:val="E85D7F"/>
+                <w:sz w:val="21"/>
+                <w:szCs w:val="21"/>
+              </w:rPr>
+              <w:t>[</w:t>
+            </w:r>
+            <w:r>
+              <w:rPr>
+                <w:rFonts w:ascii="Consolas" w:hAnsi="Consolas" w:cs="Consolas"/>
+                <w:color w:val="B3CCFF"/>
+                <w:sz w:val="21"/>
+                <w:szCs w:val="21"/>
+              </w:rPr>
+              <w:t>number</w:t>
+            </w:r>
+            <w:r>
+              <w:rPr>
+                <w:rFonts w:ascii="Consolas" w:hAnsi="Consolas" w:cs="Consolas"/>
+                <w:color w:val="E85D7F"/>
+                <w:sz w:val="21"/>
+                <w:szCs w:val="21"/>
+              </w:rPr>
+              <w:t>,</w:t>
+            </w:r>
+            <w:r>
+              <w:rPr>
+                <w:rFonts w:ascii="Consolas" w:hAnsi="Consolas" w:cs="Consolas"/>
+                <w:color w:val="FFFFFF"/>
+                <w:sz w:val="21"/>
+                <w:szCs w:val="21"/>
+              </w:rPr>
+              <w:t xml:space="preserve"> </w:t>
+            </w:r>
+            <w:r>
+              <w:rPr>
+                <w:rFonts w:ascii="Consolas" w:hAnsi="Consolas" w:cs="Consolas"/>
+                <w:color w:val="B3CCFF"/>
+                <w:sz w:val="21"/>
+                <w:szCs w:val="21"/>
+              </w:rPr>
+              <w:t>number</w:t>
+            </w:r>
+            <w:r>
+              <w:rPr>
+                <w:rFonts w:ascii="Consolas" w:hAnsi="Consolas" w:cs="Consolas"/>
+                <w:color w:val="E85D7F"/>
+                <w:sz w:val="21"/>
+                <w:szCs w:val="21"/>
+              </w:rPr>
+              <w:t>][];</w:t>
+            </w:r>
+          </w:p>
+          <w:p>
+            <w:pPr>
+              <w:shd w:val="clear" w:color="auto" w:fill="1E1E1E"/>
+              <w:spacing w:line="330" w:lineRule="atLeast"/>
+              <w:rPr>
+                <w:rFonts w:ascii="Consolas" w:hAnsi="Consolas" w:cs="Consolas"/>
+                <w:color w:val="FFFFFF"/>
+                <w:sz w:val="21"/>
+                <w:szCs w:val="21"/>
+              </w:rPr>
+            </w:pPr>
+          </w:p>
+          <w:p>
+            <w:pPr>
+              <w:shd w:val="clear" w:color="auto" w:fill="1E1E1E"/>
+              <w:spacing w:line="330" w:lineRule="atLeast"/>
+              <w:rPr>
+                <w:rFonts w:ascii="Consolas" w:hAnsi="Consolas" w:cs="Consolas"/>
+                <w:color w:val="FFFFFF"/>
+                <w:sz w:val="21"/>
+                <w:szCs w:val="21"/>
+              </w:rPr>
+            </w:pPr>
+            <w:r>
+              <w:rPr>
+                <w:rFonts w:ascii="Consolas" w:hAnsi="Consolas" w:cs="Consolas"/>
+                <w:color w:val="939598"/>
+                <w:sz w:val="21"/>
+                <w:szCs w:val="21"/>
+              </w:rPr>
+              <w:t>// Write your code below:</w:t>
+            </w:r>
+          </w:p>
+          <w:p>
+            <w:pPr>
+              <w:shd w:val="clear" w:color="auto" w:fill="1E1E1E"/>
+              <w:spacing w:line="330" w:lineRule="atLeast"/>
+              <w:rPr>
+                <w:rFonts w:ascii="Consolas" w:hAnsi="Consolas" w:cs="Consolas"/>
+                <w:color w:val="FFFFFF"/>
+                <w:sz w:val="21"/>
+                <w:szCs w:val="21"/>
+              </w:rPr>
+            </w:pPr>
+            <w:r>
+              <w:rPr>
+                <w:rFonts w:ascii="Consolas" w:hAnsi="Consolas" w:cs="Consolas"/>
+                <w:color w:val="FFFFFF"/>
+                <w:sz w:val="21"/>
+                <w:szCs w:val="21"/>
+              </w:rPr>
+              <w:t xml:space="preserve">stringArray </w:t>
+            </w:r>
+            <w:r>
+              <w:rPr>
+                <w:rFonts w:ascii="Consolas" w:hAnsi="Consolas" w:cs="Consolas"/>
+                <w:color w:val="E85D7F"/>
+                <w:sz w:val="21"/>
+                <w:szCs w:val="21"/>
+              </w:rPr>
+              <w:t>=</w:t>
+            </w:r>
+            <w:r>
+              <w:rPr>
+                <w:rFonts w:ascii="Consolas" w:hAnsi="Consolas" w:cs="Consolas"/>
+                <w:color w:val="FFFFFF"/>
+                <w:sz w:val="21"/>
+                <w:szCs w:val="21"/>
+              </w:rPr>
+              <w:t xml:space="preserve"> getFilledArray</w:t>
+            </w:r>
+            <w:r>
+              <w:rPr>
+                <w:rFonts w:ascii="Consolas" w:hAnsi="Consolas" w:cs="Consolas"/>
+                <w:color w:val="E85D7F"/>
+                <w:sz w:val="21"/>
+                <w:szCs w:val="21"/>
+              </w:rPr>
+              <w:t>&lt;</w:t>
+            </w:r>
+            <w:r>
+              <w:rPr>
+                <w:rFonts w:ascii="Consolas" w:hAnsi="Consolas" w:cs="Consolas"/>
+                <w:color w:val="B3CCFF"/>
+                <w:sz w:val="21"/>
+                <w:szCs w:val="21"/>
+              </w:rPr>
+              <w:t>string</w:t>
+            </w:r>
+            <w:r>
+              <w:rPr>
+                <w:rFonts w:ascii="Consolas" w:hAnsi="Consolas" w:cs="Consolas"/>
+                <w:color w:val="E85D7F"/>
+                <w:sz w:val="21"/>
+                <w:szCs w:val="21"/>
+              </w:rPr>
+              <w:t>&gt;(</w:t>
+            </w:r>
+            <w:r>
+              <w:rPr>
+                <w:rFonts w:ascii="Consolas" w:hAnsi="Consolas" w:cs="Consolas"/>
+                <w:color w:val="FFE083"/>
+                <w:sz w:val="21"/>
+                <w:szCs w:val="21"/>
+              </w:rPr>
+              <w:t>'hi'</w:t>
+            </w:r>
+            <w:r>
+              <w:rPr>
+                <w:rFonts w:ascii="Consolas" w:hAnsi="Consolas" w:cs="Consolas"/>
+                <w:color w:val="E85D7F"/>
+                <w:sz w:val="21"/>
+                <w:szCs w:val="21"/>
+              </w:rPr>
+              <w:t>,</w:t>
+            </w:r>
+            <w:r>
+              <w:rPr>
+                <w:rFonts w:ascii="Consolas" w:hAnsi="Consolas" w:cs="Consolas"/>
+                <w:color w:val="FFFFFF"/>
+                <w:sz w:val="21"/>
+                <w:szCs w:val="21"/>
+              </w:rPr>
+              <w:t xml:space="preserve"> </w:t>
+            </w:r>
+            <w:r>
+              <w:rPr>
+                <w:rFonts w:ascii="Consolas" w:hAnsi="Consolas" w:cs="Consolas"/>
+                <w:color w:val="E85D7F"/>
+                <w:sz w:val="21"/>
+                <w:szCs w:val="21"/>
+              </w:rPr>
+              <w:t>6);</w:t>
+            </w:r>
+          </w:p>
+          <w:p>
+            <w:pPr>
+              <w:shd w:val="clear" w:color="auto" w:fill="1E1E1E"/>
+              <w:spacing w:line="330" w:lineRule="atLeast"/>
+              <w:rPr>
+                <w:rFonts w:ascii="Consolas" w:hAnsi="Consolas" w:cs="Consolas"/>
+                <w:color w:val="FFFFFF"/>
+                <w:sz w:val="21"/>
+                <w:szCs w:val="21"/>
+              </w:rPr>
+            </w:pPr>
+            <w:r>
+              <w:rPr>
+                <w:rFonts w:ascii="Consolas" w:hAnsi="Consolas" w:cs="Consolas"/>
+                <w:color w:val="FFFFFF"/>
+                <w:sz w:val="21"/>
+                <w:szCs w:val="21"/>
+              </w:rPr>
+              <w:t xml:space="preserve">numberArray </w:t>
+            </w:r>
+            <w:r>
+              <w:rPr>
+                <w:rFonts w:ascii="Consolas" w:hAnsi="Consolas" w:cs="Consolas"/>
+                <w:color w:val="E85D7F"/>
+                <w:sz w:val="21"/>
+                <w:szCs w:val="21"/>
+              </w:rPr>
+              <w:t>=</w:t>
+            </w:r>
+            <w:r>
+              <w:rPr>
+                <w:rFonts w:ascii="Consolas" w:hAnsi="Consolas" w:cs="Consolas"/>
+                <w:color w:val="FFFFFF"/>
+                <w:sz w:val="21"/>
+                <w:szCs w:val="21"/>
+              </w:rPr>
+              <w:t xml:space="preserve"> getFilledArray</w:t>
+            </w:r>
+            <w:r>
+              <w:rPr>
+                <w:rFonts w:ascii="Consolas" w:hAnsi="Consolas" w:cs="Consolas"/>
+                <w:color w:val="E85D7F"/>
+                <w:sz w:val="21"/>
+                <w:szCs w:val="21"/>
+              </w:rPr>
+              <w:t>&lt;</w:t>
+            </w:r>
+            <w:r>
+              <w:rPr>
+                <w:rFonts w:ascii="Consolas" w:hAnsi="Consolas" w:cs="Consolas"/>
+                <w:color w:val="B3CCFF"/>
+                <w:sz w:val="21"/>
+                <w:szCs w:val="21"/>
+              </w:rPr>
+              <w:t>number</w:t>
+            </w:r>
+            <w:r>
+              <w:rPr>
+                <w:rFonts w:ascii="Consolas" w:hAnsi="Consolas" w:cs="Consolas"/>
+                <w:color w:val="E85D7F"/>
+                <w:sz w:val="21"/>
+                <w:szCs w:val="21"/>
+              </w:rPr>
+              <w:t>&gt;(9,</w:t>
+            </w:r>
+            <w:r>
+              <w:rPr>
+                <w:rFonts w:ascii="Consolas" w:hAnsi="Consolas" w:cs="Consolas"/>
+                <w:color w:val="FFFFFF"/>
+                <w:sz w:val="21"/>
+                <w:szCs w:val="21"/>
+              </w:rPr>
+              <w:t xml:space="preserve"> </w:t>
+            </w:r>
+            <w:r>
+              <w:rPr>
+                <w:rFonts w:ascii="Consolas" w:hAnsi="Consolas" w:cs="Consolas"/>
+                <w:color w:val="E85D7F"/>
+                <w:sz w:val="21"/>
+                <w:szCs w:val="21"/>
+              </w:rPr>
+              <w:t>6);</w:t>
+            </w:r>
+          </w:p>
+          <w:p>
+            <w:pPr>
+              <w:shd w:val="clear" w:color="auto" w:fill="1E1E1E"/>
+              <w:spacing w:line="330" w:lineRule="atLeast"/>
+              <w:rPr>
+                <w:rFonts w:ascii="Consolas" w:hAnsi="Consolas" w:cs="Consolas"/>
+                <w:color w:val="FFFFFF"/>
+                <w:sz w:val="21"/>
+                <w:szCs w:val="21"/>
+              </w:rPr>
+            </w:pPr>
+            <w:r>
+              <w:rPr>
+                <w:rFonts w:ascii="Consolas" w:hAnsi="Consolas" w:cs="Consolas"/>
+                <w:color w:val="FFFFFF"/>
+                <w:sz w:val="21"/>
+                <w:szCs w:val="21"/>
+              </w:rPr>
+              <w:t xml:space="preserve">personArray </w:t>
+            </w:r>
+            <w:r>
+              <w:rPr>
+                <w:rFonts w:ascii="Consolas" w:hAnsi="Consolas" w:cs="Consolas"/>
+                <w:color w:val="E85D7F"/>
+                <w:sz w:val="21"/>
+                <w:szCs w:val="21"/>
+              </w:rPr>
+              <w:t>=</w:t>
+            </w:r>
+            <w:r>
+              <w:rPr>
+                <w:rFonts w:ascii="Consolas" w:hAnsi="Consolas" w:cs="Consolas"/>
+                <w:color w:val="FFFFFF"/>
+                <w:sz w:val="21"/>
+                <w:szCs w:val="21"/>
+              </w:rPr>
+              <w:t xml:space="preserve"> getFilledArray</w:t>
+            </w:r>
+            <w:r>
+              <w:rPr>
+                <w:rFonts w:ascii="Consolas" w:hAnsi="Consolas" w:cs="Consolas"/>
+                <w:color w:val="E85D7F"/>
+                <w:sz w:val="21"/>
+                <w:szCs w:val="21"/>
+              </w:rPr>
+              <w:t>&lt;{</w:t>
+            </w:r>
+            <w:r>
+              <w:rPr>
+                <w:rFonts w:ascii="Consolas" w:hAnsi="Consolas" w:cs="Consolas"/>
+                <w:color w:val="FFFFFF"/>
+                <w:sz w:val="21"/>
+                <w:szCs w:val="21"/>
+              </w:rPr>
+              <w:t>name</w:t>
+            </w:r>
+            <w:r>
+              <w:rPr>
+                <w:rFonts w:ascii="Consolas" w:hAnsi="Consolas" w:cs="Consolas"/>
+                <w:color w:val="E85D7F"/>
+                <w:sz w:val="21"/>
+                <w:szCs w:val="21"/>
+              </w:rPr>
+              <w:t>:</w:t>
+            </w:r>
+            <w:r>
+              <w:rPr>
+                <w:rFonts w:ascii="Consolas" w:hAnsi="Consolas" w:cs="Consolas"/>
+                <w:color w:val="FFFFFF"/>
+                <w:sz w:val="21"/>
+                <w:szCs w:val="21"/>
+              </w:rPr>
+              <w:t xml:space="preserve"> </w:t>
+            </w:r>
+            <w:r>
+              <w:rPr>
+                <w:rFonts w:ascii="Consolas" w:hAnsi="Consolas" w:cs="Consolas"/>
+                <w:color w:val="B3CCFF"/>
+                <w:sz w:val="21"/>
+                <w:szCs w:val="21"/>
+              </w:rPr>
+              <w:t>string</w:t>
+            </w:r>
+            <w:r>
+              <w:rPr>
+                <w:rFonts w:ascii="Consolas" w:hAnsi="Consolas" w:cs="Consolas"/>
+                <w:color w:val="E85D7F"/>
+                <w:sz w:val="21"/>
+                <w:szCs w:val="21"/>
+              </w:rPr>
+              <w:t>,</w:t>
+            </w:r>
+            <w:r>
+              <w:rPr>
+                <w:rFonts w:ascii="Consolas" w:hAnsi="Consolas" w:cs="Consolas"/>
+                <w:color w:val="FFFFFF"/>
+                <w:sz w:val="21"/>
+                <w:szCs w:val="21"/>
+              </w:rPr>
+              <w:t xml:space="preserve"> age</w:t>
+            </w:r>
+            <w:r>
+              <w:rPr>
+                <w:rFonts w:ascii="Consolas" w:hAnsi="Consolas" w:cs="Consolas"/>
+                <w:color w:val="E85D7F"/>
+                <w:sz w:val="21"/>
+                <w:szCs w:val="21"/>
+              </w:rPr>
+              <w:t>:</w:t>
+            </w:r>
+            <w:r>
+              <w:rPr>
+                <w:rFonts w:ascii="Consolas" w:hAnsi="Consolas" w:cs="Consolas"/>
+                <w:color w:val="FFFFFF"/>
+                <w:sz w:val="21"/>
+                <w:szCs w:val="21"/>
+              </w:rPr>
+              <w:t xml:space="preserve"> </w:t>
+            </w:r>
+            <w:r>
+              <w:rPr>
+                <w:rFonts w:ascii="Consolas" w:hAnsi="Consolas" w:cs="Consolas"/>
+                <w:color w:val="B3CCFF"/>
+                <w:sz w:val="21"/>
+                <w:szCs w:val="21"/>
+              </w:rPr>
+              <w:t>number</w:t>
+            </w:r>
+            <w:r>
+              <w:rPr>
+                <w:rFonts w:ascii="Consolas" w:hAnsi="Consolas" w:cs="Consolas"/>
+                <w:color w:val="E85D7F"/>
+                <w:sz w:val="21"/>
+                <w:szCs w:val="21"/>
+              </w:rPr>
+              <w:t>}&gt;({</w:t>
+            </w:r>
+            <w:r>
+              <w:rPr>
+                <w:rFonts w:ascii="Consolas" w:hAnsi="Consolas" w:cs="Consolas"/>
+                <w:color w:val="FFFFFF"/>
+                <w:sz w:val="21"/>
+                <w:szCs w:val="21"/>
+              </w:rPr>
+              <w:t>name</w:t>
+            </w:r>
+            <w:r>
+              <w:rPr>
+                <w:rFonts w:ascii="Consolas" w:hAnsi="Consolas" w:cs="Consolas"/>
+                <w:color w:val="E85D7F"/>
+                <w:sz w:val="21"/>
+                <w:szCs w:val="21"/>
+              </w:rPr>
+              <w:t>:</w:t>
+            </w:r>
+            <w:r>
+              <w:rPr>
+                <w:rFonts w:ascii="Consolas" w:hAnsi="Consolas" w:cs="Consolas"/>
+                <w:color w:val="FFFFFF"/>
+                <w:sz w:val="21"/>
+                <w:szCs w:val="21"/>
+              </w:rPr>
+              <w:t xml:space="preserve"> </w:t>
+            </w:r>
+            <w:r>
+              <w:rPr>
+                <w:rFonts w:ascii="Consolas" w:hAnsi="Consolas" w:cs="Consolas"/>
+                <w:color w:val="FFE083"/>
+                <w:sz w:val="21"/>
+                <w:szCs w:val="21"/>
+              </w:rPr>
+              <w:t>'J. Dean'</w:t>
+            </w:r>
+            <w:r>
+              <w:rPr>
+                <w:rFonts w:ascii="Consolas" w:hAnsi="Consolas" w:cs="Consolas"/>
+                <w:color w:val="E85D7F"/>
+                <w:sz w:val="21"/>
+                <w:szCs w:val="21"/>
+              </w:rPr>
+              <w:t>,</w:t>
+            </w:r>
+            <w:r>
+              <w:rPr>
+                <w:rFonts w:ascii="Consolas" w:hAnsi="Consolas" w:cs="Consolas"/>
+                <w:color w:val="FFFFFF"/>
+                <w:sz w:val="21"/>
+                <w:szCs w:val="21"/>
+              </w:rPr>
+              <w:t xml:space="preserve"> age</w:t>
+            </w:r>
+            <w:r>
+              <w:rPr>
+                <w:rFonts w:ascii="Consolas" w:hAnsi="Consolas" w:cs="Consolas"/>
+                <w:color w:val="E85D7F"/>
+                <w:sz w:val="21"/>
+                <w:szCs w:val="21"/>
+              </w:rPr>
+              <w:t>:</w:t>
+            </w:r>
+            <w:r>
+              <w:rPr>
+                <w:rFonts w:ascii="Consolas" w:hAnsi="Consolas" w:cs="Consolas"/>
+                <w:color w:val="FFFFFF"/>
+                <w:sz w:val="21"/>
+                <w:szCs w:val="21"/>
+              </w:rPr>
+              <w:t xml:space="preserve"> </w:t>
+            </w:r>
+            <w:r>
+              <w:rPr>
+                <w:rFonts w:ascii="Consolas" w:hAnsi="Consolas" w:cs="Consolas"/>
+                <w:color w:val="E85D7F"/>
+                <w:sz w:val="21"/>
+                <w:szCs w:val="21"/>
+              </w:rPr>
+              <w:t>24},</w:t>
+            </w:r>
+            <w:r>
+              <w:rPr>
+                <w:rFonts w:ascii="Consolas" w:hAnsi="Consolas" w:cs="Consolas"/>
+                <w:color w:val="FFFFFF"/>
+                <w:sz w:val="21"/>
+                <w:szCs w:val="21"/>
+              </w:rPr>
+              <w:t xml:space="preserve"> </w:t>
+            </w:r>
+            <w:r>
+              <w:rPr>
+                <w:rFonts w:ascii="Consolas" w:hAnsi="Consolas" w:cs="Consolas"/>
+                <w:color w:val="E85D7F"/>
+                <w:sz w:val="21"/>
+                <w:szCs w:val="21"/>
+              </w:rPr>
+              <w:t>6);</w:t>
+            </w:r>
+          </w:p>
+          <w:p>
+            <w:pPr>
+              <w:shd w:val="clear" w:color="auto" w:fill="1E1E1E"/>
+              <w:spacing w:line="330" w:lineRule="atLeast"/>
+              <w:rPr>
+                <w:rFonts w:ascii="Consolas" w:hAnsi="Consolas" w:cs="Consolas"/>
+                <w:color w:val="FFFFFF"/>
+                <w:sz w:val="21"/>
+                <w:szCs w:val="21"/>
+              </w:rPr>
+            </w:pPr>
+            <w:r>
+              <w:rPr>
+                <w:rFonts w:ascii="Consolas" w:hAnsi="Consolas" w:cs="Consolas"/>
+                <w:color w:val="FFFFFF"/>
+                <w:sz w:val="21"/>
+                <w:szCs w:val="21"/>
+              </w:rPr>
+              <w:t xml:space="preserve">coordinateArray </w:t>
+            </w:r>
+            <w:r>
+              <w:rPr>
+                <w:rFonts w:ascii="Consolas" w:hAnsi="Consolas" w:cs="Consolas"/>
+                <w:color w:val="E85D7F"/>
+                <w:sz w:val="21"/>
+                <w:szCs w:val="21"/>
+              </w:rPr>
+              <w:t>=</w:t>
+            </w:r>
+            <w:r>
+              <w:rPr>
+                <w:rFonts w:ascii="Consolas" w:hAnsi="Consolas" w:cs="Consolas"/>
+                <w:color w:val="FFFFFF"/>
+                <w:sz w:val="21"/>
+                <w:szCs w:val="21"/>
+              </w:rPr>
+              <w:t xml:space="preserve"> getFilledArray</w:t>
+            </w:r>
+            <w:r>
+              <w:rPr>
+                <w:rFonts w:ascii="Consolas" w:hAnsi="Consolas" w:cs="Consolas"/>
+                <w:color w:val="E85D7F"/>
+                <w:sz w:val="21"/>
+                <w:szCs w:val="21"/>
+              </w:rPr>
+              <w:t>&lt;[</w:t>
+            </w:r>
+            <w:r>
+              <w:rPr>
+                <w:rFonts w:ascii="Consolas" w:hAnsi="Consolas" w:cs="Consolas"/>
+                <w:color w:val="B3CCFF"/>
+                <w:sz w:val="21"/>
+                <w:szCs w:val="21"/>
+              </w:rPr>
+              <w:t>number</w:t>
+            </w:r>
+            <w:r>
+              <w:rPr>
+                <w:rFonts w:ascii="Consolas" w:hAnsi="Consolas" w:cs="Consolas"/>
+                <w:color w:val="E85D7F"/>
+                <w:sz w:val="21"/>
+                <w:szCs w:val="21"/>
+              </w:rPr>
+              <w:t>,</w:t>
+            </w:r>
+            <w:r>
+              <w:rPr>
+                <w:rFonts w:ascii="Consolas" w:hAnsi="Consolas" w:cs="Consolas"/>
+                <w:color w:val="FFFFFF"/>
+                <w:sz w:val="21"/>
+                <w:szCs w:val="21"/>
+              </w:rPr>
+              <w:t xml:space="preserve"> </w:t>
+            </w:r>
+            <w:r>
+              <w:rPr>
+                <w:rFonts w:ascii="Consolas" w:hAnsi="Consolas" w:cs="Consolas"/>
+                <w:color w:val="B3CCFF"/>
+                <w:sz w:val="21"/>
+                <w:szCs w:val="21"/>
+              </w:rPr>
+              <w:t>number</w:t>
+            </w:r>
+            <w:r>
+              <w:rPr>
+                <w:rFonts w:ascii="Consolas" w:hAnsi="Consolas" w:cs="Consolas"/>
+                <w:color w:val="E85D7F"/>
+                <w:sz w:val="21"/>
+                <w:szCs w:val="21"/>
+              </w:rPr>
+              <w:t>]&gt;([3,4],</w:t>
+            </w:r>
+            <w:r>
+              <w:rPr>
+                <w:rFonts w:ascii="Consolas" w:hAnsi="Consolas" w:cs="Consolas"/>
+                <w:color w:val="FFFFFF"/>
+                <w:sz w:val="21"/>
+                <w:szCs w:val="21"/>
+              </w:rPr>
+              <w:t xml:space="preserve"> </w:t>
+            </w:r>
+            <w:r>
+              <w:rPr>
+                <w:rFonts w:ascii="Consolas" w:hAnsi="Consolas" w:cs="Consolas"/>
+                <w:color w:val="E85D7F"/>
+                <w:sz w:val="21"/>
+                <w:szCs w:val="21"/>
+              </w:rPr>
+              <w:t>6);</w:t>
             </w:r>
           </w:p>
           <w:p>
@@ -31829,7 +34066,7 @@
   <w:abstractNum w:abstractNumId="0" w15:restartNumberingAfterBreak="0">
     <w:nsid w:val="002007B2"/>
     <w:multiLevelType w:val="hybridMultilevel"/>
-    <w:tmpl w:val="5D4455B2"/>
+    <w:tmpl w:val="F4087524"/>
     <w:lvl w:ilvl="0" w:tplc="04090011">
       <w:start w:val="1"/>
       <w:numFmt w:val="decimal"/>
@@ -32009,95 +34246,9 @@
     </w:lvl>
   </w:abstractNum>
   <w:abstractNum w:abstractNumId="2" w15:restartNumberingAfterBreak="0">
-    <w:nsid w:val="05CC069D"/>
+    <w:nsid w:val="03DC3B59"/>
     <w:multiLevelType w:val="hybridMultilevel"/>
-    <w:tmpl w:val="85361348"/>
-    <w:lvl w:ilvl="0" w:tplc="04090019">
-      <w:start w:val="1"/>
-      <w:numFmt w:val="lowerLetter"/>
-      <w:lvlText w:val="%1."/>
-      <w:lvlJc w:val="left"/>
-      <w:pPr>
-        <w:ind w:left="1440" w:hanging="360"/>
-      </w:pPr>
-    </w:lvl>
-    <w:lvl w:ilvl="1" w:tplc="04090019">
-      <w:start w:val="1"/>
-      <w:numFmt w:val="lowerLetter"/>
-      <w:lvlText w:val="%2."/>
-      <w:lvlJc w:val="left"/>
-      <w:pPr>
-        <w:ind w:left="2160" w:hanging="360"/>
-      </w:pPr>
-    </w:lvl>
-    <w:lvl w:ilvl="2" w:tplc="0409001B" w:tentative="1">
-      <w:start w:val="1"/>
-      <w:numFmt w:val="lowerRoman"/>
-      <w:lvlText w:val="%3."/>
-      <w:lvlJc w:val="right"/>
-      <w:pPr>
-        <w:ind w:left="2880" w:hanging="180"/>
-      </w:pPr>
-    </w:lvl>
-    <w:lvl w:ilvl="3" w:tplc="0409000F" w:tentative="1">
-      <w:start w:val="1"/>
-      <w:numFmt w:val="decimal"/>
-      <w:lvlText w:val="%4."/>
-      <w:lvlJc w:val="left"/>
-      <w:pPr>
-        <w:ind w:left="3600" w:hanging="360"/>
-      </w:pPr>
-    </w:lvl>
-    <w:lvl w:ilvl="4" w:tplc="04090019" w:tentative="1">
-      <w:start w:val="1"/>
-      <w:numFmt w:val="lowerLetter"/>
-      <w:lvlText w:val="%5."/>
-      <w:lvlJc w:val="left"/>
-      <w:pPr>
-        <w:ind w:left="4320" w:hanging="360"/>
-      </w:pPr>
-    </w:lvl>
-    <w:lvl w:ilvl="5" w:tplc="0409001B" w:tentative="1">
-      <w:start w:val="1"/>
-      <w:numFmt w:val="lowerRoman"/>
-      <w:lvlText w:val="%6."/>
-      <w:lvlJc w:val="right"/>
-      <w:pPr>
-        <w:ind w:left="5040" w:hanging="180"/>
-      </w:pPr>
-    </w:lvl>
-    <w:lvl w:ilvl="6" w:tplc="0409000F" w:tentative="1">
-      <w:start w:val="1"/>
-      <w:numFmt w:val="decimal"/>
-      <w:lvlText w:val="%7."/>
-      <w:lvlJc w:val="left"/>
-      <w:pPr>
-        <w:ind w:left="5760" w:hanging="360"/>
-      </w:pPr>
-    </w:lvl>
-    <w:lvl w:ilvl="7" w:tplc="04090019" w:tentative="1">
-      <w:start w:val="1"/>
-      <w:numFmt w:val="lowerLetter"/>
-      <w:lvlText w:val="%8."/>
-      <w:lvlJc w:val="left"/>
-      <w:pPr>
-        <w:ind w:left="6480" w:hanging="360"/>
-      </w:pPr>
-    </w:lvl>
-    <w:lvl w:ilvl="8" w:tplc="0409001B" w:tentative="1">
-      <w:start w:val="1"/>
-      <w:numFmt w:val="lowerRoman"/>
-      <w:lvlText w:val="%9."/>
-      <w:lvlJc w:val="right"/>
-      <w:pPr>
-        <w:ind w:left="7200" w:hanging="180"/>
-      </w:pPr>
-    </w:lvl>
-  </w:abstractNum>
-  <w:abstractNum w:abstractNumId="3" w15:restartNumberingAfterBreak="0">
-    <w:nsid w:val="0736566E"/>
-    <w:multiLevelType w:val="hybridMultilevel"/>
-    <w:tmpl w:val="BB2E7EC4"/>
+    <w:tmpl w:val="109233D8"/>
     <w:lvl w:ilvl="0" w:tplc="04090011">
       <w:start w:val="1"/>
       <w:numFmt w:val="decimal"/>
@@ -32119,7 +34270,7 @@
         <w:ind w:left="1440" w:hanging="360"/>
       </w:pPr>
     </w:lvl>
-    <w:lvl w:ilvl="2" w:tplc="CDE2DAB6">
+    <w:lvl w:ilvl="2" w:tplc="5704BD4A">
       <w:start w:val="1"/>
       <w:numFmt w:val="lowerRoman"/>
       <w:lvlText w:val="%3."/>
@@ -32187,10 +34338,96 @@
       </w:pPr>
     </w:lvl>
   </w:abstractNum>
+  <w:abstractNum w:abstractNumId="3" w15:restartNumberingAfterBreak="0">
+    <w:nsid w:val="05CC069D"/>
+    <w:multiLevelType w:val="hybridMultilevel"/>
+    <w:tmpl w:val="85361348"/>
+    <w:lvl w:ilvl="0" w:tplc="04090019">
+      <w:start w:val="1"/>
+      <w:numFmt w:val="lowerLetter"/>
+      <w:lvlText w:val="%1."/>
+      <w:lvlJc w:val="left"/>
+      <w:pPr>
+        <w:ind w:left="1440" w: